<commit_message>
Updated Nemesis manual for model 887.
</commit_message>
<xml_diff>
--- a/manuals/Nemesis_B2.docx
+++ b/manuals/Nemesis_B2.docx
@@ -4116,8 +4116,6 @@
               </w:rPr>
               <w:t>Granada</w:t>
             </w:r>
-            <w:bookmarkStart w:id="0" w:name="_GoBack"/>
-            <w:bookmarkEnd w:id="0"/>
           </w:p>
         </w:tc>
         <w:tc>
@@ -15535,7 +15533,19 @@
         <w:rPr>
           <w:rFonts w:ascii="Times New Roman" w:hAnsi="Times New Roman"/>
         </w:rPr>
-        <w:t xml:space="preserve"> The next line contains the number of wavelengths/wavenumbers for which the surface albedo spectrum is tabulated. Following lines contain the wavelengths/wavenumbers and the </w:t>
+        <w:t xml:space="preserve"> The next line contains the number of wavelengths/wavenumbers for which the surface albedo spectrum is tabulated</w:t>
+      </w:r>
+      <w:r>
+        <w:rPr>
+          <w:rFonts w:ascii="Times New Roman" w:hAnsi="Times New Roman"/>
+        </w:rPr>
+        <w:t xml:space="preserve"> and the correlation length (in wavelengths)</w:t>
+      </w:r>
+      <w:r>
+        <w:rPr>
+          <w:rFonts w:ascii="Times New Roman" w:hAnsi="Times New Roman"/>
+        </w:rPr>
+        <w:t xml:space="preserve">. Following lines contain the wavelengths/wavenumbers and the </w:t>
       </w:r>
       <w:r>
         <w:rPr>
@@ -15640,7 +15650,64 @@
         <w:rPr>
           <w:rFonts w:ascii="Times New Roman" w:hAnsi="Times New Roman"/>
         </w:rPr>
-        <w:t>IVAR,1) is equal to 777 then the parameter described is a correction to the tangent height altitude for limb observations. The next line contains the assumed tangent height correction (in km) together with the error.</w:t>
+        <w:t>IVAR,1) is equal to 887</w:t>
+      </w:r>
+      <w:r>
+        <w:rPr>
+          <w:rFonts w:ascii="Times New Roman" w:hAnsi="Times New Roman"/>
+        </w:rPr>
+        <w:t xml:space="preserve"> then the parameter described is </w:t>
+      </w:r>
+      <w:r>
+        <w:rPr>
+          <w:rFonts w:ascii="Times New Roman" w:hAnsi="Times New Roman"/>
+        </w:rPr>
+        <w:t xml:space="preserve">the cross-section spectrum of one of the cloud types. </w:t>
+      </w:r>
+      <w:r>
+        <w:rPr>
+          <w:rFonts w:ascii="Times New Roman" w:hAnsi="Times New Roman"/>
+        </w:rPr>
+        <w:t>The next line contains the number of wavelengths/wavenumbers for which the surface albedo spectrum is tabulated</w:t>
+      </w:r>
+      <w:r>
+        <w:rPr>
+          <w:rFonts w:ascii="Times New Roman" w:hAnsi="Times New Roman"/>
+        </w:rPr>
+        <w:t>, the cloud ID (1 – NCLOUD)</w:t>
+      </w:r>
+      <w:r>
+        <w:rPr>
+          <w:rFonts w:ascii="Times New Roman" w:hAnsi="Times New Roman"/>
+        </w:rPr>
+        <w:t xml:space="preserve"> and the correlation length (in wavelengths). Following lines contain the wavelengths/wavenumbers and the </w:t>
+      </w:r>
+      <w:r>
+        <w:rPr>
+          <w:rFonts w:ascii="Times New Roman" w:hAnsi="Times New Roman"/>
+          <w:i/>
+        </w:rPr>
+        <w:t xml:space="preserve">a priori </w:t>
+      </w:r>
+      <w:r>
+        <w:rPr>
+          <w:rFonts w:ascii="Times New Roman" w:hAnsi="Times New Roman"/>
+        </w:rPr>
+        <w:t>albedos and errors. The number of spectral points and the wavelengths/wavenumbers should agree with those defined in the accompanying .</w:t>
+      </w:r>
+      <w:r>
+        <w:rPr>
+          <w:rFonts w:ascii="Times New Roman" w:hAnsi="Times New Roman"/>
+        </w:rPr>
+        <w:t>xsc</w:t>
+      </w:r>
+      <w:bookmarkStart w:id="0" w:name="_GoBack"/>
+      <w:bookmarkEnd w:id="0"/>
+      <w:r>
+        <w:rPr>
+          <w:rFonts w:ascii="Times New Roman" w:hAnsi="Times New Roman"/>
+        </w:rPr>
+        <w:t xml:space="preserve"> file.</w:t>
       </w:r>
     </w:p>
     <w:p>
@@ -15658,6 +15725,7 @@
         <w:rPr>
           <w:rFonts w:ascii="Times New Roman" w:hAnsi="Times New Roman"/>
         </w:rPr>
+        <w:lastRenderedPageBreak/>
         <w:t xml:space="preserve">If </w:t>
       </w:r>
       <w:proofErr w:type="gramStart"/>
@@ -15672,7 +15740,7 @@
         <w:rPr>
           <w:rFonts w:ascii="Times New Roman" w:hAnsi="Times New Roman"/>
         </w:rPr>
-        <w:t>IVAR,1) is equal to 666 then the parameter described is a retrieval of the pressure at a defined altitude used for Mars MCS limb observations. The next line contains the assumed defined altitude and the following line gives the assumed pressure together with the error.</w:t>
+        <w:t>IVAR,1) is equal to 777 then the parameter described is a correction to the tangent height altitude for limb observations. The next line contains the assumed tangent height correction (in km) together with the error.</w:t>
       </w:r>
     </w:p>
     <w:p>
@@ -15690,7 +15758,6 @@
         <w:rPr>
           <w:rFonts w:ascii="Times New Roman" w:hAnsi="Times New Roman"/>
         </w:rPr>
-        <w:lastRenderedPageBreak/>
         <w:t xml:space="preserve">If </w:t>
       </w:r>
       <w:proofErr w:type="gramStart"/>
@@ -15705,19 +15772,7 @@
         <w:rPr>
           <w:rFonts w:ascii="Times New Roman" w:hAnsi="Times New Roman"/>
         </w:rPr>
-        <w:t>IVAR,1) is equal to 555 then the parameter described is a re</w:t>
-      </w:r>
-      <w:r>
-        <w:rPr>
-          <w:rFonts w:ascii="Times New Roman" w:hAnsi="Times New Roman"/>
-        </w:rPr>
-        <w:t>trieval of the planetary radius.</w:t>
-      </w:r>
-      <w:r>
-        <w:rPr>
-          <w:rFonts w:ascii="Times New Roman" w:hAnsi="Times New Roman"/>
-        </w:rPr>
-        <w:t xml:space="preserve"> The next line contains the assumed radius (in km) correction together with the error.</w:t>
+        <w:t>IVAR,1) is equal to 666 then the parameter described is a retrieval of the pressure at a defined altitude used for Mars MCS limb observations. The next line contains the assumed defined altitude and the following line gives the assumed pressure together with the error.</w:t>
       </w:r>
     </w:p>
     <w:p>
@@ -15749,177 +15804,19 @@
         <w:rPr>
           <w:rFonts w:ascii="Times New Roman" w:hAnsi="Times New Roman"/>
         </w:rPr>
-        <w:t xml:space="preserve">IVAR,1) is equal to 444 then the parameter described is a retrieval of the imaginary part of a cloud’s complex refractive index spectrum. The cloud particle identifier is given by </w:t>
-      </w:r>
-      <w:proofErr w:type="gramStart"/>
-      <w:r>
-        <w:rPr>
-          <w:rFonts w:ascii="Times New Roman" w:hAnsi="Times New Roman"/>
-        </w:rPr>
-        <w:t>VARIDENT(</w:t>
-      </w:r>
-      <w:proofErr w:type="gramEnd"/>
-      <w:r>
-        <w:rPr>
-          <w:rFonts w:ascii="Times New Roman" w:hAnsi="Times New Roman"/>
-        </w:rPr>
-        <w:t xml:space="preserve">IVAR,2). </w:t>
-      </w:r>
-      <w:r>
-        <w:rPr>
-          <w:rFonts w:ascii="Times New Roman" w:hAnsi="Times New Roman"/>
-        </w:rPr>
-        <w:t>The next line contains the name of a separate input file, which contains the following information. Line 1</w:t>
-      </w:r>
-      <w:r>
-        <w:rPr>
-          <w:rFonts w:ascii="Times New Roman" w:hAnsi="Times New Roman"/>
-        </w:rPr>
-        <w:t xml:space="preserve"> contains the mean radius of the particle size distribution and error (assumes standard </w:t>
-      </w:r>
-      <w:r>
-        <w:rPr>
-          <w:rFonts w:ascii="Times New Roman" w:hAnsi="Times New Roman"/>
-        </w:rPr>
-        <w:t>size distribution), while line 2</w:t>
-      </w:r>
-      <w:r>
-        <w:rPr>
-          <w:rFonts w:ascii="Times New Roman" w:hAnsi="Times New Roman"/>
-        </w:rPr>
-        <w:t xml:space="preserve"> gives the variance of the siz</w:t>
-      </w:r>
-      <w:r>
-        <w:rPr>
-          <w:rFonts w:ascii="Times New Roman" w:hAnsi="Times New Roman"/>
-        </w:rPr>
-        <w:t>e distribution and error. Line 3</w:t>
-      </w:r>
-      <w:r>
-        <w:rPr>
-          <w:rFonts w:ascii="Times New Roman" w:hAnsi="Times New Roman"/>
-        </w:rPr>
-        <w:t xml:space="preserve"> gives the number of wavelengths/wavenumbers for which imaginary refractive index spectrum is tabulated, together with the correlation length of </w:t>
-      </w:r>
-      <w:r>
-        <w:rPr>
-          <w:rFonts w:ascii="Times New Roman" w:hAnsi="Times New Roman"/>
-        </w:rPr>
-        <w:t>this a priori spectrum. Line 4</w:t>
-      </w:r>
-      <w:r>
-        <w:rPr>
-          <w:rFonts w:ascii="Times New Roman" w:hAnsi="Times New Roman"/>
-        </w:rPr>
-        <w:t xml:space="preserve"> gives a reference wavelength/wavenumber and the value of the real part of the refractive</w:t>
-      </w:r>
-      <w:r>
-        <w:rPr>
-          <w:rFonts w:ascii="Times New Roman" w:hAnsi="Times New Roman"/>
-        </w:rPr>
-        <w:t xml:space="preserve"> index at that reference. Line 5</w:t>
-      </w:r>
-      <w:r>
-        <w:rPr>
-          <w:rFonts w:ascii="Times New Roman" w:hAnsi="Times New Roman"/>
-        </w:rPr>
-        <w:t xml:space="preserve"> gives the wavelength/wavenumber to which the extinction cross-section spec</w:t>
-      </w:r>
-      <w:r>
-        <w:rPr>
-          <w:rFonts w:ascii="Times New Roman" w:hAnsi="Times New Roman"/>
-        </w:rPr>
-        <w:t>trum should be normalised</w:t>
-      </w:r>
-      <w:r>
-        <w:rPr>
-          <w:rFonts w:ascii="Times New Roman" w:hAnsi="Times New Roman"/>
-        </w:rPr>
-        <w:t xml:space="preserve">. Following lines contain the wavelengths/wavenumbers and the </w:t>
-      </w:r>
-      <w:r>
-        <w:rPr>
-          <w:rFonts w:ascii="Times New Roman" w:hAnsi="Times New Roman"/>
-          <w:i/>
-        </w:rPr>
-        <w:t xml:space="preserve">a priori </w:t>
-      </w:r>
-      <w:r>
-        <w:rPr>
-          <w:rFonts w:ascii="Times New Roman" w:hAnsi="Times New Roman"/>
-        </w:rPr>
-        <w:t>values of the imaginary refractive index spectrum</w:t>
-      </w:r>
-      <w:r>
-        <w:rPr>
-          <w:rFonts w:ascii="Times New Roman" w:hAnsi="Times New Roman"/>
-        </w:rPr>
-        <w:t xml:space="preserve"> and errors. </w:t>
-      </w:r>
-      <w:r>
-        <w:rPr>
-          <w:rFonts w:ascii="Times New Roman" w:hAnsi="Times New Roman"/>
-        </w:rPr>
-        <w:t xml:space="preserve">In this model, the code the real part of the refractive index spectrum is calculated with a </w:t>
-      </w:r>
-      <w:proofErr w:type="spellStart"/>
-      <w:r>
-        <w:rPr>
-          <w:rFonts w:ascii="Times New Roman" w:hAnsi="Times New Roman"/>
-        </w:rPr>
-        <w:t>Kramers-Kronig</w:t>
-      </w:r>
-      <w:proofErr w:type="spellEnd"/>
-      <w:r>
-        <w:rPr>
-          <w:rFonts w:ascii="Times New Roman" w:hAnsi="Times New Roman"/>
-        </w:rPr>
-        <w:t xml:space="preserve"> analysis and then the Mie scattering properties of the particles calculated.</w:t>
-      </w:r>
-      <w:r>
-        <w:rPr>
-          <w:rFonts w:ascii="Times New Roman" w:hAnsi="Times New Roman"/>
-        </w:rPr>
-        <w:t xml:space="preserve"> </w:t>
-      </w:r>
-      <w:r>
-        <w:rPr>
-          <w:rFonts w:ascii="Times New Roman" w:hAnsi="Times New Roman"/>
-          <w:b/>
-        </w:rPr>
-        <w:t>Note that the wavelengths/wavenumbers must match those in the accompanying &lt;</w:t>
-      </w:r>
-      <w:proofErr w:type="spellStart"/>
-      <w:r>
-        <w:rPr>
-          <w:rFonts w:ascii="Times New Roman" w:hAnsi="Times New Roman"/>
-          <w:b/>
-        </w:rPr>
-        <w:t>runname</w:t>
-      </w:r>
-      <w:proofErr w:type="spellEnd"/>
-      <w:r>
-        <w:rPr>
-          <w:rFonts w:ascii="Times New Roman" w:hAnsi="Times New Roman"/>
-          <w:b/>
-        </w:rPr>
-        <w:t>&gt;.</w:t>
-      </w:r>
-      <w:proofErr w:type="spellStart"/>
-      <w:r>
-        <w:rPr>
-          <w:rFonts w:ascii="Times New Roman" w:hAnsi="Times New Roman"/>
-          <w:b/>
-        </w:rPr>
-        <w:t>xsc</w:t>
-      </w:r>
-      <w:proofErr w:type="spellEnd"/>
-      <w:r>
-        <w:rPr>
-          <w:rFonts w:ascii="Times New Roman" w:hAnsi="Times New Roman"/>
-          <w:b/>
-        </w:rPr>
-        <w:t xml:space="preserve"> file.</w:t>
+        <w:t>IVAR,1) is equal to 555 then the parameter described is a re</w:t>
+      </w:r>
+      <w:r>
+        <w:rPr>
+          <w:rFonts w:ascii="Times New Roman" w:hAnsi="Times New Roman"/>
+        </w:rPr>
+        <w:t>trieval of the planetary radius.</w:t>
+      </w:r>
+      <w:r>
+        <w:rPr>
+          <w:rFonts w:ascii="Times New Roman" w:hAnsi="Times New Roman"/>
+        </w:rPr>
+        <w:t xml:space="preserve"> The next line contains the assumed radius (in km) correction together with the error.</w:t>
       </w:r>
     </w:p>
     <w:p>
@@ -15951,60 +15848,177 @@
         <w:rPr>
           <w:rFonts w:ascii="Times New Roman" w:hAnsi="Times New Roman"/>
         </w:rPr>
-        <w:t>IVAR,1) is equal to 333 then the parameter described is a retrieval of the planetary surface gravity parameter: log</w:t>
-      </w:r>
-      <w:r>
-        <w:rPr>
-          <w:rFonts w:ascii="Times New Roman" w:hAnsi="Times New Roman"/>
-          <w:vertAlign w:val="subscript"/>
-        </w:rPr>
-        <w:t>10</w:t>
-      </w:r>
-      <w:r>
-        <w:rPr>
-          <w:rFonts w:ascii="Times New Roman" w:hAnsi="Times New Roman"/>
-        </w:rPr>
-        <w:t>(g), where g is units of cm s</w:t>
-      </w:r>
-      <w:r>
-        <w:rPr>
-          <w:rFonts w:ascii="Times New Roman" w:hAnsi="Times New Roman"/>
-          <w:vertAlign w:val="superscript"/>
-        </w:rPr>
-        <w:t>-2</w:t>
-      </w:r>
-      <w:r>
-        <w:rPr>
-          <w:rFonts w:ascii="Times New Roman" w:hAnsi="Times New Roman"/>
-        </w:rPr>
-        <w:t xml:space="preserve">. The next line contains the assumed value of </w:t>
+        <w:t xml:space="preserve">IVAR,1) is equal to 444 then the parameter described is a retrieval of the imaginary part of a cloud’s complex refractive index spectrum. The cloud particle identifier is given by </w:t>
       </w:r>
       <w:proofErr w:type="gramStart"/>
       <w:r>
         <w:rPr>
           <w:rFonts w:ascii="Times New Roman" w:hAnsi="Times New Roman"/>
         </w:rPr>
-        <w:t>log</w:t>
-      </w:r>
-      <w:r>
-        <w:rPr>
-          <w:rFonts w:ascii="Times New Roman" w:hAnsi="Times New Roman"/>
-          <w:vertAlign w:val="subscript"/>
-        </w:rPr>
-        <w:t>10</w:t>
-      </w:r>
-      <w:r>
-        <w:rPr>
-          <w:rFonts w:ascii="Times New Roman" w:hAnsi="Times New Roman"/>
-        </w:rPr>
-        <w:t>(</w:t>
+        <w:t>VARIDENT(</w:t>
       </w:r>
       <w:proofErr w:type="gramEnd"/>
       <w:r>
         <w:rPr>
           <w:rFonts w:ascii="Times New Roman" w:hAnsi="Times New Roman"/>
         </w:rPr>
-        <w:t>g) together with the error.</w:t>
+        <w:t xml:space="preserve">IVAR,2). </w:t>
+      </w:r>
+      <w:r>
+        <w:rPr>
+          <w:rFonts w:ascii="Times New Roman" w:hAnsi="Times New Roman"/>
+        </w:rPr>
+        <w:t>The next line contains the name of a separate input file, which contains the following information. Line 1</w:t>
+      </w:r>
+      <w:r>
+        <w:rPr>
+          <w:rFonts w:ascii="Times New Roman" w:hAnsi="Times New Roman"/>
+        </w:rPr>
+        <w:t xml:space="preserve"> contains the mean radius of the particle size distribution and error (assumes standard </w:t>
+      </w:r>
+      <w:r>
+        <w:rPr>
+          <w:rFonts w:ascii="Times New Roman" w:hAnsi="Times New Roman"/>
+        </w:rPr>
+        <w:t>size distribution), while line 2</w:t>
+      </w:r>
+      <w:r>
+        <w:rPr>
+          <w:rFonts w:ascii="Times New Roman" w:hAnsi="Times New Roman"/>
+        </w:rPr>
+        <w:t xml:space="preserve"> gives the variance of the siz</w:t>
+      </w:r>
+      <w:r>
+        <w:rPr>
+          <w:rFonts w:ascii="Times New Roman" w:hAnsi="Times New Roman"/>
+        </w:rPr>
+        <w:t>e distribution and error. Line 3</w:t>
+      </w:r>
+      <w:r>
+        <w:rPr>
+          <w:rFonts w:ascii="Times New Roman" w:hAnsi="Times New Roman"/>
+        </w:rPr>
+        <w:t xml:space="preserve"> gives the number of wavelengths/wavenumbers for which imaginary refractive index spectrum is tabulated, together with the correlation length of </w:t>
+      </w:r>
+      <w:r>
+        <w:rPr>
+          <w:rFonts w:ascii="Times New Roman" w:hAnsi="Times New Roman"/>
+        </w:rPr>
+        <w:t>this a priori spectrum. Line 4</w:t>
+      </w:r>
+      <w:r>
+        <w:rPr>
+          <w:rFonts w:ascii="Times New Roman" w:hAnsi="Times New Roman"/>
+        </w:rPr>
+        <w:t xml:space="preserve"> gives a reference wavelength/wavenumber and the value of the real part of the refractive</w:t>
+      </w:r>
+      <w:r>
+        <w:rPr>
+          <w:rFonts w:ascii="Times New Roman" w:hAnsi="Times New Roman"/>
+        </w:rPr>
+        <w:t xml:space="preserve"> index at that reference. Line 5</w:t>
+      </w:r>
+      <w:r>
+        <w:rPr>
+          <w:rFonts w:ascii="Times New Roman" w:hAnsi="Times New Roman"/>
+        </w:rPr>
+        <w:t xml:space="preserve"> gives the wavelength/wavenumber to which the extinction cross-section spec</w:t>
+      </w:r>
+      <w:r>
+        <w:rPr>
+          <w:rFonts w:ascii="Times New Roman" w:hAnsi="Times New Roman"/>
+        </w:rPr>
+        <w:t>trum should be normalised</w:t>
+      </w:r>
+      <w:r>
+        <w:rPr>
+          <w:rFonts w:ascii="Times New Roman" w:hAnsi="Times New Roman"/>
+        </w:rPr>
+        <w:t xml:space="preserve">. Following lines contain the wavelengths/wavenumbers and the </w:t>
+      </w:r>
+      <w:r>
+        <w:rPr>
+          <w:rFonts w:ascii="Times New Roman" w:hAnsi="Times New Roman"/>
+          <w:i/>
+        </w:rPr>
+        <w:t xml:space="preserve">a priori </w:t>
+      </w:r>
+      <w:r>
+        <w:rPr>
+          <w:rFonts w:ascii="Times New Roman" w:hAnsi="Times New Roman"/>
+        </w:rPr>
+        <w:t>values of the imaginary refractive index spectrum</w:t>
+      </w:r>
+      <w:r>
+        <w:rPr>
+          <w:rFonts w:ascii="Times New Roman" w:hAnsi="Times New Roman"/>
+        </w:rPr>
+        <w:t xml:space="preserve"> and errors. </w:t>
+      </w:r>
+      <w:r>
+        <w:rPr>
+          <w:rFonts w:ascii="Times New Roman" w:hAnsi="Times New Roman"/>
+        </w:rPr>
+        <w:t xml:space="preserve">In this model, the code the real part of the refractive index spectrum is calculated with a </w:t>
+      </w:r>
+      <w:proofErr w:type="spellStart"/>
+      <w:r>
+        <w:rPr>
+          <w:rFonts w:ascii="Times New Roman" w:hAnsi="Times New Roman"/>
+        </w:rPr>
+        <w:t>Kramers-Kronig</w:t>
+      </w:r>
+      <w:proofErr w:type="spellEnd"/>
+      <w:r>
+        <w:rPr>
+          <w:rFonts w:ascii="Times New Roman" w:hAnsi="Times New Roman"/>
+        </w:rPr>
+        <w:t xml:space="preserve"> analysis and then the Mie scattering properties of the particles calculated.</w:t>
+      </w:r>
+      <w:r>
+        <w:rPr>
+          <w:rFonts w:ascii="Times New Roman" w:hAnsi="Times New Roman"/>
+        </w:rPr>
+        <w:t xml:space="preserve"> </w:t>
+      </w:r>
+      <w:r>
+        <w:rPr>
+          <w:rFonts w:ascii="Times New Roman" w:hAnsi="Times New Roman"/>
+          <w:b/>
+        </w:rPr>
+        <w:t>Note that the wavelengths/wavenumbers must match those in the accompanying &lt;</w:t>
+      </w:r>
+      <w:proofErr w:type="spellStart"/>
+      <w:r>
+        <w:rPr>
+          <w:rFonts w:ascii="Times New Roman" w:hAnsi="Times New Roman"/>
+          <w:b/>
+        </w:rPr>
+        <w:t>runname</w:t>
+      </w:r>
+      <w:proofErr w:type="spellEnd"/>
+      <w:r>
+        <w:rPr>
+          <w:rFonts w:ascii="Times New Roman" w:hAnsi="Times New Roman"/>
+          <w:b/>
+        </w:rPr>
+        <w:t>&gt;.</w:t>
+      </w:r>
+      <w:proofErr w:type="spellStart"/>
+      <w:r>
+        <w:rPr>
+          <w:rFonts w:ascii="Times New Roman" w:hAnsi="Times New Roman"/>
+          <w:b/>
+        </w:rPr>
+        <w:t>xsc</w:t>
+      </w:r>
+      <w:proofErr w:type="spellEnd"/>
+      <w:r>
+        <w:rPr>
+          <w:rFonts w:ascii="Times New Roman" w:hAnsi="Times New Roman"/>
+          <w:b/>
+        </w:rPr>
+        <w:t xml:space="preserve"> file.</w:t>
       </w:r>
     </w:p>
     <w:p>
@@ -16036,47 +16050,60 @@
         <w:rPr>
           <w:rFonts w:ascii="Times New Roman" w:hAnsi="Times New Roman"/>
         </w:rPr>
-        <w:t xml:space="preserve">IVAR,1) is equal to 222 then the Uranus cloud layering scheme of </w:t>
-      </w:r>
-      <w:proofErr w:type="spellStart"/>
-      <w:r>
-        <w:rPr>
-          <w:rFonts w:ascii="Times New Roman" w:hAnsi="Times New Roman"/>
-        </w:rPr>
-        <w:t>Sromovsky</w:t>
-      </w:r>
-      <w:proofErr w:type="spellEnd"/>
-      <w:r>
-        <w:rPr>
-          <w:rFonts w:ascii="Times New Roman" w:hAnsi="Times New Roman"/>
-        </w:rPr>
-        <w:t xml:space="preserve"> et al. (2011) is used, which specifies 5 distinct cloud layers with 5 optical depths and 3 variable base pressures leading to 8 free parameters</w:t>
-      </w:r>
-      <w:r>
-        <w:rPr>
-          <w:rFonts w:ascii="Times New Roman" w:hAnsi="Times New Roman"/>
-        </w:rPr>
-        <w:t>. The three lowest cloud decks</w:t>
-      </w:r>
-      <w:r>
-        <w:rPr>
-          <w:rFonts w:ascii="Times New Roman" w:hAnsi="Times New Roman"/>
-        </w:rPr>
-        <w:t xml:space="preserve"> are very thin and so a specialised atmospheric layering scheme is used to line up the layers with the cloud decks. The 8 following lines contain the variable parameters and the last line contains 5 fixed parameters. Please see </w:t>
-      </w:r>
-      <w:proofErr w:type="spellStart"/>
-      <w:r>
-        <w:rPr>
-          <w:rFonts w:ascii="Courier" w:hAnsi="Courier"/>
-        </w:rPr>
-        <w:t>readapriori.f</w:t>
-      </w:r>
-      <w:proofErr w:type="spellEnd"/>
-      <w:r>
-        <w:rPr>
-          <w:rFonts w:ascii="Times New Roman" w:hAnsi="Times New Roman"/>
-        </w:rPr>
-        <w:t xml:space="preserve"> for more detail.</w:t>
+        <w:t>IVAR,1) is equal to 333 then the parameter described is a retrieval of the planetary surface gravity parameter: log</w:t>
+      </w:r>
+      <w:r>
+        <w:rPr>
+          <w:rFonts w:ascii="Times New Roman" w:hAnsi="Times New Roman"/>
+          <w:vertAlign w:val="subscript"/>
+        </w:rPr>
+        <w:t>10</w:t>
+      </w:r>
+      <w:r>
+        <w:rPr>
+          <w:rFonts w:ascii="Times New Roman" w:hAnsi="Times New Roman"/>
+        </w:rPr>
+        <w:t>(g), where g is units of cm s</w:t>
+      </w:r>
+      <w:r>
+        <w:rPr>
+          <w:rFonts w:ascii="Times New Roman" w:hAnsi="Times New Roman"/>
+          <w:vertAlign w:val="superscript"/>
+        </w:rPr>
+        <w:t>-2</w:t>
+      </w:r>
+      <w:r>
+        <w:rPr>
+          <w:rFonts w:ascii="Times New Roman" w:hAnsi="Times New Roman"/>
+        </w:rPr>
+        <w:t xml:space="preserve">. The next line contains the assumed value of </w:t>
+      </w:r>
+      <w:proofErr w:type="gramStart"/>
+      <w:r>
+        <w:rPr>
+          <w:rFonts w:ascii="Times New Roman" w:hAnsi="Times New Roman"/>
+        </w:rPr>
+        <w:t>log</w:t>
+      </w:r>
+      <w:r>
+        <w:rPr>
+          <w:rFonts w:ascii="Times New Roman" w:hAnsi="Times New Roman"/>
+          <w:vertAlign w:val="subscript"/>
+        </w:rPr>
+        <w:t>10</w:t>
+      </w:r>
+      <w:r>
+        <w:rPr>
+          <w:rFonts w:ascii="Times New Roman" w:hAnsi="Times New Roman"/>
+        </w:rPr>
+        <w:t>(</w:t>
+      </w:r>
+      <w:proofErr w:type="gramEnd"/>
+      <w:r>
+        <w:rPr>
+          <w:rFonts w:ascii="Times New Roman" w:hAnsi="Times New Roman"/>
+        </w:rPr>
+        <w:t>g) together with the error.</w:t>
       </w:r>
     </w:p>
     <w:p>
@@ -16108,21 +16135,33 @@
         <w:rPr>
           <w:rFonts w:ascii="Times New Roman" w:hAnsi="Times New Roman"/>
         </w:rPr>
-        <w:t xml:space="preserve">IVAR,1) is equal to 223 then a revised Uranus cloud layering scheme is used where a depletion of methane in the troposphere is also allowed. The format is the same as for the 222 </w:t>
-      </w:r>
-      <w:proofErr w:type="gramStart"/>
-      <w:r>
-        <w:rPr>
-          <w:rFonts w:ascii="Times New Roman" w:hAnsi="Times New Roman"/>
-        </w:rPr>
-        <w:t>model</w:t>
-      </w:r>
-      <w:proofErr w:type="gramEnd"/>
-      <w:r>
-        <w:rPr>
-          <w:rFonts w:ascii="Times New Roman" w:hAnsi="Times New Roman"/>
-        </w:rPr>
-        <w:t xml:space="preserve">, except that there is an extra variable parameter, the methane fraction, and the meaning of two other parameters is slightly changed. Again, please see </w:t>
+        <w:t xml:space="preserve">IVAR,1) is equal to 222 then the Uranus cloud layering scheme of </w:t>
+      </w:r>
+      <w:proofErr w:type="spellStart"/>
+      <w:r>
+        <w:rPr>
+          <w:rFonts w:ascii="Times New Roman" w:hAnsi="Times New Roman"/>
+        </w:rPr>
+        <w:t>Sromovsky</w:t>
+      </w:r>
+      <w:proofErr w:type="spellEnd"/>
+      <w:r>
+        <w:rPr>
+          <w:rFonts w:ascii="Times New Roman" w:hAnsi="Times New Roman"/>
+        </w:rPr>
+        <w:t xml:space="preserve"> et al. (2011) is used, which specifies 5 distinct cloud layers with 5 optical depths and 3 variable base pressures leading to 8 free parameters</w:t>
+      </w:r>
+      <w:r>
+        <w:rPr>
+          <w:rFonts w:ascii="Times New Roman" w:hAnsi="Times New Roman"/>
+        </w:rPr>
+        <w:t>. The three lowest cloud decks</w:t>
+      </w:r>
+      <w:r>
+        <w:rPr>
+          <w:rFonts w:ascii="Times New Roman" w:hAnsi="Times New Roman"/>
+        </w:rPr>
+        <w:t xml:space="preserve"> are very thin and so a specialised atmospheric layering scheme is used to line up the layers with the cloud decks. The 8 following lines contain the variable parameters and the last line contains 5 fixed parameters. Please see </w:t>
       </w:r>
       <w:proofErr w:type="spellStart"/>
       <w:r>
@@ -16136,7 +16175,7 @@
         <w:rPr>
           <w:rFonts w:ascii="Times New Roman" w:hAnsi="Times New Roman"/>
         </w:rPr>
-        <w:t xml:space="preserve"> for more detail. </w:t>
+        <w:t xml:space="preserve"> for more detail.</w:t>
       </w:r>
     </w:p>
     <w:p>
@@ -16168,7 +16207,7 @@
         <w:rPr>
           <w:rFonts w:ascii="Times New Roman" w:hAnsi="Times New Roman"/>
         </w:rPr>
-        <w:t xml:space="preserve">IVAR,1) is equal to 224 then a revised Uranus cloud layering scheme is used where the methane cloud is vertically extendable. The format is the same as for the 223 </w:t>
+        <w:t xml:space="preserve">IVAR,1) is equal to 223 then a revised Uranus cloud layering scheme is used where a depletion of methane in the troposphere is also allowed. The format is the same as for the 222 </w:t>
       </w:r>
       <w:proofErr w:type="gramStart"/>
       <w:r>
@@ -16182,21 +16221,7 @@
         <w:rPr>
           <w:rFonts w:ascii="Times New Roman" w:hAnsi="Times New Roman"/>
         </w:rPr>
-        <w:t xml:space="preserve">, except that there is an extra variable parameter, the methane </w:t>
-      </w:r>
-      <w:proofErr w:type="spellStart"/>
-      <w:r>
-        <w:rPr>
-          <w:rFonts w:ascii="Times New Roman" w:hAnsi="Times New Roman"/>
-        </w:rPr>
-        <w:t>clouid</w:t>
-      </w:r>
-      <w:proofErr w:type="spellEnd"/>
-      <w:r>
-        <w:rPr>
-          <w:rFonts w:ascii="Times New Roman" w:hAnsi="Times New Roman"/>
-        </w:rPr>
-        <w:t xml:space="preserve"> fractional scale height. Again, please see </w:t>
+        <w:t xml:space="preserve">, except that there is an extra variable parameter, the methane fraction, and the meaning of two other parameters is slightly changed. Again, please see </w:t>
       </w:r>
       <w:proofErr w:type="spellStart"/>
       <w:r>
@@ -16242,6 +16267,81 @@
         <w:rPr>
           <w:rFonts w:ascii="Times New Roman" w:hAnsi="Times New Roman"/>
         </w:rPr>
+        <w:t xml:space="preserve">IVAR,1) is equal to 224 then a revised Uranus cloud layering scheme is used where the methane cloud is vertically extendable. The format is the same as for the 223 </w:t>
+      </w:r>
+      <w:proofErr w:type="gramStart"/>
+      <w:r>
+        <w:rPr>
+          <w:rFonts w:ascii="Times New Roman" w:hAnsi="Times New Roman"/>
+        </w:rPr>
+        <w:t>model</w:t>
+      </w:r>
+      <w:proofErr w:type="gramEnd"/>
+      <w:r>
+        <w:rPr>
+          <w:rFonts w:ascii="Times New Roman" w:hAnsi="Times New Roman"/>
+        </w:rPr>
+        <w:t xml:space="preserve">, except that there is an extra variable parameter, the methane </w:t>
+      </w:r>
+      <w:proofErr w:type="spellStart"/>
+      <w:r>
+        <w:rPr>
+          <w:rFonts w:ascii="Times New Roman" w:hAnsi="Times New Roman"/>
+        </w:rPr>
+        <w:t>clouid</w:t>
+      </w:r>
+      <w:proofErr w:type="spellEnd"/>
+      <w:r>
+        <w:rPr>
+          <w:rFonts w:ascii="Times New Roman" w:hAnsi="Times New Roman"/>
+        </w:rPr>
+        <w:t xml:space="preserve"> fractional scale height. Again, please see </w:t>
+      </w:r>
+      <w:proofErr w:type="spellStart"/>
+      <w:r>
+        <w:rPr>
+          <w:rFonts w:ascii="Courier" w:hAnsi="Courier"/>
+        </w:rPr>
+        <w:t>readapriori.f</w:t>
+      </w:r>
+      <w:proofErr w:type="spellEnd"/>
+      <w:r>
+        <w:rPr>
+          <w:rFonts w:ascii="Times New Roman" w:hAnsi="Times New Roman"/>
+        </w:rPr>
+        <w:t xml:space="preserve"> for more detail. </w:t>
+      </w:r>
+    </w:p>
+    <w:p>
+      <w:pPr>
+        <w:numPr>
+          <w:ilvl w:val="0"/>
+          <w:numId w:val="33"/>
+        </w:numPr>
+        <w:jc w:val="both"/>
+        <w:rPr>
+          <w:rFonts w:ascii="Times New Roman" w:hAnsi="Times New Roman"/>
+        </w:rPr>
+      </w:pPr>
+      <w:r>
+        <w:rPr>
+          <w:rFonts w:ascii="Times New Roman" w:hAnsi="Times New Roman"/>
+        </w:rPr>
+        <w:lastRenderedPageBreak/>
+        <w:t xml:space="preserve">If </w:t>
+      </w:r>
+      <w:proofErr w:type="gramStart"/>
+      <w:r>
+        <w:rPr>
+          <w:rFonts w:ascii="Times New Roman" w:hAnsi="Times New Roman"/>
+        </w:rPr>
+        <w:t>VARIDENT(</w:t>
+      </w:r>
+      <w:proofErr w:type="gramEnd"/>
+      <w:r>
+        <w:rPr>
+          <w:rFonts w:ascii="Times New Roman" w:hAnsi="Times New Roman"/>
+        </w:rPr>
         <w:t xml:space="preserve">IVAR,1) is equal to 225 then a revised Uranus cloud layering scheme is used where the methane cloud is vertically extendable and a depletion of methane in the troposphere is allowed. The format is the same as for the 224 model, except that there is yet another an extra variable parameter! Again, please see </w:t>
       </w:r>
       <w:proofErr w:type="spellStart"/>
@@ -16319,14 +16419,7 @@
         <w:rPr>
           <w:rFonts w:ascii="Times New Roman" w:hAnsi="Times New Roman"/>
         </w:rPr>
-        <w:t xml:space="preserve">. However, if the parameter considered is atmospheric then the </w:t>
-      </w:r>
-      <w:r>
-        <w:rPr>
-          <w:rFonts w:ascii="Times New Roman" w:hAnsi="Times New Roman"/>
-        </w:rPr>
-        <w:lastRenderedPageBreak/>
-        <w:t xml:space="preserve">third element of </w:t>
+        <w:t xml:space="preserve">. However, if the parameter considered is atmospheric then the third element of </w:t>
       </w:r>
       <w:proofErr w:type="gramStart"/>
       <w:r>
@@ -17112,6 +17205,7 @@
         <w:rPr>
           <w:rFonts w:ascii="Times New Roman" w:hAnsi="Times New Roman"/>
         </w:rPr>
+        <w:lastRenderedPageBreak/>
         <w:t>No longer supported.</w:t>
       </w:r>
     </w:p>
@@ -17238,14 +17332,7 @@
         <w:rPr>
           <w:rFonts w:ascii="Times New Roman" w:hAnsi="Times New Roman"/>
         </w:rPr>
-        <w:t xml:space="preserve">IVAR,3) = 1 in that the profile is to be represented by value at a certain ‘reference’ pressure, and then a defined </w:t>
-      </w:r>
-      <w:r>
-        <w:rPr>
-          <w:rFonts w:ascii="Times New Roman" w:hAnsi="Times New Roman"/>
-        </w:rPr>
-        <w:lastRenderedPageBreak/>
-        <w:t xml:space="preserve">fractional scale height. However, in this case the profile is extended both upwards and below the reference pressure. </w:t>
+        <w:t xml:space="preserve">IVAR,3) = 1 in that the profile is to be represented by value at a certain ‘reference’ pressure, and then a defined fractional scale height. However, in this case the profile is extended both upwards and below the reference pressure. </w:t>
       </w:r>
     </w:p>
     <w:p>
@@ -18057,7 +18144,15 @@
           <w:rFonts w:ascii="Times New Roman" w:hAnsi="Times New Roman"/>
           <w:color w:val="000000"/>
         </w:rPr>
-        <w:t xml:space="preserve"> altitude where the distribution peaks and the log width in km, with their respective errors. </w:t>
+        <w:t xml:space="preserve"> altitude where the distribution peaks and the log width in </w:t>
+      </w:r>
+      <w:r>
+        <w:rPr>
+          <w:rFonts w:ascii="Times New Roman" w:hAnsi="Times New Roman"/>
+          <w:color w:val="000000"/>
+        </w:rPr>
+        <w:lastRenderedPageBreak/>
+        <w:t xml:space="preserve">km, with their respective errors. </w:t>
       </w:r>
       <w:r>
         <w:rPr>
@@ -18209,7 +18304,6 @@
           <w:rFonts w:ascii="Times New Roman" w:hAnsi="Times New Roman"/>
           <w:color w:val="000000"/>
         </w:rPr>
-        <w:lastRenderedPageBreak/>
         <w:t>Profile is specified by a value at a reference pressure together with a lapse rate (assumed positive</w:t>
       </w:r>
       <w:r>
@@ -18983,6 +19077,7 @@
         <w:rPr>
           <w:rFonts w:ascii="Times New Roman" w:hAnsi="Times New Roman"/>
         </w:rPr>
+        <w:lastRenderedPageBreak/>
         <w:t xml:space="preserve">Further parameterisation schemes may be defined in the future as required. Any additional parameters (e.g. the knee pressure for </w:t>
       </w:r>
       <w:proofErr w:type="gramStart"/>
@@ -19682,7 +19777,14 @@
         <w:rPr>
           <w:rFonts w:ascii="Times New Roman" w:hAnsi="Times New Roman"/>
         </w:rPr>
-        <w:t xml:space="preserve"> contains the forward modelling errors to be added to the measurement covariance matrix. The file starts with the number of wavelengths followed by two columns: wavenumber/wavelength and noise. This file is subsequently interpolated to required output wavelengths.</w:t>
+        <w:t xml:space="preserve"> contains the forward modelling errors to be added to the measurement covariance matrix. The file starts with the number of wavelengths </w:t>
+      </w:r>
+      <w:r>
+        <w:rPr>
+          <w:rFonts w:ascii="Times New Roman" w:hAnsi="Times New Roman"/>
+        </w:rPr>
+        <w:lastRenderedPageBreak/>
+        <w:t>followed by two columns: wavenumber/wavelength and noise. This file is subsequently interpolated to required output wavelengths.</w:t>
       </w:r>
     </w:p>
     <w:p>
@@ -19748,7 +19850,6 @@
         <w:rPr>
           <w:rFonts w:ascii="Times New Roman" w:hAnsi="Times New Roman"/>
         </w:rPr>
-        <w:lastRenderedPageBreak/>
         <w:t>NSPEC is the total number of retrievals to perform (for measurements contained in the &lt;</w:t>
       </w:r>
       <w:proofErr w:type="spellStart"/>
@@ -20283,6 +20384,7 @@
         <w:rPr>
           <w:rFonts w:ascii="Times New Roman" w:hAnsi="Times New Roman"/>
         </w:rPr>
+        <w:lastRenderedPageBreak/>
         <w:t>This file contains the spectrum to be fitted together with FOV averaging details. It has a similar format to its .</w:t>
       </w:r>
       <w:proofErr w:type="spellStart"/>
@@ -20398,7 +20500,6 @@
         <w:rPr>
           <w:rFonts w:ascii="Times New Roman" w:hAnsi="Times New Roman"/>
         </w:rPr>
-        <w:lastRenderedPageBreak/>
         <w:t>…</w:t>
       </w:r>
     </w:p>
@@ -20974,6 +21075,7 @@
         <w:rPr>
           <w:rFonts w:ascii="Times New Roman" w:hAnsi="Times New Roman"/>
         </w:rPr>
+        <w:lastRenderedPageBreak/>
         <w:t xml:space="preserve">NCONV </w:t>
       </w:r>
       <w:r>
@@ -21046,14 +21148,7 @@
         <w:rPr>
           <w:rFonts w:ascii="Times New Roman" w:hAnsi="Times New Roman"/>
         </w:rPr>
-        <w:t xml:space="preserve">. NAV specifies </w:t>
-      </w:r>
-      <w:r>
-        <w:rPr>
-          <w:rFonts w:ascii="Times New Roman" w:hAnsi="Times New Roman"/>
-        </w:rPr>
-        <w:lastRenderedPageBreak/>
-        <w:t>how many individual spectra need to be calculated and averaged to simulate the measured field-of-view-averaged spectrum. The next NAV lines contain the integration point latitudes (FLAT), longitudes (FLON), viewing angles (SOL_ANG, EMISS_ANG, AZI_ANG) and weights (WGEOM). The angle definitions are outlined in Figure 1. Following this, there then follows the actual measured wavelengths/wavenumbers, spectrum and errors (all of length NCONV</w:t>
+        <w:t>. NAV specifies how many individual spectra need to be calculated and averaged to simulate the measured field-of-view-averaged spectrum. The next NAV lines contain the integration point latitudes (FLAT), longitudes (FLON), viewing angles (SOL_ANG, EMISS_ANG, AZI_ANG) and weights (WGEOM). The angle definitions are outlined in Figure 1. Following this, there then follows the actual measured wavelengths/wavenumbers, spectrum and errors (all of length NCONV</w:t>
       </w:r>
       <w:proofErr w:type="gramStart"/>
       <w:r>
@@ -21403,6 +21498,7 @@
         <w:rPr>
           <w:rFonts w:ascii="Times New Roman" w:hAnsi="Times New Roman"/>
         </w:rPr>
+        <w:lastRenderedPageBreak/>
         <w:t>This file contains scattering quadrature information (if a scattering run is being performed) and layering information. A typical example is:</w:t>
       </w:r>
     </w:p>
@@ -21546,7 +21642,6 @@
         <w:rPr>
           <w:rFonts w:ascii="Times New Roman" w:hAnsi="Times New Roman"/>
         </w:rPr>
-        <w:lastRenderedPageBreak/>
         <w:t xml:space="preserve"> Number of </w:t>
       </w:r>
       <w:proofErr w:type="spellStart"/>
@@ -22227,6 +22322,7 @@
         <w:rPr>
           <w:rFonts w:ascii="Times New Roman" w:hAnsi="Times New Roman"/>
         </w:rPr>
+        <w:lastRenderedPageBreak/>
         <w:t>NPRO, NCONT</w:t>
       </w:r>
     </w:p>
@@ -23435,6 +23531,7 @@
         <w:rPr>
           <w:rFonts w:ascii="Times New Roman" w:hAnsi="Times New Roman"/>
         </w:rPr>
+        <w:lastRenderedPageBreak/>
         <w:tab/>
       </w:r>
       <w:r>
@@ -23770,7 +23867,6 @@
         <w:rPr>
           <w:rFonts w:ascii="Times New Roman" w:hAnsi="Times New Roman"/>
         </w:rPr>
-        <w:lastRenderedPageBreak/>
         <w:t>IPTF</w:t>
       </w:r>
       <w:r>
@@ -24597,7 +24693,16 @@
           <w:szCs w:val="24"/>
           <w:lang w:val="en-US"/>
         </w:rPr>
-        <w:t>can only decrease with decreasing altitude deeper than 0.05</w:t>
+        <w:t xml:space="preserve">can only decrease with decreasing altitude deeper than </w:t>
+      </w:r>
+      <w:r>
+        <w:rPr>
+          <w:rFonts w:ascii="Times New Roman" w:hAnsi="Times New Roman"/>
+          <w:szCs w:val="24"/>
+          <w:lang w:val="en-US"/>
+        </w:rPr>
+        <w:lastRenderedPageBreak/>
+        <w:t>0.05</w:t>
       </w:r>
       <w:r>
         <w:rPr>
@@ -24809,7 +24914,6 @@
           <w:szCs w:val="24"/>
           <w:lang w:val="en-US"/>
         </w:rPr>
-        <w:lastRenderedPageBreak/>
         <w:t>N.B. T</w:t>
       </w:r>
       <w:r>
@@ -25691,6 +25795,7 @@
         <w:rPr>
           <w:rFonts w:ascii="Times New Roman" w:hAnsi="Times New Roman"/>
         </w:rPr>
+        <w:lastRenderedPageBreak/>
         <w:t>The code can now also retrieve a correction to the tangent height altitudes form limb observations.</w:t>
       </w:r>
     </w:p>
@@ -25843,7 +25948,6 @@
         <w:rPr>
           <w:b/>
         </w:rPr>
-        <w:lastRenderedPageBreak/>
         <w:t>4.1 Running Nemesis in LBL mode</w:t>
       </w:r>
     </w:p>
@@ -26454,7 +26558,14 @@
         <w:rPr>
           <w:rFonts w:ascii="Times New Roman" w:hAnsi="Times New Roman"/>
         </w:rPr>
-        <w:t xml:space="preserve"> ID/Isotope numbers of the gas to be modified and IPROC is required </w:t>
+        <w:t xml:space="preserve"> </w:t>
+      </w:r>
+      <w:r>
+        <w:rPr>
+          <w:rFonts w:ascii="Times New Roman" w:hAnsi="Times New Roman"/>
+        </w:rPr>
+        <w:lastRenderedPageBreak/>
+        <w:t xml:space="preserve">ID/Isotope numbers of the gas to be modified and IPROC is required </w:t>
       </w:r>
       <w:proofErr w:type="spellStart"/>
       <w:r>
@@ -26617,7 +26728,6 @@
         <w:rPr>
           <w:rFonts w:ascii="Times New Roman" w:hAnsi="Times New Roman"/>
         </w:rPr>
-        <w:lastRenderedPageBreak/>
         <w:t>A &lt;</w:t>
       </w:r>
       <w:proofErr w:type="spellStart"/>
@@ -27381,6 +27491,7 @@
         <w:rPr>
           <w:rFonts w:ascii="Times New Roman" w:hAnsi="Times New Roman"/>
         </w:rPr>
+        <w:lastRenderedPageBreak/>
         <w:t xml:space="preserve">The overarching intention of </w:t>
       </w:r>
       <w:r>
@@ -27433,14 +27544,7 @@
         <w:rPr>
           <w:rFonts w:ascii="Times New Roman" w:hAnsi="Times New Roman"/>
         </w:rPr>
-        <w:t xml:space="preserve"> files </w:t>
-      </w:r>
-      <w:r>
-        <w:rPr>
-          <w:rFonts w:ascii="Times New Roman" w:hAnsi="Times New Roman"/>
-        </w:rPr>
-        <w:lastRenderedPageBreak/>
-        <w:t>and the outputting path calculations are recombined differently. The current offshoots are as follows.</w:t>
+        <w:t xml:space="preserve"> files and the outputting path calculations are recombined differently. The current offshoots are as follows.</w:t>
       </w:r>
     </w:p>
     <w:p>
@@ -28380,7 +28484,6 @@
         <w:rPr>
           <w:rFonts w:ascii="Times New Roman" w:hAnsi="Times New Roman"/>
         </w:rPr>
-        <w:lastRenderedPageBreak/>
         <w:t>200.</w:t>
       </w:r>
       <w:r>
@@ -29245,7 +29348,7 @@
             <v:path o:extrusionok="f" gradientshapeok="t" o:connecttype="rect"/>
             <o:lock v:ext="edit" aspectratio="t"/>
           </v:shapetype>
-          <v:shape id="_x0000_i1026" type="#_x0000_t75" style="width:282.5pt;height:22.95pt" fillcolor="window">
+          <v:shape id="_x0000_i1026" type="#_x0000_t75" style="width:282.35pt;height:23.15pt" fillcolor="window">
             <v:imagedata r:id="rId16" o:title=""/>
           </v:shape>
         </w:pict>
@@ -29459,7 +29562,7 @@
           <w:position w:val="-18"/>
         </w:rPr>
         <w:pict w14:anchorId="34C00A39">
-          <v:shape id="_x0000_i1027" type="#_x0000_t75" style="width:4in;height:26.4pt" fillcolor="window">
+          <v:shape id="_x0000_i1027" type="#_x0000_t75" style="width:4in;height:26.25pt" fillcolor="window">
             <v:imagedata r:id="rId17" o:title=""/>
           </v:shape>
         </w:pict>
@@ -29499,7 +29602,7 @@
           <w:position w:val="-12"/>
         </w:rPr>
         <w:pict w14:anchorId="465507D2">
-          <v:shape id="_x0000_i1028" type="#_x0000_t75" style="width:13.05pt;height:20.05pt">
+          <v:shape id="_x0000_i1028" type="#_x0000_t75" style="width:12.85pt;height:20.05pt">
             <v:imagedata r:id="rId18" o:title=""/>
           </v:shape>
         </w:pict>
@@ -29665,7 +29768,7 @@
           <w:position w:val="-16"/>
         </w:rPr>
         <w:pict w14:anchorId="4719D855">
-          <v:shape id="_x0000_i1029" type="#_x0000_t75" style="width:100.45pt;height:22.95pt">
+          <v:shape id="_x0000_i1029" type="#_x0000_t75" style="width:100.3pt;height:23.15pt">
             <v:imagedata r:id="rId19" o:title=""/>
           </v:shape>
         </w:pict>
@@ -29767,7 +29870,7 @@
           <w:position w:val="-16"/>
         </w:rPr>
         <w:pict w14:anchorId="458D14F0">
-          <v:shape id="_x0000_i1030" type="#_x0000_t75" style="width:242.4pt;height:22.95pt" fillcolor="window">
+          <v:shape id="_x0000_i1030" type="#_x0000_t75" style="width:242.25pt;height:23.15pt" fillcolor="window">
             <v:imagedata r:id="rId20" o:title=""/>
           </v:shape>
         </w:pict>
@@ -29835,7 +29938,7 @@
           <w:position w:val="-16"/>
         </w:rPr>
         <w:pict w14:anchorId="50690FC8">
-          <v:shape id="_x0000_i1031" type="#_x0000_t75" style="width:195.95pt;height:22.95pt" fillcolor="window">
+          <v:shape id="_x0000_i1031" type="#_x0000_t75" style="width:195.95pt;height:23.15pt" fillcolor="window">
             <v:imagedata r:id="rId21" o:title=""/>
           </v:shape>
         </w:pict>
@@ -29877,7 +29980,7 @@
           <w:position w:val="-12"/>
         </w:rPr>
         <w:pict w14:anchorId="698F4844">
-          <v:shape id="_x0000_i1032" type="#_x0000_t75" style="width:43.55pt;height:18.6pt" fillcolor="window">
+          <v:shape id="_x0000_i1032" type="#_x0000_t75" style="width:43.7pt;height:18.5pt" fillcolor="window">
             <v:imagedata r:id="rId22" o:title=""/>
           </v:shape>
         </w:pict>
@@ -29958,7 +30061,7 @@
           <w:position w:val="-12"/>
         </w:rPr>
         <w:pict w14:anchorId="38D44606">
-          <v:shape id="_x0000_i1033" type="#_x0000_t75" style="width:43.55pt;height:18.6pt" fillcolor="window">
+          <v:shape id="_x0000_i1033" type="#_x0000_t75" style="width:43.7pt;height:18.5pt" fillcolor="window">
             <v:imagedata r:id="rId23" o:title=""/>
           </v:shape>
         </w:pict>
@@ -30590,7 +30693,7 @@
           <w:position w:val="-16"/>
         </w:rPr>
         <w:pict w14:anchorId="428F2E8B">
-          <v:shape id="_x0000_i1034" type="#_x0000_t75" style="width:282.5pt;height:22.95pt" fillcolor="window">
+          <v:shape id="_x0000_i1034" type="#_x0000_t75" style="width:282.35pt;height:23.15pt" fillcolor="window">
             <v:imagedata r:id="rId24" o:title=""/>
           </v:shape>
         </w:pict>
@@ -30636,7 +30739,7 @@
           <w:position w:val="-14"/>
         </w:rPr>
         <w:pict w14:anchorId="09F96696">
-          <v:shape id="_x0000_i1035" type="#_x0000_t75" style="width:186.1pt;height:20.05pt" fillcolor="window">
+          <v:shape id="_x0000_i1035" type="#_x0000_t75" style="width:186.15pt;height:20.05pt" fillcolor="window">
             <v:imagedata r:id="rId25" o:title=""/>
           </v:shape>
         </w:pict>
@@ -30720,7 +30823,7 @@
           <w:position w:val="-12"/>
         </w:rPr>
         <w:pict w14:anchorId="3FE14509">
-          <v:shape id="_x0000_i1036" type="#_x0000_t75" style="width:30.5pt;height:18.6pt" fillcolor="window">
+          <v:shape id="_x0000_i1036" type="#_x0000_t75" style="width:30.35pt;height:18.5pt" fillcolor="window">
             <v:imagedata r:id="rId26" o:title=""/>
           </v:shape>
         </w:pict>
@@ -30747,7 +30850,7 @@
           <w:position w:val="-16"/>
         </w:rPr>
         <w:pict w14:anchorId="40223B1E">
-          <v:shape id="_x0000_i1037" type="#_x0000_t75" style="width:139.65pt;height:22.95pt" fillcolor="window">
+          <v:shape id="_x0000_i1037" type="#_x0000_t75" style="width:139.9pt;height:23.15pt" fillcolor="window">
             <v:imagedata r:id="rId27" o:title=""/>
           </v:shape>
         </w:pict>
@@ -30789,7 +30892,7 @@
           <w:position w:val="-16"/>
         </w:rPr>
         <w:pict w14:anchorId="7C42C75C">
-          <v:shape id="_x0000_i1038" type="#_x0000_t75" style="width:148.35pt;height:22.95pt" fillcolor="window">
+          <v:shape id="_x0000_i1038" type="#_x0000_t75" style="width:148.1pt;height:23.15pt" fillcolor="window">
             <v:imagedata r:id="rId28" o:title=""/>
           </v:shape>
         </w:pict>
@@ -30826,7 +30929,7 @@
           <w:position w:val="-12"/>
         </w:rPr>
         <w:pict w14:anchorId="28E70FFB">
-          <v:shape id="_x0000_i1039" type="#_x0000_t75" style="width:18.6pt;height:18.6pt" fillcolor="window">
+          <v:shape id="_x0000_i1039" type="#_x0000_t75" style="width:18.5pt;height:18.5pt" fillcolor="window">
             <v:imagedata r:id="rId29" o:title=""/>
           </v:shape>
         </w:pict>
@@ -32563,7 +32666,7 @@
         <w:rFonts w:ascii="Times New Roman" w:hAnsi="Times New Roman"/>
         <w:noProof/>
       </w:rPr>
-      <w:t>33</w:t>
+      <w:t>12</w:t>
     </w:r>
     <w:r>
       <w:rPr>
@@ -39200,7 +39303,7 @@
 </file>
 
 <file path=customXml/itemProps1.xml><?xml version="1.0" encoding="utf-8"?>
-<ds:datastoreItem xmlns:ds="http://schemas.openxmlformats.org/officeDocument/2006/customXml" ds:itemID="{98806419-89AF-9B4F-B94B-AFD86EE4A71E}">
+<ds:datastoreItem xmlns:ds="http://schemas.openxmlformats.org/officeDocument/2006/customXml" ds:itemID="{0AE34887-0B18-F24B-A929-59F0EA9600F5}">
   <ds:schemaRefs>
     <ds:schemaRef ds:uri="http://schemas.openxmlformats.org/officeDocument/2006/bibliography"/>
   </ds:schemaRefs>
@@ -39208,7 +39311,7 @@
 </file>
 
 <file path=customXml/itemProps2.xml><?xml version="1.0" encoding="utf-8"?>
-<ds:datastoreItem xmlns:ds="http://schemas.openxmlformats.org/officeDocument/2006/customXml" ds:itemID="{2C43DDCD-5CAB-4B4A-9420-EFBD514D925D}">
+<ds:datastoreItem xmlns:ds="http://schemas.openxmlformats.org/officeDocument/2006/customXml" ds:itemID="{2DD0497F-22C6-0A41-A0D3-DDB568152BED}">
   <ds:schemaRefs>
     <ds:schemaRef ds:uri="http://schemas.openxmlformats.org/officeDocument/2006/bibliography"/>
   </ds:schemaRefs>
@@ -39216,7 +39319,7 @@
 </file>
 
 <file path=customXml/itemProps3.xml><?xml version="1.0" encoding="utf-8"?>
-<ds:datastoreItem xmlns:ds="http://schemas.openxmlformats.org/officeDocument/2006/customXml" ds:itemID="{0AE34887-0B18-F24B-A929-59F0EA9600F5}">
+<ds:datastoreItem xmlns:ds="http://schemas.openxmlformats.org/officeDocument/2006/customXml" ds:itemID="{F07197B4-EB02-6A4F-BDDC-3891A9578394}">
   <ds:schemaRefs>
     <ds:schemaRef ds:uri="http://schemas.openxmlformats.org/officeDocument/2006/bibliography"/>
   </ds:schemaRefs>

</xml_diff>

<commit_message>
Updated manuals to describe Creme Brulee model.
</commit_message>
<xml_diff>
--- a/manuals/Nemesis_B2.docx
+++ b/manuals/Nemesis_B2.docx
@@ -15929,7 +15929,13 @@
         <w:rPr>
           <w:rFonts w:ascii="Times New Roman" w:hAnsi="Times New Roman"/>
         </w:rPr>
-        <w:t xml:space="preserve">In this model, the code the real part of the refractive index spectrum is calculated with a </w:t>
+        <w:t xml:space="preserve">In this model, the code the real part of the refractive index </w:t>
+      </w:r>
+      <w:r>
+        <w:rPr>
+          <w:rFonts w:ascii="Times New Roman" w:hAnsi="Times New Roman"/>
+        </w:rPr>
+        <w:t xml:space="preserve">spectrum is calculated with a </w:t>
       </w:r>
       <w:proofErr w:type="spellStart"/>
       <w:r>
@@ -15997,11 +16003,9 @@
           <w:ilvl w:val="0"/>
           <w:numId w:val="33"/>
         </w:numPr>
-        <w:suppressAutoHyphens/>
-        <w:jc w:val="both"/>
-        <w:rPr>
-          <w:rFonts w:ascii="Times New Roman" w:hAnsi="Times New Roman"/>
-          <w:b/>
+        <w:jc w:val="both"/>
+        <w:rPr>
+          <w:rFonts w:ascii="Times New Roman" w:hAnsi="Times New Roman"/>
         </w:rPr>
       </w:pPr>
       <w:r>
@@ -16091,7 +16095,21 @@
         <w:rPr>
           <w:rFonts w:ascii="Times New Roman" w:hAnsi="Times New Roman"/>
         </w:rPr>
-        <w:t xml:space="preserve">values of the imaginary refractive index spectrum to be retrieved with errors. In this model, the code the real part of the refractive index spectrum is calculated with a </w:t>
+        <w:t xml:space="preserve">values of the imaginary refractive index spectrum to be retrieved with errors. In this </w:t>
+      </w:r>
+      <w:proofErr w:type="gramStart"/>
+      <w:r>
+        <w:rPr>
+          <w:rFonts w:ascii="Times New Roman" w:hAnsi="Times New Roman"/>
+        </w:rPr>
+        <w:t>model</w:t>
+      </w:r>
+      <w:proofErr w:type="gramEnd"/>
+      <w:r>
+        <w:rPr>
+          <w:rFonts w:ascii="Times New Roman" w:hAnsi="Times New Roman"/>
+        </w:rPr>
+        <w:t xml:space="preserve">, the code the real part of the refractive index spectrum is calculated with a </w:t>
       </w:r>
       <w:proofErr w:type="spellStart"/>
       <w:r>
@@ -16449,6 +16467,16 @@
         <w:rPr>
           <w:rFonts w:ascii="Times New Roman" w:hAnsi="Times New Roman"/>
         </w:rPr>
+        <w:pPrChange w:id="0" w:author="Patrick Irwin" w:date="2017-07-06T12:06:00Z">
+          <w:pPr>
+            <w:numPr>
+              <w:numId w:val="46"/>
+            </w:numPr>
+            <w:suppressAutoHyphens/>
+            <w:ind w:left="720" w:hanging="360"/>
+            <w:jc w:val="both"/>
+          </w:pPr>
+        </w:pPrChange>
       </w:pPr>
       <w:r>
         <w:rPr>
@@ -16491,12 +16519,13 @@
           <w:ilvl w:val="0"/>
           <w:numId w:val="33"/>
         </w:numPr>
-        <w:suppressAutoHyphens/>
-        <w:jc w:val="both"/>
-        <w:rPr>
-          <w:rFonts w:ascii="Times New Roman" w:hAnsi="Times New Roman"/>
-        </w:rPr>
-      </w:pPr>
+        <w:jc w:val="both"/>
+        <w:rPr>
+          <w:rFonts w:ascii="Times New Roman" w:hAnsi="Times New Roman"/>
+        </w:rPr>
+      </w:pPr>
+      <w:bookmarkStart w:id="1" w:name="_GoBack"/>
+      <w:bookmarkEnd w:id="1"/>
       <w:r>
         <w:rPr>
           <w:rFonts w:ascii="Times New Roman" w:hAnsi="Times New Roman"/>
@@ -16553,7 +16582,19 @@
         <w:rPr>
           <w:rFonts w:ascii="Times New Roman" w:hAnsi="Times New Roman"/>
         </w:rPr>
-        <w:t xml:space="preserve"> et al (2017)/Baines et al (2016) is used. Next lines contain the base pressure, opacity and fractional scale height of the main tropospheric cloud layer, then the base pressure and opacity of the </w:t>
+        <w:t xml:space="preserve"> et al (2017)/Baines et al (2016) is used. Next lines contain the base pressure, opacity and fractional scale height of the main tropospheric cloud layer</w:t>
+      </w:r>
+      <w:r>
+        <w:rPr>
+          <w:rFonts w:ascii="Times New Roman" w:hAnsi="Times New Roman"/>
+        </w:rPr>
+        <w:t xml:space="preserve"> (TC)</w:t>
+      </w:r>
+      <w:r>
+        <w:rPr>
+          <w:rFonts w:ascii="Times New Roman" w:hAnsi="Times New Roman"/>
+        </w:rPr>
+        <w:t xml:space="preserve">, then the base pressure and opacity of the </w:t>
       </w:r>
       <w:proofErr w:type="spellStart"/>
       <w:r>
@@ -16567,26 +16608,139 @@
         <w:rPr>
           <w:rFonts w:ascii="Times New Roman" w:hAnsi="Times New Roman"/>
         </w:rPr>
-        <w:t xml:space="preserve"> layer, then the base pressure and opacity of the stratospheric haze layer, all together with errors. VARPARAM is not used in this </w:t>
-      </w:r>
-      <w:proofErr w:type="spellStart"/>
-      <w:r>
-        <w:rPr>
-          <w:rFonts w:ascii="Times New Roman" w:hAnsi="Times New Roman"/>
-        </w:rPr>
-        <w:t>parametrisation</w:t>
-      </w:r>
-      <w:proofErr w:type="spellEnd"/>
-      <w:r>
-        <w:rPr>
-          <w:rFonts w:ascii="Times New Roman" w:hAnsi="Times New Roman"/>
-        </w:rPr>
-        <w:t xml:space="preserve"> and is hence just set to 0.</w:t>
-      </w:r>
-    </w:p>
-    <w:p>
-      <w:pPr>
-        <w:ind w:left="-22"/>
+        <w:t xml:space="preserve"> layer, </w:t>
+      </w:r>
+      <w:r>
+        <w:rPr>
+          <w:rFonts w:ascii="Times New Roman" w:hAnsi="Times New Roman"/>
+        </w:rPr>
+        <w:t xml:space="preserve">(CB), </w:t>
+      </w:r>
+      <w:r>
+        <w:rPr>
+          <w:rFonts w:ascii="Times New Roman" w:hAnsi="Times New Roman"/>
+        </w:rPr>
+        <w:t>then the base pressure and opacity of the stratospheric haze layer</w:t>
+      </w:r>
+      <w:r>
+        <w:rPr>
+          <w:rFonts w:ascii="Times New Roman" w:hAnsi="Times New Roman"/>
+        </w:rPr>
+        <w:t xml:space="preserve"> (SH)</w:t>
+      </w:r>
+      <w:r>
+        <w:rPr>
+          <w:rFonts w:ascii="Times New Roman" w:hAnsi="Times New Roman"/>
+        </w:rPr>
+        <w:t xml:space="preserve">, all together with errors. </w:t>
+      </w:r>
+      <w:ins w:id="2" w:author="Patrick Irwin" w:date="2017-07-06T12:06:00Z">
+        <w:r>
+          <w:rPr>
+            <w:rFonts w:ascii="Times New Roman" w:hAnsi="Times New Roman"/>
+          </w:rPr>
+          <w:t>Finally, the last line specifies the top pressure of the CB as a fraction of the base pressure (</w:t>
+        </w:r>
+        <w:proofErr w:type="spellStart"/>
+        <w:r>
+          <w:rPr>
+            <w:rFonts w:ascii="Times New Roman" w:hAnsi="Times New Roman"/>
+          </w:rPr>
+          <w:t>eg</w:t>
+        </w:r>
+        <w:proofErr w:type="spellEnd"/>
+        <w:r>
+          <w:rPr>
+            <w:rFonts w:ascii="Times New Roman" w:hAnsi="Times New Roman"/>
+          </w:rPr>
+          <w:t>. setting</w:t>
+        </w:r>
+      </w:ins>
+      <w:r>
+        <w:rPr>
+          <w:rFonts w:ascii="Times New Roman" w:hAnsi="Times New Roman"/>
+        </w:rPr>
+        <w:t xml:space="preserve"> this </w:t>
+      </w:r>
+      <w:del w:id="3" w:author="Patrick Irwin" w:date="2017-07-06T12:06:00Z">
+        <w:r>
+          <w:rPr>
+            <w:rFonts w:ascii="Times New Roman" w:hAnsi="Times New Roman"/>
+          </w:rPr>
+          <w:delText>parametrisation and is hence just</w:delText>
+        </w:r>
+      </w:del>
+      <w:ins w:id="4" w:author="Patrick Irwin" w:date="2017-07-06T12:06:00Z">
+        <w:r>
+          <w:rPr>
+            <w:rFonts w:ascii="Times New Roman" w:hAnsi="Times New Roman"/>
+          </w:rPr>
+          <w:t xml:space="preserve">line to 0.2 would make the top pressure of the CB equal to 1/5 of the CB base pressure). To use the </w:t>
+        </w:r>
+        <w:proofErr w:type="gramStart"/>
+        <w:r>
+          <w:rPr>
+            <w:rFonts w:ascii="Times New Roman" w:hAnsi="Times New Roman"/>
+          </w:rPr>
+          <w:t xml:space="preserve">default  </w:t>
+        </w:r>
+        <w:r>
+          <w:rPr>
+            <w:rFonts w:ascii="Times New Roman" w:hAnsi="Times New Roman"/>
+            <w:i/>
+            <w:iCs/>
+          </w:rPr>
+          <w:t>Crème</w:t>
+        </w:r>
+        <w:proofErr w:type="gramEnd"/>
+        <w:r>
+          <w:rPr>
+            <w:rFonts w:ascii="Times New Roman" w:hAnsi="Times New Roman"/>
+            <w:i/>
+            <w:iCs/>
+          </w:rPr>
+          <w:t xml:space="preserve"> </w:t>
+        </w:r>
+        <w:proofErr w:type="spellStart"/>
+        <w:r>
+          <w:rPr>
+            <w:rFonts w:ascii="Times New Roman" w:hAnsi="Times New Roman"/>
+            <w:i/>
+            <w:iCs/>
+          </w:rPr>
+          <w:t>Brûlée</w:t>
+        </w:r>
+        <w:proofErr w:type="spellEnd"/>
+        <w:r>
+          <w:rPr>
+            <w:rFonts w:ascii="Times New Roman" w:hAnsi="Times New Roman"/>
+          </w:rPr>
+          <w:t xml:space="preserve"> model,</w:t>
+        </w:r>
+      </w:ins>
+      <w:r>
+        <w:rPr>
+          <w:rFonts w:ascii="Times New Roman" w:hAnsi="Times New Roman"/>
+        </w:rPr>
+        <w:t xml:space="preserve"> set</w:t>
+      </w:r>
+      <w:ins w:id="5" w:author="Patrick Irwin" w:date="2017-07-06T12:06:00Z">
+        <w:r>
+          <w:rPr>
+            <w:rFonts w:ascii="Times New Roman" w:hAnsi="Times New Roman"/>
+          </w:rPr>
+          <w:t xml:space="preserve"> this value</w:t>
+        </w:r>
+      </w:ins>
+      <w:r>
+        <w:rPr>
+          <w:rFonts w:ascii="Times New Roman" w:hAnsi="Times New Roman"/>
+        </w:rPr>
+        <w:t xml:space="preserve"> to 0.</w:t>
+      </w:r>
+    </w:p>
+    <w:p>
+      <w:pPr>
         <w:jc w:val="both"/>
         <w:rPr>
           <w:rFonts w:ascii="Times New Roman" w:hAnsi="Times New Roman"/>
@@ -16762,7 +16916,15 @@
           <w:rFonts w:ascii="Times New Roman" w:hAnsi="Times New Roman"/>
           <w:i/>
         </w:rPr>
-        <w:t>a priori</w:t>
+        <w:t xml:space="preserve">a </w:t>
+      </w:r>
+      <w:r>
+        <w:rPr>
+          <w:rFonts w:ascii="Times New Roman" w:hAnsi="Times New Roman"/>
+          <w:i/>
+        </w:rPr>
+        <w:lastRenderedPageBreak/>
+        <w:t>priori</w:t>
       </w:r>
       <w:r>
         <w:rPr>
@@ -16879,7 +17041,6 @@
         <w:rPr>
           <w:rFonts w:ascii="Times New Roman" w:hAnsi="Times New Roman"/>
         </w:rPr>
-        <w:lastRenderedPageBreak/>
         <w:tab/>
       </w:r>
       <w:r>
@@ -17690,7 +17851,15 @@
           <w:rFonts w:ascii="Times New Roman" w:hAnsi="Times New Roman"/>
           <w:color w:val="000000"/>
         </w:rPr>
-        <w:t xml:space="preserve"> and fractional scale height values together with their estimated errors. All quantities are taken as logs so negative fractional scale heights are not allowed</w:t>
+        <w:t xml:space="preserve"> and fractional scale </w:t>
+      </w:r>
+      <w:r>
+        <w:rPr>
+          <w:rFonts w:ascii="Times New Roman" w:hAnsi="Times New Roman"/>
+          <w:color w:val="000000"/>
+        </w:rPr>
+        <w:lastRenderedPageBreak/>
+        <w:t>height values together with their estimated errors. All quantities are taken as logs so negative fractional scale heights are not allowed</w:t>
       </w:r>
       <w:r>
         <w:rPr>
@@ -17803,15 +17972,7 @@
           <w:rFonts w:ascii="Times New Roman" w:hAnsi="Times New Roman"/>
           <w:color w:val="000000"/>
         </w:rPr>
-        <w:t xml:space="preserve"> and fractional scale height values </w:t>
-      </w:r>
-      <w:r>
-        <w:rPr>
-          <w:rFonts w:ascii="Times New Roman" w:hAnsi="Times New Roman"/>
-          <w:color w:val="000000"/>
-        </w:rPr>
-        <w:lastRenderedPageBreak/>
-        <w:t>together with their estimated errors. All quantities are taken as logs so negative fractional scale heights are not allowed</w:t>
+        <w:t xml:space="preserve"> and fractional scale height values together with their estimated errors. All quantities are taken as logs so negative fractional scale heights are not allowed</w:t>
       </w:r>
       <w:r>
         <w:rPr>
@@ -18601,7 +18762,15 @@
           <w:rFonts w:ascii="Times New Roman" w:hAnsi="Times New Roman"/>
           <w:color w:val="000000"/>
         </w:rPr>
-        <w:t xml:space="preserve"> file then contains the </w:t>
+        <w:t xml:space="preserve"> file </w:t>
+      </w:r>
+      <w:r>
+        <w:rPr>
+          <w:rFonts w:ascii="Times New Roman" w:hAnsi="Times New Roman"/>
+          <w:color w:val="000000"/>
+        </w:rPr>
+        <w:lastRenderedPageBreak/>
+        <w:t xml:space="preserve">then contains the </w:t>
       </w:r>
       <w:r>
         <w:rPr>
@@ -18707,7 +18876,6 @@
         <w:rPr>
           <w:rFonts w:ascii="Times New Roman" w:hAnsi="Times New Roman"/>
         </w:rPr>
-        <w:lastRenderedPageBreak/>
         <w:t xml:space="preserve">Very similar to case when </w:t>
       </w:r>
       <w:proofErr w:type="gramStart"/>
@@ -19656,6 +19824,7 @@
         <w:rPr>
           <w:rFonts w:ascii="Times New Roman" w:hAnsi="Times New Roman"/>
         </w:rPr>
+        <w:lastRenderedPageBreak/>
         <w:t>Profile is defined by two (</w:t>
       </w:r>
       <w:proofErr w:type="spellStart"/>
@@ -19746,7 +19915,6 @@
         <w:rPr>
           <w:rFonts w:ascii="Times New Roman" w:hAnsi="Times New Roman"/>
         </w:rPr>
-        <w:lastRenderedPageBreak/>
         <w:t xml:space="preserve">Profile is </w:t>
       </w:r>
       <w:r>
@@ -20137,21 +20305,7 @@
         <w:rPr>
           <w:rFonts w:ascii="Times New Roman" w:hAnsi="Times New Roman"/>
         </w:rPr>
-        <w:t>ISPACE is the wavelength space in which to calculate the spectra and in which the k-</w:t>
-      </w:r>
-      <w:proofErr w:type="gramStart"/>
-      <w:r>
-        <w:rPr>
-          <w:rFonts w:ascii="Times New Roman" w:hAnsi="Times New Roman"/>
-        </w:rPr>
-        <w:t>tables</w:t>
-      </w:r>
-      <w:proofErr w:type="gramEnd"/>
-      <w:r>
-        <w:rPr>
-          <w:rFonts w:ascii="Times New Roman" w:hAnsi="Times New Roman"/>
-        </w:rPr>
-        <w:t xml:space="preserve"> are tabulated. 0 = wavenumber (cm</w:t>
+        <w:t>ISPACE is the wavelength space in which to calculate the spectra and in which the k-tables are tabulated. 0 = wavenumber (cm</w:t>
       </w:r>
       <w:r>
         <w:rPr>
@@ -20499,7 +20653,14 @@
         <w:rPr>
           <w:rFonts w:ascii="Times New Roman" w:hAnsi="Times New Roman"/>
         </w:rPr>
-        <w:t xml:space="preserve"> ILBL=1 indicates a line-by-line calculation from scratch, while ILBL=2 indicates a line-by-line calculation using pre-tabulated monochromatic absorption look-up tables, calculated with the program </w:t>
+        <w:t xml:space="preserve"> </w:t>
+      </w:r>
+      <w:r>
+        <w:rPr>
+          <w:rFonts w:ascii="Times New Roman" w:hAnsi="Times New Roman"/>
+        </w:rPr>
+        <w:lastRenderedPageBreak/>
+        <w:t xml:space="preserve">ILBL=1 indicates a line-by-line calculation from scratch, while ILBL=2 indicates a line-by-line calculation using pre-tabulated monochromatic absorption look-up tables, calculated with the program </w:t>
       </w:r>
       <w:proofErr w:type="spellStart"/>
       <w:r>
@@ -20535,7 +20696,6 @@
         <w:rPr>
           <w:rFonts w:ascii="Times New Roman" w:hAnsi="Times New Roman"/>
         </w:rPr>
-        <w:lastRenderedPageBreak/>
         <w:t>WOFF is any wavenumber/wavelength calibration error</w:t>
       </w:r>
       <w:r>
@@ -21043,6 +21203,7 @@
           <w:rFonts w:ascii="Times New Roman" w:hAnsi="Times New Roman"/>
           <w:i/>
         </w:rPr>
+        <w:lastRenderedPageBreak/>
         <w:t>a priori</w:t>
       </w:r>
       <w:r>
@@ -21745,7 +21906,14 @@
         <w:rPr>
           <w:rFonts w:ascii="Times New Roman" w:hAnsi="Times New Roman"/>
         </w:rPr>
-        <w:t xml:space="preserve">, which reads in the filter function and then determines the wavenumbers/wavelengths in the k-tables for which the radiances need to be calculated in order to perform the channel integration. </w:t>
+        <w:t xml:space="preserve">, which reads in the filter function and then determines the </w:t>
+      </w:r>
+      <w:r>
+        <w:rPr>
+          <w:rFonts w:ascii="Times New Roman" w:hAnsi="Times New Roman"/>
+        </w:rPr>
+        <w:lastRenderedPageBreak/>
+        <w:t xml:space="preserve">wavenumbers/wavelengths in the k-tables for which the radiances need to be calculated in order to perform the channel integration. </w:t>
       </w:r>
     </w:p>
     <w:p>
@@ -21794,7 +21962,6 @@
         <w:rPr>
           <w:rFonts w:ascii="Times New Roman" w:hAnsi="Times New Roman"/>
         </w:rPr>
-        <w:lastRenderedPageBreak/>
         <w:t>LATITUDE</w:t>
       </w:r>
       <w:r>
@@ -22237,6 +22404,7 @@
         <w:rPr>
           <w:rFonts w:ascii="Times New Roman" w:hAnsi="Times New Roman"/>
         </w:rPr>
+        <w:lastRenderedPageBreak/>
         <w:t>When reading in the viewing angles, a negative emission zenith angle (EMISS_ANG) indicates that the observed spectrum is actually a limb observation where the solar zenith angle (SOL_ANG) then contains the tangent altitude (km). The definition of these angles is explained in Fig. 1. N.B. Setting AZI_ANG=0 implies FORWARD scattering.</w:t>
       </w:r>
     </w:p>
@@ -23020,6 +23188,7 @@
         <w:rPr>
           <w:rFonts w:ascii="Times New Roman" w:hAnsi="Times New Roman"/>
         </w:rPr>
+        <w:lastRenderedPageBreak/>
         <w:t xml:space="preserve">If aerosols are defined then </w:t>
       </w:r>
       <w:proofErr w:type="spellStart"/>
@@ -23084,179 +23253,1021 @@
         <w:rPr>
           <w:rFonts w:ascii="Times New Roman" w:hAnsi="Times New Roman"/>
         </w:rPr>
-        <w:t xml:space="preserve"> file and dust profile file). The following </w:t>
+        <w:t xml:space="preserve"> file and dust profile file). The following lines then contain the profile heights, fractional cloud cover and identifiers as to which cloud particle types contribute to the fractional cloud. Hence, the first few lines of the </w:t>
+      </w:r>
+      <w:proofErr w:type="spellStart"/>
+      <w:r>
+        <w:rPr>
+          <w:rFonts w:ascii="Times New Roman" w:hAnsi="Times New Roman"/>
+        </w:rPr>
+        <w:t>fcloud.prf</w:t>
+      </w:r>
+      <w:proofErr w:type="spellEnd"/>
+      <w:r>
+        <w:rPr>
+          <w:rFonts w:ascii="Times New Roman" w:hAnsi="Times New Roman"/>
+        </w:rPr>
+        <w:t xml:space="preserve"> file appear as:</w:t>
+      </w:r>
+    </w:p>
+    <w:p>
+      <w:pPr>
+        <w:jc w:val="both"/>
+        <w:rPr>
+          <w:rFonts w:ascii="Times New Roman" w:hAnsi="Times New Roman"/>
+        </w:rPr>
+      </w:pPr>
+    </w:p>
+    <w:p>
+      <w:pPr>
+        <w:jc w:val="both"/>
+        <w:rPr>
+          <w:rFonts w:ascii="Times New Roman" w:hAnsi="Times New Roman"/>
+        </w:rPr>
+      </w:pPr>
+      <w:r>
+        <w:rPr>
+          <w:rFonts w:ascii="Times New Roman" w:hAnsi="Times New Roman"/>
+        </w:rPr>
+        <w:t>NPRO, NCONT</w:t>
+      </w:r>
+    </w:p>
+    <w:p>
+      <w:pPr>
+        <w:jc w:val="both"/>
+        <w:rPr>
+          <w:rFonts w:ascii="Times New Roman" w:hAnsi="Times New Roman"/>
+        </w:rPr>
+      </w:pPr>
+      <w:proofErr w:type="gramStart"/>
+      <w:r>
+        <w:rPr>
+          <w:rFonts w:ascii="Times New Roman" w:hAnsi="Times New Roman"/>
+        </w:rPr>
+        <w:t>HEIGHT(</w:t>
+      </w:r>
+      <w:proofErr w:type="gramEnd"/>
+      <w:r>
+        <w:rPr>
+          <w:rFonts w:ascii="Times New Roman" w:hAnsi="Times New Roman"/>
+        </w:rPr>
+        <w:t>1), FRAC(1), ICLOUD(1,1), ICLOUD(2,1),…,ICLOUD(NCONT,1)</w:t>
+      </w:r>
+    </w:p>
+    <w:p>
+      <w:pPr>
+        <w:jc w:val="both"/>
+        <w:rPr>
+          <w:rFonts w:ascii="Times New Roman" w:hAnsi="Times New Roman"/>
+        </w:rPr>
+      </w:pPr>
+      <w:proofErr w:type="gramStart"/>
+      <w:r>
+        <w:rPr>
+          <w:rFonts w:ascii="Times New Roman" w:hAnsi="Times New Roman"/>
+        </w:rPr>
+        <w:t>HEIGHT(</w:t>
+      </w:r>
+      <w:proofErr w:type="gramEnd"/>
+      <w:r>
+        <w:rPr>
+          <w:rFonts w:ascii="Times New Roman" w:hAnsi="Times New Roman"/>
+        </w:rPr>
+        <w:t>2), FRAC(2), ICLOUD(1,2), ICLOUD(2,2),…,ICLOUD(NCONT,2)</w:t>
+      </w:r>
+    </w:p>
+    <w:p>
+      <w:pPr>
+        <w:jc w:val="both"/>
+        <w:rPr>
+          <w:rFonts w:ascii="Times New Roman" w:hAnsi="Times New Roman"/>
+        </w:rPr>
+      </w:pPr>
+      <w:r>
+        <w:rPr>
+          <w:rFonts w:ascii="Times New Roman" w:hAnsi="Times New Roman"/>
+        </w:rPr>
+        <w:t>…</w:t>
+      </w:r>
+    </w:p>
+    <w:p>
+      <w:pPr>
+        <w:rPr>
+          <w:rFonts w:ascii="Times New Roman" w:hAnsi="Times New Roman"/>
+        </w:rPr>
+      </w:pPr>
+      <w:proofErr w:type="gramStart"/>
+      <w:r>
+        <w:rPr>
+          <w:rFonts w:ascii="Times New Roman" w:hAnsi="Times New Roman"/>
+        </w:rPr>
+        <w:t>HEIGHT(</w:t>
+      </w:r>
+      <w:proofErr w:type="gramEnd"/>
+      <w:r>
+        <w:rPr>
+          <w:rFonts w:ascii="Times New Roman" w:hAnsi="Times New Roman"/>
+        </w:rPr>
+        <w:t>NPRO), FRAC(NPRO),ICLOUD(1,NPRO),ICLOUD(2,NPRO),…, ICLOUD(NCONT,NPRO)</w:t>
+      </w:r>
+    </w:p>
+    <w:p>
+      <w:pPr>
+        <w:jc w:val="both"/>
+        <w:rPr>
+          <w:rFonts w:ascii="Times New Roman" w:hAnsi="Times New Roman"/>
+        </w:rPr>
+      </w:pPr>
+    </w:p>
+    <w:p>
+      <w:pPr>
+        <w:jc w:val="both"/>
+        <w:rPr>
+          <w:rFonts w:ascii="Times New Roman" w:hAnsi="Times New Roman"/>
+        </w:rPr>
+      </w:pPr>
+      <w:r>
+        <w:rPr>
+          <w:rFonts w:ascii="Times New Roman" w:hAnsi="Times New Roman"/>
+        </w:rPr>
+        <w:t xml:space="preserve">If </w:t>
+      </w:r>
+      <w:proofErr w:type="gramStart"/>
+      <w:r>
+        <w:rPr>
+          <w:rFonts w:ascii="Times New Roman" w:hAnsi="Times New Roman"/>
+        </w:rPr>
+        <w:t>ICLOUD(</w:t>
+      </w:r>
+      <w:proofErr w:type="gramEnd"/>
+      <w:r>
+        <w:rPr>
+          <w:rFonts w:ascii="Times New Roman" w:hAnsi="Times New Roman"/>
+        </w:rPr>
+        <w:t xml:space="preserve">I,J) is set to 1, then aerosol type I contributes to the broken cloud at level J, which has a fractional cloud cover of FRAC(J). If </w:t>
+      </w:r>
+      <w:proofErr w:type="gramStart"/>
+      <w:r>
+        <w:rPr>
+          <w:rFonts w:ascii="Times New Roman" w:hAnsi="Times New Roman"/>
+        </w:rPr>
+        <w:t>ICLOUD(</w:t>
+      </w:r>
+      <w:proofErr w:type="gramEnd"/>
+      <w:r>
+        <w:rPr>
+          <w:rFonts w:ascii="Times New Roman" w:hAnsi="Times New Roman"/>
+        </w:rPr>
+        <w:t>I,J) is set to 0, then aerosol I is treated as being part of a uniform haze.</w:t>
+      </w:r>
+    </w:p>
+    <w:p>
+      <w:pPr>
+        <w:jc w:val="both"/>
+        <w:rPr>
+          <w:rFonts w:ascii="Times New Roman" w:hAnsi="Times New Roman"/>
+        </w:rPr>
+      </w:pPr>
+    </w:p>
+    <w:p>
+      <w:pPr>
+        <w:jc w:val="both"/>
+        <w:outlineLvl w:val="1"/>
+        <w:rPr>
+          <w:rFonts w:ascii="Times New Roman" w:hAnsi="Times New Roman"/>
+          <w:b/>
+        </w:rPr>
+      </w:pPr>
+      <w:r>
+        <w:rPr>
+          <w:rFonts w:ascii="Times New Roman" w:hAnsi="Times New Roman"/>
+          <w:b/>
+        </w:rPr>
+        <w:t>3.6</w:t>
+      </w:r>
+      <w:r>
+        <w:rPr>
+          <w:rFonts w:ascii="Times New Roman" w:hAnsi="Times New Roman"/>
+          <w:b/>
+        </w:rPr>
+        <w:t xml:space="preserve"> </w:t>
+      </w:r>
+      <w:r>
+        <w:rPr>
+          <w:rFonts w:ascii="Times New Roman" w:hAnsi="Times New Roman"/>
+          <w:b/>
+        </w:rPr>
+        <w:t xml:space="preserve">Reference Solar/Stellar Spectrum </w:t>
+      </w:r>
+      <w:r>
+        <w:rPr>
+          <w:rFonts w:ascii="Times New Roman" w:hAnsi="Times New Roman"/>
+          <w:b/>
+        </w:rPr>
+        <w:t xml:space="preserve">.sol </w:t>
+      </w:r>
+      <w:r>
+        <w:rPr>
+          <w:rFonts w:ascii="Times New Roman" w:hAnsi="Times New Roman"/>
+          <w:b/>
+        </w:rPr>
+        <w:t>File.</w:t>
+      </w:r>
+    </w:p>
+    <w:p>
+      <w:pPr>
+        <w:jc w:val="both"/>
+        <w:rPr>
+          <w:rFonts w:ascii="Times New Roman" w:hAnsi="Times New Roman"/>
+          <w:b/>
+        </w:rPr>
+      </w:pPr>
+    </w:p>
+    <w:p>
+      <w:pPr>
+        <w:jc w:val="both"/>
+        <w:rPr>
+          <w:rFonts w:ascii="Times New Roman" w:hAnsi="Times New Roman"/>
+        </w:rPr>
+      </w:pPr>
+      <w:r>
+        <w:rPr>
+          <w:rFonts w:ascii="Times New Roman" w:hAnsi="Times New Roman"/>
+        </w:rPr>
+        <w:t xml:space="preserve">This file </w:t>
+      </w:r>
+      <w:r>
+        <w:rPr>
+          <w:rFonts w:ascii="Times New Roman" w:hAnsi="Times New Roman"/>
+        </w:rPr>
+        <w:t>(&lt;</w:t>
+      </w:r>
+      <w:proofErr w:type="spellStart"/>
+      <w:r>
+        <w:rPr>
+          <w:rFonts w:ascii="Times New Roman" w:hAnsi="Times New Roman"/>
+        </w:rPr>
+        <w:t>runname</w:t>
+      </w:r>
+      <w:proofErr w:type="spellEnd"/>
+      <w:r>
+        <w:rPr>
+          <w:rFonts w:ascii="Times New Roman" w:hAnsi="Times New Roman"/>
+        </w:rPr>
+        <w:t xml:space="preserve">&gt;.sol) </w:t>
+      </w:r>
+      <w:r>
+        <w:rPr>
+          <w:rFonts w:ascii="Times New Roman" w:hAnsi="Times New Roman"/>
+        </w:rPr>
+        <w:t xml:space="preserve">contains the name of the solar or stellar spectrum file, which is assumed to reside in the </w:t>
+      </w:r>
+      <w:proofErr w:type="spellStart"/>
+      <w:r>
+        <w:rPr>
+          <w:rFonts w:ascii="Times New Roman" w:hAnsi="Times New Roman"/>
+        </w:rPr>
+        <w:t>raddata</w:t>
+      </w:r>
+      <w:proofErr w:type="spellEnd"/>
+      <w:r>
+        <w:rPr>
+          <w:rFonts w:ascii="Times New Roman" w:hAnsi="Times New Roman"/>
+        </w:rPr>
+        <w:t xml:space="preserve">/ directory. </w:t>
+      </w:r>
+    </w:p>
+    <w:p>
+      <w:pPr>
+        <w:jc w:val="both"/>
+        <w:rPr>
+          <w:rFonts w:ascii="Times New Roman" w:hAnsi="Times New Roman"/>
+        </w:rPr>
+      </w:pPr>
+      <w:r>
+        <w:rPr>
+          <w:rFonts w:ascii="Times New Roman" w:hAnsi="Times New Roman"/>
+        </w:rPr>
+        <w:t xml:space="preserve">The solar/stellar spectral file format is as follows. The file </w:t>
+      </w:r>
+      <w:r>
+        <w:rPr>
+          <w:rFonts w:ascii="Times New Roman" w:hAnsi="Times New Roman"/>
+        </w:rPr>
+        <w:t>can contain as many header lines as necessary, each line beginning with a ‘</w:t>
+      </w:r>
+      <w:r>
+        <w:rPr>
+          <w:rFonts w:ascii="Times New Roman" w:hAnsi="Times New Roman"/>
+        </w:rPr>
+        <w:sym w:font="Symbol" w:char="F023"/>
+      </w:r>
+      <w:r>
+        <w:rPr>
+          <w:rFonts w:ascii="Times New Roman" w:hAnsi="Times New Roman"/>
+        </w:rPr>
+        <w:t>’ character.</w:t>
+      </w:r>
+    </w:p>
+    <w:p>
+      <w:pPr>
+        <w:jc w:val="both"/>
+        <w:rPr>
+          <w:rFonts w:ascii="Times New Roman" w:hAnsi="Times New Roman"/>
+        </w:rPr>
+      </w:pPr>
+      <w:r>
+        <w:rPr>
+          <w:rFonts w:ascii="Times New Roman" w:hAnsi="Times New Roman"/>
+        </w:rPr>
+        <w:t>The first</w:t>
+      </w:r>
+      <w:r>
+        <w:rPr>
+          <w:rFonts w:ascii="Times New Roman" w:hAnsi="Times New Roman"/>
+        </w:rPr>
+        <w:t xml:space="preserve"> line </w:t>
+      </w:r>
+      <w:r>
+        <w:rPr>
+          <w:rFonts w:ascii="Times New Roman" w:hAnsi="Times New Roman"/>
+        </w:rPr>
+        <w:t xml:space="preserve">after the header </w:t>
+      </w:r>
+      <w:r>
+        <w:rPr>
+          <w:rFonts w:ascii="Times New Roman" w:hAnsi="Times New Roman"/>
+        </w:rPr>
+        <w:t>contains the wavenumber/wav</w:t>
+      </w:r>
+      <w:r>
+        <w:rPr>
+          <w:rFonts w:ascii="Times New Roman" w:hAnsi="Times New Roman"/>
+        </w:rPr>
+        <w:t xml:space="preserve">elength space of the spectrum: </w:t>
+      </w:r>
+      <w:r>
+        <w:rPr>
+          <w:rFonts w:ascii="Times New Roman" w:hAnsi="Times New Roman"/>
+        </w:rPr>
+        <w:t>0 = wavenumber, 1 = wavelength.</w:t>
+      </w:r>
+    </w:p>
+    <w:p>
+      <w:pPr>
+        <w:jc w:val="both"/>
+        <w:rPr>
+          <w:rFonts w:ascii="Times New Roman" w:hAnsi="Times New Roman"/>
+        </w:rPr>
+      </w:pPr>
+      <w:r>
+        <w:rPr>
+          <w:rFonts w:ascii="Times New Roman" w:hAnsi="Times New Roman"/>
+        </w:rPr>
+        <w:t>The next line contains the radius of the Sun/star in units of km.</w:t>
+      </w:r>
+    </w:p>
+    <w:p>
+      <w:pPr>
+        <w:jc w:val="both"/>
+        <w:rPr>
+          <w:rFonts w:ascii="Times New Roman" w:hAnsi="Times New Roman"/>
+        </w:rPr>
+      </w:pPr>
+      <w:r>
+        <w:rPr>
+          <w:rFonts w:ascii="Times New Roman" w:hAnsi="Times New Roman"/>
+        </w:rPr>
+        <w:t xml:space="preserve">The rest of the file contains </w:t>
+      </w:r>
+      <w:r>
+        <w:rPr>
+          <w:rFonts w:ascii="Times New Roman" w:hAnsi="Times New Roman"/>
+        </w:rPr>
+        <w:t>the wavelength/wavenumbers and s</w:t>
+      </w:r>
+      <w:r>
+        <w:rPr>
+          <w:rFonts w:ascii="Times New Roman" w:hAnsi="Times New Roman"/>
+        </w:rPr>
+        <w:t>pectral l</w:t>
+      </w:r>
+      <w:r>
+        <w:rPr>
+          <w:rFonts w:ascii="Times New Roman" w:hAnsi="Times New Roman"/>
+        </w:rPr>
+        <w:t xml:space="preserve">uminosity in two columns. Wavelengths/wavenumbers are in units of </w:t>
+      </w:r>
+      <w:r>
+        <w:rPr>
+          <w:rFonts w:ascii="Symbol" w:hAnsi="Symbol"/>
+        </w:rPr>
+        <w:t></w:t>
+      </w:r>
+      <w:r>
+        <w:rPr>
+          <w:rFonts w:ascii="Times New Roman" w:hAnsi="Times New Roman"/>
+        </w:rPr>
+        <w:t>m, or cm</w:t>
+      </w:r>
+      <w:r>
+        <w:rPr>
+          <w:rFonts w:ascii="Times New Roman" w:hAnsi="Times New Roman"/>
+          <w:vertAlign w:val="superscript"/>
+        </w:rPr>
+        <w:t>-1</w:t>
+      </w:r>
+      <w:r>
+        <w:rPr>
+          <w:rFonts w:ascii="Times New Roman" w:hAnsi="Times New Roman"/>
+        </w:rPr>
+        <w:t xml:space="preserve">. Spectral luminosity is in units of W </w:t>
+      </w:r>
+      <w:r>
+        <w:rPr>
+          <w:rFonts w:ascii="Symbol" w:hAnsi="Symbol"/>
+        </w:rPr>
+        <w:t></w:t>
+      </w:r>
+      <w:r>
+        <w:rPr>
+          <w:rFonts w:ascii="Times New Roman" w:hAnsi="Times New Roman"/>
+        </w:rPr>
+        <w:t>m, or W (cm</w:t>
+      </w:r>
+      <w:r>
+        <w:rPr>
+          <w:rFonts w:ascii="Times New Roman" w:hAnsi="Times New Roman"/>
+          <w:vertAlign w:val="superscript"/>
+        </w:rPr>
+        <w:t>-1</w:t>
+      </w:r>
+      <w:r>
+        <w:rPr>
+          <w:rFonts w:ascii="Times New Roman" w:hAnsi="Times New Roman"/>
+        </w:rPr>
+        <w:t>)</w:t>
+      </w:r>
+      <w:r>
+        <w:rPr>
+          <w:rFonts w:ascii="Times New Roman" w:hAnsi="Times New Roman"/>
+          <w:vertAlign w:val="superscript"/>
+        </w:rPr>
+        <w:t>-1</w:t>
+      </w:r>
+      <w:r>
+        <w:rPr>
+          <w:rFonts w:ascii="Times New Roman" w:hAnsi="Times New Roman"/>
+        </w:rPr>
+        <w:t>.</w:t>
+      </w:r>
+    </w:p>
+    <w:p>
+      <w:pPr>
+        <w:jc w:val="both"/>
+        <w:rPr>
+          <w:rFonts w:ascii="Times New Roman" w:hAnsi="Times New Roman"/>
+        </w:rPr>
+      </w:pPr>
+    </w:p>
+    <w:p>
+      <w:pPr>
+        <w:jc w:val="both"/>
+        <w:outlineLvl w:val="1"/>
+        <w:rPr>
+          <w:rFonts w:ascii="Times New Roman" w:hAnsi="Times New Roman"/>
+          <w:b/>
+        </w:rPr>
+      </w:pPr>
+      <w:r>
+        <w:rPr>
+          <w:rFonts w:ascii="Times New Roman" w:hAnsi="Times New Roman"/>
+          <w:b/>
+        </w:rPr>
+        <w:t>3.7</w:t>
+      </w:r>
+      <w:r>
+        <w:rPr>
+          <w:rFonts w:ascii="Times New Roman" w:hAnsi="Times New Roman"/>
+          <w:b/>
+        </w:rPr>
+        <w:t xml:space="preserve"> </w:t>
+      </w:r>
+      <w:r>
+        <w:rPr>
+          <w:rFonts w:ascii="Times New Roman" w:hAnsi="Times New Roman"/>
+          <w:b/>
+        </w:rPr>
+        <w:t xml:space="preserve">Collision induced absorption </w:t>
+      </w:r>
+      <w:r>
+        <w:rPr>
+          <w:rFonts w:ascii="Times New Roman" w:hAnsi="Times New Roman"/>
+          <w:b/>
+        </w:rPr>
+        <w:t>.</w:t>
+      </w:r>
+      <w:proofErr w:type="spellStart"/>
+      <w:r>
+        <w:rPr>
+          <w:rFonts w:ascii="Times New Roman" w:hAnsi="Times New Roman"/>
+          <w:b/>
+        </w:rPr>
+        <w:t>cia</w:t>
+      </w:r>
+      <w:proofErr w:type="spellEnd"/>
+      <w:r>
+        <w:rPr>
+          <w:rFonts w:ascii="Times New Roman" w:hAnsi="Times New Roman"/>
+          <w:b/>
+        </w:rPr>
+        <w:t xml:space="preserve"> </w:t>
+      </w:r>
+      <w:r>
+        <w:rPr>
+          <w:rFonts w:ascii="Times New Roman" w:hAnsi="Times New Roman"/>
+          <w:b/>
+        </w:rPr>
+        <w:t>file.</w:t>
+      </w:r>
+    </w:p>
+    <w:p>
+      <w:pPr>
+        <w:jc w:val="both"/>
+        <w:rPr>
+          <w:rFonts w:ascii="Times New Roman" w:hAnsi="Times New Roman"/>
+          <w:b/>
+        </w:rPr>
+      </w:pPr>
+    </w:p>
+    <w:p>
+      <w:pPr>
+        <w:jc w:val="both"/>
+        <w:rPr>
+          <w:rFonts w:ascii="Times New Roman" w:hAnsi="Times New Roman"/>
+        </w:rPr>
+      </w:pPr>
+      <w:r>
+        <w:rPr>
+          <w:rFonts w:ascii="Times New Roman" w:hAnsi="Times New Roman"/>
+        </w:rPr>
+        <w:t>This file (&lt;</w:t>
+      </w:r>
+      <w:proofErr w:type="spellStart"/>
+      <w:r>
+        <w:rPr>
+          <w:rFonts w:ascii="Times New Roman" w:hAnsi="Times New Roman"/>
+        </w:rPr>
+        <w:t>runname.cia</w:t>
+      </w:r>
+      <w:proofErr w:type="spellEnd"/>
+      <w:r>
+        <w:rPr>
+          <w:rFonts w:ascii="Times New Roman" w:hAnsi="Times New Roman"/>
+        </w:rPr>
+        <w:t xml:space="preserve">&gt;) contains the name of the CIA file to be used (assumed to exist in the </w:t>
+      </w:r>
+      <w:proofErr w:type="spellStart"/>
+      <w:r>
+        <w:rPr>
+          <w:rFonts w:ascii="Times New Roman" w:hAnsi="Times New Roman"/>
+        </w:rPr>
+        <w:t>raddata</w:t>
+      </w:r>
+      <w:proofErr w:type="spellEnd"/>
+      <w:r>
+        <w:rPr>
+          <w:rFonts w:ascii="Times New Roman" w:hAnsi="Times New Roman"/>
+        </w:rPr>
+        <w:t xml:space="preserve"> directory of </w:t>
+      </w:r>
+      <w:proofErr w:type="spellStart"/>
+      <w:r>
+        <w:rPr>
+          <w:rFonts w:ascii="Times New Roman" w:hAnsi="Times New Roman"/>
+        </w:rPr>
+        <w:t>radtrancode</w:t>
+      </w:r>
+      <w:proofErr w:type="spellEnd"/>
+      <w:r>
+        <w:rPr>
+          <w:rFonts w:ascii="Times New Roman" w:hAnsi="Times New Roman"/>
+        </w:rPr>
+        <w:t xml:space="preserve">. </w:t>
+      </w:r>
+    </w:p>
+    <w:p>
+      <w:pPr>
+        <w:jc w:val="both"/>
+        <w:rPr>
+          <w:rFonts w:ascii="Times New Roman" w:hAnsi="Times New Roman"/>
+        </w:rPr>
+      </w:pPr>
+      <w:r>
+        <w:rPr>
+          <w:rFonts w:ascii="Times New Roman" w:hAnsi="Times New Roman"/>
+        </w:rPr>
+        <w:t>The first line contains the name of the CIA file. The CIA file is always in wavenumber space.</w:t>
+      </w:r>
+    </w:p>
+    <w:p>
+      <w:pPr>
+        <w:jc w:val="both"/>
+        <w:rPr>
+          <w:rFonts w:ascii="Times New Roman" w:hAnsi="Times New Roman"/>
+        </w:rPr>
+      </w:pPr>
+      <w:r>
+        <w:rPr>
+          <w:rFonts w:ascii="Times New Roman" w:hAnsi="Times New Roman"/>
+        </w:rPr>
+        <w:t xml:space="preserve">The second line defines the wavenumber step, </w:t>
+      </w:r>
+      <w:proofErr w:type="spellStart"/>
+      <w:r>
+        <w:rPr>
+          <w:rFonts w:ascii="Times New Roman" w:hAnsi="Times New Roman"/>
+        </w:rPr>
+        <w:t>dnu</w:t>
+      </w:r>
+      <w:proofErr w:type="spellEnd"/>
+      <w:r>
+        <w:rPr>
+          <w:rFonts w:ascii="Times New Roman" w:hAnsi="Times New Roman"/>
+        </w:rPr>
+        <w:t>, of the CIA table.</w:t>
+      </w:r>
+    </w:p>
+    <w:p>
+      <w:pPr>
+        <w:jc w:val="both"/>
+        <w:rPr>
+          <w:rFonts w:ascii="Times New Roman" w:hAnsi="Times New Roman"/>
+        </w:rPr>
+      </w:pPr>
+      <w:r>
+        <w:rPr>
+          <w:rFonts w:ascii="Times New Roman" w:hAnsi="Times New Roman"/>
+        </w:rPr>
+        <w:t>The third line gives the number of para-H</w:t>
+      </w:r>
+      <w:r>
+        <w:rPr>
+          <w:rFonts w:ascii="Times New Roman" w:hAnsi="Times New Roman"/>
+          <w:vertAlign w:val="subscript"/>
+        </w:rPr>
+        <w:t>2</w:t>
+      </w:r>
+      <w:r>
+        <w:rPr>
+          <w:rFonts w:ascii="Times New Roman" w:hAnsi="Times New Roman"/>
+        </w:rPr>
+        <w:t xml:space="preserve"> fractions listed, NPARA. </w:t>
+      </w:r>
+    </w:p>
+    <w:p>
+      <w:pPr>
+        <w:jc w:val="both"/>
+        <w:rPr>
+          <w:rFonts w:ascii="Times New Roman" w:hAnsi="Times New Roman"/>
+        </w:rPr>
+      </w:pPr>
+      <w:r>
+        <w:rPr>
+          <w:rFonts w:ascii="Times New Roman" w:hAnsi="Times New Roman"/>
+        </w:rPr>
+        <w:t>CIA tables are in two formats, one which lists H</w:t>
+      </w:r>
+      <w:r>
+        <w:rPr>
+          <w:rFonts w:ascii="Times New Roman" w:hAnsi="Times New Roman"/>
+          <w:vertAlign w:val="subscript"/>
+        </w:rPr>
+        <w:t>2</w:t>
+      </w:r>
+      <w:r>
+        <w:rPr>
+          <w:rFonts w:ascii="Times New Roman" w:hAnsi="Times New Roman"/>
+        </w:rPr>
+        <w:t>-H</w:t>
+      </w:r>
+      <w:r>
+        <w:rPr>
+          <w:rFonts w:ascii="Times New Roman" w:hAnsi="Times New Roman"/>
+          <w:vertAlign w:val="subscript"/>
+        </w:rPr>
+        <w:t>2</w:t>
+      </w:r>
+      <w:r>
+        <w:rPr>
+          <w:rFonts w:ascii="Times New Roman" w:hAnsi="Times New Roman"/>
+        </w:rPr>
+        <w:t xml:space="preserve"> (</w:t>
+      </w:r>
+      <w:proofErr w:type="spellStart"/>
+      <w:r>
+        <w:rPr>
+          <w:rFonts w:ascii="Times New Roman" w:hAnsi="Times New Roman"/>
+        </w:rPr>
+        <w:t>eqm</w:t>
+      </w:r>
+      <w:proofErr w:type="spellEnd"/>
+      <w:r>
+        <w:rPr>
+          <w:rFonts w:ascii="Times New Roman" w:hAnsi="Times New Roman"/>
+        </w:rPr>
+        <w:t>), H</w:t>
+      </w:r>
+      <w:r>
+        <w:rPr>
+          <w:rFonts w:ascii="Times New Roman" w:hAnsi="Times New Roman"/>
+          <w:vertAlign w:val="subscript"/>
+        </w:rPr>
+        <w:t>2</w:t>
+      </w:r>
+      <w:r>
+        <w:rPr>
+          <w:rFonts w:ascii="Times New Roman" w:hAnsi="Times New Roman"/>
+        </w:rPr>
+        <w:t>-</w:t>
+      </w:r>
+      <w:proofErr w:type="gramStart"/>
+      <w:r>
+        <w:rPr>
+          <w:rFonts w:ascii="Times New Roman" w:hAnsi="Times New Roman"/>
+        </w:rPr>
+        <w:t>He(</w:t>
+      </w:r>
+      <w:proofErr w:type="spellStart"/>
+      <w:proofErr w:type="gramEnd"/>
+      <w:r>
+        <w:rPr>
+          <w:rFonts w:ascii="Times New Roman" w:hAnsi="Times New Roman"/>
+        </w:rPr>
+        <w:t>eqm</w:t>
+      </w:r>
+      <w:proofErr w:type="spellEnd"/>
+      <w:r>
+        <w:rPr>
+          <w:rFonts w:ascii="Times New Roman" w:hAnsi="Times New Roman"/>
+        </w:rPr>
+        <w:t>), H</w:t>
+      </w:r>
+      <w:r>
+        <w:rPr>
+          <w:rFonts w:ascii="Times New Roman" w:hAnsi="Times New Roman"/>
+          <w:vertAlign w:val="subscript"/>
+        </w:rPr>
+        <w:t>2</w:t>
+      </w:r>
+      <w:r>
+        <w:rPr>
+          <w:rFonts w:ascii="Times New Roman" w:hAnsi="Times New Roman"/>
+        </w:rPr>
+        <w:t>-H</w:t>
+      </w:r>
+      <w:r>
+        <w:rPr>
+          <w:rFonts w:ascii="Times New Roman" w:hAnsi="Times New Roman"/>
+          <w:vertAlign w:val="subscript"/>
+        </w:rPr>
+        <w:t>2</w:t>
+      </w:r>
+      <w:r>
+        <w:rPr>
+          <w:rFonts w:ascii="Times New Roman" w:hAnsi="Times New Roman"/>
+        </w:rPr>
+        <w:t xml:space="preserve"> (normal), H</w:t>
+      </w:r>
+      <w:r>
+        <w:rPr>
+          <w:rFonts w:ascii="Times New Roman" w:hAnsi="Times New Roman"/>
+          <w:vertAlign w:val="subscript"/>
+        </w:rPr>
+        <w:t>2</w:t>
+      </w:r>
+      <w:r>
+        <w:rPr>
+          <w:rFonts w:ascii="Times New Roman" w:hAnsi="Times New Roman"/>
+        </w:rPr>
+        <w:t>-He (normal) and then 5 other pairs: H</w:t>
+      </w:r>
+      <w:r>
+        <w:rPr>
+          <w:rFonts w:ascii="Times New Roman" w:hAnsi="Times New Roman"/>
+          <w:vertAlign w:val="subscript"/>
+        </w:rPr>
+        <w:t>2</w:t>
+      </w:r>
+      <w:r>
+        <w:rPr>
+          <w:rFonts w:ascii="Times New Roman" w:hAnsi="Times New Roman"/>
+        </w:rPr>
+        <w:t>-N</w:t>
+      </w:r>
+      <w:r>
+        <w:rPr>
+          <w:rFonts w:ascii="Times New Roman" w:hAnsi="Times New Roman"/>
+          <w:vertAlign w:val="subscript"/>
+        </w:rPr>
+        <w:t>2</w:t>
+      </w:r>
+      <w:r>
+        <w:rPr>
+          <w:rFonts w:ascii="Times New Roman" w:hAnsi="Times New Roman"/>
+        </w:rPr>
+        <w:t>, H</w:t>
+      </w:r>
+      <w:r>
+        <w:rPr>
+          <w:rFonts w:ascii="Times New Roman" w:hAnsi="Times New Roman"/>
+          <w:vertAlign w:val="subscript"/>
+        </w:rPr>
+        <w:t>2</w:t>
+      </w:r>
+      <w:r>
+        <w:rPr>
+          <w:rFonts w:ascii="Times New Roman" w:hAnsi="Times New Roman"/>
+        </w:rPr>
+        <w:t>-CH</w:t>
+      </w:r>
+      <w:r>
+        <w:rPr>
+          <w:rFonts w:ascii="Times New Roman" w:hAnsi="Times New Roman"/>
+          <w:vertAlign w:val="subscript"/>
+        </w:rPr>
+        <w:t>4</w:t>
+      </w:r>
+      <w:r>
+        <w:rPr>
+          <w:rFonts w:ascii="Times New Roman" w:hAnsi="Times New Roman"/>
+        </w:rPr>
+        <w:t>, N</w:t>
+      </w:r>
+      <w:r>
+        <w:rPr>
+          <w:rFonts w:ascii="Times New Roman" w:hAnsi="Times New Roman"/>
+          <w:vertAlign w:val="subscript"/>
+        </w:rPr>
+        <w:t>2</w:t>
+      </w:r>
+      <w:r>
+        <w:rPr>
+          <w:rFonts w:ascii="Times New Roman" w:hAnsi="Times New Roman"/>
+        </w:rPr>
+        <w:t>-N</w:t>
+      </w:r>
+      <w:r>
+        <w:rPr>
+          <w:rFonts w:ascii="Times New Roman" w:hAnsi="Times New Roman"/>
+          <w:vertAlign w:val="subscript"/>
+        </w:rPr>
+        <w:t>2</w:t>
+      </w:r>
+      <w:r>
+        <w:rPr>
+          <w:rFonts w:ascii="Times New Roman" w:hAnsi="Times New Roman"/>
+        </w:rPr>
+        <w:t>, CH</w:t>
+      </w:r>
+      <w:r>
+        <w:rPr>
+          <w:rFonts w:ascii="Times New Roman" w:hAnsi="Times New Roman"/>
+          <w:vertAlign w:val="subscript"/>
+        </w:rPr>
+        <w:t>4</w:t>
+      </w:r>
+      <w:r>
+        <w:rPr>
+          <w:rFonts w:ascii="Times New Roman" w:hAnsi="Times New Roman"/>
+        </w:rPr>
+        <w:t>-CH</w:t>
+      </w:r>
+      <w:r>
+        <w:rPr>
+          <w:rFonts w:ascii="Times New Roman" w:hAnsi="Times New Roman"/>
+          <w:vertAlign w:val="subscript"/>
+        </w:rPr>
+        <w:t>4</w:t>
+      </w:r>
+      <w:r>
+        <w:rPr>
+          <w:rFonts w:ascii="Times New Roman" w:hAnsi="Times New Roman"/>
+        </w:rPr>
+        <w:t xml:space="preserve"> and H</w:t>
+      </w:r>
+      <w:r>
+        <w:rPr>
+          <w:rFonts w:ascii="Times New Roman" w:hAnsi="Times New Roman"/>
+          <w:vertAlign w:val="subscript"/>
+        </w:rPr>
+        <w:t>2</w:t>
+      </w:r>
+      <w:r>
+        <w:rPr>
+          <w:rFonts w:ascii="Times New Roman" w:hAnsi="Times New Roman"/>
+        </w:rPr>
+        <w:t>-CH</w:t>
+      </w:r>
+      <w:r>
+        <w:rPr>
+          <w:rFonts w:ascii="Times New Roman" w:hAnsi="Times New Roman"/>
+          <w:vertAlign w:val="subscript"/>
+        </w:rPr>
+        <w:t>4</w:t>
+      </w:r>
+      <w:r>
+        <w:rPr>
+          <w:rFonts w:ascii="Times New Roman" w:hAnsi="Times New Roman"/>
+        </w:rPr>
+        <w:t>. The other type of CIA table lists H</w:t>
+      </w:r>
+      <w:r>
+        <w:rPr>
+          <w:rFonts w:ascii="Times New Roman" w:hAnsi="Times New Roman"/>
+          <w:vertAlign w:val="subscript"/>
+        </w:rPr>
+        <w:t>2</w:t>
+      </w:r>
+      <w:r>
+        <w:rPr>
+          <w:rFonts w:ascii="Times New Roman" w:hAnsi="Times New Roman"/>
+        </w:rPr>
+        <w:t>-H</w:t>
+      </w:r>
+      <w:r>
+        <w:rPr>
+          <w:rFonts w:ascii="Times New Roman" w:hAnsi="Times New Roman"/>
+          <w:vertAlign w:val="subscript"/>
+        </w:rPr>
+        <w:t>2</w:t>
+      </w:r>
+      <w:r>
+        <w:rPr>
+          <w:rFonts w:ascii="Times New Roman" w:hAnsi="Times New Roman"/>
+        </w:rPr>
+        <w:t xml:space="preserve"> and H</w:t>
+      </w:r>
+      <w:r>
+        <w:rPr>
+          <w:rFonts w:ascii="Times New Roman" w:hAnsi="Times New Roman"/>
+          <w:vertAlign w:val="subscript"/>
+        </w:rPr>
+        <w:t>2</w:t>
+      </w:r>
+      <w:r>
+        <w:rPr>
+          <w:rFonts w:ascii="Times New Roman" w:hAnsi="Times New Roman"/>
+        </w:rPr>
+        <w:t xml:space="preserve">-He only, but for a number of different </w:t>
+      </w:r>
+      <w:proofErr w:type="spellStart"/>
+      <w:r>
+        <w:rPr>
+          <w:rFonts w:ascii="Times New Roman" w:hAnsi="Times New Roman"/>
+        </w:rPr>
+        <w:t>ortho</w:t>
+      </w:r>
+      <w:proofErr w:type="spellEnd"/>
+      <w:r>
+        <w:rPr>
+          <w:rFonts w:ascii="Times New Roman" w:hAnsi="Times New Roman"/>
+        </w:rPr>
+        <w:t>/</w:t>
+      </w:r>
+      <w:proofErr w:type="spellStart"/>
+      <w:r>
+        <w:rPr>
+          <w:rFonts w:ascii="Times New Roman" w:hAnsi="Times New Roman"/>
+        </w:rPr>
+        <w:t>para</w:t>
+      </w:r>
+      <w:proofErr w:type="spellEnd"/>
+      <w:r>
+        <w:rPr>
+          <w:rFonts w:ascii="Times New Roman" w:hAnsi="Times New Roman"/>
+        </w:rPr>
+        <w:t xml:space="preserve"> fractions. For the usual CIA table format, NPARA should be set to </w:t>
       </w:r>
       <w:r>
         <w:rPr>
           <w:rFonts w:ascii="Times New Roman" w:hAnsi="Times New Roman"/>
         </w:rPr>
         <w:lastRenderedPageBreak/>
-        <w:t xml:space="preserve">lines then contain the profile heights, fractional cloud cover and identifiers as to which cloud particle types contribute to the fractional cloud. Hence, the first few lines of the </w:t>
-      </w:r>
-      <w:proofErr w:type="spellStart"/>
-      <w:r>
-        <w:rPr>
-          <w:rFonts w:ascii="Times New Roman" w:hAnsi="Times New Roman"/>
-        </w:rPr>
-        <w:t>fcloud.prf</w:t>
-      </w:r>
-      <w:proofErr w:type="spellEnd"/>
-      <w:r>
-        <w:rPr>
-          <w:rFonts w:ascii="Times New Roman" w:hAnsi="Times New Roman"/>
-        </w:rPr>
-        <w:t xml:space="preserve"> file appear as:</w:t>
-      </w:r>
-    </w:p>
-    <w:p>
-      <w:pPr>
-        <w:jc w:val="both"/>
-        <w:rPr>
-          <w:rFonts w:ascii="Times New Roman" w:hAnsi="Times New Roman"/>
-        </w:rPr>
-      </w:pPr>
-    </w:p>
-    <w:p>
-      <w:pPr>
-        <w:jc w:val="both"/>
-        <w:rPr>
-          <w:rFonts w:ascii="Times New Roman" w:hAnsi="Times New Roman"/>
-        </w:rPr>
-      </w:pPr>
-      <w:r>
-        <w:rPr>
-          <w:rFonts w:ascii="Times New Roman" w:hAnsi="Times New Roman"/>
-        </w:rPr>
-        <w:t>NPRO, NCONT</w:t>
-      </w:r>
-    </w:p>
-    <w:p>
-      <w:pPr>
-        <w:jc w:val="both"/>
-        <w:rPr>
-          <w:rFonts w:ascii="Times New Roman" w:hAnsi="Times New Roman"/>
-        </w:rPr>
-      </w:pPr>
-      <w:proofErr w:type="gramStart"/>
-      <w:r>
-        <w:rPr>
-          <w:rFonts w:ascii="Times New Roman" w:hAnsi="Times New Roman"/>
-        </w:rPr>
-        <w:t>HEIGHT(</w:t>
-      </w:r>
-      <w:proofErr w:type="gramEnd"/>
-      <w:r>
-        <w:rPr>
-          <w:rFonts w:ascii="Times New Roman" w:hAnsi="Times New Roman"/>
-        </w:rPr>
-        <w:t>1), FRAC(1), ICLOUD(1,1), ICLOUD(2,1),…,ICLOUD(NCONT,1)</w:t>
-      </w:r>
-    </w:p>
-    <w:p>
-      <w:pPr>
-        <w:jc w:val="both"/>
-        <w:rPr>
-          <w:rFonts w:ascii="Times New Roman" w:hAnsi="Times New Roman"/>
-        </w:rPr>
-      </w:pPr>
-      <w:proofErr w:type="gramStart"/>
-      <w:r>
-        <w:rPr>
-          <w:rFonts w:ascii="Times New Roman" w:hAnsi="Times New Roman"/>
-        </w:rPr>
-        <w:t>HEIGHT(</w:t>
-      </w:r>
-      <w:proofErr w:type="gramEnd"/>
-      <w:r>
-        <w:rPr>
-          <w:rFonts w:ascii="Times New Roman" w:hAnsi="Times New Roman"/>
-        </w:rPr>
-        <w:t>2), FRAC(2), ICLOUD(1,2), ICLOUD(2,2),…,ICLOUD(NCONT,2)</w:t>
-      </w:r>
-    </w:p>
-    <w:p>
-      <w:pPr>
-        <w:jc w:val="both"/>
-        <w:rPr>
-          <w:rFonts w:ascii="Times New Roman" w:hAnsi="Times New Roman"/>
-        </w:rPr>
-      </w:pPr>
-      <w:r>
-        <w:rPr>
-          <w:rFonts w:ascii="Times New Roman" w:hAnsi="Times New Roman"/>
-        </w:rPr>
-        <w:t>…</w:t>
-      </w:r>
-    </w:p>
-    <w:p>
-      <w:pPr>
-        <w:rPr>
-          <w:rFonts w:ascii="Times New Roman" w:hAnsi="Times New Roman"/>
-        </w:rPr>
-      </w:pPr>
-      <w:proofErr w:type="gramStart"/>
-      <w:r>
-        <w:rPr>
-          <w:rFonts w:ascii="Times New Roman" w:hAnsi="Times New Roman"/>
-        </w:rPr>
-        <w:t>HEIGHT(</w:t>
-      </w:r>
-      <w:proofErr w:type="gramEnd"/>
-      <w:r>
-        <w:rPr>
-          <w:rFonts w:ascii="Times New Roman" w:hAnsi="Times New Roman"/>
-        </w:rPr>
-        <w:t>NPRO), FRAC(NPRO),ICLOUD(1,NPRO),ICLOUD(2,NPRO),…, ICLOUD(NCONT,NPRO)</w:t>
-      </w:r>
-    </w:p>
-    <w:p>
-      <w:pPr>
-        <w:jc w:val="both"/>
-        <w:rPr>
-          <w:rFonts w:ascii="Times New Roman" w:hAnsi="Times New Roman"/>
-        </w:rPr>
-      </w:pPr>
-    </w:p>
-    <w:p>
-      <w:pPr>
-        <w:jc w:val="both"/>
-        <w:rPr>
-          <w:rFonts w:ascii="Times New Roman" w:hAnsi="Times New Roman"/>
-        </w:rPr>
-      </w:pPr>
-      <w:r>
-        <w:rPr>
-          <w:rFonts w:ascii="Times New Roman" w:hAnsi="Times New Roman"/>
-        </w:rPr>
-        <w:t xml:space="preserve">If </w:t>
-      </w:r>
-      <w:proofErr w:type="gramStart"/>
-      <w:r>
-        <w:rPr>
-          <w:rFonts w:ascii="Times New Roman" w:hAnsi="Times New Roman"/>
-        </w:rPr>
-        <w:t>ICLOUD(</w:t>
-      </w:r>
-      <w:proofErr w:type="gramEnd"/>
-      <w:r>
-        <w:rPr>
-          <w:rFonts w:ascii="Times New Roman" w:hAnsi="Times New Roman"/>
-        </w:rPr>
-        <w:t xml:space="preserve">I,J) is set to 1, then aerosol type I contributes to the broken cloud at level J, which has a fractional cloud cover of FRAC(J). If </w:t>
-      </w:r>
-      <w:proofErr w:type="gramStart"/>
-      <w:r>
-        <w:rPr>
-          <w:rFonts w:ascii="Times New Roman" w:hAnsi="Times New Roman"/>
-        </w:rPr>
-        <w:t>ICLOUD(</w:t>
-      </w:r>
-      <w:proofErr w:type="gramEnd"/>
-      <w:r>
-        <w:rPr>
-          <w:rFonts w:ascii="Times New Roman" w:hAnsi="Times New Roman"/>
-        </w:rPr>
-        <w:t>I,J) is set to 0, then aerosol I is treated as being part of a uniform haze.</w:t>
+        <w:t>zero. For a variable para-H</w:t>
+      </w:r>
+      <w:r>
+        <w:rPr>
+          <w:rFonts w:ascii="Times New Roman" w:hAnsi="Times New Roman"/>
+          <w:vertAlign w:val="subscript"/>
+        </w:rPr>
+        <w:t>2</w:t>
+      </w:r>
+      <w:r>
+        <w:rPr>
+          <w:rFonts w:ascii="Times New Roman" w:hAnsi="Times New Roman"/>
+        </w:rPr>
+        <w:t xml:space="preserve"> CIA table, NPARA can be set to be between 0 and 24. The exact number depends on the table itself.</w:t>
       </w:r>
     </w:p>
     <w:p>
@@ -23281,7 +24292,7 @@
           <w:rFonts w:ascii="Times New Roman" w:hAnsi="Times New Roman"/>
           <w:b/>
         </w:rPr>
-        <w:t>3.6</w:t>
+        <w:t>3.8</w:t>
       </w:r>
       <w:r>
         <w:rPr>
@@ -23295,295 +24306,24 @@
           <w:rFonts w:ascii="Times New Roman" w:hAnsi="Times New Roman"/>
           <w:b/>
         </w:rPr>
-        <w:t xml:space="preserve">Reference Solar/Stellar Spectrum </w:t>
-      </w:r>
-      <w:r>
-        <w:rPr>
-          <w:rFonts w:ascii="Times New Roman" w:hAnsi="Times New Roman"/>
-          <w:b/>
-        </w:rPr>
-        <w:t xml:space="preserve">.sol </w:t>
-      </w:r>
-      <w:r>
-        <w:rPr>
-          <w:rFonts w:ascii="Times New Roman" w:hAnsi="Times New Roman"/>
-          <w:b/>
-        </w:rPr>
-        <w:t>File.</w:t>
-      </w:r>
-    </w:p>
-    <w:p>
-      <w:pPr>
-        <w:jc w:val="both"/>
-        <w:rPr>
-          <w:rFonts w:ascii="Times New Roman" w:hAnsi="Times New Roman"/>
-          <w:b/>
-        </w:rPr>
-      </w:pPr>
-    </w:p>
-    <w:p>
-      <w:pPr>
-        <w:jc w:val="both"/>
-        <w:rPr>
-          <w:rFonts w:ascii="Times New Roman" w:hAnsi="Times New Roman"/>
-        </w:rPr>
-      </w:pPr>
-      <w:r>
-        <w:rPr>
-          <w:rFonts w:ascii="Times New Roman" w:hAnsi="Times New Roman"/>
-        </w:rPr>
-        <w:t xml:space="preserve">This file </w:t>
-      </w:r>
-      <w:r>
-        <w:rPr>
-          <w:rFonts w:ascii="Times New Roman" w:hAnsi="Times New Roman"/>
-        </w:rPr>
-        <w:t>(&lt;</w:t>
-      </w:r>
-      <w:proofErr w:type="spellStart"/>
-      <w:r>
-        <w:rPr>
-          <w:rFonts w:ascii="Times New Roman" w:hAnsi="Times New Roman"/>
-        </w:rPr>
-        <w:t>runname</w:t>
-      </w:r>
-      <w:proofErr w:type="spellEnd"/>
-      <w:r>
-        <w:rPr>
-          <w:rFonts w:ascii="Times New Roman" w:hAnsi="Times New Roman"/>
-        </w:rPr>
-        <w:t xml:space="preserve">&gt;.sol) </w:t>
-      </w:r>
-      <w:r>
-        <w:rPr>
-          <w:rFonts w:ascii="Times New Roman" w:hAnsi="Times New Roman"/>
-        </w:rPr>
-        <w:t xml:space="preserve">contains the name of the solar or stellar spectrum file, which is assumed to reside in the </w:t>
-      </w:r>
-      <w:proofErr w:type="spellStart"/>
-      <w:r>
-        <w:rPr>
-          <w:rFonts w:ascii="Times New Roman" w:hAnsi="Times New Roman"/>
-        </w:rPr>
-        <w:t>raddata</w:t>
-      </w:r>
-      <w:proofErr w:type="spellEnd"/>
-      <w:r>
-        <w:rPr>
-          <w:rFonts w:ascii="Times New Roman" w:hAnsi="Times New Roman"/>
-        </w:rPr>
-        <w:t xml:space="preserve">/ directory. </w:t>
-      </w:r>
-    </w:p>
-    <w:p>
-      <w:pPr>
-        <w:jc w:val="both"/>
-        <w:rPr>
-          <w:rFonts w:ascii="Times New Roman" w:hAnsi="Times New Roman"/>
-        </w:rPr>
-      </w:pPr>
-      <w:r>
-        <w:rPr>
-          <w:rFonts w:ascii="Times New Roman" w:hAnsi="Times New Roman"/>
-        </w:rPr>
-        <w:t xml:space="preserve">The solar/stellar spectral file format is as follows. The file </w:t>
-      </w:r>
-      <w:r>
-        <w:rPr>
-          <w:rFonts w:ascii="Times New Roman" w:hAnsi="Times New Roman"/>
-        </w:rPr>
-        <w:t>can contain as many header lines as necessary, each line beginning with a ‘</w:t>
-      </w:r>
-      <w:r>
-        <w:rPr>
-          <w:rFonts w:ascii="Times New Roman" w:hAnsi="Times New Roman"/>
-        </w:rPr>
-        <w:sym w:font="Symbol" w:char="F023"/>
-      </w:r>
-      <w:r>
-        <w:rPr>
-          <w:rFonts w:ascii="Times New Roman" w:hAnsi="Times New Roman"/>
-        </w:rPr>
-        <w:t>’ character.</w:t>
-      </w:r>
-    </w:p>
-    <w:p>
-      <w:pPr>
-        <w:jc w:val="both"/>
-        <w:rPr>
-          <w:rFonts w:ascii="Times New Roman" w:hAnsi="Times New Roman"/>
-        </w:rPr>
-      </w:pPr>
-      <w:r>
-        <w:rPr>
-          <w:rFonts w:ascii="Times New Roman" w:hAnsi="Times New Roman"/>
-        </w:rPr>
-        <w:t>The first</w:t>
-      </w:r>
-      <w:r>
-        <w:rPr>
-          <w:rFonts w:ascii="Times New Roman" w:hAnsi="Times New Roman"/>
-        </w:rPr>
-        <w:t xml:space="preserve"> line </w:t>
-      </w:r>
-      <w:r>
-        <w:rPr>
-          <w:rFonts w:ascii="Times New Roman" w:hAnsi="Times New Roman"/>
-        </w:rPr>
-        <w:t xml:space="preserve">after the header </w:t>
-      </w:r>
-      <w:r>
-        <w:rPr>
-          <w:rFonts w:ascii="Times New Roman" w:hAnsi="Times New Roman"/>
-        </w:rPr>
-        <w:t>contains the wavenumber/wav</w:t>
-      </w:r>
-      <w:r>
-        <w:rPr>
-          <w:rFonts w:ascii="Times New Roman" w:hAnsi="Times New Roman"/>
-        </w:rPr>
-        <w:t xml:space="preserve">elength space of the spectrum: </w:t>
-      </w:r>
-      <w:r>
-        <w:rPr>
-          <w:rFonts w:ascii="Times New Roman" w:hAnsi="Times New Roman"/>
-        </w:rPr>
-        <w:t>0 = wavenumber, 1 = wavelength.</w:t>
-      </w:r>
-    </w:p>
-    <w:p>
-      <w:pPr>
-        <w:jc w:val="both"/>
-        <w:rPr>
-          <w:rFonts w:ascii="Times New Roman" w:hAnsi="Times New Roman"/>
-        </w:rPr>
-      </w:pPr>
-      <w:r>
-        <w:rPr>
-          <w:rFonts w:ascii="Times New Roman" w:hAnsi="Times New Roman"/>
-        </w:rPr>
-        <w:t>The next line contains the radius of the Sun/star in units of km.</w:t>
-      </w:r>
-    </w:p>
-    <w:p>
-      <w:pPr>
-        <w:jc w:val="both"/>
-        <w:rPr>
-          <w:rFonts w:ascii="Times New Roman" w:hAnsi="Times New Roman"/>
-        </w:rPr>
-      </w:pPr>
-      <w:r>
-        <w:rPr>
-          <w:rFonts w:ascii="Times New Roman" w:hAnsi="Times New Roman"/>
-        </w:rPr>
-        <w:t xml:space="preserve">The rest of the file contains </w:t>
-      </w:r>
-      <w:r>
-        <w:rPr>
-          <w:rFonts w:ascii="Times New Roman" w:hAnsi="Times New Roman"/>
-        </w:rPr>
-        <w:t>the wavelength/wavenumbers and s</w:t>
-      </w:r>
-      <w:r>
-        <w:rPr>
-          <w:rFonts w:ascii="Times New Roman" w:hAnsi="Times New Roman"/>
-        </w:rPr>
-        <w:t>pectral l</w:t>
-      </w:r>
-      <w:r>
-        <w:rPr>
-          <w:rFonts w:ascii="Times New Roman" w:hAnsi="Times New Roman"/>
-        </w:rPr>
-        <w:t xml:space="preserve">uminosity in two columns. Wavelengths/wavenumbers are in units of </w:t>
-      </w:r>
-      <w:r>
-        <w:rPr>
-          <w:rFonts w:ascii="Symbol" w:hAnsi="Symbol"/>
-        </w:rPr>
-        <w:t></w:t>
-      </w:r>
-      <w:r>
-        <w:rPr>
-          <w:rFonts w:ascii="Times New Roman" w:hAnsi="Times New Roman"/>
-        </w:rPr>
-        <w:t>m, or cm</w:t>
-      </w:r>
-      <w:r>
-        <w:rPr>
-          <w:rFonts w:ascii="Times New Roman" w:hAnsi="Times New Roman"/>
-          <w:vertAlign w:val="superscript"/>
-        </w:rPr>
-        <w:t>-1</w:t>
-      </w:r>
-      <w:r>
-        <w:rPr>
-          <w:rFonts w:ascii="Times New Roman" w:hAnsi="Times New Roman"/>
-        </w:rPr>
-        <w:t xml:space="preserve">. Spectral luminosity is in units of W </w:t>
-      </w:r>
-      <w:r>
-        <w:rPr>
-          <w:rFonts w:ascii="Symbol" w:hAnsi="Symbol"/>
-        </w:rPr>
-        <w:t></w:t>
-      </w:r>
-      <w:r>
-        <w:rPr>
-          <w:rFonts w:ascii="Times New Roman" w:hAnsi="Times New Roman"/>
-        </w:rPr>
-        <w:t>m, or W (cm</w:t>
-      </w:r>
-      <w:r>
-        <w:rPr>
-          <w:rFonts w:ascii="Times New Roman" w:hAnsi="Times New Roman"/>
-          <w:vertAlign w:val="superscript"/>
-        </w:rPr>
-        <w:t>-1</w:t>
-      </w:r>
-      <w:r>
-        <w:rPr>
-          <w:rFonts w:ascii="Times New Roman" w:hAnsi="Times New Roman"/>
-        </w:rPr>
-        <w:t>)</w:t>
-      </w:r>
-      <w:r>
-        <w:rPr>
-          <w:rFonts w:ascii="Times New Roman" w:hAnsi="Times New Roman"/>
-          <w:vertAlign w:val="superscript"/>
-        </w:rPr>
-        <w:t>-1</w:t>
-      </w:r>
-      <w:r>
-        <w:rPr>
-          <w:rFonts w:ascii="Times New Roman" w:hAnsi="Times New Roman"/>
+        <w:t xml:space="preserve">Additional flags </w:t>
+      </w:r>
+      <w:r>
+        <w:rPr>
+          <w:rFonts w:ascii="Times New Roman" w:hAnsi="Times New Roman"/>
+          <w:b/>
         </w:rPr>
         <w:t>.</w:t>
       </w:r>
-    </w:p>
-    <w:p>
-      <w:pPr>
-        <w:jc w:val="both"/>
-        <w:rPr>
-          <w:rFonts w:ascii="Times New Roman" w:hAnsi="Times New Roman"/>
-        </w:rPr>
-      </w:pPr>
-    </w:p>
-    <w:p>
-      <w:pPr>
-        <w:jc w:val="both"/>
-        <w:outlineLvl w:val="1"/>
-        <w:rPr>
-          <w:rFonts w:ascii="Times New Roman" w:hAnsi="Times New Roman"/>
-          <w:b/>
-        </w:rPr>
-      </w:pPr>
-      <w:r>
-        <w:rPr>
-          <w:rFonts w:ascii="Times New Roman" w:hAnsi="Times New Roman"/>
-          <w:b/>
-        </w:rPr>
-        <w:t>3.7</w:t>
-      </w:r>
+      <w:proofErr w:type="spellStart"/>
+      <w:r>
+        <w:rPr>
+          <w:rFonts w:ascii="Times New Roman" w:hAnsi="Times New Roman"/>
+          <w:b/>
+        </w:rPr>
+        <w:t>fla</w:t>
+      </w:r>
+      <w:proofErr w:type="spellEnd"/>
       <w:r>
         <w:rPr>
           <w:rFonts w:ascii="Times New Roman" w:hAnsi="Times New Roman"/>
@@ -23596,36 +24336,6 @@
           <w:rFonts w:ascii="Times New Roman" w:hAnsi="Times New Roman"/>
           <w:b/>
         </w:rPr>
-        <w:t xml:space="preserve">Collision induced absorption </w:t>
-      </w:r>
-      <w:r>
-        <w:rPr>
-          <w:rFonts w:ascii="Times New Roman" w:hAnsi="Times New Roman"/>
-          <w:b/>
-        </w:rPr>
-        <w:t>.</w:t>
-      </w:r>
-      <w:proofErr w:type="spellStart"/>
-      <w:r>
-        <w:rPr>
-          <w:rFonts w:ascii="Times New Roman" w:hAnsi="Times New Roman"/>
-          <w:b/>
-        </w:rPr>
-        <w:t>cia</w:t>
-      </w:r>
-      <w:proofErr w:type="spellEnd"/>
-      <w:r>
-        <w:rPr>
-          <w:rFonts w:ascii="Times New Roman" w:hAnsi="Times New Roman"/>
-          <w:b/>
-        </w:rPr>
-        <w:t xml:space="preserve"> </w:t>
-      </w:r>
-      <w:r>
-        <w:rPr>
-          <w:rFonts w:ascii="Times New Roman" w:hAnsi="Times New Roman"/>
-          <w:b/>
-        </w:rPr>
         <w:t>file.</w:t>
       </w:r>
     </w:p>
@@ -23649,548 +24359,6 @@
         <w:rPr>
           <w:rFonts w:ascii="Times New Roman" w:hAnsi="Times New Roman"/>
         </w:rPr>
-        <w:t>This file (&lt;</w:t>
-      </w:r>
-      <w:proofErr w:type="spellStart"/>
-      <w:r>
-        <w:rPr>
-          <w:rFonts w:ascii="Times New Roman" w:hAnsi="Times New Roman"/>
-        </w:rPr>
-        <w:t>runname.cia</w:t>
-      </w:r>
-      <w:proofErr w:type="spellEnd"/>
-      <w:r>
-        <w:rPr>
-          <w:rFonts w:ascii="Times New Roman" w:hAnsi="Times New Roman"/>
-        </w:rPr>
-        <w:t xml:space="preserve">&gt;) contains the name of the CIA file to be used (assumed to exist in the </w:t>
-      </w:r>
-      <w:proofErr w:type="spellStart"/>
-      <w:r>
-        <w:rPr>
-          <w:rFonts w:ascii="Times New Roman" w:hAnsi="Times New Roman"/>
-        </w:rPr>
-        <w:t>raddata</w:t>
-      </w:r>
-      <w:proofErr w:type="spellEnd"/>
-      <w:r>
-        <w:rPr>
-          <w:rFonts w:ascii="Times New Roman" w:hAnsi="Times New Roman"/>
-        </w:rPr>
-        <w:t xml:space="preserve"> directory of </w:t>
-      </w:r>
-      <w:proofErr w:type="spellStart"/>
-      <w:r>
-        <w:rPr>
-          <w:rFonts w:ascii="Times New Roman" w:hAnsi="Times New Roman"/>
-        </w:rPr>
-        <w:t>radtrancode</w:t>
-      </w:r>
-      <w:proofErr w:type="spellEnd"/>
-      <w:r>
-        <w:rPr>
-          <w:rFonts w:ascii="Times New Roman" w:hAnsi="Times New Roman"/>
-        </w:rPr>
-        <w:t xml:space="preserve">. </w:t>
-      </w:r>
-    </w:p>
-    <w:p>
-      <w:pPr>
-        <w:jc w:val="both"/>
-        <w:rPr>
-          <w:rFonts w:ascii="Times New Roman" w:hAnsi="Times New Roman"/>
-        </w:rPr>
-      </w:pPr>
-      <w:r>
-        <w:rPr>
-          <w:rFonts w:ascii="Times New Roman" w:hAnsi="Times New Roman"/>
-        </w:rPr>
-        <w:t>The first line contains the name of the CIA file. The CIA file is always in wavenumber space.</w:t>
-      </w:r>
-    </w:p>
-    <w:p>
-      <w:pPr>
-        <w:jc w:val="both"/>
-        <w:rPr>
-          <w:rFonts w:ascii="Times New Roman" w:hAnsi="Times New Roman"/>
-        </w:rPr>
-      </w:pPr>
-      <w:r>
-        <w:rPr>
-          <w:rFonts w:ascii="Times New Roman" w:hAnsi="Times New Roman"/>
-        </w:rPr>
-        <w:t xml:space="preserve">The second line defines the wavenumber step, </w:t>
-      </w:r>
-      <w:proofErr w:type="spellStart"/>
-      <w:r>
-        <w:rPr>
-          <w:rFonts w:ascii="Times New Roman" w:hAnsi="Times New Roman"/>
-        </w:rPr>
-        <w:t>dnu</w:t>
-      </w:r>
-      <w:proofErr w:type="spellEnd"/>
-      <w:r>
-        <w:rPr>
-          <w:rFonts w:ascii="Times New Roman" w:hAnsi="Times New Roman"/>
-        </w:rPr>
-        <w:t>, of the CIA table.</w:t>
-      </w:r>
-    </w:p>
-    <w:p>
-      <w:pPr>
-        <w:jc w:val="both"/>
-        <w:rPr>
-          <w:rFonts w:ascii="Times New Roman" w:hAnsi="Times New Roman"/>
-        </w:rPr>
-      </w:pPr>
-      <w:r>
-        <w:rPr>
-          <w:rFonts w:ascii="Times New Roman" w:hAnsi="Times New Roman"/>
-        </w:rPr>
-        <w:t>The third line gives the number of para-H</w:t>
-      </w:r>
-      <w:r>
-        <w:rPr>
-          <w:rFonts w:ascii="Times New Roman" w:hAnsi="Times New Roman"/>
-          <w:vertAlign w:val="subscript"/>
-        </w:rPr>
-        <w:t>2</w:t>
-      </w:r>
-      <w:r>
-        <w:rPr>
-          <w:rFonts w:ascii="Times New Roman" w:hAnsi="Times New Roman"/>
-        </w:rPr>
-        <w:t xml:space="preserve"> fractions listed, NPARA. </w:t>
-      </w:r>
-    </w:p>
-    <w:p>
-      <w:pPr>
-        <w:jc w:val="both"/>
-        <w:rPr>
-          <w:rFonts w:ascii="Times New Roman" w:hAnsi="Times New Roman"/>
-        </w:rPr>
-      </w:pPr>
-      <w:r>
-        <w:rPr>
-          <w:rFonts w:ascii="Times New Roman" w:hAnsi="Times New Roman"/>
-        </w:rPr>
-        <w:t>CIA tables are in two formats, one which lists H</w:t>
-      </w:r>
-      <w:r>
-        <w:rPr>
-          <w:rFonts w:ascii="Times New Roman" w:hAnsi="Times New Roman"/>
-          <w:vertAlign w:val="subscript"/>
-        </w:rPr>
-        <w:t>2</w:t>
-      </w:r>
-      <w:r>
-        <w:rPr>
-          <w:rFonts w:ascii="Times New Roman" w:hAnsi="Times New Roman"/>
-        </w:rPr>
-        <w:t>-H</w:t>
-      </w:r>
-      <w:r>
-        <w:rPr>
-          <w:rFonts w:ascii="Times New Roman" w:hAnsi="Times New Roman"/>
-          <w:vertAlign w:val="subscript"/>
-        </w:rPr>
-        <w:t>2</w:t>
-      </w:r>
-      <w:r>
-        <w:rPr>
-          <w:rFonts w:ascii="Times New Roman" w:hAnsi="Times New Roman"/>
-        </w:rPr>
-        <w:t xml:space="preserve"> (</w:t>
-      </w:r>
-      <w:proofErr w:type="spellStart"/>
-      <w:r>
-        <w:rPr>
-          <w:rFonts w:ascii="Times New Roman" w:hAnsi="Times New Roman"/>
-        </w:rPr>
-        <w:t>eqm</w:t>
-      </w:r>
-      <w:proofErr w:type="spellEnd"/>
-      <w:r>
-        <w:rPr>
-          <w:rFonts w:ascii="Times New Roman" w:hAnsi="Times New Roman"/>
-        </w:rPr>
-        <w:t>), H</w:t>
-      </w:r>
-      <w:r>
-        <w:rPr>
-          <w:rFonts w:ascii="Times New Roman" w:hAnsi="Times New Roman"/>
-          <w:vertAlign w:val="subscript"/>
-        </w:rPr>
-        <w:t>2</w:t>
-      </w:r>
-      <w:r>
-        <w:rPr>
-          <w:rFonts w:ascii="Times New Roman" w:hAnsi="Times New Roman"/>
-        </w:rPr>
-        <w:t>-</w:t>
-      </w:r>
-      <w:proofErr w:type="gramStart"/>
-      <w:r>
-        <w:rPr>
-          <w:rFonts w:ascii="Times New Roman" w:hAnsi="Times New Roman"/>
-        </w:rPr>
-        <w:t>He(</w:t>
-      </w:r>
-      <w:proofErr w:type="spellStart"/>
-      <w:proofErr w:type="gramEnd"/>
-      <w:r>
-        <w:rPr>
-          <w:rFonts w:ascii="Times New Roman" w:hAnsi="Times New Roman"/>
-        </w:rPr>
-        <w:t>eqm</w:t>
-      </w:r>
-      <w:proofErr w:type="spellEnd"/>
-      <w:r>
-        <w:rPr>
-          <w:rFonts w:ascii="Times New Roman" w:hAnsi="Times New Roman"/>
-        </w:rPr>
-        <w:t>), H</w:t>
-      </w:r>
-      <w:r>
-        <w:rPr>
-          <w:rFonts w:ascii="Times New Roman" w:hAnsi="Times New Roman"/>
-          <w:vertAlign w:val="subscript"/>
-        </w:rPr>
-        <w:t>2</w:t>
-      </w:r>
-      <w:r>
-        <w:rPr>
-          <w:rFonts w:ascii="Times New Roman" w:hAnsi="Times New Roman"/>
-        </w:rPr>
-        <w:t>-H</w:t>
-      </w:r>
-      <w:r>
-        <w:rPr>
-          <w:rFonts w:ascii="Times New Roman" w:hAnsi="Times New Roman"/>
-          <w:vertAlign w:val="subscript"/>
-        </w:rPr>
-        <w:t>2</w:t>
-      </w:r>
-      <w:r>
-        <w:rPr>
-          <w:rFonts w:ascii="Times New Roman" w:hAnsi="Times New Roman"/>
-        </w:rPr>
-        <w:t xml:space="preserve"> (normal), H</w:t>
-      </w:r>
-      <w:r>
-        <w:rPr>
-          <w:rFonts w:ascii="Times New Roman" w:hAnsi="Times New Roman"/>
-          <w:vertAlign w:val="subscript"/>
-        </w:rPr>
-        <w:t>2</w:t>
-      </w:r>
-      <w:r>
-        <w:rPr>
-          <w:rFonts w:ascii="Times New Roman" w:hAnsi="Times New Roman"/>
-        </w:rPr>
-        <w:t>-He (normal) and then 5 other pairs: H</w:t>
-      </w:r>
-      <w:r>
-        <w:rPr>
-          <w:rFonts w:ascii="Times New Roman" w:hAnsi="Times New Roman"/>
-          <w:vertAlign w:val="subscript"/>
-        </w:rPr>
-        <w:t>2</w:t>
-      </w:r>
-      <w:r>
-        <w:rPr>
-          <w:rFonts w:ascii="Times New Roman" w:hAnsi="Times New Roman"/>
-        </w:rPr>
-        <w:t>-N</w:t>
-      </w:r>
-      <w:r>
-        <w:rPr>
-          <w:rFonts w:ascii="Times New Roman" w:hAnsi="Times New Roman"/>
-          <w:vertAlign w:val="subscript"/>
-        </w:rPr>
-        <w:t>2</w:t>
-      </w:r>
-      <w:r>
-        <w:rPr>
-          <w:rFonts w:ascii="Times New Roman" w:hAnsi="Times New Roman"/>
-        </w:rPr>
-        <w:t>, H</w:t>
-      </w:r>
-      <w:r>
-        <w:rPr>
-          <w:rFonts w:ascii="Times New Roman" w:hAnsi="Times New Roman"/>
-          <w:vertAlign w:val="subscript"/>
-        </w:rPr>
-        <w:t>2</w:t>
-      </w:r>
-      <w:r>
-        <w:rPr>
-          <w:rFonts w:ascii="Times New Roman" w:hAnsi="Times New Roman"/>
-        </w:rPr>
-        <w:t>-CH</w:t>
-      </w:r>
-      <w:r>
-        <w:rPr>
-          <w:rFonts w:ascii="Times New Roman" w:hAnsi="Times New Roman"/>
-          <w:vertAlign w:val="subscript"/>
-        </w:rPr>
-        <w:t>4</w:t>
-      </w:r>
-      <w:r>
-        <w:rPr>
-          <w:rFonts w:ascii="Times New Roman" w:hAnsi="Times New Roman"/>
-        </w:rPr>
-        <w:t>, N</w:t>
-      </w:r>
-      <w:r>
-        <w:rPr>
-          <w:rFonts w:ascii="Times New Roman" w:hAnsi="Times New Roman"/>
-          <w:vertAlign w:val="subscript"/>
-        </w:rPr>
-        <w:t>2</w:t>
-      </w:r>
-      <w:r>
-        <w:rPr>
-          <w:rFonts w:ascii="Times New Roman" w:hAnsi="Times New Roman"/>
-        </w:rPr>
-        <w:t>-N</w:t>
-      </w:r>
-      <w:r>
-        <w:rPr>
-          <w:rFonts w:ascii="Times New Roman" w:hAnsi="Times New Roman"/>
-          <w:vertAlign w:val="subscript"/>
-        </w:rPr>
-        <w:t>2</w:t>
-      </w:r>
-      <w:r>
-        <w:rPr>
-          <w:rFonts w:ascii="Times New Roman" w:hAnsi="Times New Roman"/>
-        </w:rPr>
-        <w:t>, CH</w:t>
-      </w:r>
-      <w:r>
-        <w:rPr>
-          <w:rFonts w:ascii="Times New Roman" w:hAnsi="Times New Roman"/>
-          <w:vertAlign w:val="subscript"/>
-        </w:rPr>
-        <w:t>4</w:t>
-      </w:r>
-      <w:r>
-        <w:rPr>
-          <w:rFonts w:ascii="Times New Roman" w:hAnsi="Times New Roman"/>
-        </w:rPr>
-        <w:t>-CH</w:t>
-      </w:r>
-      <w:r>
-        <w:rPr>
-          <w:rFonts w:ascii="Times New Roman" w:hAnsi="Times New Roman"/>
-          <w:vertAlign w:val="subscript"/>
-        </w:rPr>
-        <w:t>4</w:t>
-      </w:r>
-      <w:r>
-        <w:rPr>
-          <w:rFonts w:ascii="Times New Roman" w:hAnsi="Times New Roman"/>
-        </w:rPr>
-        <w:t xml:space="preserve"> and H</w:t>
-      </w:r>
-      <w:r>
-        <w:rPr>
-          <w:rFonts w:ascii="Times New Roman" w:hAnsi="Times New Roman"/>
-          <w:vertAlign w:val="subscript"/>
-        </w:rPr>
-        <w:t>2</w:t>
-      </w:r>
-      <w:r>
-        <w:rPr>
-          <w:rFonts w:ascii="Times New Roman" w:hAnsi="Times New Roman"/>
-        </w:rPr>
-        <w:t>-CH</w:t>
-      </w:r>
-      <w:r>
-        <w:rPr>
-          <w:rFonts w:ascii="Times New Roman" w:hAnsi="Times New Roman"/>
-          <w:vertAlign w:val="subscript"/>
-        </w:rPr>
-        <w:t>4</w:t>
-      </w:r>
-      <w:r>
-        <w:rPr>
-          <w:rFonts w:ascii="Times New Roman" w:hAnsi="Times New Roman"/>
-        </w:rPr>
-        <w:t>. The other type of CIA table lists H</w:t>
-      </w:r>
-      <w:r>
-        <w:rPr>
-          <w:rFonts w:ascii="Times New Roman" w:hAnsi="Times New Roman"/>
-          <w:vertAlign w:val="subscript"/>
-        </w:rPr>
-        <w:t>2</w:t>
-      </w:r>
-      <w:r>
-        <w:rPr>
-          <w:rFonts w:ascii="Times New Roman" w:hAnsi="Times New Roman"/>
-        </w:rPr>
-        <w:t>-H</w:t>
-      </w:r>
-      <w:r>
-        <w:rPr>
-          <w:rFonts w:ascii="Times New Roman" w:hAnsi="Times New Roman"/>
-          <w:vertAlign w:val="subscript"/>
-        </w:rPr>
-        <w:t>2</w:t>
-      </w:r>
-      <w:r>
-        <w:rPr>
-          <w:rFonts w:ascii="Times New Roman" w:hAnsi="Times New Roman"/>
-        </w:rPr>
-        <w:t xml:space="preserve"> and H</w:t>
-      </w:r>
-      <w:r>
-        <w:rPr>
-          <w:rFonts w:ascii="Times New Roman" w:hAnsi="Times New Roman"/>
-          <w:vertAlign w:val="subscript"/>
-        </w:rPr>
-        <w:t>2</w:t>
-      </w:r>
-      <w:r>
-        <w:rPr>
-          <w:rFonts w:ascii="Times New Roman" w:hAnsi="Times New Roman"/>
-        </w:rPr>
-        <w:t xml:space="preserve">-He only, but for a number of different </w:t>
-      </w:r>
-      <w:proofErr w:type="spellStart"/>
-      <w:r>
-        <w:rPr>
-          <w:rFonts w:ascii="Times New Roman" w:hAnsi="Times New Roman"/>
-        </w:rPr>
-        <w:t>ortho</w:t>
-      </w:r>
-      <w:proofErr w:type="spellEnd"/>
-      <w:r>
-        <w:rPr>
-          <w:rFonts w:ascii="Times New Roman" w:hAnsi="Times New Roman"/>
-        </w:rPr>
-        <w:t>/</w:t>
-      </w:r>
-      <w:proofErr w:type="spellStart"/>
-      <w:r>
-        <w:rPr>
-          <w:rFonts w:ascii="Times New Roman" w:hAnsi="Times New Roman"/>
-        </w:rPr>
-        <w:t>para</w:t>
-      </w:r>
-      <w:proofErr w:type="spellEnd"/>
-      <w:r>
-        <w:rPr>
-          <w:rFonts w:ascii="Times New Roman" w:hAnsi="Times New Roman"/>
-        </w:rPr>
-        <w:t xml:space="preserve"> fractions. For the usual CIA table format, NPARA should be set to zero. For a variable para-H</w:t>
-      </w:r>
-      <w:r>
-        <w:rPr>
-          <w:rFonts w:ascii="Times New Roman" w:hAnsi="Times New Roman"/>
-          <w:vertAlign w:val="subscript"/>
-        </w:rPr>
-        <w:t>2</w:t>
-      </w:r>
-      <w:r>
-        <w:rPr>
-          <w:rFonts w:ascii="Times New Roman" w:hAnsi="Times New Roman"/>
-        </w:rPr>
-        <w:t xml:space="preserve"> CIA table, NPARA can be set to be between 0 and 24. The exact number depends on the table itself.</w:t>
-      </w:r>
-    </w:p>
-    <w:p>
-      <w:pPr>
-        <w:jc w:val="both"/>
-        <w:rPr>
-          <w:rFonts w:ascii="Times New Roman" w:hAnsi="Times New Roman"/>
-        </w:rPr>
-      </w:pPr>
-    </w:p>
-    <w:p>
-      <w:pPr>
-        <w:jc w:val="both"/>
-        <w:outlineLvl w:val="1"/>
-        <w:rPr>
-          <w:rFonts w:ascii="Times New Roman" w:hAnsi="Times New Roman"/>
-          <w:b/>
-        </w:rPr>
-      </w:pPr>
-      <w:r>
-        <w:rPr>
-          <w:rFonts w:ascii="Times New Roman" w:hAnsi="Times New Roman"/>
-          <w:b/>
-        </w:rPr>
-        <w:t>3.8</w:t>
-      </w:r>
-      <w:r>
-        <w:rPr>
-          <w:rFonts w:ascii="Times New Roman" w:hAnsi="Times New Roman"/>
-          <w:b/>
-        </w:rPr>
-        <w:t xml:space="preserve"> </w:t>
-      </w:r>
-      <w:r>
-        <w:rPr>
-          <w:rFonts w:ascii="Times New Roman" w:hAnsi="Times New Roman"/>
-          <w:b/>
-        </w:rPr>
-        <w:t xml:space="preserve">Additional flags </w:t>
-      </w:r>
-      <w:r>
-        <w:rPr>
-          <w:rFonts w:ascii="Times New Roman" w:hAnsi="Times New Roman"/>
-          <w:b/>
-        </w:rPr>
-        <w:t>.</w:t>
-      </w:r>
-      <w:proofErr w:type="spellStart"/>
-      <w:r>
-        <w:rPr>
-          <w:rFonts w:ascii="Times New Roman" w:hAnsi="Times New Roman"/>
-          <w:b/>
-        </w:rPr>
-        <w:t>fla</w:t>
-      </w:r>
-      <w:proofErr w:type="spellEnd"/>
-      <w:r>
-        <w:rPr>
-          <w:rFonts w:ascii="Times New Roman" w:hAnsi="Times New Roman"/>
-          <w:b/>
-        </w:rPr>
-        <w:t xml:space="preserve"> </w:t>
-      </w:r>
-      <w:r>
-        <w:rPr>
-          <w:rFonts w:ascii="Times New Roman" w:hAnsi="Times New Roman"/>
-          <w:b/>
-        </w:rPr>
-        <w:t>file.</w:t>
-      </w:r>
-    </w:p>
-    <w:p>
-      <w:pPr>
-        <w:jc w:val="both"/>
-        <w:rPr>
-          <w:rFonts w:ascii="Times New Roman" w:hAnsi="Times New Roman"/>
-          <w:b/>
-        </w:rPr>
-      </w:pPr>
-    </w:p>
-    <w:p>
-      <w:pPr>
-        <w:jc w:val="both"/>
-        <w:rPr>
-          <w:rFonts w:ascii="Times New Roman" w:hAnsi="Times New Roman"/>
-        </w:rPr>
-      </w:pPr>
-      <w:r>
-        <w:rPr>
-          <w:rFonts w:ascii="Times New Roman" w:hAnsi="Times New Roman"/>
-        </w:rPr>
-        <w:lastRenderedPageBreak/>
         <w:t>This file (&lt;</w:t>
       </w:r>
       <w:proofErr w:type="spellStart"/>
@@ -25153,6 +25321,7 @@
         <w:rPr>
           <w:rFonts w:ascii="Times New Roman" w:hAnsi="Times New Roman"/>
         </w:rPr>
+        <w:lastRenderedPageBreak/>
         <w:t>where</w:t>
       </w:r>
       <w:proofErr w:type="gramEnd"/>
@@ -25258,7 +25427,6 @@
           <w:szCs w:val="24"/>
           <w:lang w:val="en-US"/>
         </w:rPr>
-        <w:lastRenderedPageBreak/>
         <w:t>1</w:t>
       </w:r>
       <w:r>
@@ -26460,6 +26628,7 @@
         <w:rPr>
           <w:rFonts w:ascii="Times New Roman" w:hAnsi="Times New Roman"/>
         </w:rPr>
+        <w:lastRenderedPageBreak/>
         <w:t xml:space="preserve">The use of the correlation length in defining the </w:t>
       </w:r>
       <w:r>
@@ -26527,7 +26696,6 @@
         <w:rPr>
           <w:rFonts w:ascii="Times New Roman" w:hAnsi="Times New Roman"/>
         </w:rPr>
-        <w:lastRenderedPageBreak/>
         <w:t xml:space="preserve">The code now allows calculated of filter-averaged radiances, either by numerical convolution of a calculated spectrum, or by using channel-integrated </w:t>
       </w:r>
       <w:r>
@@ -27086,6 +27254,7 @@
         <w:rPr>
           <w:rFonts w:ascii="Times New Roman" w:hAnsi="Times New Roman"/>
         </w:rPr>
+        <w:lastRenderedPageBreak/>
         <w:t>A &lt;</w:t>
       </w:r>
       <w:proofErr w:type="spellStart"/>
@@ -27298,7 +27467,6 @@
         <w:rPr>
           <w:rFonts w:ascii="Times New Roman" w:hAnsi="Times New Roman"/>
         </w:rPr>
-        <w:lastRenderedPageBreak/>
         <w:t>Optionally a &lt;</w:t>
       </w:r>
       <w:proofErr w:type="spellStart"/>
@@ -27969,8 +28137,6 @@
         </w:rPr>
         <w:t xml:space="preserve"> </w:t>
       </w:r>
-      <w:bookmarkStart w:id="0" w:name="_GoBack"/>
-      <w:bookmarkEnd w:id="0"/>
       <w:r>
         <w:rPr>
           <w:rFonts w:ascii="Times New Roman" w:hAnsi="Times New Roman"/>
@@ -28186,6 +28352,7 @@
         <w:rPr>
           <w:rFonts w:ascii="Copperplate Gothic Light" w:hAnsi="Copperplate Gothic Light"/>
         </w:rPr>
+        <w:lastRenderedPageBreak/>
         <w:t>Nemesis</w:t>
       </w:r>
       <w:r>
@@ -28250,485 +28417,479 @@
         <w:rPr>
           <w:rFonts w:ascii="Times New Roman" w:hAnsi="Times New Roman"/>
         </w:rPr>
-        <w:t xml:space="preserve"> attempted, but the resulting code was actually slower than the numerical differentiation scheme. To </w:t>
-      </w:r>
-      <w:r>
-        <w:rPr>
-          <w:rFonts w:ascii="Times New Roman" w:hAnsi="Times New Roman"/>
+        <w:t xml:space="preserve"> attempted, but the resulting code was actually slower than the numerical differentiation scheme. To implement this in a way that gains any advantage may require some clever and elegant reprogramming.</w:t>
+      </w:r>
+    </w:p>
+    <w:p>
+      <w:pPr>
+        <w:jc w:val="both"/>
+        <w:rPr>
+          <w:rFonts w:ascii="Times New Roman" w:hAnsi="Times New Roman"/>
+        </w:rPr>
+      </w:pPr>
+    </w:p>
+    <w:p>
+      <w:pPr>
+        <w:jc w:val="both"/>
+        <w:outlineLvl w:val="0"/>
+        <w:rPr>
+          <w:rFonts w:ascii="Times New Roman" w:hAnsi="Times New Roman"/>
+          <w:b/>
+        </w:rPr>
+      </w:pPr>
+      <w:r>
+        <w:rPr>
+          <w:rFonts w:ascii="Times New Roman" w:hAnsi="Times New Roman"/>
+          <w:b/>
+        </w:rPr>
+        <w:t>8</w:t>
+      </w:r>
+      <w:r>
+        <w:rPr>
+          <w:rFonts w:ascii="Times New Roman" w:hAnsi="Times New Roman"/>
+          <w:b/>
+        </w:rPr>
+        <w:t xml:space="preserve">. </w:t>
+      </w:r>
+      <w:r>
+        <w:rPr>
+          <w:rFonts w:ascii="Times New Roman" w:hAnsi="Times New Roman"/>
+          <w:b/>
+        </w:rPr>
+        <w:t>Significant offshoots</w:t>
+      </w:r>
+    </w:p>
+    <w:p>
+      <w:pPr>
+        <w:jc w:val="both"/>
+        <w:rPr>
+          <w:rFonts w:ascii="Times New Roman" w:hAnsi="Times New Roman"/>
+        </w:rPr>
+      </w:pPr>
+      <w:r>
+        <w:rPr>
+          <w:rFonts w:ascii="Times New Roman" w:hAnsi="Times New Roman"/>
+        </w:rPr>
+        <w:t xml:space="preserve">The overarching intention of </w:t>
+      </w:r>
+      <w:r>
+        <w:rPr>
+          <w:rFonts w:ascii="Copperplate Gothic Light" w:hAnsi="Copperplate Gothic Light"/>
+        </w:rPr>
+        <w:t>Nemesis</w:t>
+      </w:r>
+      <w:r>
+        <w:rPr>
+          <w:rFonts w:ascii="Times New Roman" w:hAnsi="Times New Roman"/>
+        </w:rPr>
+        <w:t xml:space="preserve"> is to provide a single retrieval code that can be applied to any planet and in which improvements and debugs made in one research application are then available to researchers analysing different data. While every attempt has been made to adhere to this goal, some cases have arisen where it has proven necessary to form an offshoot. These versions are different from the central </w:t>
+      </w:r>
+      <w:r>
+        <w:rPr>
+          <w:rFonts w:ascii="Copperplate Gothic Light" w:hAnsi="Copperplate Gothic Light"/>
+        </w:rPr>
+        <w:t>Nemesis</w:t>
+      </w:r>
+      <w:r>
+        <w:rPr>
+          <w:rFonts w:ascii="Times New Roman" w:hAnsi="Times New Roman"/>
+        </w:rPr>
+        <w:t xml:space="preserve"> version on the way they set up the spectral calculation and the way the underlying </w:t>
+      </w:r>
+      <w:proofErr w:type="spellStart"/>
+      <w:r>
+        <w:rPr>
+          <w:rFonts w:ascii="Times New Roman" w:hAnsi="Times New Roman"/>
+        </w:rPr>
+        <w:t>radiative</w:t>
+      </w:r>
+      <w:proofErr w:type="spellEnd"/>
+      <w:r>
+        <w:rPr>
+          <w:rFonts w:ascii="Times New Roman" w:hAnsi="Times New Roman"/>
+        </w:rPr>
+        <w:t xml:space="preserve"> transfer calculations are combined to give the final result. Specifically the different offshoots generate different .pat files, which in turn generates different .</w:t>
+      </w:r>
+      <w:proofErr w:type="spellStart"/>
+      <w:r>
+        <w:rPr>
+          <w:rFonts w:ascii="Times New Roman" w:hAnsi="Times New Roman"/>
+        </w:rPr>
+        <w:t>drv</w:t>
+      </w:r>
+      <w:proofErr w:type="spellEnd"/>
+      <w:r>
+        <w:rPr>
+          <w:rFonts w:ascii="Times New Roman" w:hAnsi="Times New Roman"/>
+        </w:rPr>
+        <w:t xml:space="preserve"> files and the outputting path calculations are recombined differently. The current offshoots are as follows.</w:t>
+      </w:r>
+    </w:p>
+    <w:p>
+      <w:pPr>
+        <w:jc w:val="both"/>
+        <w:rPr>
+          <w:rFonts w:ascii="Times New Roman" w:hAnsi="Times New Roman"/>
+        </w:rPr>
+      </w:pPr>
+    </w:p>
+    <w:p>
+      <w:pPr>
+        <w:jc w:val="both"/>
+        <w:outlineLvl w:val="1"/>
+        <w:rPr>
+          <w:rFonts w:ascii="Times New Roman" w:hAnsi="Times New Roman"/>
+          <w:b/>
+        </w:rPr>
+      </w:pPr>
+      <w:r>
+        <w:rPr>
+          <w:rFonts w:ascii="Times New Roman" w:hAnsi="Times New Roman"/>
+          <w:b/>
+        </w:rPr>
+        <w:t>8</w:t>
+      </w:r>
+      <w:r>
+        <w:rPr>
+          <w:rFonts w:ascii="Times New Roman" w:hAnsi="Times New Roman"/>
+          <w:b/>
+        </w:rPr>
+        <w:t xml:space="preserve">.1 </w:t>
+      </w:r>
+      <w:proofErr w:type="spellStart"/>
+      <w:r>
+        <w:rPr>
+          <w:rFonts w:ascii="Times New Roman" w:hAnsi="Times New Roman"/>
+          <w:b/>
+        </w:rPr>
+        <w:t>NemesisL</w:t>
+      </w:r>
+      <w:proofErr w:type="spellEnd"/>
+    </w:p>
+    <w:p>
+      <w:pPr>
+        <w:jc w:val="both"/>
+        <w:rPr>
+          <w:rFonts w:ascii="Times New Roman" w:hAnsi="Times New Roman"/>
+        </w:rPr>
+      </w:pPr>
+      <w:proofErr w:type="spellStart"/>
+      <w:r>
+        <w:rPr>
+          <w:rFonts w:ascii="Copperplate Gothic Light" w:hAnsi="Copperplate Gothic Light"/>
+        </w:rPr>
+        <w:t>Nemesis</w:t>
+      </w:r>
+      <w:r>
+        <w:rPr>
+          <w:rFonts w:ascii="Copperplate Gothic Light" w:hAnsi="Copperplate Gothic Light"/>
+        </w:rPr>
+        <w:t>L</w:t>
+      </w:r>
+      <w:proofErr w:type="spellEnd"/>
+      <w:r>
+        <w:rPr>
+          <w:rFonts w:ascii="Times New Roman" w:hAnsi="Times New Roman"/>
+        </w:rPr>
+        <w:t xml:space="preserve"> is specifically designed for limb calculations. The atmosphere is split into the same number of layers, NLAYER, as before, but only once and from the specified lowest altitude. Limb paths are then calculated through these layers with 2 </w:t>
+      </w:r>
+      <w:r>
+        <w:rPr>
+          <w:rFonts w:ascii="Times New Roman" w:hAnsi="Times New Roman"/>
+        </w:rPr>
+        <w:sym w:font="Symbol" w:char="F0B4"/>
+      </w:r>
+      <w:r>
+        <w:rPr>
+          <w:rFonts w:ascii="Times New Roman" w:hAnsi="Times New Roman"/>
+        </w:rPr>
+        <w:t xml:space="preserve"> NLAYER layers included in the lowest path and 2 layers in the top path. The transmissions through these layers are then calculated once and then interpolated to the actual tangent altitude required. For a single limb calculation, you should used </w:t>
+      </w:r>
+      <w:r>
+        <w:rPr>
+          <w:rFonts w:ascii="Copperplate Gothic Light" w:hAnsi="Copperplate Gothic Light"/>
+        </w:rPr>
+        <w:t>Nemesis</w:t>
+      </w:r>
+      <w:r>
+        <w:rPr>
+          <w:rFonts w:ascii="Times New Roman" w:hAnsi="Times New Roman"/>
+        </w:rPr>
+        <w:t>, but</w:t>
+      </w:r>
+      <w:r>
+        <w:rPr>
+          <w:rFonts w:ascii="Times New Roman" w:hAnsi="Times New Roman"/>
+        </w:rPr>
+        <w:t xml:space="preserve"> for multiple tangent heights through the same atmosphere, </w:t>
+      </w:r>
+      <w:proofErr w:type="spellStart"/>
+      <w:r>
+        <w:rPr>
+          <w:rFonts w:ascii="Copperplate Gothic Light" w:hAnsi="Copperplate Gothic Light"/>
+        </w:rPr>
+        <w:t>NemesisL</w:t>
+      </w:r>
+      <w:proofErr w:type="spellEnd"/>
+      <w:r>
+        <w:rPr>
+          <w:rFonts w:ascii="Times New Roman" w:hAnsi="Times New Roman"/>
+        </w:rPr>
+        <w:t xml:space="preserve"> is much faster and not significantly less accurate.</w:t>
+      </w:r>
+      <w:r>
+        <w:rPr>
+          <w:rFonts w:ascii="Times New Roman" w:hAnsi="Times New Roman"/>
+        </w:rPr>
+        <w:t xml:space="preserve"> </w:t>
+      </w:r>
+    </w:p>
+    <w:p>
+      <w:pPr>
+        <w:jc w:val="both"/>
+        <w:rPr>
+          <w:rFonts w:ascii="Times New Roman" w:hAnsi="Times New Roman"/>
+        </w:rPr>
+      </w:pPr>
+    </w:p>
+    <w:p>
+      <w:pPr>
+        <w:jc w:val="both"/>
+        <w:outlineLvl w:val="1"/>
+        <w:rPr>
+          <w:rFonts w:ascii="Times New Roman" w:hAnsi="Times New Roman"/>
+          <w:b/>
+        </w:rPr>
+      </w:pPr>
+      <w:r>
+        <w:rPr>
+          <w:rFonts w:ascii="Times New Roman" w:hAnsi="Times New Roman"/>
+          <w:b/>
+        </w:rPr>
+        <w:t>8.2</w:t>
+      </w:r>
+      <w:r>
+        <w:rPr>
+          <w:rFonts w:ascii="Times New Roman" w:hAnsi="Times New Roman"/>
+          <w:b/>
+        </w:rPr>
+        <w:t xml:space="preserve"> </w:t>
+      </w:r>
+      <w:proofErr w:type="spellStart"/>
+      <w:r>
+        <w:rPr>
+          <w:rFonts w:ascii="Times New Roman" w:hAnsi="Times New Roman"/>
+          <w:b/>
+        </w:rPr>
+        <w:t>NemesisMCS</w:t>
+      </w:r>
+      <w:proofErr w:type="spellEnd"/>
+    </w:p>
+    <w:p>
+      <w:pPr>
+        <w:jc w:val="both"/>
+        <w:rPr>
+          <w:rFonts w:ascii="Times New Roman" w:hAnsi="Times New Roman"/>
+        </w:rPr>
+      </w:pPr>
+      <w:proofErr w:type="spellStart"/>
+      <w:r>
+        <w:rPr>
+          <w:rFonts w:ascii="Copperplate Gothic Light" w:hAnsi="Copperplate Gothic Light"/>
+        </w:rPr>
+        <w:t>Nemesis</w:t>
+      </w:r>
+      <w:r>
+        <w:rPr>
+          <w:rFonts w:ascii="Copperplate Gothic Light" w:hAnsi="Copperplate Gothic Light"/>
+        </w:rPr>
+        <w:t>MCS</w:t>
+      </w:r>
+      <w:proofErr w:type="spellEnd"/>
+      <w:r>
+        <w:rPr>
+          <w:rFonts w:ascii="Times New Roman" w:hAnsi="Times New Roman"/>
+        </w:rPr>
+        <w:t xml:space="preserve"> is based on </w:t>
+      </w:r>
+      <w:proofErr w:type="spellStart"/>
+      <w:r>
+        <w:rPr>
+          <w:rFonts w:ascii="Copperplate Gothic Light" w:hAnsi="Copperplate Gothic Light"/>
+        </w:rPr>
+        <w:t>NemesisL</w:t>
+      </w:r>
+      <w:proofErr w:type="spellEnd"/>
+      <w:r>
+        <w:rPr>
+          <w:rFonts w:ascii="Times New Roman" w:hAnsi="Times New Roman"/>
+        </w:rPr>
+        <w:t xml:space="preserve">, but is specifically tailored to model MCS </w:t>
+      </w:r>
+      <w:r>
+        <w:rPr>
+          <w:rFonts w:ascii="Times New Roman" w:hAnsi="Times New Roman"/>
+        </w:rPr>
+        <w:t>radiances</w:t>
+      </w:r>
+      <w:r>
+        <w:rPr>
+          <w:rFonts w:ascii="Times New Roman" w:hAnsi="Times New Roman"/>
+        </w:rPr>
+        <w:t xml:space="preserve">, which require a complicated FOV combination of the individual path calculations. Other modifications are made in the way the </w:t>
+      </w:r>
+      <w:proofErr w:type="spellStart"/>
+      <w:r>
+        <w:rPr>
+          <w:rFonts w:ascii="Times New Roman" w:hAnsi="Times New Roman"/>
+        </w:rPr>
+        <w:t>spx</w:t>
+      </w:r>
+      <w:proofErr w:type="spellEnd"/>
+      <w:r>
+        <w:rPr>
+          <w:rFonts w:ascii="Times New Roman" w:hAnsi="Times New Roman"/>
+        </w:rPr>
+        <w:t xml:space="preserve"> files are read in, and implicitly use small differences in the wavenumbers listed to identify different detectors, which have slightly different spectral and FOV responses. </w:t>
+      </w:r>
+    </w:p>
+    <w:p>
+      <w:pPr>
+        <w:jc w:val="both"/>
+        <w:rPr>
+          <w:rFonts w:ascii="Times New Roman" w:hAnsi="Times New Roman"/>
+        </w:rPr>
+      </w:pPr>
+    </w:p>
+    <w:p>
+      <w:pPr>
+        <w:jc w:val="both"/>
+        <w:outlineLvl w:val="1"/>
+        <w:rPr>
+          <w:rFonts w:ascii="Times New Roman" w:hAnsi="Times New Roman"/>
+          <w:b/>
+        </w:rPr>
+      </w:pPr>
+      <w:r>
+        <w:rPr>
+          <w:rFonts w:ascii="Times New Roman" w:hAnsi="Times New Roman"/>
+          <w:b/>
+        </w:rPr>
+        <w:t>8.3</w:t>
+      </w:r>
+      <w:r>
+        <w:rPr>
+          <w:rFonts w:ascii="Times New Roman" w:hAnsi="Times New Roman"/>
+          <w:b/>
+        </w:rPr>
+        <w:t xml:space="preserve"> </w:t>
+      </w:r>
+      <w:proofErr w:type="spellStart"/>
+      <w:r>
+        <w:rPr>
+          <w:rFonts w:ascii="Times New Roman" w:hAnsi="Times New Roman"/>
+          <w:b/>
+        </w:rPr>
+        <w:t>Nemesisdisc</w:t>
+      </w:r>
+      <w:proofErr w:type="spellEnd"/>
+    </w:p>
+    <w:p>
+      <w:pPr>
+        <w:jc w:val="both"/>
+        <w:rPr>
+          <w:rFonts w:ascii="Times New Roman" w:hAnsi="Times New Roman"/>
+        </w:rPr>
+      </w:pPr>
+      <w:proofErr w:type="spellStart"/>
+      <w:r>
+        <w:rPr>
+          <w:rFonts w:ascii="Copperplate Gothic Light" w:hAnsi="Copperplate Gothic Light"/>
+        </w:rPr>
+        <w:t>Nemesis</w:t>
+      </w:r>
+      <w:r>
+        <w:rPr>
+          <w:rFonts w:ascii="Copperplate Gothic Light" w:hAnsi="Copperplate Gothic Light"/>
+        </w:rPr>
+        <w:t>disc</w:t>
+      </w:r>
+      <w:proofErr w:type="spellEnd"/>
+      <w:r>
+        <w:rPr>
+          <w:rFonts w:ascii="Times New Roman" w:hAnsi="Times New Roman"/>
+        </w:rPr>
+        <w:t xml:space="preserve"> sets up the .pat file for a disc-averaged calculation and outputs the results in a form compatible with modelling the secondary transits of </w:t>
+      </w:r>
+      <w:proofErr w:type="spellStart"/>
+      <w:r>
+        <w:rPr>
+          <w:rFonts w:ascii="Times New Roman" w:hAnsi="Times New Roman"/>
+        </w:rPr>
+        <w:t>exoplanets</w:t>
+      </w:r>
+      <w:proofErr w:type="spellEnd"/>
+      <w:r>
+        <w:rPr>
+          <w:rFonts w:ascii="Times New Roman" w:hAnsi="Times New Roman"/>
+        </w:rPr>
+        <w:t xml:space="preserve">. </w:t>
+      </w:r>
+    </w:p>
+    <w:p>
+      <w:pPr>
+        <w:jc w:val="both"/>
+        <w:rPr>
+          <w:rFonts w:ascii="Times New Roman" w:hAnsi="Times New Roman"/>
+        </w:rPr>
+      </w:pPr>
+    </w:p>
+    <w:p>
+      <w:pPr>
+        <w:jc w:val="both"/>
+        <w:outlineLvl w:val="1"/>
+        <w:rPr>
+          <w:rFonts w:ascii="Times New Roman" w:hAnsi="Times New Roman"/>
+          <w:b/>
+        </w:rPr>
+      </w:pPr>
+      <w:r>
+        <w:rPr>
+          <w:rFonts w:ascii="Times New Roman" w:hAnsi="Times New Roman"/>
+          <w:b/>
+        </w:rPr>
+        <w:t>8.4</w:t>
+      </w:r>
+      <w:r>
+        <w:rPr>
+          <w:rFonts w:ascii="Times New Roman" w:hAnsi="Times New Roman"/>
+          <w:b/>
+        </w:rPr>
+        <w:t xml:space="preserve"> </w:t>
+      </w:r>
+      <w:proofErr w:type="spellStart"/>
+      <w:r>
+        <w:rPr>
+          <w:rFonts w:ascii="Times New Roman" w:hAnsi="Times New Roman"/>
+          <w:b/>
+        </w:rPr>
+        <w:t>NemesisPT</w:t>
+      </w:r>
+      <w:proofErr w:type="spellEnd"/>
+    </w:p>
+    <w:p>
+      <w:pPr>
+        <w:jc w:val="both"/>
+        <w:rPr>
+          <w:rFonts w:ascii="Times New Roman" w:hAnsi="Times New Roman"/>
+        </w:rPr>
+      </w:pPr>
+      <w:proofErr w:type="spellStart"/>
+      <w:r>
+        <w:rPr>
+          <w:rFonts w:ascii="Copperplate Gothic Light" w:hAnsi="Copperplate Gothic Light"/>
         </w:rPr>
         <w:lastRenderedPageBreak/>
-        <w:t>implement this in a way that gains any advantage may require some clever and elegant reprogramming.</w:t>
-      </w:r>
-    </w:p>
-    <w:p>
-      <w:pPr>
-        <w:jc w:val="both"/>
-        <w:rPr>
-          <w:rFonts w:ascii="Times New Roman" w:hAnsi="Times New Roman"/>
-        </w:rPr>
-      </w:pPr>
-    </w:p>
-    <w:p>
-      <w:pPr>
-        <w:jc w:val="both"/>
-        <w:outlineLvl w:val="0"/>
-        <w:rPr>
-          <w:rFonts w:ascii="Times New Roman" w:hAnsi="Times New Roman"/>
-          <w:b/>
-        </w:rPr>
-      </w:pPr>
-      <w:r>
-        <w:rPr>
-          <w:rFonts w:ascii="Times New Roman" w:hAnsi="Times New Roman"/>
-          <w:b/>
-        </w:rPr>
-        <w:t>8</w:t>
-      </w:r>
-      <w:r>
-        <w:rPr>
-          <w:rFonts w:ascii="Times New Roman" w:hAnsi="Times New Roman"/>
-          <w:b/>
-        </w:rPr>
-        <w:t xml:space="preserve">. </w:t>
-      </w:r>
-      <w:r>
-        <w:rPr>
-          <w:rFonts w:ascii="Times New Roman" w:hAnsi="Times New Roman"/>
-          <w:b/>
-        </w:rPr>
-        <w:t>Significant offshoots</w:t>
-      </w:r>
-    </w:p>
-    <w:p>
-      <w:pPr>
-        <w:jc w:val="both"/>
-        <w:rPr>
-          <w:rFonts w:ascii="Times New Roman" w:hAnsi="Times New Roman"/>
-        </w:rPr>
-      </w:pPr>
-      <w:r>
-        <w:rPr>
-          <w:rFonts w:ascii="Times New Roman" w:hAnsi="Times New Roman"/>
-        </w:rPr>
-        <w:t xml:space="preserve">The overarching intention of </w:t>
-      </w:r>
-      <w:r>
-        <w:rPr>
-          <w:rFonts w:ascii="Copperplate Gothic Light" w:hAnsi="Copperplate Gothic Light"/>
-        </w:rPr>
-        <w:t>Nemesis</w:t>
-      </w:r>
-      <w:r>
-        <w:rPr>
-          <w:rFonts w:ascii="Times New Roman" w:hAnsi="Times New Roman"/>
-        </w:rPr>
-        <w:t xml:space="preserve"> is to provide a single retrieval code that can be applied to any planet and in which improvements and debugs made in one research application are then available to researchers analysing different data. While every attempt has been made to adhere to this goal, some cases have arisen where it has proven necessary to form an offshoot. These versions are different from the central </w:t>
-      </w:r>
-      <w:r>
-        <w:rPr>
-          <w:rFonts w:ascii="Copperplate Gothic Light" w:hAnsi="Copperplate Gothic Light"/>
-        </w:rPr>
-        <w:t>Nemesis</w:t>
-      </w:r>
-      <w:r>
-        <w:rPr>
-          <w:rFonts w:ascii="Times New Roman" w:hAnsi="Times New Roman"/>
-        </w:rPr>
-        <w:t xml:space="preserve"> version on the way they set up the spectral calculation and the way the underlying </w:t>
-      </w:r>
-      <w:proofErr w:type="spellStart"/>
-      <w:r>
-        <w:rPr>
-          <w:rFonts w:ascii="Times New Roman" w:hAnsi="Times New Roman"/>
-        </w:rPr>
-        <w:t>radiative</w:t>
-      </w:r>
-      <w:proofErr w:type="spellEnd"/>
-      <w:r>
-        <w:rPr>
-          <w:rFonts w:ascii="Times New Roman" w:hAnsi="Times New Roman"/>
-        </w:rPr>
-        <w:t xml:space="preserve"> transfer calculations are combined to give the final result. Specifically the different offshoots generate different .pat files, which in turn generates different .</w:t>
-      </w:r>
-      <w:proofErr w:type="spellStart"/>
-      <w:r>
-        <w:rPr>
-          <w:rFonts w:ascii="Times New Roman" w:hAnsi="Times New Roman"/>
-        </w:rPr>
-        <w:t>drv</w:t>
-      </w:r>
-      <w:proofErr w:type="spellEnd"/>
-      <w:r>
-        <w:rPr>
-          <w:rFonts w:ascii="Times New Roman" w:hAnsi="Times New Roman"/>
-        </w:rPr>
-        <w:t xml:space="preserve"> files and the outputting path calculations are recombined differently. The current offshoots are as follows.</w:t>
-      </w:r>
-    </w:p>
-    <w:p>
-      <w:pPr>
-        <w:jc w:val="both"/>
-        <w:rPr>
-          <w:rFonts w:ascii="Times New Roman" w:hAnsi="Times New Roman"/>
-        </w:rPr>
-      </w:pPr>
-    </w:p>
-    <w:p>
-      <w:pPr>
-        <w:jc w:val="both"/>
-        <w:outlineLvl w:val="1"/>
-        <w:rPr>
-          <w:rFonts w:ascii="Times New Roman" w:hAnsi="Times New Roman"/>
-          <w:b/>
-        </w:rPr>
-      </w:pPr>
-      <w:r>
-        <w:rPr>
-          <w:rFonts w:ascii="Times New Roman" w:hAnsi="Times New Roman"/>
-          <w:b/>
-        </w:rPr>
-        <w:t>8</w:t>
-      </w:r>
-      <w:r>
-        <w:rPr>
-          <w:rFonts w:ascii="Times New Roman" w:hAnsi="Times New Roman"/>
-          <w:b/>
-        </w:rPr>
-        <w:t xml:space="preserve">.1 </w:t>
-      </w:r>
-      <w:proofErr w:type="spellStart"/>
-      <w:r>
-        <w:rPr>
-          <w:rFonts w:ascii="Times New Roman" w:hAnsi="Times New Roman"/>
-          <w:b/>
-        </w:rPr>
-        <w:t>NemesisL</w:t>
-      </w:r>
-      <w:proofErr w:type="spellEnd"/>
-    </w:p>
-    <w:p>
-      <w:pPr>
-        <w:jc w:val="both"/>
-        <w:rPr>
-          <w:rFonts w:ascii="Times New Roman" w:hAnsi="Times New Roman"/>
-        </w:rPr>
-      </w:pPr>
-      <w:proofErr w:type="spellStart"/>
-      <w:r>
-        <w:rPr>
-          <w:rFonts w:ascii="Copperplate Gothic Light" w:hAnsi="Copperplate Gothic Light"/>
-        </w:rPr>
-        <w:t>Nemesis</w:t>
-      </w:r>
-      <w:r>
-        <w:rPr>
-          <w:rFonts w:ascii="Copperplate Gothic Light" w:hAnsi="Copperplate Gothic Light"/>
-        </w:rPr>
-        <w:t>L</w:t>
-      </w:r>
-      <w:proofErr w:type="spellEnd"/>
-      <w:r>
-        <w:rPr>
-          <w:rFonts w:ascii="Times New Roman" w:hAnsi="Times New Roman"/>
-        </w:rPr>
-        <w:t xml:space="preserve"> is specifically designed for limb calculations. The atmosphere is split into the same number of layers, NLAYER, as before, but only once and from the specified lowest altitude. Limb paths are then calculated through these layers with 2 </w:t>
-      </w:r>
-      <w:r>
-        <w:rPr>
-          <w:rFonts w:ascii="Times New Roman" w:hAnsi="Times New Roman"/>
-        </w:rPr>
-        <w:sym w:font="Symbol" w:char="F0B4"/>
-      </w:r>
-      <w:r>
-        <w:rPr>
-          <w:rFonts w:ascii="Times New Roman" w:hAnsi="Times New Roman"/>
-        </w:rPr>
-        <w:t xml:space="preserve"> NLAYER layers included in the lowest path and 2 layers in the top path. The transmissions through these layers are then calculated once and then interpolated to the actual tangent altitude required. For a single limb calculation, you should used </w:t>
-      </w:r>
-      <w:r>
-        <w:rPr>
-          <w:rFonts w:ascii="Copperplate Gothic Light" w:hAnsi="Copperplate Gothic Light"/>
-        </w:rPr>
-        <w:t>Nemesis</w:t>
-      </w:r>
-      <w:r>
-        <w:rPr>
-          <w:rFonts w:ascii="Times New Roman" w:hAnsi="Times New Roman"/>
-        </w:rPr>
-        <w:t>, but</w:t>
-      </w:r>
-      <w:r>
-        <w:rPr>
-          <w:rFonts w:ascii="Times New Roman" w:hAnsi="Times New Roman"/>
-        </w:rPr>
-        <w:t xml:space="preserve"> for multiple tangent heights through the same atmosphere, </w:t>
-      </w:r>
-      <w:proofErr w:type="spellStart"/>
-      <w:r>
-        <w:rPr>
-          <w:rFonts w:ascii="Copperplate Gothic Light" w:hAnsi="Copperplate Gothic Light"/>
-        </w:rPr>
-        <w:t>NemesisL</w:t>
-      </w:r>
-      <w:proofErr w:type="spellEnd"/>
-      <w:r>
-        <w:rPr>
-          <w:rFonts w:ascii="Times New Roman" w:hAnsi="Times New Roman"/>
-        </w:rPr>
-        <w:t xml:space="preserve"> is much faster and not significantly less accurate.</w:t>
-      </w:r>
-      <w:r>
-        <w:rPr>
-          <w:rFonts w:ascii="Times New Roman" w:hAnsi="Times New Roman"/>
-        </w:rPr>
-        <w:t xml:space="preserve"> </w:t>
-      </w:r>
-    </w:p>
-    <w:p>
-      <w:pPr>
-        <w:jc w:val="both"/>
-        <w:rPr>
-          <w:rFonts w:ascii="Times New Roman" w:hAnsi="Times New Roman"/>
-        </w:rPr>
-      </w:pPr>
-    </w:p>
-    <w:p>
-      <w:pPr>
-        <w:jc w:val="both"/>
-        <w:outlineLvl w:val="1"/>
-        <w:rPr>
-          <w:rFonts w:ascii="Times New Roman" w:hAnsi="Times New Roman"/>
-          <w:b/>
-        </w:rPr>
-      </w:pPr>
-      <w:r>
-        <w:rPr>
-          <w:rFonts w:ascii="Times New Roman" w:hAnsi="Times New Roman"/>
-          <w:b/>
-        </w:rPr>
-        <w:t>8.2</w:t>
-      </w:r>
-      <w:r>
-        <w:rPr>
-          <w:rFonts w:ascii="Times New Roman" w:hAnsi="Times New Roman"/>
-          <w:b/>
-        </w:rPr>
-        <w:t xml:space="preserve"> </w:t>
-      </w:r>
-      <w:proofErr w:type="spellStart"/>
-      <w:r>
-        <w:rPr>
-          <w:rFonts w:ascii="Times New Roman" w:hAnsi="Times New Roman"/>
-          <w:b/>
-        </w:rPr>
-        <w:t>NemesisMCS</w:t>
-      </w:r>
-      <w:proofErr w:type="spellEnd"/>
-    </w:p>
-    <w:p>
-      <w:pPr>
-        <w:jc w:val="both"/>
-        <w:rPr>
-          <w:rFonts w:ascii="Times New Roman" w:hAnsi="Times New Roman"/>
-        </w:rPr>
-      </w:pPr>
-      <w:proofErr w:type="spellStart"/>
-      <w:r>
-        <w:rPr>
-          <w:rFonts w:ascii="Copperplate Gothic Light" w:hAnsi="Copperplate Gothic Light"/>
-        </w:rPr>
-        <w:t>Nemesis</w:t>
-      </w:r>
-      <w:r>
-        <w:rPr>
-          <w:rFonts w:ascii="Copperplate Gothic Light" w:hAnsi="Copperplate Gothic Light"/>
-        </w:rPr>
-        <w:t>MCS</w:t>
-      </w:r>
-      <w:proofErr w:type="spellEnd"/>
-      <w:r>
-        <w:rPr>
-          <w:rFonts w:ascii="Times New Roman" w:hAnsi="Times New Roman"/>
-        </w:rPr>
-        <w:t xml:space="preserve"> is based on </w:t>
-      </w:r>
-      <w:proofErr w:type="spellStart"/>
-      <w:r>
-        <w:rPr>
-          <w:rFonts w:ascii="Copperplate Gothic Light" w:hAnsi="Copperplate Gothic Light"/>
-        </w:rPr>
-        <w:t>NemesisL</w:t>
-      </w:r>
-      <w:proofErr w:type="spellEnd"/>
-      <w:r>
-        <w:rPr>
-          <w:rFonts w:ascii="Times New Roman" w:hAnsi="Times New Roman"/>
-        </w:rPr>
-        <w:t xml:space="preserve">, but is specifically tailored to model MCS </w:t>
-      </w:r>
-      <w:r>
-        <w:rPr>
-          <w:rFonts w:ascii="Times New Roman" w:hAnsi="Times New Roman"/>
-        </w:rPr>
-        <w:t>radiances</w:t>
-      </w:r>
-      <w:r>
-        <w:rPr>
-          <w:rFonts w:ascii="Times New Roman" w:hAnsi="Times New Roman"/>
-        </w:rPr>
-        <w:t xml:space="preserve">, which require a complicated FOV combination of the individual path calculations. Other modifications are made in the way the </w:t>
-      </w:r>
-      <w:proofErr w:type="spellStart"/>
-      <w:r>
-        <w:rPr>
-          <w:rFonts w:ascii="Times New Roman" w:hAnsi="Times New Roman"/>
-        </w:rPr>
-        <w:t>spx</w:t>
-      </w:r>
-      <w:proofErr w:type="spellEnd"/>
-      <w:r>
-        <w:rPr>
-          <w:rFonts w:ascii="Times New Roman" w:hAnsi="Times New Roman"/>
-        </w:rPr>
-        <w:t xml:space="preserve"> files are read in, and implicitly use small differences in the wavenumbers listed to identify different detectors, which have slightly different spectral and FOV responses. </w:t>
-      </w:r>
-    </w:p>
-    <w:p>
-      <w:pPr>
-        <w:jc w:val="both"/>
-        <w:rPr>
-          <w:rFonts w:ascii="Times New Roman" w:hAnsi="Times New Roman"/>
-        </w:rPr>
-      </w:pPr>
-    </w:p>
-    <w:p>
-      <w:pPr>
-        <w:jc w:val="both"/>
-        <w:outlineLvl w:val="1"/>
-        <w:rPr>
-          <w:rFonts w:ascii="Times New Roman" w:hAnsi="Times New Roman"/>
-          <w:b/>
-        </w:rPr>
-      </w:pPr>
-      <w:r>
-        <w:rPr>
-          <w:rFonts w:ascii="Times New Roman" w:hAnsi="Times New Roman"/>
-          <w:b/>
-        </w:rPr>
-        <w:t>8.3</w:t>
-      </w:r>
-      <w:r>
-        <w:rPr>
-          <w:rFonts w:ascii="Times New Roman" w:hAnsi="Times New Roman"/>
-          <w:b/>
-        </w:rPr>
-        <w:t xml:space="preserve"> </w:t>
-      </w:r>
-      <w:proofErr w:type="spellStart"/>
-      <w:r>
-        <w:rPr>
-          <w:rFonts w:ascii="Times New Roman" w:hAnsi="Times New Roman"/>
-          <w:b/>
-        </w:rPr>
-        <w:t>Nemesisdisc</w:t>
-      </w:r>
-      <w:proofErr w:type="spellEnd"/>
-    </w:p>
-    <w:p>
-      <w:pPr>
-        <w:jc w:val="both"/>
-        <w:rPr>
-          <w:rFonts w:ascii="Times New Roman" w:hAnsi="Times New Roman"/>
-        </w:rPr>
-      </w:pPr>
-      <w:proofErr w:type="spellStart"/>
-      <w:r>
-        <w:rPr>
-          <w:rFonts w:ascii="Copperplate Gothic Light" w:hAnsi="Copperplate Gothic Light"/>
-        </w:rPr>
-        <w:t>Nemesis</w:t>
-      </w:r>
-      <w:r>
-        <w:rPr>
-          <w:rFonts w:ascii="Copperplate Gothic Light" w:hAnsi="Copperplate Gothic Light"/>
-        </w:rPr>
-        <w:t>disc</w:t>
-      </w:r>
-      <w:proofErr w:type="spellEnd"/>
-      <w:r>
-        <w:rPr>
-          <w:rFonts w:ascii="Times New Roman" w:hAnsi="Times New Roman"/>
-        </w:rPr>
-        <w:t xml:space="preserve"> sets up the .pat file for a disc-averaged calculation and outputs the results in a form compatible with modelling the secondary transits of </w:t>
-      </w:r>
-      <w:proofErr w:type="spellStart"/>
-      <w:r>
-        <w:rPr>
-          <w:rFonts w:ascii="Times New Roman" w:hAnsi="Times New Roman"/>
-        </w:rPr>
-        <w:t>exoplanets</w:t>
-      </w:r>
-      <w:proofErr w:type="spellEnd"/>
-      <w:r>
-        <w:rPr>
-          <w:rFonts w:ascii="Times New Roman" w:hAnsi="Times New Roman"/>
-        </w:rPr>
-        <w:t xml:space="preserve">. </w:t>
-      </w:r>
-    </w:p>
-    <w:p>
-      <w:pPr>
-        <w:jc w:val="both"/>
-        <w:rPr>
-          <w:rFonts w:ascii="Times New Roman" w:hAnsi="Times New Roman"/>
-        </w:rPr>
-      </w:pPr>
-    </w:p>
-    <w:p>
-      <w:pPr>
-        <w:jc w:val="both"/>
-        <w:outlineLvl w:val="1"/>
-        <w:rPr>
-          <w:rFonts w:ascii="Times New Roman" w:hAnsi="Times New Roman"/>
-          <w:b/>
-        </w:rPr>
-      </w:pPr>
-      <w:r>
-        <w:rPr>
-          <w:rFonts w:ascii="Times New Roman" w:hAnsi="Times New Roman"/>
-          <w:b/>
-        </w:rPr>
-        <w:t>8.4</w:t>
-      </w:r>
-      <w:r>
-        <w:rPr>
-          <w:rFonts w:ascii="Times New Roman" w:hAnsi="Times New Roman"/>
-          <w:b/>
-        </w:rPr>
-        <w:t xml:space="preserve"> </w:t>
-      </w:r>
-      <w:proofErr w:type="spellStart"/>
-      <w:r>
-        <w:rPr>
-          <w:rFonts w:ascii="Times New Roman" w:hAnsi="Times New Roman"/>
-          <w:b/>
-        </w:rPr>
-        <w:t>NemesisPT</w:t>
-      </w:r>
-      <w:proofErr w:type="spellEnd"/>
-    </w:p>
-    <w:p>
-      <w:pPr>
-        <w:jc w:val="both"/>
-        <w:rPr>
-          <w:rFonts w:ascii="Times New Roman" w:hAnsi="Times New Roman"/>
-        </w:rPr>
-      </w:pPr>
-      <w:proofErr w:type="spellStart"/>
-      <w:r>
-        <w:rPr>
-          <w:rFonts w:ascii="Copperplate Gothic Light" w:hAnsi="Copperplate Gothic Light"/>
-        </w:rPr>
         <w:t>Nemesis</w:t>
       </w:r>
       <w:r>
@@ -30166,7 +30327,7 @@
             <v:path o:extrusionok="f" gradientshapeok="t" o:connecttype="rect"/>
             <o:lock v:ext="edit" aspectratio="t"/>
           </v:shapetype>
-          <v:shape id="_x0000_i1026" type="#_x0000_t75" style="width:282.4pt;height:23.2pt" fillcolor="window">
+          <v:shape id="_x0000_i1026" type="#_x0000_t75" style="width:282.3pt;height:23.35pt" fillcolor="window">
             <v:imagedata r:id="rId16" o:title=""/>
           </v:shape>
         </w:pict>
@@ -30380,7 +30541,7 @@
           <w:position w:val="-18"/>
         </w:rPr>
         <w:pict w14:anchorId="34C00A39">
-          <v:shape id="_x0000_i1027" type="#_x0000_t75" style="width:4in;height:26.4pt" fillcolor="window">
+          <v:shape id="_x0000_i1027" type="#_x0000_t75" style="width:4in;height:26.55pt" fillcolor="window">
             <v:imagedata r:id="rId17" o:title=""/>
           </v:shape>
         </w:pict>
@@ -30420,7 +30581,7 @@
           <w:position w:val="-12"/>
         </w:rPr>
         <w:pict w14:anchorId="465507D2">
-          <v:shape id="_x0000_i1028" type="#_x0000_t75" style="width:12.8pt;height:20pt">
+          <v:shape id="_x0000_i1028" type="#_x0000_t75" style="width:12.65pt;height:20.2pt">
             <v:imagedata r:id="rId18" o:title=""/>
           </v:shape>
         </w:pict>
@@ -30586,7 +30747,7 @@
           <w:position w:val="-16"/>
         </w:rPr>
         <w:pict w14:anchorId="4719D855">
-          <v:shape id="_x0000_i1029" type="#_x0000_t75" style="width:100pt;height:23.2pt">
+          <v:shape id="_x0000_i1029" type="#_x0000_t75" style="width:99.8pt;height:23.35pt">
             <v:imagedata r:id="rId19" o:title=""/>
           </v:shape>
         </w:pict>
@@ -30688,7 +30849,7 @@
           <w:position w:val="-16"/>
         </w:rPr>
         <w:pict w14:anchorId="458D14F0">
-          <v:shape id="_x0000_i1030" type="#_x0000_t75" style="width:242.4pt;height:23.2pt" fillcolor="window">
+          <v:shape id="_x0000_i1030" type="#_x0000_t75" style="width:242.55pt;height:23.35pt" fillcolor="window">
             <v:imagedata r:id="rId20" o:title=""/>
           </v:shape>
         </w:pict>
@@ -30756,7 +30917,7 @@
           <w:position w:val="-16"/>
         </w:rPr>
         <w:pict w14:anchorId="50690FC8">
-          <v:shape id="_x0000_i1031" type="#_x0000_t75" style="width:196pt;height:23.2pt" fillcolor="window">
+          <v:shape id="_x0000_i1031" type="#_x0000_t75" style="width:195.8pt;height:23.35pt" fillcolor="window">
             <v:imagedata r:id="rId21" o:title=""/>
           </v:shape>
         </w:pict>
@@ -30798,7 +30959,7 @@
           <w:position w:val="-12"/>
         </w:rPr>
         <w:pict w14:anchorId="698F4844">
-          <v:shape id="_x0000_i1032" type="#_x0000_t75" style="width:44pt;height:18.4pt" fillcolor="window">
+          <v:shape id="_x0000_i1032" type="#_x0000_t75" style="width:44.2pt;height:18.3pt" fillcolor="window">
             <v:imagedata r:id="rId22" o:title=""/>
           </v:shape>
         </w:pict>
@@ -30879,7 +31040,7 @@
           <w:position w:val="-12"/>
         </w:rPr>
         <w:pict w14:anchorId="38D44606">
-          <v:shape id="_x0000_i1033" type="#_x0000_t75" style="width:44pt;height:18.4pt" fillcolor="window">
+          <v:shape id="_x0000_i1033" type="#_x0000_t75" style="width:44.2pt;height:18.3pt" fillcolor="window">
             <v:imagedata r:id="rId23" o:title=""/>
           </v:shape>
         </w:pict>
@@ -31511,7 +31672,7 @@
           <w:position w:val="-16"/>
         </w:rPr>
         <w:pict w14:anchorId="428F2E8B">
-          <v:shape id="_x0000_i1034" type="#_x0000_t75" style="width:282.4pt;height:23.2pt" fillcolor="window">
+          <v:shape id="_x0000_i1034" type="#_x0000_t75" style="width:282.3pt;height:23.35pt" fillcolor="window">
             <v:imagedata r:id="rId24" o:title=""/>
           </v:shape>
         </w:pict>
@@ -31557,7 +31718,7 @@
           <w:position w:val="-14"/>
         </w:rPr>
         <w:pict w14:anchorId="09F96696">
-          <v:shape id="_x0000_i1035" type="#_x0000_t75" style="width:186.4pt;height:20pt" fillcolor="window">
+          <v:shape id="_x0000_i1035" type="#_x0000_t75" style="width:186.3pt;height:20.2pt" fillcolor="window">
             <v:imagedata r:id="rId25" o:title=""/>
           </v:shape>
         </w:pict>
@@ -31641,7 +31802,7 @@
           <w:position w:val="-12"/>
         </w:rPr>
         <w:pict w14:anchorId="3FE14509">
-          <v:shape id="_x0000_i1036" type="#_x0000_t75" style="width:30.4pt;height:18.4pt" fillcolor="window">
+          <v:shape id="_x0000_i1036" type="#_x0000_t75" style="width:30.3pt;height:18.3pt" fillcolor="window">
             <v:imagedata r:id="rId26" o:title=""/>
           </v:shape>
         </w:pict>
@@ -31668,7 +31829,7 @@
           <w:position w:val="-16"/>
         </w:rPr>
         <w:pict w14:anchorId="40223B1E">
-          <v:shape id="_x0000_i1037" type="#_x0000_t75" style="width:139.2pt;height:23.2pt" fillcolor="window">
+          <v:shape id="_x0000_i1037" type="#_x0000_t75" style="width:138.95pt;height:23.35pt" fillcolor="window">
             <v:imagedata r:id="rId27" o:title=""/>
           </v:shape>
         </w:pict>
@@ -31710,7 +31871,7 @@
           <w:position w:val="-16"/>
         </w:rPr>
         <w:pict w14:anchorId="7C42C75C">
-          <v:shape id="_x0000_i1038" type="#_x0000_t75" style="width:148.8pt;height:23.2pt" fillcolor="window">
+          <v:shape id="_x0000_i1038" type="#_x0000_t75" style="width:149.05pt;height:23.35pt" fillcolor="window">
             <v:imagedata r:id="rId28" o:title=""/>
           </v:shape>
         </w:pict>
@@ -31747,7 +31908,7 @@
           <w:position w:val="-12"/>
         </w:rPr>
         <w:pict w14:anchorId="28E70FFB">
-          <v:shape id="_x0000_i1039" type="#_x0000_t75" style="width:18.4pt;height:18.4pt" fillcolor="window">
+          <v:shape id="_x0000_i1039" type="#_x0000_t75" style="width:18.3pt;height:18.3pt" fillcolor="window">
             <v:imagedata r:id="rId29" o:title=""/>
           </v:shape>
         </w:pict>
@@ -33886,7 +34047,7 @@
         <w:rFonts w:ascii="Times New Roman" w:hAnsi="Times New Roman"/>
         <w:noProof/>
       </w:rPr>
-      <w:t>34</w:t>
+      <w:t>27</w:t>
     </w:r>
     <w:r>
       <w:rPr>
@@ -36333,6 +36494,119 @@
     </w:lvl>
   </w:abstractNum>
   <w:abstractNum w:abstractNumId="31">
+    <w:nsid w:val="3D66404B"/>
+    <w:multiLevelType w:val="multilevel"/>
+    <w:tmpl w:val="8A1259D6"/>
+    <w:lvl w:ilvl="0">
+      <w:start w:val="1"/>
+      <w:numFmt w:val="decimal"/>
+      <w:lvlText w:val="%1)"/>
+      <w:lvlJc w:val="left"/>
+      <w:pPr>
+        <w:tabs>
+          <w:tab w:val="num" w:pos="338"/>
+        </w:tabs>
+        <w:ind w:left="338" w:hanging="360"/>
+      </w:pPr>
+    </w:lvl>
+    <w:lvl w:ilvl="1">
+      <w:start w:val="1"/>
+      <w:numFmt w:val="lowerLetter"/>
+      <w:lvlText w:val="%2."/>
+      <w:lvlJc w:val="left"/>
+      <w:pPr>
+        <w:tabs>
+          <w:tab w:val="num" w:pos="1429"/>
+        </w:tabs>
+        <w:ind w:left="1429" w:hanging="360"/>
+      </w:pPr>
+    </w:lvl>
+    <w:lvl w:ilvl="2">
+      <w:start w:val="1"/>
+      <w:numFmt w:val="lowerRoman"/>
+      <w:lvlText w:val="%3."/>
+      <w:lvlJc w:val="right"/>
+      <w:pPr>
+        <w:tabs>
+          <w:tab w:val="num" w:pos="2149"/>
+        </w:tabs>
+        <w:ind w:left="2149" w:hanging="180"/>
+      </w:pPr>
+    </w:lvl>
+    <w:lvl w:ilvl="3">
+      <w:start w:val="1"/>
+      <w:numFmt w:val="decimal"/>
+      <w:lvlText w:val="%4."/>
+      <w:lvlJc w:val="left"/>
+      <w:pPr>
+        <w:tabs>
+          <w:tab w:val="num" w:pos="2869"/>
+        </w:tabs>
+        <w:ind w:left="2869" w:hanging="360"/>
+      </w:pPr>
+    </w:lvl>
+    <w:lvl w:ilvl="4">
+      <w:start w:val="1"/>
+      <w:numFmt w:val="lowerLetter"/>
+      <w:lvlText w:val="%5."/>
+      <w:lvlJc w:val="left"/>
+      <w:pPr>
+        <w:tabs>
+          <w:tab w:val="num" w:pos="3589"/>
+        </w:tabs>
+        <w:ind w:left="3589" w:hanging="360"/>
+      </w:pPr>
+    </w:lvl>
+    <w:lvl w:ilvl="5">
+      <w:start w:val="1"/>
+      <w:numFmt w:val="lowerRoman"/>
+      <w:lvlText w:val="%6."/>
+      <w:lvlJc w:val="right"/>
+      <w:pPr>
+        <w:tabs>
+          <w:tab w:val="num" w:pos="4309"/>
+        </w:tabs>
+        <w:ind w:left="4309" w:hanging="180"/>
+      </w:pPr>
+    </w:lvl>
+    <w:lvl w:ilvl="6">
+      <w:start w:val="1"/>
+      <w:numFmt w:val="decimal"/>
+      <w:lvlText w:val="%7."/>
+      <w:lvlJc w:val="left"/>
+      <w:pPr>
+        <w:tabs>
+          <w:tab w:val="num" w:pos="5029"/>
+        </w:tabs>
+        <w:ind w:left="5029" w:hanging="360"/>
+      </w:pPr>
+    </w:lvl>
+    <w:lvl w:ilvl="7">
+      <w:start w:val="1"/>
+      <w:numFmt w:val="lowerLetter"/>
+      <w:lvlText w:val="%8."/>
+      <w:lvlJc w:val="left"/>
+      <w:pPr>
+        <w:tabs>
+          <w:tab w:val="num" w:pos="5749"/>
+        </w:tabs>
+        <w:ind w:left="5749" w:hanging="360"/>
+      </w:pPr>
+    </w:lvl>
+    <w:lvl w:ilvl="8">
+      <w:start w:val="1"/>
+      <w:numFmt w:val="lowerRoman"/>
+      <w:lvlText w:val="%9."/>
+      <w:lvlJc w:val="right"/>
+      <w:pPr>
+        <w:tabs>
+          <w:tab w:val="num" w:pos="6469"/>
+        </w:tabs>
+        <w:ind w:left="6469" w:hanging="180"/>
+      </w:pPr>
+    </w:lvl>
+  </w:abstractNum>
+  <w:abstractNum w:abstractNumId="32">
     <w:nsid w:val="408D2CCA"/>
     <w:multiLevelType w:val="hybridMultilevel"/>
     <w:tmpl w:val="D506F95E"/>
@@ -36445,7 +36719,7 @@
       </w:pPr>
     </w:lvl>
   </w:abstractNum>
-  <w:abstractNum w:abstractNumId="32">
+  <w:abstractNum w:abstractNumId="33">
     <w:nsid w:val="47E01C26"/>
     <w:multiLevelType w:val="hybridMultilevel"/>
     <w:tmpl w:val="1B805E58"/>
@@ -36561,7 +36835,7 @@
       </w:pPr>
     </w:lvl>
   </w:abstractNum>
-  <w:abstractNum w:abstractNumId="33">
+  <w:abstractNum w:abstractNumId="34">
     <w:nsid w:val="4CE5234E"/>
     <w:multiLevelType w:val="hybridMultilevel"/>
     <w:tmpl w:val="436E5FF6"/>
@@ -36701,7 +36975,7 @@
       </w:rPr>
     </w:lvl>
   </w:abstractNum>
-  <w:abstractNum w:abstractNumId="34">
+  <w:abstractNum w:abstractNumId="35">
     <w:nsid w:val="628677ED"/>
     <w:multiLevelType w:val="hybridMultilevel"/>
     <w:tmpl w:val="01DA60C4"/>
@@ -36787,7 +37061,7 @@
       </w:pPr>
     </w:lvl>
   </w:abstractNum>
-  <w:abstractNum w:abstractNumId="35">
+  <w:abstractNum w:abstractNumId="36">
     <w:nsid w:val="641C6197"/>
     <w:multiLevelType w:val="hybridMultilevel"/>
     <w:tmpl w:val="3586D63E"/>
@@ -36876,7 +37150,7 @@
       </w:pPr>
     </w:lvl>
   </w:abstractNum>
-  <w:abstractNum w:abstractNumId="36">
+  <w:abstractNum w:abstractNumId="37">
     <w:nsid w:val="6628566E"/>
     <w:multiLevelType w:val="hybridMultilevel"/>
     <w:tmpl w:val="5E94B2C6"/>
@@ -36991,7 +37265,7 @@
       </w:pPr>
     </w:lvl>
   </w:abstractNum>
-  <w:abstractNum w:abstractNumId="37">
+  <w:abstractNum w:abstractNumId="38">
     <w:nsid w:val="667B4B8F"/>
     <w:multiLevelType w:val="multilevel"/>
     <w:tmpl w:val="04129D9C"/>
@@ -37104,7 +37378,7 @@
       </w:pPr>
     </w:lvl>
   </w:abstractNum>
-  <w:abstractNum w:abstractNumId="38">
+  <w:abstractNum w:abstractNumId="39">
     <w:nsid w:val="69541612"/>
     <w:multiLevelType w:val="hybridMultilevel"/>
     <w:tmpl w:val="41805D54"/>
@@ -37219,7 +37493,7 @@
       </w:pPr>
     </w:lvl>
   </w:abstractNum>
-  <w:abstractNum w:abstractNumId="39">
+  <w:abstractNum w:abstractNumId="40">
     <w:nsid w:val="6FA72D03"/>
     <w:multiLevelType w:val="hybridMultilevel"/>
     <w:tmpl w:val="2708A144"/>
@@ -37305,7 +37579,7 @@
       </w:pPr>
     </w:lvl>
   </w:abstractNum>
-  <w:abstractNum w:abstractNumId="40">
+  <w:abstractNum w:abstractNumId="41">
     <w:nsid w:val="72B435A1"/>
     <w:multiLevelType w:val="hybridMultilevel"/>
     <w:tmpl w:val="543E4CF4"/>
@@ -37421,7 +37695,7 @@
       </w:pPr>
     </w:lvl>
   </w:abstractNum>
-  <w:abstractNum w:abstractNumId="41">
+  <w:abstractNum w:abstractNumId="42">
     <w:nsid w:val="79754197"/>
     <w:multiLevelType w:val="hybridMultilevel"/>
     <w:tmpl w:val="60B8D8B4"/>
@@ -37706,13 +37980,13 @@
     <w:abstractNumId w:val="17"/>
   </w:num>
   <w:num w:numId="21">
-    <w:abstractNumId w:val="33"/>
+    <w:abstractNumId w:val="34"/>
   </w:num>
   <w:num w:numId="22">
     <w:abstractNumId w:val="26"/>
   </w:num>
   <w:num w:numId="23">
-    <w:abstractNumId w:val="41"/>
+    <w:abstractNumId w:val="42"/>
   </w:num>
   <w:num w:numId="24">
     <w:abstractNumId w:val="30"/>
@@ -37730,10 +38004,10 @@
     <w:abstractNumId w:val="15"/>
   </w:num>
   <w:num w:numId="29">
-    <w:abstractNumId w:val="38"/>
+    <w:abstractNumId w:val="39"/>
   </w:num>
   <w:num w:numId="30">
-    <w:abstractNumId w:val="36"/>
+    <w:abstractNumId w:val="37"/>
   </w:num>
   <w:num w:numId="31">
     <w:abstractNumId w:val="11"/>
@@ -37742,7 +38016,7 @@
     <w:abstractNumId w:val="23"/>
   </w:num>
   <w:num w:numId="33">
-    <w:abstractNumId w:val="32"/>
+    <w:abstractNumId w:val="33"/>
   </w:num>
   <w:num w:numId="34">
     <w:abstractNumId w:val="10"/>
@@ -37763,13 +38037,13 @@
     <w:abstractNumId w:val="19"/>
   </w:num>
   <w:num w:numId="40">
-    <w:abstractNumId w:val="31"/>
+    <w:abstractNumId w:val="32"/>
   </w:num>
   <w:num w:numId="41">
     <w:abstractNumId w:val="21"/>
   </w:num>
   <w:num w:numId="42">
-    <w:abstractNumId w:val="40"/>
+    <w:abstractNumId w:val="41"/>
   </w:num>
   <w:num w:numId="43">
     <w:abstractNumId w:val="29"/>
@@ -37778,19 +38052,22 @@
     <w:abstractNumId w:val="25"/>
   </w:num>
   <w:num w:numId="45">
-    <w:abstractNumId w:val="35"/>
+    <w:abstractNumId w:val="36"/>
   </w:num>
   <w:num w:numId="46">
     <w:abstractNumId w:val="12"/>
   </w:num>
   <w:num w:numId="47">
-    <w:abstractNumId w:val="34"/>
+    <w:abstractNumId w:val="35"/>
   </w:num>
   <w:num w:numId="48">
-    <w:abstractNumId w:val="39"/>
+    <w:abstractNumId w:val="40"/>
   </w:num>
   <w:num w:numId="49">
-    <w:abstractNumId w:val="37"/>
+    <w:abstractNumId w:val="38"/>
+  </w:num>
+  <w:num w:numId="50">
+    <w:abstractNumId w:val="31"/>
   </w:num>
 </w:numbering>
 </file>
@@ -40728,7 +41005,7 @@
 </file>
 
 <file path=customXml/itemProps1.xml><?xml version="1.0" encoding="utf-8"?>
-<ds:datastoreItem xmlns:ds="http://schemas.openxmlformats.org/officeDocument/2006/customXml" ds:itemID="{9109004C-908B-E046-8E18-CC65CCEB1DE0}">
+<ds:datastoreItem xmlns:ds="http://schemas.openxmlformats.org/officeDocument/2006/customXml" ds:itemID="{9A71CA1B-4219-DE46-B1F7-F7CC8B5D06CB}">
   <ds:schemaRefs>
     <ds:schemaRef ds:uri="http://schemas.openxmlformats.org/officeDocument/2006/bibliography"/>
   </ds:schemaRefs>
@@ -40736,7 +41013,7 @@
 </file>
 
 <file path=customXml/itemProps2.xml><?xml version="1.0" encoding="utf-8"?>
-<ds:datastoreItem xmlns:ds="http://schemas.openxmlformats.org/officeDocument/2006/customXml" ds:itemID="{A4E363EF-F41E-A44D-8703-A86D2DE19883}">
+<ds:datastoreItem xmlns:ds="http://schemas.openxmlformats.org/officeDocument/2006/customXml" ds:itemID="{2989F6A9-3467-204D-9059-09156CF241C0}">
   <ds:schemaRefs>
     <ds:schemaRef ds:uri="http://schemas.openxmlformats.org/officeDocument/2006/bibliography"/>
   </ds:schemaRefs>
@@ -40744,7 +41021,7 @@
 </file>
 
 <file path=customXml/itemProps3.xml><?xml version="1.0" encoding="utf-8"?>
-<ds:datastoreItem xmlns:ds="http://schemas.openxmlformats.org/officeDocument/2006/customXml" ds:itemID="{9A71CA1B-4219-DE46-B1F7-F7CC8B5D06CB}">
+<ds:datastoreItem xmlns:ds="http://schemas.openxmlformats.org/officeDocument/2006/customXml" ds:itemID="{7DAE5F68-49CC-C440-B58D-1F888D82981F}">
   <ds:schemaRefs>
     <ds:schemaRef ds:uri="http://schemas.openxmlformats.org/officeDocument/2006/bibliography"/>
   </ds:schemaRefs>

</xml_diff>

<commit_message>
Corrected manual for treatment of <runname>.pra.
</commit_message>
<xml_diff>
--- a/manuals/Nemesis_B2.docx
+++ b/manuals/Nemesis_B2.docx
@@ -1,6 +1,6 @@
 
 <file path=word/document.xml><?xml version="1.0" encoding="utf-8"?>
-<w:document xmlns:ve="http://schemas.openxmlformats.org/markup-compatibility/2006" xmlns:o="urn:schemas-microsoft-com:office:office" xmlns:r="http://schemas.openxmlformats.org/officeDocument/2006/relationships" xmlns:m="http://schemas.openxmlformats.org/officeDocument/2006/math" xmlns:v="urn:schemas-microsoft-com:vml" xmlns:wp="http://schemas.openxmlformats.org/drawingml/2006/wordprocessingDrawing" xmlns:w10="urn:schemas-microsoft-com:office:word" xmlns:w="http://schemas.openxmlformats.org/wordprocessingml/2006/main" xmlns:wne="http://schemas.microsoft.com/office/word/2006/wordml">
+<w:document xmlns:wpc="http://schemas.microsoft.com/office/word/2010/wordprocessingCanvas" xmlns:mo="http://schemas.microsoft.com/office/mac/office/2008/main" xmlns:mc="http://schemas.openxmlformats.org/markup-compatibility/2006" xmlns:mv="urn:schemas-microsoft-com:mac:vml" xmlns:o="urn:schemas-microsoft-com:office:office" xmlns:r="http://schemas.openxmlformats.org/officeDocument/2006/relationships" xmlns:m="http://schemas.openxmlformats.org/officeDocument/2006/math" xmlns:v="urn:schemas-microsoft-com:vml" xmlns:wp14="http://schemas.microsoft.com/office/word/2010/wordprocessingDrawing" xmlns:wp="http://schemas.openxmlformats.org/drawingml/2006/wordprocessingDrawing" xmlns:w10="urn:schemas-microsoft-com:office:word" xmlns:w="http://schemas.openxmlformats.org/wordprocessingml/2006/main" xmlns:w14="http://schemas.microsoft.com/office/word/2010/wordml" xmlns:wpg="http://schemas.microsoft.com/office/word/2010/wordprocessingGroup" xmlns:wpi="http://schemas.microsoft.com/office/word/2010/wordprocessingInk" xmlns:wne="http://schemas.microsoft.com/office/word/2006/wordml" xmlns:wps="http://schemas.microsoft.com/office/word/2010/wordprocessingShape" mc:Ignorable="w14 wp14 mv">
   <w:body>
     <w:p>
       <w:pPr>
@@ -137,10 +137,10 @@
           <w:rFonts w:ascii="Times New Roman" w:hAnsi="Times New Roman"/>
           <w:b/>
           <w:noProof/>
-          <w:lang w:eastAsia="en-GB"/>
+          <w:lang w:val="en-US"/>
         </w:rPr>
         <w:drawing>
-          <wp:inline distT="0" distB="0" distL="0" distR="0">
+          <wp:inline distT="0" distB="0" distL="0" distR="0" wp14:anchorId="70981FEC" wp14:editId="170DA13D">
             <wp:extent cx="2049344" cy="4241800"/>
             <wp:effectExtent l="0" t="0" r="8255" b="0"/>
             <wp:docPr id="1" name="Picture 1"/>
@@ -157,10 +157,10 @@
                     </pic:cNvPicPr>
                   </pic:nvPicPr>
                   <pic:blipFill>
-                    <a:blip r:embed="rId10">
+                    <a:blip r:embed="rId11">
                       <a:extLst>
                         <a:ext uri="{28A0092B-C50C-407E-A947-70E740481C1C}">
-                          <a14:useLocalDpi xmlns:a14="http://schemas.microsoft.com/office/drawing/2010/main" xmlns:wps="http://schemas.microsoft.com/office/word/2010/wordprocessingShape" xmlns:wpi="http://schemas.microsoft.com/office/word/2010/wordprocessingInk" xmlns:wpg="http://schemas.microsoft.com/office/word/2010/wordprocessingGroup" xmlns:w14="http://schemas.microsoft.com/office/word/2010/wordml" xmlns:w="http://schemas.openxmlformats.org/wordprocessingml/2006/main" xmlns:w10="urn:schemas-microsoft-com:office:word" xmlns:wp14="http://schemas.microsoft.com/office/word/2010/wordprocessingDrawing" xmlns:v="urn:schemas-microsoft-com:vml" xmlns:o="urn:schemas-microsoft-com:office:office" xmlns:mv="urn:schemas-microsoft-com:mac:vml" xmlns:mc="http://schemas.openxmlformats.org/markup-compatibility/2006" xmlns:mo="http://schemas.microsoft.com/office/mac/office/2008/main" xmlns:wpc="http://schemas.microsoft.com/office/word/2010/wordprocessingCanvas" xmlns="" val="0"/>
+                          <a14:useLocalDpi xmlns:a14="http://schemas.microsoft.com/office/drawing/2010/main" val="0"/>
                         </a:ext>
                       </a:extLst>
                     </a:blip>
@@ -376,7 +376,7 @@
           <w:left w:w="80" w:type="dxa"/>
           <w:right w:w="80" w:type="dxa"/>
         </w:tblCellMar>
-        <w:tblLook w:val="0000"/>
+        <w:tblLook w:val="0000" w:firstRow="0" w:lastRow="0" w:firstColumn="0" w:lastColumn="0" w:noHBand="0" w:noVBand="0"/>
       </w:tblPr>
       <w:tblGrid>
         <w:gridCol w:w="8280"/>
@@ -484,7 +484,7 @@
           <w:left w:w="80" w:type="dxa"/>
           <w:right w:w="80" w:type="dxa"/>
         </w:tblCellMar>
-        <w:tblLook w:val="0000"/>
+        <w:tblLook w:val="0000" w:firstRow="0" w:lastRow="0" w:firstColumn="0" w:lastColumn="0" w:noHBand="0" w:noVBand="0"/>
       </w:tblPr>
       <w:tblGrid>
         <w:gridCol w:w="931"/>
@@ -2963,7 +2963,7 @@
           <w:left w:w="80" w:type="dxa"/>
           <w:right w:w="80" w:type="dxa"/>
         </w:tblCellMar>
-        <w:tblLook w:val="0000"/>
+        <w:tblLook w:val="0000" w:firstRow="0" w:lastRow="0" w:firstColumn="0" w:lastColumn="0" w:noHBand="0" w:noVBand="0"/>
       </w:tblPr>
       <w:tblGrid>
         <w:gridCol w:w="432"/>
@@ -6396,9 +6396,9 @@
           <w:rFonts w:ascii="Times New Roman" w:hAnsi="Times New Roman"/>
         </w:rPr>
         <w:sectPr>
-          <w:headerReference w:type="even" r:id="rId11"/>
-          <w:headerReference w:type="default" r:id="rId12"/>
-          <w:footerReference w:type="default" r:id="rId13"/>
+          <w:headerReference w:type="even" r:id="rId12"/>
+          <w:headerReference w:type="default" r:id="rId13"/>
+          <w:footerReference w:type="default" r:id="rId14"/>
           <w:pgSz w:w="12240" w:h="15840" w:code="1"/>
           <w:pgMar w:top="1440" w:right="1800" w:bottom="1440" w:left="1800" w:header="720" w:footer="720" w:gutter="0"/>
           <w:cols w:space="720"/>
@@ -7666,21 +7666,7 @@
         <w:rPr>
           <w:rFonts w:ascii="Times New Roman" w:hAnsi="Times New Roman"/>
         </w:rPr>
-        <w:t xml:space="preserve">or </w:t>
-      </w:r>
-      <w:proofErr w:type="spellStart"/>
-      <w:r>
-        <w:rPr>
-          <w:rFonts w:ascii="Times New Roman" w:hAnsi="Times New Roman"/>
-        </w:rPr>
-        <w:t>Wavenumber</w:t>
-      </w:r>
-      <w:proofErr w:type="spellEnd"/>
-      <w:r>
-        <w:rPr>
-          <w:rFonts w:ascii="Times New Roman" w:hAnsi="Times New Roman"/>
-        </w:rPr>
-        <w:t xml:space="preserve"> </w:t>
+        <w:t xml:space="preserve">or Wavenumber </w:t>
       </w:r>
       <w:r>
         <w:rPr>
@@ -7760,21 +7746,7 @@
         <w:rPr>
           <w:rFonts w:ascii="Times New Roman" w:hAnsi="Times New Roman"/>
         </w:rPr>
-        <w:t xml:space="preserve">Wavelength or </w:t>
-      </w:r>
-      <w:proofErr w:type="spellStart"/>
-      <w:r>
-        <w:rPr>
-          <w:rFonts w:ascii="Times New Roman" w:hAnsi="Times New Roman"/>
-        </w:rPr>
-        <w:t>Wavenumber</w:t>
-      </w:r>
-      <w:proofErr w:type="spellEnd"/>
-      <w:r>
-        <w:rPr>
-          <w:rFonts w:ascii="Times New Roman" w:hAnsi="Times New Roman"/>
-        </w:rPr>
-        <w:t xml:space="preserve"> Space: </w:t>
+        <w:t xml:space="preserve">Wavelength or Wavenumber Space: </w:t>
       </w:r>
       <w:r>
         <w:rPr>
@@ -8297,12 +8269,114 @@
         </w:rPr>
       </w:pPr>
       <w:proofErr w:type="spellStart"/>
+      <w:r>
+        <w:rPr>
+          <w:rFonts w:ascii="Times New Roman" w:hAnsi="Times New Roman"/>
+          <w:u w:val="single"/>
+        </w:rPr>
+        <w:t>NemesisL</w:t>
+      </w:r>
+      <w:proofErr w:type="spellEnd"/>
+      <w:r>
+        <w:rPr>
+          <w:rFonts w:ascii="Times New Roman" w:hAnsi="Times New Roman"/>
+        </w:rPr>
+        <w:t xml:space="preserve">  </w:t>
+      </w:r>
+      <w:r>
+        <w:rPr>
+          <w:rFonts w:ascii="Times New Roman" w:hAnsi="Times New Roman"/>
+        </w:rPr>
+        <w:tab/>
+      </w:r>
+      <w:r>
+        <w:rPr>
+          <w:rFonts w:ascii="Times New Roman" w:hAnsi="Times New Roman"/>
+        </w:rPr>
+        <w:t xml:space="preserve">As </w:t>
+      </w:r>
       <w:proofErr w:type="gramStart"/>
       <w:r>
         <w:rPr>
           <w:rFonts w:ascii="Times New Roman" w:hAnsi="Times New Roman"/>
           <w:u w:val="single"/>
         </w:rPr>
+        <w:t>Nemesis</w:t>
+      </w:r>
+      <w:r>
+        <w:rPr>
+          <w:rFonts w:ascii="Times New Roman" w:hAnsi="Times New Roman"/>
+        </w:rPr>
+        <w:t>,</w:t>
+      </w:r>
+      <w:proofErr w:type="gramEnd"/>
+      <w:r>
+        <w:rPr>
+          <w:rFonts w:ascii="Times New Roman" w:hAnsi="Times New Roman"/>
+        </w:rPr>
+        <w:t xml:space="preserve"> but optimised to deal with limb-observing geometries. Model uses different method of combining individual</w:t>
+      </w:r>
+      <w:r>
+        <w:rPr>
+          <w:rFonts w:ascii="Times New Roman" w:hAnsi="Times New Roman"/>
+        </w:rPr>
+        <w:t xml:space="preserve"> </w:t>
+      </w:r>
+      <w:r>
+        <w:rPr>
+          <w:rFonts w:ascii="Times New Roman" w:hAnsi="Times New Roman"/>
+        </w:rPr>
+        <w:t>layers to make the calculations faster.</w:t>
+      </w:r>
+      <w:r>
+        <w:rPr>
+          <w:rFonts w:ascii="Times New Roman" w:hAnsi="Times New Roman"/>
+        </w:rPr>
+        <w:t xml:space="preserve"> (IFORM = 0)</w:t>
+      </w:r>
+    </w:p>
+    <w:p>
+      <w:pPr>
+        <w:ind w:left="1418" w:hanging="1418"/>
+        <w:rPr>
+          <w:rFonts w:ascii="Times New Roman" w:hAnsi="Times New Roman"/>
+        </w:rPr>
+      </w:pPr>
+    </w:p>
+    <w:p>
+      <w:pPr>
+        <w:ind w:left="1418" w:hanging="1418"/>
+        <w:rPr>
+          <w:rFonts w:ascii="Times New Roman" w:hAnsi="Times New Roman"/>
+        </w:rPr>
+      </w:pPr>
+      <w:proofErr w:type="spellStart"/>
+      <w:r>
+        <w:rPr>
+          <w:rFonts w:ascii="Times New Roman" w:hAnsi="Times New Roman"/>
+          <w:u w:val="single"/>
+        </w:rPr>
+        <w:t>NemesisMCS</w:t>
+      </w:r>
+      <w:proofErr w:type="spellEnd"/>
+      <w:r>
+        <w:rPr>
+          <w:rFonts w:ascii="Times New Roman" w:hAnsi="Times New Roman"/>
+        </w:rPr>
+        <w:tab/>
+      </w:r>
+      <w:r>
+        <w:rPr>
+          <w:rFonts w:ascii="Times New Roman" w:hAnsi="Times New Roman"/>
+        </w:rPr>
+        <w:t xml:space="preserve">Extension of </w:t>
+      </w:r>
+      <w:proofErr w:type="spellStart"/>
+      <w:r>
+        <w:rPr>
+          <w:rFonts w:ascii="Times New Roman" w:hAnsi="Times New Roman"/>
+          <w:u w:val="single"/>
+        </w:rPr>
         <w:t>NemesisL</w:t>
       </w:r>
       <w:proofErr w:type="spellEnd"/>
@@ -8310,8 +8384,63 @@
         <w:rPr>
           <w:rFonts w:ascii="Times New Roman" w:hAnsi="Times New Roman"/>
         </w:rPr>
-        <w:t xml:space="preserve">  </w:t>
-      </w:r>
+        <w:t xml:space="preserve"> to model MCS observations of Mars. Model</w:t>
+      </w:r>
+      <w:r>
+        <w:rPr>
+          <w:rFonts w:ascii="Times New Roman" w:hAnsi="Times New Roman"/>
+        </w:rPr>
+        <w:t xml:space="preserve"> </w:t>
+      </w:r>
+      <w:r>
+        <w:rPr>
+          <w:rFonts w:ascii="Times New Roman" w:hAnsi="Times New Roman"/>
+        </w:rPr>
+        <w:t>uses additional FOV data to model observations and also</w:t>
+      </w:r>
+      <w:r>
+        <w:rPr>
+          <w:rFonts w:ascii="Times New Roman" w:hAnsi="Times New Roman"/>
+        </w:rPr>
+        <w:t xml:space="preserve"> </w:t>
+      </w:r>
+      <w:r>
+        <w:rPr>
+          <w:rFonts w:ascii="Times New Roman" w:hAnsi="Times New Roman"/>
+        </w:rPr>
+        <w:t>pointing data.</w:t>
+      </w:r>
+      <w:r>
+        <w:rPr>
+          <w:rFonts w:ascii="Times New Roman" w:hAnsi="Times New Roman"/>
+        </w:rPr>
+        <w:t xml:space="preserve"> (IFORM = 0)</w:t>
+      </w:r>
+    </w:p>
+    <w:p>
+      <w:pPr>
+        <w:ind w:left="1418" w:hanging="1418"/>
+        <w:rPr>
+          <w:rFonts w:ascii="Times New Roman" w:hAnsi="Times New Roman"/>
+        </w:rPr>
+      </w:pPr>
+    </w:p>
+    <w:p>
+      <w:pPr>
+        <w:ind w:left="1418" w:hanging="1418"/>
+        <w:rPr>
+          <w:rFonts w:ascii="Times New Roman" w:hAnsi="Times New Roman"/>
+        </w:rPr>
+      </w:pPr>
+      <w:proofErr w:type="spellStart"/>
+      <w:r>
+        <w:rPr>
+          <w:rFonts w:ascii="Times New Roman" w:hAnsi="Times New Roman"/>
+          <w:u w:val="single"/>
+        </w:rPr>
+        <w:t>Nemesisdisc</w:t>
+      </w:r>
+      <w:proofErr w:type="spellEnd"/>
       <w:r>
         <w:rPr>
           <w:rFonts w:ascii="Times New Roman" w:hAnsi="Times New Roman"/>
@@ -8322,301 +8451,130 @@
         <w:rPr>
           <w:rFonts w:ascii="Times New Roman" w:hAnsi="Times New Roman"/>
         </w:rPr>
-        <w:t xml:space="preserve">As </w:t>
-      </w:r>
+        <w:t xml:space="preserve">Version of </w:t>
+      </w:r>
+      <w:r>
+        <w:rPr>
+          <w:rFonts w:ascii="Copperplate Gothic Light" w:hAnsi="Copperplate Gothic Light"/>
+        </w:rPr>
+        <w:t>Nemesis</w:t>
+      </w:r>
+      <w:r>
+        <w:rPr>
+          <w:rFonts w:ascii="Times New Roman" w:hAnsi="Times New Roman"/>
+        </w:rPr>
+        <w:t xml:space="preserve"> </w:t>
+      </w:r>
+      <w:r>
+        <w:rPr>
+          <w:rFonts w:ascii="Times New Roman" w:hAnsi="Times New Roman"/>
+        </w:rPr>
+        <w:t>for specifically modelling power</w:t>
+      </w:r>
+      <w:r>
+        <w:rPr>
+          <w:rFonts w:ascii="Times New Roman" w:hAnsi="Times New Roman"/>
+        </w:rPr>
+        <w:t xml:space="preserve"> </w:t>
+      </w:r>
+      <w:r>
+        <w:rPr>
+          <w:rFonts w:ascii="Times New Roman" w:hAnsi="Times New Roman"/>
+        </w:rPr>
+        <w:t>spectra of planets or secondary transit observations</w:t>
+      </w:r>
+      <w:r>
+        <w:rPr>
+          <w:rFonts w:ascii="Times New Roman" w:hAnsi="Times New Roman"/>
+        </w:rPr>
+        <w:t>. (</w:t>
+      </w:r>
+      <w:proofErr w:type="gramStart"/>
+      <w:r>
+        <w:rPr>
+          <w:rFonts w:ascii="Times New Roman" w:hAnsi="Times New Roman"/>
+        </w:rPr>
+        <w:t>i</w:t>
+      </w:r>
+      <w:proofErr w:type="gramEnd"/>
+      <w:r>
+        <w:rPr>
+          <w:rFonts w:ascii="Times New Roman" w:hAnsi="Times New Roman"/>
+        </w:rPr>
+        <w:t>.e. IFORM=1 or 3</w:t>
+      </w:r>
+      <w:r>
+        <w:rPr>
+          <w:rFonts w:ascii="Times New Roman" w:hAnsi="Times New Roman"/>
+        </w:rPr>
+        <w:t>; Default is IFORM=1</w:t>
+      </w:r>
+      <w:r>
+        <w:rPr>
+          <w:rFonts w:ascii="Times New Roman" w:hAnsi="Times New Roman"/>
+        </w:rPr>
+        <w:t>)</w:t>
+      </w:r>
+      <w:r>
+        <w:rPr>
+          <w:rFonts w:ascii="Times New Roman" w:hAnsi="Times New Roman"/>
+        </w:rPr>
+        <w:t xml:space="preserve">. </w:t>
+      </w:r>
+      <w:r>
+        <w:rPr>
+          <w:rFonts w:ascii="Times New Roman" w:hAnsi="Times New Roman"/>
+        </w:rPr>
+        <w:t>Uses analytical calculation of radiation into a hemisphere and so is only good for non-scattering cases.</w:t>
+      </w:r>
+    </w:p>
+    <w:p>
+      <w:pPr>
+        <w:ind w:left="1418" w:hanging="1418"/>
+        <w:rPr>
+          <w:rFonts w:ascii="Times New Roman" w:hAnsi="Times New Roman"/>
+        </w:rPr>
+      </w:pPr>
+    </w:p>
+    <w:p>
+      <w:pPr>
+        <w:ind w:left="1418" w:hanging="1418"/>
+        <w:rPr>
+          <w:rFonts w:ascii="Times New Roman" w:hAnsi="Times New Roman"/>
+        </w:rPr>
+      </w:pPr>
+      <w:proofErr w:type="spellStart"/>
       <w:r>
         <w:rPr>
           <w:rFonts w:ascii="Times New Roman" w:hAnsi="Times New Roman"/>
           <w:u w:val="single"/>
         </w:rPr>
+        <w:t>NemesisPT</w:t>
+      </w:r>
+      <w:proofErr w:type="spellEnd"/>
+      <w:r>
+        <w:rPr>
+          <w:rFonts w:ascii="Times New Roman" w:hAnsi="Times New Roman"/>
+        </w:rPr>
+        <w:tab/>
+      </w:r>
+      <w:r>
+        <w:rPr>
+          <w:rFonts w:ascii="Times New Roman" w:hAnsi="Times New Roman"/>
+        </w:rPr>
+        <w:t xml:space="preserve">Version of </w:t>
+      </w:r>
+      <w:r>
+        <w:rPr>
+          <w:rFonts w:ascii="Copperplate Gothic Light" w:hAnsi="Copperplate Gothic Light"/>
+        </w:rPr>
         <w:t>Nemesis</w:t>
       </w:r>
       <w:r>
         <w:rPr>
           <w:rFonts w:ascii="Times New Roman" w:hAnsi="Times New Roman"/>
         </w:rPr>
-        <w:t>, but optimised to deal with limb-observing geometries.</w:t>
-      </w:r>
-      <w:proofErr w:type="gramEnd"/>
-      <w:r>
-        <w:rPr>
-          <w:rFonts w:ascii="Times New Roman" w:hAnsi="Times New Roman"/>
-        </w:rPr>
-        <w:t xml:space="preserve"> Model uses different method of combining individual</w:t>
-      </w:r>
-      <w:r>
-        <w:rPr>
-          <w:rFonts w:ascii="Times New Roman" w:hAnsi="Times New Roman"/>
-        </w:rPr>
-        <w:t xml:space="preserve"> </w:t>
-      </w:r>
-      <w:r>
-        <w:rPr>
-          <w:rFonts w:ascii="Times New Roman" w:hAnsi="Times New Roman"/>
-        </w:rPr>
-        <w:t>layers to make the calculations faster.</w:t>
-      </w:r>
-      <w:r>
-        <w:rPr>
-          <w:rFonts w:ascii="Times New Roman" w:hAnsi="Times New Roman"/>
-        </w:rPr>
-        <w:t xml:space="preserve"> (IFORM = 0)</w:t>
-      </w:r>
-    </w:p>
-    <w:p>
-      <w:pPr>
-        <w:ind w:left="1418" w:hanging="1418"/>
-        <w:rPr>
-          <w:rFonts w:ascii="Times New Roman" w:hAnsi="Times New Roman"/>
-        </w:rPr>
-      </w:pPr>
-    </w:p>
-    <w:p>
-      <w:pPr>
-        <w:ind w:left="1418" w:hanging="1418"/>
-        <w:rPr>
-          <w:rFonts w:ascii="Times New Roman" w:hAnsi="Times New Roman"/>
-        </w:rPr>
-      </w:pPr>
-      <w:proofErr w:type="spellStart"/>
-      <w:r>
-        <w:rPr>
-          <w:rFonts w:ascii="Times New Roman" w:hAnsi="Times New Roman"/>
-          <w:u w:val="single"/>
-        </w:rPr>
-        <w:t>NemesisMCS</w:t>
-      </w:r>
-      <w:proofErr w:type="spellEnd"/>
-      <w:r>
-        <w:rPr>
-          <w:rFonts w:ascii="Times New Roman" w:hAnsi="Times New Roman"/>
-        </w:rPr>
-        <w:tab/>
-      </w:r>
-      <w:r>
-        <w:rPr>
-          <w:rFonts w:ascii="Times New Roman" w:hAnsi="Times New Roman"/>
-        </w:rPr>
-        <w:t xml:space="preserve">Extension of </w:t>
-      </w:r>
-      <w:proofErr w:type="spellStart"/>
-      <w:r>
-        <w:rPr>
-          <w:rFonts w:ascii="Times New Roman" w:hAnsi="Times New Roman"/>
-          <w:u w:val="single"/>
-        </w:rPr>
-        <w:t>NemesisL</w:t>
-      </w:r>
-      <w:proofErr w:type="spellEnd"/>
-      <w:r>
-        <w:rPr>
-          <w:rFonts w:ascii="Times New Roman" w:hAnsi="Times New Roman"/>
-        </w:rPr>
-        <w:t xml:space="preserve"> to model MCS observations of Mars. Model</w:t>
-      </w:r>
-      <w:r>
-        <w:rPr>
-          <w:rFonts w:ascii="Times New Roman" w:hAnsi="Times New Roman"/>
-        </w:rPr>
-        <w:t xml:space="preserve"> </w:t>
-      </w:r>
-      <w:r>
-        <w:rPr>
-          <w:rFonts w:ascii="Times New Roman" w:hAnsi="Times New Roman"/>
-        </w:rPr>
-        <w:t>uses additional FOV data to model observations and also</w:t>
-      </w:r>
-      <w:r>
-        <w:rPr>
-          <w:rFonts w:ascii="Times New Roman" w:hAnsi="Times New Roman"/>
-        </w:rPr>
-        <w:t xml:space="preserve"> </w:t>
-      </w:r>
-      <w:r>
-        <w:rPr>
-          <w:rFonts w:ascii="Times New Roman" w:hAnsi="Times New Roman"/>
-        </w:rPr>
-        <w:t>pointing data.</w:t>
-      </w:r>
-      <w:r>
-        <w:rPr>
-          <w:rFonts w:ascii="Times New Roman" w:hAnsi="Times New Roman"/>
-        </w:rPr>
-        <w:t xml:space="preserve"> (IFORM = 0)</w:t>
-      </w:r>
-    </w:p>
-    <w:p>
-      <w:pPr>
-        <w:ind w:left="1418" w:hanging="1418"/>
-        <w:rPr>
-          <w:rFonts w:ascii="Times New Roman" w:hAnsi="Times New Roman"/>
-        </w:rPr>
-      </w:pPr>
-    </w:p>
-    <w:p>
-      <w:pPr>
-        <w:ind w:left="1418" w:hanging="1418"/>
-        <w:rPr>
-          <w:rFonts w:ascii="Times New Roman" w:hAnsi="Times New Roman"/>
-        </w:rPr>
-      </w:pPr>
-      <w:proofErr w:type="spellStart"/>
-      <w:r>
-        <w:rPr>
-          <w:rFonts w:ascii="Times New Roman" w:hAnsi="Times New Roman"/>
-          <w:u w:val="single"/>
-        </w:rPr>
-        <w:t>Nemesisdisc</w:t>
-      </w:r>
-      <w:proofErr w:type="spellEnd"/>
-      <w:r>
-        <w:rPr>
-          <w:rFonts w:ascii="Times New Roman" w:hAnsi="Times New Roman"/>
-        </w:rPr>
-        <w:tab/>
-      </w:r>
-      <w:r>
-        <w:rPr>
-          <w:rFonts w:ascii="Times New Roman" w:hAnsi="Times New Roman"/>
-        </w:rPr>
-        <w:t xml:space="preserve">Version of </w:t>
-      </w:r>
-      <w:r>
-        <w:rPr>
-          <w:rFonts w:ascii="Copperplate Gothic Light" w:hAnsi="Copperplate Gothic Light"/>
-        </w:rPr>
-        <w:t>Nemesis</w:t>
-      </w:r>
-      <w:r>
-        <w:rPr>
-          <w:rFonts w:ascii="Times New Roman" w:hAnsi="Times New Roman"/>
-        </w:rPr>
-        <w:t xml:space="preserve"> </w:t>
-      </w:r>
-      <w:r>
-        <w:rPr>
-          <w:rFonts w:ascii="Times New Roman" w:hAnsi="Times New Roman"/>
-        </w:rPr>
-        <w:t>for specifically modelling power</w:t>
-      </w:r>
-      <w:r>
-        <w:rPr>
-          <w:rFonts w:ascii="Times New Roman" w:hAnsi="Times New Roman"/>
-        </w:rPr>
-        <w:t xml:space="preserve"> </w:t>
-      </w:r>
-      <w:r>
-        <w:rPr>
-          <w:rFonts w:ascii="Times New Roman" w:hAnsi="Times New Roman"/>
-        </w:rPr>
-        <w:t>spectra of planets or secondary transit observations</w:t>
-      </w:r>
-      <w:r>
-        <w:rPr>
-          <w:rFonts w:ascii="Times New Roman" w:hAnsi="Times New Roman"/>
-        </w:rPr>
-        <w:t>. (</w:t>
-      </w:r>
-      <w:proofErr w:type="gramStart"/>
-      <w:r>
-        <w:rPr>
-          <w:rFonts w:ascii="Times New Roman" w:hAnsi="Times New Roman"/>
-        </w:rPr>
-        <w:t>i.e</w:t>
-      </w:r>
-      <w:proofErr w:type="gramEnd"/>
-      <w:r>
-        <w:rPr>
-          <w:rFonts w:ascii="Times New Roman" w:hAnsi="Times New Roman"/>
-        </w:rPr>
-        <w:t>. IFORM=1 or 3</w:t>
-      </w:r>
-      <w:r>
-        <w:rPr>
-          <w:rFonts w:ascii="Times New Roman" w:hAnsi="Times New Roman"/>
-        </w:rPr>
-        <w:t>; Default is IFORM=1</w:t>
-      </w:r>
-      <w:r>
-        <w:rPr>
-          <w:rFonts w:ascii="Times New Roman" w:hAnsi="Times New Roman"/>
-        </w:rPr>
-        <w:t>)</w:t>
-      </w:r>
-      <w:r>
-        <w:rPr>
-          <w:rFonts w:ascii="Times New Roman" w:hAnsi="Times New Roman"/>
-        </w:rPr>
-        <w:t xml:space="preserve">. </w:t>
-      </w:r>
-      <w:r>
-        <w:rPr>
-          <w:rFonts w:ascii="Times New Roman" w:hAnsi="Times New Roman"/>
-        </w:rPr>
-        <w:t>Uses analytical calculation of radiation into a hemisphere and so is only good for non-scattering cases.</w:t>
-      </w:r>
-    </w:p>
-    <w:p>
-      <w:pPr>
-        <w:ind w:left="1418" w:hanging="1418"/>
-        <w:rPr>
-          <w:rFonts w:ascii="Times New Roman" w:hAnsi="Times New Roman"/>
-        </w:rPr>
-      </w:pPr>
-    </w:p>
-    <w:p>
-      <w:pPr>
-        <w:ind w:left="1418" w:hanging="1418"/>
-        <w:rPr>
-          <w:rFonts w:ascii="Times New Roman" w:hAnsi="Times New Roman"/>
-        </w:rPr>
-      </w:pPr>
-      <w:proofErr w:type="spellStart"/>
-      <w:r>
-        <w:rPr>
-          <w:rFonts w:ascii="Times New Roman" w:hAnsi="Times New Roman"/>
-          <w:u w:val="single"/>
-        </w:rPr>
-        <w:t>NemesisPT</w:t>
-      </w:r>
-      <w:proofErr w:type="spellEnd"/>
-      <w:r>
-        <w:rPr>
-          <w:rFonts w:ascii="Times New Roman" w:hAnsi="Times New Roman"/>
-        </w:rPr>
-        <w:tab/>
-      </w:r>
-      <w:r>
-        <w:rPr>
-          <w:rFonts w:ascii="Times New Roman" w:hAnsi="Times New Roman"/>
-        </w:rPr>
-        <w:t xml:space="preserve">Version of </w:t>
-      </w:r>
-      <w:r>
-        <w:rPr>
-          <w:rFonts w:ascii="Copperplate Gothic Light" w:hAnsi="Copperplate Gothic Light"/>
-        </w:rPr>
-        <w:t>Nemesis</w:t>
-      </w:r>
-      <w:r>
-        <w:rPr>
-          <w:rFonts w:ascii="Times New Roman" w:hAnsi="Times New Roman"/>
-        </w:rPr>
-        <w:t xml:space="preserve"> for specifically modelling the primary transit spectra of </w:t>
-      </w:r>
-      <w:proofErr w:type="spellStart"/>
-      <w:r>
-        <w:rPr>
-          <w:rFonts w:ascii="Times New Roman" w:hAnsi="Times New Roman"/>
-        </w:rPr>
-        <w:t>exoplanets</w:t>
-      </w:r>
-      <w:proofErr w:type="spellEnd"/>
-      <w:r>
-        <w:rPr>
-          <w:rFonts w:ascii="Times New Roman" w:hAnsi="Times New Roman"/>
-        </w:rPr>
-        <w:t>.</w:t>
+        <w:t xml:space="preserve"> for specifically modelling the primary transit spectra of exoplanets.</w:t>
       </w:r>
       <w:r>
         <w:rPr>
@@ -9441,21 +9399,7 @@
         <w:rPr>
           <w:rFonts w:ascii="Times New Roman" w:hAnsi="Times New Roman"/>
         </w:rPr>
-        <w:t xml:space="preserve"> has been extended to be able to model primary and secondary transit spectra of </w:t>
-      </w:r>
-      <w:proofErr w:type="spellStart"/>
-      <w:r>
-        <w:rPr>
-          <w:rFonts w:ascii="Times New Roman" w:hAnsi="Times New Roman"/>
-        </w:rPr>
-        <w:t>exoplanets</w:t>
-      </w:r>
-      <w:proofErr w:type="spellEnd"/>
-      <w:r>
-        <w:rPr>
-          <w:rFonts w:ascii="Times New Roman" w:hAnsi="Times New Roman"/>
-        </w:rPr>
-        <w:t>.</w:t>
+        <w:t xml:space="preserve"> has been extended to be able to model primary and secondary transit spectra of exoplanets.</w:t>
       </w:r>
     </w:p>
     <w:p>
@@ -9819,7 +9763,7 @@
           <w:szCs w:val="24"/>
           <w:lang w:eastAsia="en-GB"/>
         </w:rPr>
-        <w:t xml:space="preserve">, </w:t>
+        <w:t xml:space="preserve">, Charon, Eros and the </w:t>
       </w:r>
       <w:proofErr w:type="spellStart"/>
       <w:r>
@@ -9827,7 +9771,7 @@
           <w:szCs w:val="24"/>
           <w:lang w:eastAsia="en-GB"/>
         </w:rPr>
-        <w:t>Charon</w:t>
+        <w:t>Keres</w:t>
       </w:r>
       <w:proofErr w:type="spellEnd"/>
       <w:r>
@@ -9835,7 +9779,7 @@
           <w:szCs w:val="24"/>
           <w:lang w:eastAsia="en-GB"/>
         </w:rPr>
-        <w:t xml:space="preserve">, Eros and the </w:t>
+        <w:t xml:space="preserve"> with her brother, </w:t>
       </w:r>
       <w:proofErr w:type="spellStart"/>
       <w:r>
@@ -9843,7 +9787,7 @@
           <w:szCs w:val="24"/>
           <w:lang w:eastAsia="en-GB"/>
         </w:rPr>
-        <w:t>Keres</w:t>
+        <w:t>Erebus</w:t>
       </w:r>
       <w:proofErr w:type="spellEnd"/>
       <w:r>
@@ -9851,7 +9795,7 @@
           <w:szCs w:val="24"/>
           <w:lang w:eastAsia="en-GB"/>
         </w:rPr>
-        <w:t xml:space="preserve"> with her brother, </w:t>
+        <w:t xml:space="preserve">. With Dionysus, she mothered </w:t>
       </w:r>
       <w:proofErr w:type="spellStart"/>
       <w:r>
@@ -9859,7 +9803,7 @@
           <w:szCs w:val="24"/>
           <w:lang w:eastAsia="en-GB"/>
         </w:rPr>
-        <w:t>Erebus</w:t>
+        <w:t>Phthonus</w:t>
       </w:r>
       <w:proofErr w:type="spellEnd"/>
       <w:r>
@@ -9867,7 +9811,7 @@
           <w:szCs w:val="24"/>
           <w:lang w:eastAsia="en-GB"/>
         </w:rPr>
-        <w:t xml:space="preserve">. With Dionysus, she mothered </w:t>
+        <w:t xml:space="preserve">. Apart from Nemesis, </w:t>
       </w:r>
       <w:proofErr w:type="spellStart"/>
       <w:r>
@@ -9875,7 +9819,7 @@
           <w:szCs w:val="24"/>
           <w:lang w:eastAsia="en-GB"/>
         </w:rPr>
-        <w:t>Phthonus</w:t>
+        <w:t>Nyx</w:t>
       </w:r>
       <w:proofErr w:type="spellEnd"/>
       <w:r>
@@ -9883,7 +9827,7 @@
           <w:szCs w:val="24"/>
           <w:lang w:eastAsia="en-GB"/>
         </w:rPr>
-        <w:t xml:space="preserve">. Apart from Nemesis, </w:t>
+        <w:t xml:space="preserve"> was also mother of Momus, </w:t>
       </w:r>
       <w:proofErr w:type="spellStart"/>
       <w:r>
@@ -9891,7 +9835,7 @@
           <w:szCs w:val="24"/>
           <w:lang w:eastAsia="en-GB"/>
         </w:rPr>
-        <w:t>Nyx</w:t>
+        <w:t>Thanatos</w:t>
       </w:r>
       <w:proofErr w:type="spellEnd"/>
       <w:r>
@@ -9899,7 +9843,7 @@
           <w:szCs w:val="24"/>
           <w:lang w:eastAsia="en-GB"/>
         </w:rPr>
-        <w:t xml:space="preserve"> was also mother of Momus, </w:t>
+        <w:t xml:space="preserve">, Hypnos, the </w:t>
       </w:r>
       <w:proofErr w:type="spellStart"/>
       <w:r>
@@ -9907,7 +9851,7 @@
           <w:szCs w:val="24"/>
           <w:lang w:eastAsia="en-GB"/>
         </w:rPr>
-        <w:t>Thanatos</w:t>
+        <w:t>Hesperides</w:t>
       </w:r>
       <w:proofErr w:type="spellEnd"/>
       <w:r>
@@ -9915,7 +9859,7 @@
           <w:szCs w:val="24"/>
           <w:lang w:eastAsia="en-GB"/>
         </w:rPr>
-        <w:t xml:space="preserve">, Hypnos, the </w:t>
+        <w:t xml:space="preserve">, </w:t>
       </w:r>
       <w:proofErr w:type="spellStart"/>
       <w:r>
@@ -9923,7 +9867,7 @@
           <w:szCs w:val="24"/>
           <w:lang w:eastAsia="en-GB"/>
         </w:rPr>
-        <w:t>Hesperides</w:t>
+        <w:t>Apate</w:t>
       </w:r>
       <w:proofErr w:type="spellEnd"/>
       <w:r>
@@ -9939,7 +9883,7 @@
           <w:szCs w:val="24"/>
           <w:lang w:eastAsia="en-GB"/>
         </w:rPr>
-        <w:t>Apate</w:t>
+        <w:t>Philotes</w:t>
       </w:r>
       <w:proofErr w:type="spellEnd"/>
       <w:r>
@@ -9947,7 +9891,7 @@
           <w:szCs w:val="24"/>
           <w:lang w:eastAsia="en-GB"/>
         </w:rPr>
-        <w:t xml:space="preserve">, </w:t>
+        <w:t xml:space="preserve">, and </w:t>
       </w:r>
       <w:proofErr w:type="spellStart"/>
       <w:r>
@@ -9955,7 +9899,7 @@
           <w:szCs w:val="24"/>
           <w:lang w:eastAsia="en-GB"/>
         </w:rPr>
-        <w:t>Philotes</w:t>
+        <w:t>Geras</w:t>
       </w:r>
       <w:proofErr w:type="spellEnd"/>
       <w:r>
@@ -9963,166 +9907,166 @@
           <w:szCs w:val="24"/>
           <w:lang w:eastAsia="en-GB"/>
         </w:rPr>
-        <w:t xml:space="preserve">, and </w:t>
-      </w:r>
-      <w:proofErr w:type="spellStart"/>
+        <w:t xml:space="preserve"> - the Fates</w:t>
+      </w:r>
       <w:r>
         <w:rPr>
           <w:szCs w:val="24"/>
           <w:lang w:eastAsia="en-GB"/>
         </w:rPr>
-        <w:t>Geras</w:t>
-      </w:r>
-      <w:proofErr w:type="spellEnd"/>
-      <w:r>
+        <w:t>.</w:t>
+      </w:r>
+    </w:p>
+    <w:p>
+      <w:pPr>
+        <w:jc w:val="both"/>
         <w:rPr>
           <w:szCs w:val="24"/>
           <w:lang w:eastAsia="en-GB"/>
         </w:rPr>
-        <w:t xml:space="preserve"> - the Fates</w:t>
-      </w:r>
-      <w:r>
+      </w:pPr>
+    </w:p>
+    <w:p>
+      <w:pPr>
+        <w:jc w:val="both"/>
         <w:rPr>
           <w:szCs w:val="24"/>
           <w:lang w:eastAsia="en-GB"/>
         </w:rPr>
-        <w:t>.</w:t>
-      </w:r>
-    </w:p>
-    <w:p>
-      <w:pPr>
-        <w:jc w:val="both"/>
+      </w:pPr>
+      <w:r>
         <w:rPr>
           <w:szCs w:val="24"/>
           <w:lang w:eastAsia="en-GB"/>
         </w:rPr>
-      </w:pPr>
-    </w:p>
-    <w:p>
-      <w:pPr>
-        <w:jc w:val="both"/>
+        <w:t>Nemesis is</w:t>
+      </w:r>
+      <w:r>
         <w:rPr>
           <w:szCs w:val="24"/>
           <w:lang w:eastAsia="en-GB"/>
         </w:rPr>
-      </w:pPr>
+        <w:t xml:space="preserve"> said to have been as beautiful as Aphrodite and was seduced by Zeus in the form of a swan. The Goddess of Punishment, </w:t>
+      </w:r>
+      <w:proofErr w:type="spellStart"/>
       <w:r>
         <w:rPr>
           <w:szCs w:val="24"/>
           <w:lang w:eastAsia="en-GB"/>
         </w:rPr>
-        <w:t>Nemesis is</w:t>
-      </w:r>
+        <w:t>Poena</w:t>
+      </w:r>
+      <w:proofErr w:type="spellEnd"/>
       <w:r>
         <w:rPr>
           <w:szCs w:val="24"/>
           <w:lang w:eastAsia="en-GB"/>
         </w:rPr>
-        <w:t xml:space="preserve"> said to have been as beautiful as Aphrodite and was seduced by Zeus in the form of a swan. The Goddess of Punishment, </w:t>
-      </w:r>
-      <w:proofErr w:type="spellStart"/>
-      <w:r>
+        <w:t>, was an attendant of Nemesis.</w:t>
+      </w:r>
+    </w:p>
+    <w:p>
+      <w:pPr>
+        <w:jc w:val="both"/>
         <w:rPr>
           <w:szCs w:val="24"/>
           <w:lang w:eastAsia="en-GB"/>
         </w:rPr>
-        <w:t>Poena</w:t>
-      </w:r>
-      <w:proofErr w:type="spellEnd"/>
-      <w:r>
+      </w:pPr>
+    </w:p>
+    <w:p>
+      <w:pPr>
+        <w:jc w:val="both"/>
         <w:rPr>
           <w:szCs w:val="24"/>
           <w:lang w:eastAsia="en-GB"/>
         </w:rPr>
-        <w:t>, was an attendant of Nemesis.</w:t>
-      </w:r>
-    </w:p>
-    <w:p>
-      <w:pPr>
-        <w:jc w:val="both"/>
+      </w:pPr>
+      <w:r>
         <w:rPr>
           <w:szCs w:val="24"/>
           <w:lang w:eastAsia="en-GB"/>
         </w:rPr>
-      </w:pPr>
-    </w:p>
-    <w:p>
-      <w:pPr>
-        <w:jc w:val="both"/>
+        <w:t>As Nemesis/Fortuna, a conflation of the Greek deity of fate with the Roman Fortuna, she was perceived not as bringer of retribution</w:t>
+      </w:r>
+      <w:r>
         <w:rPr>
           <w:szCs w:val="24"/>
           <w:lang w:eastAsia="en-GB"/>
         </w:rPr>
-      </w:pPr>
+        <w:t>,</w:t>
+      </w:r>
       <w:r>
         <w:rPr>
           <w:szCs w:val="24"/>
           <w:lang w:eastAsia="en-GB"/>
         </w:rPr>
-        <w:t>As Nemesis/Fortuna, a conflation of the Greek deity of fate with the Roman Fortuna, she was perceived not as bringer of retribution</w:t>
+        <w:t xml:space="preserve"> but as having th</w:t>
       </w:r>
       <w:r>
         <w:rPr>
           <w:szCs w:val="24"/>
           <w:lang w:eastAsia="en-GB"/>
         </w:rPr>
-        <w:t>,</w:t>
+        <w:t>e power of changing fortune. H</w:t>
       </w:r>
       <w:r>
         <w:rPr>
           <w:szCs w:val="24"/>
           <w:lang w:eastAsia="en-GB"/>
         </w:rPr>
-        <w:t xml:space="preserve"> but as having th</w:t>
+        <w:t>ence</w:t>
       </w:r>
       <w:r>
         <w:rPr>
           <w:szCs w:val="24"/>
           <w:lang w:eastAsia="en-GB"/>
         </w:rPr>
-        <w:t>e power of changing fortune. H</w:t>
+        <w:t>,</w:t>
       </w:r>
       <w:r>
         <w:rPr>
           <w:szCs w:val="24"/>
           <w:lang w:eastAsia="en-GB"/>
         </w:rPr>
-        <w:t>ence</w:t>
+        <w:t xml:space="preserve"> she was an ideal deity to make patron goddess of gladiators. It is thought that gla</w:t>
       </w:r>
       <w:r>
         <w:rPr>
           <w:szCs w:val="24"/>
           <w:lang w:eastAsia="en-GB"/>
         </w:rPr>
-        <w:t>,</w:t>
+        <w:t>diators made offerings to this “goddess of fortune”</w:t>
       </w:r>
       <w:r>
         <w:rPr>
           <w:szCs w:val="24"/>
           <w:lang w:eastAsia="en-GB"/>
         </w:rPr>
-        <w:t xml:space="preserve"> she was an ideal deity to make patron goddess of gladiators. It is thought that gla</w:t>
+        <w:t xml:space="preserve"> before fighting in the Roman </w:t>
       </w:r>
       <w:r>
         <w:rPr>
           <w:szCs w:val="24"/>
           <w:lang w:eastAsia="en-GB"/>
         </w:rPr>
-        <w:t>diators made offerings to this “goddess of fortune”</w:t>
+        <w:lastRenderedPageBreak/>
+        <w:t>arenas</w:t>
       </w:r>
       <w:r>
         <w:rPr>
           <w:szCs w:val="24"/>
           <w:lang w:eastAsia="en-GB"/>
         </w:rPr>
-        <w:t xml:space="preserve"> before fighting in the Roman arenas</w:t>
-      </w:r>
-      <w:r>
-        <w:rPr>
+        <w:t xml:space="preserve">. </w:t>
+      </w:r>
+      <w:r>
+        <w:rPr>
+          <w:rFonts w:ascii="Times New Roman" w:hAnsi="Times New Roman"/>
           <w:szCs w:val="24"/>
           <w:lang w:eastAsia="en-GB"/>
         </w:rPr>
-        <w:t xml:space="preserve">. </w:t>
+        <w:t>It is the “goddess of fortune”</w:t>
       </w:r>
       <w:r>
         <w:rPr>
@@ -10130,7 +10074,7 @@
           <w:szCs w:val="24"/>
           <w:lang w:eastAsia="en-GB"/>
         </w:rPr>
-        <w:t>It is the “goddess of fortune”</w:t>
+        <w:t xml:space="preserve"> view of Nemesis</w:t>
       </w:r>
       <w:r>
         <w:rPr>
@@ -10138,7 +10082,7 @@
           <w:szCs w:val="24"/>
           <w:lang w:eastAsia="en-GB"/>
         </w:rPr>
-        <w:t xml:space="preserve"> view of Nemesis</w:t>
+        <w:t>,</w:t>
       </w:r>
       <w:r>
         <w:rPr>
@@ -10146,7 +10090,7 @@
           <w:szCs w:val="24"/>
           <w:lang w:eastAsia="en-GB"/>
         </w:rPr>
-        <w:t>,</w:t>
+        <w:t xml:space="preserve"> which inspired the naming of this retrieval code in her honour. It is hoped that Nemesis will bring good fortune and will considerably improve the retrieval of atmospheric properties from remotely-sensed infrared </w:t>
       </w:r>
       <w:r>
         <w:rPr>
@@ -10154,7 +10098,7 @@
           <w:szCs w:val="24"/>
           <w:lang w:eastAsia="en-GB"/>
         </w:rPr>
-        <w:t xml:space="preserve"> which inspired the naming of this </w:t>
+        <w:t xml:space="preserve">planetary </w:t>
       </w:r>
       <w:r>
         <w:rPr>
@@ -10162,23 +10106,6 @@
           <w:szCs w:val="24"/>
           <w:lang w:eastAsia="en-GB"/>
         </w:rPr>
-        <w:lastRenderedPageBreak/>
-        <w:t xml:space="preserve">retrieval code in her honour. It is hoped that Nemesis will bring good fortune and will considerably improve the retrieval of atmospheric properties from remotely-sensed infrared </w:t>
-      </w:r>
-      <w:r>
-        <w:rPr>
-          <w:rFonts w:ascii="Times New Roman" w:hAnsi="Times New Roman"/>
-          <w:szCs w:val="24"/>
-          <w:lang w:eastAsia="en-GB"/>
-        </w:rPr>
-        <w:t xml:space="preserve">planetary </w:t>
-      </w:r>
-      <w:r>
-        <w:rPr>
-          <w:rFonts w:ascii="Times New Roman" w:hAnsi="Times New Roman"/>
-          <w:szCs w:val="24"/>
-          <w:lang w:eastAsia="en-GB"/>
-        </w:rPr>
         <w:t>spectra.</w:t>
       </w:r>
     </w:p>
@@ -11365,16 +11292,8 @@
         <w:rPr>
           <w:rFonts w:ascii="Times New Roman" w:hAnsi="Times New Roman"/>
         </w:rPr>
-        <w:t>&gt;.</w:t>
-      </w:r>
-      <w:proofErr w:type="spellStart"/>
-      <w:r>
-        <w:rPr>
-          <w:rFonts w:ascii="Times New Roman" w:hAnsi="Times New Roman"/>
-        </w:rPr>
-        <w:t>abo</w:t>
-      </w:r>
-      <w:proofErr w:type="spellEnd"/>
+        <w:t>&gt;.abo</w:t>
+      </w:r>
       <w:r>
         <w:rPr>
           <w:rFonts w:ascii="Times New Roman" w:hAnsi="Times New Roman"/>
@@ -11504,21 +11423,7 @@
           <w:rFonts w:ascii="Times New Roman" w:hAnsi="Times New Roman"/>
         </w:rPr>
         <w:tab/>
-        <w:t xml:space="preserve">Contains the </w:t>
-      </w:r>
-      <w:proofErr w:type="spellStart"/>
-      <w:r>
-        <w:rPr>
-          <w:rFonts w:ascii="Times New Roman" w:hAnsi="Times New Roman"/>
-        </w:rPr>
-        <w:t>wavenumber</w:t>
-      </w:r>
-      <w:proofErr w:type="spellEnd"/>
-      <w:r>
-        <w:rPr>
-          <w:rFonts w:ascii="Times New Roman" w:hAnsi="Times New Roman"/>
-        </w:rPr>
-        <w:t xml:space="preserve"> range, step, wing, </w:t>
+        <w:t xml:space="preserve">Contains the wavenumber range, step, wing, </w:t>
       </w:r>
       <w:proofErr w:type="spellStart"/>
       <w:r>
@@ -12270,18 +12175,12 @@
         <w:t>hgphase</w:t>
       </w:r>
       <w:proofErr w:type="spellEnd"/>
-      <w:r>
-        <w:rPr>
-          <w:rFonts w:ascii="Times New Roman" w:hAnsi="Times New Roman"/>
-        </w:rPr>
-        <w:t>(</w:t>
-      </w:r>
       <w:proofErr w:type="gramEnd"/>
       <w:r>
         <w:rPr>
           <w:rFonts w:ascii="Times New Roman" w:hAnsi="Times New Roman"/>
         </w:rPr>
-        <w:t>1-n).</w:t>
+        <w:t>(1-n).</w:t>
       </w:r>
       <w:proofErr w:type="spellStart"/>
       <w:r>
@@ -16181,8 +16080,6 @@
           <w:rFonts w:ascii="Times New Roman" w:hAnsi="Times New Roman"/>
         </w:rPr>
       </w:pPr>
-      <w:bookmarkStart w:id="1" w:name="_GoBack"/>
-      <w:bookmarkEnd w:id="1"/>
       <w:r>
         <w:rPr>
           <w:rFonts w:ascii="Times New Roman" w:hAnsi="Times New Roman"/>
@@ -16291,7 +16188,7 @@
         </w:rPr>
         <w:t xml:space="preserve">, all together with errors. </w:t>
       </w:r>
-      <w:ins w:id="2" w:author="Patrick Irwin" w:date="2017-07-06T12:06:00Z">
+      <w:ins w:id="1" w:author="Patrick Irwin" w:date="2017-07-06T12:06:00Z">
         <w:r>
           <w:rPr>
             <w:rFonts w:ascii="Times New Roman" w:hAnsi="Times New Roman"/>
@@ -16319,7 +16216,7 @@
         </w:rPr>
         <w:t xml:space="preserve"> this </w:t>
       </w:r>
-      <w:del w:id="3" w:author="Patrick Irwin" w:date="2017-07-06T12:06:00Z">
+      <w:del w:id="2" w:author="Patrick Irwin" w:date="2017-07-06T12:06:00Z">
         <w:r>
           <w:rPr>
             <w:rFonts w:ascii="Times New Roman" w:hAnsi="Times New Roman"/>
@@ -16327,7 +16224,7 @@
           <w:delText>parametrisation and is hence just</w:delText>
         </w:r>
       </w:del>
-      <w:ins w:id="4" w:author="Patrick Irwin" w:date="2017-07-06T12:06:00Z">
+      <w:ins w:id="3" w:author="Patrick Irwin" w:date="2017-07-06T12:06:00Z">
         <w:r>
           <w:rPr>
             <w:rFonts w:ascii="Times New Roman" w:hAnsi="Times New Roman"/>
@@ -16365,7 +16262,7 @@
         </w:rPr>
         <w:t>, where the top pressure of the CB is equal to 0.9 x the CB base pressure</w:t>
       </w:r>
-      <w:ins w:id="5" w:author="Patrick Irwin" w:date="2017-07-06T12:06:00Z">
+      <w:ins w:id="4" w:author="Patrick Irwin" w:date="2017-07-06T12:06:00Z">
         <w:r>
           <w:rPr>
             <w:rFonts w:ascii="Times New Roman" w:hAnsi="Times New Roman"/>
@@ -16379,7 +16276,7 @@
         </w:rPr>
         <w:t xml:space="preserve"> set</w:t>
       </w:r>
-      <w:ins w:id="6" w:author="Patrick Irwin" w:date="2017-07-06T12:06:00Z">
+      <w:ins w:id="5" w:author="Patrick Irwin" w:date="2017-07-06T12:06:00Z">
         <w:r>
           <w:rPr>
             <w:rFonts w:ascii="Times New Roman" w:hAnsi="Times New Roman"/>
@@ -18308,23 +18205,7 @@
           <w:rFonts w:ascii="Times New Roman" w:hAnsi="Times New Roman"/>
           <w:color w:val="000000"/>
         </w:rPr>
-        <w:t xml:space="preserve"> nominal temperature and error at the reference </w:t>
-      </w:r>
-      <w:proofErr w:type="spellStart"/>
-      <w:r>
-        <w:rPr>
-          <w:rFonts w:ascii="Times New Roman" w:hAnsi="Times New Roman"/>
-          <w:color w:val="000000"/>
-        </w:rPr>
-        <w:t>tropopause</w:t>
-      </w:r>
-      <w:proofErr w:type="spellEnd"/>
-      <w:r>
-        <w:rPr>
-          <w:rFonts w:ascii="Times New Roman" w:hAnsi="Times New Roman"/>
-          <w:color w:val="000000"/>
-        </w:rPr>
-        <w:t xml:space="preserve"> pressure, </w:t>
+        <w:t xml:space="preserve"> nominal temperature and error at the reference tropopause pressure, </w:t>
       </w:r>
       <w:r>
         <w:rPr>
@@ -18360,23 +18241,7 @@
           <w:rFonts w:ascii="Times New Roman" w:hAnsi="Times New Roman"/>
           <w:color w:val="000000"/>
         </w:rPr>
-        <w:t xml:space="preserve"> reference </w:t>
-      </w:r>
-      <w:proofErr w:type="spellStart"/>
-      <w:r>
-        <w:rPr>
-          <w:rFonts w:ascii="Times New Roman" w:hAnsi="Times New Roman"/>
-          <w:color w:val="000000"/>
-        </w:rPr>
-        <w:t>tropopause</w:t>
-      </w:r>
-      <w:proofErr w:type="spellEnd"/>
-      <w:r>
-        <w:rPr>
-          <w:rFonts w:ascii="Times New Roman" w:hAnsi="Times New Roman"/>
-          <w:color w:val="000000"/>
-        </w:rPr>
-        <w:t xml:space="preserve"> pressure and error. The next line gives the tropospheric lapse rate and error (i.e. the lapse rate at pressures greater than the reference pressure) while the final line gives the stratospheric lapse rate.</w:t>
+        <w:t xml:space="preserve"> reference tropopause pressure and error. The next line gives the tropospheric lapse rate and error (i.e. the lapse rate at pressures greater than the reference pressure) while the final line gives the stratospheric lapse rate.</w:t>
       </w:r>
     </w:p>
     <w:p>
@@ -18553,23 +18418,7 @@
           <w:rFonts w:ascii="Times New Roman" w:hAnsi="Times New Roman"/>
           <w:color w:val="000000"/>
         </w:rPr>
-        <w:t xml:space="preserve"> (to simulate a </w:t>
-      </w:r>
-      <w:proofErr w:type="spellStart"/>
-      <w:r>
-        <w:rPr>
-          <w:rFonts w:ascii="Times New Roman" w:hAnsi="Times New Roman"/>
-          <w:color w:val="000000"/>
-        </w:rPr>
-        <w:t>tropopause</w:t>
-      </w:r>
-      <w:proofErr w:type="spellEnd"/>
-      <w:r>
-        <w:rPr>
-          <w:rFonts w:ascii="Times New Roman" w:hAnsi="Times New Roman"/>
-          <w:color w:val="000000"/>
-        </w:rPr>
-        <w:t xml:space="preserve"> ‘lid’). </w:t>
+        <w:t xml:space="preserve"> (to simulate a tropopause ‘lid’). </w:t>
       </w:r>
       <w:r>
         <w:rPr>
@@ -18887,21 +18736,7 @@
         <w:rPr>
           <w:rFonts w:ascii="Times New Roman" w:hAnsi="Times New Roman"/>
         </w:rPr>
-        <w:t>However, in this parameterisation, the profile is forced to a very small number at pressures less than a ‘</w:t>
-      </w:r>
-      <w:proofErr w:type="spellStart"/>
-      <w:r>
-        <w:rPr>
-          <w:rFonts w:ascii="Times New Roman" w:hAnsi="Times New Roman"/>
-        </w:rPr>
-        <w:t>tropopause</w:t>
-      </w:r>
-      <w:proofErr w:type="spellEnd"/>
-      <w:r>
-        <w:rPr>
-          <w:rFonts w:ascii="Times New Roman" w:hAnsi="Times New Roman"/>
-        </w:rPr>
-        <w:t xml:space="preserve">’ temperature. </w:t>
+        <w:t xml:space="preserve">However, in this parameterisation, the profile is forced to a very small number at pressures less than a ‘tropopause’ temperature. </w:t>
       </w:r>
       <w:r>
         <w:rPr>
@@ -18927,21 +18762,7 @@
         <w:rPr>
           <w:rFonts w:ascii="Times New Roman" w:hAnsi="Times New Roman"/>
         </w:rPr>
-        <w:t>and ‘</w:t>
-      </w:r>
-      <w:proofErr w:type="spellStart"/>
-      <w:r>
-        <w:rPr>
-          <w:rFonts w:ascii="Times New Roman" w:hAnsi="Times New Roman"/>
-        </w:rPr>
-        <w:t>tropopause</w:t>
-      </w:r>
-      <w:proofErr w:type="spellEnd"/>
-      <w:r>
-        <w:rPr>
-          <w:rFonts w:ascii="Times New Roman" w:hAnsi="Times New Roman"/>
-        </w:rPr>
-        <w:t xml:space="preserve">’ </w:t>
+        <w:t xml:space="preserve">and ‘tropopause’ </w:t>
       </w:r>
       <w:r>
         <w:rPr>
@@ -21524,7 +21345,7 @@
           <w:noProof/>
           <w:lang w:val="en-US"/>
         </w:rPr>
-        <w:pict>
+        <w:pict w14:anchorId="7B85A0BE">
           <v:group id="Group 3" o:spid="_x0000_s1026" style="width:369.9pt;height:221.9pt;mso-position-horizontal-relative:char;mso-position-vertical-relative:line" coordorigin="2526,5356" coordsize="7200,4320">
             <o:lock v:ext="edit" aspectratio="t"/>
             <v:rect id="AutoShape 2" o:spid="_x0000_s1027" style="position:absolute;left:2526;top:5356;width:7200;height:4320;visibility:visible" o:gfxdata="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" filled="f" stroked="f">
@@ -21548,7 +21369,7 @@
             <v:line id="Line 11" o:spid="_x0000_s1035" style="position:absolute;flip:y;visibility:visible" from="5869,7769" to="7279,8105" o:connectortype="straight" o:gfxdata="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">
               <v:stroke dashstyle="dash"/>
             </v:line>
-            <v:shapetype id="_x0000_t202" coordsize="21600,21600" o:spt="202" path="m,l,21600r21600,l21600,xe">
+            <v:shapetype id="_x0000_t202" coordsize="21600,21600" o:spt="202" path="m0,0l0,21600,21600,21600,21600,0xe">
               <v:stroke joinstyle="miter"/>
               <v:path gradientshapeok="t" o:connecttype="rect"/>
             </v:shapetype>
@@ -21575,7 +21396,7 @@
                 </w:txbxContent>
               </v:textbox>
             </v:shape>
-            <v:shape id="Freeform 15" o:spid="_x0000_s1037" style="position:absolute;left:5476;top:7416;width:413;height:141;visibility:visible;mso-wrap-style:square;v-text-anchor:top" coordsize="495,169" o:gfxdata="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" path="m,169c28,141,52,111,90,94,133,75,186,75,225,49,252,31,280,6,315,4v60,-4,120,,180,e" filled="f">
+            <v:shape id="Freeform 15" o:spid="_x0000_s1037" style="position:absolute;left:5476;top:7416;width:413;height:141;visibility:visible;mso-wrap-style:square;v-text-anchor:top" coordsize="495,169" o:gfxdata="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" path="m0,169c28,141,52,111,90,94,133,75,186,75,225,49,252,31,280,6,315,4,375,,435,4,495,4e" filled="f">
               <v:path arrowok="t" o:connecttype="custom" o:connectlocs="0,141;75,78;188,41;263,3;413,3" o:connectangles="0,0,0,0,0"/>
             </v:shape>
             <v:shape id="Text Box 16" o:spid="_x0000_s1038" type="#_x0000_t202" style="position:absolute;left:5002;top:6694;width:1200;height:588;visibility:visible" o:gfxdata="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" filled="f" stroked="f">
@@ -21601,7 +21422,7 @@
                 </w:txbxContent>
               </v:textbox>
             </v:shape>
-            <v:shape id="Freeform 17" o:spid="_x0000_s1039" style="position:absolute;left:5889;top:7212;width:577;height:270;visibility:visible;mso-wrap-style:square;v-text-anchor:top" coordsize="693,324" o:gfxdata="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" path="m,24c198,33,303,,450,84v56,32,75,81,120,120c597,228,660,264,660,264v33,49,30,27,30,60e" filled="f">
+            <v:shape id="Freeform 17" o:spid="_x0000_s1039" style="position:absolute;left:5889;top:7212;width:577;height:270;visibility:visible;mso-wrap-style:square;v-text-anchor:top" coordsize="693,324" o:gfxdata="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" path="m0,24c198,33,303,,450,84,506,116,525,165,570,204,597,228,660,264,660,264,693,313,690,291,690,324e" filled="f">
               <v:path arrowok="t" o:connecttype="custom" o:connectlocs="0,20;375,70;475,170;550,220;575,270" o:connectangles="0,0,0,0,0"/>
             </v:shape>
             <v:shape id="Text Box 18" o:spid="_x0000_s1040" type="#_x0000_t202" style="position:absolute;left:5926;top:6644;width:1113;height:588;visibility:visible" o:gfxdata="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" filled="f" stroked="f">
@@ -21702,7 +21523,7 @@
                 </w:txbxContent>
               </v:textbox>
             </v:shape>
-            <v:shape id="Arc 44" o:spid="_x0000_s1044" style="position:absolute;left:6426;top:7968;width:150;height:238;flip:y;visibility:visible" coordsize="21600,21600" o:spt="100" o:gfxdata="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" adj="0,,0" path="m,-1nfc11929,,21600,9670,21600,21600v,4594,-1465,9068,-4182,12773em,-1nsc11929,,21600,9670,21600,21600v,4594,-1465,9068,-4182,12773l,21600,,-1xe" filled="f">
+            <v:shape id="Arc 44" o:spid="_x0000_s1044" style="position:absolute;left:6426;top:7968;width:150;height:238;flip:y;visibility:visible" coordsize="21600,21600" o:spt="100" o:gfxdata="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" adj="0,,0" path="m0,-1nfc11929,,21600,9670,21600,21600,21600,26194,20135,30668,17418,34373em0,-1nsc11929,,21600,9670,21600,21600,21600,26194,20135,30668,17418,34373l0,21600,,-1xe" filled="f">
               <v:stroke joinstyle="round"/>
               <v:formulas/>
               <v:path arrowok="t" o:extrusionok="f" o:connecttype="custom" o:connectlocs="0,0;121,238;0,150" o:connectangles="0,0,0"/>
@@ -23146,21 +22967,7 @@
         <w:rPr>
           <w:rFonts w:ascii="Times New Roman" w:hAnsi="Times New Roman"/>
         </w:rPr>
-        <w:t xml:space="preserve">The second line defines the </w:t>
-      </w:r>
-      <w:proofErr w:type="spellStart"/>
-      <w:r>
-        <w:rPr>
-          <w:rFonts w:ascii="Times New Roman" w:hAnsi="Times New Roman"/>
-        </w:rPr>
-        <w:t>wavenumber</w:t>
-      </w:r>
-      <w:proofErr w:type="spellEnd"/>
-      <w:r>
-        <w:rPr>
-          <w:rFonts w:ascii="Times New Roman" w:hAnsi="Times New Roman"/>
-        </w:rPr>
-        <w:t xml:space="preserve"> step, </w:t>
+        <w:t xml:space="preserve">The second line defines the wavenumber step, </w:t>
       </w:r>
       <w:proofErr w:type="spellStart"/>
       <w:r>
@@ -24110,21 +23917,21 @@
           <w:rFonts w:ascii="Times New Roman" w:hAnsi="Times New Roman"/>
         </w:rPr>
         <w:tab/>
-        <w:t xml:space="preserve">Used in only a few routines to switch between normal partition function </w:t>
+        <w:t xml:space="preserve">Used in only a few routines to switch between normal partition function calculation (0) </w:t>
       </w:r>
       <w:proofErr w:type="gramStart"/>
       <w:r>
         <w:rPr>
           <w:rFonts w:ascii="Times New Roman" w:hAnsi="Times New Roman"/>
         </w:rPr>
-        <w:t>calculation</w:t>
+        <w:t>or</w:t>
       </w:r>
       <w:proofErr w:type="gramEnd"/>
       <w:r>
         <w:rPr>
           <w:rFonts w:ascii="Times New Roman" w:hAnsi="Times New Roman"/>
         </w:rPr>
-        <w:t xml:space="preserve"> (0) or the high-temperature partition function for CH</w:t>
+        <w:t xml:space="preserve"> the high-temperature partition function for CH</w:t>
       </w:r>
       <w:r>
         <w:rPr>
@@ -26659,7 +26466,19 @@
         <w:rPr>
           <w:rFonts w:ascii="Times New Roman" w:hAnsi="Times New Roman"/>
         </w:rPr>
-        <w:t xml:space="preserve"> is used for all gases. If present, the file contains one row for each gas to be modified containing ‘process ID ISO IPROC’, where ID, ISO are </w:t>
+        <w:t xml:space="preserve"> is used for all gases. If present, the file contains one row for each gas to be modified </w:t>
+      </w:r>
+      <w:r>
+        <w:rPr>
+          <w:rFonts w:ascii="Times New Roman" w:hAnsi="Times New Roman"/>
+        </w:rPr>
+        <w:t>containing ‘</w:t>
+      </w:r>
+      <w:r>
+        <w:rPr>
+          <w:rFonts w:ascii="Times New Roman" w:hAnsi="Times New Roman"/>
+        </w:rPr>
+        <w:t xml:space="preserve">ID ISO IPROC’, where ID, ISO are </w:t>
       </w:r>
       <w:proofErr w:type="spellStart"/>
       <w:r>
@@ -26673,7 +26492,15 @@
         <w:rPr>
           <w:rFonts w:ascii="Times New Roman" w:hAnsi="Times New Roman"/>
         </w:rPr>
-        <w:t xml:space="preserve"> ID/Isotope numbers of the gas to be modified and IPROC is required </w:t>
+        <w:t xml:space="preserve"> ID/Isotope numbers of the</w:t>
+      </w:r>
+      <w:bookmarkStart w:id="6" w:name="_GoBack"/>
+      <w:bookmarkEnd w:id="6"/>
+      <w:r>
+        <w:rPr>
+          <w:rFonts w:ascii="Times New Roman" w:hAnsi="Times New Roman"/>
+        </w:rPr>
+        <w:t xml:space="preserve"> gas to be modified and IPROC is required </w:t>
       </w:r>
       <w:proofErr w:type="spellStart"/>
       <w:r>
@@ -27247,7 +27074,7 @@
         </w:rPr>
         <w:t xml:space="preserve"> </w:t>
       </w:r>
-      <w:hyperlink r:id="rId14" w:history="1">
+      <w:hyperlink r:id="rId15" w:history="1">
         <w:r>
           <w:rPr>
             <w:rStyle w:val="Hyperlink"/>
@@ -27944,21 +27771,7 @@
         <w:rPr>
           <w:rFonts w:ascii="Times New Roman" w:hAnsi="Times New Roman"/>
         </w:rPr>
-        <w:t xml:space="preserve"> sets up the .pat file for a disc-averaged calculation and outputs the results in a form compatible with modelling the secondary transits of </w:t>
-      </w:r>
-      <w:proofErr w:type="spellStart"/>
-      <w:r>
-        <w:rPr>
-          <w:rFonts w:ascii="Times New Roman" w:hAnsi="Times New Roman"/>
-        </w:rPr>
-        <w:t>exoplanets</w:t>
-      </w:r>
-      <w:proofErr w:type="spellEnd"/>
-      <w:r>
-        <w:rPr>
-          <w:rFonts w:ascii="Times New Roman" w:hAnsi="Times New Roman"/>
-        </w:rPr>
-        <w:t xml:space="preserve">. </w:t>
+        <w:t xml:space="preserve"> sets up the .pat file for a disc-averaged calculation and outputs the results in a form compatible with modelling the secondary transits of exoplanets. </w:t>
       </w:r>
     </w:p>
     <w:p>
@@ -28047,21 +27860,7 @@
         <w:rPr>
           <w:rFonts w:ascii="Times New Roman" w:hAnsi="Times New Roman"/>
         </w:rPr>
-        <w:t xml:space="preserve">, but instead uses the limb path calculations to estimate the effective planetary radius at different wavelengths. This code is thus used for modelling the primary transits of </w:t>
-      </w:r>
-      <w:proofErr w:type="spellStart"/>
-      <w:r>
-        <w:rPr>
-          <w:rFonts w:ascii="Times New Roman" w:hAnsi="Times New Roman"/>
-        </w:rPr>
-        <w:t>exoplanets</w:t>
-      </w:r>
-      <w:proofErr w:type="spellEnd"/>
-      <w:r>
-        <w:rPr>
-          <w:rFonts w:ascii="Times New Roman" w:hAnsi="Times New Roman"/>
-        </w:rPr>
-        <w:t xml:space="preserve">. </w:t>
+        <w:t xml:space="preserve">, but instead uses the limb path calculations to estimate the effective planetary radius at different wavelengths. This code is thus used for modelling the primary transits of exoplanets. </w:t>
       </w:r>
     </w:p>
     <w:p>
@@ -28374,21 +28173,7 @@
         <w:rPr>
           <w:rFonts w:ascii="Times New Roman" w:hAnsi="Times New Roman"/>
         </w:rPr>
-        <w:t>: 0=</w:t>
-      </w:r>
-      <w:proofErr w:type="spellStart"/>
-      <w:r>
-        <w:rPr>
-          <w:rFonts w:ascii="Times New Roman" w:hAnsi="Times New Roman"/>
-        </w:rPr>
-        <w:t>wavenumber</w:t>
-      </w:r>
-      <w:proofErr w:type="spellEnd"/>
-      <w:r>
-        <w:rPr>
-          <w:rFonts w:ascii="Times New Roman" w:hAnsi="Times New Roman"/>
-        </w:rPr>
-        <w:t>, 1=wavelength)</w:t>
+        <w:t>: 0=wavenumber, 1=wavelength)</w:t>
       </w:r>
     </w:p>
     <w:p>
@@ -29340,7 +29125,7 @@
         <w:rPr>
           <w:position w:val="-16"/>
         </w:rPr>
-        <w:pict>
+        <w:pict w14:anchorId="50748AFD">
           <v:shapetype id="_x0000_t75" coordsize="21600,21600" o:spt="75" o:preferrelative="t" path="m@4@5l@4@11@9@11@9@5xe" filled="f" stroked="f">
             <v:stroke joinstyle="miter"/>
             <v:formulas>
@@ -29360,8 +29145,8 @@
             <v:path o:extrusionok="f" gradientshapeok="t" o:connecttype="rect"/>
             <o:lock v:ext="edit" aspectratio="t"/>
           </v:shapetype>
-          <v:shape id="_x0000_i1026" type="#_x0000_t75" style="width:282pt;height:23.25pt" fillcolor="window">
-            <v:imagedata r:id="rId15" o:title=""/>
+          <v:shape id="_x0000_i1026" type="#_x0000_t75" style="width:282pt;height:23pt" fillcolor="window">
+            <v:imagedata r:id="rId16" o:title=""/>
           </v:shape>
         </w:pict>
       </w:r>
@@ -29573,9 +29358,9 @@
         <w:rPr>
           <w:position w:val="-18"/>
         </w:rPr>
-        <w:pict>
-          <v:shape id="_x0000_i1027" type="#_x0000_t75" style="width:4in;height:26.25pt" fillcolor="window">
-            <v:imagedata r:id="rId16" o:title=""/>
+        <w:pict w14:anchorId="2204FBEE">
+          <v:shape id="_x0000_i1027" type="#_x0000_t75" style="width:4in;height:26pt" fillcolor="window">
+            <v:imagedata r:id="rId17" o:title=""/>
           </v:shape>
         </w:pict>
       </w:r>
@@ -29613,9 +29398,9 @@
           <w:rFonts w:ascii="Times New Roman" w:hAnsi="Times New Roman"/>
           <w:position w:val="-12"/>
         </w:rPr>
-        <w:pict>
-          <v:shape id="_x0000_i1028" type="#_x0000_t75" style="width:12.75pt;height:20.25pt">
-            <v:imagedata r:id="rId17" o:title=""/>
+        <w:pict w14:anchorId="3441A224">
+          <v:shape id="_x0000_i1028" type="#_x0000_t75" style="width:13pt;height:20pt">
+            <v:imagedata r:id="rId18" o:title=""/>
           </v:shape>
         </w:pict>
       </w:r>
@@ -29779,9 +29564,9 @@
           <w:rFonts w:ascii="Times New Roman" w:hAnsi="Times New Roman"/>
           <w:position w:val="-16"/>
         </w:rPr>
-        <w:pict>
-          <v:shape id="_x0000_i1029" type="#_x0000_t75" style="width:99.75pt;height:23.25pt">
-            <v:imagedata r:id="rId18" o:title=""/>
+        <w:pict w14:anchorId="54F62042">
+          <v:shape id="_x0000_i1029" type="#_x0000_t75" style="width:100pt;height:23pt">
+            <v:imagedata r:id="rId19" o:title=""/>
           </v:shape>
         </w:pict>
       </w:r>
@@ -29881,9 +29666,9 @@
         <w:rPr>
           <w:position w:val="-16"/>
         </w:rPr>
-        <w:pict>
-          <v:shape id="_x0000_i1030" type="#_x0000_t75" style="width:242.25pt;height:23.25pt" fillcolor="window">
-            <v:imagedata r:id="rId19" o:title=""/>
+        <w:pict w14:anchorId="01407460">
+          <v:shape id="_x0000_i1030" type="#_x0000_t75" style="width:242pt;height:23pt" fillcolor="window">
+            <v:imagedata r:id="rId20" o:title=""/>
           </v:shape>
         </w:pict>
       </w:r>
@@ -29949,9 +29734,9 @@
         <w:rPr>
           <w:position w:val="-16"/>
         </w:rPr>
-        <w:pict>
-          <v:shape id="_x0000_i1031" type="#_x0000_t75" style="width:195.75pt;height:23.25pt" fillcolor="window">
-            <v:imagedata r:id="rId20" o:title=""/>
+        <w:pict w14:anchorId="20BD25AC">
+          <v:shape id="_x0000_i1031" type="#_x0000_t75" style="width:196pt;height:23pt" fillcolor="window">
+            <v:imagedata r:id="rId21" o:title=""/>
           </v:shape>
         </w:pict>
       </w:r>
@@ -29991,9 +29776,9 @@
         <w:rPr>
           <w:position w:val="-12"/>
         </w:rPr>
-        <w:pict>
-          <v:shape id="_x0000_i1032" type="#_x0000_t75" style="width:44.25pt;height:18pt" fillcolor="window">
-            <v:imagedata r:id="rId21" o:title=""/>
+        <w:pict w14:anchorId="135B0411">
+          <v:shape id="_x0000_i1032" type="#_x0000_t75" style="width:44pt;height:18pt" fillcolor="window">
+            <v:imagedata r:id="rId22" o:title=""/>
           </v:shape>
         </w:pict>
       </w:r>
@@ -30072,9 +29857,9 @@
         <w:rPr>
           <w:position w:val="-12"/>
         </w:rPr>
-        <w:pict>
-          <v:shape id="_x0000_i1033" type="#_x0000_t75" style="width:44.25pt;height:18pt" fillcolor="window">
-            <v:imagedata r:id="rId21" o:title=""/>
+        <w:pict w14:anchorId="25B7B138">
+          <v:shape id="_x0000_i1033" type="#_x0000_t75" style="width:44pt;height:18pt" fillcolor="window">
+            <v:imagedata r:id="rId23" o:title=""/>
           </v:shape>
         </w:pict>
       </w:r>
@@ -30677,9 +30462,9 @@
         <w:rPr>
           <w:position w:val="-16"/>
         </w:rPr>
-        <w:pict>
-          <v:shape id="_x0000_i1034" type="#_x0000_t75" style="width:282pt;height:23.25pt" fillcolor="window">
-            <v:imagedata r:id="rId15" o:title=""/>
+        <w:pict w14:anchorId="1316738C">
+          <v:shape id="_x0000_i1034" type="#_x0000_t75" style="width:282pt;height:23pt" fillcolor="window">
+            <v:imagedata r:id="rId24" o:title=""/>
           </v:shape>
         </w:pict>
       </w:r>
@@ -30723,9 +30508,9 @@
         <w:rPr>
           <w:position w:val="-14"/>
         </w:rPr>
-        <w:pict>
-          <v:shape id="_x0000_i1035" type="#_x0000_t75" style="width:186.75pt;height:20.25pt" fillcolor="window">
-            <v:imagedata r:id="rId22" o:title=""/>
+        <w:pict w14:anchorId="5F5B748C">
+          <v:shape id="_x0000_i1035" type="#_x0000_t75" style="width:187pt;height:20pt" fillcolor="window">
+            <v:imagedata r:id="rId25" o:title=""/>
           </v:shape>
         </w:pict>
       </w:r>
@@ -30807,9 +30592,9 @@
         <w:rPr>
           <w:position w:val="-12"/>
         </w:rPr>
-        <w:pict>
+        <w:pict w14:anchorId="52930745">
           <v:shape id="_x0000_i1036" type="#_x0000_t75" style="width:30pt;height:18pt" fillcolor="window">
-            <v:imagedata r:id="rId23" o:title=""/>
+            <v:imagedata r:id="rId26" o:title=""/>
           </v:shape>
         </w:pict>
       </w:r>
@@ -30834,9 +30619,9 @@
         <w:rPr>
           <w:position w:val="-16"/>
         </w:rPr>
-        <w:pict>
-          <v:shape id="_x0000_i1037" type="#_x0000_t75" style="width:138.75pt;height:23.25pt" fillcolor="window">
-            <v:imagedata r:id="rId24" o:title=""/>
+        <w:pict w14:anchorId="6D8AD381">
+          <v:shape id="_x0000_i1037" type="#_x0000_t75" style="width:139pt;height:23pt" fillcolor="window">
+            <v:imagedata r:id="rId27" o:title=""/>
           </v:shape>
         </w:pict>
       </w:r>
@@ -30876,9 +30661,9 @@
         <w:rPr>
           <w:position w:val="-16"/>
         </w:rPr>
-        <w:pict>
-          <v:shape id="_x0000_i1038" type="#_x0000_t75" style="width:149.25pt;height:23.25pt" fillcolor="window">
-            <v:imagedata r:id="rId25" o:title=""/>
+        <w:pict w14:anchorId="01E0FC38">
+          <v:shape id="_x0000_i1038" type="#_x0000_t75" style="width:149pt;height:23pt" fillcolor="window">
+            <v:imagedata r:id="rId28" o:title=""/>
           </v:shape>
         </w:pict>
       </w:r>
@@ -30913,9 +30698,9 @@
         <w:rPr>
           <w:position w:val="-12"/>
         </w:rPr>
-        <w:pict>
+        <w:pict w14:anchorId="2F38A9AA">
           <v:shape id="_x0000_i1039" type="#_x0000_t75" style="width:18pt;height:18pt" fillcolor="window">
-            <v:imagedata r:id="rId26" o:title=""/>
+            <v:imagedata r:id="rId29" o:title=""/>
           </v:shape>
         </w:pict>
       </w:r>
@@ -30944,11 +30729,11 @@
     <w:p/>
     <w:p>
       <w:r>
-        <w:t xml:space="preserve">The gain </w:t>
+        <w:t xml:space="preserve">The gain matrix (and the averaging kernel matrix) </w:t>
       </w:r>
       <w:proofErr w:type="gramStart"/>
       <w:r>
-        <w:t>matrix (and the averaging kernel matrix) are</w:t>
+        <w:t>are</w:t>
       </w:r>
       <w:proofErr w:type="gramEnd"/>
       <w:r>
@@ -31951,9 +31736,9 @@
           <w:szCs w:val="24"/>
           <w:lang w:val="en-US"/>
         </w:rPr>
-        <w:t xml:space="preserve">change in the state vector elements. So, for example, if X1(J) is the modified temperature, </w:t>
-      </w:r>
-      <w:proofErr w:type="spellStart"/>
+        <w:t xml:space="preserve">change in the state vector elements. So, for example, if </w:t>
+      </w:r>
+      <w:proofErr w:type="gramStart"/>
       <w:r>
         <w:rPr>
           <w:rFonts w:ascii="Times New Roman" w:hAnsi="Times New Roman"/>
@@ -31961,9 +31746,9 @@
           <w:szCs w:val="24"/>
           <w:lang w:val="en-US"/>
         </w:rPr>
-        <w:t>vmr</w:t>
-      </w:r>
-      <w:proofErr w:type="spellEnd"/>
+        <w:t>X1(</w:t>
+      </w:r>
+      <w:proofErr w:type="gramEnd"/>
       <w:r>
         <w:rPr>
           <w:rFonts w:ascii="Times New Roman" w:hAnsi="Times New Roman"/>
@@ -31971,9 +31756,9 @@
           <w:szCs w:val="24"/>
           <w:lang w:val="en-US"/>
         </w:rPr>
-        <w:t xml:space="preserve">, clouds at level J to be written out to runname.prf or aerosol.prf then </w:t>
-      </w:r>
-      <w:proofErr w:type="gramStart"/>
+        <w:t xml:space="preserve">J) is the modified temperature, </w:t>
+      </w:r>
+      <w:proofErr w:type="spellStart"/>
       <w:r>
         <w:rPr>
           <w:rFonts w:ascii="Times New Roman" w:hAnsi="Times New Roman"/>
@@ -31981,9 +31766,9 @@
           <w:szCs w:val="24"/>
           <w:lang w:val="en-US"/>
         </w:rPr>
-        <w:t>XMAP(</w:t>
-      </w:r>
-      <w:proofErr w:type="gramEnd"/>
+        <w:t>vmr</w:t>
+      </w:r>
+      <w:proofErr w:type="spellEnd"/>
       <w:r>
         <w:rPr>
           <w:rFonts w:ascii="Times New Roman" w:hAnsi="Times New Roman"/>
@@ -31991,7 +31776,7 @@
           <w:szCs w:val="24"/>
           <w:lang w:val="en-US"/>
         </w:rPr>
-        <w:t xml:space="preserve">K,L,J) is d(X1(J))/d(XN(K)), where L is the internal variable identifier which identifies what kind of profile this is and lies in </w:t>
+        <w:t xml:space="preserve">, clouds at level J to be written out to runname.prf or aerosol.prf then XMAP(K,L,J) is d(X1(J))/d(XN(K)), where L is the internal variable identifier which identifies what kind of profile this is and lies in </w:t>
       </w:r>
       <w:r>
         <w:rPr>
@@ -32036,9 +31821,8 @@
           <w:szCs w:val="24"/>
           <w:lang w:val="en-US"/>
         </w:rPr>
-        <w:t xml:space="preserve"> is in the range (1</w:t>
-      </w:r>
-      <w:proofErr w:type="gramStart"/>
+        <w:t xml:space="preserve"> is in the range (1,</w:t>
+      </w:r>
       <w:r>
         <w:rPr>
           <w:rFonts w:ascii="Times New Roman" w:hAnsi="Times New Roman"/>
@@ -32046,7 +31830,7 @@
           <w:szCs w:val="24"/>
           <w:lang w:val="en-US"/>
         </w:rPr>
-        <w:t>,</w:t>
+        <w:t>NGAS</w:t>
       </w:r>
       <w:r>
         <w:rPr>
@@ -32055,9 +31839,8 @@
           <w:szCs w:val="24"/>
           <w:lang w:val="en-US"/>
         </w:rPr>
-        <w:t>NGAS</w:t>
-      </w:r>
-      <w:proofErr w:type="gramEnd"/>
+        <w:t>)</w:t>
+      </w:r>
       <w:r>
         <w:rPr>
           <w:rFonts w:ascii="Times New Roman" w:hAnsi="Times New Roman"/>
@@ -32065,8 +31848,9 @@
           <w:szCs w:val="24"/>
           <w:lang w:val="en-US"/>
         </w:rPr>
-        <w:t>)</w:t>
-      </w:r>
+        <w:t xml:space="preserve">, then we’re defining a gas </w:t>
+      </w:r>
+      <w:proofErr w:type="gramStart"/>
       <w:r>
         <w:rPr>
           <w:rFonts w:ascii="Times New Roman" w:hAnsi="Times New Roman"/>
@@ -32074,7 +31858,17 @@
           <w:szCs w:val="24"/>
           <w:lang w:val="en-US"/>
         </w:rPr>
-        <w:t>, then we’re defining a gas volume mixing ratio</w:t>
+        <w:t>volume mixing</w:t>
+      </w:r>
+      <w:proofErr w:type="gramEnd"/>
+      <w:r>
+        <w:rPr>
+          <w:rFonts w:ascii="Times New Roman" w:hAnsi="Times New Roman"/>
+          <w:color w:val="000000"/>
+          <w:szCs w:val="24"/>
+          <w:lang w:val="en-US"/>
+        </w:rPr>
+        <w:t xml:space="preserve"> ratio</w:t>
       </w:r>
       <w:r>
         <w:rPr>
@@ -32667,30 +32461,30 @@
           <w:rFonts w:ascii="Times New Roman" w:hAnsi="Times New Roman"/>
           <w:szCs w:val="24"/>
         </w:rPr>
-        <w:t xml:space="preserve"> file, with those available in the k-table and ‘snap’ to the nearest available entry to run the calculation. No further interpolation or smoothing is applied. This method is the fastest calculation as only one entry in the k-table is used for each output wavelength/</w:t>
-      </w:r>
-      <w:proofErr w:type="spellStart"/>
+        <w:t xml:space="preserve"> file, with those available in the k-table and ‘snap’ to the nearest available entry to run the calculation. No further interpolation or smoothing is applied. This method is the fastest calculation as only one entry in the k-table is used for each output wavelength/wavenumber </w:t>
+      </w:r>
       <w:r>
         <w:rPr>
           <w:rFonts w:ascii="Times New Roman" w:hAnsi="Times New Roman"/>
           <w:szCs w:val="24"/>
         </w:rPr>
-        <w:t>wavenumber</w:t>
-      </w:r>
-      <w:proofErr w:type="spellEnd"/>
+        <w:t>in the &lt;</w:t>
+      </w:r>
+      <w:proofErr w:type="spellStart"/>
       <w:r>
         <w:rPr>
           <w:rFonts w:ascii="Times New Roman" w:hAnsi="Times New Roman"/>
           <w:szCs w:val="24"/>
         </w:rPr>
-        <w:t xml:space="preserve"> </w:t>
-      </w:r>
+        <w:t>runname</w:t>
+      </w:r>
+      <w:proofErr w:type="spellEnd"/>
       <w:r>
         <w:rPr>
           <w:rFonts w:ascii="Times New Roman" w:hAnsi="Times New Roman"/>
           <w:szCs w:val="24"/>
         </w:rPr>
-        <w:t>in the &lt;</w:t>
+        <w:t>&gt;.</w:t>
       </w:r>
       <w:proofErr w:type="spellStart"/>
       <w:r>
@@ -32698,7 +32492,7 @@
           <w:rFonts w:ascii="Times New Roman" w:hAnsi="Times New Roman"/>
           <w:szCs w:val="24"/>
         </w:rPr>
-        <w:t>runname</w:t>
+        <w:t>spx</w:t>
       </w:r>
       <w:proofErr w:type="spellEnd"/>
       <w:r>
@@ -32706,42 +32500,26 @@
           <w:rFonts w:ascii="Times New Roman" w:hAnsi="Times New Roman"/>
           <w:szCs w:val="24"/>
         </w:rPr>
-        <w:t>&gt;.</w:t>
-      </w:r>
-      <w:proofErr w:type="spellStart"/>
+        <w:t xml:space="preserve"> file </w:t>
+      </w:r>
       <w:r>
         <w:rPr>
           <w:rFonts w:ascii="Times New Roman" w:hAnsi="Times New Roman"/>
           <w:szCs w:val="24"/>
         </w:rPr>
-        <w:t>spx</w:t>
-      </w:r>
-      <w:proofErr w:type="spellEnd"/>
-      <w:r>
+        <w:t xml:space="preserve">and no further convolution is applied. It is possible for such tables to be regularly gridded and have the same ILS at all wavelengths. </w:t>
+      </w:r>
+    </w:p>
+    <w:p>
+      <w:pPr>
         <w:rPr>
           <w:rFonts w:ascii="Times New Roman" w:hAnsi="Times New Roman"/>
           <w:szCs w:val="24"/>
         </w:rPr>
-        <w:t xml:space="preserve"> file </w:t>
-      </w:r>
-      <w:r>
-        <w:rPr>
-          <w:rFonts w:ascii="Times New Roman" w:hAnsi="Times New Roman"/>
-          <w:szCs w:val="24"/>
-        </w:rPr>
-        <w:t xml:space="preserve">and no further convolution is applied. It is possible for such tables to be regularly gridded and have the same ILS at all wavelengths. </w:t>
-      </w:r>
-    </w:p>
-    <w:p>
-      <w:pPr>
-        <w:rPr>
-          <w:rFonts w:ascii="Times New Roman" w:hAnsi="Times New Roman"/>
-          <w:szCs w:val="24"/>
-        </w:rPr>
       </w:pPr>
     </w:p>
     <w:sectPr>
-      <w:headerReference w:type="default" r:id="rId27"/>
+      <w:headerReference w:type="default" r:id="rId30"/>
       <w:pgSz w:w="12240" w:h="15840" w:code="1"/>
       <w:pgMar w:top="1440" w:right="1800" w:bottom="1440" w:left="1800" w:header="720" w:footer="720" w:gutter="0"/>
       <w:pgNumType w:start="1"/>
@@ -32752,7 +32530,7 @@
 </file>
 
 <file path=word/endnotes.xml><?xml version="1.0" encoding="utf-8"?>
-<w:endnotes xmlns:ve="http://schemas.openxmlformats.org/markup-compatibility/2006" xmlns:o="urn:schemas-microsoft-com:office:office" xmlns:r="http://schemas.openxmlformats.org/officeDocument/2006/relationships" xmlns:m="http://schemas.openxmlformats.org/officeDocument/2006/math" xmlns:v="urn:schemas-microsoft-com:vml" xmlns:wp="http://schemas.openxmlformats.org/drawingml/2006/wordprocessingDrawing" xmlns:w10="urn:schemas-microsoft-com:office:word" xmlns:w="http://schemas.openxmlformats.org/wordprocessingml/2006/main" xmlns:wne="http://schemas.microsoft.com/office/word/2006/wordml">
+<w:endnotes xmlns:wpc="http://schemas.microsoft.com/office/word/2010/wordprocessingCanvas" xmlns:mo="http://schemas.microsoft.com/office/mac/office/2008/main" xmlns:mc="http://schemas.openxmlformats.org/markup-compatibility/2006" xmlns:mv="urn:schemas-microsoft-com:mac:vml" xmlns:o="urn:schemas-microsoft-com:office:office" xmlns:r="http://schemas.openxmlformats.org/officeDocument/2006/relationships" xmlns:m="http://schemas.openxmlformats.org/officeDocument/2006/math" xmlns:v="urn:schemas-microsoft-com:vml" xmlns:wp14="http://schemas.microsoft.com/office/word/2010/wordprocessingDrawing" xmlns:wp="http://schemas.openxmlformats.org/drawingml/2006/wordprocessingDrawing" xmlns:w10="urn:schemas-microsoft-com:office:word" xmlns:w="http://schemas.openxmlformats.org/wordprocessingml/2006/main" xmlns:w14="http://schemas.microsoft.com/office/word/2010/wordml" xmlns:wpg="http://schemas.microsoft.com/office/word/2010/wordprocessingGroup" xmlns:wpi="http://schemas.microsoft.com/office/word/2010/wordprocessingInk" xmlns:wne="http://schemas.microsoft.com/office/word/2006/wordml" xmlns:wps="http://schemas.microsoft.com/office/word/2010/wordprocessingShape" mc:Ignorable="w14 wp14 mv">
   <w:endnote w:type="separator" w:id="-1">
     <w:p>
       <w:r>
@@ -32774,7 +32552,7 @@
 </file>
 
 <file path=word/footer1.xml><?xml version="1.0" encoding="utf-8"?>
-<w:ftr xmlns:ve="http://schemas.openxmlformats.org/markup-compatibility/2006" xmlns:o="urn:schemas-microsoft-com:office:office" xmlns:r="http://schemas.openxmlformats.org/officeDocument/2006/relationships" xmlns:m="http://schemas.openxmlformats.org/officeDocument/2006/math" xmlns:v="urn:schemas-microsoft-com:vml" xmlns:wp="http://schemas.openxmlformats.org/drawingml/2006/wordprocessingDrawing" xmlns:w10="urn:schemas-microsoft-com:office:word" xmlns:w="http://schemas.openxmlformats.org/wordprocessingml/2006/main" xmlns:wne="http://schemas.microsoft.com/office/word/2006/wordml">
+<w:ftr xmlns:wpc="http://schemas.microsoft.com/office/word/2010/wordprocessingCanvas" xmlns:mo="http://schemas.microsoft.com/office/mac/office/2008/main" xmlns:mc="http://schemas.openxmlformats.org/markup-compatibility/2006" xmlns:mv="urn:schemas-microsoft-com:mac:vml" xmlns:o="urn:schemas-microsoft-com:office:office" xmlns:r="http://schemas.openxmlformats.org/officeDocument/2006/relationships" xmlns:m="http://schemas.openxmlformats.org/officeDocument/2006/math" xmlns:v="urn:schemas-microsoft-com:vml" xmlns:wp14="http://schemas.microsoft.com/office/word/2010/wordprocessingDrawing" xmlns:wp="http://schemas.openxmlformats.org/drawingml/2006/wordprocessingDrawing" xmlns:w10="urn:schemas-microsoft-com:office:word" xmlns:w="http://schemas.openxmlformats.org/wordprocessingml/2006/main" xmlns:w14="http://schemas.microsoft.com/office/word/2010/wordml" xmlns:wpg="http://schemas.microsoft.com/office/word/2010/wordprocessingGroup" xmlns:wpi="http://schemas.microsoft.com/office/word/2010/wordprocessingInk" xmlns:wne="http://schemas.microsoft.com/office/word/2006/wordml" xmlns:wps="http://schemas.microsoft.com/office/word/2010/wordprocessingShape" mc:Ignorable="w14 wp14">
   <w:p>
     <w:pPr>
       <w:pStyle w:val="Footer"/>
@@ -32806,7 +32584,7 @@
 </file>
 
 <file path=word/footnotes.xml><?xml version="1.0" encoding="utf-8"?>
-<w:footnotes xmlns:ve="http://schemas.openxmlformats.org/markup-compatibility/2006" xmlns:o="urn:schemas-microsoft-com:office:office" xmlns:r="http://schemas.openxmlformats.org/officeDocument/2006/relationships" xmlns:m="http://schemas.openxmlformats.org/officeDocument/2006/math" xmlns:v="urn:schemas-microsoft-com:vml" xmlns:wp="http://schemas.openxmlformats.org/drawingml/2006/wordprocessingDrawing" xmlns:w10="urn:schemas-microsoft-com:office:word" xmlns:w="http://schemas.openxmlformats.org/wordprocessingml/2006/main" xmlns:wne="http://schemas.microsoft.com/office/word/2006/wordml">
+<w:footnotes xmlns:wpc="http://schemas.microsoft.com/office/word/2010/wordprocessingCanvas" xmlns:mo="http://schemas.microsoft.com/office/mac/office/2008/main" xmlns:mc="http://schemas.openxmlformats.org/markup-compatibility/2006" xmlns:mv="urn:schemas-microsoft-com:mac:vml" xmlns:o="urn:schemas-microsoft-com:office:office" xmlns:r="http://schemas.openxmlformats.org/officeDocument/2006/relationships" xmlns:m="http://schemas.openxmlformats.org/officeDocument/2006/math" xmlns:v="urn:schemas-microsoft-com:vml" xmlns:wp14="http://schemas.microsoft.com/office/word/2010/wordprocessingDrawing" xmlns:wp="http://schemas.openxmlformats.org/drawingml/2006/wordprocessingDrawing" xmlns:w10="urn:schemas-microsoft-com:office:word" xmlns:w="http://schemas.openxmlformats.org/wordprocessingml/2006/main" xmlns:w14="http://schemas.microsoft.com/office/word/2010/wordml" xmlns:wpg="http://schemas.microsoft.com/office/word/2010/wordprocessingGroup" xmlns:wpi="http://schemas.microsoft.com/office/word/2010/wordprocessingInk" xmlns:wne="http://schemas.microsoft.com/office/word/2006/wordml" xmlns:wps="http://schemas.microsoft.com/office/word/2010/wordprocessingShape" mc:Ignorable="w14 wp14 mv">
   <w:footnote w:type="separator" w:id="-1">
     <w:p>
       <w:r>
@@ -32828,7 +32606,7 @@
 </file>
 
 <file path=word/header1.xml><?xml version="1.0" encoding="utf-8"?>
-<w:hdr xmlns:ve="http://schemas.openxmlformats.org/markup-compatibility/2006" xmlns:o="urn:schemas-microsoft-com:office:office" xmlns:r="http://schemas.openxmlformats.org/officeDocument/2006/relationships" xmlns:m="http://schemas.openxmlformats.org/officeDocument/2006/math" xmlns:v="urn:schemas-microsoft-com:vml" xmlns:wp="http://schemas.openxmlformats.org/drawingml/2006/wordprocessingDrawing" xmlns:w10="urn:schemas-microsoft-com:office:word" xmlns:w="http://schemas.openxmlformats.org/wordprocessingml/2006/main" xmlns:wne="http://schemas.microsoft.com/office/word/2006/wordml">
+<w:hdr xmlns:wpc="http://schemas.microsoft.com/office/word/2010/wordprocessingCanvas" xmlns:mo="http://schemas.microsoft.com/office/mac/office/2008/main" xmlns:mc="http://schemas.openxmlformats.org/markup-compatibility/2006" xmlns:mv="urn:schemas-microsoft-com:mac:vml" xmlns:o="urn:schemas-microsoft-com:office:office" xmlns:r="http://schemas.openxmlformats.org/officeDocument/2006/relationships" xmlns:m="http://schemas.openxmlformats.org/officeDocument/2006/math" xmlns:v="urn:schemas-microsoft-com:vml" xmlns:wp14="http://schemas.microsoft.com/office/word/2010/wordprocessingDrawing" xmlns:wp="http://schemas.openxmlformats.org/drawingml/2006/wordprocessingDrawing" xmlns:w10="urn:schemas-microsoft-com:office:word" xmlns:w="http://schemas.openxmlformats.org/wordprocessingml/2006/main" xmlns:w14="http://schemas.microsoft.com/office/word/2010/wordml" xmlns:wpg="http://schemas.microsoft.com/office/word/2010/wordprocessingGroup" xmlns:wpi="http://schemas.microsoft.com/office/word/2010/wordprocessingInk" xmlns:wne="http://schemas.microsoft.com/office/word/2006/wordml" xmlns:wps="http://schemas.microsoft.com/office/word/2010/wordprocessingShape" mc:Ignorable="w14 wp14">
   <w:p>
     <w:pPr>
       <w:pStyle w:val="Header"/>
@@ -32867,7 +32645,7 @@
 </file>
 
 <file path=word/header2.xml><?xml version="1.0" encoding="utf-8"?>
-<w:hdr xmlns:ve="http://schemas.openxmlformats.org/markup-compatibility/2006" xmlns:o="urn:schemas-microsoft-com:office:office" xmlns:r="http://schemas.openxmlformats.org/officeDocument/2006/relationships" xmlns:m="http://schemas.openxmlformats.org/officeDocument/2006/math" xmlns:v="urn:schemas-microsoft-com:vml" xmlns:wp="http://schemas.openxmlformats.org/drawingml/2006/wordprocessingDrawing" xmlns:w10="urn:schemas-microsoft-com:office:word" xmlns:w="http://schemas.openxmlformats.org/wordprocessingml/2006/main" xmlns:wne="http://schemas.microsoft.com/office/word/2006/wordml">
+<w:hdr xmlns:wpc="http://schemas.microsoft.com/office/word/2010/wordprocessingCanvas" xmlns:mo="http://schemas.microsoft.com/office/mac/office/2008/main" xmlns:mc="http://schemas.openxmlformats.org/markup-compatibility/2006" xmlns:mv="urn:schemas-microsoft-com:mac:vml" xmlns:o="urn:schemas-microsoft-com:office:office" xmlns:r="http://schemas.openxmlformats.org/officeDocument/2006/relationships" xmlns:m="http://schemas.openxmlformats.org/officeDocument/2006/math" xmlns:v="urn:schemas-microsoft-com:vml" xmlns:wp14="http://schemas.microsoft.com/office/word/2010/wordprocessingDrawing" xmlns:wp="http://schemas.openxmlformats.org/drawingml/2006/wordprocessingDrawing" xmlns:w10="urn:schemas-microsoft-com:office:word" xmlns:w="http://schemas.openxmlformats.org/wordprocessingml/2006/main" xmlns:w14="http://schemas.microsoft.com/office/word/2010/wordml" xmlns:wpg="http://schemas.microsoft.com/office/word/2010/wordprocessingGroup" xmlns:wpi="http://schemas.microsoft.com/office/word/2010/wordprocessingInk" xmlns:wne="http://schemas.microsoft.com/office/word/2006/wordml" xmlns:wps="http://schemas.microsoft.com/office/word/2010/wordprocessingShape" mc:Ignorable="w14 wp14">
   <w:p>
     <w:pPr>
       <w:pStyle w:val="Header"/>
@@ -32907,7 +32685,7 @@
 </file>
 
 <file path=word/header3.xml><?xml version="1.0" encoding="utf-8"?>
-<w:hdr xmlns:ve="http://schemas.openxmlformats.org/markup-compatibility/2006" xmlns:o="urn:schemas-microsoft-com:office:office" xmlns:r="http://schemas.openxmlformats.org/officeDocument/2006/relationships" xmlns:m="http://schemas.openxmlformats.org/officeDocument/2006/math" xmlns:v="urn:schemas-microsoft-com:vml" xmlns:wp="http://schemas.openxmlformats.org/drawingml/2006/wordprocessingDrawing" xmlns:w10="urn:schemas-microsoft-com:office:word" xmlns:w="http://schemas.openxmlformats.org/wordprocessingml/2006/main" xmlns:wne="http://schemas.microsoft.com/office/word/2006/wordml">
+<w:hdr xmlns:wpc="http://schemas.microsoft.com/office/word/2010/wordprocessingCanvas" xmlns:mo="http://schemas.microsoft.com/office/mac/office/2008/main" xmlns:mc="http://schemas.openxmlformats.org/markup-compatibility/2006" xmlns:mv="urn:schemas-microsoft-com:mac:vml" xmlns:o="urn:schemas-microsoft-com:office:office" xmlns:r="http://schemas.openxmlformats.org/officeDocument/2006/relationships" xmlns:m="http://schemas.openxmlformats.org/officeDocument/2006/math" xmlns:v="urn:schemas-microsoft-com:vml" xmlns:wp14="http://schemas.microsoft.com/office/word/2010/wordprocessingDrawing" xmlns:wp="http://schemas.openxmlformats.org/drawingml/2006/wordprocessingDrawing" xmlns:w10="urn:schemas-microsoft-com:office:word" xmlns:w="http://schemas.openxmlformats.org/wordprocessingml/2006/main" xmlns:w14="http://schemas.microsoft.com/office/word/2010/wordml" xmlns:wpg="http://schemas.microsoft.com/office/word/2010/wordprocessingGroup" xmlns:wpi="http://schemas.microsoft.com/office/word/2010/wordprocessingInk" xmlns:wne="http://schemas.microsoft.com/office/word/2006/wordml" xmlns:wps="http://schemas.microsoft.com/office/word/2010/wordprocessingShape" mc:Ignorable="w14 wp14">
   <w:p>
     <w:pPr>
       <w:pStyle w:val="Header"/>
@@ -32956,7 +32734,7 @@
         <w:rFonts w:ascii="Times New Roman" w:hAnsi="Times New Roman"/>
         <w:noProof/>
       </w:rPr>
-      <w:t>3</w:t>
+      <w:t>27</w:t>
     </w:r>
     <w:r>
       <w:rPr>
@@ -32985,7 +32763,7 @@
 </file>
 
 <file path=word/numbering.xml><?xml version="1.0" encoding="utf-8"?>
-<w:numbering xmlns:ve="http://schemas.openxmlformats.org/markup-compatibility/2006" xmlns:o="urn:schemas-microsoft-com:office:office" xmlns:r="http://schemas.openxmlformats.org/officeDocument/2006/relationships" xmlns:m="http://schemas.openxmlformats.org/officeDocument/2006/math" xmlns:v="urn:schemas-microsoft-com:vml" xmlns:wp="http://schemas.openxmlformats.org/drawingml/2006/wordprocessingDrawing" xmlns:w10="urn:schemas-microsoft-com:office:word" xmlns:w="http://schemas.openxmlformats.org/wordprocessingml/2006/main" xmlns:wne="http://schemas.microsoft.com/office/word/2006/wordml">
+<w:numbering xmlns:wpc="http://schemas.microsoft.com/office/word/2010/wordprocessingCanvas" xmlns:mo="http://schemas.microsoft.com/office/mac/office/2008/main" xmlns:mc="http://schemas.openxmlformats.org/markup-compatibility/2006" xmlns:mv="urn:schemas-microsoft-com:mac:vml" xmlns:o="urn:schemas-microsoft-com:office:office" xmlns:r="http://schemas.openxmlformats.org/officeDocument/2006/relationships" xmlns:m="http://schemas.openxmlformats.org/officeDocument/2006/math" xmlns:v="urn:schemas-microsoft-com:vml" xmlns:wp14="http://schemas.microsoft.com/office/word/2010/wordprocessingDrawing" xmlns:wp="http://schemas.openxmlformats.org/drawingml/2006/wordprocessingDrawing" xmlns:w10="urn:schemas-microsoft-com:office:word" xmlns:w="http://schemas.openxmlformats.org/wordprocessingml/2006/main" xmlns:w14="http://schemas.microsoft.com/office/word/2010/wordml" xmlns:wpg="http://schemas.microsoft.com/office/word/2010/wordprocessingGroup" xmlns:wpi="http://schemas.microsoft.com/office/word/2010/wordprocessingInk" xmlns:wne="http://schemas.microsoft.com/office/word/2006/wordml" xmlns:wps="http://schemas.microsoft.com/office/word/2010/wordprocessingShape" mc:Ignorable="w14 wp14 mv">
   <w:abstractNum w:abstractNumId="0">
     <w:nsid w:val="FFFFFF7C"/>
     <w:multiLevelType w:val="singleLevel"/>
@@ -36898,7 +36676,7 @@
 </file>
 
 <file path=word/styles.xml><?xml version="1.0" encoding="utf-8"?>
-<w:styles xmlns:r="http://schemas.openxmlformats.org/officeDocument/2006/relationships" xmlns:w="http://schemas.openxmlformats.org/wordprocessingml/2006/main">
+<w:styles xmlns:mc="http://schemas.openxmlformats.org/markup-compatibility/2006" xmlns:r="http://schemas.openxmlformats.org/officeDocument/2006/relationships" xmlns:w="http://schemas.openxmlformats.org/wordprocessingml/2006/main" xmlns:w14="http://schemas.microsoft.com/office/word/2010/wordml" mc:Ignorable="w14">
   <w:docDefaults>
     <w:rPrDefault>
       <w:rPr>
@@ -36908,7 +36686,7 @@
     </w:rPrDefault>
     <w:pPrDefault/>
   </w:docDefaults>
-  <w:latentStyles w:defLockedState="0" w:defUIPriority="0" w:defSemiHidden="1" w:defUnhideWhenUsed="1" w:defQFormat="0" w:count="267">
+  <w:latentStyles w:defLockedState="0" w:defUIPriority="0" w:defSemiHidden="1" w:defUnhideWhenUsed="1" w:defQFormat="0" w:count="276">
     <w:lsdException w:name="Normal" w:semiHidden="0" w:unhideWhenUsed="0" w:qFormat="1"/>
     <w:lsdException w:name="heading 1" w:semiHidden="0" w:unhideWhenUsed="0" w:qFormat="1"/>
     <w:lsdException w:name="heading 2" w:semiHidden="0" w:unhideWhenUsed="0" w:qFormat="1"/>
@@ -37286,7 +37064,6 @@
     <w:uiPriority w:val="99"/>
     <w:semiHidden/>
     <w:unhideWhenUsed/>
-    <w:qFormat/>
     <w:tblPr>
       <w:tblInd w:w="0" w:type="dxa"/>
       <w:tblCellMar>
@@ -39822,7 +39599,7 @@
 </file>
 
 <file path=customXml/itemProps1.xml><?xml version="1.0" encoding="utf-8"?>
-<ds:datastoreItem xmlns:ds="http://schemas.openxmlformats.org/officeDocument/2006/customXml" ds:itemID="{9A71CA1B-4219-DE46-B1F7-F7CC8B5D06CB}">
+<ds:datastoreItem xmlns:ds="http://schemas.openxmlformats.org/officeDocument/2006/customXml" ds:itemID="{398FE48F-3758-48C3-BCE7-FA90A16E9671}">
   <ds:schemaRefs>
     <ds:schemaRef ds:uri="http://schemas.openxmlformats.org/officeDocument/2006/bibliography"/>
   </ds:schemaRefs>
@@ -39830,7 +39607,7 @@
 </file>
 
 <file path=customXml/itemProps2.xml><?xml version="1.0" encoding="utf-8"?>
-<ds:datastoreItem xmlns:ds="http://schemas.openxmlformats.org/officeDocument/2006/customXml" ds:itemID="{6F2D50B9-EDB2-48B0-ABD5-8BB57736A55C}">
+<ds:datastoreItem xmlns:ds="http://schemas.openxmlformats.org/officeDocument/2006/customXml" ds:itemID="{FD828CD7-FD91-FD49-9B94-AF55A5B82560}">
   <ds:schemaRefs>
     <ds:schemaRef ds:uri="http://schemas.openxmlformats.org/officeDocument/2006/bibliography"/>
   </ds:schemaRefs>
@@ -39838,7 +39615,7 @@
 </file>
 
 <file path=customXml/itemProps3.xml><?xml version="1.0" encoding="utf-8"?>
-<ds:datastoreItem xmlns:ds="http://schemas.openxmlformats.org/officeDocument/2006/customXml" ds:itemID="{398FE48F-3758-48C3-BCE7-FA90A16E9671}">
+<ds:datastoreItem xmlns:ds="http://schemas.openxmlformats.org/officeDocument/2006/customXml" ds:itemID="{9F466776-E6E6-2745-8757-743CBE7A008C}">
   <ds:schemaRefs>
     <ds:schemaRef ds:uri="http://schemas.openxmlformats.org/officeDocument/2006/bibliography"/>
   </ds:schemaRefs>

</xml_diff>

<commit_message>
Updated manuals to account for layer splitting according to defined pressure grid
</commit_message>
<xml_diff>
--- a/manuals/Nemesis_B2.docx
+++ b/manuals/Nemesis_B2.docx
@@ -1,6 +1,6 @@
 
 <file path=word/document.xml><?xml version="1.0" encoding="utf-8"?>
-<w:document xmlns:wpc="http://schemas.microsoft.com/office/word/2010/wordprocessingCanvas" xmlns:mo="http://schemas.microsoft.com/office/mac/office/2008/main" xmlns:mc="http://schemas.openxmlformats.org/markup-compatibility/2006" xmlns:mv="urn:schemas-microsoft-com:mac:vml" xmlns:o="urn:schemas-microsoft-com:office:office" xmlns:r="http://schemas.openxmlformats.org/officeDocument/2006/relationships" xmlns:m="http://schemas.openxmlformats.org/officeDocument/2006/math" xmlns:v="urn:schemas-microsoft-com:vml" xmlns:wp14="http://schemas.microsoft.com/office/word/2010/wordprocessingDrawing" xmlns:wp="http://schemas.openxmlformats.org/drawingml/2006/wordprocessingDrawing" xmlns:w10="urn:schemas-microsoft-com:office:word" xmlns:w="http://schemas.openxmlformats.org/wordprocessingml/2006/main" xmlns:w14="http://schemas.microsoft.com/office/word/2010/wordml" xmlns:wpg="http://schemas.microsoft.com/office/word/2010/wordprocessingGroup" xmlns:wpi="http://schemas.microsoft.com/office/word/2010/wordprocessingInk" xmlns:wne="http://schemas.microsoft.com/office/word/2006/wordml" xmlns:wps="http://schemas.microsoft.com/office/word/2010/wordprocessingShape" mc:Ignorable="w14 wp14 mv">
+<w:document xmlns:ve="http://schemas.openxmlformats.org/markup-compatibility/2006" xmlns:o="urn:schemas-microsoft-com:office:office" xmlns:r="http://schemas.openxmlformats.org/officeDocument/2006/relationships" xmlns:m="http://schemas.openxmlformats.org/officeDocument/2006/math" xmlns:v="urn:schemas-microsoft-com:vml" xmlns:wp="http://schemas.openxmlformats.org/drawingml/2006/wordprocessingDrawing" xmlns:w10="urn:schemas-microsoft-com:office:word" xmlns:w="http://schemas.openxmlformats.org/wordprocessingml/2006/main" xmlns:wne="http://schemas.microsoft.com/office/word/2006/wordml">
   <w:body>
     <w:p>
       <w:pPr>
@@ -137,10 +137,10 @@
           <w:rFonts w:ascii="Times New Roman" w:hAnsi="Times New Roman"/>
           <w:b/>
           <w:noProof/>
-          <w:lang w:val="en-US"/>
+          <w:lang w:eastAsia="en-GB"/>
         </w:rPr>
         <w:drawing>
-          <wp:inline distT="0" distB="0" distL="0" distR="0" wp14:anchorId="70981FEC" wp14:editId="170DA13D">
+          <wp:inline distT="0" distB="0" distL="0" distR="0">
             <wp:extent cx="2049344" cy="4241800"/>
             <wp:effectExtent l="0" t="0" r="8255" b="0"/>
             <wp:docPr id="1" name="Picture 1"/>
@@ -157,10 +157,10 @@
                     </pic:cNvPicPr>
                   </pic:nvPicPr>
                   <pic:blipFill>
-                    <a:blip r:embed="rId11">
+                    <a:blip r:embed="rId10">
                       <a:extLst>
                         <a:ext uri="{28A0092B-C50C-407E-A947-70E740481C1C}">
-                          <a14:useLocalDpi xmlns:a14="http://schemas.microsoft.com/office/drawing/2010/main" val="0"/>
+                          <a14:useLocalDpi xmlns:a14="http://schemas.microsoft.com/office/drawing/2010/main" xmlns:wps="http://schemas.microsoft.com/office/word/2010/wordprocessingShape" xmlns:wpi="http://schemas.microsoft.com/office/word/2010/wordprocessingInk" xmlns:wpg="http://schemas.microsoft.com/office/word/2010/wordprocessingGroup" xmlns:w14="http://schemas.microsoft.com/office/word/2010/wordml" xmlns:w="http://schemas.openxmlformats.org/wordprocessingml/2006/main" xmlns:w10="urn:schemas-microsoft-com:office:word" xmlns:wp14="http://schemas.microsoft.com/office/word/2010/wordprocessingDrawing" xmlns:v="urn:schemas-microsoft-com:vml" xmlns:o="urn:schemas-microsoft-com:office:office" xmlns:mv="urn:schemas-microsoft-com:mac:vml" xmlns:mc="http://schemas.openxmlformats.org/markup-compatibility/2006" xmlns:mo="http://schemas.microsoft.com/office/mac/office/2008/main" xmlns:wpc="http://schemas.microsoft.com/office/word/2010/wordprocessingCanvas" xmlns="" val="0"/>
                         </a:ext>
                       </a:extLst>
                     </a:blip>
@@ -376,7 +376,7 @@
           <w:left w:w="80" w:type="dxa"/>
           <w:right w:w="80" w:type="dxa"/>
         </w:tblCellMar>
-        <w:tblLook w:val="0000" w:firstRow="0" w:lastRow="0" w:firstColumn="0" w:lastColumn="0" w:noHBand="0" w:noVBand="0"/>
+        <w:tblLook w:val="0000"/>
       </w:tblPr>
       <w:tblGrid>
         <w:gridCol w:w="8280"/>
@@ -484,7 +484,7 @@
           <w:left w:w="80" w:type="dxa"/>
           <w:right w:w="80" w:type="dxa"/>
         </w:tblCellMar>
-        <w:tblLook w:val="0000" w:firstRow="0" w:lastRow="0" w:firstColumn="0" w:lastColumn="0" w:noHBand="0" w:noVBand="0"/>
+        <w:tblLook w:val="0000"/>
       </w:tblPr>
       <w:tblGrid>
         <w:gridCol w:w="931"/>
@@ -2963,7 +2963,7 @@
           <w:left w:w="80" w:type="dxa"/>
           <w:right w:w="80" w:type="dxa"/>
         </w:tblCellMar>
-        <w:tblLook w:val="0000" w:firstRow="0" w:lastRow="0" w:firstColumn="0" w:lastColumn="0" w:noHBand="0" w:noVBand="0"/>
+        <w:tblLook w:val="0000"/>
       </w:tblPr>
       <w:tblGrid>
         <w:gridCol w:w="432"/>
@@ -6396,9 +6396,9 @@
           <w:rFonts w:ascii="Times New Roman" w:hAnsi="Times New Roman"/>
         </w:rPr>
         <w:sectPr>
-          <w:headerReference w:type="even" r:id="rId12"/>
-          <w:headerReference w:type="default" r:id="rId13"/>
-          <w:footerReference w:type="default" r:id="rId14"/>
+          <w:headerReference w:type="even" r:id="rId11"/>
+          <w:headerReference w:type="default" r:id="rId12"/>
+          <w:footerReference w:type="default" r:id="rId13"/>
           <w:pgSz w:w="12240" w:h="15840" w:code="1"/>
           <w:pgMar w:top="1440" w:right="1800" w:bottom="1440" w:left="1800" w:header="720" w:footer="720" w:gutter="0"/>
           <w:cols w:space="720"/>
@@ -7666,7 +7666,21 @@
         <w:rPr>
           <w:rFonts w:ascii="Times New Roman" w:hAnsi="Times New Roman"/>
         </w:rPr>
-        <w:t xml:space="preserve">or Wavenumber </w:t>
+        <w:t xml:space="preserve">or </w:t>
+      </w:r>
+      <w:proofErr w:type="spellStart"/>
+      <w:r>
+        <w:rPr>
+          <w:rFonts w:ascii="Times New Roman" w:hAnsi="Times New Roman"/>
+        </w:rPr>
+        <w:t>Wavenumber</w:t>
+      </w:r>
+      <w:proofErr w:type="spellEnd"/>
+      <w:r>
+        <w:rPr>
+          <w:rFonts w:ascii="Times New Roman" w:hAnsi="Times New Roman"/>
+        </w:rPr>
+        <w:t xml:space="preserve"> </w:t>
       </w:r>
       <w:r>
         <w:rPr>
@@ -7746,7 +7760,21 @@
         <w:rPr>
           <w:rFonts w:ascii="Times New Roman" w:hAnsi="Times New Roman"/>
         </w:rPr>
-        <w:t xml:space="preserve">Wavelength or Wavenumber Space: </w:t>
+        <w:t xml:space="preserve">Wavelength or </w:t>
+      </w:r>
+      <w:proofErr w:type="spellStart"/>
+      <w:r>
+        <w:rPr>
+          <w:rFonts w:ascii="Times New Roman" w:hAnsi="Times New Roman"/>
+        </w:rPr>
+        <w:t>Wavenumber</w:t>
+      </w:r>
+      <w:proofErr w:type="spellEnd"/>
+      <w:r>
+        <w:rPr>
+          <w:rFonts w:ascii="Times New Roman" w:hAnsi="Times New Roman"/>
+        </w:rPr>
+        <w:t xml:space="preserve"> Space: </w:t>
       </w:r>
       <w:r>
         <w:rPr>
@@ -8269,6 +8297,7 @@
         </w:rPr>
       </w:pPr>
       <w:proofErr w:type="spellStart"/>
+      <w:proofErr w:type="gramStart"/>
       <w:r>
         <w:rPr>
           <w:rFonts w:ascii="Times New Roman" w:hAnsi="Times New Roman"/>
@@ -8295,213 +8324,212 @@
         </w:rPr>
         <w:t xml:space="preserve">As </w:t>
       </w:r>
+      <w:r>
+        <w:rPr>
+          <w:rFonts w:ascii="Times New Roman" w:hAnsi="Times New Roman"/>
+          <w:u w:val="single"/>
+        </w:rPr>
+        <w:t>Nemesis</w:t>
+      </w:r>
+      <w:r>
+        <w:rPr>
+          <w:rFonts w:ascii="Times New Roman" w:hAnsi="Times New Roman"/>
+        </w:rPr>
+        <w:t>, but optimised to deal with limb-observing geometries.</w:t>
+      </w:r>
+      <w:proofErr w:type="gramEnd"/>
+      <w:r>
+        <w:rPr>
+          <w:rFonts w:ascii="Times New Roman" w:hAnsi="Times New Roman"/>
+        </w:rPr>
+        <w:t xml:space="preserve"> Model uses different method of combining individual</w:t>
+      </w:r>
+      <w:r>
+        <w:rPr>
+          <w:rFonts w:ascii="Times New Roman" w:hAnsi="Times New Roman"/>
+        </w:rPr>
+        <w:t xml:space="preserve"> </w:t>
+      </w:r>
+      <w:r>
+        <w:rPr>
+          <w:rFonts w:ascii="Times New Roman" w:hAnsi="Times New Roman"/>
+        </w:rPr>
+        <w:t>layers to make the calculations faster.</w:t>
+      </w:r>
+      <w:r>
+        <w:rPr>
+          <w:rFonts w:ascii="Times New Roman" w:hAnsi="Times New Roman"/>
+        </w:rPr>
+        <w:t xml:space="preserve"> (IFORM = 0)</w:t>
+      </w:r>
+    </w:p>
+    <w:p>
+      <w:pPr>
+        <w:ind w:left="1418" w:hanging="1418"/>
+        <w:rPr>
+          <w:rFonts w:ascii="Times New Roman" w:hAnsi="Times New Roman"/>
+        </w:rPr>
+      </w:pPr>
+    </w:p>
+    <w:p>
+      <w:pPr>
+        <w:ind w:left="1418" w:hanging="1418"/>
+        <w:rPr>
+          <w:rFonts w:ascii="Times New Roman" w:hAnsi="Times New Roman"/>
+        </w:rPr>
+      </w:pPr>
+      <w:proofErr w:type="spellStart"/>
+      <w:r>
+        <w:rPr>
+          <w:rFonts w:ascii="Times New Roman" w:hAnsi="Times New Roman"/>
+          <w:u w:val="single"/>
+        </w:rPr>
+        <w:t>NemesisMCS</w:t>
+      </w:r>
+      <w:proofErr w:type="spellEnd"/>
+      <w:r>
+        <w:rPr>
+          <w:rFonts w:ascii="Times New Roman" w:hAnsi="Times New Roman"/>
+        </w:rPr>
+        <w:tab/>
+      </w:r>
+      <w:r>
+        <w:rPr>
+          <w:rFonts w:ascii="Times New Roman" w:hAnsi="Times New Roman"/>
+        </w:rPr>
+        <w:t xml:space="preserve">Extension of </w:t>
+      </w:r>
+      <w:proofErr w:type="spellStart"/>
+      <w:r>
+        <w:rPr>
+          <w:rFonts w:ascii="Times New Roman" w:hAnsi="Times New Roman"/>
+          <w:u w:val="single"/>
+        </w:rPr>
+        <w:t>NemesisL</w:t>
+      </w:r>
+      <w:proofErr w:type="spellEnd"/>
+      <w:r>
+        <w:rPr>
+          <w:rFonts w:ascii="Times New Roman" w:hAnsi="Times New Roman"/>
+        </w:rPr>
+        <w:t xml:space="preserve"> to model MCS observations of Mars. Model</w:t>
+      </w:r>
+      <w:r>
+        <w:rPr>
+          <w:rFonts w:ascii="Times New Roman" w:hAnsi="Times New Roman"/>
+        </w:rPr>
+        <w:t xml:space="preserve"> </w:t>
+      </w:r>
+      <w:r>
+        <w:rPr>
+          <w:rFonts w:ascii="Times New Roman" w:hAnsi="Times New Roman"/>
+        </w:rPr>
+        <w:t>uses additional FOV data to model observations and also</w:t>
+      </w:r>
+      <w:r>
+        <w:rPr>
+          <w:rFonts w:ascii="Times New Roman" w:hAnsi="Times New Roman"/>
+        </w:rPr>
+        <w:t xml:space="preserve"> </w:t>
+      </w:r>
+      <w:r>
+        <w:rPr>
+          <w:rFonts w:ascii="Times New Roman" w:hAnsi="Times New Roman"/>
+        </w:rPr>
+        <w:t>pointing data.</w:t>
+      </w:r>
+      <w:r>
+        <w:rPr>
+          <w:rFonts w:ascii="Times New Roman" w:hAnsi="Times New Roman"/>
+        </w:rPr>
+        <w:t xml:space="preserve"> (IFORM = 0)</w:t>
+      </w:r>
+    </w:p>
+    <w:p>
+      <w:pPr>
+        <w:ind w:left="1418" w:hanging="1418"/>
+        <w:rPr>
+          <w:rFonts w:ascii="Times New Roman" w:hAnsi="Times New Roman"/>
+        </w:rPr>
+      </w:pPr>
+    </w:p>
+    <w:p>
+      <w:pPr>
+        <w:ind w:left="1418" w:hanging="1418"/>
+        <w:rPr>
+          <w:rFonts w:ascii="Times New Roman" w:hAnsi="Times New Roman"/>
+        </w:rPr>
+      </w:pPr>
+      <w:proofErr w:type="spellStart"/>
+      <w:r>
+        <w:rPr>
+          <w:rFonts w:ascii="Times New Roman" w:hAnsi="Times New Roman"/>
+          <w:u w:val="single"/>
+        </w:rPr>
+        <w:t>Nemesisdisc</w:t>
+      </w:r>
+      <w:proofErr w:type="spellEnd"/>
+      <w:r>
+        <w:rPr>
+          <w:rFonts w:ascii="Times New Roman" w:hAnsi="Times New Roman"/>
+        </w:rPr>
+        <w:tab/>
+      </w:r>
+      <w:r>
+        <w:rPr>
+          <w:rFonts w:ascii="Times New Roman" w:hAnsi="Times New Roman"/>
+        </w:rPr>
+        <w:t xml:space="preserve">Version of </w:t>
+      </w:r>
+      <w:r>
+        <w:rPr>
+          <w:rFonts w:ascii="Copperplate Gothic Light" w:hAnsi="Copperplate Gothic Light"/>
+        </w:rPr>
+        <w:t>Nemesis</w:t>
+      </w:r>
+      <w:r>
+        <w:rPr>
+          <w:rFonts w:ascii="Times New Roman" w:hAnsi="Times New Roman"/>
+        </w:rPr>
+        <w:t xml:space="preserve"> </w:t>
+      </w:r>
+      <w:r>
+        <w:rPr>
+          <w:rFonts w:ascii="Times New Roman" w:hAnsi="Times New Roman"/>
+        </w:rPr>
+        <w:t>for specifically modelling power</w:t>
+      </w:r>
+      <w:r>
+        <w:rPr>
+          <w:rFonts w:ascii="Times New Roman" w:hAnsi="Times New Roman"/>
+        </w:rPr>
+        <w:t xml:space="preserve"> </w:t>
+      </w:r>
+      <w:r>
+        <w:rPr>
+          <w:rFonts w:ascii="Times New Roman" w:hAnsi="Times New Roman"/>
+        </w:rPr>
+        <w:t>spectra of planets or secondary transit observations</w:t>
+      </w:r>
+      <w:r>
+        <w:rPr>
+          <w:rFonts w:ascii="Times New Roman" w:hAnsi="Times New Roman"/>
+        </w:rPr>
+        <w:t>. (</w:t>
+      </w:r>
       <w:proofErr w:type="gramStart"/>
       <w:r>
         <w:rPr>
           <w:rFonts w:ascii="Times New Roman" w:hAnsi="Times New Roman"/>
-          <w:u w:val="single"/>
-        </w:rPr>
-        <w:t>Nemesis</w:t>
-      </w:r>
-      <w:r>
-        <w:rPr>
-          <w:rFonts w:ascii="Times New Roman" w:hAnsi="Times New Roman"/>
-        </w:rPr>
-        <w:t>,</w:t>
+        </w:rPr>
+        <w:t>i.e</w:t>
       </w:r>
       <w:proofErr w:type="gramEnd"/>
       <w:r>
         <w:rPr>
           <w:rFonts w:ascii="Times New Roman" w:hAnsi="Times New Roman"/>
         </w:rPr>
-        <w:t xml:space="preserve"> but optimised to deal with limb-observing geometries. Model uses different method of combining individual</w:t>
-      </w:r>
-      <w:r>
-        <w:rPr>
-          <w:rFonts w:ascii="Times New Roman" w:hAnsi="Times New Roman"/>
-        </w:rPr>
-        <w:t xml:space="preserve"> </w:t>
-      </w:r>
-      <w:r>
-        <w:rPr>
-          <w:rFonts w:ascii="Times New Roman" w:hAnsi="Times New Roman"/>
-        </w:rPr>
-        <w:t>layers to make the calculations faster.</w:t>
-      </w:r>
-      <w:r>
-        <w:rPr>
-          <w:rFonts w:ascii="Times New Roman" w:hAnsi="Times New Roman"/>
-        </w:rPr>
-        <w:t xml:space="preserve"> (IFORM = 0)</w:t>
-      </w:r>
-    </w:p>
-    <w:p>
-      <w:pPr>
-        <w:ind w:left="1418" w:hanging="1418"/>
-        <w:rPr>
-          <w:rFonts w:ascii="Times New Roman" w:hAnsi="Times New Roman"/>
-        </w:rPr>
-      </w:pPr>
-    </w:p>
-    <w:p>
-      <w:pPr>
-        <w:ind w:left="1418" w:hanging="1418"/>
-        <w:rPr>
-          <w:rFonts w:ascii="Times New Roman" w:hAnsi="Times New Roman"/>
-        </w:rPr>
-      </w:pPr>
-      <w:proofErr w:type="spellStart"/>
-      <w:r>
-        <w:rPr>
-          <w:rFonts w:ascii="Times New Roman" w:hAnsi="Times New Roman"/>
-          <w:u w:val="single"/>
-        </w:rPr>
-        <w:t>NemesisMCS</w:t>
-      </w:r>
-      <w:proofErr w:type="spellEnd"/>
-      <w:r>
-        <w:rPr>
-          <w:rFonts w:ascii="Times New Roman" w:hAnsi="Times New Roman"/>
-        </w:rPr>
-        <w:tab/>
-      </w:r>
-      <w:r>
-        <w:rPr>
-          <w:rFonts w:ascii="Times New Roman" w:hAnsi="Times New Roman"/>
-        </w:rPr>
-        <w:t xml:space="preserve">Extension of </w:t>
-      </w:r>
-      <w:proofErr w:type="spellStart"/>
-      <w:r>
-        <w:rPr>
-          <w:rFonts w:ascii="Times New Roman" w:hAnsi="Times New Roman"/>
-          <w:u w:val="single"/>
-        </w:rPr>
-        <w:t>NemesisL</w:t>
-      </w:r>
-      <w:proofErr w:type="spellEnd"/>
-      <w:r>
-        <w:rPr>
-          <w:rFonts w:ascii="Times New Roman" w:hAnsi="Times New Roman"/>
-        </w:rPr>
-        <w:t xml:space="preserve"> to model MCS observations of Mars. Model</w:t>
-      </w:r>
-      <w:r>
-        <w:rPr>
-          <w:rFonts w:ascii="Times New Roman" w:hAnsi="Times New Roman"/>
-        </w:rPr>
-        <w:t xml:space="preserve"> </w:t>
-      </w:r>
-      <w:r>
-        <w:rPr>
-          <w:rFonts w:ascii="Times New Roman" w:hAnsi="Times New Roman"/>
-        </w:rPr>
-        <w:t>uses additional FOV data to model observations and also</w:t>
-      </w:r>
-      <w:r>
-        <w:rPr>
-          <w:rFonts w:ascii="Times New Roman" w:hAnsi="Times New Roman"/>
-        </w:rPr>
-        <w:t xml:space="preserve"> </w:t>
-      </w:r>
-      <w:r>
-        <w:rPr>
-          <w:rFonts w:ascii="Times New Roman" w:hAnsi="Times New Roman"/>
-        </w:rPr>
-        <w:t>pointing data.</w:t>
-      </w:r>
-      <w:r>
-        <w:rPr>
-          <w:rFonts w:ascii="Times New Roman" w:hAnsi="Times New Roman"/>
-        </w:rPr>
-        <w:t xml:space="preserve"> (IFORM = 0)</w:t>
-      </w:r>
-    </w:p>
-    <w:p>
-      <w:pPr>
-        <w:ind w:left="1418" w:hanging="1418"/>
-        <w:rPr>
-          <w:rFonts w:ascii="Times New Roman" w:hAnsi="Times New Roman"/>
-        </w:rPr>
-      </w:pPr>
-    </w:p>
-    <w:p>
-      <w:pPr>
-        <w:ind w:left="1418" w:hanging="1418"/>
-        <w:rPr>
-          <w:rFonts w:ascii="Times New Roman" w:hAnsi="Times New Roman"/>
-        </w:rPr>
-      </w:pPr>
-      <w:proofErr w:type="spellStart"/>
-      <w:r>
-        <w:rPr>
-          <w:rFonts w:ascii="Times New Roman" w:hAnsi="Times New Roman"/>
-          <w:u w:val="single"/>
-        </w:rPr>
-        <w:t>Nemesisdisc</w:t>
-      </w:r>
-      <w:proofErr w:type="spellEnd"/>
-      <w:r>
-        <w:rPr>
-          <w:rFonts w:ascii="Times New Roman" w:hAnsi="Times New Roman"/>
-        </w:rPr>
-        <w:tab/>
-      </w:r>
-      <w:r>
-        <w:rPr>
-          <w:rFonts w:ascii="Times New Roman" w:hAnsi="Times New Roman"/>
-        </w:rPr>
-        <w:t xml:space="preserve">Version of </w:t>
-      </w:r>
-      <w:r>
-        <w:rPr>
-          <w:rFonts w:ascii="Copperplate Gothic Light" w:hAnsi="Copperplate Gothic Light"/>
-        </w:rPr>
-        <w:t>Nemesis</w:t>
-      </w:r>
-      <w:r>
-        <w:rPr>
-          <w:rFonts w:ascii="Times New Roman" w:hAnsi="Times New Roman"/>
-        </w:rPr>
-        <w:t xml:space="preserve"> </w:t>
-      </w:r>
-      <w:r>
-        <w:rPr>
-          <w:rFonts w:ascii="Times New Roman" w:hAnsi="Times New Roman"/>
-        </w:rPr>
-        <w:t>for specifically modelling power</w:t>
-      </w:r>
-      <w:r>
-        <w:rPr>
-          <w:rFonts w:ascii="Times New Roman" w:hAnsi="Times New Roman"/>
-        </w:rPr>
-        <w:t xml:space="preserve"> </w:t>
-      </w:r>
-      <w:r>
-        <w:rPr>
-          <w:rFonts w:ascii="Times New Roman" w:hAnsi="Times New Roman"/>
-        </w:rPr>
-        <w:t>spectra of planets or secondary transit observations</w:t>
-      </w:r>
-      <w:r>
-        <w:rPr>
-          <w:rFonts w:ascii="Times New Roman" w:hAnsi="Times New Roman"/>
-        </w:rPr>
-        <w:t>. (</w:t>
-      </w:r>
-      <w:proofErr w:type="gramStart"/>
-      <w:r>
-        <w:rPr>
-          <w:rFonts w:ascii="Times New Roman" w:hAnsi="Times New Roman"/>
-        </w:rPr>
-        <w:t>i</w:t>
-      </w:r>
-      <w:proofErr w:type="gramEnd"/>
-      <w:r>
-        <w:rPr>
-          <w:rFonts w:ascii="Times New Roman" w:hAnsi="Times New Roman"/>
-        </w:rPr>
-        <w:t>.e. IFORM=1 or 3</w:t>
+        <w:t>. IFORM=1 or 3</w:t>
       </w:r>
       <w:r>
         <w:rPr>
@@ -9763,7 +9791,7 @@
           <w:szCs w:val="24"/>
           <w:lang w:eastAsia="en-GB"/>
         </w:rPr>
-        <w:t xml:space="preserve">, Charon, Eros and the </w:t>
+        <w:t xml:space="preserve">, </w:t>
       </w:r>
       <w:proofErr w:type="spellStart"/>
       <w:r>
@@ -9771,7 +9799,7 @@
           <w:szCs w:val="24"/>
           <w:lang w:eastAsia="en-GB"/>
         </w:rPr>
-        <w:t>Keres</w:t>
+        <w:t>Charon</w:t>
       </w:r>
       <w:proofErr w:type="spellEnd"/>
       <w:r>
@@ -9779,7 +9807,7 @@
           <w:szCs w:val="24"/>
           <w:lang w:eastAsia="en-GB"/>
         </w:rPr>
-        <w:t xml:space="preserve"> with her brother, </w:t>
+        <w:t xml:space="preserve">, Eros and the </w:t>
       </w:r>
       <w:proofErr w:type="spellStart"/>
       <w:r>
@@ -9787,7 +9815,7 @@
           <w:szCs w:val="24"/>
           <w:lang w:eastAsia="en-GB"/>
         </w:rPr>
-        <w:t>Erebus</w:t>
+        <w:t>Keres</w:t>
       </w:r>
       <w:proofErr w:type="spellEnd"/>
       <w:r>
@@ -9795,7 +9823,7 @@
           <w:szCs w:val="24"/>
           <w:lang w:eastAsia="en-GB"/>
         </w:rPr>
-        <w:t xml:space="preserve">. With Dionysus, she mothered </w:t>
+        <w:t xml:space="preserve"> with her brother, </w:t>
       </w:r>
       <w:proofErr w:type="spellStart"/>
       <w:r>
@@ -9803,7 +9831,7 @@
           <w:szCs w:val="24"/>
           <w:lang w:eastAsia="en-GB"/>
         </w:rPr>
-        <w:t>Phthonus</w:t>
+        <w:t>Erebus</w:t>
       </w:r>
       <w:proofErr w:type="spellEnd"/>
       <w:r>
@@ -9811,7 +9839,7 @@
           <w:szCs w:val="24"/>
           <w:lang w:eastAsia="en-GB"/>
         </w:rPr>
-        <w:t xml:space="preserve">. Apart from Nemesis, </w:t>
+        <w:t xml:space="preserve">. With Dionysus, she mothered </w:t>
       </w:r>
       <w:proofErr w:type="spellStart"/>
       <w:r>
@@ -9819,7 +9847,7 @@
           <w:szCs w:val="24"/>
           <w:lang w:eastAsia="en-GB"/>
         </w:rPr>
-        <w:t>Nyx</w:t>
+        <w:t>Phthonus</w:t>
       </w:r>
       <w:proofErr w:type="spellEnd"/>
       <w:r>
@@ -9827,7 +9855,7 @@
           <w:szCs w:val="24"/>
           <w:lang w:eastAsia="en-GB"/>
         </w:rPr>
-        <w:t xml:space="preserve"> was also mother of Momus, </w:t>
+        <w:t xml:space="preserve">. Apart from Nemesis, </w:t>
       </w:r>
       <w:proofErr w:type="spellStart"/>
       <w:r>
@@ -9835,7 +9863,7 @@
           <w:szCs w:val="24"/>
           <w:lang w:eastAsia="en-GB"/>
         </w:rPr>
-        <w:t>Thanatos</w:t>
+        <w:t>Nyx</w:t>
       </w:r>
       <w:proofErr w:type="spellEnd"/>
       <w:r>
@@ -9843,7 +9871,7 @@
           <w:szCs w:val="24"/>
           <w:lang w:eastAsia="en-GB"/>
         </w:rPr>
-        <w:t xml:space="preserve">, Hypnos, the </w:t>
+        <w:t xml:space="preserve"> was also mother of Momus, </w:t>
       </w:r>
       <w:proofErr w:type="spellStart"/>
       <w:r>
@@ -9851,7 +9879,7 @@
           <w:szCs w:val="24"/>
           <w:lang w:eastAsia="en-GB"/>
         </w:rPr>
-        <w:t>Hesperides</w:t>
+        <w:t>Thanatos</w:t>
       </w:r>
       <w:proofErr w:type="spellEnd"/>
       <w:r>
@@ -9859,7 +9887,7 @@
           <w:szCs w:val="24"/>
           <w:lang w:eastAsia="en-GB"/>
         </w:rPr>
-        <w:t xml:space="preserve">, </w:t>
+        <w:t xml:space="preserve">, Hypnos, the </w:t>
       </w:r>
       <w:proofErr w:type="spellStart"/>
       <w:r>
@@ -9867,7 +9895,7 @@
           <w:szCs w:val="24"/>
           <w:lang w:eastAsia="en-GB"/>
         </w:rPr>
-        <w:t>Apate</w:t>
+        <w:t>Hesperides</w:t>
       </w:r>
       <w:proofErr w:type="spellEnd"/>
       <w:r>
@@ -9883,7 +9911,7 @@
           <w:szCs w:val="24"/>
           <w:lang w:eastAsia="en-GB"/>
         </w:rPr>
-        <w:t>Philotes</w:t>
+        <w:t>Apate</w:t>
       </w:r>
       <w:proofErr w:type="spellEnd"/>
       <w:r>
@@ -9891,7 +9919,7 @@
           <w:szCs w:val="24"/>
           <w:lang w:eastAsia="en-GB"/>
         </w:rPr>
-        <w:t xml:space="preserve">, and </w:t>
+        <w:t xml:space="preserve">, </w:t>
       </w:r>
       <w:proofErr w:type="spellStart"/>
       <w:r>
@@ -9899,7 +9927,7 @@
           <w:szCs w:val="24"/>
           <w:lang w:eastAsia="en-GB"/>
         </w:rPr>
-        <w:t>Geras</w:t>
+        <w:t>Philotes</w:t>
       </w:r>
       <w:proofErr w:type="spellEnd"/>
       <w:r>
@@ -9907,166 +9935,166 @@
           <w:szCs w:val="24"/>
           <w:lang w:eastAsia="en-GB"/>
         </w:rPr>
-        <w:t xml:space="preserve"> - the Fates</w:t>
-      </w:r>
+        <w:t xml:space="preserve">, and </w:t>
+      </w:r>
+      <w:proofErr w:type="spellStart"/>
       <w:r>
         <w:rPr>
           <w:szCs w:val="24"/>
           <w:lang w:eastAsia="en-GB"/>
         </w:rPr>
-        <w:t>.</w:t>
-      </w:r>
-    </w:p>
-    <w:p>
-      <w:pPr>
-        <w:jc w:val="both"/>
+        <w:t>Geras</w:t>
+      </w:r>
+      <w:proofErr w:type="spellEnd"/>
+      <w:r>
         <w:rPr>
           <w:szCs w:val="24"/>
           <w:lang w:eastAsia="en-GB"/>
         </w:rPr>
-      </w:pPr>
-    </w:p>
-    <w:p>
-      <w:pPr>
-        <w:jc w:val="both"/>
+        <w:t xml:space="preserve"> - the Fates</w:t>
+      </w:r>
+      <w:r>
         <w:rPr>
           <w:szCs w:val="24"/>
           <w:lang w:eastAsia="en-GB"/>
         </w:rPr>
-      </w:pPr>
-      <w:r>
+        <w:t>.</w:t>
+      </w:r>
+    </w:p>
+    <w:p>
+      <w:pPr>
+        <w:jc w:val="both"/>
         <w:rPr>
           <w:szCs w:val="24"/>
           <w:lang w:eastAsia="en-GB"/>
         </w:rPr>
-        <w:t>Nemesis is</w:t>
-      </w:r>
-      <w:r>
+      </w:pPr>
+    </w:p>
+    <w:p>
+      <w:pPr>
+        <w:jc w:val="both"/>
         <w:rPr>
           <w:szCs w:val="24"/>
           <w:lang w:eastAsia="en-GB"/>
         </w:rPr>
-        <w:t xml:space="preserve"> said to have been as beautiful as Aphrodite and was seduced by Zeus in the form of a swan. The Goddess of Punishment, </w:t>
-      </w:r>
-      <w:proofErr w:type="spellStart"/>
+      </w:pPr>
       <w:r>
         <w:rPr>
           <w:szCs w:val="24"/>
           <w:lang w:eastAsia="en-GB"/>
         </w:rPr>
-        <w:t>Poena</w:t>
-      </w:r>
-      <w:proofErr w:type="spellEnd"/>
+        <w:t>Nemesis is</w:t>
+      </w:r>
       <w:r>
         <w:rPr>
           <w:szCs w:val="24"/>
           <w:lang w:eastAsia="en-GB"/>
         </w:rPr>
-        <w:t>, was an attendant of Nemesis.</w:t>
-      </w:r>
-    </w:p>
-    <w:p>
-      <w:pPr>
-        <w:jc w:val="both"/>
+        <w:t xml:space="preserve"> said to have been as beautiful as Aphrodite and was seduced by Zeus in the form of a swan. The Goddess of Punishment, </w:t>
+      </w:r>
+      <w:proofErr w:type="spellStart"/>
+      <w:r>
         <w:rPr>
           <w:szCs w:val="24"/>
           <w:lang w:eastAsia="en-GB"/>
         </w:rPr>
-      </w:pPr>
-    </w:p>
-    <w:p>
-      <w:pPr>
-        <w:jc w:val="both"/>
+        <w:t>Poena</w:t>
+      </w:r>
+      <w:proofErr w:type="spellEnd"/>
+      <w:r>
         <w:rPr>
           <w:szCs w:val="24"/>
           <w:lang w:eastAsia="en-GB"/>
         </w:rPr>
-      </w:pPr>
-      <w:r>
+        <w:t>, was an attendant of Nemesis.</w:t>
+      </w:r>
+    </w:p>
+    <w:p>
+      <w:pPr>
+        <w:jc w:val="both"/>
         <w:rPr>
           <w:szCs w:val="24"/>
           <w:lang w:eastAsia="en-GB"/>
         </w:rPr>
-        <w:t>As Nemesis/Fortuna, a conflation of the Greek deity of fate with the Roman Fortuna, she was perceived not as bringer of retribution</w:t>
-      </w:r>
-      <w:r>
+      </w:pPr>
+    </w:p>
+    <w:p>
+      <w:pPr>
+        <w:jc w:val="both"/>
         <w:rPr>
           <w:szCs w:val="24"/>
           <w:lang w:eastAsia="en-GB"/>
         </w:rPr>
-        <w:t>,</w:t>
-      </w:r>
+      </w:pPr>
       <w:r>
         <w:rPr>
           <w:szCs w:val="24"/>
           <w:lang w:eastAsia="en-GB"/>
         </w:rPr>
-        <w:t xml:space="preserve"> but as having th</w:t>
+        <w:t>As Nemesis/Fortuna, a conflation of the Greek deity of fate with the Roman Fortuna, she was perceived not as bringer of retribution</w:t>
       </w:r>
       <w:r>
         <w:rPr>
           <w:szCs w:val="24"/>
           <w:lang w:eastAsia="en-GB"/>
         </w:rPr>
-        <w:t>e power of changing fortune. H</w:t>
+        <w:t>,</w:t>
       </w:r>
       <w:r>
         <w:rPr>
           <w:szCs w:val="24"/>
           <w:lang w:eastAsia="en-GB"/>
         </w:rPr>
-        <w:t>ence</w:t>
+        <w:t xml:space="preserve"> but as having th</w:t>
       </w:r>
       <w:r>
         <w:rPr>
           <w:szCs w:val="24"/>
           <w:lang w:eastAsia="en-GB"/>
         </w:rPr>
-        <w:t>,</w:t>
+        <w:t>e power of changing fortune. H</w:t>
       </w:r>
       <w:r>
         <w:rPr>
           <w:szCs w:val="24"/>
           <w:lang w:eastAsia="en-GB"/>
         </w:rPr>
-        <w:t xml:space="preserve"> she was an ideal deity to make patron goddess of gladiators. It is thought that gla</w:t>
+        <w:t>ence</w:t>
       </w:r>
       <w:r>
         <w:rPr>
           <w:szCs w:val="24"/>
           <w:lang w:eastAsia="en-GB"/>
         </w:rPr>
-        <w:t>diators made offerings to this “goddess of fortune”</w:t>
+        <w:t>,</w:t>
       </w:r>
       <w:r>
         <w:rPr>
           <w:szCs w:val="24"/>
           <w:lang w:eastAsia="en-GB"/>
         </w:rPr>
-        <w:t xml:space="preserve"> before fighting in the Roman </w:t>
+        <w:t xml:space="preserve"> she was an ideal deity to make patron goddess of gladiators. It is thought that gla</w:t>
       </w:r>
       <w:r>
         <w:rPr>
           <w:szCs w:val="24"/>
           <w:lang w:eastAsia="en-GB"/>
         </w:rPr>
-        <w:lastRenderedPageBreak/>
-        <w:t>arenas</w:t>
+        <w:t>diators made offerings to this “goddess of fortune”</w:t>
       </w:r>
       <w:r>
         <w:rPr>
           <w:szCs w:val="24"/>
           <w:lang w:eastAsia="en-GB"/>
         </w:rPr>
-        <w:t xml:space="preserve">. </w:t>
-      </w:r>
-      <w:r>
-        <w:rPr>
-          <w:rFonts w:ascii="Times New Roman" w:hAnsi="Times New Roman"/>
+        <w:t xml:space="preserve"> before fighting in the Roman arenas</w:t>
+      </w:r>
+      <w:r>
+        <w:rPr>
           <w:szCs w:val="24"/>
           <w:lang w:eastAsia="en-GB"/>
         </w:rPr>
-        <w:t>It is the “goddess of fortune”</w:t>
+        <w:t xml:space="preserve">. </w:t>
       </w:r>
       <w:r>
         <w:rPr>
@@ -10074,7 +10102,7 @@
           <w:szCs w:val="24"/>
           <w:lang w:eastAsia="en-GB"/>
         </w:rPr>
-        <w:t xml:space="preserve"> view of Nemesis</w:t>
+        <w:t>It is the “goddess of fortune”</w:t>
       </w:r>
       <w:r>
         <w:rPr>
@@ -10082,7 +10110,7 @@
           <w:szCs w:val="24"/>
           <w:lang w:eastAsia="en-GB"/>
         </w:rPr>
-        <w:t>,</w:t>
+        <w:t xml:space="preserve"> view of Nemesis</w:t>
       </w:r>
       <w:r>
         <w:rPr>
@@ -10090,7 +10118,7 @@
           <w:szCs w:val="24"/>
           <w:lang w:eastAsia="en-GB"/>
         </w:rPr>
-        <w:t xml:space="preserve"> which inspired the naming of this retrieval code in her honour. It is hoped that Nemesis will bring good fortune and will considerably improve the retrieval of atmospheric properties from remotely-sensed infrared </w:t>
+        <w:t>,</w:t>
       </w:r>
       <w:r>
         <w:rPr>
@@ -10098,7 +10126,7 @@
           <w:szCs w:val="24"/>
           <w:lang w:eastAsia="en-GB"/>
         </w:rPr>
-        <w:t xml:space="preserve">planetary </w:t>
+        <w:t xml:space="preserve"> which inspired the naming of this </w:t>
       </w:r>
       <w:r>
         <w:rPr>
@@ -10106,6 +10134,23 @@
           <w:szCs w:val="24"/>
           <w:lang w:eastAsia="en-GB"/>
         </w:rPr>
+        <w:lastRenderedPageBreak/>
+        <w:t xml:space="preserve">retrieval code in her honour. It is hoped that Nemesis will bring good fortune and will considerably improve the retrieval of atmospheric properties from remotely-sensed infrared </w:t>
+      </w:r>
+      <w:r>
+        <w:rPr>
+          <w:rFonts w:ascii="Times New Roman" w:hAnsi="Times New Roman"/>
+          <w:szCs w:val="24"/>
+          <w:lang w:eastAsia="en-GB"/>
+        </w:rPr>
+        <w:t xml:space="preserve">planetary </w:t>
+      </w:r>
+      <w:r>
+        <w:rPr>
+          <w:rFonts w:ascii="Times New Roman" w:hAnsi="Times New Roman"/>
+          <w:szCs w:val="24"/>
+          <w:lang w:eastAsia="en-GB"/>
+        </w:rPr>
         <w:t>spectra.</w:t>
       </w:r>
     </w:p>
@@ -11292,8 +11337,16 @@
         <w:rPr>
           <w:rFonts w:ascii="Times New Roman" w:hAnsi="Times New Roman"/>
         </w:rPr>
-        <w:t>&gt;.abo</w:t>
-      </w:r>
+        <w:t>&gt;.</w:t>
+      </w:r>
+      <w:proofErr w:type="spellStart"/>
+      <w:r>
+        <w:rPr>
+          <w:rFonts w:ascii="Times New Roman" w:hAnsi="Times New Roman"/>
+        </w:rPr>
+        <w:t>abo</w:t>
+      </w:r>
+      <w:proofErr w:type="spellEnd"/>
       <w:r>
         <w:rPr>
           <w:rFonts w:ascii="Times New Roman" w:hAnsi="Times New Roman"/>
@@ -11423,7 +11476,21 @@
           <w:rFonts w:ascii="Times New Roman" w:hAnsi="Times New Roman"/>
         </w:rPr>
         <w:tab/>
-        <w:t xml:space="preserve">Contains the wavenumber range, step, wing, </w:t>
+        <w:t xml:space="preserve">Contains the </w:t>
+      </w:r>
+      <w:proofErr w:type="spellStart"/>
+      <w:r>
+        <w:rPr>
+          <w:rFonts w:ascii="Times New Roman" w:hAnsi="Times New Roman"/>
+        </w:rPr>
+        <w:t>wavenumber</w:t>
+      </w:r>
+      <w:proofErr w:type="spellEnd"/>
+      <w:r>
+        <w:rPr>
+          <w:rFonts w:ascii="Times New Roman" w:hAnsi="Times New Roman"/>
+        </w:rPr>
+        <w:t xml:space="preserve"> range, step, wing, </w:t>
       </w:r>
       <w:proofErr w:type="spellStart"/>
       <w:r>
@@ -12175,12 +12242,18 @@
         <w:t>hgphase</w:t>
       </w:r>
       <w:proofErr w:type="spellEnd"/>
+      <w:r>
+        <w:rPr>
+          <w:rFonts w:ascii="Times New Roman" w:hAnsi="Times New Roman"/>
+        </w:rPr>
+        <w:t>(</w:t>
+      </w:r>
       <w:proofErr w:type="gramEnd"/>
       <w:r>
         <w:rPr>
           <w:rFonts w:ascii="Times New Roman" w:hAnsi="Times New Roman"/>
         </w:rPr>
-        <w:t>(1-n).</w:t>
+        <w:t>1-n).</w:t>
       </w:r>
       <w:proofErr w:type="spellStart"/>
       <w:r>
@@ -16518,7 +16591,6 @@
         <w:jc w:val="both"/>
         <w:rPr>
           <w:rFonts w:ascii="Times New Roman" w:hAnsi="Times New Roman"/>
-          <w:lang w:val="de-DE"/>
         </w:rPr>
       </w:pPr>
       <w:r>
@@ -16539,17 +16611,23 @@
         </w:rPr>
         <w:tab/>
       </w:r>
-      <w:r>
-        <w:rPr>
-          <w:rFonts w:ascii="Times New Roman" w:hAnsi="Times New Roman"/>
-          <w:lang w:val="de-DE"/>
-        </w:rPr>
-        <w:t xml:space="preserve">P(1) </w:t>
-      </w:r>
-      <w:r>
-        <w:rPr>
-          <w:rFonts w:ascii="Times New Roman" w:hAnsi="Times New Roman"/>
-          <w:lang w:val="de-DE"/>
+      <w:proofErr w:type="gramStart"/>
+      <w:r>
+        <w:rPr>
+          <w:rFonts w:ascii="Times New Roman" w:hAnsi="Times New Roman"/>
+        </w:rPr>
+        <w:t>P(</w:t>
+      </w:r>
+      <w:proofErr w:type="gramEnd"/>
+      <w:r>
+        <w:rPr>
+          <w:rFonts w:ascii="Times New Roman" w:hAnsi="Times New Roman"/>
+        </w:rPr>
+        <w:t xml:space="preserve">1) </w:t>
+      </w:r>
+      <w:r>
+        <w:rPr>
+          <w:rFonts w:ascii="Times New Roman" w:hAnsi="Times New Roman"/>
         </w:rPr>
         <w:tab/>
         <w:t>X(1)</w:t>
@@ -16557,7 +16635,6 @@
       <w:r>
         <w:rPr>
           <w:rFonts w:ascii="Times New Roman" w:hAnsi="Times New Roman"/>
-          <w:lang w:val="de-DE"/>
         </w:rPr>
         <w:tab/>
         <w:t>ERR(1)</w:t>
@@ -16575,23 +16652,26 @@
       <w:r>
         <w:rPr>
           <w:rFonts w:ascii="Times New Roman" w:hAnsi="Times New Roman"/>
+        </w:rPr>
+        <w:tab/>
+      </w:r>
+      <w:r>
+        <w:rPr>
+          <w:rFonts w:ascii="Times New Roman" w:hAnsi="Times New Roman"/>
+        </w:rPr>
+        <w:tab/>
+      </w:r>
+      <w:r>
+        <w:rPr>
+          <w:rFonts w:ascii="Times New Roman" w:hAnsi="Times New Roman"/>
+        </w:rPr>
+        <w:tab/>
+      </w:r>
+      <w:r>
+        <w:rPr>
+          <w:rFonts w:ascii="Times New Roman" w:hAnsi="Times New Roman"/>
           <w:lang w:val="de-DE"/>
         </w:rPr>
-        <w:tab/>
-      </w:r>
-      <w:r>
-        <w:rPr>
-          <w:rFonts w:ascii="Times New Roman" w:hAnsi="Times New Roman"/>
-          <w:lang w:val="de-DE"/>
-        </w:rPr>
-        <w:tab/>
-      </w:r>
-      <w:r>
-        <w:rPr>
-          <w:rFonts w:ascii="Times New Roman" w:hAnsi="Times New Roman"/>
-          <w:lang w:val="de-DE"/>
-        </w:rPr>
-        <w:tab/>
         <w:t xml:space="preserve">P(2) </w:t>
       </w:r>
       <w:r>
@@ -19416,7 +19496,365 @@
         <w:rPr>
           <w:rFonts w:ascii="Times New Roman" w:hAnsi="Times New Roman"/>
         </w:rPr>
-        <w:t xml:space="preserve"> profile as a function of height using the same format as in the VARIDENT(IVAR,3) = 0 case, although this time the number of pressure levels does not need to be equal to NPRO.</w:t>
+        <w:t xml:space="preserve"> profile as a function of height using</w:t>
+      </w:r>
+      <w:r>
+        <w:rPr>
+          <w:rFonts w:ascii="Times New Roman" w:hAnsi="Times New Roman"/>
+        </w:rPr>
+        <w:t xml:space="preserve"> </w:t>
+      </w:r>
+      <w:r>
+        <w:rPr>
+          <w:rFonts w:ascii="Times New Roman" w:hAnsi="Times New Roman"/>
+        </w:rPr>
+        <w:t>the following format:</w:t>
+      </w:r>
+    </w:p>
+    <w:p>
+      <w:pPr>
+        <w:pStyle w:val="ListParagraph"/>
+        <w:ind w:left="644"/>
+        <w:jc w:val="both"/>
+        <w:rPr>
+          <w:rFonts w:ascii="Times New Roman" w:hAnsi="Times New Roman"/>
+        </w:rPr>
+      </w:pPr>
+      <w:r>
+        <w:rPr>
+          <w:rFonts w:ascii="Times New Roman" w:hAnsi="Times New Roman"/>
+        </w:rPr>
+        <w:tab/>
+      </w:r>
+      <w:r>
+        <w:rPr>
+          <w:rFonts w:ascii="Times New Roman" w:hAnsi="Times New Roman"/>
+        </w:rPr>
+        <w:tab/>
+      </w:r>
+      <w:r>
+        <w:rPr>
+          <w:rFonts w:ascii="Times New Roman" w:hAnsi="Times New Roman"/>
+        </w:rPr>
+        <w:tab/>
+        <w:t xml:space="preserve">NP   </w:t>
+      </w:r>
+      <w:proofErr w:type="gramStart"/>
+      <w:r>
+        <w:rPr>
+          <w:rFonts w:ascii="Times New Roman" w:hAnsi="Times New Roman"/>
+        </w:rPr>
+        <w:t>CLEN</w:t>
+      </w:r>
+      <w:r>
+        <w:rPr>
+          <w:rFonts w:ascii="Times New Roman" w:hAnsi="Times New Roman"/>
+        </w:rPr>
+        <w:t xml:space="preserve">  NLAYER</w:t>
+      </w:r>
+      <w:proofErr w:type="gramEnd"/>
+    </w:p>
+    <w:p>
+      <w:pPr>
+        <w:pStyle w:val="ListParagraph"/>
+        <w:ind w:left="644"/>
+        <w:jc w:val="both"/>
+        <w:rPr>
+          <w:rFonts w:ascii="Times New Roman" w:hAnsi="Times New Roman"/>
+        </w:rPr>
+      </w:pPr>
+      <w:r>
+        <w:rPr>
+          <w:rFonts w:ascii="Times New Roman" w:hAnsi="Times New Roman"/>
+        </w:rPr>
+        <w:tab/>
+      </w:r>
+      <w:r>
+        <w:rPr>
+          <w:rFonts w:ascii="Times New Roman" w:hAnsi="Times New Roman"/>
+        </w:rPr>
+        <w:tab/>
+      </w:r>
+      <w:r>
+        <w:rPr>
+          <w:rFonts w:ascii="Times New Roman" w:hAnsi="Times New Roman"/>
+        </w:rPr>
+        <w:tab/>
+      </w:r>
+      <w:proofErr w:type="gramStart"/>
+      <w:r>
+        <w:rPr>
+          <w:rFonts w:ascii="Times New Roman" w:hAnsi="Times New Roman"/>
+        </w:rPr>
+        <w:t>P(</w:t>
+      </w:r>
+      <w:proofErr w:type="gramEnd"/>
+      <w:r>
+        <w:rPr>
+          <w:rFonts w:ascii="Times New Roman" w:hAnsi="Times New Roman"/>
+        </w:rPr>
+        <w:t xml:space="preserve">1) </w:t>
+      </w:r>
+      <w:r>
+        <w:rPr>
+          <w:rFonts w:ascii="Times New Roman" w:hAnsi="Times New Roman"/>
+        </w:rPr>
+        <w:tab/>
+        <w:t>X(1)</w:t>
+      </w:r>
+      <w:r>
+        <w:rPr>
+          <w:rFonts w:ascii="Times New Roman" w:hAnsi="Times New Roman"/>
+        </w:rPr>
+        <w:tab/>
+        <w:t>ERR(1)</w:t>
+      </w:r>
+    </w:p>
+    <w:p>
+      <w:pPr>
+        <w:pStyle w:val="ListParagraph"/>
+        <w:ind w:left="644"/>
+        <w:jc w:val="both"/>
+        <w:rPr>
+          <w:rFonts w:ascii="Times New Roman" w:hAnsi="Times New Roman"/>
+        </w:rPr>
+      </w:pPr>
+      <w:r>
+        <w:rPr>
+          <w:rFonts w:ascii="Times New Roman" w:hAnsi="Times New Roman"/>
+        </w:rPr>
+        <w:tab/>
+      </w:r>
+      <w:r>
+        <w:rPr>
+          <w:rFonts w:ascii="Times New Roman" w:hAnsi="Times New Roman"/>
+        </w:rPr>
+        <w:tab/>
+      </w:r>
+      <w:r>
+        <w:rPr>
+          <w:rFonts w:ascii="Times New Roman" w:hAnsi="Times New Roman"/>
+        </w:rPr>
+        <w:tab/>
+      </w:r>
+      <w:proofErr w:type="gramStart"/>
+      <w:r>
+        <w:rPr>
+          <w:rFonts w:ascii="Times New Roman" w:hAnsi="Times New Roman"/>
+        </w:rPr>
+        <w:t>P(</w:t>
+      </w:r>
+      <w:proofErr w:type="gramEnd"/>
+      <w:r>
+        <w:rPr>
+          <w:rFonts w:ascii="Times New Roman" w:hAnsi="Times New Roman"/>
+        </w:rPr>
+        <w:t xml:space="preserve">2) </w:t>
+      </w:r>
+      <w:r>
+        <w:rPr>
+          <w:rFonts w:ascii="Times New Roman" w:hAnsi="Times New Roman"/>
+        </w:rPr>
+        <w:tab/>
+        <w:t>X(2)</w:t>
+      </w:r>
+      <w:r>
+        <w:rPr>
+          <w:rFonts w:ascii="Times New Roman" w:hAnsi="Times New Roman"/>
+        </w:rPr>
+        <w:tab/>
+        <w:t>ERR(2)</w:t>
+      </w:r>
+    </w:p>
+    <w:p>
+      <w:pPr>
+        <w:pStyle w:val="ListParagraph"/>
+        <w:ind w:left="644"/>
+        <w:jc w:val="both"/>
+        <w:rPr>
+          <w:rFonts w:ascii="Times New Roman" w:hAnsi="Times New Roman"/>
+        </w:rPr>
+      </w:pPr>
+      <w:r>
+        <w:rPr>
+          <w:rFonts w:ascii="Times New Roman" w:hAnsi="Times New Roman"/>
+        </w:rPr>
+        <w:tab/>
+        <w:t xml:space="preserve">            …</w:t>
+      </w:r>
+    </w:p>
+    <w:p>
+      <w:pPr>
+        <w:pStyle w:val="ListParagraph"/>
+        <w:ind w:left="644"/>
+        <w:jc w:val="both"/>
+        <w:rPr>
+          <w:rFonts w:ascii="Times New Roman" w:hAnsi="Times New Roman"/>
+          <w:lang w:val="de-DE"/>
+        </w:rPr>
+      </w:pPr>
+      <w:r>
+        <w:rPr>
+          <w:rFonts w:ascii="Times New Roman" w:hAnsi="Times New Roman"/>
+        </w:rPr>
+        <w:tab/>
+      </w:r>
+      <w:r>
+        <w:rPr>
+          <w:rFonts w:ascii="Times New Roman" w:hAnsi="Times New Roman"/>
+        </w:rPr>
+        <w:tab/>
+      </w:r>
+      <w:r>
+        <w:rPr>
+          <w:rFonts w:ascii="Times New Roman" w:hAnsi="Times New Roman"/>
+        </w:rPr>
+        <w:tab/>
+      </w:r>
+      <w:r>
+        <w:rPr>
+          <w:rFonts w:ascii="Times New Roman" w:hAnsi="Times New Roman"/>
+          <w:lang w:val="de-DE"/>
+        </w:rPr>
+        <w:t xml:space="preserve">P(NP) </w:t>
+      </w:r>
+      <w:r>
+        <w:rPr>
+          <w:rFonts w:ascii="Times New Roman" w:hAnsi="Times New Roman"/>
+          <w:lang w:val="de-DE"/>
+        </w:rPr>
+        <w:tab/>
+        <w:t>X(NP)</w:t>
+      </w:r>
+      <w:r>
+        <w:rPr>
+          <w:rFonts w:ascii="Times New Roman" w:hAnsi="Times New Roman"/>
+          <w:lang w:val="de-DE"/>
+        </w:rPr>
+        <w:tab/>
+        <w:t>ERR(N</w:t>
+      </w:r>
+      <w:r>
+        <w:rPr>
+          <w:rFonts w:ascii="Times New Roman" w:hAnsi="Times New Roman"/>
+          <w:lang w:val="de-DE"/>
+        </w:rPr>
+        <w:t>P</w:t>
+      </w:r>
+      <w:r>
+        <w:rPr>
+          <w:rFonts w:ascii="Times New Roman" w:hAnsi="Times New Roman"/>
+          <w:lang w:val="de-DE"/>
+        </w:rPr>
+        <w:t>)</w:t>
+      </w:r>
+    </w:p>
+    <w:p>
+      <w:pPr>
+        <w:pStyle w:val="ListParagraph"/>
+        <w:ind w:left="709"/>
+        <w:jc w:val="both"/>
+        <w:rPr>
+          <w:rFonts w:ascii="Times New Roman" w:hAnsi="Times New Roman"/>
+        </w:rPr>
+      </w:pPr>
+      <w:proofErr w:type="gramStart"/>
+      <w:r>
+        <w:rPr>
+          <w:rFonts w:ascii="Times New Roman" w:hAnsi="Times New Roman"/>
+        </w:rPr>
+        <w:t>Where NLAYER is the number of homogeneous layers to split the profile into.</w:t>
+      </w:r>
+      <w:proofErr w:type="gramEnd"/>
+      <w:r>
+        <w:rPr>
+          <w:rFonts w:ascii="Times New Roman" w:hAnsi="Times New Roman"/>
+        </w:rPr>
+        <w:t xml:space="preserve"> This must be equal to the value of NLAYER specified in &lt;</w:t>
+      </w:r>
+      <w:proofErr w:type="spellStart"/>
+      <w:r>
+        <w:rPr>
+          <w:rFonts w:ascii="Times New Roman" w:hAnsi="Times New Roman"/>
+        </w:rPr>
+        <w:t>runname.set</w:t>
+      </w:r>
+      <w:proofErr w:type="spellEnd"/>
+      <w:r>
+        <w:rPr>
+          <w:rFonts w:ascii="Times New Roman" w:hAnsi="Times New Roman"/>
+        </w:rPr>
+        <w:t xml:space="preserve">&gt;. If more than one VARIDENT(IVAR,3) = 25 profile present, the homogeneous layers will be split </w:t>
+      </w:r>
+      <w:r>
+        <w:rPr>
+          <w:rFonts w:ascii="Times New Roman" w:hAnsi="Times New Roman"/>
+        </w:rPr>
+        <w:t>either according to a separate pressure grid specified in the file ‘</w:t>
+      </w:r>
+      <w:proofErr w:type="spellStart"/>
+      <w:r>
+        <w:rPr>
+          <w:rFonts w:ascii="Times New Roman" w:hAnsi="Times New Roman"/>
+        </w:rPr>
+        <w:t>pressure.lay</w:t>
+      </w:r>
+      <w:proofErr w:type="spellEnd"/>
+      <w:r>
+        <w:rPr>
+          <w:rFonts w:ascii="Times New Roman" w:hAnsi="Times New Roman"/>
+        </w:rPr>
+        <w:t xml:space="preserve">’, or </w:t>
+      </w:r>
+      <w:r>
+        <w:rPr>
+          <w:rFonts w:ascii="Times New Roman" w:hAnsi="Times New Roman"/>
+        </w:rPr>
+        <w:t xml:space="preserve">according to the pressure grid found in the first profile listed in &lt;runname.apr&gt;. Unlike in the </w:t>
+      </w:r>
+      <w:proofErr w:type="gramStart"/>
+      <w:r>
+        <w:rPr>
+          <w:rFonts w:ascii="Times New Roman" w:hAnsi="Times New Roman"/>
+        </w:rPr>
+        <w:t>VARIDENT(</w:t>
+      </w:r>
+      <w:proofErr w:type="gramEnd"/>
+      <w:r>
+        <w:rPr>
+          <w:rFonts w:ascii="Times New Roman" w:hAnsi="Times New Roman"/>
+        </w:rPr>
+        <w:t>IVAR,3) = 0 case</w:t>
+      </w:r>
+      <w:r>
+        <w:rPr>
+          <w:rFonts w:ascii="Times New Roman" w:hAnsi="Times New Roman"/>
+        </w:rPr>
+        <w:t xml:space="preserve">, </w:t>
+      </w:r>
+      <w:r>
+        <w:rPr>
+          <w:rFonts w:ascii="Times New Roman" w:hAnsi="Times New Roman"/>
+        </w:rPr>
+        <w:t xml:space="preserve">NP </w:t>
+      </w:r>
+      <w:r>
+        <w:rPr>
+          <w:rFonts w:ascii="Times New Roman" w:hAnsi="Times New Roman"/>
+        </w:rPr>
+        <w:t>does not need to be equal to NPRO</w:t>
+      </w:r>
+      <w:r>
+        <w:rPr>
+          <w:rFonts w:ascii="Times New Roman" w:hAnsi="Times New Roman"/>
+        </w:rPr>
+        <w:t xml:space="preserve"> (though both the maximum- and minimum pressure values from &lt;runname.ref&gt; do need to be present to prevent infinity errors)</w:t>
+      </w:r>
+      <w:r>
+        <w:rPr>
+          <w:rFonts w:ascii="Times New Roman" w:hAnsi="Times New Roman"/>
+        </w:rPr>
+        <w:t>.</w:t>
       </w:r>
     </w:p>
     <w:p>
@@ -19705,6 +20143,7 @@
         <w:rPr>
           <w:rFonts w:ascii="Times New Roman" w:hAnsi="Times New Roman"/>
         </w:rPr>
+        <w:lastRenderedPageBreak/>
         <w:t>ISPACE is the wavelength space in which to calculate the spectra and in which the k-tables are tabulated. 0 = wavenumber (cm</w:t>
       </w:r>
       <w:r>
@@ -19909,276 +20348,276 @@
         <w:rPr>
           <w:rFonts w:ascii="Times New Roman" w:hAnsi="Times New Roman"/>
         </w:rPr>
-        <w:t xml:space="preserve">If ISCAT = 3, </w:t>
+        <w:t xml:space="preserve">If ISCAT = 3, then a single scattering </w:t>
+      </w:r>
+      <w:r>
+        <w:rPr>
+          <w:rFonts w:ascii="Times New Roman" w:hAnsi="Times New Roman"/>
+        </w:rPr>
+        <w:t xml:space="preserve">plane-parallel atmosphere </w:t>
+      </w:r>
+      <w:r>
+        <w:rPr>
+          <w:rFonts w:ascii="Times New Roman" w:hAnsi="Times New Roman"/>
+        </w:rPr>
+        <w:t>calculation</w:t>
+      </w:r>
+      <w:r>
+        <w:rPr>
+          <w:rFonts w:ascii="Times New Roman" w:hAnsi="Times New Roman"/>
+        </w:rPr>
+        <w:t xml:space="preserve"> is performed</w:t>
+      </w:r>
+      <w:r>
+        <w:rPr>
+          <w:rFonts w:ascii="Times New Roman" w:hAnsi="Times New Roman"/>
+        </w:rPr>
+        <w:t>.</w:t>
+      </w:r>
+      <w:r>
+        <w:rPr>
+          <w:rFonts w:ascii="Times New Roman" w:hAnsi="Times New Roman"/>
+        </w:rPr>
+        <w:t xml:space="preserve"> If ISCAT = 4, then a single scattering spherical atmosphere calculation is performed.</w:t>
+      </w:r>
+    </w:p>
+    <w:p>
+      <w:pPr>
+        <w:jc w:val="both"/>
+        <w:rPr>
+          <w:rFonts w:ascii="Times New Roman" w:hAnsi="Times New Roman"/>
+        </w:rPr>
+      </w:pPr>
+    </w:p>
+    <w:p>
+      <w:pPr>
+        <w:jc w:val="both"/>
+        <w:rPr>
+          <w:rFonts w:ascii="Times New Roman" w:hAnsi="Times New Roman"/>
+        </w:rPr>
+      </w:pPr>
+      <w:r>
+        <w:rPr>
+          <w:rFonts w:ascii="Times New Roman" w:hAnsi="Times New Roman"/>
+        </w:rPr>
+        <w:t>ILBL = 0 indicates that a correlated-K calculation is required. ILBL=1</w:t>
+      </w:r>
+      <w:r>
+        <w:rPr>
+          <w:rFonts w:ascii="Times New Roman" w:hAnsi="Times New Roman"/>
+        </w:rPr>
+        <w:t>,2</w:t>
+      </w:r>
+      <w:r>
+        <w:rPr>
+          <w:rFonts w:ascii="Times New Roman" w:hAnsi="Times New Roman"/>
+        </w:rPr>
+        <w:t xml:space="preserve"> indicates a line-by-line calculation. T</w:t>
+      </w:r>
+      <w:r>
+        <w:rPr>
+          <w:rFonts w:ascii="Times New Roman" w:hAnsi="Times New Roman"/>
+          <w:b/>
+          <w:u w:val="single"/>
+        </w:rPr>
+        <w:t>his is an important change from previous versions</w:t>
+      </w:r>
+      <w:r>
+        <w:rPr>
+          <w:rFonts w:ascii="Times New Roman" w:hAnsi="Times New Roman"/>
+        </w:rPr>
+        <w:t>.</w:t>
+      </w:r>
+      <w:r>
+        <w:rPr>
+          <w:rFonts w:ascii="Times New Roman" w:hAnsi="Times New Roman"/>
+        </w:rPr>
+        <w:t xml:space="preserve"> Note that for </w:t>
+      </w:r>
+      <w:proofErr w:type="spellStart"/>
+      <w:r>
+        <w:rPr>
+          <w:rFonts w:ascii="Times New Roman" w:hAnsi="Times New Roman"/>
+        </w:rPr>
+        <w:t>NemesisPT</w:t>
+      </w:r>
+      <w:proofErr w:type="spellEnd"/>
+      <w:r>
+        <w:rPr>
+          <w:rFonts w:ascii="Times New Roman" w:hAnsi="Times New Roman"/>
+        </w:rPr>
+        <w:t>, this third integer actually sets INUMERIC, which determines whether the code calculates the functional derivatives using implicit differentiation or numerically.</w:t>
+      </w:r>
+      <w:r>
+        <w:rPr>
+          <w:rFonts w:ascii="Times New Roman" w:hAnsi="Times New Roman"/>
+        </w:rPr>
+        <w:t xml:space="preserve"> ILBL=1 indicates a line-by-line calculation from scratch, while ILBL=2 indicates a line-by-line calculation using pre-tabulated monochromatic absorption look-up tables, calculated with the program </w:t>
+      </w:r>
+      <w:proofErr w:type="spellStart"/>
+      <w:r>
+        <w:rPr>
+          <w:rFonts w:ascii="Times New Roman" w:hAnsi="Times New Roman"/>
+        </w:rPr>
+        <w:t>Calc_lbltable</w:t>
+      </w:r>
+      <w:proofErr w:type="spellEnd"/>
+      <w:r>
+        <w:rPr>
+          <w:rFonts w:ascii="Times New Roman" w:hAnsi="Times New Roman"/>
+        </w:rPr>
+        <w:t>.</w:t>
+      </w:r>
+    </w:p>
+    <w:p>
+      <w:pPr>
+        <w:jc w:val="both"/>
+        <w:rPr>
+          <w:rFonts w:ascii="Times New Roman" w:hAnsi="Times New Roman"/>
+        </w:rPr>
+      </w:pPr>
+    </w:p>
+    <w:p>
+      <w:pPr>
+        <w:jc w:val="both"/>
+        <w:rPr>
+          <w:rFonts w:ascii="Times New Roman" w:hAnsi="Times New Roman"/>
+        </w:rPr>
+      </w:pPr>
+      <w:r>
+        <w:rPr>
+          <w:rFonts w:ascii="Times New Roman" w:hAnsi="Times New Roman"/>
+        </w:rPr>
+        <w:t>WOFF is any wavenumber/wavelength calibration error</w:t>
+      </w:r>
+      <w:r>
+        <w:rPr>
+          <w:rFonts w:ascii="Times New Roman" w:hAnsi="Times New Roman"/>
+        </w:rPr>
+        <w:t>,</w:t>
+      </w:r>
+      <w:r>
+        <w:rPr>
+          <w:rFonts w:ascii="Times New Roman" w:hAnsi="Times New Roman"/>
+        </w:rPr>
+        <w:t xml:space="preserve"> which needs to be added to the synthetic spectra.</w:t>
+      </w:r>
+    </w:p>
+    <w:p>
+      <w:pPr>
+        <w:jc w:val="both"/>
+        <w:rPr>
+          <w:rFonts w:ascii="Times New Roman" w:hAnsi="Times New Roman"/>
+        </w:rPr>
+      </w:pPr>
+    </w:p>
+    <w:p>
+      <w:pPr>
+        <w:jc w:val="both"/>
+        <w:rPr>
+          <w:rFonts w:ascii="Times New Roman" w:hAnsi="Times New Roman"/>
+        </w:rPr>
+      </w:pPr>
+      <w:r>
+        <w:rPr>
+          <w:rFonts w:ascii="Times New Roman" w:hAnsi="Times New Roman"/>
+        </w:rPr>
+        <w:t>ENAME is the name of the file which contains the forward modelling errors to be added to the measurement covariance matrix. The file starts with the number of wavelengths followed by two columns: wavenumber/wavelength and noise. This file is subsequently interpolated to required output wavelengths.</w:t>
+      </w:r>
+    </w:p>
+    <w:p>
+      <w:pPr>
+        <w:jc w:val="both"/>
+        <w:rPr>
+          <w:rFonts w:ascii="Times New Roman" w:hAnsi="Times New Roman"/>
+        </w:rPr>
+      </w:pPr>
+    </w:p>
+    <w:p>
+      <w:pPr>
+        <w:jc w:val="both"/>
+        <w:rPr>
+          <w:rFonts w:ascii="Times New Roman" w:hAnsi="Times New Roman"/>
+        </w:rPr>
+      </w:pPr>
+      <w:r>
+        <w:rPr>
+          <w:rFonts w:ascii="Times New Roman" w:hAnsi="Times New Roman"/>
+        </w:rPr>
+        <w:t>NITER is the number of iterations of the retrieval model required</w:t>
+      </w:r>
+    </w:p>
+    <w:p>
+      <w:pPr>
+        <w:jc w:val="both"/>
+        <w:rPr>
+          <w:rFonts w:ascii="Times New Roman" w:hAnsi="Times New Roman"/>
+        </w:rPr>
+      </w:pPr>
+    </w:p>
+    <w:p>
+      <w:pPr>
+        <w:jc w:val="both"/>
+        <w:rPr>
+          <w:rFonts w:ascii="Times New Roman" w:hAnsi="Times New Roman"/>
+        </w:rPr>
+      </w:pPr>
+      <w:r>
+        <w:rPr>
+          <w:rFonts w:ascii="Times New Roman" w:hAnsi="Times New Roman"/>
+        </w:rPr>
+        <w:t>PHILIMIT is the percentage convergence limit. If the percentage reduction of the cost function PHI between iterations is less than PHILIMIT then the retrieval is deemed to have converged, and the retrieval terminated early.</w:t>
+      </w:r>
+    </w:p>
+    <w:p>
+      <w:pPr>
+        <w:jc w:val="both"/>
+        <w:rPr>
+          <w:rFonts w:ascii="Times New Roman" w:hAnsi="Times New Roman"/>
+        </w:rPr>
+      </w:pPr>
+    </w:p>
+    <w:p>
+      <w:pPr>
+        <w:jc w:val="both"/>
+        <w:rPr>
+          <w:rFonts w:ascii="Times New Roman" w:hAnsi="Times New Roman"/>
+        </w:rPr>
+      </w:pPr>
+      <w:r>
+        <w:rPr>
+          <w:rFonts w:ascii="Times New Roman" w:hAnsi="Times New Roman"/>
+        </w:rPr>
+        <w:t>NSPEC is the total number of retrievals to perform (for measurements contained in the &lt;runname.spx&gt; file. IOFF is the index of the first spectrum to fit. For example, the &lt;runname.spx&gt; file may contain two sets of observations and you only want to retrieve the second, in which case, IOFF = 2, and NSPEC = 1.</w:t>
+      </w:r>
+    </w:p>
+    <w:p>
+      <w:pPr>
+        <w:jc w:val="both"/>
+        <w:rPr>
+          <w:rFonts w:ascii="Times New Roman" w:hAnsi="Times New Roman"/>
+        </w:rPr>
+      </w:pPr>
+    </w:p>
+    <w:p>
+      <w:pPr>
+        <w:jc w:val="both"/>
+        <w:rPr>
+          <w:rFonts w:ascii="Times New Roman" w:hAnsi="Times New Roman"/>
+        </w:rPr>
+      </w:pPr>
+      <w:r>
+        <w:rPr>
+          <w:rFonts w:ascii="Times New Roman" w:hAnsi="Times New Roman"/>
+        </w:rPr>
+        <w:t xml:space="preserve">LIN is an integer indicating whether the results of a previous retrieval run are to be used to set any of the model atmospheric profiles, and if so how. For example you might want to retrieve temperature first with one set of wavelengths and subsequently fit gas abundances from another set. Previous retrievals are read in from a ‘.pre’ file (which is </w:t>
       </w:r>
       <w:r>
         <w:rPr>
           <w:rFonts w:ascii="Times New Roman" w:hAnsi="Times New Roman"/>
         </w:rPr>
         <w:lastRenderedPageBreak/>
-        <w:t xml:space="preserve">then a single scattering </w:t>
-      </w:r>
-      <w:r>
-        <w:rPr>
-          <w:rFonts w:ascii="Times New Roman" w:hAnsi="Times New Roman"/>
-        </w:rPr>
-        <w:t xml:space="preserve">plane-parallel atmosphere </w:t>
-      </w:r>
-      <w:r>
-        <w:rPr>
-          <w:rFonts w:ascii="Times New Roman" w:hAnsi="Times New Roman"/>
-        </w:rPr>
-        <w:t>calculation</w:t>
-      </w:r>
-      <w:r>
-        <w:rPr>
-          <w:rFonts w:ascii="Times New Roman" w:hAnsi="Times New Roman"/>
-        </w:rPr>
-        <w:t xml:space="preserve"> is performed</w:t>
-      </w:r>
-      <w:r>
-        <w:rPr>
-          <w:rFonts w:ascii="Times New Roman" w:hAnsi="Times New Roman"/>
-        </w:rPr>
-        <w:t>.</w:t>
-      </w:r>
-      <w:r>
-        <w:rPr>
-          <w:rFonts w:ascii="Times New Roman" w:hAnsi="Times New Roman"/>
-        </w:rPr>
-        <w:t xml:space="preserve"> If ISCAT = 4, then a single scattering spherical atmosphere calculation is performed.</w:t>
-      </w:r>
-    </w:p>
-    <w:p>
-      <w:pPr>
-        <w:jc w:val="both"/>
-        <w:rPr>
-          <w:rFonts w:ascii="Times New Roman" w:hAnsi="Times New Roman"/>
-        </w:rPr>
-      </w:pPr>
-    </w:p>
-    <w:p>
-      <w:pPr>
-        <w:jc w:val="both"/>
-        <w:rPr>
-          <w:rFonts w:ascii="Times New Roman" w:hAnsi="Times New Roman"/>
-        </w:rPr>
-      </w:pPr>
-      <w:r>
-        <w:rPr>
-          <w:rFonts w:ascii="Times New Roman" w:hAnsi="Times New Roman"/>
-        </w:rPr>
-        <w:t>ILBL = 0 indicates that a correlated-K calculation is required. ILBL=1</w:t>
-      </w:r>
-      <w:r>
-        <w:rPr>
-          <w:rFonts w:ascii="Times New Roman" w:hAnsi="Times New Roman"/>
-        </w:rPr>
-        <w:t>,2</w:t>
-      </w:r>
-      <w:r>
-        <w:rPr>
-          <w:rFonts w:ascii="Times New Roman" w:hAnsi="Times New Roman"/>
-        </w:rPr>
-        <w:t xml:space="preserve"> indicates a line-by-line calculation. T</w:t>
-      </w:r>
-      <w:r>
-        <w:rPr>
-          <w:rFonts w:ascii="Times New Roman" w:hAnsi="Times New Roman"/>
-          <w:b/>
-          <w:u w:val="single"/>
-        </w:rPr>
-        <w:t>his is an important change from previous versions</w:t>
-      </w:r>
-      <w:r>
-        <w:rPr>
-          <w:rFonts w:ascii="Times New Roman" w:hAnsi="Times New Roman"/>
-        </w:rPr>
-        <w:t>.</w:t>
-      </w:r>
-      <w:r>
-        <w:rPr>
-          <w:rFonts w:ascii="Times New Roman" w:hAnsi="Times New Roman"/>
-        </w:rPr>
-        <w:t xml:space="preserve"> Note that for </w:t>
-      </w:r>
-      <w:proofErr w:type="spellStart"/>
-      <w:r>
-        <w:rPr>
-          <w:rFonts w:ascii="Times New Roman" w:hAnsi="Times New Roman"/>
-        </w:rPr>
-        <w:t>NemesisPT</w:t>
-      </w:r>
-      <w:proofErr w:type="spellEnd"/>
-      <w:r>
-        <w:rPr>
-          <w:rFonts w:ascii="Times New Roman" w:hAnsi="Times New Roman"/>
-        </w:rPr>
-        <w:t>, this third integer actually sets INUMERIC, which determines whether the code calculates the functional derivatives using implicit differentiation or numerically.</w:t>
-      </w:r>
-      <w:r>
-        <w:rPr>
-          <w:rFonts w:ascii="Times New Roman" w:hAnsi="Times New Roman"/>
-        </w:rPr>
-        <w:t xml:space="preserve"> ILBL=1 indicates a line-by-line calculation from scratch, while ILBL=2 indicates a line-by-line calculation using pre-tabulated monochromatic absorption look-up tables, calculated with the program </w:t>
-      </w:r>
-      <w:proofErr w:type="spellStart"/>
-      <w:r>
-        <w:rPr>
-          <w:rFonts w:ascii="Times New Roman" w:hAnsi="Times New Roman"/>
-        </w:rPr>
-        <w:t>Calc_lbltable</w:t>
-      </w:r>
-      <w:proofErr w:type="spellEnd"/>
-      <w:r>
-        <w:rPr>
-          <w:rFonts w:ascii="Times New Roman" w:hAnsi="Times New Roman"/>
-        </w:rPr>
-        <w:t>.</w:t>
-      </w:r>
-    </w:p>
-    <w:p>
-      <w:pPr>
-        <w:jc w:val="both"/>
-        <w:rPr>
-          <w:rFonts w:ascii="Times New Roman" w:hAnsi="Times New Roman"/>
-        </w:rPr>
-      </w:pPr>
-    </w:p>
-    <w:p>
-      <w:pPr>
-        <w:jc w:val="both"/>
-        <w:rPr>
-          <w:rFonts w:ascii="Times New Roman" w:hAnsi="Times New Roman"/>
-        </w:rPr>
-      </w:pPr>
-      <w:r>
-        <w:rPr>
-          <w:rFonts w:ascii="Times New Roman" w:hAnsi="Times New Roman"/>
-        </w:rPr>
-        <w:t>WOFF is any wavenumber/wavelength calibration error</w:t>
-      </w:r>
-      <w:r>
-        <w:rPr>
-          <w:rFonts w:ascii="Times New Roman" w:hAnsi="Times New Roman"/>
-        </w:rPr>
-        <w:t>,</w:t>
-      </w:r>
-      <w:r>
-        <w:rPr>
-          <w:rFonts w:ascii="Times New Roman" w:hAnsi="Times New Roman"/>
-        </w:rPr>
-        <w:t xml:space="preserve"> which needs to be added to the synthetic spectra.</w:t>
-      </w:r>
-    </w:p>
-    <w:p>
-      <w:pPr>
-        <w:jc w:val="both"/>
-        <w:rPr>
-          <w:rFonts w:ascii="Times New Roman" w:hAnsi="Times New Roman"/>
-        </w:rPr>
-      </w:pPr>
-    </w:p>
-    <w:p>
-      <w:pPr>
-        <w:jc w:val="both"/>
-        <w:rPr>
-          <w:rFonts w:ascii="Times New Roman" w:hAnsi="Times New Roman"/>
-        </w:rPr>
-      </w:pPr>
-      <w:r>
-        <w:rPr>
-          <w:rFonts w:ascii="Times New Roman" w:hAnsi="Times New Roman"/>
-        </w:rPr>
-        <w:t>ENAME is the name of the file which contains the forward modelling errors to be added to the measurement covariance matrix. The file starts with the number of wavelengths followed by two columns: wavenumber/wavelength and noise. This file is subsequently interpolated to required output wavelengths.</w:t>
-      </w:r>
-    </w:p>
-    <w:p>
-      <w:pPr>
-        <w:jc w:val="both"/>
-        <w:rPr>
-          <w:rFonts w:ascii="Times New Roman" w:hAnsi="Times New Roman"/>
-        </w:rPr>
-      </w:pPr>
-    </w:p>
-    <w:p>
-      <w:pPr>
-        <w:jc w:val="both"/>
-        <w:rPr>
-          <w:rFonts w:ascii="Times New Roman" w:hAnsi="Times New Roman"/>
-        </w:rPr>
-      </w:pPr>
-      <w:r>
-        <w:rPr>
-          <w:rFonts w:ascii="Times New Roman" w:hAnsi="Times New Roman"/>
-        </w:rPr>
-        <w:t>NITER is the number of iterations of the retrieval model required</w:t>
-      </w:r>
-    </w:p>
-    <w:p>
-      <w:pPr>
-        <w:jc w:val="both"/>
-        <w:rPr>
-          <w:rFonts w:ascii="Times New Roman" w:hAnsi="Times New Roman"/>
-        </w:rPr>
-      </w:pPr>
-    </w:p>
-    <w:p>
-      <w:pPr>
-        <w:jc w:val="both"/>
-        <w:rPr>
-          <w:rFonts w:ascii="Times New Roman" w:hAnsi="Times New Roman"/>
-        </w:rPr>
-      </w:pPr>
-      <w:r>
-        <w:rPr>
-          <w:rFonts w:ascii="Times New Roman" w:hAnsi="Times New Roman"/>
-        </w:rPr>
-        <w:t>PHILIMIT is the percentage convergence limit. If the percentage reduction of the cost function PHI between iterations is less than PHILIMIT then the retrieval is deemed to have converged, and the retrieval terminated early.</w:t>
-      </w:r>
-    </w:p>
-    <w:p>
-      <w:pPr>
-        <w:jc w:val="both"/>
-        <w:rPr>
-          <w:rFonts w:ascii="Times New Roman" w:hAnsi="Times New Roman"/>
-        </w:rPr>
-      </w:pPr>
-    </w:p>
-    <w:p>
-      <w:pPr>
-        <w:jc w:val="both"/>
-        <w:rPr>
-          <w:rFonts w:ascii="Times New Roman" w:hAnsi="Times New Roman"/>
-        </w:rPr>
-      </w:pPr>
-      <w:r>
-        <w:rPr>
-          <w:rFonts w:ascii="Times New Roman" w:hAnsi="Times New Roman"/>
-        </w:rPr>
-        <w:t>NSPEC is the total number of retrievals to perform (for measurements contained in the &lt;runname.spx&gt; file. IOFF is the index of the first spectrum to fit. For example, the &lt;runname.spx&gt; file may contain two sets of observations and you only want to retrieve the second, in which case, IOFF = 2, and NSPEC = 1.</w:t>
-      </w:r>
-    </w:p>
-    <w:p>
-      <w:pPr>
-        <w:jc w:val="both"/>
-        <w:rPr>
-          <w:rFonts w:ascii="Times New Roman" w:hAnsi="Times New Roman"/>
-        </w:rPr>
-      </w:pPr>
-    </w:p>
-    <w:p>
-      <w:pPr>
-        <w:jc w:val="both"/>
-        <w:rPr>
-          <w:rFonts w:ascii="Times New Roman" w:hAnsi="Times New Roman"/>
-        </w:rPr>
-      </w:pPr>
-      <w:r>
-        <w:rPr>
-          <w:rFonts w:ascii="Times New Roman" w:hAnsi="Times New Roman"/>
-        </w:rPr>
-        <w:t>LIN is an integer indicating whether the results of a previous retrieval run are to be used to set any of the model atmospheric profiles, and if so how. For example you might want to retrieve temperature first with one set of wavelengths and subsequently fit gas abundances from another set. Previous retrievals are read in from a ‘.pre’ file (which is direct copy of the ‘.raw’ file of the previous retrieval). The same number (IOFF) of retrievals is skipped as in the ‘.</w:t>
+        <w:t>direct copy of the ‘.raw’ file of the previous retrieval). The same number (IOFF) of retrievals is skipped as in the ‘.</w:t>
       </w:r>
       <w:proofErr w:type="spellStart"/>
       <w:r>
@@ -20378,7 +20817,6 @@
         <w:rPr>
           <w:rFonts w:ascii="Times New Roman" w:hAnsi="Times New Roman"/>
         </w:rPr>
-        <w:lastRenderedPageBreak/>
         <w:t xml:space="preserve"> </w:t>
       </w:r>
     </w:p>
@@ -20721,12 +21159,57 @@
       <w:pPr>
         <w:rPr>
           <w:rFonts w:ascii="Times New Roman" w:hAnsi="Times New Roman"/>
+          <w:lang w:val="fr-CA"/>
+        </w:rPr>
+      </w:pPr>
+      <w:r>
+        <w:rPr>
+          <w:rFonts w:ascii="Times New Roman" w:hAnsi="Times New Roman"/>
+          <w:lang w:val="fr-CA"/>
+        </w:rPr>
+        <w:t>VCONV(1,1), Y(1,1), ERR(1,1)</w:t>
+      </w:r>
+    </w:p>
+    <w:p>
+      <w:pPr>
+        <w:rPr>
+          <w:rFonts w:ascii="Times New Roman" w:hAnsi="Times New Roman"/>
+          <w:lang w:val="fr-CA"/>
+        </w:rPr>
+      </w:pPr>
+      <w:r>
+        <w:rPr>
+          <w:rFonts w:ascii="Times New Roman" w:hAnsi="Times New Roman"/>
+          <w:lang w:val="fr-CA"/>
+        </w:rPr>
+        <w:t>VCONV(1,2), Y(1,2), ERR(1,2)</w:t>
+      </w:r>
+    </w:p>
+    <w:p>
+      <w:pPr>
+        <w:rPr>
+          <w:rFonts w:ascii="Times New Roman" w:hAnsi="Times New Roman"/>
+        </w:rPr>
+      </w:pPr>
+      <w:r>
+        <w:rPr>
+          <w:rFonts w:ascii="Times New Roman" w:hAnsi="Times New Roman"/>
+        </w:rPr>
+        <w:t>…</w:t>
+      </w:r>
+    </w:p>
+    <w:p>
+      <w:pPr>
+        <w:rPr>
+          <w:rFonts w:ascii="Times New Roman" w:hAnsi="Times New Roman"/>
+          <w:lang w:val="fr-FR"/>
         </w:rPr>
       </w:pPr>
       <w:proofErr w:type="gramStart"/>
       <w:r>
         <w:rPr>
           <w:rFonts w:ascii="Times New Roman" w:hAnsi="Times New Roman"/>
+          <w:lang w:val="fr-FR"/>
         </w:rPr>
         <w:t>VCONV(</w:t>
       </w:r>
@@ -20734,8 +21217,9 @@
       <w:r>
         <w:rPr>
           <w:rFonts w:ascii="Times New Roman" w:hAnsi="Times New Roman"/>
-        </w:rPr>
-        <w:t>1,1), Y(1,1), ERR(1,1)</w:t>
+          <w:lang w:val="fr-FR"/>
+        </w:rPr>
+        <w:t>1,NCONV), Y(1,NCONV), ERR(1,NCONV)</w:t>
       </w:r>
     </w:p>
     <w:p>
@@ -20749,18 +21233,55 @@
         <w:rPr>
           <w:rFonts w:ascii="Times New Roman" w:hAnsi="Times New Roman"/>
         </w:rPr>
-        <w:t>VCONV(</w:t>
+        <w:t>NCONV(</w:t>
       </w:r>
       <w:proofErr w:type="gramEnd"/>
       <w:r>
         <w:rPr>
           <w:rFonts w:ascii="Times New Roman" w:hAnsi="Times New Roman"/>
         </w:rPr>
-        <w:t>1,2), Y(1,2), ERR(1,2)</w:t>
-      </w:r>
-    </w:p>
-    <w:p>
-      <w:pPr>
+        <w:t>2)</w:t>
+      </w:r>
+    </w:p>
+    <w:p>
+      <w:pPr>
+        <w:rPr>
+          <w:rFonts w:ascii="Times New Roman" w:hAnsi="Times New Roman"/>
+        </w:rPr>
+      </w:pPr>
+      <w:proofErr w:type="gramStart"/>
+      <w:r>
+        <w:rPr>
+          <w:rFonts w:ascii="Times New Roman" w:hAnsi="Times New Roman"/>
+        </w:rPr>
+        <w:t>NAV(</w:t>
+      </w:r>
+      <w:proofErr w:type="gramEnd"/>
+      <w:r>
+        <w:rPr>
+          <w:rFonts w:ascii="Times New Roman" w:hAnsi="Times New Roman"/>
+        </w:rPr>
+        <w:t>2)</w:t>
+      </w:r>
+    </w:p>
+    <w:p>
+      <w:pPr>
+        <w:ind w:left="567" w:hanging="567"/>
+        <w:rPr>
+          <w:rFonts w:ascii="Times New Roman" w:hAnsi="Times New Roman"/>
+        </w:rPr>
+      </w:pPr>
+      <w:r>
+        <w:rPr>
+          <w:rFonts w:ascii="Times New Roman" w:hAnsi="Times New Roman"/>
+        </w:rPr>
+        <w:lastRenderedPageBreak/>
+        <w:t>FLAT(2,I), FLON(2,I), SOL_ ANG(2,I), EMISS_ANG(2,I), AZI_ANG(2,I), WGEOM(2,I)</w:t>
+      </w:r>
+    </w:p>
+    <w:p>
+      <w:pPr>
+        <w:ind w:left="567" w:hanging="567"/>
         <w:rPr>
           <w:rFonts w:ascii="Times New Roman" w:hAnsi="Times New Roman"/>
         </w:rPr>
@@ -20774,72 +21295,6 @@
     </w:p>
     <w:p>
       <w:pPr>
-        <w:rPr>
-          <w:rFonts w:ascii="Times New Roman" w:hAnsi="Times New Roman"/>
-          <w:lang w:val="fr-FR"/>
-        </w:rPr>
-      </w:pPr>
-      <w:proofErr w:type="gramStart"/>
-      <w:r>
-        <w:rPr>
-          <w:rFonts w:ascii="Times New Roman" w:hAnsi="Times New Roman"/>
-          <w:lang w:val="fr-FR"/>
-        </w:rPr>
-        <w:t>VCONV(</w:t>
-      </w:r>
-      <w:proofErr w:type="gramEnd"/>
-      <w:r>
-        <w:rPr>
-          <w:rFonts w:ascii="Times New Roman" w:hAnsi="Times New Roman"/>
-          <w:lang w:val="fr-FR"/>
-        </w:rPr>
-        <w:t>1,NCONV), Y(1,NCONV), ERR(1,NCONV)</w:t>
-      </w:r>
-    </w:p>
-    <w:p>
-      <w:pPr>
-        <w:rPr>
-          <w:rFonts w:ascii="Times New Roman" w:hAnsi="Times New Roman"/>
-        </w:rPr>
-      </w:pPr>
-      <w:proofErr w:type="gramStart"/>
-      <w:r>
-        <w:rPr>
-          <w:rFonts w:ascii="Times New Roman" w:hAnsi="Times New Roman"/>
-        </w:rPr>
-        <w:t>NCONV(</w:t>
-      </w:r>
-      <w:proofErr w:type="gramEnd"/>
-      <w:r>
-        <w:rPr>
-          <w:rFonts w:ascii="Times New Roman" w:hAnsi="Times New Roman"/>
-        </w:rPr>
-        <w:t>2)</w:t>
-      </w:r>
-    </w:p>
-    <w:p>
-      <w:pPr>
-        <w:rPr>
-          <w:rFonts w:ascii="Times New Roman" w:hAnsi="Times New Roman"/>
-        </w:rPr>
-      </w:pPr>
-      <w:proofErr w:type="gramStart"/>
-      <w:r>
-        <w:rPr>
-          <w:rFonts w:ascii="Times New Roman" w:hAnsi="Times New Roman"/>
-        </w:rPr>
-        <w:t>NAV(</w:t>
-      </w:r>
-      <w:proofErr w:type="gramEnd"/>
-      <w:r>
-        <w:rPr>
-          <w:rFonts w:ascii="Times New Roman" w:hAnsi="Times New Roman"/>
-        </w:rPr>
-        <w:t>2)</w:t>
-      </w:r>
-    </w:p>
-    <w:p>
-      <w:pPr>
         <w:ind w:left="567" w:hanging="567"/>
         <w:rPr>
           <w:rFonts w:ascii="Times New Roman" w:hAnsi="Times New Roman"/>
@@ -20849,34 +21304,6 @@
         <w:rPr>
           <w:rFonts w:ascii="Times New Roman" w:hAnsi="Times New Roman"/>
         </w:rPr>
-        <w:t>FLAT(2,I), FLON(2,I), SOL_ ANG(2,I), EMISS_ANG(2,I), AZI_ANG(2,I), WGEOM(2,I)</w:t>
-      </w:r>
-    </w:p>
-    <w:p>
-      <w:pPr>
-        <w:ind w:left="567" w:hanging="567"/>
-        <w:rPr>
-          <w:rFonts w:ascii="Times New Roman" w:hAnsi="Times New Roman"/>
-        </w:rPr>
-      </w:pPr>
-      <w:r>
-        <w:rPr>
-          <w:rFonts w:ascii="Times New Roman" w:hAnsi="Times New Roman"/>
-        </w:rPr>
-        <w:t>…</w:t>
-      </w:r>
-    </w:p>
-    <w:p>
-      <w:pPr>
-        <w:ind w:left="567" w:hanging="567"/>
-        <w:rPr>
-          <w:rFonts w:ascii="Times New Roman" w:hAnsi="Times New Roman"/>
-        </w:rPr>
-      </w:pPr>
-      <w:r>
-        <w:rPr>
-          <w:rFonts w:ascii="Times New Roman" w:hAnsi="Times New Roman"/>
-        </w:rPr>
         <w:t>FLAT(2,NAV(2)), FLON(2,NAV(2)), SOL_ ANG(2,NAV(2)), EMISS_ANG(2,NAV(2)), AZI_ANG(2,NAV(2)), WGEOM(2,NAV(2))</w:t>
       </w:r>
     </w:p>
@@ -20884,42 +21311,30 @@
       <w:pPr>
         <w:rPr>
           <w:rFonts w:ascii="Times New Roman" w:hAnsi="Times New Roman"/>
-        </w:rPr>
-      </w:pPr>
-      <w:proofErr w:type="gramStart"/>
-      <w:r>
-        <w:rPr>
-          <w:rFonts w:ascii="Times New Roman" w:hAnsi="Times New Roman"/>
-        </w:rPr>
-        <w:t>VCONV(</w:t>
-      </w:r>
-      <w:proofErr w:type="gramEnd"/>
-      <w:r>
-        <w:rPr>
-          <w:rFonts w:ascii="Times New Roman" w:hAnsi="Times New Roman"/>
-        </w:rPr>
-        <w:t>2,1), Y(2,1), ERR(2,1)</w:t>
-      </w:r>
-    </w:p>
-    <w:p>
-      <w:pPr>
-        <w:rPr>
-          <w:rFonts w:ascii="Times New Roman" w:hAnsi="Times New Roman"/>
-        </w:rPr>
-      </w:pPr>
-      <w:proofErr w:type="gramStart"/>
-      <w:r>
-        <w:rPr>
-          <w:rFonts w:ascii="Times New Roman" w:hAnsi="Times New Roman"/>
-        </w:rPr>
-        <w:t>VCONV(</w:t>
-      </w:r>
-      <w:proofErr w:type="gramEnd"/>
-      <w:r>
-        <w:rPr>
-          <w:rFonts w:ascii="Times New Roman" w:hAnsi="Times New Roman"/>
-        </w:rPr>
-        <w:t>2,2), Y(2,2), ERR(2,2)</w:t>
+          <w:lang w:val="fr-CA"/>
+        </w:rPr>
+      </w:pPr>
+      <w:r>
+        <w:rPr>
+          <w:rFonts w:ascii="Times New Roman" w:hAnsi="Times New Roman"/>
+          <w:lang w:val="fr-CA"/>
+        </w:rPr>
+        <w:t>VCONV(2,1), Y(2,1), ERR(2,1)</w:t>
+      </w:r>
+    </w:p>
+    <w:p>
+      <w:pPr>
+        <w:rPr>
+          <w:rFonts w:ascii="Times New Roman" w:hAnsi="Times New Roman"/>
+          <w:lang w:val="fr-CA"/>
+        </w:rPr>
+      </w:pPr>
+      <w:r>
+        <w:rPr>
+          <w:rFonts w:ascii="Times New Roman" w:hAnsi="Times New Roman"/>
+          <w:lang w:val="fr-CA"/>
+        </w:rPr>
+        <w:t>VCONV(2,2), Y(2,2), ERR(2,2)</w:t>
       </w:r>
     </w:p>
     <w:p>
@@ -21322,7 +21737,14 @@
         <w:rPr>
           <w:rFonts w:ascii="Times New Roman" w:hAnsi="Times New Roman"/>
         </w:rPr>
-        <w:t xml:space="preserve"> If simulating a Selective Chopper Radiometer (SCR) then for each spectrum, the first NCONV/2 rows list the sideband radiances and the second NCONV/2 rows list the wideband radiances. The wavenumbers/wavelengths of these two blocks should match.</w:t>
+        <w:t xml:space="preserve"> If simulating a Selective Chopper Radiometer (SCR) then for each spectrum, the first NCONV/2 rows list the sideband radiances and </w:t>
+      </w:r>
+      <w:r>
+        <w:rPr>
+          <w:rFonts w:ascii="Times New Roman" w:hAnsi="Times New Roman"/>
+        </w:rPr>
+        <w:lastRenderedPageBreak/>
+        <w:t>the second NCONV/2 rows list the wideband radiances. The wavenumbers/wavelengths of these two blocks should match.</w:t>
       </w:r>
     </w:p>
     <w:p>
@@ -21345,7 +21767,7 @@
           <w:noProof/>
           <w:lang w:val="en-US"/>
         </w:rPr>
-        <w:pict w14:anchorId="7B85A0BE">
+        <w:pict>
           <v:group id="Group 3" o:spid="_x0000_s1026" style="width:369.9pt;height:221.9pt;mso-position-horizontal-relative:char;mso-position-vertical-relative:line" coordorigin="2526,5356" coordsize="7200,4320">
             <o:lock v:ext="edit" aspectratio="t"/>
             <v:rect id="AutoShape 2" o:spid="_x0000_s1027" style="position:absolute;left:2526;top:5356;width:7200;height:4320;visibility:visible" o:gfxdata="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" filled="f" stroked="f">
@@ -21369,7 +21791,7 @@
             <v:line id="Line 11" o:spid="_x0000_s1035" style="position:absolute;flip:y;visibility:visible" from="5869,7769" to="7279,8105" o:connectortype="straight" o:gfxdata="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">
               <v:stroke dashstyle="dash"/>
             </v:line>
-            <v:shapetype id="_x0000_t202" coordsize="21600,21600" o:spt="202" path="m0,0l0,21600,21600,21600,21600,0xe">
+            <v:shapetype id="_x0000_t202" coordsize="21600,21600" o:spt="202" path="m,l,21600r21600,l21600,xe">
               <v:stroke joinstyle="miter"/>
               <v:path gradientshapeok="t" o:connecttype="rect"/>
             </v:shapetype>
@@ -21396,7 +21818,7 @@
                 </w:txbxContent>
               </v:textbox>
             </v:shape>
-            <v:shape id="Freeform 15" o:spid="_x0000_s1037" style="position:absolute;left:5476;top:7416;width:413;height:141;visibility:visible;mso-wrap-style:square;v-text-anchor:top" coordsize="495,169" o:gfxdata="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" path="m0,169c28,141,52,111,90,94,133,75,186,75,225,49,252,31,280,6,315,4,375,,435,4,495,4e" filled="f">
+            <v:shape id="Freeform 15" o:spid="_x0000_s1037" style="position:absolute;left:5476;top:7416;width:413;height:141;visibility:visible;mso-wrap-style:square;v-text-anchor:top" coordsize="495,169" o:gfxdata="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" path="m,169c28,141,52,111,90,94,133,75,186,75,225,49,252,31,280,6,315,4v60,-4,120,,180,e" filled="f">
               <v:path arrowok="t" o:connecttype="custom" o:connectlocs="0,141;75,78;188,41;263,3;413,3" o:connectangles="0,0,0,0,0"/>
             </v:shape>
             <v:shape id="Text Box 16" o:spid="_x0000_s1038" type="#_x0000_t202" style="position:absolute;left:5002;top:6694;width:1200;height:588;visibility:visible" o:gfxdata="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" filled="f" stroked="f">
@@ -21422,7 +21844,7 @@
                 </w:txbxContent>
               </v:textbox>
             </v:shape>
-            <v:shape id="Freeform 17" o:spid="_x0000_s1039" style="position:absolute;left:5889;top:7212;width:577;height:270;visibility:visible;mso-wrap-style:square;v-text-anchor:top" coordsize="693,324" o:gfxdata="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" path="m0,24c198,33,303,,450,84,506,116,525,165,570,204,597,228,660,264,660,264,693,313,690,291,690,324e" filled="f">
+            <v:shape id="Freeform 17" o:spid="_x0000_s1039" style="position:absolute;left:5889;top:7212;width:577;height:270;visibility:visible;mso-wrap-style:square;v-text-anchor:top" coordsize="693,324" o:gfxdata="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" path="m,24c198,33,303,,450,84v56,32,75,81,120,120c597,228,660,264,660,264v33,49,30,27,30,60e" filled="f">
               <v:path arrowok="t" o:connecttype="custom" o:connectlocs="0,20;375,70;475,170;550,220;575,270" o:connectangles="0,0,0,0,0"/>
             </v:shape>
             <v:shape id="Text Box 18" o:spid="_x0000_s1040" type="#_x0000_t202" style="position:absolute;left:5926;top:6644;width:1113;height:588;visibility:visible" o:gfxdata="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" filled="f" stroked="f">
@@ -21523,7 +21945,7 @@
                 </w:txbxContent>
               </v:textbox>
             </v:shape>
-            <v:shape id="Arc 44" o:spid="_x0000_s1044" style="position:absolute;left:6426;top:7968;width:150;height:238;flip:y;visibility:visible" coordsize="21600,21600" o:spt="100" o:gfxdata="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" adj="0,,0" path="m0,-1nfc11929,,21600,9670,21600,21600,21600,26194,20135,30668,17418,34373em0,-1nsc11929,,21600,9670,21600,21600,21600,26194,20135,30668,17418,34373l0,21600,,-1xe" filled="f">
+            <v:shape id="Arc 44" o:spid="_x0000_s1044" style="position:absolute;left:6426;top:7968;width:150;height:238;flip:y;visibility:visible" coordsize="21600,21600" o:spt="100" o:gfxdata="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" adj="0,,0" path="m,-1nfc11929,,21600,9670,21600,21600v,4594,-1465,9068,-4182,12773em,-1nsc11929,,21600,9670,21600,21600v,4594,-1465,9068,-4182,12773l,21600,,-1xe" filled="f">
               <v:stroke joinstyle="round"/>
               <v:formulas/>
               <v:path arrowok="t" o:extrusionok="f" o:connecttype="custom" o:connectlocs="0,0;121,238;0,150" o:connectangles="0,0,0"/>
@@ -22054,6 +22476,7 @@
         <w:rPr>
           <w:rFonts w:ascii="Times New Roman" w:hAnsi="Times New Roman"/>
         </w:rPr>
+        <w:lastRenderedPageBreak/>
         <w:t xml:space="preserve"> Number of </w:t>
       </w:r>
       <w:proofErr w:type="spellStart"/>
@@ -22124,7 +22547,6 @@
         <w:rPr>
           <w:rFonts w:ascii="Times New Roman" w:hAnsi="Times New Roman"/>
         </w:rPr>
-        <w:lastRenderedPageBreak/>
         <w:t xml:space="preserve"> Layer </w:t>
       </w:r>
       <w:proofErr w:type="gramStart"/>
@@ -22723,6 +23145,7 @@
         <w:rPr>
           <w:rFonts w:ascii="Times New Roman" w:hAnsi="Times New Roman"/>
         </w:rPr>
+        <w:lastRenderedPageBreak/>
         <w:t>The next line contains the radius of the Sun/star in units of km.</w:t>
       </w:r>
     </w:p>
@@ -22737,7 +23160,6 @@
         <w:rPr>
           <w:rFonts w:ascii="Times New Roman" w:hAnsi="Times New Roman"/>
         </w:rPr>
-        <w:lastRenderedPageBreak/>
         <w:t xml:space="preserve">The rest of the file contains </w:t>
       </w:r>
       <w:r>
@@ -22967,7 +23389,21 @@
         <w:rPr>
           <w:rFonts w:ascii="Times New Roman" w:hAnsi="Times New Roman"/>
         </w:rPr>
-        <w:t xml:space="preserve">The second line defines the wavenumber step, </w:t>
+        <w:t xml:space="preserve">The second line defines the </w:t>
+      </w:r>
+      <w:proofErr w:type="spellStart"/>
+      <w:r>
+        <w:rPr>
+          <w:rFonts w:ascii="Times New Roman" w:hAnsi="Times New Roman"/>
+        </w:rPr>
+        <w:t>wavenumber</w:t>
+      </w:r>
+      <w:proofErr w:type="spellEnd"/>
+      <w:r>
+        <w:rPr>
+          <w:rFonts w:ascii="Times New Roman" w:hAnsi="Times New Roman"/>
+        </w:rPr>
+        <w:t xml:space="preserve"> step, </w:t>
       </w:r>
       <w:proofErr w:type="spellStart"/>
       <w:r>
@@ -23917,21 +24353,21 @@
           <w:rFonts w:ascii="Times New Roman" w:hAnsi="Times New Roman"/>
         </w:rPr>
         <w:tab/>
-        <w:t xml:space="preserve">Used in only a few routines to switch between normal partition function calculation (0) </w:t>
+        <w:t xml:space="preserve">Used in only a few routines to switch between normal partition function </w:t>
       </w:r>
       <w:proofErr w:type="gramStart"/>
       <w:r>
         <w:rPr>
           <w:rFonts w:ascii="Times New Roman" w:hAnsi="Times New Roman"/>
         </w:rPr>
-        <w:t>or</w:t>
+        <w:t>calculation</w:t>
       </w:r>
       <w:proofErr w:type="gramEnd"/>
       <w:r>
         <w:rPr>
           <w:rFonts w:ascii="Times New Roman" w:hAnsi="Times New Roman"/>
         </w:rPr>
-        <w:t xml:space="preserve"> the high-temperature partition function for CH</w:t>
+        <w:t xml:space="preserve"> (0) or the high-temperature partition function for CH</w:t>
       </w:r>
       <w:r>
         <w:rPr>
@@ -24117,6 +24553,7 @@
         <w:rPr>
           <w:rFonts w:ascii="Times New Roman" w:hAnsi="Times New Roman"/>
         </w:rPr>
+        <w:lastRenderedPageBreak/>
         <w:t>Header</w:t>
       </w:r>
       <w:r>
@@ -24142,7 +24579,6 @@
         <w:rPr>
           <w:rFonts w:ascii="Times New Roman" w:hAnsi="Times New Roman"/>
         </w:rPr>
-        <w:lastRenderedPageBreak/>
         <w:t>Incident solar angle for calculation</w:t>
       </w:r>
     </w:p>
@@ -25316,7 +25752,6 @@
         <w:rPr>
           <w:rFonts w:ascii="Times New Roman" w:hAnsi="Times New Roman"/>
         </w:rPr>
-        <w:lastRenderedPageBreak/>
         <w:t>The .</w:t>
       </w:r>
       <w:proofErr w:type="spellStart"/>
@@ -26143,14 +26578,14 @@
         <w:rPr>
           <w:rFonts w:ascii="Times New Roman" w:hAnsi="Times New Roman"/>
         </w:rPr>
-        <w:t xml:space="preserve"> and &lt;runname.sha&gt; files. The code does not use an adaptive integrator and so the user needs to ensure that </w:t>
+        <w:t xml:space="preserve"> and &lt;runname.sha&gt; files. </w:t>
       </w:r>
       <w:r>
         <w:rPr>
           <w:rFonts w:ascii="Times New Roman" w:hAnsi="Times New Roman"/>
         </w:rPr>
         <w:lastRenderedPageBreak/>
-        <w:t>the calculation is performed at sufficient precision to model accu</w:t>
+        <w:t>The code does not use an adaptive integrator and so the user needs to ensure that the calculation is performed at sufficient precision to model accu</w:t>
       </w:r>
       <w:r>
         <w:rPr>
@@ -26963,6 +27398,7 @@
         <w:rPr>
           <w:rFonts w:ascii="Copperplate Gothic Light" w:hAnsi="Copperplate Gothic Light"/>
         </w:rPr>
+        <w:lastRenderedPageBreak/>
         <w:t>Nemesis</w:t>
       </w:r>
       <w:r>
@@ -27053,28 +27489,21 @@
         <w:rPr>
           <w:rFonts w:ascii="Copperplate Gothic Light" w:hAnsi="Copperplate Gothic Light"/>
         </w:rPr>
+        <w:t xml:space="preserve"> Nemesis)</w:t>
+      </w:r>
+      <w:r>
+        <w:rPr>
+          <w:rFonts w:ascii="Times New Roman" w:hAnsi="Times New Roman"/>
+        </w:rPr>
+        <w:t xml:space="preserve"> is</w:t>
+      </w:r>
+      <w:r>
+        <w:rPr>
+          <w:rFonts w:ascii="Times New Roman" w:hAnsi="Times New Roman"/>
+        </w:rPr>
         <w:t xml:space="preserve"> </w:t>
       </w:r>
-      <w:r>
-        <w:rPr>
-          <w:rFonts w:ascii="Copperplate Gothic Light" w:hAnsi="Copperplate Gothic Light"/>
-        </w:rPr>
-        <w:lastRenderedPageBreak/>
-        <w:t>Nemesis)</w:t>
-      </w:r>
-      <w:r>
-        <w:rPr>
-          <w:rFonts w:ascii="Times New Roman" w:hAnsi="Times New Roman"/>
-        </w:rPr>
-        <w:t xml:space="preserve"> is</w:t>
-      </w:r>
-      <w:r>
-        <w:rPr>
-          <w:rFonts w:ascii="Times New Roman" w:hAnsi="Times New Roman"/>
-        </w:rPr>
-        <w:t xml:space="preserve"> </w:t>
-      </w:r>
-      <w:hyperlink r:id="rId15" w:history="1">
+      <w:hyperlink r:id="rId14" w:history="1">
         <w:r>
           <w:rPr>
             <w:rStyle w:val="Hyperlink"/>
@@ -27572,7 +28001,14 @@
         <w:rPr>
           <w:rFonts w:ascii="Times New Roman" w:hAnsi="Times New Roman"/>
         </w:rPr>
-        <w:t xml:space="preserve"> for multiple tangent heights through the same atmosphere, </w:t>
+        <w:t xml:space="preserve"> for multiple </w:t>
+      </w:r>
+      <w:r>
+        <w:rPr>
+          <w:rFonts w:ascii="Times New Roman" w:hAnsi="Times New Roman"/>
+        </w:rPr>
+        <w:lastRenderedPageBreak/>
+        <w:t xml:space="preserve">tangent heights through the same atmosphere, </w:t>
       </w:r>
       <w:proofErr w:type="spellStart"/>
       <w:r>
@@ -27617,7 +28053,6 @@
           <w:rFonts w:ascii="Times New Roman" w:hAnsi="Times New Roman"/>
           <w:b/>
         </w:rPr>
-        <w:lastRenderedPageBreak/>
         <w:t>8.2</w:t>
       </w:r>
       <w:r>
@@ -28173,7 +28608,21 @@
         <w:rPr>
           <w:rFonts w:ascii="Times New Roman" w:hAnsi="Times New Roman"/>
         </w:rPr>
-        <w:t>: 0=wavenumber, 1=wavelength)</w:t>
+        <w:t>: 0=</w:t>
+      </w:r>
+      <w:proofErr w:type="spellStart"/>
+      <w:r>
+        <w:rPr>
+          <w:rFonts w:ascii="Times New Roman" w:hAnsi="Times New Roman"/>
+        </w:rPr>
+        <w:t>wavenumber</w:t>
+      </w:r>
+      <w:proofErr w:type="spellEnd"/>
+      <w:r>
+        <w:rPr>
+          <w:rFonts w:ascii="Times New Roman" w:hAnsi="Times New Roman"/>
+        </w:rPr>
+        <w:t>, 1=wavelength)</w:t>
       </w:r>
     </w:p>
     <w:p>
@@ -28422,7 +28871,14 @@
         <w:rPr>
           <w:rFonts w:ascii="Times New Roman" w:hAnsi="Times New Roman"/>
         </w:rPr>
-        <w:t xml:space="preserve"> is an ASCII file containing the computed spectra for each path defined in the .pat file. Two spectra are output per path, one which is the raw spectrum calculated at the k-table wavelengths/wavenumbers spanning the requested range and the second is this spectrum convolved with a box of width FWHM (defined in the .pat file) and output at the wavelengths/wavenumbers specified in the .pat file.</w:t>
+        <w:t xml:space="preserve"> is an ASCII file containing the computed spectra for each path defined in the .pat file. Two spectra are output per path, one which is the raw spectrum calculated at the k-table wavelengths/wavenumbers spanning the requested </w:t>
+      </w:r>
+      <w:r>
+        <w:rPr>
+          <w:rFonts w:ascii="Times New Roman" w:hAnsi="Times New Roman"/>
+        </w:rPr>
+        <w:lastRenderedPageBreak/>
+        <w:t>range and the second is this spectrum convolved with a box of width FWHM (defined in the .pat file) and output at the wavelengths/wavenumbers specified in the .pat file.</w:t>
       </w:r>
     </w:p>
     <w:p>
@@ -28447,7 +28903,6 @@
           <w:rFonts w:ascii="Times New Roman" w:hAnsi="Times New Roman"/>
           <w:b/>
         </w:rPr>
-        <w:lastRenderedPageBreak/>
         <w:t>8.6</w:t>
       </w:r>
       <w:r>
@@ -29125,7 +29580,7 @@
         <w:rPr>
           <w:position w:val="-16"/>
         </w:rPr>
-        <w:pict w14:anchorId="50748AFD">
+        <w:pict>
           <v:shapetype id="_x0000_t75" coordsize="21600,21600" o:spt="75" o:preferrelative="t" path="m@4@5l@4@11@9@11@9@5xe" filled="f" stroked="f">
             <v:stroke joinstyle="miter"/>
             <v:formulas>
@@ -29145,8 +29600,8 @@
             <v:path o:extrusionok="f" gradientshapeok="t" o:connecttype="rect"/>
             <o:lock v:ext="edit" aspectratio="t"/>
           </v:shapetype>
-          <v:shape id="_x0000_i1026" type="#_x0000_t75" style="width:282pt;height:23pt" fillcolor="window">
-            <v:imagedata r:id="rId16" o:title=""/>
+          <v:shape id="_x0000_i1026" type="#_x0000_t75" style="width:282pt;height:23.25pt" fillcolor="window">
+            <v:imagedata r:id="rId15" o:title=""/>
           </v:shape>
         </w:pict>
       </w:r>
@@ -29358,9 +29813,9 @@
         <w:rPr>
           <w:position w:val="-18"/>
         </w:rPr>
-        <w:pict w14:anchorId="2204FBEE">
-          <v:shape id="_x0000_i1027" type="#_x0000_t75" style="width:4in;height:26pt" fillcolor="window">
-            <v:imagedata r:id="rId17" o:title=""/>
+        <w:pict>
+          <v:shape id="_x0000_i1027" type="#_x0000_t75" style="width:4in;height:26.25pt" fillcolor="window">
+            <v:imagedata r:id="rId16" o:title=""/>
           </v:shape>
         </w:pict>
       </w:r>
@@ -29398,9 +29853,9 @@
           <w:rFonts w:ascii="Times New Roman" w:hAnsi="Times New Roman"/>
           <w:position w:val="-12"/>
         </w:rPr>
-        <w:pict w14:anchorId="3441A224">
-          <v:shape id="_x0000_i1028" type="#_x0000_t75" style="width:13pt;height:20pt">
-            <v:imagedata r:id="rId18" o:title=""/>
+        <w:pict>
+          <v:shape id="_x0000_i1028" type="#_x0000_t75" style="width:12.75pt;height:20.25pt">
+            <v:imagedata r:id="rId17" o:title=""/>
           </v:shape>
         </w:pict>
       </w:r>
@@ -29564,65 +30019,135 @@
           <w:rFonts w:ascii="Times New Roman" w:hAnsi="Times New Roman"/>
           <w:position w:val="-16"/>
         </w:rPr>
-        <w:pict w14:anchorId="54F62042">
-          <v:shape id="_x0000_i1029" type="#_x0000_t75" style="width:100pt;height:23pt">
+        <w:pict>
+          <v:shape id="_x0000_i1029" type="#_x0000_t75" style="width:99.75pt;height:23.25pt">
+            <v:imagedata r:id="rId18" o:title=""/>
+          </v:shape>
+        </w:pict>
+      </w:r>
+      <w:r>
+        <w:rPr>
+          <w:rFonts w:ascii="Times New Roman" w:hAnsi="Times New Roman"/>
+        </w:rPr>
+        <w:t>.</w:t>
+      </w:r>
+    </w:p>
+    <w:p>
+      <w:pPr>
+        <w:ind w:firstLine="284"/>
+        <w:jc w:val="both"/>
+        <w:rPr>
+          <w:rFonts w:ascii="Times New Roman" w:hAnsi="Times New Roman"/>
+        </w:rPr>
+      </w:pPr>
+    </w:p>
+    <w:p>
+      <w:pPr>
+        <w:ind w:firstLine="284"/>
+        <w:jc w:val="both"/>
+        <w:rPr>
+          <w:rFonts w:ascii="Times New Roman" w:hAnsi="Times New Roman"/>
+        </w:rPr>
+      </w:pPr>
+      <w:r>
+        <w:rPr>
+          <w:rFonts w:ascii="Times New Roman" w:hAnsi="Times New Roman"/>
+        </w:rPr>
+        <w:t xml:space="preserve">I find it very difficult to decode some of the work of Clive Rodgers [R4], excellent though it is. In Rodgers (2000) there are pages and pages discussing constraints, contribution functions, averaging kernels and error propagations without ever (as far as I can tell) arriving at a simple way of judging whether there is enough constraint in the retrieval or whether it tends to the ‘exact’ and thus unsmoothed and unreliable one. </w:t>
+      </w:r>
+    </w:p>
+    <w:p>
+      <w:pPr>
+        <w:ind w:firstLine="284"/>
+        <w:jc w:val="both"/>
+        <w:rPr>
+          <w:rFonts w:ascii="Times New Roman" w:hAnsi="Times New Roman"/>
+        </w:rPr>
+      </w:pPr>
+    </w:p>
+    <w:p>
+      <w:pPr>
+        <w:ind w:firstLine="284"/>
+        <w:jc w:val="both"/>
+        <w:rPr>
+          <w:rFonts w:ascii="Times New Roman" w:hAnsi="Times New Roman"/>
+        </w:rPr>
+      </w:pPr>
+      <w:r>
+        <w:rPr>
+          <w:rFonts w:ascii="Times New Roman" w:hAnsi="Times New Roman"/>
+        </w:rPr>
+        <w:t xml:space="preserve">I have now thought of a simple test! In Eq. 8.1 if the measurement errors are tiny, the contribution function, or gain matrix, </w:t>
+      </w:r>
+      <w:proofErr w:type="spellStart"/>
+      <w:r>
+        <w:rPr>
+          <w:rFonts w:ascii="Times New Roman" w:hAnsi="Times New Roman"/>
+          <w:b/>
+        </w:rPr>
+        <w:t>G</w:t>
+      </w:r>
+      <w:r>
+        <w:rPr>
+          <w:rFonts w:ascii="Times New Roman" w:hAnsi="Times New Roman"/>
+          <w:i/>
+          <w:szCs w:val="24"/>
+          <w:vertAlign w:val="subscript"/>
+        </w:rPr>
+        <w:t>n</w:t>
+      </w:r>
+      <w:proofErr w:type="spellEnd"/>
+      <w:r>
+        <w:rPr>
+          <w:rFonts w:ascii="Times New Roman" w:hAnsi="Times New Roman"/>
+        </w:rPr>
+        <w:t xml:space="preserve"> tends to:</w:t>
+      </w:r>
+    </w:p>
+    <w:p>
+      <w:pPr>
+        <w:ind w:firstLine="284"/>
+        <w:jc w:val="both"/>
+        <w:rPr>
+          <w:rFonts w:ascii="Times New Roman" w:hAnsi="Times New Roman"/>
+        </w:rPr>
+      </w:pPr>
+    </w:p>
+    <w:p>
+      <w:pPr>
+        <w:jc w:val="center"/>
+      </w:pPr>
+      <w:r>
+        <w:rPr>
+          <w:position w:val="-16"/>
+        </w:rPr>
+        <w:pict>
+          <v:shape id="_x0000_i1030" type="#_x0000_t75" style="width:242.25pt;height:23.25pt" fillcolor="window">
             <v:imagedata r:id="rId19" o:title=""/>
           </v:shape>
         </w:pict>
       </w:r>
-      <w:r>
-        <w:rPr>
-          <w:rFonts w:ascii="Times New Roman" w:hAnsi="Times New Roman"/>
-        </w:rPr>
-        <w:t>.</w:t>
-      </w:r>
-    </w:p>
-    <w:p>
-      <w:pPr>
-        <w:ind w:firstLine="284"/>
-        <w:jc w:val="both"/>
-        <w:rPr>
-          <w:rFonts w:ascii="Times New Roman" w:hAnsi="Times New Roman"/>
-        </w:rPr>
-      </w:pPr>
-    </w:p>
-    <w:p>
-      <w:pPr>
-        <w:ind w:firstLine="284"/>
-        <w:jc w:val="both"/>
-        <w:rPr>
-          <w:rFonts w:ascii="Times New Roman" w:hAnsi="Times New Roman"/>
-        </w:rPr>
-      </w:pPr>
-      <w:r>
-        <w:rPr>
-          <w:rFonts w:ascii="Times New Roman" w:hAnsi="Times New Roman"/>
-        </w:rPr>
-        <w:t xml:space="preserve">I find it very difficult to decode some of the work of Clive Rodgers [R4], excellent though it is. In Rodgers (2000) there are pages and pages discussing constraints, contribution functions, averaging kernels and error propagations without ever (as far as I can tell) arriving at a simple way of judging whether there is enough constraint in the retrieval or whether it tends to the ‘exact’ and thus unsmoothed and unreliable one. </w:t>
-      </w:r>
-    </w:p>
-    <w:p>
-      <w:pPr>
-        <w:ind w:firstLine="284"/>
-        <w:jc w:val="both"/>
-        <w:rPr>
-          <w:rFonts w:ascii="Times New Roman" w:hAnsi="Times New Roman"/>
-        </w:rPr>
-      </w:pPr>
-    </w:p>
-    <w:p>
-      <w:pPr>
-        <w:ind w:firstLine="284"/>
-        <w:jc w:val="both"/>
-        <w:rPr>
-          <w:rFonts w:ascii="Times New Roman" w:hAnsi="Times New Roman"/>
-        </w:rPr>
-      </w:pPr>
-      <w:r>
-        <w:rPr>
-          <w:rFonts w:ascii="Times New Roman" w:hAnsi="Times New Roman"/>
-        </w:rPr>
-        <w:t xml:space="preserve">I have now thought of a simple test! In Eq. 8.1 if the measurement errors are tiny, the contribution function, or gain matrix, </w:t>
+    </w:p>
+    <w:p>
+      <w:pPr>
+        <w:jc w:val="both"/>
+        <w:rPr>
+          <w:rFonts w:ascii="Times New Roman" w:hAnsi="Times New Roman"/>
+        </w:rPr>
+      </w:pPr>
+      <w:proofErr w:type="gramStart"/>
+      <w:r>
+        <w:rPr>
+          <w:rFonts w:ascii="Times New Roman" w:hAnsi="Times New Roman"/>
+        </w:rPr>
+        <w:t>and</w:t>
+      </w:r>
+      <w:proofErr w:type="gramEnd"/>
+      <w:r>
+        <w:rPr>
+          <w:rFonts w:ascii="Times New Roman" w:hAnsi="Times New Roman"/>
+        </w:rPr>
+        <w:t xml:space="preserve"> the solution is exact. If however the measurement errors are huge then the contribution function </w:t>
       </w:r>
       <w:proofErr w:type="spellStart"/>
       <w:r>
@@ -29645,18 +30170,16 @@
       <w:r>
         <w:rPr>
           <w:rFonts w:ascii="Times New Roman" w:hAnsi="Times New Roman"/>
-        </w:rPr>
-        <w:t xml:space="preserve"> tends to:</w:t>
-      </w:r>
-    </w:p>
-    <w:p>
-      <w:pPr>
-        <w:ind w:firstLine="284"/>
-        <w:jc w:val="both"/>
-        <w:rPr>
-          <w:rFonts w:ascii="Times New Roman" w:hAnsi="Times New Roman"/>
-        </w:rPr>
-      </w:pPr>
+          <w:i/>
+        </w:rPr>
+        <w:t xml:space="preserve"> </w:t>
+      </w:r>
+      <w:r>
+        <w:rPr>
+          <w:rFonts w:ascii="Times New Roman" w:hAnsi="Times New Roman"/>
+        </w:rPr>
+        <w:t>tends to:</w:t>
+      </w:r>
     </w:p>
     <w:p>
       <w:pPr>
@@ -29666,8 +30189,8 @@
         <w:rPr>
           <w:position w:val="-16"/>
         </w:rPr>
-        <w:pict w14:anchorId="01407460">
-          <v:shape id="_x0000_i1030" type="#_x0000_t75" style="width:242pt;height:23pt" fillcolor="window">
+        <w:pict>
+          <v:shape id="_x0000_i1031" type="#_x0000_t75" style="width:195.75pt;height:23.25pt" fillcolor="window">
             <v:imagedata r:id="rId20" o:title=""/>
           </v:shape>
         </w:pict>
@@ -29676,109 +30199,41 @@
     <w:p>
       <w:pPr>
         <w:jc w:val="both"/>
-        <w:rPr>
-          <w:rFonts w:ascii="Times New Roman" w:hAnsi="Times New Roman"/>
-        </w:rPr>
       </w:pPr>
       <w:proofErr w:type="gramStart"/>
       <w:r>
-        <w:rPr>
-          <w:rFonts w:ascii="Times New Roman" w:hAnsi="Times New Roman"/>
-        </w:rPr>
         <w:t>and</w:t>
       </w:r>
       <w:proofErr w:type="gramEnd"/>
       <w:r>
-        <w:rPr>
-          <w:rFonts w:ascii="Times New Roman" w:hAnsi="Times New Roman"/>
-        </w:rPr>
-        <w:t xml:space="preserve"> the solution is exact. If however the measurement errors are huge then the contribution function </w:t>
-      </w:r>
-      <w:proofErr w:type="spellStart"/>
-      <w:r>
-        <w:rPr>
-          <w:rFonts w:ascii="Times New Roman" w:hAnsi="Times New Roman"/>
-          <w:b/>
-        </w:rPr>
-        <w:t>G</w:t>
-      </w:r>
-      <w:r>
-        <w:rPr>
-          <w:rFonts w:ascii="Times New Roman" w:hAnsi="Times New Roman"/>
-          <w:i/>
-          <w:szCs w:val="24"/>
-          <w:vertAlign w:val="subscript"/>
-        </w:rPr>
-        <w:t>n</w:t>
-      </w:r>
-      <w:proofErr w:type="spellEnd"/>
-      <w:r>
-        <w:rPr>
-          <w:rFonts w:ascii="Times New Roman" w:hAnsi="Times New Roman"/>
-          <w:i/>
-        </w:rPr>
-        <w:t xml:space="preserve"> </w:t>
-      </w:r>
-      <w:r>
-        <w:rPr>
-          <w:rFonts w:ascii="Times New Roman" w:hAnsi="Times New Roman"/>
-        </w:rPr>
-        <w:t>tends to:</w:t>
-      </w:r>
-    </w:p>
-    <w:p>
-      <w:pPr>
-        <w:jc w:val="center"/>
-      </w:pPr>
-      <w:r>
-        <w:rPr>
-          <w:position w:val="-16"/>
-        </w:rPr>
-        <w:pict w14:anchorId="20BD25AC">
-          <v:shape id="_x0000_i1031" type="#_x0000_t75" style="width:196pt;height:23pt" fillcolor="window">
+        <w:t xml:space="preserve"> too much constraint is applied.</w:t>
+      </w:r>
+    </w:p>
+    <w:p>
+      <w:pPr>
+        <w:jc w:val="both"/>
+        <w:rPr>
+          <w:rFonts w:ascii="Times New Roman" w:hAnsi="Times New Roman"/>
+        </w:rPr>
+      </w:pPr>
+    </w:p>
+    <w:p>
+      <w:pPr>
+        <w:jc w:val="both"/>
+      </w:pPr>
+      <w:r>
+        <w:rPr>
+          <w:rFonts w:ascii="Times New Roman" w:hAnsi="Times New Roman"/>
+        </w:rPr>
+        <w:t xml:space="preserve">The happy medium seems to me to be when the diagonal elements of </w:t>
+      </w:r>
+      <w:r>
+        <w:rPr>
+          <w:position w:val="-12"/>
+        </w:rPr>
+        <w:pict>
+          <v:shape id="_x0000_i1032" type="#_x0000_t75" style="width:44.25pt;height:18pt" fillcolor="window">
             <v:imagedata r:id="rId21" o:title=""/>
-          </v:shape>
-        </w:pict>
-      </w:r>
-    </w:p>
-    <w:p>
-      <w:pPr>
-        <w:jc w:val="both"/>
-      </w:pPr>
-      <w:proofErr w:type="gramStart"/>
-      <w:r>
-        <w:t>and</w:t>
-      </w:r>
-      <w:proofErr w:type="gramEnd"/>
-      <w:r>
-        <w:t xml:space="preserve"> too much constraint is applied.</w:t>
-      </w:r>
-    </w:p>
-    <w:p>
-      <w:pPr>
-        <w:jc w:val="both"/>
-        <w:rPr>
-          <w:rFonts w:ascii="Times New Roman" w:hAnsi="Times New Roman"/>
-        </w:rPr>
-      </w:pPr>
-    </w:p>
-    <w:p>
-      <w:pPr>
-        <w:jc w:val="both"/>
-      </w:pPr>
-      <w:r>
-        <w:rPr>
-          <w:rFonts w:ascii="Times New Roman" w:hAnsi="Times New Roman"/>
-        </w:rPr>
-        <w:t xml:space="preserve">The happy medium seems to me to be when the diagonal elements of </w:t>
-      </w:r>
-      <w:r>
-        <w:rPr>
-          <w:position w:val="-12"/>
-        </w:rPr>
-        <w:pict w14:anchorId="135B0411">
-          <v:shape id="_x0000_i1032" type="#_x0000_t75" style="width:44pt;height:18pt" fillcolor="window">
-            <v:imagedata r:id="rId22" o:title=""/>
           </v:shape>
         </w:pict>
       </w:r>
@@ -29857,9 +30312,9 @@
         <w:rPr>
           <w:position w:val="-12"/>
         </w:rPr>
-        <w:pict w14:anchorId="25B7B138">
-          <v:shape id="_x0000_i1033" type="#_x0000_t75" style="width:44pt;height:18pt" fillcolor="window">
-            <v:imagedata r:id="rId23" o:title=""/>
+        <w:pict>
+          <v:shape id="_x0000_i1033" type="#_x0000_t75" style="width:44.25pt;height:18pt" fillcolor="window">
+            <v:imagedata r:id="rId21" o:title=""/>
           </v:shape>
         </w:pict>
       </w:r>
@@ -30462,171 +30917,171 @@
         <w:rPr>
           <w:position w:val="-16"/>
         </w:rPr>
-        <w:pict w14:anchorId="1316738C">
-          <v:shape id="_x0000_i1034" type="#_x0000_t75" style="width:282pt;height:23pt" fillcolor="window">
+        <w:pict>
+          <v:shape id="_x0000_i1034" type="#_x0000_t75" style="width:282pt;height:23.25pt" fillcolor="window">
+            <v:imagedata r:id="rId15" o:title=""/>
+          </v:shape>
+        </w:pict>
+      </w:r>
+      <w:r>
+        <w:tab/>
+      </w:r>
+      <w:r>
+        <w:t>(8.3)</w:t>
+      </w:r>
+    </w:p>
+    <w:p>
+      <w:pPr>
+        <w:jc w:val="both"/>
+        <w:rPr>
+          <w:rFonts w:ascii="Times New Roman" w:hAnsi="Times New Roman"/>
+        </w:rPr>
+      </w:pPr>
+      <w:proofErr w:type="gramStart"/>
+      <w:r>
+        <w:rPr>
+          <w:rFonts w:ascii="Times New Roman" w:hAnsi="Times New Roman"/>
+        </w:rPr>
+        <w:t>or</w:t>
+      </w:r>
+      <w:proofErr w:type="gramEnd"/>
+      <w:r>
+        <w:rPr>
+          <w:rFonts w:ascii="Times New Roman" w:hAnsi="Times New Roman"/>
+        </w:rPr>
+        <w:t xml:space="preserve"> equivalently</w:t>
+      </w:r>
+    </w:p>
+    <w:p>
+      <w:pPr>
+        <w:pStyle w:val="Equation"/>
+      </w:pPr>
+      <w:r>
+        <w:tab/>
+      </w:r>
+      <w:r>
+        <w:rPr>
+          <w:position w:val="-14"/>
+        </w:rPr>
+        <w:pict>
+          <v:shape id="_x0000_i1035" type="#_x0000_t75" style="width:186.75pt;height:20.25pt" fillcolor="window">
+            <v:imagedata r:id="rId22" o:title=""/>
+          </v:shape>
+        </w:pict>
+      </w:r>
+      <w:r>
+        <w:tab/>
+      </w:r>
+      <w:r>
+        <w:t>(8.4)</w:t>
+      </w:r>
+    </w:p>
+    <w:p>
+      <w:pPr>
+        <w:jc w:val="both"/>
+        <w:rPr>
+          <w:rFonts w:ascii="Times New Roman" w:hAnsi="Times New Roman"/>
+        </w:rPr>
+      </w:pPr>
+      <w:proofErr w:type="gramStart"/>
+      <w:r>
+        <w:rPr>
+          <w:rFonts w:ascii="Times New Roman" w:hAnsi="Times New Roman"/>
+        </w:rPr>
+        <w:t>where</w:t>
+      </w:r>
+      <w:proofErr w:type="gramEnd"/>
+      <w:r>
+        <w:rPr>
+          <w:rFonts w:ascii="Times New Roman" w:hAnsi="Times New Roman"/>
+        </w:rPr>
+        <w:t xml:space="preserve"> </w:t>
+      </w:r>
+      <w:proofErr w:type="spellStart"/>
+      <w:r>
+        <w:rPr>
+          <w:rFonts w:ascii="Times New Roman" w:hAnsi="Times New Roman"/>
+          <w:b/>
+        </w:rPr>
+        <w:t>G</w:t>
+      </w:r>
+      <w:r>
+        <w:rPr>
+          <w:rFonts w:ascii="Times New Roman" w:hAnsi="Times New Roman"/>
+          <w:i/>
+          <w:szCs w:val="24"/>
+          <w:vertAlign w:val="subscript"/>
+        </w:rPr>
+        <w:t>n</w:t>
+      </w:r>
+      <w:proofErr w:type="spellEnd"/>
+      <w:r>
+        <w:rPr>
+          <w:rFonts w:ascii="Times New Roman" w:hAnsi="Times New Roman"/>
+        </w:rPr>
+        <w:t xml:space="preserve"> is the gain matrix and </w:t>
+      </w:r>
+      <w:r>
+        <w:rPr>
+          <w:rFonts w:ascii="Times New Roman" w:hAnsi="Times New Roman"/>
+          <w:b/>
+        </w:rPr>
+        <w:t>A</w:t>
+      </w:r>
+      <w:r>
+        <w:rPr>
+          <w:rFonts w:ascii="Times New Roman" w:hAnsi="Times New Roman"/>
+          <w:i/>
+          <w:szCs w:val="24"/>
+          <w:vertAlign w:val="subscript"/>
+        </w:rPr>
+        <w:t>n</w:t>
+      </w:r>
+      <w:r>
+        <w:rPr>
+          <w:rFonts w:ascii="Times New Roman" w:hAnsi="Times New Roman"/>
+        </w:rPr>
+        <w:t xml:space="preserve"> (= </w:t>
+      </w:r>
+      <w:r>
+        <w:rPr>
+          <w:position w:val="-12"/>
+        </w:rPr>
+        <w:pict>
+          <v:shape id="_x0000_i1036" type="#_x0000_t75" style="width:30pt;height:18pt" fillcolor="window">
+            <v:imagedata r:id="rId23" o:title=""/>
+          </v:shape>
+        </w:pict>
+      </w:r>
+      <w:r>
+        <w:t xml:space="preserve">) </w:t>
+      </w:r>
+      <w:r>
+        <w:rPr>
+          <w:rFonts w:ascii="Times New Roman" w:hAnsi="Times New Roman"/>
+        </w:rPr>
+        <w:t>is the averaging kernel matrix. Previous versions of the code calculated the gain matrix as:</w:t>
+      </w:r>
+    </w:p>
+    <w:p>
+      <w:pPr>
+        <w:pStyle w:val="Equation"/>
+      </w:pPr>
+      <w:r>
+        <w:tab/>
+      </w:r>
+      <w:r>
+        <w:rPr>
+          <w:position w:val="-16"/>
+        </w:rPr>
+        <w:pict>
+          <v:shape id="_x0000_i1037" type="#_x0000_t75" style="width:138.75pt;height:23.25pt" fillcolor="window">
             <v:imagedata r:id="rId24" o:title=""/>
           </v:shape>
         </w:pict>
       </w:r>
       <w:r>
         <w:tab/>
-      </w:r>
-      <w:r>
-        <w:t>(8.3)</w:t>
-      </w:r>
-    </w:p>
-    <w:p>
-      <w:pPr>
-        <w:jc w:val="both"/>
-        <w:rPr>
-          <w:rFonts w:ascii="Times New Roman" w:hAnsi="Times New Roman"/>
-        </w:rPr>
-      </w:pPr>
-      <w:proofErr w:type="gramStart"/>
-      <w:r>
-        <w:rPr>
-          <w:rFonts w:ascii="Times New Roman" w:hAnsi="Times New Roman"/>
-        </w:rPr>
-        <w:t>or</w:t>
-      </w:r>
-      <w:proofErr w:type="gramEnd"/>
-      <w:r>
-        <w:rPr>
-          <w:rFonts w:ascii="Times New Roman" w:hAnsi="Times New Roman"/>
-        </w:rPr>
-        <w:t xml:space="preserve"> equivalently</w:t>
-      </w:r>
-    </w:p>
-    <w:p>
-      <w:pPr>
-        <w:pStyle w:val="Equation"/>
-      </w:pPr>
-      <w:r>
-        <w:tab/>
-      </w:r>
-      <w:r>
-        <w:rPr>
-          <w:position w:val="-14"/>
-        </w:rPr>
-        <w:pict w14:anchorId="5F5B748C">
-          <v:shape id="_x0000_i1035" type="#_x0000_t75" style="width:187pt;height:20pt" fillcolor="window">
-            <v:imagedata r:id="rId25" o:title=""/>
-          </v:shape>
-        </w:pict>
-      </w:r>
-      <w:r>
-        <w:tab/>
-      </w:r>
-      <w:r>
-        <w:t>(8.4)</w:t>
-      </w:r>
-    </w:p>
-    <w:p>
-      <w:pPr>
-        <w:jc w:val="both"/>
-        <w:rPr>
-          <w:rFonts w:ascii="Times New Roman" w:hAnsi="Times New Roman"/>
-        </w:rPr>
-      </w:pPr>
-      <w:proofErr w:type="gramStart"/>
-      <w:r>
-        <w:rPr>
-          <w:rFonts w:ascii="Times New Roman" w:hAnsi="Times New Roman"/>
-        </w:rPr>
-        <w:t>where</w:t>
-      </w:r>
-      <w:proofErr w:type="gramEnd"/>
-      <w:r>
-        <w:rPr>
-          <w:rFonts w:ascii="Times New Roman" w:hAnsi="Times New Roman"/>
-        </w:rPr>
-        <w:t xml:space="preserve"> </w:t>
-      </w:r>
-      <w:proofErr w:type="spellStart"/>
-      <w:r>
-        <w:rPr>
-          <w:rFonts w:ascii="Times New Roman" w:hAnsi="Times New Roman"/>
-          <w:b/>
-        </w:rPr>
-        <w:t>G</w:t>
-      </w:r>
-      <w:r>
-        <w:rPr>
-          <w:rFonts w:ascii="Times New Roman" w:hAnsi="Times New Roman"/>
-          <w:i/>
-          <w:szCs w:val="24"/>
-          <w:vertAlign w:val="subscript"/>
-        </w:rPr>
-        <w:t>n</w:t>
-      </w:r>
-      <w:proofErr w:type="spellEnd"/>
-      <w:r>
-        <w:rPr>
-          <w:rFonts w:ascii="Times New Roman" w:hAnsi="Times New Roman"/>
-        </w:rPr>
-        <w:t xml:space="preserve"> is the gain matrix and </w:t>
-      </w:r>
-      <w:r>
-        <w:rPr>
-          <w:rFonts w:ascii="Times New Roman" w:hAnsi="Times New Roman"/>
-          <w:b/>
-        </w:rPr>
-        <w:t>A</w:t>
-      </w:r>
-      <w:r>
-        <w:rPr>
-          <w:rFonts w:ascii="Times New Roman" w:hAnsi="Times New Roman"/>
-          <w:i/>
-          <w:szCs w:val="24"/>
-          <w:vertAlign w:val="subscript"/>
-        </w:rPr>
-        <w:t>n</w:t>
-      </w:r>
-      <w:r>
-        <w:rPr>
-          <w:rFonts w:ascii="Times New Roman" w:hAnsi="Times New Roman"/>
-        </w:rPr>
-        <w:t xml:space="preserve"> (= </w:t>
-      </w:r>
-      <w:r>
-        <w:rPr>
-          <w:position w:val="-12"/>
-        </w:rPr>
-        <w:pict w14:anchorId="52930745">
-          <v:shape id="_x0000_i1036" type="#_x0000_t75" style="width:30pt;height:18pt" fillcolor="window">
-            <v:imagedata r:id="rId26" o:title=""/>
-          </v:shape>
-        </w:pict>
-      </w:r>
-      <w:r>
-        <w:t xml:space="preserve">) </w:t>
-      </w:r>
-      <w:r>
-        <w:rPr>
-          <w:rFonts w:ascii="Times New Roman" w:hAnsi="Times New Roman"/>
-        </w:rPr>
-        <w:t>is the averaging kernel matrix. Previous versions of the code calculated the gain matrix as:</w:t>
-      </w:r>
-    </w:p>
-    <w:p>
-      <w:pPr>
-        <w:pStyle w:val="Equation"/>
-      </w:pPr>
-      <w:r>
-        <w:tab/>
-      </w:r>
-      <w:r>
-        <w:rPr>
-          <w:position w:val="-16"/>
-        </w:rPr>
-        <w:pict w14:anchorId="6D8AD381">
-          <v:shape id="_x0000_i1037" type="#_x0000_t75" style="width:139pt;height:23pt" fillcolor="window">
-            <v:imagedata r:id="rId27" o:title=""/>
-          </v:shape>
-        </w:pict>
-      </w:r>
-      <w:r>
-        <w:tab/>
         <w:t>(8.5)</w:t>
       </w:r>
     </w:p>
@@ -30661,9 +31116,9 @@
         <w:rPr>
           <w:position w:val="-16"/>
         </w:rPr>
-        <w:pict w14:anchorId="01E0FC38">
-          <v:shape id="_x0000_i1038" type="#_x0000_t75" style="width:149pt;height:23pt" fillcolor="window">
-            <v:imagedata r:id="rId28" o:title=""/>
+        <w:pict>
+          <v:shape id="_x0000_i1038" type="#_x0000_t75" style="width:149.25pt;height:23.25pt" fillcolor="window">
+            <v:imagedata r:id="rId25" o:title=""/>
           </v:shape>
         </w:pict>
       </w:r>
@@ -30698,9 +31153,9 @@
         <w:rPr>
           <w:position w:val="-12"/>
         </w:rPr>
-        <w:pict w14:anchorId="2F38A9AA">
+        <w:pict>
           <v:shape id="_x0000_i1039" type="#_x0000_t75" style="width:18pt;height:18pt" fillcolor="window">
-            <v:imagedata r:id="rId29" o:title=""/>
+            <v:imagedata r:id="rId26" o:title=""/>
           </v:shape>
         </w:pict>
       </w:r>
@@ -30729,11 +31184,11 @@
     <w:p/>
     <w:p>
       <w:r>
-        <w:t xml:space="preserve">The gain matrix (and the averaging kernel matrix) </w:t>
+        <w:t xml:space="preserve">The gain </w:t>
       </w:r>
       <w:proofErr w:type="gramStart"/>
       <w:r>
-        <w:t>are</w:t>
+        <w:t>matrix (and the averaging kernel matrix) are</w:t>
       </w:r>
       <w:proofErr w:type="gramEnd"/>
       <w:r>
@@ -31736,9 +32191,9 @@
           <w:szCs w:val="24"/>
           <w:lang w:val="en-US"/>
         </w:rPr>
-        <w:t xml:space="preserve">change in the state vector elements. So, for example, if </w:t>
-      </w:r>
-      <w:proofErr w:type="gramStart"/>
+        <w:t xml:space="preserve">change in the state vector elements. So, for example, if X1(J) is the modified temperature, </w:t>
+      </w:r>
+      <w:proofErr w:type="spellStart"/>
       <w:r>
         <w:rPr>
           <w:rFonts w:ascii="Times New Roman" w:hAnsi="Times New Roman"/>
@@ -31746,9 +32201,9 @@
           <w:szCs w:val="24"/>
           <w:lang w:val="en-US"/>
         </w:rPr>
-        <w:t>X1(</w:t>
-      </w:r>
-      <w:proofErr w:type="gramEnd"/>
+        <w:t>vmr</w:t>
+      </w:r>
+      <w:proofErr w:type="spellEnd"/>
       <w:r>
         <w:rPr>
           <w:rFonts w:ascii="Times New Roman" w:hAnsi="Times New Roman"/>
@@ -31756,9 +32211,9 @@
           <w:szCs w:val="24"/>
           <w:lang w:val="en-US"/>
         </w:rPr>
-        <w:t xml:space="preserve">J) is the modified temperature, </w:t>
-      </w:r>
-      <w:proofErr w:type="spellStart"/>
+        <w:t xml:space="preserve">, clouds at level J to be written out to runname.prf or aerosol.prf then </w:t>
+      </w:r>
+      <w:proofErr w:type="gramStart"/>
       <w:r>
         <w:rPr>
           <w:rFonts w:ascii="Times New Roman" w:hAnsi="Times New Roman"/>
@@ -31766,9 +32221,9 @@
           <w:szCs w:val="24"/>
           <w:lang w:val="en-US"/>
         </w:rPr>
-        <w:t>vmr</w:t>
-      </w:r>
-      <w:proofErr w:type="spellEnd"/>
+        <w:t>XMAP(</w:t>
+      </w:r>
+      <w:proofErr w:type="gramEnd"/>
       <w:r>
         <w:rPr>
           <w:rFonts w:ascii="Times New Roman" w:hAnsi="Times New Roman"/>
@@ -31776,7 +32231,7 @@
           <w:szCs w:val="24"/>
           <w:lang w:val="en-US"/>
         </w:rPr>
-        <w:t xml:space="preserve">, clouds at level J to be written out to runname.prf or aerosol.prf then XMAP(K,L,J) is d(X1(J))/d(XN(K)), where L is the internal variable identifier which identifies what kind of profile this is and lies in </w:t>
+        <w:t xml:space="preserve">K,L,J) is d(X1(J))/d(XN(K)), where L is the internal variable identifier which identifies what kind of profile this is and lies in </w:t>
       </w:r>
       <w:r>
         <w:rPr>
@@ -31821,8 +32276,9 @@
           <w:szCs w:val="24"/>
           <w:lang w:val="en-US"/>
         </w:rPr>
-        <w:t xml:space="preserve"> is in the range (1,</w:t>
-      </w:r>
+        <w:t xml:space="preserve"> is in the range (1</w:t>
+      </w:r>
+      <w:proofErr w:type="gramStart"/>
       <w:r>
         <w:rPr>
           <w:rFonts w:ascii="Times New Roman" w:hAnsi="Times New Roman"/>
@@ -31830,7 +32286,7 @@
           <w:szCs w:val="24"/>
           <w:lang w:val="en-US"/>
         </w:rPr>
-        <w:t>NGAS</w:t>
+        <w:t>,</w:t>
       </w:r>
       <w:r>
         <w:rPr>
@@ -31839,8 +32295,9 @@
           <w:szCs w:val="24"/>
           <w:lang w:val="en-US"/>
         </w:rPr>
-        <w:t>)</w:t>
-      </w:r>
+        <w:t>NGAS</w:t>
+      </w:r>
+      <w:proofErr w:type="gramEnd"/>
       <w:r>
         <w:rPr>
           <w:rFonts w:ascii="Times New Roman" w:hAnsi="Times New Roman"/>
@@ -31848,9 +32305,8 @@
           <w:szCs w:val="24"/>
           <w:lang w:val="en-US"/>
         </w:rPr>
-        <w:t xml:space="preserve">, then we’re defining a gas </w:t>
-      </w:r>
-      <w:proofErr w:type="gramStart"/>
+        <w:t>)</w:t>
+      </w:r>
       <w:r>
         <w:rPr>
           <w:rFonts w:ascii="Times New Roman" w:hAnsi="Times New Roman"/>
@@ -31858,17 +32314,7 @@
           <w:szCs w:val="24"/>
           <w:lang w:val="en-US"/>
         </w:rPr>
-        <w:t>volume mixing</w:t>
-      </w:r>
-      <w:proofErr w:type="gramEnd"/>
-      <w:r>
-        <w:rPr>
-          <w:rFonts w:ascii="Times New Roman" w:hAnsi="Times New Roman"/>
-          <w:color w:val="000000"/>
-          <w:szCs w:val="24"/>
-          <w:lang w:val="en-US"/>
-        </w:rPr>
-        <w:t xml:space="preserve"> ratio</w:t>
+        <w:t>, then we’re defining a gas volume mixing ratio</w:t>
       </w:r>
       <w:r>
         <w:rPr>
@@ -32461,13 +32907,29 @@
           <w:rFonts w:ascii="Times New Roman" w:hAnsi="Times New Roman"/>
           <w:szCs w:val="24"/>
         </w:rPr>
-        <w:t xml:space="preserve"> file, with those available in the k-table and ‘snap’ to the nearest available entry to run the calculation. No further interpolation or smoothing is applied. This method is the fastest calculation as only one entry in the k-table is used for each output wavelength/wavenumber </w:t>
-      </w:r>
+        <w:t xml:space="preserve"> file, with those available in the k-table and ‘snap’ to the nearest available entry to run the calculation. No further interpolation or smoothing is applied. This method is the fastest calculation as only one entry in the k-table is used for each output wavelength/</w:t>
+      </w:r>
+      <w:proofErr w:type="spellStart"/>
       <w:r>
         <w:rPr>
           <w:rFonts w:ascii="Times New Roman" w:hAnsi="Times New Roman"/>
           <w:szCs w:val="24"/>
         </w:rPr>
+        <w:t>wavenumber</w:t>
+      </w:r>
+      <w:proofErr w:type="spellEnd"/>
+      <w:r>
+        <w:rPr>
+          <w:rFonts w:ascii="Times New Roman" w:hAnsi="Times New Roman"/>
+          <w:szCs w:val="24"/>
+        </w:rPr>
+        <w:t xml:space="preserve"> </w:t>
+      </w:r>
+      <w:r>
+        <w:rPr>
+          <w:rFonts w:ascii="Times New Roman" w:hAnsi="Times New Roman"/>
+          <w:szCs w:val="24"/>
+        </w:rPr>
         <w:t>in the &lt;</w:t>
       </w:r>
       <w:proofErr w:type="spellStart"/>
@@ -32519,7 +32981,7 @@
       </w:pPr>
     </w:p>
     <w:sectPr>
-      <w:headerReference w:type="default" r:id="rId30"/>
+      <w:headerReference w:type="default" r:id="rId27"/>
       <w:pgSz w:w="12240" w:h="15840" w:code="1"/>
       <w:pgMar w:top="1440" w:right="1800" w:bottom="1440" w:left="1800" w:header="720" w:footer="720" w:gutter="0"/>
       <w:pgNumType w:start="1"/>
@@ -32530,7 +32992,7 @@
 </file>
 
 <file path=word/endnotes.xml><?xml version="1.0" encoding="utf-8"?>
-<w:endnotes xmlns:wpc="http://schemas.microsoft.com/office/word/2010/wordprocessingCanvas" xmlns:mo="http://schemas.microsoft.com/office/mac/office/2008/main" xmlns:mc="http://schemas.openxmlformats.org/markup-compatibility/2006" xmlns:mv="urn:schemas-microsoft-com:mac:vml" xmlns:o="urn:schemas-microsoft-com:office:office" xmlns:r="http://schemas.openxmlformats.org/officeDocument/2006/relationships" xmlns:m="http://schemas.openxmlformats.org/officeDocument/2006/math" xmlns:v="urn:schemas-microsoft-com:vml" xmlns:wp14="http://schemas.microsoft.com/office/word/2010/wordprocessingDrawing" xmlns:wp="http://schemas.openxmlformats.org/drawingml/2006/wordprocessingDrawing" xmlns:w10="urn:schemas-microsoft-com:office:word" xmlns:w="http://schemas.openxmlformats.org/wordprocessingml/2006/main" xmlns:w14="http://schemas.microsoft.com/office/word/2010/wordml" xmlns:wpg="http://schemas.microsoft.com/office/word/2010/wordprocessingGroup" xmlns:wpi="http://schemas.microsoft.com/office/word/2010/wordprocessingInk" xmlns:wne="http://schemas.microsoft.com/office/word/2006/wordml" xmlns:wps="http://schemas.microsoft.com/office/word/2010/wordprocessingShape" mc:Ignorable="w14 wp14 mv">
+<w:endnotes xmlns:ve="http://schemas.openxmlformats.org/markup-compatibility/2006" xmlns:o="urn:schemas-microsoft-com:office:office" xmlns:r="http://schemas.openxmlformats.org/officeDocument/2006/relationships" xmlns:m="http://schemas.openxmlformats.org/officeDocument/2006/math" xmlns:v="urn:schemas-microsoft-com:vml" xmlns:wp="http://schemas.openxmlformats.org/drawingml/2006/wordprocessingDrawing" xmlns:w10="urn:schemas-microsoft-com:office:word" xmlns:w="http://schemas.openxmlformats.org/wordprocessingml/2006/main" xmlns:wne="http://schemas.microsoft.com/office/word/2006/wordml">
   <w:endnote w:type="separator" w:id="-1">
     <w:p>
       <w:r>
@@ -32552,7 +33014,7 @@
 </file>
 
 <file path=word/footer1.xml><?xml version="1.0" encoding="utf-8"?>
-<w:ftr xmlns:wpc="http://schemas.microsoft.com/office/word/2010/wordprocessingCanvas" xmlns:mo="http://schemas.microsoft.com/office/mac/office/2008/main" xmlns:mc="http://schemas.openxmlformats.org/markup-compatibility/2006" xmlns:mv="urn:schemas-microsoft-com:mac:vml" xmlns:o="urn:schemas-microsoft-com:office:office" xmlns:r="http://schemas.openxmlformats.org/officeDocument/2006/relationships" xmlns:m="http://schemas.openxmlformats.org/officeDocument/2006/math" xmlns:v="urn:schemas-microsoft-com:vml" xmlns:wp14="http://schemas.microsoft.com/office/word/2010/wordprocessingDrawing" xmlns:wp="http://schemas.openxmlformats.org/drawingml/2006/wordprocessingDrawing" xmlns:w10="urn:schemas-microsoft-com:office:word" xmlns:w="http://schemas.openxmlformats.org/wordprocessingml/2006/main" xmlns:w14="http://schemas.microsoft.com/office/word/2010/wordml" xmlns:wpg="http://schemas.microsoft.com/office/word/2010/wordprocessingGroup" xmlns:wpi="http://schemas.microsoft.com/office/word/2010/wordprocessingInk" xmlns:wne="http://schemas.microsoft.com/office/word/2006/wordml" xmlns:wps="http://schemas.microsoft.com/office/word/2010/wordprocessingShape" mc:Ignorable="w14 wp14">
+<w:ftr xmlns:ve="http://schemas.openxmlformats.org/markup-compatibility/2006" xmlns:o="urn:schemas-microsoft-com:office:office" xmlns:r="http://schemas.openxmlformats.org/officeDocument/2006/relationships" xmlns:m="http://schemas.openxmlformats.org/officeDocument/2006/math" xmlns:v="urn:schemas-microsoft-com:vml" xmlns:wp="http://schemas.openxmlformats.org/drawingml/2006/wordprocessingDrawing" xmlns:w10="urn:schemas-microsoft-com:office:word" xmlns:w="http://schemas.openxmlformats.org/wordprocessingml/2006/main" xmlns:wne="http://schemas.microsoft.com/office/word/2006/wordml">
   <w:p>
     <w:pPr>
       <w:pStyle w:val="Footer"/>
@@ -32584,7 +33046,7 @@
 </file>
 
 <file path=word/footnotes.xml><?xml version="1.0" encoding="utf-8"?>
-<w:footnotes xmlns:wpc="http://schemas.microsoft.com/office/word/2010/wordprocessingCanvas" xmlns:mo="http://schemas.microsoft.com/office/mac/office/2008/main" xmlns:mc="http://schemas.openxmlformats.org/markup-compatibility/2006" xmlns:mv="urn:schemas-microsoft-com:mac:vml" xmlns:o="urn:schemas-microsoft-com:office:office" xmlns:r="http://schemas.openxmlformats.org/officeDocument/2006/relationships" xmlns:m="http://schemas.openxmlformats.org/officeDocument/2006/math" xmlns:v="urn:schemas-microsoft-com:vml" xmlns:wp14="http://schemas.microsoft.com/office/word/2010/wordprocessingDrawing" xmlns:wp="http://schemas.openxmlformats.org/drawingml/2006/wordprocessingDrawing" xmlns:w10="urn:schemas-microsoft-com:office:word" xmlns:w="http://schemas.openxmlformats.org/wordprocessingml/2006/main" xmlns:w14="http://schemas.microsoft.com/office/word/2010/wordml" xmlns:wpg="http://schemas.microsoft.com/office/word/2010/wordprocessingGroup" xmlns:wpi="http://schemas.microsoft.com/office/word/2010/wordprocessingInk" xmlns:wne="http://schemas.microsoft.com/office/word/2006/wordml" xmlns:wps="http://schemas.microsoft.com/office/word/2010/wordprocessingShape" mc:Ignorable="w14 wp14 mv">
+<w:footnotes xmlns:ve="http://schemas.openxmlformats.org/markup-compatibility/2006" xmlns:o="urn:schemas-microsoft-com:office:office" xmlns:r="http://schemas.openxmlformats.org/officeDocument/2006/relationships" xmlns:m="http://schemas.openxmlformats.org/officeDocument/2006/math" xmlns:v="urn:schemas-microsoft-com:vml" xmlns:wp="http://schemas.openxmlformats.org/drawingml/2006/wordprocessingDrawing" xmlns:w10="urn:schemas-microsoft-com:office:word" xmlns:w="http://schemas.openxmlformats.org/wordprocessingml/2006/main" xmlns:wne="http://schemas.microsoft.com/office/word/2006/wordml">
   <w:footnote w:type="separator" w:id="-1">
     <w:p>
       <w:r>
@@ -32606,7 +33068,7 @@
 </file>
 
 <file path=word/header1.xml><?xml version="1.0" encoding="utf-8"?>
-<w:hdr xmlns:wpc="http://schemas.microsoft.com/office/word/2010/wordprocessingCanvas" xmlns:mo="http://schemas.microsoft.com/office/mac/office/2008/main" xmlns:mc="http://schemas.openxmlformats.org/markup-compatibility/2006" xmlns:mv="urn:schemas-microsoft-com:mac:vml" xmlns:o="urn:schemas-microsoft-com:office:office" xmlns:r="http://schemas.openxmlformats.org/officeDocument/2006/relationships" xmlns:m="http://schemas.openxmlformats.org/officeDocument/2006/math" xmlns:v="urn:schemas-microsoft-com:vml" xmlns:wp14="http://schemas.microsoft.com/office/word/2010/wordprocessingDrawing" xmlns:wp="http://schemas.openxmlformats.org/drawingml/2006/wordprocessingDrawing" xmlns:w10="urn:schemas-microsoft-com:office:word" xmlns:w="http://schemas.openxmlformats.org/wordprocessingml/2006/main" xmlns:w14="http://schemas.microsoft.com/office/word/2010/wordml" xmlns:wpg="http://schemas.microsoft.com/office/word/2010/wordprocessingGroup" xmlns:wpi="http://schemas.microsoft.com/office/word/2010/wordprocessingInk" xmlns:wne="http://schemas.microsoft.com/office/word/2006/wordml" xmlns:wps="http://schemas.microsoft.com/office/word/2010/wordprocessingShape" mc:Ignorable="w14 wp14">
+<w:hdr xmlns:ve="http://schemas.openxmlformats.org/markup-compatibility/2006" xmlns:o="urn:schemas-microsoft-com:office:office" xmlns:r="http://schemas.openxmlformats.org/officeDocument/2006/relationships" xmlns:m="http://schemas.openxmlformats.org/officeDocument/2006/math" xmlns:v="urn:schemas-microsoft-com:vml" xmlns:wp="http://schemas.openxmlformats.org/drawingml/2006/wordprocessingDrawing" xmlns:w10="urn:schemas-microsoft-com:office:word" xmlns:w="http://schemas.openxmlformats.org/wordprocessingml/2006/main" xmlns:wne="http://schemas.microsoft.com/office/word/2006/wordml">
   <w:p>
     <w:pPr>
       <w:pStyle w:val="Header"/>
@@ -32645,7 +33107,7 @@
 </file>
 
 <file path=word/header2.xml><?xml version="1.0" encoding="utf-8"?>
-<w:hdr xmlns:wpc="http://schemas.microsoft.com/office/word/2010/wordprocessingCanvas" xmlns:mo="http://schemas.microsoft.com/office/mac/office/2008/main" xmlns:mc="http://schemas.openxmlformats.org/markup-compatibility/2006" xmlns:mv="urn:schemas-microsoft-com:mac:vml" xmlns:o="urn:schemas-microsoft-com:office:office" xmlns:r="http://schemas.openxmlformats.org/officeDocument/2006/relationships" xmlns:m="http://schemas.openxmlformats.org/officeDocument/2006/math" xmlns:v="urn:schemas-microsoft-com:vml" xmlns:wp14="http://schemas.microsoft.com/office/word/2010/wordprocessingDrawing" xmlns:wp="http://schemas.openxmlformats.org/drawingml/2006/wordprocessingDrawing" xmlns:w10="urn:schemas-microsoft-com:office:word" xmlns:w="http://schemas.openxmlformats.org/wordprocessingml/2006/main" xmlns:w14="http://schemas.microsoft.com/office/word/2010/wordml" xmlns:wpg="http://schemas.microsoft.com/office/word/2010/wordprocessingGroup" xmlns:wpi="http://schemas.microsoft.com/office/word/2010/wordprocessingInk" xmlns:wne="http://schemas.microsoft.com/office/word/2006/wordml" xmlns:wps="http://schemas.microsoft.com/office/word/2010/wordprocessingShape" mc:Ignorable="w14 wp14">
+<w:hdr xmlns:ve="http://schemas.openxmlformats.org/markup-compatibility/2006" xmlns:o="urn:schemas-microsoft-com:office:office" xmlns:r="http://schemas.openxmlformats.org/officeDocument/2006/relationships" xmlns:m="http://schemas.openxmlformats.org/officeDocument/2006/math" xmlns:v="urn:schemas-microsoft-com:vml" xmlns:wp="http://schemas.openxmlformats.org/drawingml/2006/wordprocessingDrawing" xmlns:w10="urn:schemas-microsoft-com:office:word" xmlns:w="http://schemas.openxmlformats.org/wordprocessingml/2006/main" xmlns:wne="http://schemas.microsoft.com/office/word/2006/wordml">
   <w:p>
     <w:pPr>
       <w:pStyle w:val="Header"/>
@@ -32685,7 +33147,7 @@
 </file>
 
 <file path=word/header3.xml><?xml version="1.0" encoding="utf-8"?>
-<w:hdr xmlns:wpc="http://schemas.microsoft.com/office/word/2010/wordprocessingCanvas" xmlns:mo="http://schemas.microsoft.com/office/mac/office/2008/main" xmlns:mc="http://schemas.openxmlformats.org/markup-compatibility/2006" xmlns:mv="urn:schemas-microsoft-com:mac:vml" xmlns:o="urn:schemas-microsoft-com:office:office" xmlns:r="http://schemas.openxmlformats.org/officeDocument/2006/relationships" xmlns:m="http://schemas.openxmlformats.org/officeDocument/2006/math" xmlns:v="urn:schemas-microsoft-com:vml" xmlns:wp14="http://schemas.microsoft.com/office/word/2010/wordprocessingDrawing" xmlns:wp="http://schemas.openxmlformats.org/drawingml/2006/wordprocessingDrawing" xmlns:w10="urn:schemas-microsoft-com:office:word" xmlns:w="http://schemas.openxmlformats.org/wordprocessingml/2006/main" xmlns:w14="http://schemas.microsoft.com/office/word/2010/wordml" xmlns:wpg="http://schemas.microsoft.com/office/word/2010/wordprocessingGroup" xmlns:wpi="http://schemas.microsoft.com/office/word/2010/wordprocessingInk" xmlns:wne="http://schemas.microsoft.com/office/word/2006/wordml" xmlns:wps="http://schemas.microsoft.com/office/word/2010/wordprocessingShape" mc:Ignorable="w14 wp14">
+<w:hdr xmlns:ve="http://schemas.openxmlformats.org/markup-compatibility/2006" xmlns:o="urn:schemas-microsoft-com:office:office" xmlns:r="http://schemas.openxmlformats.org/officeDocument/2006/relationships" xmlns:m="http://schemas.openxmlformats.org/officeDocument/2006/math" xmlns:v="urn:schemas-microsoft-com:vml" xmlns:wp="http://schemas.openxmlformats.org/drawingml/2006/wordprocessingDrawing" xmlns:w10="urn:schemas-microsoft-com:office:word" xmlns:w="http://schemas.openxmlformats.org/wordprocessingml/2006/main" xmlns:wne="http://schemas.microsoft.com/office/word/2006/wordml">
   <w:p>
     <w:pPr>
       <w:pStyle w:val="Header"/>
@@ -32734,7 +33196,7 @@
         <w:rFonts w:ascii="Times New Roman" w:hAnsi="Times New Roman"/>
         <w:noProof/>
       </w:rPr>
-      <w:t>27</w:t>
+      <w:t>35</w:t>
     </w:r>
     <w:r>
       <w:rPr>
@@ -32763,7 +33225,7 @@
 </file>
 
 <file path=word/numbering.xml><?xml version="1.0" encoding="utf-8"?>
-<w:numbering xmlns:wpc="http://schemas.microsoft.com/office/word/2010/wordprocessingCanvas" xmlns:mo="http://schemas.microsoft.com/office/mac/office/2008/main" xmlns:mc="http://schemas.openxmlformats.org/markup-compatibility/2006" xmlns:mv="urn:schemas-microsoft-com:mac:vml" xmlns:o="urn:schemas-microsoft-com:office:office" xmlns:r="http://schemas.openxmlformats.org/officeDocument/2006/relationships" xmlns:m="http://schemas.openxmlformats.org/officeDocument/2006/math" xmlns:v="urn:schemas-microsoft-com:vml" xmlns:wp14="http://schemas.microsoft.com/office/word/2010/wordprocessingDrawing" xmlns:wp="http://schemas.openxmlformats.org/drawingml/2006/wordprocessingDrawing" xmlns:w10="urn:schemas-microsoft-com:office:word" xmlns:w="http://schemas.openxmlformats.org/wordprocessingml/2006/main" xmlns:w14="http://schemas.microsoft.com/office/word/2010/wordml" xmlns:wpg="http://schemas.microsoft.com/office/word/2010/wordprocessingGroup" xmlns:wpi="http://schemas.microsoft.com/office/word/2010/wordprocessingInk" xmlns:wne="http://schemas.microsoft.com/office/word/2006/wordml" xmlns:wps="http://schemas.microsoft.com/office/word/2010/wordprocessingShape" mc:Ignorable="w14 wp14 mv">
+<w:numbering xmlns:ve="http://schemas.openxmlformats.org/markup-compatibility/2006" xmlns:o="urn:schemas-microsoft-com:office:office" xmlns:r="http://schemas.openxmlformats.org/officeDocument/2006/relationships" xmlns:m="http://schemas.openxmlformats.org/officeDocument/2006/math" xmlns:v="urn:schemas-microsoft-com:vml" xmlns:wp="http://schemas.openxmlformats.org/drawingml/2006/wordprocessingDrawing" xmlns:w10="urn:schemas-microsoft-com:office:word" xmlns:w="http://schemas.openxmlformats.org/wordprocessingml/2006/main" xmlns:wne="http://schemas.microsoft.com/office/word/2006/wordml">
   <w:abstractNum w:abstractNumId="0">
     <w:nsid w:val="FFFFFF7C"/>
     <w:multiLevelType w:val="singleLevel"/>
@@ -36676,7 +37138,7 @@
 </file>
 
 <file path=word/styles.xml><?xml version="1.0" encoding="utf-8"?>
-<w:styles xmlns:mc="http://schemas.openxmlformats.org/markup-compatibility/2006" xmlns:r="http://schemas.openxmlformats.org/officeDocument/2006/relationships" xmlns:w="http://schemas.openxmlformats.org/wordprocessingml/2006/main" xmlns:w14="http://schemas.microsoft.com/office/word/2010/wordml" mc:Ignorable="w14">
+<w:styles xmlns:r="http://schemas.openxmlformats.org/officeDocument/2006/relationships" xmlns:w="http://schemas.openxmlformats.org/wordprocessingml/2006/main">
   <w:docDefaults>
     <w:rPrDefault>
       <w:rPr>
@@ -36686,7 +37148,7 @@
     </w:rPrDefault>
     <w:pPrDefault/>
   </w:docDefaults>
-  <w:latentStyles w:defLockedState="0" w:defUIPriority="0" w:defSemiHidden="1" w:defUnhideWhenUsed="1" w:defQFormat="0" w:count="276">
+  <w:latentStyles w:defLockedState="0" w:defUIPriority="0" w:defSemiHidden="1" w:defUnhideWhenUsed="1" w:defQFormat="0" w:count="267">
     <w:lsdException w:name="Normal" w:semiHidden="0" w:unhideWhenUsed="0" w:qFormat="1"/>
     <w:lsdException w:name="heading 1" w:semiHidden="0" w:unhideWhenUsed="0" w:qFormat="1"/>
     <w:lsdException w:name="heading 2" w:semiHidden="0" w:unhideWhenUsed="0" w:qFormat="1"/>
@@ -37064,6 +37526,7 @@
     <w:uiPriority w:val="99"/>
     <w:semiHidden/>
     <w:unhideWhenUsed/>
+    <w:qFormat/>
     <w:tblPr>
       <w:tblInd w:w="0" w:type="dxa"/>
       <w:tblCellMar>
@@ -39599,7 +40062,7 @@
 </file>
 
 <file path=customXml/itemProps1.xml><?xml version="1.0" encoding="utf-8"?>
-<ds:datastoreItem xmlns:ds="http://schemas.openxmlformats.org/officeDocument/2006/customXml" ds:itemID="{398FE48F-3758-48C3-BCE7-FA90A16E9671}">
+<ds:datastoreItem xmlns:ds="http://schemas.openxmlformats.org/officeDocument/2006/customXml" ds:itemID="{4D91476F-B010-49BC-AA8E-61820D2C99F7}">
   <ds:schemaRefs>
     <ds:schemaRef ds:uri="http://schemas.openxmlformats.org/officeDocument/2006/bibliography"/>
   </ds:schemaRefs>
@@ -39607,7 +40070,7 @@
 </file>
 
 <file path=customXml/itemProps2.xml><?xml version="1.0" encoding="utf-8"?>
-<ds:datastoreItem xmlns:ds="http://schemas.openxmlformats.org/officeDocument/2006/customXml" ds:itemID="{FD828CD7-FD91-FD49-9B94-AF55A5B82560}">
+<ds:datastoreItem xmlns:ds="http://schemas.openxmlformats.org/officeDocument/2006/customXml" ds:itemID="{7CBFE183-C9EF-4EFF-AFE3-4544A18C45DB}">
   <ds:schemaRefs>
     <ds:schemaRef ds:uri="http://schemas.openxmlformats.org/officeDocument/2006/bibliography"/>
   </ds:schemaRefs>
@@ -39615,7 +40078,7 @@
 </file>
 
 <file path=customXml/itemProps3.xml><?xml version="1.0" encoding="utf-8"?>
-<ds:datastoreItem xmlns:ds="http://schemas.openxmlformats.org/officeDocument/2006/customXml" ds:itemID="{9F466776-E6E6-2745-8757-743CBE7A008C}">
+<ds:datastoreItem xmlns:ds="http://schemas.openxmlformats.org/officeDocument/2006/customXml" ds:itemID="{21E15E07-AE22-4B6F-953B-EC449C0546D4}">
   <ds:schemaRefs>
     <ds:schemaRef ds:uri="http://schemas.openxmlformats.org/officeDocument/2006/bibliography"/>
   </ds:schemaRefs>

</xml_diff>

<commit_message>
Further optimised reduced wavelength scheme and fixed minor bug in readapriori.f
</commit_message>
<xml_diff>
--- a/manuals/Nemesis_B2.docx
+++ b/manuals/Nemesis_B2.docx
@@ -160,7 +160,7 @@
                     <a:blip r:embed="rId10">
                       <a:extLst>
                         <a:ext uri="{28A0092B-C50C-407E-A947-70E740481C1C}">
-                          <a14:useLocalDpi xmlns:a14="http://schemas.microsoft.com/office/drawing/2010/main" xmlns:wps="http://schemas.microsoft.com/office/word/2010/wordprocessingShape" xmlns:wpi="http://schemas.microsoft.com/office/word/2010/wordprocessingInk" xmlns:wpg="http://schemas.microsoft.com/office/word/2010/wordprocessingGroup" xmlns:w15="http://schemas.microsoft.com/office/word/2012/wordml" xmlns:w14="http://schemas.microsoft.com/office/word/2010/wordml" xmlns:w="http://schemas.openxmlformats.org/wordprocessingml/2006/main" xmlns:w10="urn:schemas-microsoft-com:office:word" xmlns:wp14="http://schemas.microsoft.com/office/word/2010/wordprocessingDrawing" xmlns:v="urn:schemas-microsoft-com:vml" xmlns:o="urn:schemas-microsoft-com:office:office" xmlns:mv="urn:schemas-microsoft-com:mac:vml" xmlns:mc="http://schemas.openxmlformats.org/markup-compatibility/2006" xmlns:mo="http://schemas.microsoft.com/office/mac/office/2008/main" xmlns:wpc="http://schemas.microsoft.com/office/word/2010/wordprocessingCanvas" xmlns="" val="0"/>
+                          <a14:useLocalDpi xmlns="" xmlns:wpc="http://schemas.microsoft.com/office/word/2010/wordprocessingCanvas" xmlns:mo="http://schemas.microsoft.com/office/mac/office/2008/main" xmlns:mc="http://schemas.openxmlformats.org/markup-compatibility/2006" xmlns:mv="urn:schemas-microsoft-com:mac:vml" xmlns:o="urn:schemas-microsoft-com:office:office" xmlns:v="urn:schemas-microsoft-com:vml" xmlns:wp14="http://schemas.microsoft.com/office/word/2010/wordprocessingDrawing" xmlns:w10="urn:schemas-microsoft-com:office:word" xmlns:w="http://schemas.openxmlformats.org/wordprocessingml/2006/main" xmlns:w14="http://schemas.microsoft.com/office/word/2010/wordml" xmlns:w15="http://schemas.microsoft.com/office/word/2012/wordml" xmlns:wpg="http://schemas.microsoft.com/office/word/2010/wordprocessingGroup" xmlns:wpi="http://schemas.microsoft.com/office/word/2010/wordprocessingInk" xmlns:wps="http://schemas.microsoft.com/office/word/2010/wordprocessingShape" xmlns:a14="http://schemas.microsoft.com/office/drawing/2010/main" val="0"/>
                         </a:ext>
                       </a:extLst>
                     </a:blip>
@@ -9698,7 +9698,7 @@
           <w:szCs w:val="24"/>
           <w:lang w:eastAsia="en-GB"/>
         </w:rPr>
-        <w:t xml:space="preserve">. Apart from Nemesis, Nyx was also mother of Momus, Thanatos, Hypnos, the </w:t>
+        <w:t xml:space="preserve">. Apart from Nemesis, Nyx was also mother of Momus, </w:t>
       </w:r>
       <w:proofErr w:type="spellStart"/>
       <w:r>
@@ -9706,7 +9706,7 @@
           <w:szCs w:val="24"/>
           <w:lang w:eastAsia="en-GB"/>
         </w:rPr>
-        <w:t>Hesperides</w:t>
+        <w:t>Thanatos</w:t>
       </w:r>
       <w:proofErr w:type="spellEnd"/>
       <w:r>
@@ -9714,7 +9714,7 @@
           <w:szCs w:val="24"/>
           <w:lang w:eastAsia="en-GB"/>
         </w:rPr>
-        <w:t xml:space="preserve">, </w:t>
+        <w:t xml:space="preserve">, Hypnos, the </w:t>
       </w:r>
       <w:proofErr w:type="spellStart"/>
       <w:r>
@@ -9722,7 +9722,7 @@
           <w:szCs w:val="24"/>
           <w:lang w:eastAsia="en-GB"/>
         </w:rPr>
-        <w:t>Apate</w:t>
+        <w:t>Hesperides</w:t>
       </w:r>
       <w:proofErr w:type="spellEnd"/>
       <w:r>
@@ -9738,7 +9738,7 @@
           <w:szCs w:val="24"/>
           <w:lang w:eastAsia="en-GB"/>
         </w:rPr>
-        <w:t>Philotes</w:t>
+        <w:t>Apate</w:t>
       </w:r>
       <w:proofErr w:type="spellEnd"/>
       <w:r>
@@ -9746,7 +9746,7 @@
           <w:szCs w:val="24"/>
           <w:lang w:eastAsia="en-GB"/>
         </w:rPr>
-        <w:t xml:space="preserve">, and </w:t>
+        <w:t xml:space="preserve">, </w:t>
       </w:r>
       <w:proofErr w:type="spellStart"/>
       <w:r>
@@ -9754,7 +9754,7 @@
           <w:szCs w:val="24"/>
           <w:lang w:eastAsia="en-GB"/>
         </w:rPr>
-        <w:t>Geras</w:t>
+        <w:t>Philotes</w:t>
       </w:r>
       <w:proofErr w:type="spellEnd"/>
       <w:r>
@@ -9762,166 +9762,166 @@
           <w:szCs w:val="24"/>
           <w:lang w:eastAsia="en-GB"/>
         </w:rPr>
-        <w:t xml:space="preserve"> - the Fates</w:t>
-      </w:r>
+        <w:t xml:space="preserve">, and </w:t>
+      </w:r>
+      <w:proofErr w:type="spellStart"/>
       <w:r>
         <w:rPr>
           <w:szCs w:val="24"/>
           <w:lang w:eastAsia="en-GB"/>
         </w:rPr>
-        <w:t>.</w:t>
-      </w:r>
-    </w:p>
-    <w:p>
-      <w:pPr>
-        <w:jc w:val="both"/>
+        <w:t>Geras</w:t>
+      </w:r>
+      <w:proofErr w:type="spellEnd"/>
+      <w:r>
         <w:rPr>
           <w:szCs w:val="24"/>
           <w:lang w:eastAsia="en-GB"/>
         </w:rPr>
-      </w:pPr>
-    </w:p>
-    <w:p>
-      <w:pPr>
-        <w:jc w:val="both"/>
+        <w:t xml:space="preserve"> - the Fates</w:t>
+      </w:r>
+      <w:r>
         <w:rPr>
           <w:szCs w:val="24"/>
           <w:lang w:eastAsia="en-GB"/>
         </w:rPr>
-      </w:pPr>
-      <w:r>
+        <w:t>.</w:t>
+      </w:r>
+    </w:p>
+    <w:p>
+      <w:pPr>
+        <w:jc w:val="both"/>
         <w:rPr>
           <w:szCs w:val="24"/>
           <w:lang w:eastAsia="en-GB"/>
         </w:rPr>
-        <w:t>Nemesis is</w:t>
-      </w:r>
-      <w:r>
+      </w:pPr>
+    </w:p>
+    <w:p>
+      <w:pPr>
+        <w:jc w:val="both"/>
         <w:rPr>
           <w:szCs w:val="24"/>
           <w:lang w:eastAsia="en-GB"/>
         </w:rPr>
-        <w:t xml:space="preserve"> said to have been as beautiful as Aphrodite and was seduced by Zeus in the form of a swan. The Goddess of Punishment, </w:t>
-      </w:r>
-      <w:proofErr w:type="spellStart"/>
+      </w:pPr>
       <w:r>
         <w:rPr>
           <w:szCs w:val="24"/>
           <w:lang w:eastAsia="en-GB"/>
         </w:rPr>
-        <w:t>Poena</w:t>
-      </w:r>
-      <w:proofErr w:type="spellEnd"/>
+        <w:t>Nemesis is</w:t>
+      </w:r>
       <w:r>
         <w:rPr>
           <w:szCs w:val="24"/>
           <w:lang w:eastAsia="en-GB"/>
         </w:rPr>
-        <w:t>, was an attendant of Nemesis.</w:t>
-      </w:r>
-    </w:p>
-    <w:p>
-      <w:pPr>
-        <w:jc w:val="both"/>
+        <w:t xml:space="preserve"> said to have been as beautiful as Aphrodite and was seduced by Zeus in the form of a swan. The Goddess of Punishment, </w:t>
+      </w:r>
+      <w:proofErr w:type="spellStart"/>
+      <w:r>
         <w:rPr>
           <w:szCs w:val="24"/>
           <w:lang w:eastAsia="en-GB"/>
         </w:rPr>
-      </w:pPr>
-    </w:p>
-    <w:p>
-      <w:pPr>
-        <w:jc w:val="both"/>
+        <w:t>Poena</w:t>
+      </w:r>
+      <w:proofErr w:type="spellEnd"/>
+      <w:r>
         <w:rPr>
           <w:szCs w:val="24"/>
           <w:lang w:eastAsia="en-GB"/>
         </w:rPr>
-      </w:pPr>
-      <w:r>
+        <w:t>, was an attendant of Nemesis.</w:t>
+      </w:r>
+    </w:p>
+    <w:p>
+      <w:pPr>
+        <w:jc w:val="both"/>
         <w:rPr>
           <w:szCs w:val="24"/>
           <w:lang w:eastAsia="en-GB"/>
         </w:rPr>
-        <w:t>As Nemesis/Fortuna, a conflation of the Greek deity of fate with the Roman Fortuna, she was perceived not as bringer of retribution</w:t>
-      </w:r>
-      <w:r>
+      </w:pPr>
+    </w:p>
+    <w:p>
+      <w:pPr>
+        <w:jc w:val="both"/>
         <w:rPr>
           <w:szCs w:val="24"/>
           <w:lang w:eastAsia="en-GB"/>
         </w:rPr>
-        <w:t>,</w:t>
-      </w:r>
+      </w:pPr>
       <w:r>
         <w:rPr>
           <w:szCs w:val="24"/>
           <w:lang w:eastAsia="en-GB"/>
         </w:rPr>
-        <w:t xml:space="preserve"> but as having th</w:t>
+        <w:t>As Nemesis/Fortuna, a conflation of the Greek deity of fate with the Roman Fortuna, she was perceived not as bringer of retribution</w:t>
       </w:r>
       <w:r>
         <w:rPr>
           <w:szCs w:val="24"/>
           <w:lang w:eastAsia="en-GB"/>
         </w:rPr>
-        <w:t>e power of changing fortune. H</w:t>
+        <w:t>,</w:t>
       </w:r>
       <w:r>
         <w:rPr>
           <w:szCs w:val="24"/>
           <w:lang w:eastAsia="en-GB"/>
         </w:rPr>
-        <w:t>ence</w:t>
+        <w:t xml:space="preserve"> but as having th</w:t>
       </w:r>
       <w:r>
         <w:rPr>
           <w:szCs w:val="24"/>
           <w:lang w:eastAsia="en-GB"/>
         </w:rPr>
-        <w:t>,</w:t>
+        <w:t>e power of changing fortune. H</w:t>
       </w:r>
       <w:r>
         <w:rPr>
           <w:szCs w:val="24"/>
           <w:lang w:eastAsia="en-GB"/>
         </w:rPr>
-        <w:t xml:space="preserve"> she was an ideal deity to make patron goddess of gladiators. It is thought that gla</w:t>
+        <w:t>ence</w:t>
       </w:r>
       <w:r>
         <w:rPr>
           <w:szCs w:val="24"/>
           <w:lang w:eastAsia="en-GB"/>
         </w:rPr>
-        <w:t>diators made offerings to this “goddess of fortune”</w:t>
+        <w:t>,</w:t>
       </w:r>
       <w:r>
         <w:rPr>
           <w:szCs w:val="24"/>
           <w:lang w:eastAsia="en-GB"/>
         </w:rPr>
-        <w:t xml:space="preserve"> before fighting in the Roman arenas</w:t>
+        <w:t xml:space="preserve"> she was an ideal deity to make patron goddess of gladiators. It is thought that gla</w:t>
       </w:r>
       <w:r>
         <w:rPr>
           <w:szCs w:val="24"/>
           <w:lang w:eastAsia="en-GB"/>
         </w:rPr>
-        <w:t xml:space="preserve">. </w:t>
-      </w:r>
-      <w:r>
-        <w:rPr>
-          <w:rFonts w:ascii="Times New Roman" w:hAnsi="Times New Roman"/>
+        <w:t>diators made offerings to this “goddess of fortune”</w:t>
+      </w:r>
+      <w:r>
+        <w:rPr>
           <w:szCs w:val="24"/>
           <w:lang w:eastAsia="en-GB"/>
         </w:rPr>
-        <w:t>It is the “goddess of fortune”</w:t>
-      </w:r>
-      <w:r>
-        <w:rPr>
-          <w:rFonts w:ascii="Times New Roman" w:hAnsi="Times New Roman"/>
+        <w:t xml:space="preserve"> before fighting in the Roman arenas</w:t>
+      </w:r>
+      <w:r>
+        <w:rPr>
           <w:szCs w:val="24"/>
           <w:lang w:eastAsia="en-GB"/>
         </w:rPr>
-        <w:t xml:space="preserve"> view of Nemesis</w:t>
+        <w:t xml:space="preserve">. </w:t>
       </w:r>
       <w:r>
         <w:rPr>
@@ -9929,7 +9929,7 @@
           <w:szCs w:val="24"/>
           <w:lang w:eastAsia="en-GB"/>
         </w:rPr>
-        <w:t>,</w:t>
+        <w:t>It is the “goddess of fortune”</w:t>
       </w:r>
       <w:r>
         <w:rPr>
@@ -9937,7 +9937,7 @@
           <w:szCs w:val="24"/>
           <w:lang w:eastAsia="en-GB"/>
         </w:rPr>
-        <w:t xml:space="preserve"> which inspired the naming of this </w:t>
+        <w:t xml:space="preserve"> view of Nemesis</w:t>
       </w:r>
       <w:r>
         <w:rPr>
@@ -9945,6 +9945,22 @@
           <w:szCs w:val="24"/>
           <w:lang w:eastAsia="en-GB"/>
         </w:rPr>
+        <w:t>,</w:t>
+      </w:r>
+      <w:r>
+        <w:rPr>
+          <w:rFonts w:ascii="Times New Roman" w:hAnsi="Times New Roman"/>
+          <w:szCs w:val="24"/>
+          <w:lang w:eastAsia="en-GB"/>
+        </w:rPr>
+        <w:t xml:space="preserve"> which inspired the naming of this </w:t>
+      </w:r>
+      <w:r>
+        <w:rPr>
+          <w:rFonts w:ascii="Times New Roman" w:hAnsi="Times New Roman"/>
+          <w:szCs w:val="24"/>
+          <w:lang w:eastAsia="en-GB"/>
+        </w:rPr>
         <w:lastRenderedPageBreak/>
         <w:t xml:space="preserve">retrieval code in her honour. It is hoped that Nemesis will bring good fortune and will considerably improve the retrieval of atmospheric properties from remotely-sensed infrared </w:t>
       </w:r>
@@ -11954,6 +11970,102 @@
         <w:t>&lt;</w:t>
       </w:r>
       <w:proofErr w:type="spellStart"/>
+      <w:r>
+        <w:rPr>
+          <w:rFonts w:ascii="Times New Roman" w:hAnsi="Times New Roman"/>
+        </w:rPr>
+        <w:t>runname</w:t>
+      </w:r>
+      <w:proofErr w:type="spellEnd"/>
+      <w:r>
+        <w:rPr>
+          <w:rFonts w:ascii="Times New Roman" w:hAnsi="Times New Roman"/>
+        </w:rPr>
+        <w:t>&gt;.</w:t>
+      </w:r>
+      <w:proofErr w:type="spellStart"/>
+      <w:r>
+        <w:rPr>
+          <w:rFonts w:ascii="Times New Roman" w:hAnsi="Times New Roman"/>
+        </w:rPr>
+        <w:t>rdw</w:t>
+      </w:r>
+      <w:proofErr w:type="spellEnd"/>
+      <w:r>
+        <w:rPr>
+          <w:rFonts w:ascii="Times New Roman" w:hAnsi="Times New Roman"/>
+        </w:rPr>
+        <w:t xml:space="preserve"> If present, this file lists the ‘ranking’ of each of the wavelengths in the .</w:t>
+      </w:r>
+      <w:proofErr w:type="spellStart"/>
+      <w:r>
+        <w:rPr>
+          <w:rFonts w:ascii="Times New Roman" w:hAnsi="Times New Roman"/>
+        </w:rPr>
+        <w:t>spx</w:t>
+      </w:r>
+      <w:proofErr w:type="spellEnd"/>
+      <w:r>
+        <w:rPr>
+          <w:rFonts w:ascii="Times New Roman" w:hAnsi="Times New Roman"/>
+        </w:rPr>
+        <w:t xml:space="preserve"> file, so that the first few iterations of the retrieval model only fit</w:t>
+      </w:r>
+      <w:r>
+        <w:rPr>
+          <w:rFonts w:ascii="Times New Roman" w:hAnsi="Times New Roman"/>
+        </w:rPr>
+        <w:t>s the highest-ranked wavelengths, with the rest of the wavelengths</w:t>
+      </w:r>
+      <w:r>
+        <w:rPr>
+          <w:rFonts w:ascii="Times New Roman" w:hAnsi="Times New Roman"/>
+        </w:rPr>
+        <w:t xml:space="preserve"> to be fit only</w:t>
+      </w:r>
+      <w:r>
+        <w:rPr>
+          <w:rFonts w:ascii="Times New Roman" w:hAnsi="Times New Roman"/>
+        </w:rPr>
+        <w:t xml:space="preserve"> in later iterations</w:t>
+      </w:r>
+      <w:r>
+        <w:rPr>
+          <w:rFonts w:ascii="Times New Roman" w:hAnsi="Times New Roman"/>
+        </w:rPr>
+        <w:t xml:space="preserve">. This can save a substantial amount of computational time for a retrieval using a large number of wavelengths, while losing </w:t>
+      </w:r>
+      <w:r>
+        <w:rPr>
+          <w:rFonts w:ascii="Times New Roman" w:hAnsi="Times New Roman"/>
+        </w:rPr>
+        <w:t>almost no information in the final state vector. Note that this scheme cannot yet be used for SCR observations.</w:t>
+      </w:r>
+    </w:p>
+    <w:p>
+      <w:pPr>
+        <w:ind w:left="2835" w:hanging="1701"/>
+        <w:jc w:val="both"/>
+        <w:rPr>
+          <w:rFonts w:ascii="Times New Roman" w:hAnsi="Times New Roman"/>
+        </w:rPr>
+      </w:pPr>
+    </w:p>
+    <w:p>
+      <w:pPr>
+        <w:ind w:left="2835" w:hanging="1701"/>
+        <w:jc w:val="both"/>
+        <w:rPr>
+          <w:rFonts w:ascii="Times New Roman" w:hAnsi="Times New Roman"/>
+        </w:rPr>
+      </w:pPr>
+      <w:r>
+        <w:rPr>
+          <w:rFonts w:ascii="Times New Roman" w:hAnsi="Times New Roman"/>
+        </w:rPr>
+        <w:t>&lt;</w:t>
+      </w:r>
+      <w:proofErr w:type="spellStart"/>
       <w:proofErr w:type="gramStart"/>
       <w:r>
         <w:rPr>
@@ -12163,6 +12275,7 @@
         <w:rPr>
           <w:rFonts w:ascii="Times New Roman" w:hAnsi="Times New Roman"/>
         </w:rPr>
+        <w:lastRenderedPageBreak/>
         <w:t xml:space="preserve">N.B. There is now an additional version of </w:t>
       </w:r>
       <w:r>
@@ -13231,7 +13344,6 @@
         <w:rPr>
           <w:rFonts w:ascii="Times New Roman" w:hAnsi="Times New Roman"/>
         </w:rPr>
-        <w:lastRenderedPageBreak/>
         <w:t>&lt;</w:t>
       </w:r>
       <w:proofErr w:type="spellStart"/>
@@ -14045,6 +14157,7 @@
         <w:rPr>
           <w:rFonts w:ascii="Times New Roman" w:hAnsi="Times New Roman"/>
         </w:rPr>
+        <w:lastRenderedPageBreak/>
         <w:t>VARPARAM(</w:t>
       </w:r>
       <w:proofErr w:type="gramEnd"/>
@@ -14381,7 +14494,6 @@
         <w:rPr>
           <w:rFonts w:ascii="Times New Roman" w:hAnsi="Times New Roman"/>
         </w:rPr>
-        <w:lastRenderedPageBreak/>
         <w:t xml:space="preserve">0 0 0                   </w:t>
       </w:r>
       <w:r>
@@ -14820,6 +14932,7 @@
         <w:rPr>
           <w:rFonts w:ascii="Times New Roman" w:hAnsi="Times New Roman"/>
         </w:rPr>
+        <w:lastRenderedPageBreak/>
         <w:t xml:space="preserve">If VARIDENT(IVAR,1) is equal to 889 then the parameter described is a surface albedo scaling factor. </w:t>
       </w:r>
       <w:r>
@@ -14897,7 +15010,6 @@
         <w:rPr>
           <w:rFonts w:ascii="Times New Roman" w:hAnsi="Times New Roman"/>
         </w:rPr>
-        <w:lastRenderedPageBreak/>
         <w:t>If VARIDENT(IVAR,1) is equal to 777 then the parameter described is a correction to the tangent height altitude for limb observations. The next line contains the assumed tangent height correction (in km) together with the error.</w:t>
       </w:r>
     </w:p>
@@ -15158,7 +15270,14 @@
         <w:rPr>
           <w:rFonts w:ascii="Times New Roman" w:hAnsi="Times New Roman"/>
         </w:rPr>
-        <w:t xml:space="preserve">; when set to 1 the imaginary refractive index spectrum of the particle 'shell' is retrieved while the corresponding imaginary refractive index of the particle 'core' is fixed, and vice versa when set to 0 (The fixed imaginary refractive index spectrum values are to be tabulated in a separate file &lt;runname.mmr&gt;). Line 5 gives the number of wavelengths/wavenumbers for which the imaginary refractive index spectrum to be retrieved is tabulated, together with the correlation length of the corresponding a priori spectrum. Line 6 gives a reference wavelength/wavenumber and the value of the real part of the refractive index at that reference. Line 7 gives the wavelength/wavenumber to which the extinction cross-section spectrum should be normalised. Following lines contain the wavelengths/wavenumbers and the </w:t>
+        <w:t xml:space="preserve">; when set to 1 the imaginary refractive index spectrum of the particle 'shell' is retrieved while the corresponding imaginary refractive index of the particle 'core' is fixed, and </w:t>
+      </w:r>
+      <w:r>
+        <w:rPr>
+          <w:rFonts w:ascii="Times New Roman" w:hAnsi="Times New Roman"/>
+        </w:rPr>
+        <w:lastRenderedPageBreak/>
+        <w:t xml:space="preserve">vice versa when set to 0 (The fixed imaginary refractive index spectrum values are to be tabulated in a separate file &lt;runname.mmr&gt;). Line 5 gives the number of wavelengths/wavenumbers for which the imaginary refractive index spectrum to be retrieved is tabulated, together with the correlation length of the corresponding a priori spectrum. Line 6 gives a reference wavelength/wavenumber and the value of the real part of the refractive index at that reference. Line 7 gives the wavelength/wavenumber to which the extinction cross-section spectrum should be normalised. Following lines contain the wavelengths/wavenumbers and the </w:t>
       </w:r>
       <w:r>
         <w:rPr>
@@ -15178,7 +15297,6 @@
         <w:rPr>
           <w:rFonts w:ascii="Times New Roman" w:hAnsi="Times New Roman"/>
         </w:rPr>
-        <w:lastRenderedPageBreak/>
         <w:t>Kramers-Kronig</w:t>
       </w:r>
       <w:proofErr w:type="spellEnd"/>
@@ -15778,15 +15896,7 @@
           <w:rFonts w:ascii="Times New Roman" w:hAnsi="Times New Roman"/>
           <w:i/>
         </w:rPr>
-        <w:t xml:space="preserve">a </w:t>
-      </w:r>
-      <w:r>
-        <w:rPr>
-          <w:rFonts w:ascii="Times New Roman" w:hAnsi="Times New Roman"/>
-          <w:i/>
-        </w:rPr>
-        <w:lastRenderedPageBreak/>
-        <w:t>priori</w:t>
+        <w:t>a priori</w:t>
       </w:r>
       <w:r>
         <w:rPr>
@@ -15842,6 +15952,7 @@
         <w:jc w:val="both"/>
         <w:rPr>
           <w:rFonts w:ascii="Times New Roman" w:hAnsi="Times New Roman"/>
+          <w:lang w:val="de-DE"/>
         </w:rPr>
       </w:pPr>
       <w:r>
@@ -15862,23 +15973,17 @@
         </w:rPr>
         <w:tab/>
       </w:r>
-      <w:proofErr w:type="gramStart"/>
-      <w:r>
-        <w:rPr>
-          <w:rFonts w:ascii="Times New Roman" w:hAnsi="Times New Roman"/>
-        </w:rPr>
-        <w:t>P(</w:t>
-      </w:r>
-      <w:proofErr w:type="gramEnd"/>
-      <w:r>
-        <w:rPr>
-          <w:rFonts w:ascii="Times New Roman" w:hAnsi="Times New Roman"/>
-        </w:rPr>
-        <w:t xml:space="preserve">1) </w:t>
-      </w:r>
-      <w:r>
-        <w:rPr>
-          <w:rFonts w:ascii="Times New Roman" w:hAnsi="Times New Roman"/>
+      <w:r>
+        <w:rPr>
+          <w:rFonts w:ascii="Times New Roman" w:hAnsi="Times New Roman"/>
+          <w:lang w:val="de-DE"/>
+        </w:rPr>
+        <w:t xml:space="preserve">P(1) </w:t>
+      </w:r>
+      <w:r>
+        <w:rPr>
+          <w:rFonts w:ascii="Times New Roman" w:hAnsi="Times New Roman"/>
+          <w:lang w:val="de-DE"/>
         </w:rPr>
         <w:tab/>
         <w:t>X(1)</w:t>
@@ -15886,6 +15991,7 @@
       <w:r>
         <w:rPr>
           <w:rFonts w:ascii="Times New Roman" w:hAnsi="Times New Roman"/>
+          <w:lang w:val="de-DE"/>
         </w:rPr>
         <w:tab/>
         <w:t>ERR(1)</w:t>
@@ -15897,43 +16003,35 @@
         <w:jc w:val="both"/>
         <w:rPr>
           <w:rFonts w:ascii="Times New Roman" w:hAnsi="Times New Roman"/>
-        </w:rPr>
-      </w:pPr>
-      <w:r>
-        <w:rPr>
-          <w:rFonts w:ascii="Times New Roman" w:hAnsi="Times New Roman"/>
+          <w:lang w:val="de-DE"/>
+        </w:rPr>
+      </w:pPr>
+      <w:r>
+        <w:rPr>
+          <w:rFonts w:ascii="Times New Roman" w:hAnsi="Times New Roman"/>
+          <w:lang w:val="de-DE"/>
         </w:rPr>
         <w:tab/>
       </w:r>
       <w:r>
         <w:rPr>
           <w:rFonts w:ascii="Times New Roman" w:hAnsi="Times New Roman"/>
+          <w:lang w:val="de-DE"/>
         </w:rPr>
         <w:tab/>
       </w:r>
       <w:r>
         <w:rPr>
           <w:rFonts w:ascii="Times New Roman" w:hAnsi="Times New Roman"/>
+          <w:lang w:val="de-DE"/>
         </w:rPr>
         <w:tab/>
-      </w:r>
-      <w:proofErr w:type="gramStart"/>
-      <w:r>
-        <w:rPr>
-          <w:rFonts w:ascii="Times New Roman" w:hAnsi="Times New Roman"/>
-        </w:rPr>
-        <w:t>P(</w:t>
-      </w:r>
-      <w:proofErr w:type="gramEnd"/>
-      <w:r>
-        <w:rPr>
-          <w:rFonts w:ascii="Times New Roman" w:hAnsi="Times New Roman"/>
-        </w:rPr>
-        <w:t xml:space="preserve">2) </w:t>
-      </w:r>
-      <w:r>
-        <w:rPr>
-          <w:rFonts w:ascii="Times New Roman" w:hAnsi="Times New Roman"/>
+        <w:t xml:space="preserve">P(2) </w:t>
+      </w:r>
+      <w:r>
+        <w:rPr>
+          <w:rFonts w:ascii="Times New Roman" w:hAnsi="Times New Roman"/>
+          <w:lang w:val="de-DE"/>
         </w:rPr>
         <w:tab/>
         <w:t>X(2)</w:t>
@@ -15941,6 +16039,7 @@
       <w:r>
         <w:rPr>
           <w:rFonts w:ascii="Times New Roman" w:hAnsi="Times New Roman"/>
+          <w:lang w:val="de-DE"/>
         </w:rPr>
         <w:tab/>
         <w:t>ERR(2)</w:t>
@@ -15957,6 +16056,7 @@
       <w:r>
         <w:rPr>
           <w:rFonts w:ascii="Times New Roman" w:hAnsi="Times New Roman"/>
+          <w:lang w:val="de-DE"/>
         </w:rPr>
         <w:tab/>
         <w:t xml:space="preserve">            </w:t>
@@ -16404,7 +16504,15 @@
           <w:rFonts w:ascii="Times New Roman" w:hAnsi="Times New Roman"/>
           <w:color w:val="000000"/>
         </w:rPr>
-        <w:t xml:space="preserve"> and scale height values together with their estimated errors. All quantities are taken as logs so negative fractional scale heights are not allowed</w:t>
+        <w:t xml:space="preserve"> and scale height values together with their </w:t>
+      </w:r>
+      <w:r>
+        <w:rPr>
+          <w:rFonts w:ascii="Times New Roman" w:hAnsi="Times New Roman"/>
+          <w:color w:val="000000"/>
+        </w:rPr>
+        <w:lastRenderedPageBreak/>
+        <w:t>estimated errors. All quantities are taken as logs so negative fractional scale heights are not allowed</w:t>
       </w:r>
       <w:r>
         <w:rPr>
@@ -16566,15 +16674,7 @@
           <w:rFonts w:ascii="Times New Roman" w:hAnsi="Times New Roman"/>
           <w:color w:val="000000"/>
         </w:rPr>
-        <w:t xml:space="preserve"> and fractional scale </w:t>
-      </w:r>
-      <w:r>
-        <w:rPr>
-          <w:rFonts w:ascii="Times New Roman" w:hAnsi="Times New Roman"/>
-          <w:color w:val="000000"/>
-        </w:rPr>
-        <w:lastRenderedPageBreak/>
-        <w:t>height values together with their estimated errors. All quantities are taken as logs so negative fractional scale heights are not allowed</w:t>
+        <w:t xml:space="preserve"> and fractional scale height values together with their estimated errors. All quantities are taken as logs so negative fractional scale heights are not allowed</w:t>
       </w:r>
       <w:r>
         <w:rPr>
@@ -17232,7 +17332,15 @@
           <w:rFonts w:ascii="Times New Roman" w:hAnsi="Times New Roman"/>
           <w:color w:val="000000"/>
         </w:rPr>
-        <w:t>The next line of the .</w:t>
+        <w:t xml:space="preserve">The next </w:t>
+      </w:r>
+      <w:r>
+        <w:rPr>
+          <w:rFonts w:ascii="Times New Roman" w:hAnsi="Times New Roman"/>
+          <w:color w:val="000000"/>
+        </w:rPr>
+        <w:lastRenderedPageBreak/>
+        <w:t>line of the .</w:t>
       </w:r>
       <w:proofErr w:type="spellStart"/>
       <w:r>
@@ -17395,15 +17503,7 @@
           <w:rFonts w:ascii="Times New Roman" w:hAnsi="Times New Roman"/>
           <w:color w:val="000000"/>
         </w:rPr>
-        <w:t xml:space="preserve"> file </w:t>
-      </w:r>
-      <w:r>
-        <w:rPr>
-          <w:rFonts w:ascii="Times New Roman" w:hAnsi="Times New Roman"/>
-          <w:color w:val="000000"/>
-        </w:rPr>
-        <w:lastRenderedPageBreak/>
-        <w:t xml:space="preserve">then contains the </w:t>
+        <w:t xml:space="preserve"> file then contains the </w:t>
       </w:r>
       <w:r>
         <w:rPr>
@@ -18072,6 +18172,7 @@
         <w:rPr>
           <w:rFonts w:ascii="Times New Roman" w:hAnsi="Times New Roman"/>
         </w:rPr>
+        <w:lastRenderedPageBreak/>
         <w:t xml:space="preserve">Temperature profile after Robinson and </w:t>
       </w:r>
       <w:proofErr w:type="spellStart"/>
@@ -18327,7 +18428,6 @@
         <w:rPr>
           <w:rFonts w:ascii="Times New Roman" w:hAnsi="Times New Roman"/>
         </w:rPr>
-        <w:lastRenderedPageBreak/>
         <w:t>Profile is defined by two (</w:t>
       </w:r>
       <w:proofErr w:type="spellStart"/>
@@ -19219,6 +19319,7 @@
         <w:rPr>
           <w:rFonts w:ascii="Times New Roman" w:hAnsi="Times New Roman"/>
         </w:rPr>
+        <w:lastRenderedPageBreak/>
         <w:t xml:space="preserve">Further parameterisation schemes may be defined in the future as required. Any additional parameters (e.g. the knee pressure for </w:t>
       </w:r>
       <w:proofErr w:type="gramStart"/>
@@ -19778,7 +19879,7 @@
         <w:rPr>
           <w:rFonts w:ascii="Times New Roman" w:hAnsi="Times New Roman"/>
         </w:rPr>
-        <w:t xml:space="preserve"> indicates a line-by-line calculation. T</w:t>
+        <w:t xml:space="preserve"> indicates a line-by-line calculation. </w:t>
       </w:r>
       <w:r>
         <w:rPr>
@@ -19786,6 +19887,14 @@
           <w:b/>
           <w:u w:val="single"/>
         </w:rPr>
+        <w:t>T</w:t>
+      </w:r>
+      <w:r>
+        <w:rPr>
+          <w:rFonts w:ascii="Times New Roman" w:hAnsi="Times New Roman"/>
+          <w:b/>
+          <w:u w:val="single"/>
+        </w:rPr>
         <w:t>his is an important change from previous versions</w:t>
       </w:r>
       <w:r>
@@ -19888,6 +19997,7 @@
         <w:rPr>
           <w:rFonts w:ascii="Times New Roman" w:hAnsi="Times New Roman"/>
         </w:rPr>
+        <w:lastRenderedPageBreak/>
         <w:t>ENAME is the name of the file which contains the forward modelling errors to be added to the measurement covariance matrix. The file starts with the number of wavelengths followed by two columns: wavenumber/wavelength and noise. This file is subsequently interpolated to required output wavelengths.</w:t>
       </w:r>
     </w:p>
@@ -20484,7 +20594,6 @@
         <w:rPr>
           <w:rFonts w:ascii="Times New Roman" w:hAnsi="Times New Roman"/>
         </w:rPr>
-        <w:lastRenderedPageBreak/>
         <w:t>This file contains the spectrum to be fitted together with FOV averaging details. It has a similar format to its .</w:t>
       </w:r>
       <w:proofErr w:type="spellStart"/>
@@ -20613,12 +20722,57 @@
       <w:pPr>
         <w:rPr>
           <w:rFonts w:ascii="Times New Roman" w:hAnsi="Times New Roman"/>
+          <w:lang w:val="fr-CA"/>
+        </w:rPr>
+      </w:pPr>
+      <w:r>
+        <w:rPr>
+          <w:rFonts w:ascii="Times New Roman" w:hAnsi="Times New Roman"/>
+          <w:lang w:val="fr-CA"/>
+        </w:rPr>
+        <w:t>VCONV(1,1), Y(1,1), ERR(1,1)</w:t>
+      </w:r>
+    </w:p>
+    <w:p>
+      <w:pPr>
+        <w:rPr>
+          <w:rFonts w:ascii="Times New Roman" w:hAnsi="Times New Roman"/>
+          <w:lang w:val="fr-CA"/>
+        </w:rPr>
+      </w:pPr>
+      <w:r>
+        <w:rPr>
+          <w:rFonts w:ascii="Times New Roman" w:hAnsi="Times New Roman"/>
+          <w:lang w:val="fr-CA"/>
+        </w:rPr>
+        <w:t>VCONV(1,2), Y(1,2), ERR(1,2)</w:t>
+      </w:r>
+    </w:p>
+    <w:p>
+      <w:pPr>
+        <w:rPr>
+          <w:rFonts w:ascii="Times New Roman" w:hAnsi="Times New Roman"/>
+        </w:rPr>
+      </w:pPr>
+      <w:r>
+        <w:rPr>
+          <w:rFonts w:ascii="Times New Roman" w:hAnsi="Times New Roman"/>
+        </w:rPr>
+        <w:t>…</w:t>
+      </w:r>
+    </w:p>
+    <w:p>
+      <w:pPr>
+        <w:rPr>
+          <w:rFonts w:ascii="Times New Roman" w:hAnsi="Times New Roman"/>
+          <w:lang w:val="fr-FR"/>
         </w:rPr>
       </w:pPr>
       <w:proofErr w:type="gramStart"/>
       <w:r>
         <w:rPr>
           <w:rFonts w:ascii="Times New Roman" w:hAnsi="Times New Roman"/>
+          <w:lang w:val="fr-FR"/>
         </w:rPr>
         <w:t>VCONV(</w:t>
       </w:r>
@@ -20626,8 +20780,9 @@
       <w:r>
         <w:rPr>
           <w:rFonts w:ascii="Times New Roman" w:hAnsi="Times New Roman"/>
-        </w:rPr>
-        <w:t>1,1), Y(1,1), ERR(1,1)</w:t>
+          <w:lang w:val="fr-FR"/>
+        </w:rPr>
+        <w:t>1,NCONV), Y(1,NCONV), ERR(1,NCONV)</w:t>
       </w:r>
     </w:p>
     <w:p>
@@ -20641,18 +20796,54 @@
         <w:rPr>
           <w:rFonts w:ascii="Times New Roman" w:hAnsi="Times New Roman"/>
         </w:rPr>
-        <w:t>VCONV(</w:t>
+        <w:t>NCONV(</w:t>
       </w:r>
       <w:proofErr w:type="gramEnd"/>
       <w:r>
         <w:rPr>
           <w:rFonts w:ascii="Times New Roman" w:hAnsi="Times New Roman"/>
         </w:rPr>
-        <w:t>1,2), Y(1,2), ERR(1,2)</w:t>
-      </w:r>
-    </w:p>
-    <w:p>
-      <w:pPr>
+        <w:t>2)</w:t>
+      </w:r>
+    </w:p>
+    <w:p>
+      <w:pPr>
+        <w:rPr>
+          <w:rFonts w:ascii="Times New Roman" w:hAnsi="Times New Roman"/>
+        </w:rPr>
+      </w:pPr>
+      <w:proofErr w:type="gramStart"/>
+      <w:r>
+        <w:rPr>
+          <w:rFonts w:ascii="Times New Roman" w:hAnsi="Times New Roman"/>
+        </w:rPr>
+        <w:t>NAV(</w:t>
+      </w:r>
+      <w:proofErr w:type="gramEnd"/>
+      <w:r>
+        <w:rPr>
+          <w:rFonts w:ascii="Times New Roman" w:hAnsi="Times New Roman"/>
+        </w:rPr>
+        <w:t>2)</w:t>
+      </w:r>
+    </w:p>
+    <w:p>
+      <w:pPr>
+        <w:ind w:left="567" w:hanging="567"/>
+        <w:rPr>
+          <w:rFonts w:ascii="Times New Roman" w:hAnsi="Times New Roman"/>
+        </w:rPr>
+      </w:pPr>
+      <w:r>
+        <w:rPr>
+          <w:rFonts w:ascii="Times New Roman" w:hAnsi="Times New Roman"/>
+        </w:rPr>
+        <w:t>FLAT(2,I), FLON(2,I), SOL_ ANG(2,I), EMISS_ANG(2,I), AZI_ANG(2,I), WGEOM(2,I)</w:t>
+      </w:r>
+    </w:p>
+    <w:p>
+      <w:pPr>
+        <w:ind w:left="567" w:hanging="567"/>
         <w:rPr>
           <w:rFonts w:ascii="Times New Roman" w:hAnsi="Times New Roman"/>
         </w:rPr>
@@ -20666,72 +20857,6 @@
     </w:p>
     <w:p>
       <w:pPr>
-        <w:rPr>
-          <w:rFonts w:ascii="Times New Roman" w:hAnsi="Times New Roman"/>
-          <w:lang w:val="fr-FR"/>
-        </w:rPr>
-      </w:pPr>
-      <w:proofErr w:type="gramStart"/>
-      <w:r>
-        <w:rPr>
-          <w:rFonts w:ascii="Times New Roman" w:hAnsi="Times New Roman"/>
-          <w:lang w:val="fr-FR"/>
-        </w:rPr>
-        <w:t>VCONV(</w:t>
-      </w:r>
-      <w:proofErr w:type="gramEnd"/>
-      <w:r>
-        <w:rPr>
-          <w:rFonts w:ascii="Times New Roman" w:hAnsi="Times New Roman"/>
-          <w:lang w:val="fr-FR"/>
-        </w:rPr>
-        <w:t>1,NCONV), Y(1,NCONV), ERR(1,NCONV)</w:t>
-      </w:r>
-    </w:p>
-    <w:p>
-      <w:pPr>
-        <w:rPr>
-          <w:rFonts w:ascii="Times New Roman" w:hAnsi="Times New Roman"/>
-        </w:rPr>
-      </w:pPr>
-      <w:proofErr w:type="gramStart"/>
-      <w:r>
-        <w:rPr>
-          <w:rFonts w:ascii="Times New Roman" w:hAnsi="Times New Roman"/>
-        </w:rPr>
-        <w:t>NCONV(</w:t>
-      </w:r>
-      <w:proofErr w:type="gramEnd"/>
-      <w:r>
-        <w:rPr>
-          <w:rFonts w:ascii="Times New Roman" w:hAnsi="Times New Roman"/>
-        </w:rPr>
-        <w:t>2)</w:t>
-      </w:r>
-    </w:p>
-    <w:p>
-      <w:pPr>
-        <w:rPr>
-          <w:rFonts w:ascii="Times New Roman" w:hAnsi="Times New Roman"/>
-        </w:rPr>
-      </w:pPr>
-      <w:proofErr w:type="gramStart"/>
-      <w:r>
-        <w:rPr>
-          <w:rFonts w:ascii="Times New Roman" w:hAnsi="Times New Roman"/>
-        </w:rPr>
-        <w:t>NAV(</w:t>
-      </w:r>
-      <w:proofErr w:type="gramEnd"/>
-      <w:r>
-        <w:rPr>
-          <w:rFonts w:ascii="Times New Roman" w:hAnsi="Times New Roman"/>
-        </w:rPr>
-        <w:t>2)</w:t>
-      </w:r>
-    </w:p>
-    <w:p>
-      <w:pPr>
         <w:ind w:left="567" w:hanging="567"/>
         <w:rPr>
           <w:rFonts w:ascii="Times New Roman" w:hAnsi="Times New Roman"/>
@@ -20741,34 +20866,6 @@
         <w:rPr>
           <w:rFonts w:ascii="Times New Roman" w:hAnsi="Times New Roman"/>
         </w:rPr>
-        <w:t>FLAT(2,I), FLON(2,I), SOL_ ANG(2,I), EMISS_ANG(2,I), AZI_ANG(2,I), WGEOM(2,I)</w:t>
-      </w:r>
-    </w:p>
-    <w:p>
-      <w:pPr>
-        <w:ind w:left="567" w:hanging="567"/>
-        <w:rPr>
-          <w:rFonts w:ascii="Times New Roman" w:hAnsi="Times New Roman"/>
-        </w:rPr>
-      </w:pPr>
-      <w:r>
-        <w:rPr>
-          <w:rFonts w:ascii="Times New Roman" w:hAnsi="Times New Roman"/>
-        </w:rPr>
-        <w:t>…</w:t>
-      </w:r>
-    </w:p>
-    <w:p>
-      <w:pPr>
-        <w:ind w:left="567" w:hanging="567"/>
-        <w:rPr>
-          <w:rFonts w:ascii="Times New Roman" w:hAnsi="Times New Roman"/>
-        </w:rPr>
-      </w:pPr>
-      <w:r>
-        <w:rPr>
-          <w:rFonts w:ascii="Times New Roman" w:hAnsi="Times New Roman"/>
-        </w:rPr>
         <w:t>FLAT(2,NAV(2)), FLON(2,NAV(2)), SOL_ ANG(2,NAV(2)), EMISS_ANG(2,NAV(2)), AZI_ANG(2,NAV(2)), WGEOM(2,NAV(2))</w:t>
       </w:r>
     </w:p>
@@ -20776,42 +20873,30 @@
       <w:pPr>
         <w:rPr>
           <w:rFonts w:ascii="Times New Roman" w:hAnsi="Times New Roman"/>
-        </w:rPr>
-      </w:pPr>
-      <w:proofErr w:type="gramStart"/>
-      <w:r>
-        <w:rPr>
-          <w:rFonts w:ascii="Times New Roman" w:hAnsi="Times New Roman"/>
-        </w:rPr>
-        <w:t>VCONV(</w:t>
-      </w:r>
-      <w:proofErr w:type="gramEnd"/>
-      <w:r>
-        <w:rPr>
-          <w:rFonts w:ascii="Times New Roman" w:hAnsi="Times New Roman"/>
-        </w:rPr>
-        <w:t>2,1), Y(2,1), ERR(2,1)</w:t>
-      </w:r>
-    </w:p>
-    <w:p>
-      <w:pPr>
-        <w:rPr>
-          <w:rFonts w:ascii="Times New Roman" w:hAnsi="Times New Roman"/>
-        </w:rPr>
-      </w:pPr>
-      <w:proofErr w:type="gramStart"/>
-      <w:r>
-        <w:rPr>
-          <w:rFonts w:ascii="Times New Roman" w:hAnsi="Times New Roman"/>
-        </w:rPr>
-        <w:t>VCONV(</w:t>
-      </w:r>
-      <w:proofErr w:type="gramEnd"/>
-      <w:r>
-        <w:rPr>
-          <w:rFonts w:ascii="Times New Roman" w:hAnsi="Times New Roman"/>
-        </w:rPr>
-        <w:t>2,2), Y(2,2), ERR(2,2)</w:t>
+          <w:lang w:val="fr-CA"/>
+        </w:rPr>
+      </w:pPr>
+      <w:r>
+        <w:rPr>
+          <w:rFonts w:ascii="Times New Roman" w:hAnsi="Times New Roman"/>
+          <w:lang w:val="fr-CA"/>
+        </w:rPr>
+        <w:t>VCONV(2,1), Y(2,1), ERR(2,1)</w:t>
+      </w:r>
+    </w:p>
+    <w:p>
+      <w:pPr>
+        <w:rPr>
+          <w:rFonts w:ascii="Times New Roman" w:hAnsi="Times New Roman"/>
+          <w:lang w:val="fr-CA"/>
+        </w:rPr>
+      </w:pPr>
+      <w:r>
+        <w:rPr>
+          <w:rFonts w:ascii="Times New Roman" w:hAnsi="Times New Roman"/>
+          <w:lang w:val="fr-CA"/>
+        </w:rPr>
+        <w:t>VCONV(2,2), Y(2,2), ERR(2,2)</w:t>
       </w:r>
     </w:p>
     <w:p>
@@ -20981,6 +21066,7 @@
         <w:rPr>
           <w:rFonts w:ascii="Courier New" w:hAnsi="Courier New" w:cs="Courier New"/>
         </w:rPr>
+        <w:lastRenderedPageBreak/>
         <w:t>wavesetb.f</w:t>
       </w:r>
       <w:proofErr w:type="spellEnd"/>
@@ -21117,7 +21203,6 @@
         <w:rPr>
           <w:rFonts w:ascii="Times New Roman" w:hAnsi="Times New Roman"/>
         </w:rPr>
-        <w:lastRenderedPageBreak/>
         <w:t xml:space="preserve">NCONV </w:t>
       </w:r>
       <w:r>
@@ -21418,6 +21503,7 @@
         <w:rPr>
           <w:rFonts w:ascii="Times New Roman" w:hAnsi="Times New Roman"/>
         </w:rPr>
+        <w:lastRenderedPageBreak/>
         <w:t xml:space="preserve">Figure 1. Definition of Viewing Angles used by </w:t>
       </w:r>
       <w:r>
@@ -21512,7 +21598,6 @@
         <w:rPr>
           <w:rFonts w:ascii="Times New Roman" w:hAnsi="Times New Roman"/>
         </w:rPr>
-        <w:lastRenderedPageBreak/>
         <w:t>This file contains scattering quadrature information (if a scattering run is being performed) and layering information. A typical example is:</w:t>
       </w:r>
     </w:p>
@@ -22185,6 +22270,7 @@
         <w:rPr>
           <w:rFonts w:ascii="Times New Roman" w:hAnsi="Times New Roman"/>
         </w:rPr>
+        <w:lastRenderedPageBreak/>
         <w:t xml:space="preserve">If aerosols are defined then </w:t>
       </w:r>
       <w:proofErr w:type="spellStart"/>
@@ -22257,934 +22343,940 @@
         <w:rPr>
           <w:rFonts w:ascii="Times New Roman" w:hAnsi="Times New Roman"/>
         </w:rPr>
+        <w:t>NPRO, NCONT</w:t>
+      </w:r>
+    </w:p>
+    <w:p>
+      <w:pPr>
+        <w:jc w:val="both"/>
+        <w:rPr>
+          <w:rFonts w:ascii="Times New Roman" w:hAnsi="Times New Roman"/>
+        </w:rPr>
+      </w:pPr>
+      <w:r>
+        <w:rPr>
+          <w:rFonts w:ascii="Times New Roman" w:hAnsi="Times New Roman"/>
+        </w:rPr>
+        <w:t>HEIGHT(1), FRAC(1), ICLOUD(1,1), ICLOUD(2,1),…,ICLOUD(NCONT,1)</w:t>
+      </w:r>
+    </w:p>
+    <w:p>
+      <w:pPr>
+        <w:jc w:val="both"/>
+        <w:rPr>
+          <w:rFonts w:ascii="Times New Roman" w:hAnsi="Times New Roman"/>
+        </w:rPr>
+      </w:pPr>
+      <w:r>
+        <w:rPr>
+          <w:rFonts w:ascii="Times New Roman" w:hAnsi="Times New Roman"/>
+        </w:rPr>
+        <w:t>HEIGHT(2), FRAC(2), ICLOUD(1,2), ICLOUD(2,2),…,ICLOUD(NCONT,2)</w:t>
+      </w:r>
+    </w:p>
+    <w:p>
+      <w:pPr>
+        <w:jc w:val="both"/>
+        <w:rPr>
+          <w:rFonts w:ascii="Times New Roman" w:hAnsi="Times New Roman"/>
+        </w:rPr>
+      </w:pPr>
+      <w:r>
+        <w:rPr>
+          <w:rFonts w:ascii="Times New Roman" w:hAnsi="Times New Roman"/>
+        </w:rPr>
+        <w:t>…</w:t>
+      </w:r>
+    </w:p>
+    <w:p>
+      <w:pPr>
+        <w:rPr>
+          <w:rFonts w:ascii="Times New Roman" w:hAnsi="Times New Roman"/>
+        </w:rPr>
+      </w:pPr>
+      <w:r>
+        <w:rPr>
+          <w:rFonts w:ascii="Times New Roman" w:hAnsi="Times New Roman"/>
+        </w:rPr>
+        <w:t>HEIGHT(NPRO), FRAC(NPRO),ICLOUD(1,NPRO),ICLOUD(2,NPRO),…, ICLOUD(NCONT,NPRO)</w:t>
+      </w:r>
+    </w:p>
+    <w:p>
+      <w:pPr>
+        <w:jc w:val="both"/>
+        <w:rPr>
+          <w:rFonts w:ascii="Times New Roman" w:hAnsi="Times New Roman"/>
+        </w:rPr>
+      </w:pPr>
+    </w:p>
+    <w:p>
+      <w:pPr>
+        <w:jc w:val="both"/>
+        <w:rPr>
+          <w:rFonts w:ascii="Times New Roman" w:hAnsi="Times New Roman"/>
+        </w:rPr>
+      </w:pPr>
+      <w:r>
+        <w:rPr>
+          <w:rFonts w:ascii="Times New Roman" w:hAnsi="Times New Roman"/>
+        </w:rPr>
+        <w:t xml:space="preserve">If </w:t>
+      </w:r>
+      <w:proofErr w:type="gramStart"/>
+      <w:r>
+        <w:rPr>
+          <w:rFonts w:ascii="Times New Roman" w:hAnsi="Times New Roman"/>
+        </w:rPr>
+        <w:t>ICLOUD(</w:t>
+      </w:r>
+      <w:proofErr w:type="gramEnd"/>
+      <w:r>
+        <w:rPr>
+          <w:rFonts w:ascii="Times New Roman" w:hAnsi="Times New Roman"/>
+        </w:rPr>
+        <w:t xml:space="preserve">I,J) is set to 1, then aerosol type I contributes to the broken cloud at level J, which has a fractional cloud cover of FRAC(J). If </w:t>
+      </w:r>
+      <w:proofErr w:type="gramStart"/>
+      <w:r>
+        <w:rPr>
+          <w:rFonts w:ascii="Times New Roman" w:hAnsi="Times New Roman"/>
+        </w:rPr>
+        <w:t>ICLOUD(</w:t>
+      </w:r>
+      <w:proofErr w:type="gramEnd"/>
+      <w:r>
+        <w:rPr>
+          <w:rFonts w:ascii="Times New Roman" w:hAnsi="Times New Roman"/>
+        </w:rPr>
+        <w:t>I,J) is set to 0, then aerosol I is treated as being part of a uniform haze.</w:t>
+      </w:r>
+    </w:p>
+    <w:p>
+      <w:pPr>
+        <w:jc w:val="both"/>
+        <w:rPr>
+          <w:rFonts w:ascii="Times New Roman" w:hAnsi="Times New Roman"/>
+        </w:rPr>
+      </w:pPr>
+    </w:p>
+    <w:p>
+      <w:pPr>
+        <w:jc w:val="both"/>
+        <w:outlineLvl w:val="1"/>
+        <w:rPr>
+          <w:rFonts w:ascii="Times New Roman" w:hAnsi="Times New Roman"/>
+          <w:b/>
+        </w:rPr>
+      </w:pPr>
+      <w:r>
+        <w:rPr>
+          <w:rFonts w:ascii="Times New Roman" w:hAnsi="Times New Roman"/>
+          <w:b/>
+        </w:rPr>
+        <w:t>3.6</w:t>
+      </w:r>
+      <w:r>
+        <w:rPr>
+          <w:rFonts w:ascii="Times New Roman" w:hAnsi="Times New Roman"/>
+          <w:b/>
+        </w:rPr>
+        <w:t xml:space="preserve"> </w:t>
+      </w:r>
+      <w:r>
+        <w:rPr>
+          <w:rFonts w:ascii="Times New Roman" w:hAnsi="Times New Roman"/>
+          <w:b/>
+        </w:rPr>
+        <w:t xml:space="preserve">Reference Solar/Stellar Spectrum </w:t>
+      </w:r>
+      <w:r>
+        <w:rPr>
+          <w:rFonts w:ascii="Times New Roman" w:hAnsi="Times New Roman"/>
+          <w:b/>
+        </w:rPr>
+        <w:t xml:space="preserve">.sol </w:t>
+      </w:r>
+      <w:r>
+        <w:rPr>
+          <w:rFonts w:ascii="Times New Roman" w:hAnsi="Times New Roman"/>
+          <w:b/>
+        </w:rPr>
+        <w:t>File.</w:t>
+      </w:r>
+    </w:p>
+    <w:p>
+      <w:pPr>
+        <w:jc w:val="both"/>
+        <w:rPr>
+          <w:rFonts w:ascii="Times New Roman" w:hAnsi="Times New Roman"/>
+          <w:b/>
+        </w:rPr>
+      </w:pPr>
+    </w:p>
+    <w:p>
+      <w:pPr>
+        <w:jc w:val="both"/>
+        <w:rPr>
+          <w:rFonts w:ascii="Times New Roman" w:hAnsi="Times New Roman"/>
+        </w:rPr>
+      </w:pPr>
+      <w:r>
+        <w:rPr>
+          <w:rFonts w:ascii="Times New Roman" w:hAnsi="Times New Roman"/>
+        </w:rPr>
+        <w:t xml:space="preserve">This file </w:t>
+      </w:r>
+      <w:r>
+        <w:rPr>
+          <w:rFonts w:ascii="Times New Roman" w:hAnsi="Times New Roman"/>
+        </w:rPr>
+        <w:t>(&lt;</w:t>
+      </w:r>
+      <w:proofErr w:type="spellStart"/>
+      <w:r>
+        <w:rPr>
+          <w:rFonts w:ascii="Times New Roman" w:hAnsi="Times New Roman"/>
+        </w:rPr>
+        <w:t>runname</w:t>
+      </w:r>
+      <w:proofErr w:type="spellEnd"/>
+      <w:r>
+        <w:rPr>
+          <w:rFonts w:ascii="Times New Roman" w:hAnsi="Times New Roman"/>
+        </w:rPr>
+        <w:t xml:space="preserve">&gt;.sol) </w:t>
+      </w:r>
+      <w:r>
+        <w:rPr>
+          <w:rFonts w:ascii="Times New Roman" w:hAnsi="Times New Roman"/>
+        </w:rPr>
+        <w:t xml:space="preserve">contains the name of the solar or stellar spectrum file, which is assumed to reside in the </w:t>
+      </w:r>
+      <w:proofErr w:type="spellStart"/>
+      <w:r>
+        <w:rPr>
+          <w:rFonts w:ascii="Times New Roman" w:hAnsi="Times New Roman"/>
+        </w:rPr>
+        <w:t>raddata</w:t>
+      </w:r>
+      <w:proofErr w:type="spellEnd"/>
+      <w:r>
+        <w:rPr>
+          <w:rFonts w:ascii="Times New Roman" w:hAnsi="Times New Roman"/>
+        </w:rPr>
+        <w:t xml:space="preserve">/ directory. </w:t>
+      </w:r>
+    </w:p>
+    <w:p>
+      <w:pPr>
+        <w:jc w:val="both"/>
+        <w:rPr>
+          <w:rFonts w:ascii="Times New Roman" w:hAnsi="Times New Roman"/>
+        </w:rPr>
+      </w:pPr>
+      <w:r>
+        <w:rPr>
+          <w:rFonts w:ascii="Times New Roman" w:hAnsi="Times New Roman"/>
+        </w:rPr>
+        <w:t xml:space="preserve">The solar/stellar spectral file format is as follows. The file </w:t>
+      </w:r>
+      <w:r>
+        <w:rPr>
+          <w:rFonts w:ascii="Times New Roman" w:hAnsi="Times New Roman"/>
+        </w:rPr>
+        <w:t>can contain as many header lines as necessary, each line beginning with a ‘</w:t>
+      </w:r>
+      <w:r>
+        <w:rPr>
+          <w:rFonts w:ascii="Times New Roman" w:hAnsi="Times New Roman"/>
+        </w:rPr>
+        <w:sym w:font="Symbol" w:char="F023"/>
+      </w:r>
+      <w:r>
+        <w:rPr>
+          <w:rFonts w:ascii="Times New Roman" w:hAnsi="Times New Roman"/>
+        </w:rPr>
+        <w:t>’ character.</w:t>
+      </w:r>
+    </w:p>
+    <w:p>
+      <w:pPr>
+        <w:jc w:val="both"/>
+        <w:rPr>
+          <w:rFonts w:ascii="Times New Roman" w:hAnsi="Times New Roman"/>
+        </w:rPr>
+      </w:pPr>
+      <w:r>
+        <w:rPr>
+          <w:rFonts w:ascii="Times New Roman" w:hAnsi="Times New Roman"/>
+        </w:rPr>
+        <w:t>The first</w:t>
+      </w:r>
+      <w:r>
+        <w:rPr>
+          <w:rFonts w:ascii="Times New Roman" w:hAnsi="Times New Roman"/>
+        </w:rPr>
+        <w:t xml:space="preserve"> line </w:t>
+      </w:r>
+      <w:r>
+        <w:rPr>
+          <w:rFonts w:ascii="Times New Roman" w:hAnsi="Times New Roman"/>
+        </w:rPr>
+        <w:t xml:space="preserve">after the header </w:t>
+      </w:r>
+      <w:r>
+        <w:rPr>
+          <w:rFonts w:ascii="Times New Roman" w:hAnsi="Times New Roman"/>
+        </w:rPr>
+        <w:t>contains the wavenumber/wav</w:t>
+      </w:r>
+      <w:r>
+        <w:rPr>
+          <w:rFonts w:ascii="Times New Roman" w:hAnsi="Times New Roman"/>
+        </w:rPr>
+        <w:t xml:space="preserve">elength space of the spectrum: </w:t>
+      </w:r>
+      <w:r>
+        <w:rPr>
+          <w:rFonts w:ascii="Times New Roman" w:hAnsi="Times New Roman"/>
+        </w:rPr>
+        <w:t>0 = wavenumber, 1 = wavelength.</w:t>
+      </w:r>
+    </w:p>
+    <w:p>
+      <w:pPr>
+        <w:jc w:val="both"/>
+        <w:rPr>
+          <w:rFonts w:ascii="Times New Roman" w:hAnsi="Times New Roman"/>
+        </w:rPr>
+      </w:pPr>
+      <w:r>
+        <w:rPr>
+          <w:rFonts w:ascii="Times New Roman" w:hAnsi="Times New Roman"/>
+        </w:rPr>
+        <w:t>The next line contains the radius of the Sun/star in units of km.</w:t>
+      </w:r>
+    </w:p>
+    <w:p>
+      <w:pPr>
+        <w:jc w:val="both"/>
+        <w:rPr>
+          <w:rFonts w:ascii="Times New Roman" w:hAnsi="Times New Roman"/>
+        </w:rPr>
+      </w:pPr>
+      <w:r>
+        <w:rPr>
+          <w:rFonts w:ascii="Times New Roman" w:hAnsi="Times New Roman"/>
+        </w:rPr>
+        <w:t xml:space="preserve">The rest of the file contains </w:t>
+      </w:r>
+      <w:r>
+        <w:rPr>
+          <w:rFonts w:ascii="Times New Roman" w:hAnsi="Times New Roman"/>
+        </w:rPr>
+        <w:t>the wavelength/wavenumbers and s</w:t>
+      </w:r>
+      <w:r>
+        <w:rPr>
+          <w:rFonts w:ascii="Times New Roman" w:hAnsi="Times New Roman"/>
+        </w:rPr>
+        <w:t>pectral l</w:t>
+      </w:r>
+      <w:r>
+        <w:rPr>
+          <w:rFonts w:ascii="Times New Roman" w:hAnsi="Times New Roman"/>
+        </w:rPr>
+        <w:t xml:space="preserve">uminosity in two columns. Wavelengths/wavenumbers are in units of </w:t>
+      </w:r>
+      <w:r>
+        <w:rPr>
+          <w:rFonts w:ascii="Symbol" w:hAnsi="Symbol"/>
+        </w:rPr>
+        <w:t></w:t>
+      </w:r>
+      <w:r>
+        <w:rPr>
+          <w:rFonts w:ascii="Times New Roman" w:hAnsi="Times New Roman"/>
+        </w:rPr>
+        <w:t>m, or cm</w:t>
+      </w:r>
+      <w:r>
+        <w:rPr>
+          <w:rFonts w:ascii="Times New Roman" w:hAnsi="Times New Roman"/>
+          <w:vertAlign w:val="superscript"/>
+        </w:rPr>
+        <w:t>-1</w:t>
+      </w:r>
+      <w:r>
+        <w:rPr>
+          <w:rFonts w:ascii="Times New Roman" w:hAnsi="Times New Roman"/>
+        </w:rPr>
+        <w:t xml:space="preserve">. Spectral luminosity is in units of W </w:t>
+      </w:r>
+      <w:r>
+        <w:rPr>
+          <w:rFonts w:ascii="Symbol" w:hAnsi="Symbol"/>
+        </w:rPr>
+        <w:t></w:t>
+      </w:r>
+      <w:r>
+        <w:rPr>
+          <w:rFonts w:ascii="Times New Roman" w:hAnsi="Times New Roman"/>
+        </w:rPr>
+        <w:t>m, or W (cm</w:t>
+      </w:r>
+      <w:r>
+        <w:rPr>
+          <w:rFonts w:ascii="Times New Roman" w:hAnsi="Times New Roman"/>
+          <w:vertAlign w:val="superscript"/>
+        </w:rPr>
+        <w:t>-1</w:t>
+      </w:r>
+      <w:r>
+        <w:rPr>
+          <w:rFonts w:ascii="Times New Roman" w:hAnsi="Times New Roman"/>
+        </w:rPr>
+        <w:t>)</w:t>
+      </w:r>
+      <w:r>
+        <w:rPr>
+          <w:rFonts w:ascii="Times New Roman" w:hAnsi="Times New Roman"/>
+          <w:vertAlign w:val="superscript"/>
+        </w:rPr>
+        <w:t>-1</w:t>
+      </w:r>
+      <w:r>
+        <w:rPr>
+          <w:rFonts w:ascii="Times New Roman" w:hAnsi="Times New Roman"/>
+        </w:rPr>
+        <w:t>.</w:t>
+      </w:r>
+    </w:p>
+    <w:p>
+      <w:pPr>
+        <w:jc w:val="both"/>
+        <w:rPr>
+          <w:rFonts w:ascii="Times New Roman" w:hAnsi="Times New Roman"/>
+        </w:rPr>
+      </w:pPr>
+    </w:p>
+    <w:p>
+      <w:pPr>
+        <w:jc w:val="both"/>
+        <w:outlineLvl w:val="1"/>
+        <w:rPr>
+          <w:rFonts w:ascii="Times New Roman" w:hAnsi="Times New Roman"/>
+          <w:b/>
+        </w:rPr>
+      </w:pPr>
+      <w:r>
+        <w:rPr>
+          <w:rFonts w:ascii="Times New Roman" w:hAnsi="Times New Roman"/>
+          <w:b/>
+        </w:rPr>
+        <w:t>3.7</w:t>
+      </w:r>
+      <w:r>
+        <w:rPr>
+          <w:rFonts w:ascii="Times New Roman" w:hAnsi="Times New Roman"/>
+          <w:b/>
+        </w:rPr>
+        <w:t xml:space="preserve"> </w:t>
+      </w:r>
+      <w:r>
+        <w:rPr>
+          <w:rFonts w:ascii="Times New Roman" w:hAnsi="Times New Roman"/>
+          <w:b/>
+        </w:rPr>
+        <w:t xml:space="preserve">Collision induced absorption </w:t>
+      </w:r>
+      <w:r>
+        <w:rPr>
+          <w:rFonts w:ascii="Times New Roman" w:hAnsi="Times New Roman"/>
+          <w:b/>
+        </w:rPr>
+        <w:t>.</w:t>
+      </w:r>
+      <w:proofErr w:type="spellStart"/>
+      <w:r>
+        <w:rPr>
+          <w:rFonts w:ascii="Times New Roman" w:hAnsi="Times New Roman"/>
+          <w:b/>
+        </w:rPr>
+        <w:t>cia</w:t>
+      </w:r>
+      <w:proofErr w:type="spellEnd"/>
+      <w:r>
+        <w:rPr>
+          <w:rFonts w:ascii="Times New Roman" w:hAnsi="Times New Roman"/>
+          <w:b/>
+        </w:rPr>
+        <w:t xml:space="preserve"> </w:t>
+      </w:r>
+      <w:r>
+        <w:rPr>
+          <w:rFonts w:ascii="Times New Roman" w:hAnsi="Times New Roman"/>
+          <w:b/>
+        </w:rPr>
+        <w:t>file.</w:t>
+      </w:r>
+    </w:p>
+    <w:p>
+      <w:pPr>
+        <w:jc w:val="both"/>
+        <w:rPr>
+          <w:rFonts w:ascii="Times New Roman" w:hAnsi="Times New Roman"/>
+          <w:b/>
+        </w:rPr>
+      </w:pPr>
+    </w:p>
+    <w:p>
+      <w:pPr>
+        <w:jc w:val="both"/>
+        <w:rPr>
+          <w:rFonts w:ascii="Times New Roman" w:hAnsi="Times New Roman"/>
+        </w:rPr>
+      </w:pPr>
+      <w:r>
+        <w:rPr>
+          <w:rFonts w:ascii="Times New Roman" w:hAnsi="Times New Roman"/>
+        </w:rPr>
+        <w:t xml:space="preserve">This file (&lt;runname.cia&gt;) contains the name of the CIA file to be used (assumed to exist in the </w:t>
+      </w:r>
+      <w:proofErr w:type="spellStart"/>
+      <w:r>
+        <w:rPr>
+          <w:rFonts w:ascii="Times New Roman" w:hAnsi="Times New Roman"/>
+        </w:rPr>
+        <w:t>raddata</w:t>
+      </w:r>
+      <w:proofErr w:type="spellEnd"/>
+      <w:r>
+        <w:rPr>
+          <w:rFonts w:ascii="Times New Roman" w:hAnsi="Times New Roman"/>
+        </w:rPr>
+        <w:t xml:space="preserve"> directory of </w:t>
+      </w:r>
+      <w:proofErr w:type="spellStart"/>
+      <w:r>
+        <w:rPr>
+          <w:rFonts w:ascii="Times New Roman" w:hAnsi="Times New Roman"/>
+        </w:rPr>
+        <w:t>radtrancode</w:t>
+      </w:r>
+      <w:proofErr w:type="spellEnd"/>
+      <w:r>
+        <w:rPr>
+          <w:rFonts w:ascii="Times New Roman" w:hAnsi="Times New Roman"/>
+        </w:rPr>
+        <w:t xml:space="preserve">. </w:t>
+      </w:r>
+    </w:p>
+    <w:p>
+      <w:pPr>
+        <w:jc w:val="both"/>
+        <w:rPr>
+          <w:rFonts w:ascii="Times New Roman" w:hAnsi="Times New Roman"/>
+        </w:rPr>
+      </w:pPr>
+      <w:r>
+        <w:rPr>
+          <w:rFonts w:ascii="Times New Roman" w:hAnsi="Times New Roman"/>
+        </w:rPr>
+        <w:t>The first line contains the name of the CIA file. The CIA file is always in wavenumber space.</w:t>
+      </w:r>
+    </w:p>
+    <w:p>
+      <w:pPr>
+        <w:jc w:val="both"/>
+        <w:rPr>
+          <w:rFonts w:ascii="Times New Roman" w:hAnsi="Times New Roman"/>
+        </w:rPr>
+      </w:pPr>
+      <w:r>
+        <w:rPr>
+          <w:rFonts w:ascii="Times New Roman" w:hAnsi="Times New Roman"/>
+        </w:rPr>
+        <w:t xml:space="preserve">The second line defines the </w:t>
+      </w:r>
+      <w:proofErr w:type="spellStart"/>
+      <w:r>
+        <w:rPr>
+          <w:rFonts w:ascii="Times New Roman" w:hAnsi="Times New Roman"/>
+        </w:rPr>
+        <w:t>wavenumber</w:t>
+      </w:r>
+      <w:proofErr w:type="spellEnd"/>
+      <w:r>
+        <w:rPr>
+          <w:rFonts w:ascii="Times New Roman" w:hAnsi="Times New Roman"/>
+        </w:rPr>
+        <w:t xml:space="preserve"> step, </w:t>
+      </w:r>
+      <w:proofErr w:type="spellStart"/>
+      <w:r>
+        <w:rPr>
+          <w:rFonts w:ascii="Times New Roman" w:hAnsi="Times New Roman"/>
+        </w:rPr>
+        <w:t>dnu</w:t>
+      </w:r>
+      <w:proofErr w:type="spellEnd"/>
+      <w:r>
+        <w:rPr>
+          <w:rFonts w:ascii="Times New Roman" w:hAnsi="Times New Roman"/>
+        </w:rPr>
+        <w:t>, of the CIA table.</w:t>
+      </w:r>
+    </w:p>
+    <w:p>
+      <w:pPr>
+        <w:jc w:val="both"/>
+        <w:rPr>
+          <w:rFonts w:ascii="Times New Roman" w:hAnsi="Times New Roman"/>
+        </w:rPr>
+      </w:pPr>
+      <w:r>
+        <w:rPr>
+          <w:rFonts w:ascii="Times New Roman" w:hAnsi="Times New Roman"/>
+        </w:rPr>
+        <w:t>The third line gives the number of para-H</w:t>
+      </w:r>
+      <w:r>
+        <w:rPr>
+          <w:rFonts w:ascii="Times New Roman" w:hAnsi="Times New Roman"/>
+          <w:vertAlign w:val="subscript"/>
+        </w:rPr>
+        <w:t>2</w:t>
+      </w:r>
+      <w:r>
+        <w:rPr>
+          <w:rFonts w:ascii="Times New Roman" w:hAnsi="Times New Roman"/>
+        </w:rPr>
+        <w:t xml:space="preserve"> fractions listed, NPARA. </w:t>
+      </w:r>
+    </w:p>
+    <w:p>
+      <w:pPr>
+        <w:jc w:val="both"/>
+        <w:rPr>
+          <w:rFonts w:ascii="Times New Roman" w:hAnsi="Times New Roman"/>
+        </w:rPr>
+      </w:pPr>
+      <w:r>
+        <w:rPr>
+          <w:rFonts w:ascii="Times New Roman" w:hAnsi="Times New Roman"/>
+        </w:rPr>
+        <w:t>CIA tables are in two formats, one which lists H</w:t>
+      </w:r>
+      <w:r>
+        <w:rPr>
+          <w:rFonts w:ascii="Times New Roman" w:hAnsi="Times New Roman"/>
+          <w:vertAlign w:val="subscript"/>
+        </w:rPr>
+        <w:t>2</w:t>
+      </w:r>
+      <w:r>
+        <w:rPr>
+          <w:rFonts w:ascii="Times New Roman" w:hAnsi="Times New Roman"/>
+        </w:rPr>
+        <w:t>-H</w:t>
+      </w:r>
+      <w:r>
+        <w:rPr>
+          <w:rFonts w:ascii="Times New Roman" w:hAnsi="Times New Roman"/>
+          <w:vertAlign w:val="subscript"/>
+        </w:rPr>
+        <w:t>2</w:t>
+      </w:r>
+      <w:r>
+        <w:rPr>
+          <w:rFonts w:ascii="Times New Roman" w:hAnsi="Times New Roman"/>
+        </w:rPr>
+        <w:t xml:space="preserve"> (</w:t>
+      </w:r>
+      <w:proofErr w:type="spellStart"/>
+      <w:r>
+        <w:rPr>
+          <w:rFonts w:ascii="Times New Roman" w:hAnsi="Times New Roman"/>
+        </w:rPr>
+        <w:t>eqm</w:t>
+      </w:r>
+      <w:proofErr w:type="spellEnd"/>
+      <w:r>
+        <w:rPr>
+          <w:rFonts w:ascii="Times New Roman" w:hAnsi="Times New Roman"/>
+        </w:rPr>
+        <w:t>), H</w:t>
+      </w:r>
+      <w:r>
+        <w:rPr>
+          <w:rFonts w:ascii="Times New Roman" w:hAnsi="Times New Roman"/>
+          <w:vertAlign w:val="subscript"/>
+        </w:rPr>
+        <w:t>2</w:t>
+      </w:r>
+      <w:r>
+        <w:rPr>
+          <w:rFonts w:ascii="Times New Roman" w:hAnsi="Times New Roman"/>
+        </w:rPr>
+        <w:t>-He(</w:t>
+      </w:r>
+      <w:proofErr w:type="spellStart"/>
+      <w:r>
+        <w:rPr>
+          <w:rFonts w:ascii="Times New Roman" w:hAnsi="Times New Roman"/>
+        </w:rPr>
+        <w:t>eqm</w:t>
+      </w:r>
+      <w:proofErr w:type="spellEnd"/>
+      <w:r>
+        <w:rPr>
+          <w:rFonts w:ascii="Times New Roman" w:hAnsi="Times New Roman"/>
+        </w:rPr>
+        <w:t>), H</w:t>
+      </w:r>
+      <w:r>
+        <w:rPr>
+          <w:rFonts w:ascii="Times New Roman" w:hAnsi="Times New Roman"/>
+          <w:vertAlign w:val="subscript"/>
+        </w:rPr>
+        <w:t>2</w:t>
+      </w:r>
+      <w:r>
+        <w:rPr>
+          <w:rFonts w:ascii="Times New Roman" w:hAnsi="Times New Roman"/>
+        </w:rPr>
+        <w:t>-H</w:t>
+      </w:r>
+      <w:r>
+        <w:rPr>
+          <w:rFonts w:ascii="Times New Roman" w:hAnsi="Times New Roman"/>
+          <w:vertAlign w:val="subscript"/>
+        </w:rPr>
+        <w:t>2</w:t>
+      </w:r>
+      <w:r>
+        <w:rPr>
+          <w:rFonts w:ascii="Times New Roman" w:hAnsi="Times New Roman"/>
+        </w:rPr>
+        <w:t xml:space="preserve"> (normal), H</w:t>
+      </w:r>
+      <w:r>
+        <w:rPr>
+          <w:rFonts w:ascii="Times New Roman" w:hAnsi="Times New Roman"/>
+          <w:vertAlign w:val="subscript"/>
+        </w:rPr>
+        <w:t>2</w:t>
+      </w:r>
+      <w:r>
+        <w:rPr>
+          <w:rFonts w:ascii="Times New Roman" w:hAnsi="Times New Roman"/>
+        </w:rPr>
+        <w:t>-He (normal) and then 5 other pairs: H</w:t>
+      </w:r>
+      <w:r>
+        <w:rPr>
+          <w:rFonts w:ascii="Times New Roman" w:hAnsi="Times New Roman"/>
+          <w:vertAlign w:val="subscript"/>
+        </w:rPr>
+        <w:t>2</w:t>
+      </w:r>
+      <w:r>
+        <w:rPr>
+          <w:rFonts w:ascii="Times New Roman" w:hAnsi="Times New Roman"/>
+        </w:rPr>
+        <w:t>-N</w:t>
+      </w:r>
+      <w:r>
+        <w:rPr>
+          <w:rFonts w:ascii="Times New Roman" w:hAnsi="Times New Roman"/>
+          <w:vertAlign w:val="subscript"/>
+        </w:rPr>
+        <w:t>2</w:t>
+      </w:r>
+      <w:r>
+        <w:rPr>
+          <w:rFonts w:ascii="Times New Roman" w:hAnsi="Times New Roman"/>
+        </w:rPr>
+        <w:t>, H</w:t>
+      </w:r>
+      <w:r>
+        <w:rPr>
+          <w:rFonts w:ascii="Times New Roman" w:hAnsi="Times New Roman"/>
+          <w:vertAlign w:val="subscript"/>
+        </w:rPr>
+        <w:t>2</w:t>
+      </w:r>
+      <w:r>
+        <w:rPr>
+          <w:rFonts w:ascii="Times New Roman" w:hAnsi="Times New Roman"/>
+        </w:rPr>
+        <w:t>-CH</w:t>
+      </w:r>
+      <w:r>
+        <w:rPr>
+          <w:rFonts w:ascii="Times New Roman" w:hAnsi="Times New Roman"/>
+          <w:vertAlign w:val="subscript"/>
+        </w:rPr>
+        <w:t>4</w:t>
+      </w:r>
+      <w:r>
+        <w:rPr>
+          <w:rFonts w:ascii="Times New Roman" w:hAnsi="Times New Roman"/>
+        </w:rPr>
+        <w:t>, N</w:t>
+      </w:r>
+      <w:r>
+        <w:rPr>
+          <w:rFonts w:ascii="Times New Roman" w:hAnsi="Times New Roman"/>
+          <w:vertAlign w:val="subscript"/>
+        </w:rPr>
+        <w:t>2</w:t>
+      </w:r>
+      <w:r>
+        <w:rPr>
+          <w:rFonts w:ascii="Times New Roman" w:hAnsi="Times New Roman"/>
+        </w:rPr>
+        <w:t>-N</w:t>
+      </w:r>
+      <w:r>
+        <w:rPr>
+          <w:rFonts w:ascii="Times New Roman" w:hAnsi="Times New Roman"/>
+          <w:vertAlign w:val="subscript"/>
+        </w:rPr>
+        <w:t>2</w:t>
+      </w:r>
+      <w:r>
+        <w:rPr>
+          <w:rFonts w:ascii="Times New Roman" w:hAnsi="Times New Roman"/>
+        </w:rPr>
+        <w:t>, CH</w:t>
+      </w:r>
+      <w:r>
+        <w:rPr>
+          <w:rFonts w:ascii="Times New Roman" w:hAnsi="Times New Roman"/>
+          <w:vertAlign w:val="subscript"/>
+        </w:rPr>
+        <w:t>4</w:t>
+      </w:r>
+      <w:r>
+        <w:rPr>
+          <w:rFonts w:ascii="Times New Roman" w:hAnsi="Times New Roman"/>
+        </w:rPr>
+        <w:t>-CH</w:t>
+      </w:r>
+      <w:r>
+        <w:rPr>
+          <w:rFonts w:ascii="Times New Roman" w:hAnsi="Times New Roman"/>
+          <w:vertAlign w:val="subscript"/>
+        </w:rPr>
+        <w:t>4</w:t>
+      </w:r>
+      <w:r>
+        <w:rPr>
+          <w:rFonts w:ascii="Times New Roman" w:hAnsi="Times New Roman"/>
+        </w:rPr>
+        <w:t xml:space="preserve"> and H</w:t>
+      </w:r>
+      <w:r>
+        <w:rPr>
+          <w:rFonts w:ascii="Times New Roman" w:hAnsi="Times New Roman"/>
+          <w:vertAlign w:val="subscript"/>
+        </w:rPr>
+        <w:t>2</w:t>
+      </w:r>
+      <w:r>
+        <w:rPr>
+          <w:rFonts w:ascii="Times New Roman" w:hAnsi="Times New Roman"/>
+        </w:rPr>
+        <w:t>-CH</w:t>
+      </w:r>
+      <w:r>
+        <w:rPr>
+          <w:rFonts w:ascii="Times New Roman" w:hAnsi="Times New Roman"/>
+          <w:vertAlign w:val="subscript"/>
+        </w:rPr>
+        <w:t>4</w:t>
+      </w:r>
+      <w:r>
+        <w:rPr>
+          <w:rFonts w:ascii="Times New Roman" w:hAnsi="Times New Roman"/>
+        </w:rPr>
+        <w:t>. The other type of CIA table lists H</w:t>
+      </w:r>
+      <w:r>
+        <w:rPr>
+          <w:rFonts w:ascii="Times New Roman" w:hAnsi="Times New Roman"/>
+          <w:vertAlign w:val="subscript"/>
+        </w:rPr>
+        <w:t>2</w:t>
+      </w:r>
+      <w:r>
+        <w:rPr>
+          <w:rFonts w:ascii="Times New Roman" w:hAnsi="Times New Roman"/>
+        </w:rPr>
+        <w:t>-H</w:t>
+      </w:r>
+      <w:r>
+        <w:rPr>
+          <w:rFonts w:ascii="Times New Roman" w:hAnsi="Times New Roman"/>
+          <w:vertAlign w:val="subscript"/>
+        </w:rPr>
+        <w:t>2</w:t>
+      </w:r>
+      <w:r>
+        <w:rPr>
+          <w:rFonts w:ascii="Times New Roman" w:hAnsi="Times New Roman"/>
+        </w:rPr>
+        <w:t xml:space="preserve"> and H</w:t>
+      </w:r>
+      <w:r>
+        <w:rPr>
+          <w:rFonts w:ascii="Times New Roman" w:hAnsi="Times New Roman"/>
+          <w:vertAlign w:val="subscript"/>
+        </w:rPr>
+        <w:t>2</w:t>
+      </w:r>
+      <w:r>
+        <w:rPr>
+          <w:rFonts w:ascii="Times New Roman" w:hAnsi="Times New Roman"/>
+        </w:rPr>
+        <w:t xml:space="preserve">-He only, but for a number of different </w:t>
+      </w:r>
+      <w:proofErr w:type="spellStart"/>
+      <w:r>
+        <w:rPr>
+          <w:rFonts w:ascii="Times New Roman" w:hAnsi="Times New Roman"/>
+        </w:rPr>
+        <w:t>ortho</w:t>
+      </w:r>
+      <w:proofErr w:type="spellEnd"/>
+      <w:r>
+        <w:rPr>
+          <w:rFonts w:ascii="Times New Roman" w:hAnsi="Times New Roman"/>
+        </w:rPr>
+        <w:t>/</w:t>
+      </w:r>
+      <w:proofErr w:type="spellStart"/>
+      <w:r>
+        <w:rPr>
+          <w:rFonts w:ascii="Times New Roman" w:hAnsi="Times New Roman"/>
+        </w:rPr>
+        <w:t>para</w:t>
+      </w:r>
+      <w:proofErr w:type="spellEnd"/>
+      <w:r>
+        <w:rPr>
+          <w:rFonts w:ascii="Times New Roman" w:hAnsi="Times New Roman"/>
+        </w:rPr>
+        <w:t xml:space="preserve"> fractions. For the usual CIA table format, NPARA should be set to </w:t>
+      </w:r>
+      <w:r>
+        <w:rPr>
+          <w:rFonts w:ascii="Times New Roman" w:hAnsi="Times New Roman"/>
+        </w:rPr>
         <w:lastRenderedPageBreak/>
-        <w:t>NPRO, NCONT</w:t>
-      </w:r>
-    </w:p>
-    <w:p>
-      <w:pPr>
-        <w:jc w:val="both"/>
-        <w:rPr>
-          <w:rFonts w:ascii="Times New Roman" w:hAnsi="Times New Roman"/>
-        </w:rPr>
-      </w:pPr>
-      <w:r>
-        <w:rPr>
-          <w:rFonts w:ascii="Times New Roman" w:hAnsi="Times New Roman"/>
-        </w:rPr>
-        <w:t>HEIGHT(1), FRAC(1), ICLOUD(1,1), ICLOUD(2,1),…,ICLOUD(NCONT,1)</w:t>
-      </w:r>
-    </w:p>
-    <w:p>
-      <w:pPr>
-        <w:jc w:val="both"/>
-        <w:rPr>
-          <w:rFonts w:ascii="Times New Roman" w:hAnsi="Times New Roman"/>
-        </w:rPr>
-      </w:pPr>
-      <w:r>
-        <w:rPr>
-          <w:rFonts w:ascii="Times New Roman" w:hAnsi="Times New Roman"/>
-        </w:rPr>
-        <w:t>HEIGHT(2), FRAC(2), ICLOUD(1,2), ICLOUD(2,2),…,ICLOUD(NCONT,2)</w:t>
-      </w:r>
-    </w:p>
-    <w:p>
-      <w:pPr>
-        <w:jc w:val="both"/>
-        <w:rPr>
-          <w:rFonts w:ascii="Times New Roman" w:hAnsi="Times New Roman"/>
-        </w:rPr>
-      </w:pPr>
-      <w:r>
-        <w:rPr>
-          <w:rFonts w:ascii="Times New Roman" w:hAnsi="Times New Roman"/>
-        </w:rPr>
-        <w:t>…</w:t>
-      </w:r>
-    </w:p>
-    <w:p>
-      <w:pPr>
-        <w:rPr>
-          <w:rFonts w:ascii="Times New Roman" w:hAnsi="Times New Roman"/>
-        </w:rPr>
-      </w:pPr>
-      <w:r>
-        <w:rPr>
-          <w:rFonts w:ascii="Times New Roman" w:hAnsi="Times New Roman"/>
-        </w:rPr>
-        <w:t>HEIGHT(NPRO), FRAC(NPRO),ICLOUD(1,NPRO),ICLOUD(2,NPRO),…, ICLOUD(NCONT,NPRO)</w:t>
-      </w:r>
-    </w:p>
-    <w:p>
-      <w:pPr>
-        <w:jc w:val="both"/>
-        <w:rPr>
-          <w:rFonts w:ascii="Times New Roman" w:hAnsi="Times New Roman"/>
-        </w:rPr>
-      </w:pPr>
-    </w:p>
-    <w:p>
-      <w:pPr>
-        <w:jc w:val="both"/>
-        <w:rPr>
-          <w:rFonts w:ascii="Times New Roman" w:hAnsi="Times New Roman"/>
-        </w:rPr>
-      </w:pPr>
-      <w:r>
-        <w:rPr>
-          <w:rFonts w:ascii="Times New Roman" w:hAnsi="Times New Roman"/>
-        </w:rPr>
-        <w:t xml:space="preserve">If </w:t>
-      </w:r>
-      <w:proofErr w:type="gramStart"/>
-      <w:r>
-        <w:rPr>
-          <w:rFonts w:ascii="Times New Roman" w:hAnsi="Times New Roman"/>
-        </w:rPr>
-        <w:t>ICLOUD(</w:t>
-      </w:r>
-      <w:proofErr w:type="gramEnd"/>
-      <w:r>
-        <w:rPr>
-          <w:rFonts w:ascii="Times New Roman" w:hAnsi="Times New Roman"/>
-        </w:rPr>
-        <w:t xml:space="preserve">I,J) is set to 1, then aerosol type I contributes to the broken cloud at level J, which has a fractional cloud cover of FRAC(J). If </w:t>
-      </w:r>
-      <w:proofErr w:type="gramStart"/>
-      <w:r>
-        <w:rPr>
-          <w:rFonts w:ascii="Times New Roman" w:hAnsi="Times New Roman"/>
-        </w:rPr>
-        <w:t>ICLOUD(</w:t>
-      </w:r>
-      <w:proofErr w:type="gramEnd"/>
-      <w:r>
-        <w:rPr>
-          <w:rFonts w:ascii="Times New Roman" w:hAnsi="Times New Roman"/>
-        </w:rPr>
-        <w:t>I,J) is set to 0, then aerosol I is treated as being part of a uniform haze.</w:t>
-      </w:r>
-    </w:p>
-    <w:p>
-      <w:pPr>
-        <w:jc w:val="both"/>
-        <w:rPr>
-          <w:rFonts w:ascii="Times New Roman" w:hAnsi="Times New Roman"/>
-        </w:rPr>
-      </w:pPr>
-    </w:p>
-    <w:p>
-      <w:pPr>
-        <w:jc w:val="both"/>
-        <w:outlineLvl w:val="1"/>
-        <w:rPr>
-          <w:rFonts w:ascii="Times New Roman" w:hAnsi="Times New Roman"/>
-          <w:b/>
-        </w:rPr>
-      </w:pPr>
-      <w:r>
-        <w:rPr>
-          <w:rFonts w:ascii="Times New Roman" w:hAnsi="Times New Roman"/>
-          <w:b/>
-        </w:rPr>
-        <w:t>3.6</w:t>
-      </w:r>
-      <w:r>
-        <w:rPr>
-          <w:rFonts w:ascii="Times New Roman" w:hAnsi="Times New Roman"/>
-          <w:b/>
-        </w:rPr>
-        <w:t xml:space="preserve"> </w:t>
-      </w:r>
-      <w:r>
-        <w:rPr>
-          <w:rFonts w:ascii="Times New Roman" w:hAnsi="Times New Roman"/>
-          <w:b/>
-        </w:rPr>
-        <w:t xml:space="preserve">Reference Solar/Stellar Spectrum </w:t>
-      </w:r>
-      <w:r>
-        <w:rPr>
-          <w:rFonts w:ascii="Times New Roman" w:hAnsi="Times New Roman"/>
-          <w:b/>
-        </w:rPr>
-        <w:t xml:space="preserve">.sol </w:t>
-      </w:r>
-      <w:r>
-        <w:rPr>
-          <w:rFonts w:ascii="Times New Roman" w:hAnsi="Times New Roman"/>
-          <w:b/>
-        </w:rPr>
-        <w:t>File.</w:t>
-      </w:r>
-    </w:p>
-    <w:p>
-      <w:pPr>
-        <w:jc w:val="both"/>
-        <w:rPr>
-          <w:rFonts w:ascii="Times New Roman" w:hAnsi="Times New Roman"/>
-          <w:b/>
-        </w:rPr>
-      </w:pPr>
-    </w:p>
-    <w:p>
-      <w:pPr>
-        <w:jc w:val="both"/>
-        <w:rPr>
-          <w:rFonts w:ascii="Times New Roman" w:hAnsi="Times New Roman"/>
-        </w:rPr>
-      </w:pPr>
-      <w:r>
-        <w:rPr>
-          <w:rFonts w:ascii="Times New Roman" w:hAnsi="Times New Roman"/>
-        </w:rPr>
-        <w:t xml:space="preserve">This file </w:t>
-      </w:r>
-      <w:r>
-        <w:rPr>
-          <w:rFonts w:ascii="Times New Roman" w:hAnsi="Times New Roman"/>
-        </w:rPr>
-        <w:t>(&lt;</w:t>
-      </w:r>
-      <w:proofErr w:type="spellStart"/>
-      <w:r>
-        <w:rPr>
-          <w:rFonts w:ascii="Times New Roman" w:hAnsi="Times New Roman"/>
-        </w:rPr>
-        <w:t>runname</w:t>
-      </w:r>
-      <w:proofErr w:type="spellEnd"/>
-      <w:r>
-        <w:rPr>
-          <w:rFonts w:ascii="Times New Roman" w:hAnsi="Times New Roman"/>
-        </w:rPr>
-        <w:t xml:space="preserve">&gt;.sol) </w:t>
-      </w:r>
-      <w:r>
-        <w:rPr>
-          <w:rFonts w:ascii="Times New Roman" w:hAnsi="Times New Roman"/>
-        </w:rPr>
-        <w:t xml:space="preserve">contains the name of the solar or stellar spectrum file, which is assumed to reside in the </w:t>
-      </w:r>
-      <w:proofErr w:type="spellStart"/>
-      <w:r>
-        <w:rPr>
-          <w:rFonts w:ascii="Times New Roman" w:hAnsi="Times New Roman"/>
-        </w:rPr>
-        <w:t>raddata</w:t>
-      </w:r>
-      <w:proofErr w:type="spellEnd"/>
-      <w:r>
-        <w:rPr>
-          <w:rFonts w:ascii="Times New Roman" w:hAnsi="Times New Roman"/>
-        </w:rPr>
-        <w:t xml:space="preserve">/ directory. </w:t>
-      </w:r>
-    </w:p>
-    <w:p>
-      <w:pPr>
-        <w:jc w:val="both"/>
-        <w:rPr>
-          <w:rFonts w:ascii="Times New Roman" w:hAnsi="Times New Roman"/>
-        </w:rPr>
-      </w:pPr>
-      <w:r>
-        <w:rPr>
-          <w:rFonts w:ascii="Times New Roman" w:hAnsi="Times New Roman"/>
-        </w:rPr>
-        <w:t xml:space="preserve">The solar/stellar spectral file format is as follows. The file </w:t>
-      </w:r>
-      <w:r>
-        <w:rPr>
-          <w:rFonts w:ascii="Times New Roman" w:hAnsi="Times New Roman"/>
-        </w:rPr>
-        <w:t>can contain as many header lines as necessary, each line beginning with a ‘</w:t>
-      </w:r>
-      <w:r>
-        <w:rPr>
-          <w:rFonts w:ascii="Times New Roman" w:hAnsi="Times New Roman"/>
-        </w:rPr>
-        <w:sym w:font="Symbol" w:char="F023"/>
-      </w:r>
-      <w:r>
-        <w:rPr>
-          <w:rFonts w:ascii="Times New Roman" w:hAnsi="Times New Roman"/>
-        </w:rPr>
-        <w:t>’ character.</w:t>
-      </w:r>
-    </w:p>
-    <w:p>
-      <w:pPr>
-        <w:jc w:val="both"/>
-        <w:rPr>
-          <w:rFonts w:ascii="Times New Roman" w:hAnsi="Times New Roman"/>
-        </w:rPr>
-      </w:pPr>
-      <w:r>
-        <w:rPr>
-          <w:rFonts w:ascii="Times New Roman" w:hAnsi="Times New Roman"/>
-        </w:rPr>
-        <w:t>The first</w:t>
-      </w:r>
-      <w:r>
-        <w:rPr>
-          <w:rFonts w:ascii="Times New Roman" w:hAnsi="Times New Roman"/>
-        </w:rPr>
-        <w:t xml:space="preserve"> line </w:t>
-      </w:r>
-      <w:r>
-        <w:rPr>
-          <w:rFonts w:ascii="Times New Roman" w:hAnsi="Times New Roman"/>
-        </w:rPr>
-        <w:t xml:space="preserve">after the header </w:t>
-      </w:r>
-      <w:r>
-        <w:rPr>
-          <w:rFonts w:ascii="Times New Roman" w:hAnsi="Times New Roman"/>
-        </w:rPr>
-        <w:t>contains the wavenumber/wav</w:t>
-      </w:r>
-      <w:r>
-        <w:rPr>
-          <w:rFonts w:ascii="Times New Roman" w:hAnsi="Times New Roman"/>
-        </w:rPr>
-        <w:t xml:space="preserve">elength space of the spectrum: </w:t>
-      </w:r>
-      <w:r>
-        <w:rPr>
-          <w:rFonts w:ascii="Times New Roman" w:hAnsi="Times New Roman"/>
-        </w:rPr>
-        <w:t>0 = wavenumber, 1 = wavelength.</w:t>
-      </w:r>
-    </w:p>
-    <w:p>
-      <w:pPr>
-        <w:jc w:val="both"/>
-        <w:rPr>
-          <w:rFonts w:ascii="Times New Roman" w:hAnsi="Times New Roman"/>
-        </w:rPr>
-      </w:pPr>
-      <w:r>
-        <w:rPr>
-          <w:rFonts w:ascii="Times New Roman" w:hAnsi="Times New Roman"/>
-        </w:rPr>
-        <w:t>The next line contains the radius of the Sun/star in units of km.</w:t>
-      </w:r>
-    </w:p>
-    <w:p>
-      <w:pPr>
-        <w:jc w:val="both"/>
-        <w:rPr>
-          <w:rFonts w:ascii="Times New Roman" w:hAnsi="Times New Roman"/>
-        </w:rPr>
-      </w:pPr>
-      <w:r>
-        <w:rPr>
-          <w:rFonts w:ascii="Times New Roman" w:hAnsi="Times New Roman"/>
-        </w:rPr>
-        <w:t xml:space="preserve">The rest of the file contains </w:t>
-      </w:r>
-      <w:r>
-        <w:rPr>
-          <w:rFonts w:ascii="Times New Roman" w:hAnsi="Times New Roman"/>
-        </w:rPr>
-        <w:t>the wavelength/wavenumbers and s</w:t>
-      </w:r>
-      <w:r>
-        <w:rPr>
-          <w:rFonts w:ascii="Times New Roman" w:hAnsi="Times New Roman"/>
-        </w:rPr>
-        <w:t>pectral l</w:t>
-      </w:r>
-      <w:r>
-        <w:rPr>
-          <w:rFonts w:ascii="Times New Roman" w:hAnsi="Times New Roman"/>
-        </w:rPr>
-        <w:t xml:space="preserve">uminosity in two columns. Wavelengths/wavenumbers are in units of </w:t>
-      </w:r>
-      <w:r>
-        <w:rPr>
-          <w:rFonts w:ascii="Symbol" w:hAnsi="Symbol"/>
-        </w:rPr>
-        <w:t></w:t>
-      </w:r>
-      <w:r>
-        <w:rPr>
-          <w:rFonts w:ascii="Times New Roman" w:hAnsi="Times New Roman"/>
-        </w:rPr>
-        <w:t>m, or cm</w:t>
-      </w:r>
-      <w:r>
-        <w:rPr>
-          <w:rFonts w:ascii="Times New Roman" w:hAnsi="Times New Roman"/>
-          <w:vertAlign w:val="superscript"/>
-        </w:rPr>
-        <w:t>-1</w:t>
-      </w:r>
-      <w:r>
-        <w:rPr>
-          <w:rFonts w:ascii="Times New Roman" w:hAnsi="Times New Roman"/>
-        </w:rPr>
-        <w:t xml:space="preserve">. Spectral luminosity is in units of W </w:t>
-      </w:r>
-      <w:r>
-        <w:rPr>
-          <w:rFonts w:ascii="Symbol" w:hAnsi="Symbol"/>
-        </w:rPr>
-        <w:t></w:t>
-      </w:r>
-      <w:r>
-        <w:rPr>
-          <w:rFonts w:ascii="Times New Roman" w:hAnsi="Times New Roman"/>
-        </w:rPr>
-        <w:t>m, or W (cm</w:t>
-      </w:r>
-      <w:r>
-        <w:rPr>
-          <w:rFonts w:ascii="Times New Roman" w:hAnsi="Times New Roman"/>
-          <w:vertAlign w:val="superscript"/>
-        </w:rPr>
-        <w:t>-1</w:t>
-      </w:r>
-      <w:r>
-        <w:rPr>
-          <w:rFonts w:ascii="Times New Roman" w:hAnsi="Times New Roman"/>
-        </w:rPr>
-        <w:t>)</w:t>
-      </w:r>
-      <w:r>
-        <w:rPr>
-          <w:rFonts w:ascii="Times New Roman" w:hAnsi="Times New Roman"/>
-          <w:vertAlign w:val="superscript"/>
-        </w:rPr>
-        <w:t>-1</w:t>
-      </w:r>
-      <w:r>
-        <w:rPr>
-          <w:rFonts w:ascii="Times New Roman" w:hAnsi="Times New Roman"/>
-        </w:rPr>
-        <w:t>.</w:t>
-      </w:r>
-    </w:p>
-    <w:p>
-      <w:pPr>
-        <w:jc w:val="both"/>
-        <w:rPr>
-          <w:rFonts w:ascii="Times New Roman" w:hAnsi="Times New Roman"/>
-        </w:rPr>
-      </w:pPr>
-    </w:p>
-    <w:p>
-      <w:pPr>
-        <w:jc w:val="both"/>
-        <w:outlineLvl w:val="1"/>
-        <w:rPr>
-          <w:rFonts w:ascii="Times New Roman" w:hAnsi="Times New Roman"/>
-          <w:b/>
-        </w:rPr>
-      </w:pPr>
-      <w:r>
-        <w:rPr>
-          <w:rFonts w:ascii="Times New Roman" w:hAnsi="Times New Roman"/>
-          <w:b/>
-        </w:rPr>
-        <w:t>3.7</w:t>
-      </w:r>
-      <w:r>
-        <w:rPr>
-          <w:rFonts w:ascii="Times New Roman" w:hAnsi="Times New Roman"/>
-          <w:b/>
-        </w:rPr>
-        <w:t xml:space="preserve"> </w:t>
-      </w:r>
-      <w:r>
-        <w:rPr>
-          <w:rFonts w:ascii="Times New Roman" w:hAnsi="Times New Roman"/>
-          <w:b/>
-        </w:rPr>
-        <w:t xml:space="preserve">Collision induced absorption </w:t>
-      </w:r>
-      <w:r>
-        <w:rPr>
-          <w:rFonts w:ascii="Times New Roman" w:hAnsi="Times New Roman"/>
-          <w:b/>
-        </w:rPr>
-        <w:t>.</w:t>
-      </w:r>
-      <w:proofErr w:type="spellStart"/>
-      <w:r>
-        <w:rPr>
-          <w:rFonts w:ascii="Times New Roman" w:hAnsi="Times New Roman"/>
-          <w:b/>
-        </w:rPr>
-        <w:t>cia</w:t>
-      </w:r>
-      <w:proofErr w:type="spellEnd"/>
-      <w:r>
-        <w:rPr>
-          <w:rFonts w:ascii="Times New Roman" w:hAnsi="Times New Roman"/>
-          <w:b/>
-        </w:rPr>
-        <w:t xml:space="preserve"> </w:t>
-      </w:r>
-      <w:r>
-        <w:rPr>
-          <w:rFonts w:ascii="Times New Roman" w:hAnsi="Times New Roman"/>
-          <w:b/>
-        </w:rPr>
-        <w:t>file.</w:t>
-      </w:r>
-    </w:p>
-    <w:p>
-      <w:pPr>
-        <w:jc w:val="both"/>
-        <w:rPr>
-          <w:rFonts w:ascii="Times New Roman" w:hAnsi="Times New Roman"/>
-          <w:b/>
-        </w:rPr>
-      </w:pPr>
-    </w:p>
-    <w:p>
-      <w:pPr>
-        <w:jc w:val="both"/>
-        <w:rPr>
-          <w:rFonts w:ascii="Times New Roman" w:hAnsi="Times New Roman"/>
-        </w:rPr>
-      </w:pPr>
-      <w:r>
-        <w:rPr>
-          <w:rFonts w:ascii="Times New Roman" w:hAnsi="Times New Roman"/>
-        </w:rPr>
-        <w:t xml:space="preserve">This file (&lt;runname.cia&gt;) contains the name of the CIA file to be used (assumed to exist in the </w:t>
-      </w:r>
-      <w:proofErr w:type="spellStart"/>
-      <w:r>
-        <w:rPr>
-          <w:rFonts w:ascii="Times New Roman" w:hAnsi="Times New Roman"/>
-        </w:rPr>
-        <w:t>raddata</w:t>
-      </w:r>
-      <w:proofErr w:type="spellEnd"/>
-      <w:r>
-        <w:rPr>
-          <w:rFonts w:ascii="Times New Roman" w:hAnsi="Times New Roman"/>
-        </w:rPr>
-        <w:t xml:space="preserve"> directory of </w:t>
-      </w:r>
-      <w:proofErr w:type="spellStart"/>
-      <w:r>
-        <w:rPr>
-          <w:rFonts w:ascii="Times New Roman" w:hAnsi="Times New Roman"/>
-        </w:rPr>
-        <w:t>radtrancode</w:t>
-      </w:r>
-      <w:proofErr w:type="spellEnd"/>
-      <w:r>
-        <w:rPr>
-          <w:rFonts w:ascii="Times New Roman" w:hAnsi="Times New Roman"/>
-        </w:rPr>
-        <w:t xml:space="preserve">. </w:t>
-      </w:r>
-    </w:p>
-    <w:p>
-      <w:pPr>
-        <w:jc w:val="both"/>
-        <w:rPr>
-          <w:rFonts w:ascii="Times New Roman" w:hAnsi="Times New Roman"/>
-        </w:rPr>
-      </w:pPr>
-      <w:r>
-        <w:rPr>
-          <w:rFonts w:ascii="Times New Roman" w:hAnsi="Times New Roman"/>
-        </w:rPr>
-        <w:t>The first line contains the name of the CIA file. The CIA file is always in wavenumber space.</w:t>
-      </w:r>
-    </w:p>
-    <w:p>
-      <w:pPr>
-        <w:jc w:val="both"/>
-        <w:rPr>
-          <w:rFonts w:ascii="Times New Roman" w:hAnsi="Times New Roman"/>
-        </w:rPr>
-      </w:pPr>
-      <w:r>
-        <w:rPr>
-          <w:rFonts w:ascii="Times New Roman" w:hAnsi="Times New Roman"/>
-        </w:rPr>
-        <w:t xml:space="preserve">The second line defines the </w:t>
-      </w:r>
-      <w:proofErr w:type="spellStart"/>
-      <w:r>
-        <w:rPr>
-          <w:rFonts w:ascii="Times New Roman" w:hAnsi="Times New Roman"/>
-        </w:rPr>
-        <w:t>wavenumber</w:t>
-      </w:r>
-      <w:proofErr w:type="spellEnd"/>
-      <w:r>
-        <w:rPr>
-          <w:rFonts w:ascii="Times New Roman" w:hAnsi="Times New Roman"/>
-        </w:rPr>
-        <w:t xml:space="preserve"> step, </w:t>
-      </w:r>
-      <w:proofErr w:type="spellStart"/>
-      <w:r>
-        <w:rPr>
-          <w:rFonts w:ascii="Times New Roman" w:hAnsi="Times New Roman"/>
-        </w:rPr>
-        <w:t>dnu</w:t>
-      </w:r>
-      <w:proofErr w:type="spellEnd"/>
-      <w:r>
-        <w:rPr>
-          <w:rFonts w:ascii="Times New Roman" w:hAnsi="Times New Roman"/>
-        </w:rPr>
-        <w:t>, of the CIA table.</w:t>
-      </w:r>
-    </w:p>
-    <w:p>
-      <w:pPr>
-        <w:jc w:val="both"/>
-        <w:rPr>
-          <w:rFonts w:ascii="Times New Roman" w:hAnsi="Times New Roman"/>
-        </w:rPr>
-      </w:pPr>
-      <w:r>
-        <w:rPr>
-          <w:rFonts w:ascii="Times New Roman" w:hAnsi="Times New Roman"/>
-        </w:rPr>
-        <w:t>The third line gives the number of para-H</w:t>
-      </w:r>
-      <w:r>
-        <w:rPr>
-          <w:rFonts w:ascii="Times New Roman" w:hAnsi="Times New Roman"/>
-          <w:vertAlign w:val="subscript"/>
-        </w:rPr>
-        <w:t>2</w:t>
-      </w:r>
-      <w:r>
-        <w:rPr>
-          <w:rFonts w:ascii="Times New Roman" w:hAnsi="Times New Roman"/>
-        </w:rPr>
-        <w:t xml:space="preserve"> fractions listed, NPARA. </w:t>
-      </w:r>
-    </w:p>
-    <w:p>
-      <w:pPr>
-        <w:jc w:val="both"/>
-        <w:rPr>
-          <w:rFonts w:ascii="Times New Roman" w:hAnsi="Times New Roman"/>
-        </w:rPr>
-      </w:pPr>
-      <w:r>
-        <w:rPr>
-          <w:rFonts w:ascii="Times New Roman" w:hAnsi="Times New Roman"/>
-        </w:rPr>
-        <w:t>CIA tables are in two formats, one which lists H</w:t>
-      </w:r>
-      <w:r>
-        <w:rPr>
-          <w:rFonts w:ascii="Times New Roman" w:hAnsi="Times New Roman"/>
-          <w:vertAlign w:val="subscript"/>
-        </w:rPr>
-        <w:t>2</w:t>
-      </w:r>
-      <w:r>
-        <w:rPr>
-          <w:rFonts w:ascii="Times New Roman" w:hAnsi="Times New Roman"/>
-        </w:rPr>
-        <w:t>-H</w:t>
-      </w:r>
-      <w:r>
-        <w:rPr>
-          <w:rFonts w:ascii="Times New Roman" w:hAnsi="Times New Roman"/>
-          <w:vertAlign w:val="subscript"/>
-        </w:rPr>
-        <w:t>2</w:t>
-      </w:r>
-      <w:r>
-        <w:rPr>
-          <w:rFonts w:ascii="Times New Roman" w:hAnsi="Times New Roman"/>
-        </w:rPr>
-        <w:t xml:space="preserve"> (</w:t>
-      </w:r>
-      <w:proofErr w:type="spellStart"/>
-      <w:r>
-        <w:rPr>
-          <w:rFonts w:ascii="Times New Roman" w:hAnsi="Times New Roman"/>
-        </w:rPr>
-        <w:t>eqm</w:t>
-      </w:r>
-      <w:proofErr w:type="spellEnd"/>
-      <w:r>
-        <w:rPr>
-          <w:rFonts w:ascii="Times New Roman" w:hAnsi="Times New Roman"/>
-        </w:rPr>
-        <w:t>), H</w:t>
-      </w:r>
-      <w:r>
-        <w:rPr>
-          <w:rFonts w:ascii="Times New Roman" w:hAnsi="Times New Roman"/>
-          <w:vertAlign w:val="subscript"/>
-        </w:rPr>
-        <w:t>2</w:t>
-      </w:r>
-      <w:r>
-        <w:rPr>
-          <w:rFonts w:ascii="Times New Roman" w:hAnsi="Times New Roman"/>
-        </w:rPr>
-        <w:t>-He(</w:t>
-      </w:r>
-      <w:proofErr w:type="spellStart"/>
-      <w:r>
-        <w:rPr>
-          <w:rFonts w:ascii="Times New Roman" w:hAnsi="Times New Roman"/>
-        </w:rPr>
-        <w:t>eqm</w:t>
-      </w:r>
-      <w:proofErr w:type="spellEnd"/>
-      <w:r>
-        <w:rPr>
-          <w:rFonts w:ascii="Times New Roman" w:hAnsi="Times New Roman"/>
-        </w:rPr>
-        <w:t>), H</w:t>
-      </w:r>
-      <w:r>
-        <w:rPr>
-          <w:rFonts w:ascii="Times New Roman" w:hAnsi="Times New Roman"/>
-          <w:vertAlign w:val="subscript"/>
-        </w:rPr>
-        <w:t>2</w:t>
-      </w:r>
-      <w:r>
-        <w:rPr>
-          <w:rFonts w:ascii="Times New Roman" w:hAnsi="Times New Roman"/>
-        </w:rPr>
-        <w:t>-H</w:t>
-      </w:r>
-      <w:r>
-        <w:rPr>
-          <w:rFonts w:ascii="Times New Roman" w:hAnsi="Times New Roman"/>
-          <w:vertAlign w:val="subscript"/>
-        </w:rPr>
-        <w:t>2</w:t>
-      </w:r>
-      <w:r>
-        <w:rPr>
-          <w:rFonts w:ascii="Times New Roman" w:hAnsi="Times New Roman"/>
-        </w:rPr>
-        <w:t xml:space="preserve"> (normal), H</w:t>
-      </w:r>
-      <w:r>
-        <w:rPr>
-          <w:rFonts w:ascii="Times New Roman" w:hAnsi="Times New Roman"/>
-          <w:vertAlign w:val="subscript"/>
-        </w:rPr>
-        <w:t>2</w:t>
-      </w:r>
-      <w:r>
-        <w:rPr>
-          <w:rFonts w:ascii="Times New Roman" w:hAnsi="Times New Roman"/>
-        </w:rPr>
-        <w:t>-He (normal) and then 5 other pairs: H</w:t>
-      </w:r>
-      <w:r>
-        <w:rPr>
-          <w:rFonts w:ascii="Times New Roman" w:hAnsi="Times New Roman"/>
-          <w:vertAlign w:val="subscript"/>
-        </w:rPr>
-        <w:t>2</w:t>
-      </w:r>
-      <w:r>
-        <w:rPr>
-          <w:rFonts w:ascii="Times New Roman" w:hAnsi="Times New Roman"/>
-        </w:rPr>
-        <w:t>-N</w:t>
-      </w:r>
-      <w:r>
-        <w:rPr>
-          <w:rFonts w:ascii="Times New Roman" w:hAnsi="Times New Roman"/>
-          <w:vertAlign w:val="subscript"/>
-        </w:rPr>
-        <w:t>2</w:t>
-      </w:r>
-      <w:r>
-        <w:rPr>
-          <w:rFonts w:ascii="Times New Roman" w:hAnsi="Times New Roman"/>
-        </w:rPr>
-        <w:t>, H</w:t>
-      </w:r>
-      <w:r>
-        <w:rPr>
-          <w:rFonts w:ascii="Times New Roman" w:hAnsi="Times New Roman"/>
-          <w:vertAlign w:val="subscript"/>
-        </w:rPr>
-        <w:t>2</w:t>
-      </w:r>
-      <w:r>
-        <w:rPr>
-          <w:rFonts w:ascii="Times New Roman" w:hAnsi="Times New Roman"/>
-        </w:rPr>
-        <w:t>-CH</w:t>
-      </w:r>
-      <w:r>
-        <w:rPr>
-          <w:rFonts w:ascii="Times New Roman" w:hAnsi="Times New Roman"/>
-          <w:vertAlign w:val="subscript"/>
-        </w:rPr>
-        <w:t>4</w:t>
-      </w:r>
-      <w:r>
-        <w:rPr>
-          <w:rFonts w:ascii="Times New Roman" w:hAnsi="Times New Roman"/>
-        </w:rPr>
-        <w:t>, N</w:t>
-      </w:r>
-      <w:r>
-        <w:rPr>
-          <w:rFonts w:ascii="Times New Roman" w:hAnsi="Times New Roman"/>
-          <w:vertAlign w:val="subscript"/>
-        </w:rPr>
-        <w:t>2</w:t>
-      </w:r>
-      <w:r>
-        <w:rPr>
-          <w:rFonts w:ascii="Times New Roman" w:hAnsi="Times New Roman"/>
-        </w:rPr>
-        <w:t>-N</w:t>
-      </w:r>
-      <w:r>
-        <w:rPr>
-          <w:rFonts w:ascii="Times New Roman" w:hAnsi="Times New Roman"/>
-          <w:vertAlign w:val="subscript"/>
-        </w:rPr>
-        <w:t>2</w:t>
-      </w:r>
-      <w:r>
-        <w:rPr>
-          <w:rFonts w:ascii="Times New Roman" w:hAnsi="Times New Roman"/>
-        </w:rPr>
-        <w:t>, CH</w:t>
-      </w:r>
-      <w:r>
-        <w:rPr>
-          <w:rFonts w:ascii="Times New Roman" w:hAnsi="Times New Roman"/>
-          <w:vertAlign w:val="subscript"/>
-        </w:rPr>
-        <w:t>4</w:t>
-      </w:r>
-      <w:r>
-        <w:rPr>
-          <w:rFonts w:ascii="Times New Roman" w:hAnsi="Times New Roman"/>
-        </w:rPr>
-        <w:t>-CH</w:t>
-      </w:r>
-      <w:r>
-        <w:rPr>
-          <w:rFonts w:ascii="Times New Roman" w:hAnsi="Times New Roman"/>
-          <w:vertAlign w:val="subscript"/>
-        </w:rPr>
-        <w:t>4</w:t>
-      </w:r>
-      <w:r>
-        <w:rPr>
-          <w:rFonts w:ascii="Times New Roman" w:hAnsi="Times New Roman"/>
-        </w:rPr>
-        <w:t xml:space="preserve"> and H</w:t>
-      </w:r>
-      <w:r>
-        <w:rPr>
-          <w:rFonts w:ascii="Times New Roman" w:hAnsi="Times New Roman"/>
-          <w:vertAlign w:val="subscript"/>
-        </w:rPr>
-        <w:t>2</w:t>
-      </w:r>
-      <w:r>
-        <w:rPr>
-          <w:rFonts w:ascii="Times New Roman" w:hAnsi="Times New Roman"/>
-        </w:rPr>
-        <w:t>-CH</w:t>
-      </w:r>
-      <w:r>
-        <w:rPr>
-          <w:rFonts w:ascii="Times New Roman" w:hAnsi="Times New Roman"/>
-          <w:vertAlign w:val="subscript"/>
-        </w:rPr>
-        <w:t>4</w:t>
-      </w:r>
-      <w:r>
-        <w:rPr>
-          <w:rFonts w:ascii="Times New Roman" w:hAnsi="Times New Roman"/>
-        </w:rPr>
-        <w:t>. The other type of CIA table lists H</w:t>
-      </w:r>
-      <w:r>
-        <w:rPr>
-          <w:rFonts w:ascii="Times New Roman" w:hAnsi="Times New Roman"/>
-          <w:vertAlign w:val="subscript"/>
-        </w:rPr>
-        <w:t>2</w:t>
-      </w:r>
-      <w:r>
-        <w:rPr>
-          <w:rFonts w:ascii="Times New Roman" w:hAnsi="Times New Roman"/>
-        </w:rPr>
-        <w:t>-H</w:t>
-      </w:r>
-      <w:r>
-        <w:rPr>
-          <w:rFonts w:ascii="Times New Roman" w:hAnsi="Times New Roman"/>
-          <w:vertAlign w:val="subscript"/>
-        </w:rPr>
-        <w:t>2</w:t>
-      </w:r>
-      <w:r>
-        <w:rPr>
-          <w:rFonts w:ascii="Times New Roman" w:hAnsi="Times New Roman"/>
-        </w:rPr>
-        <w:t xml:space="preserve"> and H</w:t>
-      </w:r>
-      <w:r>
-        <w:rPr>
-          <w:rFonts w:ascii="Times New Roman" w:hAnsi="Times New Roman"/>
-          <w:vertAlign w:val="subscript"/>
-        </w:rPr>
-        <w:t>2</w:t>
-      </w:r>
-      <w:r>
-        <w:rPr>
-          <w:rFonts w:ascii="Times New Roman" w:hAnsi="Times New Roman"/>
-        </w:rPr>
-        <w:t xml:space="preserve">-He only, but for a number of different </w:t>
-      </w:r>
-      <w:proofErr w:type="spellStart"/>
-      <w:r>
-        <w:rPr>
-          <w:rFonts w:ascii="Times New Roman" w:hAnsi="Times New Roman"/>
-        </w:rPr>
-        <w:t>ortho</w:t>
-      </w:r>
-      <w:proofErr w:type="spellEnd"/>
-      <w:r>
-        <w:rPr>
-          <w:rFonts w:ascii="Times New Roman" w:hAnsi="Times New Roman"/>
-        </w:rPr>
-        <w:t>/</w:t>
-      </w:r>
-      <w:proofErr w:type="spellStart"/>
-      <w:r>
-        <w:rPr>
-          <w:rFonts w:ascii="Times New Roman" w:hAnsi="Times New Roman"/>
-        </w:rPr>
-        <w:t>para</w:t>
-      </w:r>
-      <w:proofErr w:type="spellEnd"/>
-      <w:r>
-        <w:rPr>
-          <w:rFonts w:ascii="Times New Roman" w:hAnsi="Times New Roman"/>
-        </w:rPr>
-        <w:t xml:space="preserve"> fractions. For the usual CIA table format, NPARA should be set to zero. For a variable para-H</w:t>
+        <w:t>zero. For a variable para-H</w:t>
       </w:r>
       <w:r>
         <w:rPr>
@@ -23412,7 +23504,6 @@
         <w:rPr>
           <w:rFonts w:ascii="Times New Roman" w:hAnsi="Times New Roman"/>
         </w:rPr>
-        <w:lastRenderedPageBreak/>
         <w:tab/>
       </w:r>
       <w:r>
@@ -24179,6 +24270,7 @@
         <w:rPr>
           <w:rFonts w:ascii="Times New Roman" w:hAnsi="Times New Roman"/>
         </w:rPr>
+        <w:lastRenderedPageBreak/>
         <w:t>where ID and ISO are the identifiers of the gas concerned,</w:t>
       </w:r>
       <w:r>
@@ -24516,16 +24608,7 @@
           <w:szCs w:val="24"/>
           <w:lang w:val="en-US"/>
         </w:rPr>
-        <w:t xml:space="preserve">can only decrease with decreasing altitude deeper than </w:t>
-      </w:r>
-      <w:r>
-        <w:rPr>
-          <w:rFonts w:ascii="Times New Roman" w:hAnsi="Times New Roman"/>
-          <w:szCs w:val="24"/>
-          <w:lang w:val="en-US"/>
-        </w:rPr>
-        <w:lastRenderedPageBreak/>
-        <w:t>0.05</w:t>
+        <w:t>can only decrease with decreasing altitude deeper than 0.05</w:t>
       </w:r>
       <w:r>
         <w:rPr>
@@ -25445,6 +25528,7 @@
         <w:rPr>
           <w:rFonts w:ascii="Times New Roman" w:hAnsi="Times New Roman"/>
         </w:rPr>
+        <w:lastRenderedPageBreak/>
         <w:t xml:space="preserve">The use of the correlation length in defining the </w:t>
       </w:r>
       <w:r>
@@ -25576,7 +25660,6 @@
         <w:rPr>
           <w:rFonts w:ascii="Times New Roman" w:hAnsi="Times New Roman"/>
         </w:rPr>
-        <w:lastRenderedPageBreak/>
         <w:t>The code can now also retrieve a correction to the tangent height altitudes form limb observations.</w:t>
       </w:r>
     </w:p>
@@ -26035,6 +26118,7 @@
         <w:rPr>
           <w:rFonts w:ascii="Times New Roman" w:hAnsi="Times New Roman"/>
         </w:rPr>
+        <w:lastRenderedPageBreak/>
         <w:t>A &lt;runname</w:t>
       </w:r>
       <w:r>
@@ -26279,14 +26363,7 @@
         <w:rPr>
           <w:rFonts w:ascii="Times New Roman" w:hAnsi="Times New Roman"/>
         </w:rPr>
-        <w:t xml:space="preserve"> </w:t>
-      </w:r>
-      <w:r>
-        <w:rPr>
-          <w:rFonts w:ascii="Times New Roman" w:hAnsi="Times New Roman"/>
-        </w:rPr>
-        <w:lastRenderedPageBreak/>
-        <w:t xml:space="preserve">ID/Isotope numbers of the gas to be modified and IPROC is required </w:t>
+        <w:t xml:space="preserve"> ID/Isotope numbers of the gas to be modified and IPROC is required </w:t>
       </w:r>
       <w:proofErr w:type="spellStart"/>
       <w:r>
@@ -27083,6 +27160,7 @@
         <w:rPr>
           <w:rFonts w:ascii="Copperplate Gothic Light" w:hAnsi="Copperplate Gothic Light"/>
         </w:rPr>
+        <w:lastRenderedPageBreak/>
         <w:t>Nemesis</w:t>
       </w:r>
       <w:r>
@@ -27186,398 +27264,398 @@
         <w:rPr>
           <w:rFonts w:ascii="Times New Roman" w:hAnsi="Times New Roman"/>
         </w:rPr>
+        <w:t xml:space="preserve">The overarching intention of </w:t>
+      </w:r>
+      <w:r>
+        <w:rPr>
+          <w:rFonts w:ascii="Copperplate Gothic Light" w:hAnsi="Copperplate Gothic Light"/>
+        </w:rPr>
+        <w:t>Nemesis</w:t>
+      </w:r>
+      <w:r>
+        <w:rPr>
+          <w:rFonts w:ascii="Times New Roman" w:hAnsi="Times New Roman"/>
+        </w:rPr>
+        <w:t xml:space="preserve"> is to provide a single retrieval code that can be applied to any planet and in which improvements and debugs made in one research application are then available to researchers analysing different data. While every attempt has been made to adhere to this goal, some cases have arisen where it has proven necessary to form an offshoot. These versions are different from the central </w:t>
+      </w:r>
+      <w:r>
+        <w:rPr>
+          <w:rFonts w:ascii="Copperplate Gothic Light" w:hAnsi="Copperplate Gothic Light"/>
+        </w:rPr>
+        <w:t>Nemesis</w:t>
+      </w:r>
+      <w:r>
+        <w:rPr>
+          <w:rFonts w:ascii="Times New Roman" w:hAnsi="Times New Roman"/>
+        </w:rPr>
+        <w:t xml:space="preserve"> version on the way they set up the spectral calculation and the way the underlying radiative transfer calculations are combined to give the final result. Specifically the different offshoots generate different .pat files, which in turn generates different .</w:t>
+      </w:r>
+      <w:proofErr w:type="spellStart"/>
+      <w:r>
+        <w:rPr>
+          <w:rFonts w:ascii="Times New Roman" w:hAnsi="Times New Roman"/>
+        </w:rPr>
+        <w:t>drv</w:t>
+      </w:r>
+      <w:proofErr w:type="spellEnd"/>
+      <w:r>
+        <w:rPr>
+          <w:rFonts w:ascii="Times New Roman" w:hAnsi="Times New Roman"/>
+        </w:rPr>
+        <w:t xml:space="preserve"> files and the outputting path calculations are recombined differently. The current offshoots are as follows.</w:t>
+      </w:r>
+    </w:p>
+    <w:p>
+      <w:pPr>
+        <w:jc w:val="both"/>
+        <w:rPr>
+          <w:rFonts w:ascii="Times New Roman" w:hAnsi="Times New Roman"/>
+        </w:rPr>
+      </w:pPr>
+    </w:p>
+    <w:p>
+      <w:pPr>
+        <w:jc w:val="both"/>
+        <w:outlineLvl w:val="1"/>
+        <w:rPr>
+          <w:rFonts w:ascii="Times New Roman" w:hAnsi="Times New Roman"/>
+          <w:b/>
+        </w:rPr>
+      </w:pPr>
+      <w:r>
+        <w:rPr>
+          <w:rFonts w:ascii="Times New Roman" w:hAnsi="Times New Roman"/>
+          <w:b/>
+        </w:rPr>
+        <w:t>8</w:t>
+      </w:r>
+      <w:r>
+        <w:rPr>
+          <w:rFonts w:ascii="Times New Roman" w:hAnsi="Times New Roman"/>
+          <w:b/>
+        </w:rPr>
+        <w:t xml:space="preserve">.1 </w:t>
+      </w:r>
+      <w:proofErr w:type="spellStart"/>
+      <w:r>
+        <w:rPr>
+          <w:rFonts w:ascii="Times New Roman" w:hAnsi="Times New Roman"/>
+          <w:b/>
+        </w:rPr>
+        <w:t>NemesisL</w:t>
+      </w:r>
+      <w:proofErr w:type="spellEnd"/>
+    </w:p>
+    <w:p>
+      <w:pPr>
+        <w:jc w:val="both"/>
+        <w:rPr>
+          <w:rFonts w:ascii="Times New Roman" w:hAnsi="Times New Roman"/>
+        </w:rPr>
+      </w:pPr>
+      <w:proofErr w:type="spellStart"/>
+      <w:r>
+        <w:rPr>
+          <w:rFonts w:ascii="Copperplate Gothic Light" w:hAnsi="Copperplate Gothic Light"/>
+        </w:rPr>
+        <w:t>Nemesis</w:t>
+      </w:r>
+      <w:r>
+        <w:rPr>
+          <w:rFonts w:ascii="Copperplate Gothic Light" w:hAnsi="Copperplate Gothic Light"/>
+        </w:rPr>
+        <w:t>L</w:t>
+      </w:r>
+      <w:proofErr w:type="spellEnd"/>
+      <w:r>
+        <w:rPr>
+          <w:rFonts w:ascii="Times New Roman" w:hAnsi="Times New Roman"/>
+        </w:rPr>
+        <w:t xml:space="preserve"> is specifically designed for limb calculations. The atmosphere is split into the same number of layers, NLAYER, as before, but only once and from the specified lowest altitude. Limb paths are then calculated through these layers with 2 </w:t>
+      </w:r>
+      <w:r>
+        <w:rPr>
+          <w:rFonts w:ascii="Times New Roman" w:hAnsi="Times New Roman"/>
+        </w:rPr>
+        <w:sym w:font="Symbol" w:char="F0B4"/>
+      </w:r>
+      <w:r>
+        <w:rPr>
+          <w:rFonts w:ascii="Times New Roman" w:hAnsi="Times New Roman"/>
+        </w:rPr>
+        <w:t xml:space="preserve"> NLAYER layers included in the lowest path and 2 layers in the top path. The transmissions through these layers are then calculated once and then interpolated to the actual tangent altitude required. For a single limb calculation, you should used </w:t>
+      </w:r>
+      <w:r>
+        <w:rPr>
+          <w:rFonts w:ascii="Copperplate Gothic Light" w:hAnsi="Copperplate Gothic Light"/>
+        </w:rPr>
+        <w:t>Nemesis</w:t>
+      </w:r>
+      <w:r>
+        <w:rPr>
+          <w:rFonts w:ascii="Times New Roman" w:hAnsi="Times New Roman"/>
+        </w:rPr>
+        <w:t>, but</w:t>
+      </w:r>
+      <w:r>
+        <w:rPr>
+          <w:rFonts w:ascii="Times New Roman" w:hAnsi="Times New Roman"/>
+        </w:rPr>
+        <w:t xml:space="preserve"> for multiple tangent heights through the same atmosphere, </w:t>
+      </w:r>
+      <w:proofErr w:type="spellStart"/>
+      <w:r>
+        <w:rPr>
+          <w:rFonts w:ascii="Copperplate Gothic Light" w:hAnsi="Copperplate Gothic Light"/>
+        </w:rPr>
+        <w:t>NemesisL</w:t>
+      </w:r>
+      <w:proofErr w:type="spellEnd"/>
+      <w:r>
+        <w:rPr>
+          <w:rFonts w:ascii="Times New Roman" w:hAnsi="Times New Roman"/>
+        </w:rPr>
+        <w:t xml:space="preserve"> is much faster and not significantly less accurate.</w:t>
+      </w:r>
+      <w:r>
+        <w:rPr>
+          <w:rFonts w:ascii="Times New Roman" w:hAnsi="Times New Roman"/>
+        </w:rPr>
+        <w:t xml:space="preserve"> </w:t>
+      </w:r>
+    </w:p>
+    <w:p>
+      <w:pPr>
+        <w:jc w:val="both"/>
+        <w:rPr>
+          <w:rFonts w:ascii="Times New Roman" w:hAnsi="Times New Roman"/>
+        </w:rPr>
+      </w:pPr>
+    </w:p>
+    <w:p>
+      <w:pPr>
+        <w:jc w:val="both"/>
+        <w:outlineLvl w:val="1"/>
+        <w:rPr>
+          <w:rFonts w:ascii="Times New Roman" w:hAnsi="Times New Roman"/>
+          <w:b/>
+        </w:rPr>
+      </w:pPr>
+      <w:r>
+        <w:rPr>
+          <w:rFonts w:ascii="Times New Roman" w:hAnsi="Times New Roman"/>
+          <w:b/>
+        </w:rPr>
+        <w:t>8.2</w:t>
+      </w:r>
+      <w:r>
+        <w:rPr>
+          <w:rFonts w:ascii="Times New Roman" w:hAnsi="Times New Roman"/>
+          <w:b/>
+        </w:rPr>
+        <w:t xml:space="preserve"> </w:t>
+      </w:r>
+      <w:proofErr w:type="spellStart"/>
+      <w:r>
+        <w:rPr>
+          <w:rFonts w:ascii="Times New Roman" w:hAnsi="Times New Roman"/>
+          <w:b/>
+        </w:rPr>
+        <w:t>NemesisMCS</w:t>
+      </w:r>
+      <w:proofErr w:type="spellEnd"/>
+    </w:p>
+    <w:p>
+      <w:pPr>
+        <w:jc w:val="both"/>
+        <w:rPr>
+          <w:rFonts w:ascii="Times New Roman" w:hAnsi="Times New Roman"/>
+        </w:rPr>
+      </w:pPr>
+      <w:proofErr w:type="spellStart"/>
+      <w:r>
+        <w:rPr>
+          <w:rFonts w:ascii="Copperplate Gothic Light" w:hAnsi="Copperplate Gothic Light"/>
+        </w:rPr>
+        <w:t>Nemesis</w:t>
+      </w:r>
+      <w:r>
+        <w:rPr>
+          <w:rFonts w:ascii="Copperplate Gothic Light" w:hAnsi="Copperplate Gothic Light"/>
+        </w:rPr>
+        <w:t>MCS</w:t>
+      </w:r>
+      <w:proofErr w:type="spellEnd"/>
+      <w:r>
+        <w:rPr>
+          <w:rFonts w:ascii="Times New Roman" w:hAnsi="Times New Roman"/>
+        </w:rPr>
+        <w:t xml:space="preserve"> is based on </w:t>
+      </w:r>
+      <w:proofErr w:type="spellStart"/>
+      <w:r>
+        <w:rPr>
+          <w:rFonts w:ascii="Copperplate Gothic Light" w:hAnsi="Copperplate Gothic Light"/>
+        </w:rPr>
+        <w:t>NemesisL</w:t>
+      </w:r>
+      <w:proofErr w:type="spellEnd"/>
+      <w:r>
+        <w:rPr>
+          <w:rFonts w:ascii="Times New Roman" w:hAnsi="Times New Roman"/>
+        </w:rPr>
+        <w:t xml:space="preserve">, but is specifically tailored to model MCS </w:t>
+      </w:r>
+      <w:r>
+        <w:rPr>
+          <w:rFonts w:ascii="Times New Roman" w:hAnsi="Times New Roman"/>
+        </w:rPr>
+        <w:t>radiances</w:t>
+      </w:r>
+      <w:r>
+        <w:rPr>
+          <w:rFonts w:ascii="Times New Roman" w:hAnsi="Times New Roman"/>
+        </w:rPr>
+        <w:t xml:space="preserve">, which require a complicated FOV combination of the individual path calculations. Other modifications are made in the way the </w:t>
+      </w:r>
+      <w:proofErr w:type="spellStart"/>
+      <w:r>
+        <w:rPr>
+          <w:rFonts w:ascii="Times New Roman" w:hAnsi="Times New Roman"/>
+        </w:rPr>
+        <w:t>spx</w:t>
+      </w:r>
+      <w:proofErr w:type="spellEnd"/>
+      <w:r>
+        <w:rPr>
+          <w:rFonts w:ascii="Times New Roman" w:hAnsi="Times New Roman"/>
+        </w:rPr>
+        <w:t xml:space="preserve"> files are read in, and implicitly use small differences in the wavenumbers listed to identify different detectors, which have slightly different spectral and FOV responses. </w:t>
+      </w:r>
+    </w:p>
+    <w:p>
+      <w:pPr>
+        <w:jc w:val="both"/>
+        <w:rPr>
+          <w:rFonts w:ascii="Times New Roman" w:hAnsi="Times New Roman"/>
+        </w:rPr>
+      </w:pPr>
+    </w:p>
+    <w:p>
+      <w:pPr>
+        <w:jc w:val="both"/>
+        <w:outlineLvl w:val="1"/>
+        <w:rPr>
+          <w:rFonts w:ascii="Times New Roman" w:hAnsi="Times New Roman"/>
+          <w:b/>
+        </w:rPr>
+      </w:pPr>
+      <w:r>
+        <w:rPr>
+          <w:rFonts w:ascii="Times New Roman" w:hAnsi="Times New Roman"/>
+          <w:b/>
+        </w:rPr>
+        <w:t>8.3</w:t>
+      </w:r>
+      <w:r>
+        <w:rPr>
+          <w:rFonts w:ascii="Times New Roman" w:hAnsi="Times New Roman"/>
+          <w:b/>
+        </w:rPr>
+        <w:t xml:space="preserve"> </w:t>
+      </w:r>
+      <w:proofErr w:type="spellStart"/>
+      <w:r>
+        <w:rPr>
+          <w:rFonts w:ascii="Times New Roman" w:hAnsi="Times New Roman"/>
+          <w:b/>
+        </w:rPr>
+        <w:t>Nemesisdisc</w:t>
+      </w:r>
+      <w:proofErr w:type="spellEnd"/>
+    </w:p>
+    <w:p>
+      <w:pPr>
+        <w:jc w:val="both"/>
+        <w:rPr>
+          <w:rFonts w:ascii="Times New Roman" w:hAnsi="Times New Roman"/>
+        </w:rPr>
+      </w:pPr>
+      <w:proofErr w:type="spellStart"/>
+      <w:r>
+        <w:rPr>
+          <w:rFonts w:ascii="Copperplate Gothic Light" w:hAnsi="Copperplate Gothic Light"/>
+        </w:rPr>
+        <w:t>Nemesis</w:t>
+      </w:r>
+      <w:r>
+        <w:rPr>
+          <w:rFonts w:ascii="Copperplate Gothic Light" w:hAnsi="Copperplate Gothic Light"/>
+        </w:rPr>
+        <w:t>disc</w:t>
+      </w:r>
+      <w:proofErr w:type="spellEnd"/>
+      <w:r>
+        <w:rPr>
+          <w:rFonts w:ascii="Times New Roman" w:hAnsi="Times New Roman"/>
+        </w:rPr>
+        <w:t xml:space="preserve"> sets up the .pat file for a disc-averaged calculation and outputs the results in a form compatible with modelling the secondary transits of exoplanets. </w:t>
+      </w:r>
+    </w:p>
+    <w:p>
+      <w:pPr>
+        <w:jc w:val="both"/>
+        <w:rPr>
+          <w:rFonts w:ascii="Times New Roman" w:hAnsi="Times New Roman"/>
+        </w:rPr>
+      </w:pPr>
+    </w:p>
+    <w:p>
+      <w:pPr>
+        <w:jc w:val="both"/>
+        <w:outlineLvl w:val="1"/>
+        <w:rPr>
+          <w:rFonts w:ascii="Times New Roman" w:hAnsi="Times New Roman"/>
+          <w:b/>
+        </w:rPr>
+      </w:pPr>
+      <w:r>
+        <w:rPr>
+          <w:rFonts w:ascii="Times New Roman" w:hAnsi="Times New Roman"/>
+          <w:b/>
+        </w:rPr>
+        <w:t>8.4</w:t>
+      </w:r>
+      <w:r>
+        <w:rPr>
+          <w:rFonts w:ascii="Times New Roman" w:hAnsi="Times New Roman"/>
+          <w:b/>
+        </w:rPr>
+        <w:t xml:space="preserve"> </w:t>
+      </w:r>
+      <w:proofErr w:type="spellStart"/>
+      <w:r>
+        <w:rPr>
+          <w:rFonts w:ascii="Times New Roman" w:hAnsi="Times New Roman"/>
+          <w:b/>
+        </w:rPr>
+        <w:t>NemesisPT</w:t>
+      </w:r>
+      <w:proofErr w:type="spellEnd"/>
+    </w:p>
+    <w:p>
+      <w:pPr>
+        <w:jc w:val="both"/>
+        <w:rPr>
+          <w:rFonts w:ascii="Times New Roman" w:hAnsi="Times New Roman"/>
+        </w:rPr>
+      </w:pPr>
+      <w:proofErr w:type="spellStart"/>
+      <w:r>
+        <w:rPr>
+          <w:rFonts w:ascii="Copperplate Gothic Light" w:hAnsi="Copperplate Gothic Light"/>
+        </w:rPr>
         <w:lastRenderedPageBreak/>
-        <w:t xml:space="preserve">The overarching intention of </w:t>
-      </w:r>
-      <w:r>
-        <w:rPr>
-          <w:rFonts w:ascii="Copperplate Gothic Light" w:hAnsi="Copperplate Gothic Light"/>
-        </w:rPr>
-        <w:t>Nemesis</w:t>
-      </w:r>
-      <w:r>
-        <w:rPr>
-          <w:rFonts w:ascii="Times New Roman" w:hAnsi="Times New Roman"/>
-        </w:rPr>
-        <w:t xml:space="preserve"> is to provide a single retrieval code that can be applied to any planet and in which improvements and debugs made in one research application are then available to researchers analysing different data. While every attempt has been made to adhere to this goal, some cases have arisen where it has proven necessary to form an offshoot. These versions are different from the central </w:t>
-      </w:r>
-      <w:r>
-        <w:rPr>
-          <w:rFonts w:ascii="Copperplate Gothic Light" w:hAnsi="Copperplate Gothic Light"/>
-        </w:rPr>
-        <w:t>Nemesis</w:t>
-      </w:r>
-      <w:r>
-        <w:rPr>
-          <w:rFonts w:ascii="Times New Roman" w:hAnsi="Times New Roman"/>
-        </w:rPr>
-        <w:t xml:space="preserve"> version on the way they set up the spectral calculation and the way the underlying radiative transfer calculations are combined to give the final result. Specifically the different offshoots generate different .pat files, which in turn generates different .</w:t>
-      </w:r>
-      <w:proofErr w:type="spellStart"/>
-      <w:r>
-        <w:rPr>
-          <w:rFonts w:ascii="Times New Roman" w:hAnsi="Times New Roman"/>
-        </w:rPr>
-        <w:t>drv</w:t>
-      </w:r>
-      <w:proofErr w:type="spellEnd"/>
-      <w:r>
-        <w:rPr>
-          <w:rFonts w:ascii="Times New Roman" w:hAnsi="Times New Roman"/>
-        </w:rPr>
-        <w:t xml:space="preserve"> files and the outputting path calculations are recombined differently. The current offshoots are as follows.</w:t>
-      </w:r>
-    </w:p>
-    <w:p>
-      <w:pPr>
-        <w:jc w:val="both"/>
-        <w:rPr>
-          <w:rFonts w:ascii="Times New Roman" w:hAnsi="Times New Roman"/>
-        </w:rPr>
-      </w:pPr>
-    </w:p>
-    <w:p>
-      <w:pPr>
-        <w:jc w:val="both"/>
-        <w:outlineLvl w:val="1"/>
-        <w:rPr>
-          <w:rFonts w:ascii="Times New Roman" w:hAnsi="Times New Roman"/>
-          <w:b/>
-        </w:rPr>
-      </w:pPr>
-      <w:r>
-        <w:rPr>
-          <w:rFonts w:ascii="Times New Roman" w:hAnsi="Times New Roman"/>
-          <w:b/>
-        </w:rPr>
-        <w:t>8</w:t>
-      </w:r>
-      <w:r>
-        <w:rPr>
-          <w:rFonts w:ascii="Times New Roman" w:hAnsi="Times New Roman"/>
-          <w:b/>
-        </w:rPr>
-        <w:t xml:space="preserve">.1 </w:t>
-      </w:r>
-      <w:proofErr w:type="spellStart"/>
-      <w:r>
-        <w:rPr>
-          <w:rFonts w:ascii="Times New Roman" w:hAnsi="Times New Roman"/>
-          <w:b/>
-        </w:rPr>
-        <w:t>NemesisL</w:t>
-      </w:r>
-      <w:proofErr w:type="spellEnd"/>
-    </w:p>
-    <w:p>
-      <w:pPr>
-        <w:jc w:val="both"/>
-        <w:rPr>
-          <w:rFonts w:ascii="Times New Roman" w:hAnsi="Times New Roman"/>
-        </w:rPr>
-      </w:pPr>
-      <w:proofErr w:type="spellStart"/>
-      <w:r>
-        <w:rPr>
-          <w:rFonts w:ascii="Copperplate Gothic Light" w:hAnsi="Copperplate Gothic Light"/>
-        </w:rPr>
-        <w:t>Nemesis</w:t>
-      </w:r>
-      <w:r>
-        <w:rPr>
-          <w:rFonts w:ascii="Copperplate Gothic Light" w:hAnsi="Copperplate Gothic Light"/>
-        </w:rPr>
-        <w:t>L</w:t>
-      </w:r>
-      <w:proofErr w:type="spellEnd"/>
-      <w:r>
-        <w:rPr>
-          <w:rFonts w:ascii="Times New Roman" w:hAnsi="Times New Roman"/>
-        </w:rPr>
-        <w:t xml:space="preserve"> is specifically designed for limb calculations. The atmosphere is split into the same number of layers, NLAYER, as before, but only once and from the specified lowest altitude. Limb paths are then calculated through these layers with 2 </w:t>
-      </w:r>
-      <w:r>
-        <w:rPr>
-          <w:rFonts w:ascii="Times New Roman" w:hAnsi="Times New Roman"/>
-        </w:rPr>
-        <w:sym w:font="Symbol" w:char="F0B4"/>
-      </w:r>
-      <w:r>
-        <w:rPr>
-          <w:rFonts w:ascii="Times New Roman" w:hAnsi="Times New Roman"/>
-        </w:rPr>
-        <w:t xml:space="preserve"> NLAYER layers included in the lowest path and 2 layers in the top path. The transmissions through these layers are then calculated once and then interpolated to the actual tangent altitude required. For a single limb calculation, you should used </w:t>
-      </w:r>
-      <w:r>
-        <w:rPr>
-          <w:rFonts w:ascii="Copperplate Gothic Light" w:hAnsi="Copperplate Gothic Light"/>
-        </w:rPr>
-        <w:t>Nemesis</w:t>
-      </w:r>
-      <w:r>
-        <w:rPr>
-          <w:rFonts w:ascii="Times New Roman" w:hAnsi="Times New Roman"/>
-        </w:rPr>
-        <w:t>, but</w:t>
-      </w:r>
-      <w:r>
-        <w:rPr>
-          <w:rFonts w:ascii="Times New Roman" w:hAnsi="Times New Roman"/>
-        </w:rPr>
-        <w:t xml:space="preserve"> for multiple tangent heights through the same atmosphere, </w:t>
-      </w:r>
-      <w:proofErr w:type="spellStart"/>
-      <w:r>
-        <w:rPr>
-          <w:rFonts w:ascii="Copperplate Gothic Light" w:hAnsi="Copperplate Gothic Light"/>
-        </w:rPr>
-        <w:t>NemesisL</w:t>
-      </w:r>
-      <w:proofErr w:type="spellEnd"/>
-      <w:r>
-        <w:rPr>
-          <w:rFonts w:ascii="Times New Roman" w:hAnsi="Times New Roman"/>
-        </w:rPr>
-        <w:t xml:space="preserve"> is much faster and not significantly less accurate.</w:t>
-      </w:r>
-      <w:r>
-        <w:rPr>
-          <w:rFonts w:ascii="Times New Roman" w:hAnsi="Times New Roman"/>
-        </w:rPr>
-        <w:t xml:space="preserve"> </w:t>
-      </w:r>
-    </w:p>
-    <w:p>
-      <w:pPr>
-        <w:jc w:val="both"/>
-        <w:rPr>
-          <w:rFonts w:ascii="Times New Roman" w:hAnsi="Times New Roman"/>
-        </w:rPr>
-      </w:pPr>
-    </w:p>
-    <w:p>
-      <w:pPr>
-        <w:jc w:val="both"/>
-        <w:outlineLvl w:val="1"/>
-        <w:rPr>
-          <w:rFonts w:ascii="Times New Roman" w:hAnsi="Times New Roman"/>
-          <w:b/>
-        </w:rPr>
-      </w:pPr>
-      <w:r>
-        <w:rPr>
-          <w:rFonts w:ascii="Times New Roman" w:hAnsi="Times New Roman"/>
-          <w:b/>
-        </w:rPr>
-        <w:t>8.2</w:t>
-      </w:r>
-      <w:r>
-        <w:rPr>
-          <w:rFonts w:ascii="Times New Roman" w:hAnsi="Times New Roman"/>
-          <w:b/>
-        </w:rPr>
-        <w:t xml:space="preserve"> </w:t>
-      </w:r>
-      <w:proofErr w:type="spellStart"/>
-      <w:r>
-        <w:rPr>
-          <w:rFonts w:ascii="Times New Roman" w:hAnsi="Times New Roman"/>
-          <w:b/>
-        </w:rPr>
-        <w:t>NemesisMCS</w:t>
-      </w:r>
-      <w:proofErr w:type="spellEnd"/>
-    </w:p>
-    <w:p>
-      <w:pPr>
-        <w:jc w:val="both"/>
-        <w:rPr>
-          <w:rFonts w:ascii="Times New Roman" w:hAnsi="Times New Roman"/>
-        </w:rPr>
-      </w:pPr>
-      <w:proofErr w:type="spellStart"/>
-      <w:r>
-        <w:rPr>
-          <w:rFonts w:ascii="Copperplate Gothic Light" w:hAnsi="Copperplate Gothic Light"/>
-        </w:rPr>
-        <w:t>Nemesis</w:t>
-      </w:r>
-      <w:r>
-        <w:rPr>
-          <w:rFonts w:ascii="Copperplate Gothic Light" w:hAnsi="Copperplate Gothic Light"/>
-        </w:rPr>
-        <w:t>MCS</w:t>
-      </w:r>
-      <w:proofErr w:type="spellEnd"/>
-      <w:r>
-        <w:rPr>
-          <w:rFonts w:ascii="Times New Roman" w:hAnsi="Times New Roman"/>
-        </w:rPr>
-        <w:t xml:space="preserve"> is based on </w:t>
-      </w:r>
-      <w:proofErr w:type="spellStart"/>
-      <w:r>
-        <w:rPr>
-          <w:rFonts w:ascii="Copperplate Gothic Light" w:hAnsi="Copperplate Gothic Light"/>
-        </w:rPr>
-        <w:t>NemesisL</w:t>
-      </w:r>
-      <w:proofErr w:type="spellEnd"/>
-      <w:r>
-        <w:rPr>
-          <w:rFonts w:ascii="Times New Roman" w:hAnsi="Times New Roman"/>
-        </w:rPr>
-        <w:t xml:space="preserve">, but is specifically tailored to model MCS </w:t>
-      </w:r>
-      <w:r>
-        <w:rPr>
-          <w:rFonts w:ascii="Times New Roman" w:hAnsi="Times New Roman"/>
-        </w:rPr>
-        <w:t>radiances</w:t>
-      </w:r>
-      <w:r>
-        <w:rPr>
-          <w:rFonts w:ascii="Times New Roman" w:hAnsi="Times New Roman"/>
-        </w:rPr>
-        <w:t xml:space="preserve">, which require a complicated FOV combination of the individual path calculations. Other modifications are made in the way the </w:t>
-      </w:r>
-      <w:proofErr w:type="spellStart"/>
-      <w:r>
-        <w:rPr>
-          <w:rFonts w:ascii="Times New Roman" w:hAnsi="Times New Roman"/>
-        </w:rPr>
-        <w:t>spx</w:t>
-      </w:r>
-      <w:proofErr w:type="spellEnd"/>
-      <w:r>
-        <w:rPr>
-          <w:rFonts w:ascii="Times New Roman" w:hAnsi="Times New Roman"/>
-        </w:rPr>
-        <w:t xml:space="preserve"> files are read in, and implicitly use small differences in the wavenumbers listed to identify different detectors, which have slightly different spectral and FOV responses. </w:t>
-      </w:r>
-    </w:p>
-    <w:p>
-      <w:pPr>
-        <w:jc w:val="both"/>
-        <w:rPr>
-          <w:rFonts w:ascii="Times New Roman" w:hAnsi="Times New Roman"/>
-        </w:rPr>
-      </w:pPr>
-    </w:p>
-    <w:p>
-      <w:pPr>
-        <w:jc w:val="both"/>
-        <w:outlineLvl w:val="1"/>
-        <w:rPr>
-          <w:rFonts w:ascii="Times New Roman" w:hAnsi="Times New Roman"/>
-          <w:b/>
-        </w:rPr>
-      </w:pPr>
-      <w:r>
-        <w:rPr>
-          <w:rFonts w:ascii="Times New Roman" w:hAnsi="Times New Roman"/>
-          <w:b/>
-        </w:rPr>
-        <w:t>8.3</w:t>
-      </w:r>
-      <w:r>
-        <w:rPr>
-          <w:rFonts w:ascii="Times New Roman" w:hAnsi="Times New Roman"/>
-          <w:b/>
-        </w:rPr>
-        <w:t xml:space="preserve"> </w:t>
-      </w:r>
-      <w:proofErr w:type="spellStart"/>
-      <w:r>
-        <w:rPr>
-          <w:rFonts w:ascii="Times New Roman" w:hAnsi="Times New Roman"/>
-          <w:b/>
-        </w:rPr>
-        <w:t>Nemesisdisc</w:t>
-      </w:r>
-      <w:proofErr w:type="spellEnd"/>
-    </w:p>
-    <w:p>
-      <w:pPr>
-        <w:jc w:val="both"/>
-        <w:rPr>
-          <w:rFonts w:ascii="Times New Roman" w:hAnsi="Times New Roman"/>
-        </w:rPr>
-      </w:pPr>
-      <w:proofErr w:type="spellStart"/>
-      <w:r>
-        <w:rPr>
-          <w:rFonts w:ascii="Copperplate Gothic Light" w:hAnsi="Copperplate Gothic Light"/>
-        </w:rPr>
-        <w:t>Nemesis</w:t>
-      </w:r>
-      <w:r>
-        <w:rPr>
-          <w:rFonts w:ascii="Copperplate Gothic Light" w:hAnsi="Copperplate Gothic Light"/>
-        </w:rPr>
-        <w:t>disc</w:t>
-      </w:r>
-      <w:proofErr w:type="spellEnd"/>
-      <w:r>
-        <w:rPr>
-          <w:rFonts w:ascii="Times New Roman" w:hAnsi="Times New Roman"/>
-        </w:rPr>
-        <w:t xml:space="preserve"> sets up the .pat file for a disc-averaged calculation and outputs the results in a form compatible with modelling the secondary transits of exoplanets. </w:t>
-      </w:r>
-    </w:p>
-    <w:p>
-      <w:pPr>
-        <w:jc w:val="both"/>
-        <w:rPr>
-          <w:rFonts w:ascii="Times New Roman" w:hAnsi="Times New Roman"/>
-        </w:rPr>
-      </w:pPr>
-    </w:p>
-    <w:p>
-      <w:pPr>
-        <w:jc w:val="both"/>
-        <w:outlineLvl w:val="1"/>
-        <w:rPr>
-          <w:rFonts w:ascii="Times New Roman" w:hAnsi="Times New Roman"/>
-          <w:b/>
-        </w:rPr>
-      </w:pPr>
-      <w:r>
-        <w:rPr>
-          <w:rFonts w:ascii="Times New Roman" w:hAnsi="Times New Roman"/>
-          <w:b/>
-        </w:rPr>
-        <w:t>8.4</w:t>
-      </w:r>
-      <w:r>
-        <w:rPr>
-          <w:rFonts w:ascii="Times New Roman" w:hAnsi="Times New Roman"/>
-          <w:b/>
-        </w:rPr>
-        <w:t xml:space="preserve"> </w:t>
-      </w:r>
-      <w:proofErr w:type="spellStart"/>
-      <w:r>
-        <w:rPr>
-          <w:rFonts w:ascii="Times New Roman" w:hAnsi="Times New Roman"/>
-          <w:b/>
-        </w:rPr>
-        <w:t>NemesisPT</w:t>
-      </w:r>
-      <w:proofErr w:type="spellEnd"/>
-    </w:p>
-    <w:p>
-      <w:pPr>
-        <w:jc w:val="both"/>
-        <w:rPr>
-          <w:rFonts w:ascii="Times New Roman" w:hAnsi="Times New Roman"/>
-        </w:rPr>
-      </w:pPr>
-      <w:proofErr w:type="spellStart"/>
-      <w:r>
-        <w:rPr>
-          <w:rFonts w:ascii="Copperplate Gothic Light" w:hAnsi="Copperplate Gothic Light"/>
-        </w:rPr>
         <w:t>Nemesis</w:t>
       </w:r>
       <w:r>
@@ -32003,24 +32081,15 @@
           <w:rFonts w:ascii="Times New Roman" w:hAnsi="Times New Roman"/>
           <w:szCs w:val="24"/>
         </w:rPr>
-        <w:t xml:space="preserve">wavelength or wavenumber in the table. In other </w:t>
-      </w:r>
-      <w:proofErr w:type="spellStart"/>
+        <w:t>wavelength or wavenumber in the table. In other words</w:t>
+      </w:r>
       <w:r>
         <w:rPr>
           <w:rFonts w:ascii="Times New Roman" w:hAnsi="Times New Roman"/>
           <w:szCs w:val="24"/>
         </w:rPr>
-        <w:t>words</w:t>
-      </w:r>
-      <w:r>
-        <w:rPr>
-          <w:rFonts w:ascii="Times New Roman" w:hAnsi="Times New Roman"/>
-          <w:szCs w:val="24"/>
-        </w:rPr>
-        <w:t>m</w:t>
-      </w:r>
-      <w:proofErr w:type="spellEnd"/>
+        <w:t>,</w:t>
+      </w:r>
       <w:r>
         <w:rPr>
           <w:rFonts w:ascii="Times New Roman" w:hAnsi="Times New Roman"/>
@@ -32361,7 +32430,7 @@
         <w:rFonts w:ascii="Times New Roman" w:hAnsi="Times New Roman"/>
         <w:noProof/>
       </w:rPr>
-      <w:t>18</w:t>
+      <w:t>35</w:t>
     </w:r>
     <w:r>
       <w:rPr>
@@ -37926,7 +37995,7 @@
 </file>
 
 <file path=customXml/itemProps1.xml><?xml version="1.0" encoding="utf-8"?>
-<ds:datastoreItem xmlns:ds="http://schemas.openxmlformats.org/officeDocument/2006/customXml" ds:itemID="{092D8807-15D2-4BA1-9A3D-D175D8BB3F0C}">
+<ds:datastoreItem xmlns:ds="http://schemas.openxmlformats.org/officeDocument/2006/customXml" ds:itemID="{B8C7287E-8ADF-436F-8960-5B2E051DB66F}">
   <ds:schemaRefs>
     <ds:schemaRef ds:uri="http://schemas.openxmlformats.org/officeDocument/2006/bibliography"/>
   </ds:schemaRefs>
@@ -37934,7 +38003,7 @@
 </file>
 
 <file path=customXml/itemProps2.xml><?xml version="1.0" encoding="utf-8"?>
-<ds:datastoreItem xmlns:ds="http://schemas.openxmlformats.org/officeDocument/2006/customXml" ds:itemID="{E30B1681-EA91-44C0-8127-B96C153D4785}">
+<ds:datastoreItem xmlns:ds="http://schemas.openxmlformats.org/officeDocument/2006/customXml" ds:itemID="{4FDC4783-5D92-43EA-9ABE-734A1A4DC30E}">
   <ds:schemaRefs>
     <ds:schemaRef ds:uri="http://schemas.openxmlformats.org/officeDocument/2006/bibliography"/>
   </ds:schemaRefs>
@@ -37942,7 +38011,7 @@
 </file>
 
 <file path=customXml/itemProps3.xml><?xml version="1.0" encoding="utf-8"?>
-<ds:datastoreItem xmlns:ds="http://schemas.openxmlformats.org/officeDocument/2006/customXml" ds:itemID="{F914E988-4C7D-458D-A615-A28DBA6CCE12}">
+<ds:datastoreItem xmlns:ds="http://schemas.openxmlformats.org/officeDocument/2006/customXml" ds:itemID="{00659AC1-9417-4C23-AD6F-52C01C7795B3}">
   <ds:schemaRefs>
     <ds:schemaRef ds:uri="http://schemas.openxmlformats.org/officeDocument/2006/bibliography"/>
   </ds:schemaRefs>

</xml_diff>

<commit_message>
Overhaul of coated sphere (445) model
</commit_message>
<xml_diff>
--- a/manuals/Nemesis_B2.docx
+++ b/manuals/Nemesis_B2.docx
@@ -1,6 +1,6 @@
 
 <file path=word/document.xml><?xml version="1.0" encoding="utf-8"?>
-<w:document xmlns:wpc="http://schemas.microsoft.com/office/word/2010/wordprocessingCanvas" xmlns:cx="http://schemas.microsoft.com/office/drawing/2014/chartex" xmlns:cx1="http://schemas.microsoft.com/office/drawing/2015/9/8/chartex" xmlns:cx2="http://schemas.microsoft.com/office/drawing/2015/10/21/chartex" xmlns:cx3="http://schemas.microsoft.com/office/drawing/2016/5/9/chartex" xmlns:cx4="http://schemas.microsoft.com/office/drawing/2016/5/10/chartex" xmlns:cx5="http://schemas.microsoft.com/office/drawing/2016/5/11/chartex" xmlns:cx6="http://schemas.microsoft.com/office/drawing/2016/5/12/chartex" xmlns:cx7="http://schemas.microsoft.com/office/drawing/2016/5/13/chartex" xmlns:cx8="http://schemas.microsoft.com/office/drawing/2016/5/14/chartex" xmlns:mc="http://schemas.openxmlformats.org/markup-compatibility/2006" xmlns:aink="http://schemas.microsoft.com/office/drawing/2016/ink" xmlns:am3d="http://schemas.microsoft.com/office/drawing/2017/model3d" xmlns:o="urn:schemas-microsoft-com:office:office" xmlns:r="http://schemas.openxmlformats.org/officeDocument/2006/relationships" xmlns:m="http://schemas.openxmlformats.org/officeDocument/2006/math" xmlns:v="urn:schemas-microsoft-com:vml" xmlns:wp14="http://schemas.microsoft.com/office/word/2010/wordprocessingDrawing" xmlns:wp="http://schemas.openxmlformats.org/drawingml/2006/wordprocessingDrawing" xmlns:w10="urn:schemas-microsoft-com:office:word" xmlns:w="http://schemas.openxmlformats.org/wordprocessingml/2006/main" xmlns:w14="http://schemas.microsoft.com/office/word/2010/wordml" xmlns:w15="http://schemas.microsoft.com/office/word/2012/wordml" xmlns:w16cid="http://schemas.microsoft.com/office/word/2016/wordml/cid" xmlns:w16se="http://schemas.microsoft.com/office/word/2015/wordml/symex" xmlns:wpg="http://schemas.microsoft.com/office/word/2010/wordprocessingGroup" xmlns:wpi="http://schemas.microsoft.com/office/word/2010/wordprocessingInk" xmlns:wne="http://schemas.microsoft.com/office/word/2006/wordml" xmlns:wps="http://schemas.microsoft.com/office/word/2010/wordprocessingShape" mc:Ignorable="w14 w15 w16se w16cid wp14">
+<w:document xmlns:ve="http://schemas.openxmlformats.org/markup-compatibility/2006" xmlns:o="urn:schemas-microsoft-com:office:office" xmlns:r="http://schemas.openxmlformats.org/officeDocument/2006/relationships" xmlns:m="http://schemas.openxmlformats.org/officeDocument/2006/math" xmlns:v="urn:schemas-microsoft-com:vml" xmlns:wp="http://schemas.openxmlformats.org/drawingml/2006/wordprocessingDrawing" xmlns:w10="urn:schemas-microsoft-com:office:word" xmlns:w="http://schemas.openxmlformats.org/wordprocessingml/2006/main" xmlns:wne="http://schemas.microsoft.com/office/word/2006/wordml">
   <w:body>
     <w:p>
       <w:pPr>
@@ -162,7 +162,7 @@
                     <a:blip r:embed="rId10">
                       <a:extLst>
                         <a:ext uri="{28A0092B-C50C-407E-A947-70E740481C1C}">
-                          <a14:useLocalDpi xmlns:a14="http://schemas.microsoft.com/office/drawing/2010/main" val="0"/>
+                          <a14:useLocalDpi xmlns:a14="http://schemas.microsoft.com/office/drawing/2010/main" xmlns:wps="http://schemas.microsoft.com/office/word/2010/wordprocessingShape" xmlns:wpi="http://schemas.microsoft.com/office/word/2010/wordprocessingInk" xmlns:wpg="http://schemas.microsoft.com/office/word/2010/wordprocessingGroup" xmlns:w16se="http://schemas.microsoft.com/office/word/2015/wordml/symex" xmlns:w16cid="http://schemas.microsoft.com/office/word/2016/wordml/cid" xmlns:w15="http://schemas.microsoft.com/office/word/2012/wordml" xmlns:w14="http://schemas.microsoft.com/office/word/2010/wordml" xmlns:w="http://schemas.openxmlformats.org/wordprocessingml/2006/main" xmlns:w10="urn:schemas-microsoft-com:office:word" xmlns:wp14="http://schemas.microsoft.com/office/word/2010/wordprocessingDrawing" xmlns:v="urn:schemas-microsoft-com:vml" xmlns:o="urn:schemas-microsoft-com:office:office" xmlns:am3d="http://schemas.microsoft.com/office/drawing/2017/model3d" xmlns:aink="http://schemas.microsoft.com/office/drawing/2016/ink" xmlns:mc="http://schemas.openxmlformats.org/markup-compatibility/2006" xmlns:cx8="http://schemas.microsoft.com/office/drawing/2016/5/14/chartex" xmlns:cx7="http://schemas.microsoft.com/office/drawing/2016/5/13/chartex" xmlns:cx6="http://schemas.microsoft.com/office/drawing/2016/5/12/chartex" xmlns:cx5="http://schemas.microsoft.com/office/drawing/2016/5/11/chartex" xmlns:cx4="http://schemas.microsoft.com/office/drawing/2016/5/10/chartex" xmlns:cx3="http://schemas.microsoft.com/office/drawing/2016/5/9/chartex" xmlns:cx2="http://schemas.microsoft.com/office/drawing/2015/10/21/chartex" xmlns:cx1="http://schemas.microsoft.com/office/drawing/2015/9/8/chartex" xmlns:cx="http://schemas.microsoft.com/office/drawing/2014/chartex" xmlns:wpc="http://schemas.microsoft.com/office/word/2010/wordprocessingCanvas" xmlns="" val="0"/>
                         </a:ext>
                       </a:extLst>
                     </a:blip>
@@ -364,7 +364,7 @@
           <w:left w:w="80" w:type="dxa"/>
           <w:right w:w="80" w:type="dxa"/>
         </w:tblCellMar>
-        <w:tblLook w:val="0000" w:firstRow="0" w:lastRow="0" w:firstColumn="0" w:lastColumn="0" w:noHBand="0" w:noVBand="0"/>
+        <w:tblLook w:val="0000"/>
       </w:tblPr>
       <w:tblGrid>
         <w:gridCol w:w="8280"/>
@@ -472,7 +472,7 @@
           <w:left w:w="80" w:type="dxa"/>
           <w:right w:w="80" w:type="dxa"/>
         </w:tblCellMar>
-        <w:tblLook w:val="0000" w:firstRow="0" w:lastRow="0" w:firstColumn="0" w:lastColumn="0" w:noHBand="0" w:noVBand="0"/>
+        <w:tblLook w:val="0000"/>
       </w:tblPr>
       <w:tblGrid>
         <w:gridCol w:w="931"/>
@@ -2919,7 +2919,7 @@
           <w:left w:w="80" w:type="dxa"/>
           <w:right w:w="80" w:type="dxa"/>
         </w:tblCellMar>
-        <w:tblLook w:val="0000" w:firstRow="0" w:lastRow="0" w:firstColumn="0" w:lastColumn="0" w:noHBand="0" w:noVBand="0"/>
+        <w:tblLook w:val="0000"/>
       </w:tblPr>
       <w:tblGrid>
         <w:gridCol w:w="432"/>
@@ -13037,7 +13037,55 @@
         <w:rPr>
           <w:rFonts w:ascii="Times New Roman" w:hAnsi="Times New Roman"/>
         </w:rPr>
-        <w:t xml:space="preserve">If VARIDENT(IVAR,1) is equal to 445 then the parameter retrieves a cloud’s imaginary refractive index using a Mie coated sphere model (Toon and Ackerman, 1981).  The cloud particle identifier is given by VARIDENT(IVAR,2). The next line contains the name of a separate input file, which contains the following information. Line 1 contains the mean radius of the particle size distribution and error (assumes standard size distribution), while line 2 gives the variance of the size distribution and error. Line 3 gives the ratio of the radius of the outer 'shell' of a single cloud particle with respect to the total radius of the cloud particle, with error. Line 4 is a boolean; when set to 1 the imaginary refractive index spectrum of the particle 'shell' is retrieved while the corresponding imaginary refractive index of the particle 'core' is fixed, and vice versa when set to 0 (The fixed imaginary refractive index spectrum values are to be tabulated in a separate file &lt;runname.mmr&gt;). Line 5 gives the number of wavelengths/wavenumbers for which the imaginary refractive index spectrum to be retrieved is tabulated, together with the correlation length of the corresponding a priori spectrum. Line 6 gives a reference wavelength/wavenumber and the value of the real part of the refractive index at that reference. Line 7 gives the wavelength/wavenumber to which the extinction cross-section spectrum should be normalised. Following lines contain the wavelengths/wavenumbers and the </w:t>
+        <w:t xml:space="preserve">If VARIDENT(IVAR,1) is equal to 445 then the parameter retrieves a cloud’s imaginary refractive index using a Mie coated sphere model (Toon and Ackerman, 1981).  The cloud particle identifier is given by VARIDENT(IVAR,2). The next line contains the name of a separate input file, which contains the following information. Line 1 contains the mean radius of the particle size distribution and error (assumes standard size distribution), while line 2 gives the variance of the size distribution and error. Line 3 gives the ratio of the radius of the outer 'shell' of a single cloud particle with respect to the total radius of </w:t>
+      </w:r>
+      <w:r>
+        <w:rPr>
+          <w:rFonts w:ascii="Times New Roman" w:hAnsi="Times New Roman"/>
+        </w:rPr>
+        <w:t>the cloud particle, with error. Line 4</w:t>
+      </w:r>
+      <w:r>
+        <w:rPr>
+          <w:rFonts w:ascii="Times New Roman" w:hAnsi="Times New Roman"/>
+        </w:rPr>
+        <w:t xml:space="preserve"> gives the number of wavelengths/wavenumbers for which the imaginary refractive index spectrum to be retrieved is tabulated, together with the correlation length of the corresp</w:t>
+      </w:r>
+      <w:r>
+        <w:rPr>
+          <w:rFonts w:ascii="Times New Roman" w:hAnsi="Times New Roman"/>
+        </w:rPr>
+        <w:t>onding a priori spectrum. Line 5</w:t>
+      </w:r>
+      <w:r>
+        <w:rPr>
+          <w:rFonts w:ascii="Times New Roman" w:hAnsi="Times New Roman"/>
+        </w:rPr>
+        <w:t xml:space="preserve"> gives a reference wavelength/wavenumber and the real part</w:t>
+      </w:r>
+      <w:r>
+        <w:rPr>
+          <w:rFonts w:ascii="Times New Roman" w:hAnsi="Times New Roman"/>
+        </w:rPr>
+        <w:t>s</w:t>
+      </w:r>
+      <w:r>
+        <w:rPr>
+          <w:rFonts w:ascii="Times New Roman" w:hAnsi="Times New Roman"/>
+        </w:rPr>
+        <w:t xml:space="preserve"> of </w:t>
+      </w:r>
+      <w:r>
+        <w:rPr>
+          <w:rFonts w:ascii="Times New Roman" w:hAnsi="Times New Roman"/>
+        </w:rPr>
+        <w:t>the refractive indices of the core and shell respectively at that reference. Line 6</w:t>
+      </w:r>
+      <w:r>
+        <w:rPr>
+          <w:rFonts w:ascii="Times New Roman" w:hAnsi="Times New Roman"/>
+        </w:rPr>
+        <w:t xml:space="preserve"> gives the wavelength/wavenumber to which the extinction cross-section spectrum should be normalised. Following lines contain the wavelengths/wavenumbers and the </w:t>
       </w:r>
       <w:r>
         <w:rPr>
@@ -13050,7 +13098,79 @@
         <w:rPr>
           <w:rFonts w:ascii="Times New Roman" w:hAnsi="Times New Roman"/>
         </w:rPr>
-        <w:t xml:space="preserve">values of the imaginary refractive index spectrum to be retrieved with errors. In this model, the code the real part of the refractive index spectrum is calculated with a Kramers-Kronig analysis and then the Mie scattering properties of the particles calculated. </w:t>
+        <w:t xml:space="preserve">values of the </w:t>
+      </w:r>
+      <w:r>
+        <w:rPr>
+          <w:rFonts w:ascii="Times New Roman" w:hAnsi="Times New Roman"/>
+        </w:rPr>
+        <w:t xml:space="preserve">two </w:t>
+      </w:r>
+      <w:r>
+        <w:rPr>
+          <w:rFonts w:ascii="Times New Roman" w:hAnsi="Times New Roman"/>
+        </w:rPr>
+        <w:t>ima</w:t>
+      </w:r>
+      <w:r>
+        <w:rPr>
+          <w:rFonts w:ascii="Times New Roman" w:hAnsi="Times New Roman"/>
+        </w:rPr>
+        <w:t>ginary refractive index spectra</w:t>
+      </w:r>
+      <w:r>
+        <w:rPr>
+          <w:rFonts w:ascii="Times New Roman" w:hAnsi="Times New Roman"/>
+        </w:rPr>
+        <w:t xml:space="preserve"> to be retrieved with errors</w:t>
+      </w:r>
+      <w:r>
+        <w:rPr>
+          <w:rFonts w:ascii="Times New Roman" w:hAnsi="Times New Roman"/>
+        </w:rPr>
+        <w:t xml:space="preserve"> (core in second and third columns, shell in fourth and fifth)</w:t>
+      </w:r>
+      <w:r>
+        <w:rPr>
+          <w:rFonts w:ascii="Times New Roman" w:hAnsi="Times New Roman"/>
+        </w:rPr>
+        <w:t>. In this model, the real part</w:t>
+      </w:r>
+      <w:r>
+        <w:rPr>
+          <w:rFonts w:ascii="Times New Roman" w:hAnsi="Times New Roman"/>
+        </w:rPr>
+        <w:t>s</w:t>
+      </w:r>
+      <w:r>
+        <w:rPr>
+          <w:rFonts w:ascii="Times New Roman" w:hAnsi="Times New Roman"/>
+        </w:rPr>
+        <w:t xml:space="preserve"> </w:t>
+      </w:r>
+      <w:r>
+        <w:rPr>
+          <w:rFonts w:ascii="Times New Roman" w:hAnsi="Times New Roman"/>
+        </w:rPr>
+        <w:t>of the refractive index spectra are</w:t>
+      </w:r>
+      <w:r>
+        <w:rPr>
+          <w:rFonts w:ascii="Times New Roman" w:hAnsi="Times New Roman"/>
+        </w:rPr>
+        <w:t xml:space="preserve"> calculated with a Kramers-Kronig analysis and then the Mie scattering properties of the particles calculated</w:t>
+      </w:r>
+      <w:r>
+        <w:rPr>
+          <w:rFonts w:ascii="Times New Roman" w:hAnsi="Times New Roman"/>
+        </w:rPr>
+        <w:t xml:space="preserve"> using dmiess.f</w:t>
+      </w:r>
+      <w:r>
+        <w:rPr>
+          <w:rFonts w:ascii="Times New Roman" w:hAnsi="Times New Roman"/>
+        </w:rPr>
+        <w:t xml:space="preserve">. </w:t>
       </w:r>
       <w:r>
         <w:rPr>
@@ -13075,7 +13195,6 @@
         <w:rPr>
           <w:rFonts w:ascii="Times New Roman" w:hAnsi="Times New Roman"/>
         </w:rPr>
-        <w:lastRenderedPageBreak/>
         <w:t>If VARIDENT(IVAR,1) is equal to 333 then the parameter described is a retrieval of the planetary surface gravity parameter: log</w:t>
       </w:r>
       <w:r>
@@ -13133,7 +13252,14 @@
         <w:rPr>
           <w:rFonts w:ascii="Times New Roman" w:hAnsi="Times New Roman"/>
         </w:rPr>
-        <w:t>If VARIDENT(IVAR,1) is equal to 222 then the Uranus cloud layering scheme of Sromovsky et al. (2011) is used, which specifies 5 distinct cloud layers with 5 optical depths and 3 variable base pressures leading to 8 free parameters</w:t>
+        <w:t xml:space="preserve">If VARIDENT(IVAR,1) is equal to 222 then the Uranus cloud layering scheme of Sromovsky et al. (2011) is used, which specifies 5 distinct cloud layers with 5 </w:t>
+      </w:r>
+      <w:r>
+        <w:rPr>
+          <w:rFonts w:ascii="Times New Roman" w:hAnsi="Times New Roman"/>
+        </w:rPr>
+        <w:lastRenderedPageBreak/>
+        <w:t>optical depths and 3 variable base pressures leading to 8 free parameters</w:t>
       </w:r>
       <w:r>
         <w:rPr>
@@ -13513,7 +13639,6 @@
         <w:jc w:val="both"/>
         <w:rPr>
           <w:rFonts w:ascii="Times New Roman" w:hAnsi="Times New Roman"/>
-          <w:lang w:val="de-DE"/>
         </w:rPr>
       </w:pPr>
       <w:r>
@@ -13537,14 +13662,12 @@
       <w:r>
         <w:rPr>
           <w:rFonts w:ascii="Times New Roman" w:hAnsi="Times New Roman"/>
-          <w:lang w:val="de-DE"/>
         </w:rPr>
         <w:t xml:space="preserve">P(1) </w:t>
       </w:r>
       <w:r>
         <w:rPr>
           <w:rFonts w:ascii="Times New Roman" w:hAnsi="Times New Roman"/>
-          <w:lang w:val="de-DE"/>
         </w:rPr>
         <w:tab/>
         <w:t>X(1)</w:t>
@@ -13552,7 +13675,6 @@
       <w:r>
         <w:rPr>
           <w:rFonts w:ascii="Times New Roman" w:hAnsi="Times New Roman"/>
-          <w:lang w:val="de-DE"/>
         </w:rPr>
         <w:tab/>
         <w:t>ERR(1)</w:t>
@@ -13570,23 +13692,26 @@
       <w:r>
         <w:rPr>
           <w:rFonts w:ascii="Times New Roman" w:hAnsi="Times New Roman"/>
+        </w:rPr>
+        <w:tab/>
+      </w:r>
+      <w:r>
+        <w:rPr>
+          <w:rFonts w:ascii="Times New Roman" w:hAnsi="Times New Roman"/>
+        </w:rPr>
+        <w:tab/>
+      </w:r>
+      <w:r>
+        <w:rPr>
+          <w:rFonts w:ascii="Times New Roman" w:hAnsi="Times New Roman"/>
+        </w:rPr>
+        <w:tab/>
+      </w:r>
+      <w:r>
+        <w:rPr>
+          <w:rFonts w:ascii="Times New Roman" w:hAnsi="Times New Roman"/>
           <w:lang w:val="de-DE"/>
         </w:rPr>
-        <w:tab/>
-      </w:r>
-      <w:r>
-        <w:rPr>
-          <w:rFonts w:ascii="Times New Roman" w:hAnsi="Times New Roman"/>
-          <w:lang w:val="de-DE"/>
-        </w:rPr>
-        <w:tab/>
-      </w:r>
-      <w:r>
-        <w:rPr>
-          <w:rFonts w:ascii="Times New Roman" w:hAnsi="Times New Roman"/>
-          <w:lang w:val="de-DE"/>
-        </w:rPr>
-        <w:tab/>
         <w:t xml:space="preserve">P(2) </w:t>
       </w:r>
       <w:r>
@@ -13612,6 +13737,7 @@
         <w:jc w:val="both"/>
         <w:rPr>
           <w:rFonts w:ascii="Times New Roman" w:hAnsi="Times New Roman"/>
+          <w:lang w:val="de-DE"/>
         </w:rPr>
       </w:pPr>
       <w:r>
@@ -13625,6 +13751,7 @@
       <w:r>
         <w:rPr>
           <w:rFonts w:ascii="Times New Roman" w:hAnsi="Times New Roman"/>
+          <w:lang w:val="de-DE"/>
         </w:rPr>
         <w:t>…</w:t>
       </w:r>
@@ -13635,24 +13762,27 @@
         <w:jc w:val="both"/>
         <w:rPr>
           <w:rFonts w:ascii="Times New Roman" w:hAnsi="Times New Roman"/>
-        </w:rPr>
-      </w:pPr>
-      <w:r>
-        <w:rPr>
-          <w:rFonts w:ascii="Times New Roman" w:hAnsi="Times New Roman"/>
-        </w:rPr>
-        <w:lastRenderedPageBreak/>
+          <w:lang w:val="de-DE"/>
+        </w:rPr>
+      </w:pPr>
+      <w:r>
+        <w:rPr>
+          <w:rFonts w:ascii="Times New Roman" w:hAnsi="Times New Roman"/>
+          <w:lang w:val="de-DE"/>
+        </w:rPr>
         <w:tab/>
       </w:r>
       <w:r>
         <w:rPr>
           <w:rFonts w:ascii="Times New Roman" w:hAnsi="Times New Roman"/>
+          <w:lang w:val="de-DE"/>
         </w:rPr>
         <w:tab/>
       </w:r>
       <w:r>
         <w:rPr>
           <w:rFonts w:ascii="Times New Roman" w:hAnsi="Times New Roman"/>
+          <w:lang w:val="de-DE"/>
         </w:rPr>
         <w:tab/>
         <w:t xml:space="preserve">P(N) </w:t>
@@ -13660,6 +13790,7 @@
       <w:r>
         <w:rPr>
           <w:rFonts w:ascii="Times New Roman" w:hAnsi="Times New Roman"/>
+          <w:lang w:val="de-DE"/>
         </w:rPr>
         <w:tab/>
         <w:t>X(N)</w:t>
@@ -13667,6 +13798,7 @@
       <w:r>
         <w:rPr>
           <w:rFonts w:ascii="Times New Roman" w:hAnsi="Times New Roman"/>
+          <w:lang w:val="de-DE"/>
         </w:rPr>
         <w:tab/>
         <w:t>ERR(N)</w:t>
@@ -13683,8 +13815,14 @@
       <w:r>
         <w:rPr>
           <w:rFonts w:ascii="Times New Roman" w:hAnsi="Times New Roman"/>
+          <w:lang w:val="de-DE"/>
         </w:rPr>
         <w:tab/>
+      </w:r>
+      <w:r>
+        <w:rPr>
+          <w:rFonts w:ascii="Times New Roman" w:hAnsi="Times New Roman"/>
+        </w:rPr>
         <w:t xml:space="preserve">N must be the same as NPRO defined in runname.ref, and the pressure grid should also be identical. X(1:N) is the </w:t>
       </w:r>
       <w:r>
@@ -14233,15 +14371,7 @@
           <w:rFonts w:ascii="Times New Roman" w:hAnsi="Times New Roman"/>
           <w:color w:val="000000"/>
         </w:rPr>
-        <w:t xml:space="preserve">. The parameterisation variables contain the deep gas vmr, the required relative humidity above the condensation level, the required optical depth of the condensed cloud and the fractional scale height of </w:t>
-      </w:r>
-      <w:r>
-        <w:rPr>
-          <w:rFonts w:ascii="Times New Roman" w:hAnsi="Times New Roman"/>
-          <w:color w:val="000000"/>
-        </w:rPr>
-        <w:lastRenderedPageBreak/>
-        <w:t>the condensed cloud. The resulting cloud density will condense in cloud profile defined by VARPARAM(IVAR,1).</w:t>
+        <w:t>. The parameterisation variables contain the deep gas vmr, the required relative humidity above the condensation level, the required optical depth of the condensed cloud and the fractional scale height of the condensed cloud. The resulting cloud density will condense in cloud profile defined by VARPARAM(IVAR,1).</w:t>
       </w:r>
       <w:r>
         <w:rPr>
@@ -14345,6 +14475,7 @@
           <w:rFonts w:ascii="Times New Roman" w:hAnsi="Times New Roman"/>
           <w:color w:val="000000"/>
         </w:rPr>
+        <w:lastRenderedPageBreak/>
         <w:t xml:space="preserve">Profile is a cloud with a specific density profile that has the shape of a Gaussian line. The profile is parameterised with a peak specific density, the pressure level of that peak and the width of distribution in units of log(pressure). </w:t>
       </w:r>
       <w:r>
@@ -14896,7 +15027,6 @@
         <w:rPr>
           <w:rFonts w:ascii="Times New Roman" w:hAnsi="Times New Roman"/>
         </w:rPr>
-        <w:lastRenderedPageBreak/>
         <w:t xml:space="preserve">Very similar to case when VARIDENT(IVAR,3) = 7 in that the profile is represented by value at a certain ‘reference’ pressure, and a defined fractional scale height. However, in this model the profile is fixed at altitudes above the reference pressure level. </w:t>
       </w:r>
     </w:p>
@@ -14976,6 +15106,7 @@
           <w:rFonts w:ascii="Times New Roman" w:hAnsi="Times New Roman"/>
           <w:color w:val="000000"/>
         </w:rPr>
+        <w:lastRenderedPageBreak/>
         <w:t xml:space="preserve">However, here there is an extra parameter, which forces the profile to zero for pressures less than 0.1 atm (to simulate a tropopause ‘lid’). </w:t>
       </w:r>
       <w:r>
@@ -15856,14 +15987,7 @@
         <w:rPr>
           <w:rFonts w:ascii="Times New Roman" w:hAnsi="Times New Roman"/>
         </w:rPr>
-        <w:t xml:space="preserve">spectively contain the </w:t>
-      </w:r>
-      <w:r>
-        <w:rPr>
-          <w:rFonts w:ascii="Times New Roman" w:hAnsi="Times New Roman"/>
-        </w:rPr>
-        <w:lastRenderedPageBreak/>
-        <w:t xml:space="preserve">profile </w:t>
+        <w:t xml:space="preserve">spectively contain the profile </w:t>
       </w:r>
       <w:r>
         <w:rPr>
@@ -15917,7 +16041,14 @@
         <w:rPr>
           <w:rFonts w:ascii="Times New Roman" w:hAnsi="Times New Roman"/>
         </w:rPr>
-        <w:t xml:space="preserve">Profile is to be treated as continuous as when VARIDENT(IVAR,3) = 0, but represented by fewer points than in &lt;runname.ref&gt; to achieve implicit smoothing and faster retrieval times. The next line of the .apr file should then contain a filename, which specifies the </w:t>
+        <w:t xml:space="preserve">Profile is to be treated as continuous as when VARIDENT(IVAR,3) = 0, but represented by fewer points than in &lt;runname.ref&gt; to achieve implicit smoothing and faster retrieval times. The next line of the .apr file should then </w:t>
+      </w:r>
+      <w:r>
+        <w:rPr>
+          <w:rFonts w:ascii="Times New Roman" w:hAnsi="Times New Roman"/>
+        </w:rPr>
+        <w:lastRenderedPageBreak/>
+        <w:t xml:space="preserve">contain a filename, which specifies the </w:t>
       </w:r>
       <w:r>
         <w:rPr>
@@ -16627,7 +16758,6 @@
           <w:rFonts w:ascii="Times New Roman" w:hAnsi="Times New Roman"/>
           <w:b/>
         </w:rPr>
-        <w:lastRenderedPageBreak/>
         <w:t>3</w:t>
       </w:r>
       <w:r>
@@ -16705,6 +16835,7 @@
         <w:rPr>
           <w:rFonts w:ascii="Times New Roman" w:hAnsi="Times New Roman"/>
         </w:rPr>
+        <w:lastRenderedPageBreak/>
         <w:t>WOFF</w:t>
       </w:r>
     </w:p>
@@ -17221,7 +17352,6 @@
         <w:rPr>
           <w:rFonts w:ascii="Times New Roman" w:hAnsi="Times New Roman"/>
         </w:rPr>
-        <w:lastRenderedPageBreak/>
         <w:t>PHILIMIT is the percentage convergence limit. If the percentage reduction of the cost function PHI between iterations is less than PHILIMIT then the retrieval is deemed to have converged, and the retrieval terminated early.</w:t>
       </w:r>
     </w:p>
@@ -17648,7 +17778,6 @@
         <w:rPr>
           <w:rFonts w:ascii="Times New Roman" w:hAnsi="Times New Roman"/>
         </w:rPr>
-        <w:lastRenderedPageBreak/>
         <w:t>This file contains the spectrum to be fitted together with FOV averaging details. It has a similar format to its .spc predecessor but includes improved FOV averaging locations and weights (which need to be generated off-line).</w:t>
       </w:r>
     </w:p>
@@ -17667,11 +17796,13 @@
         </w:pBdr>
         <w:rPr>
           <w:rFonts w:ascii="Times New Roman" w:hAnsi="Times New Roman"/>
-        </w:rPr>
-      </w:pPr>
-      <w:r>
-        <w:rPr>
-          <w:rFonts w:ascii="Times New Roman" w:hAnsi="Times New Roman"/>
+          <w:lang w:val="fr-CA"/>
+        </w:rPr>
+      </w:pPr>
+      <w:r>
+        <w:rPr>
+          <w:rFonts w:ascii="Times New Roman" w:hAnsi="Times New Roman"/>
+          <w:lang w:val="fr-CA"/>
         </w:rPr>
         <w:t>FWHM, LATITUDE, LONGITUDE, NGEOM</w:t>
       </w:r>
@@ -17680,11 +17811,13 @@
       <w:pPr>
         <w:rPr>
           <w:rFonts w:ascii="Times New Roman" w:hAnsi="Times New Roman"/>
-        </w:rPr>
-      </w:pPr>
-      <w:r>
-        <w:rPr>
-          <w:rFonts w:ascii="Times New Roman" w:hAnsi="Times New Roman"/>
+          <w:lang w:val="fr-CA"/>
+        </w:rPr>
+      </w:pPr>
+      <w:r>
+        <w:rPr>
+          <w:rFonts w:ascii="Times New Roman" w:hAnsi="Times New Roman"/>
+          <w:lang w:val="fr-CA"/>
         </w:rPr>
         <w:t>NCONV(1)</w:t>
       </w:r>
@@ -17713,6 +17846,7 @@
         <w:rPr>
           <w:rFonts w:ascii="Times New Roman" w:hAnsi="Times New Roman"/>
         </w:rPr>
+        <w:lastRenderedPageBreak/>
         <w:t>FLAT(1,I), FLON(1,I), SOL_ ANG(1,I), EMISS_ANG(1,I), AZI_ANG(1,I), WGEOM(1,I)</w:t>
       </w:r>
     </w:p>
@@ -17747,6 +17881,32 @@
       <w:pPr>
         <w:rPr>
           <w:rFonts w:ascii="Times New Roman" w:hAnsi="Times New Roman"/>
+        </w:rPr>
+      </w:pPr>
+      <w:r>
+        <w:rPr>
+          <w:rFonts w:ascii="Times New Roman" w:hAnsi="Times New Roman"/>
+        </w:rPr>
+        <w:t>VCONV(1,1), Y(1,1), ERR(1,1)</w:t>
+      </w:r>
+    </w:p>
+    <w:p>
+      <w:pPr>
+        <w:rPr>
+          <w:rFonts w:ascii="Times New Roman" w:hAnsi="Times New Roman"/>
+        </w:rPr>
+      </w:pPr>
+      <w:r>
+        <w:rPr>
+          <w:rFonts w:ascii="Times New Roman" w:hAnsi="Times New Roman"/>
+        </w:rPr>
+        <w:t>VCONV(1,2), Y(1,2), ERR(1,2)</w:t>
+      </w:r>
+    </w:p>
+    <w:p>
+      <w:pPr>
+        <w:rPr>
+          <w:rFonts w:ascii="Times New Roman" w:hAnsi="Times New Roman"/>
           <w:lang w:val="fr-CA"/>
         </w:rPr>
       </w:pPr>
@@ -17755,7 +17915,116 @@
           <w:rFonts w:ascii="Times New Roman" w:hAnsi="Times New Roman"/>
           <w:lang w:val="fr-CA"/>
         </w:rPr>
-        <w:t>VCONV(1,1), Y(1,1), ERR(1,1)</w:t>
+        <w:t>…</w:t>
+      </w:r>
+    </w:p>
+    <w:p>
+      <w:pPr>
+        <w:rPr>
+          <w:rFonts w:ascii="Times New Roman" w:hAnsi="Times New Roman"/>
+          <w:lang w:val="fr-FR"/>
+        </w:rPr>
+      </w:pPr>
+      <w:r>
+        <w:rPr>
+          <w:rFonts w:ascii="Times New Roman" w:hAnsi="Times New Roman"/>
+          <w:lang w:val="fr-FR"/>
+        </w:rPr>
+        <w:t>VCONV(1,NCONV), Y(1,NCONV), ERR(1,NCONV)</w:t>
+      </w:r>
+    </w:p>
+    <w:p>
+      <w:pPr>
+        <w:rPr>
+          <w:rFonts w:ascii="Times New Roman" w:hAnsi="Times New Roman"/>
+        </w:rPr>
+      </w:pPr>
+      <w:r>
+        <w:rPr>
+          <w:rFonts w:ascii="Times New Roman" w:hAnsi="Times New Roman"/>
+        </w:rPr>
+        <w:t>NCONV(2)</w:t>
+      </w:r>
+    </w:p>
+    <w:p>
+      <w:pPr>
+        <w:rPr>
+          <w:rFonts w:ascii="Times New Roman" w:hAnsi="Times New Roman"/>
+        </w:rPr>
+      </w:pPr>
+      <w:r>
+        <w:rPr>
+          <w:rFonts w:ascii="Times New Roman" w:hAnsi="Times New Roman"/>
+        </w:rPr>
+        <w:t>NAV(2)</w:t>
+      </w:r>
+    </w:p>
+    <w:p>
+      <w:pPr>
+        <w:ind w:left="567" w:hanging="567"/>
+        <w:rPr>
+          <w:rFonts w:ascii="Times New Roman" w:hAnsi="Times New Roman"/>
+        </w:rPr>
+      </w:pPr>
+      <w:r>
+        <w:rPr>
+          <w:rFonts w:ascii="Times New Roman" w:hAnsi="Times New Roman"/>
+        </w:rPr>
+        <w:t>FLAT(2,I), FLON(2,I), SOL_ ANG(2,I), EMISS_ANG(2,I), AZI_ANG(2,I), WGEOM(2,I)</w:t>
+      </w:r>
+    </w:p>
+    <w:p>
+      <w:pPr>
+        <w:ind w:left="567" w:hanging="567"/>
+        <w:rPr>
+          <w:rFonts w:ascii="Times New Roman" w:hAnsi="Times New Roman"/>
+        </w:rPr>
+      </w:pPr>
+      <w:r>
+        <w:rPr>
+          <w:rFonts w:ascii="Times New Roman" w:hAnsi="Times New Roman"/>
+        </w:rPr>
+        <w:t>…</w:t>
+      </w:r>
+    </w:p>
+    <w:p>
+      <w:pPr>
+        <w:ind w:left="567" w:hanging="567"/>
+        <w:rPr>
+          <w:rFonts w:ascii="Times New Roman" w:hAnsi="Times New Roman"/>
+        </w:rPr>
+      </w:pPr>
+      <w:r>
+        <w:rPr>
+          <w:rFonts w:ascii="Times New Roman" w:hAnsi="Times New Roman"/>
+        </w:rPr>
+        <w:t>FLAT(2,NAV(2)), FLON(2,NAV(2)), SOL_ ANG(2,NAV(2)), EMISS_ANG(2,NAV(2)), AZI_ANG(2,NAV(2)), WGEOM(2,NAV(2))</w:t>
+      </w:r>
+    </w:p>
+    <w:p>
+      <w:pPr>
+        <w:rPr>
+          <w:rFonts w:ascii="Times New Roman" w:hAnsi="Times New Roman"/>
+        </w:rPr>
+      </w:pPr>
+      <w:r>
+        <w:rPr>
+          <w:rFonts w:ascii="Times New Roman" w:hAnsi="Times New Roman"/>
+        </w:rPr>
+        <w:t>VCONV(2,1), Y(2,1), ERR(2,1)</w:t>
+      </w:r>
+    </w:p>
+    <w:p>
+      <w:pPr>
+        <w:rPr>
+          <w:rFonts w:ascii="Times New Roman" w:hAnsi="Times New Roman"/>
+        </w:rPr>
+      </w:pPr>
+      <w:r>
+        <w:rPr>
+          <w:rFonts w:ascii="Times New Roman" w:hAnsi="Times New Roman"/>
+        </w:rPr>
+        <w:t>VCONV(2,2), Y(2,2), ERR(2,2)</w:t>
       </w:r>
     </w:p>
     <w:p>
@@ -17769,145 +18038,6 @@
         <w:rPr>
           <w:rFonts w:ascii="Times New Roman" w:hAnsi="Times New Roman"/>
           <w:lang w:val="fr-CA"/>
-        </w:rPr>
-        <w:t>VCONV(1,2), Y(1,2), ERR(1,2)</w:t>
-      </w:r>
-    </w:p>
-    <w:p>
-      <w:pPr>
-        <w:rPr>
-          <w:rFonts w:ascii="Times New Roman" w:hAnsi="Times New Roman"/>
-        </w:rPr>
-      </w:pPr>
-      <w:r>
-        <w:rPr>
-          <w:rFonts w:ascii="Times New Roman" w:hAnsi="Times New Roman"/>
-        </w:rPr>
-        <w:t>…</w:t>
-      </w:r>
-    </w:p>
-    <w:p>
-      <w:pPr>
-        <w:rPr>
-          <w:rFonts w:ascii="Times New Roman" w:hAnsi="Times New Roman"/>
-          <w:lang w:val="fr-FR"/>
-        </w:rPr>
-      </w:pPr>
-      <w:r>
-        <w:rPr>
-          <w:rFonts w:ascii="Times New Roman" w:hAnsi="Times New Roman"/>
-          <w:lang w:val="fr-FR"/>
-        </w:rPr>
-        <w:t>VCONV(1,NCONV), Y(1,NCONV), ERR(1,NCONV)</w:t>
-      </w:r>
-    </w:p>
-    <w:p>
-      <w:pPr>
-        <w:rPr>
-          <w:rFonts w:ascii="Times New Roman" w:hAnsi="Times New Roman"/>
-        </w:rPr>
-      </w:pPr>
-      <w:r>
-        <w:rPr>
-          <w:rFonts w:ascii="Times New Roman" w:hAnsi="Times New Roman"/>
-        </w:rPr>
-        <w:t>NCONV(2)</w:t>
-      </w:r>
-    </w:p>
-    <w:p>
-      <w:pPr>
-        <w:rPr>
-          <w:rFonts w:ascii="Times New Roman" w:hAnsi="Times New Roman"/>
-        </w:rPr>
-      </w:pPr>
-      <w:r>
-        <w:rPr>
-          <w:rFonts w:ascii="Times New Roman" w:hAnsi="Times New Roman"/>
-        </w:rPr>
-        <w:t>NAV(2)</w:t>
-      </w:r>
-    </w:p>
-    <w:p>
-      <w:pPr>
-        <w:ind w:left="567" w:hanging="567"/>
-        <w:rPr>
-          <w:rFonts w:ascii="Times New Roman" w:hAnsi="Times New Roman"/>
-        </w:rPr>
-      </w:pPr>
-      <w:r>
-        <w:rPr>
-          <w:rFonts w:ascii="Times New Roman" w:hAnsi="Times New Roman"/>
-        </w:rPr>
-        <w:t>FLAT(2,I), FLON(2,I), SOL_ ANG(2,I), EMISS_ANG(2,I), AZI_ANG(2,I), WGEOM(2,I)</w:t>
-      </w:r>
-    </w:p>
-    <w:p>
-      <w:pPr>
-        <w:ind w:left="567" w:hanging="567"/>
-        <w:rPr>
-          <w:rFonts w:ascii="Times New Roman" w:hAnsi="Times New Roman"/>
-        </w:rPr>
-      </w:pPr>
-      <w:r>
-        <w:rPr>
-          <w:rFonts w:ascii="Times New Roman" w:hAnsi="Times New Roman"/>
-        </w:rPr>
-        <w:t>…</w:t>
-      </w:r>
-    </w:p>
-    <w:p>
-      <w:pPr>
-        <w:ind w:left="567" w:hanging="567"/>
-        <w:rPr>
-          <w:rFonts w:ascii="Times New Roman" w:hAnsi="Times New Roman"/>
-        </w:rPr>
-      </w:pPr>
-      <w:r>
-        <w:rPr>
-          <w:rFonts w:ascii="Times New Roman" w:hAnsi="Times New Roman"/>
-        </w:rPr>
-        <w:t>FLAT(2,NAV(2)), FLON(2,NAV(2)), SOL_ ANG(2,NAV(2)), EMISS_ANG(2,NAV(2)), AZI_ANG(2,NAV(2)), WGEOM(2,NAV(2))</w:t>
-      </w:r>
-    </w:p>
-    <w:p>
-      <w:pPr>
-        <w:rPr>
-          <w:rFonts w:ascii="Times New Roman" w:hAnsi="Times New Roman"/>
-          <w:lang w:val="fr-CA"/>
-        </w:rPr>
-      </w:pPr>
-      <w:r>
-        <w:rPr>
-          <w:rFonts w:ascii="Times New Roman" w:hAnsi="Times New Roman"/>
-          <w:lang w:val="fr-CA"/>
-        </w:rPr>
-        <w:t>VCONV(2,1), Y(2,1), ERR(2,1)</w:t>
-      </w:r>
-    </w:p>
-    <w:p>
-      <w:pPr>
-        <w:rPr>
-          <w:rFonts w:ascii="Times New Roman" w:hAnsi="Times New Roman"/>
-          <w:lang w:val="fr-CA"/>
-        </w:rPr>
-      </w:pPr>
-      <w:r>
-        <w:rPr>
-          <w:rFonts w:ascii="Times New Roman" w:hAnsi="Times New Roman"/>
-          <w:lang w:val="fr-CA"/>
-        </w:rPr>
-        <w:t>VCONV(2,2), Y(2,2), ERR(2,2)</w:t>
-      </w:r>
-    </w:p>
-    <w:p>
-      <w:pPr>
-        <w:rPr>
-          <w:rFonts w:ascii="Times New Roman" w:hAnsi="Times New Roman"/>
-        </w:rPr>
-      </w:pPr>
-      <w:r>
-        <w:rPr>
-          <w:rFonts w:ascii="Times New Roman" w:hAnsi="Times New Roman"/>
         </w:rPr>
         <w:t>…</w:t>
       </w:r>
@@ -18171,7 +18301,6 @@
         <w:rPr>
           <w:rFonts w:ascii="Times New Roman" w:hAnsi="Times New Roman"/>
         </w:rPr>
-        <w:lastRenderedPageBreak/>
         <w:t>NAV</w:t>
       </w:r>
       <w:r>
@@ -18214,7 +18343,14 @@
         <w:rPr>
           <w:rFonts w:ascii="Times New Roman" w:hAnsi="Times New Roman"/>
         </w:rPr>
-        <w:t xml:space="preserve">. NAV specifies how many individual spectra need to be calculated and averaged to simulate the measured field-of-view-averaged spectrum. The next NAV lines contain the integration point latitudes (FLAT), longitudes (FLON), viewing angles (SOL_ANG, EMISS_ANG, AZI_ANG) and weights (WGEOM). The angle definitions are outlined in Figure 1. Following this, there then follows the actual measured wavelengths/wavenumbers, spectrum and errors (all of length NCONV) which are read in and put in total measurement vector </w:t>
+        <w:t xml:space="preserve">. NAV </w:t>
+      </w:r>
+      <w:r>
+        <w:rPr>
+          <w:rFonts w:ascii="Times New Roman" w:hAnsi="Times New Roman"/>
+        </w:rPr>
+        <w:lastRenderedPageBreak/>
+        <w:t xml:space="preserve">specifies how many individual spectra need to be calculated and averaged to simulate the measured field-of-view-averaged spectrum. The next NAV lines contain the integration point latitudes (FLAT), longitudes (FLON), viewing angles (SOL_ANG, EMISS_ANG, AZI_ANG) and weights (WGEOM). The angle definitions are outlined in Figure 1. Following this, there then follows the actual measured wavelengths/wavenumbers, spectrum and errors (all of length NCONV) which are read in and put in total measurement vector </w:t>
       </w:r>
       <w:r>
         <w:rPr>
@@ -18284,7 +18420,7 @@
               <v:stroke joinstyle="miter"/>
               <v:path gradientshapeok="t" o:connecttype="rect"/>
             </v:shapetype>
-            <v:shape id="Text Box 14" o:spid="_x0000_s1036" type="#_x0000_t202" alt="" style="position:absolute;left:6426;top:8056;width:1275;height:450;visibility:visible;mso-wrap-style:square;v-text-anchor:top" filled="f" stroked="f">
+            <v:shape id="Text Box 14" o:spid="_x0000_s1036" type="#_x0000_t202" alt="" style="position:absolute;left:6426;top:8056;width:1275;height:450;visibility:visible" filled="f" stroked="f">
               <v:textbox>
                 <w:txbxContent>
                   <w:p>
@@ -18310,7 +18446,7 @@
             <v:shape id="Freeform 15" o:spid="_x0000_s1037" alt="" style="position:absolute;left:5476;top:7416;width:413;height:141;visibility:visible;mso-wrap-style:square;v-text-anchor:top" coordsize="495,169" path="m,169c28,141,52,111,90,94,133,75,186,75,225,49,252,31,280,6,315,4v60,-4,120,,180,e" filled="f">
               <v:path arrowok="t" o:connecttype="custom" o:connectlocs="0,141;75,78;188,41;263,3;413,3" o:connectangles="0,0,0,0,0"/>
             </v:shape>
-            <v:shape id="Text Box 16" o:spid="_x0000_s1038" type="#_x0000_t202" alt="" style="position:absolute;left:5002;top:6694;width:1200;height:588;visibility:visible;mso-wrap-style:square;v-text-anchor:top" filled="f" stroked="f">
+            <v:shape id="Text Box 16" o:spid="_x0000_s1038" type="#_x0000_t202" alt="" style="position:absolute;left:5002;top:6694;width:1200;height:588;visibility:visible" filled="f" stroked="f">
               <v:textbox>
                 <w:txbxContent>
                   <w:p>
@@ -18336,7 +18472,7 @@
             <v:shape id="Freeform 17" o:spid="_x0000_s1039" alt="" style="position:absolute;left:5889;top:7212;width:577;height:270;visibility:visible;mso-wrap-style:square;v-text-anchor:top" coordsize="693,324" path="m,24c198,33,303,,450,84v56,32,75,81,120,120c597,228,660,264,660,264v33,49,30,27,30,60e" filled="f">
               <v:path arrowok="t" o:connecttype="custom" o:connectlocs="0,20;375,70;475,170;550,220;575,270" o:connectangles="0,0,0,0,0"/>
             </v:shape>
-            <v:shape id="Text Box 18" o:spid="_x0000_s1040" type="#_x0000_t202" alt="" style="position:absolute;left:5926;top:6644;width:1113;height:588;visibility:visible;mso-wrap-style:square;v-text-anchor:top" filled="f" stroked="f">
+            <v:shape id="Text Box 18" o:spid="_x0000_s1040" type="#_x0000_t202" alt="" style="position:absolute;left:5926;top:6644;width:1113;height:588;visibility:visible" filled="f" stroked="f">
               <v:textbox>
                 <w:txbxContent>
                   <w:p>
@@ -18359,7 +18495,7 @@
                 </w:txbxContent>
               </v:textbox>
             </v:shape>
-            <v:shape id="Text Box 19" o:spid="_x0000_s1041" type="#_x0000_t202" alt="" style="position:absolute;left:7889;top:8569;width:700;height:438;visibility:visible;mso-wrap-style:square;v-text-anchor:top" filled="f" stroked="f">
+            <v:shape id="Text Box 19" o:spid="_x0000_s1041" type="#_x0000_t202" alt="" style="position:absolute;left:7889;top:8569;width:700;height:438;visibility:visible" filled="f" stroked="f">
               <v:textbox>
                 <w:txbxContent>
                   <w:p>
@@ -18382,7 +18518,7 @@
                 </w:txbxContent>
               </v:textbox>
             </v:shape>
-            <v:shape id="Text Box 20" o:spid="_x0000_s1042" type="#_x0000_t202" alt="" style="position:absolute;left:7902;top:6807;width:825;height:375;visibility:visible;mso-wrap-style:square;v-text-anchor:top" filled="f" stroked="f">
+            <v:shape id="Text Box 20" o:spid="_x0000_s1042" type="#_x0000_t202" alt="" style="position:absolute;left:7902;top:6807;width:825;height:375;visibility:visible" filled="f" stroked="f">
               <v:textbox>
                 <w:txbxContent>
                   <w:p>
@@ -18405,7 +18541,7 @@
                 </w:txbxContent>
               </v:textbox>
             </v:shape>
-            <v:shape id="Text Box 21" o:spid="_x0000_s1043" type="#_x0000_t202" alt="" style="position:absolute;left:5889;top:6044;width:888;height:463;visibility:visible;mso-wrap-style:square;v-text-anchor:top" filled="f" stroked="f">
+            <v:shape id="Text Box 21" o:spid="_x0000_s1043" type="#_x0000_t202" alt="" style="position:absolute;left:5889;top:6044;width:888;height:463;visibility:visible" filled="f" stroked="f">
               <v:textbox>
                 <w:txbxContent>
                   <w:p>
@@ -18433,6 +18569,7 @@
               <v:formulas/>
               <v:path arrowok="t" o:extrusionok="f" o:connecttype="custom" o:connectlocs="0,0;121,238;0,150" o:connectangles="0,0,0"/>
             </v:shape>
+            <w10:wrap type="none"/>
             <w10:anchorlock/>
           </v:group>
         </w:pict>
@@ -18620,105 +18757,105 @@
         <w:rPr>
           <w:rFonts w:ascii="Times New Roman" w:hAnsi="Times New Roman"/>
         </w:rPr>
+        <w:t xml:space="preserve">  0.477924949810444       0.292042683679684</w:t>
+      </w:r>
+    </w:p>
+    <w:p>
+      <w:pPr>
+        <w:jc w:val="both"/>
+        <w:rPr>
+          <w:rFonts w:ascii="Times New Roman" w:hAnsi="Times New Roman"/>
+        </w:rPr>
+      </w:pPr>
+      <w:r>
+        <w:rPr>
+          <w:rFonts w:ascii="Times New Roman" w:hAnsi="Times New Roman"/>
+        </w:rPr>
+        <w:t xml:space="preserve">  0.738773865105505       0.224889342063117</w:t>
+      </w:r>
+    </w:p>
+    <w:p>
+      <w:pPr>
+        <w:jc w:val="both"/>
+        <w:rPr>
+          <w:rFonts w:ascii="Times New Roman" w:hAnsi="Times New Roman"/>
+        </w:rPr>
+      </w:pPr>
+      <w:r>
+        <w:rPr>
+          <w:rFonts w:ascii="Times New Roman" w:hAnsi="Times New Roman"/>
+        </w:rPr>
+        <w:t xml:space="preserve">  0.919533908166459       0.133305990851069</w:t>
+      </w:r>
+    </w:p>
+    <w:p>
+      <w:pPr>
+        <w:jc w:val="both"/>
+        <w:rPr>
+          <w:rFonts w:ascii="Times New Roman" w:hAnsi="Times New Roman"/>
+        </w:rPr>
+      </w:pPr>
+      <w:r>
+        <w:rPr>
+          <w:rFonts w:ascii="Times New Roman" w:hAnsi="Times New Roman"/>
+        </w:rPr>
+        <w:t xml:space="preserve">   1.00000000000000        2.22222222222222D-002</w:t>
+      </w:r>
+    </w:p>
+    <w:p>
+      <w:pPr>
+        <w:jc w:val="both"/>
+        <w:rPr>
+          <w:rFonts w:ascii="Times New Roman" w:hAnsi="Times New Roman"/>
+        </w:rPr>
+      </w:pPr>
+      <w:r>
+        <w:rPr>
+          <w:rFonts w:ascii="Times New Roman" w:hAnsi="Times New Roman"/>
+        </w:rPr>
+        <w:t xml:space="preserve"> Number of fourier components :  0</w:t>
+      </w:r>
+    </w:p>
+    <w:p>
+      <w:pPr>
+        <w:jc w:val="both"/>
+        <w:rPr>
+          <w:rFonts w:ascii="Times New Roman" w:hAnsi="Times New Roman"/>
+        </w:rPr>
+      </w:pPr>
+      <w:r>
+        <w:rPr>
+          <w:rFonts w:ascii="Times New Roman" w:hAnsi="Times New Roman"/>
+        </w:rPr>
+        <w:t xml:space="preserve"> Number of azimuth angles for fourier analysis : 100</w:t>
+      </w:r>
+    </w:p>
+    <w:p>
+      <w:pPr>
+        <w:jc w:val="both"/>
+        <w:rPr>
+          <w:rFonts w:ascii="Times New Roman" w:hAnsi="Times New Roman"/>
+        </w:rPr>
+      </w:pPr>
+      <w:r>
+        <w:rPr>
+          <w:rFonts w:ascii="Times New Roman" w:hAnsi="Times New Roman"/>
+        </w:rPr>
+        <w:t xml:space="preserve"> Sunlight on(1) or off(0) :  1</w:t>
+      </w:r>
+    </w:p>
+    <w:p>
+      <w:pPr>
+        <w:jc w:val="both"/>
+        <w:rPr>
+          <w:rFonts w:ascii="Times New Roman" w:hAnsi="Times New Roman"/>
+        </w:rPr>
+      </w:pPr>
+      <w:r>
+        <w:rPr>
+          <w:rFonts w:ascii="Times New Roman" w:hAnsi="Times New Roman"/>
+        </w:rPr>
         <w:lastRenderedPageBreak/>
-        <w:t xml:space="preserve">  0.477924949810444       0.292042683679684</w:t>
-      </w:r>
-    </w:p>
-    <w:p>
-      <w:pPr>
-        <w:jc w:val="both"/>
-        <w:rPr>
-          <w:rFonts w:ascii="Times New Roman" w:hAnsi="Times New Roman"/>
-        </w:rPr>
-      </w:pPr>
-      <w:r>
-        <w:rPr>
-          <w:rFonts w:ascii="Times New Roman" w:hAnsi="Times New Roman"/>
-        </w:rPr>
-        <w:t xml:space="preserve">  0.738773865105505       0.224889342063117</w:t>
-      </w:r>
-    </w:p>
-    <w:p>
-      <w:pPr>
-        <w:jc w:val="both"/>
-        <w:rPr>
-          <w:rFonts w:ascii="Times New Roman" w:hAnsi="Times New Roman"/>
-        </w:rPr>
-      </w:pPr>
-      <w:r>
-        <w:rPr>
-          <w:rFonts w:ascii="Times New Roman" w:hAnsi="Times New Roman"/>
-        </w:rPr>
-        <w:t xml:space="preserve">  0.919533908166459       0.133305990851069</w:t>
-      </w:r>
-    </w:p>
-    <w:p>
-      <w:pPr>
-        <w:jc w:val="both"/>
-        <w:rPr>
-          <w:rFonts w:ascii="Times New Roman" w:hAnsi="Times New Roman"/>
-        </w:rPr>
-      </w:pPr>
-      <w:r>
-        <w:rPr>
-          <w:rFonts w:ascii="Times New Roman" w:hAnsi="Times New Roman"/>
-        </w:rPr>
-        <w:t xml:space="preserve">   1.00000000000000        2.22222222222222D-002</w:t>
-      </w:r>
-    </w:p>
-    <w:p>
-      <w:pPr>
-        <w:jc w:val="both"/>
-        <w:rPr>
-          <w:rFonts w:ascii="Times New Roman" w:hAnsi="Times New Roman"/>
-        </w:rPr>
-      </w:pPr>
-      <w:r>
-        <w:rPr>
-          <w:rFonts w:ascii="Times New Roman" w:hAnsi="Times New Roman"/>
-        </w:rPr>
-        <w:t xml:space="preserve"> Number of fourier components :  0</w:t>
-      </w:r>
-    </w:p>
-    <w:p>
-      <w:pPr>
-        <w:jc w:val="both"/>
-        <w:rPr>
-          <w:rFonts w:ascii="Times New Roman" w:hAnsi="Times New Roman"/>
-        </w:rPr>
-      </w:pPr>
-      <w:r>
-        <w:rPr>
-          <w:rFonts w:ascii="Times New Roman" w:hAnsi="Times New Roman"/>
-        </w:rPr>
-        <w:t xml:space="preserve"> Number of azimuth angles for fourier analysis : 100</w:t>
-      </w:r>
-    </w:p>
-    <w:p>
-      <w:pPr>
-        <w:jc w:val="both"/>
-        <w:rPr>
-          <w:rFonts w:ascii="Times New Roman" w:hAnsi="Times New Roman"/>
-        </w:rPr>
-      </w:pPr>
-      <w:r>
-        <w:rPr>
-          <w:rFonts w:ascii="Times New Roman" w:hAnsi="Times New Roman"/>
-        </w:rPr>
-        <w:t xml:space="preserve"> Sunlight on(1) or off(0) :  1</w:t>
-      </w:r>
-    </w:p>
-    <w:p>
-      <w:pPr>
-        <w:jc w:val="both"/>
-        <w:rPr>
-          <w:rFonts w:ascii="Times New Roman" w:hAnsi="Times New Roman"/>
-        </w:rPr>
-      </w:pPr>
-      <w:r>
-        <w:rPr>
-          <w:rFonts w:ascii="Times New Roman" w:hAnsi="Times New Roman"/>
-        </w:rPr>
         <w:t xml:space="preserve"> Distance from Sun (AU) :   5.200</w:t>
       </w:r>
     </w:p>
@@ -19125,109 +19262,109 @@
         <w:rPr>
           <w:rFonts w:ascii="Times New Roman" w:hAnsi="Times New Roman"/>
         </w:rPr>
+        <w:t>If ICLOUD(I,J) is set to 1, then aerosol type I contributes to the broken cloud at level J, which has a fractional cloud cover of FRAC(J). If ICLOUD(I,J) is set to 0, then aerosol I is treated as being part of a uniform haze.</w:t>
+      </w:r>
+    </w:p>
+    <w:p>
+      <w:pPr>
+        <w:jc w:val="both"/>
+        <w:rPr>
+          <w:rFonts w:ascii="Times New Roman" w:hAnsi="Times New Roman"/>
+        </w:rPr>
+      </w:pPr>
+    </w:p>
+    <w:p>
+      <w:pPr>
+        <w:jc w:val="both"/>
+        <w:outlineLvl w:val="1"/>
+        <w:rPr>
+          <w:rFonts w:ascii="Times New Roman" w:hAnsi="Times New Roman"/>
+          <w:b/>
+        </w:rPr>
+      </w:pPr>
+      <w:r>
+        <w:rPr>
+          <w:rFonts w:ascii="Times New Roman" w:hAnsi="Times New Roman"/>
+          <w:b/>
+        </w:rPr>
+        <w:t>3.6</w:t>
+      </w:r>
+      <w:r>
+        <w:rPr>
+          <w:rFonts w:ascii="Times New Roman" w:hAnsi="Times New Roman"/>
+          <w:b/>
+        </w:rPr>
+        <w:t xml:space="preserve"> </w:t>
+      </w:r>
+      <w:r>
+        <w:rPr>
+          <w:rFonts w:ascii="Times New Roman" w:hAnsi="Times New Roman"/>
+          <w:b/>
+        </w:rPr>
+        <w:t xml:space="preserve">Reference Solar/Stellar Spectrum </w:t>
+      </w:r>
+      <w:r>
+        <w:rPr>
+          <w:rFonts w:ascii="Times New Roman" w:hAnsi="Times New Roman"/>
+          <w:b/>
+        </w:rPr>
+        <w:t xml:space="preserve">.sol </w:t>
+      </w:r>
+      <w:r>
+        <w:rPr>
+          <w:rFonts w:ascii="Times New Roman" w:hAnsi="Times New Roman"/>
+          <w:b/>
+        </w:rPr>
+        <w:t>File.</w:t>
+      </w:r>
+    </w:p>
+    <w:p>
+      <w:pPr>
+        <w:jc w:val="both"/>
+        <w:rPr>
+          <w:rFonts w:ascii="Times New Roman" w:hAnsi="Times New Roman"/>
+          <w:b/>
+        </w:rPr>
+      </w:pPr>
+    </w:p>
+    <w:p>
+      <w:pPr>
+        <w:jc w:val="both"/>
+        <w:rPr>
+          <w:rFonts w:ascii="Times New Roman" w:hAnsi="Times New Roman"/>
+        </w:rPr>
+      </w:pPr>
+      <w:r>
+        <w:rPr>
+          <w:rFonts w:ascii="Times New Roman" w:hAnsi="Times New Roman"/>
+        </w:rPr>
+        <w:t xml:space="preserve">This file </w:t>
+      </w:r>
+      <w:r>
+        <w:rPr>
+          <w:rFonts w:ascii="Times New Roman" w:hAnsi="Times New Roman"/>
+        </w:rPr>
+        <w:t xml:space="preserve">(&lt;runname&gt;.sol) </w:t>
+      </w:r>
+      <w:r>
+        <w:rPr>
+          <w:rFonts w:ascii="Times New Roman" w:hAnsi="Times New Roman"/>
+        </w:rPr>
+        <w:t xml:space="preserve">contains the name of the solar or stellar spectrum file, which is assumed to reside in the raddata/ directory. </w:t>
+      </w:r>
+    </w:p>
+    <w:p>
+      <w:pPr>
+        <w:jc w:val="both"/>
+        <w:rPr>
+          <w:rFonts w:ascii="Times New Roman" w:hAnsi="Times New Roman"/>
+        </w:rPr>
+      </w:pPr>
+      <w:r>
+        <w:rPr>
+          <w:rFonts w:ascii="Times New Roman" w:hAnsi="Times New Roman"/>
+        </w:rPr>
         <w:lastRenderedPageBreak/>
-        <w:t>If ICLOUD(I,J) is set to 1, then aerosol type I contributes to the broken cloud at level J, which has a fractional cloud cover of FRAC(J). If ICLOUD(I,J) is set to 0, then aerosol I is treated as being part of a uniform haze.</w:t>
-      </w:r>
-    </w:p>
-    <w:p>
-      <w:pPr>
-        <w:jc w:val="both"/>
-        <w:rPr>
-          <w:rFonts w:ascii="Times New Roman" w:hAnsi="Times New Roman"/>
-        </w:rPr>
-      </w:pPr>
-    </w:p>
-    <w:p>
-      <w:pPr>
-        <w:jc w:val="both"/>
-        <w:outlineLvl w:val="1"/>
-        <w:rPr>
-          <w:rFonts w:ascii="Times New Roman" w:hAnsi="Times New Roman"/>
-          <w:b/>
-        </w:rPr>
-      </w:pPr>
-      <w:r>
-        <w:rPr>
-          <w:rFonts w:ascii="Times New Roman" w:hAnsi="Times New Roman"/>
-          <w:b/>
-        </w:rPr>
-        <w:t>3.6</w:t>
-      </w:r>
-      <w:r>
-        <w:rPr>
-          <w:rFonts w:ascii="Times New Roman" w:hAnsi="Times New Roman"/>
-          <w:b/>
-        </w:rPr>
-        <w:t xml:space="preserve"> </w:t>
-      </w:r>
-      <w:r>
-        <w:rPr>
-          <w:rFonts w:ascii="Times New Roman" w:hAnsi="Times New Roman"/>
-          <w:b/>
-        </w:rPr>
-        <w:t xml:space="preserve">Reference Solar/Stellar Spectrum </w:t>
-      </w:r>
-      <w:r>
-        <w:rPr>
-          <w:rFonts w:ascii="Times New Roman" w:hAnsi="Times New Roman"/>
-          <w:b/>
-        </w:rPr>
-        <w:t xml:space="preserve">.sol </w:t>
-      </w:r>
-      <w:r>
-        <w:rPr>
-          <w:rFonts w:ascii="Times New Roman" w:hAnsi="Times New Roman"/>
-          <w:b/>
-        </w:rPr>
-        <w:t>File.</w:t>
-      </w:r>
-    </w:p>
-    <w:p>
-      <w:pPr>
-        <w:jc w:val="both"/>
-        <w:rPr>
-          <w:rFonts w:ascii="Times New Roman" w:hAnsi="Times New Roman"/>
-          <w:b/>
-        </w:rPr>
-      </w:pPr>
-    </w:p>
-    <w:p>
-      <w:pPr>
-        <w:jc w:val="both"/>
-        <w:rPr>
-          <w:rFonts w:ascii="Times New Roman" w:hAnsi="Times New Roman"/>
-        </w:rPr>
-      </w:pPr>
-      <w:r>
-        <w:rPr>
-          <w:rFonts w:ascii="Times New Roman" w:hAnsi="Times New Roman"/>
-        </w:rPr>
-        <w:t xml:space="preserve">This file </w:t>
-      </w:r>
-      <w:r>
-        <w:rPr>
-          <w:rFonts w:ascii="Times New Roman" w:hAnsi="Times New Roman"/>
-        </w:rPr>
-        <w:t xml:space="preserve">(&lt;runname&gt;.sol) </w:t>
-      </w:r>
-      <w:r>
-        <w:rPr>
-          <w:rFonts w:ascii="Times New Roman" w:hAnsi="Times New Roman"/>
-        </w:rPr>
-        <w:t xml:space="preserve">contains the name of the solar or stellar spectrum file, which is assumed to reside in the raddata/ directory. </w:t>
-      </w:r>
-    </w:p>
-    <w:p>
-      <w:pPr>
-        <w:jc w:val="both"/>
-        <w:rPr>
-          <w:rFonts w:ascii="Times New Roman" w:hAnsi="Times New Roman"/>
-        </w:rPr>
-      </w:pPr>
-      <w:r>
-        <w:rPr>
-          <w:rFonts w:ascii="Times New Roman" w:hAnsi="Times New Roman"/>
-        </w:rPr>
         <w:t xml:space="preserve">The solar/stellar spectral file format is as follows. The file </w:t>
       </w:r>
       <w:r>
@@ -20310,7 +20447,6 @@
         <w:rPr>
           <w:rFonts w:ascii="Times New Roman" w:hAnsi="Times New Roman"/>
         </w:rPr>
-        <w:lastRenderedPageBreak/>
         <w:t>IPTF</w:t>
       </w:r>
       <w:r>
@@ -20452,6 +20588,7 @@
         <w:rPr>
           <w:rFonts w:ascii="Times New Roman" w:hAnsi="Times New Roman"/>
         </w:rPr>
+        <w:lastRenderedPageBreak/>
         <w:t>This file (&lt;runname.rfl&gt;), if present, contains the following lines:</w:t>
       </w:r>
     </w:p>
@@ -21362,7 +21499,6 @@
           <w:szCs w:val="24"/>
           <w:lang w:val="en-US"/>
         </w:rPr>
-        <w:lastRenderedPageBreak/>
         <w:t>erratic retrieval behavior. Therefore, to s</w:t>
       </w:r>
       <w:r>
@@ -21559,6 +21695,7 @@
         <w:rPr>
           <w:rFonts w:ascii="Times New Roman" w:hAnsi="Times New Roman"/>
         </w:rPr>
+        <w:lastRenderedPageBreak/>
         <w:t xml:space="preserve">The hard limits previously used by </w:t>
       </w:r>
       <w:r>
@@ -22142,92 +22279,98 @@
         <w:rPr>
           <w:rFonts w:ascii="Times New Roman" w:hAnsi="Times New Roman"/>
         </w:rPr>
+        <w:t>A &lt;runname</w:t>
+      </w:r>
+      <w:r>
+        <w:rPr>
+          <w:rFonts w:ascii="Times New Roman" w:hAnsi="Times New Roman"/>
+        </w:rPr>
+        <w:t>.lbl</w:t>
+      </w:r>
+      <w:r>
+        <w:rPr>
+          <w:rFonts w:ascii="Times New Roman" w:hAnsi="Times New Roman"/>
+        </w:rPr>
+        <w:t>&gt;</w:t>
+      </w:r>
+      <w:r>
+        <w:rPr>
+          <w:rFonts w:ascii="Times New Roman" w:hAnsi="Times New Roman"/>
+        </w:rPr>
+        <w:t xml:space="preserve"> file is required. The first line of this </w:t>
+      </w:r>
+      <w:r>
+        <w:rPr>
+          <w:rFonts w:ascii="Times New Roman" w:hAnsi="Times New Roman"/>
+        </w:rPr>
+        <w:t xml:space="preserve">file </w:t>
+      </w:r>
+      <w:r>
+        <w:rPr>
+          <w:rFonts w:ascii="Times New Roman" w:hAnsi="Times New Roman"/>
+        </w:rPr>
+        <w:t>c</w:t>
+      </w:r>
+      <w:r>
+        <w:rPr>
+          <w:rFonts w:ascii="Times New Roman" w:hAnsi="Times New Roman"/>
+        </w:rPr>
+        <w:t xml:space="preserve">ontains the wavenumber </w:t>
+      </w:r>
+      <w:r>
+        <w:rPr>
+          <w:rFonts w:ascii="Times New Roman" w:hAnsi="Times New Roman"/>
+        </w:rPr>
+        <w:t xml:space="preserve">range </w:t>
+      </w:r>
+      <w:r>
+        <w:rPr>
+          <w:rFonts w:ascii="Times New Roman" w:hAnsi="Times New Roman"/>
+        </w:rPr>
+        <w:t xml:space="preserve">(VMIN,VMAX) </w:t>
+      </w:r>
+      <w:r>
+        <w:rPr>
+          <w:rFonts w:ascii="Times New Roman" w:hAnsi="Times New Roman"/>
+        </w:rPr>
+        <w:t xml:space="preserve">required to calculate the radiance over the wavelength/wavenumber range specified in the &lt;runname&gt;.spx file, together with the </w:t>
+      </w:r>
+      <w:r>
+        <w:rPr>
+          <w:rFonts w:ascii="Times New Roman" w:hAnsi="Times New Roman"/>
+        </w:rPr>
+        <w:t xml:space="preserve">required wavenumber step for the LBL calculation. </w:t>
+      </w:r>
+      <w:r>
+        <w:rPr>
+          <w:rFonts w:ascii="Copperplate" w:hAnsi="Copperplate"/>
+        </w:rPr>
+        <w:t>Nemesis</w:t>
+      </w:r>
+      <w:r>
+        <w:rPr>
+          <w:rFonts w:ascii="Times New Roman" w:hAnsi="Times New Roman"/>
+        </w:rPr>
+        <w:t xml:space="preserve"> will calculate the LBL spectrum over this range with this step and then convolve with the instrument function specified by the &lt;runname&gt;.spx and &lt;runname.sha&gt; files. The code does not use an adaptive integrator and so the user needs to ensure that the calculation is performed at sufficient precision to model accu</w:t>
+      </w:r>
+      <w:r>
+        <w:rPr>
+          <w:rFonts w:ascii="Times New Roman" w:hAnsi="Times New Roman"/>
+        </w:rPr>
+        <w:t xml:space="preserve">rately the absorption features. </w:t>
+      </w:r>
+      <w:r>
+        <w:rPr>
+          <w:rFonts w:ascii="Times New Roman" w:hAnsi="Times New Roman"/>
+        </w:rPr>
+        <w:t xml:space="preserve">The second line contains the LBL parameters: WING, VREL and VCUTOFF. These are described more fully in </w:t>
+      </w:r>
+      <w:r>
+        <w:rPr>
+          <w:rFonts w:ascii="Times New Roman" w:hAnsi="Times New Roman"/>
+        </w:rPr>
         <w:lastRenderedPageBreak/>
-        <w:t>A &lt;runname</w:t>
-      </w:r>
-      <w:r>
-        <w:rPr>
-          <w:rFonts w:ascii="Times New Roman" w:hAnsi="Times New Roman"/>
-        </w:rPr>
-        <w:t>.lbl</w:t>
-      </w:r>
-      <w:r>
-        <w:rPr>
-          <w:rFonts w:ascii="Times New Roman" w:hAnsi="Times New Roman"/>
-        </w:rPr>
-        <w:t>&gt;</w:t>
-      </w:r>
-      <w:r>
-        <w:rPr>
-          <w:rFonts w:ascii="Times New Roman" w:hAnsi="Times New Roman"/>
-        </w:rPr>
-        <w:t xml:space="preserve"> file is required. The first line of this </w:t>
-      </w:r>
-      <w:r>
-        <w:rPr>
-          <w:rFonts w:ascii="Times New Roman" w:hAnsi="Times New Roman"/>
-        </w:rPr>
-        <w:t xml:space="preserve">file </w:t>
-      </w:r>
-      <w:r>
-        <w:rPr>
-          <w:rFonts w:ascii="Times New Roman" w:hAnsi="Times New Roman"/>
-        </w:rPr>
-        <w:t>c</w:t>
-      </w:r>
-      <w:r>
-        <w:rPr>
-          <w:rFonts w:ascii="Times New Roman" w:hAnsi="Times New Roman"/>
-        </w:rPr>
-        <w:t xml:space="preserve">ontains the wavenumber </w:t>
-      </w:r>
-      <w:r>
-        <w:rPr>
-          <w:rFonts w:ascii="Times New Roman" w:hAnsi="Times New Roman"/>
-        </w:rPr>
-        <w:t xml:space="preserve">range </w:t>
-      </w:r>
-      <w:r>
-        <w:rPr>
-          <w:rFonts w:ascii="Times New Roman" w:hAnsi="Times New Roman"/>
-        </w:rPr>
-        <w:t xml:space="preserve">(VMIN,VMAX) </w:t>
-      </w:r>
-      <w:r>
-        <w:rPr>
-          <w:rFonts w:ascii="Times New Roman" w:hAnsi="Times New Roman"/>
-        </w:rPr>
-        <w:t xml:space="preserve">required to calculate the radiance over the wavelength/wavenumber range specified in the &lt;runname&gt;.spx file, together with the </w:t>
-      </w:r>
-      <w:r>
-        <w:rPr>
-          <w:rFonts w:ascii="Times New Roman" w:hAnsi="Times New Roman"/>
-        </w:rPr>
-        <w:t xml:space="preserve">required wavenumber step for the LBL calculation. </w:t>
-      </w:r>
-      <w:r>
-        <w:rPr>
-          <w:rFonts w:ascii="Copperplate" w:hAnsi="Copperplate"/>
-        </w:rPr>
-        <w:t>Nemesis</w:t>
-      </w:r>
-      <w:r>
-        <w:rPr>
-          <w:rFonts w:ascii="Times New Roman" w:hAnsi="Times New Roman"/>
-        </w:rPr>
-        <w:t xml:space="preserve"> will calculate the LBL spectrum over this range with this step and then convolve with the instrument function specified by the &lt;runname&gt;.spx and &lt;runname.sha&gt; files. The code does not use an adaptive integrator and so the user needs to ensure that the calculation is performed at sufficient precision to model accu</w:t>
-      </w:r>
-      <w:r>
-        <w:rPr>
-          <w:rFonts w:ascii="Times New Roman" w:hAnsi="Times New Roman"/>
-        </w:rPr>
-        <w:t xml:space="preserve">rately the absorption features. </w:t>
-      </w:r>
-      <w:r>
-        <w:rPr>
-          <w:rFonts w:ascii="Times New Roman" w:hAnsi="Times New Roman"/>
-        </w:rPr>
-        <w:t xml:space="preserve">The second line contains the LBL parameters: WING, VREL and VCUTOFF. These are described more fully in the accompanying </w:t>
+        <w:t xml:space="preserve">the accompanying </w:t>
       </w:r>
       <w:r>
         <w:rPr>
@@ -22965,6 +23108,7 @@
         <w:rPr>
           <w:rFonts w:ascii="Times New Roman" w:hAnsi="Times New Roman"/>
         </w:rPr>
+        <w:lastRenderedPageBreak/>
         <w:t xml:space="preserve">Since the last version of </w:t>
       </w:r>
       <w:r>
@@ -23391,112 +23535,112 @@
         <w:rPr>
           <w:rFonts w:ascii="Times New Roman" w:hAnsi="Times New Roman"/>
         </w:rPr>
+        <w:t>where ISPACE, ISCAT and ILBL are as defined elsewhere, and OCCULT and INUM are as defined below.</w:t>
+      </w:r>
+    </w:p>
+    <w:p>
+      <w:pPr>
+        <w:ind w:firstLine="720"/>
+        <w:jc w:val="both"/>
+        <w:rPr>
+          <w:rFonts w:ascii="Times New Roman" w:hAnsi="Times New Roman"/>
+        </w:rPr>
+      </w:pPr>
+      <w:r>
+        <w:rPr>
+          <w:rFonts w:ascii="Times New Roman" w:hAnsi="Times New Roman"/>
+        </w:rPr>
+        <w:t>The transmission</w:t>
+      </w:r>
+      <w:r>
+        <w:rPr>
+          <w:rFonts w:ascii="Times New Roman" w:hAnsi="Times New Roman"/>
+        </w:rPr>
+        <w:t xml:space="preserve"> </w:t>
+      </w:r>
+      <w:r>
+        <w:rPr>
+          <w:rFonts w:ascii="Times New Roman" w:hAnsi="Times New Roman"/>
+        </w:rPr>
+        <w:t>and/or thermal emission for these tangent paths</w:t>
+      </w:r>
+      <w:r>
+        <w:rPr>
+          <w:rFonts w:ascii="Times New Roman" w:hAnsi="Times New Roman"/>
+        </w:rPr>
+        <w:t xml:space="preserve"> are calculated once and then interpolated to the actual tangent altitude required. </w:t>
+      </w:r>
+      <w:r>
+        <w:rPr>
+          <w:rFonts w:ascii="Times New Roman" w:hAnsi="Times New Roman"/>
+        </w:rPr>
+        <w:t>The OCCULT parameter controls what sort of limb calculation is required. The options are:</w:t>
+      </w:r>
+    </w:p>
+    <w:p>
+      <w:pPr>
+        <w:ind w:firstLine="720"/>
+        <w:jc w:val="both"/>
+        <w:rPr>
+          <w:rFonts w:ascii="Times New Roman" w:hAnsi="Times New Roman"/>
+        </w:rPr>
+      </w:pPr>
+      <w:r>
+        <w:rPr>
+          <w:rFonts w:ascii="Times New Roman" w:hAnsi="Times New Roman"/>
+        </w:rPr>
+        <w:t>OCCULT = 0. Thermal emission calculation only</w:t>
+      </w:r>
+    </w:p>
+    <w:p>
+      <w:pPr>
+        <w:ind w:firstLine="720"/>
+        <w:jc w:val="both"/>
+        <w:rPr>
+          <w:rFonts w:ascii="Times New Roman" w:hAnsi="Times New Roman"/>
+        </w:rPr>
+      </w:pPr>
+      <w:r>
+        <w:rPr>
+          <w:rFonts w:ascii="Times New Roman" w:hAnsi="Times New Roman"/>
+        </w:rPr>
+        <w:t xml:space="preserve">OCCULT = 1. Solar </w:t>
+      </w:r>
+      <w:r>
+        <w:rPr>
+          <w:rFonts w:ascii="Times New Roman" w:hAnsi="Times New Roman"/>
+        </w:rPr>
+        <w:t>irradiance*transmission + thermal emission</w:t>
+      </w:r>
+    </w:p>
+    <w:p>
+      <w:pPr>
+        <w:ind w:firstLine="720"/>
+        <w:jc w:val="both"/>
+        <w:rPr>
+          <w:rFonts w:ascii="Times New Roman" w:hAnsi="Times New Roman"/>
+        </w:rPr>
+      </w:pPr>
+      <w:r>
+        <w:rPr>
+          <w:rFonts w:ascii="Times New Roman" w:hAnsi="Times New Roman"/>
+        </w:rPr>
+        <w:t>OCCULT = 2. Transmission calculation only</w:t>
+      </w:r>
+    </w:p>
+    <w:p>
+      <w:pPr>
+        <w:ind w:firstLine="720"/>
+        <w:jc w:val="both"/>
+        <w:rPr>
+          <w:rFonts w:ascii="Times New Roman" w:hAnsi="Times New Roman"/>
+        </w:rPr>
+      </w:pPr>
+      <w:r>
+        <w:rPr>
+          <w:rFonts w:ascii="Times New Roman" w:hAnsi="Times New Roman"/>
+        </w:rPr>
         <w:lastRenderedPageBreak/>
-        <w:t>where ISPACE, ISCAT and ILBL are as defined elsewhere, and OCCULT and INUM are as defined below.</w:t>
-      </w:r>
-    </w:p>
-    <w:p>
-      <w:pPr>
-        <w:ind w:firstLine="720"/>
-        <w:jc w:val="both"/>
-        <w:rPr>
-          <w:rFonts w:ascii="Times New Roman" w:hAnsi="Times New Roman"/>
-        </w:rPr>
-      </w:pPr>
-      <w:r>
-        <w:rPr>
-          <w:rFonts w:ascii="Times New Roman" w:hAnsi="Times New Roman"/>
-        </w:rPr>
-        <w:t>The transmission</w:t>
-      </w:r>
-      <w:r>
-        <w:rPr>
-          <w:rFonts w:ascii="Times New Roman" w:hAnsi="Times New Roman"/>
-        </w:rPr>
-        <w:t xml:space="preserve"> </w:t>
-      </w:r>
-      <w:r>
-        <w:rPr>
-          <w:rFonts w:ascii="Times New Roman" w:hAnsi="Times New Roman"/>
-        </w:rPr>
-        <w:t>and/or thermal emission for these tangent paths</w:t>
-      </w:r>
-      <w:r>
-        <w:rPr>
-          <w:rFonts w:ascii="Times New Roman" w:hAnsi="Times New Roman"/>
-        </w:rPr>
-        <w:t xml:space="preserve"> are calculated once and then interpolated to the actual tangent altitude required. </w:t>
-      </w:r>
-      <w:r>
-        <w:rPr>
-          <w:rFonts w:ascii="Times New Roman" w:hAnsi="Times New Roman"/>
-        </w:rPr>
-        <w:t>The OCCULT parameter controls what sort of limb calculation is required. The options are:</w:t>
-      </w:r>
-    </w:p>
-    <w:p>
-      <w:pPr>
-        <w:ind w:firstLine="720"/>
-        <w:jc w:val="both"/>
-        <w:rPr>
-          <w:rFonts w:ascii="Times New Roman" w:hAnsi="Times New Roman"/>
-        </w:rPr>
-      </w:pPr>
-      <w:r>
-        <w:rPr>
-          <w:rFonts w:ascii="Times New Roman" w:hAnsi="Times New Roman"/>
-        </w:rPr>
-        <w:t>OCCULT = 0. Thermal emission calculation only</w:t>
-      </w:r>
-    </w:p>
-    <w:p>
-      <w:pPr>
-        <w:ind w:firstLine="720"/>
-        <w:jc w:val="both"/>
-        <w:rPr>
-          <w:rFonts w:ascii="Times New Roman" w:hAnsi="Times New Roman"/>
-        </w:rPr>
-      </w:pPr>
-      <w:r>
-        <w:rPr>
-          <w:rFonts w:ascii="Times New Roman" w:hAnsi="Times New Roman"/>
-        </w:rPr>
-        <w:t xml:space="preserve">OCCULT = 1. Solar </w:t>
-      </w:r>
-      <w:r>
-        <w:rPr>
-          <w:rFonts w:ascii="Times New Roman" w:hAnsi="Times New Roman"/>
-        </w:rPr>
-        <w:t>irradiance*transmission + thermal emission</w:t>
-      </w:r>
-    </w:p>
-    <w:p>
-      <w:pPr>
-        <w:ind w:firstLine="720"/>
-        <w:jc w:val="both"/>
-        <w:rPr>
-          <w:rFonts w:ascii="Times New Roman" w:hAnsi="Times New Roman"/>
-        </w:rPr>
-      </w:pPr>
-      <w:r>
-        <w:rPr>
-          <w:rFonts w:ascii="Times New Roman" w:hAnsi="Times New Roman"/>
-        </w:rPr>
-        <w:t>OCCULT = 2. Transmission calculation only</w:t>
-      </w:r>
-    </w:p>
-    <w:p>
-      <w:pPr>
-        <w:ind w:firstLine="720"/>
-        <w:jc w:val="both"/>
-        <w:rPr>
-          <w:rFonts w:ascii="Times New Roman" w:hAnsi="Times New Roman"/>
-        </w:rPr>
-      </w:pPr>
-      <w:r>
-        <w:rPr>
-          <w:rFonts w:ascii="Times New Roman" w:hAnsi="Times New Roman"/>
-        </w:rPr>
         <w:t>OCCULT = 3. (Solar irradiance*transmission + thermal emission)/</w:t>
       </w:r>
     </w:p>
@@ -24110,7 +24254,6 @@
         <w:rPr>
           <w:rFonts w:ascii="Times New Roman" w:hAnsi="Times New Roman"/>
         </w:rPr>
-        <w:lastRenderedPageBreak/>
         <w:t>3</w:t>
       </w:r>
       <w:r>
@@ -24259,7 +24402,14 @@
         <w:rPr>
           <w:rFonts w:ascii="Times New Roman" w:hAnsi="Times New Roman"/>
         </w:rPr>
-        <w:t>The same inputs are always required even when they’re not actually necessary! Hence, you need to provide a number for scloudNNwave and surface temperature even for calculations where these numbers are irrelevant. The basic advantage of CIRSdrv_wave is that it can run on ANY .pat file and so can test situations outside of the usual Nemesis-like calculations. For example, you can use it to calculate transmission weighting functions. The output of CIRSdrv_wave is an ASCII file containing the computed spectra for each path defined in the .pat file. Two spectra are output per path, one which is the raw spectrum calculated at the k-table wavelengths/wavenumbers spanning the requested range and the second is this spectrum convolved with a box of width FWHM (defined in the .pat file) and output at the wavelengths/wavenumbers specified in the .pat file.</w:t>
+        <w:t xml:space="preserve">The same inputs are always required even when they’re not actually necessary! Hence, you need to provide a number for scloudNNwave and surface temperature </w:t>
+      </w:r>
+      <w:r>
+        <w:rPr>
+          <w:rFonts w:ascii="Times New Roman" w:hAnsi="Times New Roman"/>
+        </w:rPr>
+        <w:lastRenderedPageBreak/>
+        <w:t>even for calculations where these numbers are irrelevant. The basic advantage of CIRSdrv_wave is that it can run on ANY .pat file and so can test situations outside of the usual Nemesis-like calculations. For example, you can use it to calculate transmission weighting functions. The output of CIRSdrv_wave is an ASCII file containing the computed spectra for each path defined in the .pat file. Two spectra are output per path, one which is the raw spectrum calculated at the k-table wavelengths/wavenumbers spanning the requested range and the second is this spectrum convolved with a box of width FWHM (defined in the .pat file) and output at the wavelengths/wavenumbers specified in the .pat file.</w:t>
       </w:r>
     </w:p>
     <w:p>
@@ -24852,7 +25002,7 @@
             <v:path o:extrusionok="f" gradientshapeok="t" o:connecttype="rect"/>
             <o:lock v:ext="edit" aspectratio="t"/>
           </v:shapetype>
-          <v:shape id="_x0000_i1038" type="#_x0000_t75" alt="" style="width:282.1pt;height:22.7pt;mso-width-percent:0;mso-height-percent:0;mso-width-percent:0;mso-height-percent:0" fillcolor="window">
+          <v:shape id="_x0000_i1026" type="#_x0000_t75" alt="" style="width:281.9pt;height:22.4pt;mso-width-percent:0;mso-height-percent:0;mso-width-percent:0;mso-height-percent:0" fillcolor="window">
             <v:imagedata r:id="rId15" o:title=""/>
           </v:shape>
         </w:pict>
@@ -25003,6 +25153,7 @@
         <w:rPr>
           <w:rFonts w:ascii="Times New Roman" w:hAnsi="Times New Roman"/>
         </w:rPr>
+        <w:lastRenderedPageBreak/>
         <w:t>In Conrath’s retrieval method (as I understand it!) the formalism is slightly different:</w:t>
       </w:r>
     </w:p>
@@ -25027,7 +25178,7 @@
           <w:position w:val="-18"/>
         </w:rPr>
         <w:pict>
-          <v:shape id="_x0000_i1037" type="#_x0000_t75" alt="" style="width:4in;height:26.65pt;mso-width-percent:0;mso-height-percent:0;mso-width-percent:0;mso-height-percent:0" fillcolor="window">
+          <v:shape id="_x0000_i1027" type="#_x0000_t75" alt="" style="width:4in;height:26.5pt;mso-width-percent:0;mso-height-percent:0;mso-width-percent:0;mso-height-percent:0" fillcolor="window">
             <v:imagedata r:id="rId16" o:title=""/>
           </v:shape>
         </w:pict>
@@ -25060,7 +25211,7 @@
           <w:position w:val="-12"/>
         </w:rPr>
         <w:pict>
-          <v:shape id="_x0000_i1036" type="#_x0000_t75" alt="" style="width:11.85pt;height:19.75pt;mso-width-percent:0;mso-height-percent:0;mso-width-percent:0;mso-height-percent:0">
+          <v:shape id="_x0000_i1028" type="#_x0000_t75" alt="" style="width:11.55pt;height:19.7pt;mso-width-percent:0;mso-height-percent:0;mso-width-percent:0;mso-height-percent:0">
             <v:imagedata r:id="rId17" o:title=""/>
           </v:shape>
         </w:pict>
@@ -25211,7 +25362,7 @@
           <w:position w:val="-16"/>
         </w:rPr>
         <w:pict>
-          <v:shape id="_x0000_i1035" type="#_x0000_t75" alt="" style="width:98.65pt;height:22.7pt;mso-width-percent:0;mso-height-percent:0;mso-width-percent:0;mso-height-percent:0">
+          <v:shape id="_x0000_i1029" type="#_x0000_t75" alt="" style="width:98.5pt;height:22.4pt;mso-width-percent:0;mso-height-percent:0;mso-width-percent:0;mso-height-percent:0">
             <v:imagedata r:id="rId18" o:title=""/>
           </v:shape>
         </w:pict>
@@ -25312,7 +25463,7 @@
           <w:position w:val="-16"/>
         </w:rPr>
         <w:pict>
-          <v:shape id="_x0000_i1034" type="#_x0000_t75" alt="" style="width:242.65pt;height:22.7pt;mso-width-percent:0;mso-height-percent:0;mso-width-percent:0;mso-height-percent:0" fillcolor="window">
+          <v:shape id="_x0000_i1030" type="#_x0000_t75" alt="" style="width:242.5pt;height:22.4pt;mso-width-percent:0;mso-height-percent:0;mso-width-percent:0;mso-height-percent:0" fillcolor="window">
             <v:imagedata r:id="rId19" o:title=""/>
           </v:shape>
         </w:pict>
@@ -25371,7 +25522,7 @@
           <w:position w:val="-16"/>
         </w:rPr>
         <w:pict>
-          <v:shape id="_x0000_i1033" type="#_x0000_t75" alt="" style="width:196.25pt;height:22.7pt;mso-width-percent:0;mso-height-percent:0;mso-width-percent:0;mso-height-percent:0" fillcolor="window">
+          <v:shape id="_x0000_i1031" type="#_x0000_t75" alt="" style="width:196.3pt;height:22.4pt;mso-width-percent:0;mso-height-percent:0;mso-width-percent:0;mso-height-percent:0" fillcolor="window">
             <v:imagedata r:id="rId20" o:title=""/>
           </v:shape>
         </w:pict>
@@ -25409,7 +25560,7 @@
           <w:position w:val="-12"/>
         </w:rPr>
         <w:pict>
-          <v:shape id="_x0000_i1032" type="#_x0000_t75" alt="" style="width:45.35pt;height:17.75pt;mso-width-percent:0;mso-height-percent:0;mso-width-percent:0;mso-height-percent:0" fillcolor="window">
+          <v:shape id="_x0000_i1032" type="#_x0000_t75" alt="" style="width:45.5pt;height:17.65pt;mso-width-percent:0;mso-height-percent:0;mso-width-percent:0;mso-height-percent:0" fillcolor="window">
             <v:imagedata r:id="rId21" o:title=""/>
           </v:shape>
         </w:pict>
@@ -25483,7 +25634,7 @@
           <w:position w:val="-12"/>
         </w:rPr>
         <w:pict>
-          <v:shape id="_x0000_i1031" type="#_x0000_t75" alt="" style="width:45.35pt;height:17.75pt;mso-width-percent:0;mso-height-percent:0;mso-width-percent:0;mso-height-percent:0" fillcolor="window">
+          <v:shape id="_x0000_i1033" type="#_x0000_t75" alt="" style="width:45.5pt;height:17.65pt;mso-width-percent:0;mso-height-percent:0;mso-width-percent:0;mso-height-percent:0" fillcolor="window">
             <v:imagedata r:id="rId21" o:title=""/>
           </v:shape>
         </w:pict>
@@ -25524,17 +25675,20 @@
         <w:jc w:val="both"/>
       </w:pPr>
       <w:r>
+        <w:t xml:space="preserve">Optimal estimation was developed for terrestrial retrievals where there is good statistical knowledge of the expected state vectors. This is </w:t>
+      </w:r>
+      <w:r>
+        <w:rPr>
+          <w:u w:val="single"/>
+        </w:rPr>
+        <w:t>NOT</w:t>
+      </w:r>
+      <w:r>
+        <w:t xml:space="preserve"> the case for planetary </w:t>
+      </w:r>
+      <w:r>
         <w:lastRenderedPageBreak/>
-        <w:t xml:space="preserve">Optimal estimation was developed for terrestrial retrievals where there is good statistical knowledge of the expected state vectors. This is </w:t>
-      </w:r>
-      <w:r>
-        <w:rPr>
-          <w:u w:val="single"/>
-        </w:rPr>
-        <w:t>NOT</w:t>
-      </w:r>
-      <w:r>
-        <w:t xml:space="preserve"> the case for planetary work where what our method (and that of Barney Conrath’s) actually does is to extract a smoothed representation of a real continuous profile from a limited set of data. For a reliable retrieval we require that the level of smoothing is sufficient to damp the ripples that appear in exact retrievals. If the </w:t>
+        <w:t xml:space="preserve">work where what our method (and that of Barney Conrath’s) actually does is to extract a smoothed representation of a real continuous profile from a limited set of data. For a reliable retrieval we require that the level of smoothing is sufficient to damp the ripples that appear in exact retrievals. If the </w:t>
       </w:r>
       <w:r>
         <w:rPr>
@@ -25934,7 +26088,7 @@
           <w:position w:val="-16"/>
         </w:rPr>
         <w:pict>
-          <v:shape id="_x0000_i1030" type="#_x0000_t75" alt="" style="width:282.1pt;height:22.7pt;mso-width-percent:0;mso-height-percent:0;mso-width-percent:0;mso-height-percent:0" fillcolor="window">
+          <v:shape id="_x0000_i1034" type="#_x0000_t75" alt="" style="width:281.9pt;height:22.4pt;mso-width-percent:0;mso-height-percent:0;mso-width-percent:0;mso-height-percent:0" fillcolor="window">
             <v:imagedata r:id="rId15" o:title=""/>
           </v:shape>
         </w:pict>
@@ -25973,7 +26127,7 @@
           <w:position w:val="-14"/>
         </w:rPr>
         <w:pict>
-          <v:shape id="_x0000_i1029" type="#_x0000_t75" alt="" style="width:187.4pt;height:19.75pt;mso-width-percent:0;mso-height-percent:0;mso-width-percent:0;mso-height-percent:0" fillcolor="window">
+          <v:shape id="_x0000_i1035" type="#_x0000_t75" alt="" style="width:187.45pt;height:19.7pt;mso-width-percent:0;mso-height-percent:0;mso-width-percent:0;mso-height-percent:0" fillcolor="window">
             <v:imagedata r:id="rId22" o:title=""/>
           </v:shape>
         </w:pict>
@@ -26048,7 +26202,7 @@
           <w:position w:val="-12"/>
         </w:rPr>
         <w:pict>
-          <v:shape id="_x0000_i1028" type="#_x0000_t75" alt="" style="width:29.6pt;height:17.75pt;mso-width-percent:0;mso-height-percent:0;mso-width-percent:0;mso-height-percent:0" fillcolor="window">
+          <v:shape id="_x0000_i1036" type="#_x0000_t75" alt="" style="width:29.9pt;height:17.65pt;mso-width-percent:0;mso-height-percent:0;mso-width-percent:0;mso-height-percent:0" fillcolor="window">
             <v:imagedata r:id="rId23" o:title=""/>
           </v:shape>
         </w:pict>
@@ -26076,7 +26230,7 @@
           <w:position w:val="-16"/>
         </w:rPr>
         <w:pict>
-          <v:shape id="_x0000_i1027" type="#_x0000_t75" alt="" style="width:139.05pt;height:22.7pt;mso-width-percent:0;mso-height-percent:0;mso-width-percent:0;mso-height-percent:0" fillcolor="window">
+          <v:shape id="_x0000_i1037" type="#_x0000_t75" alt="" style="width:139.25pt;height:22.4pt;mso-width-percent:0;mso-height-percent:0;mso-width-percent:0;mso-height-percent:0" fillcolor="window">
             <v:imagedata r:id="rId24" o:title=""/>
           </v:shape>
         </w:pict>
@@ -26113,7 +26267,7 @@
           <w:position w:val="-16"/>
         </w:rPr>
         <w:pict>
-          <v:shape id="_x0000_i1026" type="#_x0000_t75" alt="" style="width:148.95pt;height:22.7pt;mso-width-percent:0;mso-height-percent:0;mso-width-percent:0;mso-height-percent:0" fillcolor="window">
+          <v:shape id="_x0000_i1038" type="#_x0000_t75" alt="" style="width:148.75pt;height:22.4pt;mso-width-percent:0;mso-height-percent:0;mso-width-percent:0;mso-height-percent:0" fillcolor="window">
             <v:imagedata r:id="rId25" o:title=""/>
           </v:shape>
         </w:pict>
@@ -26151,7 +26305,7 @@
           <w:position w:val="-12"/>
         </w:rPr>
         <w:pict>
-          <v:shape id="_x0000_i1025" type="#_x0000_t75" alt="" style="width:17.75pt;height:17.75pt;mso-width-percent:0;mso-height-percent:0;mso-width-percent:0;mso-height-percent:0" fillcolor="window">
+          <v:shape id="_x0000_i1039" type="#_x0000_t75" alt="" style="width:17.65pt;height:17.65pt;mso-width-percent:0;mso-height-percent:0;mso-width-percent:0;mso-height-percent:0" fillcolor="window">
             <v:imagedata r:id="rId26" o:title=""/>
           </v:shape>
         </w:pict>
@@ -26181,6 +26335,7 @@
     <w:p/>
     <w:p>
       <w:r>
+        <w:lastRenderedPageBreak/>
         <w:t xml:space="preserve">The gain matrix (and the averaging kernel matrix) are now calculated by the subroutine </w:t>
       </w:r>
       <w:r>
@@ -26618,38 +26773,44 @@
         <w:rPr>
           <w:rFonts w:ascii="Times New Roman" w:hAnsi="Times New Roman"/>
         </w:rPr>
+        <w:t>If you a</w:t>
+      </w:r>
+      <w:r>
+        <w:rPr>
+          <w:rFonts w:ascii="Times New Roman" w:hAnsi="Times New Roman"/>
+        </w:rPr>
+        <w:t xml:space="preserve">re defining a </w:t>
+      </w:r>
+      <w:r>
+        <w:rPr>
+          <w:rFonts w:ascii="Times New Roman" w:hAnsi="Times New Roman"/>
+        </w:rPr>
+        <w:t>‘special’ parameterisation scheme</w:t>
+      </w:r>
+      <w:r>
+        <w:rPr>
+          <w:rFonts w:ascii="Times New Roman" w:hAnsi="Times New Roman"/>
+        </w:rPr>
+        <w:t xml:space="preserve"> then you will have a considerably more painful time as you need to define </w:t>
+      </w:r>
+      <w:r>
+        <w:rPr>
+          <w:rFonts w:ascii="Times New Roman" w:hAnsi="Times New Roman"/>
+        </w:rPr>
+        <w:t>NP</w:t>
+      </w:r>
+      <w:r>
+        <w:rPr>
+          <w:rFonts w:ascii="Times New Roman" w:hAnsi="Times New Roman"/>
+        </w:rPr>
+        <w:t xml:space="preserve"> (the number of </w:t>
+      </w:r>
+      <w:r>
+        <w:rPr>
+          <w:rFonts w:ascii="Times New Roman" w:hAnsi="Times New Roman"/>
+        </w:rPr>
         <w:lastRenderedPageBreak/>
-        <w:t>If you a</w:t>
-      </w:r>
-      <w:r>
-        <w:rPr>
-          <w:rFonts w:ascii="Times New Roman" w:hAnsi="Times New Roman"/>
-        </w:rPr>
-        <w:t xml:space="preserve">re defining a </w:t>
-      </w:r>
-      <w:r>
-        <w:rPr>
-          <w:rFonts w:ascii="Times New Roman" w:hAnsi="Times New Roman"/>
-        </w:rPr>
-        <w:t>‘special’ parameterisation scheme</w:t>
-      </w:r>
-      <w:r>
-        <w:rPr>
-          <w:rFonts w:ascii="Times New Roman" w:hAnsi="Times New Roman"/>
-        </w:rPr>
-        <w:t xml:space="preserve"> then you will have a considerably more painful time as you need to define </w:t>
-      </w:r>
-      <w:r>
-        <w:rPr>
-          <w:rFonts w:ascii="Times New Roman" w:hAnsi="Times New Roman"/>
-        </w:rPr>
-        <w:t>NP</w:t>
-      </w:r>
-      <w:r>
-        <w:rPr>
-          <w:rFonts w:ascii="Times New Roman" w:hAnsi="Times New Roman"/>
-        </w:rPr>
-        <w:t xml:space="preserve"> (the number of variables associated with each parameterisation in the state vector) individually in the following files: </w:t>
+        <w:t xml:space="preserve">variables associated with each parameterisation in the state vector) individually in the following files: </w:t>
       </w:r>
       <w:r>
         <w:rPr>
@@ -27159,15 +27320,22 @@
           <w:rFonts w:ascii="Times New Roman" w:hAnsi="Times New Roman"/>
           <w:szCs w:val="24"/>
         </w:rPr>
+        <w:t>By de</w:t>
+      </w:r>
+      <w:r>
+        <w:rPr>
+          <w:rFonts w:ascii="Times New Roman" w:hAnsi="Times New Roman"/>
+          <w:szCs w:val="24"/>
+        </w:rPr>
+        <w:t xml:space="preserve">fault it is assumed that k-tables are compiled with square averaging bins of width FWHM, with bin centres spaced by DELV, starting at VMIN. Normally, </w:t>
+      </w:r>
+      <w:r>
+        <w:rPr>
+          <w:rFonts w:ascii="Times New Roman" w:hAnsi="Times New Roman"/>
+          <w:szCs w:val="24"/>
+        </w:rPr>
         <w:lastRenderedPageBreak/>
-        <w:t>By de</w:t>
-      </w:r>
-      <w:r>
-        <w:rPr>
-          <w:rFonts w:ascii="Times New Roman" w:hAnsi="Times New Roman"/>
-          <w:szCs w:val="24"/>
-        </w:rPr>
-        <w:t xml:space="preserve">fault it is assumed that k-tables are compiled with square averaging bins of width FWHM, with bin centres spaced by DELV, starting at VMIN. Normally, DELV=FWHM/2 to achieve Nyquist-sampling. If DELV &gt; 0, then </w:t>
+        <w:t xml:space="preserve">DELV=FWHM/2 to achieve Nyquist-sampling. If DELV &gt; 0, then </w:t>
       </w:r>
       <w:r>
         <w:rPr>
@@ -27335,7 +27503,7 @@
 </file>
 
 <file path=word/endnotes.xml><?xml version="1.0" encoding="utf-8"?>
-<w:endnotes xmlns:wpc="http://schemas.microsoft.com/office/word/2010/wordprocessingCanvas" xmlns:cx="http://schemas.microsoft.com/office/drawing/2014/chartex" xmlns:cx1="http://schemas.microsoft.com/office/drawing/2015/9/8/chartex" xmlns:cx2="http://schemas.microsoft.com/office/drawing/2015/10/21/chartex" xmlns:cx3="http://schemas.microsoft.com/office/drawing/2016/5/9/chartex" xmlns:cx4="http://schemas.microsoft.com/office/drawing/2016/5/10/chartex" xmlns:cx5="http://schemas.microsoft.com/office/drawing/2016/5/11/chartex" xmlns:cx6="http://schemas.microsoft.com/office/drawing/2016/5/12/chartex" xmlns:cx7="http://schemas.microsoft.com/office/drawing/2016/5/13/chartex" xmlns:cx8="http://schemas.microsoft.com/office/drawing/2016/5/14/chartex" xmlns:mc="http://schemas.openxmlformats.org/markup-compatibility/2006" xmlns:aink="http://schemas.microsoft.com/office/drawing/2016/ink" xmlns:am3d="http://schemas.microsoft.com/office/drawing/2017/model3d" xmlns:o="urn:schemas-microsoft-com:office:office" xmlns:r="http://schemas.openxmlformats.org/officeDocument/2006/relationships" xmlns:m="http://schemas.openxmlformats.org/officeDocument/2006/math" xmlns:v="urn:schemas-microsoft-com:vml" xmlns:wp14="http://schemas.microsoft.com/office/word/2010/wordprocessingDrawing" xmlns:wp="http://schemas.openxmlformats.org/drawingml/2006/wordprocessingDrawing" xmlns:w10="urn:schemas-microsoft-com:office:word" xmlns:w="http://schemas.openxmlformats.org/wordprocessingml/2006/main" xmlns:w14="http://schemas.microsoft.com/office/word/2010/wordml" xmlns:w15="http://schemas.microsoft.com/office/word/2012/wordml" xmlns:w16cid="http://schemas.microsoft.com/office/word/2016/wordml/cid" xmlns:w16se="http://schemas.microsoft.com/office/word/2015/wordml/symex" xmlns:wpg="http://schemas.microsoft.com/office/word/2010/wordprocessingGroup" xmlns:wpi="http://schemas.microsoft.com/office/word/2010/wordprocessingInk" xmlns:wne="http://schemas.microsoft.com/office/word/2006/wordml" xmlns:wps="http://schemas.microsoft.com/office/word/2010/wordprocessingShape" mc:Ignorable="w14 w15 w16se w16cid wp14">
+<w:endnotes xmlns:ve="http://schemas.openxmlformats.org/markup-compatibility/2006" xmlns:o="urn:schemas-microsoft-com:office:office" xmlns:r="http://schemas.openxmlformats.org/officeDocument/2006/relationships" xmlns:m="http://schemas.openxmlformats.org/officeDocument/2006/math" xmlns:v="urn:schemas-microsoft-com:vml" xmlns:wp="http://schemas.openxmlformats.org/drawingml/2006/wordprocessingDrawing" xmlns:w10="urn:schemas-microsoft-com:office:word" xmlns:w="http://schemas.openxmlformats.org/wordprocessingml/2006/main" xmlns:wne="http://schemas.microsoft.com/office/word/2006/wordml">
   <w:endnote w:type="separator" w:id="-1">
     <w:p>
       <w:r>
@@ -27357,7 +27525,7 @@
 </file>
 
 <file path=word/footer1.xml><?xml version="1.0" encoding="utf-8"?>
-<w:ftr xmlns:wpc="http://schemas.microsoft.com/office/word/2010/wordprocessingCanvas" xmlns:cx="http://schemas.microsoft.com/office/drawing/2014/chartex" xmlns:cx1="http://schemas.microsoft.com/office/drawing/2015/9/8/chartex" xmlns:cx2="http://schemas.microsoft.com/office/drawing/2015/10/21/chartex" xmlns:cx3="http://schemas.microsoft.com/office/drawing/2016/5/9/chartex" xmlns:cx4="http://schemas.microsoft.com/office/drawing/2016/5/10/chartex" xmlns:cx5="http://schemas.microsoft.com/office/drawing/2016/5/11/chartex" xmlns:cx6="http://schemas.microsoft.com/office/drawing/2016/5/12/chartex" xmlns:cx7="http://schemas.microsoft.com/office/drawing/2016/5/13/chartex" xmlns:cx8="http://schemas.microsoft.com/office/drawing/2016/5/14/chartex" xmlns:mc="http://schemas.openxmlformats.org/markup-compatibility/2006" xmlns:aink="http://schemas.microsoft.com/office/drawing/2016/ink" xmlns:am3d="http://schemas.microsoft.com/office/drawing/2017/model3d" xmlns:o="urn:schemas-microsoft-com:office:office" xmlns:r="http://schemas.openxmlformats.org/officeDocument/2006/relationships" xmlns:m="http://schemas.openxmlformats.org/officeDocument/2006/math" xmlns:v="urn:schemas-microsoft-com:vml" xmlns:wp14="http://schemas.microsoft.com/office/word/2010/wordprocessingDrawing" xmlns:wp="http://schemas.openxmlformats.org/drawingml/2006/wordprocessingDrawing" xmlns:w10="urn:schemas-microsoft-com:office:word" xmlns:w="http://schemas.openxmlformats.org/wordprocessingml/2006/main" xmlns:w14="http://schemas.microsoft.com/office/word/2010/wordml" xmlns:w15="http://schemas.microsoft.com/office/word/2012/wordml" xmlns:w16cid="http://schemas.microsoft.com/office/word/2016/wordml/cid" xmlns:w16se="http://schemas.microsoft.com/office/word/2015/wordml/symex" xmlns:wpg="http://schemas.microsoft.com/office/word/2010/wordprocessingGroup" xmlns:wpi="http://schemas.microsoft.com/office/word/2010/wordprocessingInk" xmlns:wne="http://schemas.microsoft.com/office/word/2006/wordml" xmlns:wps="http://schemas.microsoft.com/office/word/2010/wordprocessingShape" mc:Ignorable="w14 w15 w16se w16cid wp14">
+<w:ftr xmlns:ve="http://schemas.openxmlformats.org/markup-compatibility/2006" xmlns:o="urn:schemas-microsoft-com:office:office" xmlns:r="http://schemas.openxmlformats.org/officeDocument/2006/relationships" xmlns:m="http://schemas.openxmlformats.org/officeDocument/2006/math" xmlns:v="urn:schemas-microsoft-com:vml" xmlns:wp="http://schemas.openxmlformats.org/drawingml/2006/wordprocessingDrawing" xmlns:w10="urn:schemas-microsoft-com:office:word" xmlns:w="http://schemas.openxmlformats.org/wordprocessingml/2006/main" xmlns:wne="http://schemas.microsoft.com/office/word/2006/wordml">
   <w:p>
     <w:pPr>
       <w:pStyle w:val="Footer"/>
@@ -27389,7 +27557,7 @@
 </file>
 
 <file path=word/footnotes.xml><?xml version="1.0" encoding="utf-8"?>
-<w:footnotes xmlns:wpc="http://schemas.microsoft.com/office/word/2010/wordprocessingCanvas" xmlns:cx="http://schemas.microsoft.com/office/drawing/2014/chartex" xmlns:cx1="http://schemas.microsoft.com/office/drawing/2015/9/8/chartex" xmlns:cx2="http://schemas.microsoft.com/office/drawing/2015/10/21/chartex" xmlns:cx3="http://schemas.microsoft.com/office/drawing/2016/5/9/chartex" xmlns:cx4="http://schemas.microsoft.com/office/drawing/2016/5/10/chartex" xmlns:cx5="http://schemas.microsoft.com/office/drawing/2016/5/11/chartex" xmlns:cx6="http://schemas.microsoft.com/office/drawing/2016/5/12/chartex" xmlns:cx7="http://schemas.microsoft.com/office/drawing/2016/5/13/chartex" xmlns:cx8="http://schemas.microsoft.com/office/drawing/2016/5/14/chartex" xmlns:mc="http://schemas.openxmlformats.org/markup-compatibility/2006" xmlns:aink="http://schemas.microsoft.com/office/drawing/2016/ink" xmlns:am3d="http://schemas.microsoft.com/office/drawing/2017/model3d" xmlns:o="urn:schemas-microsoft-com:office:office" xmlns:r="http://schemas.openxmlformats.org/officeDocument/2006/relationships" xmlns:m="http://schemas.openxmlformats.org/officeDocument/2006/math" xmlns:v="urn:schemas-microsoft-com:vml" xmlns:wp14="http://schemas.microsoft.com/office/word/2010/wordprocessingDrawing" xmlns:wp="http://schemas.openxmlformats.org/drawingml/2006/wordprocessingDrawing" xmlns:w10="urn:schemas-microsoft-com:office:word" xmlns:w="http://schemas.openxmlformats.org/wordprocessingml/2006/main" xmlns:w14="http://schemas.microsoft.com/office/word/2010/wordml" xmlns:w15="http://schemas.microsoft.com/office/word/2012/wordml" xmlns:w16cid="http://schemas.microsoft.com/office/word/2016/wordml/cid" xmlns:w16se="http://schemas.microsoft.com/office/word/2015/wordml/symex" xmlns:wpg="http://schemas.microsoft.com/office/word/2010/wordprocessingGroup" xmlns:wpi="http://schemas.microsoft.com/office/word/2010/wordprocessingInk" xmlns:wne="http://schemas.microsoft.com/office/word/2006/wordml" xmlns:wps="http://schemas.microsoft.com/office/word/2010/wordprocessingShape" mc:Ignorable="w14 w15 w16se w16cid wp14">
+<w:footnotes xmlns:ve="http://schemas.openxmlformats.org/markup-compatibility/2006" xmlns:o="urn:schemas-microsoft-com:office:office" xmlns:r="http://schemas.openxmlformats.org/officeDocument/2006/relationships" xmlns:m="http://schemas.openxmlformats.org/officeDocument/2006/math" xmlns:v="urn:schemas-microsoft-com:vml" xmlns:wp="http://schemas.openxmlformats.org/drawingml/2006/wordprocessingDrawing" xmlns:w10="urn:schemas-microsoft-com:office:word" xmlns:w="http://schemas.openxmlformats.org/wordprocessingml/2006/main" xmlns:wne="http://schemas.microsoft.com/office/word/2006/wordml">
   <w:footnote w:type="separator" w:id="-1">
     <w:p>
       <w:r>
@@ -27411,7 +27579,7 @@
 </file>
 
 <file path=word/header1.xml><?xml version="1.0" encoding="utf-8"?>
-<w:hdr xmlns:wpc="http://schemas.microsoft.com/office/word/2010/wordprocessingCanvas" xmlns:cx="http://schemas.microsoft.com/office/drawing/2014/chartex" xmlns:cx1="http://schemas.microsoft.com/office/drawing/2015/9/8/chartex" xmlns:cx2="http://schemas.microsoft.com/office/drawing/2015/10/21/chartex" xmlns:cx3="http://schemas.microsoft.com/office/drawing/2016/5/9/chartex" xmlns:cx4="http://schemas.microsoft.com/office/drawing/2016/5/10/chartex" xmlns:cx5="http://schemas.microsoft.com/office/drawing/2016/5/11/chartex" xmlns:cx6="http://schemas.microsoft.com/office/drawing/2016/5/12/chartex" xmlns:cx7="http://schemas.microsoft.com/office/drawing/2016/5/13/chartex" xmlns:cx8="http://schemas.microsoft.com/office/drawing/2016/5/14/chartex" xmlns:mc="http://schemas.openxmlformats.org/markup-compatibility/2006" xmlns:aink="http://schemas.microsoft.com/office/drawing/2016/ink" xmlns:am3d="http://schemas.microsoft.com/office/drawing/2017/model3d" xmlns:o="urn:schemas-microsoft-com:office:office" xmlns:r="http://schemas.openxmlformats.org/officeDocument/2006/relationships" xmlns:m="http://schemas.openxmlformats.org/officeDocument/2006/math" xmlns:v="urn:schemas-microsoft-com:vml" xmlns:wp14="http://schemas.microsoft.com/office/word/2010/wordprocessingDrawing" xmlns:wp="http://schemas.openxmlformats.org/drawingml/2006/wordprocessingDrawing" xmlns:w10="urn:schemas-microsoft-com:office:word" xmlns:w="http://schemas.openxmlformats.org/wordprocessingml/2006/main" xmlns:w14="http://schemas.microsoft.com/office/word/2010/wordml" xmlns:w15="http://schemas.microsoft.com/office/word/2012/wordml" xmlns:w16cid="http://schemas.microsoft.com/office/word/2016/wordml/cid" xmlns:w16se="http://schemas.microsoft.com/office/word/2015/wordml/symex" xmlns:wpg="http://schemas.microsoft.com/office/word/2010/wordprocessingGroup" xmlns:wpi="http://schemas.microsoft.com/office/word/2010/wordprocessingInk" xmlns:wne="http://schemas.microsoft.com/office/word/2006/wordml" xmlns:wps="http://schemas.microsoft.com/office/word/2010/wordprocessingShape" mc:Ignorable="w14 w15 w16se w16cid wp14">
+<w:hdr xmlns:ve="http://schemas.openxmlformats.org/markup-compatibility/2006" xmlns:o="urn:schemas-microsoft-com:office:office" xmlns:r="http://schemas.openxmlformats.org/officeDocument/2006/relationships" xmlns:m="http://schemas.openxmlformats.org/officeDocument/2006/math" xmlns:v="urn:schemas-microsoft-com:vml" xmlns:wp="http://schemas.openxmlformats.org/drawingml/2006/wordprocessingDrawing" xmlns:w10="urn:schemas-microsoft-com:office:word" xmlns:w="http://schemas.openxmlformats.org/wordprocessingml/2006/main" xmlns:wne="http://schemas.microsoft.com/office/word/2006/wordml">
   <w:p>
     <w:pPr>
       <w:pStyle w:val="Header"/>
@@ -27450,7 +27618,7 @@
 </file>
 
 <file path=word/header2.xml><?xml version="1.0" encoding="utf-8"?>
-<w:hdr xmlns:wpc="http://schemas.microsoft.com/office/word/2010/wordprocessingCanvas" xmlns:cx="http://schemas.microsoft.com/office/drawing/2014/chartex" xmlns:cx1="http://schemas.microsoft.com/office/drawing/2015/9/8/chartex" xmlns:cx2="http://schemas.microsoft.com/office/drawing/2015/10/21/chartex" xmlns:cx3="http://schemas.microsoft.com/office/drawing/2016/5/9/chartex" xmlns:cx4="http://schemas.microsoft.com/office/drawing/2016/5/10/chartex" xmlns:cx5="http://schemas.microsoft.com/office/drawing/2016/5/11/chartex" xmlns:cx6="http://schemas.microsoft.com/office/drawing/2016/5/12/chartex" xmlns:cx7="http://schemas.microsoft.com/office/drawing/2016/5/13/chartex" xmlns:cx8="http://schemas.microsoft.com/office/drawing/2016/5/14/chartex" xmlns:mc="http://schemas.openxmlformats.org/markup-compatibility/2006" xmlns:aink="http://schemas.microsoft.com/office/drawing/2016/ink" xmlns:am3d="http://schemas.microsoft.com/office/drawing/2017/model3d" xmlns:o="urn:schemas-microsoft-com:office:office" xmlns:r="http://schemas.openxmlformats.org/officeDocument/2006/relationships" xmlns:m="http://schemas.openxmlformats.org/officeDocument/2006/math" xmlns:v="urn:schemas-microsoft-com:vml" xmlns:wp14="http://schemas.microsoft.com/office/word/2010/wordprocessingDrawing" xmlns:wp="http://schemas.openxmlformats.org/drawingml/2006/wordprocessingDrawing" xmlns:w10="urn:schemas-microsoft-com:office:word" xmlns:w="http://schemas.openxmlformats.org/wordprocessingml/2006/main" xmlns:w14="http://schemas.microsoft.com/office/word/2010/wordml" xmlns:w15="http://schemas.microsoft.com/office/word/2012/wordml" xmlns:w16cid="http://schemas.microsoft.com/office/word/2016/wordml/cid" xmlns:w16se="http://schemas.microsoft.com/office/word/2015/wordml/symex" xmlns:wpg="http://schemas.microsoft.com/office/word/2010/wordprocessingGroup" xmlns:wpi="http://schemas.microsoft.com/office/word/2010/wordprocessingInk" xmlns:wne="http://schemas.microsoft.com/office/word/2006/wordml" xmlns:wps="http://schemas.microsoft.com/office/word/2010/wordprocessingShape" mc:Ignorable="w14 w15 w16se w16cid wp14">
+<w:hdr xmlns:ve="http://schemas.openxmlformats.org/markup-compatibility/2006" xmlns:o="urn:schemas-microsoft-com:office:office" xmlns:r="http://schemas.openxmlformats.org/officeDocument/2006/relationships" xmlns:m="http://schemas.openxmlformats.org/officeDocument/2006/math" xmlns:v="urn:schemas-microsoft-com:vml" xmlns:wp="http://schemas.openxmlformats.org/drawingml/2006/wordprocessingDrawing" xmlns:w10="urn:schemas-microsoft-com:office:word" xmlns:w="http://schemas.openxmlformats.org/wordprocessingml/2006/main" xmlns:wne="http://schemas.microsoft.com/office/word/2006/wordml">
   <w:p>
     <w:pPr>
       <w:pStyle w:val="Header"/>
@@ -27490,7 +27658,7 @@
 </file>
 
 <file path=word/header3.xml><?xml version="1.0" encoding="utf-8"?>
-<w:hdr xmlns:wpc="http://schemas.microsoft.com/office/word/2010/wordprocessingCanvas" xmlns:cx="http://schemas.microsoft.com/office/drawing/2014/chartex" xmlns:cx1="http://schemas.microsoft.com/office/drawing/2015/9/8/chartex" xmlns:cx2="http://schemas.microsoft.com/office/drawing/2015/10/21/chartex" xmlns:cx3="http://schemas.microsoft.com/office/drawing/2016/5/9/chartex" xmlns:cx4="http://schemas.microsoft.com/office/drawing/2016/5/10/chartex" xmlns:cx5="http://schemas.microsoft.com/office/drawing/2016/5/11/chartex" xmlns:cx6="http://schemas.microsoft.com/office/drawing/2016/5/12/chartex" xmlns:cx7="http://schemas.microsoft.com/office/drawing/2016/5/13/chartex" xmlns:cx8="http://schemas.microsoft.com/office/drawing/2016/5/14/chartex" xmlns:mc="http://schemas.openxmlformats.org/markup-compatibility/2006" xmlns:aink="http://schemas.microsoft.com/office/drawing/2016/ink" xmlns:am3d="http://schemas.microsoft.com/office/drawing/2017/model3d" xmlns:o="urn:schemas-microsoft-com:office:office" xmlns:r="http://schemas.openxmlformats.org/officeDocument/2006/relationships" xmlns:m="http://schemas.openxmlformats.org/officeDocument/2006/math" xmlns:v="urn:schemas-microsoft-com:vml" xmlns:wp14="http://schemas.microsoft.com/office/word/2010/wordprocessingDrawing" xmlns:wp="http://schemas.openxmlformats.org/drawingml/2006/wordprocessingDrawing" xmlns:w10="urn:schemas-microsoft-com:office:word" xmlns:w="http://schemas.openxmlformats.org/wordprocessingml/2006/main" xmlns:w14="http://schemas.microsoft.com/office/word/2010/wordml" xmlns:w15="http://schemas.microsoft.com/office/word/2012/wordml" xmlns:w16cid="http://schemas.microsoft.com/office/word/2016/wordml/cid" xmlns:w16se="http://schemas.microsoft.com/office/word/2015/wordml/symex" xmlns:wpg="http://schemas.microsoft.com/office/word/2010/wordprocessingGroup" xmlns:wpi="http://schemas.microsoft.com/office/word/2010/wordprocessingInk" xmlns:wne="http://schemas.microsoft.com/office/word/2006/wordml" xmlns:wps="http://schemas.microsoft.com/office/word/2010/wordprocessingShape" mc:Ignorable="w14 w15 w16se w16cid wp14">
+<w:hdr xmlns:ve="http://schemas.openxmlformats.org/markup-compatibility/2006" xmlns:o="urn:schemas-microsoft-com:office:office" xmlns:r="http://schemas.openxmlformats.org/officeDocument/2006/relationships" xmlns:m="http://schemas.openxmlformats.org/officeDocument/2006/math" xmlns:v="urn:schemas-microsoft-com:vml" xmlns:wp="http://schemas.openxmlformats.org/drawingml/2006/wordprocessingDrawing" xmlns:w10="urn:schemas-microsoft-com:office:word" xmlns:w="http://schemas.openxmlformats.org/wordprocessingml/2006/main" xmlns:wne="http://schemas.microsoft.com/office/word/2006/wordml">
   <w:p>
     <w:pPr>
       <w:pStyle w:val="Header"/>
@@ -27539,7 +27707,7 @@
         <w:rFonts w:ascii="Times New Roman" w:hAnsi="Times New Roman"/>
         <w:noProof/>
       </w:rPr>
-      <w:t>35</w:t>
+      <w:t>11</w:t>
     </w:r>
     <w:r>
       <w:rPr>
@@ -27568,8 +27736,8 @@
 </file>
 
 <file path=word/numbering.xml><?xml version="1.0" encoding="utf-8"?>
-<w:numbering xmlns:wpc="http://schemas.microsoft.com/office/word/2010/wordprocessingCanvas" xmlns:cx="http://schemas.microsoft.com/office/drawing/2014/chartex" xmlns:cx1="http://schemas.microsoft.com/office/drawing/2015/9/8/chartex" xmlns:cx2="http://schemas.microsoft.com/office/drawing/2015/10/21/chartex" xmlns:cx3="http://schemas.microsoft.com/office/drawing/2016/5/9/chartex" xmlns:cx4="http://schemas.microsoft.com/office/drawing/2016/5/10/chartex" xmlns:cx5="http://schemas.microsoft.com/office/drawing/2016/5/11/chartex" xmlns:cx6="http://schemas.microsoft.com/office/drawing/2016/5/12/chartex" xmlns:cx7="http://schemas.microsoft.com/office/drawing/2016/5/13/chartex" xmlns:cx8="http://schemas.microsoft.com/office/drawing/2016/5/14/chartex" xmlns:mc="http://schemas.openxmlformats.org/markup-compatibility/2006" xmlns:aink="http://schemas.microsoft.com/office/drawing/2016/ink" xmlns:am3d="http://schemas.microsoft.com/office/drawing/2017/model3d" xmlns:o="urn:schemas-microsoft-com:office:office" xmlns:r="http://schemas.openxmlformats.org/officeDocument/2006/relationships" xmlns:m="http://schemas.openxmlformats.org/officeDocument/2006/math" xmlns:v="urn:schemas-microsoft-com:vml" xmlns:wp14="http://schemas.microsoft.com/office/word/2010/wordprocessingDrawing" xmlns:wp="http://schemas.openxmlformats.org/drawingml/2006/wordprocessingDrawing" xmlns:w10="urn:schemas-microsoft-com:office:word" xmlns:w="http://schemas.openxmlformats.org/wordprocessingml/2006/main" xmlns:w14="http://schemas.microsoft.com/office/word/2010/wordml" xmlns:w15="http://schemas.microsoft.com/office/word/2012/wordml" xmlns:w16cid="http://schemas.microsoft.com/office/word/2016/wordml/cid" xmlns:w16se="http://schemas.microsoft.com/office/word/2015/wordml/symex" xmlns:wpg="http://schemas.microsoft.com/office/word/2010/wordprocessingGroup" xmlns:wpi="http://schemas.microsoft.com/office/word/2010/wordprocessingInk" xmlns:wne="http://schemas.microsoft.com/office/word/2006/wordml" xmlns:wps="http://schemas.microsoft.com/office/word/2010/wordprocessingShape" mc:Ignorable="w14 w15 w16se w16cid wp14">
-  <w:abstractNum w:abstractNumId="0" w15:restartNumberingAfterBreak="0">
+<w:numbering xmlns:ve="http://schemas.openxmlformats.org/markup-compatibility/2006" xmlns:o="urn:schemas-microsoft-com:office:office" xmlns:r="http://schemas.openxmlformats.org/officeDocument/2006/relationships" xmlns:m="http://schemas.openxmlformats.org/officeDocument/2006/math" xmlns:v="urn:schemas-microsoft-com:vml" xmlns:wp="http://schemas.openxmlformats.org/drawingml/2006/wordprocessingDrawing" xmlns:w10="urn:schemas-microsoft-com:office:word" xmlns:w="http://schemas.openxmlformats.org/wordprocessingml/2006/main" xmlns:wne="http://schemas.microsoft.com/office/word/2006/wordml">
+  <w:abstractNum w:abstractNumId="0">
     <w:nsid w:val="FFFFFF7C"/>
     <w:multiLevelType w:val="singleLevel"/>
     <w:tmpl w:val="02F2494E"/>
@@ -27587,7 +27755,7 @@
       </w:pPr>
     </w:lvl>
   </w:abstractNum>
-  <w:abstractNum w:abstractNumId="1" w15:restartNumberingAfterBreak="0">
+  <w:abstractNum w:abstractNumId="1">
     <w:nsid w:val="FFFFFF7D"/>
     <w:multiLevelType w:val="singleLevel"/>
     <w:tmpl w:val="62A49642"/>
@@ -27605,7 +27773,7 @@
       </w:pPr>
     </w:lvl>
   </w:abstractNum>
-  <w:abstractNum w:abstractNumId="2" w15:restartNumberingAfterBreak="0">
+  <w:abstractNum w:abstractNumId="2">
     <w:nsid w:val="FFFFFF7E"/>
     <w:multiLevelType w:val="singleLevel"/>
     <w:tmpl w:val="EC8A29D6"/>
@@ -27623,7 +27791,7 @@
       </w:pPr>
     </w:lvl>
   </w:abstractNum>
-  <w:abstractNum w:abstractNumId="3" w15:restartNumberingAfterBreak="0">
+  <w:abstractNum w:abstractNumId="3">
     <w:nsid w:val="FFFFFF7F"/>
     <w:multiLevelType w:val="singleLevel"/>
     <w:tmpl w:val="4C62B028"/>
@@ -27641,7 +27809,7 @@
       </w:pPr>
     </w:lvl>
   </w:abstractNum>
-  <w:abstractNum w:abstractNumId="4" w15:restartNumberingAfterBreak="0">
+  <w:abstractNum w:abstractNumId="4">
     <w:nsid w:val="FFFFFF80"/>
     <w:multiLevelType w:val="singleLevel"/>
     <w:tmpl w:val="B30439BE"/>
@@ -27662,7 +27830,7 @@
       </w:rPr>
     </w:lvl>
   </w:abstractNum>
-  <w:abstractNum w:abstractNumId="5" w15:restartNumberingAfterBreak="0">
+  <w:abstractNum w:abstractNumId="5">
     <w:nsid w:val="FFFFFF81"/>
     <w:multiLevelType w:val="singleLevel"/>
     <w:tmpl w:val="B9209E9A"/>
@@ -27683,7 +27851,7 @@
       </w:rPr>
     </w:lvl>
   </w:abstractNum>
-  <w:abstractNum w:abstractNumId="6" w15:restartNumberingAfterBreak="0">
+  <w:abstractNum w:abstractNumId="6">
     <w:nsid w:val="FFFFFF82"/>
     <w:multiLevelType w:val="singleLevel"/>
     <w:tmpl w:val="1124FC64"/>
@@ -27704,7 +27872,7 @@
       </w:rPr>
     </w:lvl>
   </w:abstractNum>
-  <w:abstractNum w:abstractNumId="7" w15:restartNumberingAfterBreak="0">
+  <w:abstractNum w:abstractNumId="7">
     <w:nsid w:val="FFFFFF83"/>
     <w:multiLevelType w:val="singleLevel"/>
     <w:tmpl w:val="74927B42"/>
@@ -27725,7 +27893,7 @@
       </w:rPr>
     </w:lvl>
   </w:abstractNum>
-  <w:abstractNum w:abstractNumId="8" w15:restartNumberingAfterBreak="0">
+  <w:abstractNum w:abstractNumId="8">
     <w:nsid w:val="FFFFFF88"/>
     <w:multiLevelType w:val="singleLevel"/>
     <w:tmpl w:val="25DE121A"/>
@@ -27743,7 +27911,7 @@
       </w:pPr>
     </w:lvl>
   </w:abstractNum>
-  <w:abstractNum w:abstractNumId="9" w15:restartNumberingAfterBreak="0">
+  <w:abstractNum w:abstractNumId="9">
     <w:nsid w:val="FFFFFF89"/>
     <w:multiLevelType w:val="singleLevel"/>
     <w:tmpl w:val="CA5603F2"/>
@@ -27764,7 +27932,7 @@
       </w:rPr>
     </w:lvl>
   </w:abstractNum>
-  <w:abstractNum w:abstractNumId="10" w15:restartNumberingAfterBreak="0">
+  <w:abstractNum w:abstractNumId="10">
     <w:nsid w:val="00881346"/>
     <w:multiLevelType w:val="multilevel"/>
     <w:tmpl w:val="4036BECE"/>
@@ -27879,7 +28047,7 @@
       </w:pPr>
     </w:lvl>
   </w:abstractNum>
-  <w:abstractNum w:abstractNumId="11" w15:restartNumberingAfterBreak="0">
+  <w:abstractNum w:abstractNumId="11">
     <w:nsid w:val="054A145F"/>
     <w:multiLevelType w:val="hybridMultilevel"/>
     <w:tmpl w:val="5D0880F8"/>
@@ -27994,7 +28162,7 @@
       </w:pPr>
     </w:lvl>
   </w:abstractNum>
-  <w:abstractNum w:abstractNumId="12" w15:restartNumberingAfterBreak="0">
+  <w:abstractNum w:abstractNumId="12">
     <w:nsid w:val="096E6869"/>
     <w:multiLevelType w:val="hybridMultilevel"/>
     <w:tmpl w:val="337C73F6"/>
@@ -28083,7 +28251,7 @@
       </w:pPr>
     </w:lvl>
   </w:abstractNum>
-  <w:abstractNum w:abstractNumId="13" w15:restartNumberingAfterBreak="0">
+  <w:abstractNum w:abstractNumId="13">
     <w:nsid w:val="10123E74"/>
     <w:multiLevelType w:val="hybridMultilevel"/>
     <w:tmpl w:val="3F2CD0AA"/>
@@ -28196,7 +28364,7 @@
       </w:pPr>
     </w:lvl>
   </w:abstractNum>
-  <w:abstractNum w:abstractNumId="14" w15:restartNumberingAfterBreak="0">
+  <w:abstractNum w:abstractNumId="14">
     <w:nsid w:val="13F968C4"/>
     <w:multiLevelType w:val="hybridMultilevel"/>
     <w:tmpl w:val="0D562130"/>
@@ -28312,7 +28480,7 @@
       </w:pPr>
     </w:lvl>
   </w:abstractNum>
-  <w:abstractNum w:abstractNumId="15" w15:restartNumberingAfterBreak="0">
+  <w:abstractNum w:abstractNumId="15">
     <w:nsid w:val="17D32753"/>
     <w:multiLevelType w:val="hybridMultilevel"/>
     <w:tmpl w:val="9E1868A2"/>
@@ -28425,7 +28593,7 @@
       </w:pPr>
     </w:lvl>
   </w:abstractNum>
-  <w:abstractNum w:abstractNumId="16" w15:restartNumberingAfterBreak="0">
+  <w:abstractNum w:abstractNumId="16">
     <w:nsid w:val="18AF1D60"/>
     <w:multiLevelType w:val="singleLevel"/>
     <w:tmpl w:val="4798FA8C"/>
@@ -28440,7 +28608,7 @@
       </w:pPr>
     </w:lvl>
   </w:abstractNum>
-  <w:abstractNum w:abstractNumId="17" w15:restartNumberingAfterBreak="0">
+  <w:abstractNum w:abstractNumId="17">
     <w:nsid w:val="19964B67"/>
     <w:multiLevelType w:val="hybridMultilevel"/>
     <w:tmpl w:val="431E6BAC"/>
@@ -28580,7 +28748,7 @@
       </w:rPr>
     </w:lvl>
   </w:abstractNum>
-  <w:abstractNum w:abstractNumId="18" w15:restartNumberingAfterBreak="0">
+  <w:abstractNum w:abstractNumId="18">
     <w:nsid w:val="1C4824C6"/>
     <w:multiLevelType w:val="hybridMultilevel"/>
     <w:tmpl w:val="CC4E7D26"/>
@@ -28693,7 +28861,7 @@
       </w:pPr>
     </w:lvl>
   </w:abstractNum>
-  <w:abstractNum w:abstractNumId="19" w15:restartNumberingAfterBreak="0">
+  <w:abstractNum w:abstractNumId="19">
     <w:nsid w:val="1D1E4DB6"/>
     <w:multiLevelType w:val="hybridMultilevel"/>
     <w:tmpl w:val="108E793A"/>
@@ -28833,7 +29001,7 @@
       </w:rPr>
     </w:lvl>
   </w:abstractNum>
-  <w:abstractNum w:abstractNumId="20" w15:restartNumberingAfterBreak="0">
+  <w:abstractNum w:abstractNumId="20">
     <w:nsid w:val="1D4E7F12"/>
     <w:multiLevelType w:val="hybridMultilevel"/>
     <w:tmpl w:val="3E745314"/>
@@ -28973,7 +29141,7 @@
       </w:rPr>
     </w:lvl>
   </w:abstractNum>
-  <w:abstractNum w:abstractNumId="21" w15:restartNumberingAfterBreak="0">
+  <w:abstractNum w:abstractNumId="21">
     <w:nsid w:val="1F9F3FF1"/>
     <w:multiLevelType w:val="hybridMultilevel"/>
     <w:tmpl w:val="A008BF0E"/>
@@ -29086,7 +29254,7 @@
       </w:pPr>
     </w:lvl>
   </w:abstractNum>
-  <w:abstractNum w:abstractNumId="22" w15:restartNumberingAfterBreak="0">
+  <w:abstractNum w:abstractNumId="22">
     <w:nsid w:val="28E348B1"/>
     <w:multiLevelType w:val="hybridMultilevel"/>
     <w:tmpl w:val="EAEC1280"/>
@@ -29199,7 +29367,7 @@
       </w:pPr>
     </w:lvl>
   </w:abstractNum>
-  <w:abstractNum w:abstractNumId="23" w15:restartNumberingAfterBreak="0">
+  <w:abstractNum w:abstractNumId="23">
     <w:nsid w:val="297C244C"/>
     <w:multiLevelType w:val="hybridMultilevel"/>
     <w:tmpl w:val="7D18A532"/>
@@ -29314,7 +29482,7 @@
       </w:pPr>
     </w:lvl>
   </w:abstractNum>
-  <w:abstractNum w:abstractNumId="24" w15:restartNumberingAfterBreak="0">
+  <w:abstractNum w:abstractNumId="24">
     <w:nsid w:val="2A6346C3"/>
     <w:multiLevelType w:val="hybridMultilevel"/>
     <w:tmpl w:val="F0860B68"/>
@@ -29427,7 +29595,7 @@
       </w:pPr>
     </w:lvl>
   </w:abstractNum>
-  <w:abstractNum w:abstractNumId="25" w15:restartNumberingAfterBreak="0">
+  <w:abstractNum w:abstractNumId="25">
     <w:nsid w:val="2D8F7505"/>
     <w:multiLevelType w:val="hybridMultilevel"/>
     <w:tmpl w:val="01DA60C4"/>
@@ -29513,7 +29681,7 @@
       </w:pPr>
     </w:lvl>
   </w:abstractNum>
-  <w:abstractNum w:abstractNumId="26" w15:restartNumberingAfterBreak="0">
+  <w:abstractNum w:abstractNumId="26">
     <w:nsid w:val="2F384515"/>
     <w:multiLevelType w:val="hybridMultilevel"/>
     <w:tmpl w:val="0B5E68A0"/>
@@ -29653,7 +29821,7 @@
       </w:rPr>
     </w:lvl>
   </w:abstractNum>
-  <w:abstractNum w:abstractNumId="27" w15:restartNumberingAfterBreak="0">
+  <w:abstractNum w:abstractNumId="27">
     <w:nsid w:val="368A11E2"/>
     <w:multiLevelType w:val="singleLevel"/>
     <w:tmpl w:val="0C09000F"/>
@@ -29670,7 +29838,7 @@
       </w:pPr>
     </w:lvl>
   </w:abstractNum>
-  <w:abstractNum w:abstractNumId="28" w15:restartNumberingAfterBreak="0">
+  <w:abstractNum w:abstractNumId="28">
     <w:nsid w:val="377E261F"/>
     <w:multiLevelType w:val="hybridMultilevel"/>
     <w:tmpl w:val="3CA0542E"/>
@@ -29783,7 +29951,7 @@
       </w:pPr>
     </w:lvl>
   </w:abstractNum>
-  <w:abstractNum w:abstractNumId="29" w15:restartNumberingAfterBreak="0">
+  <w:abstractNum w:abstractNumId="29">
     <w:nsid w:val="39E370D2"/>
     <w:multiLevelType w:val="hybridMultilevel"/>
     <w:tmpl w:val="C14885AE"/>
@@ -29872,7 +30040,7 @@
       </w:pPr>
     </w:lvl>
   </w:abstractNum>
-  <w:abstractNum w:abstractNumId="30" w15:restartNumberingAfterBreak="0">
+  <w:abstractNum w:abstractNumId="30">
     <w:nsid w:val="3B6729CC"/>
     <w:multiLevelType w:val="hybridMultilevel"/>
     <w:tmpl w:val="4ADA1838"/>
@@ -29985,7 +30153,7 @@
       </w:pPr>
     </w:lvl>
   </w:abstractNum>
-  <w:abstractNum w:abstractNumId="31" w15:restartNumberingAfterBreak="0">
+  <w:abstractNum w:abstractNumId="31">
     <w:nsid w:val="3D66404B"/>
     <w:multiLevelType w:val="multilevel"/>
     <w:tmpl w:val="8A1259D6"/>
@@ -30098,7 +30266,7 @@
       </w:pPr>
     </w:lvl>
   </w:abstractNum>
-  <w:abstractNum w:abstractNumId="32" w15:restartNumberingAfterBreak="0">
+  <w:abstractNum w:abstractNumId="32">
     <w:nsid w:val="408D2CCA"/>
     <w:multiLevelType w:val="hybridMultilevel"/>
     <w:tmpl w:val="D506F95E"/>
@@ -30211,7 +30379,7 @@
       </w:pPr>
     </w:lvl>
   </w:abstractNum>
-  <w:abstractNum w:abstractNumId="33" w15:restartNumberingAfterBreak="0">
+  <w:abstractNum w:abstractNumId="33">
     <w:nsid w:val="47E01C26"/>
     <w:multiLevelType w:val="hybridMultilevel"/>
     <w:tmpl w:val="1B805E58"/>
@@ -30327,7 +30495,7 @@
       </w:pPr>
     </w:lvl>
   </w:abstractNum>
-  <w:abstractNum w:abstractNumId="34" w15:restartNumberingAfterBreak="0">
+  <w:abstractNum w:abstractNumId="34">
     <w:nsid w:val="4CE5234E"/>
     <w:multiLevelType w:val="hybridMultilevel"/>
     <w:tmpl w:val="436E5FF6"/>
@@ -30467,7 +30635,7 @@
       </w:rPr>
     </w:lvl>
   </w:abstractNum>
-  <w:abstractNum w:abstractNumId="35" w15:restartNumberingAfterBreak="0">
+  <w:abstractNum w:abstractNumId="35">
     <w:nsid w:val="628677ED"/>
     <w:multiLevelType w:val="hybridMultilevel"/>
     <w:tmpl w:val="01DA60C4"/>
@@ -30553,7 +30721,7 @@
       </w:pPr>
     </w:lvl>
   </w:abstractNum>
-  <w:abstractNum w:abstractNumId="36" w15:restartNumberingAfterBreak="0">
+  <w:abstractNum w:abstractNumId="36">
     <w:nsid w:val="641C6197"/>
     <w:multiLevelType w:val="hybridMultilevel"/>
     <w:tmpl w:val="3586D63E"/>
@@ -30642,7 +30810,7 @@
       </w:pPr>
     </w:lvl>
   </w:abstractNum>
-  <w:abstractNum w:abstractNumId="37" w15:restartNumberingAfterBreak="0">
+  <w:abstractNum w:abstractNumId="37">
     <w:nsid w:val="6628566E"/>
     <w:multiLevelType w:val="hybridMultilevel"/>
     <w:tmpl w:val="5E94B2C6"/>
@@ -30757,7 +30925,7 @@
       </w:pPr>
     </w:lvl>
   </w:abstractNum>
-  <w:abstractNum w:abstractNumId="38" w15:restartNumberingAfterBreak="0">
+  <w:abstractNum w:abstractNumId="38">
     <w:nsid w:val="667B4B8F"/>
     <w:multiLevelType w:val="multilevel"/>
     <w:tmpl w:val="04129D9C"/>
@@ -30870,7 +31038,7 @@
       </w:pPr>
     </w:lvl>
   </w:abstractNum>
-  <w:abstractNum w:abstractNumId="39" w15:restartNumberingAfterBreak="0">
+  <w:abstractNum w:abstractNumId="39">
     <w:nsid w:val="69541612"/>
     <w:multiLevelType w:val="hybridMultilevel"/>
     <w:tmpl w:val="41805D54"/>
@@ -30985,7 +31153,7 @@
       </w:pPr>
     </w:lvl>
   </w:abstractNum>
-  <w:abstractNum w:abstractNumId="40" w15:restartNumberingAfterBreak="0">
+  <w:abstractNum w:abstractNumId="40">
     <w:nsid w:val="6FA72D03"/>
     <w:multiLevelType w:val="hybridMultilevel"/>
     <w:tmpl w:val="2708A144"/>
@@ -31071,7 +31239,7 @@
       </w:pPr>
     </w:lvl>
   </w:abstractNum>
-  <w:abstractNum w:abstractNumId="41" w15:restartNumberingAfterBreak="0">
+  <w:abstractNum w:abstractNumId="41">
     <w:nsid w:val="72B435A1"/>
     <w:multiLevelType w:val="hybridMultilevel"/>
     <w:tmpl w:val="543E4CF4"/>
@@ -31187,7 +31355,7 @@
       </w:pPr>
     </w:lvl>
   </w:abstractNum>
-  <w:abstractNum w:abstractNumId="42" w15:restartNumberingAfterBreak="0">
+  <w:abstractNum w:abstractNumId="42">
     <w:nsid w:val="79754197"/>
     <w:multiLevelType w:val="hybridMultilevel"/>
     <w:tmpl w:val="60B8D8B4"/>
@@ -31481,7 +31649,7 @@
 </file>
 
 <file path=word/styles.xml><?xml version="1.0" encoding="utf-8"?>
-<w:styles xmlns:mc="http://schemas.openxmlformats.org/markup-compatibility/2006" xmlns:r="http://schemas.openxmlformats.org/officeDocument/2006/relationships" xmlns:w="http://schemas.openxmlformats.org/wordprocessingml/2006/main" xmlns:w14="http://schemas.microsoft.com/office/word/2010/wordml" xmlns:w15="http://schemas.microsoft.com/office/word/2012/wordml" xmlns:w16cid="http://schemas.microsoft.com/office/word/2016/wordml/cid" xmlns:w16se="http://schemas.microsoft.com/office/word/2015/wordml/symex" mc:Ignorable="w14 w15 w16se w16cid">
+<w:styles xmlns:r="http://schemas.openxmlformats.org/officeDocument/2006/relationships" xmlns:w="http://schemas.openxmlformats.org/wordprocessingml/2006/main">
   <w:docDefaults>
     <w:rPrDefault>
       <w:rPr>
@@ -31491,382 +31659,200 @@
     </w:rPrDefault>
     <w:pPrDefault/>
   </w:docDefaults>
-  <w:latentStyles w:defLockedState="0" w:defUIPriority="0" w:defSemiHidden="0" w:defUnhideWhenUsed="0" w:defQFormat="0" w:count="375">
-    <w:lsdException w:name="Normal" w:qFormat="1"/>
-    <w:lsdException w:name="heading 1" w:qFormat="1"/>
-    <w:lsdException w:name="heading 2" w:qFormat="1"/>
-    <w:lsdException w:name="heading 3" w:qFormat="1"/>
-    <w:lsdException w:name="heading 4" w:qFormat="1"/>
-    <w:lsdException w:name="heading 5" w:qFormat="1"/>
-    <w:lsdException w:name="heading 6" w:qFormat="1"/>
-    <w:lsdException w:name="heading 7" w:qFormat="1"/>
-    <w:lsdException w:name="heading 8" w:qFormat="1"/>
-    <w:lsdException w:name="heading 9" w:qFormat="1"/>
-    <w:lsdException w:name="index 1" w:semiHidden="1" w:unhideWhenUsed="1"/>
-    <w:lsdException w:name="index 2" w:semiHidden="1" w:unhideWhenUsed="1"/>
-    <w:lsdException w:name="index 3" w:semiHidden="1" w:unhideWhenUsed="1"/>
-    <w:lsdException w:name="index 4" w:semiHidden="1" w:unhideWhenUsed="1"/>
-    <w:lsdException w:name="index 5" w:semiHidden="1" w:unhideWhenUsed="1"/>
-    <w:lsdException w:name="index 6" w:semiHidden="1" w:unhideWhenUsed="1"/>
-    <w:lsdException w:name="index 7" w:semiHidden="1" w:unhideWhenUsed="1"/>
-    <w:lsdException w:name="index 8" w:semiHidden="1" w:unhideWhenUsed="1"/>
-    <w:lsdException w:name="index 9" w:semiHidden="1" w:unhideWhenUsed="1"/>
-    <w:lsdException w:name="toc 1" w:semiHidden="1" w:unhideWhenUsed="1"/>
-    <w:lsdException w:name="toc 2" w:semiHidden="1" w:unhideWhenUsed="1"/>
-    <w:lsdException w:name="toc 3" w:semiHidden="1" w:unhideWhenUsed="1"/>
-    <w:lsdException w:name="toc 4" w:semiHidden="1" w:unhideWhenUsed="1"/>
-    <w:lsdException w:name="toc 5" w:semiHidden="1" w:unhideWhenUsed="1"/>
-    <w:lsdException w:name="toc 6" w:semiHidden="1" w:unhideWhenUsed="1"/>
-    <w:lsdException w:name="toc 7" w:semiHidden="1" w:unhideWhenUsed="1"/>
-    <w:lsdException w:name="toc 8" w:semiHidden="1" w:unhideWhenUsed="1"/>
-    <w:lsdException w:name="toc 9" w:semiHidden="1" w:unhideWhenUsed="1"/>
-    <w:lsdException w:name="Normal Indent" w:semiHidden="1" w:unhideWhenUsed="1"/>
-    <w:lsdException w:name="footnote text" w:semiHidden="1" w:unhideWhenUsed="1"/>
-    <w:lsdException w:name="annotation text" w:semiHidden="1" w:unhideWhenUsed="1"/>
-    <w:lsdException w:name="header" w:semiHidden="1" w:unhideWhenUsed="1"/>
-    <w:lsdException w:name="footer" w:semiHidden="1" w:unhideWhenUsed="1"/>
-    <w:lsdException w:name="index heading" w:semiHidden="1" w:unhideWhenUsed="1"/>
-    <w:lsdException w:name="caption" w:qFormat="1"/>
-    <w:lsdException w:name="table of figures" w:semiHidden="1" w:unhideWhenUsed="1"/>
-    <w:lsdException w:name="envelope address" w:semiHidden="1" w:unhideWhenUsed="1"/>
-    <w:lsdException w:name="envelope return" w:semiHidden="1" w:unhideWhenUsed="1"/>
-    <w:lsdException w:name="footnote reference" w:semiHidden="1" w:uiPriority="99" w:unhideWhenUsed="1"/>
-    <w:lsdException w:name="annotation reference" w:semiHidden="1" w:uiPriority="99" w:unhideWhenUsed="1"/>
-    <w:lsdException w:name="line number" w:semiHidden="1" w:uiPriority="99" w:unhideWhenUsed="1"/>
-    <w:lsdException w:name="page number" w:semiHidden="1" w:unhideWhenUsed="1"/>
-    <w:lsdException w:name="endnote reference" w:semiHidden="1" w:uiPriority="99" w:unhideWhenUsed="1"/>
-    <w:lsdException w:name="endnote text" w:semiHidden="1" w:unhideWhenUsed="1"/>
-    <w:lsdException w:name="table of authorities" w:semiHidden="1" w:unhideWhenUsed="1"/>
-    <w:lsdException w:name="macro" w:semiHidden="1" w:unhideWhenUsed="1"/>
-    <w:lsdException w:name="toa heading" w:semiHidden="1" w:unhideWhenUsed="1"/>
-    <w:lsdException w:name="List" w:semiHidden="1" w:unhideWhenUsed="1"/>
-    <w:lsdException w:name="List Bullet" w:semiHidden="1" w:unhideWhenUsed="1"/>
-    <w:lsdException w:name="List Number" w:semiHidden="1" w:unhideWhenUsed="1"/>
-    <w:lsdException w:name="List 2" w:semiHidden="1" w:unhideWhenUsed="1"/>
-    <w:lsdException w:name="List 3" w:semiHidden="1" w:unhideWhenUsed="1"/>
-    <w:lsdException w:name="List 4" w:semiHidden="1" w:unhideWhenUsed="1"/>
-    <w:lsdException w:name="List 5" w:semiHidden="1" w:unhideWhenUsed="1"/>
-    <w:lsdException w:name="List Bullet 2" w:semiHidden="1" w:unhideWhenUsed="1"/>
-    <w:lsdException w:name="List Bullet 3" w:semiHidden="1" w:unhideWhenUsed="1"/>
-    <w:lsdException w:name="List Bullet 4" w:semiHidden="1" w:unhideWhenUsed="1"/>
-    <w:lsdException w:name="List Bullet 5" w:semiHidden="1" w:unhideWhenUsed="1"/>
-    <w:lsdException w:name="List Number 2" w:semiHidden="1" w:unhideWhenUsed="1"/>
-    <w:lsdException w:name="List Number 3" w:semiHidden="1" w:unhideWhenUsed="1"/>
-    <w:lsdException w:name="List Number 4" w:semiHidden="1" w:unhideWhenUsed="1"/>
-    <w:lsdException w:name="List Number 5" w:semiHidden="1" w:unhideWhenUsed="1"/>
-    <w:lsdException w:name="Title" w:qFormat="1"/>
-    <w:lsdException w:name="Closing" w:semiHidden="1" w:unhideWhenUsed="1"/>
-    <w:lsdException w:name="Signature" w:semiHidden="1" w:unhideWhenUsed="1"/>
-    <w:lsdException w:name="Default Paragraph Font" w:semiHidden="1" w:uiPriority="1" w:unhideWhenUsed="1"/>
-    <w:lsdException w:name="Body Text" w:semiHidden="1" w:unhideWhenUsed="1"/>
-    <w:lsdException w:name="Body Text Indent" w:semiHidden="1" w:unhideWhenUsed="1"/>
-    <w:lsdException w:name="List Continue" w:semiHidden="1" w:unhideWhenUsed="1"/>
-    <w:lsdException w:name="List Continue 2" w:semiHidden="1" w:unhideWhenUsed="1"/>
-    <w:lsdException w:name="List Continue 3" w:semiHidden="1" w:unhideWhenUsed="1"/>
-    <w:lsdException w:name="List Continue 4" w:semiHidden="1" w:unhideWhenUsed="1"/>
-    <w:lsdException w:name="List Continue 5" w:semiHidden="1" w:unhideWhenUsed="1"/>
-    <w:lsdException w:name="Message Header" w:semiHidden="1" w:unhideWhenUsed="1"/>
-    <w:lsdException w:name="Subtitle" w:qFormat="1"/>
-    <w:lsdException w:name="Salutation" w:semiHidden="1" w:unhideWhenUsed="1"/>
-    <w:lsdException w:name="Date" w:semiHidden="1" w:unhideWhenUsed="1"/>
-    <w:lsdException w:name="Body Text First Indent" w:semiHidden="1" w:unhideWhenUsed="1"/>
-    <w:lsdException w:name="Body Text First Indent 2" w:semiHidden="1" w:unhideWhenUsed="1"/>
-    <w:lsdException w:name="Note Heading" w:semiHidden="1" w:unhideWhenUsed="1"/>
-    <w:lsdException w:name="Body Text 2" w:semiHidden="1" w:unhideWhenUsed="1"/>
-    <w:lsdException w:name="Body Text 3" w:semiHidden="1" w:unhideWhenUsed="1"/>
-    <w:lsdException w:name="Body Text Indent 2" w:semiHidden="1" w:unhideWhenUsed="1"/>
-    <w:lsdException w:name="Body Text Indent 3" w:semiHidden="1" w:unhideWhenUsed="1"/>
-    <w:lsdException w:name="Block Text" w:semiHidden="1" w:unhideWhenUsed="1"/>
-    <w:lsdException w:name="Hyperlink" w:semiHidden="1" w:uiPriority="99" w:unhideWhenUsed="1"/>
-    <w:lsdException w:name="FollowedHyperlink" w:semiHidden="1" w:uiPriority="99" w:unhideWhenUsed="1"/>
-    <w:lsdException w:name="Strong" w:uiPriority="22" w:qFormat="1"/>
-    <w:lsdException w:name="Emphasis" w:uiPriority="20" w:qFormat="1"/>
-    <w:lsdException w:name="Document Map" w:semiHidden="1" w:unhideWhenUsed="1"/>
-    <w:lsdException w:name="Plain Text" w:semiHidden="1" w:unhideWhenUsed="1"/>
-    <w:lsdException w:name="E-mail Signature" w:semiHidden="1" w:unhideWhenUsed="1"/>
-    <w:lsdException w:name="HTML Top of Form" w:semiHidden="1" w:uiPriority="99" w:unhideWhenUsed="1"/>
-    <w:lsdException w:name="HTML Bottom of Form" w:semiHidden="1" w:uiPriority="99" w:unhideWhenUsed="1"/>
-    <w:lsdException w:name="Normal (Web)" w:semiHidden="1" w:unhideWhenUsed="1"/>
-    <w:lsdException w:name="HTML Acronym" w:semiHidden="1" w:uiPriority="99" w:unhideWhenUsed="1"/>
-    <w:lsdException w:name="HTML Address" w:semiHidden="1" w:unhideWhenUsed="1"/>
-    <w:lsdException w:name="HTML Cite" w:semiHidden="1" w:uiPriority="99" w:unhideWhenUsed="1"/>
-    <w:lsdException w:name="HTML Code" w:semiHidden="1" w:uiPriority="99" w:unhideWhenUsed="1"/>
-    <w:lsdException w:name="HTML Definition" w:semiHidden="1" w:uiPriority="99" w:unhideWhenUsed="1"/>
-    <w:lsdException w:name="HTML Keyboard" w:semiHidden="1" w:uiPriority="99" w:unhideWhenUsed="1"/>
-    <w:lsdException w:name="HTML Preformatted" w:semiHidden="1" w:unhideWhenUsed="1"/>
-    <w:lsdException w:name="HTML Sample" w:semiHidden="1" w:uiPriority="99" w:unhideWhenUsed="1"/>
-    <w:lsdException w:name="HTML Typewriter" w:semiHidden="1" w:uiPriority="99" w:unhideWhenUsed="1"/>
-    <w:lsdException w:name="HTML Variable" w:semiHidden="1" w:uiPriority="99" w:unhideWhenUsed="1"/>
-    <w:lsdException w:name="Normal Table" w:semiHidden="1" w:uiPriority="99" w:unhideWhenUsed="1"/>
-    <w:lsdException w:name="annotation subject" w:semiHidden="1" w:uiPriority="99" w:unhideWhenUsed="1"/>
-    <w:lsdException w:name="No List" w:semiHidden="1" w:uiPriority="99" w:unhideWhenUsed="1"/>
-    <w:lsdException w:name="Outline List 1" w:semiHidden="1" w:uiPriority="99" w:unhideWhenUsed="1"/>
-    <w:lsdException w:name="Outline List 2" w:semiHidden="1" w:uiPriority="99" w:unhideWhenUsed="1"/>
-    <w:lsdException w:name="Outline List 3" w:semiHidden="1" w:uiPriority="99" w:unhideWhenUsed="1"/>
-    <w:lsdException w:name="Table Simple 1" w:semiHidden="1" w:uiPriority="99" w:unhideWhenUsed="1"/>
-    <w:lsdException w:name="Table Simple 2" w:semiHidden="1" w:uiPriority="99" w:unhideWhenUsed="1"/>
-    <w:lsdException w:name="Table Simple 3" w:semiHidden="1" w:uiPriority="99" w:unhideWhenUsed="1"/>
-    <w:lsdException w:name="Table Classic 1" w:semiHidden="1" w:uiPriority="99" w:unhideWhenUsed="1"/>
-    <w:lsdException w:name="Table Classic 2" w:semiHidden="1" w:uiPriority="99" w:unhideWhenUsed="1"/>
-    <w:lsdException w:name="Table Classic 3" w:semiHidden="1" w:uiPriority="99" w:unhideWhenUsed="1"/>
-    <w:lsdException w:name="Table Classic 4" w:semiHidden="1" w:uiPriority="99" w:unhideWhenUsed="1"/>
-    <w:lsdException w:name="Table Colorful 1" w:semiHidden="1" w:uiPriority="99" w:unhideWhenUsed="1"/>
-    <w:lsdException w:name="Table Colorful 2" w:semiHidden="1" w:uiPriority="99" w:unhideWhenUsed="1"/>
-    <w:lsdException w:name="Table Colorful 3" w:semiHidden="1" w:uiPriority="99" w:unhideWhenUsed="1"/>
-    <w:lsdException w:name="Table Columns 1" w:semiHidden="1" w:uiPriority="99" w:unhideWhenUsed="1"/>
-    <w:lsdException w:name="Table Columns 2" w:semiHidden="1" w:uiPriority="99" w:unhideWhenUsed="1"/>
-    <w:lsdException w:name="Table Columns 3" w:semiHidden="1" w:uiPriority="99" w:unhideWhenUsed="1"/>
-    <w:lsdException w:name="Table Columns 4" w:semiHidden="1" w:uiPriority="99" w:unhideWhenUsed="1"/>
-    <w:lsdException w:name="Table Columns 5" w:semiHidden="1" w:uiPriority="99" w:unhideWhenUsed="1"/>
-    <w:lsdException w:name="Table Grid 1" w:semiHidden="1" w:uiPriority="99" w:unhideWhenUsed="1"/>
-    <w:lsdException w:name="Table Grid 2" w:semiHidden="1" w:uiPriority="99" w:unhideWhenUsed="1"/>
-    <w:lsdException w:name="Table Grid 3" w:semiHidden="1" w:uiPriority="99" w:unhideWhenUsed="1"/>
-    <w:lsdException w:name="Table Grid 4" w:semiHidden="1" w:uiPriority="99" w:unhideWhenUsed="1"/>
-    <w:lsdException w:name="Table Grid 5" w:semiHidden="1" w:uiPriority="99" w:unhideWhenUsed="1"/>
-    <w:lsdException w:name="Table Grid 6" w:semiHidden="1" w:uiPriority="99" w:unhideWhenUsed="1"/>
-    <w:lsdException w:name="Table Grid 7" w:semiHidden="1" w:uiPriority="99" w:unhideWhenUsed="1"/>
-    <w:lsdException w:name="Table Grid 8" w:semiHidden="1" w:uiPriority="99" w:unhideWhenUsed="1"/>
-    <w:lsdException w:name="Table List 1" w:semiHidden="1" w:uiPriority="99" w:unhideWhenUsed="1"/>
-    <w:lsdException w:name="Table List 2" w:semiHidden="1" w:uiPriority="99" w:unhideWhenUsed="1"/>
-    <w:lsdException w:name="Table List 3" w:semiHidden="1" w:uiPriority="99" w:unhideWhenUsed="1"/>
-    <w:lsdException w:name="Table List 4" w:semiHidden="1" w:uiPriority="99" w:unhideWhenUsed="1"/>
-    <w:lsdException w:name="Table List 5" w:semiHidden="1" w:uiPriority="99" w:unhideWhenUsed="1"/>
-    <w:lsdException w:name="Table List 6" w:semiHidden="1" w:uiPriority="99" w:unhideWhenUsed="1"/>
-    <w:lsdException w:name="Table List 7" w:semiHidden="1" w:uiPriority="99" w:unhideWhenUsed="1"/>
-    <w:lsdException w:name="Table List 8" w:semiHidden="1" w:uiPriority="99" w:unhideWhenUsed="1"/>
-    <w:lsdException w:name="Table 3D effects 1" w:semiHidden="1" w:uiPriority="99" w:unhideWhenUsed="1"/>
-    <w:lsdException w:name="Table 3D effects 2" w:semiHidden="1" w:uiPriority="99" w:unhideWhenUsed="1"/>
-    <w:lsdException w:name="Table 3D effects 3" w:semiHidden="1" w:uiPriority="99" w:unhideWhenUsed="1"/>
-    <w:lsdException w:name="Table Contemporary" w:semiHidden="1" w:uiPriority="99" w:unhideWhenUsed="1"/>
-    <w:lsdException w:name="Table Elegant" w:semiHidden="1" w:uiPriority="99" w:unhideWhenUsed="1"/>
-    <w:lsdException w:name="Table Professional" w:semiHidden="1" w:uiPriority="99" w:unhideWhenUsed="1"/>
-    <w:lsdException w:name="Table Subtle 1" w:semiHidden="1" w:uiPriority="99" w:unhideWhenUsed="1"/>
-    <w:lsdException w:name="Table Subtle 2" w:semiHidden="1" w:uiPriority="99" w:unhideWhenUsed="1"/>
-    <w:lsdException w:name="Table Web 1" w:semiHidden="1" w:uiPriority="99" w:unhideWhenUsed="1"/>
-    <w:lsdException w:name="Table Web 2" w:semiHidden="1" w:uiPriority="99" w:unhideWhenUsed="1"/>
-    <w:lsdException w:name="Table Web 3" w:semiHidden="1" w:uiPriority="99" w:unhideWhenUsed="1"/>
-    <w:lsdException w:name="Balloon Text" w:semiHidden="1" w:unhideWhenUsed="1"/>
-    <w:lsdException w:name="Table Grid" w:uiPriority="59"/>
-    <w:lsdException w:name="Table Theme" w:semiHidden="1" w:uiPriority="99" w:unhideWhenUsed="1"/>
-    <w:lsdException w:name="Placeholder Text" w:semiHidden="1" w:uiPriority="99"/>
-    <w:lsdException w:name="No Spacing" w:semiHidden="1" w:uiPriority="1" w:qFormat="1"/>
-    <w:lsdException w:name="Light Shading" w:uiPriority="60"/>
-    <w:lsdException w:name="Light List" w:uiPriority="61"/>
-    <w:lsdException w:name="Light Grid" w:uiPriority="62"/>
-    <w:lsdException w:name="Medium Shading 1" w:uiPriority="63"/>
-    <w:lsdException w:name="Medium Shading 2" w:uiPriority="64"/>
-    <w:lsdException w:name="Medium List 1" w:uiPriority="65"/>
-    <w:lsdException w:name="Medium List 2" w:uiPriority="66"/>
-    <w:lsdException w:name="Medium Grid 1" w:uiPriority="67"/>
-    <w:lsdException w:name="Medium Grid 2" w:uiPriority="68"/>
-    <w:lsdException w:name="Medium Grid 3" w:uiPriority="69"/>
-    <w:lsdException w:name="Dark List" w:uiPriority="70"/>
-    <w:lsdException w:name="Colorful Shading" w:uiPriority="71"/>
-    <w:lsdException w:name="Colorful List" w:uiPriority="72"/>
-    <w:lsdException w:name="Colorful Grid" w:uiPriority="73"/>
-    <w:lsdException w:name="Light Shading Accent 1" w:uiPriority="60"/>
-    <w:lsdException w:name="Light List Accent 1" w:uiPriority="61"/>
-    <w:lsdException w:name="Light Grid Accent 1" w:uiPriority="62"/>
-    <w:lsdException w:name="Medium Shading 1 Accent 1" w:uiPriority="63"/>
-    <w:lsdException w:name="Medium Shading 2 Accent 1" w:uiPriority="64"/>
-    <w:lsdException w:name="Medium List 1 Accent 1" w:uiPriority="65"/>
-    <w:lsdException w:name="Revision" w:semiHidden="1" w:uiPriority="99"/>
-    <w:lsdException w:name="List Paragraph" w:uiPriority="34" w:qFormat="1"/>
-    <w:lsdException w:name="Quote" w:uiPriority="29" w:qFormat="1"/>
-    <w:lsdException w:name="Intense Quote" w:uiPriority="30" w:qFormat="1"/>
-    <w:lsdException w:name="Medium List 2 Accent 1" w:uiPriority="66"/>
-    <w:lsdException w:name="Medium Grid 1 Accent 1" w:uiPriority="67"/>
-    <w:lsdException w:name="Medium Grid 2 Accent 1" w:uiPriority="68"/>
-    <w:lsdException w:name="Medium Grid 3 Accent 1" w:uiPriority="69"/>
-    <w:lsdException w:name="Dark List Accent 1" w:uiPriority="70"/>
-    <w:lsdException w:name="Colorful Shading Accent 1" w:uiPriority="71"/>
-    <w:lsdException w:name="Colorful List Accent 1" w:uiPriority="72"/>
-    <w:lsdException w:name="Colorful Grid Accent 1" w:uiPriority="73"/>
-    <w:lsdException w:name="Light Shading Accent 2" w:uiPriority="60"/>
-    <w:lsdException w:name="Light List Accent 2" w:uiPriority="61"/>
-    <w:lsdException w:name="Light Grid Accent 2" w:uiPriority="62"/>
-    <w:lsdException w:name="Medium Shading 1 Accent 2" w:uiPriority="63"/>
-    <w:lsdException w:name="Medium Shading 2 Accent 2" w:uiPriority="64"/>
-    <w:lsdException w:name="Medium List 1 Accent 2" w:uiPriority="65"/>
-    <w:lsdException w:name="Medium List 2 Accent 2" w:uiPriority="66"/>
-    <w:lsdException w:name="Medium Grid 1 Accent 2" w:uiPriority="67"/>
-    <w:lsdException w:name="Medium Grid 2 Accent 2" w:uiPriority="68"/>
-    <w:lsdException w:name="Medium Grid 3 Accent 2" w:uiPriority="69"/>
-    <w:lsdException w:name="Dark List Accent 2" w:uiPriority="70"/>
-    <w:lsdException w:name="Colorful Shading Accent 2" w:uiPriority="71"/>
-    <w:lsdException w:name="Colorful List Accent 2" w:uiPriority="72"/>
-    <w:lsdException w:name="Colorful Grid Accent 2" w:uiPriority="73"/>
-    <w:lsdException w:name="Light Shading Accent 3" w:uiPriority="60"/>
-    <w:lsdException w:name="Light List Accent 3" w:uiPriority="61"/>
-    <w:lsdException w:name="Light Grid Accent 3" w:uiPriority="62"/>
-    <w:lsdException w:name="Medium Shading 1 Accent 3" w:uiPriority="63"/>
-    <w:lsdException w:name="Medium Shading 2 Accent 3" w:uiPriority="64"/>
-    <w:lsdException w:name="Medium List 1 Accent 3" w:uiPriority="65"/>
-    <w:lsdException w:name="Medium List 2 Accent 3" w:uiPriority="66"/>
-    <w:lsdException w:name="Medium Grid 1 Accent 3" w:uiPriority="67"/>
-    <w:lsdException w:name="Medium Grid 2 Accent 3" w:uiPriority="68"/>
-    <w:lsdException w:name="Medium Grid 3 Accent 3" w:uiPriority="69"/>
-    <w:lsdException w:name="Dark List Accent 3" w:uiPriority="70"/>
-    <w:lsdException w:name="Colorful Shading Accent 3" w:uiPriority="71"/>
-    <w:lsdException w:name="Colorful List Accent 3" w:uiPriority="72"/>
-    <w:lsdException w:name="Colorful Grid Accent 3" w:uiPriority="73"/>
-    <w:lsdException w:name="Light Shading Accent 4" w:uiPriority="60"/>
-    <w:lsdException w:name="Light List Accent 4" w:uiPriority="61"/>
-    <w:lsdException w:name="Light Grid Accent 4" w:uiPriority="62"/>
-    <w:lsdException w:name="Medium Shading 1 Accent 4" w:uiPriority="63"/>
-    <w:lsdException w:name="Medium Shading 2 Accent 4" w:uiPriority="64"/>
-    <w:lsdException w:name="Medium List 1 Accent 4" w:uiPriority="65"/>
-    <w:lsdException w:name="Medium List 2 Accent 4" w:uiPriority="66"/>
-    <w:lsdException w:name="Medium Grid 1 Accent 4" w:uiPriority="67"/>
-    <w:lsdException w:name="Medium Grid 2 Accent 4" w:uiPriority="68"/>
-    <w:lsdException w:name="Medium Grid 3 Accent 4" w:uiPriority="69"/>
-    <w:lsdException w:name="Dark List Accent 4" w:uiPriority="70"/>
-    <w:lsdException w:name="Colorful Shading Accent 4" w:uiPriority="71"/>
-    <w:lsdException w:name="Colorful List Accent 4" w:uiPriority="72"/>
-    <w:lsdException w:name="Colorful Grid Accent 4" w:uiPriority="73"/>
-    <w:lsdException w:name="Light Shading Accent 5" w:uiPriority="60"/>
-    <w:lsdException w:name="Light List Accent 5" w:uiPriority="61"/>
-    <w:lsdException w:name="Light Grid Accent 5" w:uiPriority="62"/>
-    <w:lsdException w:name="Medium Shading 1 Accent 5" w:uiPriority="63"/>
-    <w:lsdException w:name="Medium Shading 2 Accent 5" w:uiPriority="64"/>
-    <w:lsdException w:name="Medium List 1 Accent 5" w:uiPriority="65"/>
-    <w:lsdException w:name="Medium List 2 Accent 5" w:uiPriority="66"/>
-    <w:lsdException w:name="Medium Grid 1 Accent 5" w:uiPriority="67"/>
-    <w:lsdException w:name="Medium Grid 2 Accent 5" w:uiPriority="68"/>
-    <w:lsdException w:name="Medium Grid 3 Accent 5" w:uiPriority="69"/>
-    <w:lsdException w:name="Dark List Accent 5" w:uiPriority="70"/>
-    <w:lsdException w:name="Colorful Shading Accent 5" w:uiPriority="71"/>
-    <w:lsdException w:name="Colorful List Accent 5" w:uiPriority="72"/>
-    <w:lsdException w:name="Colorful Grid Accent 5" w:uiPriority="73"/>
-    <w:lsdException w:name="Light Shading Accent 6" w:uiPriority="60"/>
-    <w:lsdException w:name="Light List Accent 6" w:uiPriority="61"/>
-    <w:lsdException w:name="Light Grid Accent 6" w:uiPriority="62"/>
-    <w:lsdException w:name="Medium Shading 1 Accent 6" w:uiPriority="63"/>
-    <w:lsdException w:name="Medium Shading 2 Accent 6" w:uiPriority="64"/>
-    <w:lsdException w:name="Medium List 1 Accent 6" w:uiPriority="65"/>
-    <w:lsdException w:name="Medium List 2 Accent 6" w:uiPriority="66"/>
-    <w:lsdException w:name="Medium Grid 1 Accent 6" w:uiPriority="67"/>
-    <w:lsdException w:name="Medium Grid 2 Accent 6" w:uiPriority="68"/>
-    <w:lsdException w:name="Medium Grid 3 Accent 6" w:uiPriority="69"/>
-    <w:lsdException w:name="Dark List Accent 6" w:uiPriority="70"/>
-    <w:lsdException w:name="Colorful Shading Accent 6" w:uiPriority="71"/>
-    <w:lsdException w:name="Colorful List Accent 6" w:uiPriority="72"/>
-    <w:lsdException w:name="Colorful Grid Accent 6" w:uiPriority="73"/>
-    <w:lsdException w:name="Subtle Emphasis" w:uiPriority="19" w:qFormat="1"/>
-    <w:lsdException w:name="Intense Emphasis" w:uiPriority="21" w:qFormat="1"/>
-    <w:lsdException w:name="Subtle Reference" w:uiPriority="31" w:qFormat="1"/>
-    <w:lsdException w:name="Intense Reference" w:uiPriority="32" w:qFormat="1"/>
-    <w:lsdException w:name="Book Title" w:uiPriority="33" w:qFormat="1"/>
-    <w:lsdException w:name="Bibliography" w:semiHidden="1" w:uiPriority="37" w:unhideWhenUsed="1"/>
-    <w:lsdException w:name="TOC Heading" w:semiHidden="1" w:uiPriority="39" w:unhideWhenUsed="1" w:qFormat="1"/>
-    <w:lsdException w:name="Plain Table 1" w:uiPriority="41"/>
-    <w:lsdException w:name="Plain Table 2" w:uiPriority="42"/>
-    <w:lsdException w:name="Plain Table 3" w:uiPriority="43"/>
-    <w:lsdException w:name="Plain Table 4" w:uiPriority="44"/>
-    <w:lsdException w:name="Plain Table 5" w:uiPriority="45"/>
-    <w:lsdException w:name="Grid Table Light" w:uiPriority="40"/>
-    <w:lsdException w:name="Grid Table 1 Light" w:uiPriority="46"/>
-    <w:lsdException w:name="Grid Table 2" w:uiPriority="47"/>
-    <w:lsdException w:name="Grid Table 3" w:uiPriority="48"/>
-    <w:lsdException w:name="Grid Table 4" w:uiPriority="49"/>
-    <w:lsdException w:name="Grid Table 5 Dark" w:uiPriority="50"/>
-    <w:lsdException w:name="Grid Table 6 Colorful" w:uiPriority="51"/>
-    <w:lsdException w:name="Grid Table 7 Colorful" w:uiPriority="52"/>
-    <w:lsdException w:name="Grid Table 1 Light Accent 1" w:uiPriority="46"/>
-    <w:lsdException w:name="Grid Table 2 Accent 1" w:uiPriority="47"/>
-    <w:lsdException w:name="Grid Table 3 Accent 1" w:uiPriority="48"/>
-    <w:lsdException w:name="Grid Table 4 Accent 1" w:uiPriority="49"/>
-    <w:lsdException w:name="Grid Table 5 Dark Accent 1" w:uiPriority="50"/>
-    <w:lsdException w:name="Grid Table 6 Colorful Accent 1" w:uiPriority="51"/>
-    <w:lsdException w:name="Grid Table 7 Colorful Accent 1" w:uiPriority="52"/>
-    <w:lsdException w:name="Grid Table 1 Light Accent 2" w:uiPriority="46"/>
-    <w:lsdException w:name="Grid Table 2 Accent 2" w:uiPriority="47"/>
-    <w:lsdException w:name="Grid Table 3 Accent 2" w:uiPriority="48"/>
-    <w:lsdException w:name="Grid Table 4 Accent 2" w:uiPriority="49"/>
-    <w:lsdException w:name="Grid Table 5 Dark Accent 2" w:uiPriority="50"/>
-    <w:lsdException w:name="Grid Table 6 Colorful Accent 2" w:uiPriority="51"/>
-    <w:lsdException w:name="Grid Table 7 Colorful Accent 2" w:uiPriority="52"/>
-    <w:lsdException w:name="Grid Table 1 Light Accent 3" w:uiPriority="46"/>
-    <w:lsdException w:name="Grid Table 2 Accent 3" w:uiPriority="47"/>
-    <w:lsdException w:name="Grid Table 3 Accent 3" w:uiPriority="48"/>
-    <w:lsdException w:name="Grid Table 4 Accent 3" w:uiPriority="49"/>
-    <w:lsdException w:name="Grid Table 5 Dark Accent 3" w:uiPriority="50"/>
-    <w:lsdException w:name="Grid Table 6 Colorful Accent 3" w:uiPriority="51"/>
-    <w:lsdException w:name="Grid Table 7 Colorful Accent 3" w:uiPriority="52"/>
-    <w:lsdException w:name="Grid Table 1 Light Accent 4" w:uiPriority="46"/>
-    <w:lsdException w:name="Grid Table 2 Accent 4" w:uiPriority="47"/>
-    <w:lsdException w:name="Grid Table 3 Accent 4" w:uiPriority="48"/>
-    <w:lsdException w:name="Grid Table 4 Accent 4" w:uiPriority="49"/>
-    <w:lsdException w:name="Grid Table 5 Dark Accent 4" w:uiPriority="50"/>
-    <w:lsdException w:name="Grid Table 6 Colorful Accent 4" w:uiPriority="51"/>
-    <w:lsdException w:name="Grid Table 7 Colorful Accent 4" w:uiPriority="52"/>
-    <w:lsdException w:name="Grid Table 1 Light Accent 5" w:uiPriority="46"/>
-    <w:lsdException w:name="Grid Table 2 Accent 5" w:uiPriority="47"/>
-    <w:lsdException w:name="Grid Table 3 Accent 5" w:uiPriority="48"/>
-    <w:lsdException w:name="Grid Table 4 Accent 5" w:uiPriority="49"/>
-    <w:lsdException w:name="Grid Table 5 Dark Accent 5" w:uiPriority="50"/>
-    <w:lsdException w:name="Grid Table 6 Colorful Accent 5" w:uiPriority="51"/>
-    <w:lsdException w:name="Grid Table 7 Colorful Accent 5" w:uiPriority="52"/>
-    <w:lsdException w:name="Grid Table 1 Light Accent 6" w:uiPriority="46"/>
-    <w:lsdException w:name="Grid Table 2 Accent 6" w:uiPriority="47"/>
-    <w:lsdException w:name="Grid Table 3 Accent 6" w:uiPriority="48"/>
-    <w:lsdException w:name="Grid Table 4 Accent 6" w:uiPriority="49"/>
-    <w:lsdException w:name="Grid Table 5 Dark Accent 6" w:uiPriority="50"/>
-    <w:lsdException w:name="Grid Table 6 Colorful Accent 6" w:uiPriority="51"/>
-    <w:lsdException w:name="Grid Table 7 Colorful Accent 6" w:uiPriority="52"/>
-    <w:lsdException w:name="List Table 1 Light" w:uiPriority="46"/>
-    <w:lsdException w:name="List Table 2" w:uiPriority="47"/>
-    <w:lsdException w:name="List Table 3" w:uiPriority="48"/>
-    <w:lsdException w:name="List Table 4" w:uiPriority="49"/>
-    <w:lsdException w:name="List Table 5 Dark" w:uiPriority="50"/>
-    <w:lsdException w:name="List Table 6 Colorful" w:uiPriority="51"/>
-    <w:lsdException w:name="List Table 7 Colorful" w:uiPriority="52"/>
-    <w:lsdException w:name="List Table 1 Light Accent 1" w:uiPriority="46"/>
-    <w:lsdException w:name="List Table 2 Accent 1" w:uiPriority="47"/>
-    <w:lsdException w:name="List Table 3 Accent 1" w:uiPriority="48"/>
-    <w:lsdException w:name="List Table 4 Accent 1" w:uiPriority="49"/>
-    <w:lsdException w:name="List Table 5 Dark Accent 1" w:uiPriority="50"/>
-    <w:lsdException w:name="List Table 6 Colorful Accent 1" w:uiPriority="51"/>
-    <w:lsdException w:name="List Table 7 Colorful Accent 1" w:uiPriority="52"/>
-    <w:lsdException w:name="List Table 1 Light Accent 2" w:uiPriority="46"/>
-    <w:lsdException w:name="List Table 2 Accent 2" w:uiPriority="47"/>
-    <w:lsdException w:name="List Table 3 Accent 2" w:uiPriority="48"/>
-    <w:lsdException w:name="List Table 4 Accent 2" w:uiPriority="49"/>
-    <w:lsdException w:name="List Table 5 Dark Accent 2" w:uiPriority="50"/>
-    <w:lsdException w:name="List Table 6 Colorful Accent 2" w:uiPriority="51"/>
-    <w:lsdException w:name="List Table 7 Colorful Accent 2" w:uiPriority="52"/>
-    <w:lsdException w:name="List Table 1 Light Accent 3" w:uiPriority="46"/>
-    <w:lsdException w:name="List Table 2 Accent 3" w:uiPriority="47"/>
-    <w:lsdException w:name="List Table 3 Accent 3" w:uiPriority="48"/>
-    <w:lsdException w:name="List Table 4 Accent 3" w:uiPriority="49"/>
-    <w:lsdException w:name="List Table 5 Dark Accent 3" w:uiPriority="50"/>
-    <w:lsdException w:name="List Table 6 Colorful Accent 3" w:uiPriority="51"/>
-    <w:lsdException w:name="List Table 7 Colorful Accent 3" w:uiPriority="52"/>
-    <w:lsdException w:name="List Table 1 Light Accent 4" w:uiPriority="46"/>
-    <w:lsdException w:name="List Table 2 Accent 4" w:uiPriority="47"/>
-    <w:lsdException w:name="List Table 3 Accent 4" w:uiPriority="48"/>
-    <w:lsdException w:name="List Table 4 Accent 4" w:uiPriority="49"/>
-    <w:lsdException w:name="List Table 5 Dark Accent 4" w:uiPriority="50"/>
-    <w:lsdException w:name="List Table 6 Colorful Accent 4" w:uiPriority="51"/>
-    <w:lsdException w:name="List Table 7 Colorful Accent 4" w:uiPriority="52"/>
-    <w:lsdException w:name="List Table 1 Light Accent 5" w:uiPriority="46"/>
-    <w:lsdException w:name="List Table 2 Accent 5" w:uiPriority="47"/>
-    <w:lsdException w:name="List Table 3 Accent 5" w:uiPriority="48"/>
-    <w:lsdException w:name="List Table 4 Accent 5" w:uiPriority="49"/>
-    <w:lsdException w:name="List Table 5 Dark Accent 5" w:uiPriority="50"/>
-    <w:lsdException w:name="List Table 6 Colorful Accent 5" w:uiPriority="51"/>
-    <w:lsdException w:name="List Table 7 Colorful Accent 5" w:uiPriority="52"/>
-    <w:lsdException w:name="List Table 1 Light Accent 6" w:uiPriority="46"/>
-    <w:lsdException w:name="List Table 2 Accent 6" w:uiPriority="47"/>
-    <w:lsdException w:name="List Table 3 Accent 6" w:uiPriority="48"/>
-    <w:lsdException w:name="List Table 4 Accent 6" w:uiPriority="49"/>
-    <w:lsdException w:name="List Table 5 Dark Accent 6" w:uiPriority="50"/>
-    <w:lsdException w:name="List Table 6 Colorful Accent 6" w:uiPriority="51"/>
-    <w:lsdException w:name="List Table 7 Colorful Accent 6" w:uiPriority="52"/>
-    <w:lsdException w:name="Mention" w:semiHidden="1" w:uiPriority="99" w:unhideWhenUsed="1"/>
-    <w:lsdException w:name="Smart Hyperlink" w:semiHidden="1" w:uiPriority="99" w:unhideWhenUsed="1"/>
-    <w:lsdException w:name="Hashtag" w:semiHidden="1" w:uiPriority="99" w:unhideWhenUsed="1"/>
-    <w:lsdException w:name="Unresolved Mention" w:semiHidden="1" w:uiPriority="99" w:unhideWhenUsed="1"/>
+  <w:latentStyles w:defLockedState="0" w:defUIPriority="0" w:defSemiHidden="1" w:defUnhideWhenUsed="1" w:defQFormat="0" w:count="267">
+    <w:lsdException w:name="Normal" w:semiHidden="0" w:unhideWhenUsed="0" w:qFormat="1"/>
+    <w:lsdException w:name="heading 1" w:semiHidden="0" w:unhideWhenUsed="0" w:qFormat="1"/>
+    <w:lsdException w:name="heading 2" w:semiHidden="0" w:unhideWhenUsed="0" w:qFormat="1"/>
+    <w:lsdException w:name="heading 3" w:semiHidden="0" w:unhideWhenUsed="0" w:qFormat="1"/>
+    <w:lsdException w:name="heading 4" w:semiHidden="0" w:unhideWhenUsed="0" w:qFormat="1"/>
+    <w:lsdException w:name="heading 5" w:semiHidden="0" w:unhideWhenUsed="0" w:qFormat="1"/>
+    <w:lsdException w:name="heading 6" w:semiHidden="0" w:unhideWhenUsed="0" w:qFormat="1"/>
+    <w:lsdException w:name="heading 7" w:semiHidden="0" w:unhideWhenUsed="0" w:qFormat="1"/>
+    <w:lsdException w:name="heading 8" w:semiHidden="0" w:unhideWhenUsed="0" w:qFormat="1"/>
+    <w:lsdException w:name="heading 9" w:semiHidden="0" w:unhideWhenUsed="0" w:qFormat="1"/>
+    <w:lsdException w:name="caption" w:semiHidden="0" w:unhideWhenUsed="0" w:qFormat="1"/>
+    <w:lsdException w:name="footnote reference" w:uiPriority="99"/>
+    <w:lsdException w:name="annotation reference" w:uiPriority="99"/>
+    <w:lsdException w:name="line number" w:uiPriority="99"/>
+    <w:lsdException w:name="endnote reference" w:uiPriority="99"/>
+    <w:lsdException w:name="Title" w:semiHidden="0" w:unhideWhenUsed="0" w:qFormat="1"/>
+    <w:lsdException w:name="Default Paragraph Font" w:uiPriority="1"/>
+    <w:lsdException w:name="Subtitle" w:semiHidden="0" w:unhideWhenUsed="0" w:qFormat="1"/>
+    <w:lsdException w:name="Hyperlink" w:uiPriority="99"/>
+    <w:lsdException w:name="FollowedHyperlink" w:uiPriority="99"/>
+    <w:lsdException w:name="Strong" w:semiHidden="0" w:uiPriority="22" w:unhideWhenUsed="0" w:qFormat="1"/>
+    <w:lsdException w:name="Emphasis" w:semiHidden="0" w:uiPriority="20" w:unhideWhenUsed="0" w:qFormat="1"/>
+    <w:lsdException w:name="HTML Top of Form" w:uiPriority="99"/>
+    <w:lsdException w:name="HTML Bottom of Form" w:uiPriority="99"/>
+    <w:lsdException w:name="HTML Acronym" w:uiPriority="99"/>
+    <w:lsdException w:name="HTML Cite" w:uiPriority="99"/>
+    <w:lsdException w:name="HTML Code" w:uiPriority="99"/>
+    <w:lsdException w:name="HTML Definition" w:uiPriority="99"/>
+    <w:lsdException w:name="HTML Keyboard" w:uiPriority="99"/>
+    <w:lsdException w:name="HTML Sample" w:uiPriority="99"/>
+    <w:lsdException w:name="HTML Typewriter" w:uiPriority="99"/>
+    <w:lsdException w:name="HTML Variable" w:uiPriority="99"/>
+    <w:lsdException w:name="Normal Table" w:uiPriority="99"/>
+    <w:lsdException w:name="annotation subject" w:uiPriority="99"/>
+    <w:lsdException w:name="No List" w:uiPriority="99"/>
+    <w:lsdException w:name="Outline List 1" w:uiPriority="99"/>
+    <w:lsdException w:name="Outline List 2" w:uiPriority="99"/>
+    <w:lsdException w:name="Outline List 3" w:uiPriority="99"/>
+    <w:lsdException w:name="Table Simple 1" w:uiPriority="99"/>
+    <w:lsdException w:name="Table Simple 2" w:uiPriority="99"/>
+    <w:lsdException w:name="Table Simple 3" w:uiPriority="99"/>
+    <w:lsdException w:name="Table Classic 1" w:uiPriority="99"/>
+    <w:lsdException w:name="Table Classic 2" w:uiPriority="99"/>
+    <w:lsdException w:name="Table Classic 3" w:uiPriority="99"/>
+    <w:lsdException w:name="Table Classic 4" w:uiPriority="99"/>
+    <w:lsdException w:name="Table Colorful 1" w:uiPriority="99"/>
+    <w:lsdException w:name="Table Colorful 2" w:uiPriority="99"/>
+    <w:lsdException w:name="Table Colorful 3" w:uiPriority="99"/>
+    <w:lsdException w:name="Table Columns 1" w:uiPriority="99"/>
+    <w:lsdException w:name="Table Columns 2" w:uiPriority="99"/>
+    <w:lsdException w:name="Table Columns 3" w:uiPriority="99"/>
+    <w:lsdException w:name="Table Columns 4" w:uiPriority="99"/>
+    <w:lsdException w:name="Table Columns 5" w:uiPriority="99"/>
+    <w:lsdException w:name="Table Grid 1" w:uiPriority="99"/>
+    <w:lsdException w:name="Table Grid 2" w:uiPriority="99"/>
+    <w:lsdException w:name="Table Grid 3" w:uiPriority="99"/>
+    <w:lsdException w:name="Table Grid 4" w:uiPriority="99"/>
+    <w:lsdException w:name="Table Grid 5" w:uiPriority="99"/>
+    <w:lsdException w:name="Table Grid 6" w:uiPriority="99"/>
+    <w:lsdException w:name="Table Grid 7" w:uiPriority="99"/>
+    <w:lsdException w:name="Table Grid 8" w:uiPriority="99"/>
+    <w:lsdException w:name="Table List 1" w:uiPriority="99"/>
+    <w:lsdException w:name="Table List 2" w:uiPriority="99"/>
+    <w:lsdException w:name="Table List 3" w:uiPriority="99"/>
+    <w:lsdException w:name="Table List 4" w:uiPriority="99"/>
+    <w:lsdException w:name="Table List 5" w:uiPriority="99"/>
+    <w:lsdException w:name="Table List 6" w:uiPriority="99"/>
+    <w:lsdException w:name="Table List 7" w:uiPriority="99"/>
+    <w:lsdException w:name="Table List 8" w:uiPriority="99"/>
+    <w:lsdException w:name="Table 3D effects 1" w:uiPriority="99"/>
+    <w:lsdException w:name="Table 3D effects 2" w:uiPriority="99"/>
+    <w:lsdException w:name="Table 3D effects 3" w:uiPriority="99"/>
+    <w:lsdException w:name="Table Contemporary" w:uiPriority="99"/>
+    <w:lsdException w:name="Table Elegant" w:uiPriority="99"/>
+    <w:lsdException w:name="Table Professional" w:uiPriority="99"/>
+    <w:lsdException w:name="Table Subtle 1" w:uiPriority="99"/>
+    <w:lsdException w:name="Table Subtle 2" w:uiPriority="99"/>
+    <w:lsdException w:name="Table Web 1" w:uiPriority="99"/>
+    <w:lsdException w:name="Table Web 2" w:uiPriority="99"/>
+    <w:lsdException w:name="Table Web 3" w:uiPriority="99"/>
+    <w:lsdException w:name="Table Grid" w:semiHidden="0" w:uiPriority="59" w:unhideWhenUsed="0"/>
+    <w:lsdException w:name="Table Theme" w:uiPriority="99"/>
+    <w:lsdException w:name="Placeholder Text" w:uiPriority="99" w:unhideWhenUsed="0"/>
+    <w:lsdException w:name="No Spacing" w:uiPriority="1" w:unhideWhenUsed="0" w:qFormat="1"/>
+    <w:lsdException w:name="Light Shading" w:semiHidden="0" w:uiPriority="60" w:unhideWhenUsed="0"/>
+    <w:lsdException w:name="Light List" w:semiHidden="0" w:uiPriority="61" w:unhideWhenUsed="0"/>
+    <w:lsdException w:name="Light Grid" w:semiHidden="0" w:uiPriority="62" w:unhideWhenUsed="0"/>
+    <w:lsdException w:name="Medium Shading 1" w:semiHidden="0" w:uiPriority="63" w:unhideWhenUsed="0"/>
+    <w:lsdException w:name="Medium Shading 2" w:semiHidden="0" w:uiPriority="64" w:unhideWhenUsed="0"/>
+    <w:lsdException w:name="Medium List 1" w:semiHidden="0" w:uiPriority="65" w:unhideWhenUsed="0"/>
+    <w:lsdException w:name="Medium List 2" w:semiHidden="0" w:uiPriority="66" w:unhideWhenUsed="0"/>
+    <w:lsdException w:name="Medium Grid 1" w:semiHidden="0" w:uiPriority="67" w:unhideWhenUsed="0"/>
+    <w:lsdException w:name="Medium Grid 2" w:semiHidden="0" w:uiPriority="68" w:unhideWhenUsed="0"/>
+    <w:lsdException w:name="Medium Grid 3" w:semiHidden="0" w:uiPriority="69" w:unhideWhenUsed="0"/>
+    <w:lsdException w:name="Dark List" w:semiHidden="0" w:uiPriority="70" w:unhideWhenUsed="0"/>
+    <w:lsdException w:name="Colorful Shading" w:semiHidden="0" w:uiPriority="71" w:unhideWhenUsed="0"/>
+    <w:lsdException w:name="Colorful List" w:semiHidden="0" w:uiPriority="72" w:unhideWhenUsed="0"/>
+    <w:lsdException w:name="Colorful Grid" w:semiHidden="0" w:uiPriority="73" w:unhideWhenUsed="0"/>
+    <w:lsdException w:name="Light Shading Accent 1" w:semiHidden="0" w:uiPriority="60" w:unhideWhenUsed="0"/>
+    <w:lsdException w:name="Light List Accent 1" w:semiHidden="0" w:uiPriority="61" w:unhideWhenUsed="0"/>
+    <w:lsdException w:name="Light Grid Accent 1" w:semiHidden="0" w:uiPriority="62" w:unhideWhenUsed="0"/>
+    <w:lsdException w:name="Medium Shading 1 Accent 1" w:semiHidden="0" w:uiPriority="63" w:unhideWhenUsed="0"/>
+    <w:lsdException w:name="Medium Shading 2 Accent 1" w:semiHidden="0" w:uiPriority="64" w:unhideWhenUsed="0"/>
+    <w:lsdException w:name="Medium List 1 Accent 1" w:semiHidden="0" w:uiPriority="65" w:unhideWhenUsed="0"/>
+    <w:lsdException w:name="Revision" w:uiPriority="99" w:unhideWhenUsed="0"/>
+    <w:lsdException w:name="List Paragraph" w:semiHidden="0" w:uiPriority="34" w:unhideWhenUsed="0" w:qFormat="1"/>
+    <w:lsdException w:name="Quote" w:semiHidden="0" w:uiPriority="29" w:unhideWhenUsed="0" w:qFormat="1"/>
+    <w:lsdException w:name="Intense Quote" w:semiHidden="0" w:uiPriority="30" w:unhideWhenUsed="0" w:qFormat="1"/>
+    <w:lsdException w:name="Medium List 2 Accent 1" w:semiHidden="0" w:uiPriority="66" w:unhideWhenUsed="0"/>
+    <w:lsdException w:name="Medium Grid 1 Accent 1" w:semiHidden="0" w:uiPriority="67" w:unhideWhenUsed="0"/>
+    <w:lsdException w:name="Medium Grid 2 Accent 1" w:semiHidden="0" w:uiPriority="68" w:unhideWhenUsed="0"/>
+    <w:lsdException w:name="Medium Grid 3 Accent 1" w:semiHidden="0" w:uiPriority="69" w:unhideWhenUsed="0"/>
+    <w:lsdException w:name="Dark List Accent 1" w:semiHidden="0" w:uiPriority="70" w:unhideWhenUsed="0"/>
+    <w:lsdException w:name="Colorful Shading Accent 1" w:semiHidden="0" w:uiPriority="71" w:unhideWhenUsed="0"/>
+    <w:lsdException w:name="Colorful List Accent 1" w:semiHidden="0" w:uiPriority="72" w:unhideWhenUsed="0"/>
+    <w:lsdException w:name="Colorful Grid Accent 1" w:semiHidden="0" w:uiPriority="73" w:unhideWhenUsed="0"/>
+    <w:lsdException w:name="Light Shading Accent 2" w:semiHidden="0" w:uiPriority="60" w:unhideWhenUsed="0"/>
+    <w:lsdException w:name="Light List Accent 2" w:semiHidden="0" w:uiPriority="61" w:unhideWhenUsed="0"/>
+    <w:lsdException w:name="Light Grid Accent 2" w:semiHidden="0" w:uiPriority="62" w:unhideWhenUsed="0"/>
+    <w:lsdException w:name="Medium Shading 1 Accent 2" w:semiHidden="0" w:uiPriority="63" w:unhideWhenUsed="0"/>
+    <w:lsdException w:name="Medium Shading 2 Accent 2" w:semiHidden="0" w:uiPriority="64" w:unhideWhenUsed="0"/>
+    <w:lsdException w:name="Medium List 1 Accent 2" w:semiHidden="0" w:uiPriority="65" w:unhideWhenUsed="0"/>
+    <w:lsdException w:name="Medium List 2 Accent 2" w:semiHidden="0" w:uiPriority="66" w:unhideWhenUsed="0"/>
+    <w:lsdException w:name="Medium Grid 1 Accent 2" w:semiHidden="0" w:uiPriority="67" w:unhideWhenUsed="0"/>
+    <w:lsdException w:name="Medium Grid 2 Accent 2" w:semiHidden="0" w:uiPriority="68" w:unhideWhenUsed="0"/>
+    <w:lsdException w:name="Medium Grid 3 Accent 2" w:semiHidden="0" w:uiPriority="69" w:unhideWhenUsed="0"/>
+    <w:lsdException w:name="Dark List Accent 2" w:semiHidden="0" w:uiPriority="70" w:unhideWhenUsed="0"/>
+    <w:lsdException w:name="Colorful Shading Accent 2" w:semiHidden="0" w:uiPriority="71" w:unhideWhenUsed="0"/>
+    <w:lsdException w:name="Colorful List Accent 2" w:semiHidden="0" w:uiPriority="72" w:unhideWhenUsed="0"/>
+    <w:lsdException w:name="Colorful Grid Accent 2" w:semiHidden="0" w:uiPriority="73" w:unhideWhenUsed="0"/>
+    <w:lsdException w:name="Light Shading Accent 3" w:semiHidden="0" w:uiPriority="60" w:unhideWhenUsed="0"/>
+    <w:lsdException w:name="Light List Accent 3" w:semiHidden="0" w:uiPriority="61" w:unhideWhenUsed="0"/>
+    <w:lsdException w:name="Light Grid Accent 3" w:semiHidden="0" w:uiPriority="62" w:unhideWhenUsed="0"/>
+    <w:lsdException w:name="Medium Shading 1 Accent 3" w:semiHidden="0" w:uiPriority="63" w:unhideWhenUsed="0"/>
+    <w:lsdException w:name="Medium Shading 2 Accent 3" w:semiHidden="0" w:uiPriority="64" w:unhideWhenUsed="0"/>
+    <w:lsdException w:name="Medium List 1 Accent 3" w:semiHidden="0" w:uiPriority="65" w:unhideWhenUsed="0"/>
+    <w:lsdException w:name="Medium List 2 Accent 3" w:semiHidden="0" w:uiPriority="66" w:unhideWhenUsed="0"/>
+    <w:lsdException w:name="Medium Grid 1 Accent 3" w:semiHidden="0" w:uiPriority="67" w:unhideWhenUsed="0"/>
+    <w:lsdException w:name="Medium Grid 2 Accent 3" w:semiHidden="0" w:uiPriority="68" w:unhideWhenUsed="0"/>
+    <w:lsdException w:name="Medium Grid 3 Accent 3" w:semiHidden="0" w:uiPriority="69" w:unhideWhenUsed="0"/>
+    <w:lsdException w:name="Dark List Accent 3" w:semiHidden="0" w:uiPriority="70" w:unhideWhenUsed="0"/>
+    <w:lsdException w:name="Colorful Shading Accent 3" w:semiHidden="0" w:uiPriority="71" w:unhideWhenUsed="0"/>
+    <w:lsdException w:name="Colorful List Accent 3" w:semiHidden="0" w:uiPriority="72" w:unhideWhenUsed="0"/>
+    <w:lsdException w:name="Colorful Grid Accent 3" w:semiHidden="0" w:uiPriority="73" w:unhideWhenUsed="0"/>
+    <w:lsdException w:name="Light Shading Accent 4" w:semiHidden="0" w:uiPriority="60" w:unhideWhenUsed="0"/>
+    <w:lsdException w:name="Light List Accent 4" w:semiHidden="0" w:uiPriority="61" w:unhideWhenUsed="0"/>
+    <w:lsdException w:name="Light Grid Accent 4" w:semiHidden="0" w:uiPriority="62" w:unhideWhenUsed="0"/>
+    <w:lsdException w:name="Medium Shading 1 Accent 4" w:semiHidden="0" w:uiPriority="63" w:unhideWhenUsed="0"/>
+    <w:lsdException w:name="Medium Shading 2 Accent 4" w:semiHidden="0" w:uiPriority="64" w:unhideWhenUsed="0"/>
+    <w:lsdException w:name="Medium List 1 Accent 4" w:semiHidden="0" w:uiPriority="65" w:unhideWhenUsed="0"/>
+    <w:lsdException w:name="Medium List 2 Accent 4" w:semiHidden="0" w:uiPriority="66" w:unhideWhenUsed="0"/>
+    <w:lsdException w:name="Medium Grid 1 Accent 4" w:semiHidden="0" w:uiPriority="67" w:unhideWhenUsed="0"/>
+    <w:lsdException w:name="Medium Grid 2 Accent 4" w:semiHidden="0" w:uiPriority="68" w:unhideWhenUsed="0"/>
+    <w:lsdException w:name="Medium Grid 3 Accent 4" w:semiHidden="0" w:uiPriority="69" w:unhideWhenUsed="0"/>
+    <w:lsdException w:name="Dark List Accent 4" w:semiHidden="0" w:uiPriority="70" w:unhideWhenUsed="0"/>
+    <w:lsdException w:name="Colorful Shading Accent 4" w:semiHidden="0" w:uiPriority="71" w:unhideWhenUsed="0"/>
+    <w:lsdException w:name="Colorful List Accent 4" w:semiHidden="0" w:uiPriority="72" w:unhideWhenUsed="0"/>
+    <w:lsdException w:name="Colorful Grid Accent 4" w:semiHidden="0" w:uiPriority="73" w:unhideWhenUsed="0"/>
+    <w:lsdException w:name="Light Shading Accent 5" w:semiHidden="0" w:uiPriority="60" w:unhideWhenUsed="0"/>
+    <w:lsdException w:name="Light List Accent 5" w:semiHidden="0" w:uiPriority="61" w:unhideWhenUsed="0"/>
+    <w:lsdException w:name="Light Grid Accent 5" w:semiHidden="0" w:uiPriority="62" w:unhideWhenUsed="0"/>
+    <w:lsdException w:name="Medium Shading 1 Accent 5" w:semiHidden="0" w:uiPriority="63" w:unhideWhenUsed="0"/>
+    <w:lsdException w:name="Medium Shading 2 Accent 5" w:semiHidden="0" w:uiPriority="64" w:unhideWhenUsed="0"/>
+    <w:lsdException w:name="Medium List 1 Accent 5" w:semiHidden="0" w:uiPriority="65" w:unhideWhenUsed="0"/>
+    <w:lsdException w:name="Medium List 2 Accent 5" w:semiHidden="0" w:uiPriority="66" w:unhideWhenUsed="0"/>
+    <w:lsdException w:name="Medium Grid 1 Accent 5" w:semiHidden="0" w:uiPriority="67" w:unhideWhenUsed="0"/>
+    <w:lsdException w:name="Medium Grid 2 Accent 5" w:semiHidden="0" w:uiPriority="68" w:unhideWhenUsed="0"/>
+    <w:lsdException w:name="Medium Grid 3 Accent 5" w:semiHidden="0" w:uiPriority="69" w:unhideWhenUsed="0"/>
+    <w:lsdException w:name="Dark List Accent 5" w:semiHidden="0" w:uiPriority="70" w:unhideWhenUsed="0"/>
+    <w:lsdException w:name="Colorful Shading Accent 5" w:semiHidden="0" w:uiPriority="71" w:unhideWhenUsed="0"/>
+    <w:lsdException w:name="Colorful List Accent 5" w:semiHidden="0" w:uiPriority="72" w:unhideWhenUsed="0"/>
+    <w:lsdException w:name="Colorful Grid Accent 5" w:semiHidden="0" w:uiPriority="73" w:unhideWhenUsed="0"/>
+    <w:lsdException w:name="Light Shading Accent 6" w:semiHidden="0" w:uiPriority="60" w:unhideWhenUsed="0"/>
+    <w:lsdException w:name="Light List Accent 6" w:semiHidden="0" w:uiPriority="61" w:unhideWhenUsed="0"/>
+    <w:lsdException w:name="Light Grid Accent 6" w:semiHidden="0" w:uiPriority="62" w:unhideWhenUsed="0"/>
+    <w:lsdException w:name="Medium Shading 1 Accent 6" w:semiHidden="0" w:uiPriority="63" w:unhideWhenUsed="0"/>
+    <w:lsdException w:name="Medium Shading 2 Accent 6" w:semiHidden="0" w:uiPriority="64" w:unhideWhenUsed="0"/>
+    <w:lsdException w:name="Medium List 1 Accent 6" w:semiHidden="0" w:uiPriority="65" w:unhideWhenUsed="0"/>
+    <w:lsdException w:name="Medium List 2 Accent 6" w:semiHidden="0" w:uiPriority="66" w:unhideWhenUsed="0"/>
+    <w:lsdException w:name="Medium Grid 1 Accent 6" w:semiHidden="0" w:uiPriority="67" w:unhideWhenUsed="0"/>
+    <w:lsdException w:name="Medium Grid 2 Accent 6" w:semiHidden="0" w:uiPriority="68" w:unhideWhenUsed="0"/>
+    <w:lsdException w:name="Medium Grid 3 Accent 6" w:semiHidden="0" w:uiPriority="69" w:unhideWhenUsed="0"/>
+    <w:lsdException w:name="Dark List Accent 6" w:semiHidden="0" w:uiPriority="70" w:unhideWhenUsed="0"/>
+    <w:lsdException w:name="Colorful Shading Accent 6" w:semiHidden="0" w:uiPriority="71" w:unhideWhenUsed="0"/>
+    <w:lsdException w:name="Colorful List Accent 6" w:semiHidden="0" w:uiPriority="72" w:unhideWhenUsed="0"/>
+    <w:lsdException w:name="Colorful Grid Accent 6" w:semiHidden="0" w:uiPriority="73" w:unhideWhenUsed="0"/>
+    <w:lsdException w:name="Subtle Emphasis" w:semiHidden="0" w:uiPriority="19" w:unhideWhenUsed="0" w:qFormat="1"/>
+    <w:lsdException w:name="Intense Emphasis" w:semiHidden="0" w:uiPriority="21" w:unhideWhenUsed="0" w:qFormat="1"/>
+    <w:lsdException w:name="Subtle Reference" w:semiHidden="0" w:uiPriority="31" w:unhideWhenUsed="0" w:qFormat="1"/>
+    <w:lsdException w:name="Intense Reference" w:semiHidden="0" w:uiPriority="32" w:unhideWhenUsed="0" w:qFormat="1"/>
+    <w:lsdException w:name="Book Title" w:semiHidden="0" w:uiPriority="33" w:unhideWhenUsed="0" w:qFormat="1"/>
+    <w:lsdException w:name="Bibliography" w:uiPriority="37"/>
+    <w:lsdException w:name="TOC Heading" w:uiPriority="39" w:qFormat="1"/>
   </w:latentStyles>
   <w:style w:type="paragraph" w:default="1" w:styleId="Normal">
     <w:name w:val="Normal"/>
@@ -32051,6 +32037,7 @@
     <w:uiPriority w:val="99"/>
     <w:semiHidden/>
     <w:unhideWhenUsed/>
+    <w:qFormat/>
     <w:tblPr>
       <w:tblInd w:w="0" w:type="dxa"/>
       <w:tblCellMar>
@@ -33293,7 +33280,7 @@
 </file>
 
 <file path=customXml/itemProps2.xml><?xml version="1.0" encoding="utf-8"?>
-<ds:datastoreItem xmlns:ds="http://schemas.openxmlformats.org/officeDocument/2006/customXml" ds:itemID="{F6995E18-A9D2-1C4F-8E94-B6C72868C7BE}">
+<ds:datastoreItem xmlns:ds="http://schemas.openxmlformats.org/officeDocument/2006/customXml" ds:itemID="{3EAAE73C-D934-4F18-8E72-DFB32F12C04E}">
   <ds:schemaRefs>
     <ds:schemaRef ds:uri="http://schemas.openxmlformats.org/officeDocument/2006/bibliography"/>
   </ds:schemaRefs>
@@ -33301,7 +33288,7 @@
 </file>
 
 <file path=customXml/itemProps3.xml><?xml version="1.0" encoding="utf-8"?>
-<ds:datastoreItem xmlns:ds="http://schemas.openxmlformats.org/officeDocument/2006/customXml" ds:itemID="{F5E0CB35-CB10-7544-9901-189D58530096}">
+<ds:datastoreItem xmlns:ds="http://schemas.openxmlformats.org/officeDocument/2006/customXml" ds:itemID="{DEB8C1FB-92EF-4DE0-AF79-C09C7BD103E9}">
   <ds:schemaRefs>
     <ds:schemaRef ds:uri="http://schemas.openxmlformats.org/officeDocument/2006/bibliography"/>
   </ds:schemaRefs>

</xml_diff>

<commit_message>
Updated manuals to describe new models 29 and 102.
</commit_message>
<xml_diff>
--- a/manuals/Nemesis_B2.docx
+++ b/manuals/Nemesis_B2.docx
@@ -15873,11 +15873,49 @@
     </w:p>
     <w:p>
       <w:pPr>
-        <w:jc w:val="both"/>
-        <w:rPr>
-          <w:rFonts w:ascii="Times New Roman" w:hAnsi="Times New Roman"/>
-        </w:rPr>
-      </w:pPr>
+        <w:numPr>
+          <w:ilvl w:val="0"/>
+          <w:numId w:val="14"/>
+        </w:numPr>
+        <w:jc w:val="both"/>
+        <w:rPr>
+          <w:rFonts w:ascii="Times New Roman" w:hAnsi="Times New Roman"/>
+        </w:rPr>
+      </w:pPr>
+      <w:r>
+        <w:rPr>
+          <w:rFonts w:ascii="Times New Roman" w:hAnsi="Times New Roman"/>
+        </w:rPr>
+        <w:t xml:space="preserve">If VARIDENT(IVAR,1) is equal to </w:t>
+      </w:r>
+      <w:r>
+        <w:rPr>
+          <w:rFonts w:ascii="Times New Roman" w:hAnsi="Times New Roman"/>
+        </w:rPr>
+        <w:t>102</w:t>
+      </w:r>
+      <w:r>
+        <w:rPr>
+          <w:rFonts w:ascii="Times New Roman" w:hAnsi="Times New Roman"/>
+        </w:rPr>
+        <w:t xml:space="preserve"> then </w:t>
+      </w:r>
+      <w:r>
+        <w:rPr>
+          <w:rFonts w:ascii="Times New Roman" w:hAnsi="Times New Roman"/>
+        </w:rPr>
+        <w:t>we assume there are two TP profiles (defined by model 29) and we want to compute the weighted average of the spectra calculated using both profiles. Next line contains a priori fraction (0.0 – 1.0) and error. In the retrieval the fraction is limited to remain in this range.</w:t>
+      </w:r>
+    </w:p>
+    <w:p>
+      <w:pPr>
+        <w:jc w:val="both"/>
+        <w:rPr>
+          <w:rFonts w:ascii="Times New Roman" w:hAnsi="Times New Roman"/>
+        </w:rPr>
+      </w:pPr>
+      <w:bookmarkStart w:id="0" w:name="_GoBack"/>
+      <w:bookmarkEnd w:id="0"/>
     </w:p>
     <w:p>
       <w:pPr>
@@ -16237,6 +16275,7 @@
           <w:rFonts w:ascii="Times New Roman" w:hAnsi="Times New Roman"/>
           <w:lang w:val="de-DE"/>
         </w:rPr>
+        <w:lastRenderedPageBreak/>
         <w:tab/>
       </w:r>
       <w:r>
@@ -16981,7 +17020,15 @@
           <w:rFonts w:ascii="Times New Roman" w:hAnsi="Times New Roman"/>
           <w:color w:val="000000"/>
         </w:rPr>
-        <w:t>, the required relative humidity above the condensation level, the required optical depth of the condensed cloud and the fractional scale height of the condensed cloud. The resulting cloud density will condense in cloud profile defined by VARPARAM(IVAR,1).</w:t>
+        <w:t xml:space="preserve">, the required relative humidity above the condensation level, the required optical depth of the condensed cloud and the fractional scale height of </w:t>
+      </w:r>
+      <w:r>
+        <w:rPr>
+          <w:rFonts w:ascii="Times New Roman" w:hAnsi="Times New Roman"/>
+          <w:color w:val="000000"/>
+        </w:rPr>
+        <w:lastRenderedPageBreak/>
+        <w:t>the condensed cloud. The resulting cloud density will condense in cloud profile defined by VARPARAM(IVAR,1).</w:t>
       </w:r>
       <w:r>
         <w:rPr>
@@ -17101,7 +17148,6 @@
           <w:rFonts w:ascii="Times New Roman" w:hAnsi="Times New Roman"/>
           <w:color w:val="000000"/>
         </w:rPr>
-        <w:lastRenderedPageBreak/>
         <w:t xml:space="preserve">Profile is a cloud with a specific density profile that has the shape of a Gaussian line. The profile is parameterised with a peak specific density, the pressure level of that peak and the width of distribution in units of log(pressure). </w:t>
       </w:r>
       <w:r>
@@ -17733,6 +17779,7 @@
         <w:rPr>
           <w:rFonts w:ascii="Times New Roman" w:hAnsi="Times New Roman"/>
         </w:rPr>
+        <w:lastRenderedPageBreak/>
         <w:t xml:space="preserve">Very similar to case when VARIDENT(IVAR,3) = 7 in that the profile is represented by value at a certain ‘reference’ pressure, and a defined fractional scale height. However, in this model the profile is fixed at altitudes above the reference pressure level. </w:t>
       </w:r>
     </w:p>
@@ -17812,7 +17859,6 @@
           <w:rFonts w:ascii="Times New Roman" w:hAnsi="Times New Roman"/>
           <w:color w:val="000000"/>
         </w:rPr>
-        <w:lastRenderedPageBreak/>
         <w:t xml:space="preserve">However, here there is an extra parameter, which forces the profile to zero for pressures less than 0.1 </w:t>
       </w:r>
       <w:proofErr w:type="spellStart"/>
@@ -18845,7 +18891,14 @@
         <w:rPr>
           <w:rFonts w:ascii="Times New Roman" w:hAnsi="Times New Roman"/>
         </w:rPr>
-        <w:t xml:space="preserve">spectively contain the profile </w:t>
+        <w:t xml:space="preserve">spectively contain the </w:t>
+      </w:r>
+      <w:r>
+        <w:rPr>
+          <w:rFonts w:ascii="Times New Roman" w:hAnsi="Times New Roman"/>
+        </w:rPr>
+        <w:lastRenderedPageBreak/>
+        <w:t xml:space="preserve">profile </w:t>
       </w:r>
       <w:r>
         <w:rPr>
@@ -18913,14 +18966,7 @@
         <w:rPr>
           <w:rFonts w:ascii="Times New Roman" w:hAnsi="Times New Roman"/>
         </w:rPr>
-        <w:t xml:space="preserve"> file should then </w:t>
-      </w:r>
-      <w:r>
-        <w:rPr>
-          <w:rFonts w:ascii="Times New Roman" w:hAnsi="Times New Roman"/>
-        </w:rPr>
-        <w:lastRenderedPageBreak/>
-        <w:t xml:space="preserve">contain a filename, which specifies the </w:t>
+        <w:t xml:space="preserve"> file should then contain a filename, which specifies the </w:t>
       </w:r>
       <w:r>
         <w:rPr>
@@ -19671,13 +19717,670 @@
     </w:p>
     <w:p>
       <w:pPr>
-        <w:jc w:val="both"/>
-        <w:rPr>
-          <w:rFonts w:ascii="Times New Roman" w:hAnsi="Times New Roman"/>
-        </w:rPr>
-      </w:pPr>
-      <w:bookmarkStart w:id="0" w:name="_GoBack"/>
-      <w:bookmarkEnd w:id="0"/>
+        <w:ind w:left="660"/>
+        <w:jc w:val="both"/>
+        <w:rPr>
+          <w:rFonts w:ascii="Times New Roman" w:hAnsi="Times New Roman"/>
+        </w:rPr>
+      </w:pPr>
+    </w:p>
+    <w:p>
+      <w:pPr>
+        <w:ind w:left="709" w:hanging="425"/>
+        <w:jc w:val="both"/>
+        <w:rPr>
+          <w:rFonts w:ascii="Times New Roman" w:hAnsi="Times New Roman"/>
+        </w:rPr>
+      </w:pPr>
+      <w:r>
+        <w:rPr>
+          <w:rFonts w:ascii="Times New Roman" w:hAnsi="Times New Roman"/>
+        </w:rPr>
+        <w:t>29</w:t>
+      </w:r>
+      <w:r>
+        <w:rPr>
+          <w:rFonts w:ascii="Times New Roman" w:hAnsi="Times New Roman"/>
+        </w:rPr>
+        <w:tab/>
+      </w:r>
+      <w:r>
+        <w:rPr>
+          <w:rFonts w:ascii="Times New Roman" w:hAnsi="Times New Roman"/>
+        </w:rPr>
+        <w:t>Pro</w:t>
+      </w:r>
+      <w:r>
+        <w:rPr>
+          <w:rFonts w:ascii="Times New Roman" w:hAnsi="Times New Roman"/>
+        </w:rPr>
+        <w:t xml:space="preserve">file is defined at multiple latitudes and longitudes to enable disc integration over an inhomogeneous disc. Very similar to model 0, but at multiple locations. </w:t>
+      </w:r>
+      <w:r>
+        <w:rPr>
+          <w:rFonts w:ascii="Times New Roman" w:hAnsi="Times New Roman"/>
+        </w:rPr>
+        <w:t>This filename has the following format:</w:t>
+      </w:r>
+    </w:p>
+    <w:p>
+      <w:pPr>
+        <w:ind w:left="709" w:hanging="425"/>
+        <w:jc w:val="both"/>
+        <w:rPr>
+          <w:rFonts w:ascii="Times New Roman" w:hAnsi="Times New Roman"/>
+        </w:rPr>
+      </w:pPr>
+    </w:p>
+    <w:p>
+      <w:pPr>
+        <w:ind w:left="709" w:hanging="425"/>
+        <w:jc w:val="both"/>
+        <w:rPr>
+          <w:rFonts w:ascii="Times New Roman" w:hAnsi="Times New Roman"/>
+        </w:rPr>
+      </w:pPr>
+      <w:r>
+        <w:rPr>
+          <w:rFonts w:ascii="Times New Roman" w:hAnsi="Times New Roman"/>
+        </w:rPr>
+        <w:tab/>
+      </w:r>
+      <w:r>
+        <w:rPr>
+          <w:rFonts w:ascii="Times New Roman" w:hAnsi="Times New Roman"/>
+        </w:rPr>
+        <w:tab/>
+      </w:r>
+      <w:r>
+        <w:rPr>
+          <w:rFonts w:ascii="Times New Roman" w:hAnsi="Times New Roman"/>
+        </w:rPr>
+        <w:tab/>
+      </w:r>
+      <w:r>
+        <w:rPr>
+          <w:rFonts w:ascii="Times New Roman" w:hAnsi="Times New Roman"/>
+        </w:rPr>
+        <w:t xml:space="preserve">NLOCATION </w:t>
+      </w:r>
+      <w:r>
+        <w:rPr>
+          <w:rFonts w:ascii="Times New Roman" w:hAnsi="Times New Roman"/>
+        </w:rPr>
+        <w:tab/>
+      </w:r>
+      <w:r>
+        <w:rPr>
+          <w:rFonts w:ascii="Times New Roman" w:hAnsi="Times New Roman"/>
+        </w:rPr>
+        <w:t>N</w:t>
+      </w:r>
+      <w:r>
+        <w:rPr>
+          <w:rFonts w:ascii="Times New Roman" w:hAnsi="Times New Roman"/>
+        </w:rPr>
+        <w:tab/>
+        <w:t>CLEN</w:t>
+      </w:r>
+    </w:p>
+    <w:p>
+      <w:pPr>
+        <w:ind w:left="709" w:hanging="425"/>
+        <w:jc w:val="both"/>
+        <w:rPr>
+          <w:rFonts w:ascii="Times New Roman" w:hAnsi="Times New Roman"/>
+        </w:rPr>
+      </w:pPr>
+      <w:r>
+        <w:rPr>
+          <w:rFonts w:ascii="Times New Roman" w:hAnsi="Times New Roman"/>
+        </w:rPr>
+        <w:t xml:space="preserve">                   </w:t>
+      </w:r>
+      <w:proofErr w:type="gramStart"/>
+      <w:r>
+        <w:rPr>
+          <w:rFonts w:ascii="Times New Roman" w:hAnsi="Times New Roman"/>
+        </w:rPr>
+        <w:t>LAT(</w:t>
+      </w:r>
+      <w:proofErr w:type="gramEnd"/>
+      <w:r>
+        <w:rPr>
+          <w:rFonts w:ascii="Times New Roman" w:hAnsi="Times New Roman"/>
+        </w:rPr>
+        <w:t>1) LON(1)</w:t>
+      </w:r>
+    </w:p>
+    <w:p>
+      <w:pPr>
+        <w:ind w:left="709" w:hanging="425"/>
+        <w:jc w:val="both"/>
+        <w:rPr>
+          <w:rFonts w:ascii="Times New Roman" w:hAnsi="Times New Roman"/>
+        </w:rPr>
+      </w:pPr>
+      <w:r>
+        <w:rPr>
+          <w:rFonts w:ascii="Times New Roman" w:hAnsi="Times New Roman"/>
+        </w:rPr>
+        <w:t xml:space="preserve"> </w:t>
+      </w:r>
+      <w:r>
+        <w:rPr>
+          <w:rFonts w:ascii="Times New Roman" w:hAnsi="Times New Roman"/>
+        </w:rPr>
+        <w:tab/>
+      </w:r>
+      <w:r>
+        <w:rPr>
+          <w:rFonts w:ascii="Times New Roman" w:hAnsi="Times New Roman"/>
+        </w:rPr>
+        <w:tab/>
+      </w:r>
+      <w:r>
+        <w:rPr>
+          <w:rFonts w:ascii="Times New Roman" w:hAnsi="Times New Roman"/>
+        </w:rPr>
+        <w:tab/>
+      </w:r>
+      <w:proofErr w:type="gramStart"/>
+      <w:r>
+        <w:rPr>
+          <w:rFonts w:ascii="Times New Roman" w:hAnsi="Times New Roman"/>
+        </w:rPr>
+        <w:t>LAT(</w:t>
+      </w:r>
+      <w:proofErr w:type="gramEnd"/>
+      <w:r>
+        <w:rPr>
+          <w:rFonts w:ascii="Times New Roman" w:hAnsi="Times New Roman"/>
+        </w:rPr>
+        <w:t>2) LON(2)</w:t>
+      </w:r>
+    </w:p>
+    <w:p>
+      <w:pPr>
+        <w:ind w:left="709" w:hanging="425"/>
+        <w:jc w:val="both"/>
+        <w:rPr>
+          <w:rFonts w:ascii="Times New Roman" w:hAnsi="Times New Roman"/>
+        </w:rPr>
+      </w:pPr>
+      <w:r>
+        <w:rPr>
+          <w:rFonts w:ascii="Times New Roman" w:hAnsi="Times New Roman"/>
+        </w:rPr>
+        <w:t xml:space="preserve"> </w:t>
+      </w:r>
+      <w:r>
+        <w:rPr>
+          <w:rFonts w:ascii="Times New Roman" w:hAnsi="Times New Roman"/>
+        </w:rPr>
+        <w:tab/>
+      </w:r>
+      <w:r>
+        <w:rPr>
+          <w:rFonts w:ascii="Times New Roman" w:hAnsi="Times New Roman"/>
+        </w:rPr>
+        <w:tab/>
+      </w:r>
+      <w:r>
+        <w:rPr>
+          <w:rFonts w:ascii="Times New Roman" w:hAnsi="Times New Roman"/>
+        </w:rPr>
+        <w:tab/>
+        <w:t>…</w:t>
+      </w:r>
+    </w:p>
+    <w:p>
+      <w:pPr>
+        <w:ind w:left="709" w:hanging="425"/>
+        <w:jc w:val="both"/>
+        <w:rPr>
+          <w:rFonts w:ascii="Times New Roman" w:hAnsi="Times New Roman"/>
+        </w:rPr>
+      </w:pPr>
+      <w:r>
+        <w:rPr>
+          <w:rFonts w:ascii="Times New Roman" w:hAnsi="Times New Roman"/>
+        </w:rPr>
+        <w:lastRenderedPageBreak/>
+        <w:t xml:space="preserve">                   LAT(NLOCATION) LON(NLOCATION)</w:t>
+      </w:r>
+    </w:p>
+    <w:p>
+      <w:pPr>
+        <w:ind w:left="709" w:hanging="425"/>
+        <w:jc w:val="both"/>
+        <w:rPr>
+          <w:rFonts w:ascii="Times New Roman" w:hAnsi="Times New Roman"/>
+        </w:rPr>
+      </w:pPr>
+      <w:r>
+        <w:rPr>
+          <w:rFonts w:ascii="Times New Roman" w:hAnsi="Times New Roman"/>
+        </w:rPr>
+        <w:tab/>
+      </w:r>
+      <w:r>
+        <w:rPr>
+          <w:rFonts w:ascii="Times New Roman" w:hAnsi="Times New Roman"/>
+        </w:rPr>
+        <w:tab/>
+      </w:r>
+      <w:r>
+        <w:rPr>
+          <w:rFonts w:ascii="Times New Roman" w:hAnsi="Times New Roman"/>
+        </w:rPr>
+        <w:tab/>
+      </w:r>
+      <w:proofErr w:type="gramStart"/>
+      <w:r>
+        <w:rPr>
+          <w:rFonts w:ascii="Times New Roman" w:hAnsi="Times New Roman"/>
+        </w:rPr>
+        <w:t>P(</w:t>
+      </w:r>
+      <w:proofErr w:type="gramEnd"/>
+      <w:r>
+        <w:rPr>
+          <w:rFonts w:ascii="Times New Roman" w:hAnsi="Times New Roman"/>
+        </w:rPr>
+        <w:t xml:space="preserve">1) </w:t>
+      </w:r>
+      <w:r>
+        <w:rPr>
+          <w:rFonts w:ascii="Times New Roman" w:hAnsi="Times New Roman"/>
+        </w:rPr>
+        <w:tab/>
+        <w:t>X(1)</w:t>
+      </w:r>
+      <w:r>
+        <w:rPr>
+          <w:rFonts w:ascii="Times New Roman" w:hAnsi="Times New Roman"/>
+        </w:rPr>
+        <w:tab/>
+        <w:t>ERR(1)</w:t>
+      </w:r>
+    </w:p>
+    <w:p>
+      <w:pPr>
+        <w:ind w:left="709" w:hanging="425"/>
+        <w:jc w:val="both"/>
+        <w:rPr>
+          <w:rFonts w:ascii="Times New Roman" w:hAnsi="Times New Roman"/>
+        </w:rPr>
+      </w:pPr>
+      <w:r>
+        <w:rPr>
+          <w:rFonts w:ascii="Times New Roman" w:hAnsi="Times New Roman"/>
+        </w:rPr>
+        <w:tab/>
+      </w:r>
+      <w:r>
+        <w:rPr>
+          <w:rFonts w:ascii="Times New Roman" w:hAnsi="Times New Roman"/>
+        </w:rPr>
+        <w:tab/>
+      </w:r>
+      <w:r>
+        <w:rPr>
+          <w:rFonts w:ascii="Times New Roman" w:hAnsi="Times New Roman"/>
+        </w:rPr>
+        <w:tab/>
+      </w:r>
+      <w:proofErr w:type="gramStart"/>
+      <w:r>
+        <w:rPr>
+          <w:rFonts w:ascii="Times New Roman" w:hAnsi="Times New Roman"/>
+        </w:rPr>
+        <w:t>P(</w:t>
+      </w:r>
+      <w:proofErr w:type="gramEnd"/>
+      <w:r>
+        <w:rPr>
+          <w:rFonts w:ascii="Times New Roman" w:hAnsi="Times New Roman"/>
+        </w:rPr>
+        <w:t xml:space="preserve">2) </w:t>
+      </w:r>
+      <w:r>
+        <w:rPr>
+          <w:rFonts w:ascii="Times New Roman" w:hAnsi="Times New Roman"/>
+        </w:rPr>
+        <w:tab/>
+        <w:t>X(2)</w:t>
+      </w:r>
+      <w:r>
+        <w:rPr>
+          <w:rFonts w:ascii="Times New Roman" w:hAnsi="Times New Roman"/>
+        </w:rPr>
+        <w:tab/>
+        <w:t>ERR(2)</w:t>
+      </w:r>
+    </w:p>
+    <w:p>
+      <w:pPr>
+        <w:ind w:left="709" w:hanging="425"/>
+        <w:jc w:val="both"/>
+        <w:rPr>
+          <w:rFonts w:ascii="Times New Roman" w:hAnsi="Times New Roman"/>
+          <w:lang w:val="de-DE"/>
+        </w:rPr>
+      </w:pPr>
+      <w:r>
+        <w:rPr>
+          <w:rFonts w:ascii="Times New Roman" w:hAnsi="Times New Roman"/>
+        </w:rPr>
+        <w:tab/>
+        <w:t xml:space="preserve">            </w:t>
+      </w:r>
+      <w:r>
+        <w:rPr>
+          <w:rFonts w:ascii="Times New Roman" w:hAnsi="Times New Roman"/>
+          <w:lang w:val="de-DE"/>
+        </w:rPr>
+        <w:t>…</w:t>
+      </w:r>
+    </w:p>
+    <w:p>
+      <w:pPr>
+        <w:ind w:left="709" w:hanging="425"/>
+        <w:jc w:val="both"/>
+        <w:rPr>
+          <w:rFonts w:ascii="Times New Roman" w:hAnsi="Times New Roman"/>
+          <w:lang w:val="de-DE"/>
+        </w:rPr>
+      </w:pPr>
+      <w:r>
+        <w:rPr>
+          <w:rFonts w:ascii="Times New Roman" w:hAnsi="Times New Roman"/>
+          <w:lang w:val="de-DE"/>
+        </w:rPr>
+        <w:tab/>
+      </w:r>
+      <w:r>
+        <w:rPr>
+          <w:rFonts w:ascii="Times New Roman" w:hAnsi="Times New Roman"/>
+          <w:lang w:val="de-DE"/>
+        </w:rPr>
+        <w:tab/>
+      </w:r>
+      <w:r>
+        <w:rPr>
+          <w:rFonts w:ascii="Times New Roman" w:hAnsi="Times New Roman"/>
+          <w:lang w:val="de-DE"/>
+        </w:rPr>
+        <w:tab/>
+        <w:t xml:space="preserve">P(N) </w:t>
+      </w:r>
+      <w:r>
+        <w:rPr>
+          <w:rFonts w:ascii="Times New Roman" w:hAnsi="Times New Roman"/>
+          <w:lang w:val="de-DE"/>
+        </w:rPr>
+        <w:tab/>
+        <w:t>X(N)</w:t>
+      </w:r>
+      <w:r>
+        <w:rPr>
+          <w:rFonts w:ascii="Times New Roman" w:hAnsi="Times New Roman"/>
+          <w:lang w:val="de-DE"/>
+        </w:rPr>
+        <w:tab/>
+        <w:t>ERR(N)</w:t>
+      </w:r>
+    </w:p>
+    <w:p>
+      <w:pPr>
+        <w:ind w:left="709" w:hanging="425"/>
+        <w:jc w:val="both"/>
+        <w:rPr>
+          <w:rFonts w:ascii="Times New Roman" w:hAnsi="Times New Roman"/>
+          <w:lang w:val="de-DE"/>
+        </w:rPr>
+      </w:pPr>
+      <w:r>
+        <w:rPr>
+          <w:rFonts w:ascii="Times New Roman" w:hAnsi="Times New Roman"/>
+          <w:lang w:val="de-DE"/>
+        </w:rPr>
+        <w:tab/>
+      </w:r>
+      <w:r>
+        <w:rPr>
+          <w:rFonts w:ascii="Times New Roman" w:hAnsi="Times New Roman"/>
+          <w:lang w:val="de-DE"/>
+        </w:rPr>
+        <w:tab/>
+      </w:r>
+      <w:r>
+        <w:rPr>
+          <w:rFonts w:ascii="Times New Roman" w:hAnsi="Times New Roman"/>
+          <w:lang w:val="de-DE"/>
+        </w:rPr>
+        <w:tab/>
+        <w:t>…</w:t>
+      </w:r>
+    </w:p>
+    <w:p>
+      <w:pPr>
+        <w:ind w:left="709" w:hanging="425"/>
+        <w:jc w:val="both"/>
+        <w:rPr>
+          <w:rFonts w:ascii="Times New Roman" w:hAnsi="Times New Roman"/>
+          <w:lang w:val="de-DE"/>
+        </w:rPr>
+      </w:pPr>
+      <w:r>
+        <w:rPr>
+          <w:rFonts w:ascii="Times New Roman" w:hAnsi="Times New Roman"/>
+          <w:lang w:val="de-DE"/>
+        </w:rPr>
+        <w:tab/>
+      </w:r>
+      <w:r>
+        <w:rPr>
+          <w:rFonts w:ascii="Times New Roman" w:hAnsi="Times New Roman"/>
+          <w:lang w:val="de-DE"/>
+        </w:rPr>
+        <w:tab/>
+      </w:r>
+      <w:r>
+        <w:rPr>
+          <w:rFonts w:ascii="Times New Roman" w:hAnsi="Times New Roman"/>
+          <w:lang w:val="de-DE"/>
+        </w:rPr>
+        <w:tab/>
+        <w:t xml:space="preserve">Same </w:t>
+      </w:r>
+      <w:proofErr w:type="spellStart"/>
+      <w:r>
+        <w:rPr>
+          <w:rFonts w:ascii="Times New Roman" w:hAnsi="Times New Roman"/>
+          <w:lang w:val="de-DE"/>
+        </w:rPr>
+        <w:t>blocks</w:t>
+      </w:r>
+      <w:proofErr w:type="spellEnd"/>
+      <w:r>
+        <w:rPr>
+          <w:rFonts w:ascii="Times New Roman" w:hAnsi="Times New Roman"/>
+          <w:lang w:val="de-DE"/>
+        </w:rPr>
+        <w:t xml:space="preserve"> </w:t>
+      </w:r>
+      <w:proofErr w:type="spellStart"/>
+      <w:r>
+        <w:rPr>
+          <w:rFonts w:ascii="Times New Roman" w:hAnsi="Times New Roman"/>
+          <w:lang w:val="de-DE"/>
+        </w:rPr>
+        <w:t>of</w:t>
+      </w:r>
+      <w:proofErr w:type="spellEnd"/>
+      <w:r>
+        <w:rPr>
+          <w:rFonts w:ascii="Times New Roman" w:hAnsi="Times New Roman"/>
+          <w:lang w:val="de-DE"/>
+        </w:rPr>
+        <w:t xml:space="preserve"> </w:t>
+      </w:r>
+      <w:proofErr w:type="gramStart"/>
+      <w:r>
+        <w:rPr>
+          <w:rFonts w:ascii="Times New Roman" w:hAnsi="Times New Roman"/>
+          <w:lang w:val="de-DE"/>
+        </w:rPr>
+        <w:t>P,X</w:t>
+      </w:r>
+      <w:proofErr w:type="gramEnd"/>
+      <w:r>
+        <w:rPr>
+          <w:rFonts w:ascii="Times New Roman" w:hAnsi="Times New Roman"/>
+          <w:lang w:val="de-DE"/>
+        </w:rPr>
+        <w:t xml:space="preserve">,ERR </w:t>
+      </w:r>
+      <w:proofErr w:type="spellStart"/>
+      <w:r>
+        <w:rPr>
+          <w:rFonts w:ascii="Times New Roman" w:hAnsi="Times New Roman"/>
+          <w:lang w:val="de-DE"/>
+        </w:rPr>
+        <w:t>for</w:t>
+      </w:r>
+      <w:proofErr w:type="spellEnd"/>
+      <w:r>
+        <w:rPr>
+          <w:rFonts w:ascii="Times New Roman" w:hAnsi="Times New Roman"/>
+          <w:lang w:val="de-DE"/>
+        </w:rPr>
+        <w:t xml:space="preserve"> </w:t>
+      </w:r>
+      <w:proofErr w:type="spellStart"/>
+      <w:r>
+        <w:rPr>
+          <w:rFonts w:ascii="Times New Roman" w:hAnsi="Times New Roman"/>
+          <w:lang w:val="de-DE"/>
+        </w:rPr>
+        <w:t>remaining</w:t>
+      </w:r>
+      <w:proofErr w:type="spellEnd"/>
+      <w:r>
+        <w:rPr>
+          <w:rFonts w:ascii="Times New Roman" w:hAnsi="Times New Roman"/>
+          <w:lang w:val="de-DE"/>
+        </w:rPr>
+        <w:t xml:space="preserve"> NLOCATION-1 </w:t>
+      </w:r>
+      <w:proofErr w:type="spellStart"/>
+      <w:r>
+        <w:rPr>
+          <w:rFonts w:ascii="Times New Roman" w:hAnsi="Times New Roman"/>
+          <w:lang w:val="de-DE"/>
+        </w:rPr>
+        <w:t>profiles</w:t>
+      </w:r>
+      <w:proofErr w:type="spellEnd"/>
+      <w:r>
+        <w:rPr>
+          <w:rFonts w:ascii="Times New Roman" w:hAnsi="Times New Roman"/>
+          <w:lang w:val="de-DE"/>
+        </w:rPr>
+        <w:t>.</w:t>
+      </w:r>
+    </w:p>
+    <w:p>
+      <w:pPr>
+        <w:ind w:left="709" w:hanging="425"/>
+        <w:jc w:val="both"/>
+        <w:rPr>
+          <w:rFonts w:ascii="Times New Roman" w:hAnsi="Times New Roman"/>
+          <w:lang w:val="de-DE"/>
+        </w:rPr>
+      </w:pPr>
+    </w:p>
+    <w:p>
+      <w:pPr>
+        <w:ind w:left="709" w:hanging="425"/>
+        <w:jc w:val="both"/>
+        <w:rPr>
+          <w:rFonts w:ascii="Times New Roman" w:hAnsi="Times New Roman"/>
+        </w:rPr>
+      </w:pPr>
+      <w:r>
+        <w:rPr>
+          <w:rFonts w:ascii="Times New Roman" w:hAnsi="Times New Roman"/>
+          <w:lang w:val="de-DE"/>
+        </w:rPr>
+        <w:tab/>
+      </w:r>
+      <w:r>
+        <w:rPr>
+          <w:rFonts w:ascii="Times New Roman" w:hAnsi="Times New Roman"/>
+        </w:rPr>
+        <w:t xml:space="preserve">N must be the same as NPRO defined in </w:t>
+      </w:r>
+      <w:proofErr w:type="spellStart"/>
+      <w:r>
+        <w:rPr>
+          <w:rFonts w:ascii="Times New Roman" w:hAnsi="Times New Roman"/>
+        </w:rPr>
+        <w:t>runname.ref</w:t>
+      </w:r>
+      <w:proofErr w:type="spellEnd"/>
+      <w:r>
+        <w:rPr>
+          <w:rFonts w:ascii="Times New Roman" w:hAnsi="Times New Roman"/>
+        </w:rPr>
+        <w:t>, and the pressure grid should also be identical. X(</w:t>
+      </w:r>
+      <w:proofErr w:type="gramStart"/>
+      <w:r>
+        <w:rPr>
+          <w:rFonts w:ascii="Times New Roman" w:hAnsi="Times New Roman"/>
+        </w:rPr>
+        <w:t>1:N</w:t>
+      </w:r>
+      <w:proofErr w:type="gramEnd"/>
+      <w:r>
+        <w:rPr>
+          <w:rFonts w:ascii="Times New Roman" w:hAnsi="Times New Roman"/>
+        </w:rPr>
+        <w:t xml:space="preserve">) is the </w:t>
+      </w:r>
+      <w:r>
+        <w:rPr>
+          <w:rFonts w:ascii="Times New Roman" w:hAnsi="Times New Roman"/>
+          <w:i/>
+        </w:rPr>
+        <w:t>a priori</w:t>
+      </w:r>
+      <w:r>
+        <w:rPr>
+          <w:rFonts w:ascii="Times New Roman" w:hAnsi="Times New Roman"/>
+        </w:rPr>
+        <w:t xml:space="preserve"> profile, and ERR(1:N) the associated errors. CLEN contains the assumed correlation length of the profile (in terms of log(P)).</w:t>
+      </w:r>
+    </w:p>
+    <w:p>
+      <w:pPr>
+        <w:ind w:left="660"/>
+        <w:jc w:val="both"/>
+        <w:rPr>
+          <w:rFonts w:ascii="Times New Roman" w:hAnsi="Times New Roman"/>
+        </w:rPr>
+      </w:pPr>
+    </w:p>
+    <w:p>
+      <w:pPr>
+        <w:jc w:val="both"/>
+        <w:rPr>
+          <w:rFonts w:ascii="Times New Roman" w:hAnsi="Times New Roman"/>
+        </w:rPr>
+      </w:pPr>
     </w:p>
     <w:p>
       <w:pPr>
@@ -19890,7 +20593,6 @@
           <w:rFonts w:ascii="Times New Roman" w:hAnsi="Times New Roman"/>
           <w:b/>
         </w:rPr>
-        <w:lastRenderedPageBreak/>
         <w:t>3</w:t>
       </w:r>
       <w:r>
@@ -20249,7 +20951,14 @@
         <w:rPr>
           <w:rFonts w:ascii="Times New Roman" w:hAnsi="Times New Roman"/>
         </w:rPr>
-        <w:t xml:space="preserve">ISCAT = 1 indicates whether a multiple scattering calculation is required. If ISCAT = 0, then a thermal emission calculation (with addition of ground radiance for non-giant planets) is assumed. </w:t>
+        <w:t xml:space="preserve">ISCAT = 1 indicates whether a multiple scattering calculation is required. If ISCAT = 0, then a thermal emission calculation (with addition of ground radiance for non-giant </w:t>
+      </w:r>
+      <w:r>
+        <w:rPr>
+          <w:rFonts w:ascii="Times New Roman" w:hAnsi="Times New Roman"/>
+        </w:rPr>
+        <w:lastRenderedPageBreak/>
+        <w:t xml:space="preserve">planets) is assumed. </w:t>
       </w:r>
       <w:r>
         <w:rPr>
@@ -20548,7 +21257,6 @@
         <w:rPr>
           <w:rFonts w:ascii="Times New Roman" w:hAnsi="Times New Roman"/>
         </w:rPr>
-        <w:lastRenderedPageBreak/>
         <w:t>PHILIMIT is the percentage convergence limit. If the percentage reduction of the cost function PHI between iterations is less than PHILIMIT then the retrieval is deemed to have converged, and the retrieval terminated early.</w:t>
       </w:r>
     </w:p>
@@ -20740,7 +21448,14 @@
         <w:rPr>
           <w:rFonts w:ascii="Times New Roman" w:hAnsi="Times New Roman"/>
         </w:rPr>
-        <w:t xml:space="preserve"> is the previously retrieved covariance matrix of the constituent, and </w:t>
+        <w:t xml:space="preserve"> is the previously retrieved covariance matrix of </w:t>
+      </w:r>
+      <w:r>
+        <w:rPr>
+          <w:rFonts w:ascii="Times New Roman" w:hAnsi="Times New Roman"/>
+        </w:rPr>
+        <w:lastRenderedPageBreak/>
+        <w:t xml:space="preserve">the constituent, and </w:t>
       </w:r>
       <w:proofErr w:type="spellStart"/>
       <w:r>
@@ -21101,7 +21816,6 @@
         <w:rPr>
           <w:rFonts w:ascii="Times New Roman" w:hAnsi="Times New Roman"/>
         </w:rPr>
-        <w:lastRenderedPageBreak/>
         <w:t>This file contains the spectrum to be fitted together with FOV averaging details. It has a similar format to its .</w:t>
       </w:r>
       <w:proofErr w:type="spellStart"/>
@@ -21394,6 +22108,7 @@
           <w:rFonts w:ascii="Times New Roman" w:hAnsi="Times New Roman"/>
           <w:lang w:val="fr-CA"/>
         </w:rPr>
+        <w:lastRenderedPageBreak/>
         <w:t>VCONV(2,1), Y(2,1), ERR(2,1)</w:t>
       </w:r>
     </w:p>
@@ -21718,7 +22433,6 @@
         <w:rPr>
           <w:rFonts w:ascii="Times New Roman" w:hAnsi="Times New Roman"/>
         </w:rPr>
-        <w:lastRenderedPageBreak/>
         <w:t>NAV</w:t>
       </w:r>
       <w:r>
@@ -22183,7 +22897,6 @@
         <w:rPr>
           <w:rFonts w:ascii="Times New Roman" w:hAnsi="Times New Roman"/>
         </w:rPr>
-        <w:lastRenderedPageBreak/>
         <w:t xml:space="preserve">  0.477924949810444       0.292042683679684</w:t>
       </w:r>
     </w:p>
@@ -22629,6 +23342,7 @@
         <w:rPr>
           <w:rFonts w:ascii="Times New Roman" w:hAnsi="Times New Roman"/>
         </w:rPr>
+        <w:lastRenderedPageBreak/>
         <w:t xml:space="preserve">The meaning of the fields should be fairly clear. The first half of the file contains setup information for a scattering run, which can now be performed with </w:t>
       </w:r>
       <w:r>
@@ -22918,428 +23632,428 @@
         <w:rPr>
           <w:rFonts w:ascii="Times New Roman" w:hAnsi="Times New Roman"/>
         </w:rPr>
+        <w:t>If ICLOUD(</w:t>
+      </w:r>
+      <w:proofErr w:type="gramStart"/>
+      <w:r>
+        <w:rPr>
+          <w:rFonts w:ascii="Times New Roman" w:hAnsi="Times New Roman"/>
+        </w:rPr>
+        <w:t>I,J</w:t>
+      </w:r>
+      <w:proofErr w:type="gramEnd"/>
+      <w:r>
+        <w:rPr>
+          <w:rFonts w:ascii="Times New Roman" w:hAnsi="Times New Roman"/>
+        </w:rPr>
+        <w:t>) is set to 1, then aerosol type I contributes to the broken cloud at level J, which has a fractional cloud cover of FRAC(J). If ICLOUD(</w:t>
+      </w:r>
+      <w:proofErr w:type="gramStart"/>
+      <w:r>
+        <w:rPr>
+          <w:rFonts w:ascii="Times New Roman" w:hAnsi="Times New Roman"/>
+        </w:rPr>
+        <w:t>I,J</w:t>
+      </w:r>
+      <w:proofErr w:type="gramEnd"/>
+      <w:r>
+        <w:rPr>
+          <w:rFonts w:ascii="Times New Roman" w:hAnsi="Times New Roman"/>
+        </w:rPr>
+        <w:t>) is set to 0, then aerosol I is treated as being part of a uniform haze.</w:t>
+      </w:r>
+    </w:p>
+    <w:p>
+      <w:pPr>
+        <w:jc w:val="both"/>
+        <w:rPr>
+          <w:rFonts w:ascii="Times New Roman" w:hAnsi="Times New Roman"/>
+        </w:rPr>
+      </w:pPr>
+    </w:p>
+    <w:p>
+      <w:pPr>
+        <w:jc w:val="both"/>
+        <w:outlineLvl w:val="1"/>
+        <w:rPr>
+          <w:rFonts w:ascii="Times New Roman" w:hAnsi="Times New Roman"/>
+          <w:b/>
+        </w:rPr>
+      </w:pPr>
+      <w:r>
+        <w:rPr>
+          <w:rFonts w:ascii="Times New Roman" w:hAnsi="Times New Roman"/>
+          <w:b/>
+        </w:rPr>
+        <w:t>3.6</w:t>
+      </w:r>
+      <w:r>
+        <w:rPr>
+          <w:rFonts w:ascii="Times New Roman" w:hAnsi="Times New Roman"/>
+          <w:b/>
+        </w:rPr>
+        <w:t xml:space="preserve"> </w:t>
+      </w:r>
+      <w:r>
+        <w:rPr>
+          <w:rFonts w:ascii="Times New Roman" w:hAnsi="Times New Roman"/>
+          <w:b/>
+        </w:rPr>
+        <w:t xml:space="preserve">Reference Solar/Stellar Spectrum </w:t>
+      </w:r>
+      <w:r>
+        <w:rPr>
+          <w:rFonts w:ascii="Times New Roman" w:hAnsi="Times New Roman"/>
+          <w:b/>
+        </w:rPr>
+        <w:t xml:space="preserve">.sol </w:t>
+      </w:r>
+      <w:r>
+        <w:rPr>
+          <w:rFonts w:ascii="Times New Roman" w:hAnsi="Times New Roman"/>
+          <w:b/>
+        </w:rPr>
+        <w:t>File.</w:t>
+      </w:r>
+    </w:p>
+    <w:p>
+      <w:pPr>
+        <w:jc w:val="both"/>
+        <w:rPr>
+          <w:rFonts w:ascii="Times New Roman" w:hAnsi="Times New Roman"/>
+          <w:b/>
+        </w:rPr>
+      </w:pPr>
+    </w:p>
+    <w:p>
+      <w:pPr>
+        <w:jc w:val="both"/>
+        <w:rPr>
+          <w:rFonts w:ascii="Times New Roman" w:hAnsi="Times New Roman"/>
+        </w:rPr>
+      </w:pPr>
+      <w:r>
+        <w:rPr>
+          <w:rFonts w:ascii="Times New Roman" w:hAnsi="Times New Roman"/>
+        </w:rPr>
+        <w:t xml:space="preserve">This file </w:t>
+      </w:r>
+      <w:r>
+        <w:rPr>
+          <w:rFonts w:ascii="Times New Roman" w:hAnsi="Times New Roman"/>
+        </w:rPr>
+        <w:t>(&lt;</w:t>
+      </w:r>
+      <w:proofErr w:type="spellStart"/>
+      <w:r>
+        <w:rPr>
+          <w:rFonts w:ascii="Times New Roman" w:hAnsi="Times New Roman"/>
+        </w:rPr>
+        <w:t>runname</w:t>
+      </w:r>
+      <w:proofErr w:type="spellEnd"/>
+      <w:r>
+        <w:rPr>
+          <w:rFonts w:ascii="Times New Roman" w:hAnsi="Times New Roman"/>
+        </w:rPr>
+        <w:t xml:space="preserve">&gt;.sol) </w:t>
+      </w:r>
+      <w:r>
+        <w:rPr>
+          <w:rFonts w:ascii="Times New Roman" w:hAnsi="Times New Roman"/>
+        </w:rPr>
+        <w:t xml:space="preserve">contains the name of the solar or stellar spectrum file, which is assumed to reside in the </w:t>
+      </w:r>
+      <w:proofErr w:type="spellStart"/>
+      <w:r>
+        <w:rPr>
+          <w:rFonts w:ascii="Times New Roman" w:hAnsi="Times New Roman"/>
+        </w:rPr>
+        <w:t>raddata</w:t>
+      </w:r>
+      <w:proofErr w:type="spellEnd"/>
+      <w:r>
+        <w:rPr>
+          <w:rFonts w:ascii="Times New Roman" w:hAnsi="Times New Roman"/>
+        </w:rPr>
+        <w:t xml:space="preserve">/ directory. </w:t>
+      </w:r>
+    </w:p>
+    <w:p>
+      <w:pPr>
+        <w:jc w:val="both"/>
+        <w:rPr>
+          <w:rFonts w:ascii="Times New Roman" w:hAnsi="Times New Roman"/>
+        </w:rPr>
+      </w:pPr>
+      <w:r>
+        <w:rPr>
+          <w:rFonts w:ascii="Times New Roman" w:hAnsi="Times New Roman"/>
+        </w:rPr>
+        <w:t xml:space="preserve">The solar/stellar spectral file format is as follows. The file </w:t>
+      </w:r>
+      <w:r>
+        <w:rPr>
+          <w:rFonts w:ascii="Times New Roman" w:hAnsi="Times New Roman"/>
+        </w:rPr>
+        <w:t>can contain as many header lines as necessary, each line beginning with a ‘</w:t>
+      </w:r>
+      <w:r>
+        <w:rPr>
+          <w:rFonts w:ascii="Times New Roman" w:hAnsi="Times New Roman"/>
+        </w:rPr>
+        <w:sym w:font="Symbol" w:char="F023"/>
+      </w:r>
+      <w:r>
+        <w:rPr>
+          <w:rFonts w:ascii="Times New Roman" w:hAnsi="Times New Roman"/>
+        </w:rPr>
+        <w:t>’ character.</w:t>
+      </w:r>
+    </w:p>
+    <w:p>
+      <w:pPr>
+        <w:jc w:val="both"/>
+        <w:rPr>
+          <w:rFonts w:ascii="Times New Roman" w:hAnsi="Times New Roman"/>
+        </w:rPr>
+      </w:pPr>
+      <w:r>
+        <w:rPr>
+          <w:rFonts w:ascii="Times New Roman" w:hAnsi="Times New Roman"/>
+        </w:rPr>
+        <w:t>The first</w:t>
+      </w:r>
+      <w:r>
+        <w:rPr>
+          <w:rFonts w:ascii="Times New Roman" w:hAnsi="Times New Roman"/>
+        </w:rPr>
+        <w:t xml:space="preserve"> line </w:t>
+      </w:r>
+      <w:r>
+        <w:rPr>
+          <w:rFonts w:ascii="Times New Roman" w:hAnsi="Times New Roman"/>
+        </w:rPr>
+        <w:t xml:space="preserve">after the header </w:t>
+      </w:r>
+      <w:r>
+        <w:rPr>
+          <w:rFonts w:ascii="Times New Roman" w:hAnsi="Times New Roman"/>
+        </w:rPr>
+        <w:t>contains the wavenumber/wav</w:t>
+      </w:r>
+      <w:r>
+        <w:rPr>
+          <w:rFonts w:ascii="Times New Roman" w:hAnsi="Times New Roman"/>
+        </w:rPr>
+        <w:t xml:space="preserve">elength space of the spectrum: </w:t>
+      </w:r>
+      <w:r>
+        <w:rPr>
+          <w:rFonts w:ascii="Times New Roman" w:hAnsi="Times New Roman"/>
+        </w:rPr>
+        <w:t>0 = wavenumber, 1 = wavelength.</w:t>
+      </w:r>
+    </w:p>
+    <w:p>
+      <w:pPr>
+        <w:jc w:val="both"/>
+        <w:rPr>
+          <w:rFonts w:ascii="Times New Roman" w:hAnsi="Times New Roman"/>
+        </w:rPr>
+      </w:pPr>
+      <w:r>
+        <w:rPr>
+          <w:rFonts w:ascii="Times New Roman" w:hAnsi="Times New Roman"/>
+        </w:rPr>
+        <w:t>The next line contains the radius of the Sun/star in units of km.</w:t>
+      </w:r>
+    </w:p>
+    <w:p>
+      <w:pPr>
+        <w:jc w:val="both"/>
+        <w:rPr>
+          <w:rFonts w:ascii="Times New Roman" w:hAnsi="Times New Roman"/>
+        </w:rPr>
+      </w:pPr>
+      <w:r>
+        <w:rPr>
+          <w:rFonts w:ascii="Times New Roman" w:hAnsi="Times New Roman"/>
+        </w:rPr>
+        <w:t xml:space="preserve">The rest of the file contains </w:t>
+      </w:r>
+      <w:r>
+        <w:rPr>
+          <w:rFonts w:ascii="Times New Roman" w:hAnsi="Times New Roman"/>
+        </w:rPr>
+        <w:t>the wavelength/wavenumbers and s</w:t>
+      </w:r>
+      <w:r>
+        <w:rPr>
+          <w:rFonts w:ascii="Times New Roman" w:hAnsi="Times New Roman"/>
+        </w:rPr>
+        <w:t>pectral l</w:t>
+      </w:r>
+      <w:r>
+        <w:rPr>
+          <w:rFonts w:ascii="Times New Roman" w:hAnsi="Times New Roman"/>
+        </w:rPr>
+        <w:t xml:space="preserve">uminosity in two columns. Wavelengths/wavenumbers are in units of </w:t>
+      </w:r>
+      <w:r>
+        <w:rPr>
+          <w:rFonts w:ascii="Symbol" w:hAnsi="Symbol"/>
+        </w:rPr>
+        <w:t></w:t>
+      </w:r>
+      <w:r>
+        <w:rPr>
+          <w:rFonts w:ascii="Times New Roman" w:hAnsi="Times New Roman"/>
+        </w:rPr>
+        <w:t>m, or cm</w:t>
+      </w:r>
+      <w:r>
+        <w:rPr>
+          <w:rFonts w:ascii="Times New Roman" w:hAnsi="Times New Roman"/>
+          <w:vertAlign w:val="superscript"/>
+        </w:rPr>
+        <w:t>-1</w:t>
+      </w:r>
+      <w:r>
+        <w:rPr>
+          <w:rFonts w:ascii="Times New Roman" w:hAnsi="Times New Roman"/>
+        </w:rPr>
+        <w:t xml:space="preserve">. Spectral luminosity is in units of W </w:t>
+      </w:r>
+      <w:r>
+        <w:rPr>
+          <w:rFonts w:ascii="Symbol" w:hAnsi="Symbol"/>
+        </w:rPr>
+        <w:t></w:t>
+      </w:r>
+      <w:r>
+        <w:rPr>
+          <w:rFonts w:ascii="Times New Roman" w:hAnsi="Times New Roman"/>
+        </w:rPr>
+        <w:t>m, or W (cm</w:t>
+      </w:r>
+      <w:r>
+        <w:rPr>
+          <w:rFonts w:ascii="Times New Roman" w:hAnsi="Times New Roman"/>
+          <w:vertAlign w:val="superscript"/>
+        </w:rPr>
+        <w:t>-1</w:t>
+      </w:r>
+      <w:r>
+        <w:rPr>
+          <w:rFonts w:ascii="Times New Roman" w:hAnsi="Times New Roman"/>
+        </w:rPr>
+        <w:t>)</w:t>
+      </w:r>
+      <w:r>
+        <w:rPr>
+          <w:rFonts w:ascii="Times New Roman" w:hAnsi="Times New Roman"/>
+          <w:vertAlign w:val="superscript"/>
+        </w:rPr>
+        <w:t>-1</w:t>
+      </w:r>
+      <w:r>
+        <w:rPr>
+          <w:rFonts w:ascii="Times New Roman" w:hAnsi="Times New Roman"/>
+        </w:rPr>
+        <w:t>.</w:t>
+      </w:r>
+    </w:p>
+    <w:p>
+      <w:pPr>
+        <w:jc w:val="both"/>
+        <w:rPr>
+          <w:rFonts w:ascii="Times New Roman" w:hAnsi="Times New Roman"/>
+        </w:rPr>
+      </w:pPr>
+    </w:p>
+    <w:p>
+      <w:pPr>
+        <w:jc w:val="both"/>
+        <w:outlineLvl w:val="1"/>
+        <w:rPr>
+          <w:rFonts w:ascii="Times New Roman" w:hAnsi="Times New Roman"/>
+          <w:b/>
+        </w:rPr>
+      </w:pPr>
+      <w:r>
+        <w:rPr>
+          <w:rFonts w:ascii="Times New Roman" w:hAnsi="Times New Roman"/>
+          <w:b/>
+        </w:rPr>
+        <w:t>3.7</w:t>
+      </w:r>
+      <w:r>
+        <w:rPr>
+          <w:rFonts w:ascii="Times New Roman" w:hAnsi="Times New Roman"/>
+          <w:b/>
+        </w:rPr>
+        <w:t xml:space="preserve"> </w:t>
+      </w:r>
+      <w:r>
+        <w:rPr>
+          <w:rFonts w:ascii="Times New Roman" w:hAnsi="Times New Roman"/>
+          <w:b/>
+        </w:rPr>
+        <w:t xml:space="preserve">Collision induced absorption </w:t>
+      </w:r>
+      <w:r>
+        <w:rPr>
+          <w:rFonts w:ascii="Times New Roman" w:hAnsi="Times New Roman"/>
+          <w:b/>
+        </w:rPr>
+        <w:t>.</w:t>
+      </w:r>
+      <w:proofErr w:type="spellStart"/>
+      <w:r>
+        <w:rPr>
+          <w:rFonts w:ascii="Times New Roman" w:hAnsi="Times New Roman"/>
+          <w:b/>
+        </w:rPr>
+        <w:t>cia</w:t>
+      </w:r>
+      <w:proofErr w:type="spellEnd"/>
+      <w:r>
+        <w:rPr>
+          <w:rFonts w:ascii="Times New Roman" w:hAnsi="Times New Roman"/>
+          <w:b/>
+        </w:rPr>
+        <w:t xml:space="preserve"> </w:t>
+      </w:r>
+      <w:r>
+        <w:rPr>
+          <w:rFonts w:ascii="Times New Roman" w:hAnsi="Times New Roman"/>
+          <w:b/>
+        </w:rPr>
+        <w:t>file.</w:t>
+      </w:r>
+    </w:p>
+    <w:p>
+      <w:pPr>
+        <w:jc w:val="both"/>
+        <w:rPr>
+          <w:rFonts w:ascii="Times New Roman" w:hAnsi="Times New Roman"/>
+          <w:b/>
+        </w:rPr>
+      </w:pPr>
+    </w:p>
+    <w:p>
+      <w:pPr>
+        <w:jc w:val="both"/>
+        <w:rPr>
+          <w:rFonts w:ascii="Times New Roman" w:hAnsi="Times New Roman"/>
+        </w:rPr>
+      </w:pPr>
+      <w:r>
+        <w:rPr>
+          <w:rFonts w:ascii="Times New Roman" w:hAnsi="Times New Roman"/>
+        </w:rPr>
         <w:lastRenderedPageBreak/>
-        <w:t>If ICLOUD(</w:t>
-      </w:r>
-      <w:proofErr w:type="gramStart"/>
-      <w:r>
-        <w:rPr>
-          <w:rFonts w:ascii="Times New Roman" w:hAnsi="Times New Roman"/>
-        </w:rPr>
-        <w:t>I,J</w:t>
-      </w:r>
-      <w:proofErr w:type="gramEnd"/>
-      <w:r>
-        <w:rPr>
-          <w:rFonts w:ascii="Times New Roman" w:hAnsi="Times New Roman"/>
-        </w:rPr>
-        <w:t>) is set to 1, then aerosol type I contributes to the broken cloud at level J, which has a fractional cloud cover of FRAC(J). If ICLOUD(</w:t>
-      </w:r>
-      <w:proofErr w:type="gramStart"/>
-      <w:r>
-        <w:rPr>
-          <w:rFonts w:ascii="Times New Roman" w:hAnsi="Times New Roman"/>
-        </w:rPr>
-        <w:t>I,J</w:t>
-      </w:r>
-      <w:proofErr w:type="gramEnd"/>
-      <w:r>
-        <w:rPr>
-          <w:rFonts w:ascii="Times New Roman" w:hAnsi="Times New Roman"/>
-        </w:rPr>
-        <w:t>) is set to 0, then aerosol I is treated as being part of a uniform haze.</w:t>
-      </w:r>
-    </w:p>
-    <w:p>
-      <w:pPr>
-        <w:jc w:val="both"/>
-        <w:rPr>
-          <w:rFonts w:ascii="Times New Roman" w:hAnsi="Times New Roman"/>
-        </w:rPr>
-      </w:pPr>
-    </w:p>
-    <w:p>
-      <w:pPr>
-        <w:jc w:val="both"/>
-        <w:outlineLvl w:val="1"/>
-        <w:rPr>
-          <w:rFonts w:ascii="Times New Roman" w:hAnsi="Times New Roman"/>
-          <w:b/>
-        </w:rPr>
-      </w:pPr>
-      <w:r>
-        <w:rPr>
-          <w:rFonts w:ascii="Times New Roman" w:hAnsi="Times New Roman"/>
-          <w:b/>
-        </w:rPr>
-        <w:t>3.6</w:t>
-      </w:r>
-      <w:r>
-        <w:rPr>
-          <w:rFonts w:ascii="Times New Roman" w:hAnsi="Times New Roman"/>
-          <w:b/>
-        </w:rPr>
-        <w:t xml:space="preserve"> </w:t>
-      </w:r>
-      <w:r>
-        <w:rPr>
-          <w:rFonts w:ascii="Times New Roman" w:hAnsi="Times New Roman"/>
-          <w:b/>
-        </w:rPr>
-        <w:t xml:space="preserve">Reference Solar/Stellar Spectrum </w:t>
-      </w:r>
-      <w:r>
-        <w:rPr>
-          <w:rFonts w:ascii="Times New Roman" w:hAnsi="Times New Roman"/>
-          <w:b/>
-        </w:rPr>
-        <w:t xml:space="preserve">.sol </w:t>
-      </w:r>
-      <w:r>
-        <w:rPr>
-          <w:rFonts w:ascii="Times New Roman" w:hAnsi="Times New Roman"/>
-          <w:b/>
-        </w:rPr>
-        <w:t>File.</w:t>
-      </w:r>
-    </w:p>
-    <w:p>
-      <w:pPr>
-        <w:jc w:val="both"/>
-        <w:rPr>
-          <w:rFonts w:ascii="Times New Roman" w:hAnsi="Times New Roman"/>
-          <w:b/>
-        </w:rPr>
-      </w:pPr>
-    </w:p>
-    <w:p>
-      <w:pPr>
-        <w:jc w:val="both"/>
-        <w:rPr>
-          <w:rFonts w:ascii="Times New Roman" w:hAnsi="Times New Roman"/>
-        </w:rPr>
-      </w:pPr>
-      <w:r>
-        <w:rPr>
-          <w:rFonts w:ascii="Times New Roman" w:hAnsi="Times New Roman"/>
-        </w:rPr>
-        <w:t xml:space="preserve">This file </w:t>
-      </w:r>
-      <w:r>
-        <w:rPr>
-          <w:rFonts w:ascii="Times New Roman" w:hAnsi="Times New Roman"/>
-        </w:rPr>
-        <w:t>(&lt;</w:t>
-      </w:r>
-      <w:proofErr w:type="spellStart"/>
-      <w:r>
-        <w:rPr>
-          <w:rFonts w:ascii="Times New Roman" w:hAnsi="Times New Roman"/>
-        </w:rPr>
-        <w:t>runname</w:t>
-      </w:r>
-      <w:proofErr w:type="spellEnd"/>
-      <w:r>
-        <w:rPr>
-          <w:rFonts w:ascii="Times New Roman" w:hAnsi="Times New Roman"/>
-        </w:rPr>
-        <w:t xml:space="preserve">&gt;.sol) </w:t>
-      </w:r>
-      <w:r>
-        <w:rPr>
-          <w:rFonts w:ascii="Times New Roman" w:hAnsi="Times New Roman"/>
-        </w:rPr>
-        <w:t xml:space="preserve">contains the name of the solar or stellar spectrum file, which is assumed to reside in the </w:t>
-      </w:r>
-      <w:proofErr w:type="spellStart"/>
-      <w:r>
-        <w:rPr>
-          <w:rFonts w:ascii="Times New Roman" w:hAnsi="Times New Roman"/>
-        </w:rPr>
-        <w:t>raddata</w:t>
-      </w:r>
-      <w:proofErr w:type="spellEnd"/>
-      <w:r>
-        <w:rPr>
-          <w:rFonts w:ascii="Times New Roman" w:hAnsi="Times New Roman"/>
-        </w:rPr>
-        <w:t xml:space="preserve">/ directory. </w:t>
-      </w:r>
-    </w:p>
-    <w:p>
-      <w:pPr>
-        <w:jc w:val="both"/>
-        <w:rPr>
-          <w:rFonts w:ascii="Times New Roman" w:hAnsi="Times New Roman"/>
-        </w:rPr>
-      </w:pPr>
-      <w:r>
-        <w:rPr>
-          <w:rFonts w:ascii="Times New Roman" w:hAnsi="Times New Roman"/>
-        </w:rPr>
-        <w:t xml:space="preserve">The solar/stellar spectral file format is as follows. The file </w:t>
-      </w:r>
-      <w:r>
-        <w:rPr>
-          <w:rFonts w:ascii="Times New Roman" w:hAnsi="Times New Roman"/>
-        </w:rPr>
-        <w:t>can contain as many header lines as necessary, each line beginning with a ‘</w:t>
-      </w:r>
-      <w:r>
-        <w:rPr>
-          <w:rFonts w:ascii="Times New Roman" w:hAnsi="Times New Roman"/>
-        </w:rPr>
-        <w:sym w:font="Symbol" w:char="F023"/>
-      </w:r>
-      <w:r>
-        <w:rPr>
-          <w:rFonts w:ascii="Times New Roman" w:hAnsi="Times New Roman"/>
-        </w:rPr>
-        <w:t>’ character.</w:t>
-      </w:r>
-    </w:p>
-    <w:p>
-      <w:pPr>
-        <w:jc w:val="both"/>
-        <w:rPr>
-          <w:rFonts w:ascii="Times New Roman" w:hAnsi="Times New Roman"/>
-        </w:rPr>
-      </w:pPr>
-      <w:r>
-        <w:rPr>
-          <w:rFonts w:ascii="Times New Roman" w:hAnsi="Times New Roman"/>
-        </w:rPr>
-        <w:t>The first</w:t>
-      </w:r>
-      <w:r>
-        <w:rPr>
-          <w:rFonts w:ascii="Times New Roman" w:hAnsi="Times New Roman"/>
-        </w:rPr>
-        <w:t xml:space="preserve"> line </w:t>
-      </w:r>
-      <w:r>
-        <w:rPr>
-          <w:rFonts w:ascii="Times New Roman" w:hAnsi="Times New Roman"/>
-        </w:rPr>
-        <w:t xml:space="preserve">after the header </w:t>
-      </w:r>
-      <w:r>
-        <w:rPr>
-          <w:rFonts w:ascii="Times New Roman" w:hAnsi="Times New Roman"/>
-        </w:rPr>
-        <w:t>contains the wavenumber/wav</w:t>
-      </w:r>
-      <w:r>
-        <w:rPr>
-          <w:rFonts w:ascii="Times New Roman" w:hAnsi="Times New Roman"/>
-        </w:rPr>
-        <w:t xml:space="preserve">elength space of the spectrum: </w:t>
-      </w:r>
-      <w:r>
-        <w:rPr>
-          <w:rFonts w:ascii="Times New Roman" w:hAnsi="Times New Roman"/>
-        </w:rPr>
-        <w:t>0 = wavenumber, 1 = wavelength.</w:t>
-      </w:r>
-    </w:p>
-    <w:p>
-      <w:pPr>
-        <w:jc w:val="both"/>
-        <w:rPr>
-          <w:rFonts w:ascii="Times New Roman" w:hAnsi="Times New Roman"/>
-        </w:rPr>
-      </w:pPr>
-      <w:r>
-        <w:rPr>
-          <w:rFonts w:ascii="Times New Roman" w:hAnsi="Times New Roman"/>
-        </w:rPr>
-        <w:t>The next line contains the radius of the Sun/star in units of km.</w:t>
-      </w:r>
-    </w:p>
-    <w:p>
-      <w:pPr>
-        <w:jc w:val="both"/>
-        <w:rPr>
-          <w:rFonts w:ascii="Times New Roman" w:hAnsi="Times New Roman"/>
-        </w:rPr>
-      </w:pPr>
-      <w:r>
-        <w:rPr>
-          <w:rFonts w:ascii="Times New Roman" w:hAnsi="Times New Roman"/>
-        </w:rPr>
-        <w:t xml:space="preserve">The rest of the file contains </w:t>
-      </w:r>
-      <w:r>
-        <w:rPr>
-          <w:rFonts w:ascii="Times New Roman" w:hAnsi="Times New Roman"/>
-        </w:rPr>
-        <w:t>the wavelength/wavenumbers and s</w:t>
-      </w:r>
-      <w:r>
-        <w:rPr>
-          <w:rFonts w:ascii="Times New Roman" w:hAnsi="Times New Roman"/>
-        </w:rPr>
-        <w:t>pectral l</w:t>
-      </w:r>
-      <w:r>
-        <w:rPr>
-          <w:rFonts w:ascii="Times New Roman" w:hAnsi="Times New Roman"/>
-        </w:rPr>
-        <w:t xml:space="preserve">uminosity in two columns. Wavelengths/wavenumbers are in units of </w:t>
-      </w:r>
-      <w:r>
-        <w:rPr>
-          <w:rFonts w:ascii="Symbol" w:hAnsi="Symbol"/>
-        </w:rPr>
-        <w:t></w:t>
-      </w:r>
-      <w:r>
-        <w:rPr>
-          <w:rFonts w:ascii="Times New Roman" w:hAnsi="Times New Roman"/>
-        </w:rPr>
-        <w:t>m, or cm</w:t>
-      </w:r>
-      <w:r>
-        <w:rPr>
-          <w:rFonts w:ascii="Times New Roman" w:hAnsi="Times New Roman"/>
-          <w:vertAlign w:val="superscript"/>
-        </w:rPr>
-        <w:t>-1</w:t>
-      </w:r>
-      <w:r>
-        <w:rPr>
-          <w:rFonts w:ascii="Times New Roman" w:hAnsi="Times New Roman"/>
-        </w:rPr>
-        <w:t xml:space="preserve">. Spectral luminosity is in units of W </w:t>
-      </w:r>
-      <w:r>
-        <w:rPr>
-          <w:rFonts w:ascii="Symbol" w:hAnsi="Symbol"/>
-        </w:rPr>
-        <w:t></w:t>
-      </w:r>
-      <w:r>
-        <w:rPr>
-          <w:rFonts w:ascii="Times New Roman" w:hAnsi="Times New Roman"/>
-        </w:rPr>
-        <w:t>m, or W (cm</w:t>
-      </w:r>
-      <w:r>
-        <w:rPr>
-          <w:rFonts w:ascii="Times New Roman" w:hAnsi="Times New Roman"/>
-          <w:vertAlign w:val="superscript"/>
-        </w:rPr>
-        <w:t>-1</w:t>
-      </w:r>
-      <w:r>
-        <w:rPr>
-          <w:rFonts w:ascii="Times New Roman" w:hAnsi="Times New Roman"/>
-        </w:rPr>
-        <w:t>)</w:t>
-      </w:r>
-      <w:r>
-        <w:rPr>
-          <w:rFonts w:ascii="Times New Roman" w:hAnsi="Times New Roman"/>
-          <w:vertAlign w:val="superscript"/>
-        </w:rPr>
-        <w:t>-1</w:t>
-      </w:r>
-      <w:r>
-        <w:rPr>
-          <w:rFonts w:ascii="Times New Roman" w:hAnsi="Times New Roman"/>
-        </w:rPr>
-        <w:t>.</w:t>
-      </w:r>
-    </w:p>
-    <w:p>
-      <w:pPr>
-        <w:jc w:val="both"/>
-        <w:rPr>
-          <w:rFonts w:ascii="Times New Roman" w:hAnsi="Times New Roman"/>
-        </w:rPr>
-      </w:pPr>
-    </w:p>
-    <w:p>
-      <w:pPr>
-        <w:jc w:val="both"/>
-        <w:outlineLvl w:val="1"/>
-        <w:rPr>
-          <w:rFonts w:ascii="Times New Roman" w:hAnsi="Times New Roman"/>
-          <w:b/>
-        </w:rPr>
-      </w:pPr>
-      <w:r>
-        <w:rPr>
-          <w:rFonts w:ascii="Times New Roman" w:hAnsi="Times New Roman"/>
-          <w:b/>
-        </w:rPr>
-        <w:t>3.7</w:t>
-      </w:r>
-      <w:r>
-        <w:rPr>
-          <w:rFonts w:ascii="Times New Roman" w:hAnsi="Times New Roman"/>
-          <w:b/>
-        </w:rPr>
-        <w:t xml:space="preserve"> </w:t>
-      </w:r>
-      <w:r>
-        <w:rPr>
-          <w:rFonts w:ascii="Times New Roman" w:hAnsi="Times New Roman"/>
-          <w:b/>
-        </w:rPr>
-        <w:t xml:space="preserve">Collision induced absorption </w:t>
-      </w:r>
-      <w:r>
-        <w:rPr>
-          <w:rFonts w:ascii="Times New Roman" w:hAnsi="Times New Roman"/>
-          <w:b/>
-        </w:rPr>
-        <w:t>.</w:t>
-      </w:r>
-      <w:proofErr w:type="spellStart"/>
-      <w:r>
-        <w:rPr>
-          <w:rFonts w:ascii="Times New Roman" w:hAnsi="Times New Roman"/>
-          <w:b/>
-        </w:rPr>
-        <w:t>cia</w:t>
-      </w:r>
-      <w:proofErr w:type="spellEnd"/>
-      <w:r>
-        <w:rPr>
-          <w:rFonts w:ascii="Times New Roman" w:hAnsi="Times New Roman"/>
-          <w:b/>
-        </w:rPr>
-        <w:t xml:space="preserve"> </w:t>
-      </w:r>
-      <w:r>
-        <w:rPr>
-          <w:rFonts w:ascii="Times New Roman" w:hAnsi="Times New Roman"/>
-          <w:b/>
-        </w:rPr>
-        <w:t>file.</w:t>
-      </w:r>
-    </w:p>
-    <w:p>
-      <w:pPr>
-        <w:jc w:val="both"/>
-        <w:rPr>
-          <w:rFonts w:ascii="Times New Roman" w:hAnsi="Times New Roman"/>
-          <w:b/>
-        </w:rPr>
-      </w:pPr>
-    </w:p>
-    <w:p>
-      <w:pPr>
-        <w:jc w:val="both"/>
-        <w:rPr>
-          <w:rFonts w:ascii="Times New Roman" w:hAnsi="Times New Roman"/>
-        </w:rPr>
-      </w:pPr>
-      <w:r>
-        <w:rPr>
-          <w:rFonts w:ascii="Times New Roman" w:hAnsi="Times New Roman"/>
-        </w:rPr>
         <w:t xml:space="preserve">This file (&lt;runname.cia&gt;) contains the name of the CIA file to be used (assumed to exist in the </w:t>
       </w:r>
       <w:proofErr w:type="spellStart"/>
@@ -24275,7 +24989,6 @@
         <w:rPr>
           <w:rFonts w:ascii="Times New Roman" w:hAnsi="Times New Roman"/>
         </w:rPr>
-        <w:lastRenderedPageBreak/>
         <w:t>IPTF</w:t>
       </w:r>
       <w:r>
@@ -24627,7 +25340,14 @@
         <w:rPr>
           <w:rFonts w:ascii="Times New Roman" w:hAnsi="Times New Roman"/>
         </w:rPr>
-        <w:t xml:space="preserve">This file (&lt;runname.vpf&gt;), if present, lists the gases whose VMRs are to be limited by saturation and for each gas lists the desired limiting relative humidity and whether the volatile is arriving from the deep interior or from space. If the file is not present, then the vapour pressure of all gases is left untouched. </w:t>
+        <w:t xml:space="preserve">This file (&lt;runname.vpf&gt;), if present, lists the gases whose VMRs are to be limited by saturation and for each gas lists the desired limiting relative humidity and whether the </w:t>
+      </w:r>
+      <w:r>
+        <w:rPr>
+          <w:rFonts w:ascii="Times New Roman" w:hAnsi="Times New Roman"/>
+        </w:rPr>
+        <w:lastRenderedPageBreak/>
+        <w:t xml:space="preserve">volatile is arriving from the deep interior or from space. If the file is not present, then the vapour pressure of all gases is left untouched. </w:t>
       </w:r>
       <w:r>
         <w:rPr>
@@ -25440,7 +26160,6 @@
           <w:szCs w:val="24"/>
           <w:lang w:val="en-US"/>
         </w:rPr>
-        <w:lastRenderedPageBreak/>
         <w:t>erratic retrieval behavior. Therefore, to s</w:t>
       </w:r>
       <w:r>
@@ -25871,7 +26590,16 @@
           <w:szCs w:val="24"/>
           <w:lang w:val="en-US"/>
         </w:rPr>
-        <w:t>If convergence is still not achieved after NITER-2 iterations, wavelengths of IRANK&lt;=MAXIRANK are added on automatically for the final 2 iterations.</w:t>
+        <w:t xml:space="preserve">If convergence is still not achieved after NITER-2 iterations, wavelengths of </w:t>
+      </w:r>
+      <w:r>
+        <w:rPr>
+          <w:rFonts w:ascii="Times New Roman" w:hAnsi="Times New Roman"/>
+          <w:szCs w:val="24"/>
+          <w:lang w:val="en-US"/>
+        </w:rPr>
+        <w:lastRenderedPageBreak/>
+        <w:t>IRANK&lt;=MAXIRANK are added on automatically for the final 2 iterations.</w:t>
       </w:r>
     </w:p>
     <w:p>
@@ -26529,7 +27257,6 @@
         <w:rPr>
           <w:rFonts w:ascii="Copperplate" w:hAnsi="Copperplate"/>
         </w:rPr>
-        <w:lastRenderedPageBreak/>
         <w:t>Nemesis</w:t>
       </w:r>
       <w:r>
@@ -26887,6 +27614,7 @@
         <w:rPr>
           <w:rFonts w:ascii="Times New Roman" w:hAnsi="Times New Roman"/>
         </w:rPr>
+        <w:lastRenderedPageBreak/>
         <w:t>The code can now also retrieve a surface albedo spectrum.</w:t>
       </w:r>
     </w:p>
@@ -27311,14 +28039,7 @@
         <w:rPr>
           <w:rFonts w:ascii="Times New Roman" w:hAnsi="Times New Roman"/>
         </w:rPr>
-        <w:t xml:space="preserve">manual, but in summary the explicit line shape is used to calculate the contribution of a particular line to wavenumbers within WING. For larger distances from a line, it is assumed that we are into the </w:t>
-      </w:r>
-      <w:r>
-        <w:rPr>
-          <w:rFonts w:ascii="Times New Roman" w:hAnsi="Times New Roman"/>
-        </w:rPr>
-        <w:lastRenderedPageBreak/>
-        <w:t xml:space="preserve">Lorentz tail and so the contribution can be calculated at a much coarser resolution. VREL allows lines outside of </w:t>
+        <w:t xml:space="preserve">manual, but in summary the explicit line shape is used to calculate the contribution of a particular line to wavenumbers within WING. For larger distances from a line, it is assumed that we are into the Lorentz tail and so the contribution can be calculated at a much coarser resolution. VREL allows lines outside of </w:t>
       </w:r>
       <w:proofErr w:type="gramStart"/>
       <w:r>
@@ -28556,7 +29277,14 @@
         <w:rPr>
           <w:rFonts w:ascii="Times New Roman" w:hAnsi="Times New Roman"/>
         </w:rPr>
-        <w:t xml:space="preserve"> version on the way they set up the spectral calculation and the way the underlying radiative transfer calculations are combined to give the final result. Specifically the different offshoots generate different .pat files, which in turn generates different .</w:t>
+        <w:t xml:space="preserve"> version on the way they set up the spectral calculation and the way the </w:t>
+      </w:r>
+      <w:r>
+        <w:rPr>
+          <w:rFonts w:ascii="Times New Roman" w:hAnsi="Times New Roman"/>
+        </w:rPr>
+        <w:lastRenderedPageBreak/>
+        <w:t>underlying radiative transfer calculations are combined to give the final result. Specifically the different offshoots generate different .pat files, which in turn generates different .</w:t>
       </w:r>
       <w:proofErr w:type="spellStart"/>
       <w:r>
@@ -28906,300 +29634,300 @@
         <w:rPr>
           <w:rFonts w:ascii="Times New Roman" w:hAnsi="Times New Roman"/>
         </w:rPr>
+        <w:t>For most cases the Jacobeans can be calculated analytically, for which INUM=0. However, when trying to retrieve temperature and pressure together, the effects of varying each changes the atmospheric profile in a complicated and non-linear way. Hence, these Jacobeans have to be calculated by numerical differencing, set by INUM=1.</w:t>
+      </w:r>
+    </w:p>
+    <w:p>
+      <w:pPr>
+        <w:ind w:firstLine="720"/>
+        <w:jc w:val="both"/>
+        <w:rPr>
+          <w:rFonts w:ascii="Times New Roman" w:hAnsi="Times New Roman"/>
+        </w:rPr>
+      </w:pPr>
+      <w:r>
+        <w:rPr>
+          <w:rFonts w:ascii="Times New Roman" w:hAnsi="Times New Roman"/>
+        </w:rPr>
+        <w:t>For a single l</w:t>
+      </w:r>
+      <w:r>
+        <w:rPr>
+          <w:rFonts w:ascii="Times New Roman" w:hAnsi="Times New Roman"/>
+        </w:rPr>
+        <w:t>imb calculation, you should use</w:t>
+      </w:r>
+      <w:r>
+        <w:rPr>
+          <w:rFonts w:ascii="Times New Roman" w:hAnsi="Times New Roman"/>
+        </w:rPr>
+        <w:t xml:space="preserve"> </w:t>
+      </w:r>
+      <w:r>
+        <w:rPr>
+          <w:rFonts w:ascii="Times New Roman" w:hAnsi="Times New Roman"/>
+          <w:u w:val="single"/>
+        </w:rPr>
+        <w:t>Nemesis,</w:t>
+      </w:r>
+      <w:r>
+        <w:rPr>
+          <w:rFonts w:ascii="Times New Roman" w:hAnsi="Times New Roman"/>
+        </w:rPr>
+        <w:t xml:space="preserve"> but</w:t>
+      </w:r>
+      <w:r>
+        <w:rPr>
+          <w:rFonts w:ascii="Times New Roman" w:hAnsi="Times New Roman"/>
+        </w:rPr>
+        <w:t xml:space="preserve"> for multiple tangent heights through the same atmosphere, </w:t>
+      </w:r>
+      <w:proofErr w:type="spellStart"/>
+      <w:r>
+        <w:rPr>
+          <w:rFonts w:ascii="Times New Roman" w:hAnsi="Times New Roman"/>
+          <w:u w:val="single"/>
+        </w:rPr>
+        <w:t>NemesisL</w:t>
+      </w:r>
+      <w:proofErr w:type="spellEnd"/>
+      <w:r>
+        <w:rPr>
+          <w:rFonts w:ascii="Times New Roman" w:hAnsi="Times New Roman"/>
+        </w:rPr>
+        <w:t xml:space="preserve"> is much faster and not significantly less accurate.</w:t>
+      </w:r>
+      <w:r>
+        <w:rPr>
+          <w:rFonts w:ascii="Times New Roman" w:hAnsi="Times New Roman"/>
+        </w:rPr>
+        <w:t xml:space="preserve"> </w:t>
+      </w:r>
+    </w:p>
+    <w:p>
+      <w:pPr>
+        <w:jc w:val="both"/>
+        <w:rPr>
+          <w:rFonts w:ascii="Times New Roman" w:hAnsi="Times New Roman"/>
+        </w:rPr>
+      </w:pPr>
+    </w:p>
+    <w:p>
+      <w:pPr>
+        <w:jc w:val="both"/>
+        <w:outlineLvl w:val="1"/>
+        <w:rPr>
+          <w:rFonts w:ascii="Times New Roman" w:hAnsi="Times New Roman"/>
+          <w:b/>
+        </w:rPr>
+      </w:pPr>
+      <w:r>
+        <w:rPr>
+          <w:rFonts w:ascii="Times New Roman" w:hAnsi="Times New Roman"/>
+          <w:b/>
+        </w:rPr>
+        <w:t>8.2</w:t>
+      </w:r>
+      <w:r>
+        <w:rPr>
+          <w:rFonts w:ascii="Times New Roman" w:hAnsi="Times New Roman"/>
+          <w:b/>
+        </w:rPr>
+        <w:t xml:space="preserve"> </w:t>
+      </w:r>
+      <w:proofErr w:type="spellStart"/>
+      <w:r>
+        <w:rPr>
+          <w:rFonts w:ascii="Times New Roman" w:hAnsi="Times New Roman"/>
+          <w:b/>
+          <w:u w:val="single"/>
+        </w:rPr>
+        <w:t>NemesisMCS</w:t>
+      </w:r>
+      <w:proofErr w:type="spellEnd"/>
+    </w:p>
+    <w:p>
+      <w:pPr>
+        <w:jc w:val="both"/>
+        <w:rPr>
+          <w:rFonts w:ascii="Times New Roman" w:hAnsi="Times New Roman"/>
+        </w:rPr>
+      </w:pPr>
+      <w:proofErr w:type="spellStart"/>
+      <w:r>
+        <w:rPr>
+          <w:rFonts w:ascii="Times New Roman" w:hAnsi="Times New Roman"/>
+          <w:u w:val="single"/>
+        </w:rPr>
+        <w:t>NemesisMCS</w:t>
+      </w:r>
+      <w:proofErr w:type="spellEnd"/>
+      <w:r>
+        <w:rPr>
+          <w:rFonts w:ascii="Times New Roman" w:hAnsi="Times New Roman"/>
+        </w:rPr>
+        <w:t xml:space="preserve"> is based on </w:t>
+      </w:r>
+      <w:proofErr w:type="spellStart"/>
+      <w:r>
+        <w:rPr>
+          <w:rFonts w:ascii="Times New Roman" w:hAnsi="Times New Roman"/>
+          <w:u w:val="single"/>
+        </w:rPr>
+        <w:t>NemesisL</w:t>
+      </w:r>
+      <w:proofErr w:type="spellEnd"/>
+      <w:r>
+        <w:rPr>
+          <w:rFonts w:ascii="Times New Roman" w:hAnsi="Times New Roman"/>
+        </w:rPr>
+        <w:t xml:space="preserve">, but is specifically tailored to model MCS </w:t>
+      </w:r>
+      <w:r>
+        <w:rPr>
+          <w:rFonts w:ascii="Times New Roman" w:hAnsi="Times New Roman"/>
+        </w:rPr>
+        <w:t>radiances</w:t>
+      </w:r>
+      <w:r>
+        <w:rPr>
+          <w:rFonts w:ascii="Times New Roman" w:hAnsi="Times New Roman"/>
+        </w:rPr>
+        <w:t xml:space="preserve">, which require a complicated FOV combination of the individual path calculations. Other modifications are made in the way the </w:t>
+      </w:r>
+      <w:proofErr w:type="spellStart"/>
+      <w:r>
+        <w:rPr>
+          <w:rFonts w:ascii="Times New Roman" w:hAnsi="Times New Roman"/>
+        </w:rPr>
+        <w:t>spx</w:t>
+      </w:r>
+      <w:proofErr w:type="spellEnd"/>
+      <w:r>
+        <w:rPr>
+          <w:rFonts w:ascii="Times New Roman" w:hAnsi="Times New Roman"/>
+        </w:rPr>
+        <w:t xml:space="preserve"> files are read in, and implicitly use small differences in the wavenumbers listed to identify different detectors, which have slightly different spectral and FOV responses. </w:t>
+      </w:r>
+    </w:p>
+    <w:p>
+      <w:pPr>
+        <w:jc w:val="both"/>
+        <w:rPr>
+          <w:rFonts w:ascii="Times New Roman" w:hAnsi="Times New Roman"/>
+        </w:rPr>
+      </w:pPr>
+    </w:p>
+    <w:p>
+      <w:pPr>
+        <w:jc w:val="both"/>
+        <w:outlineLvl w:val="1"/>
+        <w:rPr>
+          <w:rFonts w:ascii="Times New Roman" w:hAnsi="Times New Roman"/>
+          <w:b/>
+        </w:rPr>
+      </w:pPr>
+      <w:r>
+        <w:rPr>
+          <w:rFonts w:ascii="Times New Roman" w:hAnsi="Times New Roman"/>
+          <w:b/>
+        </w:rPr>
+        <w:t>8.3</w:t>
+      </w:r>
+      <w:r>
+        <w:rPr>
+          <w:rFonts w:ascii="Times New Roman" w:hAnsi="Times New Roman"/>
+          <w:b/>
+        </w:rPr>
+        <w:t xml:space="preserve"> </w:t>
+      </w:r>
+      <w:proofErr w:type="spellStart"/>
+      <w:r>
+        <w:rPr>
+          <w:rFonts w:ascii="Times New Roman" w:hAnsi="Times New Roman"/>
+          <w:b/>
+        </w:rPr>
+        <w:t>Nemesisdisc</w:t>
+      </w:r>
+      <w:proofErr w:type="spellEnd"/>
+    </w:p>
+    <w:p>
+      <w:pPr>
+        <w:jc w:val="both"/>
+        <w:rPr>
+          <w:rFonts w:ascii="Times New Roman" w:hAnsi="Times New Roman"/>
+        </w:rPr>
+      </w:pPr>
+      <w:proofErr w:type="spellStart"/>
+      <w:r>
+        <w:rPr>
+          <w:rFonts w:ascii="Times New Roman" w:hAnsi="Times New Roman"/>
+          <w:u w:val="single"/>
+        </w:rPr>
+        <w:t>Nemesisdisc</w:t>
+      </w:r>
+      <w:proofErr w:type="spellEnd"/>
+      <w:r>
+        <w:rPr>
+          <w:rFonts w:ascii="Times New Roman" w:hAnsi="Times New Roman"/>
+        </w:rPr>
+        <w:t xml:space="preserve"> sets up the .pat file for a disc-averaged calculation and outputs the results in a form compatible with modelling the secondary transits of exoplanets. </w:t>
+      </w:r>
+    </w:p>
+    <w:p>
+      <w:pPr>
+        <w:jc w:val="both"/>
+        <w:rPr>
+          <w:rFonts w:ascii="Times New Roman" w:hAnsi="Times New Roman"/>
+        </w:rPr>
+      </w:pPr>
+    </w:p>
+    <w:p>
+      <w:pPr>
+        <w:jc w:val="both"/>
+        <w:outlineLvl w:val="1"/>
+        <w:rPr>
+          <w:rFonts w:ascii="Times New Roman" w:hAnsi="Times New Roman"/>
+          <w:b/>
+        </w:rPr>
+      </w:pPr>
+      <w:r>
+        <w:rPr>
+          <w:rFonts w:ascii="Times New Roman" w:hAnsi="Times New Roman"/>
+          <w:b/>
+        </w:rPr>
+        <w:t>8.4</w:t>
+      </w:r>
+      <w:r>
+        <w:rPr>
+          <w:rFonts w:ascii="Times New Roman" w:hAnsi="Times New Roman"/>
+          <w:b/>
+        </w:rPr>
+        <w:t xml:space="preserve"> </w:t>
+      </w:r>
+      <w:proofErr w:type="spellStart"/>
+      <w:r>
+        <w:rPr>
+          <w:rFonts w:ascii="Times New Roman" w:hAnsi="Times New Roman"/>
+          <w:b/>
+        </w:rPr>
+        <w:t>NemesisPT</w:t>
+      </w:r>
+      <w:proofErr w:type="spellEnd"/>
+    </w:p>
+    <w:p>
+      <w:pPr>
+        <w:jc w:val="both"/>
+        <w:rPr>
+          <w:rFonts w:ascii="Times New Roman" w:hAnsi="Times New Roman"/>
+        </w:rPr>
+      </w:pPr>
+      <w:proofErr w:type="spellStart"/>
+      <w:r>
+        <w:rPr>
+          <w:rFonts w:ascii="Copperplate Gothic Light" w:hAnsi="Copperplate Gothic Light"/>
+        </w:rPr>
         <w:lastRenderedPageBreak/>
-        <w:t>For most cases the Jacobeans can be calculated analytically, for which INUM=0. However, when trying to retrieve temperature and pressure together, the effects of varying each changes the atmospheric profile in a complicated and non-linear way. Hence, these Jacobeans have to be calculated by numerical differencing, set by INUM=1.</w:t>
-      </w:r>
-    </w:p>
-    <w:p>
-      <w:pPr>
-        <w:ind w:firstLine="720"/>
-        <w:jc w:val="both"/>
-        <w:rPr>
-          <w:rFonts w:ascii="Times New Roman" w:hAnsi="Times New Roman"/>
-        </w:rPr>
-      </w:pPr>
-      <w:r>
-        <w:rPr>
-          <w:rFonts w:ascii="Times New Roman" w:hAnsi="Times New Roman"/>
-        </w:rPr>
-        <w:t>For a single l</w:t>
-      </w:r>
-      <w:r>
-        <w:rPr>
-          <w:rFonts w:ascii="Times New Roman" w:hAnsi="Times New Roman"/>
-        </w:rPr>
-        <w:t>imb calculation, you should use</w:t>
-      </w:r>
-      <w:r>
-        <w:rPr>
-          <w:rFonts w:ascii="Times New Roman" w:hAnsi="Times New Roman"/>
-        </w:rPr>
-        <w:t xml:space="preserve"> </w:t>
-      </w:r>
-      <w:r>
-        <w:rPr>
-          <w:rFonts w:ascii="Times New Roman" w:hAnsi="Times New Roman"/>
-          <w:u w:val="single"/>
-        </w:rPr>
-        <w:t>Nemesis,</w:t>
-      </w:r>
-      <w:r>
-        <w:rPr>
-          <w:rFonts w:ascii="Times New Roman" w:hAnsi="Times New Roman"/>
-        </w:rPr>
-        <w:t xml:space="preserve"> but</w:t>
-      </w:r>
-      <w:r>
-        <w:rPr>
-          <w:rFonts w:ascii="Times New Roman" w:hAnsi="Times New Roman"/>
-        </w:rPr>
-        <w:t xml:space="preserve"> for multiple tangent heights through the same atmosphere, </w:t>
-      </w:r>
-      <w:proofErr w:type="spellStart"/>
-      <w:r>
-        <w:rPr>
-          <w:rFonts w:ascii="Times New Roman" w:hAnsi="Times New Roman"/>
-          <w:u w:val="single"/>
-        </w:rPr>
-        <w:t>NemesisL</w:t>
-      </w:r>
-      <w:proofErr w:type="spellEnd"/>
-      <w:r>
-        <w:rPr>
-          <w:rFonts w:ascii="Times New Roman" w:hAnsi="Times New Roman"/>
-        </w:rPr>
-        <w:t xml:space="preserve"> is much faster and not significantly less accurate.</w:t>
-      </w:r>
-      <w:r>
-        <w:rPr>
-          <w:rFonts w:ascii="Times New Roman" w:hAnsi="Times New Roman"/>
-        </w:rPr>
-        <w:t xml:space="preserve"> </w:t>
-      </w:r>
-    </w:p>
-    <w:p>
-      <w:pPr>
-        <w:jc w:val="both"/>
-        <w:rPr>
-          <w:rFonts w:ascii="Times New Roman" w:hAnsi="Times New Roman"/>
-        </w:rPr>
-      </w:pPr>
-    </w:p>
-    <w:p>
-      <w:pPr>
-        <w:jc w:val="both"/>
-        <w:outlineLvl w:val="1"/>
-        <w:rPr>
-          <w:rFonts w:ascii="Times New Roman" w:hAnsi="Times New Roman"/>
-          <w:b/>
-        </w:rPr>
-      </w:pPr>
-      <w:r>
-        <w:rPr>
-          <w:rFonts w:ascii="Times New Roman" w:hAnsi="Times New Roman"/>
-          <w:b/>
-        </w:rPr>
-        <w:t>8.2</w:t>
-      </w:r>
-      <w:r>
-        <w:rPr>
-          <w:rFonts w:ascii="Times New Roman" w:hAnsi="Times New Roman"/>
-          <w:b/>
-        </w:rPr>
-        <w:t xml:space="preserve"> </w:t>
-      </w:r>
-      <w:proofErr w:type="spellStart"/>
-      <w:r>
-        <w:rPr>
-          <w:rFonts w:ascii="Times New Roman" w:hAnsi="Times New Roman"/>
-          <w:b/>
-          <w:u w:val="single"/>
-        </w:rPr>
-        <w:t>NemesisMCS</w:t>
-      </w:r>
-      <w:proofErr w:type="spellEnd"/>
-    </w:p>
-    <w:p>
-      <w:pPr>
-        <w:jc w:val="both"/>
-        <w:rPr>
-          <w:rFonts w:ascii="Times New Roman" w:hAnsi="Times New Roman"/>
-        </w:rPr>
-      </w:pPr>
-      <w:proofErr w:type="spellStart"/>
-      <w:r>
-        <w:rPr>
-          <w:rFonts w:ascii="Times New Roman" w:hAnsi="Times New Roman"/>
-          <w:u w:val="single"/>
-        </w:rPr>
-        <w:t>NemesisMCS</w:t>
-      </w:r>
-      <w:proofErr w:type="spellEnd"/>
-      <w:r>
-        <w:rPr>
-          <w:rFonts w:ascii="Times New Roman" w:hAnsi="Times New Roman"/>
-        </w:rPr>
-        <w:t xml:space="preserve"> is based on </w:t>
-      </w:r>
-      <w:proofErr w:type="spellStart"/>
-      <w:r>
-        <w:rPr>
-          <w:rFonts w:ascii="Times New Roman" w:hAnsi="Times New Roman"/>
-          <w:u w:val="single"/>
-        </w:rPr>
-        <w:t>NemesisL</w:t>
-      </w:r>
-      <w:proofErr w:type="spellEnd"/>
-      <w:r>
-        <w:rPr>
-          <w:rFonts w:ascii="Times New Roman" w:hAnsi="Times New Roman"/>
-        </w:rPr>
-        <w:t xml:space="preserve">, but is specifically tailored to model MCS </w:t>
-      </w:r>
-      <w:r>
-        <w:rPr>
-          <w:rFonts w:ascii="Times New Roman" w:hAnsi="Times New Roman"/>
-        </w:rPr>
-        <w:t>radiances</w:t>
-      </w:r>
-      <w:r>
-        <w:rPr>
-          <w:rFonts w:ascii="Times New Roman" w:hAnsi="Times New Roman"/>
-        </w:rPr>
-        <w:t xml:space="preserve">, which require a complicated FOV combination of the individual path calculations. Other modifications are made in the way the </w:t>
-      </w:r>
-      <w:proofErr w:type="spellStart"/>
-      <w:r>
-        <w:rPr>
-          <w:rFonts w:ascii="Times New Roman" w:hAnsi="Times New Roman"/>
-        </w:rPr>
-        <w:t>spx</w:t>
-      </w:r>
-      <w:proofErr w:type="spellEnd"/>
-      <w:r>
-        <w:rPr>
-          <w:rFonts w:ascii="Times New Roman" w:hAnsi="Times New Roman"/>
-        </w:rPr>
-        <w:t xml:space="preserve"> files are read in, and implicitly use small differences in the wavenumbers listed to identify different detectors, which have slightly different spectral and FOV responses. </w:t>
-      </w:r>
-    </w:p>
-    <w:p>
-      <w:pPr>
-        <w:jc w:val="both"/>
-        <w:rPr>
-          <w:rFonts w:ascii="Times New Roman" w:hAnsi="Times New Roman"/>
-        </w:rPr>
-      </w:pPr>
-    </w:p>
-    <w:p>
-      <w:pPr>
-        <w:jc w:val="both"/>
-        <w:outlineLvl w:val="1"/>
-        <w:rPr>
-          <w:rFonts w:ascii="Times New Roman" w:hAnsi="Times New Roman"/>
-          <w:b/>
-        </w:rPr>
-      </w:pPr>
-      <w:r>
-        <w:rPr>
-          <w:rFonts w:ascii="Times New Roman" w:hAnsi="Times New Roman"/>
-          <w:b/>
-        </w:rPr>
-        <w:t>8.3</w:t>
-      </w:r>
-      <w:r>
-        <w:rPr>
-          <w:rFonts w:ascii="Times New Roman" w:hAnsi="Times New Roman"/>
-          <w:b/>
-        </w:rPr>
-        <w:t xml:space="preserve"> </w:t>
-      </w:r>
-      <w:proofErr w:type="spellStart"/>
-      <w:r>
-        <w:rPr>
-          <w:rFonts w:ascii="Times New Roman" w:hAnsi="Times New Roman"/>
-          <w:b/>
-        </w:rPr>
-        <w:t>Nemesisdisc</w:t>
-      </w:r>
-      <w:proofErr w:type="spellEnd"/>
-    </w:p>
-    <w:p>
-      <w:pPr>
-        <w:jc w:val="both"/>
-        <w:rPr>
-          <w:rFonts w:ascii="Times New Roman" w:hAnsi="Times New Roman"/>
-        </w:rPr>
-      </w:pPr>
-      <w:proofErr w:type="spellStart"/>
-      <w:r>
-        <w:rPr>
-          <w:rFonts w:ascii="Times New Roman" w:hAnsi="Times New Roman"/>
-          <w:u w:val="single"/>
-        </w:rPr>
-        <w:t>Nemesisdisc</w:t>
-      </w:r>
-      <w:proofErr w:type="spellEnd"/>
-      <w:r>
-        <w:rPr>
-          <w:rFonts w:ascii="Times New Roman" w:hAnsi="Times New Roman"/>
-        </w:rPr>
-        <w:t xml:space="preserve"> sets up the .pat file for a disc-averaged calculation and outputs the results in a form compatible with modelling the secondary transits of exoplanets. </w:t>
-      </w:r>
-    </w:p>
-    <w:p>
-      <w:pPr>
-        <w:jc w:val="both"/>
-        <w:rPr>
-          <w:rFonts w:ascii="Times New Roman" w:hAnsi="Times New Roman"/>
-        </w:rPr>
-      </w:pPr>
-    </w:p>
-    <w:p>
-      <w:pPr>
-        <w:jc w:val="both"/>
-        <w:outlineLvl w:val="1"/>
-        <w:rPr>
-          <w:rFonts w:ascii="Times New Roman" w:hAnsi="Times New Roman"/>
-          <w:b/>
-        </w:rPr>
-      </w:pPr>
-      <w:r>
-        <w:rPr>
-          <w:rFonts w:ascii="Times New Roman" w:hAnsi="Times New Roman"/>
-          <w:b/>
-        </w:rPr>
-        <w:t>8.4</w:t>
-      </w:r>
-      <w:r>
-        <w:rPr>
-          <w:rFonts w:ascii="Times New Roman" w:hAnsi="Times New Roman"/>
-          <w:b/>
-        </w:rPr>
-        <w:t xml:space="preserve"> </w:t>
-      </w:r>
-      <w:proofErr w:type="spellStart"/>
-      <w:r>
-        <w:rPr>
-          <w:rFonts w:ascii="Times New Roman" w:hAnsi="Times New Roman"/>
-          <w:b/>
-        </w:rPr>
-        <w:t>NemesisPT</w:t>
-      </w:r>
-      <w:proofErr w:type="spellEnd"/>
-    </w:p>
-    <w:p>
-      <w:pPr>
-        <w:jc w:val="both"/>
-        <w:rPr>
-          <w:rFonts w:ascii="Times New Roman" w:hAnsi="Times New Roman"/>
-        </w:rPr>
-      </w:pPr>
-      <w:proofErr w:type="spellStart"/>
-      <w:r>
-        <w:rPr>
-          <w:rFonts w:ascii="Copperplate Gothic Light" w:hAnsi="Copperplate Gothic Light"/>
-        </w:rPr>
         <w:t>N</w:t>
       </w:r>
       <w:r>
@@ -29791,14 +30519,7 @@
         <w:rPr>
           <w:rFonts w:ascii="Times New Roman" w:hAnsi="Times New Roman"/>
         </w:rPr>
-        <w:t xml:space="preserve"> is that it can run on ANY .pat file and so can test situations outside of the usual Nemesis-like calculations. For example, you can use it to calculate </w:t>
-      </w:r>
-      <w:r>
-        <w:rPr>
-          <w:rFonts w:ascii="Times New Roman" w:hAnsi="Times New Roman"/>
-        </w:rPr>
-        <w:lastRenderedPageBreak/>
-        <w:t xml:space="preserve">transmission weighting functions. The output of </w:t>
+        <w:t xml:space="preserve"> is that it can run on ANY .pat file and so can test situations outside of the usual Nemesis-like calculations. For example, you can use it to calculate transmission weighting functions. The output of </w:t>
       </w:r>
       <w:proofErr w:type="spellStart"/>
       <w:r>
@@ -30517,7 +31238,7 @@
             <v:path o:extrusionok="f" gradientshapeok="t" o:connecttype="rect"/>
             <o:lock v:ext="edit" aspectratio="t"/>
           </v:shapetype>
-          <v:shape id="_x0000_i1038" type="#_x0000_t75" alt="" style="width:281.6pt;height:22.1pt;mso-width-percent:0;mso-height-percent:0;mso-width-percent:0;mso-height-percent:0" fillcolor="window">
+          <v:shape id="_x0000_i1038" type="#_x0000_t75" alt="" style="width:282.1pt;height:22.25pt;mso-width-percent:0;mso-height-percent:0;mso-width-percent:0;mso-height-percent:0" fillcolor="window">
             <v:imagedata r:id="rId15" o:title=""/>
           </v:shape>
         </w:pict>
@@ -30711,7 +31432,7 @@
           <w:position w:val="-18"/>
         </w:rPr>
         <w:pict>
-          <v:shape id="_x0000_i1037" type="#_x0000_t75" alt="" style="width:4in;height:27.1pt;mso-width-percent:0;mso-height-percent:0;mso-width-percent:0;mso-height-percent:0" fillcolor="window">
+          <v:shape id="_x0000_i1037" type="#_x0000_t75" alt="" style="width:4in;height:26.85pt;mso-width-percent:0;mso-height-percent:0;mso-width-percent:0;mso-height-percent:0" fillcolor="window">
             <v:imagedata r:id="rId16" o:title=""/>
           </v:shape>
         </w:pict>
@@ -30744,7 +31465,7 @@
           <w:position w:val="-12"/>
         </w:rPr>
         <w:pict>
-          <v:shape id="_x0000_i1036" type="#_x0000_t75" alt="" style="width:12.1pt;height:19.95pt;mso-width-percent:0;mso-height-percent:0;mso-width-percent:0;mso-height-percent:0">
+          <v:shape id="_x0000_i1036" type="#_x0000_t75" alt="" style="width:11.8pt;height:20.3pt;mso-width-percent:0;mso-height-percent:0;mso-width-percent:0;mso-height-percent:0">
             <v:imagedata r:id="rId17" o:title=""/>
           </v:shape>
         </w:pict>
@@ -30911,7 +31632,7 @@
           <w:position w:val="-16"/>
         </w:rPr>
         <w:pict>
-          <v:shape id="_x0000_i1035" type="#_x0000_t75" alt="" style="width:99.1pt;height:22.1pt;mso-width-percent:0;mso-height-percent:0;mso-width-percent:0;mso-height-percent:0">
+          <v:shape id="_x0000_i1035" type="#_x0000_t75" alt="" style="width:98.85pt;height:22.25pt;mso-width-percent:0;mso-height-percent:0;mso-width-percent:0;mso-height-percent:0">
             <v:imagedata r:id="rId18" o:title=""/>
           </v:shape>
         </w:pict>
@@ -31014,7 +31735,7 @@
           <w:position w:val="-16"/>
         </w:rPr>
         <w:pict>
-          <v:shape id="_x0000_i1034" type="#_x0000_t75" alt="" style="width:243.1pt;height:22.1pt;mso-width-percent:0;mso-height-percent:0;mso-width-percent:0;mso-height-percent:0" fillcolor="window">
+          <v:shape id="_x0000_i1034" type="#_x0000_t75" alt="" style="width:242.85pt;height:22.25pt;mso-width-percent:0;mso-height-percent:0;mso-width-percent:0;mso-height-percent:0" fillcolor="window">
             <v:imagedata r:id="rId19" o:title=""/>
           </v:shape>
         </w:pict>
@@ -31075,7 +31796,7 @@
           <w:position w:val="-16"/>
         </w:rPr>
         <w:pict>
-          <v:shape id="_x0000_i1033" type="#_x0000_t75" alt="" style="width:196.05pt;height:22.1pt;mso-width-percent:0;mso-height-percent:0;mso-width-percent:0;mso-height-percent:0" fillcolor="window">
+          <v:shape id="_x0000_i1033" type="#_x0000_t75" alt="" style="width:196.35pt;height:22.25pt;mso-width-percent:0;mso-height-percent:0;mso-width-percent:0;mso-height-percent:0" fillcolor="window">
             <v:imagedata r:id="rId20" o:title=""/>
           </v:shape>
         </w:pict>
@@ -31113,7 +31834,7 @@
           <w:position w:val="-12"/>
         </w:rPr>
         <w:pict>
-          <v:shape id="_x0000_i1032" type="#_x0000_t75" alt="" style="width:46.35pt;height:17.8pt;mso-width-percent:0;mso-height-percent:0;mso-width-percent:0;mso-height-percent:0" fillcolor="window">
+          <v:shape id="_x0000_i1032" type="#_x0000_t75" alt="" style="width:45.8pt;height:17.65pt;mso-width-percent:0;mso-height-percent:0;mso-width-percent:0;mso-height-percent:0" fillcolor="window">
             <v:imagedata r:id="rId21" o:title=""/>
           </v:shape>
         </w:pict>
@@ -31195,7 +31916,7 @@
           <w:position w:val="-12"/>
         </w:rPr>
         <w:pict>
-          <v:shape id="_x0000_i1031" type="#_x0000_t75" alt="" style="width:46.35pt;height:17.8pt;mso-width-percent:0;mso-height-percent:0;mso-width-percent:0;mso-height-percent:0" fillcolor="window">
+          <v:shape id="_x0000_i1031" type="#_x0000_t75" alt="" style="width:45.8pt;height:17.65pt;mso-width-percent:0;mso-height-percent:0;mso-width-percent:0;mso-height-percent:0" fillcolor="window">
             <v:imagedata r:id="rId21" o:title=""/>
           </v:shape>
         </w:pict>
@@ -31801,7 +32522,7 @@
           <w:position w:val="-16"/>
         </w:rPr>
         <w:pict>
-          <v:shape id="_x0000_i1030" type="#_x0000_t75" alt="" style="width:281.6pt;height:22.1pt;mso-width-percent:0;mso-height-percent:0;mso-width-percent:0;mso-height-percent:0" fillcolor="window">
+          <v:shape id="_x0000_i1030" type="#_x0000_t75" alt="" style="width:282.1pt;height:22.25pt;mso-width-percent:0;mso-height-percent:0;mso-width-percent:0;mso-height-percent:0" fillcolor="window">
             <v:imagedata r:id="rId15" o:title=""/>
           </v:shape>
         </w:pict>
@@ -31840,7 +32561,7 @@
           <w:position w:val="-14"/>
         </w:rPr>
         <w:pict>
-          <v:shape id="_x0000_i1029" type="#_x0000_t75" alt="" style="width:186.75pt;height:19.95pt;mso-width-percent:0;mso-height-percent:0;mso-width-percent:0;mso-height-percent:0" fillcolor="window">
+          <v:shape id="_x0000_i1029" type="#_x0000_t75" alt="" style="width:187.2pt;height:20.3pt;mso-width-percent:0;mso-height-percent:0;mso-width-percent:0;mso-height-percent:0" fillcolor="window">
             <v:imagedata r:id="rId22" o:title=""/>
           </v:shape>
         </w:pict>
@@ -31919,7 +32640,7 @@
           <w:position w:val="-12"/>
         </w:rPr>
         <w:pict>
-          <v:shape id="_x0000_i1028" type="#_x0000_t75" alt="" style="width:29.95pt;height:17.8pt;mso-width-percent:0;mso-height-percent:0;mso-width-percent:0;mso-height-percent:0" fillcolor="window">
+          <v:shape id="_x0000_i1028" type="#_x0000_t75" alt="" style="width:30.1pt;height:17.65pt;mso-width-percent:0;mso-height-percent:0;mso-width-percent:0;mso-height-percent:0" fillcolor="window">
             <v:imagedata r:id="rId23" o:title=""/>
           </v:shape>
         </w:pict>
@@ -31947,7 +32668,7 @@
           <w:position w:val="-16"/>
         </w:rPr>
         <w:pict>
-          <v:shape id="_x0000_i1027" type="#_x0000_t75" alt="" style="width:139pt;height:22.1pt;mso-width-percent:0;mso-height-percent:0;mso-width-percent:0;mso-height-percent:0" fillcolor="window">
+          <v:shape id="_x0000_i1027" type="#_x0000_t75" alt="" style="width:138.75pt;height:22.25pt;mso-width-percent:0;mso-height-percent:0;mso-width-percent:0;mso-height-percent:0" fillcolor="window">
             <v:imagedata r:id="rId24" o:title=""/>
           </v:shape>
         </w:pict>
@@ -31984,7 +32705,7 @@
           <w:position w:val="-16"/>
         </w:rPr>
         <w:pict>
-          <v:shape id="_x0000_i1026" type="#_x0000_t75" alt="" style="width:149pt;height:22.1pt;mso-width-percent:0;mso-height-percent:0;mso-width-percent:0;mso-height-percent:0" fillcolor="window">
+          <v:shape id="_x0000_i1026" type="#_x0000_t75" alt="" style="width:149.25pt;height:22.25pt;mso-width-percent:0;mso-height-percent:0;mso-width-percent:0;mso-height-percent:0" fillcolor="window">
             <v:imagedata r:id="rId25" o:title=""/>
           </v:shape>
         </w:pict>
@@ -32022,7 +32743,7 @@
           <w:position w:val="-12"/>
         </w:rPr>
         <w:pict>
-          <v:shape id="_x0000_i1025" type="#_x0000_t75" alt="" style="width:17.8pt;height:17.8pt;mso-width-percent:0;mso-height-percent:0;mso-width-percent:0;mso-height-percent:0" fillcolor="window">
+          <v:shape id="_x0000_i1025" type="#_x0000_t75" alt="" style="width:17.65pt;height:17.65pt;mso-width-percent:0;mso-height-percent:0;mso-width-percent:0;mso-height-percent:0" fillcolor="window">
             <v:imagedata r:id="rId26" o:title=""/>
           </v:shape>
         </w:pict>
@@ -35986,7 +36707,7 @@
     <w:lsdException w:name="Table Web 2" w:semiHidden="1" w:uiPriority="99" w:unhideWhenUsed="1"/>
     <w:lsdException w:name="Table Web 3" w:semiHidden="1" w:uiPriority="99" w:unhideWhenUsed="1"/>
     <w:lsdException w:name="Balloon Text" w:semiHidden="1" w:unhideWhenUsed="1"/>
-    <w:lsdException w:name="Table Grid" w:semiHidden="1" w:uiPriority="59" w:unhideWhenUsed="1"/>
+    <w:lsdException w:name="Table Grid" w:uiPriority="59"/>
     <w:lsdException w:name="Table Theme" w:semiHidden="1" w:uiPriority="99" w:unhideWhenUsed="1"/>
     <w:lsdException w:name="Placeholder Text" w:semiHidden="1" w:uiPriority="99"/>
     <w:lsdException w:name="No Spacing" w:semiHidden="1" w:uiPriority="1" w:qFormat="1"/>
@@ -37625,6 +38346,14 @@
 </file>
 
 <file path=customXml/itemProps1.xml><?xml version="1.0" encoding="utf-8"?>
+<ds:datastoreItem xmlns:ds="http://schemas.openxmlformats.org/officeDocument/2006/customXml" ds:itemID="{0BB826CB-2BC0-1A47-949A-F825EFC73277}">
+  <ds:schemaRefs>
+    <ds:schemaRef ds:uri="http://schemas.openxmlformats.org/officeDocument/2006/bibliography"/>
+  </ds:schemaRefs>
+</ds:datastoreItem>
+</file>
+
+<file path=customXml/itemProps2.xml><?xml version="1.0" encoding="utf-8"?>
 <ds:datastoreItem xmlns:ds="http://schemas.openxmlformats.org/officeDocument/2006/customXml" ds:itemID="{4B4B7C66-87C4-4D98-B97F-6028603437A9}">
   <ds:schemaRefs>
     <ds:schemaRef ds:uri="http://schemas.openxmlformats.org/officeDocument/2006/bibliography"/>
@@ -37632,16 +38361,8 @@
 </ds:datastoreItem>
 </file>
 
-<file path=customXml/itemProps2.xml><?xml version="1.0" encoding="utf-8"?>
-<ds:datastoreItem xmlns:ds="http://schemas.openxmlformats.org/officeDocument/2006/customXml" ds:itemID="{0BB826CB-2BC0-1A47-949A-F825EFC73277}">
-  <ds:schemaRefs>
-    <ds:schemaRef ds:uri="http://schemas.openxmlformats.org/officeDocument/2006/bibliography"/>
-  </ds:schemaRefs>
-</ds:datastoreItem>
-</file>
-
 <file path=customXml/itemProps3.xml><?xml version="1.0" encoding="utf-8"?>
-<ds:datastoreItem xmlns:ds="http://schemas.openxmlformats.org/officeDocument/2006/customXml" ds:itemID="{20618157-8B60-0A45-81A2-ECC351C4EDCD}">
+<ds:datastoreItem xmlns:ds="http://schemas.openxmlformats.org/officeDocument/2006/customXml" ds:itemID="{19C73C12-95CD-5A4D-B5F1-CB8248737251}">
   <ds:schemaRefs>
     <ds:schemaRef ds:uri="http://schemas.openxmlformats.org/officeDocument/2006/bibliography"/>
   </ds:schemaRefs>

</xml_diff>

<commit_message>
Updated to describe new disc-averaged retrieval schemes.
</commit_message>
<xml_diff>
--- a/manuals/Nemesis_B2.docx
+++ b/manuals/Nemesis_B2.docx
@@ -284,7 +284,33 @@
         <w:rPr>
           <w:rFonts w:ascii="Times New Roman" w:hAnsi="Times New Roman"/>
         </w:rPr>
-        <w:t>P IRWIN (5/10/09)</w:t>
+        <w:t>P IRWIN (5/</w:t>
+      </w:r>
+      <w:r>
+        <w:rPr>
+          <w:rFonts w:ascii="Times New Roman" w:hAnsi="Times New Roman"/>
+        </w:rPr>
+        <w:t>3</w:t>
+      </w:r>
+      <w:r>
+        <w:rPr>
+          <w:rFonts w:ascii="Times New Roman" w:hAnsi="Times New Roman"/>
+        </w:rPr>
+        <w:t>/</w:t>
+      </w:r>
+      <w:r>
+        <w:rPr>
+          <w:rFonts w:ascii="Times New Roman" w:hAnsi="Times New Roman"/>
+        </w:rPr>
+        <w:t>1</w:t>
+      </w:r>
+      <w:bookmarkStart w:id="0" w:name="_GoBack"/>
+      <w:bookmarkEnd w:id="0"/>
+      <w:r>
+        <w:rPr>
+          <w:rFonts w:ascii="Times New Roman" w:hAnsi="Times New Roman"/>
+        </w:rPr>
+        <w:t>9)</w:t>
       </w:r>
     </w:p>
     <w:p>
@@ -13468,8 +13494,6 @@
         </w:rPr>
         <w:t xml:space="preserve">. The cloud base is set to a pressure high enough that it isn’t seen in transmission. Refractive indices for a particular cloud constituent are required. </w:t>
       </w:r>
-      <w:bookmarkStart w:id="0" w:name="_GoBack"/>
-      <w:bookmarkEnd w:id="0"/>
     </w:p>
     <w:p>
       <w:pPr>
@@ -16988,6 +17012,88 @@
     </w:p>
     <w:p>
       <w:pPr>
+        <w:pStyle w:val="ListParagraph"/>
+        <w:numPr>
+          <w:ilvl w:val="0"/>
+          <w:numId w:val="18"/>
+        </w:numPr>
+        <w:jc w:val="both"/>
+        <w:rPr>
+          <w:rFonts w:ascii="Times New Roman" w:hAnsi="Times New Roman"/>
+        </w:rPr>
+      </w:pPr>
+      <w:r>
+        <w:rPr>
+          <w:rFonts w:ascii="Times New Roman" w:hAnsi="Times New Roman"/>
+        </w:rPr>
+        <w:t>Profile is defined at multiple latitudes and longitudes to enable disc integration over an inhomogeneous disc. Very similar to model 0, but at multiple locations. T</w:t>
+      </w:r>
+      <w:r>
+        <w:rPr>
+          <w:rFonts w:ascii="Times New Roman" w:hAnsi="Times New Roman"/>
+        </w:rPr>
+        <w:t>he</w:t>
+      </w:r>
+      <w:r>
+        <w:rPr>
+          <w:rFonts w:ascii="Times New Roman" w:hAnsi="Times New Roman"/>
+        </w:rPr>
+        <w:t xml:space="preserve"> filename </w:t>
+      </w:r>
+      <w:r>
+        <w:rPr>
+          <w:rFonts w:ascii="Times New Roman" w:hAnsi="Times New Roman"/>
+        </w:rPr>
+        <w:t xml:space="preserve">that this model points to </w:t>
+      </w:r>
+      <w:r>
+        <w:rPr>
+          <w:rFonts w:ascii="Times New Roman" w:hAnsi="Times New Roman"/>
+        </w:rPr>
+        <w:t>has the following format:</w:t>
+      </w:r>
+    </w:p>
+    <w:p>
+      <w:pPr>
+        <w:pStyle w:val="ListParagraph"/>
+        <w:ind w:left="644"/>
+        <w:jc w:val="both"/>
+        <w:rPr>
+          <w:rFonts w:ascii="Times New Roman" w:hAnsi="Times New Roman"/>
+        </w:rPr>
+      </w:pPr>
+    </w:p>
+    <w:p>
+      <w:pPr>
+        <w:ind w:left="709" w:hanging="65"/>
+        <w:jc w:val="both"/>
+        <w:rPr>
+          <w:rFonts w:ascii="Times New Roman" w:hAnsi="Times New Roman"/>
+        </w:rPr>
+      </w:pPr>
+      <w:r>
+        <w:rPr>
+          <w:rFonts w:ascii="Times New Roman" w:hAnsi="Times New Roman"/>
+        </w:rPr>
+        <w:t xml:space="preserve">NLOCATION </w:t>
+      </w:r>
+      <w:r>
+        <w:rPr>
+          <w:rFonts w:ascii="Times New Roman" w:hAnsi="Times New Roman"/>
+        </w:rPr>
+        <w:tab/>
+        <w:t>N</w:t>
+      </w:r>
+      <w:r>
+        <w:rPr>
+          <w:rFonts w:ascii="Times New Roman" w:hAnsi="Times New Roman"/>
+        </w:rPr>
+        <w:tab/>
+        <w:t>CLEN</w:t>
+      </w:r>
+    </w:p>
+    <w:p>
+      <w:pPr>
         <w:ind w:left="709" w:hanging="425"/>
         <w:jc w:val="both"/>
         <w:rPr>
@@ -16998,25 +17104,7 @@
         <w:rPr>
           <w:rFonts w:ascii="Times New Roman" w:hAnsi="Times New Roman"/>
         </w:rPr>
-        <w:t>29</w:t>
-      </w:r>
-      <w:r>
-        <w:rPr>
-          <w:rFonts w:ascii="Times New Roman" w:hAnsi="Times New Roman"/>
-        </w:rPr>
-        <w:tab/>
-      </w:r>
-      <w:r>
-        <w:rPr>
-          <w:rFonts w:ascii="Times New Roman" w:hAnsi="Times New Roman"/>
-        </w:rPr>
-        <w:t>Pro</w:t>
-      </w:r>
-      <w:r>
-        <w:rPr>
-          <w:rFonts w:ascii="Times New Roman" w:hAnsi="Times New Roman"/>
-        </w:rPr>
-        <w:t>file is defined at multiple latitudes and longitudes to enable disc integration over an inhomogeneous disc. Very similar to model 0, but at multiple locations. This filename has the following format:</w:t>
+        <w:t xml:space="preserve">                   LAT(1) LON(1)</w:t>
       </w:r>
     </w:p>
     <w:p>
@@ -17027,6 +17115,31 @@
           <w:rFonts w:ascii="Times New Roman" w:hAnsi="Times New Roman"/>
         </w:rPr>
       </w:pPr>
+      <w:r>
+        <w:rPr>
+          <w:rFonts w:ascii="Times New Roman" w:hAnsi="Times New Roman"/>
+        </w:rPr>
+        <w:t xml:space="preserve"> </w:t>
+      </w:r>
+      <w:r>
+        <w:rPr>
+          <w:rFonts w:ascii="Times New Roman" w:hAnsi="Times New Roman"/>
+        </w:rPr>
+        <w:tab/>
+      </w:r>
+      <w:r>
+        <w:rPr>
+          <w:rFonts w:ascii="Times New Roman" w:hAnsi="Times New Roman"/>
+        </w:rPr>
+        <w:tab/>
+      </w:r>
+      <w:r>
+        <w:rPr>
+          <w:rFonts w:ascii="Times New Roman" w:hAnsi="Times New Roman"/>
+        </w:rPr>
+        <w:tab/>
+        <w:t>LAT(2) LON(2)</w:t>
+      </w:r>
     </w:p>
     <w:p>
       <w:pPr>
@@ -17040,20 +17153,398 @@
         <w:rPr>
           <w:rFonts w:ascii="Times New Roman" w:hAnsi="Times New Roman"/>
         </w:rPr>
-        <w:tab/>
-      </w:r>
-      <w:r>
-        <w:rPr>
-          <w:rFonts w:ascii="Times New Roman" w:hAnsi="Times New Roman"/>
-        </w:rPr>
-        <w:tab/>
-      </w:r>
-      <w:r>
-        <w:rPr>
-          <w:rFonts w:ascii="Times New Roman" w:hAnsi="Times New Roman"/>
-        </w:rPr>
-        <w:tab/>
-        <w:t xml:space="preserve">NLOCATION </w:t>
+        <w:t xml:space="preserve"> </w:t>
+      </w:r>
+      <w:r>
+        <w:rPr>
+          <w:rFonts w:ascii="Times New Roman" w:hAnsi="Times New Roman"/>
+        </w:rPr>
+        <w:tab/>
+      </w:r>
+      <w:r>
+        <w:rPr>
+          <w:rFonts w:ascii="Times New Roman" w:hAnsi="Times New Roman"/>
+        </w:rPr>
+        <w:tab/>
+      </w:r>
+      <w:r>
+        <w:rPr>
+          <w:rFonts w:ascii="Times New Roman" w:hAnsi="Times New Roman"/>
+        </w:rPr>
+        <w:tab/>
+        <w:t>…</w:t>
+      </w:r>
+    </w:p>
+    <w:p>
+      <w:pPr>
+        <w:ind w:left="709" w:hanging="425"/>
+        <w:jc w:val="both"/>
+        <w:rPr>
+          <w:rFonts w:ascii="Times New Roman" w:hAnsi="Times New Roman"/>
+        </w:rPr>
+      </w:pPr>
+      <w:r>
+        <w:rPr>
+          <w:rFonts w:ascii="Times New Roman" w:hAnsi="Times New Roman"/>
+        </w:rPr>
+        <w:t xml:space="preserve">                   LAT(NLOCATION) LON(NLOCATION)</w:t>
+      </w:r>
+    </w:p>
+    <w:p>
+      <w:pPr>
+        <w:ind w:left="709" w:hanging="425"/>
+        <w:jc w:val="both"/>
+        <w:rPr>
+          <w:rFonts w:ascii="Times New Roman" w:hAnsi="Times New Roman"/>
+        </w:rPr>
+      </w:pPr>
+      <w:r>
+        <w:rPr>
+          <w:rFonts w:ascii="Times New Roman" w:hAnsi="Times New Roman"/>
+        </w:rPr>
+        <w:tab/>
+      </w:r>
+      <w:r>
+        <w:rPr>
+          <w:rFonts w:ascii="Times New Roman" w:hAnsi="Times New Roman"/>
+        </w:rPr>
+        <w:tab/>
+      </w:r>
+      <w:r>
+        <w:rPr>
+          <w:rFonts w:ascii="Times New Roman" w:hAnsi="Times New Roman"/>
+        </w:rPr>
+        <w:tab/>
+      </w:r>
+      <w:r>
+        <w:rPr>
+          <w:rFonts w:ascii="Times New Roman" w:hAnsi="Times New Roman"/>
+        </w:rPr>
+        <w:t xml:space="preserve">P(1) </w:t>
+      </w:r>
+      <w:r>
+        <w:rPr>
+          <w:rFonts w:ascii="Times New Roman" w:hAnsi="Times New Roman"/>
+        </w:rPr>
+        <w:tab/>
+        <w:t>X(1)</w:t>
+      </w:r>
+      <w:r>
+        <w:rPr>
+          <w:rFonts w:ascii="Times New Roman" w:hAnsi="Times New Roman"/>
+        </w:rPr>
+        <w:tab/>
+        <w:t>ERR(1)</w:t>
+      </w:r>
+    </w:p>
+    <w:p>
+      <w:pPr>
+        <w:ind w:left="709" w:hanging="425"/>
+        <w:jc w:val="both"/>
+        <w:rPr>
+          <w:rFonts w:ascii="Times New Roman" w:hAnsi="Times New Roman"/>
+        </w:rPr>
+      </w:pPr>
+      <w:r>
+        <w:rPr>
+          <w:rFonts w:ascii="Times New Roman" w:hAnsi="Times New Roman"/>
+        </w:rPr>
+        <w:tab/>
+      </w:r>
+      <w:r>
+        <w:rPr>
+          <w:rFonts w:ascii="Times New Roman" w:hAnsi="Times New Roman"/>
+        </w:rPr>
+        <w:tab/>
+      </w:r>
+      <w:r>
+        <w:rPr>
+          <w:rFonts w:ascii="Times New Roman" w:hAnsi="Times New Roman"/>
+        </w:rPr>
+        <w:tab/>
+      </w:r>
+      <w:r>
+        <w:rPr>
+          <w:rFonts w:ascii="Times New Roman" w:hAnsi="Times New Roman"/>
+        </w:rPr>
+        <w:t xml:space="preserve">P(2) </w:t>
+      </w:r>
+      <w:r>
+        <w:rPr>
+          <w:rFonts w:ascii="Times New Roman" w:hAnsi="Times New Roman"/>
+        </w:rPr>
+        <w:tab/>
+        <w:t>X(2)</w:t>
+      </w:r>
+      <w:r>
+        <w:rPr>
+          <w:rFonts w:ascii="Times New Roman" w:hAnsi="Times New Roman"/>
+        </w:rPr>
+        <w:tab/>
+        <w:t>ERR(2)</w:t>
+      </w:r>
+    </w:p>
+    <w:p>
+      <w:pPr>
+        <w:ind w:left="709" w:hanging="425"/>
+        <w:jc w:val="both"/>
+        <w:rPr>
+          <w:rFonts w:ascii="Times New Roman" w:hAnsi="Times New Roman"/>
+          <w:lang w:val="de-DE"/>
+        </w:rPr>
+      </w:pPr>
+      <w:r>
+        <w:rPr>
+          <w:rFonts w:ascii="Times New Roman" w:hAnsi="Times New Roman"/>
+        </w:rPr>
+        <w:tab/>
+        <w:t xml:space="preserve">            </w:t>
+      </w:r>
+      <w:r>
+        <w:rPr>
+          <w:rFonts w:ascii="Times New Roman" w:hAnsi="Times New Roman"/>
+          <w:lang w:val="de-DE"/>
+        </w:rPr>
+        <w:t>…</w:t>
+      </w:r>
+    </w:p>
+    <w:p>
+      <w:pPr>
+        <w:ind w:left="709" w:hanging="425"/>
+        <w:jc w:val="both"/>
+        <w:rPr>
+          <w:rFonts w:ascii="Times New Roman" w:hAnsi="Times New Roman"/>
+          <w:lang w:val="de-DE"/>
+        </w:rPr>
+      </w:pPr>
+      <w:r>
+        <w:rPr>
+          <w:rFonts w:ascii="Times New Roman" w:hAnsi="Times New Roman"/>
+          <w:lang w:val="de-DE"/>
+        </w:rPr>
+        <w:tab/>
+      </w:r>
+      <w:r>
+        <w:rPr>
+          <w:rFonts w:ascii="Times New Roman" w:hAnsi="Times New Roman"/>
+          <w:lang w:val="de-DE"/>
+        </w:rPr>
+        <w:tab/>
+      </w:r>
+      <w:r>
+        <w:rPr>
+          <w:rFonts w:ascii="Times New Roman" w:hAnsi="Times New Roman"/>
+          <w:lang w:val="de-DE"/>
+        </w:rPr>
+        <w:tab/>
+        <w:t xml:space="preserve">P(N) </w:t>
+      </w:r>
+      <w:r>
+        <w:rPr>
+          <w:rFonts w:ascii="Times New Roman" w:hAnsi="Times New Roman"/>
+          <w:lang w:val="de-DE"/>
+        </w:rPr>
+        <w:tab/>
+        <w:t>X(N)</w:t>
+      </w:r>
+      <w:r>
+        <w:rPr>
+          <w:rFonts w:ascii="Times New Roman" w:hAnsi="Times New Roman"/>
+          <w:lang w:val="de-DE"/>
+        </w:rPr>
+        <w:tab/>
+        <w:t>ERR(N)</w:t>
+      </w:r>
+    </w:p>
+    <w:p>
+      <w:pPr>
+        <w:ind w:left="709" w:hanging="425"/>
+        <w:jc w:val="both"/>
+        <w:rPr>
+          <w:rFonts w:ascii="Times New Roman" w:hAnsi="Times New Roman"/>
+          <w:lang w:val="de-DE"/>
+        </w:rPr>
+      </w:pPr>
+      <w:r>
+        <w:rPr>
+          <w:rFonts w:ascii="Times New Roman" w:hAnsi="Times New Roman"/>
+          <w:lang w:val="de-DE"/>
+        </w:rPr>
+        <w:tab/>
+      </w:r>
+      <w:r>
+        <w:rPr>
+          <w:rFonts w:ascii="Times New Roman" w:hAnsi="Times New Roman"/>
+          <w:lang w:val="de-DE"/>
+        </w:rPr>
+        <w:tab/>
+      </w:r>
+      <w:r>
+        <w:rPr>
+          <w:rFonts w:ascii="Times New Roman" w:hAnsi="Times New Roman"/>
+          <w:lang w:val="de-DE"/>
+        </w:rPr>
+        <w:tab/>
+        <w:t>…</w:t>
+      </w:r>
+    </w:p>
+    <w:p>
+      <w:pPr>
+        <w:ind w:left="709" w:hanging="425"/>
+        <w:jc w:val="both"/>
+        <w:rPr>
+          <w:rFonts w:ascii="Times New Roman" w:hAnsi="Times New Roman"/>
+          <w:lang w:val="de-DE"/>
+        </w:rPr>
+      </w:pPr>
+      <w:r>
+        <w:rPr>
+          <w:rFonts w:ascii="Times New Roman" w:hAnsi="Times New Roman"/>
+          <w:lang w:val="de-DE"/>
+        </w:rPr>
+        <w:tab/>
+      </w:r>
+      <w:r>
+        <w:rPr>
+          <w:rFonts w:ascii="Times New Roman" w:hAnsi="Times New Roman"/>
+          <w:lang w:val="de-DE"/>
+        </w:rPr>
+        <w:tab/>
+      </w:r>
+      <w:r>
+        <w:rPr>
+          <w:rFonts w:ascii="Times New Roman" w:hAnsi="Times New Roman"/>
+          <w:lang w:val="de-DE"/>
+        </w:rPr>
+        <w:tab/>
+        <w:t>Same blocks of P,X,ERR for remaining NLOCATION-1 profiles.</w:t>
+      </w:r>
+    </w:p>
+    <w:p>
+      <w:pPr>
+        <w:ind w:left="709" w:hanging="425"/>
+        <w:jc w:val="both"/>
+        <w:rPr>
+          <w:rFonts w:ascii="Times New Roman" w:hAnsi="Times New Roman"/>
+          <w:lang w:val="de-DE"/>
+        </w:rPr>
+      </w:pPr>
+    </w:p>
+    <w:p>
+      <w:pPr>
+        <w:ind w:left="709" w:hanging="425"/>
+        <w:jc w:val="both"/>
+        <w:rPr>
+          <w:rFonts w:ascii="Times New Roman" w:hAnsi="Times New Roman"/>
+        </w:rPr>
+      </w:pPr>
+      <w:r>
+        <w:rPr>
+          <w:rFonts w:ascii="Times New Roman" w:hAnsi="Times New Roman"/>
+          <w:lang w:val="de-DE"/>
+        </w:rPr>
+        <w:tab/>
+      </w:r>
+      <w:r>
+        <w:rPr>
+          <w:rFonts w:ascii="Times New Roman" w:hAnsi="Times New Roman"/>
+        </w:rPr>
+        <w:t xml:space="preserve">N must be the same as NPRO defined in runname.ref, and the pressure grid should also be identical. X(1:N) is the </w:t>
+      </w:r>
+      <w:r>
+        <w:rPr>
+          <w:rFonts w:ascii="Times New Roman" w:hAnsi="Times New Roman"/>
+          <w:i/>
+        </w:rPr>
+        <w:t>a priori</w:t>
+      </w:r>
+      <w:r>
+        <w:rPr>
+          <w:rFonts w:ascii="Times New Roman" w:hAnsi="Times New Roman"/>
+        </w:rPr>
+        <w:t xml:space="preserve"> profile, and ERR(1:N) the associated errors. CLEN contains the assumed correlation length of the profile (in terms of log(P)).</w:t>
+      </w:r>
+    </w:p>
+    <w:p>
+      <w:pPr>
+        <w:jc w:val="both"/>
+        <w:rPr>
+          <w:rFonts w:ascii="Times New Roman" w:hAnsi="Times New Roman"/>
+        </w:rPr>
+      </w:pPr>
+    </w:p>
+    <w:p>
+      <w:pPr>
+        <w:pStyle w:val="ListParagraph"/>
+        <w:numPr>
+          <w:ilvl w:val="0"/>
+          <w:numId w:val="18"/>
+        </w:numPr>
+        <w:jc w:val="both"/>
+        <w:rPr>
+          <w:rFonts w:ascii="Times New Roman" w:hAnsi="Times New Roman"/>
+        </w:rPr>
+      </w:pPr>
+      <w:r>
+        <w:rPr>
+          <w:rFonts w:ascii="Times New Roman" w:hAnsi="Times New Roman"/>
+        </w:rPr>
+        <w:t xml:space="preserve">Profile is defined at multiple longitudes and assumed to tend to a constant mean value at north and south pole. </w:t>
+      </w:r>
+      <w:r>
+        <w:rPr>
+          <w:rFonts w:ascii="Times New Roman" w:hAnsi="Times New Roman"/>
+        </w:rPr>
+        <w:t>T</w:t>
+      </w:r>
+      <w:r>
+        <w:rPr>
+          <w:rFonts w:ascii="Times New Roman" w:hAnsi="Times New Roman"/>
+        </w:rPr>
+        <w:t>he</w:t>
+      </w:r>
+      <w:r>
+        <w:rPr>
+          <w:rFonts w:ascii="Times New Roman" w:hAnsi="Times New Roman"/>
+        </w:rPr>
+        <w:t xml:space="preserve"> filename </w:t>
+      </w:r>
+      <w:r>
+        <w:rPr>
+          <w:rFonts w:ascii="Times New Roman" w:hAnsi="Times New Roman"/>
+        </w:rPr>
+        <w:t xml:space="preserve">that this model points to </w:t>
+      </w:r>
+      <w:r>
+        <w:rPr>
+          <w:rFonts w:ascii="Times New Roman" w:hAnsi="Times New Roman"/>
+        </w:rPr>
+        <w:t>has the following format:</w:t>
+      </w:r>
+    </w:p>
+    <w:p>
+      <w:pPr>
+        <w:pStyle w:val="ListParagraph"/>
+        <w:ind w:left="644"/>
+        <w:jc w:val="both"/>
+        <w:rPr>
+          <w:rFonts w:ascii="Times New Roman" w:hAnsi="Times New Roman"/>
+        </w:rPr>
+      </w:pPr>
+    </w:p>
+    <w:p>
+      <w:pPr>
+        <w:ind w:left="709" w:hanging="65"/>
+        <w:jc w:val="both"/>
+        <w:rPr>
+          <w:rFonts w:ascii="Times New Roman" w:hAnsi="Times New Roman"/>
+        </w:rPr>
+      </w:pPr>
+      <w:r>
+        <w:rPr>
+          <w:rFonts w:ascii="Times New Roman" w:hAnsi="Times New Roman"/>
+        </w:rPr>
+        <w:t xml:space="preserve">NLONG </w:t>
       </w:r>
       <w:r>
         <w:rPr>
@@ -17067,7 +17558,14 @@
           <w:rFonts w:ascii="Times New Roman" w:hAnsi="Times New Roman"/>
         </w:rPr>
         <w:tab/>
-        <w:t>CLEN</w:t>
+        <w:t xml:space="preserve">CLEN1 </w:t>
+      </w:r>
+      <w:r>
+        <w:rPr>
+          <w:rFonts w:ascii="Times New Roman" w:hAnsi="Times New Roman"/>
+        </w:rPr>
+        <w:tab/>
+        <w:t>CLEN2</w:t>
       </w:r>
     </w:p>
     <w:p>
@@ -17082,7 +17580,51 @@
         <w:rPr>
           <w:rFonts w:ascii="Times New Roman" w:hAnsi="Times New Roman"/>
         </w:rPr>
-        <w:t xml:space="preserve">                   LAT(1) LON(1)</w:t>
+        <w:tab/>
+      </w:r>
+      <w:r>
+        <w:rPr>
+          <w:rFonts w:ascii="Times New Roman" w:hAnsi="Times New Roman"/>
+        </w:rPr>
+        <w:tab/>
+        <w:t xml:space="preserve">  </w:t>
+      </w:r>
+      <w:r>
+        <w:rPr>
+          <w:rFonts w:ascii="Times New Roman" w:hAnsi="Times New Roman"/>
+        </w:rPr>
+        <w:t xml:space="preserve">P(1) </w:t>
+      </w:r>
+      <w:r>
+        <w:rPr>
+          <w:rFonts w:ascii="Times New Roman" w:hAnsi="Times New Roman"/>
+        </w:rPr>
+        <w:tab/>
+        <w:t>X(1</w:t>
+      </w:r>
+      <w:r>
+        <w:rPr>
+          <w:rFonts w:ascii="Times New Roman" w:hAnsi="Times New Roman"/>
+        </w:rPr>
+        <w:t>,1</w:t>
+      </w:r>
+      <w:r>
+        <w:rPr>
+          <w:rFonts w:ascii="Times New Roman" w:hAnsi="Times New Roman"/>
+        </w:rPr>
+        <w:t>)</w:t>
+      </w:r>
+      <w:r>
+        <w:rPr>
+          <w:rFonts w:ascii="Times New Roman" w:hAnsi="Times New Roman"/>
+        </w:rPr>
+        <w:t xml:space="preserve">, X(2,1), X(3,1), …, X(N,1), </w:t>
+      </w:r>
+      <w:r>
+        <w:rPr>
+          <w:rFonts w:ascii="Times New Roman" w:hAnsi="Times New Roman"/>
+        </w:rPr>
+        <w:t>ERR(1)</w:t>
       </w:r>
     </w:p>
     <w:p>
@@ -17097,26 +17639,404 @@
         <w:rPr>
           <w:rFonts w:ascii="Times New Roman" w:hAnsi="Times New Roman"/>
         </w:rPr>
+        <w:tab/>
+      </w:r>
+      <w:r>
+        <w:rPr>
+          <w:rFonts w:ascii="Times New Roman" w:hAnsi="Times New Roman"/>
+        </w:rPr>
+        <w:tab/>
+        <w:t xml:space="preserve">  </w:t>
+      </w:r>
+      <w:r>
+        <w:rPr>
+          <w:rFonts w:ascii="Times New Roman" w:hAnsi="Times New Roman"/>
+        </w:rPr>
+        <w:t>P(</w:t>
+      </w:r>
+      <w:r>
+        <w:rPr>
+          <w:rFonts w:ascii="Times New Roman" w:hAnsi="Times New Roman"/>
+        </w:rPr>
+        <w:t>2</w:t>
+      </w:r>
+      <w:r>
+        <w:rPr>
+          <w:rFonts w:ascii="Times New Roman" w:hAnsi="Times New Roman"/>
+        </w:rPr>
+        <w:t xml:space="preserve">) </w:t>
+      </w:r>
+      <w:r>
+        <w:rPr>
+          <w:rFonts w:ascii="Times New Roman" w:hAnsi="Times New Roman"/>
+        </w:rPr>
+        <w:tab/>
+        <w:t>X(1</w:t>
+      </w:r>
+      <w:r>
+        <w:rPr>
+          <w:rFonts w:ascii="Times New Roman" w:hAnsi="Times New Roman"/>
+        </w:rPr>
+        <w:t>,2</w:t>
+      </w:r>
+      <w:r>
+        <w:rPr>
+          <w:rFonts w:ascii="Times New Roman" w:hAnsi="Times New Roman"/>
+        </w:rPr>
+        <w:t>)</w:t>
+      </w:r>
+      <w:r>
+        <w:rPr>
+          <w:rFonts w:ascii="Times New Roman" w:hAnsi="Times New Roman"/>
+        </w:rPr>
+        <w:t xml:space="preserve">, X(2,2), X(3,2), …, X(N,2), </w:t>
+      </w:r>
+      <w:r>
+        <w:rPr>
+          <w:rFonts w:ascii="Times New Roman" w:hAnsi="Times New Roman"/>
+        </w:rPr>
+        <w:t>ERR(1)</w:t>
+      </w:r>
+    </w:p>
+    <w:p>
+      <w:pPr>
+        <w:ind w:left="709" w:hanging="425"/>
+        <w:jc w:val="both"/>
+        <w:rPr>
+          <w:rFonts w:ascii="Times New Roman" w:hAnsi="Times New Roman"/>
+        </w:rPr>
+      </w:pPr>
+      <w:r>
+        <w:rPr>
+          <w:rFonts w:ascii="Times New Roman" w:hAnsi="Times New Roman"/>
+        </w:rPr>
+        <w:tab/>
+      </w:r>
+      <w:r>
+        <w:rPr>
+          <w:rFonts w:ascii="Times New Roman" w:hAnsi="Times New Roman"/>
+        </w:rPr>
+        <w:tab/>
+        <w:t xml:space="preserve">  </w:t>
+      </w:r>
+      <w:r>
+        <w:rPr>
+          <w:rFonts w:ascii="Times New Roman" w:hAnsi="Times New Roman"/>
+        </w:rPr>
+        <w:t>P(</w:t>
+      </w:r>
+      <w:r>
+        <w:rPr>
+          <w:rFonts w:ascii="Times New Roman" w:hAnsi="Times New Roman"/>
+        </w:rPr>
+        <w:t>3</w:t>
+      </w:r>
+      <w:r>
+        <w:rPr>
+          <w:rFonts w:ascii="Times New Roman" w:hAnsi="Times New Roman"/>
+        </w:rPr>
+        <w:t xml:space="preserve">) </w:t>
+      </w:r>
+      <w:r>
+        <w:rPr>
+          <w:rFonts w:ascii="Times New Roman" w:hAnsi="Times New Roman"/>
+        </w:rPr>
+        <w:tab/>
+        <w:t>X(1</w:t>
+      </w:r>
+      <w:r>
+        <w:rPr>
+          <w:rFonts w:ascii="Times New Roman" w:hAnsi="Times New Roman"/>
+        </w:rPr>
+        <w:t>,3</w:t>
+      </w:r>
+      <w:r>
+        <w:rPr>
+          <w:rFonts w:ascii="Times New Roman" w:hAnsi="Times New Roman"/>
+        </w:rPr>
+        <w:t>)</w:t>
+      </w:r>
+      <w:r>
+        <w:rPr>
+          <w:rFonts w:ascii="Times New Roman" w:hAnsi="Times New Roman"/>
+        </w:rPr>
+        <w:t xml:space="preserve">, X(2,3), X(3,3), …, X(N,3), </w:t>
+      </w:r>
+      <w:r>
+        <w:rPr>
+          <w:rFonts w:ascii="Times New Roman" w:hAnsi="Times New Roman"/>
+        </w:rPr>
+        <w:t>ERR(1)</w:t>
+      </w:r>
+    </w:p>
+    <w:p>
+      <w:pPr>
+        <w:ind w:left="709" w:hanging="425"/>
+        <w:jc w:val="both"/>
+        <w:rPr>
+          <w:rFonts w:ascii="Times New Roman" w:hAnsi="Times New Roman"/>
+        </w:rPr>
+      </w:pPr>
+      <w:r>
+        <w:rPr>
+          <w:rFonts w:ascii="Times New Roman" w:hAnsi="Times New Roman"/>
+        </w:rPr>
+        <w:t xml:space="preserve">  </w:t>
+      </w:r>
+      <w:r>
+        <w:rPr>
+          <w:rFonts w:ascii="Times New Roman" w:hAnsi="Times New Roman"/>
+        </w:rPr>
+        <w:tab/>
+      </w:r>
+      <w:r>
+        <w:rPr>
+          <w:rFonts w:ascii="Times New Roman" w:hAnsi="Times New Roman"/>
+        </w:rPr>
+        <w:tab/>
+        <w:t xml:space="preserve">  . . . </w:t>
+      </w:r>
+    </w:p>
+    <w:p>
+      <w:pPr>
+        <w:ind w:left="709" w:hanging="425"/>
+        <w:jc w:val="both"/>
+        <w:rPr>
+          <w:rFonts w:ascii="Times New Roman" w:hAnsi="Times New Roman"/>
+        </w:rPr>
+      </w:pPr>
+      <w:r>
+        <w:rPr>
+          <w:rFonts w:ascii="Times New Roman" w:hAnsi="Times New Roman"/>
+        </w:rPr>
+        <w:tab/>
+      </w:r>
+      <w:r>
+        <w:rPr>
+          <w:rFonts w:ascii="Times New Roman" w:hAnsi="Times New Roman"/>
+        </w:rPr>
+        <w:tab/>
+        <w:t xml:space="preserve">  </w:t>
+      </w:r>
+      <w:r>
+        <w:rPr>
+          <w:rFonts w:ascii="Times New Roman" w:hAnsi="Times New Roman"/>
+        </w:rPr>
+        <w:t>P(</w:t>
+      </w:r>
+      <w:r>
+        <w:rPr>
+          <w:rFonts w:ascii="Times New Roman" w:hAnsi="Times New Roman"/>
+        </w:rPr>
+        <w:t>N</w:t>
+      </w:r>
+      <w:r>
+        <w:rPr>
+          <w:rFonts w:ascii="Times New Roman" w:hAnsi="Times New Roman"/>
+        </w:rPr>
+        <w:t xml:space="preserve">) </w:t>
+      </w:r>
+      <w:r>
+        <w:rPr>
+          <w:rFonts w:ascii="Times New Roman" w:hAnsi="Times New Roman"/>
+        </w:rPr>
+        <w:tab/>
+        <w:t>X(1</w:t>
+      </w:r>
+      <w:r>
+        <w:rPr>
+          <w:rFonts w:ascii="Times New Roman" w:hAnsi="Times New Roman"/>
+        </w:rPr>
+        <w:t>,NLONG</w:t>
+      </w:r>
+      <w:r>
+        <w:rPr>
+          <w:rFonts w:ascii="Times New Roman" w:hAnsi="Times New Roman"/>
+        </w:rPr>
+        <w:t>)</w:t>
+      </w:r>
+      <w:r>
+        <w:rPr>
+          <w:rFonts w:ascii="Times New Roman" w:hAnsi="Times New Roman"/>
+        </w:rPr>
+        <w:t>, X(2,</w:t>
+      </w:r>
+      <w:r>
+        <w:rPr>
+          <w:rFonts w:ascii="Times New Roman" w:hAnsi="Times New Roman"/>
+        </w:rPr>
         <w:t xml:space="preserve"> </w:t>
       </w:r>
       <w:r>
         <w:rPr>
           <w:rFonts w:ascii="Times New Roman" w:hAnsi="Times New Roman"/>
         </w:rPr>
-        <w:tab/>
-      </w:r>
-      <w:r>
-        <w:rPr>
-          <w:rFonts w:ascii="Times New Roman" w:hAnsi="Times New Roman"/>
-        </w:rPr>
-        <w:tab/>
-      </w:r>
-      <w:r>
-        <w:rPr>
-          <w:rFonts w:ascii="Times New Roman" w:hAnsi="Times New Roman"/>
-        </w:rPr>
-        <w:tab/>
-        <w:t>LAT(2) LON(2)</w:t>
+        <w:t>NLONG), X(3,</w:t>
+      </w:r>
+      <w:r>
+        <w:rPr>
+          <w:rFonts w:ascii="Times New Roman" w:hAnsi="Times New Roman"/>
+        </w:rPr>
+        <w:t xml:space="preserve"> </w:t>
+      </w:r>
+      <w:r>
+        <w:rPr>
+          <w:rFonts w:ascii="Times New Roman" w:hAnsi="Times New Roman"/>
+        </w:rPr>
+        <w:t>NLONG), …, X(N,</w:t>
+      </w:r>
+      <w:r>
+        <w:rPr>
+          <w:rFonts w:ascii="Times New Roman" w:hAnsi="Times New Roman"/>
+        </w:rPr>
+        <w:t xml:space="preserve"> </w:t>
+      </w:r>
+      <w:r>
+        <w:rPr>
+          <w:rFonts w:ascii="Times New Roman" w:hAnsi="Times New Roman"/>
+        </w:rPr>
+        <w:t xml:space="preserve">NLONG), </w:t>
+      </w:r>
+      <w:r>
+        <w:rPr>
+          <w:rFonts w:ascii="Times New Roman" w:hAnsi="Times New Roman"/>
+        </w:rPr>
+        <w:t>ERR(</w:t>
+      </w:r>
+      <w:r>
+        <w:rPr>
+          <w:rFonts w:ascii="Times New Roman" w:hAnsi="Times New Roman"/>
+        </w:rPr>
+        <w:t>NLONG</w:t>
+      </w:r>
+      <w:r>
+        <w:rPr>
+          <w:rFonts w:ascii="Times New Roman" w:hAnsi="Times New Roman"/>
+        </w:rPr>
+        <w:t>)</w:t>
+      </w:r>
+    </w:p>
+    <w:p>
+      <w:pPr>
+        <w:pStyle w:val="ListParagraph"/>
+        <w:ind w:left="644"/>
+        <w:jc w:val="both"/>
+        <w:rPr>
+          <w:rFonts w:ascii="Times New Roman" w:hAnsi="Times New Roman"/>
+        </w:rPr>
+      </w:pPr>
+    </w:p>
+    <w:p>
+      <w:pPr>
+        <w:pStyle w:val="ListParagraph"/>
+        <w:ind w:left="644"/>
+        <w:jc w:val="both"/>
+        <w:rPr>
+          <w:rFonts w:ascii="Times New Roman" w:hAnsi="Times New Roman"/>
+        </w:rPr>
+      </w:pPr>
+      <w:r>
+        <w:rPr>
+          <w:rFonts w:ascii="Times New Roman" w:hAnsi="Times New Roman"/>
+        </w:rPr>
+        <w:lastRenderedPageBreak/>
+        <w:t xml:space="preserve">Where NLONG is the number of longitudes that </w:t>
+      </w:r>
+      <w:r>
+        <w:rPr>
+          <w:rFonts w:ascii="Times New Roman" w:hAnsi="Times New Roman"/>
+        </w:rPr>
+        <w:t>profile is held for, covering the longitudes 0 to NLONG*360/(NLONG+1). CLEN1 is the vertical correlation length (in units of log(pressure)), while CLEN2 is the longitudinal correlation length (in degrees).</w:t>
+      </w:r>
+    </w:p>
+    <w:p>
+      <w:pPr>
+        <w:pStyle w:val="ListParagraph"/>
+        <w:ind w:left="644"/>
+        <w:jc w:val="both"/>
+        <w:rPr>
+          <w:rFonts w:ascii="Times New Roman" w:hAnsi="Times New Roman"/>
+        </w:rPr>
+      </w:pPr>
+    </w:p>
+    <w:p>
+      <w:pPr>
+        <w:pStyle w:val="ListParagraph"/>
+        <w:numPr>
+          <w:ilvl w:val="0"/>
+          <w:numId w:val="18"/>
+        </w:numPr>
+        <w:jc w:val="both"/>
+        <w:rPr>
+          <w:rFonts w:ascii="Times New Roman" w:hAnsi="Times New Roman"/>
+        </w:rPr>
+      </w:pPr>
+      <w:r>
+        <w:rPr>
+          <w:rFonts w:ascii="Times New Roman" w:hAnsi="Times New Roman"/>
+        </w:rPr>
+        <w:t>Profile is defined to be a multiple of the reference profile, but tends to a constant value at north and south pole.</w:t>
+      </w:r>
+      <w:r>
+        <w:rPr>
+          <w:rFonts w:ascii="Times New Roman" w:hAnsi="Times New Roman"/>
+        </w:rPr>
+        <w:t xml:space="preserve"> Very similar to model 30. </w:t>
+      </w:r>
+      <w:r>
+        <w:rPr>
+          <w:rFonts w:ascii="Times New Roman" w:hAnsi="Times New Roman"/>
+        </w:rPr>
+        <w:t>T</w:t>
+      </w:r>
+      <w:r>
+        <w:rPr>
+          <w:rFonts w:ascii="Times New Roman" w:hAnsi="Times New Roman"/>
+        </w:rPr>
+        <w:t>he</w:t>
+      </w:r>
+      <w:r>
+        <w:rPr>
+          <w:rFonts w:ascii="Times New Roman" w:hAnsi="Times New Roman"/>
+        </w:rPr>
+        <w:t xml:space="preserve"> filename </w:t>
+      </w:r>
+      <w:r>
+        <w:rPr>
+          <w:rFonts w:ascii="Times New Roman" w:hAnsi="Times New Roman"/>
+        </w:rPr>
+        <w:t xml:space="preserve">that this model points to </w:t>
+      </w:r>
+      <w:r>
+        <w:rPr>
+          <w:rFonts w:ascii="Times New Roman" w:hAnsi="Times New Roman"/>
+        </w:rPr>
+        <w:t>has the following format:</w:t>
+      </w:r>
+    </w:p>
+    <w:p>
+      <w:pPr>
+        <w:pStyle w:val="ListParagraph"/>
+        <w:ind w:left="644"/>
+        <w:jc w:val="both"/>
+        <w:rPr>
+          <w:rFonts w:ascii="Times New Roman" w:hAnsi="Times New Roman"/>
+        </w:rPr>
+      </w:pPr>
+    </w:p>
+    <w:p>
+      <w:pPr>
+        <w:ind w:left="709" w:hanging="65"/>
+        <w:jc w:val="both"/>
+        <w:rPr>
+          <w:rFonts w:ascii="Times New Roman" w:hAnsi="Times New Roman"/>
+        </w:rPr>
+      </w:pPr>
+      <w:r>
+        <w:rPr>
+          <w:rFonts w:ascii="Times New Roman" w:hAnsi="Times New Roman"/>
+        </w:rPr>
+        <w:t xml:space="preserve">   NLONG  CLEN2</w:t>
       </w:r>
     </w:p>
     <w:p>
@@ -17131,26 +18051,32 @@
         <w:rPr>
           <w:rFonts w:ascii="Times New Roman" w:hAnsi="Times New Roman"/>
         </w:rPr>
-        <w:t xml:space="preserve"> </w:t>
-      </w:r>
-      <w:r>
-        <w:rPr>
-          <w:rFonts w:ascii="Times New Roman" w:hAnsi="Times New Roman"/>
-        </w:rPr>
-        <w:tab/>
-      </w:r>
-      <w:r>
-        <w:rPr>
-          <w:rFonts w:ascii="Times New Roman" w:hAnsi="Times New Roman"/>
-        </w:rPr>
-        <w:tab/>
-      </w:r>
-      <w:r>
-        <w:rPr>
-          <w:rFonts w:ascii="Times New Roman" w:hAnsi="Times New Roman"/>
-        </w:rPr>
-        <w:tab/>
-        <w:t>…</w:t>
+        <w:tab/>
+      </w:r>
+      <w:r>
+        <w:rPr>
+          <w:rFonts w:ascii="Times New Roman" w:hAnsi="Times New Roman"/>
+        </w:rPr>
+        <w:tab/>
+        <w:t xml:space="preserve">  </w:t>
+      </w:r>
+      <w:r>
+        <w:rPr>
+          <w:rFonts w:ascii="Times New Roman" w:hAnsi="Times New Roman"/>
+        </w:rPr>
+        <w:t>X(1)</w:t>
+      </w:r>
+      <w:r>
+        <w:rPr>
+          <w:rFonts w:ascii="Times New Roman" w:hAnsi="Times New Roman"/>
+        </w:rPr>
+        <w:t xml:space="preserve">, X(2), X(3), …, X(NLONG), </w:t>
+      </w:r>
+      <w:r>
+        <w:rPr>
+          <w:rFonts w:ascii="Times New Roman" w:hAnsi="Times New Roman"/>
+        </w:rPr>
+        <w:t>ERR</w:t>
       </w:r>
     </w:p>
     <w:p>
@@ -17165,282 +18091,31 @@
         <w:rPr>
           <w:rFonts w:ascii="Times New Roman" w:hAnsi="Times New Roman"/>
         </w:rPr>
-        <w:t xml:space="preserve">                   LAT(NLOCATION) LON(NLOCATION)</w:t>
-      </w:r>
-    </w:p>
-    <w:p>
-      <w:pPr>
-        <w:ind w:left="709" w:hanging="425"/>
-        <w:jc w:val="both"/>
-        <w:rPr>
-          <w:rFonts w:ascii="Times New Roman" w:hAnsi="Times New Roman"/>
-        </w:rPr>
-      </w:pPr>
-      <w:r>
-        <w:rPr>
-          <w:rFonts w:ascii="Times New Roman" w:hAnsi="Times New Roman"/>
-        </w:rPr>
-        <w:tab/>
-      </w:r>
-      <w:r>
-        <w:rPr>
-          <w:rFonts w:ascii="Times New Roman" w:hAnsi="Times New Roman"/>
-        </w:rPr>
-        <w:tab/>
-      </w:r>
-      <w:r>
-        <w:rPr>
-          <w:rFonts w:ascii="Times New Roman" w:hAnsi="Times New Roman"/>
-        </w:rPr>
-        <w:tab/>
-      </w:r>
-      <w:r>
-        <w:rPr>
-          <w:rFonts w:ascii="Times New Roman" w:hAnsi="Times New Roman"/>
-        </w:rPr>
-        <w:t xml:space="preserve">P(1) </w:t>
-      </w:r>
-      <w:r>
-        <w:rPr>
-          <w:rFonts w:ascii="Times New Roman" w:hAnsi="Times New Roman"/>
-        </w:rPr>
-        <w:tab/>
-        <w:t>X(1)</w:t>
-      </w:r>
-      <w:r>
-        <w:rPr>
-          <w:rFonts w:ascii="Times New Roman" w:hAnsi="Times New Roman"/>
-        </w:rPr>
-        <w:tab/>
-        <w:t>ERR(1)</w:t>
-      </w:r>
-    </w:p>
-    <w:p>
-      <w:pPr>
-        <w:ind w:left="709" w:hanging="425"/>
-        <w:jc w:val="both"/>
-        <w:rPr>
-          <w:rFonts w:ascii="Times New Roman" w:hAnsi="Times New Roman"/>
-        </w:rPr>
-      </w:pPr>
-      <w:r>
-        <w:rPr>
-          <w:rFonts w:ascii="Times New Roman" w:hAnsi="Times New Roman"/>
-        </w:rPr>
-        <w:tab/>
-      </w:r>
-      <w:r>
-        <w:rPr>
-          <w:rFonts w:ascii="Times New Roman" w:hAnsi="Times New Roman"/>
-        </w:rPr>
-        <w:tab/>
-      </w:r>
-      <w:r>
-        <w:rPr>
-          <w:rFonts w:ascii="Times New Roman" w:hAnsi="Times New Roman"/>
-        </w:rPr>
-        <w:tab/>
-      </w:r>
-      <w:r>
-        <w:rPr>
-          <w:rFonts w:ascii="Times New Roman" w:hAnsi="Times New Roman"/>
-        </w:rPr>
-        <w:t xml:space="preserve">P(2) </w:t>
-      </w:r>
-      <w:r>
-        <w:rPr>
-          <w:rFonts w:ascii="Times New Roman" w:hAnsi="Times New Roman"/>
-        </w:rPr>
-        <w:tab/>
-        <w:t>X(2)</w:t>
-      </w:r>
-      <w:r>
-        <w:rPr>
-          <w:rFonts w:ascii="Times New Roman" w:hAnsi="Times New Roman"/>
-        </w:rPr>
-        <w:tab/>
-        <w:t>ERR(2)</w:t>
-      </w:r>
-    </w:p>
-    <w:p>
-      <w:pPr>
-        <w:ind w:left="709" w:hanging="425"/>
-        <w:jc w:val="both"/>
-        <w:rPr>
-          <w:rFonts w:ascii="Times New Roman" w:hAnsi="Times New Roman"/>
-          <w:lang w:val="de-DE"/>
-        </w:rPr>
-      </w:pPr>
-      <w:r>
-        <w:rPr>
-          <w:rFonts w:ascii="Times New Roman" w:hAnsi="Times New Roman"/>
-        </w:rPr>
-        <w:tab/>
-        <w:t xml:space="preserve">            </w:t>
-      </w:r>
-      <w:r>
-        <w:rPr>
-          <w:rFonts w:ascii="Times New Roman" w:hAnsi="Times New Roman"/>
-          <w:lang w:val="de-DE"/>
-        </w:rPr>
-        <w:t>…</w:t>
-      </w:r>
-    </w:p>
-    <w:p>
-      <w:pPr>
-        <w:ind w:left="709" w:hanging="425"/>
-        <w:jc w:val="both"/>
-        <w:rPr>
-          <w:rFonts w:ascii="Times New Roman" w:hAnsi="Times New Roman"/>
-          <w:lang w:val="de-DE"/>
-        </w:rPr>
-      </w:pPr>
-      <w:r>
-        <w:rPr>
-          <w:rFonts w:ascii="Times New Roman" w:hAnsi="Times New Roman"/>
-          <w:lang w:val="de-DE"/>
-        </w:rPr>
-        <w:tab/>
-      </w:r>
-      <w:r>
-        <w:rPr>
-          <w:rFonts w:ascii="Times New Roman" w:hAnsi="Times New Roman"/>
-          <w:lang w:val="de-DE"/>
-        </w:rPr>
-        <w:tab/>
-      </w:r>
-      <w:r>
-        <w:rPr>
-          <w:rFonts w:ascii="Times New Roman" w:hAnsi="Times New Roman"/>
-          <w:lang w:val="de-DE"/>
-        </w:rPr>
-        <w:tab/>
-        <w:t xml:space="preserve">P(N) </w:t>
-      </w:r>
-      <w:r>
-        <w:rPr>
-          <w:rFonts w:ascii="Times New Roman" w:hAnsi="Times New Roman"/>
-          <w:lang w:val="de-DE"/>
-        </w:rPr>
-        <w:tab/>
-        <w:t>X(N)</w:t>
-      </w:r>
-      <w:r>
-        <w:rPr>
-          <w:rFonts w:ascii="Times New Roman" w:hAnsi="Times New Roman"/>
-          <w:lang w:val="de-DE"/>
-        </w:rPr>
-        <w:tab/>
-        <w:t>ERR(N)</w:t>
-      </w:r>
-    </w:p>
-    <w:p>
-      <w:pPr>
-        <w:ind w:left="709" w:hanging="425"/>
-        <w:jc w:val="both"/>
-        <w:rPr>
-          <w:rFonts w:ascii="Times New Roman" w:hAnsi="Times New Roman"/>
-          <w:lang w:val="de-DE"/>
-        </w:rPr>
-      </w:pPr>
-      <w:r>
-        <w:rPr>
-          <w:rFonts w:ascii="Times New Roman" w:hAnsi="Times New Roman"/>
-          <w:lang w:val="de-DE"/>
-        </w:rPr>
-        <w:tab/>
-      </w:r>
-      <w:r>
-        <w:rPr>
-          <w:rFonts w:ascii="Times New Roman" w:hAnsi="Times New Roman"/>
-          <w:lang w:val="de-DE"/>
-        </w:rPr>
-        <w:tab/>
-      </w:r>
-      <w:r>
-        <w:rPr>
-          <w:rFonts w:ascii="Times New Roman" w:hAnsi="Times New Roman"/>
-          <w:lang w:val="de-DE"/>
-        </w:rPr>
-        <w:tab/>
-        <w:t>…</w:t>
-      </w:r>
-    </w:p>
-    <w:p>
-      <w:pPr>
-        <w:ind w:left="709" w:hanging="425"/>
-        <w:jc w:val="both"/>
-        <w:rPr>
-          <w:rFonts w:ascii="Times New Roman" w:hAnsi="Times New Roman"/>
-          <w:lang w:val="de-DE"/>
-        </w:rPr>
-      </w:pPr>
-      <w:r>
-        <w:rPr>
-          <w:rFonts w:ascii="Times New Roman" w:hAnsi="Times New Roman"/>
-          <w:lang w:val="de-DE"/>
-        </w:rPr>
-        <w:tab/>
-      </w:r>
-      <w:r>
-        <w:rPr>
-          <w:rFonts w:ascii="Times New Roman" w:hAnsi="Times New Roman"/>
-          <w:lang w:val="de-DE"/>
-        </w:rPr>
-        <w:tab/>
-      </w:r>
-      <w:r>
-        <w:rPr>
-          <w:rFonts w:ascii="Times New Roman" w:hAnsi="Times New Roman"/>
-          <w:lang w:val="de-DE"/>
-        </w:rPr>
-        <w:tab/>
-        <w:t>Same blocks of P,X,ERR for remaining NLOCATION-1 profiles.</w:t>
-      </w:r>
-    </w:p>
-    <w:p>
-      <w:pPr>
-        <w:ind w:left="709" w:hanging="425"/>
-        <w:jc w:val="both"/>
-        <w:rPr>
-          <w:rFonts w:ascii="Times New Roman" w:hAnsi="Times New Roman"/>
-          <w:lang w:val="de-DE"/>
-        </w:rPr>
-      </w:pPr>
-    </w:p>
-    <w:p>
-      <w:pPr>
-        <w:ind w:left="709" w:hanging="425"/>
-        <w:jc w:val="both"/>
-        <w:rPr>
-          <w:rFonts w:ascii="Times New Roman" w:hAnsi="Times New Roman"/>
-        </w:rPr>
-      </w:pPr>
-      <w:r>
-        <w:rPr>
-          <w:rFonts w:ascii="Times New Roman" w:hAnsi="Times New Roman"/>
-          <w:lang w:val="de-DE"/>
-        </w:rPr>
-        <w:tab/>
-      </w:r>
-      <w:r>
-        <w:rPr>
-          <w:rFonts w:ascii="Times New Roman" w:hAnsi="Times New Roman"/>
-        </w:rPr>
-        <w:t xml:space="preserve">N must be the same as NPRO defined in runname.ref, and the pressure grid should also be identical. X(1:N) is the </w:t>
-      </w:r>
-      <w:r>
-        <w:rPr>
-          <w:rFonts w:ascii="Times New Roman" w:hAnsi="Times New Roman"/>
-          <w:i/>
-        </w:rPr>
-        <w:t>a priori</w:t>
-      </w:r>
-      <w:r>
-        <w:rPr>
-          <w:rFonts w:ascii="Times New Roman" w:hAnsi="Times New Roman"/>
-        </w:rPr>
-        <w:t xml:space="preserve"> profile, and ERR(1:N) the associated errors. CLEN contains the assumed correlation length of the profile (in terms of log(P)).</w:t>
+        <w:tab/>
+      </w:r>
+    </w:p>
+    <w:p>
+      <w:pPr>
+        <w:jc w:val="both"/>
+        <w:rPr>
+          <w:rFonts w:ascii="Times New Roman" w:hAnsi="Times New Roman"/>
+        </w:rPr>
+      </w:pPr>
+    </w:p>
+    <w:p>
+      <w:pPr>
+        <w:pStyle w:val="ListParagraph"/>
+        <w:ind w:left="644"/>
+        <w:jc w:val="both"/>
+        <w:rPr>
+          <w:rFonts w:ascii="Times New Roman" w:hAnsi="Times New Roman"/>
+        </w:rPr>
+      </w:pPr>
+      <w:r>
+        <w:rPr>
+          <w:rFonts w:ascii="Times New Roman" w:hAnsi="Times New Roman"/>
+        </w:rPr>
+        <w:t>Where NLONG is the number of longitudes that profile is held for, covering the longitudes 0 to NLONG*360/(NLONG+1). CLEN2 is the longitudinal correlation length (in degrees). Here X(I) is the scaling factor (held as logs) for longitude I.</w:t>
       </w:r>
     </w:p>
     <w:p>
@@ -17882,13 +18557,21 @@
           <w:rFonts w:ascii="Times New Roman" w:hAnsi="Times New Roman"/>
           <w:u w:val="single"/>
         </w:rPr>
-        <w:t>N.B. all other tabulated spectra files (e.g.</w:t>
+        <w:t xml:space="preserve">N.B. all other </w:t>
       </w:r>
       <w:r>
         <w:rPr>
           <w:rFonts w:ascii="Times New Roman" w:hAnsi="Times New Roman"/>
           <w:u w:val="single"/>
         </w:rPr>
+        <w:lastRenderedPageBreak/>
+        <w:t>tabulated spectra files (e.g.</w:t>
+      </w:r>
+      <w:r>
+        <w:rPr>
+          <w:rFonts w:ascii="Times New Roman" w:hAnsi="Times New Roman"/>
+          <w:u w:val="single"/>
+        </w:rPr>
         <w:t xml:space="preserve"> ‘.xsc’, ‘.sur’</w:t>
       </w:r>
       <w:r>
@@ -18215,98 +18898,98 @@
         <w:rPr>
           <w:rFonts w:ascii="Times New Roman" w:hAnsi="Times New Roman"/>
         </w:rPr>
+        <w:t>PHILIMIT is the percentage convergence limit. If the percentage reduction of the cost function PHI between iterations is less than PHILIMIT then the retrieval is deemed to have converged, and the retrieval terminated early.</w:t>
+      </w:r>
+    </w:p>
+    <w:p>
+      <w:pPr>
+        <w:jc w:val="both"/>
+        <w:rPr>
+          <w:rFonts w:ascii="Times New Roman" w:hAnsi="Times New Roman"/>
+        </w:rPr>
+      </w:pPr>
+    </w:p>
+    <w:p>
+      <w:pPr>
+        <w:jc w:val="both"/>
+        <w:rPr>
+          <w:rFonts w:ascii="Times New Roman" w:hAnsi="Times New Roman"/>
+        </w:rPr>
+      </w:pPr>
+      <w:r>
+        <w:rPr>
+          <w:rFonts w:ascii="Times New Roman" w:hAnsi="Times New Roman"/>
+        </w:rPr>
+        <w:t>NSPEC is the total number of retrievals to perform (for measurements contained in the &lt;runname.spx&gt; file. IOFF is the index of the first spectrum to fit. For example, the &lt;runname.spx&gt; file may contain two sets of observations and you only want to retrieve the second, in which case, IOFF = 2, and NSPEC = 1.</w:t>
+      </w:r>
+    </w:p>
+    <w:p>
+      <w:pPr>
+        <w:jc w:val="both"/>
+        <w:rPr>
+          <w:rFonts w:ascii="Times New Roman" w:hAnsi="Times New Roman"/>
+        </w:rPr>
+      </w:pPr>
+    </w:p>
+    <w:p>
+      <w:pPr>
+        <w:jc w:val="both"/>
+        <w:rPr>
+          <w:rFonts w:ascii="Times New Roman" w:hAnsi="Times New Roman"/>
+        </w:rPr>
+      </w:pPr>
+      <w:r>
+        <w:rPr>
+          <w:rFonts w:ascii="Times New Roman" w:hAnsi="Times New Roman"/>
+        </w:rPr>
+        <w:t xml:space="preserve">LIN is an integer indicating whether the results of a previous retrieval run are to be used to set any of the model atmospheric profiles, and if so how. For example you might want to retrieve temperature first with one set of wavelengths and subsequently fit gas abundances from another set. Previous retrievals are read in from a ‘.pre’ file (which is direct copy of the ‘.raw’ file of the previous retrieval). The same number (IOFF) of retrievals is skipped as in the ‘.spx’ file. </w:t>
+      </w:r>
+    </w:p>
+    <w:p>
+      <w:pPr>
+        <w:jc w:val="both"/>
+        <w:rPr>
+          <w:rFonts w:ascii="Times New Roman" w:hAnsi="Times New Roman"/>
+        </w:rPr>
+      </w:pPr>
+    </w:p>
+    <w:p>
+      <w:pPr>
+        <w:ind w:left="851"/>
+        <w:jc w:val="both"/>
+        <w:rPr>
+          <w:rFonts w:ascii="Times New Roman" w:hAnsi="Times New Roman"/>
+        </w:rPr>
+      </w:pPr>
+      <w:r>
+        <w:rPr>
+          <w:rFonts w:ascii="Times New Roman" w:hAnsi="Times New Roman"/>
+        </w:rPr>
+        <w:t>If LIN is set to 0, then no previous retrievals are read in.</w:t>
+      </w:r>
+    </w:p>
+    <w:p>
+      <w:pPr>
+        <w:ind w:left="851"/>
+        <w:jc w:val="both"/>
+        <w:rPr>
+          <w:rFonts w:ascii="Times New Roman" w:hAnsi="Times New Roman"/>
+        </w:rPr>
+      </w:pPr>
+    </w:p>
+    <w:p>
+      <w:pPr>
+        <w:ind w:left="851"/>
+        <w:jc w:val="both"/>
+        <w:rPr>
+          <w:rFonts w:ascii="Times New Roman" w:hAnsi="Times New Roman"/>
+        </w:rPr>
+      </w:pPr>
+      <w:r>
+        <w:rPr>
+          <w:rFonts w:ascii="Times New Roman" w:hAnsi="Times New Roman"/>
+        </w:rPr>
         <w:lastRenderedPageBreak/>
-        <w:t>PHILIMIT is the percentage convergence limit. If the percentage reduction of the cost function PHI between iterations is less than PHILIMIT then the retrieval is deemed to have converged, and the retrieval terminated early.</w:t>
-      </w:r>
-    </w:p>
-    <w:p>
-      <w:pPr>
-        <w:jc w:val="both"/>
-        <w:rPr>
-          <w:rFonts w:ascii="Times New Roman" w:hAnsi="Times New Roman"/>
-        </w:rPr>
-      </w:pPr>
-    </w:p>
-    <w:p>
-      <w:pPr>
-        <w:jc w:val="both"/>
-        <w:rPr>
-          <w:rFonts w:ascii="Times New Roman" w:hAnsi="Times New Roman"/>
-        </w:rPr>
-      </w:pPr>
-      <w:r>
-        <w:rPr>
-          <w:rFonts w:ascii="Times New Roman" w:hAnsi="Times New Roman"/>
-        </w:rPr>
-        <w:t>NSPEC is the total number of retrievals to perform (for measurements contained in the &lt;runname.spx&gt; file. IOFF is the index of the first spectrum to fit. For example, the &lt;runname.spx&gt; file may contain two sets of observations and you only want to retrieve the second, in which case, IOFF = 2, and NSPEC = 1.</w:t>
-      </w:r>
-    </w:p>
-    <w:p>
-      <w:pPr>
-        <w:jc w:val="both"/>
-        <w:rPr>
-          <w:rFonts w:ascii="Times New Roman" w:hAnsi="Times New Roman"/>
-        </w:rPr>
-      </w:pPr>
-    </w:p>
-    <w:p>
-      <w:pPr>
-        <w:jc w:val="both"/>
-        <w:rPr>
-          <w:rFonts w:ascii="Times New Roman" w:hAnsi="Times New Roman"/>
-        </w:rPr>
-      </w:pPr>
-      <w:r>
-        <w:rPr>
-          <w:rFonts w:ascii="Times New Roman" w:hAnsi="Times New Roman"/>
-        </w:rPr>
-        <w:t xml:space="preserve">LIN is an integer indicating whether the results of a previous retrieval run are to be used to set any of the model atmospheric profiles, and if so how. For example you might want to retrieve temperature first with one set of wavelengths and subsequently fit gas abundances from another set. Previous retrievals are read in from a ‘.pre’ file (which is direct copy of the ‘.raw’ file of the previous retrieval). The same number (IOFF) of retrievals is skipped as in the ‘.spx’ file. </w:t>
-      </w:r>
-    </w:p>
-    <w:p>
-      <w:pPr>
-        <w:jc w:val="both"/>
-        <w:rPr>
-          <w:rFonts w:ascii="Times New Roman" w:hAnsi="Times New Roman"/>
-        </w:rPr>
-      </w:pPr>
-    </w:p>
-    <w:p>
-      <w:pPr>
-        <w:ind w:left="851"/>
-        <w:jc w:val="both"/>
-        <w:rPr>
-          <w:rFonts w:ascii="Times New Roman" w:hAnsi="Times New Roman"/>
-        </w:rPr>
-      </w:pPr>
-      <w:r>
-        <w:rPr>
-          <w:rFonts w:ascii="Times New Roman" w:hAnsi="Times New Roman"/>
-        </w:rPr>
-        <w:t>If LIN is set to 0, then no previous retrievals are read in.</w:t>
-      </w:r>
-    </w:p>
-    <w:p>
-      <w:pPr>
-        <w:ind w:left="851"/>
-        <w:jc w:val="both"/>
-        <w:rPr>
-          <w:rFonts w:ascii="Times New Roman" w:hAnsi="Times New Roman"/>
-        </w:rPr>
-      </w:pPr>
-    </w:p>
-    <w:p>
-      <w:pPr>
-        <w:ind w:left="851"/>
-        <w:jc w:val="both"/>
-        <w:rPr>
-          <w:rFonts w:ascii="Times New Roman" w:hAnsi="Times New Roman"/>
-        </w:rPr>
-      </w:pPr>
-      <w:r>
-        <w:rPr>
-          <w:rFonts w:ascii="Times New Roman" w:hAnsi="Times New Roman"/>
-        </w:rPr>
         <w:t xml:space="preserve">If LIN is set to 1, then the previous retrievals </w:t>
       </w:r>
       <w:r>
@@ -18642,7 +19325,6 @@
         <w:rPr>
           <w:rFonts w:ascii="Times New Roman" w:hAnsi="Times New Roman"/>
         </w:rPr>
-        <w:lastRenderedPageBreak/>
         <w:t>This file contains the spectrum to be fitted together with FOV averaging details. It has a similar format to its .spc predecessor but includes improved FOV averaging locations and weights (which need to be generated off-line).</w:t>
       </w:r>
     </w:p>
@@ -18838,6 +19520,7 @@
         <w:rPr>
           <w:rFonts w:ascii="Times New Roman" w:hAnsi="Times New Roman"/>
         </w:rPr>
+        <w:lastRenderedPageBreak/>
         <w:t>FLAT(2,I), FLON(2,I), SOL_ ANG(2,I), EMISS_ANG(2,I), AZI_ANG(2,I), WGEOM(2,I)</w:t>
       </w:r>
     </w:p>
@@ -19173,7 +19856,6 @@
         <w:rPr>
           <w:rFonts w:ascii="Times New Roman" w:hAnsi="Times New Roman"/>
         </w:rPr>
-        <w:lastRenderedPageBreak/>
         <w:t>NAV</w:t>
       </w:r>
       <w:r>
@@ -19622,7 +20304,6 @@
         <w:rPr>
           <w:rFonts w:ascii="Times New Roman" w:hAnsi="Times New Roman"/>
         </w:rPr>
-        <w:lastRenderedPageBreak/>
         <w:t xml:space="preserve">  0.477924949810444       0.292042683679684</w:t>
       </w:r>
     </w:p>
@@ -19884,6 +20565,7 @@
         <w:rPr>
           <w:rFonts w:ascii="Times New Roman" w:hAnsi="Times New Roman"/>
         </w:rPr>
+        <w:lastRenderedPageBreak/>
         <w:t xml:space="preserve">The meaning of the fields should be fairly clear. The first half of the file contains setup information for a scattering run, which can now be performed with </w:t>
       </w:r>
       <w:r>
@@ -20127,356 +20809,356 @@
         <w:rPr>
           <w:rFonts w:ascii="Times New Roman" w:hAnsi="Times New Roman"/>
         </w:rPr>
+        <w:t>If ICLOUD(I,J) is set to 1, then aerosol type I contributes to the broken cloud at level J, which has a fractional cloud cover of FRAC(J). If ICLOUD(I,J) is set to 0, then aerosol I is treated as being part of a uniform haze.</w:t>
+      </w:r>
+    </w:p>
+    <w:p>
+      <w:pPr>
+        <w:jc w:val="both"/>
+        <w:rPr>
+          <w:rFonts w:ascii="Times New Roman" w:hAnsi="Times New Roman"/>
+        </w:rPr>
+      </w:pPr>
+    </w:p>
+    <w:p>
+      <w:pPr>
+        <w:jc w:val="both"/>
+        <w:outlineLvl w:val="1"/>
+        <w:rPr>
+          <w:rFonts w:ascii="Times New Roman" w:hAnsi="Times New Roman"/>
+          <w:b/>
+        </w:rPr>
+      </w:pPr>
+      <w:r>
+        <w:rPr>
+          <w:rFonts w:ascii="Times New Roman" w:hAnsi="Times New Roman"/>
+          <w:b/>
+        </w:rPr>
+        <w:t>3.6</w:t>
+      </w:r>
+      <w:r>
+        <w:rPr>
+          <w:rFonts w:ascii="Times New Roman" w:hAnsi="Times New Roman"/>
+          <w:b/>
+        </w:rPr>
+        <w:t xml:space="preserve"> </w:t>
+      </w:r>
+      <w:r>
+        <w:rPr>
+          <w:rFonts w:ascii="Times New Roman" w:hAnsi="Times New Roman"/>
+          <w:b/>
+        </w:rPr>
+        <w:t xml:space="preserve">Reference Solar/Stellar Spectrum </w:t>
+      </w:r>
+      <w:r>
+        <w:rPr>
+          <w:rFonts w:ascii="Times New Roman" w:hAnsi="Times New Roman"/>
+          <w:b/>
+        </w:rPr>
+        <w:t xml:space="preserve">.sol </w:t>
+      </w:r>
+      <w:r>
+        <w:rPr>
+          <w:rFonts w:ascii="Times New Roman" w:hAnsi="Times New Roman"/>
+          <w:b/>
+        </w:rPr>
+        <w:t>File.</w:t>
+      </w:r>
+    </w:p>
+    <w:p>
+      <w:pPr>
+        <w:jc w:val="both"/>
+        <w:rPr>
+          <w:rFonts w:ascii="Times New Roman" w:hAnsi="Times New Roman"/>
+          <w:b/>
+        </w:rPr>
+      </w:pPr>
+    </w:p>
+    <w:p>
+      <w:pPr>
+        <w:jc w:val="both"/>
+        <w:rPr>
+          <w:rFonts w:ascii="Times New Roman" w:hAnsi="Times New Roman"/>
+        </w:rPr>
+      </w:pPr>
+      <w:r>
+        <w:rPr>
+          <w:rFonts w:ascii="Times New Roman" w:hAnsi="Times New Roman"/>
+        </w:rPr>
+        <w:t xml:space="preserve">This file </w:t>
+      </w:r>
+      <w:r>
+        <w:rPr>
+          <w:rFonts w:ascii="Times New Roman" w:hAnsi="Times New Roman"/>
+        </w:rPr>
+        <w:t xml:space="preserve">(&lt;runname&gt;.sol) </w:t>
+      </w:r>
+      <w:r>
+        <w:rPr>
+          <w:rFonts w:ascii="Times New Roman" w:hAnsi="Times New Roman"/>
+        </w:rPr>
+        <w:t xml:space="preserve">contains the name of the solar or stellar spectrum file, which is assumed to reside in the raddata/ directory. </w:t>
+      </w:r>
+    </w:p>
+    <w:p>
+      <w:pPr>
+        <w:jc w:val="both"/>
+        <w:rPr>
+          <w:rFonts w:ascii="Times New Roman" w:hAnsi="Times New Roman"/>
+        </w:rPr>
+      </w:pPr>
+      <w:r>
+        <w:rPr>
+          <w:rFonts w:ascii="Times New Roman" w:hAnsi="Times New Roman"/>
+        </w:rPr>
+        <w:t xml:space="preserve">The solar/stellar spectral file format is as follows. The file </w:t>
+      </w:r>
+      <w:r>
+        <w:rPr>
+          <w:rFonts w:ascii="Times New Roman" w:hAnsi="Times New Roman"/>
+        </w:rPr>
+        <w:t>can contain as many header lines as necessary, each line beginning with a ‘</w:t>
+      </w:r>
+      <w:r>
+        <w:rPr>
+          <w:rFonts w:ascii="Times New Roman" w:hAnsi="Times New Roman"/>
+        </w:rPr>
+        <w:sym w:font="Symbol" w:char="F023"/>
+      </w:r>
+      <w:r>
+        <w:rPr>
+          <w:rFonts w:ascii="Times New Roman" w:hAnsi="Times New Roman"/>
+        </w:rPr>
+        <w:t>’ character.</w:t>
+      </w:r>
+    </w:p>
+    <w:p>
+      <w:pPr>
+        <w:jc w:val="both"/>
+        <w:rPr>
+          <w:rFonts w:ascii="Times New Roman" w:hAnsi="Times New Roman"/>
+        </w:rPr>
+      </w:pPr>
+      <w:r>
+        <w:rPr>
+          <w:rFonts w:ascii="Times New Roman" w:hAnsi="Times New Roman"/>
+        </w:rPr>
+        <w:t>The first</w:t>
+      </w:r>
+      <w:r>
+        <w:rPr>
+          <w:rFonts w:ascii="Times New Roman" w:hAnsi="Times New Roman"/>
+        </w:rPr>
+        <w:t xml:space="preserve"> line </w:t>
+      </w:r>
+      <w:r>
+        <w:rPr>
+          <w:rFonts w:ascii="Times New Roman" w:hAnsi="Times New Roman"/>
+        </w:rPr>
+        <w:t xml:space="preserve">after the header </w:t>
+      </w:r>
+      <w:r>
+        <w:rPr>
+          <w:rFonts w:ascii="Times New Roman" w:hAnsi="Times New Roman"/>
+        </w:rPr>
+        <w:t>contains the wavenumber/wav</w:t>
+      </w:r>
+      <w:r>
+        <w:rPr>
+          <w:rFonts w:ascii="Times New Roman" w:hAnsi="Times New Roman"/>
+        </w:rPr>
+        <w:t xml:space="preserve">elength space of the spectrum: </w:t>
+      </w:r>
+      <w:r>
+        <w:rPr>
+          <w:rFonts w:ascii="Times New Roman" w:hAnsi="Times New Roman"/>
+        </w:rPr>
+        <w:t>0 = wavenumber, 1 = wavelength.</w:t>
+      </w:r>
+    </w:p>
+    <w:p>
+      <w:pPr>
+        <w:jc w:val="both"/>
+        <w:rPr>
+          <w:rFonts w:ascii="Times New Roman" w:hAnsi="Times New Roman"/>
+        </w:rPr>
+      </w:pPr>
+      <w:r>
+        <w:rPr>
+          <w:rFonts w:ascii="Times New Roman" w:hAnsi="Times New Roman"/>
+        </w:rPr>
+        <w:t>The next line contains the radius of the Sun/star in units of km.</w:t>
+      </w:r>
+    </w:p>
+    <w:p>
+      <w:pPr>
+        <w:jc w:val="both"/>
+        <w:rPr>
+          <w:rFonts w:ascii="Times New Roman" w:hAnsi="Times New Roman"/>
+        </w:rPr>
+      </w:pPr>
+      <w:r>
+        <w:rPr>
+          <w:rFonts w:ascii="Times New Roman" w:hAnsi="Times New Roman"/>
+        </w:rPr>
+        <w:t xml:space="preserve">The rest of the file contains </w:t>
+      </w:r>
+      <w:r>
+        <w:rPr>
+          <w:rFonts w:ascii="Times New Roman" w:hAnsi="Times New Roman"/>
+        </w:rPr>
+        <w:t>the wavelength/wavenumbers and s</w:t>
+      </w:r>
+      <w:r>
+        <w:rPr>
+          <w:rFonts w:ascii="Times New Roman" w:hAnsi="Times New Roman"/>
+        </w:rPr>
+        <w:t>pectral l</w:t>
+      </w:r>
+      <w:r>
+        <w:rPr>
+          <w:rFonts w:ascii="Times New Roman" w:hAnsi="Times New Roman"/>
+        </w:rPr>
+        <w:t xml:space="preserve">uminosity in two columns. Wavelengths/wavenumbers are in units of </w:t>
+      </w:r>
+      <w:r>
+        <w:rPr>
+          <w:rFonts w:ascii="Symbol" w:hAnsi="Symbol"/>
+        </w:rPr>
+        <w:t></w:t>
+      </w:r>
+      <w:r>
+        <w:rPr>
+          <w:rFonts w:ascii="Times New Roman" w:hAnsi="Times New Roman"/>
+        </w:rPr>
+        <w:t>m, or cm</w:t>
+      </w:r>
+      <w:r>
+        <w:rPr>
+          <w:rFonts w:ascii="Times New Roman" w:hAnsi="Times New Roman"/>
+          <w:vertAlign w:val="superscript"/>
+        </w:rPr>
+        <w:t>-1</w:t>
+      </w:r>
+      <w:r>
+        <w:rPr>
+          <w:rFonts w:ascii="Times New Roman" w:hAnsi="Times New Roman"/>
+        </w:rPr>
+        <w:t xml:space="preserve">. Spectral luminosity is in units of W </w:t>
+      </w:r>
+      <w:r>
+        <w:rPr>
+          <w:rFonts w:ascii="Symbol" w:hAnsi="Symbol"/>
+        </w:rPr>
+        <w:t></w:t>
+      </w:r>
+      <w:r>
+        <w:rPr>
+          <w:rFonts w:ascii="Times New Roman" w:hAnsi="Times New Roman"/>
+        </w:rPr>
+        <w:t>m, or W (cm</w:t>
+      </w:r>
+      <w:r>
+        <w:rPr>
+          <w:rFonts w:ascii="Times New Roman" w:hAnsi="Times New Roman"/>
+          <w:vertAlign w:val="superscript"/>
+        </w:rPr>
+        <w:t>-1</w:t>
+      </w:r>
+      <w:r>
+        <w:rPr>
+          <w:rFonts w:ascii="Times New Roman" w:hAnsi="Times New Roman"/>
+        </w:rPr>
+        <w:t>)</w:t>
+      </w:r>
+      <w:r>
+        <w:rPr>
+          <w:rFonts w:ascii="Times New Roman" w:hAnsi="Times New Roman"/>
+          <w:vertAlign w:val="superscript"/>
+        </w:rPr>
+        <w:t>-1</w:t>
+      </w:r>
+      <w:r>
+        <w:rPr>
+          <w:rFonts w:ascii="Times New Roman" w:hAnsi="Times New Roman"/>
+        </w:rPr>
+        <w:t>.</w:t>
+      </w:r>
+    </w:p>
+    <w:p>
+      <w:pPr>
+        <w:jc w:val="both"/>
+        <w:rPr>
+          <w:rFonts w:ascii="Times New Roman" w:hAnsi="Times New Roman"/>
+        </w:rPr>
+      </w:pPr>
+    </w:p>
+    <w:p>
+      <w:pPr>
+        <w:jc w:val="both"/>
+        <w:outlineLvl w:val="1"/>
+        <w:rPr>
+          <w:rFonts w:ascii="Times New Roman" w:hAnsi="Times New Roman"/>
+          <w:b/>
+        </w:rPr>
+      </w:pPr>
+      <w:r>
+        <w:rPr>
+          <w:rFonts w:ascii="Times New Roman" w:hAnsi="Times New Roman"/>
+          <w:b/>
+        </w:rPr>
+        <w:t>3.7</w:t>
+      </w:r>
+      <w:r>
+        <w:rPr>
+          <w:rFonts w:ascii="Times New Roman" w:hAnsi="Times New Roman"/>
+          <w:b/>
+        </w:rPr>
+        <w:t xml:space="preserve"> </w:t>
+      </w:r>
+      <w:r>
+        <w:rPr>
+          <w:rFonts w:ascii="Times New Roman" w:hAnsi="Times New Roman"/>
+          <w:b/>
+        </w:rPr>
+        <w:t xml:space="preserve">Collision induced absorption </w:t>
+      </w:r>
+      <w:r>
+        <w:rPr>
+          <w:rFonts w:ascii="Times New Roman" w:hAnsi="Times New Roman"/>
+          <w:b/>
+        </w:rPr>
+        <w:t xml:space="preserve">.cia </w:t>
+      </w:r>
+      <w:r>
+        <w:rPr>
+          <w:rFonts w:ascii="Times New Roman" w:hAnsi="Times New Roman"/>
+          <w:b/>
+        </w:rPr>
+        <w:t>file.</w:t>
+      </w:r>
+    </w:p>
+    <w:p>
+      <w:pPr>
+        <w:jc w:val="both"/>
+        <w:rPr>
+          <w:rFonts w:ascii="Times New Roman" w:hAnsi="Times New Roman"/>
+          <w:b/>
+        </w:rPr>
+      </w:pPr>
+    </w:p>
+    <w:p>
+      <w:pPr>
+        <w:jc w:val="both"/>
+        <w:rPr>
+          <w:rFonts w:ascii="Times New Roman" w:hAnsi="Times New Roman"/>
+        </w:rPr>
+      </w:pPr>
+      <w:r>
+        <w:rPr>
+          <w:rFonts w:ascii="Times New Roman" w:hAnsi="Times New Roman"/>
+        </w:rPr>
         <w:lastRenderedPageBreak/>
-        <w:t>If ICLOUD(I,J) is set to 1, then aerosol type I contributes to the broken cloud at level J, which has a fractional cloud cover of FRAC(J). If ICLOUD(I,J) is set to 0, then aerosol I is treated as being part of a uniform haze.</w:t>
-      </w:r>
-    </w:p>
-    <w:p>
-      <w:pPr>
-        <w:jc w:val="both"/>
-        <w:rPr>
-          <w:rFonts w:ascii="Times New Roman" w:hAnsi="Times New Roman"/>
-        </w:rPr>
-      </w:pPr>
-    </w:p>
-    <w:p>
-      <w:pPr>
-        <w:jc w:val="both"/>
-        <w:outlineLvl w:val="1"/>
-        <w:rPr>
-          <w:rFonts w:ascii="Times New Roman" w:hAnsi="Times New Roman"/>
-          <w:b/>
-        </w:rPr>
-      </w:pPr>
-      <w:r>
-        <w:rPr>
-          <w:rFonts w:ascii="Times New Roman" w:hAnsi="Times New Roman"/>
-          <w:b/>
-        </w:rPr>
-        <w:t>3.6</w:t>
-      </w:r>
-      <w:r>
-        <w:rPr>
-          <w:rFonts w:ascii="Times New Roman" w:hAnsi="Times New Roman"/>
-          <w:b/>
-        </w:rPr>
-        <w:t xml:space="preserve"> </w:t>
-      </w:r>
-      <w:r>
-        <w:rPr>
-          <w:rFonts w:ascii="Times New Roman" w:hAnsi="Times New Roman"/>
-          <w:b/>
-        </w:rPr>
-        <w:t xml:space="preserve">Reference Solar/Stellar Spectrum </w:t>
-      </w:r>
-      <w:r>
-        <w:rPr>
-          <w:rFonts w:ascii="Times New Roman" w:hAnsi="Times New Roman"/>
-          <w:b/>
-        </w:rPr>
-        <w:t xml:space="preserve">.sol </w:t>
-      </w:r>
-      <w:r>
-        <w:rPr>
-          <w:rFonts w:ascii="Times New Roman" w:hAnsi="Times New Roman"/>
-          <w:b/>
-        </w:rPr>
-        <w:t>File.</w:t>
-      </w:r>
-    </w:p>
-    <w:p>
-      <w:pPr>
-        <w:jc w:val="both"/>
-        <w:rPr>
-          <w:rFonts w:ascii="Times New Roman" w:hAnsi="Times New Roman"/>
-          <w:b/>
-        </w:rPr>
-      </w:pPr>
-    </w:p>
-    <w:p>
-      <w:pPr>
-        <w:jc w:val="both"/>
-        <w:rPr>
-          <w:rFonts w:ascii="Times New Roman" w:hAnsi="Times New Roman"/>
-        </w:rPr>
-      </w:pPr>
-      <w:r>
-        <w:rPr>
-          <w:rFonts w:ascii="Times New Roman" w:hAnsi="Times New Roman"/>
-        </w:rPr>
-        <w:t xml:space="preserve">This file </w:t>
-      </w:r>
-      <w:r>
-        <w:rPr>
-          <w:rFonts w:ascii="Times New Roman" w:hAnsi="Times New Roman"/>
-        </w:rPr>
-        <w:t xml:space="preserve">(&lt;runname&gt;.sol) </w:t>
-      </w:r>
-      <w:r>
-        <w:rPr>
-          <w:rFonts w:ascii="Times New Roman" w:hAnsi="Times New Roman"/>
-        </w:rPr>
-        <w:t xml:space="preserve">contains the name of the solar or stellar spectrum file, which is assumed to reside in the raddata/ directory. </w:t>
-      </w:r>
-    </w:p>
-    <w:p>
-      <w:pPr>
-        <w:jc w:val="both"/>
-        <w:rPr>
-          <w:rFonts w:ascii="Times New Roman" w:hAnsi="Times New Roman"/>
-        </w:rPr>
-      </w:pPr>
-      <w:r>
-        <w:rPr>
-          <w:rFonts w:ascii="Times New Roman" w:hAnsi="Times New Roman"/>
-        </w:rPr>
-        <w:t xml:space="preserve">The solar/stellar spectral file format is as follows. The file </w:t>
-      </w:r>
-      <w:r>
-        <w:rPr>
-          <w:rFonts w:ascii="Times New Roman" w:hAnsi="Times New Roman"/>
-        </w:rPr>
-        <w:t>can contain as many header lines as necessary, each line beginning with a ‘</w:t>
-      </w:r>
-      <w:r>
-        <w:rPr>
-          <w:rFonts w:ascii="Times New Roman" w:hAnsi="Times New Roman"/>
-        </w:rPr>
-        <w:sym w:font="Symbol" w:char="F023"/>
-      </w:r>
-      <w:r>
-        <w:rPr>
-          <w:rFonts w:ascii="Times New Roman" w:hAnsi="Times New Roman"/>
-        </w:rPr>
-        <w:t>’ character.</w:t>
-      </w:r>
-    </w:p>
-    <w:p>
-      <w:pPr>
-        <w:jc w:val="both"/>
-        <w:rPr>
-          <w:rFonts w:ascii="Times New Roman" w:hAnsi="Times New Roman"/>
-        </w:rPr>
-      </w:pPr>
-      <w:r>
-        <w:rPr>
-          <w:rFonts w:ascii="Times New Roman" w:hAnsi="Times New Roman"/>
-        </w:rPr>
-        <w:t>The first</w:t>
-      </w:r>
-      <w:r>
-        <w:rPr>
-          <w:rFonts w:ascii="Times New Roman" w:hAnsi="Times New Roman"/>
-        </w:rPr>
-        <w:t xml:space="preserve"> line </w:t>
-      </w:r>
-      <w:r>
-        <w:rPr>
-          <w:rFonts w:ascii="Times New Roman" w:hAnsi="Times New Roman"/>
-        </w:rPr>
-        <w:t xml:space="preserve">after the header </w:t>
-      </w:r>
-      <w:r>
-        <w:rPr>
-          <w:rFonts w:ascii="Times New Roman" w:hAnsi="Times New Roman"/>
-        </w:rPr>
-        <w:t>contains the wavenumber/wav</w:t>
-      </w:r>
-      <w:r>
-        <w:rPr>
-          <w:rFonts w:ascii="Times New Roman" w:hAnsi="Times New Roman"/>
-        </w:rPr>
-        <w:t xml:space="preserve">elength space of the spectrum: </w:t>
-      </w:r>
-      <w:r>
-        <w:rPr>
-          <w:rFonts w:ascii="Times New Roman" w:hAnsi="Times New Roman"/>
-        </w:rPr>
-        <w:t>0 = wavenumber, 1 = wavelength.</w:t>
-      </w:r>
-    </w:p>
-    <w:p>
-      <w:pPr>
-        <w:jc w:val="both"/>
-        <w:rPr>
-          <w:rFonts w:ascii="Times New Roman" w:hAnsi="Times New Roman"/>
-        </w:rPr>
-      </w:pPr>
-      <w:r>
-        <w:rPr>
-          <w:rFonts w:ascii="Times New Roman" w:hAnsi="Times New Roman"/>
-        </w:rPr>
-        <w:t>The next line contains the radius of the Sun/star in units of km.</w:t>
-      </w:r>
-    </w:p>
-    <w:p>
-      <w:pPr>
-        <w:jc w:val="both"/>
-        <w:rPr>
-          <w:rFonts w:ascii="Times New Roman" w:hAnsi="Times New Roman"/>
-        </w:rPr>
-      </w:pPr>
-      <w:r>
-        <w:rPr>
-          <w:rFonts w:ascii="Times New Roman" w:hAnsi="Times New Roman"/>
-        </w:rPr>
-        <w:t xml:space="preserve">The rest of the file contains </w:t>
-      </w:r>
-      <w:r>
-        <w:rPr>
-          <w:rFonts w:ascii="Times New Roman" w:hAnsi="Times New Roman"/>
-        </w:rPr>
-        <w:t>the wavelength/wavenumbers and s</w:t>
-      </w:r>
-      <w:r>
-        <w:rPr>
-          <w:rFonts w:ascii="Times New Roman" w:hAnsi="Times New Roman"/>
-        </w:rPr>
-        <w:t>pectral l</w:t>
-      </w:r>
-      <w:r>
-        <w:rPr>
-          <w:rFonts w:ascii="Times New Roman" w:hAnsi="Times New Roman"/>
-        </w:rPr>
-        <w:t xml:space="preserve">uminosity in two columns. Wavelengths/wavenumbers are in units of </w:t>
-      </w:r>
-      <w:r>
-        <w:rPr>
-          <w:rFonts w:ascii="Symbol" w:hAnsi="Symbol"/>
-        </w:rPr>
-        <w:t></w:t>
-      </w:r>
-      <w:r>
-        <w:rPr>
-          <w:rFonts w:ascii="Times New Roman" w:hAnsi="Times New Roman"/>
-        </w:rPr>
-        <w:t>m, or cm</w:t>
-      </w:r>
-      <w:r>
-        <w:rPr>
-          <w:rFonts w:ascii="Times New Roman" w:hAnsi="Times New Roman"/>
-          <w:vertAlign w:val="superscript"/>
-        </w:rPr>
-        <w:t>-1</w:t>
-      </w:r>
-      <w:r>
-        <w:rPr>
-          <w:rFonts w:ascii="Times New Roman" w:hAnsi="Times New Roman"/>
-        </w:rPr>
-        <w:t xml:space="preserve">. Spectral luminosity is in units of W </w:t>
-      </w:r>
-      <w:r>
-        <w:rPr>
-          <w:rFonts w:ascii="Symbol" w:hAnsi="Symbol"/>
-        </w:rPr>
-        <w:t></w:t>
-      </w:r>
-      <w:r>
-        <w:rPr>
-          <w:rFonts w:ascii="Times New Roman" w:hAnsi="Times New Roman"/>
-        </w:rPr>
-        <w:t>m, or W (cm</w:t>
-      </w:r>
-      <w:r>
-        <w:rPr>
-          <w:rFonts w:ascii="Times New Roman" w:hAnsi="Times New Roman"/>
-          <w:vertAlign w:val="superscript"/>
-        </w:rPr>
-        <w:t>-1</w:t>
-      </w:r>
-      <w:r>
-        <w:rPr>
-          <w:rFonts w:ascii="Times New Roman" w:hAnsi="Times New Roman"/>
-        </w:rPr>
-        <w:t>)</w:t>
-      </w:r>
-      <w:r>
-        <w:rPr>
-          <w:rFonts w:ascii="Times New Roman" w:hAnsi="Times New Roman"/>
-          <w:vertAlign w:val="superscript"/>
-        </w:rPr>
-        <w:t>-1</w:t>
-      </w:r>
-      <w:r>
-        <w:rPr>
-          <w:rFonts w:ascii="Times New Roman" w:hAnsi="Times New Roman"/>
-        </w:rPr>
-        <w:t>.</w:t>
-      </w:r>
-    </w:p>
-    <w:p>
-      <w:pPr>
-        <w:jc w:val="both"/>
-        <w:rPr>
-          <w:rFonts w:ascii="Times New Roman" w:hAnsi="Times New Roman"/>
-        </w:rPr>
-      </w:pPr>
-    </w:p>
-    <w:p>
-      <w:pPr>
-        <w:jc w:val="both"/>
-        <w:outlineLvl w:val="1"/>
-        <w:rPr>
-          <w:rFonts w:ascii="Times New Roman" w:hAnsi="Times New Roman"/>
-          <w:b/>
-        </w:rPr>
-      </w:pPr>
-      <w:r>
-        <w:rPr>
-          <w:rFonts w:ascii="Times New Roman" w:hAnsi="Times New Roman"/>
-          <w:b/>
-        </w:rPr>
-        <w:t>3.7</w:t>
-      </w:r>
-      <w:r>
-        <w:rPr>
-          <w:rFonts w:ascii="Times New Roman" w:hAnsi="Times New Roman"/>
-          <w:b/>
-        </w:rPr>
-        <w:t xml:space="preserve"> </w:t>
-      </w:r>
-      <w:r>
-        <w:rPr>
-          <w:rFonts w:ascii="Times New Roman" w:hAnsi="Times New Roman"/>
-          <w:b/>
-        </w:rPr>
-        <w:t xml:space="preserve">Collision induced absorption </w:t>
-      </w:r>
-      <w:r>
-        <w:rPr>
-          <w:rFonts w:ascii="Times New Roman" w:hAnsi="Times New Roman"/>
-          <w:b/>
-        </w:rPr>
-        <w:t xml:space="preserve">.cia </w:t>
-      </w:r>
-      <w:r>
-        <w:rPr>
-          <w:rFonts w:ascii="Times New Roman" w:hAnsi="Times New Roman"/>
-          <w:b/>
-        </w:rPr>
-        <w:t>file.</w:t>
-      </w:r>
-    </w:p>
-    <w:p>
-      <w:pPr>
-        <w:jc w:val="both"/>
-        <w:rPr>
-          <w:rFonts w:ascii="Times New Roman" w:hAnsi="Times New Roman"/>
-          <w:b/>
-        </w:rPr>
-      </w:pPr>
-    </w:p>
-    <w:p>
-      <w:pPr>
-        <w:jc w:val="both"/>
-        <w:rPr>
-          <w:rFonts w:ascii="Times New Roman" w:hAnsi="Times New Roman"/>
-        </w:rPr>
-      </w:pPr>
-      <w:r>
-        <w:rPr>
-          <w:rFonts w:ascii="Times New Roman" w:hAnsi="Times New Roman"/>
-        </w:rPr>
         <w:t xml:space="preserve">This file (&lt;runname.cia&gt;) contains the name of the CIA file to be used (assumed to exist in the raddata directory of radtrancode. </w:t>
       </w:r>
     </w:p>
@@ -21312,7 +21994,6 @@
         <w:rPr>
           <w:rFonts w:ascii="Times New Roman" w:hAnsi="Times New Roman"/>
         </w:rPr>
-        <w:lastRenderedPageBreak/>
         <w:t>IPTF</w:t>
       </w:r>
       <w:r>
@@ -21617,7 +22298,14 @@
         <w:rPr>
           <w:rFonts w:ascii="Times New Roman" w:hAnsi="Times New Roman"/>
         </w:rPr>
-        <w:t xml:space="preserve">This file (&lt;runname.vpf&gt;), if present, lists the gases whose VMRs are to be limited by saturation and for each gas lists the desired limiting relative humidity and whether the volatile is arriving from the deep interior or from space. If the file is not present, then the vapour pressure of all gases is left untouched. </w:t>
+        <w:t xml:space="preserve">This file (&lt;runname.vpf&gt;), if present, lists the gases whose VMRs are to be limited by saturation and for each gas lists the desired limiting relative humidity and whether the </w:t>
+      </w:r>
+      <w:r>
+        <w:rPr>
+          <w:rFonts w:ascii="Times New Roman" w:hAnsi="Times New Roman"/>
+        </w:rPr>
+        <w:lastRenderedPageBreak/>
+        <w:t xml:space="preserve">volatile is arriving from the deep interior or from space. If the file is not present, then the vapour pressure of all gases is left untouched. </w:t>
       </w:r>
       <w:r>
         <w:rPr>
@@ -22364,7 +23052,6 @@
           <w:szCs w:val="24"/>
           <w:lang w:val="en-US"/>
         </w:rPr>
-        <w:lastRenderedPageBreak/>
         <w:t>erratic retrieval behavior. Therefore, to s</w:t>
       </w:r>
       <w:r>
@@ -22703,7 +23390,16 @@
           <w:szCs w:val="24"/>
           <w:lang w:val="en-US"/>
         </w:rPr>
-        <w:t>If convergence is still not achieved after NITER-2 iterations, wavelengths of IRANK&lt;=MAXIRANK are added on automatically for the final 2 iterations.</w:t>
+        <w:t xml:space="preserve">If convergence is still not achieved after NITER-2 iterations, wavelengths of </w:t>
+      </w:r>
+      <w:r>
+        <w:rPr>
+          <w:rFonts w:ascii="Times New Roman" w:hAnsi="Times New Roman"/>
+          <w:szCs w:val="24"/>
+          <w:lang w:val="en-US"/>
+        </w:rPr>
+        <w:lastRenderedPageBreak/>
+        <w:t>IRANK&lt;=MAXIRANK are added on automatically for the final 2 iterations.</w:t>
       </w:r>
     </w:p>
     <w:p>
@@ -23276,7 +23972,6 @@
         <w:rPr>
           <w:rFonts w:ascii="Copperplate" w:hAnsi="Copperplate"/>
         </w:rPr>
-        <w:lastRenderedPageBreak/>
         <w:t>Nemesis</w:t>
       </w:r>
       <w:r>
@@ -23610,6 +24305,7 @@
         <w:rPr>
           <w:rFonts w:ascii="Times New Roman" w:hAnsi="Times New Roman"/>
         </w:rPr>
+        <w:lastRenderedPageBreak/>
         <w:t>The code can now also retrieve a surface albedo spectrum.</w:t>
       </w:r>
     </w:p>
@@ -23920,14 +24616,7 @@
         <w:rPr>
           <w:rFonts w:ascii="Times New Roman" w:hAnsi="Times New Roman"/>
         </w:rPr>
-        <w:t xml:space="preserve">manual, but in summary the explicit line shape is used to calculate the contribution of a particular line to wavenumbers within WING. For larger distances from a line, it is assumed that we are into the </w:t>
-      </w:r>
-      <w:r>
-        <w:rPr>
-          <w:rFonts w:ascii="Times New Roman" w:hAnsi="Times New Roman"/>
-        </w:rPr>
-        <w:lastRenderedPageBreak/>
-        <w:t>Lorentz tail and so the contribution can be calculated at a much coarser resolution. VREL allows lines outside of VMIN,VMAX to contribute such that all the lines in the range VMIN-VREL to VMAX+VREL are included. Finally, VCUTOFF limits the contribution of any line past the specified distance from the line centres. This simulates the sub-Lorentzain behaviour of real lines. It is usual to set VREL=VCUTOFF</w:t>
+        <w:t>manual, but in summary the explicit line shape is used to calculate the contribution of a particular line to wavenumbers within WING. For larger distances from a line, it is assumed that we are into the Lorentz tail and so the contribution can be calculated at a much coarser resolution. VREL allows lines outside of VMIN,VMAX to contribute such that all the lines in the range VMIN-VREL to VMAX+VREL are included. Finally, VCUTOFF limits the contribution of any line past the specified distance from the line centres. This simulates the sub-Lorentzain behaviour of real lines. It is usual to set VREL=VCUTOFF</w:t>
       </w:r>
       <w:r>
         <w:rPr>
@@ -24907,7 +25596,14 @@
         <w:rPr>
           <w:rFonts w:ascii="Times New Roman" w:hAnsi="Times New Roman"/>
         </w:rPr>
-        <w:t xml:space="preserve"> version on the way they set up the spectral calculation and the way the underlying radiative transfer calculations are combined to give the final result. Specifically the different offshoots generate different .pat files, which in turn generates different .drv files and the outputting path calculations are recombined differently. The current offshoots are as follows.</w:t>
+        <w:t xml:space="preserve"> version on the way they set up the spectral calculation and the way the </w:t>
+      </w:r>
+      <w:r>
+        <w:rPr>
+          <w:rFonts w:ascii="Times New Roman" w:hAnsi="Times New Roman"/>
+        </w:rPr>
+        <w:lastRenderedPageBreak/>
+        <w:t>underlying radiative transfer calculations are combined to give the final result. Specifically the different offshoots generate different .pat files, which in turn generates different .drv files and the outputting path calculations are recombined differently. The current offshoots are as follows.</w:t>
       </w:r>
     </w:p>
     <w:p>
@@ -25217,9 +25913,404 @@
         <w:rPr>
           <w:rFonts w:ascii="Times New Roman" w:hAnsi="Times New Roman"/>
         </w:rPr>
+        <w:t>For most cases the Jacobeans can be calculated analytically, for which INUM=0. However, when trying to retrieve temperature and pressure together, the effects of varying each changes the atmospheric profile in a complicated and non-linear way. Hence, these Jacobeans have to be calculated by numerical differencing, set by INUM=1.</w:t>
+      </w:r>
+    </w:p>
+    <w:p>
+      <w:pPr>
+        <w:ind w:firstLine="720"/>
+        <w:jc w:val="both"/>
+        <w:rPr>
+          <w:rFonts w:ascii="Times New Roman" w:hAnsi="Times New Roman"/>
+        </w:rPr>
+      </w:pPr>
+      <w:r>
+        <w:rPr>
+          <w:rFonts w:ascii="Times New Roman" w:hAnsi="Times New Roman"/>
+        </w:rPr>
+        <w:t>For a single l</w:t>
+      </w:r>
+      <w:r>
+        <w:rPr>
+          <w:rFonts w:ascii="Times New Roman" w:hAnsi="Times New Roman"/>
+        </w:rPr>
+        <w:t>imb calculation, you should use</w:t>
+      </w:r>
+      <w:r>
+        <w:rPr>
+          <w:rFonts w:ascii="Times New Roman" w:hAnsi="Times New Roman"/>
+        </w:rPr>
+        <w:t xml:space="preserve"> </w:t>
+      </w:r>
+      <w:r>
+        <w:rPr>
+          <w:rFonts w:ascii="Times New Roman" w:hAnsi="Times New Roman"/>
+          <w:u w:val="single"/>
+        </w:rPr>
+        <w:t>Nemesis,</w:t>
+      </w:r>
+      <w:r>
+        <w:rPr>
+          <w:rFonts w:ascii="Times New Roman" w:hAnsi="Times New Roman"/>
+        </w:rPr>
+        <w:t xml:space="preserve"> but</w:t>
+      </w:r>
+      <w:r>
+        <w:rPr>
+          <w:rFonts w:ascii="Times New Roman" w:hAnsi="Times New Roman"/>
+        </w:rPr>
+        <w:t xml:space="preserve"> for multiple tangent heights through the same atmosphere, </w:t>
+      </w:r>
+      <w:r>
+        <w:rPr>
+          <w:rFonts w:ascii="Times New Roman" w:hAnsi="Times New Roman"/>
+          <w:u w:val="single"/>
+        </w:rPr>
+        <w:t>NemesisL</w:t>
+      </w:r>
+      <w:r>
+        <w:rPr>
+          <w:rFonts w:ascii="Times New Roman" w:hAnsi="Times New Roman"/>
+        </w:rPr>
+        <w:t xml:space="preserve"> is much faster and not significantly less accurate.</w:t>
+      </w:r>
+      <w:r>
+        <w:rPr>
+          <w:rFonts w:ascii="Times New Roman" w:hAnsi="Times New Roman"/>
+        </w:rPr>
+        <w:t xml:space="preserve"> </w:t>
+      </w:r>
+    </w:p>
+    <w:p>
+      <w:pPr>
+        <w:jc w:val="both"/>
+        <w:rPr>
+          <w:rFonts w:ascii="Times New Roman" w:hAnsi="Times New Roman"/>
+        </w:rPr>
+      </w:pPr>
+    </w:p>
+    <w:p>
+      <w:pPr>
+        <w:jc w:val="both"/>
+        <w:outlineLvl w:val="1"/>
+        <w:rPr>
+          <w:rFonts w:ascii="Times New Roman" w:hAnsi="Times New Roman"/>
+          <w:b/>
+        </w:rPr>
+      </w:pPr>
+      <w:r>
+        <w:rPr>
+          <w:rFonts w:ascii="Times New Roman" w:hAnsi="Times New Roman"/>
+          <w:b/>
+        </w:rPr>
+        <w:t>8.2</w:t>
+      </w:r>
+      <w:r>
+        <w:rPr>
+          <w:rFonts w:ascii="Times New Roman" w:hAnsi="Times New Roman"/>
+          <w:b/>
+        </w:rPr>
+        <w:t xml:space="preserve"> </w:t>
+      </w:r>
+      <w:r>
+        <w:rPr>
+          <w:rFonts w:ascii="Times New Roman" w:hAnsi="Times New Roman"/>
+          <w:b/>
+          <w:u w:val="single"/>
+        </w:rPr>
+        <w:t>NemesisMCS</w:t>
+      </w:r>
+    </w:p>
+    <w:p>
+      <w:pPr>
+        <w:jc w:val="both"/>
+        <w:rPr>
+          <w:rFonts w:ascii="Times New Roman" w:hAnsi="Times New Roman"/>
+        </w:rPr>
+      </w:pPr>
+      <w:r>
+        <w:rPr>
+          <w:rFonts w:ascii="Times New Roman" w:hAnsi="Times New Roman"/>
+          <w:u w:val="single"/>
+        </w:rPr>
+        <w:t>NemesisMCS</w:t>
+      </w:r>
+      <w:r>
+        <w:rPr>
+          <w:rFonts w:ascii="Times New Roman" w:hAnsi="Times New Roman"/>
+        </w:rPr>
+        <w:t xml:space="preserve"> is based on </w:t>
+      </w:r>
+      <w:r>
+        <w:rPr>
+          <w:rFonts w:ascii="Times New Roman" w:hAnsi="Times New Roman"/>
+          <w:u w:val="single"/>
+        </w:rPr>
+        <w:t>NemesisL</w:t>
+      </w:r>
+      <w:r>
+        <w:rPr>
+          <w:rFonts w:ascii="Times New Roman" w:hAnsi="Times New Roman"/>
+        </w:rPr>
+        <w:t xml:space="preserve">, but is specifically tailored to model MCS </w:t>
+      </w:r>
+      <w:r>
+        <w:rPr>
+          <w:rFonts w:ascii="Times New Roman" w:hAnsi="Times New Roman"/>
+        </w:rPr>
+        <w:t>radiances</w:t>
+      </w:r>
+      <w:r>
+        <w:rPr>
+          <w:rFonts w:ascii="Times New Roman" w:hAnsi="Times New Roman"/>
+        </w:rPr>
+        <w:t xml:space="preserve">, which require a complicated FOV combination of the individual path calculations. Other modifications are made in the way the spx files are read in, and implicitly use small differences in the wavenumbers listed to identify different detectors, which have slightly different spectral and FOV responses. </w:t>
+      </w:r>
+    </w:p>
+    <w:p>
+      <w:pPr>
+        <w:jc w:val="both"/>
+        <w:rPr>
+          <w:rFonts w:ascii="Times New Roman" w:hAnsi="Times New Roman"/>
+        </w:rPr>
+      </w:pPr>
+    </w:p>
+    <w:p>
+      <w:pPr>
+        <w:jc w:val="both"/>
+        <w:outlineLvl w:val="1"/>
+        <w:rPr>
+          <w:rFonts w:ascii="Times New Roman" w:hAnsi="Times New Roman"/>
+          <w:b/>
+        </w:rPr>
+      </w:pPr>
+      <w:r>
+        <w:rPr>
+          <w:rFonts w:ascii="Times New Roman" w:hAnsi="Times New Roman"/>
+          <w:b/>
+        </w:rPr>
+        <w:t>8.3</w:t>
+      </w:r>
+      <w:r>
+        <w:rPr>
+          <w:rFonts w:ascii="Times New Roman" w:hAnsi="Times New Roman"/>
+          <w:b/>
+        </w:rPr>
+        <w:t xml:space="preserve"> </w:t>
+      </w:r>
+      <w:r>
+        <w:rPr>
+          <w:rFonts w:ascii="Times New Roman" w:hAnsi="Times New Roman"/>
+          <w:b/>
+        </w:rPr>
+        <w:t>Nemesisdisc</w:t>
+      </w:r>
+    </w:p>
+    <w:p>
+      <w:pPr>
+        <w:jc w:val="both"/>
+        <w:rPr>
+          <w:rFonts w:ascii="Times New Roman" w:hAnsi="Times New Roman"/>
+        </w:rPr>
+      </w:pPr>
+      <w:r>
+        <w:rPr>
+          <w:rFonts w:ascii="Times New Roman" w:hAnsi="Times New Roman"/>
+          <w:u w:val="single"/>
+        </w:rPr>
+        <w:t>Nemesisdisc</w:t>
+      </w:r>
+      <w:r>
+        <w:rPr>
+          <w:rFonts w:ascii="Times New Roman" w:hAnsi="Times New Roman"/>
+        </w:rPr>
+        <w:t xml:space="preserve"> sets up the .pat file for a disc-averaged calculation and outputs the results in a form compatible with modelling the secondary transits of exoplanets. </w:t>
+      </w:r>
+    </w:p>
+    <w:p>
+      <w:pPr>
+        <w:jc w:val="both"/>
+        <w:rPr>
+          <w:rFonts w:ascii="Times New Roman" w:hAnsi="Times New Roman"/>
+        </w:rPr>
+      </w:pPr>
+    </w:p>
+    <w:p>
+      <w:pPr>
+        <w:jc w:val="both"/>
+        <w:outlineLvl w:val="1"/>
+        <w:rPr>
+          <w:rFonts w:ascii="Times New Roman" w:hAnsi="Times New Roman"/>
+          <w:b/>
+        </w:rPr>
+      </w:pPr>
+      <w:r>
+        <w:rPr>
+          <w:rFonts w:ascii="Times New Roman" w:hAnsi="Times New Roman"/>
+          <w:b/>
+        </w:rPr>
+        <w:t>8.4</w:t>
+      </w:r>
+      <w:r>
+        <w:rPr>
+          <w:rFonts w:ascii="Times New Roman" w:hAnsi="Times New Roman"/>
+          <w:b/>
+        </w:rPr>
+        <w:t xml:space="preserve"> </w:t>
+      </w:r>
+      <w:r>
+        <w:rPr>
+          <w:rFonts w:ascii="Times New Roman" w:hAnsi="Times New Roman"/>
+          <w:b/>
+        </w:rPr>
+        <w:t>NemesisPT</w:t>
+      </w:r>
+    </w:p>
+    <w:p>
+      <w:pPr>
+        <w:jc w:val="both"/>
+        <w:rPr>
+          <w:rFonts w:ascii="Times New Roman" w:hAnsi="Times New Roman"/>
+        </w:rPr>
+      </w:pPr>
+      <w:r>
+        <w:rPr>
+          <w:rFonts w:ascii="Copperplate Gothic Light" w:hAnsi="Copperplate Gothic Light"/>
+        </w:rPr>
         <w:lastRenderedPageBreak/>
-        <w:t>For most cases the Jacobeans can be calculated analytically, for which INUM=0. However, when trying to retrieve temperature and pressure together, the effects of varying each changes the atmospheric profile in a complicated and non-linear way. Hence, these Jacobeans have to be calculated by numerical differencing, set by INUM=1.</w:t>
-      </w:r>
+        <w:t>N</w:t>
+      </w:r>
+      <w:r>
+        <w:rPr>
+          <w:rFonts w:ascii="Times New Roman" w:hAnsi="Times New Roman"/>
+          <w:u w:val="single"/>
+        </w:rPr>
+        <w:t>emesisPT</w:t>
+      </w:r>
+      <w:r>
+        <w:rPr>
+          <w:rFonts w:ascii="Times New Roman" w:hAnsi="Times New Roman"/>
+        </w:rPr>
+        <w:t xml:space="preserve"> is again based on </w:t>
+      </w:r>
+      <w:r>
+        <w:rPr>
+          <w:rFonts w:ascii="Times New Roman" w:hAnsi="Times New Roman"/>
+          <w:u w:val="single"/>
+        </w:rPr>
+        <w:t>NemesisL</w:t>
+      </w:r>
+      <w:r>
+        <w:rPr>
+          <w:rFonts w:ascii="Times New Roman" w:hAnsi="Times New Roman"/>
+        </w:rPr>
+        <w:t xml:space="preserve">, but instead uses the limb path calculations to estimate the effective planetary radius at different wavelengths. This code is thus used for modelling the primary transits of exoplanets. </w:t>
+      </w:r>
+    </w:p>
+    <w:p>
+      <w:pPr>
+        <w:jc w:val="both"/>
+        <w:rPr>
+          <w:rFonts w:ascii="Times New Roman" w:hAnsi="Times New Roman"/>
+        </w:rPr>
+      </w:pPr>
+    </w:p>
+    <w:p>
+      <w:pPr>
+        <w:jc w:val="both"/>
+        <w:outlineLvl w:val="1"/>
+        <w:rPr>
+          <w:rFonts w:ascii="Times New Roman" w:hAnsi="Times New Roman"/>
+          <w:b/>
+        </w:rPr>
+      </w:pPr>
+      <w:r>
+        <w:rPr>
+          <w:rFonts w:ascii="Times New Roman" w:hAnsi="Times New Roman"/>
+          <w:b/>
+        </w:rPr>
+        <w:t>8.5</w:t>
+      </w:r>
+      <w:r>
+        <w:rPr>
+          <w:rFonts w:ascii="Times New Roman" w:hAnsi="Times New Roman"/>
+          <w:b/>
+        </w:rPr>
+        <w:t xml:space="preserve"> </w:t>
+      </w:r>
+      <w:r>
+        <w:rPr>
+          <w:rFonts w:ascii="Times New Roman" w:hAnsi="Times New Roman"/>
+          <w:b/>
+        </w:rPr>
+        <w:t>CIRSdrv_wave</w:t>
+      </w:r>
+    </w:p>
+    <w:p>
+      <w:pPr>
+        <w:jc w:val="both"/>
+        <w:rPr>
+          <w:rFonts w:ascii="Times New Roman" w:hAnsi="Times New Roman"/>
+        </w:rPr>
+      </w:pPr>
+      <w:r>
+        <w:rPr>
+          <w:rFonts w:ascii="Times New Roman" w:hAnsi="Times New Roman"/>
+          <w:u w:val="single"/>
+        </w:rPr>
+        <w:t>CIRSdrv_wave</w:t>
+      </w:r>
+      <w:r>
+        <w:rPr>
+          <w:rFonts w:ascii="Times New Roman" w:hAnsi="Times New Roman"/>
+        </w:rPr>
+        <w:t xml:space="preserve"> is a very useful program </w:t>
+      </w:r>
+      <w:r>
+        <w:rPr>
+          <w:rFonts w:ascii="Times New Roman" w:hAnsi="Times New Roman"/>
+        </w:rPr>
+        <w:t xml:space="preserve">for running the nemesis/cirsrad subroutines on cases that are not covered by the </w:t>
+      </w:r>
+      <w:r>
+        <w:rPr>
+          <w:rFonts w:ascii="Copperplate Gothic Light" w:hAnsi="Copperplate Gothic Light"/>
+        </w:rPr>
+        <w:t>Nemesis</w:t>
+      </w:r>
+      <w:r>
+        <w:rPr>
+          <w:rFonts w:ascii="Times New Roman" w:hAnsi="Times New Roman"/>
+        </w:rPr>
+        <w:t xml:space="preserve"> programs, which write their own .pat files to model specific geometries. </w:t>
+      </w:r>
+      <w:r>
+        <w:rPr>
+          <w:rFonts w:ascii="Times New Roman" w:hAnsi="Times New Roman"/>
+          <w:u w:val="single"/>
+        </w:rPr>
+        <w:t>CIRSdrv_wave</w:t>
+      </w:r>
+      <w:r>
+        <w:rPr>
+          <w:rFonts w:ascii="Copperplate Gothic Light" w:hAnsi="Copperplate Gothic Light"/>
+        </w:rPr>
+        <w:t xml:space="preserve"> </w:t>
+      </w:r>
+      <w:r>
+        <w:rPr>
+          <w:rFonts w:ascii="Times New Roman" w:hAnsi="Times New Roman"/>
+        </w:rPr>
+        <w:t>can be run in command line, but you’re bombarded with quite a few questions and so I often run it as:</w:t>
+      </w:r>
+    </w:p>
+    <w:p>
+      <w:pPr>
+        <w:jc w:val="both"/>
+        <w:rPr>
+          <w:rFonts w:ascii="Times New Roman" w:hAnsi="Times New Roman"/>
+        </w:rPr>
+      </w:pPr>
     </w:p>
     <w:p>
       <w:pPr>
@@ -25233,388 +26324,8 @@
         <w:rPr>
           <w:rFonts w:ascii="Times New Roman" w:hAnsi="Times New Roman"/>
         </w:rPr>
-        <w:t>For a single l</w:t>
-      </w:r>
-      <w:r>
-        <w:rPr>
-          <w:rFonts w:ascii="Times New Roman" w:hAnsi="Times New Roman"/>
-        </w:rPr>
-        <w:t>imb calculation, you should use</w:t>
-      </w:r>
-      <w:r>
-        <w:rPr>
-          <w:rFonts w:ascii="Times New Roman" w:hAnsi="Times New Roman"/>
-        </w:rPr>
-        <w:t xml:space="preserve"> </w:t>
-      </w:r>
-      <w:r>
-        <w:rPr>
-          <w:rFonts w:ascii="Times New Roman" w:hAnsi="Times New Roman"/>
-          <w:u w:val="single"/>
-        </w:rPr>
-        <w:t>Nemesis,</w:t>
-      </w:r>
-      <w:r>
-        <w:rPr>
-          <w:rFonts w:ascii="Times New Roman" w:hAnsi="Times New Roman"/>
-        </w:rPr>
-        <w:t xml:space="preserve"> but</w:t>
-      </w:r>
-      <w:r>
-        <w:rPr>
-          <w:rFonts w:ascii="Times New Roman" w:hAnsi="Times New Roman"/>
-        </w:rPr>
-        <w:t xml:space="preserve"> for multiple tangent heights through the same atmosphere, </w:t>
-      </w:r>
-      <w:r>
-        <w:rPr>
-          <w:rFonts w:ascii="Times New Roman" w:hAnsi="Times New Roman"/>
-          <w:u w:val="single"/>
-        </w:rPr>
-        <w:t>NemesisL</w:t>
-      </w:r>
-      <w:r>
-        <w:rPr>
-          <w:rFonts w:ascii="Times New Roman" w:hAnsi="Times New Roman"/>
-        </w:rPr>
-        <w:t xml:space="preserve"> is much faster and not significantly less accurate.</w:t>
-      </w:r>
-      <w:r>
-        <w:rPr>
-          <w:rFonts w:ascii="Times New Roman" w:hAnsi="Times New Roman"/>
-        </w:rPr>
-        <w:t xml:space="preserve"> </w:t>
-      </w:r>
-    </w:p>
-    <w:p>
-      <w:pPr>
-        <w:jc w:val="both"/>
-        <w:rPr>
-          <w:rFonts w:ascii="Times New Roman" w:hAnsi="Times New Roman"/>
-        </w:rPr>
-      </w:pPr>
-    </w:p>
-    <w:p>
-      <w:pPr>
-        <w:jc w:val="both"/>
-        <w:outlineLvl w:val="1"/>
-        <w:rPr>
-          <w:rFonts w:ascii="Times New Roman" w:hAnsi="Times New Roman"/>
-          <w:b/>
-        </w:rPr>
-      </w:pPr>
-      <w:r>
-        <w:rPr>
-          <w:rFonts w:ascii="Times New Roman" w:hAnsi="Times New Roman"/>
-          <w:b/>
-        </w:rPr>
-        <w:t>8.2</w:t>
-      </w:r>
-      <w:r>
-        <w:rPr>
-          <w:rFonts w:ascii="Times New Roman" w:hAnsi="Times New Roman"/>
-          <w:b/>
-        </w:rPr>
-        <w:t xml:space="preserve"> </w:t>
-      </w:r>
-      <w:r>
-        <w:rPr>
-          <w:rFonts w:ascii="Times New Roman" w:hAnsi="Times New Roman"/>
-          <w:b/>
-          <w:u w:val="single"/>
-        </w:rPr>
-        <w:t>NemesisMCS</w:t>
-      </w:r>
-    </w:p>
-    <w:p>
-      <w:pPr>
-        <w:jc w:val="both"/>
-        <w:rPr>
-          <w:rFonts w:ascii="Times New Roman" w:hAnsi="Times New Roman"/>
-        </w:rPr>
-      </w:pPr>
-      <w:r>
-        <w:rPr>
-          <w:rFonts w:ascii="Times New Roman" w:hAnsi="Times New Roman"/>
-          <w:u w:val="single"/>
-        </w:rPr>
-        <w:t>NemesisMCS</w:t>
-      </w:r>
-      <w:r>
-        <w:rPr>
-          <w:rFonts w:ascii="Times New Roman" w:hAnsi="Times New Roman"/>
-        </w:rPr>
-        <w:t xml:space="preserve"> is based on </w:t>
-      </w:r>
-      <w:r>
-        <w:rPr>
-          <w:rFonts w:ascii="Times New Roman" w:hAnsi="Times New Roman"/>
-          <w:u w:val="single"/>
-        </w:rPr>
-        <w:t>NemesisL</w:t>
-      </w:r>
-      <w:r>
-        <w:rPr>
-          <w:rFonts w:ascii="Times New Roman" w:hAnsi="Times New Roman"/>
-        </w:rPr>
-        <w:t xml:space="preserve">, but is specifically tailored to model MCS </w:t>
-      </w:r>
-      <w:r>
-        <w:rPr>
-          <w:rFonts w:ascii="Times New Roman" w:hAnsi="Times New Roman"/>
-        </w:rPr>
-        <w:t>radiances</w:t>
-      </w:r>
-      <w:r>
-        <w:rPr>
-          <w:rFonts w:ascii="Times New Roman" w:hAnsi="Times New Roman"/>
-        </w:rPr>
-        <w:t xml:space="preserve">, which require a complicated FOV combination of the individual path calculations. Other modifications are made in the way the spx files are read in, and implicitly use small differences in the wavenumbers listed to identify different detectors, which have slightly different spectral and FOV responses. </w:t>
-      </w:r>
-    </w:p>
-    <w:p>
-      <w:pPr>
-        <w:jc w:val="both"/>
-        <w:rPr>
-          <w:rFonts w:ascii="Times New Roman" w:hAnsi="Times New Roman"/>
-        </w:rPr>
-      </w:pPr>
-    </w:p>
-    <w:p>
-      <w:pPr>
-        <w:jc w:val="both"/>
-        <w:outlineLvl w:val="1"/>
-        <w:rPr>
-          <w:rFonts w:ascii="Times New Roman" w:hAnsi="Times New Roman"/>
-          <w:b/>
-        </w:rPr>
-      </w:pPr>
-      <w:r>
-        <w:rPr>
-          <w:rFonts w:ascii="Times New Roman" w:hAnsi="Times New Roman"/>
-          <w:b/>
-        </w:rPr>
-        <w:t>8.3</w:t>
-      </w:r>
-      <w:r>
-        <w:rPr>
-          <w:rFonts w:ascii="Times New Roman" w:hAnsi="Times New Roman"/>
-          <w:b/>
-        </w:rPr>
-        <w:t xml:space="preserve"> </w:t>
-      </w:r>
-      <w:r>
-        <w:rPr>
-          <w:rFonts w:ascii="Times New Roman" w:hAnsi="Times New Roman"/>
-          <w:b/>
-        </w:rPr>
-        <w:t>Nemesisdisc</w:t>
-      </w:r>
-    </w:p>
-    <w:p>
-      <w:pPr>
-        <w:jc w:val="both"/>
-        <w:rPr>
-          <w:rFonts w:ascii="Times New Roman" w:hAnsi="Times New Roman"/>
-        </w:rPr>
-      </w:pPr>
-      <w:r>
-        <w:rPr>
-          <w:rFonts w:ascii="Times New Roman" w:hAnsi="Times New Roman"/>
-          <w:u w:val="single"/>
-        </w:rPr>
-        <w:t>Nemesisdisc</w:t>
-      </w:r>
-      <w:r>
-        <w:rPr>
-          <w:rFonts w:ascii="Times New Roman" w:hAnsi="Times New Roman"/>
-        </w:rPr>
-        <w:t xml:space="preserve"> sets up the .pat file for a disc-averaged calculation and outputs the results in a form compatible with modelling the secondary transits of exoplanets. </w:t>
-      </w:r>
-    </w:p>
-    <w:p>
-      <w:pPr>
-        <w:jc w:val="both"/>
-        <w:rPr>
-          <w:rFonts w:ascii="Times New Roman" w:hAnsi="Times New Roman"/>
-        </w:rPr>
-      </w:pPr>
-    </w:p>
-    <w:p>
-      <w:pPr>
-        <w:jc w:val="both"/>
-        <w:outlineLvl w:val="1"/>
-        <w:rPr>
-          <w:rFonts w:ascii="Times New Roman" w:hAnsi="Times New Roman"/>
-          <w:b/>
-        </w:rPr>
-      </w:pPr>
-      <w:r>
-        <w:rPr>
-          <w:rFonts w:ascii="Times New Roman" w:hAnsi="Times New Roman"/>
-          <w:b/>
-        </w:rPr>
-        <w:t>8.4</w:t>
-      </w:r>
-      <w:r>
-        <w:rPr>
-          <w:rFonts w:ascii="Times New Roman" w:hAnsi="Times New Roman"/>
-          <w:b/>
-        </w:rPr>
-        <w:t xml:space="preserve"> </w:t>
-      </w:r>
-      <w:r>
-        <w:rPr>
-          <w:rFonts w:ascii="Times New Roman" w:hAnsi="Times New Roman"/>
-          <w:b/>
-        </w:rPr>
-        <w:t>NemesisPT</w:t>
-      </w:r>
-    </w:p>
-    <w:p>
-      <w:pPr>
-        <w:jc w:val="both"/>
-        <w:rPr>
-          <w:rFonts w:ascii="Times New Roman" w:hAnsi="Times New Roman"/>
-        </w:rPr>
-      </w:pPr>
-      <w:r>
-        <w:rPr>
-          <w:rFonts w:ascii="Copperplate Gothic Light" w:hAnsi="Copperplate Gothic Light"/>
-        </w:rPr>
-        <w:t>N</w:t>
-      </w:r>
-      <w:r>
-        <w:rPr>
-          <w:rFonts w:ascii="Times New Roman" w:hAnsi="Times New Roman"/>
-          <w:u w:val="single"/>
-        </w:rPr>
-        <w:t>emesisPT</w:t>
-      </w:r>
-      <w:r>
-        <w:rPr>
-          <w:rFonts w:ascii="Times New Roman" w:hAnsi="Times New Roman"/>
-        </w:rPr>
-        <w:t xml:space="preserve"> is again based on </w:t>
-      </w:r>
-      <w:r>
-        <w:rPr>
-          <w:rFonts w:ascii="Times New Roman" w:hAnsi="Times New Roman"/>
-          <w:u w:val="single"/>
-        </w:rPr>
-        <w:t>NemesisL</w:t>
-      </w:r>
-      <w:r>
-        <w:rPr>
-          <w:rFonts w:ascii="Times New Roman" w:hAnsi="Times New Roman"/>
-        </w:rPr>
-        <w:t xml:space="preserve">, but instead uses the limb path calculations to estimate the effective planetary radius at different wavelengths. This code is thus used for modelling the primary transits of exoplanets. </w:t>
-      </w:r>
-    </w:p>
-    <w:p>
-      <w:pPr>
-        <w:jc w:val="both"/>
-        <w:rPr>
-          <w:rFonts w:ascii="Times New Roman" w:hAnsi="Times New Roman"/>
-        </w:rPr>
-      </w:pPr>
-    </w:p>
-    <w:p>
-      <w:pPr>
-        <w:jc w:val="both"/>
-        <w:outlineLvl w:val="1"/>
-        <w:rPr>
-          <w:rFonts w:ascii="Times New Roman" w:hAnsi="Times New Roman"/>
-          <w:b/>
-        </w:rPr>
-      </w:pPr>
-      <w:r>
-        <w:rPr>
-          <w:rFonts w:ascii="Times New Roman" w:hAnsi="Times New Roman"/>
-          <w:b/>
-        </w:rPr>
-        <w:t>8.5</w:t>
-      </w:r>
-      <w:r>
-        <w:rPr>
-          <w:rFonts w:ascii="Times New Roman" w:hAnsi="Times New Roman"/>
-          <w:b/>
-        </w:rPr>
-        <w:t xml:space="preserve"> </w:t>
-      </w:r>
-      <w:r>
-        <w:rPr>
-          <w:rFonts w:ascii="Times New Roman" w:hAnsi="Times New Roman"/>
-          <w:b/>
-        </w:rPr>
-        <w:t>CIRSdrv_wave</w:t>
-      </w:r>
-    </w:p>
-    <w:p>
-      <w:pPr>
-        <w:jc w:val="both"/>
-        <w:rPr>
-          <w:rFonts w:ascii="Times New Roman" w:hAnsi="Times New Roman"/>
-        </w:rPr>
-      </w:pPr>
-      <w:r>
-        <w:rPr>
-          <w:rFonts w:ascii="Times New Roman" w:hAnsi="Times New Roman"/>
-          <w:u w:val="single"/>
-        </w:rPr>
-        <w:t>CIRSdrv_wave</w:t>
-      </w:r>
-      <w:r>
-        <w:rPr>
-          <w:rFonts w:ascii="Times New Roman" w:hAnsi="Times New Roman"/>
-        </w:rPr>
-        <w:t xml:space="preserve"> is a very useful program </w:t>
-      </w:r>
-      <w:r>
-        <w:rPr>
-          <w:rFonts w:ascii="Times New Roman" w:hAnsi="Times New Roman"/>
-        </w:rPr>
-        <w:t xml:space="preserve">for running the nemesis/cirsrad subroutines on cases that are not covered by the </w:t>
-      </w:r>
-      <w:r>
-        <w:rPr>
-          <w:rFonts w:ascii="Copperplate Gothic Light" w:hAnsi="Copperplate Gothic Light"/>
-        </w:rPr>
-        <w:t>Nemesis</w:t>
-      </w:r>
-      <w:r>
-        <w:rPr>
-          <w:rFonts w:ascii="Times New Roman" w:hAnsi="Times New Roman"/>
-        </w:rPr>
-        <w:t xml:space="preserve"> programs, which write their own .pat files to model specific geometries. </w:t>
-      </w:r>
-      <w:r>
-        <w:rPr>
-          <w:rFonts w:ascii="Times New Roman" w:hAnsi="Times New Roman"/>
-          <w:u w:val="single"/>
-        </w:rPr>
-        <w:t>CIRSdrv_wave</w:t>
-      </w:r>
-      <w:r>
-        <w:rPr>
-          <w:rFonts w:ascii="Copperplate Gothic Light" w:hAnsi="Copperplate Gothic Light"/>
-        </w:rPr>
-        <w:t xml:space="preserve"> </w:t>
-      </w:r>
-      <w:r>
-        <w:rPr>
-          <w:rFonts w:ascii="Times New Roman" w:hAnsi="Times New Roman"/>
-        </w:rPr>
-        <w:t>can be run in command line, but you’re bombarded with quite a few questions and so I often run it as:</w:t>
-      </w:r>
-    </w:p>
-    <w:p>
-      <w:pPr>
-        <w:jc w:val="both"/>
-        <w:rPr>
-          <w:rFonts w:ascii="Times New Roman" w:hAnsi="Times New Roman"/>
-        </w:rPr>
-      </w:pPr>
+        <w:t>CIRSdrv_wave &lt; cirsdrv_wave.inp &gt; test.prc &amp;</w:t>
+      </w:r>
     </w:p>
     <w:p>
       <w:pPr>
@@ -25624,21 +26335,6 @@
           <w:rFonts w:ascii="Times New Roman" w:hAnsi="Times New Roman"/>
         </w:rPr>
       </w:pPr>
-      <w:r>
-        <w:rPr>
-          <w:rFonts w:ascii="Times New Roman" w:hAnsi="Times New Roman"/>
-        </w:rPr>
-        <w:t>CIRSdrv_wave &lt; cirsdrv_wave.inp &gt; test.prc &amp;</w:t>
-      </w:r>
-    </w:p>
-    <w:p>
-      <w:pPr>
-        <w:ind w:firstLine="720"/>
-        <w:jc w:val="both"/>
-        <w:rPr>
-          <w:rFonts w:ascii="Times New Roman" w:hAnsi="Times New Roman"/>
-        </w:rPr>
-      </w:pPr>
     </w:p>
     <w:p>
       <w:pPr>
@@ -25940,14 +26636,7 @@
         <w:rPr>
           <w:rFonts w:ascii="Times New Roman" w:hAnsi="Times New Roman"/>
         </w:rPr>
-        <w:t xml:space="preserve">The same inputs are always required even when they’re not actually necessary! Hence, you need to provide a number for scloudNNwave and surface temperature even for calculations where these numbers are irrelevant. The basic advantage of CIRSdrv_wave is that it can run on ANY .pat file and so can test situations outside of the usual Nemesis-like calculations. For example, you can use it to calculate </w:t>
-      </w:r>
-      <w:r>
-        <w:rPr>
-          <w:rFonts w:ascii="Times New Roman" w:hAnsi="Times New Roman"/>
-        </w:rPr>
-        <w:lastRenderedPageBreak/>
-        <w:t>transmission weighting functions. The output of CIRSdrv_wave is an ASCII file containing the computed spectra for each path defined in the .pat file. Two spectra are output per path, one which is the raw spectrum calculated at the k-table wavelengths/wavenumbers spanning the requested range and the second is this spectrum convolved with a box of width FWHM (defined in the .pat file) and output at the wavelengths/wavenumbers specified in the .pat file.</w:t>
+        <w:t>The same inputs are always required even when they’re not actually necessary! Hence, you need to provide a number for scloudNNwave and surface temperature even for calculations where these numbers are irrelevant. The basic advantage of CIRSdrv_wave is that it can run on ANY .pat file and so can test situations outside of the usual Nemesis-like calculations. For example, you can use it to calculate transmission weighting functions. The output of CIRSdrv_wave is an ASCII file containing the computed spectra for each path defined in the .pat file. Two spectra are output per path, one which is the raw spectrum calculated at the k-table wavelengths/wavenumbers spanning the requested range and the second is this spectrum convolved with a box of width FWHM (defined in the .pat file) and output at the wavelengths/wavenumbers specified in the .pat file.</w:t>
       </w:r>
     </w:p>
     <w:p>
@@ -26540,7 +27229,7 @@
             <v:path o:extrusionok="f" gradientshapeok="t" o:connecttype="rect"/>
             <o:lock v:ext="edit" aspectratio="t"/>
           </v:shapetype>
-          <v:shape id="_x0000_i1038" type="#_x0000_t75" alt="" style="width:282pt;height:22pt;mso-width-percent:0;mso-height-percent:0;mso-width-percent:0;mso-height-percent:0" fillcolor="window">
+          <v:shape id="_x0000_i1038" type="#_x0000_t75" alt="" style="width:282.5pt;height:21.55pt;mso-width-percent:0;mso-height-percent:0;mso-width-percent:0;mso-height-percent:0" fillcolor="window">
             <v:imagedata r:id="rId15" o:title=""/>
           </v:shape>
         </w:pict>
@@ -26716,7 +27405,7 @@
           <w:position w:val="-18"/>
         </w:rPr>
         <w:pict>
-          <v:shape id="_x0000_i1037" type="#_x0000_t75" alt="" style="width:4in;height:27pt;mso-width-percent:0;mso-height-percent:0;mso-width-percent:0;mso-height-percent:0" fillcolor="window">
+          <v:shape id="_x0000_i1037" type="#_x0000_t75" alt="" style="width:4in;height:27.05pt;mso-width-percent:0;mso-height-percent:0;mso-width-percent:0;mso-height-percent:0" fillcolor="window">
             <v:imagedata r:id="rId16" o:title=""/>
           </v:shape>
         </w:pict>
@@ -26749,7 +27438,7 @@
           <w:position w:val="-12"/>
         </w:rPr>
         <w:pict>
-          <v:shape id="_x0000_i1036" type="#_x0000_t75" alt="" style="width:12pt;height:20pt;mso-width-percent:0;mso-height-percent:0;mso-width-percent:0;mso-height-percent:0">
+          <v:shape id="_x0000_i1036" type="#_x0000_t75" alt="" style="width:12.4pt;height:20.2pt;mso-width-percent:0;mso-height-percent:0;mso-width-percent:0;mso-height-percent:0">
             <v:imagedata r:id="rId17" o:title=""/>
           </v:shape>
         </w:pict>
@@ -26900,7 +27589,7 @@
           <w:position w:val="-16"/>
         </w:rPr>
         <w:pict>
-          <v:shape id="_x0000_i1035" type="#_x0000_t75" alt="" style="width:99pt;height:22pt;mso-width-percent:0;mso-height-percent:0;mso-width-percent:0;mso-height-percent:0">
+          <v:shape id="_x0000_i1035" type="#_x0000_t75" alt="" style="width:99.05pt;height:21.55pt;mso-width-percent:0;mso-height-percent:0;mso-width-percent:0;mso-height-percent:0">
             <v:imagedata r:id="rId18" o:title=""/>
           </v:shape>
         </w:pict>
@@ -27001,7 +27690,7 @@
           <w:position w:val="-16"/>
         </w:rPr>
         <w:pict>
-          <v:shape id="_x0000_i1034" type="#_x0000_t75" alt="" style="width:243pt;height:22pt;mso-width-percent:0;mso-height-percent:0;mso-width-percent:0;mso-height-percent:0" fillcolor="window">
+          <v:shape id="_x0000_i1034" type="#_x0000_t75" alt="" style="width:243.05pt;height:21.55pt;mso-width-percent:0;mso-height-percent:0;mso-width-percent:0;mso-height-percent:0" fillcolor="window">
             <v:imagedata r:id="rId19" o:title=""/>
           </v:shape>
         </w:pict>
@@ -27060,7 +27749,7 @@
           <w:position w:val="-16"/>
         </w:rPr>
         <w:pict>
-          <v:shape id="_x0000_i1033" type="#_x0000_t75" alt="" style="width:196pt;height:22pt;mso-width-percent:0;mso-height-percent:0;mso-width-percent:0;mso-height-percent:0" fillcolor="window">
+          <v:shape id="_x0000_i1033" type="#_x0000_t75" alt="" style="width:195.8pt;height:21.55pt;mso-width-percent:0;mso-height-percent:0;mso-width-percent:0;mso-height-percent:0" fillcolor="window">
             <v:imagedata r:id="rId20" o:title=""/>
           </v:shape>
         </w:pict>
@@ -27098,7 +27787,7 @@
           <w:position w:val="-12"/>
         </w:rPr>
         <w:pict>
-          <v:shape id="_x0000_i1032" type="#_x0000_t75" alt="" style="width:46pt;height:18pt;mso-width-percent:0;mso-height-percent:0;mso-width-percent:0;mso-height-percent:0" fillcolor="window">
+          <v:shape id="_x0000_i1032" type="#_x0000_t75" alt="" style="width:45.85pt;height:17.9pt;mso-width-percent:0;mso-height-percent:0;mso-width-percent:0;mso-height-percent:0" fillcolor="window">
             <v:imagedata r:id="rId21" o:title=""/>
           </v:shape>
         </w:pict>
@@ -27172,7 +27861,7 @@
           <w:position w:val="-12"/>
         </w:rPr>
         <w:pict>
-          <v:shape id="_x0000_i1031" type="#_x0000_t75" alt="" style="width:46pt;height:18pt;mso-width-percent:0;mso-height-percent:0;mso-width-percent:0;mso-height-percent:0" fillcolor="window">
+          <v:shape id="_x0000_i1031" type="#_x0000_t75" alt="" style="width:45.85pt;height:17.9pt;mso-width-percent:0;mso-height-percent:0;mso-width-percent:0;mso-height-percent:0" fillcolor="window">
             <v:imagedata r:id="rId21" o:title=""/>
           </v:shape>
         </w:pict>
@@ -27626,7 +28315,7 @@
           <w:position w:val="-16"/>
         </w:rPr>
         <w:pict>
-          <v:shape id="_x0000_i1030" type="#_x0000_t75" alt="" style="width:282pt;height:22pt;mso-width-percent:0;mso-height-percent:0;mso-width-percent:0;mso-height-percent:0" fillcolor="window">
+          <v:shape id="_x0000_i1030" type="#_x0000_t75" alt="" style="width:282.5pt;height:21.55pt;mso-width-percent:0;mso-height-percent:0;mso-width-percent:0;mso-height-percent:0" fillcolor="window">
             <v:imagedata r:id="rId15" o:title=""/>
           </v:shape>
         </w:pict>
@@ -27665,7 +28354,7 @@
           <w:position w:val="-14"/>
         </w:rPr>
         <w:pict>
-          <v:shape id="_x0000_i1029" type="#_x0000_t75" alt="" style="width:187pt;height:20pt;mso-width-percent:0;mso-height-percent:0;mso-width-percent:0;mso-height-percent:0" fillcolor="window">
+          <v:shape id="_x0000_i1029" type="#_x0000_t75" alt="" style="width:187.55pt;height:20.2pt;mso-width-percent:0;mso-height-percent:0;mso-width-percent:0;mso-height-percent:0" fillcolor="window">
             <v:imagedata r:id="rId22" o:title=""/>
           </v:shape>
         </w:pict>
@@ -27740,7 +28429,7 @@
           <w:position w:val="-12"/>
         </w:rPr>
         <w:pict>
-          <v:shape id="_x0000_i1028" type="#_x0000_t75" alt="" style="width:30pt;height:18pt;mso-width-percent:0;mso-height-percent:0;mso-width-percent:0;mso-height-percent:0" fillcolor="window">
+          <v:shape id="_x0000_i1028" type="#_x0000_t75" alt="" style="width:30.25pt;height:17.9pt;mso-width-percent:0;mso-height-percent:0;mso-width-percent:0;mso-height-percent:0" fillcolor="window">
             <v:imagedata r:id="rId23" o:title=""/>
           </v:shape>
         </w:pict>
@@ -27768,7 +28457,7 @@
           <w:position w:val="-16"/>
         </w:rPr>
         <w:pict>
-          <v:shape id="_x0000_i1027" type="#_x0000_t75" alt="" style="width:139pt;height:22pt;mso-width-percent:0;mso-height-percent:0;mso-width-percent:0;mso-height-percent:0" fillcolor="window">
+          <v:shape id="_x0000_i1027" type="#_x0000_t75" alt="" style="width:139.4pt;height:21.55pt;mso-width-percent:0;mso-height-percent:0;mso-width-percent:0;mso-height-percent:0" fillcolor="window">
             <v:imagedata r:id="rId24" o:title=""/>
           </v:shape>
         </w:pict>
@@ -27805,7 +28494,7 @@
           <w:position w:val="-16"/>
         </w:rPr>
         <w:pict>
-          <v:shape id="_x0000_i1026" type="#_x0000_t75" alt="" style="width:149pt;height:22pt;mso-width-percent:0;mso-height-percent:0;mso-width-percent:0;mso-height-percent:0" fillcolor="window">
+          <v:shape id="_x0000_i1026" type="#_x0000_t75" alt="" style="width:148.6pt;height:21.55pt;mso-width-percent:0;mso-height-percent:0;mso-width-percent:0;mso-height-percent:0" fillcolor="window">
             <v:imagedata r:id="rId25" o:title=""/>
           </v:shape>
         </w:pict>
@@ -27843,7 +28532,7 @@
           <w:position w:val="-12"/>
         </w:rPr>
         <w:pict>
-          <v:shape id="_x0000_i1025" type="#_x0000_t75" alt="" style="width:18pt;height:18pt;mso-width-percent:0;mso-height-percent:0;mso-width-percent:0;mso-height-percent:0" fillcolor="window">
+          <v:shape id="_x0000_i1025" type="#_x0000_t75" alt="" style="width:17.9pt;height:17.9pt;mso-width-percent:0;mso-height-percent:0;mso-width-percent:0;mso-height-percent:0" fillcolor="window">
             <v:imagedata r:id="rId26" o:title=""/>
           </v:shape>
         </w:pict>
@@ -32837,7 +33526,7 @@
 </file>
 
 <file path=customXml/itemProps1.xml><?xml version="1.0" encoding="utf-8"?>
-<ds:datastoreItem xmlns:ds="http://schemas.openxmlformats.org/officeDocument/2006/customXml" ds:itemID="{19C73C12-95CD-5A4D-B5F1-CB8248737251}">
+<ds:datastoreItem xmlns:ds="http://schemas.openxmlformats.org/officeDocument/2006/customXml" ds:itemID="{A51091AF-7D08-8D42-A2B5-9400A630CFF1}">
   <ds:schemaRefs>
     <ds:schemaRef ds:uri="http://schemas.openxmlformats.org/officeDocument/2006/bibliography"/>
   </ds:schemaRefs>
@@ -32845,7 +33534,7 @@
 </file>
 
 <file path=customXml/itemProps2.xml><?xml version="1.0" encoding="utf-8"?>
-<ds:datastoreItem xmlns:ds="http://schemas.openxmlformats.org/officeDocument/2006/customXml" ds:itemID="{0E193E62-19FE-FE4B-B209-81231B82F1C0}">
+<ds:datastoreItem xmlns:ds="http://schemas.openxmlformats.org/officeDocument/2006/customXml" ds:itemID="{ED40320C-0972-BD4E-BBB1-48B48C0DA067}">
   <ds:schemaRefs>
     <ds:schemaRef ds:uri="http://schemas.openxmlformats.org/officeDocument/2006/bibliography"/>
   </ds:schemaRefs>
@@ -32853,7 +33542,7 @@
 </file>
 
 <file path=customXml/itemProps3.xml><?xml version="1.0" encoding="utf-8"?>
-<ds:datastoreItem xmlns:ds="http://schemas.openxmlformats.org/officeDocument/2006/customXml" ds:itemID="{ED40320C-0972-BD4E-BBB1-48B48C0DA067}">
+<ds:datastoreItem xmlns:ds="http://schemas.openxmlformats.org/officeDocument/2006/customXml" ds:itemID="{BE1078D7-D4D0-DD4D-989F-C006C3031A0B}">
   <ds:schemaRefs>
     <ds:schemaRef ds:uri="http://schemas.openxmlformats.org/officeDocument/2006/bibliography"/>
   </ds:schemaRefs>

</xml_diff>

<commit_message>
Updated manual for models 30 and 31.
</commit_message>
<xml_diff>
--- a/manuals/Nemesis_B2.docx
+++ b/manuals/Nemesis_B2.docx
@@ -18584,6 +18584,21 @@
     </w:p>
     <w:p>
       <w:pPr>
+        <w:ind w:left="709" w:hanging="65"/>
+        <w:jc w:val="both"/>
+        <w:rPr>
+          <w:rFonts w:ascii="Times New Roman" w:hAnsi="Times New Roman"/>
+        </w:rPr>
+      </w:pPr>
+      <w:r>
+        <w:rPr>
+          <w:rFonts w:ascii="Times New Roman" w:hAnsi="Times New Roman"/>
+        </w:rPr>
+        <w:t>XPC</w:t>
+      </w:r>
+    </w:p>
+    <w:p>
+      <w:pPr>
         <w:pStyle w:val="ListParagraph"/>
         <w:ind w:left="644"/>
         <w:jc w:val="both"/>
@@ -18613,6 +18628,82 @@
           <w:rFonts w:ascii="Times New Roman" w:hAnsi="Times New Roman"/>
         </w:rPr>
         <w:t>profile is held for, covering the longitudes 0 to NLONG*360/(NLONG+1). CLEN1 is the vertical correlation length (in units of log(pressure)), while CLEN2 is the longitudinal correlation length (in degrees).</w:t>
+      </w:r>
+      <w:r>
+        <w:rPr>
+          <w:rFonts w:ascii="Times New Roman" w:hAnsi="Times New Roman"/>
+        </w:rPr>
+        <w:t xml:space="preserve"> XPC is the coefficient of cos(latitude), </w:t>
+      </w:r>
+      <w:r>
+        <w:rPr>
+          <w:rFonts w:ascii="Times New Roman" w:hAnsi="Times New Roman"/>
+        </w:rPr>
+        <w:br/>
+        <w:t xml:space="preserve">i.e. </w:t>
+      </w:r>
+      <w:proofErr w:type="gramStart"/>
+      <w:r>
+        <w:rPr>
+          <w:rFonts w:ascii="Times New Roman" w:hAnsi="Times New Roman"/>
+        </w:rPr>
+        <w:t>T(</w:t>
+      </w:r>
+      <w:proofErr w:type="gramEnd"/>
+      <w:r>
+        <w:rPr>
+          <w:rFonts w:ascii="Times New Roman" w:hAnsi="Times New Roman"/>
+        </w:rPr>
+        <w:sym w:font="Symbol" w:char="F066"/>
+      </w:r>
+      <w:r>
+        <w:rPr>
+          <w:rFonts w:ascii="Times New Roman" w:hAnsi="Times New Roman"/>
+        </w:rPr>
+        <w:t>) = T(</w:t>
+      </w:r>
+      <w:r>
+        <w:rPr>
+          <w:rFonts w:ascii="Times New Roman" w:hAnsi="Times New Roman"/>
+        </w:rPr>
+        <w:sym w:font="Symbol" w:char="F066"/>
+      </w:r>
+      <w:r>
+        <w:rPr>
+          <w:rFonts w:ascii="Times New Roman" w:hAnsi="Times New Roman"/>
+        </w:rPr>
+        <w:t>=0) (cos</w:t>
+      </w:r>
+      <w:r>
+        <w:rPr>
+          <w:rFonts w:ascii="Times New Roman" w:hAnsi="Times New Roman"/>
+        </w:rPr>
+        <w:sym w:font="Symbol" w:char="F020"/>
+      </w:r>
+      <w:r>
+        <w:rPr>
+          <w:rFonts w:ascii="Times New Roman" w:hAnsi="Times New Roman"/>
+        </w:rPr>
+        <w:sym w:font="Symbol" w:char="F066"/>
+      </w:r>
+      <w:r>
+        <w:rPr>
+          <w:rFonts w:ascii="Times New Roman" w:hAnsi="Times New Roman"/>
+        </w:rPr>
+        <w:t>)</w:t>
+      </w:r>
+      <w:r>
+        <w:rPr>
+          <w:rFonts w:ascii="Times New Roman" w:hAnsi="Times New Roman"/>
+          <w:vertAlign w:val="superscript"/>
+        </w:rPr>
+        <w:t>XPC</w:t>
+      </w:r>
+      <w:r>
+        <w:rPr>
+          <w:rFonts w:ascii="Times New Roman" w:hAnsi="Times New Roman"/>
+        </w:rPr>
+        <w:t>.</w:t>
       </w:r>
     </w:p>
     <w:p>
@@ -18781,6 +18872,13 @@
         </w:rPr>
         <w:tab/>
       </w:r>
+      <w:r>
+        <w:rPr>
+          <w:rFonts w:ascii="Times New Roman" w:hAnsi="Times New Roman"/>
+        </w:rPr>
+        <w:tab/>
+        <w:t xml:space="preserve">  XPC</w:t>
+      </w:r>
     </w:p>
     <w:p>
       <w:pPr>
@@ -18805,6 +18903,99 @@
         </w:rPr>
         <w:t>Where NLONG is the number of longitudes that profile is held for, covering the longitudes 0 to NLONG*360/(NLONG+1). CLEN2 is the longitudinal correlation length (in degrees). Here X(I) is the scaling factor (held as logs) for longitude I.</w:t>
       </w:r>
+      <w:r>
+        <w:rPr>
+          <w:rFonts w:ascii="Times New Roman" w:hAnsi="Times New Roman"/>
+        </w:rPr>
+        <w:t xml:space="preserve"> </w:t>
+      </w:r>
+      <w:r>
+        <w:rPr>
+          <w:rFonts w:ascii="Times New Roman" w:hAnsi="Times New Roman"/>
+        </w:rPr>
+        <w:t xml:space="preserve">XPC is the coefficient of cos(latitude), i.e. </w:t>
+      </w:r>
+      <w:r>
+        <w:rPr>
+          <w:rFonts w:ascii="Times New Roman" w:hAnsi="Times New Roman"/>
+        </w:rPr>
+        <w:br/>
+      </w:r>
+      <w:bookmarkStart w:id="0" w:name="_GoBack"/>
+      <w:bookmarkEnd w:id="0"/>
+      <w:proofErr w:type="gramStart"/>
+      <w:r>
+        <w:rPr>
+          <w:rFonts w:ascii="Times New Roman" w:hAnsi="Times New Roman"/>
+        </w:rPr>
+        <w:t>T(</w:t>
+      </w:r>
+      <w:proofErr w:type="gramEnd"/>
+      <w:r>
+        <w:rPr>
+          <w:rFonts w:ascii="Times New Roman" w:hAnsi="Times New Roman"/>
+        </w:rPr>
+        <w:sym w:font="Symbol" w:char="F066"/>
+      </w:r>
+      <w:r>
+        <w:rPr>
+          <w:rFonts w:ascii="Times New Roman" w:hAnsi="Times New Roman"/>
+        </w:rPr>
+        <w:t>) = T(</w:t>
+      </w:r>
+      <w:r>
+        <w:rPr>
+          <w:rFonts w:ascii="Times New Roman" w:hAnsi="Times New Roman"/>
+        </w:rPr>
+        <w:sym w:font="Symbol" w:char="F066"/>
+      </w:r>
+      <w:r>
+        <w:rPr>
+          <w:rFonts w:ascii="Times New Roman" w:hAnsi="Times New Roman"/>
+        </w:rPr>
+        <w:t>=0) (cos</w:t>
+      </w:r>
+      <w:r>
+        <w:rPr>
+          <w:rFonts w:ascii="Times New Roman" w:hAnsi="Times New Roman"/>
+        </w:rPr>
+        <w:sym w:font="Symbol" w:char="F020"/>
+      </w:r>
+      <w:r>
+        <w:rPr>
+          <w:rFonts w:ascii="Times New Roman" w:hAnsi="Times New Roman"/>
+        </w:rPr>
+        <w:sym w:font="Symbol" w:char="F066"/>
+      </w:r>
+      <w:r>
+        <w:rPr>
+          <w:rFonts w:ascii="Times New Roman" w:hAnsi="Times New Roman"/>
+        </w:rPr>
+        <w:t>)</w:t>
+      </w:r>
+      <w:r>
+        <w:rPr>
+          <w:rFonts w:ascii="Times New Roman" w:hAnsi="Times New Roman"/>
+          <w:vertAlign w:val="superscript"/>
+        </w:rPr>
+        <w:t>XPC</w:t>
+      </w:r>
+      <w:r>
+        <w:rPr>
+          <w:rFonts w:ascii="Times New Roman" w:hAnsi="Times New Roman"/>
+        </w:rPr>
+        <w:t>.</w:t>
+      </w:r>
+    </w:p>
+    <w:p>
+      <w:pPr>
+        <w:pStyle w:val="ListParagraph"/>
+        <w:ind w:left="644"/>
+        <w:jc w:val="both"/>
+        <w:rPr>
+          <w:rFonts w:ascii="Times New Roman" w:hAnsi="Times New Roman"/>
+        </w:rPr>
+      </w:pPr>
     </w:p>
     <w:p>
       <w:pPr>
@@ -18923,25 +19114,16 @@
           <w:rFonts w:ascii="Times New Roman" w:hAnsi="Times New Roman"/>
           <w:color w:val="000000"/>
         </w:rPr>
-        <w:t>.</w:t>
-      </w:r>
-      <w:r>
-        <w:rPr>
-          <w:rFonts w:ascii="Times New Roman" w:hAnsi="Times New Roman"/>
-          <w:color w:val="000000"/>
-        </w:rPr>
-        <w:t xml:space="preserve"> Difference from Model 8 is that cloud density at pressures greater than the base pressure is set to drop exponentially with increasing pressure with a scale height of 1km, rather than just being set to zero. This makes it easier for NEMESIS to actually find an optimal value of the knee pressure.</w:t>
-      </w:r>
-    </w:p>
-    <w:p>
-      <w:pPr>
-        <w:jc w:val="both"/>
-        <w:rPr>
-          <w:rFonts w:ascii="Times New Roman" w:hAnsi="Times New Roman"/>
-        </w:rPr>
-      </w:pPr>
-      <w:bookmarkStart w:id="0" w:name="_GoBack"/>
-      <w:bookmarkEnd w:id="0"/>
+        <w:t>. Difference from Model 8 is that cloud density at pressures greater than the base pressure is set to drop exponentially with increasing pressure with a scale height of 1km, rather than just being set to zero. This makes it easier for NEMESIS to actually find an optimal value of the knee pressure.</w:t>
+      </w:r>
+    </w:p>
+    <w:p>
+      <w:pPr>
+        <w:jc w:val="both"/>
+        <w:rPr>
+          <w:rFonts w:ascii="Times New Roman" w:hAnsi="Times New Roman"/>
+        </w:rPr>
+      </w:pPr>
     </w:p>
     <w:p>
       <w:pPr>
@@ -19191,6 +19373,7 @@
         <w:rPr>
           <w:rFonts w:ascii="Times New Roman" w:hAnsi="Times New Roman"/>
         </w:rPr>
+        <w:lastRenderedPageBreak/>
         <w:t>This file contains specific run information and used to be read in from the standard input. The format is:</w:t>
       </w:r>
     </w:p>
@@ -19239,7 +19422,6 @@
         <w:rPr>
           <w:rFonts w:ascii="Times New Roman" w:hAnsi="Times New Roman"/>
         </w:rPr>
-        <w:lastRenderedPageBreak/>
         <w:t>WOFF</w:t>
       </w:r>
     </w:p>
@@ -19810,6 +19992,7 @@
         <w:rPr>
           <w:rFonts w:ascii="Times New Roman" w:hAnsi="Times New Roman"/>
         </w:rPr>
+        <w:lastRenderedPageBreak/>
         <w:t>NSPEC is the total number of retrievals to perform (for measurements contained in the &lt;runname.spx&gt; file. IOFF is the index of the first spectrum to fit. For example, the &lt;runname.spx&gt; file may contain two sets of observations and you only want to retrieve the second, in which case, IOFF = 2, and NSPEC = 1.</w:t>
       </w:r>
     </w:p>
@@ -20311,6 +20494,7 @@
           <w:rFonts w:ascii="Times New Roman" w:hAnsi="Times New Roman"/>
           <w:lang w:val="fr-CA"/>
         </w:rPr>
+        <w:lastRenderedPageBreak/>
         <w:t>FWHM, LATITUDE, LONGITUDE, NGEOM</w:t>
       </w:r>
     </w:p>
@@ -20370,7 +20554,6 @@
         <w:rPr>
           <w:rFonts w:ascii="Times New Roman" w:hAnsi="Times New Roman"/>
         </w:rPr>
-        <w:lastRenderedPageBreak/>
         <w:t>FLAT(</w:t>
       </w:r>
       <w:proofErr w:type="gramStart"/>
@@ -21017,6 +21200,7 @@
         <w:rPr>
           <w:rFonts w:ascii="Times New Roman" w:hAnsi="Times New Roman"/>
         </w:rPr>
+        <w:lastRenderedPageBreak/>
         <w:t xml:space="preserve">For each viewing geometry (NGEOM in total), the parameters NCONV and NAV are first read in. NCONV is the number of convolution wavenumbers/wavelengths in each spectrum, </w:t>
       </w:r>
       <w:r>
@@ -21030,14 +21214,7 @@
         <w:rPr>
           <w:rFonts w:ascii="Times New Roman" w:hAnsi="Times New Roman"/>
         </w:rPr>
-        <w:t xml:space="preserve">. NAV </w:t>
-      </w:r>
-      <w:r>
-        <w:rPr>
-          <w:rFonts w:ascii="Times New Roman" w:hAnsi="Times New Roman"/>
-        </w:rPr>
-        <w:lastRenderedPageBreak/>
-        <w:t xml:space="preserve">specifies how many individual spectra need to be calculated and averaged to simulate the measured field-of-view-averaged spectrum. The next NAV lines contain the integration point latitudes (FLAT), longitudes (FLON), viewing angles (SOL_ANG, EMISS_ANG, AZI_ANG) and weights (WGEOM). The angle definitions are outlined in Figure 1. Following this, there then follows the actual measured wavelengths/wavenumbers, spectrum and errors (all of length NCONV) which are read in and put in total measurement vector </w:t>
+        <w:t xml:space="preserve">. NAV specifies how many individual spectra need to be calculated and averaged to simulate the measured field-of-view-averaged spectrum. The next NAV lines contain the integration point latitudes (FLAT), longitudes (FLON), viewing angles (SOL_ANG, EMISS_ANG, AZI_ANG) and weights (WGEOM). The angle definitions are outlined in Figure 1. Following this, there then follows the actual measured wavelengths/wavenumbers, spectrum and errors (all of length NCONV) which are read in and put in total measurement vector </w:t>
       </w:r>
       <w:r>
         <w:rPr>
@@ -21513,6 +21690,7 @@
         <w:rPr>
           <w:rFonts w:ascii="Times New Roman" w:hAnsi="Times New Roman"/>
         </w:rPr>
+        <w:lastRenderedPageBreak/>
         <w:t xml:space="preserve"> Number of fourier </w:t>
       </w:r>
       <w:proofErr w:type="gramStart"/>
@@ -21597,7 +21775,6 @@
         <w:rPr>
           <w:rFonts w:ascii="Times New Roman" w:hAnsi="Times New Roman"/>
         </w:rPr>
-        <w:lastRenderedPageBreak/>
         <w:t xml:space="preserve"> Distance from Sun (AU</w:t>
       </w:r>
       <w:proofErr w:type="gramStart"/>
@@ -22278,7 +22455,6 @@
         <w:rPr>
           <w:rFonts w:ascii="Times New Roman" w:hAnsi="Times New Roman"/>
         </w:rPr>
-        <w:lastRenderedPageBreak/>
         <w:t xml:space="preserve">The solar/stellar spectral file format is as follows. The file </w:t>
       </w:r>
       <w:r>
@@ -23502,7 +23678,6 @@
         <w:rPr>
           <w:rFonts w:ascii="Times New Roman" w:hAnsi="Times New Roman"/>
         </w:rPr>
-        <w:lastRenderedPageBreak/>
         <w:t>This file (&lt;runname.rfl&gt;), if present, contains the following lines:</w:t>
       </w:r>
     </w:p>
@@ -24568,7 +24743,16 @@
           <w:szCs w:val="24"/>
           <w:lang w:val="en-US"/>
         </w:rPr>
-        <w:t>This file allows a Nemesis retrieval to be speeded up by giving each wavelength in a spectrum a ‘ranking’ (IRANK), and thereby allowing Nemesis to only retrieve a select sample of wavelengths in the first few iterations before moving on to the full wavelength grid. The procedure is as follows:</w:t>
+        <w:t xml:space="preserve">This file allows a Nemesis retrieval to be speeded up by giving each wavelength in a </w:t>
+      </w:r>
+      <w:r>
+        <w:rPr>
+          <w:rFonts w:ascii="Times New Roman" w:hAnsi="Times New Roman"/>
+          <w:szCs w:val="24"/>
+          <w:lang w:val="en-US"/>
+        </w:rPr>
+        <w:lastRenderedPageBreak/>
+        <w:t>spectrum a ‘ranking’ (IRANK), and thereby allowing Nemesis to only retrieve a select sample of wavelengths in the first few iterations before moving on to the full wavelength grid. The procedure is as follows:</w:t>
       </w:r>
     </w:p>
     <w:p>
@@ -24595,7 +24779,6 @@
           <w:szCs w:val="24"/>
           <w:lang w:val="en-US"/>
         </w:rPr>
-        <w:lastRenderedPageBreak/>
         <w:t xml:space="preserve">In ITER=0, </w:t>
       </w:r>
       <w:r>
@@ -25538,6 +25721,7 @@
         <w:rPr>
           <w:rFonts w:ascii="Times New Roman" w:hAnsi="Times New Roman"/>
         </w:rPr>
+        <w:lastRenderedPageBreak/>
         <w:t>The contents of the .inp file are now read through a Fortran input file rather than from the standard input.</w:t>
       </w:r>
     </w:p>
@@ -25556,7 +25740,6 @@
         <w:rPr>
           <w:rFonts w:ascii="Times New Roman" w:hAnsi="Times New Roman"/>
         </w:rPr>
-        <w:lastRenderedPageBreak/>
         <w:t xml:space="preserve">Under </w:t>
       </w:r>
       <w:r>
@@ -26147,7 +26330,15 @@
           <w:rFonts w:ascii="Times New Roman" w:hAnsi="Times New Roman"/>
           <w:u w:val="single"/>
         </w:rPr>
-        <w:t>NB VREL will automatically be used to extend the wavenumber range defined by VMIN, VMAX. There is no need to pre-add/subtract VREL to the requested wavenumber range.</w:t>
+        <w:t xml:space="preserve">NB VREL will automatically </w:t>
+      </w:r>
+      <w:r>
+        <w:rPr>
+          <w:rFonts w:ascii="Times New Roman" w:hAnsi="Times New Roman"/>
+          <w:u w:val="single"/>
+        </w:rPr>
+        <w:lastRenderedPageBreak/>
+        <w:t>be used to extend the wavenumber range defined by VMIN, VMAX. There is no need to pre-add/subtract VREL to the requested wavenumber range.</w:t>
       </w:r>
     </w:p>
     <w:p>
@@ -26166,7 +26357,6 @@
         <w:rPr>
           <w:rFonts w:ascii="Times New Roman" w:hAnsi="Times New Roman"/>
         </w:rPr>
-        <w:lastRenderedPageBreak/>
         <w:t>A &lt;runname</w:t>
       </w:r>
       <w:r>
@@ -26988,7 +27178,14 @@
         <w:rPr>
           <w:rFonts w:ascii="Times New Roman" w:hAnsi="Times New Roman"/>
         </w:rPr>
-        <w:t>and is designed to be general purpose and extendable. Future upgrades that are under consideration and may/may not be implemented in the near future are:</w:t>
+        <w:t xml:space="preserve">and is designed to be general purpose and </w:t>
+      </w:r>
+      <w:r>
+        <w:rPr>
+          <w:rFonts w:ascii="Times New Roman" w:hAnsi="Times New Roman"/>
+        </w:rPr>
+        <w:lastRenderedPageBreak/>
+        <w:t>extendable. Future upgrades that are under consideration and may/may not be implemented in the near future are:</w:t>
       </w:r>
     </w:p>
     <w:p>
@@ -27448,6 +27645,7 @@
         <w:rPr>
           <w:rFonts w:ascii="Times New Roman" w:hAnsi="Times New Roman"/>
         </w:rPr>
+        <w:lastRenderedPageBreak/>
         <w:t>For a single l</w:t>
       </w:r>
       <w:r>
@@ -28157,7 +28355,14 @@
         <w:rPr>
           <w:rFonts w:ascii="Times New Roman" w:hAnsi="Times New Roman"/>
         </w:rPr>
-        <w:t>The same inputs are always required even when they’re not actually necessary! Hence, you need to provide a number for scloudNNwave and surface temperature even for calculations where these numbers are irrelevant. The basic advantage of CIRSdrv_wave is that it can run on ANY .pat file and so can test situations outside of the usual Nemesis-like calculations. For example, you can use it to calculate transmission weighting functions. The output of CIRSdrv_wave is an ASCII file containing the computed spectra for each path defined in the .pat file. Two spectra are output per path, one which is the raw spectrum calculated at the k-table wavelengths/wavenumbers spanning the requested range and the second is this spectrum convolved with a box of width FWHM (defined in the .pat file) and output at the wavelengths/wavenumbers specified in the .pat file.</w:t>
+        <w:t xml:space="preserve">The same inputs are always required even when they’re not actually necessary! Hence, you need to provide a number for scloudNNwave and surface temperature even for calculations where these numbers are irrelevant. The basic advantage of CIRSdrv_wave is that it can run on ANY .pat file and so can test situations outside of the usual Nemesis-like calculations. For example, you can use it to calculate transmission weighting functions. The output of CIRSdrv_wave is an ASCII file containing the computed spectra for each path defined in the .pat file. Two spectra are output per path, one which is the raw spectrum calculated at the k-table wavelengths/wavenumbers spanning the requested range and the second is this </w:t>
+      </w:r>
+      <w:r>
+        <w:rPr>
+          <w:rFonts w:ascii="Times New Roman" w:hAnsi="Times New Roman"/>
+        </w:rPr>
+        <w:lastRenderedPageBreak/>
+        <w:t>spectrum convolved with a box of width FWHM (defined in the .pat file) and output at the wavelengths/wavenumbers specified in the .pat file.</w:t>
       </w:r>
     </w:p>
     <w:p>
@@ -28211,7 +28416,6 @@
           <w:rFonts w:ascii="Times New Roman" w:hAnsi="Times New Roman"/>
           <w:u w:val="single"/>
         </w:rPr>
-        <w:lastRenderedPageBreak/>
         <w:t>Lbldrv_wave</w:t>
       </w:r>
       <w:r>
@@ -28817,7 +29021,7 @@
             <v:path o:extrusionok="f" gradientshapeok="t" o:connecttype="rect"/>
             <o:lock v:ext="edit" aspectratio="t"/>
           </v:shapetype>
-          <v:shape id="_x0000_i1038" type="#_x0000_t75" alt="" style="width:282.95pt;height:21.55pt;mso-width-percent:0;mso-height-percent:0;mso-width-percent:0;mso-height-percent:0" fillcolor="window">
+          <v:shape id="_x0000_i1038" type="#_x0000_t75" alt="" style="width:282.95pt;height:21.6pt;mso-width-percent:0;mso-height-percent:0;mso-width-percent:0;mso-height-percent:0" fillcolor="window">
             <v:imagedata r:id="rId15" o:title=""/>
           </v:shape>
         </w:pict>
@@ -28993,7 +29197,7 @@
           <w:position w:val="-18"/>
         </w:rPr>
         <w:pict>
-          <v:shape id="_x0000_i1037" type="#_x0000_t75" alt="" style="width:4in;height:27.05pt;mso-width-percent:0;mso-height-percent:0;mso-width-percent:0;mso-height-percent:0" fillcolor="window">
+          <v:shape id="_x0000_i1037" type="#_x0000_t75" alt="" style="width:4in;height:26.65pt;mso-width-percent:0;mso-height-percent:0;mso-width-percent:0;mso-height-percent:0" fillcolor="window">
             <v:imagedata r:id="rId16" o:title=""/>
           </v:shape>
         </w:pict>
@@ -29026,7 +29230,7 @@
           <w:position w:val="-12"/>
         </w:rPr>
         <w:pict>
-          <v:shape id="_x0000_i1036" type="#_x0000_t75" alt="" style="width:12.4pt;height:20.2pt;mso-width-percent:0;mso-height-percent:0;mso-width-percent:0;mso-height-percent:0">
+          <v:shape id="_x0000_i1036" type="#_x0000_t75" alt="" style="width:12.25pt;height:20.15pt;mso-width-percent:0;mso-height-percent:0;mso-width-percent:0;mso-height-percent:0">
             <v:imagedata r:id="rId17" o:title=""/>
           </v:shape>
         </w:pict>
@@ -29177,7 +29381,7 @@
           <w:position w:val="-16"/>
         </w:rPr>
         <w:pict>
-          <v:shape id="_x0000_i1035" type="#_x0000_t75" alt="" style="width:99.05pt;height:21.55pt;mso-width-percent:0;mso-height-percent:0;mso-width-percent:0;mso-height-percent:0">
+          <v:shape id="_x0000_i1035" type="#_x0000_t75" alt="" style="width:98.65pt;height:21.6pt;mso-width-percent:0;mso-height-percent:0;mso-width-percent:0;mso-height-percent:0">
             <v:imagedata r:id="rId18" o:title=""/>
           </v:shape>
         </w:pict>
@@ -29278,7 +29482,7 @@
           <w:position w:val="-16"/>
         </w:rPr>
         <w:pict>
-          <v:shape id="_x0000_i1034" type="#_x0000_t75" alt="" style="width:242.6pt;height:21.55pt;mso-width-percent:0;mso-height-percent:0;mso-width-percent:0;mso-height-percent:0" fillcolor="window">
+          <v:shape id="_x0000_i1034" type="#_x0000_t75" alt="" style="width:242.65pt;height:21.6pt;mso-width-percent:0;mso-height-percent:0;mso-width-percent:0;mso-height-percent:0" fillcolor="window">
             <v:imagedata r:id="rId19" o:title=""/>
           </v:shape>
         </w:pict>
@@ -29351,7 +29555,7 @@
           <w:position w:val="-16"/>
         </w:rPr>
         <w:pict>
-          <v:shape id="_x0000_i1033" type="#_x0000_t75" alt="" style="width:195.8pt;height:21.55pt;mso-width-percent:0;mso-height-percent:0;mso-width-percent:0;mso-height-percent:0" fillcolor="window">
+          <v:shape id="_x0000_i1033" type="#_x0000_t75" alt="" style="width:195.85pt;height:21.6pt;mso-width-percent:0;mso-height-percent:0;mso-width-percent:0;mso-height-percent:0" fillcolor="window">
             <v:imagedata r:id="rId20" o:title=""/>
           </v:shape>
         </w:pict>
@@ -29389,7 +29593,7 @@
           <w:position w:val="-12"/>
         </w:rPr>
         <w:pict>
-          <v:shape id="_x0000_i1032" type="#_x0000_t75" alt="" style="width:45.85pt;height:17.9pt;mso-width-percent:0;mso-height-percent:0;mso-width-percent:0;mso-height-percent:0" fillcolor="window">
+          <v:shape id="_x0000_i1032" type="#_x0000_t75" alt="" style="width:46.1pt;height:18pt;mso-width-percent:0;mso-height-percent:0;mso-width-percent:0;mso-height-percent:0" fillcolor="window">
             <v:imagedata r:id="rId21" o:title=""/>
           </v:shape>
         </w:pict>
@@ -29463,7 +29667,7 @@
           <w:position w:val="-12"/>
         </w:rPr>
         <w:pict>
-          <v:shape id="_x0000_i1031" type="#_x0000_t75" alt="" style="width:45.85pt;height:17.9pt;mso-width-percent:0;mso-height-percent:0;mso-width-percent:0;mso-height-percent:0" fillcolor="window">
+          <v:shape id="_x0000_i1031" type="#_x0000_t75" alt="" style="width:46.1pt;height:18pt;mso-width-percent:0;mso-height-percent:0;mso-width-percent:0;mso-height-percent:0" fillcolor="window">
             <v:imagedata r:id="rId21" o:title=""/>
           </v:shape>
         </w:pict>
@@ -29925,7 +30129,7 @@
           <w:position w:val="-16"/>
         </w:rPr>
         <w:pict>
-          <v:shape id="_x0000_i1030" type="#_x0000_t75" alt="" style="width:282.95pt;height:21.55pt;mso-width-percent:0;mso-height-percent:0;mso-width-percent:0;mso-height-percent:0" fillcolor="window">
+          <v:shape id="_x0000_i1030" type="#_x0000_t75" alt="" style="width:282.95pt;height:21.6pt;mso-width-percent:0;mso-height-percent:0;mso-width-percent:0;mso-height-percent:0" fillcolor="window">
             <v:imagedata r:id="rId15" o:title=""/>
           </v:shape>
         </w:pict>
@@ -29964,7 +30168,7 @@
           <w:position w:val="-14"/>
         </w:rPr>
         <w:pict>
-          <v:shape id="_x0000_i1029" type="#_x0000_t75" alt="" style="width:187.55pt;height:20.2pt;mso-width-percent:0;mso-height-percent:0;mso-width-percent:0;mso-height-percent:0" fillcolor="window">
+          <v:shape id="_x0000_i1029" type="#_x0000_t75" alt="" style="width:187.9pt;height:20.15pt;mso-width-percent:0;mso-height-percent:0;mso-width-percent:0;mso-height-percent:0" fillcolor="window">
             <v:imagedata r:id="rId22" o:title=""/>
           </v:shape>
         </w:pict>
@@ -30041,7 +30245,7 @@
           <w:position w:val="-12"/>
         </w:rPr>
         <w:pict>
-          <v:shape id="_x0000_i1028" type="#_x0000_t75" alt="" style="width:30.25pt;height:17.9pt;mso-width-percent:0;mso-height-percent:0;mso-width-percent:0;mso-height-percent:0" fillcolor="window">
+          <v:shape id="_x0000_i1028" type="#_x0000_t75" alt="" style="width:30.25pt;height:18pt;mso-width-percent:0;mso-height-percent:0;mso-width-percent:0;mso-height-percent:0" fillcolor="window">
             <v:imagedata r:id="rId23" o:title=""/>
           </v:shape>
         </w:pict>
@@ -30069,7 +30273,7 @@
           <w:position w:val="-16"/>
         </w:rPr>
         <w:pict>
-          <v:shape id="_x0000_i1027" type="#_x0000_t75" alt="" style="width:139.4pt;height:21.55pt;mso-width-percent:0;mso-height-percent:0;mso-width-percent:0;mso-height-percent:0" fillcolor="window">
+          <v:shape id="_x0000_i1027" type="#_x0000_t75" alt="" style="width:138.95pt;height:21.6pt;mso-width-percent:0;mso-height-percent:0;mso-width-percent:0;mso-height-percent:0" fillcolor="window">
             <v:imagedata r:id="rId24" o:title=""/>
           </v:shape>
         </w:pict>
@@ -30114,7 +30318,7 @@
           <w:position w:val="-16"/>
         </w:rPr>
         <w:pict>
-          <v:shape id="_x0000_i1026" type="#_x0000_t75" alt="" style="width:148.6pt;height:21.55pt;mso-width-percent:0;mso-height-percent:0;mso-width-percent:0;mso-height-percent:0" fillcolor="window">
+          <v:shape id="_x0000_i1026" type="#_x0000_t75" alt="" style="width:149.05pt;height:21.6pt;mso-width-percent:0;mso-height-percent:0;mso-width-percent:0;mso-height-percent:0" fillcolor="window">
             <v:imagedata r:id="rId25" o:title=""/>
           </v:shape>
         </w:pict>
@@ -30152,7 +30356,7 @@
           <w:position w:val="-12"/>
         </w:rPr>
         <w:pict>
-          <v:shape id="_x0000_i1025" type="#_x0000_t75" alt="" style="width:17.9pt;height:17.9pt;mso-width-percent:0;mso-height-percent:0;mso-width-percent:0;mso-height-percent:0" fillcolor="window">
+          <v:shape id="_x0000_i1025" type="#_x0000_t75" alt="" style="width:18pt;height:18pt;mso-width-percent:0;mso-height-percent:0;mso-width-percent:0;mso-height-percent:0" fillcolor="window">
             <v:imagedata r:id="rId26" o:title=""/>
           </v:shape>
         </w:pict>
@@ -35261,6 +35465,14 @@
 </file>
 
 <file path=customXml/itemProps1.xml><?xml version="1.0" encoding="utf-8"?>
+<ds:datastoreItem xmlns:ds="http://schemas.openxmlformats.org/officeDocument/2006/customXml" ds:itemID="{A51091AF-7D08-8D42-A2B5-9400A630CFF1}">
+  <ds:schemaRefs>
+    <ds:schemaRef ds:uri="http://schemas.openxmlformats.org/officeDocument/2006/bibliography"/>
+  </ds:schemaRefs>
+</ds:datastoreItem>
+</file>
+
+<file path=customXml/itemProps2.xml><?xml version="1.0" encoding="utf-8"?>
 <ds:datastoreItem xmlns:ds="http://schemas.openxmlformats.org/officeDocument/2006/customXml" ds:itemID="{ED40320C-0972-BD4E-BBB1-48B48C0DA067}">
   <ds:schemaRefs>
     <ds:schemaRef ds:uri="http://schemas.openxmlformats.org/officeDocument/2006/bibliography"/>
@@ -35268,16 +35480,8 @@
 </ds:datastoreItem>
 </file>
 
-<file path=customXml/itemProps2.xml><?xml version="1.0" encoding="utf-8"?>
-<ds:datastoreItem xmlns:ds="http://schemas.openxmlformats.org/officeDocument/2006/customXml" ds:itemID="{A51091AF-7D08-8D42-A2B5-9400A630CFF1}">
-  <ds:schemaRefs>
-    <ds:schemaRef ds:uri="http://schemas.openxmlformats.org/officeDocument/2006/bibliography"/>
-  </ds:schemaRefs>
-</ds:datastoreItem>
-</file>
-
 <file path=customXml/itemProps3.xml><?xml version="1.0" encoding="utf-8"?>
-<ds:datastoreItem xmlns:ds="http://schemas.openxmlformats.org/officeDocument/2006/customXml" ds:itemID="{DEF89A0B-3F47-A142-895D-21E0A7595730}">
+<ds:datastoreItem xmlns:ds="http://schemas.openxmlformats.org/officeDocument/2006/customXml" ds:itemID="{278D8CBE-378B-B74E-9BF6-9002021758C4}">
   <ds:schemaRefs>
     <ds:schemaRef ds:uri="http://schemas.openxmlformats.org/officeDocument/2006/bibliography"/>
   </ds:schemaRefs>

</xml_diff>

<commit_message>
Updated for new model descriptions.
</commit_message>
<xml_diff>
--- a/manuals/Nemesis_B2.docx
+++ b/manuals/Nemesis_B2.docx
@@ -17195,9 +17195,6 @@
           <w:ilvl w:val="0"/>
           <w:numId w:val="18"/>
         </w:numPr>
-        <w:tabs>
-          <w:tab w:val="clear" w:pos="644"/>
-        </w:tabs>
         <w:ind w:left="709" w:hanging="425"/>
         <w:jc w:val="both"/>
         <w:rPr>
@@ -17217,9 +17214,6 @@
           <w:ilvl w:val="0"/>
           <w:numId w:val="18"/>
         </w:numPr>
-        <w:tabs>
-          <w:tab w:val="clear" w:pos="644"/>
-        </w:tabs>
         <w:ind w:left="709" w:hanging="425"/>
         <w:jc w:val="both"/>
         <w:rPr>
@@ -17308,9 +17302,6 @@
           <w:ilvl w:val="0"/>
           <w:numId w:val="18"/>
         </w:numPr>
-        <w:tabs>
-          <w:tab w:val="clear" w:pos="644"/>
-        </w:tabs>
         <w:ind w:left="709" w:hanging="425"/>
         <w:jc w:val="both"/>
         <w:rPr>
@@ -17330,9 +17321,6 @@
           <w:ilvl w:val="0"/>
           <w:numId w:val="18"/>
         </w:numPr>
-        <w:tabs>
-          <w:tab w:val="clear" w:pos="644"/>
-        </w:tabs>
         <w:ind w:left="709" w:hanging="425"/>
         <w:jc w:val="both"/>
         <w:rPr>
@@ -17470,9 +17458,6 @@
           <w:ilvl w:val="0"/>
           <w:numId w:val="18"/>
         </w:numPr>
-        <w:tabs>
-          <w:tab w:val="clear" w:pos="644"/>
-        </w:tabs>
         <w:ind w:left="709" w:hanging="425"/>
         <w:jc w:val="both"/>
         <w:rPr>
@@ -17604,8 +17589,6 @@
         </w:rPr>
         <w:t xml:space="preserve">parameters </w:t>
       </w:r>
-      <w:bookmarkStart w:id="0" w:name="_GoBack"/>
-      <w:bookmarkEnd w:id="0"/>
       <w:r>
         <w:rPr>
           <w:rFonts w:ascii="Times New Roman" w:hAnsi="Times New Roman"/>
@@ -17627,9 +17610,6 @@
           <w:ilvl w:val="0"/>
           <w:numId w:val="18"/>
         </w:numPr>
-        <w:tabs>
-          <w:tab w:val="clear" w:pos="644"/>
-        </w:tabs>
         <w:ind w:left="709" w:hanging="425"/>
         <w:jc w:val="both"/>
         <w:rPr>
@@ -17681,9 +17661,6 @@
           <w:ilvl w:val="0"/>
           <w:numId w:val="18"/>
         </w:numPr>
-        <w:tabs>
-          <w:tab w:val="clear" w:pos="644"/>
-        </w:tabs>
         <w:ind w:left="709" w:hanging="425"/>
         <w:jc w:val="both"/>
         <w:rPr>
@@ -17770,9 +17747,6 @@
           <w:ilvl w:val="0"/>
           <w:numId w:val="18"/>
         </w:numPr>
-        <w:tabs>
-          <w:tab w:val="clear" w:pos="644"/>
-        </w:tabs>
         <w:ind w:left="709" w:hanging="425"/>
         <w:jc w:val="both"/>
         <w:rPr>
@@ -17896,9 +17870,6 @@
           <w:ilvl w:val="0"/>
           <w:numId w:val="18"/>
         </w:numPr>
-        <w:tabs>
-          <w:tab w:val="clear" w:pos="644"/>
-        </w:tabs>
         <w:ind w:left="709" w:hanging="425"/>
         <w:jc w:val="both"/>
         <w:rPr>
@@ -18036,9 +18007,6 @@
           <w:ilvl w:val="0"/>
           <w:numId w:val="18"/>
         </w:numPr>
-        <w:tabs>
-          <w:tab w:val="clear" w:pos="644"/>
-        </w:tabs>
         <w:ind w:left="709" w:hanging="425"/>
         <w:jc w:val="both"/>
         <w:rPr>
@@ -18134,9 +18102,6 @@
           <w:ilvl w:val="0"/>
           <w:numId w:val="18"/>
         </w:numPr>
-        <w:tabs>
-          <w:tab w:val="clear" w:pos="644"/>
-        </w:tabs>
         <w:ind w:left="709" w:hanging="425"/>
         <w:jc w:val="both"/>
         <w:rPr>
@@ -18233,9 +18198,6 @@
           <w:ilvl w:val="0"/>
           <w:numId w:val="18"/>
         </w:numPr>
-        <w:tabs>
-          <w:tab w:val="clear" w:pos="644"/>
-        </w:tabs>
         <w:ind w:left="709" w:hanging="425"/>
         <w:jc w:val="both"/>
         <w:rPr>
@@ -18380,9 +18342,6 @@
           <w:ilvl w:val="0"/>
           <w:numId w:val="18"/>
         </w:numPr>
-        <w:tabs>
-          <w:tab w:val="clear" w:pos="644"/>
-        </w:tabs>
         <w:ind w:left="709" w:hanging="425"/>
         <w:jc w:val="both"/>
         <w:rPr>
@@ -18403,9 +18362,6 @@
           <w:ilvl w:val="0"/>
           <w:numId w:val="18"/>
         </w:numPr>
-        <w:tabs>
-          <w:tab w:val="clear" w:pos="644"/>
-        </w:tabs>
         <w:ind w:left="709" w:hanging="425"/>
         <w:jc w:val="both"/>
         <w:rPr>
@@ -18426,9 +18382,6 @@
           <w:ilvl w:val="0"/>
           <w:numId w:val="18"/>
         </w:numPr>
-        <w:tabs>
-          <w:tab w:val="clear" w:pos="644"/>
-        </w:tabs>
         <w:ind w:left="709" w:hanging="425"/>
         <w:jc w:val="both"/>
         <w:rPr>
@@ -19218,7 +19171,6 @@
           <w:numId w:val="18"/>
         </w:numPr>
         <w:tabs>
-          <w:tab w:val="clear" w:pos="644"/>
           <w:tab w:val="num" w:pos="851"/>
         </w:tabs>
         <w:ind w:left="709" w:hanging="425"/>
@@ -19446,7 +19398,6 @@
           <w:numId w:val="18"/>
         </w:numPr>
         <w:tabs>
-          <w:tab w:val="clear" w:pos="644"/>
           <w:tab w:val="num" w:pos="851"/>
         </w:tabs>
         <w:ind w:left="709" w:hanging="425"/>
@@ -19576,7 +19527,6 @@
           <w:numId w:val="18"/>
         </w:numPr>
         <w:tabs>
-          <w:tab w:val="clear" w:pos="644"/>
           <w:tab w:val="num" w:pos="851"/>
         </w:tabs>
         <w:ind w:left="709" w:hanging="425"/>
@@ -21551,20 +21501,25 @@
         <w:rPr>
           <w:rFonts w:ascii="Times New Roman" w:hAnsi="Times New Roman"/>
         </w:rPr>
-        <w:t>profile is held for, covering the longitudes 0 to NLONG*360/(NLONG+1). CLEN1 is the vertical correlation length (in units of log(pressure)), while CLEN2 is the longitudinal correlation length (in degrees).</w:t>
-      </w:r>
-      <w:r>
-        <w:rPr>
-          <w:rFonts w:ascii="Times New Roman" w:hAnsi="Times New Roman"/>
-        </w:rPr>
-        <w:t xml:space="preserve"> XPC is the coefficient of cos(latitude), </w:t>
-      </w:r>
-      <w:r>
-        <w:rPr>
-          <w:rFonts w:ascii="Times New Roman" w:hAnsi="Times New Roman"/>
-        </w:rPr>
-        <w:br/>
-        <w:t xml:space="preserve">i.e. </w:t>
+        <w:t>profile is held for, covering the longitudes 0 to NLONG*360/(NLONG+1)</w:t>
+      </w:r>
+      <w:r>
+        <w:rPr>
+          <w:rFonts w:ascii="Times New Roman" w:hAnsi="Times New Roman"/>
+        </w:rPr>
+        <w:t xml:space="preserve"> and N is the number of vertical levels</w:t>
+      </w:r>
+      <w:r>
+        <w:rPr>
+          <w:rFonts w:ascii="Times New Roman" w:hAnsi="Times New Roman"/>
+        </w:rPr>
+        <w:t>. CLEN1 is the vertical correlation length (in units of log(pressure)), while CLEN2 is the longitudinal correlation length (in degrees).</w:t>
+      </w:r>
+      <w:r>
+        <w:rPr>
+          <w:rFonts w:ascii="Times New Roman" w:hAnsi="Times New Roman"/>
+        </w:rPr>
+        <w:t xml:space="preserve"> XPC is the coefficient of cos(latitude), i.e. </w:t>
       </w:r>
       <w:proofErr w:type="gramStart"/>
       <w:r>
@@ -21935,133 +21890,1400 @@
           <w:ilvl w:val="0"/>
           <w:numId w:val="18"/>
         </w:numPr>
+        <w:ind w:left="709" w:hanging="425"/>
+        <w:jc w:val="both"/>
+        <w:rPr>
+          <w:rFonts w:ascii="Times New Roman" w:hAnsi="Times New Roman"/>
+        </w:rPr>
+      </w:pPr>
+      <w:r>
+        <w:rPr>
+          <w:rFonts w:ascii="Times New Roman" w:hAnsi="Times New Roman"/>
+          <w:color w:val="000000"/>
+        </w:rPr>
+        <w:t>Similar to model 8 in that p</w:t>
+      </w:r>
+      <w:r>
+        <w:rPr>
+          <w:rFonts w:ascii="Times New Roman" w:hAnsi="Times New Roman"/>
+          <w:color w:val="000000"/>
+        </w:rPr>
+        <w:t>rofile</w:t>
+      </w:r>
+      <w:r>
+        <w:rPr>
+          <w:rFonts w:ascii="Times New Roman" w:hAnsi="Times New Roman"/>
+          <w:color w:val="000000"/>
+        </w:rPr>
+        <w:t xml:space="preserve"> is a cloud profile represented by a variable base </w:t>
+      </w:r>
+      <w:r>
+        <w:rPr>
+          <w:rFonts w:ascii="Times New Roman" w:hAnsi="Times New Roman"/>
+          <w:color w:val="000000"/>
+          <w:u w:val="single"/>
+        </w:rPr>
+        <w:t>pressure</w:t>
+      </w:r>
+      <w:r>
+        <w:rPr>
+          <w:rFonts w:ascii="Times New Roman" w:hAnsi="Times New Roman"/>
+          <w:color w:val="000000"/>
+        </w:rPr>
+        <w:t xml:space="preserve">, specific density at the level and </w:t>
+      </w:r>
+      <w:r>
+        <w:rPr>
+          <w:rFonts w:ascii="Times New Roman" w:hAnsi="Times New Roman"/>
+          <w:color w:val="000000"/>
+        </w:rPr>
+        <w:t>fractional scale height. The next line of the .</w:t>
+      </w:r>
+      <w:proofErr w:type="spellStart"/>
+      <w:r>
+        <w:rPr>
+          <w:rFonts w:ascii="Times New Roman" w:hAnsi="Times New Roman"/>
+          <w:color w:val="000000"/>
+        </w:rPr>
+        <w:t>apr</w:t>
+      </w:r>
+      <w:proofErr w:type="spellEnd"/>
+      <w:r>
+        <w:rPr>
+          <w:rFonts w:ascii="Times New Roman" w:hAnsi="Times New Roman"/>
+          <w:color w:val="000000"/>
+        </w:rPr>
+        <w:t xml:space="preserve"> file then contains the </w:t>
+      </w:r>
+      <w:r>
+        <w:rPr>
+          <w:rFonts w:ascii="Times New Roman" w:hAnsi="Times New Roman"/>
+          <w:i/>
+          <w:color w:val="000000"/>
+        </w:rPr>
+        <w:t>a priori</w:t>
+      </w:r>
+      <w:r>
+        <w:rPr>
+          <w:rFonts w:ascii="Times New Roman" w:hAnsi="Times New Roman"/>
+          <w:color w:val="000000"/>
+        </w:rPr>
+        <w:t xml:space="preserve"> base pressure, </w:t>
+      </w:r>
+      <w:r>
+        <w:rPr>
+          <w:rFonts w:ascii="Times New Roman" w:hAnsi="Times New Roman"/>
+          <w:color w:val="000000"/>
+        </w:rPr>
+        <w:t xml:space="preserve">followed by the </w:t>
+      </w:r>
+      <w:r>
+        <w:rPr>
+          <w:rFonts w:ascii="Times New Roman" w:hAnsi="Times New Roman"/>
+          <w:i/>
+          <w:color w:val="000000"/>
+        </w:rPr>
+        <w:t>a priori</w:t>
+      </w:r>
+      <w:r>
+        <w:rPr>
+          <w:rFonts w:ascii="Times New Roman" w:hAnsi="Times New Roman"/>
+          <w:color w:val="000000"/>
+        </w:rPr>
+        <w:t xml:space="preserve"> abundance</w:t>
+      </w:r>
+      <w:r>
+        <w:rPr>
+          <w:rFonts w:ascii="Times New Roman" w:hAnsi="Times New Roman"/>
+          <w:color w:val="000000"/>
+        </w:rPr>
+        <w:t xml:space="preserve"> and fractional scale height values together with their estimated errors. All quantities are taken as logs so negative fractional scale heights are not allowed</w:t>
+      </w:r>
+      <w:r>
+        <w:rPr>
+          <w:rFonts w:ascii="Times New Roman" w:hAnsi="Times New Roman"/>
+          <w:color w:val="000000"/>
+        </w:rPr>
+        <w:t>. Difference from Model 8 is that cloud density at pressures greater than the base pressure is set to drop exponentially with increasing pressure with a scale height of 1km, rather than just being set to zero. This makes it easier for NEMESIS to actually find an optimal value of the knee pressure.</w:t>
+      </w:r>
+    </w:p>
+    <w:p>
+      <w:pPr>
+        <w:pStyle w:val="ListParagraph"/>
+        <w:numPr>
+          <w:ilvl w:val="0"/>
+          <w:numId w:val="18"/>
+        </w:numPr>
+        <w:spacing w:before="120"/>
+        <w:ind w:left="641" w:hanging="357"/>
+        <w:jc w:val="both"/>
+        <w:rPr>
+          <w:rFonts w:ascii="Times New Roman" w:hAnsi="Times New Roman"/>
+        </w:rPr>
+      </w:pPr>
+      <w:r>
+        <w:rPr>
+          <w:rFonts w:ascii="Times New Roman" w:hAnsi="Times New Roman"/>
+        </w:rPr>
+        <w:t xml:space="preserve">Profile is defined at multiple longitudes and assumed to tend to a constant mean value at north and south pole. </w:t>
+      </w:r>
+      <w:r>
+        <w:rPr>
+          <w:rFonts w:ascii="Times New Roman" w:hAnsi="Times New Roman"/>
+        </w:rPr>
+        <w:t>T</w:t>
+      </w:r>
+      <w:r>
+        <w:rPr>
+          <w:rFonts w:ascii="Times New Roman" w:hAnsi="Times New Roman"/>
+        </w:rPr>
+        <w:t>he</w:t>
+      </w:r>
+      <w:r>
+        <w:rPr>
+          <w:rFonts w:ascii="Times New Roman" w:hAnsi="Times New Roman"/>
+        </w:rPr>
+        <w:t xml:space="preserve"> filename </w:t>
+      </w:r>
+      <w:r>
+        <w:rPr>
+          <w:rFonts w:ascii="Times New Roman" w:hAnsi="Times New Roman"/>
+        </w:rPr>
+        <w:t xml:space="preserve">that this model points to </w:t>
+      </w:r>
+      <w:r>
+        <w:rPr>
+          <w:rFonts w:ascii="Times New Roman" w:hAnsi="Times New Roman"/>
+        </w:rPr>
+        <w:t>has the following format:</w:t>
+      </w:r>
+    </w:p>
+    <w:p>
+      <w:pPr>
+        <w:pStyle w:val="ListParagraph"/>
+        <w:ind w:left="644"/>
+        <w:jc w:val="both"/>
+        <w:rPr>
+          <w:rFonts w:ascii="Times New Roman" w:hAnsi="Times New Roman"/>
+        </w:rPr>
+      </w:pPr>
+    </w:p>
+    <w:p>
+      <w:pPr>
+        <w:ind w:left="709" w:hanging="65"/>
+        <w:jc w:val="both"/>
+        <w:rPr>
+          <w:rFonts w:ascii="Times New Roman" w:hAnsi="Times New Roman"/>
+        </w:rPr>
+      </w:pPr>
+      <w:r>
+        <w:rPr>
+          <w:rFonts w:ascii="Times New Roman" w:hAnsi="Times New Roman"/>
+        </w:rPr>
+        <w:t xml:space="preserve">NLONG </w:t>
+      </w:r>
+      <w:r>
+        <w:rPr>
+          <w:rFonts w:ascii="Times New Roman" w:hAnsi="Times New Roman"/>
+        </w:rPr>
+        <w:tab/>
+        <w:t>N</w:t>
+      </w:r>
+      <w:r>
+        <w:rPr>
+          <w:rFonts w:ascii="Times New Roman" w:hAnsi="Times New Roman"/>
+        </w:rPr>
+        <w:tab/>
+        <w:t xml:space="preserve">CLEN1 </w:t>
+      </w:r>
+      <w:r>
+        <w:rPr>
+          <w:rFonts w:ascii="Times New Roman" w:hAnsi="Times New Roman"/>
+        </w:rPr>
+        <w:tab/>
+        <w:t>CLEN2</w:t>
+      </w:r>
+    </w:p>
+    <w:p>
+      <w:pPr>
+        <w:ind w:left="709" w:hanging="425"/>
+        <w:jc w:val="both"/>
+        <w:rPr>
+          <w:rFonts w:ascii="Times New Roman" w:hAnsi="Times New Roman"/>
+        </w:rPr>
+      </w:pPr>
+      <w:r>
+        <w:rPr>
+          <w:rFonts w:ascii="Times New Roman" w:hAnsi="Times New Roman"/>
+        </w:rPr>
+        <w:tab/>
+      </w:r>
+      <w:r>
+        <w:rPr>
+          <w:rFonts w:ascii="Times New Roman" w:hAnsi="Times New Roman"/>
+        </w:rPr>
+        <w:tab/>
+        <w:t xml:space="preserve">  </w:t>
+      </w:r>
+      <w:proofErr w:type="gramStart"/>
+      <w:r>
+        <w:rPr>
+          <w:rFonts w:ascii="Times New Roman" w:hAnsi="Times New Roman"/>
+        </w:rPr>
+        <w:t>P(</w:t>
+      </w:r>
+      <w:proofErr w:type="gramEnd"/>
+      <w:r>
+        <w:rPr>
+          <w:rFonts w:ascii="Times New Roman" w:hAnsi="Times New Roman"/>
+        </w:rPr>
+        <w:t xml:space="preserve">1) </w:t>
+      </w:r>
+      <w:r>
+        <w:rPr>
+          <w:rFonts w:ascii="Times New Roman" w:hAnsi="Times New Roman"/>
+        </w:rPr>
+        <w:tab/>
+        <w:t>X(1</w:t>
+      </w:r>
+      <w:r>
+        <w:rPr>
+          <w:rFonts w:ascii="Times New Roman" w:hAnsi="Times New Roman"/>
+        </w:rPr>
+        <w:t>,1</w:t>
+      </w:r>
+      <w:r>
+        <w:rPr>
+          <w:rFonts w:ascii="Times New Roman" w:hAnsi="Times New Roman"/>
+        </w:rPr>
+        <w:t>)</w:t>
+      </w:r>
+      <w:r>
+        <w:rPr>
+          <w:rFonts w:ascii="Times New Roman" w:hAnsi="Times New Roman"/>
+        </w:rPr>
+        <w:t xml:space="preserve">, X(2,1), X(3,1), …, X(N,1), </w:t>
+      </w:r>
+      <w:r>
+        <w:rPr>
+          <w:rFonts w:ascii="Times New Roman" w:hAnsi="Times New Roman"/>
+        </w:rPr>
+        <w:t>ERR(1)</w:t>
+      </w:r>
+    </w:p>
+    <w:p>
+      <w:pPr>
+        <w:ind w:left="709" w:hanging="425"/>
+        <w:jc w:val="both"/>
+        <w:rPr>
+          <w:rFonts w:ascii="Times New Roman" w:hAnsi="Times New Roman"/>
+        </w:rPr>
+      </w:pPr>
+      <w:r>
+        <w:rPr>
+          <w:rFonts w:ascii="Times New Roman" w:hAnsi="Times New Roman"/>
+        </w:rPr>
+        <w:tab/>
+      </w:r>
+      <w:r>
+        <w:rPr>
+          <w:rFonts w:ascii="Times New Roman" w:hAnsi="Times New Roman"/>
+        </w:rPr>
+        <w:tab/>
+        <w:t xml:space="preserve">  </w:t>
+      </w:r>
+      <w:proofErr w:type="gramStart"/>
+      <w:r>
+        <w:rPr>
+          <w:rFonts w:ascii="Times New Roman" w:hAnsi="Times New Roman"/>
+        </w:rPr>
+        <w:t>P(</w:t>
+      </w:r>
+      <w:proofErr w:type="gramEnd"/>
+      <w:r>
+        <w:rPr>
+          <w:rFonts w:ascii="Times New Roman" w:hAnsi="Times New Roman"/>
+        </w:rPr>
+        <w:t>2</w:t>
+      </w:r>
+      <w:r>
+        <w:rPr>
+          <w:rFonts w:ascii="Times New Roman" w:hAnsi="Times New Roman"/>
+        </w:rPr>
+        <w:t xml:space="preserve">) </w:t>
+      </w:r>
+      <w:r>
+        <w:rPr>
+          <w:rFonts w:ascii="Times New Roman" w:hAnsi="Times New Roman"/>
+        </w:rPr>
+        <w:tab/>
+        <w:t>X(1</w:t>
+      </w:r>
+      <w:r>
+        <w:rPr>
+          <w:rFonts w:ascii="Times New Roman" w:hAnsi="Times New Roman"/>
+        </w:rPr>
+        <w:t>,2</w:t>
+      </w:r>
+      <w:r>
+        <w:rPr>
+          <w:rFonts w:ascii="Times New Roman" w:hAnsi="Times New Roman"/>
+        </w:rPr>
+        <w:t>)</w:t>
+      </w:r>
+      <w:r>
+        <w:rPr>
+          <w:rFonts w:ascii="Times New Roman" w:hAnsi="Times New Roman"/>
+        </w:rPr>
+        <w:t xml:space="preserve">, X(2,2), X(3,2), …, X(N,2), </w:t>
+      </w:r>
+      <w:r>
+        <w:rPr>
+          <w:rFonts w:ascii="Times New Roman" w:hAnsi="Times New Roman"/>
+        </w:rPr>
+        <w:t>ERR(1)</w:t>
+      </w:r>
+    </w:p>
+    <w:p>
+      <w:pPr>
+        <w:ind w:left="709" w:hanging="425"/>
+        <w:jc w:val="both"/>
+        <w:rPr>
+          <w:rFonts w:ascii="Times New Roman" w:hAnsi="Times New Roman"/>
+        </w:rPr>
+      </w:pPr>
+      <w:r>
+        <w:rPr>
+          <w:rFonts w:ascii="Times New Roman" w:hAnsi="Times New Roman"/>
+        </w:rPr>
+        <w:tab/>
+      </w:r>
+      <w:r>
+        <w:rPr>
+          <w:rFonts w:ascii="Times New Roman" w:hAnsi="Times New Roman"/>
+        </w:rPr>
+        <w:tab/>
+        <w:t xml:space="preserve">  </w:t>
+      </w:r>
+      <w:proofErr w:type="gramStart"/>
+      <w:r>
+        <w:rPr>
+          <w:rFonts w:ascii="Times New Roman" w:hAnsi="Times New Roman"/>
+        </w:rPr>
+        <w:t>P(</w:t>
+      </w:r>
+      <w:proofErr w:type="gramEnd"/>
+      <w:r>
+        <w:rPr>
+          <w:rFonts w:ascii="Times New Roman" w:hAnsi="Times New Roman"/>
+        </w:rPr>
+        <w:t>3</w:t>
+      </w:r>
+      <w:r>
+        <w:rPr>
+          <w:rFonts w:ascii="Times New Roman" w:hAnsi="Times New Roman"/>
+        </w:rPr>
+        <w:t xml:space="preserve">) </w:t>
+      </w:r>
+      <w:r>
+        <w:rPr>
+          <w:rFonts w:ascii="Times New Roman" w:hAnsi="Times New Roman"/>
+        </w:rPr>
+        <w:tab/>
+        <w:t>X(1</w:t>
+      </w:r>
+      <w:r>
+        <w:rPr>
+          <w:rFonts w:ascii="Times New Roman" w:hAnsi="Times New Roman"/>
+        </w:rPr>
+        <w:t>,3</w:t>
+      </w:r>
+      <w:r>
+        <w:rPr>
+          <w:rFonts w:ascii="Times New Roman" w:hAnsi="Times New Roman"/>
+        </w:rPr>
+        <w:t>)</w:t>
+      </w:r>
+      <w:r>
+        <w:rPr>
+          <w:rFonts w:ascii="Times New Roman" w:hAnsi="Times New Roman"/>
+        </w:rPr>
+        <w:t xml:space="preserve">, X(2,3), X(3,3), …, X(N,3), </w:t>
+      </w:r>
+      <w:r>
+        <w:rPr>
+          <w:rFonts w:ascii="Times New Roman" w:hAnsi="Times New Roman"/>
+        </w:rPr>
+        <w:t>ERR(1)</w:t>
+      </w:r>
+    </w:p>
+    <w:p>
+      <w:pPr>
+        <w:ind w:left="709" w:hanging="425"/>
+        <w:jc w:val="both"/>
+        <w:rPr>
+          <w:rFonts w:ascii="Times New Roman" w:hAnsi="Times New Roman"/>
+        </w:rPr>
+      </w:pPr>
+      <w:r>
+        <w:rPr>
+          <w:rFonts w:ascii="Times New Roman" w:hAnsi="Times New Roman"/>
+        </w:rPr>
+        <w:t xml:space="preserve">  </w:t>
+      </w:r>
+      <w:r>
+        <w:rPr>
+          <w:rFonts w:ascii="Times New Roman" w:hAnsi="Times New Roman"/>
+        </w:rPr>
+        <w:tab/>
+      </w:r>
+      <w:r>
+        <w:rPr>
+          <w:rFonts w:ascii="Times New Roman" w:hAnsi="Times New Roman"/>
+        </w:rPr>
+        <w:tab/>
+        <w:t xml:space="preserve">  . . . </w:t>
+      </w:r>
+    </w:p>
+    <w:p>
+      <w:pPr>
+        <w:ind w:left="709" w:hanging="425"/>
+        <w:jc w:val="both"/>
+        <w:rPr>
+          <w:rFonts w:ascii="Times New Roman" w:hAnsi="Times New Roman"/>
+        </w:rPr>
+      </w:pPr>
+      <w:r>
+        <w:rPr>
+          <w:rFonts w:ascii="Times New Roman" w:hAnsi="Times New Roman"/>
+        </w:rPr>
+        <w:tab/>
+      </w:r>
+      <w:r>
+        <w:rPr>
+          <w:rFonts w:ascii="Times New Roman" w:hAnsi="Times New Roman"/>
+        </w:rPr>
+        <w:tab/>
+        <w:t xml:space="preserve">  </w:t>
+      </w:r>
+      <w:r>
+        <w:rPr>
+          <w:rFonts w:ascii="Times New Roman" w:hAnsi="Times New Roman"/>
+        </w:rPr>
+        <w:t>P(</w:t>
+      </w:r>
+      <w:r>
+        <w:rPr>
+          <w:rFonts w:ascii="Times New Roman" w:hAnsi="Times New Roman"/>
+        </w:rPr>
+        <w:t>N</w:t>
+      </w:r>
+      <w:r>
+        <w:rPr>
+          <w:rFonts w:ascii="Times New Roman" w:hAnsi="Times New Roman"/>
+        </w:rPr>
+        <w:t xml:space="preserve">) </w:t>
+      </w:r>
+      <w:r>
+        <w:rPr>
+          <w:rFonts w:ascii="Times New Roman" w:hAnsi="Times New Roman"/>
+        </w:rPr>
+        <w:tab/>
+        <w:t>X(</w:t>
+      </w:r>
+      <w:proofErr w:type="gramStart"/>
+      <w:r>
+        <w:rPr>
+          <w:rFonts w:ascii="Times New Roman" w:hAnsi="Times New Roman"/>
+        </w:rPr>
+        <w:t>1</w:t>
+      </w:r>
+      <w:r>
+        <w:rPr>
+          <w:rFonts w:ascii="Times New Roman" w:hAnsi="Times New Roman"/>
+        </w:rPr>
+        <w:t>,NLONG</w:t>
+      </w:r>
+      <w:proofErr w:type="gramEnd"/>
+      <w:r>
+        <w:rPr>
+          <w:rFonts w:ascii="Times New Roman" w:hAnsi="Times New Roman"/>
+        </w:rPr>
+        <w:t>)</w:t>
+      </w:r>
+      <w:r>
+        <w:rPr>
+          <w:rFonts w:ascii="Times New Roman" w:hAnsi="Times New Roman"/>
+        </w:rPr>
+        <w:t>, X(2,</w:t>
+      </w:r>
+      <w:r>
+        <w:rPr>
+          <w:rFonts w:ascii="Times New Roman" w:hAnsi="Times New Roman"/>
+        </w:rPr>
+        <w:t xml:space="preserve"> </w:t>
+      </w:r>
+      <w:r>
+        <w:rPr>
+          <w:rFonts w:ascii="Times New Roman" w:hAnsi="Times New Roman"/>
+        </w:rPr>
+        <w:t>NLONG), X(3,</w:t>
+      </w:r>
+      <w:r>
+        <w:rPr>
+          <w:rFonts w:ascii="Times New Roman" w:hAnsi="Times New Roman"/>
+        </w:rPr>
+        <w:t xml:space="preserve"> </w:t>
+      </w:r>
+      <w:r>
+        <w:rPr>
+          <w:rFonts w:ascii="Times New Roman" w:hAnsi="Times New Roman"/>
+        </w:rPr>
+        <w:t>NLONG), …, X(N,</w:t>
+      </w:r>
+      <w:r>
+        <w:rPr>
+          <w:rFonts w:ascii="Times New Roman" w:hAnsi="Times New Roman"/>
+        </w:rPr>
+        <w:t xml:space="preserve"> </w:t>
+      </w:r>
+      <w:r>
+        <w:rPr>
+          <w:rFonts w:ascii="Times New Roman" w:hAnsi="Times New Roman"/>
+        </w:rPr>
+        <w:t xml:space="preserve">NLONG), </w:t>
+      </w:r>
+      <w:r>
+        <w:rPr>
+          <w:rFonts w:ascii="Times New Roman" w:hAnsi="Times New Roman"/>
+        </w:rPr>
+        <w:t>ERR(</w:t>
+      </w:r>
+      <w:r>
+        <w:rPr>
+          <w:rFonts w:ascii="Times New Roman" w:hAnsi="Times New Roman"/>
+        </w:rPr>
+        <w:t>NLONG</w:t>
+      </w:r>
+      <w:r>
+        <w:rPr>
+          <w:rFonts w:ascii="Times New Roman" w:hAnsi="Times New Roman"/>
+        </w:rPr>
+        <w:t>)</w:t>
+      </w:r>
+    </w:p>
+    <w:p>
+      <w:pPr>
+        <w:ind w:left="709" w:hanging="65"/>
+        <w:jc w:val="both"/>
+        <w:rPr>
+          <w:rFonts w:ascii="Times New Roman" w:hAnsi="Times New Roman"/>
+        </w:rPr>
+      </w:pPr>
+      <w:proofErr w:type="gramStart"/>
+      <w:r>
+        <w:rPr>
+          <w:rFonts w:ascii="Times New Roman" w:hAnsi="Times New Roman"/>
+        </w:rPr>
+        <w:t>FRAC(</w:t>
+      </w:r>
+      <w:proofErr w:type="gramEnd"/>
+      <w:r>
+        <w:rPr>
+          <w:rFonts w:ascii="Times New Roman" w:hAnsi="Times New Roman"/>
+        </w:rPr>
+        <w:t>1), FRAC(2), …, FRAC(NLONG), EFRAC</w:t>
+      </w:r>
+    </w:p>
+    <w:p>
+      <w:pPr>
+        <w:pStyle w:val="ListParagraph"/>
+        <w:ind w:left="644"/>
+        <w:jc w:val="both"/>
+        <w:rPr>
+          <w:rFonts w:ascii="Times New Roman" w:hAnsi="Times New Roman"/>
+        </w:rPr>
+      </w:pPr>
+    </w:p>
+    <w:p>
+      <w:pPr>
+        <w:pStyle w:val="ListParagraph"/>
+        <w:ind w:left="644"/>
+        <w:jc w:val="both"/>
+        <w:rPr>
+          <w:rFonts w:ascii="Times New Roman" w:hAnsi="Times New Roman"/>
+        </w:rPr>
+      </w:pPr>
+      <w:r>
+        <w:rPr>
+          <w:rFonts w:ascii="Times New Roman" w:hAnsi="Times New Roman"/>
+        </w:rPr>
+        <w:t xml:space="preserve">Where NLONG is the number of longitudes that profile is held for, covering the longitudes 0 to NLONG*360/(NLONG+1), and N is the number of vertical levels. CLEN1 is the vertical correlation length (in units of log(pressure)), while CLEN2 is the longitudinal correlation length (in degrees). FRAC is the </w:t>
+      </w:r>
+      <w:r>
+        <w:rPr>
+          <w:rFonts w:ascii="Times New Roman" w:hAnsi="Times New Roman"/>
+        </w:rPr>
+        <w:lastRenderedPageBreak/>
+        <w:t xml:space="preserve">required fraction, </w:t>
+      </w:r>
+      <w:r>
+        <w:rPr>
+          <w:rFonts w:ascii="Times New Roman" w:hAnsi="Times New Roman"/>
+          <w:i/>
+        </w:rPr>
+        <w:t>f</w:t>
+      </w:r>
+      <w:r>
+        <w:rPr>
+          <w:rFonts w:ascii="Times New Roman" w:hAnsi="Times New Roman"/>
+        </w:rPr>
+        <w:t xml:space="preserve">, used to compute the parameter as a function of latitude as: </w:t>
+      </w:r>
+      <w:proofErr w:type="gramStart"/>
+      <w:r>
+        <w:rPr>
+          <w:rFonts w:ascii="Times New Roman" w:hAnsi="Times New Roman"/>
+        </w:rPr>
+        <w:t>T(</w:t>
+      </w:r>
+      <w:proofErr w:type="gramEnd"/>
+      <w:r>
+        <w:rPr>
+          <w:rFonts w:ascii="Times New Roman" w:hAnsi="Times New Roman"/>
+        </w:rPr>
+        <w:sym w:font="Symbol" w:char="F066"/>
+      </w:r>
+      <w:r>
+        <w:rPr>
+          <w:rFonts w:ascii="Times New Roman" w:hAnsi="Times New Roman"/>
+        </w:rPr>
+        <w:t>) = T(</w:t>
+      </w:r>
+      <w:r>
+        <w:rPr>
+          <w:rFonts w:ascii="Times New Roman" w:hAnsi="Times New Roman"/>
+        </w:rPr>
+        <w:sym w:font="Symbol" w:char="F066"/>
+      </w:r>
+      <w:r>
+        <w:rPr>
+          <w:rFonts w:ascii="Times New Roman" w:hAnsi="Times New Roman"/>
+        </w:rPr>
+        <w:t>=0) (</w:t>
+      </w:r>
+      <w:r>
+        <w:rPr>
+          <w:rFonts w:ascii="Times New Roman" w:hAnsi="Times New Roman"/>
+          <w:i/>
+        </w:rPr>
+        <w:t>f</w:t>
+      </w:r>
+      <w:r>
+        <w:rPr>
+          <w:rFonts w:ascii="Times New Roman" w:hAnsi="Times New Roman"/>
+        </w:rPr>
+        <w:t>(cos</w:t>
+      </w:r>
+      <w:r>
+        <w:rPr>
+          <w:rFonts w:ascii="Times New Roman" w:hAnsi="Times New Roman"/>
+        </w:rPr>
+        <w:sym w:font="Symbol" w:char="F020"/>
+      </w:r>
+      <w:r>
+        <w:rPr>
+          <w:rFonts w:ascii="Times New Roman" w:hAnsi="Times New Roman"/>
+        </w:rPr>
+        <w:sym w:font="Symbol" w:char="F066"/>
+      </w:r>
+      <w:r>
+        <w:rPr>
+          <w:rFonts w:ascii="Times New Roman" w:hAnsi="Times New Roman"/>
+        </w:rPr>
+        <w:t>)</w:t>
+      </w:r>
+      <w:r>
+        <w:rPr>
+          <w:rFonts w:ascii="Times New Roman" w:hAnsi="Times New Roman"/>
+          <w:vertAlign w:val="superscript"/>
+        </w:rPr>
+        <w:t>0.25</w:t>
+      </w:r>
+      <w:r>
+        <w:rPr>
+          <w:rFonts w:ascii="Times New Roman" w:hAnsi="Times New Roman"/>
+        </w:rPr>
+        <w:t>+ (1-</w:t>
+      </w:r>
+      <w:r>
+        <w:rPr>
+          <w:rFonts w:ascii="Times New Roman" w:hAnsi="Times New Roman"/>
+          <w:i/>
+        </w:rPr>
+        <w:t>f</w:t>
+      </w:r>
+      <w:r>
+        <w:rPr>
+          <w:rFonts w:ascii="Times New Roman" w:hAnsi="Times New Roman"/>
+        </w:rPr>
+        <w:t xml:space="preserve">)(cos </w:t>
+      </w:r>
+      <w:r>
+        <w:rPr>
+          <w:rFonts w:ascii="Times New Roman" w:hAnsi="Times New Roman"/>
+        </w:rPr>
+        <w:sym w:font="Symbol" w:char="F066"/>
+      </w:r>
+      <w:r>
+        <w:rPr>
+          <w:rFonts w:ascii="Times New Roman" w:hAnsi="Times New Roman"/>
+        </w:rPr>
+        <w:t>)</w:t>
+      </w:r>
+      <w:r>
+        <w:rPr>
+          <w:rFonts w:ascii="Times New Roman" w:hAnsi="Times New Roman"/>
+          <w:vertAlign w:val="superscript"/>
+        </w:rPr>
+        <w:t>2</w:t>
+      </w:r>
+      <w:r>
+        <w:rPr>
+          <w:rFonts w:ascii="Times New Roman" w:hAnsi="Times New Roman"/>
+        </w:rPr>
+        <w:t>).</w:t>
+      </w:r>
+    </w:p>
+    <w:p>
+      <w:pPr>
+        <w:ind w:left="284"/>
+        <w:jc w:val="both"/>
+        <w:rPr>
+          <w:rFonts w:ascii="Times New Roman" w:hAnsi="Times New Roman"/>
+        </w:rPr>
+      </w:pPr>
+    </w:p>
+    <w:p>
+      <w:pPr>
+        <w:numPr>
+          <w:ilvl w:val="0"/>
+          <w:numId w:val="18"/>
+        </w:numPr>
+        <w:ind w:left="709" w:hanging="425"/>
+        <w:jc w:val="both"/>
+        <w:rPr>
+          <w:rFonts w:ascii="Times New Roman" w:hAnsi="Times New Roman"/>
+          <w:color w:val="000000"/>
+        </w:rPr>
+      </w:pPr>
+      <w:r>
+        <w:rPr>
+          <w:rFonts w:ascii="Times New Roman" w:hAnsi="Times New Roman"/>
+        </w:rPr>
+        <w:t xml:space="preserve">Profile is the Milne-Eddington temperature profile. </w:t>
+      </w:r>
+      <w:r>
+        <w:rPr>
+          <w:rFonts w:ascii="Times New Roman" w:hAnsi="Times New Roman"/>
+          <w:color w:val="000000"/>
+        </w:rPr>
+        <w:t>The next line of the .</w:t>
+      </w:r>
+      <w:proofErr w:type="spellStart"/>
+      <w:r>
+        <w:rPr>
+          <w:rFonts w:ascii="Times New Roman" w:hAnsi="Times New Roman"/>
+          <w:color w:val="000000"/>
+        </w:rPr>
+        <w:t>apr</w:t>
+      </w:r>
+      <w:proofErr w:type="spellEnd"/>
+      <w:r>
+        <w:rPr>
+          <w:rFonts w:ascii="Times New Roman" w:hAnsi="Times New Roman"/>
+          <w:color w:val="000000"/>
+        </w:rPr>
+        <w:t xml:space="preserve"> file then contains the </w:t>
+      </w:r>
+      <w:r>
+        <w:rPr>
+          <w:rFonts w:ascii="Times New Roman" w:hAnsi="Times New Roman"/>
+          <w:i/>
+          <w:color w:val="000000"/>
+        </w:rPr>
+        <w:t>a priori</w:t>
+      </w:r>
+      <w:r>
+        <w:rPr>
+          <w:rFonts w:ascii="Times New Roman" w:hAnsi="Times New Roman"/>
+          <w:color w:val="000000"/>
+        </w:rPr>
+        <w:t xml:space="preserve"> bolometric temperature (plus error), </w:t>
+      </w:r>
+      <w:r>
+        <w:rPr>
+          <w:rFonts w:ascii="Times New Roman" w:hAnsi="Times New Roman"/>
+          <w:color w:val="000000"/>
+        </w:rPr>
+        <w:t xml:space="preserve">followed by the </w:t>
+      </w:r>
+      <w:r>
+        <w:rPr>
+          <w:rFonts w:ascii="Times New Roman" w:hAnsi="Times New Roman"/>
+          <w:i/>
+          <w:color w:val="000000"/>
+        </w:rPr>
+        <w:t>a priori</w:t>
+      </w:r>
+      <w:r>
+        <w:rPr>
+          <w:rFonts w:ascii="Times New Roman" w:hAnsi="Times New Roman"/>
+          <w:color w:val="000000"/>
+        </w:rPr>
+        <w:t xml:space="preserve"> pressure scaling</w:t>
+      </w:r>
+      <w:r>
+        <w:rPr>
+          <w:rFonts w:ascii="Times New Roman" w:hAnsi="Times New Roman"/>
+          <w:color w:val="000000"/>
+        </w:rPr>
+        <w:t xml:space="preserve"> </w:t>
+      </w:r>
+      <w:r>
+        <w:rPr>
+          <w:rFonts w:ascii="Times New Roman" w:hAnsi="Times New Roman"/>
+          <w:color w:val="000000"/>
+        </w:rPr>
+        <w:t>factor</w:t>
+      </w:r>
+      <w:r>
+        <w:rPr>
+          <w:rFonts w:ascii="Times New Roman" w:hAnsi="Times New Roman"/>
+          <w:color w:val="000000"/>
+        </w:rPr>
+        <w:t xml:space="preserve"> </w:t>
+      </w:r>
+      <w:r>
+        <w:rPr>
+          <w:rFonts w:ascii="Times New Roman" w:hAnsi="Times New Roman"/>
+          <w:color w:val="000000"/>
+        </w:rPr>
+        <w:t>(plus</w:t>
+      </w:r>
+      <w:r>
+        <w:rPr>
+          <w:rFonts w:ascii="Times New Roman" w:hAnsi="Times New Roman"/>
+          <w:color w:val="000000"/>
+        </w:rPr>
+        <w:t xml:space="preserve"> error</w:t>
+      </w:r>
+      <w:r>
+        <w:rPr>
+          <w:rFonts w:ascii="Times New Roman" w:hAnsi="Times New Roman"/>
+          <w:color w:val="000000"/>
+        </w:rPr>
+        <w:t>)</w:t>
+      </w:r>
+      <w:r>
+        <w:rPr>
+          <w:rFonts w:ascii="Times New Roman" w:hAnsi="Times New Roman"/>
+          <w:color w:val="000000"/>
+        </w:rPr>
+        <w:t>.</w:t>
+      </w:r>
+    </w:p>
+    <w:p>
+      <w:pPr>
+        <w:ind w:left="284"/>
+        <w:jc w:val="both"/>
+        <w:rPr>
+          <w:rFonts w:ascii="Times New Roman" w:hAnsi="Times New Roman"/>
+          <w:color w:val="000000"/>
+        </w:rPr>
+      </w:pPr>
+    </w:p>
+    <w:p>
+      <w:pPr>
+        <w:pStyle w:val="ListParagraph"/>
+        <w:numPr>
+          <w:ilvl w:val="0"/>
+          <w:numId w:val="18"/>
+        </w:numPr>
         <w:tabs>
-          <w:tab w:val="clear" w:pos="644"/>
+          <w:tab w:val="clear" w:pos="502"/>
         </w:tabs>
         <w:ind w:left="709" w:hanging="425"/>
-        <w:jc w:val="both"/>
-        <w:rPr>
-          <w:rFonts w:ascii="Times New Roman" w:hAnsi="Times New Roman"/>
-        </w:rPr>
-      </w:pPr>
-      <w:r>
-        <w:rPr>
-          <w:rFonts w:ascii="Times New Roman" w:hAnsi="Times New Roman"/>
-          <w:color w:val="000000"/>
-        </w:rPr>
-        <w:t>Similar to model 8 in that p</w:t>
-      </w:r>
-      <w:r>
-        <w:rPr>
-          <w:rFonts w:ascii="Times New Roman" w:hAnsi="Times New Roman"/>
-          <w:color w:val="000000"/>
-        </w:rPr>
-        <w:t>rofile</w:t>
-      </w:r>
-      <w:r>
-        <w:rPr>
-          <w:rFonts w:ascii="Times New Roman" w:hAnsi="Times New Roman"/>
-          <w:color w:val="000000"/>
-        </w:rPr>
-        <w:t xml:space="preserve"> is a cloud profile represented by a variable base </w:t>
-      </w:r>
-      <w:r>
-        <w:rPr>
-          <w:rFonts w:ascii="Times New Roman" w:hAnsi="Times New Roman"/>
-          <w:color w:val="000000"/>
-          <w:u w:val="single"/>
-        </w:rPr>
-        <w:t>pressure</w:t>
-      </w:r>
-      <w:r>
-        <w:rPr>
-          <w:rFonts w:ascii="Times New Roman" w:hAnsi="Times New Roman"/>
-          <w:color w:val="000000"/>
-        </w:rPr>
-        <w:t xml:space="preserve">, specific density at the level and </w:t>
-      </w:r>
-      <w:r>
-        <w:rPr>
-          <w:rFonts w:ascii="Times New Roman" w:hAnsi="Times New Roman"/>
-          <w:color w:val="000000"/>
-        </w:rPr>
-        <w:t>fractional scale height. The next line of the .</w:t>
-      </w:r>
-      <w:proofErr w:type="spellStart"/>
-      <w:r>
-        <w:rPr>
-          <w:rFonts w:ascii="Times New Roman" w:hAnsi="Times New Roman"/>
-          <w:color w:val="000000"/>
-        </w:rPr>
-        <w:t>apr</w:t>
-      </w:r>
-      <w:proofErr w:type="spellEnd"/>
-      <w:r>
-        <w:rPr>
-          <w:rFonts w:ascii="Times New Roman" w:hAnsi="Times New Roman"/>
-          <w:color w:val="000000"/>
-        </w:rPr>
-        <w:t xml:space="preserve"> file then contains the </w:t>
-      </w:r>
-      <w:r>
-        <w:rPr>
-          <w:rFonts w:ascii="Times New Roman" w:hAnsi="Times New Roman"/>
-          <w:i/>
-          <w:color w:val="000000"/>
-        </w:rPr>
-        <w:t>a priori</w:t>
-      </w:r>
-      <w:r>
-        <w:rPr>
-          <w:rFonts w:ascii="Times New Roman" w:hAnsi="Times New Roman"/>
-          <w:color w:val="000000"/>
-        </w:rPr>
-        <w:t xml:space="preserve"> base pressure, </w:t>
-      </w:r>
-      <w:r>
-        <w:rPr>
-          <w:rFonts w:ascii="Times New Roman" w:hAnsi="Times New Roman"/>
-          <w:color w:val="000000"/>
-        </w:rPr>
-        <w:t xml:space="preserve">followed by the </w:t>
-      </w:r>
-      <w:r>
-        <w:rPr>
-          <w:rFonts w:ascii="Times New Roman" w:hAnsi="Times New Roman"/>
-          <w:i/>
-          <w:color w:val="000000"/>
-        </w:rPr>
-        <w:t>a priori</w:t>
-      </w:r>
-      <w:r>
-        <w:rPr>
-          <w:rFonts w:ascii="Times New Roman" w:hAnsi="Times New Roman"/>
-          <w:color w:val="000000"/>
-        </w:rPr>
-        <w:t xml:space="preserve"> abundance</w:t>
-      </w:r>
-      <w:r>
-        <w:rPr>
-          <w:rFonts w:ascii="Times New Roman" w:hAnsi="Times New Roman"/>
-          <w:color w:val="000000"/>
-        </w:rPr>
-        <w:t xml:space="preserve"> and fractional scale height values together with their estimated errors. All quantities are taken as logs so negative fractional scale heights are not allowed</w:t>
-      </w:r>
-      <w:r>
-        <w:rPr>
-          <w:rFonts w:ascii="Times New Roman" w:hAnsi="Times New Roman"/>
-          <w:color w:val="000000"/>
-        </w:rPr>
-        <w:t>. Difference from Model 8 is that cloud density at pressures greater than the base pressure is set to drop exponentially with increasing pressure with a scale height of 1km, rather than just being set to zero. This makes it easier for NEMESIS to actually find an optimal value of the knee pressure.</w:t>
-      </w:r>
-    </w:p>
-    <w:p>
-      <w:pPr>
-        <w:jc w:val="both"/>
-        <w:rPr>
-          <w:rFonts w:ascii="Times New Roman" w:hAnsi="Times New Roman"/>
-        </w:rPr>
-      </w:pPr>
+        <w:rPr>
+          <w:rFonts w:ascii="Times New Roman" w:hAnsi="Times New Roman"/>
+        </w:rPr>
+      </w:pPr>
+      <w:r>
+        <w:rPr>
+          <w:rFonts w:ascii="Times New Roman" w:hAnsi="Times New Roman"/>
+        </w:rPr>
+        <w:t xml:space="preserve">Very similar to model </w:t>
+      </w:r>
+      <w:r>
+        <w:rPr>
+          <w:rFonts w:ascii="Times New Roman" w:hAnsi="Times New Roman"/>
+        </w:rPr>
+        <w:t>30, except that the p</w:t>
+      </w:r>
+      <w:r>
+        <w:rPr>
+          <w:rFonts w:ascii="Times New Roman" w:hAnsi="Times New Roman"/>
+        </w:rPr>
+        <w:t xml:space="preserve">rofile is defined at multiple </w:t>
+      </w:r>
+      <w:r>
+        <w:rPr>
+          <w:rFonts w:ascii="Times New Roman" w:hAnsi="Times New Roman"/>
+          <w:b/>
+        </w:rPr>
+        <w:t>latitudes</w:t>
+      </w:r>
+      <w:r>
+        <w:rPr>
+          <w:rFonts w:ascii="Times New Roman" w:hAnsi="Times New Roman"/>
+        </w:rPr>
+        <w:t xml:space="preserve"> and assumed to be invariant with longitude.</w:t>
+      </w:r>
+      <w:r>
+        <w:rPr>
+          <w:rFonts w:ascii="Times New Roman" w:hAnsi="Times New Roman"/>
+        </w:rPr>
+        <w:t xml:space="preserve"> The filename that this model points to has the following format:</w:t>
+      </w:r>
+    </w:p>
+    <w:p>
+      <w:pPr>
+        <w:ind w:left="709"/>
+        <w:jc w:val="both"/>
+        <w:rPr>
+          <w:rFonts w:ascii="Times New Roman" w:hAnsi="Times New Roman"/>
+        </w:rPr>
+      </w:pPr>
+      <w:bookmarkStart w:id="0" w:name="_GoBack"/>
+      <w:bookmarkEnd w:id="0"/>
+    </w:p>
+    <w:p>
+      <w:pPr>
+        <w:ind w:left="709"/>
+        <w:jc w:val="both"/>
+        <w:rPr>
+          <w:rFonts w:ascii="Times New Roman" w:hAnsi="Times New Roman"/>
+        </w:rPr>
+      </w:pPr>
+      <w:r>
+        <w:rPr>
+          <w:rFonts w:ascii="Times New Roman" w:hAnsi="Times New Roman"/>
+        </w:rPr>
+        <w:t xml:space="preserve">NLAT </w:t>
+      </w:r>
+      <w:r>
+        <w:rPr>
+          <w:rFonts w:ascii="Times New Roman" w:hAnsi="Times New Roman"/>
+        </w:rPr>
+        <w:tab/>
+        <w:t>N</w:t>
+      </w:r>
+      <w:r>
+        <w:rPr>
+          <w:rFonts w:ascii="Times New Roman" w:hAnsi="Times New Roman"/>
+        </w:rPr>
+        <w:tab/>
+        <w:t xml:space="preserve">CLEN1 </w:t>
+      </w:r>
+      <w:r>
+        <w:rPr>
+          <w:rFonts w:ascii="Times New Roman" w:hAnsi="Times New Roman"/>
+        </w:rPr>
+        <w:tab/>
+        <w:t>CLEN2</w:t>
+      </w:r>
+    </w:p>
+    <w:p>
+      <w:pPr>
+        <w:ind w:left="709"/>
+        <w:jc w:val="both"/>
+        <w:rPr>
+          <w:rFonts w:ascii="Times New Roman" w:hAnsi="Times New Roman"/>
+        </w:rPr>
+      </w:pPr>
+      <w:r>
+        <w:rPr>
+          <w:rFonts w:ascii="Times New Roman" w:hAnsi="Times New Roman"/>
+        </w:rPr>
+        <w:tab/>
+        <w:t xml:space="preserve">  </w:t>
+      </w:r>
+      <w:proofErr w:type="gramStart"/>
+      <w:r>
+        <w:rPr>
+          <w:rFonts w:ascii="Times New Roman" w:hAnsi="Times New Roman"/>
+        </w:rPr>
+        <w:t>P(</w:t>
+      </w:r>
+      <w:proofErr w:type="gramEnd"/>
+      <w:r>
+        <w:rPr>
+          <w:rFonts w:ascii="Times New Roman" w:hAnsi="Times New Roman"/>
+        </w:rPr>
+        <w:t xml:space="preserve">1) </w:t>
+      </w:r>
+      <w:r>
+        <w:rPr>
+          <w:rFonts w:ascii="Times New Roman" w:hAnsi="Times New Roman"/>
+        </w:rPr>
+        <w:tab/>
+        <w:t>X(1,1), X(2,1), X(3,1), …, X(N,1), ERR(1)</w:t>
+      </w:r>
+    </w:p>
+    <w:p>
+      <w:pPr>
+        <w:ind w:left="709"/>
+        <w:jc w:val="both"/>
+        <w:rPr>
+          <w:rFonts w:ascii="Times New Roman" w:hAnsi="Times New Roman"/>
+        </w:rPr>
+      </w:pPr>
+      <w:r>
+        <w:rPr>
+          <w:rFonts w:ascii="Times New Roman" w:hAnsi="Times New Roman"/>
+        </w:rPr>
+        <w:tab/>
+        <w:t xml:space="preserve">  </w:t>
+      </w:r>
+      <w:proofErr w:type="gramStart"/>
+      <w:r>
+        <w:rPr>
+          <w:rFonts w:ascii="Times New Roman" w:hAnsi="Times New Roman"/>
+        </w:rPr>
+        <w:t>P(</w:t>
+      </w:r>
+      <w:proofErr w:type="gramEnd"/>
+      <w:r>
+        <w:rPr>
+          <w:rFonts w:ascii="Times New Roman" w:hAnsi="Times New Roman"/>
+        </w:rPr>
+        <w:t xml:space="preserve">2) </w:t>
+      </w:r>
+      <w:r>
+        <w:rPr>
+          <w:rFonts w:ascii="Times New Roman" w:hAnsi="Times New Roman"/>
+        </w:rPr>
+        <w:tab/>
+        <w:t>X(1,2), X(2,2), X(3,2), …, X(N,2), ERR(1)</w:t>
+      </w:r>
+    </w:p>
+    <w:p>
+      <w:pPr>
+        <w:ind w:left="709"/>
+        <w:jc w:val="both"/>
+        <w:rPr>
+          <w:rFonts w:ascii="Times New Roman" w:hAnsi="Times New Roman"/>
+        </w:rPr>
+      </w:pPr>
+      <w:r>
+        <w:rPr>
+          <w:rFonts w:ascii="Times New Roman" w:hAnsi="Times New Roman"/>
+        </w:rPr>
+        <w:tab/>
+        <w:t xml:space="preserve">  </w:t>
+      </w:r>
+      <w:proofErr w:type="gramStart"/>
+      <w:r>
+        <w:rPr>
+          <w:rFonts w:ascii="Times New Roman" w:hAnsi="Times New Roman"/>
+        </w:rPr>
+        <w:t>P(</w:t>
+      </w:r>
+      <w:proofErr w:type="gramEnd"/>
+      <w:r>
+        <w:rPr>
+          <w:rFonts w:ascii="Times New Roman" w:hAnsi="Times New Roman"/>
+        </w:rPr>
+        <w:t xml:space="preserve">3) </w:t>
+      </w:r>
+      <w:r>
+        <w:rPr>
+          <w:rFonts w:ascii="Times New Roman" w:hAnsi="Times New Roman"/>
+        </w:rPr>
+        <w:tab/>
+        <w:t>X(1,3), X(2,3), X(3,3), …, X(N,3), ERR(1)</w:t>
+      </w:r>
+    </w:p>
+    <w:p>
+      <w:pPr>
+        <w:ind w:left="709"/>
+        <w:jc w:val="both"/>
+        <w:rPr>
+          <w:rFonts w:ascii="Times New Roman" w:hAnsi="Times New Roman"/>
+        </w:rPr>
+      </w:pPr>
+      <w:r>
+        <w:rPr>
+          <w:rFonts w:ascii="Times New Roman" w:hAnsi="Times New Roman"/>
+        </w:rPr>
+        <w:t xml:space="preserve">  </w:t>
+      </w:r>
+      <w:r>
+        <w:rPr>
+          <w:rFonts w:ascii="Times New Roman" w:hAnsi="Times New Roman"/>
+        </w:rPr>
+        <w:tab/>
+      </w:r>
+      <w:r>
+        <w:rPr>
+          <w:rFonts w:ascii="Times New Roman" w:hAnsi="Times New Roman"/>
+        </w:rPr>
+        <w:tab/>
+        <w:t xml:space="preserve">  . . . </w:t>
+      </w:r>
+    </w:p>
+    <w:p>
+      <w:pPr>
+        <w:ind w:left="709"/>
+        <w:jc w:val="both"/>
+        <w:rPr>
+          <w:rFonts w:ascii="Times New Roman" w:hAnsi="Times New Roman"/>
+        </w:rPr>
+      </w:pPr>
+      <w:r>
+        <w:rPr>
+          <w:rFonts w:ascii="Times New Roman" w:hAnsi="Times New Roman"/>
+        </w:rPr>
+        <w:tab/>
+        <w:t xml:space="preserve">  P(N) </w:t>
+      </w:r>
+      <w:r>
+        <w:rPr>
+          <w:rFonts w:ascii="Times New Roman" w:hAnsi="Times New Roman"/>
+        </w:rPr>
+        <w:tab/>
+        <w:t>X(</w:t>
+      </w:r>
+      <w:proofErr w:type="gramStart"/>
+      <w:r>
+        <w:rPr>
+          <w:rFonts w:ascii="Times New Roman" w:hAnsi="Times New Roman"/>
+        </w:rPr>
+        <w:t>1,NAT</w:t>
+      </w:r>
+      <w:proofErr w:type="gramEnd"/>
+      <w:r>
+        <w:rPr>
+          <w:rFonts w:ascii="Times New Roman" w:hAnsi="Times New Roman"/>
+        </w:rPr>
+        <w:t>), X(2, NLAT), X(3, NLAT), …, X(N, NLAT), ERR(NLAT)</w:t>
+      </w:r>
+    </w:p>
+    <w:p>
+      <w:pPr>
+        <w:ind w:left="709"/>
+        <w:jc w:val="both"/>
+        <w:rPr>
+          <w:rFonts w:ascii="Times New Roman" w:hAnsi="Times New Roman"/>
+        </w:rPr>
+      </w:pPr>
+    </w:p>
+    <w:p>
+      <w:pPr>
+        <w:ind w:left="709"/>
+        <w:rPr>
+          <w:rFonts w:ascii="Times New Roman" w:hAnsi="Times New Roman"/>
+        </w:rPr>
+      </w:pPr>
+      <w:r>
+        <w:rPr>
+          <w:rFonts w:ascii="Times New Roman" w:hAnsi="Times New Roman"/>
+        </w:rPr>
+        <w:t>Where NLAT is the number of latitudes that profile is held for, covering the latitudes -90 to 90 and N is the number of vertical levels. CLEN1 is the vertical correlation length (in units of log(pressure)), while CLEN2 is the latitudinal correlation length (in degrees).</w:t>
+      </w:r>
+    </w:p>
+    <w:p>
+      <w:pPr>
+        <w:rPr>
+          <w:rFonts w:ascii="Times New Roman" w:hAnsi="Times New Roman"/>
+        </w:rPr>
+      </w:pPr>
+    </w:p>
+    <w:p>
+      <w:pPr>
+        <w:pStyle w:val="ListParagraph"/>
+        <w:numPr>
+          <w:ilvl w:val="0"/>
+          <w:numId w:val="18"/>
+        </w:numPr>
+        <w:tabs>
+          <w:tab w:val="clear" w:pos="502"/>
+          <w:tab w:val="left" w:pos="567"/>
+        </w:tabs>
+        <w:ind w:left="709"/>
+        <w:jc w:val="both"/>
+        <w:rPr>
+          <w:rFonts w:ascii="Times New Roman" w:hAnsi="Times New Roman"/>
+        </w:rPr>
+      </w:pPr>
+      <w:r>
+        <w:rPr>
+          <w:rFonts w:ascii="Times New Roman" w:hAnsi="Times New Roman"/>
+        </w:rPr>
+        <w:t xml:space="preserve">Very similar to model 31 and 30, except that the profile is defined to be a multiple of the reference profile for a range of </w:t>
+      </w:r>
+      <w:r>
+        <w:rPr>
+          <w:rFonts w:ascii="Times New Roman" w:hAnsi="Times New Roman"/>
+          <w:b/>
+        </w:rPr>
+        <w:t>latitudes</w:t>
+      </w:r>
+      <w:r>
+        <w:rPr>
+          <w:rFonts w:ascii="Times New Roman" w:hAnsi="Times New Roman"/>
+        </w:rPr>
+        <w:t xml:space="preserve">. </w:t>
+      </w:r>
+      <w:r>
+        <w:rPr>
+          <w:rFonts w:ascii="Times New Roman" w:hAnsi="Times New Roman"/>
+        </w:rPr>
+        <w:t>T</w:t>
+      </w:r>
+      <w:r>
+        <w:rPr>
+          <w:rFonts w:ascii="Times New Roman" w:hAnsi="Times New Roman"/>
+        </w:rPr>
+        <w:t>he</w:t>
+      </w:r>
+      <w:r>
+        <w:rPr>
+          <w:rFonts w:ascii="Times New Roman" w:hAnsi="Times New Roman"/>
+        </w:rPr>
+        <w:t xml:space="preserve"> filename </w:t>
+      </w:r>
+      <w:r>
+        <w:rPr>
+          <w:rFonts w:ascii="Times New Roman" w:hAnsi="Times New Roman"/>
+        </w:rPr>
+        <w:t xml:space="preserve">that this model points to </w:t>
+      </w:r>
+      <w:r>
+        <w:rPr>
+          <w:rFonts w:ascii="Times New Roman" w:hAnsi="Times New Roman"/>
+        </w:rPr>
+        <w:t>has the following format:</w:t>
+      </w:r>
+    </w:p>
+    <w:p>
+      <w:pPr>
+        <w:pStyle w:val="ListParagraph"/>
+        <w:ind w:left="644"/>
+        <w:jc w:val="both"/>
+        <w:rPr>
+          <w:rFonts w:ascii="Times New Roman" w:hAnsi="Times New Roman"/>
+        </w:rPr>
+      </w:pPr>
+    </w:p>
+    <w:p>
+      <w:pPr>
+        <w:ind w:left="709" w:hanging="65"/>
+        <w:jc w:val="both"/>
+        <w:rPr>
+          <w:rFonts w:ascii="Times New Roman" w:hAnsi="Times New Roman"/>
+        </w:rPr>
+      </w:pPr>
+      <w:r>
+        <w:rPr>
+          <w:rFonts w:ascii="Times New Roman" w:hAnsi="Times New Roman"/>
+        </w:rPr>
+        <w:t xml:space="preserve">   </w:t>
+      </w:r>
+      <w:proofErr w:type="gramStart"/>
+      <w:r>
+        <w:rPr>
+          <w:rFonts w:ascii="Times New Roman" w:hAnsi="Times New Roman"/>
+        </w:rPr>
+        <w:t>NLAT  CLEN</w:t>
+      </w:r>
+      <w:proofErr w:type="gramEnd"/>
+      <w:r>
+        <w:rPr>
+          <w:rFonts w:ascii="Times New Roman" w:hAnsi="Times New Roman"/>
+        </w:rPr>
+        <w:t>2</w:t>
+      </w:r>
+    </w:p>
+    <w:p>
+      <w:pPr>
+        <w:ind w:left="709" w:hanging="425"/>
+        <w:jc w:val="both"/>
+        <w:rPr>
+          <w:rFonts w:ascii="Times New Roman" w:hAnsi="Times New Roman"/>
+        </w:rPr>
+      </w:pPr>
+      <w:r>
+        <w:rPr>
+          <w:rFonts w:ascii="Times New Roman" w:hAnsi="Times New Roman"/>
+        </w:rPr>
+        <w:tab/>
+      </w:r>
+      <w:r>
+        <w:rPr>
+          <w:rFonts w:ascii="Times New Roman" w:hAnsi="Times New Roman"/>
+        </w:rPr>
+        <w:tab/>
+        <w:t xml:space="preserve">  </w:t>
+      </w:r>
+      <w:proofErr w:type="gramStart"/>
+      <w:r>
+        <w:rPr>
+          <w:rFonts w:ascii="Times New Roman" w:hAnsi="Times New Roman"/>
+        </w:rPr>
+        <w:t>X(</w:t>
+      </w:r>
+      <w:proofErr w:type="gramEnd"/>
+      <w:r>
+        <w:rPr>
+          <w:rFonts w:ascii="Times New Roman" w:hAnsi="Times New Roman"/>
+        </w:rPr>
+        <w:t>1)</w:t>
+      </w:r>
+      <w:r>
+        <w:rPr>
+          <w:rFonts w:ascii="Times New Roman" w:hAnsi="Times New Roman"/>
+        </w:rPr>
+        <w:t xml:space="preserve">, X(2), X(3), …, X(NLAT), </w:t>
+      </w:r>
+      <w:r>
+        <w:rPr>
+          <w:rFonts w:ascii="Times New Roman" w:hAnsi="Times New Roman"/>
+        </w:rPr>
+        <w:t>ERR</w:t>
+      </w:r>
+    </w:p>
+    <w:p>
+      <w:pPr>
+        <w:jc w:val="both"/>
+        <w:rPr>
+          <w:rFonts w:ascii="Times New Roman" w:hAnsi="Times New Roman"/>
+        </w:rPr>
+      </w:pPr>
+    </w:p>
+    <w:p>
+      <w:pPr>
+        <w:ind w:left="851"/>
+        <w:rPr>
+          <w:rFonts w:ascii="Times New Roman" w:hAnsi="Times New Roman"/>
+        </w:rPr>
+      </w:pPr>
+      <w:r>
+        <w:rPr>
+          <w:rFonts w:ascii="Times New Roman" w:hAnsi="Times New Roman"/>
+        </w:rPr>
+        <w:t>Where NLAT is the number of latitudes that profile is held for, covering the latitudes -90 to 90. CLEN2 is the latitudinal correlation length (in degrees).</w:t>
+      </w:r>
     </w:p>
     <w:p>
       <w:pPr>
@@ -22253,33 +23475,6 @@
     </w:p>
     <w:p>
       <w:pPr>
-        <w:ind w:firstLine="284"/>
-        <w:jc w:val="both"/>
-        <w:rPr>
-          <w:rFonts w:ascii="Times New Roman" w:hAnsi="Times New Roman"/>
-        </w:rPr>
-      </w:pPr>
-    </w:p>
-    <w:p>
-      <w:pPr>
-        <w:ind w:firstLine="284"/>
-        <w:jc w:val="both"/>
-        <w:rPr>
-          <w:rFonts w:ascii="Times New Roman" w:hAnsi="Times New Roman"/>
-        </w:rPr>
-      </w:pPr>
-    </w:p>
-    <w:p>
-      <w:pPr>
-        <w:ind w:firstLine="284"/>
-        <w:jc w:val="both"/>
-        <w:rPr>
-          <w:rFonts w:ascii="Times New Roman" w:hAnsi="Times New Roman"/>
-        </w:rPr>
-      </w:pPr>
-    </w:p>
-    <w:p>
-      <w:pPr>
         <w:jc w:val="both"/>
         <w:outlineLvl w:val="1"/>
         <w:rPr>
@@ -22337,7 +23532,6 @@
         <w:rPr>
           <w:rFonts w:ascii="Times New Roman" w:hAnsi="Times New Roman"/>
         </w:rPr>
-        <w:lastRenderedPageBreak/>
         <w:t>This file contains specific run information and used to be read in from the standard input. The format is:</w:t>
       </w:r>
     </w:p>
@@ -22386,6 +23580,7 @@
         <w:rPr>
           <w:rFonts w:ascii="Times New Roman" w:hAnsi="Times New Roman"/>
         </w:rPr>
+        <w:lastRenderedPageBreak/>
         <w:t>WOFF</w:t>
       </w:r>
     </w:p>
@@ -22997,7 +24192,6 @@
         <w:rPr>
           <w:rFonts w:ascii="Times New Roman" w:hAnsi="Times New Roman"/>
         </w:rPr>
-        <w:lastRenderedPageBreak/>
         <w:t>NSPEC is the total number of retrievals to perform (for measurements contained in the &lt;</w:t>
       </w:r>
       <w:proofErr w:type="spellStart"/>
@@ -23640,66 +24834,66 @@
           <w:rFonts w:ascii="Times New Roman" w:hAnsi="Times New Roman"/>
           <w:lang w:val="fr-CA"/>
         </w:rPr>
+        <w:t>FWHM, LATITUDE, LONGITUDE, NGEOM</w:t>
+      </w:r>
+    </w:p>
+    <w:p>
+      <w:pPr>
+        <w:rPr>
+          <w:rFonts w:ascii="Times New Roman" w:hAnsi="Times New Roman"/>
+          <w:lang w:val="fr-CA"/>
+        </w:rPr>
+      </w:pPr>
+      <w:proofErr w:type="gramStart"/>
+      <w:r>
+        <w:rPr>
+          <w:rFonts w:ascii="Times New Roman" w:hAnsi="Times New Roman"/>
+          <w:lang w:val="fr-CA"/>
+        </w:rPr>
+        <w:t>NCONV(</w:t>
+      </w:r>
+      <w:proofErr w:type="gramEnd"/>
+      <w:r>
+        <w:rPr>
+          <w:rFonts w:ascii="Times New Roman" w:hAnsi="Times New Roman"/>
+          <w:lang w:val="fr-CA"/>
+        </w:rPr>
+        <w:t>1)</w:t>
+      </w:r>
+    </w:p>
+    <w:p>
+      <w:pPr>
+        <w:rPr>
+          <w:rFonts w:ascii="Times New Roman" w:hAnsi="Times New Roman"/>
+        </w:rPr>
+      </w:pPr>
+      <w:proofErr w:type="gramStart"/>
+      <w:r>
+        <w:rPr>
+          <w:rFonts w:ascii="Times New Roman" w:hAnsi="Times New Roman"/>
+        </w:rPr>
+        <w:t>NAV(</w:t>
+      </w:r>
+      <w:proofErr w:type="gramEnd"/>
+      <w:r>
+        <w:rPr>
+          <w:rFonts w:ascii="Times New Roman" w:hAnsi="Times New Roman"/>
+        </w:rPr>
+        <w:t>1)</w:t>
+      </w:r>
+    </w:p>
+    <w:p>
+      <w:pPr>
+        <w:ind w:left="567" w:hanging="567"/>
+        <w:rPr>
+          <w:rFonts w:ascii="Times New Roman" w:hAnsi="Times New Roman"/>
+        </w:rPr>
+      </w:pPr>
+      <w:r>
+        <w:rPr>
+          <w:rFonts w:ascii="Times New Roman" w:hAnsi="Times New Roman"/>
+        </w:rPr>
         <w:lastRenderedPageBreak/>
-        <w:t>FWHM, LATITUDE, LONGITUDE, NGEOM</w:t>
-      </w:r>
-    </w:p>
-    <w:p>
-      <w:pPr>
-        <w:rPr>
-          <w:rFonts w:ascii="Times New Roman" w:hAnsi="Times New Roman"/>
-          <w:lang w:val="fr-CA"/>
-        </w:rPr>
-      </w:pPr>
-      <w:proofErr w:type="gramStart"/>
-      <w:r>
-        <w:rPr>
-          <w:rFonts w:ascii="Times New Roman" w:hAnsi="Times New Roman"/>
-          <w:lang w:val="fr-CA"/>
-        </w:rPr>
-        <w:t>NCONV(</w:t>
-      </w:r>
-      <w:proofErr w:type="gramEnd"/>
-      <w:r>
-        <w:rPr>
-          <w:rFonts w:ascii="Times New Roman" w:hAnsi="Times New Roman"/>
-          <w:lang w:val="fr-CA"/>
-        </w:rPr>
-        <w:t>1)</w:t>
-      </w:r>
-    </w:p>
-    <w:p>
-      <w:pPr>
-        <w:rPr>
-          <w:rFonts w:ascii="Times New Roman" w:hAnsi="Times New Roman"/>
-        </w:rPr>
-      </w:pPr>
-      <w:proofErr w:type="gramStart"/>
-      <w:r>
-        <w:rPr>
-          <w:rFonts w:ascii="Times New Roman" w:hAnsi="Times New Roman"/>
-        </w:rPr>
-        <w:t>NAV(</w:t>
-      </w:r>
-      <w:proofErr w:type="gramEnd"/>
-      <w:r>
-        <w:rPr>
-          <w:rFonts w:ascii="Times New Roman" w:hAnsi="Times New Roman"/>
-        </w:rPr>
-        <w:t>1)</w:t>
-      </w:r>
-    </w:p>
-    <w:p>
-      <w:pPr>
-        <w:ind w:left="567" w:hanging="567"/>
-        <w:rPr>
-          <w:rFonts w:ascii="Times New Roman" w:hAnsi="Times New Roman"/>
-        </w:rPr>
-      </w:pPr>
-      <w:r>
-        <w:rPr>
-          <w:rFonts w:ascii="Times New Roman" w:hAnsi="Times New Roman"/>
-        </w:rPr>
         <w:t>FLAT(</w:t>
       </w:r>
       <w:proofErr w:type="gramStart"/>
@@ -24362,21 +25556,27 @@
         <w:rPr>
           <w:rFonts w:ascii="Times New Roman" w:hAnsi="Times New Roman"/>
         </w:rPr>
+        <w:t xml:space="preserve">For each viewing geometry (NGEOM in total), the parameters NCONV and NAV are first read in. NCONV is the number of convolution wavenumbers/wavelengths in each spectrum, </w:t>
+      </w:r>
+      <w:r>
+        <w:rPr>
+          <w:rFonts w:ascii="Times New Roman" w:hAnsi="Times New Roman"/>
+          <w:u w:val="single"/>
+        </w:rPr>
+        <w:t>which do not now have to be the same for all NGEOM spectra</w:t>
+      </w:r>
+      <w:r>
+        <w:rPr>
+          <w:rFonts w:ascii="Times New Roman" w:hAnsi="Times New Roman"/>
+        </w:rPr>
+        <w:t xml:space="preserve">. NAV </w:t>
+      </w:r>
+      <w:r>
+        <w:rPr>
+          <w:rFonts w:ascii="Times New Roman" w:hAnsi="Times New Roman"/>
+        </w:rPr>
         <w:lastRenderedPageBreak/>
-        <w:t xml:space="preserve">For each viewing geometry (NGEOM in total), the parameters NCONV and NAV are first read in. NCONV is the number of convolution wavenumbers/wavelengths in each spectrum, </w:t>
-      </w:r>
-      <w:r>
-        <w:rPr>
-          <w:rFonts w:ascii="Times New Roman" w:hAnsi="Times New Roman"/>
-          <w:u w:val="single"/>
-        </w:rPr>
-        <w:t>which do not now have to be the same for all NGEOM spectra</w:t>
-      </w:r>
-      <w:r>
-        <w:rPr>
-          <w:rFonts w:ascii="Times New Roman" w:hAnsi="Times New Roman"/>
-        </w:rPr>
-        <w:t xml:space="preserve">. NAV specifies how many individual spectra need to be calculated and averaged to simulate the measured field-of-view-averaged spectrum. The next NAV lines contain the integration point latitudes (FLAT), longitudes (FLON), viewing angles (SOL_ANG, EMISS_ANG, AZI_ANG) and weights (WGEOM). The angle definitions are outlined in Figure 1. Following this, there then follows the actual measured wavelengths/wavenumbers, spectrum and errors (all of length NCONV) which are read in and put in total measurement vector </w:t>
+        <w:t xml:space="preserve">specifies how many individual spectra need to be calculated and averaged to simulate the measured field-of-view-averaged spectrum. The next NAV lines contain the integration point latitudes (FLAT), longitudes (FLON), viewing angles (SOL_ANG, EMISS_ANG, AZI_ANG) and weights (WGEOM). The angle definitions are outlined in Figure 1. Following this, there then follows the actual measured wavelengths/wavenumbers, spectrum and errors (all of length NCONV) which are read in and put in total measurement vector </w:t>
       </w:r>
       <w:r>
         <w:rPr>
@@ -24854,119 +26054,119 @@
         <w:rPr>
           <w:rFonts w:ascii="Times New Roman" w:hAnsi="Times New Roman"/>
         </w:rPr>
+        <w:t xml:space="preserve"> Number of </w:t>
+      </w:r>
+      <w:proofErr w:type="spellStart"/>
+      <w:r>
+        <w:rPr>
+          <w:rFonts w:ascii="Times New Roman" w:hAnsi="Times New Roman"/>
+        </w:rPr>
+        <w:t>fourier</w:t>
+      </w:r>
+      <w:proofErr w:type="spellEnd"/>
+      <w:r>
+        <w:rPr>
+          <w:rFonts w:ascii="Times New Roman" w:hAnsi="Times New Roman"/>
+        </w:rPr>
+        <w:t xml:space="preserve"> </w:t>
+      </w:r>
+      <w:proofErr w:type="gramStart"/>
+      <w:r>
+        <w:rPr>
+          <w:rFonts w:ascii="Times New Roman" w:hAnsi="Times New Roman"/>
+        </w:rPr>
+        <w:t>components :</w:t>
+      </w:r>
+      <w:proofErr w:type="gramEnd"/>
+      <w:r>
+        <w:rPr>
+          <w:rFonts w:ascii="Times New Roman" w:hAnsi="Times New Roman"/>
+        </w:rPr>
+        <w:t xml:space="preserve">  0</w:t>
+      </w:r>
+    </w:p>
+    <w:p>
+      <w:pPr>
+        <w:jc w:val="both"/>
+        <w:rPr>
+          <w:rFonts w:ascii="Times New Roman" w:hAnsi="Times New Roman"/>
+        </w:rPr>
+      </w:pPr>
+      <w:r>
+        <w:rPr>
+          <w:rFonts w:ascii="Times New Roman" w:hAnsi="Times New Roman"/>
+        </w:rPr>
+        <w:t xml:space="preserve"> Number of azimuth angles for </w:t>
+      </w:r>
+      <w:proofErr w:type="spellStart"/>
+      <w:r>
+        <w:rPr>
+          <w:rFonts w:ascii="Times New Roman" w:hAnsi="Times New Roman"/>
+        </w:rPr>
+        <w:t>fourier</w:t>
+      </w:r>
+      <w:proofErr w:type="spellEnd"/>
+      <w:r>
+        <w:rPr>
+          <w:rFonts w:ascii="Times New Roman" w:hAnsi="Times New Roman"/>
+        </w:rPr>
+        <w:t xml:space="preserve"> </w:t>
+      </w:r>
+      <w:proofErr w:type="gramStart"/>
+      <w:r>
+        <w:rPr>
+          <w:rFonts w:ascii="Times New Roman" w:hAnsi="Times New Roman"/>
+        </w:rPr>
+        <w:t>analysis :</w:t>
+      </w:r>
+      <w:proofErr w:type="gramEnd"/>
+      <w:r>
+        <w:rPr>
+          <w:rFonts w:ascii="Times New Roman" w:hAnsi="Times New Roman"/>
+        </w:rPr>
+        <w:t xml:space="preserve"> 100</w:t>
+      </w:r>
+    </w:p>
+    <w:p>
+      <w:pPr>
+        <w:jc w:val="both"/>
+        <w:rPr>
+          <w:rFonts w:ascii="Times New Roman" w:hAnsi="Times New Roman"/>
+        </w:rPr>
+      </w:pPr>
+      <w:r>
+        <w:rPr>
+          <w:rFonts w:ascii="Times New Roman" w:hAnsi="Times New Roman"/>
+        </w:rPr>
+        <w:t xml:space="preserve"> Sunlight </w:t>
+      </w:r>
+      <w:proofErr w:type="gramStart"/>
+      <w:r>
+        <w:rPr>
+          <w:rFonts w:ascii="Times New Roman" w:hAnsi="Times New Roman"/>
+        </w:rPr>
+        <w:t>on(</w:t>
+      </w:r>
+      <w:proofErr w:type="gramEnd"/>
+      <w:r>
+        <w:rPr>
+          <w:rFonts w:ascii="Times New Roman" w:hAnsi="Times New Roman"/>
+        </w:rPr>
+        <w:t>1) or off(0) :  1</w:t>
+      </w:r>
+    </w:p>
+    <w:p>
+      <w:pPr>
+        <w:jc w:val="both"/>
+        <w:rPr>
+          <w:rFonts w:ascii="Times New Roman" w:hAnsi="Times New Roman"/>
+        </w:rPr>
+      </w:pPr>
+      <w:r>
+        <w:rPr>
+          <w:rFonts w:ascii="Times New Roman" w:hAnsi="Times New Roman"/>
+        </w:rPr>
         <w:lastRenderedPageBreak/>
-        <w:t xml:space="preserve"> Number of </w:t>
-      </w:r>
-      <w:proofErr w:type="spellStart"/>
-      <w:r>
-        <w:rPr>
-          <w:rFonts w:ascii="Times New Roman" w:hAnsi="Times New Roman"/>
-        </w:rPr>
-        <w:t>fourier</w:t>
-      </w:r>
-      <w:proofErr w:type="spellEnd"/>
-      <w:r>
-        <w:rPr>
-          <w:rFonts w:ascii="Times New Roman" w:hAnsi="Times New Roman"/>
-        </w:rPr>
-        <w:t xml:space="preserve"> </w:t>
-      </w:r>
-      <w:proofErr w:type="gramStart"/>
-      <w:r>
-        <w:rPr>
-          <w:rFonts w:ascii="Times New Roman" w:hAnsi="Times New Roman"/>
-        </w:rPr>
-        <w:t>components :</w:t>
-      </w:r>
-      <w:proofErr w:type="gramEnd"/>
-      <w:r>
-        <w:rPr>
-          <w:rFonts w:ascii="Times New Roman" w:hAnsi="Times New Roman"/>
-        </w:rPr>
-        <w:t xml:space="preserve">  0</w:t>
-      </w:r>
-    </w:p>
-    <w:p>
-      <w:pPr>
-        <w:jc w:val="both"/>
-        <w:rPr>
-          <w:rFonts w:ascii="Times New Roman" w:hAnsi="Times New Roman"/>
-        </w:rPr>
-      </w:pPr>
-      <w:r>
-        <w:rPr>
-          <w:rFonts w:ascii="Times New Roman" w:hAnsi="Times New Roman"/>
-        </w:rPr>
-        <w:t xml:space="preserve"> Number of azimuth angles for </w:t>
-      </w:r>
-      <w:proofErr w:type="spellStart"/>
-      <w:r>
-        <w:rPr>
-          <w:rFonts w:ascii="Times New Roman" w:hAnsi="Times New Roman"/>
-        </w:rPr>
-        <w:t>fourier</w:t>
-      </w:r>
-      <w:proofErr w:type="spellEnd"/>
-      <w:r>
-        <w:rPr>
-          <w:rFonts w:ascii="Times New Roman" w:hAnsi="Times New Roman"/>
-        </w:rPr>
-        <w:t xml:space="preserve"> </w:t>
-      </w:r>
-      <w:proofErr w:type="gramStart"/>
-      <w:r>
-        <w:rPr>
-          <w:rFonts w:ascii="Times New Roman" w:hAnsi="Times New Roman"/>
-        </w:rPr>
-        <w:t>analysis :</w:t>
-      </w:r>
-      <w:proofErr w:type="gramEnd"/>
-      <w:r>
-        <w:rPr>
-          <w:rFonts w:ascii="Times New Roman" w:hAnsi="Times New Roman"/>
-        </w:rPr>
-        <w:t xml:space="preserve"> 100</w:t>
-      </w:r>
-    </w:p>
-    <w:p>
-      <w:pPr>
-        <w:jc w:val="both"/>
-        <w:rPr>
-          <w:rFonts w:ascii="Times New Roman" w:hAnsi="Times New Roman"/>
-        </w:rPr>
-      </w:pPr>
-      <w:r>
-        <w:rPr>
-          <w:rFonts w:ascii="Times New Roman" w:hAnsi="Times New Roman"/>
-        </w:rPr>
-        <w:t xml:space="preserve"> Sunlight </w:t>
-      </w:r>
-      <w:proofErr w:type="gramStart"/>
-      <w:r>
-        <w:rPr>
-          <w:rFonts w:ascii="Times New Roman" w:hAnsi="Times New Roman"/>
-        </w:rPr>
-        <w:t>on(</w:t>
-      </w:r>
-      <w:proofErr w:type="gramEnd"/>
-      <w:r>
-        <w:rPr>
-          <w:rFonts w:ascii="Times New Roman" w:hAnsi="Times New Roman"/>
-        </w:rPr>
-        <w:t>1) or off(0) :  1</w:t>
-      </w:r>
-    </w:p>
-    <w:p>
-      <w:pPr>
-        <w:jc w:val="both"/>
-        <w:rPr>
-          <w:rFonts w:ascii="Times New Roman" w:hAnsi="Times New Roman"/>
-        </w:rPr>
-      </w:pPr>
-      <w:r>
-        <w:rPr>
-          <w:rFonts w:ascii="Times New Roman" w:hAnsi="Times New Roman"/>
-        </w:rPr>
         <w:t xml:space="preserve"> Distance from Sun (AU</w:t>
       </w:r>
       <w:proofErr w:type="gramStart"/>
@@ -25768,6 +26968,7 @@
         <w:rPr>
           <w:rFonts w:ascii="Times New Roman" w:hAnsi="Times New Roman"/>
         </w:rPr>
+        <w:lastRenderedPageBreak/>
         <w:t xml:space="preserve">The solar/stellar spectral file format is as follows. The file </w:t>
       </w:r>
       <w:r>
@@ -27166,6 +28367,7 @@
         <w:rPr>
           <w:rFonts w:ascii="Times New Roman" w:hAnsi="Times New Roman"/>
         </w:rPr>
+        <w:lastRenderedPageBreak/>
         <w:t>This file (&lt;</w:t>
       </w:r>
       <w:proofErr w:type="spellStart"/>
@@ -28383,16 +29585,7 @@
           <w:szCs w:val="24"/>
           <w:lang w:val="en-US"/>
         </w:rPr>
-        <w:t xml:space="preserve">This file allows a Nemesis retrieval to be speeded up by giving each wavelength in a </w:t>
-      </w:r>
-      <w:r>
-        <w:rPr>
-          <w:rFonts w:ascii="Times New Roman" w:hAnsi="Times New Roman"/>
-          <w:szCs w:val="24"/>
-          <w:lang w:val="en-US"/>
-        </w:rPr>
-        <w:lastRenderedPageBreak/>
-        <w:t>spectrum a ‘ranking’ (IRANK), and thereby allowing Nemesis to only retrieve a select sample of wavelengths in the first few iterations before moving on to the full wavelength grid. The procedure is as follows:</w:t>
+        <w:t>This file allows a Nemesis retrieval to be speeded up by giving each wavelength in a spectrum a ‘ranking’ (IRANK), and thereby allowing Nemesis to only retrieve a select sample of wavelengths in the first few iterations before moving on to the full wavelength grid. The procedure is as follows:</w:t>
       </w:r>
     </w:p>
     <w:p>
@@ -28419,6 +29612,7 @@
           <w:szCs w:val="24"/>
           <w:lang w:val="en-US"/>
         </w:rPr>
+        <w:lastRenderedPageBreak/>
         <w:t xml:space="preserve">In ITER=0, </w:t>
       </w:r>
       <w:r>
@@ -29449,7 +30643,6 @@
         <w:rPr>
           <w:rFonts w:ascii="Times New Roman" w:hAnsi="Times New Roman"/>
         </w:rPr>
-        <w:lastRenderedPageBreak/>
         <w:t>The contents of the .</w:t>
       </w:r>
       <w:proofErr w:type="spellStart"/>
@@ -29482,6 +30675,7 @@
         <w:rPr>
           <w:rFonts w:ascii="Times New Roman" w:hAnsi="Times New Roman"/>
         </w:rPr>
+        <w:lastRenderedPageBreak/>
         <w:t xml:space="preserve">Under </w:t>
       </w:r>
       <w:proofErr w:type="spellStart"/>
@@ -30206,15 +31400,7 @@
           <w:rFonts w:ascii="Times New Roman" w:hAnsi="Times New Roman"/>
           <w:u w:val="single"/>
         </w:rPr>
-        <w:t xml:space="preserve">NB VREL will automatically </w:t>
-      </w:r>
-      <w:r>
-        <w:rPr>
-          <w:rFonts w:ascii="Times New Roman" w:hAnsi="Times New Roman"/>
-          <w:u w:val="single"/>
-        </w:rPr>
-        <w:lastRenderedPageBreak/>
-        <w:t>be used to extend the wavenumber range defined by VMIN, VMAX. There is no need to pre-add/subtract VREL to the requested wavenumber range.</w:t>
+        <w:t>NB VREL will automatically be used to extend the wavenumber range defined by VMIN, VMAX. There is no need to pre-add/subtract VREL to the requested wavenumber range.</w:t>
       </w:r>
     </w:p>
     <w:p>
@@ -30233,6 +31419,7 @@
         <w:rPr>
           <w:rFonts w:ascii="Times New Roman" w:hAnsi="Times New Roman"/>
         </w:rPr>
+        <w:lastRenderedPageBreak/>
         <w:t>A &lt;</w:t>
       </w:r>
       <w:proofErr w:type="spellStart"/>
@@ -31338,14 +32525,7 @@
         <w:rPr>
           <w:rFonts w:ascii="Times New Roman" w:hAnsi="Times New Roman"/>
         </w:rPr>
-        <w:t xml:space="preserve">and is designed to be general purpose and </w:t>
-      </w:r>
-      <w:r>
-        <w:rPr>
-          <w:rFonts w:ascii="Times New Roman" w:hAnsi="Times New Roman"/>
-        </w:rPr>
-        <w:lastRenderedPageBreak/>
-        <w:t>extendable. Future upgrades that are under consideration and may/may not be implemented in the near future are:</w:t>
+        <w:t>and is designed to be general purpose and extendable. Future upgrades that are under consideration and may/may not be implemented in the near future are:</w:t>
       </w:r>
     </w:p>
     <w:p>
@@ -31845,982 +33025,975 @@
         <w:rPr>
           <w:rFonts w:ascii="Times New Roman" w:hAnsi="Times New Roman"/>
         </w:rPr>
+        <w:t>For a single l</w:t>
+      </w:r>
+      <w:r>
+        <w:rPr>
+          <w:rFonts w:ascii="Times New Roman" w:hAnsi="Times New Roman"/>
+        </w:rPr>
+        <w:t>imb calculation, you should use</w:t>
+      </w:r>
+      <w:r>
+        <w:rPr>
+          <w:rFonts w:ascii="Times New Roman" w:hAnsi="Times New Roman"/>
+        </w:rPr>
+        <w:t xml:space="preserve"> </w:t>
+      </w:r>
+      <w:r>
+        <w:rPr>
+          <w:rFonts w:ascii="Times New Roman" w:hAnsi="Times New Roman"/>
+          <w:u w:val="single"/>
+        </w:rPr>
+        <w:t>Nemesis,</w:t>
+      </w:r>
+      <w:r>
+        <w:rPr>
+          <w:rFonts w:ascii="Times New Roman" w:hAnsi="Times New Roman"/>
+        </w:rPr>
+        <w:t xml:space="preserve"> but</w:t>
+      </w:r>
+      <w:r>
+        <w:rPr>
+          <w:rFonts w:ascii="Times New Roman" w:hAnsi="Times New Roman"/>
+        </w:rPr>
+        <w:t xml:space="preserve"> for multiple tangent heights through the same atmosphere, </w:t>
+      </w:r>
+      <w:proofErr w:type="spellStart"/>
+      <w:r>
+        <w:rPr>
+          <w:rFonts w:ascii="Times New Roman" w:hAnsi="Times New Roman"/>
+          <w:u w:val="single"/>
+        </w:rPr>
+        <w:t>NemesisL</w:t>
+      </w:r>
+      <w:proofErr w:type="spellEnd"/>
+      <w:r>
+        <w:rPr>
+          <w:rFonts w:ascii="Times New Roman" w:hAnsi="Times New Roman"/>
+        </w:rPr>
+        <w:t xml:space="preserve"> is much faster and not significantly less accurate.</w:t>
+      </w:r>
+      <w:r>
+        <w:rPr>
+          <w:rFonts w:ascii="Times New Roman" w:hAnsi="Times New Roman"/>
+        </w:rPr>
+        <w:t xml:space="preserve"> </w:t>
+      </w:r>
+    </w:p>
+    <w:p>
+      <w:pPr>
+        <w:jc w:val="both"/>
+        <w:rPr>
+          <w:rFonts w:ascii="Times New Roman" w:hAnsi="Times New Roman"/>
+        </w:rPr>
+      </w:pPr>
+    </w:p>
+    <w:p>
+      <w:pPr>
+        <w:jc w:val="both"/>
+        <w:outlineLvl w:val="1"/>
+        <w:rPr>
+          <w:rFonts w:ascii="Times New Roman" w:hAnsi="Times New Roman"/>
+          <w:b/>
+        </w:rPr>
+      </w:pPr>
+      <w:r>
+        <w:rPr>
+          <w:rFonts w:ascii="Times New Roman" w:hAnsi="Times New Roman"/>
+          <w:b/>
+        </w:rPr>
+        <w:t>8.2</w:t>
+      </w:r>
+      <w:r>
+        <w:rPr>
+          <w:rFonts w:ascii="Times New Roman" w:hAnsi="Times New Roman"/>
+          <w:b/>
+        </w:rPr>
+        <w:t xml:space="preserve"> </w:t>
+      </w:r>
+      <w:proofErr w:type="spellStart"/>
+      <w:r>
+        <w:rPr>
+          <w:rFonts w:ascii="Times New Roman" w:hAnsi="Times New Roman"/>
+          <w:b/>
+          <w:u w:val="single"/>
+        </w:rPr>
+        <w:t>NemesisMCS</w:t>
+      </w:r>
+      <w:proofErr w:type="spellEnd"/>
+    </w:p>
+    <w:p>
+      <w:pPr>
+        <w:jc w:val="both"/>
+        <w:rPr>
+          <w:rFonts w:ascii="Times New Roman" w:hAnsi="Times New Roman"/>
+        </w:rPr>
+      </w:pPr>
+      <w:proofErr w:type="spellStart"/>
+      <w:r>
+        <w:rPr>
+          <w:rFonts w:ascii="Times New Roman" w:hAnsi="Times New Roman"/>
+          <w:u w:val="single"/>
+        </w:rPr>
+        <w:t>NemesisMCS</w:t>
+      </w:r>
+      <w:proofErr w:type="spellEnd"/>
+      <w:r>
+        <w:rPr>
+          <w:rFonts w:ascii="Times New Roman" w:hAnsi="Times New Roman"/>
+        </w:rPr>
+        <w:t xml:space="preserve"> is based on </w:t>
+      </w:r>
+      <w:proofErr w:type="spellStart"/>
+      <w:r>
+        <w:rPr>
+          <w:rFonts w:ascii="Times New Roman" w:hAnsi="Times New Roman"/>
+          <w:u w:val="single"/>
+        </w:rPr>
+        <w:t>NemesisL</w:t>
+      </w:r>
+      <w:proofErr w:type="spellEnd"/>
+      <w:r>
+        <w:rPr>
+          <w:rFonts w:ascii="Times New Roman" w:hAnsi="Times New Roman"/>
+        </w:rPr>
+        <w:t xml:space="preserve">, but is specifically tailored to model MCS </w:t>
+      </w:r>
+      <w:r>
+        <w:rPr>
+          <w:rFonts w:ascii="Times New Roman" w:hAnsi="Times New Roman"/>
+        </w:rPr>
+        <w:t>radiances</w:t>
+      </w:r>
+      <w:r>
+        <w:rPr>
+          <w:rFonts w:ascii="Times New Roman" w:hAnsi="Times New Roman"/>
+        </w:rPr>
+        <w:t xml:space="preserve">, which require a complicated FOV combination of the individual path calculations. Other modifications are made in the way the </w:t>
+      </w:r>
+      <w:proofErr w:type="spellStart"/>
+      <w:r>
+        <w:rPr>
+          <w:rFonts w:ascii="Times New Roman" w:hAnsi="Times New Roman"/>
+        </w:rPr>
+        <w:t>spx</w:t>
+      </w:r>
+      <w:proofErr w:type="spellEnd"/>
+      <w:r>
+        <w:rPr>
+          <w:rFonts w:ascii="Times New Roman" w:hAnsi="Times New Roman"/>
+        </w:rPr>
+        <w:t xml:space="preserve"> files are read in, and implicitly use small differences in the wavenumbers listed to identify different detectors, which have slightly different spectral and FOV responses. </w:t>
+      </w:r>
+    </w:p>
+    <w:p>
+      <w:pPr>
+        <w:jc w:val="both"/>
+        <w:rPr>
+          <w:rFonts w:ascii="Times New Roman" w:hAnsi="Times New Roman"/>
+        </w:rPr>
+      </w:pPr>
+    </w:p>
+    <w:p>
+      <w:pPr>
+        <w:jc w:val="both"/>
+        <w:outlineLvl w:val="1"/>
+        <w:rPr>
+          <w:rFonts w:ascii="Times New Roman" w:hAnsi="Times New Roman"/>
+          <w:b/>
+        </w:rPr>
+      </w:pPr>
+      <w:r>
+        <w:rPr>
+          <w:rFonts w:ascii="Times New Roman" w:hAnsi="Times New Roman"/>
+          <w:b/>
+        </w:rPr>
+        <w:t>8.3</w:t>
+      </w:r>
+      <w:r>
+        <w:rPr>
+          <w:rFonts w:ascii="Times New Roman" w:hAnsi="Times New Roman"/>
+          <w:b/>
+        </w:rPr>
+        <w:t xml:space="preserve"> </w:t>
+      </w:r>
+      <w:proofErr w:type="spellStart"/>
+      <w:r>
+        <w:rPr>
+          <w:rFonts w:ascii="Times New Roman" w:hAnsi="Times New Roman"/>
+          <w:b/>
+        </w:rPr>
+        <w:t>Nemesisdisc</w:t>
+      </w:r>
+      <w:proofErr w:type="spellEnd"/>
+    </w:p>
+    <w:p>
+      <w:pPr>
+        <w:jc w:val="both"/>
+        <w:rPr>
+          <w:rFonts w:ascii="Times New Roman" w:hAnsi="Times New Roman"/>
+        </w:rPr>
+      </w:pPr>
+      <w:proofErr w:type="spellStart"/>
+      <w:r>
+        <w:rPr>
+          <w:rFonts w:ascii="Times New Roman" w:hAnsi="Times New Roman"/>
+          <w:u w:val="single"/>
+        </w:rPr>
+        <w:t>Nemesisdisc</w:t>
+      </w:r>
+      <w:proofErr w:type="spellEnd"/>
+      <w:r>
+        <w:rPr>
+          <w:rFonts w:ascii="Times New Roman" w:hAnsi="Times New Roman"/>
+        </w:rPr>
+        <w:t xml:space="preserve"> sets up the .pat file for a disc-averaged calculation and outputs the results in a form compatible with modelling the secondary transits of exoplanets. </w:t>
+      </w:r>
+    </w:p>
+    <w:p>
+      <w:pPr>
+        <w:jc w:val="both"/>
+        <w:rPr>
+          <w:rFonts w:ascii="Times New Roman" w:hAnsi="Times New Roman"/>
+        </w:rPr>
+      </w:pPr>
+    </w:p>
+    <w:p>
+      <w:pPr>
+        <w:jc w:val="both"/>
+        <w:outlineLvl w:val="1"/>
+        <w:rPr>
+          <w:rFonts w:ascii="Times New Roman" w:hAnsi="Times New Roman"/>
+          <w:b/>
+        </w:rPr>
+      </w:pPr>
+      <w:r>
+        <w:rPr>
+          <w:rFonts w:ascii="Times New Roman" w:hAnsi="Times New Roman"/>
+          <w:b/>
+        </w:rPr>
+        <w:t>8.4</w:t>
+      </w:r>
+      <w:r>
+        <w:rPr>
+          <w:rFonts w:ascii="Times New Roman" w:hAnsi="Times New Roman"/>
+          <w:b/>
+        </w:rPr>
+        <w:t xml:space="preserve"> </w:t>
+      </w:r>
+      <w:proofErr w:type="spellStart"/>
+      <w:r>
+        <w:rPr>
+          <w:rFonts w:ascii="Times New Roman" w:hAnsi="Times New Roman"/>
+          <w:b/>
+        </w:rPr>
+        <w:t>NemesisPT</w:t>
+      </w:r>
+      <w:proofErr w:type="spellEnd"/>
+    </w:p>
+    <w:p>
+      <w:pPr>
+        <w:jc w:val="both"/>
+        <w:rPr>
+          <w:rFonts w:ascii="Times New Roman" w:hAnsi="Times New Roman"/>
+        </w:rPr>
+      </w:pPr>
+      <w:proofErr w:type="spellStart"/>
+      <w:r>
+        <w:rPr>
+          <w:rFonts w:ascii="Copperplate Gothic Light" w:hAnsi="Copperplate Gothic Light"/>
+        </w:rPr>
+        <w:t>N</w:t>
+      </w:r>
+      <w:r>
+        <w:rPr>
+          <w:rFonts w:ascii="Times New Roman" w:hAnsi="Times New Roman"/>
+          <w:u w:val="single"/>
+        </w:rPr>
+        <w:t>emesisPT</w:t>
+      </w:r>
+      <w:proofErr w:type="spellEnd"/>
+      <w:r>
+        <w:rPr>
+          <w:rFonts w:ascii="Times New Roman" w:hAnsi="Times New Roman"/>
+        </w:rPr>
+        <w:t xml:space="preserve"> is again based on </w:t>
+      </w:r>
+      <w:proofErr w:type="spellStart"/>
+      <w:r>
+        <w:rPr>
+          <w:rFonts w:ascii="Times New Roman" w:hAnsi="Times New Roman"/>
+          <w:u w:val="single"/>
+        </w:rPr>
+        <w:t>NemesisL</w:t>
+      </w:r>
+      <w:proofErr w:type="spellEnd"/>
+      <w:r>
+        <w:rPr>
+          <w:rFonts w:ascii="Times New Roman" w:hAnsi="Times New Roman"/>
+        </w:rPr>
+        <w:t xml:space="preserve">, but instead uses the limb path calculations to estimate the effective planetary radius at different wavelengths. This code is thus used for modelling the primary transits of exoplanets. </w:t>
+      </w:r>
+    </w:p>
+    <w:p>
+      <w:pPr>
+        <w:jc w:val="both"/>
+        <w:rPr>
+          <w:rFonts w:ascii="Times New Roman" w:hAnsi="Times New Roman"/>
+        </w:rPr>
+      </w:pPr>
+    </w:p>
+    <w:p>
+      <w:pPr>
+        <w:jc w:val="both"/>
+        <w:outlineLvl w:val="1"/>
+        <w:rPr>
+          <w:rFonts w:ascii="Times New Roman" w:hAnsi="Times New Roman"/>
+          <w:b/>
+        </w:rPr>
+      </w:pPr>
+      <w:r>
+        <w:rPr>
+          <w:rFonts w:ascii="Times New Roman" w:hAnsi="Times New Roman"/>
+          <w:b/>
+        </w:rPr>
+        <w:t>8.5</w:t>
+      </w:r>
+      <w:r>
+        <w:rPr>
+          <w:rFonts w:ascii="Times New Roman" w:hAnsi="Times New Roman"/>
+          <w:b/>
+        </w:rPr>
+        <w:t xml:space="preserve"> </w:t>
+      </w:r>
+      <w:proofErr w:type="spellStart"/>
+      <w:r>
+        <w:rPr>
+          <w:rFonts w:ascii="Times New Roman" w:hAnsi="Times New Roman"/>
+          <w:b/>
+        </w:rPr>
+        <w:t>CIRSdrv_wave</w:t>
+      </w:r>
+      <w:proofErr w:type="spellEnd"/>
+    </w:p>
+    <w:p>
+      <w:pPr>
+        <w:jc w:val="both"/>
+        <w:rPr>
+          <w:rFonts w:ascii="Times New Roman" w:hAnsi="Times New Roman"/>
+        </w:rPr>
+      </w:pPr>
+      <w:proofErr w:type="spellStart"/>
+      <w:r>
+        <w:rPr>
+          <w:rFonts w:ascii="Times New Roman" w:hAnsi="Times New Roman"/>
+          <w:u w:val="single"/>
+        </w:rPr>
+        <w:t>CIRSdrv_wave</w:t>
+      </w:r>
+      <w:proofErr w:type="spellEnd"/>
+      <w:r>
+        <w:rPr>
+          <w:rFonts w:ascii="Times New Roman" w:hAnsi="Times New Roman"/>
+        </w:rPr>
+        <w:t xml:space="preserve"> is a very useful program </w:t>
+      </w:r>
+      <w:r>
+        <w:rPr>
+          <w:rFonts w:ascii="Times New Roman" w:hAnsi="Times New Roman"/>
+        </w:rPr>
+        <w:t>for running the nemesis/</w:t>
+      </w:r>
+      <w:proofErr w:type="spellStart"/>
+      <w:r>
+        <w:rPr>
+          <w:rFonts w:ascii="Times New Roman" w:hAnsi="Times New Roman"/>
+        </w:rPr>
+        <w:t>cirsrad</w:t>
+      </w:r>
+      <w:proofErr w:type="spellEnd"/>
+      <w:r>
+        <w:rPr>
+          <w:rFonts w:ascii="Times New Roman" w:hAnsi="Times New Roman"/>
+        </w:rPr>
+        <w:t xml:space="preserve"> subroutines on cases that are not covered by the </w:t>
+      </w:r>
+      <w:r>
+        <w:rPr>
+          <w:rFonts w:ascii="Copperplate Gothic Light" w:hAnsi="Copperplate Gothic Light"/>
+        </w:rPr>
+        <w:t>Nemesis</w:t>
+      </w:r>
+      <w:r>
+        <w:rPr>
+          <w:rFonts w:ascii="Times New Roman" w:hAnsi="Times New Roman"/>
+        </w:rPr>
+        <w:t xml:space="preserve"> programs, which write their own .pat files to model specific geometries. </w:t>
+      </w:r>
+      <w:proofErr w:type="spellStart"/>
+      <w:r>
+        <w:rPr>
+          <w:rFonts w:ascii="Times New Roman" w:hAnsi="Times New Roman"/>
+          <w:u w:val="single"/>
+        </w:rPr>
+        <w:t>CIRSdrv_wave</w:t>
+      </w:r>
+      <w:proofErr w:type="spellEnd"/>
+      <w:r>
+        <w:rPr>
+          <w:rFonts w:ascii="Copperplate Gothic Light" w:hAnsi="Copperplate Gothic Light"/>
+        </w:rPr>
+        <w:t xml:space="preserve"> </w:t>
+      </w:r>
+      <w:r>
+        <w:rPr>
+          <w:rFonts w:ascii="Times New Roman" w:hAnsi="Times New Roman"/>
+        </w:rPr>
+        <w:t>can be run in command line, but you’re bombarded with quite a few questions and so I often run it as:</w:t>
+      </w:r>
+    </w:p>
+    <w:p>
+      <w:pPr>
+        <w:jc w:val="both"/>
+        <w:rPr>
+          <w:rFonts w:ascii="Times New Roman" w:hAnsi="Times New Roman"/>
+        </w:rPr>
+      </w:pPr>
+    </w:p>
+    <w:p>
+      <w:pPr>
+        <w:ind w:firstLine="720"/>
+        <w:jc w:val="both"/>
+        <w:rPr>
+          <w:rFonts w:ascii="Times New Roman" w:hAnsi="Times New Roman"/>
+        </w:rPr>
+      </w:pPr>
+      <w:proofErr w:type="spellStart"/>
+      <w:r>
+        <w:rPr>
+          <w:rFonts w:ascii="Times New Roman" w:hAnsi="Times New Roman"/>
+        </w:rPr>
+        <w:t>CIRSdrv_wave</w:t>
+      </w:r>
+      <w:proofErr w:type="spellEnd"/>
+      <w:r>
+        <w:rPr>
+          <w:rFonts w:ascii="Times New Roman" w:hAnsi="Times New Roman"/>
+        </w:rPr>
+        <w:t xml:space="preserve"> &lt; </w:t>
+      </w:r>
+      <w:proofErr w:type="spellStart"/>
+      <w:r>
+        <w:rPr>
+          <w:rFonts w:ascii="Times New Roman" w:hAnsi="Times New Roman"/>
+        </w:rPr>
+        <w:t>cirsdrv_wave.inp</w:t>
+      </w:r>
+      <w:proofErr w:type="spellEnd"/>
+      <w:r>
+        <w:rPr>
+          <w:rFonts w:ascii="Times New Roman" w:hAnsi="Times New Roman"/>
+        </w:rPr>
+        <w:t xml:space="preserve"> &gt; </w:t>
+      </w:r>
+      <w:proofErr w:type="spellStart"/>
+      <w:r>
+        <w:rPr>
+          <w:rFonts w:ascii="Times New Roman" w:hAnsi="Times New Roman"/>
+        </w:rPr>
+        <w:t>test.prc</w:t>
+      </w:r>
+      <w:proofErr w:type="spellEnd"/>
+      <w:r>
+        <w:rPr>
+          <w:rFonts w:ascii="Times New Roman" w:hAnsi="Times New Roman"/>
+        </w:rPr>
+        <w:t xml:space="preserve"> &amp;</w:t>
+      </w:r>
+    </w:p>
+    <w:p>
+      <w:pPr>
+        <w:ind w:firstLine="720"/>
+        <w:jc w:val="both"/>
+        <w:rPr>
+          <w:rFonts w:ascii="Times New Roman" w:hAnsi="Times New Roman"/>
+        </w:rPr>
+      </w:pPr>
+    </w:p>
+    <w:p>
+      <w:pPr>
+        <w:jc w:val="both"/>
+        <w:rPr>
+          <w:rFonts w:ascii="Times New Roman" w:hAnsi="Times New Roman"/>
+        </w:rPr>
+      </w:pPr>
+      <w:r>
+        <w:rPr>
+          <w:rFonts w:ascii="Times New Roman" w:hAnsi="Times New Roman"/>
+        </w:rPr>
+        <w:t>A typical</w:t>
+      </w:r>
+      <w:r>
+        <w:rPr>
+          <w:rFonts w:ascii="Times New Roman" w:hAnsi="Times New Roman"/>
+        </w:rPr>
+        <w:t xml:space="preserve"> </w:t>
+      </w:r>
+      <w:proofErr w:type="spellStart"/>
+      <w:r>
+        <w:rPr>
+          <w:rFonts w:ascii="Times New Roman" w:hAnsi="Times New Roman"/>
+        </w:rPr>
+        <w:t>cirsdrv_wave</w:t>
+      </w:r>
+      <w:r>
+        <w:rPr>
+          <w:rFonts w:ascii="Times New Roman" w:hAnsi="Times New Roman"/>
+        </w:rPr>
+        <w:t>.inp</w:t>
+      </w:r>
+      <w:proofErr w:type="spellEnd"/>
+      <w:r>
+        <w:rPr>
+          <w:rFonts w:ascii="Times New Roman" w:hAnsi="Times New Roman"/>
+        </w:rPr>
+        <w:t xml:space="preserve"> file would look like this:</w:t>
+      </w:r>
+    </w:p>
+    <w:p>
+      <w:pPr>
+        <w:jc w:val="both"/>
+        <w:rPr>
+          <w:rFonts w:ascii="Times New Roman" w:hAnsi="Times New Roman"/>
+        </w:rPr>
+      </w:pPr>
+    </w:p>
+    <w:p>
+      <w:pPr>
+        <w:jc w:val="both"/>
+        <w:rPr>
+          <w:rFonts w:ascii="Times New Roman" w:hAnsi="Times New Roman"/>
+        </w:rPr>
+      </w:pPr>
+      <w:r>
+        <w:rPr>
+          <w:rFonts w:ascii="Times New Roman" w:hAnsi="Times New Roman"/>
+        </w:rPr>
+        <w:t>zero</w:t>
+      </w:r>
+      <w:r>
+        <w:rPr>
+          <w:rFonts w:ascii="Times New Roman" w:hAnsi="Times New Roman"/>
+        </w:rPr>
+        <w:tab/>
+      </w:r>
+      <w:r>
+        <w:rPr>
+          <w:rFonts w:ascii="Times New Roman" w:hAnsi="Times New Roman"/>
+        </w:rPr>
+        <w:tab/>
+      </w:r>
+      <w:r>
+        <w:rPr>
+          <w:rFonts w:ascii="Times New Roman" w:hAnsi="Times New Roman"/>
+        </w:rPr>
+        <w:tab/>
+        <w:t>(root name of the .pat, .</w:t>
+      </w:r>
+      <w:proofErr w:type="spellStart"/>
+      <w:r>
+        <w:rPr>
+          <w:rFonts w:ascii="Times New Roman" w:hAnsi="Times New Roman"/>
+        </w:rPr>
+        <w:t>fla</w:t>
+      </w:r>
+      <w:proofErr w:type="spellEnd"/>
+      <w:proofErr w:type="gramStart"/>
+      <w:r>
+        <w:rPr>
+          <w:rFonts w:ascii="Times New Roman" w:hAnsi="Times New Roman"/>
+        </w:rPr>
+        <w:t>, .</w:t>
+      </w:r>
+      <w:proofErr w:type="spellStart"/>
+      <w:r>
+        <w:rPr>
+          <w:rFonts w:ascii="Times New Roman" w:hAnsi="Times New Roman"/>
+        </w:rPr>
+        <w:t>kls</w:t>
+      </w:r>
+      <w:proofErr w:type="spellEnd"/>
+      <w:proofErr w:type="gramEnd"/>
+      <w:r>
+        <w:rPr>
+          <w:rFonts w:ascii="Times New Roman" w:hAnsi="Times New Roman"/>
+        </w:rPr>
+        <w:t xml:space="preserve"> and .</w:t>
+      </w:r>
+      <w:proofErr w:type="spellStart"/>
+      <w:r>
+        <w:rPr>
+          <w:rFonts w:ascii="Times New Roman" w:hAnsi="Times New Roman"/>
+        </w:rPr>
+        <w:t>cia</w:t>
+      </w:r>
+      <w:proofErr w:type="spellEnd"/>
+      <w:r>
+        <w:rPr>
+          <w:rFonts w:ascii="Times New Roman" w:hAnsi="Times New Roman"/>
+        </w:rPr>
+        <w:t xml:space="preserve"> files)</w:t>
+      </w:r>
+    </w:p>
+    <w:p>
+      <w:pPr>
+        <w:jc w:val="both"/>
+        <w:rPr>
+          <w:rFonts w:ascii="Times New Roman" w:hAnsi="Times New Roman"/>
+        </w:rPr>
+      </w:pPr>
+      <w:r>
+        <w:rPr>
+          <w:rFonts w:ascii="Times New Roman" w:hAnsi="Times New Roman"/>
+        </w:rPr>
+        <w:t>1</w:t>
+      </w:r>
+      <w:r>
+        <w:rPr>
+          <w:rFonts w:ascii="Times New Roman" w:hAnsi="Times New Roman"/>
+        </w:rPr>
+        <w:tab/>
+      </w:r>
+      <w:r>
+        <w:rPr>
+          <w:rFonts w:ascii="Times New Roman" w:hAnsi="Times New Roman"/>
+        </w:rPr>
+        <w:tab/>
+      </w:r>
+      <w:r>
+        <w:rPr>
+          <w:rFonts w:ascii="Times New Roman" w:hAnsi="Times New Roman"/>
+        </w:rPr>
+        <w:tab/>
+        <w:t>(</w:t>
+      </w:r>
+      <w:proofErr w:type="spellStart"/>
+      <w:r>
+        <w:rPr>
+          <w:rFonts w:ascii="Times New Roman" w:hAnsi="Times New Roman"/>
+        </w:rPr>
+        <w:t>iwave</w:t>
+      </w:r>
+      <w:proofErr w:type="spellEnd"/>
+      <w:r>
+        <w:rPr>
+          <w:rFonts w:ascii="Times New Roman" w:hAnsi="Times New Roman"/>
+        </w:rPr>
+        <w:t>: 0=wavenumber, 1=wavelength)</w:t>
+      </w:r>
+    </w:p>
+    <w:p>
+      <w:pPr>
+        <w:ind w:left="1440" w:hanging="1440"/>
+        <w:jc w:val="both"/>
+        <w:rPr>
+          <w:rFonts w:ascii="Times New Roman" w:hAnsi="Times New Roman"/>
+        </w:rPr>
+      </w:pPr>
+      <w:r>
+        <w:rPr>
+          <w:rFonts w:ascii="Times New Roman" w:hAnsi="Times New Roman"/>
+        </w:rPr>
+        <w:t>y</w:t>
+      </w:r>
+      <w:r>
+        <w:rPr>
+          <w:rFonts w:ascii="Times New Roman" w:hAnsi="Times New Roman"/>
+        </w:rPr>
+        <w:tab/>
+      </w:r>
+      <w:r>
+        <w:rPr>
+          <w:rFonts w:ascii="Times New Roman" w:hAnsi="Times New Roman"/>
+        </w:rPr>
+        <w:tab/>
+        <w:t>(Do you want the wavelengths extracted from the .pat file?</w:t>
+      </w:r>
+    </w:p>
+    <w:p>
+      <w:pPr>
+        <w:ind w:left="1440" w:hanging="1440"/>
+        <w:jc w:val="both"/>
+        <w:rPr>
+          <w:rFonts w:ascii="Times New Roman" w:hAnsi="Times New Roman"/>
+        </w:rPr>
+      </w:pPr>
+      <w:r>
+        <w:rPr>
+          <w:rFonts w:ascii="Times New Roman" w:hAnsi="Times New Roman"/>
+        </w:rPr>
+        <w:t>3</w:t>
+      </w:r>
+      <w:r>
+        <w:rPr>
+          <w:rFonts w:ascii="Times New Roman" w:hAnsi="Times New Roman"/>
+        </w:rPr>
+        <w:tab/>
+      </w:r>
+      <w:r>
+        <w:rPr>
+          <w:rFonts w:ascii="Times New Roman" w:hAnsi="Times New Roman"/>
+        </w:rPr>
+        <w:tab/>
+        <w:t>(IPLANET, 3=Earth, 4=Mars, etc.)</w:t>
+      </w:r>
+    </w:p>
+    <w:p>
+      <w:pPr>
+        <w:ind w:left="1440" w:hanging="1440"/>
+        <w:jc w:val="both"/>
+        <w:rPr>
+          <w:rFonts w:ascii="Times New Roman" w:hAnsi="Times New Roman"/>
+        </w:rPr>
+      </w:pPr>
+      <w:r>
+        <w:rPr>
+          <w:rFonts w:ascii="Times New Roman" w:hAnsi="Times New Roman"/>
+        </w:rPr>
+        <w:t>1</w:t>
+      </w:r>
+      <w:r>
+        <w:rPr>
+          <w:rFonts w:ascii="Times New Roman" w:hAnsi="Times New Roman"/>
+        </w:rPr>
+        <w:tab/>
+      </w:r>
+      <w:r>
+        <w:rPr>
+          <w:rFonts w:ascii="Times New Roman" w:hAnsi="Times New Roman"/>
+        </w:rPr>
+        <w:tab/>
+        <w:t>(1=Fast, 2=slow. Historical – always choose ‘1’)</w:t>
+      </w:r>
+    </w:p>
+    <w:p>
+      <w:pPr>
+        <w:ind w:left="1440" w:hanging="1440"/>
+        <w:jc w:val="both"/>
+        <w:rPr>
+          <w:rFonts w:ascii="Times New Roman" w:hAnsi="Times New Roman"/>
+        </w:rPr>
+      </w:pPr>
+      <w:r>
+        <w:rPr>
+          <w:rFonts w:ascii="Times New Roman" w:hAnsi="Times New Roman"/>
+        </w:rPr>
+        <w:t>0.35 0.005</w:t>
+      </w:r>
+      <w:r>
+        <w:rPr>
+          <w:rFonts w:ascii="Times New Roman" w:hAnsi="Times New Roman"/>
+        </w:rPr>
+        <w:tab/>
+      </w:r>
+      <w:r>
+        <w:rPr>
+          <w:rFonts w:ascii="Times New Roman" w:hAnsi="Times New Roman"/>
+        </w:rPr>
+        <w:tab/>
+        <w:t>(minimum wavelength/wavenumber and step of k-tables used)</w:t>
+      </w:r>
+    </w:p>
+    <w:p>
+      <w:pPr>
+        <w:ind w:left="1440" w:hanging="1440"/>
+        <w:jc w:val="both"/>
+        <w:rPr>
+          <w:rFonts w:ascii="Times New Roman" w:hAnsi="Times New Roman"/>
+        </w:rPr>
+      </w:pPr>
+      <w:r>
+        <w:rPr>
+          <w:rFonts w:ascii="Times New Roman" w:hAnsi="Times New Roman"/>
+        </w:rPr>
+        <w:t>11</w:t>
+      </w:r>
+      <w:r>
+        <w:rPr>
+          <w:rFonts w:ascii="Times New Roman" w:hAnsi="Times New Roman"/>
+        </w:rPr>
+        <w:tab/>
+      </w:r>
+      <w:r>
+        <w:rPr>
+          <w:rFonts w:ascii="Times New Roman" w:hAnsi="Times New Roman"/>
+        </w:rPr>
+        <w:tab/>
+        <w:t xml:space="preserve">(This defines which </w:t>
+      </w:r>
+      <w:proofErr w:type="spellStart"/>
+      <w:r>
+        <w:rPr>
+          <w:rFonts w:ascii="Times New Roman" w:hAnsi="Times New Roman"/>
+        </w:rPr>
+        <w:t>scloudNNwave.f</w:t>
+      </w:r>
+      <w:proofErr w:type="spellEnd"/>
+      <w:r>
+        <w:rPr>
+          <w:rFonts w:ascii="Times New Roman" w:hAnsi="Times New Roman"/>
+        </w:rPr>
+        <w:t xml:space="preserve"> model to use, if scattering)</w:t>
+      </w:r>
+    </w:p>
+    <w:p>
+      <w:pPr>
+        <w:ind w:left="1440" w:hanging="1440"/>
+        <w:jc w:val="both"/>
+        <w:rPr>
+          <w:rFonts w:ascii="Times New Roman" w:hAnsi="Times New Roman"/>
+        </w:rPr>
+      </w:pPr>
+      <w:r>
+        <w:rPr>
+          <w:rFonts w:ascii="Times New Roman" w:hAnsi="Times New Roman"/>
+        </w:rPr>
+        <w:t>200.</w:t>
+      </w:r>
+      <w:r>
+        <w:rPr>
+          <w:rFonts w:ascii="Times New Roman" w:hAnsi="Times New Roman"/>
+        </w:rPr>
+        <w:tab/>
+      </w:r>
+      <w:r>
+        <w:rPr>
+          <w:rFonts w:ascii="Times New Roman" w:hAnsi="Times New Roman"/>
+        </w:rPr>
+        <w:tab/>
+        <w:t>(Surface temperature)</w:t>
+      </w:r>
+    </w:p>
+    <w:p>
+      <w:pPr>
+        <w:ind w:left="1440" w:hanging="1440"/>
+        <w:jc w:val="both"/>
+        <w:rPr>
+          <w:rFonts w:ascii="Times New Roman" w:hAnsi="Times New Roman"/>
+        </w:rPr>
+      </w:pPr>
+    </w:p>
+    <w:p>
+      <w:pPr>
+        <w:jc w:val="both"/>
+        <w:rPr>
+          <w:rFonts w:ascii="Times New Roman" w:hAnsi="Times New Roman"/>
+        </w:rPr>
+      </w:pPr>
+      <w:r>
+        <w:rPr>
+          <w:rFonts w:ascii="Times New Roman" w:hAnsi="Times New Roman"/>
+        </w:rPr>
+        <w:t xml:space="preserve">The same inputs are always required even when they’re not actually necessary! Hence, you need to provide a number for </w:t>
+      </w:r>
+      <w:proofErr w:type="spellStart"/>
+      <w:r>
+        <w:rPr>
+          <w:rFonts w:ascii="Times New Roman" w:hAnsi="Times New Roman"/>
+        </w:rPr>
+        <w:t>scloudNNwave</w:t>
+      </w:r>
+      <w:proofErr w:type="spellEnd"/>
+      <w:r>
+        <w:rPr>
+          <w:rFonts w:ascii="Times New Roman" w:hAnsi="Times New Roman"/>
+        </w:rPr>
+        <w:t xml:space="preserve"> and surface temperature even for calculations where these numbers are irrelevant. The basic advantage of </w:t>
+      </w:r>
+      <w:proofErr w:type="spellStart"/>
+      <w:r>
+        <w:rPr>
+          <w:rFonts w:ascii="Times New Roman" w:hAnsi="Times New Roman"/>
+        </w:rPr>
+        <w:t>CIRSdrv_wave</w:t>
+      </w:r>
+      <w:proofErr w:type="spellEnd"/>
+      <w:r>
+        <w:rPr>
+          <w:rFonts w:ascii="Times New Roman" w:hAnsi="Times New Roman"/>
+        </w:rPr>
+        <w:t xml:space="preserve"> is that it can run on ANY .pat file and so can test situations outside of the usual Nemesis-like calculations. For example, you can use it to calculate transmission weighting functions. The output of </w:t>
+      </w:r>
+      <w:proofErr w:type="spellStart"/>
+      <w:r>
+        <w:rPr>
+          <w:rFonts w:ascii="Times New Roman" w:hAnsi="Times New Roman"/>
+        </w:rPr>
+        <w:t>CIRSdrv_wave</w:t>
+      </w:r>
+      <w:proofErr w:type="spellEnd"/>
+      <w:r>
+        <w:rPr>
+          <w:rFonts w:ascii="Times New Roman" w:hAnsi="Times New Roman"/>
+        </w:rPr>
+        <w:t xml:space="preserve"> is an ASCII file containing the computed spectra for each path defined in the .pat file. Two spectra are output per path, one which is the raw spectrum calculated at the k-table wavelengths/wavenumbers spanning the requested range and the second is this spectrum convolved with a box of width FWHM (defined in the .pat file) and output at the wavelengths/wavenumbers specified in the .pat file.</w:t>
+      </w:r>
+    </w:p>
+    <w:p>
+      <w:pPr>
+        <w:jc w:val="both"/>
+        <w:rPr>
+          <w:rFonts w:ascii="Times New Roman" w:hAnsi="Times New Roman"/>
+        </w:rPr>
+      </w:pPr>
+    </w:p>
+    <w:p>
+      <w:pPr>
+        <w:jc w:val="both"/>
+        <w:outlineLvl w:val="1"/>
+        <w:rPr>
+          <w:rFonts w:ascii="Times New Roman" w:hAnsi="Times New Roman"/>
+          <w:b/>
+        </w:rPr>
+      </w:pPr>
+      <w:r>
+        <w:rPr>
+          <w:rFonts w:ascii="Times New Roman" w:hAnsi="Times New Roman"/>
+          <w:b/>
+        </w:rPr>
+        <w:t>8.6</w:t>
+      </w:r>
+      <w:r>
+        <w:rPr>
+          <w:rFonts w:ascii="Times New Roman" w:hAnsi="Times New Roman"/>
+          <w:b/>
+        </w:rPr>
+        <w:t xml:space="preserve"> </w:t>
+      </w:r>
+      <w:proofErr w:type="spellStart"/>
+      <w:r>
+        <w:rPr>
+          <w:rFonts w:ascii="Times New Roman" w:hAnsi="Times New Roman"/>
+          <w:b/>
+        </w:rPr>
+        <w:t>Lbldrv_wave</w:t>
+      </w:r>
+      <w:proofErr w:type="spellEnd"/>
+    </w:p>
+    <w:p>
+      <w:pPr>
+        <w:jc w:val="both"/>
+        <w:rPr>
+          <w:rFonts w:ascii="Times New Roman" w:hAnsi="Times New Roman"/>
+        </w:rPr>
+      </w:pPr>
+      <w:proofErr w:type="spellStart"/>
+      <w:r>
+        <w:rPr>
+          <w:rFonts w:ascii="Times New Roman" w:hAnsi="Times New Roman"/>
+          <w:u w:val="single"/>
+        </w:rPr>
         <w:lastRenderedPageBreak/>
-        <w:t>For a single l</w:t>
-      </w:r>
-      <w:r>
-        <w:rPr>
-          <w:rFonts w:ascii="Times New Roman" w:hAnsi="Times New Roman"/>
-        </w:rPr>
-        <w:t>imb calculation, you should use</w:t>
-      </w:r>
-      <w:r>
-        <w:rPr>
-          <w:rFonts w:ascii="Times New Roman" w:hAnsi="Times New Roman"/>
-        </w:rPr>
-        <w:t xml:space="preserve"> </w:t>
-      </w:r>
-      <w:r>
-        <w:rPr>
-          <w:rFonts w:ascii="Times New Roman" w:hAnsi="Times New Roman"/>
-          <w:u w:val="single"/>
-        </w:rPr>
-        <w:t>Nemesis,</w:t>
-      </w:r>
-      <w:r>
-        <w:rPr>
-          <w:rFonts w:ascii="Times New Roman" w:hAnsi="Times New Roman"/>
-        </w:rPr>
-        <w:t xml:space="preserve"> but</w:t>
-      </w:r>
-      <w:r>
-        <w:rPr>
-          <w:rFonts w:ascii="Times New Roman" w:hAnsi="Times New Roman"/>
-        </w:rPr>
-        <w:t xml:space="preserve"> for multiple tangent heights through the same atmosphere, </w:t>
-      </w:r>
-      <w:proofErr w:type="spellStart"/>
-      <w:r>
-        <w:rPr>
-          <w:rFonts w:ascii="Times New Roman" w:hAnsi="Times New Roman"/>
-          <w:u w:val="single"/>
-        </w:rPr>
-        <w:t>NemesisL</w:t>
-      </w:r>
-      <w:proofErr w:type="spellEnd"/>
-      <w:r>
-        <w:rPr>
-          <w:rFonts w:ascii="Times New Roman" w:hAnsi="Times New Roman"/>
-        </w:rPr>
-        <w:t xml:space="preserve"> is much faster and not significantly less accurate.</w:t>
-      </w:r>
-      <w:r>
-        <w:rPr>
-          <w:rFonts w:ascii="Times New Roman" w:hAnsi="Times New Roman"/>
-        </w:rPr>
-        <w:t xml:space="preserve"> </w:t>
-      </w:r>
-    </w:p>
-    <w:p>
-      <w:pPr>
-        <w:jc w:val="both"/>
-        <w:rPr>
-          <w:rFonts w:ascii="Times New Roman" w:hAnsi="Times New Roman"/>
-        </w:rPr>
-      </w:pPr>
-    </w:p>
-    <w:p>
-      <w:pPr>
-        <w:jc w:val="both"/>
-        <w:outlineLvl w:val="1"/>
-        <w:rPr>
-          <w:rFonts w:ascii="Times New Roman" w:hAnsi="Times New Roman"/>
-          <w:b/>
-        </w:rPr>
-      </w:pPr>
-      <w:r>
-        <w:rPr>
-          <w:rFonts w:ascii="Times New Roman" w:hAnsi="Times New Roman"/>
-          <w:b/>
-        </w:rPr>
-        <w:t>8.2</w:t>
-      </w:r>
-      <w:r>
-        <w:rPr>
-          <w:rFonts w:ascii="Times New Roman" w:hAnsi="Times New Roman"/>
-          <w:b/>
-        </w:rPr>
-        <w:t xml:space="preserve"> </w:t>
-      </w:r>
-      <w:proofErr w:type="spellStart"/>
-      <w:r>
-        <w:rPr>
-          <w:rFonts w:ascii="Times New Roman" w:hAnsi="Times New Roman"/>
-          <w:b/>
-          <w:u w:val="single"/>
-        </w:rPr>
-        <w:t>NemesisMCS</w:t>
-      </w:r>
-      <w:proofErr w:type="spellEnd"/>
-    </w:p>
-    <w:p>
-      <w:pPr>
-        <w:jc w:val="both"/>
-        <w:rPr>
-          <w:rFonts w:ascii="Times New Roman" w:hAnsi="Times New Roman"/>
-        </w:rPr>
-      </w:pPr>
-      <w:proofErr w:type="spellStart"/>
-      <w:r>
-        <w:rPr>
-          <w:rFonts w:ascii="Times New Roman" w:hAnsi="Times New Roman"/>
-          <w:u w:val="single"/>
-        </w:rPr>
-        <w:t>NemesisMCS</w:t>
-      </w:r>
-      <w:proofErr w:type="spellEnd"/>
-      <w:r>
-        <w:rPr>
-          <w:rFonts w:ascii="Times New Roman" w:hAnsi="Times New Roman"/>
-        </w:rPr>
-        <w:t xml:space="preserve"> is based on </w:t>
-      </w:r>
-      <w:proofErr w:type="spellStart"/>
-      <w:r>
-        <w:rPr>
-          <w:rFonts w:ascii="Times New Roman" w:hAnsi="Times New Roman"/>
-          <w:u w:val="single"/>
-        </w:rPr>
-        <w:t>NemesisL</w:t>
-      </w:r>
-      <w:proofErr w:type="spellEnd"/>
-      <w:r>
-        <w:rPr>
-          <w:rFonts w:ascii="Times New Roman" w:hAnsi="Times New Roman"/>
-        </w:rPr>
-        <w:t xml:space="preserve">, but is specifically tailored to model MCS </w:t>
-      </w:r>
-      <w:r>
-        <w:rPr>
-          <w:rFonts w:ascii="Times New Roman" w:hAnsi="Times New Roman"/>
-        </w:rPr>
-        <w:t>radiances</w:t>
-      </w:r>
-      <w:r>
-        <w:rPr>
-          <w:rFonts w:ascii="Times New Roman" w:hAnsi="Times New Roman"/>
-        </w:rPr>
-        <w:t xml:space="preserve">, which require a complicated FOV combination of the individual path calculations. Other modifications are made in the way the </w:t>
-      </w:r>
-      <w:proofErr w:type="spellStart"/>
-      <w:r>
-        <w:rPr>
-          <w:rFonts w:ascii="Times New Roman" w:hAnsi="Times New Roman"/>
-        </w:rPr>
-        <w:t>spx</w:t>
-      </w:r>
-      <w:proofErr w:type="spellEnd"/>
-      <w:r>
-        <w:rPr>
-          <w:rFonts w:ascii="Times New Roman" w:hAnsi="Times New Roman"/>
-        </w:rPr>
-        <w:t xml:space="preserve"> files are read in, and implicitly use small differences in the wavenumbers listed to identify different detectors, which have slightly different spectral and FOV responses. </w:t>
-      </w:r>
-    </w:p>
-    <w:p>
-      <w:pPr>
-        <w:jc w:val="both"/>
-        <w:rPr>
-          <w:rFonts w:ascii="Times New Roman" w:hAnsi="Times New Roman"/>
-        </w:rPr>
-      </w:pPr>
-    </w:p>
-    <w:p>
-      <w:pPr>
-        <w:jc w:val="both"/>
-        <w:outlineLvl w:val="1"/>
-        <w:rPr>
-          <w:rFonts w:ascii="Times New Roman" w:hAnsi="Times New Roman"/>
-          <w:b/>
-        </w:rPr>
-      </w:pPr>
-      <w:r>
-        <w:rPr>
-          <w:rFonts w:ascii="Times New Roman" w:hAnsi="Times New Roman"/>
-          <w:b/>
-        </w:rPr>
-        <w:t>8.3</w:t>
-      </w:r>
-      <w:r>
-        <w:rPr>
-          <w:rFonts w:ascii="Times New Roman" w:hAnsi="Times New Roman"/>
-          <w:b/>
-        </w:rPr>
-        <w:t xml:space="preserve"> </w:t>
-      </w:r>
-      <w:proofErr w:type="spellStart"/>
-      <w:r>
-        <w:rPr>
-          <w:rFonts w:ascii="Times New Roman" w:hAnsi="Times New Roman"/>
-          <w:b/>
-        </w:rPr>
-        <w:t>Nemesisdisc</w:t>
-      </w:r>
-      <w:proofErr w:type="spellEnd"/>
-    </w:p>
-    <w:p>
-      <w:pPr>
-        <w:jc w:val="both"/>
-        <w:rPr>
-          <w:rFonts w:ascii="Times New Roman" w:hAnsi="Times New Roman"/>
-        </w:rPr>
-      </w:pPr>
-      <w:proofErr w:type="spellStart"/>
-      <w:r>
-        <w:rPr>
-          <w:rFonts w:ascii="Times New Roman" w:hAnsi="Times New Roman"/>
-          <w:u w:val="single"/>
-        </w:rPr>
-        <w:t>Nemesisdisc</w:t>
-      </w:r>
-      <w:proofErr w:type="spellEnd"/>
-      <w:r>
-        <w:rPr>
-          <w:rFonts w:ascii="Times New Roman" w:hAnsi="Times New Roman"/>
-        </w:rPr>
-        <w:t xml:space="preserve"> sets up the .pat file for a disc-averaged calculation and outputs the results in a form compatible with modelling the secondary transits of exoplanets. </w:t>
-      </w:r>
-    </w:p>
-    <w:p>
-      <w:pPr>
-        <w:jc w:val="both"/>
-        <w:rPr>
-          <w:rFonts w:ascii="Times New Roman" w:hAnsi="Times New Roman"/>
-        </w:rPr>
-      </w:pPr>
-    </w:p>
-    <w:p>
-      <w:pPr>
-        <w:jc w:val="both"/>
-        <w:outlineLvl w:val="1"/>
-        <w:rPr>
-          <w:rFonts w:ascii="Times New Roman" w:hAnsi="Times New Roman"/>
-          <w:b/>
-        </w:rPr>
-      </w:pPr>
-      <w:r>
-        <w:rPr>
-          <w:rFonts w:ascii="Times New Roman" w:hAnsi="Times New Roman"/>
-          <w:b/>
-        </w:rPr>
-        <w:t>8.4</w:t>
-      </w:r>
-      <w:r>
-        <w:rPr>
-          <w:rFonts w:ascii="Times New Roman" w:hAnsi="Times New Roman"/>
-          <w:b/>
-        </w:rPr>
-        <w:t xml:space="preserve"> </w:t>
-      </w:r>
-      <w:proofErr w:type="spellStart"/>
-      <w:r>
-        <w:rPr>
-          <w:rFonts w:ascii="Times New Roman" w:hAnsi="Times New Roman"/>
-          <w:b/>
-        </w:rPr>
-        <w:t>NemesisPT</w:t>
-      </w:r>
-      <w:proofErr w:type="spellEnd"/>
-    </w:p>
-    <w:p>
-      <w:pPr>
-        <w:jc w:val="both"/>
-        <w:rPr>
-          <w:rFonts w:ascii="Times New Roman" w:hAnsi="Times New Roman"/>
-        </w:rPr>
-      </w:pPr>
-      <w:proofErr w:type="spellStart"/>
-      <w:r>
-        <w:rPr>
-          <w:rFonts w:ascii="Copperplate Gothic Light" w:hAnsi="Copperplate Gothic Light"/>
-        </w:rPr>
-        <w:t>N</w:t>
-      </w:r>
-      <w:r>
-        <w:rPr>
-          <w:rFonts w:ascii="Times New Roman" w:hAnsi="Times New Roman"/>
-          <w:u w:val="single"/>
-        </w:rPr>
-        <w:t>emesisPT</w:t>
-      </w:r>
-      <w:proofErr w:type="spellEnd"/>
-      <w:r>
-        <w:rPr>
-          <w:rFonts w:ascii="Times New Roman" w:hAnsi="Times New Roman"/>
-        </w:rPr>
-        <w:t xml:space="preserve"> is again based on </w:t>
-      </w:r>
-      <w:proofErr w:type="spellStart"/>
-      <w:r>
-        <w:rPr>
-          <w:rFonts w:ascii="Times New Roman" w:hAnsi="Times New Roman"/>
-          <w:u w:val="single"/>
-        </w:rPr>
-        <w:t>NemesisL</w:t>
-      </w:r>
-      <w:proofErr w:type="spellEnd"/>
-      <w:r>
-        <w:rPr>
-          <w:rFonts w:ascii="Times New Roman" w:hAnsi="Times New Roman"/>
-        </w:rPr>
-        <w:t xml:space="preserve">, but instead uses the limb path calculations to estimate the effective planetary radius at different wavelengths. This code is thus used for modelling the primary transits of exoplanets. </w:t>
-      </w:r>
-    </w:p>
-    <w:p>
-      <w:pPr>
-        <w:jc w:val="both"/>
-        <w:rPr>
-          <w:rFonts w:ascii="Times New Roman" w:hAnsi="Times New Roman"/>
-        </w:rPr>
-      </w:pPr>
-    </w:p>
-    <w:p>
-      <w:pPr>
-        <w:jc w:val="both"/>
-        <w:outlineLvl w:val="1"/>
-        <w:rPr>
-          <w:rFonts w:ascii="Times New Roman" w:hAnsi="Times New Roman"/>
-          <w:b/>
-        </w:rPr>
-      </w:pPr>
-      <w:r>
-        <w:rPr>
-          <w:rFonts w:ascii="Times New Roman" w:hAnsi="Times New Roman"/>
-          <w:b/>
-        </w:rPr>
-        <w:t>8.5</w:t>
-      </w:r>
-      <w:r>
-        <w:rPr>
-          <w:rFonts w:ascii="Times New Roman" w:hAnsi="Times New Roman"/>
-          <w:b/>
-        </w:rPr>
-        <w:t xml:space="preserve"> </w:t>
-      </w:r>
-      <w:proofErr w:type="spellStart"/>
-      <w:r>
-        <w:rPr>
-          <w:rFonts w:ascii="Times New Roman" w:hAnsi="Times New Roman"/>
-          <w:b/>
-        </w:rPr>
-        <w:t>CIRSdrv_wave</w:t>
-      </w:r>
-      <w:proofErr w:type="spellEnd"/>
-    </w:p>
-    <w:p>
-      <w:pPr>
-        <w:jc w:val="both"/>
-        <w:rPr>
-          <w:rFonts w:ascii="Times New Roman" w:hAnsi="Times New Roman"/>
-        </w:rPr>
-      </w:pPr>
-      <w:proofErr w:type="spellStart"/>
-      <w:r>
-        <w:rPr>
-          <w:rFonts w:ascii="Times New Roman" w:hAnsi="Times New Roman"/>
-          <w:u w:val="single"/>
-        </w:rPr>
-        <w:t>CIRSdrv_wave</w:t>
-      </w:r>
-      <w:proofErr w:type="spellEnd"/>
-      <w:r>
-        <w:rPr>
-          <w:rFonts w:ascii="Times New Roman" w:hAnsi="Times New Roman"/>
-        </w:rPr>
-        <w:t xml:space="preserve"> is a very useful program </w:t>
-      </w:r>
-      <w:r>
-        <w:rPr>
-          <w:rFonts w:ascii="Times New Roman" w:hAnsi="Times New Roman"/>
-        </w:rPr>
-        <w:t>for running the nemesis/</w:t>
-      </w:r>
-      <w:proofErr w:type="spellStart"/>
-      <w:r>
-        <w:rPr>
-          <w:rFonts w:ascii="Times New Roman" w:hAnsi="Times New Roman"/>
-        </w:rPr>
-        <w:t>cirsrad</w:t>
-      </w:r>
-      <w:proofErr w:type="spellEnd"/>
-      <w:r>
-        <w:rPr>
-          <w:rFonts w:ascii="Times New Roman" w:hAnsi="Times New Roman"/>
-        </w:rPr>
-        <w:t xml:space="preserve"> subroutines on cases that are not covered by the </w:t>
-      </w:r>
-      <w:r>
-        <w:rPr>
-          <w:rFonts w:ascii="Copperplate Gothic Light" w:hAnsi="Copperplate Gothic Light"/>
-        </w:rPr>
-        <w:t>Nemesis</w:t>
-      </w:r>
-      <w:r>
-        <w:rPr>
-          <w:rFonts w:ascii="Times New Roman" w:hAnsi="Times New Roman"/>
-        </w:rPr>
-        <w:t xml:space="preserve"> programs, which write their own .pat files to model specific geometries. </w:t>
-      </w:r>
-      <w:proofErr w:type="spellStart"/>
-      <w:r>
-        <w:rPr>
-          <w:rFonts w:ascii="Times New Roman" w:hAnsi="Times New Roman"/>
-          <w:u w:val="single"/>
-        </w:rPr>
-        <w:t>CIRSdrv_wave</w:t>
-      </w:r>
-      <w:proofErr w:type="spellEnd"/>
-      <w:r>
-        <w:rPr>
-          <w:rFonts w:ascii="Copperplate Gothic Light" w:hAnsi="Copperplate Gothic Light"/>
-        </w:rPr>
-        <w:t xml:space="preserve"> </w:t>
-      </w:r>
-      <w:r>
-        <w:rPr>
-          <w:rFonts w:ascii="Times New Roman" w:hAnsi="Times New Roman"/>
-        </w:rPr>
-        <w:t>can be run in command line, but you’re bombarded with quite a few questions and so I often run it as:</w:t>
-      </w:r>
-    </w:p>
-    <w:p>
-      <w:pPr>
-        <w:jc w:val="both"/>
-        <w:rPr>
-          <w:rFonts w:ascii="Times New Roman" w:hAnsi="Times New Roman"/>
-        </w:rPr>
-      </w:pPr>
-    </w:p>
-    <w:p>
-      <w:pPr>
-        <w:ind w:firstLine="720"/>
-        <w:jc w:val="both"/>
-        <w:rPr>
-          <w:rFonts w:ascii="Times New Roman" w:hAnsi="Times New Roman"/>
-        </w:rPr>
-      </w:pPr>
-      <w:proofErr w:type="spellStart"/>
-      <w:r>
-        <w:rPr>
-          <w:rFonts w:ascii="Times New Roman" w:hAnsi="Times New Roman"/>
-        </w:rPr>
-        <w:t>CIRSdrv_wave</w:t>
-      </w:r>
-      <w:proofErr w:type="spellEnd"/>
-      <w:r>
-        <w:rPr>
-          <w:rFonts w:ascii="Times New Roman" w:hAnsi="Times New Roman"/>
-        </w:rPr>
-        <w:t xml:space="preserve"> &lt; </w:t>
-      </w:r>
-      <w:proofErr w:type="spellStart"/>
-      <w:r>
-        <w:rPr>
-          <w:rFonts w:ascii="Times New Roman" w:hAnsi="Times New Roman"/>
-        </w:rPr>
-        <w:t>cirsdrv_wave.inp</w:t>
-      </w:r>
-      <w:proofErr w:type="spellEnd"/>
-      <w:r>
-        <w:rPr>
-          <w:rFonts w:ascii="Times New Roman" w:hAnsi="Times New Roman"/>
-        </w:rPr>
-        <w:t xml:space="preserve"> &gt; </w:t>
-      </w:r>
-      <w:proofErr w:type="spellStart"/>
-      <w:r>
-        <w:rPr>
-          <w:rFonts w:ascii="Times New Roman" w:hAnsi="Times New Roman"/>
-        </w:rPr>
-        <w:t>test.prc</w:t>
-      </w:r>
-      <w:proofErr w:type="spellEnd"/>
-      <w:r>
-        <w:rPr>
-          <w:rFonts w:ascii="Times New Roman" w:hAnsi="Times New Roman"/>
-        </w:rPr>
-        <w:t xml:space="preserve"> &amp;</w:t>
-      </w:r>
-    </w:p>
-    <w:p>
-      <w:pPr>
-        <w:ind w:firstLine="720"/>
-        <w:jc w:val="both"/>
-        <w:rPr>
-          <w:rFonts w:ascii="Times New Roman" w:hAnsi="Times New Roman"/>
-        </w:rPr>
-      </w:pPr>
-    </w:p>
-    <w:p>
-      <w:pPr>
-        <w:jc w:val="both"/>
-        <w:rPr>
-          <w:rFonts w:ascii="Times New Roman" w:hAnsi="Times New Roman"/>
-        </w:rPr>
-      </w:pPr>
-      <w:r>
-        <w:rPr>
-          <w:rFonts w:ascii="Times New Roman" w:hAnsi="Times New Roman"/>
-        </w:rPr>
-        <w:t>A typical</w:t>
-      </w:r>
-      <w:r>
-        <w:rPr>
-          <w:rFonts w:ascii="Times New Roman" w:hAnsi="Times New Roman"/>
-        </w:rPr>
-        <w:t xml:space="preserve"> </w:t>
-      </w:r>
-      <w:proofErr w:type="spellStart"/>
-      <w:r>
-        <w:rPr>
-          <w:rFonts w:ascii="Times New Roman" w:hAnsi="Times New Roman"/>
-        </w:rPr>
-        <w:t>cirsdrv_wave</w:t>
-      </w:r>
-      <w:r>
-        <w:rPr>
-          <w:rFonts w:ascii="Times New Roman" w:hAnsi="Times New Roman"/>
-        </w:rPr>
-        <w:t>.inp</w:t>
-      </w:r>
-      <w:proofErr w:type="spellEnd"/>
-      <w:r>
-        <w:rPr>
-          <w:rFonts w:ascii="Times New Roman" w:hAnsi="Times New Roman"/>
-        </w:rPr>
-        <w:t xml:space="preserve"> file would look like this:</w:t>
-      </w:r>
-    </w:p>
-    <w:p>
-      <w:pPr>
-        <w:jc w:val="both"/>
-        <w:rPr>
-          <w:rFonts w:ascii="Times New Roman" w:hAnsi="Times New Roman"/>
-        </w:rPr>
-      </w:pPr>
-    </w:p>
-    <w:p>
-      <w:pPr>
-        <w:jc w:val="both"/>
-        <w:rPr>
-          <w:rFonts w:ascii="Times New Roman" w:hAnsi="Times New Roman"/>
-        </w:rPr>
-      </w:pPr>
-      <w:r>
-        <w:rPr>
-          <w:rFonts w:ascii="Times New Roman" w:hAnsi="Times New Roman"/>
-        </w:rPr>
-        <w:t>zero</w:t>
-      </w:r>
-      <w:r>
-        <w:rPr>
-          <w:rFonts w:ascii="Times New Roman" w:hAnsi="Times New Roman"/>
-        </w:rPr>
-        <w:tab/>
-      </w:r>
-      <w:r>
-        <w:rPr>
-          <w:rFonts w:ascii="Times New Roman" w:hAnsi="Times New Roman"/>
-        </w:rPr>
-        <w:tab/>
-      </w:r>
-      <w:r>
-        <w:rPr>
-          <w:rFonts w:ascii="Times New Roman" w:hAnsi="Times New Roman"/>
-        </w:rPr>
-        <w:tab/>
-        <w:t>(root name of the .pat, .</w:t>
-      </w:r>
-      <w:proofErr w:type="spellStart"/>
-      <w:r>
-        <w:rPr>
-          <w:rFonts w:ascii="Times New Roman" w:hAnsi="Times New Roman"/>
-        </w:rPr>
-        <w:t>fla</w:t>
-      </w:r>
-      <w:proofErr w:type="spellEnd"/>
-      <w:proofErr w:type="gramStart"/>
-      <w:r>
-        <w:rPr>
-          <w:rFonts w:ascii="Times New Roman" w:hAnsi="Times New Roman"/>
-        </w:rPr>
-        <w:t>, .</w:t>
-      </w:r>
-      <w:proofErr w:type="spellStart"/>
-      <w:r>
-        <w:rPr>
-          <w:rFonts w:ascii="Times New Roman" w:hAnsi="Times New Roman"/>
-        </w:rPr>
-        <w:t>kls</w:t>
-      </w:r>
-      <w:proofErr w:type="spellEnd"/>
-      <w:proofErr w:type="gramEnd"/>
-      <w:r>
-        <w:rPr>
-          <w:rFonts w:ascii="Times New Roman" w:hAnsi="Times New Roman"/>
-        </w:rPr>
-        <w:t xml:space="preserve"> and .</w:t>
-      </w:r>
-      <w:proofErr w:type="spellStart"/>
-      <w:r>
-        <w:rPr>
-          <w:rFonts w:ascii="Times New Roman" w:hAnsi="Times New Roman"/>
-        </w:rPr>
-        <w:t>cia</w:t>
-      </w:r>
-      <w:proofErr w:type="spellEnd"/>
-      <w:r>
-        <w:rPr>
-          <w:rFonts w:ascii="Times New Roman" w:hAnsi="Times New Roman"/>
-        </w:rPr>
-        <w:t xml:space="preserve"> files)</w:t>
-      </w:r>
-    </w:p>
-    <w:p>
-      <w:pPr>
-        <w:jc w:val="both"/>
-        <w:rPr>
-          <w:rFonts w:ascii="Times New Roman" w:hAnsi="Times New Roman"/>
-        </w:rPr>
-      </w:pPr>
-      <w:r>
-        <w:rPr>
-          <w:rFonts w:ascii="Times New Roman" w:hAnsi="Times New Roman"/>
-        </w:rPr>
-        <w:t>1</w:t>
-      </w:r>
-      <w:r>
-        <w:rPr>
-          <w:rFonts w:ascii="Times New Roman" w:hAnsi="Times New Roman"/>
-        </w:rPr>
-        <w:tab/>
-      </w:r>
-      <w:r>
-        <w:rPr>
-          <w:rFonts w:ascii="Times New Roman" w:hAnsi="Times New Roman"/>
-        </w:rPr>
-        <w:tab/>
-      </w:r>
-      <w:r>
-        <w:rPr>
-          <w:rFonts w:ascii="Times New Roman" w:hAnsi="Times New Roman"/>
-        </w:rPr>
-        <w:tab/>
-        <w:t>(</w:t>
-      </w:r>
-      <w:proofErr w:type="spellStart"/>
-      <w:r>
-        <w:rPr>
-          <w:rFonts w:ascii="Times New Roman" w:hAnsi="Times New Roman"/>
-        </w:rPr>
-        <w:t>iwave</w:t>
-      </w:r>
-      <w:proofErr w:type="spellEnd"/>
-      <w:r>
-        <w:rPr>
-          <w:rFonts w:ascii="Times New Roman" w:hAnsi="Times New Roman"/>
-        </w:rPr>
-        <w:t>: 0=wavenumber, 1=wavelength)</w:t>
-      </w:r>
-    </w:p>
-    <w:p>
-      <w:pPr>
-        <w:ind w:left="1440" w:hanging="1440"/>
-        <w:jc w:val="both"/>
-        <w:rPr>
-          <w:rFonts w:ascii="Times New Roman" w:hAnsi="Times New Roman"/>
-        </w:rPr>
-      </w:pPr>
-      <w:r>
-        <w:rPr>
-          <w:rFonts w:ascii="Times New Roman" w:hAnsi="Times New Roman"/>
-        </w:rPr>
-        <w:t>y</w:t>
-      </w:r>
-      <w:r>
-        <w:rPr>
-          <w:rFonts w:ascii="Times New Roman" w:hAnsi="Times New Roman"/>
-        </w:rPr>
-        <w:tab/>
-      </w:r>
-      <w:r>
-        <w:rPr>
-          <w:rFonts w:ascii="Times New Roman" w:hAnsi="Times New Roman"/>
-        </w:rPr>
-        <w:tab/>
-        <w:t>(Do you want the wavelengths extracted from the .pat file?</w:t>
-      </w:r>
-    </w:p>
-    <w:p>
-      <w:pPr>
-        <w:ind w:left="1440" w:hanging="1440"/>
-        <w:jc w:val="both"/>
-        <w:rPr>
-          <w:rFonts w:ascii="Times New Roman" w:hAnsi="Times New Roman"/>
-        </w:rPr>
-      </w:pPr>
-      <w:r>
-        <w:rPr>
-          <w:rFonts w:ascii="Times New Roman" w:hAnsi="Times New Roman"/>
-        </w:rPr>
-        <w:t>3</w:t>
-      </w:r>
-      <w:r>
-        <w:rPr>
-          <w:rFonts w:ascii="Times New Roman" w:hAnsi="Times New Roman"/>
-        </w:rPr>
-        <w:tab/>
-      </w:r>
-      <w:r>
-        <w:rPr>
-          <w:rFonts w:ascii="Times New Roman" w:hAnsi="Times New Roman"/>
-        </w:rPr>
-        <w:tab/>
-        <w:t>(IPLANET, 3=Earth, 4=Mars, etc.)</w:t>
-      </w:r>
-    </w:p>
-    <w:p>
-      <w:pPr>
-        <w:ind w:left="1440" w:hanging="1440"/>
-        <w:jc w:val="both"/>
-        <w:rPr>
-          <w:rFonts w:ascii="Times New Roman" w:hAnsi="Times New Roman"/>
-        </w:rPr>
-      </w:pPr>
-      <w:r>
-        <w:rPr>
-          <w:rFonts w:ascii="Times New Roman" w:hAnsi="Times New Roman"/>
-        </w:rPr>
-        <w:t>1</w:t>
-      </w:r>
-      <w:r>
-        <w:rPr>
-          <w:rFonts w:ascii="Times New Roman" w:hAnsi="Times New Roman"/>
-        </w:rPr>
-        <w:tab/>
-      </w:r>
-      <w:r>
-        <w:rPr>
-          <w:rFonts w:ascii="Times New Roman" w:hAnsi="Times New Roman"/>
-        </w:rPr>
-        <w:tab/>
-        <w:t>(1=Fast, 2=slow. Historical – always choose ‘1’)</w:t>
-      </w:r>
-    </w:p>
-    <w:p>
-      <w:pPr>
-        <w:ind w:left="1440" w:hanging="1440"/>
-        <w:jc w:val="both"/>
-        <w:rPr>
-          <w:rFonts w:ascii="Times New Roman" w:hAnsi="Times New Roman"/>
-        </w:rPr>
-      </w:pPr>
-      <w:r>
-        <w:rPr>
-          <w:rFonts w:ascii="Times New Roman" w:hAnsi="Times New Roman"/>
-        </w:rPr>
-        <w:t>0.35 0.005</w:t>
-      </w:r>
-      <w:r>
-        <w:rPr>
-          <w:rFonts w:ascii="Times New Roman" w:hAnsi="Times New Roman"/>
-        </w:rPr>
-        <w:tab/>
-      </w:r>
-      <w:r>
-        <w:rPr>
-          <w:rFonts w:ascii="Times New Roman" w:hAnsi="Times New Roman"/>
-        </w:rPr>
-        <w:tab/>
-        <w:t>(minimum wavelength/wavenumber and step of k-tables used)</w:t>
-      </w:r>
-    </w:p>
-    <w:p>
-      <w:pPr>
-        <w:ind w:left="1440" w:hanging="1440"/>
-        <w:jc w:val="both"/>
-        <w:rPr>
-          <w:rFonts w:ascii="Times New Roman" w:hAnsi="Times New Roman"/>
-        </w:rPr>
-      </w:pPr>
-      <w:r>
-        <w:rPr>
-          <w:rFonts w:ascii="Times New Roman" w:hAnsi="Times New Roman"/>
-        </w:rPr>
-        <w:t>11</w:t>
-      </w:r>
-      <w:r>
-        <w:rPr>
-          <w:rFonts w:ascii="Times New Roman" w:hAnsi="Times New Roman"/>
-        </w:rPr>
-        <w:tab/>
-      </w:r>
-      <w:r>
-        <w:rPr>
-          <w:rFonts w:ascii="Times New Roman" w:hAnsi="Times New Roman"/>
-        </w:rPr>
-        <w:tab/>
-        <w:t xml:space="preserve">(This defines which </w:t>
-      </w:r>
-      <w:proofErr w:type="spellStart"/>
-      <w:r>
-        <w:rPr>
-          <w:rFonts w:ascii="Times New Roman" w:hAnsi="Times New Roman"/>
-        </w:rPr>
-        <w:t>scloudNNwave.f</w:t>
-      </w:r>
-      <w:proofErr w:type="spellEnd"/>
-      <w:r>
-        <w:rPr>
-          <w:rFonts w:ascii="Times New Roman" w:hAnsi="Times New Roman"/>
-        </w:rPr>
-        <w:t xml:space="preserve"> model to use, if scattering)</w:t>
-      </w:r>
-    </w:p>
-    <w:p>
-      <w:pPr>
-        <w:ind w:left="1440" w:hanging="1440"/>
-        <w:jc w:val="both"/>
-        <w:rPr>
-          <w:rFonts w:ascii="Times New Roman" w:hAnsi="Times New Roman"/>
-        </w:rPr>
-      </w:pPr>
-      <w:r>
-        <w:rPr>
-          <w:rFonts w:ascii="Times New Roman" w:hAnsi="Times New Roman"/>
-        </w:rPr>
-        <w:t>200.</w:t>
-      </w:r>
-      <w:r>
-        <w:rPr>
-          <w:rFonts w:ascii="Times New Roman" w:hAnsi="Times New Roman"/>
-        </w:rPr>
-        <w:tab/>
-      </w:r>
-      <w:r>
-        <w:rPr>
-          <w:rFonts w:ascii="Times New Roman" w:hAnsi="Times New Roman"/>
-        </w:rPr>
-        <w:tab/>
-        <w:t>(Surface temperature)</w:t>
-      </w:r>
-    </w:p>
-    <w:p>
-      <w:pPr>
-        <w:ind w:left="1440" w:hanging="1440"/>
-        <w:jc w:val="both"/>
-        <w:rPr>
-          <w:rFonts w:ascii="Times New Roman" w:hAnsi="Times New Roman"/>
-        </w:rPr>
-      </w:pPr>
-    </w:p>
-    <w:p>
-      <w:pPr>
-        <w:jc w:val="both"/>
-        <w:rPr>
-          <w:rFonts w:ascii="Times New Roman" w:hAnsi="Times New Roman"/>
-        </w:rPr>
-      </w:pPr>
-      <w:r>
-        <w:rPr>
-          <w:rFonts w:ascii="Times New Roman" w:hAnsi="Times New Roman"/>
-        </w:rPr>
-        <w:t xml:space="preserve">The same inputs are always required even when they’re not actually necessary! Hence, you need to provide a number for </w:t>
-      </w:r>
-      <w:proofErr w:type="spellStart"/>
-      <w:r>
-        <w:rPr>
-          <w:rFonts w:ascii="Times New Roman" w:hAnsi="Times New Roman"/>
-        </w:rPr>
-        <w:t>scloudNNwave</w:t>
-      </w:r>
-      <w:proofErr w:type="spellEnd"/>
-      <w:r>
-        <w:rPr>
-          <w:rFonts w:ascii="Times New Roman" w:hAnsi="Times New Roman"/>
-        </w:rPr>
-        <w:t xml:space="preserve"> and surface temperature even for calculations where these numbers are irrelevant. The basic advantage of </w:t>
-      </w:r>
-      <w:proofErr w:type="spellStart"/>
-      <w:r>
-        <w:rPr>
-          <w:rFonts w:ascii="Times New Roman" w:hAnsi="Times New Roman"/>
-        </w:rPr>
-        <w:t>CIRSdrv_wave</w:t>
-      </w:r>
-      <w:proofErr w:type="spellEnd"/>
-      <w:r>
-        <w:rPr>
-          <w:rFonts w:ascii="Times New Roman" w:hAnsi="Times New Roman"/>
-        </w:rPr>
-        <w:t xml:space="preserve"> is that it can run on ANY .pat file and so can test situations outside of the usual Nemesis-like calculations. For example, you can use it to calculate transmission weighting functions. The output of </w:t>
-      </w:r>
-      <w:proofErr w:type="spellStart"/>
-      <w:r>
-        <w:rPr>
-          <w:rFonts w:ascii="Times New Roman" w:hAnsi="Times New Roman"/>
-        </w:rPr>
-        <w:t>CIRSdrv_wave</w:t>
-      </w:r>
-      <w:proofErr w:type="spellEnd"/>
-      <w:r>
-        <w:rPr>
-          <w:rFonts w:ascii="Times New Roman" w:hAnsi="Times New Roman"/>
-        </w:rPr>
-        <w:t xml:space="preserve"> is an ASCII file containing the computed spectra for each path defined in the .pat file. Two spectra are output per path, one which is the raw spectrum calculated at the k-table wavelengths/wavenumbers spanning the requested range and the second is this </w:t>
-      </w:r>
-      <w:r>
-        <w:rPr>
-          <w:rFonts w:ascii="Times New Roman" w:hAnsi="Times New Roman"/>
-        </w:rPr>
-        <w:lastRenderedPageBreak/>
-        <w:t>spectrum convolved with a box of width FWHM (defined in the .pat file) and output at the wavelengths/wavenumbers specified in the .pat file.</w:t>
-      </w:r>
-    </w:p>
-    <w:p>
-      <w:pPr>
-        <w:jc w:val="both"/>
-        <w:rPr>
-          <w:rFonts w:ascii="Times New Roman" w:hAnsi="Times New Roman"/>
-        </w:rPr>
-      </w:pPr>
-    </w:p>
-    <w:p>
-      <w:pPr>
-        <w:jc w:val="both"/>
-        <w:outlineLvl w:val="1"/>
-        <w:rPr>
-          <w:rFonts w:ascii="Times New Roman" w:hAnsi="Times New Roman"/>
-          <w:b/>
-        </w:rPr>
-      </w:pPr>
-      <w:r>
-        <w:rPr>
-          <w:rFonts w:ascii="Times New Roman" w:hAnsi="Times New Roman"/>
-          <w:b/>
-        </w:rPr>
-        <w:t>8.6</w:t>
-      </w:r>
-      <w:r>
-        <w:rPr>
-          <w:rFonts w:ascii="Times New Roman" w:hAnsi="Times New Roman"/>
-          <w:b/>
-        </w:rPr>
-        <w:t xml:space="preserve"> </w:t>
-      </w:r>
-      <w:proofErr w:type="spellStart"/>
-      <w:r>
-        <w:rPr>
-          <w:rFonts w:ascii="Times New Roman" w:hAnsi="Times New Roman"/>
-          <w:b/>
-        </w:rPr>
-        <w:t>Lbldrv_wave</w:t>
-      </w:r>
-      <w:proofErr w:type="spellEnd"/>
-    </w:p>
-    <w:p>
-      <w:pPr>
-        <w:jc w:val="both"/>
-        <w:rPr>
-          <w:rFonts w:ascii="Times New Roman" w:hAnsi="Times New Roman"/>
-        </w:rPr>
-      </w:pPr>
-      <w:proofErr w:type="spellStart"/>
-      <w:r>
-        <w:rPr>
-          <w:rFonts w:ascii="Times New Roman" w:hAnsi="Times New Roman"/>
-          <w:u w:val="single"/>
-        </w:rPr>
         <w:t>Lbldrv_wave</w:t>
       </w:r>
       <w:proofErr w:type="spellEnd"/>
@@ -33521,7 +34694,7 @@
             <v:path o:extrusionok="f" gradientshapeok="t" o:connecttype="rect"/>
             <o:lock v:ext="edit" aspectratio="t"/>
           </v:shapetype>
-          <v:shape id="_x0000_i1038" type="#_x0000_t75" alt="" style="width:282.7pt;height:21.85pt;mso-width-percent:0;mso-height-percent:0;mso-width-percent:0;mso-height-percent:0" fillcolor="window">
+          <v:shape id="_x0000_i1038" type="#_x0000_t75" alt="" style="width:282.3pt;height:20.95pt;mso-width-percent:0;mso-height-percent:0;mso-width-percent:0;mso-height-percent:0" fillcolor="window">
             <v:imagedata r:id="rId15" o:title=""/>
           </v:shape>
         </w:pict>
@@ -33715,7 +34888,7 @@
           <w:position w:val="-18"/>
         </w:rPr>
         <w:pict>
-          <v:shape id="_x0000_i1037" type="#_x0000_t75" alt="" style="width:4in;height:26.55pt;mso-width-percent:0;mso-height-percent:0;mso-width-percent:0;mso-height-percent:0" fillcolor="window">
+          <v:shape id="_x0000_i1037" type="#_x0000_t75" alt="" style="width:4in;height:26.65pt;mso-width-percent:0;mso-height-percent:0;mso-width-percent:0;mso-height-percent:0" fillcolor="window">
             <v:imagedata r:id="rId16" o:title=""/>
           </v:shape>
         </w:pict>
@@ -33748,7 +34921,7 @@
           <w:position w:val="-12"/>
         </w:rPr>
         <w:pict>
-          <v:shape id="_x0000_i1036" type="#_x0000_t75" alt="" style="width:12.4pt;height:20.05pt;mso-width-percent:0;mso-height-percent:0;mso-width-percent:0;mso-height-percent:0">
+          <v:shape id="_x0000_i1036" type="#_x0000_t75" alt="" style="width:12.95pt;height:20.2pt;mso-width-percent:0;mso-height-percent:0;mso-width-percent:0;mso-height-percent:0">
             <v:imagedata r:id="rId17" o:title=""/>
           </v:shape>
         </w:pict>
@@ -33915,7 +35088,7 @@
           <w:position w:val="-16"/>
         </w:rPr>
         <w:pict>
-          <v:shape id="_x0000_i1035" type="#_x0000_t75" alt="" style="width:98.55pt;height:21.85pt;mso-width-percent:0;mso-height-percent:0;mso-width-percent:0;mso-height-percent:0">
+          <v:shape id="_x0000_i1035" type="#_x0000_t75" alt="" style="width:98.65pt;height:20.95pt;mso-width-percent:0;mso-height-percent:0;mso-width-percent:0;mso-height-percent:0">
             <v:imagedata r:id="rId18" o:title=""/>
           </v:shape>
         </w:pict>
@@ -34018,7 +35191,7 @@
           <w:position w:val="-16"/>
         </w:rPr>
         <w:pict>
-          <v:shape id="_x0000_i1034" type="#_x0000_t75" alt="" style="width:242.55pt;height:21.85pt;mso-width-percent:0;mso-height-percent:0;mso-width-percent:0;mso-height-percent:0" fillcolor="window">
+          <v:shape id="_x0000_i1034" type="#_x0000_t75" alt="" style="width:242.65pt;height:20.95pt;mso-width-percent:0;mso-height-percent:0;mso-width-percent:0;mso-height-percent:0" fillcolor="window">
             <v:imagedata r:id="rId19" o:title=""/>
           </v:shape>
         </w:pict>
@@ -34093,7 +35266,7 @@
           <w:position w:val="-16"/>
         </w:rPr>
         <w:pict>
-          <v:shape id="_x0000_i1033" type="#_x0000_t75" alt="" style="width:195.95pt;height:21.85pt;mso-width-percent:0;mso-height-percent:0;mso-width-percent:0;mso-height-percent:0" fillcolor="window">
+          <v:shape id="_x0000_i1033" type="#_x0000_t75" alt="" style="width:195.8pt;height:20.95pt;mso-width-percent:0;mso-height-percent:0;mso-width-percent:0;mso-height-percent:0" fillcolor="window">
             <v:imagedata r:id="rId20" o:title=""/>
           </v:shape>
         </w:pict>
@@ -34131,7 +35304,7 @@
           <w:position w:val="-12"/>
         </w:rPr>
         <w:pict>
-          <v:shape id="_x0000_i1032" type="#_x0000_t75" alt="" style="width:46.05pt;height:18.3pt;mso-width-percent:0;mso-height-percent:0;mso-width-percent:0;mso-height-percent:0" fillcolor="window">
+          <v:shape id="_x0000_i1032" type="#_x0000_t75" alt="" style="width:45.35pt;height:17.9pt;mso-width-percent:0;mso-height-percent:0;mso-width-percent:0;mso-height-percent:0" fillcolor="window">
             <v:imagedata r:id="rId21" o:title=""/>
           </v:shape>
         </w:pict>
@@ -34213,7 +35386,7 @@
           <w:position w:val="-12"/>
         </w:rPr>
         <w:pict>
-          <v:shape id="_x0000_i1031" type="#_x0000_t75" alt="" style="width:46.05pt;height:18.3pt;mso-width-percent:0;mso-height-percent:0;mso-width-percent:0;mso-height-percent:0" fillcolor="window">
+          <v:shape id="_x0000_i1031" type="#_x0000_t75" alt="" style="width:45.35pt;height:17.9pt;mso-width-percent:0;mso-height-percent:0;mso-width-percent:0;mso-height-percent:0" fillcolor="window">
             <v:imagedata r:id="rId21" o:title=""/>
           </v:shape>
         </w:pict>
@@ -34835,7 +36008,7 @@
           <w:position w:val="-16"/>
         </w:rPr>
         <w:pict>
-          <v:shape id="_x0000_i1030" type="#_x0000_t75" alt="" style="width:282.7pt;height:21.85pt;mso-width-percent:0;mso-height-percent:0;mso-width-percent:0;mso-height-percent:0" fillcolor="window">
+          <v:shape id="_x0000_i1030" type="#_x0000_t75" alt="" style="width:282.3pt;height:20.95pt;mso-width-percent:0;mso-height-percent:0;mso-width-percent:0;mso-height-percent:0" fillcolor="window">
             <v:imagedata r:id="rId15" o:title=""/>
           </v:shape>
         </w:pict>
@@ -34874,7 +36047,7 @@
           <w:position w:val="-14"/>
         </w:rPr>
         <w:pict>
-          <v:shape id="_x0000_i1029" type="#_x0000_t75" alt="" style="width:187.65pt;height:20.05pt;mso-width-percent:0;mso-height-percent:0;mso-width-percent:0;mso-height-percent:0" fillcolor="window">
+          <v:shape id="_x0000_i1029" type="#_x0000_t75" alt="" style="width:187.8pt;height:20.2pt;mso-width-percent:0;mso-height-percent:0;mso-width-percent:0;mso-height-percent:0" fillcolor="window">
             <v:imagedata r:id="rId22" o:title=""/>
           </v:shape>
         </w:pict>
@@ -34953,7 +36126,7 @@
           <w:position w:val="-12"/>
         </w:rPr>
         <w:pict>
-          <v:shape id="_x0000_i1028" type="#_x0000_t75" alt="" style="width:30.1pt;height:18.3pt;mso-width-percent:0;mso-height-percent:0;mso-width-percent:0;mso-height-percent:0" fillcolor="window">
+          <v:shape id="_x0000_i1028" type="#_x0000_t75" alt="" style="width:30.1pt;height:17.9pt;mso-width-percent:0;mso-height-percent:0;mso-width-percent:0;mso-height-percent:0" fillcolor="window">
             <v:imagedata r:id="rId23" o:title=""/>
           </v:shape>
         </w:pict>
@@ -34981,7 +36154,7 @@
           <w:position w:val="-16"/>
         </w:rPr>
         <w:pict>
-          <v:shape id="_x0000_i1027" type="#_x0000_t75" alt="" style="width:138.7pt;height:21.85pt;mso-width-percent:0;mso-height-percent:0;mso-width-percent:0;mso-height-percent:0" fillcolor="window">
+          <v:shape id="_x0000_i1027" type="#_x0000_t75" alt="" style="width:138.3pt;height:20.95pt;mso-width-percent:0;mso-height-percent:0;mso-width-percent:0;mso-height-percent:0" fillcolor="window">
             <v:imagedata r:id="rId24" o:title=""/>
           </v:shape>
         </w:pict>
@@ -35026,7 +36199,7 @@
           <w:position w:val="-16"/>
         </w:rPr>
         <w:pict>
-          <v:shape id="_x0000_i1026" type="#_x0000_t75" alt="" style="width:149.3pt;height:21.85pt;mso-width-percent:0;mso-height-percent:0;mso-width-percent:0;mso-height-percent:0" fillcolor="window">
+          <v:shape id="_x0000_i1026" type="#_x0000_t75" alt="" style="width:149.7pt;height:20.95pt;mso-width-percent:0;mso-height-percent:0;mso-width-percent:0;mso-height-percent:0" fillcolor="window">
             <v:imagedata r:id="rId25" o:title=""/>
           </v:shape>
         </w:pict>
@@ -35064,7 +36237,7 @@
           <w:position w:val="-12"/>
         </w:rPr>
         <w:pict>
-          <v:shape id="_x0000_i1025" type="#_x0000_t75" alt="" style="width:18.3pt;height:18.3pt;mso-width-percent:0;mso-height-percent:0;mso-width-percent:0;mso-height-percent:0" fillcolor="window">
+          <v:shape id="_x0000_i1025" type="#_x0000_t75" alt="" style="width:17.9pt;height:17.9pt;mso-width-percent:0;mso-height-percent:0;mso-width-percent:0;mso-height-percent:0" fillcolor="window">
             <v:imagedata r:id="rId26" o:title=""/>
           </v:shape>
         </w:pict>
@@ -38389,6 +39562,92 @@
     </w:lvl>
   </w:abstractNum>
   <w:abstractNum w:abstractNumId="19" w15:restartNumberingAfterBreak="0">
+    <w:nsid w:val="46F90C77"/>
+    <w:multiLevelType w:val="hybridMultilevel"/>
+    <w:tmpl w:val="E8E2CB36"/>
+    <w:lvl w:ilvl="0" w:tplc="0409000F">
+      <w:start w:val="1"/>
+      <w:numFmt w:val="decimal"/>
+      <w:lvlText w:val="%1."/>
+      <w:lvlJc w:val="left"/>
+      <w:pPr>
+        <w:ind w:left="1429" w:hanging="360"/>
+      </w:pPr>
+    </w:lvl>
+    <w:lvl w:ilvl="1" w:tplc="04090019" w:tentative="1">
+      <w:start w:val="1"/>
+      <w:numFmt w:val="lowerLetter"/>
+      <w:lvlText w:val="%2."/>
+      <w:lvlJc w:val="left"/>
+      <w:pPr>
+        <w:ind w:left="2149" w:hanging="360"/>
+      </w:pPr>
+    </w:lvl>
+    <w:lvl w:ilvl="2" w:tplc="0409001B" w:tentative="1">
+      <w:start w:val="1"/>
+      <w:numFmt w:val="lowerRoman"/>
+      <w:lvlText w:val="%3."/>
+      <w:lvlJc w:val="right"/>
+      <w:pPr>
+        <w:ind w:left="2869" w:hanging="180"/>
+      </w:pPr>
+    </w:lvl>
+    <w:lvl w:ilvl="3" w:tplc="0409000F" w:tentative="1">
+      <w:start w:val="1"/>
+      <w:numFmt w:val="decimal"/>
+      <w:lvlText w:val="%4."/>
+      <w:lvlJc w:val="left"/>
+      <w:pPr>
+        <w:ind w:left="3589" w:hanging="360"/>
+      </w:pPr>
+    </w:lvl>
+    <w:lvl w:ilvl="4" w:tplc="04090019" w:tentative="1">
+      <w:start w:val="1"/>
+      <w:numFmt w:val="lowerLetter"/>
+      <w:lvlText w:val="%5."/>
+      <w:lvlJc w:val="left"/>
+      <w:pPr>
+        <w:ind w:left="4309" w:hanging="360"/>
+      </w:pPr>
+    </w:lvl>
+    <w:lvl w:ilvl="5" w:tplc="0409001B" w:tentative="1">
+      <w:start w:val="1"/>
+      <w:numFmt w:val="lowerRoman"/>
+      <w:lvlText w:val="%6."/>
+      <w:lvlJc w:val="right"/>
+      <w:pPr>
+        <w:ind w:left="5029" w:hanging="180"/>
+      </w:pPr>
+    </w:lvl>
+    <w:lvl w:ilvl="6" w:tplc="0409000F" w:tentative="1">
+      <w:start w:val="1"/>
+      <w:numFmt w:val="decimal"/>
+      <w:lvlText w:val="%7."/>
+      <w:lvlJc w:val="left"/>
+      <w:pPr>
+        <w:ind w:left="5749" w:hanging="360"/>
+      </w:pPr>
+    </w:lvl>
+    <w:lvl w:ilvl="7" w:tplc="04090019" w:tentative="1">
+      <w:start w:val="1"/>
+      <w:numFmt w:val="lowerLetter"/>
+      <w:lvlText w:val="%8."/>
+      <w:lvlJc w:val="left"/>
+      <w:pPr>
+        <w:ind w:left="6469" w:hanging="360"/>
+      </w:pPr>
+    </w:lvl>
+    <w:lvl w:ilvl="8" w:tplc="0409001B" w:tentative="1">
+      <w:start w:val="1"/>
+      <w:numFmt w:val="lowerRoman"/>
+      <w:lvlText w:val="%9."/>
+      <w:lvlJc w:val="right"/>
+      <w:pPr>
+        <w:ind w:left="7189" w:hanging="180"/>
+      </w:pPr>
+    </w:lvl>
+  </w:abstractNum>
+  <w:abstractNum w:abstractNumId="20" w15:restartNumberingAfterBreak="0">
     <w:nsid w:val="47E01C26"/>
     <w:multiLevelType w:val="hybridMultilevel"/>
     <w:tmpl w:val="1B805E58"/>
@@ -38504,7 +39763,7 @@
       </w:pPr>
     </w:lvl>
   </w:abstractNum>
-  <w:abstractNum w:abstractNumId="20" w15:restartNumberingAfterBreak="0">
+  <w:abstractNum w:abstractNumId="21" w15:restartNumberingAfterBreak="0">
     <w:nsid w:val="628677ED"/>
     <w:multiLevelType w:val="hybridMultilevel"/>
     <w:tmpl w:val="01DA60C4"/>
@@ -38590,7 +39849,7 @@
       </w:pPr>
     </w:lvl>
   </w:abstractNum>
-  <w:abstractNum w:abstractNumId="21" w15:restartNumberingAfterBreak="0">
+  <w:abstractNum w:abstractNumId="22" w15:restartNumberingAfterBreak="0">
     <w:nsid w:val="641C6197"/>
     <w:multiLevelType w:val="hybridMultilevel"/>
     <w:tmpl w:val="3586D63E"/>
@@ -38679,7 +39938,7 @@
       </w:pPr>
     </w:lvl>
   </w:abstractNum>
-  <w:abstractNum w:abstractNumId="22" w15:restartNumberingAfterBreak="0">
+  <w:abstractNum w:abstractNumId="23" w15:restartNumberingAfterBreak="0">
     <w:nsid w:val="6D0F1B82"/>
     <w:multiLevelType w:val="hybridMultilevel"/>
     <w:tmpl w:val="141847B6"/>
@@ -38765,7 +40024,7 @@
       </w:pPr>
     </w:lvl>
   </w:abstractNum>
-  <w:abstractNum w:abstractNumId="23" w15:restartNumberingAfterBreak="0">
+  <w:abstractNum w:abstractNumId="24" w15:restartNumberingAfterBreak="0">
     <w:nsid w:val="72B435A1"/>
     <w:multiLevelType w:val="hybridMultilevel"/>
     <w:tmpl w:val="543E4CF4"/>
@@ -38776,9 +40035,9 @@
       <w:lvlJc w:val="left"/>
       <w:pPr>
         <w:tabs>
-          <w:tab w:val="num" w:pos="644"/>
+          <w:tab w:val="num" w:pos="502"/>
         </w:tabs>
-        <w:ind w:left="644" w:hanging="360"/>
+        <w:ind w:left="502" w:hanging="360"/>
       </w:pPr>
       <w:rPr>
         <w:rFonts w:hint="default"/>
@@ -38921,7 +40180,7 @@
     <w:abstractNumId w:val="10"/>
   </w:num>
   <w:num w:numId="14">
-    <w:abstractNumId w:val="19"/>
+    <w:abstractNumId w:val="20"/>
   </w:num>
   <w:num w:numId="15">
     <w:abstractNumId w:val="14"/>
@@ -38933,7 +40192,7 @@
     <w:abstractNumId w:val="12"/>
   </w:num>
   <w:num w:numId="18">
-    <w:abstractNumId w:val="23"/>
+    <w:abstractNumId w:val="24"/>
   </w:num>
   <w:num w:numId="19">
     <w:abstractNumId w:val="17"/>
@@ -38942,16 +40201,19 @@
     <w:abstractNumId w:val="15"/>
   </w:num>
   <w:num w:numId="21">
-    <w:abstractNumId w:val="21"/>
+    <w:abstractNumId w:val="22"/>
   </w:num>
   <w:num w:numId="22">
-    <w:abstractNumId w:val="20"/>
+    <w:abstractNumId w:val="21"/>
   </w:num>
   <w:num w:numId="23">
     <w:abstractNumId w:val="13"/>
   </w:num>
   <w:num w:numId="24">
-    <w:abstractNumId w:val="22"/>
+    <w:abstractNumId w:val="23"/>
+  </w:num>
+  <w:num w:numId="25">
+    <w:abstractNumId w:val="19"/>
   </w:num>
   <w:numIdMacAtCleanup w:val="23"/>
 </w:numbering>
@@ -40770,7 +42032,7 @@
 </file>
 
 <file path=customXml/itemProps2.xml><?xml version="1.0" encoding="utf-8"?>
-<ds:datastoreItem xmlns:ds="http://schemas.openxmlformats.org/officeDocument/2006/customXml" ds:itemID="{278D8CBE-378B-B74E-9BF6-9002021758C4}">
+<ds:datastoreItem xmlns:ds="http://schemas.openxmlformats.org/officeDocument/2006/customXml" ds:itemID="{394131EA-A160-7443-9602-8FC98B212024}">
   <ds:schemaRefs>
     <ds:schemaRef ds:uri="http://schemas.openxmlformats.org/officeDocument/2006/bibliography"/>
   </ds:schemaRefs>
@@ -40778,7 +42040,7 @@
 </file>
 
 <file path=customXml/itemProps3.xml><?xml version="1.0" encoding="utf-8"?>
-<ds:datastoreItem xmlns:ds="http://schemas.openxmlformats.org/officeDocument/2006/customXml" ds:itemID="{F155167A-1336-A240-BE56-21AFE83F6D97}">
+<ds:datastoreItem xmlns:ds="http://schemas.openxmlformats.org/officeDocument/2006/customXml" ds:itemID="{4A355A2C-5EA4-6441-9C9A-9F534BC7F044}">
   <ds:schemaRefs>
     <ds:schemaRef ds:uri="http://schemas.openxmlformats.org/officeDocument/2006/bibliography"/>
   </ds:schemaRefs>

</xml_diff>

<commit_message>
New ishape=5 option added to use arbitrary instrument lineshape in Nemesis LBL runs. Instrument lineshape read from a .fin file if present.
</commit_message>
<xml_diff>
--- a/manuals/Nemesis_B2.docx
+++ b/manuals/Nemesis_B2.docx
@@ -1,6 +1,6 @@
 
 <file path=word/document.xml><?xml version="1.0" encoding="utf-8"?>
-<w:document xmlns:wpc="http://schemas.microsoft.com/office/word/2010/wordprocessingCanvas" xmlns:cx="http://schemas.microsoft.com/office/drawing/2014/chartex" xmlns:cx1="http://schemas.microsoft.com/office/drawing/2015/9/8/chartex" xmlns:cx2="http://schemas.microsoft.com/office/drawing/2015/10/21/chartex" xmlns:cx3="http://schemas.microsoft.com/office/drawing/2016/5/9/chartex" xmlns:cx4="http://schemas.microsoft.com/office/drawing/2016/5/10/chartex" xmlns:cx5="http://schemas.microsoft.com/office/drawing/2016/5/11/chartex" xmlns:cx6="http://schemas.microsoft.com/office/drawing/2016/5/12/chartex" xmlns:cx7="http://schemas.microsoft.com/office/drawing/2016/5/13/chartex" xmlns:cx8="http://schemas.microsoft.com/office/drawing/2016/5/14/chartex" xmlns:mc="http://schemas.openxmlformats.org/markup-compatibility/2006" xmlns:aink="http://schemas.microsoft.com/office/drawing/2016/ink" xmlns:am3d="http://schemas.microsoft.com/office/drawing/2017/model3d" xmlns:o="urn:schemas-microsoft-com:office:office" xmlns:r="http://schemas.openxmlformats.org/officeDocument/2006/relationships" xmlns:m="http://schemas.openxmlformats.org/officeDocument/2006/math" xmlns:v="urn:schemas-microsoft-com:vml" xmlns:wp14="http://schemas.microsoft.com/office/word/2010/wordprocessingDrawing" xmlns:wp="http://schemas.openxmlformats.org/drawingml/2006/wordprocessingDrawing" xmlns:w10="urn:schemas-microsoft-com:office:word" xmlns:w="http://schemas.openxmlformats.org/wordprocessingml/2006/main" xmlns:w14="http://schemas.microsoft.com/office/word/2010/wordml" xmlns:w15="http://schemas.microsoft.com/office/word/2012/wordml" xmlns:w16cid="http://schemas.microsoft.com/office/word/2016/wordml/cid" xmlns:w16se="http://schemas.microsoft.com/office/word/2015/wordml/symex" xmlns:wpg="http://schemas.microsoft.com/office/word/2010/wordprocessingGroup" xmlns:wpi="http://schemas.microsoft.com/office/word/2010/wordprocessingInk" xmlns:wne="http://schemas.microsoft.com/office/word/2006/wordml" xmlns:wps="http://schemas.microsoft.com/office/word/2010/wordprocessingShape" mc:Ignorable="w14 w15 w16se w16cid wp14">
+<w:document xmlns:wpc="http://schemas.microsoft.com/office/word/2010/wordprocessingCanvas" xmlns:cx="http://schemas.microsoft.com/office/drawing/2014/chartex" xmlns:cx1="http://schemas.microsoft.com/office/drawing/2015/9/8/chartex" xmlns:cx2="http://schemas.microsoft.com/office/drawing/2015/10/21/chartex" xmlns:cx3="http://schemas.microsoft.com/office/drawing/2016/5/9/chartex" xmlns:cx4="http://schemas.microsoft.com/office/drawing/2016/5/10/chartex" xmlns:cx5="http://schemas.microsoft.com/office/drawing/2016/5/11/chartex" xmlns:cx6="http://schemas.microsoft.com/office/drawing/2016/5/12/chartex" xmlns:cx7="http://schemas.microsoft.com/office/drawing/2016/5/13/chartex" xmlns:cx8="http://schemas.microsoft.com/office/drawing/2016/5/14/chartex" xmlns:mc="http://schemas.openxmlformats.org/markup-compatibility/2006" xmlns:aink="http://schemas.microsoft.com/office/drawing/2016/ink" xmlns:am3d="http://schemas.microsoft.com/office/drawing/2017/model3d" xmlns:o="urn:schemas-microsoft-com:office:office" xmlns:r="http://schemas.openxmlformats.org/officeDocument/2006/relationships" xmlns:m="http://schemas.openxmlformats.org/officeDocument/2006/math" xmlns:v="urn:schemas-microsoft-com:vml" xmlns:wp14="http://schemas.microsoft.com/office/word/2010/wordprocessingDrawing" xmlns:wp="http://schemas.openxmlformats.org/drawingml/2006/wordprocessingDrawing" xmlns:w10="urn:schemas-microsoft-com:office:word" xmlns:w="http://schemas.openxmlformats.org/wordprocessingml/2006/main" xmlns:w14="http://schemas.microsoft.com/office/word/2010/wordml" xmlns:w15="http://schemas.microsoft.com/office/word/2012/wordml" xmlns:w16cex="http://schemas.microsoft.com/office/word/2018/wordml/cex" xmlns:w16cid="http://schemas.microsoft.com/office/word/2016/wordml/cid" xmlns:w16="http://schemas.microsoft.com/office/word/2018/wordml" xmlns:w16se="http://schemas.microsoft.com/office/word/2015/wordml/symex" xmlns:wpg="http://schemas.microsoft.com/office/word/2010/wordprocessingGroup" xmlns:wpi="http://schemas.microsoft.com/office/word/2010/wordprocessingInk" xmlns:wne="http://schemas.microsoft.com/office/word/2006/wordml" xmlns:wps="http://schemas.microsoft.com/office/word/2010/wordprocessingShape" mc:Ignorable="w14 w15 w16se w16cid w16 w16cex wp14">
   <w:body>
     <w:p>
       <w:pPr>
@@ -115,14 +115,35 @@
           <w:b/>
         </w:rPr>
       </w:pPr>
-    </w:p>
-    <w:p>
-      <w:pPr>
-        <w:rPr>
-          <w:rFonts w:ascii="Times New Roman" w:hAnsi="Times New Roman"/>
-          <w:b/>
-        </w:rPr>
-      </w:pPr>
+      <w:r>
+        <w:rPr>
+          <w:rFonts w:ascii="Times New Roman" w:hAnsi="Times New Roman"/>
+          <w:b/>
+        </w:rPr>
+        <w:softHyphen/>
+      </w:r>
+    </w:p>
+    <w:p>
+      <w:pPr>
+        <w:rPr>
+          <w:rFonts w:ascii="Times New Roman" w:hAnsi="Times New Roman"/>
+          <w:b/>
+        </w:rPr>
+      </w:pPr>
+      <w:r>
+        <w:rPr>
+          <w:rFonts w:ascii="Times New Roman" w:hAnsi="Times New Roman"/>
+          <w:b/>
+        </w:rPr>
+        <w:softHyphen/>
+      </w:r>
+      <w:r>
+        <w:rPr>
+          <w:rFonts w:ascii="Times New Roman" w:hAnsi="Times New Roman"/>
+          <w:b/>
+        </w:rPr>
+        <w:softHyphen/>
+      </w:r>
     </w:p>
     <w:p>
       <w:pPr>
@@ -10603,21 +10624,7 @@
           <w:rFonts w:ascii="Times New Roman" w:hAnsi="Times New Roman"/>
         </w:rPr>
         <w:tab/>
-        <w:t xml:space="preserve">Zenith angle. Code looks to see if this file is present and if </w:t>
-      </w:r>
-      <w:proofErr w:type="gramStart"/>
-      <w:r>
-        <w:rPr>
-          <w:rFonts w:ascii="Times New Roman" w:hAnsi="Times New Roman"/>
-        </w:rPr>
-        <w:t>so</w:t>
-      </w:r>
-      <w:proofErr w:type="gramEnd"/>
-      <w:r>
-        <w:rPr>
-          <w:rFonts w:ascii="Times New Roman" w:hAnsi="Times New Roman"/>
-        </w:rPr>
-        <w:t xml:space="preserve"> reads in the IPZEN integer which defines the level in the atmosphere at which the zenith angle of the observation is defined [0) at bottom of deepest layer; 1) at the 0km altitude level; or 2) at the very top of the atmosphere]. If the file is not present IPZEN defaults to 0.</w:t>
+        <w:t>Zenith angle. Code looks to see if this file is present and if so reads in the IPZEN integer which defines the level in the atmosphere at which the zenith angle of the observation is defined [0) at bottom of deepest layer; 1) at the 0km altitude level; or 2) at the very top of the atmosphere]. If the file is not present IPZEN defaults to 0.</w:t>
       </w:r>
     </w:p>
     <w:p>
@@ -11648,6 +11655,42 @@
         <w:rPr>
           <w:rFonts w:ascii="Times New Roman" w:hAnsi="Times New Roman"/>
         </w:rPr>
+        <w:t xml:space="preserve">, 5=arbitrary instrument </w:t>
+      </w:r>
+      <w:proofErr w:type="spellStart"/>
+      <w:r>
+        <w:rPr>
+          <w:rFonts w:ascii="Times New Roman" w:hAnsi="Times New Roman"/>
+        </w:rPr>
+        <w:t>lineshape</w:t>
+      </w:r>
+      <w:proofErr w:type="spellEnd"/>
+      <w:r>
+        <w:rPr>
+          <w:rFonts w:ascii="Times New Roman" w:hAnsi="Times New Roman"/>
+        </w:rPr>
+        <w:t xml:space="preserve"> defined in &lt;</w:t>
+      </w:r>
+      <w:proofErr w:type="spellStart"/>
+      <w:r>
+        <w:rPr>
+          <w:rFonts w:ascii="Times New Roman" w:hAnsi="Times New Roman"/>
+        </w:rPr>
+        <w:t>runname</w:t>
+      </w:r>
+      <w:proofErr w:type="spellEnd"/>
+      <w:proofErr w:type="gramStart"/>
+      <w:r>
+        <w:rPr>
+          <w:rFonts w:ascii="Times New Roman" w:hAnsi="Times New Roman"/>
+        </w:rPr>
+        <w:t>&gt;.fin</w:t>
+      </w:r>
+      <w:proofErr w:type="gramEnd"/>
+      <w:r>
+        <w:rPr>
+          <w:rFonts w:ascii="Times New Roman" w:hAnsi="Times New Roman"/>
+        </w:rPr>
         <w:t xml:space="preserve">. </w:t>
       </w:r>
       <w:r>
@@ -11695,6 +11738,204 @@
         <w:t>runname</w:t>
       </w:r>
       <w:proofErr w:type="spellEnd"/>
+      <w:proofErr w:type="gramStart"/>
+      <w:r>
+        <w:rPr>
+          <w:rFonts w:ascii="Times New Roman" w:hAnsi="Times New Roman"/>
+        </w:rPr>
+        <w:t>&gt;.</w:t>
+      </w:r>
+      <w:r>
+        <w:rPr>
+          <w:rFonts w:ascii="Times New Roman" w:hAnsi="Times New Roman"/>
+        </w:rPr>
+        <w:t>fin</w:t>
+      </w:r>
+      <w:proofErr w:type="gramEnd"/>
+      <w:r>
+        <w:rPr>
+          <w:rFonts w:ascii="Times New Roman" w:hAnsi="Times New Roman"/>
+        </w:rPr>
+        <w:tab/>
+        <w:t xml:space="preserve">Instrument </w:t>
+      </w:r>
+      <w:proofErr w:type="spellStart"/>
+      <w:r>
+        <w:rPr>
+          <w:rFonts w:ascii="Times New Roman" w:hAnsi="Times New Roman"/>
+        </w:rPr>
+        <w:t>lineshape</w:t>
+      </w:r>
+      <w:proofErr w:type="spellEnd"/>
+      <w:r>
+        <w:rPr>
+          <w:rFonts w:ascii="Times New Roman" w:hAnsi="Times New Roman"/>
+        </w:rPr>
+        <w:t xml:space="preserve"> file</w:t>
+      </w:r>
+      <w:r>
+        <w:rPr>
+          <w:rFonts w:ascii="Times New Roman" w:hAnsi="Times New Roman"/>
+        </w:rPr>
+        <w:t xml:space="preserve">. First line=number of points in </w:t>
+      </w:r>
+      <w:proofErr w:type="spellStart"/>
+      <w:r>
+        <w:rPr>
+          <w:rFonts w:ascii="Times New Roman" w:hAnsi="Times New Roman"/>
+        </w:rPr>
+        <w:t>linshape</w:t>
+      </w:r>
+      <w:proofErr w:type="spellEnd"/>
+      <w:r>
+        <w:rPr>
+          <w:rFonts w:ascii="Times New Roman" w:hAnsi="Times New Roman"/>
+        </w:rPr>
+        <w:t xml:space="preserve">, followed </w:t>
+      </w:r>
+      <w:r>
+        <w:rPr>
+          <w:rFonts w:ascii="Times New Roman" w:hAnsi="Times New Roman"/>
+        </w:rPr>
+        <w:t xml:space="preserve">on subsequent lines </w:t>
+      </w:r>
+      <w:r>
+        <w:rPr>
+          <w:rFonts w:ascii="Times New Roman" w:hAnsi="Times New Roman"/>
+        </w:rPr>
+        <w:t>by two columns containing wavenumber/wavelength and instrument</w:t>
+      </w:r>
+      <w:r>
+        <w:rPr>
+          <w:rFonts w:ascii="Times New Roman" w:hAnsi="Times New Roman"/>
+        </w:rPr>
+        <w:t xml:space="preserve"> </w:t>
+      </w:r>
+      <w:proofErr w:type="spellStart"/>
+      <w:r>
+        <w:rPr>
+          <w:rFonts w:ascii="Times New Roman" w:hAnsi="Times New Roman"/>
+        </w:rPr>
+        <w:t>lineshape</w:t>
+      </w:r>
+      <w:proofErr w:type="spellEnd"/>
+      <w:r>
+        <w:rPr>
+          <w:rFonts w:ascii="Times New Roman" w:hAnsi="Times New Roman"/>
+        </w:rPr>
+        <w:t xml:space="preserve">. Optional file. </w:t>
+      </w:r>
+      <w:r>
+        <w:rPr>
+          <w:rFonts w:ascii="Times New Roman" w:hAnsi="Times New Roman"/>
+          <w:b/>
+        </w:rPr>
+        <w:t>N.B.</w:t>
+      </w:r>
+      <w:r>
+        <w:rPr>
+          <w:rFonts w:ascii="Times New Roman" w:hAnsi="Times New Roman"/>
+        </w:rPr>
+        <w:t xml:space="preserve"> only necessary for LBL calculations</w:t>
+      </w:r>
+      <w:r>
+        <w:rPr>
+          <w:rFonts w:ascii="Times New Roman" w:hAnsi="Times New Roman"/>
+        </w:rPr>
+        <w:t xml:space="preserve"> </w:t>
+      </w:r>
+      <w:r>
+        <w:rPr>
+          <w:rFonts w:ascii="Times New Roman" w:hAnsi="Times New Roman"/>
+        </w:rPr>
+        <w:t>with</w:t>
+      </w:r>
+      <w:r>
+        <w:rPr>
+          <w:rFonts w:ascii="Times New Roman" w:hAnsi="Times New Roman"/>
+        </w:rPr>
+        <w:t xml:space="preserve"> </w:t>
+      </w:r>
+      <w:r>
+        <w:rPr>
+          <w:rFonts w:ascii="Times New Roman" w:hAnsi="Times New Roman"/>
+        </w:rPr>
+        <w:t>&lt;</w:t>
+      </w:r>
+      <w:proofErr w:type="spellStart"/>
+      <w:r>
+        <w:rPr>
+          <w:rFonts w:ascii="Times New Roman" w:hAnsi="Times New Roman"/>
+        </w:rPr>
+        <w:t>runname</w:t>
+      </w:r>
+      <w:proofErr w:type="spellEnd"/>
+      <w:proofErr w:type="gramStart"/>
+      <w:r>
+        <w:rPr>
+          <w:rFonts w:ascii="Times New Roman" w:hAnsi="Times New Roman"/>
+        </w:rPr>
+        <w:t>&gt;</w:t>
+      </w:r>
+      <w:r>
+        <w:rPr>
+          <w:rFonts w:ascii="Times New Roman" w:hAnsi="Times New Roman"/>
+        </w:rPr>
+        <w:t>.</w:t>
+      </w:r>
+      <w:proofErr w:type="spellStart"/>
+      <w:r>
+        <w:rPr>
+          <w:rFonts w:ascii="Times New Roman" w:hAnsi="Times New Roman"/>
+        </w:rPr>
+        <w:t>sha</w:t>
+      </w:r>
+      <w:proofErr w:type="spellEnd"/>
+      <w:proofErr w:type="gramEnd"/>
+      <w:r>
+        <w:rPr>
+          <w:rFonts w:ascii="Times New Roman" w:hAnsi="Times New Roman"/>
+        </w:rPr>
+        <w:t xml:space="preserve"> = 5 option</w:t>
+      </w:r>
+      <w:r>
+        <w:rPr>
+          <w:rFonts w:ascii="Times New Roman" w:hAnsi="Times New Roman"/>
+        </w:rPr>
+        <w:t>.</w:t>
+      </w:r>
+    </w:p>
+    <w:p>
+      <w:pPr>
+        <w:ind w:left="2835" w:hanging="1701"/>
+        <w:jc w:val="both"/>
+        <w:rPr>
+          <w:rFonts w:ascii="Times New Roman" w:hAnsi="Times New Roman"/>
+        </w:rPr>
+      </w:pPr>
+    </w:p>
+    <w:p>
+      <w:pPr>
+        <w:ind w:left="2835" w:hanging="1701"/>
+        <w:jc w:val="both"/>
+        <w:rPr>
+          <w:rFonts w:ascii="Times New Roman" w:hAnsi="Times New Roman"/>
+        </w:rPr>
+      </w:pPr>
+      <w:r>
+        <w:rPr>
+          <w:rFonts w:ascii="Times New Roman" w:hAnsi="Times New Roman"/>
+        </w:rPr>
+        <w:t>&lt;</w:t>
+      </w:r>
+      <w:proofErr w:type="spellStart"/>
+      <w:r>
+        <w:rPr>
+          <w:rFonts w:ascii="Times New Roman" w:hAnsi="Times New Roman"/>
+        </w:rPr>
+        <w:t>runname</w:t>
+      </w:r>
+      <w:proofErr w:type="spellEnd"/>
       <w:r>
         <w:rPr>
           <w:rFonts w:ascii="Times New Roman" w:hAnsi="Times New Roman"/>
@@ -11720,158 +11961,6 @@
           <w:rFonts w:ascii="Times New Roman" w:hAnsi="Times New Roman"/>
         </w:rPr>
         <w:t xml:space="preserve"> only necessary for LBL calculations.</w:t>
-      </w:r>
-    </w:p>
-    <w:p>
-      <w:pPr>
-        <w:ind w:left="2835" w:hanging="1701"/>
-        <w:jc w:val="both"/>
-        <w:rPr>
-          <w:rFonts w:ascii="Times New Roman" w:hAnsi="Times New Roman"/>
-        </w:rPr>
-      </w:pPr>
-    </w:p>
-    <w:p>
-      <w:pPr>
-        <w:ind w:left="2835" w:hanging="1701"/>
-        <w:jc w:val="both"/>
-        <w:rPr>
-          <w:rFonts w:ascii="Times New Roman" w:hAnsi="Times New Roman"/>
-        </w:rPr>
-      </w:pPr>
-      <w:r>
-        <w:rPr>
-          <w:rFonts w:ascii="Times New Roman" w:hAnsi="Times New Roman"/>
-        </w:rPr>
-        <w:t>&lt;</w:t>
-      </w:r>
-      <w:proofErr w:type="spellStart"/>
-      <w:r>
-        <w:rPr>
-          <w:rFonts w:ascii="Times New Roman" w:hAnsi="Times New Roman"/>
-        </w:rPr>
-        <w:t>runname</w:t>
-      </w:r>
-      <w:proofErr w:type="spellEnd"/>
-      <w:proofErr w:type="gramStart"/>
-      <w:r>
-        <w:rPr>
-          <w:rFonts w:ascii="Times New Roman" w:hAnsi="Times New Roman"/>
-        </w:rPr>
-        <w:t>&gt;.</w:t>
-      </w:r>
-      <w:proofErr w:type="spellStart"/>
-      <w:r>
-        <w:rPr>
-          <w:rFonts w:ascii="Times New Roman" w:hAnsi="Times New Roman"/>
-        </w:rPr>
-        <w:t>pra</w:t>
-      </w:r>
-      <w:proofErr w:type="spellEnd"/>
-      <w:proofErr w:type="gramEnd"/>
-      <w:r>
-        <w:rPr>
-          <w:rFonts w:ascii="Times New Roman" w:hAnsi="Times New Roman"/>
-        </w:rPr>
-        <w:tab/>
-        <w:t xml:space="preserve">If present, this file lists which </w:t>
-      </w:r>
-      <w:proofErr w:type="spellStart"/>
-      <w:r>
-        <w:rPr>
-          <w:rFonts w:ascii="Times New Roman" w:hAnsi="Times New Roman"/>
-        </w:rPr>
-        <w:t>lineshape</w:t>
-      </w:r>
-      <w:proofErr w:type="spellEnd"/>
-      <w:r>
-        <w:rPr>
-          <w:rFonts w:ascii="Times New Roman" w:hAnsi="Times New Roman"/>
-        </w:rPr>
-        <w:t xml:space="preserve"> should be used for which gas absorption lines. </w:t>
-      </w:r>
-      <w:r>
-        <w:rPr>
-          <w:rFonts w:ascii="Times New Roman" w:hAnsi="Times New Roman"/>
-          <w:b/>
-        </w:rPr>
-        <w:t>N.B.</w:t>
-      </w:r>
-      <w:r>
-        <w:rPr>
-          <w:rFonts w:ascii="Times New Roman" w:hAnsi="Times New Roman"/>
-        </w:rPr>
-        <w:t xml:space="preserve"> only necessary for LBL calculations.</w:t>
-      </w:r>
-    </w:p>
-    <w:p>
-      <w:pPr>
-        <w:ind w:left="2835" w:hanging="1701"/>
-        <w:jc w:val="both"/>
-        <w:rPr>
-          <w:rFonts w:ascii="Times New Roman" w:hAnsi="Times New Roman"/>
-        </w:rPr>
-      </w:pPr>
-    </w:p>
-    <w:p>
-      <w:pPr>
-        <w:ind w:left="2835" w:hanging="1701"/>
-        <w:jc w:val="both"/>
-        <w:rPr>
-          <w:rFonts w:ascii="Times New Roman" w:hAnsi="Times New Roman"/>
-        </w:rPr>
-      </w:pPr>
-      <w:r>
-        <w:rPr>
-          <w:rFonts w:ascii="Times New Roman" w:hAnsi="Times New Roman"/>
-        </w:rPr>
-        <w:t>&lt;</w:t>
-      </w:r>
-      <w:proofErr w:type="spellStart"/>
-      <w:r>
-        <w:rPr>
-          <w:rFonts w:ascii="Times New Roman" w:hAnsi="Times New Roman"/>
-        </w:rPr>
-        <w:t>runname</w:t>
-      </w:r>
-      <w:proofErr w:type="spellEnd"/>
-      <w:r>
-        <w:rPr>
-          <w:rFonts w:ascii="Times New Roman" w:hAnsi="Times New Roman"/>
-        </w:rPr>
-        <w:t>&gt;.sol</w:t>
-      </w:r>
-      <w:r>
-        <w:rPr>
-          <w:rFonts w:ascii="Times New Roman" w:hAnsi="Times New Roman"/>
-        </w:rPr>
-        <w:tab/>
-      </w:r>
-      <w:proofErr w:type="gramStart"/>
-      <w:r>
-        <w:rPr>
-          <w:rFonts w:ascii="Times New Roman" w:hAnsi="Times New Roman"/>
-        </w:rPr>
-        <w:t>The</w:t>
-      </w:r>
-      <w:proofErr w:type="gramEnd"/>
-      <w:r>
-        <w:rPr>
-          <w:rFonts w:ascii="Times New Roman" w:hAnsi="Times New Roman"/>
-        </w:rPr>
-        <w:t xml:space="preserve"> name of the reference solar/stellar spectral that should be used if this is a reflectivity or a transit </w:t>
-      </w:r>
-      <w:r>
-        <w:rPr>
-          <w:rFonts w:ascii="Times New Roman" w:hAnsi="Times New Roman"/>
-        </w:rPr>
-        <w:t xml:space="preserve">(either primary or secondary) </w:t>
-      </w:r>
-      <w:r>
-        <w:rPr>
-          <w:rFonts w:ascii="Times New Roman" w:hAnsi="Times New Roman"/>
-        </w:rPr>
-        <w:t xml:space="preserve">spectroscopy calculation. </w:t>
       </w:r>
     </w:p>
     <w:p>
@@ -11918,6 +12007,158 @@
         <w:rPr>
           <w:rFonts w:ascii="Times New Roman" w:hAnsi="Times New Roman"/>
         </w:rPr>
+        <w:t>pra</w:t>
+      </w:r>
+      <w:proofErr w:type="spellEnd"/>
+      <w:proofErr w:type="gramEnd"/>
+      <w:r>
+        <w:rPr>
+          <w:rFonts w:ascii="Times New Roman" w:hAnsi="Times New Roman"/>
+        </w:rPr>
+        <w:tab/>
+        <w:t xml:space="preserve">If present, this file lists which </w:t>
+      </w:r>
+      <w:proofErr w:type="spellStart"/>
+      <w:r>
+        <w:rPr>
+          <w:rFonts w:ascii="Times New Roman" w:hAnsi="Times New Roman"/>
+        </w:rPr>
+        <w:t>lineshape</w:t>
+      </w:r>
+      <w:proofErr w:type="spellEnd"/>
+      <w:r>
+        <w:rPr>
+          <w:rFonts w:ascii="Times New Roman" w:hAnsi="Times New Roman"/>
+        </w:rPr>
+        <w:t xml:space="preserve"> should be used for which gas absorption lines. </w:t>
+      </w:r>
+      <w:r>
+        <w:rPr>
+          <w:rFonts w:ascii="Times New Roman" w:hAnsi="Times New Roman"/>
+          <w:b/>
+        </w:rPr>
+        <w:t>N.B.</w:t>
+      </w:r>
+      <w:r>
+        <w:rPr>
+          <w:rFonts w:ascii="Times New Roman" w:hAnsi="Times New Roman"/>
+        </w:rPr>
+        <w:t xml:space="preserve"> only necessary for LBL calculations.</w:t>
+      </w:r>
+    </w:p>
+    <w:p>
+      <w:pPr>
+        <w:ind w:left="2835" w:hanging="1701"/>
+        <w:jc w:val="both"/>
+        <w:rPr>
+          <w:rFonts w:ascii="Times New Roman" w:hAnsi="Times New Roman"/>
+        </w:rPr>
+      </w:pPr>
+    </w:p>
+    <w:p>
+      <w:pPr>
+        <w:ind w:left="2835" w:hanging="1701"/>
+        <w:jc w:val="both"/>
+        <w:rPr>
+          <w:rFonts w:ascii="Times New Roman" w:hAnsi="Times New Roman"/>
+        </w:rPr>
+      </w:pPr>
+      <w:r>
+        <w:rPr>
+          <w:rFonts w:ascii="Times New Roman" w:hAnsi="Times New Roman"/>
+        </w:rPr>
+        <w:t>&lt;</w:t>
+      </w:r>
+      <w:proofErr w:type="spellStart"/>
+      <w:r>
+        <w:rPr>
+          <w:rFonts w:ascii="Times New Roman" w:hAnsi="Times New Roman"/>
+        </w:rPr>
+        <w:t>runname</w:t>
+      </w:r>
+      <w:proofErr w:type="spellEnd"/>
+      <w:r>
+        <w:rPr>
+          <w:rFonts w:ascii="Times New Roman" w:hAnsi="Times New Roman"/>
+        </w:rPr>
+        <w:t>&gt;.sol</w:t>
+      </w:r>
+      <w:r>
+        <w:rPr>
+          <w:rFonts w:ascii="Times New Roman" w:hAnsi="Times New Roman"/>
+        </w:rPr>
+        <w:tab/>
+      </w:r>
+      <w:proofErr w:type="gramStart"/>
+      <w:r>
+        <w:rPr>
+          <w:rFonts w:ascii="Times New Roman" w:hAnsi="Times New Roman"/>
+        </w:rPr>
+        <w:t>The</w:t>
+      </w:r>
+      <w:proofErr w:type="gramEnd"/>
+      <w:r>
+        <w:rPr>
+          <w:rFonts w:ascii="Times New Roman" w:hAnsi="Times New Roman"/>
+        </w:rPr>
+        <w:t xml:space="preserve"> name of the reference solar/stellar spectral that should be used if this is a reflectivity or a transit </w:t>
+      </w:r>
+      <w:r>
+        <w:rPr>
+          <w:rFonts w:ascii="Times New Roman" w:hAnsi="Times New Roman"/>
+        </w:rPr>
+        <w:t xml:space="preserve">(either primary or secondary) </w:t>
+      </w:r>
+      <w:r>
+        <w:rPr>
+          <w:rFonts w:ascii="Times New Roman" w:hAnsi="Times New Roman"/>
+        </w:rPr>
+        <w:t xml:space="preserve">spectroscopy calculation. </w:t>
+      </w:r>
+    </w:p>
+    <w:p>
+      <w:pPr>
+        <w:ind w:left="2835" w:hanging="1701"/>
+        <w:jc w:val="both"/>
+        <w:rPr>
+          <w:rFonts w:ascii="Times New Roman" w:hAnsi="Times New Roman"/>
+        </w:rPr>
+      </w:pPr>
+    </w:p>
+    <w:p>
+      <w:pPr>
+        <w:ind w:left="2835" w:hanging="1701"/>
+        <w:jc w:val="both"/>
+        <w:rPr>
+          <w:rFonts w:ascii="Times New Roman" w:hAnsi="Times New Roman"/>
+        </w:rPr>
+      </w:pPr>
+      <w:r>
+        <w:rPr>
+          <w:rFonts w:ascii="Times New Roman" w:hAnsi="Times New Roman"/>
+        </w:rPr>
+        <w:t>&lt;</w:t>
+      </w:r>
+      <w:proofErr w:type="spellStart"/>
+      <w:r>
+        <w:rPr>
+          <w:rFonts w:ascii="Times New Roman" w:hAnsi="Times New Roman"/>
+        </w:rPr>
+        <w:t>runname</w:t>
+      </w:r>
+      <w:proofErr w:type="spellEnd"/>
+      <w:proofErr w:type="gramStart"/>
+      <w:r>
+        <w:rPr>
+          <w:rFonts w:ascii="Times New Roman" w:hAnsi="Times New Roman"/>
+        </w:rPr>
+        <w:t>&gt;.</w:t>
+      </w:r>
+      <w:proofErr w:type="spellStart"/>
+      <w:r>
+        <w:rPr>
+          <w:rFonts w:ascii="Times New Roman" w:hAnsi="Times New Roman"/>
+        </w:rPr>
         <w:t>rfl</w:t>
       </w:r>
       <w:proofErr w:type="spellEnd"/>
@@ -12135,7 +12376,6 @@
         <w:t>runname</w:t>
       </w:r>
       <w:proofErr w:type="spellEnd"/>
-      <w:proofErr w:type="gramStart"/>
       <w:r>
         <w:rPr>
           <w:rFonts w:ascii="Times New Roman" w:hAnsi="Times New Roman"/>
@@ -12150,7 +12390,6 @@
         <w:t>rdw</w:t>
       </w:r>
       <w:proofErr w:type="spellEnd"/>
-      <w:proofErr w:type="gramEnd"/>
       <w:r>
         <w:rPr>
           <w:rFonts w:ascii="Times New Roman" w:hAnsi="Times New Roman"/>
@@ -13397,6 +13636,7 @@
         <w:rPr>
           <w:rFonts w:ascii="Times New Roman" w:hAnsi="Times New Roman"/>
         </w:rPr>
+        <w:lastRenderedPageBreak/>
         <w:t>There is also an additional output file for version A7</w:t>
       </w:r>
       <w:r>
@@ -13495,7 +13735,6 @@
         <w:rPr>
           <w:rFonts w:ascii="Times New Roman" w:hAnsi="Times New Roman"/>
         </w:rPr>
-        <w:lastRenderedPageBreak/>
         <w:t>In addition, if only one profile is retrieved from the input .</w:t>
       </w:r>
       <w:proofErr w:type="spellStart"/>
@@ -14599,7 +14838,6 @@
         <w:rPr>
           <w:rFonts w:ascii="Times New Roman" w:hAnsi="Times New Roman"/>
         </w:rPr>
-        <w:lastRenderedPageBreak/>
         <w:t xml:space="preserve">2.19e-4 2.19e-5         </w:t>
       </w:r>
       <w:r>
@@ -15166,7 +15404,14 @@
         <w:rPr>
           <w:rFonts w:ascii="Times New Roman" w:hAnsi="Times New Roman"/>
         </w:rPr>
-        <w:t xml:space="preserve">If VARIDENT(IVAR,1) is equal to 887 then the parameter described is the cross-section spectrum of one of the cloud types. The next line contains the number of wavelengths/wavenumbers for which the surface albedo spectrum is tabulated, the cloud ID (1 – NCLOUD) and the correlation length (in wavelengths). Following lines contain the wavelengths/wavenumbers and the </w:t>
+        <w:t xml:space="preserve">If VARIDENT(IVAR,1) is equal to 887 then the parameter described is the cross-section spectrum of one of the cloud types. The next line contains the number of wavelengths/wavenumbers for which the surface albedo spectrum is tabulated, the </w:t>
+      </w:r>
+      <w:r>
+        <w:rPr>
+          <w:rFonts w:ascii="Times New Roman" w:hAnsi="Times New Roman"/>
+        </w:rPr>
+        <w:lastRenderedPageBreak/>
+        <w:t xml:space="preserve">cloud ID (1 – NCLOUD) and the correlation length (in wavelengths). Following lines contain the wavelengths/wavenumbers and the </w:t>
       </w:r>
       <w:r>
         <w:rPr>
@@ -15229,7 +15474,6 @@
         <w:rPr>
           <w:rFonts w:ascii="Times New Roman" w:hAnsi="Times New Roman"/>
         </w:rPr>
-        <w:lastRenderedPageBreak/>
         <w:t>If VARIDENT(IVAR,1) is equal to 666 then the parameter described is a retrieval of the pressure at a defined altitude used for Mars MCS limb observations. The next line contains the assumed defined altitude and the following line gives the assumed pressure together with the error.</w:t>
       </w:r>
     </w:p>
@@ -15620,7 +15864,15 @@
           <w:rFonts w:ascii="Times New Roman" w:hAnsi="Times New Roman"/>
           <w:b/>
         </w:rPr>
-        <w:t>Note that the wavelengths/wavenumbers must match those in the accompanying &lt;</w:t>
+        <w:t xml:space="preserve">Note that </w:t>
+      </w:r>
+      <w:r>
+        <w:rPr>
+          <w:rFonts w:ascii="Times New Roman" w:hAnsi="Times New Roman"/>
+          <w:b/>
+        </w:rPr>
+        <w:lastRenderedPageBreak/>
+        <w:t>the wavelengths/wavenumbers must match those in the accompanying &lt;</w:t>
       </w:r>
       <w:proofErr w:type="spellStart"/>
       <w:r>
@@ -15724,7 +15976,6 @@
         <w:rPr>
           <w:rFonts w:ascii="Times New Roman" w:hAnsi="Times New Roman"/>
         </w:rPr>
-        <w:lastRenderedPageBreak/>
         <w:t xml:space="preserve">If VARIDENT(IVAR,1) is equal to 442 then the parameter retrieves a cloud with a variable top and base pressures, deep value and scattering power law index. The scale height is assumed to be equal to the atmospheric pressure scale height. The second line of the parameterization in </w:t>
       </w:r>
       <w:proofErr w:type="gramStart"/>
@@ -16240,6 +16491,7 @@
         <w:rPr>
           <w:rFonts w:ascii="Times New Roman" w:hAnsi="Times New Roman"/>
         </w:rPr>
+        <w:lastRenderedPageBreak/>
         <w:t xml:space="preserve">If VARIDENT(IVAR,1) is equal to 227 then the </w:t>
       </w:r>
       <w:r>
@@ -16334,14 +16586,7 @@
         <w:rPr>
           <w:rFonts w:ascii="Times New Roman" w:hAnsi="Times New Roman"/>
         </w:rPr>
-        <w:t xml:space="preserve"> setting this line to 0.2 would make the top pressure of the CB </w:t>
-      </w:r>
-      <w:r>
-        <w:rPr>
-          <w:rFonts w:ascii="Times New Roman" w:hAnsi="Times New Roman"/>
-        </w:rPr>
-        <w:lastRenderedPageBreak/>
-        <w:t xml:space="preserve">equal to 1/5 of the CB base pressure). To use the default </w:t>
+        <w:t xml:space="preserve"> setting this line to 0.2 would make the top pressure of the CB equal to 1/5 of the CB base pressure). To use the default </w:t>
       </w:r>
       <w:r>
         <w:rPr>
@@ -16518,7 +16763,21 @@
         <w:rPr>
           <w:rFonts w:ascii="Times New Roman" w:hAnsi="Times New Roman"/>
         </w:rPr>
-        <w:t>, the next line of the .</w:t>
+        <w:t>, the next line of t</w:t>
+      </w:r>
+      <w:proofErr w:type="spellStart"/>
+      <w:r>
+        <w:rPr>
+          <w:rFonts w:ascii="Times New Roman" w:hAnsi="Times New Roman"/>
+        </w:rPr>
+        <w:t xml:space="preserve">he </w:t>
+      </w:r>
+      <w:proofErr w:type="spellEnd"/>
+      <w:r>
+        <w:rPr>
+          <w:rFonts w:ascii="Times New Roman" w:hAnsi="Times New Roman"/>
+        </w:rPr>
+        <w:t>.</w:t>
       </w:r>
       <w:proofErr w:type="spellStart"/>
       <w:r>
@@ -17139,7 +17398,14 @@
         <w:rPr>
           <w:rFonts w:ascii="Times New Roman" w:hAnsi="Times New Roman"/>
         </w:rPr>
-        <w:t xml:space="preserve"> file, are first converted to log value and fractional error. This ensures that the profile can never go negative since no matter how small the log-value gets, its exponent will still be positive. At the end of the retrieval, the exponent of final log value and error are output to the .</w:t>
+        <w:t xml:space="preserve"> file, are first converted to log value and fractional error. This ensures that the profile can never go negative since no matter how small the log-value gets, its </w:t>
+      </w:r>
+      <w:r>
+        <w:rPr>
+          <w:rFonts w:ascii="Times New Roman" w:hAnsi="Times New Roman"/>
+        </w:rPr>
+        <w:lastRenderedPageBreak/>
+        <w:t>exponent will still be positive. At the end of the retrieval, the exponent of final log value and error are output to the .</w:t>
       </w:r>
       <w:proofErr w:type="spellStart"/>
       <w:r>
@@ -17216,7 +17482,6 @@
           <w:rFonts w:ascii="Times New Roman" w:hAnsi="Times New Roman"/>
           <w:color w:val="000000"/>
         </w:rPr>
-        <w:lastRenderedPageBreak/>
         <w:t>Profile</w:t>
       </w:r>
       <w:r>
@@ -18009,6 +18274,7 @@
           <w:rFonts w:ascii="Times New Roman" w:hAnsi="Times New Roman"/>
           <w:color w:val="000000"/>
         </w:rPr>
+        <w:lastRenderedPageBreak/>
         <w:t xml:space="preserve">Profile is a cloud with a specific density profile that has the shape of a Gaussian line. The profile is parameterised with in integrated optical depth, the altitude where the distribution peaks and the width of distribution in units of km. </w:t>
       </w:r>
       <w:r>
@@ -18104,7 +18370,6 @@
           <w:rFonts w:ascii="Times New Roman" w:hAnsi="Times New Roman"/>
           <w:color w:val="000000"/>
         </w:rPr>
-        <w:lastRenderedPageBreak/>
         <w:t xml:space="preserve">Profile is a cloud with a specific density profile that has the shape of a Lorentzian line. The profile is parameterised with in integrated optical depth, the altitude where the distribution peaks and the width of distribution in units of km. </w:t>
       </w:r>
       <w:r>
@@ -18791,7 +19056,14 @@
         <w:rPr>
           <w:rFonts w:ascii="Times New Roman" w:hAnsi="Times New Roman"/>
         </w:rPr>
-        <w:t xml:space="preserve"> file then contains the ‘knee’ </w:t>
+        <w:t xml:space="preserve"> file then contains </w:t>
+      </w:r>
+      <w:r>
+        <w:rPr>
+          <w:rFonts w:ascii="Times New Roman" w:hAnsi="Times New Roman"/>
+        </w:rPr>
+        <w:lastRenderedPageBreak/>
+        <w:t xml:space="preserve">the ‘knee’ </w:t>
       </w:r>
       <w:r>
         <w:rPr>
@@ -18913,14 +19185,7 @@
         <w:rPr>
           <w:rFonts w:ascii="Times New Roman" w:hAnsi="Times New Roman"/>
         </w:rPr>
-        <w:t xml:space="preserve"> The radius is set to that assumed/fitted </w:t>
-      </w:r>
-      <w:r>
-        <w:rPr>
-          <w:rFonts w:ascii="Times New Roman" w:hAnsi="Times New Roman"/>
-        </w:rPr>
-        <w:lastRenderedPageBreak/>
-        <w:t>for the associated 444 model input. The fractional scale height is scaled according to the radius (so small particles have larger FSH).</w:t>
+        <w:t xml:space="preserve"> The radius is set to that assumed/fitted for the associated 444 model input. The fractional scale height is scaled according to the radius (so small particles have larger FSH).</w:t>
       </w:r>
     </w:p>
     <w:p>
@@ -19923,7 +20188,14 @@
         <w:rPr>
           <w:rFonts w:ascii="Times New Roman" w:hAnsi="Times New Roman"/>
         </w:rPr>
-        <w:t xml:space="preserve"> (though both the maximum- and minimum pressure values from &lt;</w:t>
+        <w:t xml:space="preserve"> (though both the maximum- and minimum </w:t>
+      </w:r>
+      <w:r>
+        <w:rPr>
+          <w:rFonts w:ascii="Times New Roman" w:hAnsi="Times New Roman"/>
+        </w:rPr>
+        <w:lastRenderedPageBreak/>
+        <w:t>pressure values from &lt;</w:t>
       </w:r>
       <w:proofErr w:type="spellStart"/>
       <w:r>
@@ -20018,7 +20290,6 @@
         <w:rPr>
           <w:rFonts w:ascii="Times New Roman" w:hAnsi="Times New Roman"/>
         </w:rPr>
-        <w:lastRenderedPageBreak/>
         <w:t>Step profile. Three lines</w:t>
       </w:r>
     </w:p>
@@ -21230,6 +21501,7 @@
         <w:rPr>
           <w:rFonts w:ascii="Times New Roman" w:hAnsi="Times New Roman"/>
         </w:rPr>
+        <w:lastRenderedPageBreak/>
         <w:tab/>
       </w:r>
       <w:r>
@@ -21484,7 +21756,6 @@
         <w:rPr>
           <w:rFonts w:ascii="Times New Roman" w:hAnsi="Times New Roman"/>
         </w:rPr>
-        <w:lastRenderedPageBreak/>
         <w:t xml:space="preserve">Where NLONG is the number of longitudes that </w:t>
       </w:r>
       <w:r>
@@ -22508,14 +22779,8 @@
         <w:rPr>
           <w:rFonts w:ascii="Times New Roman" w:hAnsi="Times New Roman"/>
         </w:rPr>
-        <w:t xml:space="preserve">Where NLONG is the number of longitudes that profile is held for, covering the longitudes 0 to NLONG*360/(NLONG+1), and N is the number of vertical levels. CLEN1 is the vertical correlation length (in units of log(pressure)), while CLEN2 is the longitudinal correlation length (in degrees). FRAC is the </w:t>
-      </w:r>
-      <w:r>
-        <w:rPr>
-          <w:rFonts w:ascii="Times New Roman" w:hAnsi="Times New Roman"/>
-        </w:rPr>
         <w:lastRenderedPageBreak/>
-        <w:t xml:space="preserve">required fraction, </w:t>
+        <w:t xml:space="preserve">Where NLONG is the number of longitudes that profile is held for, covering the longitudes 0 to NLONG*360/(NLONG+1), and N is the number of vertical levels. CLEN1 is the vertical correlation length (in units of log(pressure)), while CLEN2 is the longitudinal correlation length (in degrees). FRAC is the required fraction, </w:t>
       </w:r>
       <w:r>
         <w:rPr>
@@ -23343,8 +23608,6 @@
         </w:rPr>
         <w:t xml:space="preserve">opacity/bar and error. </w:t>
       </w:r>
-      <w:bookmarkStart w:id="0" w:name="_GoBack"/>
-      <w:bookmarkEnd w:id="0"/>
     </w:p>
     <w:p>
       <w:pPr>
@@ -23597,7 +23860,6 @@
         <w:rPr>
           <w:rFonts w:ascii="Times New Roman" w:hAnsi="Times New Roman"/>
         </w:rPr>
-        <w:lastRenderedPageBreak/>
         <w:t>This file contains specific run information and used to be read in from the standard input. The format is:</w:t>
       </w:r>
     </w:p>
@@ -24235,6 +24497,7 @@
         <w:rPr>
           <w:rFonts w:ascii="Times New Roman" w:hAnsi="Times New Roman"/>
         </w:rPr>
+        <w:lastRenderedPageBreak/>
         <w:t>PHILIMIT is the percentage convergence limit. If the percentage reduction of the cost function PHI between iterations is less than PHILIMIT then the retrieval is deemed to have converged, and the retrieval terminated early.</w:t>
       </w:r>
     </w:p>
@@ -24257,7 +24520,6 @@
         <w:rPr>
           <w:rFonts w:ascii="Times New Roman" w:hAnsi="Times New Roman"/>
         </w:rPr>
-        <w:lastRenderedPageBreak/>
         <w:t>NSPEC is the total number of retrievals to perform (for measurements contained in the &lt;</w:t>
       </w:r>
       <w:proofErr w:type="spellStart"/>
@@ -24852,6 +25114,7 @@
         <w:rPr>
           <w:rFonts w:ascii="Times New Roman" w:hAnsi="Times New Roman"/>
         </w:rPr>
+        <w:lastRenderedPageBreak/>
         <w:t>This file contains the spectrum to be fitted together with FOV averaging details. It has a similar format to its .</w:t>
       </w:r>
       <w:proofErr w:type="spellStart"/>
@@ -24892,7 +25155,6 @@
           <w:rFonts w:ascii="Times New Roman" w:hAnsi="Times New Roman"/>
           <w:lang w:val="fr-CA"/>
         </w:rPr>
-        <w:lastRenderedPageBreak/>
         <w:t>FWHM, LATITUDE, LONGITUDE, NGEOM</w:t>
       </w:r>
     </w:p>
@@ -24993,6 +25255,156 @@
         <w:rPr>
           <w:rFonts w:ascii="Times New Roman" w:hAnsi="Times New Roman"/>
         </w:rPr>
+        <w:t>FLAT(1,NAV(1)), FLON(1,NAV(1)), SOL_ ANG(1,NAV(1)),      EMISS_ANG(1,NAV(1)), AZI_ANG(1,NAV(1)), WGEOM(1,NAV(1))</w:t>
+      </w:r>
+    </w:p>
+    <w:p>
+      <w:pPr>
+        <w:rPr>
+          <w:rFonts w:ascii="Times New Roman" w:hAnsi="Times New Roman"/>
+          <w:lang w:val="fr-CA"/>
+        </w:rPr>
+      </w:pPr>
+      <w:proofErr w:type="gramStart"/>
+      <w:r>
+        <w:rPr>
+          <w:rFonts w:ascii="Times New Roman" w:hAnsi="Times New Roman"/>
+          <w:lang w:val="fr-CA"/>
+        </w:rPr>
+        <w:t>VCONV(</w:t>
+      </w:r>
+      <w:proofErr w:type="gramEnd"/>
+      <w:r>
+        <w:rPr>
+          <w:rFonts w:ascii="Times New Roman" w:hAnsi="Times New Roman"/>
+          <w:lang w:val="fr-CA"/>
+        </w:rPr>
+        <w:t>1,1), Y(1,1), ERR(1,1)</w:t>
+      </w:r>
+    </w:p>
+    <w:p>
+      <w:pPr>
+        <w:rPr>
+          <w:rFonts w:ascii="Times New Roman" w:hAnsi="Times New Roman"/>
+          <w:lang w:val="fr-CA"/>
+        </w:rPr>
+      </w:pPr>
+      <w:proofErr w:type="gramStart"/>
+      <w:r>
+        <w:rPr>
+          <w:rFonts w:ascii="Times New Roman" w:hAnsi="Times New Roman"/>
+          <w:lang w:val="fr-CA"/>
+        </w:rPr>
+        <w:t>VCONV(</w:t>
+      </w:r>
+      <w:proofErr w:type="gramEnd"/>
+      <w:r>
+        <w:rPr>
+          <w:rFonts w:ascii="Times New Roman" w:hAnsi="Times New Roman"/>
+          <w:lang w:val="fr-CA"/>
+        </w:rPr>
+        <w:t>1,2), Y(1,2), ERR(1,2)</w:t>
+      </w:r>
+    </w:p>
+    <w:p>
+      <w:pPr>
+        <w:rPr>
+          <w:rFonts w:ascii="Times New Roman" w:hAnsi="Times New Roman"/>
+          <w:lang w:val="fr-CA"/>
+        </w:rPr>
+      </w:pPr>
+      <w:r>
+        <w:rPr>
+          <w:rFonts w:ascii="Times New Roman" w:hAnsi="Times New Roman"/>
+          <w:lang w:val="fr-CA"/>
+        </w:rPr>
+        <w:t>…</w:t>
+      </w:r>
+    </w:p>
+    <w:p>
+      <w:pPr>
+        <w:rPr>
+          <w:rFonts w:ascii="Times New Roman" w:hAnsi="Times New Roman"/>
+          <w:lang w:val="fr-FR"/>
+        </w:rPr>
+      </w:pPr>
+      <w:r>
+        <w:rPr>
+          <w:rFonts w:ascii="Times New Roman" w:hAnsi="Times New Roman"/>
+          <w:lang w:val="fr-FR"/>
+        </w:rPr>
+        <w:t>VCONV(</w:t>
+      </w:r>
+      <w:proofErr w:type="gramStart"/>
+      <w:r>
+        <w:rPr>
+          <w:rFonts w:ascii="Times New Roman" w:hAnsi="Times New Roman"/>
+          <w:lang w:val="fr-FR"/>
+        </w:rPr>
+        <w:t>1,NCONV</w:t>
+      </w:r>
+      <w:proofErr w:type="gramEnd"/>
+      <w:r>
+        <w:rPr>
+          <w:rFonts w:ascii="Times New Roman" w:hAnsi="Times New Roman"/>
+          <w:lang w:val="fr-FR"/>
+        </w:rPr>
+        <w:t>), Y(1,NCONV), ERR(1,NCONV)</w:t>
+      </w:r>
+    </w:p>
+    <w:p>
+      <w:pPr>
+        <w:rPr>
+          <w:rFonts w:ascii="Times New Roman" w:hAnsi="Times New Roman"/>
+        </w:rPr>
+      </w:pPr>
+      <w:proofErr w:type="gramStart"/>
+      <w:r>
+        <w:rPr>
+          <w:rFonts w:ascii="Times New Roman" w:hAnsi="Times New Roman"/>
+        </w:rPr>
+        <w:t>NCONV(</w:t>
+      </w:r>
+      <w:proofErr w:type="gramEnd"/>
+      <w:r>
+        <w:rPr>
+          <w:rFonts w:ascii="Times New Roman" w:hAnsi="Times New Roman"/>
+        </w:rPr>
+        <w:t>2)</w:t>
+      </w:r>
+    </w:p>
+    <w:p>
+      <w:pPr>
+        <w:rPr>
+          <w:rFonts w:ascii="Times New Roman" w:hAnsi="Times New Roman"/>
+        </w:rPr>
+      </w:pPr>
+      <w:proofErr w:type="gramStart"/>
+      <w:r>
+        <w:rPr>
+          <w:rFonts w:ascii="Times New Roman" w:hAnsi="Times New Roman"/>
+        </w:rPr>
+        <w:t>NAV(</w:t>
+      </w:r>
+      <w:proofErr w:type="gramEnd"/>
+      <w:r>
+        <w:rPr>
+          <w:rFonts w:ascii="Times New Roman" w:hAnsi="Times New Roman"/>
+        </w:rPr>
+        <w:t>2)</w:t>
+      </w:r>
+    </w:p>
+    <w:p>
+      <w:pPr>
+        <w:ind w:left="567" w:hanging="567"/>
+        <w:rPr>
+          <w:rFonts w:ascii="Times New Roman" w:hAnsi="Times New Roman"/>
+        </w:rPr>
+      </w:pPr>
+      <w:r>
+        <w:rPr>
+          <w:rFonts w:ascii="Times New Roman" w:hAnsi="Times New Roman"/>
+        </w:rPr>
         <w:t>FLAT(</w:t>
       </w:r>
       <w:proofErr w:type="gramStart"/>
@@ -25000,154 +25412,32 @@
         <w:rPr>
           <w:rFonts w:ascii="Times New Roman" w:hAnsi="Times New Roman"/>
         </w:rPr>
-        <w:t>1,NAV</w:t>
+        <w:t>2,I</w:t>
       </w:r>
       <w:proofErr w:type="gramEnd"/>
       <w:r>
         <w:rPr>
           <w:rFonts w:ascii="Times New Roman" w:hAnsi="Times New Roman"/>
         </w:rPr>
-        <w:t>(1)), FLON(1,NAV(1)), SOL_ ANG(1,NAV(1)),      EMISS_ANG(1,NAV(1)), AZI_ANG(1,NAV(1)), WGEOM(1,NAV(1))</w:t>
-      </w:r>
-    </w:p>
-    <w:p>
-      <w:pPr>
-        <w:rPr>
-          <w:rFonts w:ascii="Times New Roman" w:hAnsi="Times New Roman"/>
-          <w:lang w:val="fr-CA"/>
-        </w:rPr>
-      </w:pPr>
-      <w:proofErr w:type="gramStart"/>
-      <w:r>
-        <w:rPr>
-          <w:rFonts w:ascii="Times New Roman" w:hAnsi="Times New Roman"/>
-          <w:lang w:val="fr-CA"/>
-        </w:rPr>
-        <w:t>VCONV(</w:t>
-      </w:r>
-      <w:proofErr w:type="gramEnd"/>
-      <w:r>
-        <w:rPr>
-          <w:rFonts w:ascii="Times New Roman" w:hAnsi="Times New Roman"/>
-          <w:lang w:val="fr-CA"/>
-        </w:rPr>
-        <w:t>1,1), Y(1,1), ERR(1,1)</w:t>
-      </w:r>
-    </w:p>
-    <w:p>
-      <w:pPr>
-        <w:rPr>
-          <w:rFonts w:ascii="Times New Roman" w:hAnsi="Times New Roman"/>
-          <w:lang w:val="fr-CA"/>
-        </w:rPr>
-      </w:pPr>
-      <w:proofErr w:type="gramStart"/>
-      <w:r>
-        <w:rPr>
-          <w:rFonts w:ascii="Times New Roman" w:hAnsi="Times New Roman"/>
-          <w:lang w:val="fr-CA"/>
-        </w:rPr>
-        <w:t>VCONV(</w:t>
-      </w:r>
-      <w:proofErr w:type="gramEnd"/>
-      <w:r>
-        <w:rPr>
-          <w:rFonts w:ascii="Times New Roman" w:hAnsi="Times New Roman"/>
-          <w:lang w:val="fr-CA"/>
-        </w:rPr>
-        <w:t>1,2), Y(1,2), ERR(1,2)</w:t>
-      </w:r>
-    </w:p>
-    <w:p>
-      <w:pPr>
-        <w:rPr>
-          <w:rFonts w:ascii="Times New Roman" w:hAnsi="Times New Roman"/>
-          <w:lang w:val="fr-CA"/>
-        </w:rPr>
-      </w:pPr>
-      <w:r>
-        <w:rPr>
-          <w:rFonts w:ascii="Times New Roman" w:hAnsi="Times New Roman"/>
-          <w:lang w:val="fr-CA"/>
+        <w:t>), FLON(2,I), SOL_ ANG(2,I), EMISS_ANG(2,I), AZI_ANG(2,I), WGEOM(2,I)</w:t>
+      </w:r>
+    </w:p>
+    <w:p>
+      <w:pPr>
+        <w:ind w:left="567" w:hanging="567"/>
+        <w:rPr>
+          <w:rFonts w:ascii="Times New Roman" w:hAnsi="Times New Roman"/>
+        </w:rPr>
+      </w:pPr>
+      <w:r>
+        <w:rPr>
+          <w:rFonts w:ascii="Times New Roman" w:hAnsi="Times New Roman"/>
         </w:rPr>
         <w:t>…</w:t>
       </w:r>
     </w:p>
     <w:p>
       <w:pPr>
-        <w:rPr>
-          <w:rFonts w:ascii="Times New Roman" w:hAnsi="Times New Roman"/>
-          <w:lang w:val="fr-FR"/>
-        </w:rPr>
-      </w:pPr>
-      <w:r>
-        <w:rPr>
-          <w:rFonts w:ascii="Times New Roman" w:hAnsi="Times New Roman"/>
-          <w:lang w:val="fr-FR"/>
-        </w:rPr>
-        <w:t>VCONV(</w:t>
-      </w:r>
-      <w:proofErr w:type="gramStart"/>
-      <w:r>
-        <w:rPr>
-          <w:rFonts w:ascii="Times New Roman" w:hAnsi="Times New Roman"/>
-          <w:lang w:val="fr-FR"/>
-        </w:rPr>
-        <w:t>1,NCONV</w:t>
-      </w:r>
-      <w:proofErr w:type="gramEnd"/>
-      <w:r>
-        <w:rPr>
-          <w:rFonts w:ascii="Times New Roman" w:hAnsi="Times New Roman"/>
-          <w:lang w:val="fr-FR"/>
-        </w:rPr>
-        <w:t>), Y(1,NCONV), ERR(1,NCONV)</w:t>
-      </w:r>
-    </w:p>
-    <w:p>
-      <w:pPr>
-        <w:rPr>
-          <w:rFonts w:ascii="Times New Roman" w:hAnsi="Times New Roman"/>
-        </w:rPr>
-      </w:pPr>
-      <w:proofErr w:type="gramStart"/>
-      <w:r>
-        <w:rPr>
-          <w:rFonts w:ascii="Times New Roman" w:hAnsi="Times New Roman"/>
-        </w:rPr>
-        <w:t>NCONV(</w:t>
-      </w:r>
-      <w:proofErr w:type="gramEnd"/>
-      <w:r>
-        <w:rPr>
-          <w:rFonts w:ascii="Times New Roman" w:hAnsi="Times New Roman"/>
-        </w:rPr>
-        <w:t>2)</w:t>
-      </w:r>
-    </w:p>
-    <w:p>
-      <w:pPr>
-        <w:rPr>
-          <w:rFonts w:ascii="Times New Roman" w:hAnsi="Times New Roman"/>
-        </w:rPr>
-      </w:pPr>
-      <w:proofErr w:type="gramStart"/>
-      <w:r>
-        <w:rPr>
-          <w:rFonts w:ascii="Times New Roman" w:hAnsi="Times New Roman"/>
-        </w:rPr>
-        <w:t>NAV(</w:t>
-      </w:r>
-      <w:proofErr w:type="gramEnd"/>
-      <w:r>
-        <w:rPr>
-          <w:rFonts w:ascii="Times New Roman" w:hAnsi="Times New Roman"/>
-        </w:rPr>
-        <w:t>2)</w:t>
-      </w:r>
-    </w:p>
-    <w:p>
-      <w:pPr>
         <w:ind w:left="567" w:hanging="567"/>
         <w:rPr>
           <w:rFonts w:ascii="Times New Roman" w:hAnsi="Times New Roman"/>
@@ -25157,63 +25447,7 @@
         <w:rPr>
           <w:rFonts w:ascii="Times New Roman" w:hAnsi="Times New Roman"/>
         </w:rPr>
-        <w:t>FLAT(</w:t>
-      </w:r>
-      <w:proofErr w:type="gramStart"/>
-      <w:r>
-        <w:rPr>
-          <w:rFonts w:ascii="Times New Roman" w:hAnsi="Times New Roman"/>
-        </w:rPr>
-        <w:t>2,I</w:t>
-      </w:r>
-      <w:proofErr w:type="gramEnd"/>
-      <w:r>
-        <w:rPr>
-          <w:rFonts w:ascii="Times New Roman" w:hAnsi="Times New Roman"/>
-        </w:rPr>
-        <w:t>), FLON(2,I), SOL_ ANG(2,I), EMISS_ANG(2,I), AZI_ANG(2,I), WGEOM(2,I)</w:t>
-      </w:r>
-    </w:p>
-    <w:p>
-      <w:pPr>
-        <w:ind w:left="567" w:hanging="567"/>
-        <w:rPr>
-          <w:rFonts w:ascii="Times New Roman" w:hAnsi="Times New Roman"/>
-        </w:rPr>
-      </w:pPr>
-      <w:r>
-        <w:rPr>
-          <w:rFonts w:ascii="Times New Roman" w:hAnsi="Times New Roman"/>
-        </w:rPr>
-        <w:t>…</w:t>
-      </w:r>
-    </w:p>
-    <w:p>
-      <w:pPr>
-        <w:ind w:left="567" w:hanging="567"/>
-        <w:rPr>
-          <w:rFonts w:ascii="Times New Roman" w:hAnsi="Times New Roman"/>
-        </w:rPr>
-      </w:pPr>
-      <w:r>
-        <w:rPr>
-          <w:rFonts w:ascii="Times New Roman" w:hAnsi="Times New Roman"/>
-        </w:rPr>
-        <w:t>FLAT(</w:t>
-      </w:r>
-      <w:proofErr w:type="gramStart"/>
-      <w:r>
-        <w:rPr>
-          <w:rFonts w:ascii="Times New Roman" w:hAnsi="Times New Roman"/>
-        </w:rPr>
-        <w:t>2,NAV</w:t>
-      </w:r>
-      <w:proofErr w:type="gramEnd"/>
-      <w:r>
-        <w:rPr>
-          <w:rFonts w:ascii="Times New Roman" w:hAnsi="Times New Roman"/>
-        </w:rPr>
-        <w:t>(2)), FLON(2,NAV(2)), SOL_ ANG(2,NAV(2)), EMISS_ANG(2,NAV(2)), AZI_ANG(2,NAV(2)), WGEOM(2,NAV(2))</w:t>
+        <w:t>FLAT(2,NAV(2)), FLON(2,NAV(2)), SOL_ ANG(2,NAV(2)), EMISS_ANG(2,NAV(2)), AZI_ANG(2,NAV(2)), WGEOM(2,NAV(2))</w:t>
       </w:r>
     </w:p>
     <w:p>
@@ -25572,6 +25806,7 @@
         <w:rPr>
           <w:rFonts w:ascii="Times New Roman" w:hAnsi="Times New Roman"/>
         </w:rPr>
+        <w:lastRenderedPageBreak/>
         <w:t>NAV</w:t>
       </w:r>
       <w:r>
@@ -25601,7 +25836,6 @@
         <w:rPr>
           <w:rFonts w:ascii="Times New Roman" w:hAnsi="Times New Roman"/>
         </w:rPr>
-        <w:lastRenderedPageBreak/>
         <w:t xml:space="preserve">For each viewing geometry (NGEOM in total), the parameters NCONV and NAV are first read in. NCONV is the number of convolution wavenumbers/wavelengths in each spectrum, </w:t>
       </w:r>
       <w:r>
@@ -26037,6 +26271,7 @@
         <w:rPr>
           <w:rFonts w:ascii="Times New Roman" w:hAnsi="Times New Roman"/>
         </w:rPr>
+        <w:lastRenderedPageBreak/>
         <w:t xml:space="preserve">  0.477924949810444       0.292042683679684</w:t>
       </w:r>
     </w:p>
@@ -26093,7 +26328,6 @@
         <w:rPr>
           <w:rFonts w:ascii="Times New Roman" w:hAnsi="Times New Roman"/>
         </w:rPr>
-        <w:lastRenderedPageBreak/>
         <w:t xml:space="preserve"> Number of </w:t>
       </w:r>
       <w:proofErr w:type="spellStart"/>
@@ -26849,6 +27083,7 @@
         <w:rPr>
           <w:rFonts w:ascii="Times New Roman" w:hAnsi="Times New Roman"/>
         </w:rPr>
+        <w:lastRenderedPageBreak/>
         <w:t>If ICLOUD(</w:t>
       </w:r>
       <w:proofErr w:type="gramStart"/>
@@ -28259,6 +28494,7 @@
         <w:rPr>
           <w:rFonts w:ascii="Times New Roman" w:hAnsi="Times New Roman"/>
         </w:rPr>
+        <w:lastRenderedPageBreak/>
         <w:t>IPTF</w:t>
       </w:r>
       <w:r>
@@ -28346,14 +28582,7 @@
         <w:rPr>
           <w:rFonts w:ascii="Times New Roman" w:hAnsi="Times New Roman"/>
         </w:rPr>
-        <w:t xml:space="preserve">-Greenstein hgphase*.dat files. </w:t>
-      </w:r>
-      <w:r>
-        <w:rPr>
-          <w:rFonts w:ascii="Times New Roman" w:hAnsi="Times New Roman"/>
-        </w:rPr>
-        <w:lastRenderedPageBreak/>
-        <w:t>However, if set to 1, the phase function is computed from the Mie-Theory calculated PHASEN.DAT file.</w:t>
+        <w:t>-Greenstein hgphase*.dat files. However, if set to 1, the phase function is computed from the Mie-Theory calculated PHASEN.DAT file.</w:t>
       </w:r>
     </w:p>
     <w:p>
@@ -29416,7 +29645,7 @@
           <w:szCs w:val="24"/>
           <w:lang w:val="en-US"/>
         </w:rPr>
-        <w:t>VMR drops just below condensation i</w:t>
+        <w:t xml:space="preserve">VMR drops just below </w:t>
       </w:r>
       <w:r>
         <w:rPr>
@@ -29424,7 +29653,8 @@
           <w:szCs w:val="24"/>
           <w:lang w:val="en-US"/>
         </w:rPr>
-        <w:t>n one iteration it can never return</w:t>
+        <w:lastRenderedPageBreak/>
+        <w:t>condensation i</w:t>
       </w:r>
       <w:r>
         <w:rPr>
@@ -29432,7 +29662,7 @@
           <w:szCs w:val="24"/>
           <w:lang w:val="en-US"/>
         </w:rPr>
-        <w:t>; and 2)</w:t>
+        <w:t>n one iteration it can never return</w:t>
       </w:r>
       <w:r>
         <w:rPr>
@@ -29440,7 +29670,7 @@
           <w:szCs w:val="24"/>
           <w:lang w:val="en-US"/>
         </w:rPr>
-        <w:t xml:space="preserve"> </w:t>
+        <w:t>; and 2)</w:t>
       </w:r>
       <w:r>
         <w:rPr>
@@ -29448,7 +29678,7 @@
           <w:szCs w:val="24"/>
           <w:lang w:val="en-US"/>
         </w:rPr>
-        <w:t>it can lead</w:t>
+        <w:t xml:space="preserve"> </w:t>
       </w:r>
       <w:r>
         <w:rPr>
@@ -29456,7 +29686,7 @@
           <w:szCs w:val="24"/>
           <w:lang w:val="en-US"/>
         </w:rPr>
-        <w:t xml:space="preserve"> to a sharp edge and </w:t>
+        <w:t>it can lead</w:t>
       </w:r>
       <w:r>
         <w:rPr>
@@ -29464,7 +29694,7 @@
           <w:szCs w:val="24"/>
           <w:lang w:val="en-US"/>
         </w:rPr>
-        <w:t>erratic retrieval behavior. Therefore, to s</w:t>
+        <w:t xml:space="preserve"> to a sharp edge and </w:t>
       </w:r>
       <w:r>
         <w:rPr>
@@ -29472,7 +29702,7 @@
           <w:szCs w:val="24"/>
           <w:lang w:val="en-US"/>
         </w:rPr>
-        <w:t xml:space="preserve">olve this XMAP is </w:t>
+        <w:t>erratic retrieval behavior. Therefore, to s</w:t>
       </w:r>
       <w:r>
         <w:rPr>
@@ -29480,7 +29710,7 @@
           <w:szCs w:val="24"/>
           <w:lang w:val="en-US"/>
         </w:rPr>
-        <w:t xml:space="preserve">instead </w:t>
+        <w:t xml:space="preserve">olve this XMAP is </w:t>
       </w:r>
       <w:r>
         <w:rPr>
@@ -29488,41 +29718,41 @@
           <w:szCs w:val="24"/>
           <w:lang w:val="en-US"/>
         </w:rPr>
-        <w:t xml:space="preserve">scaled by </w:t>
-      </w:r>
-      <w:proofErr w:type="spellStart"/>
+        <w:t xml:space="preserve">instead </w:t>
+      </w:r>
       <w:r>
         <w:rPr>
           <w:rFonts w:ascii="Times New Roman" w:hAnsi="Times New Roman"/>
           <w:szCs w:val="24"/>
           <w:lang w:val="en-US"/>
         </w:rPr>
-        <w:t>sv</w:t>
-      </w:r>
+        <w:t xml:space="preserve">scaled by </w:t>
+      </w:r>
+      <w:proofErr w:type="spellStart"/>
       <w:r>
         <w:rPr>
           <w:rFonts w:ascii="Times New Roman" w:hAnsi="Times New Roman"/>
           <w:szCs w:val="24"/>
           <w:lang w:val="en-US"/>
         </w:rPr>
-        <w:t>p</w:t>
-      </w:r>
-      <w:proofErr w:type="spellEnd"/>
+        <w:t>sv</w:t>
+      </w:r>
       <w:r>
         <w:rPr>
           <w:rFonts w:ascii="Times New Roman" w:hAnsi="Times New Roman"/>
           <w:szCs w:val="24"/>
           <w:lang w:val="en-US"/>
         </w:rPr>
-        <w:t xml:space="preserve">/pp. This also has a steep drop-off, </w:t>
-      </w:r>
+        <w:t>p</w:t>
+      </w:r>
+      <w:proofErr w:type="spellEnd"/>
       <w:r>
         <w:rPr>
           <w:rFonts w:ascii="Times New Roman" w:hAnsi="Times New Roman"/>
           <w:szCs w:val="24"/>
           <w:lang w:val="en-US"/>
         </w:rPr>
-        <w:t xml:space="preserve">but gives a </w:t>
+        <w:t xml:space="preserve">/pp. This also has a steep </w:t>
       </w:r>
       <w:proofErr w:type="gramStart"/>
       <w:r>
@@ -29531,16 +29761,24 @@
           <w:szCs w:val="24"/>
           <w:lang w:val="en-US"/>
         </w:rPr>
-        <w:t>more gentle</w:t>
-      </w:r>
-      <w:proofErr w:type="gramEnd"/>
+        <w:t xml:space="preserve">drop-off, </w:t>
+      </w:r>
       <w:r>
         <w:rPr>
           <w:rFonts w:ascii="Times New Roman" w:hAnsi="Times New Roman"/>
           <w:szCs w:val="24"/>
           <w:lang w:val="en-US"/>
         </w:rPr>
-        <w:t xml:space="preserve"> response and more desirable retrieval </w:t>
+        <w:t>but</w:t>
+      </w:r>
+      <w:proofErr w:type="gramEnd"/>
+      <w:r>
+        <w:rPr>
+          <w:rFonts w:ascii="Times New Roman" w:hAnsi="Times New Roman"/>
+          <w:szCs w:val="24"/>
+          <w:lang w:val="en-US"/>
+        </w:rPr>
+        <w:t xml:space="preserve"> gives a more gentle response and more desirable retrieval </w:t>
       </w:r>
       <w:proofErr w:type="spellStart"/>
       <w:r>
@@ -29596,7 +29834,6 @@
           <w:szCs w:val="24"/>
           <w:lang w:val="en-US"/>
         </w:rPr>
-        <w:lastRenderedPageBreak/>
         <w:t>3.11 Reduced wavelength scheme (.</w:t>
       </w:r>
       <w:proofErr w:type="spellStart"/>
@@ -30555,6 +30792,7 @@
         <w:rPr>
           <w:rFonts w:ascii="Times New Roman" w:hAnsi="Times New Roman"/>
         </w:rPr>
+        <w:lastRenderedPageBreak/>
         <w:t xml:space="preserve">The hard limits previously used by </w:t>
       </w:r>
       <w:proofErr w:type="spellStart"/>
@@ -30663,7 +30901,6 @@
         <w:rPr>
           <w:rFonts w:ascii="Copperplate" w:hAnsi="Copperplate"/>
         </w:rPr>
-        <w:lastRenderedPageBreak/>
         <w:t>Nemesis</w:t>
       </w:r>
       <w:r>
@@ -31401,7 +31638,14 @@
         <w:rPr>
           <w:rFonts w:ascii="Times New Roman" w:hAnsi="Times New Roman"/>
         </w:rPr>
-        <w:t xml:space="preserve">The second line contains the LBL parameters: WING, VREL and VCUTOFF. These are described more fully in the accompanying </w:t>
+        <w:t xml:space="preserve">The second line contains the LBL parameters: WING, VREL and VCUTOFF. These are described more fully in </w:t>
+      </w:r>
+      <w:r>
+        <w:rPr>
+          <w:rFonts w:ascii="Times New Roman" w:hAnsi="Times New Roman"/>
+        </w:rPr>
+        <w:lastRenderedPageBreak/>
+        <w:t xml:space="preserve">the accompanying </w:t>
       </w:r>
       <w:proofErr w:type="spellStart"/>
       <w:r>
@@ -31435,14 +31679,7 @@
         <w:rPr>
           <w:rFonts w:ascii="Times New Roman" w:hAnsi="Times New Roman"/>
         </w:rPr>
-        <w:t xml:space="preserve"> to contribute such that all the lines in the range VMIN-VREL to VMAX+VREL are included. Finally, VCUTOFF limits the contribution of any line past the specified </w:t>
-      </w:r>
-      <w:r>
-        <w:rPr>
-          <w:rFonts w:ascii="Times New Roman" w:hAnsi="Times New Roman"/>
-        </w:rPr>
-        <w:lastRenderedPageBreak/>
-        <w:t>distance from the line centres. This simulates the sub-</w:t>
+        <w:t xml:space="preserve"> to contribute such that all the lines in the range VMIN-VREL to VMAX+VREL are included. Finally, VCUTOFF limits the contribution of any line past the specified distance from the line centres. This simulates the sub-</w:t>
       </w:r>
       <w:proofErr w:type="spellStart"/>
       <w:r>
@@ -31584,7 +31821,168 @@
         <w:rPr>
           <w:rFonts w:ascii="Times New Roman" w:hAnsi="Times New Roman"/>
         </w:rPr>
+        <w:t>, 5=read from &lt;</w:t>
+      </w:r>
+      <w:proofErr w:type="spellStart"/>
+      <w:r>
+        <w:rPr>
+          <w:rFonts w:ascii="Times New Roman" w:hAnsi="Times New Roman"/>
+        </w:rPr>
+        <w:t>runname</w:t>
+      </w:r>
+      <w:proofErr w:type="spellEnd"/>
+      <w:r>
+        <w:rPr>
+          <w:rFonts w:ascii="Times New Roman" w:hAnsi="Times New Roman"/>
+        </w:rPr>
+        <w:t>&gt;.fin file</w:t>
+      </w:r>
+      <w:r>
+        <w:rPr>
+          <w:rFonts w:ascii="Times New Roman" w:hAnsi="Times New Roman"/>
+        </w:rPr>
         <w:t xml:space="preserve">. </w:t>
+      </w:r>
+    </w:p>
+    <w:p>
+      <w:pPr>
+        <w:pStyle w:val="ListParagraph"/>
+        <w:numPr>
+          <w:ilvl w:val="0"/>
+          <w:numId w:val="20"/>
+        </w:numPr>
+        <w:jc w:val="both"/>
+        <w:rPr>
+          <w:rFonts w:ascii="Times New Roman" w:hAnsi="Times New Roman"/>
+        </w:rPr>
+      </w:pPr>
+      <w:r>
+        <w:rPr>
+          <w:rFonts w:ascii="Times New Roman" w:hAnsi="Times New Roman"/>
+        </w:rPr>
+        <w:t>A &lt;</w:t>
+      </w:r>
+      <w:proofErr w:type="spellStart"/>
+      <w:r>
+        <w:rPr>
+          <w:rFonts w:ascii="Times New Roman" w:hAnsi="Times New Roman"/>
+        </w:rPr>
+        <w:t>runname.fin</w:t>
+      </w:r>
+      <w:proofErr w:type="spellEnd"/>
+      <w:r>
+        <w:rPr>
+          <w:rFonts w:ascii="Times New Roman" w:hAnsi="Times New Roman"/>
+        </w:rPr>
+        <w:t xml:space="preserve">&gt; file if using ISHAPE=5 in </w:t>
+      </w:r>
+      <w:r>
+        <w:rPr>
+          <w:rFonts w:ascii="Times New Roman" w:hAnsi="Times New Roman"/>
+        </w:rPr>
+        <w:t>&lt;</w:t>
+      </w:r>
+      <w:proofErr w:type="spellStart"/>
+      <w:r>
+        <w:rPr>
+          <w:rFonts w:ascii="Times New Roman" w:hAnsi="Times New Roman"/>
+        </w:rPr>
+        <w:t>runname</w:t>
+      </w:r>
+      <w:r>
+        <w:rPr>
+          <w:rFonts w:ascii="Times New Roman" w:hAnsi="Times New Roman"/>
+        </w:rPr>
+        <w:t>.sha</w:t>
+      </w:r>
+      <w:proofErr w:type="spellEnd"/>
+      <w:r>
+        <w:rPr>
+          <w:rFonts w:ascii="Times New Roman" w:hAnsi="Times New Roman"/>
+        </w:rPr>
+        <w:t>&gt;</w:t>
+      </w:r>
+      <w:r>
+        <w:rPr>
+          <w:rFonts w:ascii="Times New Roman" w:hAnsi="Times New Roman"/>
+        </w:rPr>
+        <w:t>.</w:t>
+      </w:r>
+      <w:proofErr w:type="spellStart"/>
+      <w:r>
+        <w:rPr>
+          <w:rFonts w:ascii="Times New Roman" w:hAnsi="Times New Roman"/>
+        </w:rPr>
+        <w:t>sha</w:t>
+      </w:r>
+      <w:proofErr w:type="spellEnd"/>
+      <w:r>
+        <w:rPr>
+          <w:rFonts w:ascii="Times New Roman" w:hAnsi="Times New Roman"/>
+        </w:rPr>
+        <w:t xml:space="preserve"> file. First row is number of points (</w:t>
+      </w:r>
+      <w:proofErr w:type="spellStart"/>
+      <w:r>
+        <w:rPr>
+          <w:rFonts w:ascii="Times New Roman" w:hAnsi="Times New Roman"/>
+        </w:rPr>
+        <w:t>ninst</w:t>
+      </w:r>
+      <w:proofErr w:type="spellEnd"/>
+      <w:r>
+        <w:rPr>
+          <w:rFonts w:ascii="Times New Roman" w:hAnsi="Times New Roman"/>
+        </w:rPr>
+        <w:t xml:space="preserve">). Subsequent </w:t>
+      </w:r>
+      <w:proofErr w:type="spellStart"/>
+      <w:r>
+        <w:rPr>
+          <w:rFonts w:ascii="Times New Roman" w:hAnsi="Times New Roman"/>
+        </w:rPr>
+        <w:t>ninst</w:t>
+      </w:r>
+      <w:proofErr w:type="spellEnd"/>
+      <w:r>
+        <w:rPr>
+          <w:rFonts w:ascii="Times New Roman" w:hAnsi="Times New Roman"/>
+        </w:rPr>
+        <w:t xml:space="preserve"> </w:t>
+      </w:r>
+      <w:r>
+        <w:rPr>
+          <w:rFonts w:ascii="Times New Roman" w:hAnsi="Times New Roman"/>
+        </w:rPr>
+        <w:t>rows are two</w:t>
+      </w:r>
+      <w:proofErr w:type="spellStart"/>
+      <w:r>
+        <w:rPr>
+          <w:rFonts w:ascii="Times New Roman" w:hAnsi="Times New Roman"/>
+        </w:rPr>
+        <w:t xml:space="preserve"> c</w:t>
+      </w:r>
+      <w:proofErr w:type="spellEnd"/>
+      <w:r>
+        <w:rPr>
+          <w:rFonts w:ascii="Times New Roman" w:hAnsi="Times New Roman"/>
+        </w:rPr>
+        <w:t xml:space="preserve">olumns defining wavenumber/wavelength and </w:t>
+      </w:r>
+      <w:proofErr w:type="spellStart"/>
+      <w:r>
+        <w:rPr>
+          <w:rFonts w:ascii="Times New Roman" w:hAnsi="Times New Roman"/>
+        </w:rPr>
+        <w:t>lineshape</w:t>
+      </w:r>
+      <w:proofErr w:type="spellEnd"/>
+      <w:r>
+        <w:rPr>
+          <w:rFonts w:ascii="Times New Roman" w:hAnsi="Times New Roman"/>
+        </w:rPr>
+        <w:t>.</w:t>
       </w:r>
     </w:p>
     <w:p>
@@ -32370,7 +32768,14 @@
         <w:rPr>
           <w:rFonts w:ascii="Times New Roman" w:hAnsi="Times New Roman"/>
         </w:rPr>
-        <w:t xml:space="preserve">(please contact P. Irwin for details on how to access the files). Please see the </w:t>
+        <w:t xml:space="preserve">(please contact P. </w:t>
+      </w:r>
+      <w:r>
+        <w:rPr>
+          <w:rFonts w:ascii="Times New Roman" w:hAnsi="Times New Roman"/>
+        </w:rPr>
+        <w:lastRenderedPageBreak/>
+        <w:t xml:space="preserve">Irwin for details on how to access the files). Please see the </w:t>
       </w:r>
       <w:proofErr w:type="spellStart"/>
       <w:r>
@@ -32581,7 +32986,6 @@
         <w:rPr>
           <w:rFonts w:ascii="Copperplate" w:hAnsi="Copperplate"/>
         </w:rPr>
-        <w:lastRenderedPageBreak/>
         <w:t>Nemesis</w:t>
       </w:r>
       <w:r>
@@ -32980,7 +33384,14 @@
         <w:rPr>
           <w:rFonts w:ascii="Times New Roman" w:hAnsi="Times New Roman"/>
         </w:rPr>
-        <w:t>The OCCULT parameter controls what sort of limb calculation is required. The options are:</w:t>
+        <w:t xml:space="preserve">The </w:t>
+      </w:r>
+      <w:r>
+        <w:rPr>
+          <w:rFonts w:ascii="Times New Roman" w:hAnsi="Times New Roman"/>
+        </w:rPr>
+        <w:lastRenderedPageBreak/>
+        <w:t>OCCULT parameter controls what sort of limb calculation is required. The options are:</w:t>
       </w:r>
     </w:p>
     <w:p>
@@ -33085,391 +33496,925 @@
         <w:rPr>
           <w:rFonts w:ascii="Times New Roman" w:hAnsi="Times New Roman"/>
         </w:rPr>
-        <w:t>For most cases the Jacobeans can be calculated analytically, for which INUM=0. However, when trying to retrieve temperature and pressure together, the effects of varying each changes the atmospheric profile in a complicated and non-</w:t>
-      </w:r>
+        <w:t>For most cases the Jacobeans can be calculated analytically, for which INUM=0. However, when trying to retrieve temperature and pressure together, the effects of varying each changes the atmospheric profile in a complicated and non-linear way. Hence, these Jacobeans have to be calculated by numerical differencing, set by INUM=1.</w:t>
+      </w:r>
+    </w:p>
+    <w:p>
+      <w:pPr>
+        <w:ind w:firstLine="720"/>
+        <w:jc w:val="both"/>
+        <w:rPr>
+          <w:rFonts w:ascii="Times New Roman" w:hAnsi="Times New Roman"/>
+        </w:rPr>
+      </w:pPr>
+      <w:r>
+        <w:rPr>
+          <w:rFonts w:ascii="Times New Roman" w:hAnsi="Times New Roman"/>
+        </w:rPr>
+        <w:t>For a single l</w:t>
+      </w:r>
+      <w:r>
+        <w:rPr>
+          <w:rFonts w:ascii="Times New Roman" w:hAnsi="Times New Roman"/>
+        </w:rPr>
+        <w:t>imb calculation, you should use</w:t>
+      </w:r>
+      <w:r>
+        <w:rPr>
+          <w:rFonts w:ascii="Times New Roman" w:hAnsi="Times New Roman"/>
+        </w:rPr>
+        <w:t xml:space="preserve"> </w:t>
+      </w:r>
+      <w:r>
+        <w:rPr>
+          <w:rFonts w:ascii="Times New Roman" w:hAnsi="Times New Roman"/>
+          <w:u w:val="single"/>
+        </w:rPr>
+        <w:t>Nemesis,</w:t>
+      </w:r>
+      <w:r>
+        <w:rPr>
+          <w:rFonts w:ascii="Times New Roman" w:hAnsi="Times New Roman"/>
+        </w:rPr>
+        <w:t xml:space="preserve"> but</w:t>
+      </w:r>
+      <w:r>
+        <w:rPr>
+          <w:rFonts w:ascii="Times New Roman" w:hAnsi="Times New Roman"/>
+        </w:rPr>
+        <w:t xml:space="preserve"> for multiple tangent heights through the same atmosphere, </w:t>
+      </w:r>
+      <w:proofErr w:type="spellStart"/>
+      <w:r>
+        <w:rPr>
+          <w:rFonts w:ascii="Times New Roman" w:hAnsi="Times New Roman"/>
+          <w:u w:val="single"/>
+        </w:rPr>
+        <w:t>NemesisL</w:t>
+      </w:r>
+      <w:proofErr w:type="spellEnd"/>
+      <w:r>
+        <w:rPr>
+          <w:rFonts w:ascii="Times New Roman" w:hAnsi="Times New Roman"/>
+        </w:rPr>
+        <w:t xml:space="preserve"> is much faster and not significantly less accurate.</w:t>
+      </w:r>
+      <w:r>
+        <w:rPr>
+          <w:rFonts w:ascii="Times New Roman" w:hAnsi="Times New Roman"/>
+        </w:rPr>
+        <w:t xml:space="preserve"> </w:t>
+      </w:r>
+    </w:p>
+    <w:p>
+      <w:pPr>
+        <w:jc w:val="both"/>
+        <w:rPr>
+          <w:rFonts w:ascii="Times New Roman" w:hAnsi="Times New Roman"/>
+        </w:rPr>
+      </w:pPr>
+    </w:p>
+    <w:p>
+      <w:pPr>
+        <w:jc w:val="both"/>
+        <w:outlineLvl w:val="1"/>
+        <w:rPr>
+          <w:rFonts w:ascii="Times New Roman" w:hAnsi="Times New Roman"/>
+          <w:b/>
+        </w:rPr>
+      </w:pPr>
+      <w:r>
+        <w:rPr>
+          <w:rFonts w:ascii="Times New Roman" w:hAnsi="Times New Roman"/>
+          <w:b/>
+        </w:rPr>
+        <w:t>8.2</w:t>
+      </w:r>
+      <w:r>
+        <w:rPr>
+          <w:rFonts w:ascii="Times New Roman" w:hAnsi="Times New Roman"/>
+          <w:b/>
+        </w:rPr>
+        <w:t xml:space="preserve"> </w:t>
+      </w:r>
+      <w:proofErr w:type="spellStart"/>
+      <w:r>
+        <w:rPr>
+          <w:rFonts w:ascii="Times New Roman" w:hAnsi="Times New Roman"/>
+          <w:b/>
+          <w:u w:val="single"/>
+        </w:rPr>
+        <w:t>NemesisMCS</w:t>
+      </w:r>
+      <w:proofErr w:type="spellEnd"/>
+    </w:p>
+    <w:p>
+      <w:pPr>
+        <w:jc w:val="both"/>
+        <w:rPr>
+          <w:rFonts w:ascii="Times New Roman" w:hAnsi="Times New Roman"/>
+        </w:rPr>
+      </w:pPr>
+      <w:proofErr w:type="spellStart"/>
+      <w:r>
+        <w:rPr>
+          <w:rFonts w:ascii="Times New Roman" w:hAnsi="Times New Roman"/>
+          <w:u w:val="single"/>
+        </w:rPr>
+        <w:t>NemesisMCS</w:t>
+      </w:r>
+      <w:proofErr w:type="spellEnd"/>
+      <w:r>
+        <w:rPr>
+          <w:rFonts w:ascii="Times New Roman" w:hAnsi="Times New Roman"/>
+        </w:rPr>
+        <w:t xml:space="preserve"> is based on </w:t>
+      </w:r>
+      <w:proofErr w:type="spellStart"/>
+      <w:r>
+        <w:rPr>
+          <w:rFonts w:ascii="Times New Roman" w:hAnsi="Times New Roman"/>
+          <w:u w:val="single"/>
+        </w:rPr>
+        <w:t>NemesisL</w:t>
+      </w:r>
+      <w:proofErr w:type="spellEnd"/>
+      <w:r>
+        <w:rPr>
+          <w:rFonts w:ascii="Times New Roman" w:hAnsi="Times New Roman"/>
+        </w:rPr>
+        <w:t xml:space="preserve">, but is specifically tailored to model MCS </w:t>
+      </w:r>
+      <w:r>
+        <w:rPr>
+          <w:rFonts w:ascii="Times New Roman" w:hAnsi="Times New Roman"/>
+        </w:rPr>
+        <w:t>radiances</w:t>
+      </w:r>
+      <w:r>
+        <w:rPr>
+          <w:rFonts w:ascii="Times New Roman" w:hAnsi="Times New Roman"/>
+        </w:rPr>
+        <w:t xml:space="preserve">, which require a complicated FOV combination of the individual path calculations. Other modifications are made in the way the </w:t>
+      </w:r>
+      <w:proofErr w:type="spellStart"/>
+      <w:r>
+        <w:rPr>
+          <w:rFonts w:ascii="Times New Roman" w:hAnsi="Times New Roman"/>
+        </w:rPr>
+        <w:t>spx</w:t>
+      </w:r>
+      <w:proofErr w:type="spellEnd"/>
+      <w:r>
+        <w:rPr>
+          <w:rFonts w:ascii="Times New Roman" w:hAnsi="Times New Roman"/>
+        </w:rPr>
+        <w:t xml:space="preserve"> files are read in, and implicitly use small differences in the wavenumbers listed to identify different detectors, which have slightly different spectral and FOV responses. </w:t>
+      </w:r>
+    </w:p>
+    <w:p>
+      <w:pPr>
+        <w:jc w:val="both"/>
+        <w:rPr>
+          <w:rFonts w:ascii="Times New Roman" w:hAnsi="Times New Roman"/>
+        </w:rPr>
+      </w:pPr>
+    </w:p>
+    <w:p>
+      <w:pPr>
+        <w:jc w:val="both"/>
+        <w:outlineLvl w:val="1"/>
+        <w:rPr>
+          <w:rFonts w:ascii="Times New Roman" w:hAnsi="Times New Roman"/>
+          <w:b/>
+        </w:rPr>
+      </w:pPr>
+      <w:r>
+        <w:rPr>
+          <w:rFonts w:ascii="Times New Roman" w:hAnsi="Times New Roman"/>
+          <w:b/>
+        </w:rPr>
+        <w:t>8.3</w:t>
+      </w:r>
+      <w:r>
+        <w:rPr>
+          <w:rFonts w:ascii="Times New Roman" w:hAnsi="Times New Roman"/>
+          <w:b/>
+        </w:rPr>
+        <w:t xml:space="preserve"> </w:t>
+      </w:r>
+      <w:proofErr w:type="spellStart"/>
+      <w:r>
+        <w:rPr>
+          <w:rFonts w:ascii="Times New Roman" w:hAnsi="Times New Roman"/>
+          <w:b/>
+        </w:rPr>
+        <w:t>Nemesisdisc</w:t>
+      </w:r>
+      <w:proofErr w:type="spellEnd"/>
+    </w:p>
+    <w:p>
+      <w:pPr>
+        <w:jc w:val="both"/>
+        <w:rPr>
+          <w:rFonts w:ascii="Times New Roman" w:hAnsi="Times New Roman"/>
+        </w:rPr>
+      </w:pPr>
+      <w:proofErr w:type="spellStart"/>
+      <w:r>
+        <w:rPr>
+          <w:rFonts w:ascii="Times New Roman" w:hAnsi="Times New Roman"/>
+          <w:u w:val="single"/>
+        </w:rPr>
+        <w:t>Nemesisdisc</w:t>
+      </w:r>
+      <w:proofErr w:type="spellEnd"/>
+      <w:r>
+        <w:rPr>
+          <w:rFonts w:ascii="Times New Roman" w:hAnsi="Times New Roman"/>
+        </w:rPr>
+        <w:t xml:space="preserve"> sets up the .pat file for a disc-averaged calculation and outputs the results in a form compatible with modelling the secondary transits of exoplanets. </w:t>
+      </w:r>
+    </w:p>
+    <w:p>
+      <w:pPr>
+        <w:jc w:val="both"/>
+        <w:rPr>
+          <w:rFonts w:ascii="Times New Roman" w:hAnsi="Times New Roman"/>
+        </w:rPr>
+      </w:pPr>
+    </w:p>
+    <w:p>
+      <w:pPr>
+        <w:jc w:val="both"/>
+        <w:outlineLvl w:val="1"/>
+        <w:rPr>
+          <w:rFonts w:ascii="Times New Roman" w:hAnsi="Times New Roman"/>
+          <w:b/>
+        </w:rPr>
+      </w:pPr>
+      <w:r>
+        <w:rPr>
+          <w:rFonts w:ascii="Times New Roman" w:hAnsi="Times New Roman"/>
+          <w:b/>
+        </w:rPr>
+        <w:t>8.4</w:t>
+      </w:r>
+      <w:r>
+        <w:rPr>
+          <w:rFonts w:ascii="Times New Roman" w:hAnsi="Times New Roman"/>
+          <w:b/>
+        </w:rPr>
+        <w:t xml:space="preserve"> </w:t>
+      </w:r>
+      <w:proofErr w:type="spellStart"/>
+      <w:r>
+        <w:rPr>
+          <w:rFonts w:ascii="Times New Roman" w:hAnsi="Times New Roman"/>
+          <w:b/>
+        </w:rPr>
+        <w:t>NemesisPT</w:t>
+      </w:r>
+      <w:proofErr w:type="spellEnd"/>
+    </w:p>
+    <w:p>
+      <w:pPr>
+        <w:jc w:val="both"/>
+        <w:rPr>
+          <w:rFonts w:ascii="Times New Roman" w:hAnsi="Times New Roman"/>
+        </w:rPr>
+      </w:pPr>
+      <w:proofErr w:type="spellStart"/>
+      <w:r>
+        <w:rPr>
+          <w:rFonts w:ascii="Copperplate Gothic Light" w:hAnsi="Copperplate Gothic Light"/>
+        </w:rPr>
+        <w:t>N</w:t>
+      </w:r>
+      <w:r>
+        <w:rPr>
+          <w:rFonts w:ascii="Times New Roman" w:hAnsi="Times New Roman"/>
+          <w:u w:val="single"/>
+        </w:rPr>
+        <w:t>emesisPT</w:t>
+      </w:r>
+      <w:proofErr w:type="spellEnd"/>
+      <w:r>
+        <w:rPr>
+          <w:rFonts w:ascii="Times New Roman" w:hAnsi="Times New Roman"/>
+        </w:rPr>
+        <w:t xml:space="preserve"> is again based on </w:t>
+      </w:r>
+      <w:proofErr w:type="spellStart"/>
+      <w:r>
+        <w:rPr>
+          <w:rFonts w:ascii="Times New Roman" w:hAnsi="Times New Roman"/>
+          <w:u w:val="single"/>
+        </w:rPr>
+        <w:t>NemesisL</w:t>
+      </w:r>
+      <w:proofErr w:type="spellEnd"/>
+      <w:r>
+        <w:rPr>
+          <w:rFonts w:ascii="Times New Roman" w:hAnsi="Times New Roman"/>
+        </w:rPr>
+        <w:t xml:space="preserve">, but instead uses the limb path calculations to estimate the effective planetary radius at different wavelengths. This code is thus used for modelling the primary transits of exoplanets. </w:t>
+      </w:r>
+    </w:p>
+    <w:p>
+      <w:pPr>
+        <w:jc w:val="both"/>
+        <w:rPr>
+          <w:rFonts w:ascii="Times New Roman" w:hAnsi="Times New Roman"/>
+        </w:rPr>
+      </w:pPr>
+    </w:p>
+    <w:p>
+      <w:pPr>
+        <w:jc w:val="both"/>
+        <w:outlineLvl w:val="1"/>
+        <w:rPr>
+          <w:rFonts w:ascii="Times New Roman" w:hAnsi="Times New Roman"/>
+          <w:b/>
+        </w:rPr>
+      </w:pPr>
+      <w:r>
+        <w:rPr>
+          <w:rFonts w:ascii="Times New Roman" w:hAnsi="Times New Roman"/>
+          <w:b/>
+        </w:rPr>
+        <w:t>8.5</w:t>
+      </w:r>
+      <w:r>
+        <w:rPr>
+          <w:rFonts w:ascii="Times New Roman" w:hAnsi="Times New Roman"/>
+          <w:b/>
+        </w:rPr>
+        <w:t xml:space="preserve"> </w:t>
+      </w:r>
+      <w:proofErr w:type="spellStart"/>
+      <w:r>
+        <w:rPr>
+          <w:rFonts w:ascii="Times New Roman" w:hAnsi="Times New Roman"/>
+          <w:b/>
+        </w:rPr>
+        <w:t>CIRSdrv_wave</w:t>
+      </w:r>
+      <w:proofErr w:type="spellEnd"/>
+    </w:p>
+    <w:p>
+      <w:pPr>
+        <w:jc w:val="both"/>
+        <w:rPr>
+          <w:rFonts w:ascii="Times New Roman" w:hAnsi="Times New Roman"/>
+        </w:rPr>
+      </w:pPr>
+      <w:proofErr w:type="spellStart"/>
+      <w:r>
+        <w:rPr>
+          <w:rFonts w:ascii="Times New Roman" w:hAnsi="Times New Roman"/>
+          <w:u w:val="single"/>
+        </w:rPr>
+        <w:t>CIRSdrv_wave</w:t>
+      </w:r>
+      <w:proofErr w:type="spellEnd"/>
+      <w:r>
+        <w:rPr>
+          <w:rFonts w:ascii="Times New Roman" w:hAnsi="Times New Roman"/>
+        </w:rPr>
+        <w:t xml:space="preserve"> is a very useful program </w:t>
+      </w:r>
+      <w:r>
+        <w:rPr>
+          <w:rFonts w:ascii="Times New Roman" w:hAnsi="Times New Roman"/>
+        </w:rPr>
+        <w:t>for running the nemesis/</w:t>
+      </w:r>
+      <w:proofErr w:type="spellStart"/>
+      <w:r>
+        <w:rPr>
+          <w:rFonts w:ascii="Times New Roman" w:hAnsi="Times New Roman"/>
+        </w:rPr>
+        <w:t>cirsrad</w:t>
+      </w:r>
+      <w:proofErr w:type="spellEnd"/>
+      <w:r>
+        <w:rPr>
+          <w:rFonts w:ascii="Times New Roman" w:hAnsi="Times New Roman"/>
+        </w:rPr>
+        <w:t xml:space="preserve"> subroutines on cases that are not covered by the </w:t>
+      </w:r>
+      <w:r>
+        <w:rPr>
+          <w:rFonts w:ascii="Copperplate Gothic Light" w:hAnsi="Copperplate Gothic Light"/>
+        </w:rPr>
+        <w:t>Nemesis</w:t>
+      </w:r>
+      <w:r>
+        <w:rPr>
+          <w:rFonts w:ascii="Times New Roman" w:hAnsi="Times New Roman"/>
+        </w:rPr>
+        <w:t xml:space="preserve"> programs, which write their own .pat files to model specific geometries. </w:t>
+      </w:r>
+      <w:proofErr w:type="spellStart"/>
+      <w:r>
+        <w:rPr>
+          <w:rFonts w:ascii="Times New Roman" w:hAnsi="Times New Roman"/>
+          <w:u w:val="single"/>
+        </w:rPr>
+        <w:t>CIRSdrv_wave</w:t>
+      </w:r>
+      <w:proofErr w:type="spellEnd"/>
+      <w:r>
+        <w:rPr>
+          <w:rFonts w:ascii="Copperplate Gothic Light" w:hAnsi="Copperplate Gothic Light"/>
+        </w:rPr>
+        <w:t xml:space="preserve"> </w:t>
+      </w:r>
+      <w:r>
+        <w:rPr>
+          <w:rFonts w:ascii="Times New Roman" w:hAnsi="Times New Roman"/>
+        </w:rPr>
+        <w:t>can be run in command line, but you’re bombarded with quite a few questions and so I often run it as:</w:t>
+      </w:r>
+    </w:p>
+    <w:p>
+      <w:pPr>
+        <w:jc w:val="both"/>
+        <w:rPr>
+          <w:rFonts w:ascii="Times New Roman" w:hAnsi="Times New Roman"/>
+        </w:rPr>
+      </w:pPr>
+    </w:p>
+    <w:p>
+      <w:pPr>
+        <w:ind w:firstLine="720"/>
+        <w:jc w:val="both"/>
+        <w:rPr>
+          <w:rFonts w:ascii="Times New Roman" w:hAnsi="Times New Roman"/>
+        </w:rPr>
+      </w:pPr>
+      <w:proofErr w:type="spellStart"/>
+      <w:r>
+        <w:rPr>
+          <w:rFonts w:ascii="Times New Roman" w:hAnsi="Times New Roman"/>
+        </w:rPr>
+        <w:t>CIRSdrv_wave</w:t>
+      </w:r>
+      <w:proofErr w:type="spellEnd"/>
+      <w:r>
+        <w:rPr>
+          <w:rFonts w:ascii="Times New Roman" w:hAnsi="Times New Roman"/>
+        </w:rPr>
+        <w:t xml:space="preserve"> &lt; </w:t>
+      </w:r>
+      <w:proofErr w:type="spellStart"/>
+      <w:r>
+        <w:rPr>
+          <w:rFonts w:ascii="Times New Roman" w:hAnsi="Times New Roman"/>
+        </w:rPr>
+        <w:t>cirsdrv_wave.inp</w:t>
+      </w:r>
+      <w:proofErr w:type="spellEnd"/>
+      <w:r>
+        <w:rPr>
+          <w:rFonts w:ascii="Times New Roman" w:hAnsi="Times New Roman"/>
+        </w:rPr>
+        <w:t xml:space="preserve"> &gt; </w:t>
+      </w:r>
+      <w:proofErr w:type="spellStart"/>
+      <w:r>
+        <w:rPr>
+          <w:rFonts w:ascii="Times New Roman" w:hAnsi="Times New Roman"/>
+        </w:rPr>
+        <w:t>test.prc</w:t>
+      </w:r>
+      <w:proofErr w:type="spellEnd"/>
+      <w:r>
+        <w:rPr>
+          <w:rFonts w:ascii="Times New Roman" w:hAnsi="Times New Roman"/>
+        </w:rPr>
+        <w:t xml:space="preserve"> &amp;</w:t>
+      </w:r>
+    </w:p>
+    <w:p>
+      <w:pPr>
+        <w:ind w:firstLine="720"/>
+        <w:jc w:val="both"/>
+        <w:rPr>
+          <w:rFonts w:ascii="Times New Roman" w:hAnsi="Times New Roman"/>
+        </w:rPr>
+      </w:pPr>
+    </w:p>
+    <w:p>
+      <w:pPr>
+        <w:jc w:val="both"/>
+        <w:rPr>
+          <w:rFonts w:ascii="Times New Roman" w:hAnsi="Times New Roman"/>
+        </w:rPr>
+      </w:pPr>
+      <w:r>
+        <w:rPr>
+          <w:rFonts w:ascii="Times New Roman" w:hAnsi="Times New Roman"/>
+        </w:rPr>
+        <w:t>A typical</w:t>
+      </w:r>
+      <w:r>
+        <w:rPr>
+          <w:rFonts w:ascii="Times New Roman" w:hAnsi="Times New Roman"/>
+        </w:rPr>
+        <w:t xml:space="preserve"> </w:t>
+      </w:r>
+      <w:proofErr w:type="spellStart"/>
+      <w:r>
+        <w:rPr>
+          <w:rFonts w:ascii="Times New Roman" w:hAnsi="Times New Roman"/>
+        </w:rPr>
+        <w:t>cirsdrv_wave</w:t>
+      </w:r>
+      <w:r>
+        <w:rPr>
+          <w:rFonts w:ascii="Times New Roman" w:hAnsi="Times New Roman"/>
+        </w:rPr>
+        <w:t>.inp</w:t>
+      </w:r>
+      <w:proofErr w:type="spellEnd"/>
+      <w:r>
+        <w:rPr>
+          <w:rFonts w:ascii="Times New Roman" w:hAnsi="Times New Roman"/>
+        </w:rPr>
+        <w:t xml:space="preserve"> file would look like this:</w:t>
+      </w:r>
+    </w:p>
+    <w:p>
+      <w:pPr>
+        <w:jc w:val="both"/>
+        <w:rPr>
+          <w:rFonts w:ascii="Times New Roman" w:hAnsi="Times New Roman"/>
+        </w:rPr>
+      </w:pPr>
+    </w:p>
+    <w:p>
+      <w:pPr>
+        <w:jc w:val="both"/>
+        <w:rPr>
+          <w:rFonts w:ascii="Times New Roman" w:hAnsi="Times New Roman"/>
+        </w:rPr>
+      </w:pPr>
+      <w:r>
+        <w:rPr>
+          <w:rFonts w:ascii="Times New Roman" w:hAnsi="Times New Roman"/>
+        </w:rPr>
+        <w:t>zero</w:t>
+      </w:r>
+      <w:r>
+        <w:rPr>
+          <w:rFonts w:ascii="Times New Roman" w:hAnsi="Times New Roman"/>
+        </w:rPr>
+        <w:tab/>
+      </w:r>
+      <w:r>
+        <w:rPr>
+          <w:rFonts w:ascii="Times New Roman" w:hAnsi="Times New Roman"/>
+        </w:rPr>
+        <w:tab/>
+      </w:r>
+      <w:r>
+        <w:rPr>
+          <w:rFonts w:ascii="Times New Roman" w:hAnsi="Times New Roman"/>
+        </w:rPr>
+        <w:tab/>
+        <w:t>(root name of the .pat, .</w:t>
+      </w:r>
+      <w:proofErr w:type="spellStart"/>
+      <w:r>
+        <w:rPr>
+          <w:rFonts w:ascii="Times New Roman" w:hAnsi="Times New Roman"/>
+        </w:rPr>
+        <w:t>fla</w:t>
+      </w:r>
+      <w:proofErr w:type="spellEnd"/>
+      <w:proofErr w:type="gramStart"/>
+      <w:r>
+        <w:rPr>
+          <w:rFonts w:ascii="Times New Roman" w:hAnsi="Times New Roman"/>
+        </w:rPr>
+        <w:t>, .</w:t>
+      </w:r>
+      <w:proofErr w:type="spellStart"/>
+      <w:r>
+        <w:rPr>
+          <w:rFonts w:ascii="Times New Roman" w:hAnsi="Times New Roman"/>
+        </w:rPr>
+        <w:t>kls</w:t>
+      </w:r>
+      <w:proofErr w:type="spellEnd"/>
+      <w:proofErr w:type="gramEnd"/>
+      <w:r>
+        <w:rPr>
+          <w:rFonts w:ascii="Times New Roman" w:hAnsi="Times New Roman"/>
+        </w:rPr>
+        <w:t xml:space="preserve"> and .</w:t>
+      </w:r>
+      <w:proofErr w:type="spellStart"/>
+      <w:r>
+        <w:rPr>
+          <w:rFonts w:ascii="Times New Roman" w:hAnsi="Times New Roman"/>
+        </w:rPr>
+        <w:t>cia</w:t>
+      </w:r>
+      <w:proofErr w:type="spellEnd"/>
+      <w:r>
+        <w:rPr>
+          <w:rFonts w:ascii="Times New Roman" w:hAnsi="Times New Roman"/>
+        </w:rPr>
+        <w:t xml:space="preserve"> files)</w:t>
+      </w:r>
+    </w:p>
+    <w:p>
+      <w:pPr>
+        <w:jc w:val="both"/>
+        <w:rPr>
+          <w:rFonts w:ascii="Times New Roman" w:hAnsi="Times New Roman"/>
+        </w:rPr>
+      </w:pPr>
+      <w:r>
+        <w:rPr>
+          <w:rFonts w:ascii="Times New Roman" w:hAnsi="Times New Roman"/>
+        </w:rPr>
+        <w:t>1</w:t>
+      </w:r>
+      <w:r>
+        <w:rPr>
+          <w:rFonts w:ascii="Times New Roman" w:hAnsi="Times New Roman"/>
+        </w:rPr>
+        <w:tab/>
+      </w:r>
+      <w:r>
+        <w:rPr>
+          <w:rFonts w:ascii="Times New Roman" w:hAnsi="Times New Roman"/>
+        </w:rPr>
+        <w:tab/>
+      </w:r>
+      <w:r>
+        <w:rPr>
+          <w:rFonts w:ascii="Times New Roman" w:hAnsi="Times New Roman"/>
+        </w:rPr>
+        <w:tab/>
+        <w:t>(</w:t>
+      </w:r>
+      <w:proofErr w:type="spellStart"/>
+      <w:r>
+        <w:rPr>
+          <w:rFonts w:ascii="Times New Roman" w:hAnsi="Times New Roman"/>
+        </w:rPr>
+        <w:t>iwave</w:t>
+      </w:r>
+      <w:proofErr w:type="spellEnd"/>
+      <w:r>
+        <w:rPr>
+          <w:rFonts w:ascii="Times New Roman" w:hAnsi="Times New Roman"/>
+        </w:rPr>
+        <w:t>: 0=wavenumber, 1=wavelength)</w:t>
+      </w:r>
+    </w:p>
+    <w:p>
+      <w:pPr>
+        <w:ind w:left="1440" w:hanging="1440"/>
+        <w:jc w:val="both"/>
+        <w:rPr>
+          <w:rFonts w:ascii="Times New Roman" w:hAnsi="Times New Roman"/>
+        </w:rPr>
+      </w:pPr>
+      <w:r>
+        <w:rPr>
+          <w:rFonts w:ascii="Times New Roman" w:hAnsi="Times New Roman"/>
+        </w:rPr>
+        <w:t>y</w:t>
+      </w:r>
+      <w:r>
+        <w:rPr>
+          <w:rFonts w:ascii="Times New Roman" w:hAnsi="Times New Roman"/>
+        </w:rPr>
+        <w:tab/>
+      </w:r>
+      <w:r>
+        <w:rPr>
+          <w:rFonts w:ascii="Times New Roman" w:hAnsi="Times New Roman"/>
+        </w:rPr>
+        <w:tab/>
+        <w:t>(Do you want the wavelengths extracted from the .pat file?</w:t>
+      </w:r>
+    </w:p>
+    <w:p>
+      <w:pPr>
+        <w:ind w:left="1440" w:hanging="1440"/>
+        <w:jc w:val="both"/>
+        <w:rPr>
+          <w:rFonts w:ascii="Times New Roman" w:hAnsi="Times New Roman"/>
+        </w:rPr>
+      </w:pPr>
+      <w:r>
+        <w:rPr>
+          <w:rFonts w:ascii="Times New Roman" w:hAnsi="Times New Roman"/>
+        </w:rPr>
+        <w:t>3</w:t>
+      </w:r>
+      <w:r>
+        <w:rPr>
+          <w:rFonts w:ascii="Times New Roman" w:hAnsi="Times New Roman"/>
+        </w:rPr>
+        <w:tab/>
+      </w:r>
+      <w:r>
+        <w:rPr>
+          <w:rFonts w:ascii="Times New Roman" w:hAnsi="Times New Roman"/>
+        </w:rPr>
+        <w:tab/>
+        <w:t>(IPLANET, 3=Earth, 4=Mars, etc.)</w:t>
+      </w:r>
+    </w:p>
+    <w:p>
+      <w:pPr>
+        <w:ind w:left="1440" w:hanging="1440"/>
+        <w:jc w:val="both"/>
+        <w:rPr>
+          <w:rFonts w:ascii="Times New Roman" w:hAnsi="Times New Roman"/>
+        </w:rPr>
+      </w:pPr>
+      <w:r>
+        <w:rPr>
+          <w:rFonts w:ascii="Times New Roman" w:hAnsi="Times New Roman"/>
+        </w:rPr>
+        <w:t>1</w:t>
+      </w:r>
+      <w:r>
+        <w:rPr>
+          <w:rFonts w:ascii="Times New Roman" w:hAnsi="Times New Roman"/>
+        </w:rPr>
+        <w:tab/>
+      </w:r>
+      <w:r>
+        <w:rPr>
+          <w:rFonts w:ascii="Times New Roman" w:hAnsi="Times New Roman"/>
+        </w:rPr>
+        <w:tab/>
+        <w:t>(1=Fast, 2=slow. Historical – always choose ‘1’)</w:t>
+      </w:r>
+    </w:p>
+    <w:p>
+      <w:pPr>
+        <w:ind w:left="1440" w:hanging="1440"/>
+        <w:jc w:val="both"/>
+        <w:rPr>
+          <w:rFonts w:ascii="Times New Roman" w:hAnsi="Times New Roman"/>
+        </w:rPr>
+      </w:pPr>
+      <w:r>
+        <w:rPr>
+          <w:rFonts w:ascii="Times New Roman" w:hAnsi="Times New Roman"/>
+        </w:rPr>
+        <w:t>0.35 0.005</w:t>
+      </w:r>
+      <w:r>
+        <w:rPr>
+          <w:rFonts w:ascii="Times New Roman" w:hAnsi="Times New Roman"/>
+        </w:rPr>
+        <w:tab/>
+      </w:r>
+      <w:r>
+        <w:rPr>
+          <w:rFonts w:ascii="Times New Roman" w:hAnsi="Times New Roman"/>
+        </w:rPr>
+        <w:tab/>
+        <w:t>(minimum wavelength/wavenumber and step of k-tables used)</w:t>
+      </w:r>
+    </w:p>
+    <w:p>
+      <w:pPr>
+        <w:ind w:left="1440" w:hanging="1440"/>
+        <w:jc w:val="both"/>
+        <w:rPr>
+          <w:rFonts w:ascii="Times New Roman" w:hAnsi="Times New Roman"/>
+        </w:rPr>
+      </w:pPr>
       <w:r>
         <w:rPr>
           <w:rFonts w:ascii="Times New Roman" w:hAnsi="Times New Roman"/>
         </w:rPr>
         <w:lastRenderedPageBreak/>
-        <w:t>linear way. Hence, these Jacobeans have to be calculated by numerical differencing, set by INUM=1.</w:t>
-      </w:r>
-    </w:p>
-    <w:p>
-      <w:pPr>
-        <w:ind w:firstLine="720"/>
-        <w:jc w:val="both"/>
-        <w:rPr>
-          <w:rFonts w:ascii="Times New Roman" w:hAnsi="Times New Roman"/>
-        </w:rPr>
-      </w:pPr>
-      <w:r>
-        <w:rPr>
-          <w:rFonts w:ascii="Times New Roman" w:hAnsi="Times New Roman"/>
-        </w:rPr>
-        <w:t>For a single l</w:t>
-      </w:r>
-      <w:r>
-        <w:rPr>
-          <w:rFonts w:ascii="Times New Roman" w:hAnsi="Times New Roman"/>
-        </w:rPr>
-        <w:t>imb calculation, you should use</w:t>
-      </w:r>
-      <w:r>
-        <w:rPr>
-          <w:rFonts w:ascii="Times New Roman" w:hAnsi="Times New Roman"/>
-        </w:rPr>
-        <w:t xml:space="preserve"> </w:t>
-      </w:r>
-      <w:r>
-        <w:rPr>
-          <w:rFonts w:ascii="Times New Roman" w:hAnsi="Times New Roman"/>
-          <w:u w:val="single"/>
-        </w:rPr>
-        <w:t>Nemesis,</w:t>
-      </w:r>
-      <w:r>
-        <w:rPr>
-          <w:rFonts w:ascii="Times New Roman" w:hAnsi="Times New Roman"/>
-        </w:rPr>
-        <w:t xml:space="preserve"> but</w:t>
-      </w:r>
-      <w:r>
-        <w:rPr>
-          <w:rFonts w:ascii="Times New Roman" w:hAnsi="Times New Roman"/>
-        </w:rPr>
-        <w:t xml:space="preserve"> for multiple tangent heights through the same atmosphere, </w:t>
-      </w:r>
-      <w:proofErr w:type="spellStart"/>
-      <w:r>
-        <w:rPr>
-          <w:rFonts w:ascii="Times New Roman" w:hAnsi="Times New Roman"/>
-          <w:u w:val="single"/>
-        </w:rPr>
-        <w:t>NemesisL</w:t>
-      </w:r>
-      <w:proofErr w:type="spellEnd"/>
-      <w:r>
-        <w:rPr>
-          <w:rFonts w:ascii="Times New Roman" w:hAnsi="Times New Roman"/>
-        </w:rPr>
-        <w:t xml:space="preserve"> is much faster and not significantly less accurate.</w:t>
-      </w:r>
-      <w:r>
-        <w:rPr>
-          <w:rFonts w:ascii="Times New Roman" w:hAnsi="Times New Roman"/>
-        </w:rPr>
-        <w:t xml:space="preserve"> </w:t>
-      </w:r>
-    </w:p>
-    <w:p>
-      <w:pPr>
-        <w:jc w:val="both"/>
-        <w:rPr>
-          <w:rFonts w:ascii="Times New Roman" w:hAnsi="Times New Roman"/>
-        </w:rPr>
-      </w:pPr>
-    </w:p>
-    <w:p>
-      <w:pPr>
-        <w:jc w:val="both"/>
-        <w:outlineLvl w:val="1"/>
-        <w:rPr>
-          <w:rFonts w:ascii="Times New Roman" w:hAnsi="Times New Roman"/>
-          <w:b/>
-        </w:rPr>
-      </w:pPr>
-      <w:r>
-        <w:rPr>
-          <w:rFonts w:ascii="Times New Roman" w:hAnsi="Times New Roman"/>
-          <w:b/>
-        </w:rPr>
-        <w:t>8.2</w:t>
-      </w:r>
-      <w:r>
-        <w:rPr>
-          <w:rFonts w:ascii="Times New Roman" w:hAnsi="Times New Roman"/>
-          <w:b/>
-        </w:rPr>
-        <w:t xml:space="preserve"> </w:t>
-      </w:r>
-      <w:proofErr w:type="spellStart"/>
-      <w:r>
-        <w:rPr>
-          <w:rFonts w:ascii="Times New Roman" w:hAnsi="Times New Roman"/>
-          <w:b/>
-          <w:u w:val="single"/>
-        </w:rPr>
-        <w:t>NemesisMCS</w:t>
-      </w:r>
-      <w:proofErr w:type="spellEnd"/>
-    </w:p>
-    <w:p>
-      <w:pPr>
-        <w:jc w:val="both"/>
-        <w:rPr>
-          <w:rFonts w:ascii="Times New Roman" w:hAnsi="Times New Roman"/>
-        </w:rPr>
-      </w:pPr>
-      <w:proofErr w:type="spellStart"/>
-      <w:r>
-        <w:rPr>
-          <w:rFonts w:ascii="Times New Roman" w:hAnsi="Times New Roman"/>
-          <w:u w:val="single"/>
-        </w:rPr>
-        <w:t>NemesisMCS</w:t>
-      </w:r>
-      <w:proofErr w:type="spellEnd"/>
-      <w:r>
-        <w:rPr>
-          <w:rFonts w:ascii="Times New Roman" w:hAnsi="Times New Roman"/>
-        </w:rPr>
-        <w:t xml:space="preserve"> is based on </w:t>
-      </w:r>
-      <w:proofErr w:type="spellStart"/>
-      <w:r>
-        <w:rPr>
-          <w:rFonts w:ascii="Times New Roman" w:hAnsi="Times New Roman"/>
-          <w:u w:val="single"/>
-        </w:rPr>
-        <w:t>NemesisL</w:t>
-      </w:r>
-      <w:proofErr w:type="spellEnd"/>
-      <w:r>
-        <w:rPr>
-          <w:rFonts w:ascii="Times New Roman" w:hAnsi="Times New Roman"/>
-        </w:rPr>
-        <w:t xml:space="preserve">, but is specifically tailored to model MCS </w:t>
-      </w:r>
-      <w:r>
-        <w:rPr>
-          <w:rFonts w:ascii="Times New Roman" w:hAnsi="Times New Roman"/>
-        </w:rPr>
-        <w:t>radiances</w:t>
-      </w:r>
-      <w:r>
-        <w:rPr>
-          <w:rFonts w:ascii="Times New Roman" w:hAnsi="Times New Roman"/>
-        </w:rPr>
-        <w:t xml:space="preserve">, which require a complicated FOV combination of the individual path calculations. Other modifications are made in the way the </w:t>
-      </w:r>
-      <w:proofErr w:type="spellStart"/>
-      <w:r>
-        <w:rPr>
-          <w:rFonts w:ascii="Times New Roman" w:hAnsi="Times New Roman"/>
-        </w:rPr>
-        <w:t>spx</w:t>
-      </w:r>
-      <w:proofErr w:type="spellEnd"/>
-      <w:r>
-        <w:rPr>
-          <w:rFonts w:ascii="Times New Roman" w:hAnsi="Times New Roman"/>
-        </w:rPr>
-        <w:t xml:space="preserve"> files are read in, and implicitly use small differences in the wavenumbers listed to identify different detectors, which have slightly different spectral and FOV responses. </w:t>
-      </w:r>
-    </w:p>
-    <w:p>
-      <w:pPr>
-        <w:jc w:val="both"/>
-        <w:rPr>
-          <w:rFonts w:ascii="Times New Roman" w:hAnsi="Times New Roman"/>
-        </w:rPr>
-      </w:pPr>
-    </w:p>
-    <w:p>
-      <w:pPr>
-        <w:jc w:val="both"/>
-        <w:outlineLvl w:val="1"/>
-        <w:rPr>
-          <w:rFonts w:ascii="Times New Roman" w:hAnsi="Times New Roman"/>
-          <w:b/>
-        </w:rPr>
-      </w:pPr>
-      <w:r>
-        <w:rPr>
-          <w:rFonts w:ascii="Times New Roman" w:hAnsi="Times New Roman"/>
-          <w:b/>
-        </w:rPr>
-        <w:t>8.3</w:t>
-      </w:r>
-      <w:r>
-        <w:rPr>
-          <w:rFonts w:ascii="Times New Roman" w:hAnsi="Times New Roman"/>
-          <w:b/>
-        </w:rPr>
-        <w:t xml:space="preserve"> </w:t>
-      </w:r>
-      <w:proofErr w:type="spellStart"/>
-      <w:r>
-        <w:rPr>
-          <w:rFonts w:ascii="Times New Roman" w:hAnsi="Times New Roman"/>
-          <w:b/>
-        </w:rPr>
-        <w:t>Nemesisdisc</w:t>
-      </w:r>
-      <w:proofErr w:type="spellEnd"/>
-    </w:p>
-    <w:p>
-      <w:pPr>
-        <w:jc w:val="both"/>
-        <w:rPr>
-          <w:rFonts w:ascii="Times New Roman" w:hAnsi="Times New Roman"/>
-        </w:rPr>
-      </w:pPr>
-      <w:proofErr w:type="spellStart"/>
-      <w:r>
-        <w:rPr>
-          <w:rFonts w:ascii="Times New Roman" w:hAnsi="Times New Roman"/>
-          <w:u w:val="single"/>
-        </w:rPr>
-        <w:t>Nemesisdisc</w:t>
-      </w:r>
-      <w:proofErr w:type="spellEnd"/>
-      <w:r>
-        <w:rPr>
-          <w:rFonts w:ascii="Times New Roman" w:hAnsi="Times New Roman"/>
-        </w:rPr>
-        <w:t xml:space="preserve"> sets up the .pat file for a disc-averaged calculation and outputs the results in a form compatible with modelling the secondary transits of exoplanets. </w:t>
-      </w:r>
-    </w:p>
-    <w:p>
-      <w:pPr>
-        <w:jc w:val="both"/>
-        <w:rPr>
-          <w:rFonts w:ascii="Times New Roman" w:hAnsi="Times New Roman"/>
-        </w:rPr>
-      </w:pPr>
-    </w:p>
-    <w:p>
-      <w:pPr>
-        <w:jc w:val="both"/>
-        <w:outlineLvl w:val="1"/>
-        <w:rPr>
-          <w:rFonts w:ascii="Times New Roman" w:hAnsi="Times New Roman"/>
-          <w:b/>
-        </w:rPr>
-      </w:pPr>
-      <w:r>
-        <w:rPr>
-          <w:rFonts w:ascii="Times New Roman" w:hAnsi="Times New Roman"/>
-          <w:b/>
-        </w:rPr>
-        <w:t>8.4</w:t>
-      </w:r>
-      <w:r>
-        <w:rPr>
-          <w:rFonts w:ascii="Times New Roman" w:hAnsi="Times New Roman"/>
-          <w:b/>
-        </w:rPr>
-        <w:t xml:space="preserve"> </w:t>
-      </w:r>
-      <w:proofErr w:type="spellStart"/>
-      <w:r>
-        <w:rPr>
-          <w:rFonts w:ascii="Times New Roman" w:hAnsi="Times New Roman"/>
-          <w:b/>
-        </w:rPr>
-        <w:t>NemesisPT</w:t>
-      </w:r>
-      <w:proofErr w:type="spellEnd"/>
-    </w:p>
-    <w:p>
-      <w:pPr>
-        <w:jc w:val="both"/>
-        <w:rPr>
-          <w:rFonts w:ascii="Times New Roman" w:hAnsi="Times New Roman"/>
-        </w:rPr>
-      </w:pPr>
-      <w:proofErr w:type="spellStart"/>
-      <w:r>
-        <w:rPr>
-          <w:rFonts w:ascii="Copperplate Gothic Light" w:hAnsi="Copperplate Gothic Light"/>
-        </w:rPr>
-        <w:t>N</w:t>
-      </w:r>
-      <w:r>
-        <w:rPr>
-          <w:rFonts w:ascii="Times New Roman" w:hAnsi="Times New Roman"/>
-          <w:u w:val="single"/>
-        </w:rPr>
-        <w:t>emesisPT</w:t>
-      </w:r>
-      <w:proofErr w:type="spellEnd"/>
-      <w:r>
-        <w:rPr>
-          <w:rFonts w:ascii="Times New Roman" w:hAnsi="Times New Roman"/>
-        </w:rPr>
-        <w:t xml:space="preserve"> is again based on </w:t>
-      </w:r>
-      <w:proofErr w:type="spellStart"/>
-      <w:r>
-        <w:rPr>
-          <w:rFonts w:ascii="Times New Roman" w:hAnsi="Times New Roman"/>
-          <w:u w:val="single"/>
-        </w:rPr>
-        <w:t>NemesisL</w:t>
-      </w:r>
-      <w:proofErr w:type="spellEnd"/>
-      <w:r>
-        <w:rPr>
-          <w:rFonts w:ascii="Times New Roman" w:hAnsi="Times New Roman"/>
-        </w:rPr>
-        <w:t xml:space="preserve">, but instead uses the limb path calculations to estimate the effective planetary radius at different wavelengths. This code is thus used for modelling the primary transits of exoplanets. </w:t>
-      </w:r>
-    </w:p>
-    <w:p>
-      <w:pPr>
-        <w:jc w:val="both"/>
-        <w:rPr>
-          <w:rFonts w:ascii="Times New Roman" w:hAnsi="Times New Roman"/>
-        </w:rPr>
-      </w:pPr>
-    </w:p>
-    <w:p>
-      <w:pPr>
-        <w:jc w:val="both"/>
-        <w:outlineLvl w:val="1"/>
-        <w:rPr>
-          <w:rFonts w:ascii="Times New Roman" w:hAnsi="Times New Roman"/>
-          <w:b/>
-        </w:rPr>
-      </w:pPr>
-      <w:r>
-        <w:rPr>
-          <w:rFonts w:ascii="Times New Roman" w:hAnsi="Times New Roman"/>
-          <w:b/>
-        </w:rPr>
-        <w:t>8.5</w:t>
-      </w:r>
-      <w:r>
-        <w:rPr>
-          <w:rFonts w:ascii="Times New Roman" w:hAnsi="Times New Roman"/>
-          <w:b/>
-        </w:rPr>
-        <w:t xml:space="preserve"> </w:t>
-      </w:r>
-      <w:proofErr w:type="spellStart"/>
-      <w:r>
-        <w:rPr>
-          <w:rFonts w:ascii="Times New Roman" w:hAnsi="Times New Roman"/>
-          <w:b/>
+        <w:t>11</w:t>
+      </w:r>
+      <w:r>
+        <w:rPr>
+          <w:rFonts w:ascii="Times New Roman" w:hAnsi="Times New Roman"/>
+        </w:rPr>
+        <w:tab/>
+      </w:r>
+      <w:r>
+        <w:rPr>
+          <w:rFonts w:ascii="Times New Roman" w:hAnsi="Times New Roman"/>
+        </w:rPr>
+        <w:tab/>
+        <w:t xml:space="preserve">(This defines which </w:t>
+      </w:r>
+      <w:proofErr w:type="spellStart"/>
+      <w:r>
+        <w:rPr>
+          <w:rFonts w:ascii="Times New Roman" w:hAnsi="Times New Roman"/>
+        </w:rPr>
+        <w:t>scloudNNwave.f</w:t>
+      </w:r>
+      <w:proofErr w:type="spellEnd"/>
+      <w:r>
+        <w:rPr>
+          <w:rFonts w:ascii="Times New Roman" w:hAnsi="Times New Roman"/>
+        </w:rPr>
+        <w:t xml:space="preserve"> model to use, if scattering)</w:t>
+      </w:r>
+    </w:p>
+    <w:p>
+      <w:pPr>
+        <w:ind w:left="1440" w:hanging="1440"/>
+        <w:jc w:val="both"/>
+        <w:rPr>
+          <w:rFonts w:ascii="Times New Roman" w:hAnsi="Times New Roman"/>
+        </w:rPr>
+      </w:pPr>
+      <w:r>
+        <w:rPr>
+          <w:rFonts w:ascii="Times New Roman" w:hAnsi="Times New Roman"/>
+        </w:rPr>
+        <w:t>200.</w:t>
+      </w:r>
+      <w:r>
+        <w:rPr>
+          <w:rFonts w:ascii="Times New Roman" w:hAnsi="Times New Roman"/>
+        </w:rPr>
+        <w:tab/>
+      </w:r>
+      <w:r>
+        <w:rPr>
+          <w:rFonts w:ascii="Times New Roman" w:hAnsi="Times New Roman"/>
+        </w:rPr>
+        <w:tab/>
+        <w:t>(Surface temperature)</w:t>
+      </w:r>
+    </w:p>
+    <w:p>
+      <w:pPr>
+        <w:ind w:left="1440" w:hanging="1440"/>
+        <w:jc w:val="both"/>
+        <w:rPr>
+          <w:rFonts w:ascii="Times New Roman" w:hAnsi="Times New Roman"/>
+        </w:rPr>
+      </w:pPr>
+    </w:p>
+    <w:p>
+      <w:pPr>
+        <w:jc w:val="both"/>
+        <w:rPr>
+          <w:rFonts w:ascii="Times New Roman" w:hAnsi="Times New Roman"/>
+        </w:rPr>
+      </w:pPr>
+      <w:r>
+        <w:rPr>
+          <w:rFonts w:ascii="Times New Roman" w:hAnsi="Times New Roman"/>
+        </w:rPr>
+        <w:t xml:space="preserve">The same inputs are always required even when they’re not actually necessary! Hence, you need to provide a number for </w:t>
+      </w:r>
+      <w:proofErr w:type="spellStart"/>
+      <w:r>
+        <w:rPr>
+          <w:rFonts w:ascii="Times New Roman" w:hAnsi="Times New Roman"/>
+        </w:rPr>
+        <w:t>scloudNNwave</w:t>
+      </w:r>
+      <w:proofErr w:type="spellEnd"/>
+      <w:r>
+        <w:rPr>
+          <w:rFonts w:ascii="Times New Roman" w:hAnsi="Times New Roman"/>
+        </w:rPr>
+        <w:t xml:space="preserve"> and surface temperature even for calculations where these numbers are irrelevant. The basic advantage of </w:t>
+      </w:r>
+      <w:proofErr w:type="spellStart"/>
+      <w:r>
+        <w:rPr>
+          <w:rFonts w:ascii="Times New Roman" w:hAnsi="Times New Roman"/>
         </w:rPr>
         <w:t>CIRSdrv_wave</w:t>
       </w:r>
       <w:proofErr w:type="spellEnd"/>
-    </w:p>
-    <w:p>
-      <w:pPr>
-        <w:jc w:val="both"/>
-        <w:rPr>
-          <w:rFonts w:ascii="Times New Roman" w:hAnsi="Times New Roman"/>
-        </w:rPr>
-      </w:pPr>
-      <w:proofErr w:type="spellStart"/>
-      <w:r>
-        <w:rPr>
-          <w:rFonts w:ascii="Times New Roman" w:hAnsi="Times New Roman"/>
-          <w:u w:val="single"/>
+      <w:r>
+        <w:rPr>
+          <w:rFonts w:ascii="Times New Roman" w:hAnsi="Times New Roman"/>
+        </w:rPr>
+        <w:t xml:space="preserve"> is that it can run on ANY .pat file and so can test situations outside of the usual Nemesis-like calculations. For example, you can use it to calculate transmission weighting functions. The output of </w:t>
+      </w:r>
+      <w:proofErr w:type="spellStart"/>
+      <w:r>
+        <w:rPr>
+          <w:rFonts w:ascii="Times New Roman" w:hAnsi="Times New Roman"/>
         </w:rPr>
         <w:t>CIRSdrv_wave</w:t>
       </w:r>
@@ -33478,554 +34423,7 @@
         <w:rPr>
           <w:rFonts w:ascii="Times New Roman" w:hAnsi="Times New Roman"/>
         </w:rPr>
-        <w:t xml:space="preserve"> is a very useful program </w:t>
-      </w:r>
-      <w:r>
-        <w:rPr>
-          <w:rFonts w:ascii="Times New Roman" w:hAnsi="Times New Roman"/>
-        </w:rPr>
-        <w:t>for running the nemesis/</w:t>
-      </w:r>
-      <w:proofErr w:type="spellStart"/>
-      <w:r>
-        <w:rPr>
-          <w:rFonts w:ascii="Times New Roman" w:hAnsi="Times New Roman"/>
-        </w:rPr>
-        <w:t>cirsrad</w:t>
-      </w:r>
-      <w:proofErr w:type="spellEnd"/>
-      <w:r>
-        <w:rPr>
-          <w:rFonts w:ascii="Times New Roman" w:hAnsi="Times New Roman"/>
-        </w:rPr>
-        <w:t xml:space="preserve"> subroutines on cases that are not covered by the </w:t>
-      </w:r>
-      <w:r>
-        <w:rPr>
-          <w:rFonts w:ascii="Copperplate Gothic Light" w:hAnsi="Copperplate Gothic Light"/>
-        </w:rPr>
-        <w:t>Nemesis</w:t>
-      </w:r>
-      <w:r>
-        <w:rPr>
-          <w:rFonts w:ascii="Times New Roman" w:hAnsi="Times New Roman"/>
-        </w:rPr>
-        <w:t xml:space="preserve"> programs, which write their own .pat files to model specific geometries. </w:t>
-      </w:r>
-      <w:proofErr w:type="spellStart"/>
-      <w:r>
-        <w:rPr>
-          <w:rFonts w:ascii="Times New Roman" w:hAnsi="Times New Roman"/>
-          <w:u w:val="single"/>
-        </w:rPr>
-        <w:t>CIRSdrv_wave</w:t>
-      </w:r>
-      <w:proofErr w:type="spellEnd"/>
-      <w:r>
-        <w:rPr>
-          <w:rFonts w:ascii="Copperplate Gothic Light" w:hAnsi="Copperplate Gothic Light"/>
-        </w:rPr>
-        <w:t xml:space="preserve"> </w:t>
-      </w:r>
-      <w:r>
-        <w:rPr>
-          <w:rFonts w:ascii="Times New Roman" w:hAnsi="Times New Roman"/>
-        </w:rPr>
-        <w:t>can be run in command line, but you’re bombarded with quite a few questions and so I often run it as:</w:t>
-      </w:r>
-    </w:p>
-    <w:p>
-      <w:pPr>
-        <w:jc w:val="both"/>
-        <w:rPr>
-          <w:rFonts w:ascii="Times New Roman" w:hAnsi="Times New Roman"/>
-        </w:rPr>
-      </w:pPr>
-    </w:p>
-    <w:p>
-      <w:pPr>
-        <w:ind w:firstLine="720"/>
-        <w:jc w:val="both"/>
-        <w:rPr>
-          <w:rFonts w:ascii="Times New Roman" w:hAnsi="Times New Roman"/>
-        </w:rPr>
-      </w:pPr>
-      <w:proofErr w:type="spellStart"/>
-      <w:r>
-        <w:rPr>
-          <w:rFonts w:ascii="Times New Roman" w:hAnsi="Times New Roman"/>
-        </w:rPr>
-        <w:t>CIRSdrv_wave</w:t>
-      </w:r>
-      <w:proofErr w:type="spellEnd"/>
-      <w:r>
-        <w:rPr>
-          <w:rFonts w:ascii="Times New Roman" w:hAnsi="Times New Roman"/>
-        </w:rPr>
-        <w:t xml:space="preserve"> &lt; </w:t>
-      </w:r>
-      <w:proofErr w:type="spellStart"/>
-      <w:r>
-        <w:rPr>
-          <w:rFonts w:ascii="Times New Roman" w:hAnsi="Times New Roman"/>
-        </w:rPr>
-        <w:t>cirsdrv_wave.inp</w:t>
-      </w:r>
-      <w:proofErr w:type="spellEnd"/>
-      <w:r>
-        <w:rPr>
-          <w:rFonts w:ascii="Times New Roman" w:hAnsi="Times New Roman"/>
-        </w:rPr>
-        <w:t xml:space="preserve"> &gt; </w:t>
-      </w:r>
-      <w:proofErr w:type="spellStart"/>
-      <w:r>
-        <w:rPr>
-          <w:rFonts w:ascii="Times New Roman" w:hAnsi="Times New Roman"/>
-        </w:rPr>
-        <w:t>test.prc</w:t>
-      </w:r>
-      <w:proofErr w:type="spellEnd"/>
-      <w:r>
-        <w:rPr>
-          <w:rFonts w:ascii="Times New Roman" w:hAnsi="Times New Roman"/>
-        </w:rPr>
-        <w:t xml:space="preserve"> &amp;</w:t>
-      </w:r>
-    </w:p>
-    <w:p>
-      <w:pPr>
-        <w:ind w:firstLine="720"/>
-        <w:jc w:val="both"/>
-        <w:rPr>
-          <w:rFonts w:ascii="Times New Roman" w:hAnsi="Times New Roman"/>
-        </w:rPr>
-      </w:pPr>
-    </w:p>
-    <w:p>
-      <w:pPr>
-        <w:jc w:val="both"/>
-        <w:rPr>
-          <w:rFonts w:ascii="Times New Roman" w:hAnsi="Times New Roman"/>
-        </w:rPr>
-      </w:pPr>
-      <w:r>
-        <w:rPr>
-          <w:rFonts w:ascii="Times New Roman" w:hAnsi="Times New Roman"/>
-        </w:rPr>
-        <w:t>A typical</w:t>
-      </w:r>
-      <w:r>
-        <w:rPr>
-          <w:rFonts w:ascii="Times New Roman" w:hAnsi="Times New Roman"/>
-        </w:rPr>
-        <w:t xml:space="preserve"> </w:t>
-      </w:r>
-      <w:proofErr w:type="spellStart"/>
-      <w:r>
-        <w:rPr>
-          <w:rFonts w:ascii="Times New Roman" w:hAnsi="Times New Roman"/>
-        </w:rPr>
-        <w:t>cirsdrv_wave</w:t>
-      </w:r>
-      <w:r>
-        <w:rPr>
-          <w:rFonts w:ascii="Times New Roman" w:hAnsi="Times New Roman"/>
-        </w:rPr>
-        <w:t>.inp</w:t>
-      </w:r>
-      <w:proofErr w:type="spellEnd"/>
-      <w:r>
-        <w:rPr>
-          <w:rFonts w:ascii="Times New Roman" w:hAnsi="Times New Roman"/>
-        </w:rPr>
-        <w:t xml:space="preserve"> file would look like this:</w:t>
-      </w:r>
-    </w:p>
-    <w:p>
-      <w:pPr>
-        <w:jc w:val="both"/>
-        <w:rPr>
-          <w:rFonts w:ascii="Times New Roman" w:hAnsi="Times New Roman"/>
-        </w:rPr>
-      </w:pPr>
-    </w:p>
-    <w:p>
-      <w:pPr>
-        <w:jc w:val="both"/>
-        <w:rPr>
-          <w:rFonts w:ascii="Times New Roman" w:hAnsi="Times New Roman"/>
-        </w:rPr>
-      </w:pPr>
-      <w:r>
-        <w:rPr>
-          <w:rFonts w:ascii="Times New Roman" w:hAnsi="Times New Roman"/>
-        </w:rPr>
-        <w:t>zero</w:t>
-      </w:r>
-      <w:r>
-        <w:rPr>
-          <w:rFonts w:ascii="Times New Roman" w:hAnsi="Times New Roman"/>
-        </w:rPr>
-        <w:tab/>
-      </w:r>
-      <w:r>
-        <w:rPr>
-          <w:rFonts w:ascii="Times New Roman" w:hAnsi="Times New Roman"/>
-        </w:rPr>
-        <w:tab/>
-      </w:r>
-      <w:r>
-        <w:rPr>
-          <w:rFonts w:ascii="Times New Roman" w:hAnsi="Times New Roman"/>
-        </w:rPr>
-        <w:tab/>
-        <w:t>(root name of the .pat, .</w:t>
-      </w:r>
-      <w:proofErr w:type="spellStart"/>
-      <w:r>
-        <w:rPr>
-          <w:rFonts w:ascii="Times New Roman" w:hAnsi="Times New Roman"/>
-        </w:rPr>
-        <w:t>fla</w:t>
-      </w:r>
-      <w:proofErr w:type="spellEnd"/>
-      <w:proofErr w:type="gramStart"/>
-      <w:r>
-        <w:rPr>
-          <w:rFonts w:ascii="Times New Roman" w:hAnsi="Times New Roman"/>
-        </w:rPr>
-        <w:t>, .</w:t>
-      </w:r>
-      <w:proofErr w:type="spellStart"/>
-      <w:r>
-        <w:rPr>
-          <w:rFonts w:ascii="Times New Roman" w:hAnsi="Times New Roman"/>
-        </w:rPr>
-        <w:t>kls</w:t>
-      </w:r>
-      <w:proofErr w:type="spellEnd"/>
-      <w:proofErr w:type="gramEnd"/>
-      <w:r>
-        <w:rPr>
-          <w:rFonts w:ascii="Times New Roman" w:hAnsi="Times New Roman"/>
-        </w:rPr>
-        <w:t xml:space="preserve"> and .</w:t>
-      </w:r>
-      <w:proofErr w:type="spellStart"/>
-      <w:r>
-        <w:rPr>
-          <w:rFonts w:ascii="Times New Roman" w:hAnsi="Times New Roman"/>
-        </w:rPr>
-        <w:t>cia</w:t>
-      </w:r>
-      <w:proofErr w:type="spellEnd"/>
-      <w:r>
-        <w:rPr>
-          <w:rFonts w:ascii="Times New Roman" w:hAnsi="Times New Roman"/>
-        </w:rPr>
-        <w:t xml:space="preserve"> files)</w:t>
-      </w:r>
-    </w:p>
-    <w:p>
-      <w:pPr>
-        <w:jc w:val="both"/>
-        <w:rPr>
-          <w:rFonts w:ascii="Times New Roman" w:hAnsi="Times New Roman"/>
-        </w:rPr>
-      </w:pPr>
-      <w:r>
-        <w:rPr>
-          <w:rFonts w:ascii="Times New Roman" w:hAnsi="Times New Roman"/>
-        </w:rPr>
-        <w:t>1</w:t>
-      </w:r>
-      <w:r>
-        <w:rPr>
-          <w:rFonts w:ascii="Times New Roman" w:hAnsi="Times New Roman"/>
-        </w:rPr>
-        <w:tab/>
-      </w:r>
-      <w:r>
-        <w:rPr>
-          <w:rFonts w:ascii="Times New Roman" w:hAnsi="Times New Roman"/>
-        </w:rPr>
-        <w:tab/>
-      </w:r>
-      <w:r>
-        <w:rPr>
-          <w:rFonts w:ascii="Times New Roman" w:hAnsi="Times New Roman"/>
-        </w:rPr>
-        <w:tab/>
-        <w:t>(</w:t>
-      </w:r>
-      <w:proofErr w:type="spellStart"/>
-      <w:r>
-        <w:rPr>
-          <w:rFonts w:ascii="Times New Roman" w:hAnsi="Times New Roman"/>
-        </w:rPr>
-        <w:t>iwave</w:t>
-      </w:r>
-      <w:proofErr w:type="spellEnd"/>
-      <w:r>
-        <w:rPr>
-          <w:rFonts w:ascii="Times New Roman" w:hAnsi="Times New Roman"/>
-        </w:rPr>
-        <w:t>: 0=wavenumber, 1=wavelength)</w:t>
-      </w:r>
-    </w:p>
-    <w:p>
-      <w:pPr>
-        <w:ind w:left="1440" w:hanging="1440"/>
-        <w:jc w:val="both"/>
-        <w:rPr>
-          <w:rFonts w:ascii="Times New Roman" w:hAnsi="Times New Roman"/>
-        </w:rPr>
-      </w:pPr>
-      <w:r>
-        <w:rPr>
-          <w:rFonts w:ascii="Times New Roman" w:hAnsi="Times New Roman"/>
-        </w:rPr>
-        <w:t>y</w:t>
-      </w:r>
-      <w:r>
-        <w:rPr>
-          <w:rFonts w:ascii="Times New Roman" w:hAnsi="Times New Roman"/>
-        </w:rPr>
-        <w:tab/>
-      </w:r>
-      <w:r>
-        <w:rPr>
-          <w:rFonts w:ascii="Times New Roman" w:hAnsi="Times New Roman"/>
-        </w:rPr>
-        <w:tab/>
-        <w:t>(Do you want the wavelengths extracted from the .pat file?</w:t>
-      </w:r>
-    </w:p>
-    <w:p>
-      <w:pPr>
-        <w:ind w:left="1440" w:hanging="1440"/>
-        <w:jc w:val="both"/>
-        <w:rPr>
-          <w:rFonts w:ascii="Times New Roman" w:hAnsi="Times New Roman"/>
-        </w:rPr>
-      </w:pPr>
-      <w:r>
-        <w:rPr>
-          <w:rFonts w:ascii="Times New Roman" w:hAnsi="Times New Roman"/>
-        </w:rPr>
-        <w:t>3</w:t>
-      </w:r>
-      <w:r>
-        <w:rPr>
-          <w:rFonts w:ascii="Times New Roman" w:hAnsi="Times New Roman"/>
-        </w:rPr>
-        <w:tab/>
-      </w:r>
-      <w:r>
-        <w:rPr>
-          <w:rFonts w:ascii="Times New Roman" w:hAnsi="Times New Roman"/>
-        </w:rPr>
-        <w:tab/>
-        <w:t>(IPLANET, 3=Earth, 4=Mars, etc.)</w:t>
-      </w:r>
-    </w:p>
-    <w:p>
-      <w:pPr>
-        <w:ind w:left="1440" w:hanging="1440"/>
-        <w:jc w:val="both"/>
-        <w:rPr>
-          <w:rFonts w:ascii="Times New Roman" w:hAnsi="Times New Roman"/>
-        </w:rPr>
-      </w:pPr>
-      <w:r>
-        <w:rPr>
-          <w:rFonts w:ascii="Times New Roman" w:hAnsi="Times New Roman"/>
-        </w:rPr>
-        <w:t>1</w:t>
-      </w:r>
-      <w:r>
-        <w:rPr>
-          <w:rFonts w:ascii="Times New Roman" w:hAnsi="Times New Roman"/>
-        </w:rPr>
-        <w:tab/>
-      </w:r>
-      <w:r>
-        <w:rPr>
-          <w:rFonts w:ascii="Times New Roman" w:hAnsi="Times New Roman"/>
-        </w:rPr>
-        <w:tab/>
-        <w:t>(1=Fast, 2=slow. Historical – always choose ‘1’)</w:t>
-      </w:r>
-    </w:p>
-    <w:p>
-      <w:pPr>
-        <w:ind w:left="1440" w:hanging="1440"/>
-        <w:jc w:val="both"/>
-        <w:rPr>
-          <w:rFonts w:ascii="Times New Roman" w:hAnsi="Times New Roman"/>
-        </w:rPr>
-      </w:pPr>
-      <w:r>
-        <w:rPr>
-          <w:rFonts w:ascii="Times New Roman" w:hAnsi="Times New Roman"/>
-        </w:rPr>
-        <w:t>0.35 0.005</w:t>
-      </w:r>
-      <w:r>
-        <w:rPr>
-          <w:rFonts w:ascii="Times New Roman" w:hAnsi="Times New Roman"/>
-        </w:rPr>
-        <w:tab/>
-      </w:r>
-      <w:r>
-        <w:rPr>
-          <w:rFonts w:ascii="Times New Roman" w:hAnsi="Times New Roman"/>
-        </w:rPr>
-        <w:tab/>
-        <w:t>(minimum wavelength/wavenumber and step of k-tables used)</w:t>
-      </w:r>
-    </w:p>
-    <w:p>
-      <w:pPr>
-        <w:ind w:left="1440" w:hanging="1440"/>
-        <w:jc w:val="both"/>
-        <w:rPr>
-          <w:rFonts w:ascii="Times New Roman" w:hAnsi="Times New Roman"/>
-        </w:rPr>
-      </w:pPr>
-      <w:r>
-        <w:rPr>
-          <w:rFonts w:ascii="Times New Roman" w:hAnsi="Times New Roman"/>
-        </w:rPr>
-        <w:t>11</w:t>
-      </w:r>
-      <w:r>
-        <w:rPr>
-          <w:rFonts w:ascii="Times New Roman" w:hAnsi="Times New Roman"/>
-        </w:rPr>
-        <w:tab/>
-      </w:r>
-      <w:r>
-        <w:rPr>
-          <w:rFonts w:ascii="Times New Roman" w:hAnsi="Times New Roman"/>
-        </w:rPr>
-        <w:tab/>
-        <w:t xml:space="preserve">(This defines which </w:t>
-      </w:r>
-      <w:proofErr w:type="spellStart"/>
-      <w:r>
-        <w:rPr>
-          <w:rFonts w:ascii="Times New Roman" w:hAnsi="Times New Roman"/>
-        </w:rPr>
-        <w:t>scloudNNwave.f</w:t>
-      </w:r>
-      <w:proofErr w:type="spellEnd"/>
-      <w:r>
-        <w:rPr>
-          <w:rFonts w:ascii="Times New Roman" w:hAnsi="Times New Roman"/>
-        </w:rPr>
-        <w:t xml:space="preserve"> model to use, if scattering)</w:t>
-      </w:r>
-    </w:p>
-    <w:p>
-      <w:pPr>
-        <w:ind w:left="1440" w:hanging="1440"/>
-        <w:jc w:val="both"/>
-        <w:rPr>
-          <w:rFonts w:ascii="Times New Roman" w:hAnsi="Times New Roman"/>
-        </w:rPr>
-      </w:pPr>
-      <w:r>
-        <w:rPr>
-          <w:rFonts w:ascii="Times New Roman" w:hAnsi="Times New Roman"/>
-        </w:rPr>
-        <w:t>200.</w:t>
-      </w:r>
-      <w:r>
-        <w:rPr>
-          <w:rFonts w:ascii="Times New Roman" w:hAnsi="Times New Roman"/>
-        </w:rPr>
-        <w:tab/>
-      </w:r>
-      <w:r>
-        <w:rPr>
-          <w:rFonts w:ascii="Times New Roman" w:hAnsi="Times New Roman"/>
-        </w:rPr>
-        <w:tab/>
-        <w:t>(Surface temperature)</w:t>
-      </w:r>
-    </w:p>
-    <w:p>
-      <w:pPr>
-        <w:ind w:left="1440" w:hanging="1440"/>
-        <w:jc w:val="both"/>
-        <w:rPr>
-          <w:rFonts w:ascii="Times New Roman" w:hAnsi="Times New Roman"/>
-        </w:rPr>
-      </w:pPr>
-    </w:p>
-    <w:p>
-      <w:pPr>
-        <w:jc w:val="both"/>
-        <w:rPr>
-          <w:rFonts w:ascii="Times New Roman" w:hAnsi="Times New Roman"/>
-        </w:rPr>
-      </w:pPr>
-      <w:r>
-        <w:rPr>
-          <w:rFonts w:ascii="Times New Roman" w:hAnsi="Times New Roman"/>
-        </w:rPr>
-        <w:t xml:space="preserve">The same inputs are always required even when they’re not actually necessary! Hence, you need to provide a number for </w:t>
-      </w:r>
-      <w:proofErr w:type="spellStart"/>
-      <w:r>
-        <w:rPr>
-          <w:rFonts w:ascii="Times New Roman" w:hAnsi="Times New Roman"/>
-        </w:rPr>
-        <w:t>scloudNNwave</w:t>
-      </w:r>
-      <w:proofErr w:type="spellEnd"/>
-      <w:r>
-        <w:rPr>
-          <w:rFonts w:ascii="Times New Roman" w:hAnsi="Times New Roman"/>
-        </w:rPr>
-        <w:t xml:space="preserve"> and surface temperature even for calculations where these numbers are irrelevant. The basic advantage of </w:t>
-      </w:r>
-      <w:proofErr w:type="spellStart"/>
-      <w:r>
-        <w:rPr>
-          <w:rFonts w:ascii="Times New Roman" w:hAnsi="Times New Roman"/>
-        </w:rPr>
-        <w:t>CIRSdrv_wave</w:t>
-      </w:r>
-      <w:proofErr w:type="spellEnd"/>
-      <w:r>
-        <w:rPr>
-          <w:rFonts w:ascii="Times New Roman" w:hAnsi="Times New Roman"/>
-        </w:rPr>
-        <w:t xml:space="preserve"> is that it can run on ANY .pat file and so can test situations outside of the usual Nemesis-like calculations. For example, you can use it to calculate transmission weighting functions. The output of </w:t>
-      </w:r>
-      <w:proofErr w:type="spellStart"/>
-      <w:r>
-        <w:rPr>
-          <w:rFonts w:ascii="Times New Roman" w:hAnsi="Times New Roman"/>
-        </w:rPr>
-        <w:t>CIRSdrv_wave</w:t>
-      </w:r>
-      <w:proofErr w:type="spellEnd"/>
-      <w:r>
-        <w:rPr>
-          <w:rFonts w:ascii="Times New Roman" w:hAnsi="Times New Roman"/>
-        </w:rPr>
-        <w:t xml:space="preserve"> is an ASCII file containing the computed spectra for each path defined in the .pat file. Two spectra are output per path, one which is the raw spectrum calculated at the k-table </w:t>
-      </w:r>
-      <w:r>
-        <w:rPr>
-          <w:rFonts w:ascii="Times New Roman" w:hAnsi="Times New Roman"/>
-        </w:rPr>
-        <w:lastRenderedPageBreak/>
-        <w:t>wavelengths/wavenumbers spanning the requested range and the second is this spectrum convolved with a box of width FWHM (defined in the .pat file) and output at the wavelengths/wavenumbers specified in the .pat file.</w:t>
+        <w:t xml:space="preserve"> is an ASCII file containing the computed spectra for each path defined in the .pat file. Two spectra are output per path, one which is the raw spectrum calculated at the k-table wavelengths/wavenumbers spanning the requested range and the second is this spectrum convolved with a box of width FWHM (defined in the .pat file) and output at the wavelengths/wavenumbers specified in the .pat file.</w:t>
       </w:r>
     </w:p>
     <w:p>
@@ -34782,7 +35180,7 @@
             <v:path o:extrusionok="f" gradientshapeok="t" o:connecttype="rect"/>
             <o:lock v:ext="edit" aspectratio="t"/>
           </v:shapetype>
-          <v:shape id="_x0000_i1038" type="#_x0000_t75" alt="" style="width:281.3pt;height:19.3pt;mso-width-percent:0;mso-height-percent:0;mso-width-percent:0;mso-height-percent:0" fillcolor="window">
+          <v:shape id="_x0000_i1038" type="#_x0000_t75" alt="" style="width:280.95pt;height:19.45pt;mso-width-percent:0;mso-height-percent:0;mso-width-percent:0;mso-height-percent:0" fillcolor="window">
             <v:imagedata r:id="rId15" o:title=""/>
           </v:shape>
         </w:pict>
@@ -34976,7 +35374,7 @@
           <w:position w:val="-18"/>
         </w:rPr>
         <w:pict>
-          <v:shape id="_x0000_i1037" type="#_x0000_t75" alt="" style="width:4in;height:26pt;mso-width-percent:0;mso-height-percent:0;mso-width-percent:0;mso-height-percent:0" fillcolor="window">
+          <v:shape id="_x0000_i1037" type="#_x0000_t75" alt="" style="width:4in;height:26.05pt;mso-width-percent:0;mso-height-percent:0;mso-width-percent:0;mso-height-percent:0" fillcolor="window">
             <v:imagedata r:id="rId16" o:title=""/>
           </v:shape>
         </w:pict>
@@ -35009,7 +35407,7 @@
           <w:position w:val="-12"/>
         </w:rPr>
         <w:pict>
-          <v:shape id="_x0000_i1036" type="#_x0000_t75" alt="" style="width:13.35pt;height:19.3pt;mso-width-percent:0;mso-height-percent:0;mso-width-percent:0;mso-height-percent:0">
+          <v:shape id="_x0000_i1036" type="#_x0000_t75" alt="" style="width:13.25pt;height:19.45pt;mso-width-percent:0;mso-height-percent:0;mso-width-percent:0;mso-height-percent:0">
             <v:imagedata r:id="rId17" o:title=""/>
           </v:shape>
         </w:pict>
@@ -35176,7 +35574,7 @@
           <w:position w:val="-16"/>
         </w:rPr>
         <w:pict>
-          <v:shape id="_x0000_i1035" type="#_x0000_t75" alt="" style="width:98pt;height:19.3pt;mso-width-percent:0;mso-height-percent:0;mso-width-percent:0;mso-height-percent:0">
+          <v:shape id="_x0000_i1035" type="#_x0000_t75" alt="" style="width:98.05pt;height:19.45pt;mso-width-percent:0;mso-height-percent:0;mso-width-percent:0;mso-height-percent:0">
             <v:imagedata r:id="rId18" o:title=""/>
           </v:shape>
         </w:pict>
@@ -35279,7 +35677,7 @@
           <w:position w:val="-16"/>
         </w:rPr>
         <w:pict>
-          <v:shape id="_x0000_i1034" type="#_x0000_t75" alt="" style="width:242pt;height:19.3pt;mso-width-percent:0;mso-height-percent:0;mso-width-percent:0;mso-height-percent:0" fillcolor="window">
+          <v:shape id="_x0000_i1034" type="#_x0000_t75" alt="" style="width:242.05pt;height:19.45pt;mso-width-percent:0;mso-height-percent:0;mso-width-percent:0;mso-height-percent:0" fillcolor="window">
             <v:imagedata r:id="rId19" o:title=""/>
           </v:shape>
         </w:pict>
@@ -35354,7 +35752,7 @@
           <w:position w:val="-16"/>
         </w:rPr>
         <w:pict>
-          <v:shape id="_x0000_i1033" type="#_x0000_t75" alt="" style="width:196.7pt;height:19.3pt;mso-width-percent:0;mso-height-percent:0;mso-width-percent:0;mso-height-percent:0" fillcolor="window">
+          <v:shape id="_x0000_i1033" type="#_x0000_t75" alt="" style="width:196.55pt;height:19.45pt;mso-width-percent:0;mso-height-percent:0;mso-width-percent:0;mso-height-percent:0" fillcolor="window">
             <v:imagedata r:id="rId20" o:title=""/>
           </v:shape>
         </w:pict>
@@ -35392,7 +35790,7 @@
           <w:position w:val="-12"/>
         </w:rPr>
         <w:pict>
-          <v:shape id="_x0000_i1032" type="#_x0000_t75" alt="" style="width:46pt;height:19.3pt;mso-width-percent:0;mso-height-percent:0;mso-width-percent:0;mso-height-percent:0" fillcolor="window">
+          <v:shape id="_x0000_i1032" type="#_x0000_t75" alt="" style="width:45.95pt;height:19.45pt;mso-width-percent:0;mso-height-percent:0;mso-width-percent:0;mso-height-percent:0" fillcolor="window">
             <v:imagedata r:id="rId21" o:title=""/>
           </v:shape>
         </w:pict>
@@ -35474,7 +35872,7 @@
           <w:position w:val="-12"/>
         </w:rPr>
         <w:pict>
-          <v:shape id="_x0000_i1031" type="#_x0000_t75" alt="" style="width:46pt;height:19.3pt;mso-width-percent:0;mso-height-percent:0;mso-width-percent:0;mso-height-percent:0" fillcolor="window">
+          <v:shape id="_x0000_i1031" type="#_x0000_t75" alt="" style="width:45.95pt;height:19.45pt;mso-width-percent:0;mso-height-percent:0;mso-width-percent:0;mso-height-percent:0" fillcolor="window">
             <v:imagedata r:id="rId21" o:title=""/>
           </v:shape>
         </w:pict>
@@ -36098,7 +36496,7 @@
           <w:position w:val="-16"/>
         </w:rPr>
         <w:pict>
-          <v:shape id="_x0000_i1030" type="#_x0000_t75" alt="" style="width:281.3pt;height:19.3pt;mso-width-percent:0;mso-height-percent:0;mso-width-percent:0;mso-height-percent:0" fillcolor="window">
+          <v:shape id="_x0000_i1030" type="#_x0000_t75" alt="" style="width:280.95pt;height:19.45pt;mso-width-percent:0;mso-height-percent:0;mso-width-percent:0;mso-height-percent:0" fillcolor="window">
             <v:imagedata r:id="rId15" o:title=""/>
           </v:shape>
         </w:pict>
@@ -36137,7 +36535,7 @@
           <w:position w:val="-14"/>
         </w:rPr>
         <w:pict>
-          <v:shape id="_x0000_i1029" type="#_x0000_t75" alt="" style="width:190pt;height:19.3pt;mso-width-percent:0;mso-height-percent:0;mso-width-percent:0;mso-height-percent:0" fillcolor="window">
+          <v:shape id="_x0000_i1029" type="#_x0000_t75" alt="" style="width:189.95pt;height:19.45pt;mso-width-percent:0;mso-height-percent:0;mso-width-percent:0;mso-height-percent:0" fillcolor="window">
             <v:imagedata r:id="rId22" o:title=""/>
           </v:shape>
         </w:pict>
@@ -36216,7 +36614,7 @@
           <w:position w:val="-12"/>
         </w:rPr>
         <w:pict>
-          <v:shape id="_x0000_i1028" type="#_x0000_t75" alt="" style="width:32.65pt;height:19.3pt;mso-width-percent:0;mso-height-percent:0;mso-width-percent:0;mso-height-percent:0" fillcolor="window">
+          <v:shape id="_x0000_i1028" type="#_x0000_t75" alt="" style="width:32.7pt;height:19.45pt;mso-width-percent:0;mso-height-percent:0;mso-width-percent:0;mso-height-percent:0" fillcolor="window">
             <v:imagedata r:id="rId23" o:title=""/>
           </v:shape>
         </w:pict>
@@ -36244,7 +36642,7 @@
           <w:position w:val="-16"/>
         </w:rPr>
         <w:pict>
-          <v:shape id="_x0000_i1027" type="#_x0000_t75" alt="" style="width:137.3pt;height:19.3pt;mso-width-percent:0;mso-height-percent:0;mso-width-percent:0;mso-height-percent:0" fillcolor="window">
+          <v:shape id="_x0000_i1027" type="#_x0000_t75" alt="" style="width:136.95pt;height:19.45pt;mso-width-percent:0;mso-height-percent:0;mso-width-percent:0;mso-height-percent:0" fillcolor="window">
             <v:imagedata r:id="rId24" o:title=""/>
           </v:shape>
         </w:pict>
@@ -36289,7 +36687,7 @@
           <w:position w:val="-16"/>
         </w:rPr>
         <w:pict>
-          <v:shape id="_x0000_i1026" type="#_x0000_t75" alt="" style="width:150.7pt;height:19.3pt;mso-width-percent:0;mso-height-percent:0;mso-width-percent:0;mso-height-percent:0" fillcolor="window">
+          <v:shape id="_x0000_i1026" type="#_x0000_t75" alt="" style="width:151.05pt;height:19.45pt;mso-width-percent:0;mso-height-percent:0;mso-width-percent:0;mso-height-percent:0" fillcolor="window">
             <v:imagedata r:id="rId25" o:title=""/>
           </v:shape>
         </w:pict>
@@ -36327,7 +36725,7 @@
           <w:position w:val="-12"/>
         </w:rPr>
         <w:pict>
-          <v:shape id="_x0000_i1025" type="#_x0000_t75" alt="" style="width:19.3pt;height:19.3pt;mso-width-percent:0;mso-height-percent:0;mso-width-percent:0;mso-height-percent:0" fillcolor="window">
+          <v:shape id="_x0000_i1025" type="#_x0000_t75" alt="" style="width:19.45pt;height:19.45pt;mso-width-percent:0;mso-height-percent:0;mso-width-percent:0;mso-height-percent:0" fillcolor="window">
             <v:imagedata r:id="rId26" o:title=""/>
           </v:shape>
         </w:pict>
@@ -36357,33 +36755,33 @@
     <w:p/>
     <w:p>
       <w:r>
+        <w:t xml:space="preserve">The gain matrix (and the averaging kernel matrix) are now calculated by the subroutine </w:t>
+      </w:r>
+      <w:proofErr w:type="spellStart"/>
+      <w:r>
+        <w:rPr>
+          <w:rFonts w:ascii="Courier New" w:hAnsi="Courier New" w:cs="Courier New"/>
+        </w:rPr>
+        <w:t>calc_gain_</w:t>
+      </w:r>
+      <w:proofErr w:type="gramStart"/>
+      <w:r>
+        <w:rPr>
+          <w:rFonts w:ascii="Courier New" w:hAnsi="Courier New" w:cs="Courier New"/>
+        </w:rPr>
+        <w:t>matrix.f</w:t>
+      </w:r>
+      <w:proofErr w:type="spellEnd"/>
+      <w:proofErr w:type="gramEnd"/>
+      <w:r>
+        <w:t xml:space="preserve">, and the calculation of Eq. 8.4 done by </w:t>
+      </w:r>
+      <w:proofErr w:type="spellStart"/>
+      <w:r>
+        <w:rPr>
+          <w:rFonts w:ascii="Courier New" w:hAnsi="Courier New" w:cs="Courier New"/>
+        </w:rPr>
         <w:lastRenderedPageBreak/>
-        <w:t xml:space="preserve">The gain matrix (and the averaging kernel matrix) are now calculated by the subroutine </w:t>
-      </w:r>
-      <w:proofErr w:type="spellStart"/>
-      <w:r>
-        <w:rPr>
-          <w:rFonts w:ascii="Courier New" w:hAnsi="Courier New" w:cs="Courier New"/>
-        </w:rPr>
-        <w:t>calc_gain_</w:t>
-      </w:r>
-      <w:proofErr w:type="gramStart"/>
-      <w:r>
-        <w:rPr>
-          <w:rFonts w:ascii="Courier New" w:hAnsi="Courier New" w:cs="Courier New"/>
-        </w:rPr>
-        <w:t>matrix.f</w:t>
-      </w:r>
-      <w:proofErr w:type="spellEnd"/>
-      <w:proofErr w:type="gramEnd"/>
-      <w:r>
-        <w:t xml:space="preserve">, and the calculation of Eq. 8.4 done by </w:t>
-      </w:r>
-      <w:proofErr w:type="spellStart"/>
-      <w:r>
-        <w:rPr>
-          <w:rFonts w:ascii="Courier New" w:hAnsi="Courier New" w:cs="Courier New"/>
-        </w:rPr>
         <w:t>calcnextxn.f</w:t>
       </w:r>
       <w:proofErr w:type="spellEnd"/>
@@ -36907,48 +37305,42 @@
         <w:rPr>
           <w:rFonts w:ascii="Times New Roman" w:hAnsi="Times New Roman"/>
         </w:rPr>
-        <w:t xml:space="preserve"> (the number of </w:t>
-      </w:r>
-      <w:r>
-        <w:rPr>
-          <w:rFonts w:ascii="Times New Roman" w:hAnsi="Times New Roman"/>
+        <w:t xml:space="preserve"> (the number of variables associated with each parameterisation in the state vector) individually in the following files: </w:t>
+      </w:r>
+      <w:proofErr w:type="spellStart"/>
+      <w:r>
+        <w:rPr>
+          <w:rFonts w:ascii="Courier New" w:hAnsi="Courier New"/>
+        </w:rPr>
+        <w:t>check_iteration.f</w:t>
+      </w:r>
+      <w:proofErr w:type="spellEnd"/>
+      <w:r>
+        <w:rPr>
+          <w:rFonts w:ascii="Courier New" w:hAnsi="Courier New"/>
+        </w:rPr>
+        <w:t xml:space="preserve">, </w:t>
+      </w:r>
+      <w:proofErr w:type="spellStart"/>
+      <w:r>
+        <w:rPr>
+          <w:rFonts w:ascii="Courier New" w:hAnsi="Courier New"/>
+        </w:rPr>
+        <w:t>coreret.f</w:t>
+      </w:r>
+      <w:proofErr w:type="spellEnd"/>
+      <w:r>
+        <w:rPr>
+          <w:rFonts w:ascii="Courier New" w:hAnsi="Courier New"/>
+        </w:rPr>
+        <w:t xml:space="preserve">, </w:t>
+      </w:r>
+      <w:proofErr w:type="spellStart"/>
+      <w:r>
+        <w:rPr>
+          <w:rFonts w:ascii="Courier New" w:hAnsi="Courier New"/>
         </w:rPr>
         <w:lastRenderedPageBreak/>
-        <w:t xml:space="preserve">variables associated with each parameterisation in the state vector) individually in the following files: </w:t>
-      </w:r>
-      <w:proofErr w:type="spellStart"/>
-      <w:r>
-        <w:rPr>
-          <w:rFonts w:ascii="Courier New" w:hAnsi="Courier New"/>
-        </w:rPr>
-        <w:t>check_iteration.f</w:t>
-      </w:r>
-      <w:proofErr w:type="spellEnd"/>
-      <w:r>
-        <w:rPr>
-          <w:rFonts w:ascii="Courier New" w:hAnsi="Courier New"/>
-        </w:rPr>
-        <w:t xml:space="preserve">, </w:t>
-      </w:r>
-      <w:proofErr w:type="spellStart"/>
-      <w:r>
-        <w:rPr>
-          <w:rFonts w:ascii="Courier New" w:hAnsi="Courier New"/>
-        </w:rPr>
-        <w:t>coreret.f</w:t>
-      </w:r>
-      <w:proofErr w:type="spellEnd"/>
-      <w:r>
-        <w:rPr>
-          <w:rFonts w:ascii="Courier New" w:hAnsi="Courier New"/>
-        </w:rPr>
-        <w:t xml:space="preserve">, </w:t>
-      </w:r>
-      <w:proofErr w:type="spellStart"/>
-      <w:r>
-        <w:rPr>
-          <w:rFonts w:ascii="Courier New" w:hAnsi="Courier New"/>
-        </w:rPr>
         <w:t>coreretdisc.f</w:t>
       </w:r>
       <w:proofErr w:type="spellEnd"/>
@@ -37825,15 +38217,7 @@
           <w:rFonts w:ascii="Times New Roman" w:hAnsi="Times New Roman"/>
           <w:szCs w:val="24"/>
         </w:rPr>
-        <w:t xml:space="preserve"> it is assumed that k-tables are compiled with square averaging bins of width FWHM, with bin centres spaced by DELV, starting at VMIN. Normally, </w:t>
-      </w:r>
-      <w:r>
-        <w:rPr>
-          <w:rFonts w:ascii="Times New Roman" w:hAnsi="Times New Roman"/>
-          <w:szCs w:val="24"/>
-        </w:rPr>
-        <w:lastRenderedPageBreak/>
-        <w:t xml:space="preserve">DELV=FWHM/2 to achieve Nyquist-sampling. If DELV &gt; 0, then </w:t>
+        <w:t xml:space="preserve"> it is assumed that k-tables are compiled with square averaging bins of width FWHM, with bin centres spaced by DELV, starting at VMIN. Normally, DELV=FWHM/2 to achieve Nyquist-sampling. If DELV &gt; 0, then </w:t>
       </w:r>
       <w:r>
         <w:rPr>
@@ -37854,7 +38238,15 @@
           <w:rFonts w:ascii="Times New Roman" w:hAnsi="Times New Roman"/>
           <w:szCs w:val="24"/>
         </w:rPr>
-        <w:t>works which wavelengths/wavenumbers in the table cover the range of interest defined in the &lt;</w:t>
+        <w:t xml:space="preserve">works which wavelengths/wavenumbers in the table cover the range of interest defined in </w:t>
+      </w:r>
+      <w:r>
+        <w:rPr>
+          <w:rFonts w:ascii="Times New Roman" w:hAnsi="Times New Roman"/>
+          <w:szCs w:val="24"/>
+        </w:rPr>
+        <w:lastRenderedPageBreak/>
+        <w:t>the &lt;</w:t>
       </w:r>
       <w:proofErr w:type="spellStart"/>
       <w:r>
@@ -38209,7 +38601,7 @@
 </file>
 
 <file path=word/endnotes.xml><?xml version="1.0" encoding="utf-8"?>
-<w:endnotes xmlns:wpc="http://schemas.microsoft.com/office/word/2010/wordprocessingCanvas" xmlns:cx="http://schemas.microsoft.com/office/drawing/2014/chartex" xmlns:cx1="http://schemas.microsoft.com/office/drawing/2015/9/8/chartex" xmlns:cx2="http://schemas.microsoft.com/office/drawing/2015/10/21/chartex" xmlns:cx3="http://schemas.microsoft.com/office/drawing/2016/5/9/chartex" xmlns:cx4="http://schemas.microsoft.com/office/drawing/2016/5/10/chartex" xmlns:cx5="http://schemas.microsoft.com/office/drawing/2016/5/11/chartex" xmlns:cx6="http://schemas.microsoft.com/office/drawing/2016/5/12/chartex" xmlns:cx7="http://schemas.microsoft.com/office/drawing/2016/5/13/chartex" xmlns:cx8="http://schemas.microsoft.com/office/drawing/2016/5/14/chartex" xmlns:mc="http://schemas.openxmlformats.org/markup-compatibility/2006" xmlns:aink="http://schemas.microsoft.com/office/drawing/2016/ink" xmlns:am3d="http://schemas.microsoft.com/office/drawing/2017/model3d" xmlns:o="urn:schemas-microsoft-com:office:office" xmlns:r="http://schemas.openxmlformats.org/officeDocument/2006/relationships" xmlns:m="http://schemas.openxmlformats.org/officeDocument/2006/math" xmlns:v="urn:schemas-microsoft-com:vml" xmlns:wp14="http://schemas.microsoft.com/office/word/2010/wordprocessingDrawing" xmlns:wp="http://schemas.openxmlformats.org/drawingml/2006/wordprocessingDrawing" xmlns:w10="urn:schemas-microsoft-com:office:word" xmlns:w="http://schemas.openxmlformats.org/wordprocessingml/2006/main" xmlns:w14="http://schemas.microsoft.com/office/word/2010/wordml" xmlns:w15="http://schemas.microsoft.com/office/word/2012/wordml" xmlns:w16cid="http://schemas.microsoft.com/office/word/2016/wordml/cid" xmlns:w16se="http://schemas.microsoft.com/office/word/2015/wordml/symex" xmlns:wpg="http://schemas.microsoft.com/office/word/2010/wordprocessingGroup" xmlns:wpi="http://schemas.microsoft.com/office/word/2010/wordprocessingInk" xmlns:wne="http://schemas.microsoft.com/office/word/2006/wordml" xmlns:wps="http://schemas.microsoft.com/office/word/2010/wordprocessingShape" mc:Ignorable="w14 w15 w16se w16cid wp14">
+<w:endnotes xmlns:wpc="http://schemas.microsoft.com/office/word/2010/wordprocessingCanvas" xmlns:cx="http://schemas.microsoft.com/office/drawing/2014/chartex" xmlns:cx1="http://schemas.microsoft.com/office/drawing/2015/9/8/chartex" xmlns:cx2="http://schemas.microsoft.com/office/drawing/2015/10/21/chartex" xmlns:cx3="http://schemas.microsoft.com/office/drawing/2016/5/9/chartex" xmlns:cx4="http://schemas.microsoft.com/office/drawing/2016/5/10/chartex" xmlns:cx5="http://schemas.microsoft.com/office/drawing/2016/5/11/chartex" xmlns:cx6="http://schemas.microsoft.com/office/drawing/2016/5/12/chartex" xmlns:cx7="http://schemas.microsoft.com/office/drawing/2016/5/13/chartex" xmlns:cx8="http://schemas.microsoft.com/office/drawing/2016/5/14/chartex" xmlns:mc="http://schemas.openxmlformats.org/markup-compatibility/2006" xmlns:aink="http://schemas.microsoft.com/office/drawing/2016/ink" xmlns:am3d="http://schemas.microsoft.com/office/drawing/2017/model3d" xmlns:o="urn:schemas-microsoft-com:office:office" xmlns:r="http://schemas.openxmlformats.org/officeDocument/2006/relationships" xmlns:m="http://schemas.openxmlformats.org/officeDocument/2006/math" xmlns:v="urn:schemas-microsoft-com:vml" xmlns:wp14="http://schemas.microsoft.com/office/word/2010/wordprocessingDrawing" xmlns:wp="http://schemas.openxmlformats.org/drawingml/2006/wordprocessingDrawing" xmlns:w10="urn:schemas-microsoft-com:office:word" xmlns:w="http://schemas.openxmlformats.org/wordprocessingml/2006/main" xmlns:w14="http://schemas.microsoft.com/office/word/2010/wordml" xmlns:w15="http://schemas.microsoft.com/office/word/2012/wordml" xmlns:w16cex="http://schemas.microsoft.com/office/word/2018/wordml/cex" xmlns:w16cid="http://schemas.microsoft.com/office/word/2016/wordml/cid" xmlns:w16="http://schemas.microsoft.com/office/word/2018/wordml" xmlns:w16se="http://schemas.microsoft.com/office/word/2015/wordml/symex" xmlns:wpg="http://schemas.microsoft.com/office/word/2010/wordprocessingGroup" xmlns:wpi="http://schemas.microsoft.com/office/word/2010/wordprocessingInk" xmlns:wne="http://schemas.microsoft.com/office/word/2006/wordml" xmlns:wps="http://schemas.microsoft.com/office/word/2010/wordprocessingShape" mc:Ignorable="w14 w15 w16se w16cid w16 w16cex wp14">
   <w:endnote w:type="separator" w:id="-1">
     <w:p>
       <w:r>
@@ -38231,7 +38623,7 @@
 </file>
 
 <file path=word/footer1.xml><?xml version="1.0" encoding="utf-8"?>
-<w:ftr xmlns:wpc="http://schemas.microsoft.com/office/word/2010/wordprocessingCanvas" xmlns:cx="http://schemas.microsoft.com/office/drawing/2014/chartex" xmlns:cx1="http://schemas.microsoft.com/office/drawing/2015/9/8/chartex" xmlns:cx2="http://schemas.microsoft.com/office/drawing/2015/10/21/chartex" xmlns:cx3="http://schemas.microsoft.com/office/drawing/2016/5/9/chartex" xmlns:cx4="http://schemas.microsoft.com/office/drawing/2016/5/10/chartex" xmlns:cx5="http://schemas.microsoft.com/office/drawing/2016/5/11/chartex" xmlns:cx6="http://schemas.microsoft.com/office/drawing/2016/5/12/chartex" xmlns:cx7="http://schemas.microsoft.com/office/drawing/2016/5/13/chartex" xmlns:cx8="http://schemas.microsoft.com/office/drawing/2016/5/14/chartex" xmlns:mc="http://schemas.openxmlformats.org/markup-compatibility/2006" xmlns:aink="http://schemas.microsoft.com/office/drawing/2016/ink" xmlns:am3d="http://schemas.microsoft.com/office/drawing/2017/model3d" xmlns:o="urn:schemas-microsoft-com:office:office" xmlns:r="http://schemas.openxmlformats.org/officeDocument/2006/relationships" xmlns:m="http://schemas.openxmlformats.org/officeDocument/2006/math" xmlns:v="urn:schemas-microsoft-com:vml" xmlns:wp14="http://schemas.microsoft.com/office/word/2010/wordprocessingDrawing" xmlns:wp="http://schemas.openxmlformats.org/drawingml/2006/wordprocessingDrawing" xmlns:w10="urn:schemas-microsoft-com:office:word" xmlns:w="http://schemas.openxmlformats.org/wordprocessingml/2006/main" xmlns:w14="http://schemas.microsoft.com/office/word/2010/wordml" xmlns:w15="http://schemas.microsoft.com/office/word/2012/wordml" xmlns:w16cid="http://schemas.microsoft.com/office/word/2016/wordml/cid" xmlns:w16se="http://schemas.microsoft.com/office/word/2015/wordml/symex" xmlns:wpg="http://schemas.microsoft.com/office/word/2010/wordprocessingGroup" xmlns:wpi="http://schemas.microsoft.com/office/word/2010/wordprocessingInk" xmlns:wne="http://schemas.microsoft.com/office/word/2006/wordml" xmlns:wps="http://schemas.microsoft.com/office/word/2010/wordprocessingShape" mc:Ignorable="w14 w15 w16se w16cid wp14">
+<w:ftr xmlns:wpc="http://schemas.microsoft.com/office/word/2010/wordprocessingCanvas" xmlns:cx="http://schemas.microsoft.com/office/drawing/2014/chartex" xmlns:cx1="http://schemas.microsoft.com/office/drawing/2015/9/8/chartex" xmlns:cx2="http://schemas.microsoft.com/office/drawing/2015/10/21/chartex" xmlns:cx3="http://schemas.microsoft.com/office/drawing/2016/5/9/chartex" xmlns:cx4="http://schemas.microsoft.com/office/drawing/2016/5/10/chartex" xmlns:cx5="http://schemas.microsoft.com/office/drawing/2016/5/11/chartex" xmlns:cx6="http://schemas.microsoft.com/office/drawing/2016/5/12/chartex" xmlns:cx7="http://schemas.microsoft.com/office/drawing/2016/5/13/chartex" xmlns:cx8="http://schemas.microsoft.com/office/drawing/2016/5/14/chartex" xmlns:mc="http://schemas.openxmlformats.org/markup-compatibility/2006" xmlns:aink="http://schemas.microsoft.com/office/drawing/2016/ink" xmlns:am3d="http://schemas.microsoft.com/office/drawing/2017/model3d" xmlns:o="urn:schemas-microsoft-com:office:office" xmlns:r="http://schemas.openxmlformats.org/officeDocument/2006/relationships" xmlns:m="http://schemas.openxmlformats.org/officeDocument/2006/math" xmlns:v="urn:schemas-microsoft-com:vml" xmlns:wp14="http://schemas.microsoft.com/office/word/2010/wordprocessingDrawing" xmlns:wp="http://schemas.openxmlformats.org/drawingml/2006/wordprocessingDrawing" xmlns:w10="urn:schemas-microsoft-com:office:word" xmlns:w="http://schemas.openxmlformats.org/wordprocessingml/2006/main" xmlns:w14="http://schemas.microsoft.com/office/word/2010/wordml" xmlns:w15="http://schemas.microsoft.com/office/word/2012/wordml" xmlns:w16cex="http://schemas.microsoft.com/office/word/2018/wordml/cex" xmlns:w16cid="http://schemas.microsoft.com/office/word/2016/wordml/cid" xmlns:w16="http://schemas.microsoft.com/office/word/2018/wordml" xmlns:w16se="http://schemas.microsoft.com/office/word/2015/wordml/symex" xmlns:wpg="http://schemas.microsoft.com/office/word/2010/wordprocessingGroup" xmlns:wpi="http://schemas.microsoft.com/office/word/2010/wordprocessingInk" xmlns:wne="http://schemas.microsoft.com/office/word/2006/wordml" xmlns:wps="http://schemas.microsoft.com/office/word/2010/wordprocessingShape" mc:Ignorable="w14 w15 w16se w16cid w16 w16cex wp14">
   <w:p>
     <w:pPr>
       <w:pStyle w:val="Footer"/>
@@ -38263,7 +38655,7 @@
 </file>
 
 <file path=word/footnotes.xml><?xml version="1.0" encoding="utf-8"?>
-<w:footnotes xmlns:wpc="http://schemas.microsoft.com/office/word/2010/wordprocessingCanvas" xmlns:cx="http://schemas.microsoft.com/office/drawing/2014/chartex" xmlns:cx1="http://schemas.microsoft.com/office/drawing/2015/9/8/chartex" xmlns:cx2="http://schemas.microsoft.com/office/drawing/2015/10/21/chartex" xmlns:cx3="http://schemas.microsoft.com/office/drawing/2016/5/9/chartex" xmlns:cx4="http://schemas.microsoft.com/office/drawing/2016/5/10/chartex" xmlns:cx5="http://schemas.microsoft.com/office/drawing/2016/5/11/chartex" xmlns:cx6="http://schemas.microsoft.com/office/drawing/2016/5/12/chartex" xmlns:cx7="http://schemas.microsoft.com/office/drawing/2016/5/13/chartex" xmlns:cx8="http://schemas.microsoft.com/office/drawing/2016/5/14/chartex" xmlns:mc="http://schemas.openxmlformats.org/markup-compatibility/2006" xmlns:aink="http://schemas.microsoft.com/office/drawing/2016/ink" xmlns:am3d="http://schemas.microsoft.com/office/drawing/2017/model3d" xmlns:o="urn:schemas-microsoft-com:office:office" xmlns:r="http://schemas.openxmlformats.org/officeDocument/2006/relationships" xmlns:m="http://schemas.openxmlformats.org/officeDocument/2006/math" xmlns:v="urn:schemas-microsoft-com:vml" xmlns:wp14="http://schemas.microsoft.com/office/word/2010/wordprocessingDrawing" xmlns:wp="http://schemas.openxmlformats.org/drawingml/2006/wordprocessingDrawing" xmlns:w10="urn:schemas-microsoft-com:office:word" xmlns:w="http://schemas.openxmlformats.org/wordprocessingml/2006/main" xmlns:w14="http://schemas.microsoft.com/office/word/2010/wordml" xmlns:w15="http://schemas.microsoft.com/office/word/2012/wordml" xmlns:w16cid="http://schemas.microsoft.com/office/word/2016/wordml/cid" xmlns:w16se="http://schemas.microsoft.com/office/word/2015/wordml/symex" xmlns:wpg="http://schemas.microsoft.com/office/word/2010/wordprocessingGroup" xmlns:wpi="http://schemas.microsoft.com/office/word/2010/wordprocessingInk" xmlns:wne="http://schemas.microsoft.com/office/word/2006/wordml" xmlns:wps="http://schemas.microsoft.com/office/word/2010/wordprocessingShape" mc:Ignorable="w14 w15 w16se w16cid wp14">
+<w:footnotes xmlns:wpc="http://schemas.microsoft.com/office/word/2010/wordprocessingCanvas" xmlns:cx="http://schemas.microsoft.com/office/drawing/2014/chartex" xmlns:cx1="http://schemas.microsoft.com/office/drawing/2015/9/8/chartex" xmlns:cx2="http://schemas.microsoft.com/office/drawing/2015/10/21/chartex" xmlns:cx3="http://schemas.microsoft.com/office/drawing/2016/5/9/chartex" xmlns:cx4="http://schemas.microsoft.com/office/drawing/2016/5/10/chartex" xmlns:cx5="http://schemas.microsoft.com/office/drawing/2016/5/11/chartex" xmlns:cx6="http://schemas.microsoft.com/office/drawing/2016/5/12/chartex" xmlns:cx7="http://schemas.microsoft.com/office/drawing/2016/5/13/chartex" xmlns:cx8="http://schemas.microsoft.com/office/drawing/2016/5/14/chartex" xmlns:mc="http://schemas.openxmlformats.org/markup-compatibility/2006" xmlns:aink="http://schemas.microsoft.com/office/drawing/2016/ink" xmlns:am3d="http://schemas.microsoft.com/office/drawing/2017/model3d" xmlns:o="urn:schemas-microsoft-com:office:office" xmlns:r="http://schemas.openxmlformats.org/officeDocument/2006/relationships" xmlns:m="http://schemas.openxmlformats.org/officeDocument/2006/math" xmlns:v="urn:schemas-microsoft-com:vml" xmlns:wp14="http://schemas.microsoft.com/office/word/2010/wordprocessingDrawing" xmlns:wp="http://schemas.openxmlformats.org/drawingml/2006/wordprocessingDrawing" xmlns:w10="urn:schemas-microsoft-com:office:word" xmlns:w="http://schemas.openxmlformats.org/wordprocessingml/2006/main" xmlns:w14="http://schemas.microsoft.com/office/word/2010/wordml" xmlns:w15="http://schemas.microsoft.com/office/word/2012/wordml" xmlns:w16cex="http://schemas.microsoft.com/office/word/2018/wordml/cex" xmlns:w16cid="http://schemas.microsoft.com/office/word/2016/wordml/cid" xmlns:w16="http://schemas.microsoft.com/office/word/2018/wordml" xmlns:w16se="http://schemas.microsoft.com/office/word/2015/wordml/symex" xmlns:wpg="http://schemas.microsoft.com/office/word/2010/wordprocessingGroup" xmlns:wpi="http://schemas.microsoft.com/office/word/2010/wordprocessingInk" xmlns:wne="http://schemas.microsoft.com/office/word/2006/wordml" xmlns:wps="http://schemas.microsoft.com/office/word/2010/wordprocessingShape" mc:Ignorable="w14 w15 w16se w16cid w16 w16cex wp14">
   <w:footnote w:type="separator" w:id="-1">
     <w:p>
       <w:r>
@@ -38285,7 +38677,7 @@
 </file>
 
 <file path=word/header1.xml><?xml version="1.0" encoding="utf-8"?>
-<w:hdr xmlns:wpc="http://schemas.microsoft.com/office/word/2010/wordprocessingCanvas" xmlns:cx="http://schemas.microsoft.com/office/drawing/2014/chartex" xmlns:cx1="http://schemas.microsoft.com/office/drawing/2015/9/8/chartex" xmlns:cx2="http://schemas.microsoft.com/office/drawing/2015/10/21/chartex" xmlns:cx3="http://schemas.microsoft.com/office/drawing/2016/5/9/chartex" xmlns:cx4="http://schemas.microsoft.com/office/drawing/2016/5/10/chartex" xmlns:cx5="http://schemas.microsoft.com/office/drawing/2016/5/11/chartex" xmlns:cx6="http://schemas.microsoft.com/office/drawing/2016/5/12/chartex" xmlns:cx7="http://schemas.microsoft.com/office/drawing/2016/5/13/chartex" xmlns:cx8="http://schemas.microsoft.com/office/drawing/2016/5/14/chartex" xmlns:mc="http://schemas.openxmlformats.org/markup-compatibility/2006" xmlns:aink="http://schemas.microsoft.com/office/drawing/2016/ink" xmlns:am3d="http://schemas.microsoft.com/office/drawing/2017/model3d" xmlns:o="urn:schemas-microsoft-com:office:office" xmlns:r="http://schemas.openxmlformats.org/officeDocument/2006/relationships" xmlns:m="http://schemas.openxmlformats.org/officeDocument/2006/math" xmlns:v="urn:schemas-microsoft-com:vml" xmlns:wp14="http://schemas.microsoft.com/office/word/2010/wordprocessingDrawing" xmlns:wp="http://schemas.openxmlformats.org/drawingml/2006/wordprocessingDrawing" xmlns:w10="urn:schemas-microsoft-com:office:word" xmlns:w="http://schemas.openxmlformats.org/wordprocessingml/2006/main" xmlns:w14="http://schemas.microsoft.com/office/word/2010/wordml" xmlns:w15="http://schemas.microsoft.com/office/word/2012/wordml" xmlns:w16cid="http://schemas.microsoft.com/office/word/2016/wordml/cid" xmlns:w16se="http://schemas.microsoft.com/office/word/2015/wordml/symex" xmlns:wpg="http://schemas.microsoft.com/office/word/2010/wordprocessingGroup" xmlns:wpi="http://schemas.microsoft.com/office/word/2010/wordprocessingInk" xmlns:wne="http://schemas.microsoft.com/office/word/2006/wordml" xmlns:wps="http://schemas.microsoft.com/office/word/2010/wordprocessingShape" mc:Ignorable="w14 w15 w16se w16cid wp14">
+<w:hdr xmlns:wpc="http://schemas.microsoft.com/office/word/2010/wordprocessingCanvas" xmlns:cx="http://schemas.microsoft.com/office/drawing/2014/chartex" xmlns:cx1="http://schemas.microsoft.com/office/drawing/2015/9/8/chartex" xmlns:cx2="http://schemas.microsoft.com/office/drawing/2015/10/21/chartex" xmlns:cx3="http://schemas.microsoft.com/office/drawing/2016/5/9/chartex" xmlns:cx4="http://schemas.microsoft.com/office/drawing/2016/5/10/chartex" xmlns:cx5="http://schemas.microsoft.com/office/drawing/2016/5/11/chartex" xmlns:cx6="http://schemas.microsoft.com/office/drawing/2016/5/12/chartex" xmlns:cx7="http://schemas.microsoft.com/office/drawing/2016/5/13/chartex" xmlns:cx8="http://schemas.microsoft.com/office/drawing/2016/5/14/chartex" xmlns:mc="http://schemas.openxmlformats.org/markup-compatibility/2006" xmlns:aink="http://schemas.microsoft.com/office/drawing/2016/ink" xmlns:am3d="http://schemas.microsoft.com/office/drawing/2017/model3d" xmlns:o="urn:schemas-microsoft-com:office:office" xmlns:r="http://schemas.openxmlformats.org/officeDocument/2006/relationships" xmlns:m="http://schemas.openxmlformats.org/officeDocument/2006/math" xmlns:v="urn:schemas-microsoft-com:vml" xmlns:wp14="http://schemas.microsoft.com/office/word/2010/wordprocessingDrawing" xmlns:wp="http://schemas.openxmlformats.org/drawingml/2006/wordprocessingDrawing" xmlns:w10="urn:schemas-microsoft-com:office:word" xmlns:w="http://schemas.openxmlformats.org/wordprocessingml/2006/main" xmlns:w14="http://schemas.microsoft.com/office/word/2010/wordml" xmlns:w15="http://schemas.microsoft.com/office/word/2012/wordml" xmlns:w16cex="http://schemas.microsoft.com/office/word/2018/wordml/cex" xmlns:w16cid="http://schemas.microsoft.com/office/word/2016/wordml/cid" xmlns:w16="http://schemas.microsoft.com/office/word/2018/wordml" xmlns:w16se="http://schemas.microsoft.com/office/word/2015/wordml/symex" xmlns:wpg="http://schemas.microsoft.com/office/word/2010/wordprocessingGroup" xmlns:wpi="http://schemas.microsoft.com/office/word/2010/wordprocessingInk" xmlns:wne="http://schemas.microsoft.com/office/word/2006/wordml" xmlns:wps="http://schemas.microsoft.com/office/word/2010/wordprocessingShape" mc:Ignorable="w14 w15 w16se w16cid w16 w16cex wp14">
   <w:p>
     <w:pPr>
       <w:pStyle w:val="Header"/>
@@ -38324,7 +38716,7 @@
 </file>
 
 <file path=word/header2.xml><?xml version="1.0" encoding="utf-8"?>
-<w:hdr xmlns:wpc="http://schemas.microsoft.com/office/word/2010/wordprocessingCanvas" xmlns:cx="http://schemas.microsoft.com/office/drawing/2014/chartex" xmlns:cx1="http://schemas.microsoft.com/office/drawing/2015/9/8/chartex" xmlns:cx2="http://schemas.microsoft.com/office/drawing/2015/10/21/chartex" xmlns:cx3="http://schemas.microsoft.com/office/drawing/2016/5/9/chartex" xmlns:cx4="http://schemas.microsoft.com/office/drawing/2016/5/10/chartex" xmlns:cx5="http://schemas.microsoft.com/office/drawing/2016/5/11/chartex" xmlns:cx6="http://schemas.microsoft.com/office/drawing/2016/5/12/chartex" xmlns:cx7="http://schemas.microsoft.com/office/drawing/2016/5/13/chartex" xmlns:cx8="http://schemas.microsoft.com/office/drawing/2016/5/14/chartex" xmlns:mc="http://schemas.openxmlformats.org/markup-compatibility/2006" xmlns:aink="http://schemas.microsoft.com/office/drawing/2016/ink" xmlns:am3d="http://schemas.microsoft.com/office/drawing/2017/model3d" xmlns:o="urn:schemas-microsoft-com:office:office" xmlns:r="http://schemas.openxmlformats.org/officeDocument/2006/relationships" xmlns:m="http://schemas.openxmlformats.org/officeDocument/2006/math" xmlns:v="urn:schemas-microsoft-com:vml" xmlns:wp14="http://schemas.microsoft.com/office/word/2010/wordprocessingDrawing" xmlns:wp="http://schemas.openxmlformats.org/drawingml/2006/wordprocessingDrawing" xmlns:w10="urn:schemas-microsoft-com:office:word" xmlns:w="http://schemas.openxmlformats.org/wordprocessingml/2006/main" xmlns:w14="http://schemas.microsoft.com/office/word/2010/wordml" xmlns:w15="http://schemas.microsoft.com/office/word/2012/wordml" xmlns:w16cid="http://schemas.microsoft.com/office/word/2016/wordml/cid" xmlns:w16se="http://schemas.microsoft.com/office/word/2015/wordml/symex" xmlns:wpg="http://schemas.microsoft.com/office/word/2010/wordprocessingGroup" xmlns:wpi="http://schemas.microsoft.com/office/word/2010/wordprocessingInk" xmlns:wne="http://schemas.microsoft.com/office/word/2006/wordml" xmlns:wps="http://schemas.microsoft.com/office/word/2010/wordprocessingShape" mc:Ignorable="w14 w15 w16se w16cid wp14">
+<w:hdr xmlns:wpc="http://schemas.microsoft.com/office/word/2010/wordprocessingCanvas" xmlns:cx="http://schemas.microsoft.com/office/drawing/2014/chartex" xmlns:cx1="http://schemas.microsoft.com/office/drawing/2015/9/8/chartex" xmlns:cx2="http://schemas.microsoft.com/office/drawing/2015/10/21/chartex" xmlns:cx3="http://schemas.microsoft.com/office/drawing/2016/5/9/chartex" xmlns:cx4="http://schemas.microsoft.com/office/drawing/2016/5/10/chartex" xmlns:cx5="http://schemas.microsoft.com/office/drawing/2016/5/11/chartex" xmlns:cx6="http://schemas.microsoft.com/office/drawing/2016/5/12/chartex" xmlns:cx7="http://schemas.microsoft.com/office/drawing/2016/5/13/chartex" xmlns:cx8="http://schemas.microsoft.com/office/drawing/2016/5/14/chartex" xmlns:mc="http://schemas.openxmlformats.org/markup-compatibility/2006" xmlns:aink="http://schemas.microsoft.com/office/drawing/2016/ink" xmlns:am3d="http://schemas.microsoft.com/office/drawing/2017/model3d" xmlns:o="urn:schemas-microsoft-com:office:office" xmlns:r="http://schemas.openxmlformats.org/officeDocument/2006/relationships" xmlns:m="http://schemas.openxmlformats.org/officeDocument/2006/math" xmlns:v="urn:schemas-microsoft-com:vml" xmlns:wp14="http://schemas.microsoft.com/office/word/2010/wordprocessingDrawing" xmlns:wp="http://schemas.openxmlformats.org/drawingml/2006/wordprocessingDrawing" xmlns:w10="urn:schemas-microsoft-com:office:word" xmlns:w="http://schemas.openxmlformats.org/wordprocessingml/2006/main" xmlns:w14="http://schemas.microsoft.com/office/word/2010/wordml" xmlns:w15="http://schemas.microsoft.com/office/word/2012/wordml" xmlns:w16cex="http://schemas.microsoft.com/office/word/2018/wordml/cex" xmlns:w16cid="http://schemas.microsoft.com/office/word/2016/wordml/cid" xmlns:w16="http://schemas.microsoft.com/office/word/2018/wordml" xmlns:w16se="http://schemas.microsoft.com/office/word/2015/wordml/symex" xmlns:wpg="http://schemas.microsoft.com/office/word/2010/wordprocessingGroup" xmlns:wpi="http://schemas.microsoft.com/office/word/2010/wordprocessingInk" xmlns:wne="http://schemas.microsoft.com/office/word/2006/wordml" xmlns:wps="http://schemas.microsoft.com/office/word/2010/wordprocessingShape" mc:Ignorable="w14 w15 w16se w16cid w16 w16cex wp14">
   <w:p>
     <w:pPr>
       <w:pStyle w:val="Header"/>
@@ -38364,7 +38756,7 @@
 </file>
 
 <file path=word/header3.xml><?xml version="1.0" encoding="utf-8"?>
-<w:hdr xmlns:wpc="http://schemas.microsoft.com/office/word/2010/wordprocessingCanvas" xmlns:cx="http://schemas.microsoft.com/office/drawing/2014/chartex" xmlns:cx1="http://schemas.microsoft.com/office/drawing/2015/9/8/chartex" xmlns:cx2="http://schemas.microsoft.com/office/drawing/2015/10/21/chartex" xmlns:cx3="http://schemas.microsoft.com/office/drawing/2016/5/9/chartex" xmlns:cx4="http://schemas.microsoft.com/office/drawing/2016/5/10/chartex" xmlns:cx5="http://schemas.microsoft.com/office/drawing/2016/5/11/chartex" xmlns:cx6="http://schemas.microsoft.com/office/drawing/2016/5/12/chartex" xmlns:cx7="http://schemas.microsoft.com/office/drawing/2016/5/13/chartex" xmlns:cx8="http://schemas.microsoft.com/office/drawing/2016/5/14/chartex" xmlns:mc="http://schemas.openxmlformats.org/markup-compatibility/2006" xmlns:aink="http://schemas.microsoft.com/office/drawing/2016/ink" xmlns:am3d="http://schemas.microsoft.com/office/drawing/2017/model3d" xmlns:o="urn:schemas-microsoft-com:office:office" xmlns:r="http://schemas.openxmlformats.org/officeDocument/2006/relationships" xmlns:m="http://schemas.openxmlformats.org/officeDocument/2006/math" xmlns:v="urn:schemas-microsoft-com:vml" xmlns:wp14="http://schemas.microsoft.com/office/word/2010/wordprocessingDrawing" xmlns:wp="http://schemas.openxmlformats.org/drawingml/2006/wordprocessingDrawing" xmlns:w10="urn:schemas-microsoft-com:office:word" xmlns:w="http://schemas.openxmlformats.org/wordprocessingml/2006/main" xmlns:w14="http://schemas.microsoft.com/office/word/2010/wordml" xmlns:w15="http://schemas.microsoft.com/office/word/2012/wordml" xmlns:w16cid="http://schemas.microsoft.com/office/word/2016/wordml/cid" xmlns:w16se="http://schemas.microsoft.com/office/word/2015/wordml/symex" xmlns:wpg="http://schemas.microsoft.com/office/word/2010/wordprocessingGroup" xmlns:wpi="http://schemas.microsoft.com/office/word/2010/wordprocessingInk" xmlns:wne="http://schemas.microsoft.com/office/word/2006/wordml" xmlns:wps="http://schemas.microsoft.com/office/word/2010/wordprocessingShape" mc:Ignorable="w14 w15 w16se w16cid wp14">
+<w:hdr xmlns:wpc="http://schemas.microsoft.com/office/word/2010/wordprocessingCanvas" xmlns:cx="http://schemas.microsoft.com/office/drawing/2014/chartex" xmlns:cx1="http://schemas.microsoft.com/office/drawing/2015/9/8/chartex" xmlns:cx2="http://schemas.microsoft.com/office/drawing/2015/10/21/chartex" xmlns:cx3="http://schemas.microsoft.com/office/drawing/2016/5/9/chartex" xmlns:cx4="http://schemas.microsoft.com/office/drawing/2016/5/10/chartex" xmlns:cx5="http://schemas.microsoft.com/office/drawing/2016/5/11/chartex" xmlns:cx6="http://schemas.microsoft.com/office/drawing/2016/5/12/chartex" xmlns:cx7="http://schemas.microsoft.com/office/drawing/2016/5/13/chartex" xmlns:cx8="http://schemas.microsoft.com/office/drawing/2016/5/14/chartex" xmlns:mc="http://schemas.openxmlformats.org/markup-compatibility/2006" xmlns:aink="http://schemas.microsoft.com/office/drawing/2016/ink" xmlns:am3d="http://schemas.microsoft.com/office/drawing/2017/model3d" xmlns:o="urn:schemas-microsoft-com:office:office" xmlns:r="http://schemas.openxmlformats.org/officeDocument/2006/relationships" xmlns:m="http://schemas.openxmlformats.org/officeDocument/2006/math" xmlns:v="urn:schemas-microsoft-com:vml" xmlns:wp14="http://schemas.microsoft.com/office/word/2010/wordprocessingDrawing" xmlns:wp="http://schemas.openxmlformats.org/drawingml/2006/wordprocessingDrawing" xmlns:w10="urn:schemas-microsoft-com:office:word" xmlns:w="http://schemas.openxmlformats.org/wordprocessingml/2006/main" xmlns:w14="http://schemas.microsoft.com/office/word/2010/wordml" xmlns:w15="http://schemas.microsoft.com/office/word/2012/wordml" xmlns:w16cex="http://schemas.microsoft.com/office/word/2018/wordml/cex" xmlns:w16cid="http://schemas.microsoft.com/office/word/2016/wordml/cid" xmlns:w16="http://schemas.microsoft.com/office/word/2018/wordml" xmlns:w16se="http://schemas.microsoft.com/office/word/2015/wordml/symex" xmlns:wpg="http://schemas.microsoft.com/office/word/2010/wordprocessingGroup" xmlns:wpi="http://schemas.microsoft.com/office/word/2010/wordprocessingInk" xmlns:wne="http://schemas.microsoft.com/office/word/2006/wordml" xmlns:wps="http://schemas.microsoft.com/office/word/2010/wordprocessingShape" mc:Ignorable="w14 w15 w16se w16cid w16 w16cex wp14">
   <w:p>
     <w:pPr>
       <w:pStyle w:val="Header"/>
@@ -38442,7 +38834,7 @@
 </file>
 
 <file path=word/numbering.xml><?xml version="1.0" encoding="utf-8"?>
-<w:numbering xmlns:wpc="http://schemas.microsoft.com/office/word/2010/wordprocessingCanvas" xmlns:cx="http://schemas.microsoft.com/office/drawing/2014/chartex" xmlns:cx1="http://schemas.microsoft.com/office/drawing/2015/9/8/chartex" xmlns:cx2="http://schemas.microsoft.com/office/drawing/2015/10/21/chartex" xmlns:cx3="http://schemas.microsoft.com/office/drawing/2016/5/9/chartex" xmlns:cx4="http://schemas.microsoft.com/office/drawing/2016/5/10/chartex" xmlns:cx5="http://schemas.microsoft.com/office/drawing/2016/5/11/chartex" xmlns:cx6="http://schemas.microsoft.com/office/drawing/2016/5/12/chartex" xmlns:cx7="http://schemas.microsoft.com/office/drawing/2016/5/13/chartex" xmlns:cx8="http://schemas.microsoft.com/office/drawing/2016/5/14/chartex" xmlns:mc="http://schemas.openxmlformats.org/markup-compatibility/2006" xmlns:aink="http://schemas.microsoft.com/office/drawing/2016/ink" xmlns:am3d="http://schemas.microsoft.com/office/drawing/2017/model3d" xmlns:o="urn:schemas-microsoft-com:office:office" xmlns:r="http://schemas.openxmlformats.org/officeDocument/2006/relationships" xmlns:m="http://schemas.openxmlformats.org/officeDocument/2006/math" xmlns:v="urn:schemas-microsoft-com:vml" xmlns:wp14="http://schemas.microsoft.com/office/word/2010/wordprocessingDrawing" xmlns:wp="http://schemas.openxmlformats.org/drawingml/2006/wordprocessingDrawing" xmlns:w10="urn:schemas-microsoft-com:office:word" xmlns:w="http://schemas.openxmlformats.org/wordprocessingml/2006/main" xmlns:w14="http://schemas.microsoft.com/office/word/2010/wordml" xmlns:w15="http://schemas.microsoft.com/office/word/2012/wordml" xmlns:w16cid="http://schemas.microsoft.com/office/word/2016/wordml/cid" xmlns:w16se="http://schemas.microsoft.com/office/word/2015/wordml/symex" xmlns:wpg="http://schemas.microsoft.com/office/word/2010/wordprocessingGroup" xmlns:wpi="http://schemas.microsoft.com/office/word/2010/wordprocessingInk" xmlns:wne="http://schemas.microsoft.com/office/word/2006/wordml" xmlns:wps="http://schemas.microsoft.com/office/word/2010/wordprocessingShape" mc:Ignorable="w14 w15 w16se w16cid wp14">
+<w:numbering xmlns:wpc="http://schemas.microsoft.com/office/word/2010/wordprocessingCanvas" xmlns:cx="http://schemas.microsoft.com/office/drawing/2014/chartex" xmlns:cx1="http://schemas.microsoft.com/office/drawing/2015/9/8/chartex" xmlns:cx2="http://schemas.microsoft.com/office/drawing/2015/10/21/chartex" xmlns:cx3="http://schemas.microsoft.com/office/drawing/2016/5/9/chartex" xmlns:cx4="http://schemas.microsoft.com/office/drawing/2016/5/10/chartex" xmlns:cx5="http://schemas.microsoft.com/office/drawing/2016/5/11/chartex" xmlns:cx6="http://schemas.microsoft.com/office/drawing/2016/5/12/chartex" xmlns:cx7="http://schemas.microsoft.com/office/drawing/2016/5/13/chartex" xmlns:cx8="http://schemas.microsoft.com/office/drawing/2016/5/14/chartex" xmlns:mc="http://schemas.openxmlformats.org/markup-compatibility/2006" xmlns:aink="http://schemas.microsoft.com/office/drawing/2016/ink" xmlns:am3d="http://schemas.microsoft.com/office/drawing/2017/model3d" xmlns:o="urn:schemas-microsoft-com:office:office" xmlns:r="http://schemas.openxmlformats.org/officeDocument/2006/relationships" xmlns:m="http://schemas.openxmlformats.org/officeDocument/2006/math" xmlns:v="urn:schemas-microsoft-com:vml" xmlns:wp14="http://schemas.microsoft.com/office/word/2010/wordprocessingDrawing" xmlns:wp="http://schemas.openxmlformats.org/drawingml/2006/wordprocessingDrawing" xmlns:w10="urn:schemas-microsoft-com:office:word" xmlns:w="http://schemas.openxmlformats.org/wordprocessingml/2006/main" xmlns:w14="http://schemas.microsoft.com/office/word/2010/wordml" xmlns:w15="http://schemas.microsoft.com/office/word/2012/wordml" xmlns:w16cex="http://schemas.microsoft.com/office/word/2018/wordml/cex" xmlns:w16cid="http://schemas.microsoft.com/office/word/2016/wordml/cid" xmlns:w16="http://schemas.microsoft.com/office/word/2018/wordml" xmlns:w16se="http://schemas.microsoft.com/office/word/2015/wordml/symex" xmlns:wpg="http://schemas.microsoft.com/office/word/2010/wordprocessingGroup" xmlns:wpi="http://schemas.microsoft.com/office/word/2010/wordprocessingInk" xmlns:wne="http://schemas.microsoft.com/office/word/2006/wordml" xmlns:wps="http://schemas.microsoft.com/office/word/2010/wordprocessingShape" mc:Ignorable="w14 w15 w16se w16cid w16 w16cex wp14">
   <w:abstractNum w:abstractNumId="0" w15:restartNumberingAfterBreak="0">
     <w:nsid w:val="FFFFFF7C"/>
     <w:multiLevelType w:val="singleLevel"/>
@@ -40379,7 +40771,7 @@
 </file>
 
 <file path=word/styles.xml><?xml version="1.0" encoding="utf-8"?>
-<w:styles xmlns:mc="http://schemas.openxmlformats.org/markup-compatibility/2006" xmlns:r="http://schemas.openxmlformats.org/officeDocument/2006/relationships" xmlns:w="http://schemas.openxmlformats.org/wordprocessingml/2006/main" xmlns:w14="http://schemas.microsoft.com/office/word/2010/wordml" xmlns:w15="http://schemas.microsoft.com/office/word/2012/wordml" xmlns:w16cid="http://schemas.microsoft.com/office/word/2016/wordml/cid" xmlns:w16se="http://schemas.microsoft.com/office/word/2015/wordml/symex" mc:Ignorable="w14 w15 w16se w16cid">
+<w:styles xmlns:mc="http://schemas.openxmlformats.org/markup-compatibility/2006" xmlns:r="http://schemas.openxmlformats.org/officeDocument/2006/relationships" xmlns:w="http://schemas.openxmlformats.org/wordprocessingml/2006/main" xmlns:w14="http://schemas.microsoft.com/office/word/2010/wordml" xmlns:w15="http://schemas.microsoft.com/office/word/2012/wordml" xmlns:w16cex="http://schemas.microsoft.com/office/word/2018/wordml/cex" xmlns:w16cid="http://schemas.microsoft.com/office/word/2016/wordml/cid" xmlns:w16="http://schemas.microsoft.com/office/word/2018/wordml" xmlns:w16se="http://schemas.microsoft.com/office/word/2015/wordml/symex" mc:Ignorable="w14 w15 w16se w16cid w16 w16cex">
   <w:docDefaults>
     <w:rPrDefault>
       <w:rPr>
@@ -42184,7 +42576,7 @@
 </file>
 
 <file path=customXml/itemProps1.xml><?xml version="1.0" encoding="utf-8"?>
-<ds:datastoreItem xmlns:ds="http://schemas.openxmlformats.org/officeDocument/2006/customXml" ds:itemID="{6F4B39BA-95A0-A741-8AAC-876EC426D6D7}">
+<ds:datastoreItem xmlns:ds="http://schemas.openxmlformats.org/officeDocument/2006/customXml" ds:itemID="{4A355A2C-5EA4-6441-9C9A-9F534BC7F044}">
   <ds:schemaRefs>
     <ds:schemaRef ds:uri="http://schemas.openxmlformats.org/officeDocument/2006/bibliography"/>
   </ds:schemaRefs>
@@ -42192,7 +42584,7 @@
 </file>
 
 <file path=customXml/itemProps2.xml><?xml version="1.0" encoding="utf-8"?>
-<ds:datastoreItem xmlns:ds="http://schemas.openxmlformats.org/officeDocument/2006/customXml" ds:itemID="{4A355A2C-5EA4-6441-9C9A-9F534BC7F044}">
+<ds:datastoreItem xmlns:ds="http://schemas.openxmlformats.org/officeDocument/2006/customXml" ds:itemID="{6F4B39BA-95A0-A741-8AAC-876EC426D6D7}">
   <ds:schemaRefs>
     <ds:schemaRef ds:uri="http://schemas.openxmlformats.org/officeDocument/2006/bibliography"/>
   </ds:schemaRefs>

</xml_diff>

<commit_message>
Updated ch4 parameterisation documentation.
</commit_message>
<xml_diff>
--- a/manuals/Nemesis_B2.docx
+++ b/manuals/Nemesis_B2.docx
@@ -11743,13 +11743,7 @@
         <w:rPr>
           <w:rFonts w:ascii="Times New Roman" w:hAnsi="Times New Roman"/>
         </w:rPr>
-        <w:t>&gt;.</w:t>
-      </w:r>
-      <w:r>
-        <w:rPr>
-          <w:rFonts w:ascii="Times New Roman" w:hAnsi="Times New Roman"/>
-        </w:rPr>
-        <w:t>fin</w:t>
+        <w:t>&gt;.fin</w:t>
       </w:r>
       <w:proofErr w:type="gramEnd"/>
       <w:r>
@@ -11836,7 +11830,13 @@
         <w:rPr>
           <w:rFonts w:ascii="Times New Roman" w:hAnsi="Times New Roman"/>
         </w:rPr>
-        <w:t xml:space="preserve"> only necessary for LBL calculations</w:t>
+        <w:t xml:space="preserve"> only necessary for LBL calculations </w:t>
+      </w:r>
+      <w:r>
+        <w:rPr>
+          <w:rFonts w:ascii="Times New Roman" w:hAnsi="Times New Roman"/>
+        </w:rPr>
+        <w:t>with</w:t>
       </w:r>
       <w:r>
         <w:rPr>
@@ -11848,18 +11848,6 @@
         <w:rPr>
           <w:rFonts w:ascii="Times New Roman" w:hAnsi="Times New Roman"/>
         </w:rPr>
-        <w:t>with</w:t>
-      </w:r>
-      <w:r>
-        <w:rPr>
-          <w:rFonts w:ascii="Times New Roman" w:hAnsi="Times New Roman"/>
-        </w:rPr>
-        <w:t xml:space="preserve"> </w:t>
-      </w:r>
-      <w:r>
-        <w:rPr>
-          <w:rFonts w:ascii="Times New Roman" w:hAnsi="Times New Roman"/>
-        </w:rPr>
         <w:t>&lt;</w:t>
       </w:r>
       <w:proofErr w:type="spellStart"/>
@@ -11896,13 +11884,7 @@
         <w:rPr>
           <w:rFonts w:ascii="Times New Roman" w:hAnsi="Times New Roman"/>
         </w:rPr>
-        <w:t xml:space="preserve"> = 5 option</w:t>
-      </w:r>
-      <w:r>
-        <w:rPr>
-          <w:rFonts w:ascii="Times New Roman" w:hAnsi="Times New Roman"/>
-        </w:rPr>
-        <w:t>.</w:t>
+        <w:t xml:space="preserve"> = 5 option.</w:t>
       </w:r>
     </w:p>
     <w:p>
@@ -16763,21 +16745,7 @@
         <w:rPr>
           <w:rFonts w:ascii="Times New Roman" w:hAnsi="Times New Roman"/>
         </w:rPr>
-        <w:t>, the next line of t</w:t>
-      </w:r>
-      <w:proofErr w:type="spellStart"/>
-      <w:r>
-        <w:rPr>
-          <w:rFonts w:ascii="Times New Roman" w:hAnsi="Times New Roman"/>
-        </w:rPr>
-        <w:t xml:space="preserve">he </w:t>
-      </w:r>
-      <w:proofErr w:type="spellEnd"/>
-      <w:r>
-        <w:rPr>
-          <w:rFonts w:ascii="Times New Roman" w:hAnsi="Times New Roman"/>
-        </w:rPr>
-        <w:t>.</w:t>
+        <w:t>, the next line of the .</w:t>
       </w:r>
       <w:proofErr w:type="spellStart"/>
       <w:r>
@@ -23548,6 +23516,217 @@
     </w:p>
     <w:p>
       <w:pPr>
+        <w:pStyle w:val="ListParagraph"/>
+        <w:numPr>
+          <w:ilvl w:val="0"/>
+          <w:numId w:val="18"/>
+        </w:numPr>
+        <w:tabs>
+          <w:tab w:val="left" w:pos="284"/>
+        </w:tabs>
+        <w:ind w:left="709"/>
+        <w:jc w:val="both"/>
+        <w:rPr>
+          <w:rFonts w:ascii="Times New Roman" w:hAnsi="Times New Roman"/>
+        </w:rPr>
+      </w:pPr>
+      <w:r>
+        <w:rPr>
+          <w:rFonts w:ascii="Times New Roman" w:hAnsi="Times New Roman"/>
+        </w:rPr>
+        <w:t>Cloud which has constant opacity/bar between two specified pressure levels (measured in bar). The next line of the .</w:t>
+      </w:r>
+      <w:proofErr w:type="spellStart"/>
+      <w:r>
+        <w:rPr>
+          <w:rFonts w:ascii="Times New Roman" w:hAnsi="Times New Roman"/>
+        </w:rPr>
+        <w:t>apr</w:t>
+      </w:r>
+      <w:proofErr w:type="spellEnd"/>
+      <w:r>
+        <w:rPr>
+          <w:rFonts w:ascii="Times New Roman" w:hAnsi="Times New Roman"/>
+        </w:rPr>
+        <w:t xml:space="preserve"> file then contains the two pressures (in bar) in the order high - low, followed by the a priori opacity/bar and error. </w:t>
+      </w:r>
+    </w:p>
+    <w:p>
+      <w:pPr>
+        <w:pStyle w:val="ListParagraph"/>
+        <w:tabs>
+          <w:tab w:val="left" w:pos="284"/>
+        </w:tabs>
+        <w:ind w:left="709"/>
+        <w:jc w:val="both"/>
+        <w:rPr>
+          <w:rFonts w:ascii="Times New Roman" w:hAnsi="Times New Roman"/>
+        </w:rPr>
+      </w:pPr>
+    </w:p>
+    <w:p>
+      <w:pPr>
+        <w:pStyle w:val="ListParagraph"/>
+        <w:numPr>
+          <w:ilvl w:val="0"/>
+          <w:numId w:val="18"/>
+        </w:numPr>
+        <w:tabs>
+          <w:tab w:val="left" w:pos="284"/>
+        </w:tabs>
+        <w:ind w:left="709"/>
+        <w:jc w:val="both"/>
+        <w:rPr>
+          <w:rFonts w:ascii="Times New Roman" w:hAnsi="Times New Roman"/>
+        </w:rPr>
+      </w:pPr>
+      <w:proofErr w:type="spellStart"/>
+      <w:r>
+        <w:rPr>
+          <w:rFonts w:ascii="Times New Roman" w:hAnsi="Times New Roman"/>
+        </w:rPr>
+        <w:t>Karkoschka</w:t>
+      </w:r>
+      <w:proofErr w:type="spellEnd"/>
+      <w:r>
+        <w:rPr>
+          <w:rFonts w:ascii="Times New Roman" w:hAnsi="Times New Roman"/>
+        </w:rPr>
+        <w:t xml:space="preserve"> and </w:t>
+      </w:r>
+      <w:proofErr w:type="spellStart"/>
+      <w:r>
+        <w:rPr>
+          <w:rFonts w:ascii="Times New Roman" w:hAnsi="Times New Roman"/>
+        </w:rPr>
+        <w:t>Tomasko</w:t>
+      </w:r>
+      <w:proofErr w:type="spellEnd"/>
+      <w:r>
+        <w:rPr>
+          <w:rFonts w:ascii="Times New Roman" w:hAnsi="Times New Roman"/>
+        </w:rPr>
+        <w:t xml:space="preserve"> (2011) Neptune methane profile. Scaling parameter of methane abundance profile at depth. </w:t>
+      </w:r>
+      <w:r>
+        <w:rPr>
+          <w:rFonts w:ascii="Times New Roman" w:hAnsi="Times New Roman"/>
+        </w:rPr>
+        <w:t xml:space="preserve">User enters required deep CH4 </w:t>
+      </w:r>
+      <w:r>
+        <w:rPr>
+          <w:rFonts w:ascii="Times New Roman" w:hAnsi="Times New Roman"/>
+        </w:rPr>
+        <w:t>slope (100*d_ch4_vmr/</w:t>
+      </w:r>
+      <w:proofErr w:type="spellStart"/>
+      <w:r>
+        <w:rPr>
+          <w:rFonts w:ascii="Times New Roman" w:hAnsi="Times New Roman"/>
+        </w:rPr>
+        <w:t>dpress</w:t>
+      </w:r>
+      <w:proofErr w:type="spellEnd"/>
+      <w:r>
+        <w:rPr>
+          <w:rFonts w:ascii="Times New Roman" w:hAnsi="Times New Roman"/>
+        </w:rPr>
+        <w:t>) and error.</w:t>
+      </w:r>
+      <w:r>
+        <w:rPr>
+          <w:rFonts w:ascii="Times New Roman" w:hAnsi="Times New Roman"/>
+        </w:rPr>
+        <w:t xml:space="preserve"> In the following line the user also specifies the required (and fixed) values of the </w:t>
+      </w:r>
+      <w:r>
+        <w:rPr>
+          <w:rFonts w:ascii="Times New Roman" w:hAnsi="Times New Roman"/>
+        </w:rPr>
+        <w:t xml:space="preserve">tropospheric methane VMT, the </w:t>
+      </w:r>
+      <w:r>
+        <w:rPr>
+          <w:rFonts w:ascii="Times New Roman" w:hAnsi="Times New Roman"/>
+        </w:rPr>
+        <w:t>stratospheric methane VMR</w:t>
+      </w:r>
+      <w:bookmarkStart w:id="0" w:name="_GoBack"/>
+      <w:bookmarkEnd w:id="0"/>
+      <w:r>
+        <w:rPr>
+          <w:rFonts w:ascii="Times New Roman" w:hAnsi="Times New Roman"/>
+        </w:rPr>
+        <w:t xml:space="preserve"> and intermediate relative humidity (RH: 0 - 1).</w:t>
+      </w:r>
+      <w:r>
+        <w:rPr>
+          <w:rFonts w:ascii="Times New Roman" w:hAnsi="Times New Roman"/>
+        </w:rPr>
+        <w:t xml:space="preserve"> </w:t>
+      </w:r>
+    </w:p>
+    <w:p>
+      <w:pPr>
+        <w:pStyle w:val="ListParagraph"/>
+        <w:rPr>
+          <w:rFonts w:ascii="Times New Roman" w:hAnsi="Times New Roman"/>
+        </w:rPr>
+      </w:pPr>
+    </w:p>
+    <w:p>
+      <w:pPr>
+        <w:pStyle w:val="ListParagraph"/>
+        <w:numPr>
+          <w:ilvl w:val="0"/>
+          <w:numId w:val="18"/>
+        </w:numPr>
+        <w:tabs>
+          <w:tab w:val="left" w:pos="284"/>
+        </w:tabs>
+        <w:ind w:left="709"/>
+        <w:jc w:val="both"/>
+        <w:rPr>
+          <w:rFonts w:ascii="Times New Roman" w:hAnsi="Times New Roman"/>
+        </w:rPr>
+      </w:pPr>
+      <w:r>
+        <w:rPr>
+          <w:rFonts w:ascii="Times New Roman" w:hAnsi="Times New Roman"/>
+        </w:rPr>
+        <w:t xml:space="preserve">Irwin et al. (2020) Neptune methane profile. User enters required deep CH4 </w:t>
+      </w:r>
+      <w:proofErr w:type="spellStart"/>
+      <w:r>
+        <w:rPr>
+          <w:rFonts w:ascii="Times New Roman" w:hAnsi="Times New Roman"/>
+        </w:rPr>
+        <w:t>vmr</w:t>
+      </w:r>
+      <w:proofErr w:type="spellEnd"/>
+      <w:r>
+        <w:rPr>
+          <w:rFonts w:ascii="Times New Roman" w:hAnsi="Times New Roman"/>
+        </w:rPr>
+        <w:t xml:space="preserve"> and error. In the following line the user also specifies the required (and </w:t>
+      </w:r>
+      <w:r>
+        <w:rPr>
+          <w:rFonts w:ascii="Times New Roman" w:hAnsi="Times New Roman"/>
+        </w:rPr>
+        <w:lastRenderedPageBreak/>
+        <w:t>fixed) values of the stratospheric methane VMR and intermediate relative humidity (RH: 0 - 1).</w:t>
+      </w:r>
+      <w:r>
+        <w:rPr>
+          <w:rFonts w:ascii="Times New Roman" w:hAnsi="Times New Roman"/>
+        </w:rPr>
+        <w:t xml:space="preserve"> </w:t>
+      </w:r>
+    </w:p>
+    <w:p>
+      <w:pPr>
         <w:tabs>
           <w:tab w:val="left" w:pos="284"/>
         </w:tabs>
@@ -23557,69 +23736,6 @@
           <w:rFonts w:ascii="Times New Roman" w:hAnsi="Times New Roman"/>
         </w:rPr>
       </w:pPr>
-      <w:r>
-        <w:rPr>
-          <w:rFonts w:ascii="Times New Roman" w:hAnsi="Times New Roman"/>
-        </w:rPr>
-        <w:t>37</w:t>
-      </w:r>
-      <w:r>
-        <w:rPr>
-          <w:rFonts w:ascii="Times New Roman" w:hAnsi="Times New Roman"/>
-        </w:rPr>
-        <w:tab/>
-        <w:t xml:space="preserve">Cloud which has constant opacity/bar between two specified pressure levels (measured in bar). </w:t>
-      </w:r>
-      <w:r>
-        <w:rPr>
-          <w:rFonts w:ascii="Times New Roman" w:hAnsi="Times New Roman"/>
-        </w:rPr>
-        <w:t>The next line of the .</w:t>
-      </w:r>
-      <w:proofErr w:type="spellStart"/>
-      <w:r>
-        <w:rPr>
-          <w:rFonts w:ascii="Times New Roman" w:hAnsi="Times New Roman"/>
-        </w:rPr>
-        <w:t>apr</w:t>
-      </w:r>
-      <w:proofErr w:type="spellEnd"/>
-      <w:r>
-        <w:rPr>
-          <w:rFonts w:ascii="Times New Roman" w:hAnsi="Times New Roman"/>
-        </w:rPr>
-        <w:t xml:space="preserve"> file then contains the </w:t>
-      </w:r>
-      <w:r>
-        <w:rPr>
-          <w:rFonts w:ascii="Times New Roman" w:hAnsi="Times New Roman"/>
-        </w:rPr>
-        <w:t xml:space="preserve">two pressures (in bar) in the order high - low, followed by the </w:t>
-      </w:r>
-      <w:r>
-        <w:rPr>
-          <w:rFonts w:ascii="Times New Roman" w:hAnsi="Times New Roman"/>
-        </w:rPr>
-        <w:t xml:space="preserve">a priori </w:t>
-      </w:r>
-      <w:r>
-        <w:rPr>
-          <w:rFonts w:ascii="Times New Roman" w:hAnsi="Times New Roman"/>
-        </w:rPr>
-        <w:t xml:space="preserve">opacity/bar and error. </w:t>
-      </w:r>
-    </w:p>
-    <w:p>
-      <w:pPr>
-        <w:tabs>
-          <w:tab w:val="left" w:pos="284"/>
-        </w:tabs>
-        <w:ind w:left="709" w:hanging="425"/>
-        <w:jc w:val="both"/>
-        <w:rPr>
-          <w:rFonts w:ascii="Times New Roman" w:hAnsi="Times New Roman"/>
-        </w:rPr>
-      </w:pPr>
     </w:p>
     <w:p>
       <w:pPr>
@@ -24383,7 +24499,14 @@
         <w:rPr>
           <w:rFonts w:ascii="Times New Roman" w:hAnsi="Times New Roman"/>
         </w:rPr>
-        <w:t xml:space="preserve"> ILBL=1 indicates a line-by-line calculation from scratch, while ILBL=2 indicates a line-by-line calculation using pre-tabulated monochromatic absorption look-up tables, calculated with the program </w:t>
+        <w:t xml:space="preserve"> ILBL=1 indicates a line-by-line calculation from scratch, while ILBL=2 </w:t>
+      </w:r>
+      <w:r>
+        <w:rPr>
+          <w:rFonts w:ascii="Times New Roman" w:hAnsi="Times New Roman"/>
+        </w:rPr>
+        <w:lastRenderedPageBreak/>
+        <w:t xml:space="preserve">indicates a line-by-line calculation using pre-tabulated monochromatic absorption look-up tables, calculated with the program </w:t>
       </w:r>
       <w:proofErr w:type="spellStart"/>
       <w:r>
@@ -24497,7 +24620,6 @@
         <w:rPr>
           <w:rFonts w:ascii="Times New Roman" w:hAnsi="Times New Roman"/>
         </w:rPr>
-        <w:lastRenderedPageBreak/>
         <w:t>PHILIMIT is the percentage convergence limit. If the percentage reduction of the cost function PHI between iterations is less than PHILIMIT then the retrieval is deemed to have converged, and the retrieval terminated early.</w:t>
       </w:r>
     </w:p>
@@ -25114,7 +25236,6 @@
         <w:rPr>
           <w:rFonts w:ascii="Times New Roman" w:hAnsi="Times New Roman"/>
         </w:rPr>
-        <w:lastRenderedPageBreak/>
         <w:t>This file contains the spectrum to be fitted together with FOV averaging details. It has a similar format to its .</w:t>
       </w:r>
       <w:proofErr w:type="spellStart"/>
@@ -25669,7 +25790,14 @@
         <w:rPr>
           <w:rFonts w:ascii="Times New Roman" w:hAnsi="Times New Roman"/>
         </w:rPr>
-        <w:t xml:space="preserve">, which reads in the filter function and then determines the wavenumbers/wavelengths in the k-tables for which the radiances need to be calculated in order to perform the channel integration. </w:t>
+        <w:t xml:space="preserve">, which reads in the filter function and then </w:t>
+      </w:r>
+      <w:r>
+        <w:rPr>
+          <w:rFonts w:ascii="Times New Roman" w:hAnsi="Times New Roman"/>
+        </w:rPr>
+        <w:lastRenderedPageBreak/>
+        <w:t xml:space="preserve">determines the wavenumbers/wavelengths in the k-tables for which the radiances need to be calculated in order to perform the channel integration. </w:t>
       </w:r>
     </w:p>
     <w:p>
@@ -25806,7 +25934,6 @@
         <w:rPr>
           <w:rFonts w:ascii="Times New Roman" w:hAnsi="Times New Roman"/>
         </w:rPr>
-        <w:lastRenderedPageBreak/>
         <w:t>NAV</w:t>
       </w:r>
       <w:r>
@@ -26124,7 +26251,14 @@
         <w:rPr>
           <w:rFonts w:ascii="Times New Roman" w:hAnsi="Times New Roman"/>
         </w:rPr>
-        <w:t>When reading in the viewing angles, a negative emission zenith angle (EMISS_ANG) indicates that the observed spectrum is actually a limb observation where the solar zenith angle (SOL_ANG) then contains the tangent altitude (km). The definition of these angles is explained in Fig. 1. N.B. Setting AZI_ANG=0 implies FORWARD scattering.</w:t>
+        <w:t xml:space="preserve">When reading in the viewing angles, a negative emission zenith angle (EMISS_ANG) indicates that the observed spectrum is actually a limb observation where the solar </w:t>
+      </w:r>
+      <w:r>
+        <w:rPr>
+          <w:rFonts w:ascii="Times New Roman" w:hAnsi="Times New Roman"/>
+        </w:rPr>
+        <w:lastRenderedPageBreak/>
+        <w:t>zenith angle (SOL_ANG) then contains the tangent altitude (km). The definition of these angles is explained in Fig. 1. N.B. Setting AZI_ANG=0 implies FORWARD scattering.</w:t>
       </w:r>
     </w:p>
     <w:p>
@@ -26271,7 +26405,6 @@
         <w:rPr>
           <w:rFonts w:ascii="Times New Roman" w:hAnsi="Times New Roman"/>
         </w:rPr>
-        <w:lastRenderedPageBreak/>
         <w:t xml:space="preserve">  0.477924949810444       0.292042683679684</w:t>
       </w:r>
     </w:p>
@@ -26926,6 +27059,7 @@
         <w:rPr>
           <w:rFonts w:ascii="Times New Roman" w:hAnsi="Times New Roman"/>
         </w:rPr>
+        <w:lastRenderedPageBreak/>
         <w:t>The first line contains the number of profile levels and the number of cloud particle types (which should match that defined in the .</w:t>
       </w:r>
       <w:proofErr w:type="spellStart"/>
@@ -27083,975 +27217,975 @@
         <w:rPr>
           <w:rFonts w:ascii="Times New Roman" w:hAnsi="Times New Roman"/>
         </w:rPr>
+        <w:t>If ICLOUD(</w:t>
+      </w:r>
+      <w:proofErr w:type="gramStart"/>
+      <w:r>
+        <w:rPr>
+          <w:rFonts w:ascii="Times New Roman" w:hAnsi="Times New Roman"/>
+        </w:rPr>
+        <w:t>I,J</w:t>
+      </w:r>
+      <w:proofErr w:type="gramEnd"/>
+      <w:r>
+        <w:rPr>
+          <w:rFonts w:ascii="Times New Roman" w:hAnsi="Times New Roman"/>
+        </w:rPr>
+        <w:t>) is set to 1, then aerosol type I contributes to the broken cloud at level J, which has a fractional cloud cover of FRAC(J). If ICLOUD(</w:t>
+      </w:r>
+      <w:proofErr w:type="gramStart"/>
+      <w:r>
+        <w:rPr>
+          <w:rFonts w:ascii="Times New Roman" w:hAnsi="Times New Roman"/>
+        </w:rPr>
+        <w:t>I,J</w:t>
+      </w:r>
+      <w:proofErr w:type="gramEnd"/>
+      <w:r>
+        <w:rPr>
+          <w:rFonts w:ascii="Times New Roman" w:hAnsi="Times New Roman"/>
+        </w:rPr>
+        <w:t>) is set to 0, then aerosol I is treated as being part of a uniform haze.</w:t>
+      </w:r>
+    </w:p>
+    <w:p>
+      <w:pPr>
+        <w:jc w:val="both"/>
+        <w:rPr>
+          <w:rFonts w:ascii="Times New Roman" w:hAnsi="Times New Roman"/>
+        </w:rPr>
+      </w:pPr>
+    </w:p>
+    <w:p>
+      <w:pPr>
+        <w:jc w:val="both"/>
+        <w:outlineLvl w:val="1"/>
+        <w:rPr>
+          <w:rFonts w:ascii="Times New Roman" w:hAnsi="Times New Roman"/>
+          <w:b/>
+        </w:rPr>
+      </w:pPr>
+      <w:r>
+        <w:rPr>
+          <w:rFonts w:ascii="Times New Roman" w:hAnsi="Times New Roman"/>
+          <w:b/>
+        </w:rPr>
+        <w:t>3.6</w:t>
+      </w:r>
+      <w:r>
+        <w:rPr>
+          <w:rFonts w:ascii="Times New Roman" w:hAnsi="Times New Roman"/>
+          <w:b/>
+        </w:rPr>
+        <w:t xml:space="preserve"> </w:t>
+      </w:r>
+      <w:r>
+        <w:rPr>
+          <w:rFonts w:ascii="Times New Roman" w:hAnsi="Times New Roman"/>
+          <w:b/>
+        </w:rPr>
+        <w:t xml:space="preserve">Reference Solar/Stellar Spectrum </w:t>
+      </w:r>
+      <w:r>
+        <w:rPr>
+          <w:rFonts w:ascii="Times New Roman" w:hAnsi="Times New Roman"/>
+          <w:b/>
+        </w:rPr>
+        <w:t xml:space="preserve">.sol </w:t>
+      </w:r>
+      <w:r>
+        <w:rPr>
+          <w:rFonts w:ascii="Times New Roman" w:hAnsi="Times New Roman"/>
+          <w:b/>
+        </w:rPr>
+        <w:t>File.</w:t>
+      </w:r>
+    </w:p>
+    <w:p>
+      <w:pPr>
+        <w:jc w:val="both"/>
+        <w:rPr>
+          <w:rFonts w:ascii="Times New Roman" w:hAnsi="Times New Roman"/>
+          <w:b/>
+        </w:rPr>
+      </w:pPr>
+    </w:p>
+    <w:p>
+      <w:pPr>
+        <w:jc w:val="both"/>
+        <w:rPr>
+          <w:rFonts w:ascii="Times New Roman" w:hAnsi="Times New Roman"/>
+        </w:rPr>
+      </w:pPr>
+      <w:r>
+        <w:rPr>
+          <w:rFonts w:ascii="Times New Roman" w:hAnsi="Times New Roman"/>
+        </w:rPr>
+        <w:t xml:space="preserve">This file </w:t>
+      </w:r>
+      <w:r>
+        <w:rPr>
+          <w:rFonts w:ascii="Times New Roman" w:hAnsi="Times New Roman"/>
+        </w:rPr>
+        <w:t>(&lt;</w:t>
+      </w:r>
+      <w:proofErr w:type="spellStart"/>
+      <w:r>
+        <w:rPr>
+          <w:rFonts w:ascii="Times New Roman" w:hAnsi="Times New Roman"/>
+        </w:rPr>
+        <w:t>runname</w:t>
+      </w:r>
+      <w:proofErr w:type="spellEnd"/>
+      <w:r>
+        <w:rPr>
+          <w:rFonts w:ascii="Times New Roman" w:hAnsi="Times New Roman"/>
+        </w:rPr>
+        <w:t xml:space="preserve">&gt;.sol) </w:t>
+      </w:r>
+      <w:r>
+        <w:rPr>
+          <w:rFonts w:ascii="Times New Roman" w:hAnsi="Times New Roman"/>
+        </w:rPr>
+        <w:t xml:space="preserve">contains the name of the solar or stellar spectrum file, which is assumed to reside in the </w:t>
+      </w:r>
+      <w:proofErr w:type="spellStart"/>
+      <w:r>
+        <w:rPr>
+          <w:rFonts w:ascii="Times New Roman" w:hAnsi="Times New Roman"/>
+        </w:rPr>
+        <w:t>raddata</w:t>
+      </w:r>
+      <w:proofErr w:type="spellEnd"/>
+      <w:r>
+        <w:rPr>
+          <w:rFonts w:ascii="Times New Roman" w:hAnsi="Times New Roman"/>
+        </w:rPr>
+        <w:t xml:space="preserve">/ directory. </w:t>
+      </w:r>
+    </w:p>
+    <w:p>
+      <w:pPr>
+        <w:jc w:val="both"/>
+        <w:rPr>
+          <w:rFonts w:ascii="Times New Roman" w:hAnsi="Times New Roman"/>
+        </w:rPr>
+      </w:pPr>
+      <w:r>
+        <w:rPr>
+          <w:rFonts w:ascii="Times New Roman" w:hAnsi="Times New Roman"/>
+        </w:rPr>
+        <w:t xml:space="preserve">The solar/stellar spectral file format is as follows. The file </w:t>
+      </w:r>
+      <w:r>
+        <w:rPr>
+          <w:rFonts w:ascii="Times New Roman" w:hAnsi="Times New Roman"/>
+        </w:rPr>
+        <w:t>can contain as many header lines as necessary, each line beginning with a ‘</w:t>
+      </w:r>
+      <w:r>
+        <w:rPr>
+          <w:rFonts w:ascii="Times New Roman" w:hAnsi="Times New Roman"/>
+        </w:rPr>
+        <w:sym w:font="Symbol" w:char="F023"/>
+      </w:r>
+      <w:r>
+        <w:rPr>
+          <w:rFonts w:ascii="Times New Roman" w:hAnsi="Times New Roman"/>
+        </w:rPr>
+        <w:t>’ character.</w:t>
+      </w:r>
+    </w:p>
+    <w:p>
+      <w:pPr>
+        <w:jc w:val="both"/>
+        <w:rPr>
+          <w:rFonts w:ascii="Times New Roman" w:hAnsi="Times New Roman"/>
+        </w:rPr>
+      </w:pPr>
+      <w:r>
+        <w:rPr>
+          <w:rFonts w:ascii="Times New Roman" w:hAnsi="Times New Roman"/>
+        </w:rPr>
+        <w:t>The first</w:t>
+      </w:r>
+      <w:r>
+        <w:rPr>
+          <w:rFonts w:ascii="Times New Roman" w:hAnsi="Times New Roman"/>
+        </w:rPr>
+        <w:t xml:space="preserve"> line </w:t>
+      </w:r>
+      <w:r>
+        <w:rPr>
+          <w:rFonts w:ascii="Times New Roman" w:hAnsi="Times New Roman"/>
+        </w:rPr>
+        <w:t xml:space="preserve">after the header </w:t>
+      </w:r>
+      <w:r>
+        <w:rPr>
+          <w:rFonts w:ascii="Times New Roman" w:hAnsi="Times New Roman"/>
+        </w:rPr>
+        <w:t>contains the wavenumber/wav</w:t>
+      </w:r>
+      <w:r>
+        <w:rPr>
+          <w:rFonts w:ascii="Times New Roman" w:hAnsi="Times New Roman"/>
+        </w:rPr>
+        <w:t xml:space="preserve">elength space of the spectrum: </w:t>
+      </w:r>
+      <w:r>
+        <w:rPr>
+          <w:rFonts w:ascii="Times New Roman" w:hAnsi="Times New Roman"/>
+        </w:rPr>
+        <w:t>0 = wavenumber, 1 = wavelength.</w:t>
+      </w:r>
+    </w:p>
+    <w:p>
+      <w:pPr>
+        <w:jc w:val="both"/>
+        <w:rPr>
+          <w:rFonts w:ascii="Times New Roman" w:hAnsi="Times New Roman"/>
+        </w:rPr>
+      </w:pPr>
+      <w:r>
+        <w:rPr>
+          <w:rFonts w:ascii="Times New Roman" w:hAnsi="Times New Roman"/>
+        </w:rPr>
+        <w:t>The next line contains the radius of the Sun/star in units of km.</w:t>
+      </w:r>
+    </w:p>
+    <w:p>
+      <w:pPr>
+        <w:jc w:val="both"/>
+        <w:rPr>
+          <w:rFonts w:ascii="Times New Roman" w:hAnsi="Times New Roman"/>
+        </w:rPr>
+      </w:pPr>
+      <w:r>
+        <w:rPr>
+          <w:rFonts w:ascii="Times New Roman" w:hAnsi="Times New Roman"/>
+        </w:rPr>
+        <w:t xml:space="preserve">The rest of the file contains </w:t>
+      </w:r>
+      <w:r>
+        <w:rPr>
+          <w:rFonts w:ascii="Times New Roman" w:hAnsi="Times New Roman"/>
+        </w:rPr>
+        <w:t>the wavelength/wavenumbers and s</w:t>
+      </w:r>
+      <w:r>
+        <w:rPr>
+          <w:rFonts w:ascii="Times New Roman" w:hAnsi="Times New Roman"/>
+        </w:rPr>
+        <w:t>pectral l</w:t>
+      </w:r>
+      <w:r>
+        <w:rPr>
+          <w:rFonts w:ascii="Times New Roman" w:hAnsi="Times New Roman"/>
+        </w:rPr>
+        <w:t xml:space="preserve">uminosity in two columns. Wavelengths/wavenumbers are in units of </w:t>
+      </w:r>
+      <w:r>
+        <w:rPr>
+          <w:rFonts w:ascii="Symbol" w:hAnsi="Symbol"/>
+        </w:rPr>
+        <w:t></w:t>
+      </w:r>
+      <w:r>
+        <w:rPr>
+          <w:rFonts w:ascii="Times New Roman" w:hAnsi="Times New Roman"/>
+        </w:rPr>
+        <w:t>m, or cm</w:t>
+      </w:r>
+      <w:r>
+        <w:rPr>
+          <w:rFonts w:ascii="Times New Roman" w:hAnsi="Times New Roman"/>
+          <w:vertAlign w:val="superscript"/>
+        </w:rPr>
+        <w:t>-1</w:t>
+      </w:r>
+      <w:r>
+        <w:rPr>
+          <w:rFonts w:ascii="Times New Roman" w:hAnsi="Times New Roman"/>
+        </w:rPr>
+        <w:t xml:space="preserve">. Spectral luminosity is in units of W </w:t>
+      </w:r>
+      <w:r>
+        <w:rPr>
+          <w:rFonts w:ascii="Symbol" w:hAnsi="Symbol"/>
+        </w:rPr>
+        <w:t></w:t>
+      </w:r>
+      <w:r>
+        <w:rPr>
+          <w:rFonts w:ascii="Times New Roman" w:hAnsi="Times New Roman"/>
+        </w:rPr>
+        <w:t>m, or W (cm</w:t>
+      </w:r>
+      <w:r>
+        <w:rPr>
+          <w:rFonts w:ascii="Times New Roman" w:hAnsi="Times New Roman"/>
+          <w:vertAlign w:val="superscript"/>
+        </w:rPr>
+        <w:t>-1</w:t>
+      </w:r>
+      <w:r>
+        <w:rPr>
+          <w:rFonts w:ascii="Times New Roman" w:hAnsi="Times New Roman"/>
+        </w:rPr>
+        <w:t>)</w:t>
+      </w:r>
+      <w:r>
+        <w:rPr>
+          <w:rFonts w:ascii="Times New Roman" w:hAnsi="Times New Roman"/>
+          <w:vertAlign w:val="superscript"/>
+        </w:rPr>
+        <w:t>-1</w:t>
+      </w:r>
+      <w:r>
+        <w:rPr>
+          <w:rFonts w:ascii="Times New Roman" w:hAnsi="Times New Roman"/>
+        </w:rPr>
+        <w:t>.</w:t>
+      </w:r>
+    </w:p>
+    <w:p>
+      <w:pPr>
+        <w:jc w:val="both"/>
+        <w:rPr>
+          <w:rFonts w:ascii="Times New Roman" w:hAnsi="Times New Roman"/>
+        </w:rPr>
+      </w:pPr>
+    </w:p>
+    <w:p>
+      <w:pPr>
+        <w:jc w:val="both"/>
+        <w:outlineLvl w:val="1"/>
+        <w:rPr>
+          <w:rFonts w:ascii="Times New Roman" w:hAnsi="Times New Roman"/>
+          <w:b/>
+        </w:rPr>
+      </w:pPr>
+      <w:r>
+        <w:rPr>
+          <w:rFonts w:ascii="Times New Roman" w:hAnsi="Times New Roman"/>
+          <w:b/>
+        </w:rPr>
+        <w:t>3.7</w:t>
+      </w:r>
+      <w:r>
+        <w:rPr>
+          <w:rFonts w:ascii="Times New Roman" w:hAnsi="Times New Roman"/>
+          <w:b/>
+        </w:rPr>
+        <w:t xml:space="preserve"> </w:t>
+      </w:r>
+      <w:r>
+        <w:rPr>
+          <w:rFonts w:ascii="Times New Roman" w:hAnsi="Times New Roman"/>
+          <w:b/>
+        </w:rPr>
+        <w:t xml:space="preserve">Collision induced absorption </w:t>
+      </w:r>
+      <w:r>
+        <w:rPr>
+          <w:rFonts w:ascii="Times New Roman" w:hAnsi="Times New Roman"/>
+          <w:b/>
+        </w:rPr>
+        <w:t>.</w:t>
+      </w:r>
+      <w:proofErr w:type="spellStart"/>
+      <w:r>
+        <w:rPr>
+          <w:rFonts w:ascii="Times New Roman" w:hAnsi="Times New Roman"/>
+          <w:b/>
+        </w:rPr>
+        <w:t>cia</w:t>
+      </w:r>
+      <w:proofErr w:type="spellEnd"/>
+      <w:r>
+        <w:rPr>
+          <w:rFonts w:ascii="Times New Roman" w:hAnsi="Times New Roman"/>
+          <w:b/>
+        </w:rPr>
+        <w:t xml:space="preserve"> </w:t>
+      </w:r>
+      <w:r>
+        <w:rPr>
+          <w:rFonts w:ascii="Times New Roman" w:hAnsi="Times New Roman"/>
+          <w:b/>
+        </w:rPr>
+        <w:t>file.</w:t>
+      </w:r>
+    </w:p>
+    <w:p>
+      <w:pPr>
+        <w:jc w:val="both"/>
+        <w:rPr>
+          <w:rFonts w:ascii="Times New Roman" w:hAnsi="Times New Roman"/>
+          <w:b/>
+        </w:rPr>
+      </w:pPr>
+    </w:p>
+    <w:p>
+      <w:pPr>
+        <w:jc w:val="both"/>
+        <w:rPr>
+          <w:rFonts w:ascii="Times New Roman" w:hAnsi="Times New Roman"/>
+        </w:rPr>
+      </w:pPr>
+      <w:r>
+        <w:rPr>
+          <w:rFonts w:ascii="Times New Roman" w:hAnsi="Times New Roman"/>
+        </w:rPr>
+        <w:t>This file (&lt;</w:t>
+      </w:r>
+      <w:proofErr w:type="spellStart"/>
+      <w:r>
+        <w:rPr>
+          <w:rFonts w:ascii="Times New Roman" w:hAnsi="Times New Roman"/>
+        </w:rPr>
+        <w:t>runname.cia</w:t>
+      </w:r>
+      <w:proofErr w:type="spellEnd"/>
+      <w:r>
+        <w:rPr>
+          <w:rFonts w:ascii="Times New Roman" w:hAnsi="Times New Roman"/>
+        </w:rPr>
+        <w:t xml:space="preserve">&gt;) contains the name of the CIA file to be used (assumed to exist in the </w:t>
+      </w:r>
+      <w:proofErr w:type="spellStart"/>
+      <w:r>
+        <w:rPr>
+          <w:rFonts w:ascii="Times New Roman" w:hAnsi="Times New Roman"/>
+        </w:rPr>
+        <w:t>raddata</w:t>
+      </w:r>
+      <w:proofErr w:type="spellEnd"/>
+      <w:r>
+        <w:rPr>
+          <w:rFonts w:ascii="Times New Roman" w:hAnsi="Times New Roman"/>
+        </w:rPr>
+        <w:t xml:space="preserve"> directory of </w:t>
+      </w:r>
+      <w:proofErr w:type="spellStart"/>
+      <w:r>
+        <w:rPr>
+          <w:rFonts w:ascii="Times New Roman" w:hAnsi="Times New Roman"/>
+        </w:rPr>
+        <w:t>radtrancode</w:t>
+      </w:r>
+      <w:proofErr w:type="spellEnd"/>
+      <w:r>
+        <w:rPr>
+          <w:rFonts w:ascii="Times New Roman" w:hAnsi="Times New Roman"/>
+        </w:rPr>
+        <w:t xml:space="preserve">. </w:t>
+      </w:r>
+    </w:p>
+    <w:p>
+      <w:pPr>
+        <w:jc w:val="both"/>
+        <w:rPr>
+          <w:rFonts w:ascii="Times New Roman" w:hAnsi="Times New Roman"/>
+        </w:rPr>
+      </w:pPr>
+      <w:r>
+        <w:rPr>
+          <w:rFonts w:ascii="Times New Roman" w:hAnsi="Times New Roman"/>
+        </w:rPr>
+        <w:t>The first line contains the name of the CIA file. The CIA file is always in wavenumber space.</w:t>
+      </w:r>
+    </w:p>
+    <w:p>
+      <w:pPr>
+        <w:jc w:val="both"/>
+        <w:rPr>
+          <w:rFonts w:ascii="Times New Roman" w:hAnsi="Times New Roman"/>
+        </w:rPr>
+      </w:pPr>
+      <w:r>
+        <w:rPr>
+          <w:rFonts w:ascii="Times New Roman" w:hAnsi="Times New Roman"/>
+        </w:rPr>
+        <w:t xml:space="preserve">The second line defines the wavenumber step, </w:t>
+      </w:r>
+      <w:proofErr w:type="spellStart"/>
+      <w:r>
+        <w:rPr>
+          <w:rFonts w:ascii="Times New Roman" w:hAnsi="Times New Roman"/>
+        </w:rPr>
+        <w:t>dnu</w:t>
+      </w:r>
+      <w:proofErr w:type="spellEnd"/>
+      <w:r>
+        <w:rPr>
+          <w:rFonts w:ascii="Times New Roman" w:hAnsi="Times New Roman"/>
+        </w:rPr>
+        <w:t>, of the CIA table.</w:t>
+      </w:r>
+    </w:p>
+    <w:p>
+      <w:pPr>
+        <w:jc w:val="both"/>
+        <w:rPr>
+          <w:rFonts w:ascii="Times New Roman" w:hAnsi="Times New Roman"/>
+        </w:rPr>
+      </w:pPr>
+      <w:r>
+        <w:rPr>
+          <w:rFonts w:ascii="Times New Roman" w:hAnsi="Times New Roman"/>
+        </w:rPr>
+        <w:t>The third line gives the number of para-H</w:t>
+      </w:r>
+      <w:r>
+        <w:rPr>
+          <w:rFonts w:ascii="Times New Roman" w:hAnsi="Times New Roman"/>
+          <w:vertAlign w:val="subscript"/>
+        </w:rPr>
+        <w:t>2</w:t>
+      </w:r>
+      <w:r>
+        <w:rPr>
+          <w:rFonts w:ascii="Times New Roman" w:hAnsi="Times New Roman"/>
+        </w:rPr>
+        <w:t xml:space="preserve"> fractions listed, NPARA. </w:t>
+      </w:r>
+    </w:p>
+    <w:p>
+      <w:pPr>
+        <w:jc w:val="both"/>
+        <w:rPr>
+          <w:rFonts w:ascii="Times New Roman" w:hAnsi="Times New Roman"/>
+        </w:rPr>
+      </w:pPr>
+      <w:r>
+        <w:rPr>
+          <w:rFonts w:ascii="Times New Roman" w:hAnsi="Times New Roman"/>
+        </w:rPr>
+        <w:t>CIA tables are in two formats, one which lists H</w:t>
+      </w:r>
+      <w:r>
+        <w:rPr>
+          <w:rFonts w:ascii="Times New Roman" w:hAnsi="Times New Roman"/>
+          <w:vertAlign w:val="subscript"/>
+        </w:rPr>
+        <w:t>2</w:t>
+      </w:r>
+      <w:r>
+        <w:rPr>
+          <w:rFonts w:ascii="Times New Roman" w:hAnsi="Times New Roman"/>
+        </w:rPr>
+        <w:t>-H</w:t>
+      </w:r>
+      <w:r>
+        <w:rPr>
+          <w:rFonts w:ascii="Times New Roman" w:hAnsi="Times New Roman"/>
+          <w:vertAlign w:val="subscript"/>
+        </w:rPr>
+        <w:t>2</w:t>
+      </w:r>
+      <w:r>
+        <w:rPr>
+          <w:rFonts w:ascii="Times New Roman" w:hAnsi="Times New Roman"/>
+        </w:rPr>
+        <w:t xml:space="preserve"> (</w:t>
+      </w:r>
+      <w:proofErr w:type="spellStart"/>
+      <w:r>
+        <w:rPr>
+          <w:rFonts w:ascii="Times New Roman" w:hAnsi="Times New Roman"/>
+        </w:rPr>
+        <w:t>eqm</w:t>
+      </w:r>
+      <w:proofErr w:type="spellEnd"/>
+      <w:r>
+        <w:rPr>
+          <w:rFonts w:ascii="Times New Roman" w:hAnsi="Times New Roman"/>
+        </w:rPr>
+        <w:t>), H</w:t>
+      </w:r>
+      <w:r>
+        <w:rPr>
+          <w:rFonts w:ascii="Times New Roman" w:hAnsi="Times New Roman"/>
+          <w:vertAlign w:val="subscript"/>
+        </w:rPr>
+        <w:t>2</w:t>
+      </w:r>
+      <w:r>
+        <w:rPr>
+          <w:rFonts w:ascii="Times New Roman" w:hAnsi="Times New Roman"/>
+        </w:rPr>
+        <w:t>-He(</w:t>
+      </w:r>
+      <w:proofErr w:type="spellStart"/>
+      <w:r>
+        <w:rPr>
+          <w:rFonts w:ascii="Times New Roman" w:hAnsi="Times New Roman"/>
+        </w:rPr>
+        <w:t>eqm</w:t>
+      </w:r>
+      <w:proofErr w:type="spellEnd"/>
+      <w:r>
+        <w:rPr>
+          <w:rFonts w:ascii="Times New Roman" w:hAnsi="Times New Roman"/>
+        </w:rPr>
+        <w:t>), H</w:t>
+      </w:r>
+      <w:r>
+        <w:rPr>
+          <w:rFonts w:ascii="Times New Roman" w:hAnsi="Times New Roman"/>
+          <w:vertAlign w:val="subscript"/>
+        </w:rPr>
+        <w:t>2</w:t>
+      </w:r>
+      <w:r>
+        <w:rPr>
+          <w:rFonts w:ascii="Times New Roman" w:hAnsi="Times New Roman"/>
+        </w:rPr>
+        <w:t>-H</w:t>
+      </w:r>
+      <w:r>
+        <w:rPr>
+          <w:rFonts w:ascii="Times New Roman" w:hAnsi="Times New Roman"/>
+          <w:vertAlign w:val="subscript"/>
+        </w:rPr>
+        <w:t>2</w:t>
+      </w:r>
+      <w:r>
+        <w:rPr>
+          <w:rFonts w:ascii="Times New Roman" w:hAnsi="Times New Roman"/>
+        </w:rPr>
+        <w:t xml:space="preserve"> (normal), H</w:t>
+      </w:r>
+      <w:r>
+        <w:rPr>
+          <w:rFonts w:ascii="Times New Roman" w:hAnsi="Times New Roman"/>
+          <w:vertAlign w:val="subscript"/>
+        </w:rPr>
+        <w:t>2</w:t>
+      </w:r>
+      <w:r>
+        <w:rPr>
+          <w:rFonts w:ascii="Times New Roman" w:hAnsi="Times New Roman"/>
+        </w:rPr>
+        <w:t>-He (normal) and then 5 other pairs: H</w:t>
+      </w:r>
+      <w:r>
+        <w:rPr>
+          <w:rFonts w:ascii="Times New Roman" w:hAnsi="Times New Roman"/>
+          <w:vertAlign w:val="subscript"/>
+        </w:rPr>
+        <w:t>2</w:t>
+      </w:r>
+      <w:r>
+        <w:rPr>
+          <w:rFonts w:ascii="Times New Roman" w:hAnsi="Times New Roman"/>
+        </w:rPr>
+        <w:t>-N</w:t>
+      </w:r>
+      <w:r>
+        <w:rPr>
+          <w:rFonts w:ascii="Times New Roman" w:hAnsi="Times New Roman"/>
+          <w:vertAlign w:val="subscript"/>
+        </w:rPr>
+        <w:t>2</w:t>
+      </w:r>
+      <w:r>
+        <w:rPr>
+          <w:rFonts w:ascii="Times New Roman" w:hAnsi="Times New Roman"/>
+        </w:rPr>
+        <w:t>, H</w:t>
+      </w:r>
+      <w:r>
+        <w:rPr>
+          <w:rFonts w:ascii="Times New Roman" w:hAnsi="Times New Roman"/>
+          <w:vertAlign w:val="subscript"/>
+        </w:rPr>
+        <w:t>2</w:t>
+      </w:r>
+      <w:r>
+        <w:rPr>
+          <w:rFonts w:ascii="Times New Roman" w:hAnsi="Times New Roman"/>
+        </w:rPr>
+        <w:t>-CH</w:t>
+      </w:r>
+      <w:r>
+        <w:rPr>
+          <w:rFonts w:ascii="Times New Roman" w:hAnsi="Times New Roman"/>
+          <w:vertAlign w:val="subscript"/>
+        </w:rPr>
+        <w:t>4</w:t>
+      </w:r>
+      <w:r>
+        <w:rPr>
+          <w:rFonts w:ascii="Times New Roman" w:hAnsi="Times New Roman"/>
+        </w:rPr>
+        <w:t>, N</w:t>
+      </w:r>
+      <w:r>
+        <w:rPr>
+          <w:rFonts w:ascii="Times New Roman" w:hAnsi="Times New Roman"/>
+          <w:vertAlign w:val="subscript"/>
+        </w:rPr>
+        <w:t>2</w:t>
+      </w:r>
+      <w:r>
+        <w:rPr>
+          <w:rFonts w:ascii="Times New Roman" w:hAnsi="Times New Roman"/>
+        </w:rPr>
+        <w:t>-N</w:t>
+      </w:r>
+      <w:r>
+        <w:rPr>
+          <w:rFonts w:ascii="Times New Roman" w:hAnsi="Times New Roman"/>
+          <w:vertAlign w:val="subscript"/>
+        </w:rPr>
+        <w:t>2</w:t>
+      </w:r>
+      <w:r>
+        <w:rPr>
+          <w:rFonts w:ascii="Times New Roman" w:hAnsi="Times New Roman"/>
+        </w:rPr>
+        <w:t>, CH</w:t>
+      </w:r>
+      <w:r>
+        <w:rPr>
+          <w:rFonts w:ascii="Times New Roman" w:hAnsi="Times New Roman"/>
+          <w:vertAlign w:val="subscript"/>
+        </w:rPr>
+        <w:t>4</w:t>
+      </w:r>
+      <w:r>
+        <w:rPr>
+          <w:rFonts w:ascii="Times New Roman" w:hAnsi="Times New Roman"/>
+        </w:rPr>
+        <w:t>-CH</w:t>
+      </w:r>
+      <w:r>
+        <w:rPr>
+          <w:rFonts w:ascii="Times New Roman" w:hAnsi="Times New Roman"/>
+          <w:vertAlign w:val="subscript"/>
+        </w:rPr>
+        <w:t>4</w:t>
+      </w:r>
+      <w:r>
+        <w:rPr>
+          <w:rFonts w:ascii="Times New Roman" w:hAnsi="Times New Roman"/>
+        </w:rPr>
+        <w:t xml:space="preserve"> and H</w:t>
+      </w:r>
+      <w:r>
+        <w:rPr>
+          <w:rFonts w:ascii="Times New Roman" w:hAnsi="Times New Roman"/>
+          <w:vertAlign w:val="subscript"/>
+        </w:rPr>
+        <w:t>2</w:t>
+      </w:r>
+      <w:r>
+        <w:rPr>
+          <w:rFonts w:ascii="Times New Roman" w:hAnsi="Times New Roman"/>
+        </w:rPr>
+        <w:t>-CH</w:t>
+      </w:r>
+      <w:r>
+        <w:rPr>
+          <w:rFonts w:ascii="Times New Roman" w:hAnsi="Times New Roman"/>
+          <w:vertAlign w:val="subscript"/>
+        </w:rPr>
+        <w:t>4</w:t>
+      </w:r>
+      <w:r>
+        <w:rPr>
+          <w:rFonts w:ascii="Times New Roman" w:hAnsi="Times New Roman"/>
+        </w:rPr>
+        <w:t>. The other type of CIA table lists H</w:t>
+      </w:r>
+      <w:r>
+        <w:rPr>
+          <w:rFonts w:ascii="Times New Roman" w:hAnsi="Times New Roman"/>
+          <w:vertAlign w:val="subscript"/>
+        </w:rPr>
+        <w:t>2</w:t>
+      </w:r>
+      <w:r>
+        <w:rPr>
+          <w:rFonts w:ascii="Times New Roman" w:hAnsi="Times New Roman"/>
+        </w:rPr>
+        <w:t>-H</w:t>
+      </w:r>
+      <w:r>
+        <w:rPr>
+          <w:rFonts w:ascii="Times New Roman" w:hAnsi="Times New Roman"/>
+          <w:vertAlign w:val="subscript"/>
+        </w:rPr>
+        <w:t>2</w:t>
+      </w:r>
+      <w:r>
+        <w:rPr>
+          <w:rFonts w:ascii="Times New Roman" w:hAnsi="Times New Roman"/>
+        </w:rPr>
+        <w:t xml:space="preserve"> and H</w:t>
+      </w:r>
+      <w:r>
+        <w:rPr>
+          <w:rFonts w:ascii="Times New Roman" w:hAnsi="Times New Roman"/>
+          <w:vertAlign w:val="subscript"/>
+        </w:rPr>
+        <w:t>2</w:t>
+      </w:r>
+      <w:r>
+        <w:rPr>
+          <w:rFonts w:ascii="Times New Roman" w:hAnsi="Times New Roman"/>
+        </w:rPr>
+        <w:t>-He only, but for a number of different ortho/para fractions. For the usual CIA table format, NPARA should be set to zero. For a variable para-H</w:t>
+      </w:r>
+      <w:r>
+        <w:rPr>
+          <w:rFonts w:ascii="Times New Roman" w:hAnsi="Times New Roman"/>
+          <w:vertAlign w:val="subscript"/>
+        </w:rPr>
+        <w:t>2</w:t>
+      </w:r>
+      <w:r>
+        <w:rPr>
+          <w:rFonts w:ascii="Times New Roman" w:hAnsi="Times New Roman"/>
+        </w:rPr>
+        <w:t xml:space="preserve"> CIA table, NPARA can be set to be between 0 and 24. The exact number depends on the table itself.</w:t>
+      </w:r>
+    </w:p>
+    <w:p>
+      <w:pPr>
+        <w:jc w:val="both"/>
+        <w:rPr>
+          <w:rFonts w:ascii="Times New Roman" w:hAnsi="Times New Roman"/>
+        </w:rPr>
+      </w:pPr>
+    </w:p>
+    <w:p>
+      <w:pPr>
+        <w:jc w:val="both"/>
+        <w:outlineLvl w:val="1"/>
+        <w:rPr>
+          <w:rFonts w:ascii="Times New Roman" w:hAnsi="Times New Roman"/>
+          <w:b/>
+        </w:rPr>
+      </w:pPr>
+      <w:r>
+        <w:rPr>
+          <w:rFonts w:ascii="Times New Roman" w:hAnsi="Times New Roman"/>
+          <w:b/>
+        </w:rPr>
+        <w:t>3.8</w:t>
+      </w:r>
+      <w:r>
+        <w:rPr>
+          <w:rFonts w:ascii="Times New Roman" w:hAnsi="Times New Roman"/>
+          <w:b/>
+        </w:rPr>
+        <w:t xml:space="preserve"> </w:t>
+      </w:r>
+      <w:r>
+        <w:rPr>
+          <w:rFonts w:ascii="Times New Roman" w:hAnsi="Times New Roman"/>
+          <w:b/>
+        </w:rPr>
+        <w:t xml:space="preserve">Additional flags </w:t>
+      </w:r>
+      <w:r>
+        <w:rPr>
+          <w:rFonts w:ascii="Times New Roman" w:hAnsi="Times New Roman"/>
+          <w:b/>
+        </w:rPr>
+        <w:t>.</w:t>
+      </w:r>
+      <w:proofErr w:type="spellStart"/>
+      <w:r>
+        <w:rPr>
+          <w:rFonts w:ascii="Times New Roman" w:hAnsi="Times New Roman"/>
+          <w:b/>
+        </w:rPr>
+        <w:t>fla</w:t>
+      </w:r>
+      <w:proofErr w:type="spellEnd"/>
+      <w:r>
+        <w:rPr>
+          <w:rFonts w:ascii="Times New Roman" w:hAnsi="Times New Roman"/>
+          <w:b/>
+        </w:rPr>
+        <w:t xml:space="preserve"> </w:t>
+      </w:r>
+      <w:r>
+        <w:rPr>
+          <w:rFonts w:ascii="Times New Roman" w:hAnsi="Times New Roman"/>
+          <w:b/>
+        </w:rPr>
+        <w:t>file.</w:t>
+      </w:r>
+    </w:p>
+    <w:p>
+      <w:pPr>
+        <w:jc w:val="both"/>
+        <w:rPr>
+          <w:rFonts w:ascii="Times New Roman" w:hAnsi="Times New Roman"/>
+          <w:b/>
+        </w:rPr>
+      </w:pPr>
+    </w:p>
+    <w:p>
+      <w:pPr>
+        <w:jc w:val="both"/>
+        <w:rPr>
+          <w:rFonts w:ascii="Times New Roman" w:hAnsi="Times New Roman"/>
+        </w:rPr>
+      </w:pPr>
+      <w:r>
+        <w:rPr>
+          <w:rFonts w:ascii="Times New Roman" w:hAnsi="Times New Roman"/>
+        </w:rPr>
+        <w:t>This file (&lt;</w:t>
+      </w:r>
+      <w:proofErr w:type="spellStart"/>
+      <w:r>
+        <w:rPr>
+          <w:rFonts w:ascii="Times New Roman" w:hAnsi="Times New Roman"/>
+        </w:rPr>
+        <w:t>runname.fla</w:t>
+      </w:r>
+      <w:proofErr w:type="spellEnd"/>
+      <w:r>
+        <w:rPr>
+          <w:rFonts w:ascii="Times New Roman" w:hAnsi="Times New Roman"/>
+        </w:rPr>
+        <w:t xml:space="preserve">&gt;) contains the following integer flags that used to be </w:t>
+      </w:r>
+      <w:proofErr w:type="spellStart"/>
+      <w:r>
+        <w:rPr>
+          <w:rFonts w:ascii="Times New Roman" w:hAnsi="Times New Roman"/>
+        </w:rPr>
+        <w:t>hardwared</w:t>
+      </w:r>
+      <w:proofErr w:type="spellEnd"/>
+      <w:r>
+        <w:rPr>
+          <w:rFonts w:ascii="Times New Roman" w:hAnsi="Times New Roman"/>
+        </w:rPr>
+        <w:t xml:space="preserve"> in different parts of the code:</w:t>
+      </w:r>
+    </w:p>
+    <w:p>
+      <w:pPr>
+        <w:jc w:val="both"/>
+        <w:rPr>
+          <w:rFonts w:ascii="Times New Roman" w:hAnsi="Times New Roman"/>
+        </w:rPr>
+      </w:pPr>
+      <w:r>
+        <w:rPr>
+          <w:rFonts w:ascii="Times New Roman" w:hAnsi="Times New Roman"/>
+        </w:rPr>
         <w:lastRenderedPageBreak/>
-        <w:t>If ICLOUD(</w:t>
-      </w:r>
-      <w:proofErr w:type="gramStart"/>
-      <w:r>
-        <w:rPr>
-          <w:rFonts w:ascii="Times New Roman" w:hAnsi="Times New Roman"/>
-        </w:rPr>
-        <w:t>I,J</w:t>
-      </w:r>
-      <w:proofErr w:type="gramEnd"/>
-      <w:r>
-        <w:rPr>
-          <w:rFonts w:ascii="Times New Roman" w:hAnsi="Times New Roman"/>
-        </w:rPr>
-        <w:t>) is set to 1, then aerosol type I contributes to the broken cloud at level J, which has a fractional cloud cover of FRAC(J). If ICLOUD(</w:t>
-      </w:r>
-      <w:proofErr w:type="gramStart"/>
-      <w:r>
-        <w:rPr>
-          <w:rFonts w:ascii="Times New Roman" w:hAnsi="Times New Roman"/>
-        </w:rPr>
-        <w:t>I,J</w:t>
-      </w:r>
-      <w:proofErr w:type="gramEnd"/>
-      <w:r>
-        <w:rPr>
-          <w:rFonts w:ascii="Times New Roman" w:hAnsi="Times New Roman"/>
-        </w:rPr>
-        <w:t>) is set to 0, then aerosol I is treated as being part of a uniform haze.</w:t>
-      </w:r>
-    </w:p>
-    <w:p>
-      <w:pPr>
-        <w:jc w:val="both"/>
-        <w:rPr>
-          <w:rFonts w:ascii="Times New Roman" w:hAnsi="Times New Roman"/>
-        </w:rPr>
-      </w:pPr>
-    </w:p>
-    <w:p>
-      <w:pPr>
-        <w:jc w:val="both"/>
-        <w:outlineLvl w:val="1"/>
-        <w:rPr>
-          <w:rFonts w:ascii="Times New Roman" w:hAnsi="Times New Roman"/>
-          <w:b/>
-        </w:rPr>
-      </w:pPr>
-      <w:r>
-        <w:rPr>
-          <w:rFonts w:ascii="Times New Roman" w:hAnsi="Times New Roman"/>
-          <w:b/>
-        </w:rPr>
-        <w:t>3.6</w:t>
-      </w:r>
-      <w:r>
-        <w:rPr>
-          <w:rFonts w:ascii="Times New Roman" w:hAnsi="Times New Roman"/>
-          <w:b/>
-        </w:rPr>
-        <w:t xml:space="preserve"> </w:t>
-      </w:r>
-      <w:r>
-        <w:rPr>
-          <w:rFonts w:ascii="Times New Roman" w:hAnsi="Times New Roman"/>
-          <w:b/>
-        </w:rPr>
-        <w:t xml:space="preserve">Reference Solar/Stellar Spectrum </w:t>
-      </w:r>
-      <w:r>
-        <w:rPr>
-          <w:rFonts w:ascii="Times New Roman" w:hAnsi="Times New Roman"/>
-          <w:b/>
-        </w:rPr>
-        <w:t xml:space="preserve">.sol </w:t>
-      </w:r>
-      <w:r>
-        <w:rPr>
-          <w:rFonts w:ascii="Times New Roman" w:hAnsi="Times New Roman"/>
-          <w:b/>
-        </w:rPr>
-        <w:t>File.</w:t>
-      </w:r>
-    </w:p>
-    <w:p>
-      <w:pPr>
-        <w:jc w:val="both"/>
-        <w:rPr>
-          <w:rFonts w:ascii="Times New Roman" w:hAnsi="Times New Roman"/>
-          <w:b/>
-        </w:rPr>
-      </w:pPr>
-    </w:p>
-    <w:p>
-      <w:pPr>
-        <w:jc w:val="both"/>
-        <w:rPr>
-          <w:rFonts w:ascii="Times New Roman" w:hAnsi="Times New Roman"/>
-        </w:rPr>
-      </w:pPr>
-      <w:r>
-        <w:rPr>
-          <w:rFonts w:ascii="Times New Roman" w:hAnsi="Times New Roman"/>
-        </w:rPr>
-        <w:t xml:space="preserve">This file </w:t>
-      </w:r>
-      <w:r>
-        <w:rPr>
-          <w:rFonts w:ascii="Times New Roman" w:hAnsi="Times New Roman"/>
-        </w:rPr>
-        <w:t>(&lt;</w:t>
-      </w:r>
-      <w:proofErr w:type="spellStart"/>
-      <w:r>
-        <w:rPr>
-          <w:rFonts w:ascii="Times New Roman" w:hAnsi="Times New Roman"/>
-        </w:rPr>
-        <w:t>runname</w:t>
-      </w:r>
-      <w:proofErr w:type="spellEnd"/>
-      <w:r>
-        <w:rPr>
-          <w:rFonts w:ascii="Times New Roman" w:hAnsi="Times New Roman"/>
-        </w:rPr>
-        <w:t xml:space="preserve">&gt;.sol) </w:t>
-      </w:r>
-      <w:r>
-        <w:rPr>
-          <w:rFonts w:ascii="Times New Roman" w:hAnsi="Times New Roman"/>
-        </w:rPr>
-        <w:t xml:space="preserve">contains the name of the solar or stellar spectrum file, which is assumed to reside in the </w:t>
-      </w:r>
-      <w:proofErr w:type="spellStart"/>
-      <w:r>
-        <w:rPr>
-          <w:rFonts w:ascii="Times New Roman" w:hAnsi="Times New Roman"/>
-        </w:rPr>
-        <w:t>raddata</w:t>
-      </w:r>
-      <w:proofErr w:type="spellEnd"/>
-      <w:r>
-        <w:rPr>
-          <w:rFonts w:ascii="Times New Roman" w:hAnsi="Times New Roman"/>
-        </w:rPr>
-        <w:t xml:space="preserve">/ directory. </w:t>
-      </w:r>
-    </w:p>
-    <w:p>
-      <w:pPr>
-        <w:jc w:val="both"/>
-        <w:rPr>
-          <w:rFonts w:ascii="Times New Roman" w:hAnsi="Times New Roman"/>
-        </w:rPr>
-      </w:pPr>
-      <w:r>
-        <w:rPr>
-          <w:rFonts w:ascii="Times New Roman" w:hAnsi="Times New Roman"/>
-        </w:rPr>
-        <w:t xml:space="preserve">The solar/stellar spectral file format is as follows. The file </w:t>
-      </w:r>
-      <w:r>
-        <w:rPr>
-          <w:rFonts w:ascii="Times New Roman" w:hAnsi="Times New Roman"/>
-        </w:rPr>
-        <w:t>can contain as many header lines as necessary, each line beginning with a ‘</w:t>
-      </w:r>
-      <w:r>
-        <w:rPr>
-          <w:rFonts w:ascii="Times New Roman" w:hAnsi="Times New Roman"/>
-        </w:rPr>
-        <w:sym w:font="Symbol" w:char="F023"/>
-      </w:r>
-      <w:r>
-        <w:rPr>
-          <w:rFonts w:ascii="Times New Roman" w:hAnsi="Times New Roman"/>
-        </w:rPr>
-        <w:t>’ character.</w:t>
-      </w:r>
-    </w:p>
-    <w:p>
-      <w:pPr>
-        <w:jc w:val="both"/>
-        <w:rPr>
-          <w:rFonts w:ascii="Times New Roman" w:hAnsi="Times New Roman"/>
-        </w:rPr>
-      </w:pPr>
-      <w:r>
-        <w:rPr>
-          <w:rFonts w:ascii="Times New Roman" w:hAnsi="Times New Roman"/>
-        </w:rPr>
-        <w:t>The first</w:t>
-      </w:r>
-      <w:r>
-        <w:rPr>
-          <w:rFonts w:ascii="Times New Roman" w:hAnsi="Times New Roman"/>
-        </w:rPr>
-        <w:t xml:space="preserve"> line </w:t>
-      </w:r>
-      <w:r>
-        <w:rPr>
-          <w:rFonts w:ascii="Times New Roman" w:hAnsi="Times New Roman"/>
-        </w:rPr>
-        <w:t xml:space="preserve">after the header </w:t>
-      </w:r>
-      <w:r>
-        <w:rPr>
-          <w:rFonts w:ascii="Times New Roman" w:hAnsi="Times New Roman"/>
-        </w:rPr>
-        <w:t>contains the wavenumber/wav</w:t>
-      </w:r>
-      <w:r>
-        <w:rPr>
-          <w:rFonts w:ascii="Times New Roman" w:hAnsi="Times New Roman"/>
-        </w:rPr>
-        <w:t xml:space="preserve">elength space of the spectrum: </w:t>
-      </w:r>
-      <w:r>
-        <w:rPr>
-          <w:rFonts w:ascii="Times New Roman" w:hAnsi="Times New Roman"/>
-        </w:rPr>
-        <w:t>0 = wavenumber, 1 = wavelength.</w:t>
-      </w:r>
-    </w:p>
-    <w:p>
-      <w:pPr>
-        <w:jc w:val="both"/>
-        <w:rPr>
-          <w:rFonts w:ascii="Times New Roman" w:hAnsi="Times New Roman"/>
-        </w:rPr>
-      </w:pPr>
-      <w:r>
-        <w:rPr>
-          <w:rFonts w:ascii="Times New Roman" w:hAnsi="Times New Roman"/>
-        </w:rPr>
-        <w:t>The next line contains the radius of the Sun/star in units of km.</w:t>
-      </w:r>
-    </w:p>
-    <w:p>
-      <w:pPr>
-        <w:jc w:val="both"/>
-        <w:rPr>
-          <w:rFonts w:ascii="Times New Roman" w:hAnsi="Times New Roman"/>
-        </w:rPr>
-      </w:pPr>
-      <w:r>
-        <w:rPr>
-          <w:rFonts w:ascii="Times New Roman" w:hAnsi="Times New Roman"/>
-        </w:rPr>
-        <w:t xml:space="preserve">The rest of the file contains </w:t>
-      </w:r>
-      <w:r>
-        <w:rPr>
-          <w:rFonts w:ascii="Times New Roman" w:hAnsi="Times New Roman"/>
-        </w:rPr>
-        <w:t>the wavelength/wavenumbers and s</w:t>
-      </w:r>
-      <w:r>
-        <w:rPr>
-          <w:rFonts w:ascii="Times New Roman" w:hAnsi="Times New Roman"/>
-        </w:rPr>
-        <w:t>pectral l</w:t>
-      </w:r>
-      <w:r>
-        <w:rPr>
-          <w:rFonts w:ascii="Times New Roman" w:hAnsi="Times New Roman"/>
-        </w:rPr>
-        <w:t xml:space="preserve">uminosity in two columns. Wavelengths/wavenumbers are in units of </w:t>
-      </w:r>
-      <w:r>
-        <w:rPr>
-          <w:rFonts w:ascii="Symbol" w:hAnsi="Symbol"/>
-        </w:rPr>
-        <w:t></w:t>
-      </w:r>
-      <w:r>
-        <w:rPr>
-          <w:rFonts w:ascii="Times New Roman" w:hAnsi="Times New Roman"/>
-        </w:rPr>
-        <w:t>m, or cm</w:t>
-      </w:r>
-      <w:r>
-        <w:rPr>
-          <w:rFonts w:ascii="Times New Roman" w:hAnsi="Times New Roman"/>
-          <w:vertAlign w:val="superscript"/>
-        </w:rPr>
-        <w:t>-1</w:t>
-      </w:r>
-      <w:r>
-        <w:rPr>
-          <w:rFonts w:ascii="Times New Roman" w:hAnsi="Times New Roman"/>
-        </w:rPr>
-        <w:t xml:space="preserve">. Spectral luminosity is in units of W </w:t>
-      </w:r>
-      <w:r>
-        <w:rPr>
-          <w:rFonts w:ascii="Symbol" w:hAnsi="Symbol"/>
-        </w:rPr>
-        <w:t></w:t>
-      </w:r>
-      <w:r>
-        <w:rPr>
-          <w:rFonts w:ascii="Times New Roman" w:hAnsi="Times New Roman"/>
-        </w:rPr>
-        <w:t>m, or W (cm</w:t>
-      </w:r>
-      <w:r>
-        <w:rPr>
-          <w:rFonts w:ascii="Times New Roman" w:hAnsi="Times New Roman"/>
-          <w:vertAlign w:val="superscript"/>
-        </w:rPr>
-        <w:t>-1</w:t>
-      </w:r>
-      <w:r>
-        <w:rPr>
-          <w:rFonts w:ascii="Times New Roman" w:hAnsi="Times New Roman"/>
-        </w:rPr>
-        <w:t>)</w:t>
-      </w:r>
-      <w:r>
-        <w:rPr>
-          <w:rFonts w:ascii="Times New Roman" w:hAnsi="Times New Roman"/>
-          <w:vertAlign w:val="superscript"/>
-        </w:rPr>
-        <w:t>-1</w:t>
-      </w:r>
-      <w:r>
-        <w:rPr>
-          <w:rFonts w:ascii="Times New Roman" w:hAnsi="Times New Roman"/>
-        </w:rPr>
-        <w:t>.</w:t>
-      </w:r>
-    </w:p>
-    <w:p>
-      <w:pPr>
-        <w:jc w:val="both"/>
-        <w:rPr>
-          <w:rFonts w:ascii="Times New Roman" w:hAnsi="Times New Roman"/>
-        </w:rPr>
-      </w:pPr>
-    </w:p>
-    <w:p>
-      <w:pPr>
-        <w:jc w:val="both"/>
-        <w:outlineLvl w:val="1"/>
-        <w:rPr>
-          <w:rFonts w:ascii="Times New Roman" w:hAnsi="Times New Roman"/>
-          <w:b/>
-        </w:rPr>
-      </w:pPr>
-      <w:r>
-        <w:rPr>
-          <w:rFonts w:ascii="Times New Roman" w:hAnsi="Times New Roman"/>
-          <w:b/>
-        </w:rPr>
-        <w:t>3.7</w:t>
-      </w:r>
-      <w:r>
-        <w:rPr>
-          <w:rFonts w:ascii="Times New Roman" w:hAnsi="Times New Roman"/>
-          <w:b/>
-        </w:rPr>
-        <w:t xml:space="preserve"> </w:t>
-      </w:r>
-      <w:r>
-        <w:rPr>
-          <w:rFonts w:ascii="Times New Roman" w:hAnsi="Times New Roman"/>
-          <w:b/>
-        </w:rPr>
-        <w:t xml:space="preserve">Collision induced absorption </w:t>
-      </w:r>
-      <w:r>
-        <w:rPr>
-          <w:rFonts w:ascii="Times New Roman" w:hAnsi="Times New Roman"/>
-          <w:b/>
-        </w:rPr>
-        <w:t>.</w:t>
-      </w:r>
-      <w:proofErr w:type="spellStart"/>
-      <w:r>
-        <w:rPr>
-          <w:rFonts w:ascii="Times New Roman" w:hAnsi="Times New Roman"/>
-          <w:b/>
-        </w:rPr>
-        <w:t>cia</w:t>
-      </w:r>
-      <w:proofErr w:type="spellEnd"/>
-      <w:r>
-        <w:rPr>
-          <w:rFonts w:ascii="Times New Roman" w:hAnsi="Times New Roman"/>
-          <w:b/>
-        </w:rPr>
-        <w:t xml:space="preserve"> </w:t>
-      </w:r>
-      <w:r>
-        <w:rPr>
-          <w:rFonts w:ascii="Times New Roman" w:hAnsi="Times New Roman"/>
-          <w:b/>
-        </w:rPr>
-        <w:t>file.</w:t>
-      </w:r>
-    </w:p>
-    <w:p>
-      <w:pPr>
-        <w:jc w:val="both"/>
-        <w:rPr>
-          <w:rFonts w:ascii="Times New Roman" w:hAnsi="Times New Roman"/>
-          <w:b/>
-        </w:rPr>
-      </w:pPr>
-    </w:p>
-    <w:p>
-      <w:pPr>
-        <w:jc w:val="both"/>
-        <w:rPr>
-          <w:rFonts w:ascii="Times New Roman" w:hAnsi="Times New Roman"/>
-        </w:rPr>
-      </w:pPr>
-      <w:r>
-        <w:rPr>
-          <w:rFonts w:ascii="Times New Roman" w:hAnsi="Times New Roman"/>
-        </w:rPr>
-        <w:t>This file (&lt;</w:t>
-      </w:r>
-      <w:proofErr w:type="spellStart"/>
-      <w:r>
-        <w:rPr>
-          <w:rFonts w:ascii="Times New Roman" w:hAnsi="Times New Roman"/>
-        </w:rPr>
-        <w:t>runname.cia</w:t>
-      </w:r>
-      <w:proofErr w:type="spellEnd"/>
-      <w:r>
-        <w:rPr>
-          <w:rFonts w:ascii="Times New Roman" w:hAnsi="Times New Roman"/>
-        </w:rPr>
-        <w:t xml:space="preserve">&gt;) contains the name of the CIA file to be used (assumed to exist in the </w:t>
-      </w:r>
-      <w:proofErr w:type="spellStart"/>
-      <w:r>
-        <w:rPr>
-          <w:rFonts w:ascii="Times New Roman" w:hAnsi="Times New Roman"/>
-        </w:rPr>
-        <w:t>raddata</w:t>
-      </w:r>
-      <w:proofErr w:type="spellEnd"/>
-      <w:r>
-        <w:rPr>
-          <w:rFonts w:ascii="Times New Roman" w:hAnsi="Times New Roman"/>
-        </w:rPr>
-        <w:t xml:space="preserve"> directory of </w:t>
-      </w:r>
-      <w:proofErr w:type="spellStart"/>
-      <w:r>
-        <w:rPr>
-          <w:rFonts w:ascii="Times New Roman" w:hAnsi="Times New Roman"/>
-        </w:rPr>
-        <w:t>radtrancode</w:t>
-      </w:r>
-      <w:proofErr w:type="spellEnd"/>
-      <w:r>
-        <w:rPr>
-          <w:rFonts w:ascii="Times New Roman" w:hAnsi="Times New Roman"/>
-        </w:rPr>
-        <w:t xml:space="preserve">. </w:t>
-      </w:r>
-    </w:p>
-    <w:p>
-      <w:pPr>
-        <w:jc w:val="both"/>
-        <w:rPr>
-          <w:rFonts w:ascii="Times New Roman" w:hAnsi="Times New Roman"/>
-        </w:rPr>
-      </w:pPr>
-      <w:r>
-        <w:rPr>
-          <w:rFonts w:ascii="Times New Roman" w:hAnsi="Times New Roman"/>
-        </w:rPr>
-        <w:t>The first line contains the name of the CIA file. The CIA file is always in wavenumber space.</w:t>
-      </w:r>
-    </w:p>
-    <w:p>
-      <w:pPr>
-        <w:jc w:val="both"/>
-        <w:rPr>
-          <w:rFonts w:ascii="Times New Roman" w:hAnsi="Times New Roman"/>
-        </w:rPr>
-      </w:pPr>
-      <w:r>
-        <w:rPr>
-          <w:rFonts w:ascii="Times New Roman" w:hAnsi="Times New Roman"/>
-        </w:rPr>
-        <w:t xml:space="preserve">The second line defines the wavenumber step, </w:t>
-      </w:r>
-      <w:proofErr w:type="spellStart"/>
-      <w:r>
-        <w:rPr>
-          <w:rFonts w:ascii="Times New Roman" w:hAnsi="Times New Roman"/>
-        </w:rPr>
-        <w:t>dnu</w:t>
-      </w:r>
-      <w:proofErr w:type="spellEnd"/>
-      <w:r>
-        <w:rPr>
-          <w:rFonts w:ascii="Times New Roman" w:hAnsi="Times New Roman"/>
-        </w:rPr>
-        <w:t>, of the CIA table.</w:t>
-      </w:r>
-    </w:p>
-    <w:p>
-      <w:pPr>
-        <w:jc w:val="both"/>
-        <w:rPr>
-          <w:rFonts w:ascii="Times New Roman" w:hAnsi="Times New Roman"/>
-        </w:rPr>
-      </w:pPr>
-      <w:r>
-        <w:rPr>
-          <w:rFonts w:ascii="Times New Roman" w:hAnsi="Times New Roman"/>
-        </w:rPr>
-        <w:t>The third line gives the number of para-H</w:t>
-      </w:r>
-      <w:r>
-        <w:rPr>
-          <w:rFonts w:ascii="Times New Roman" w:hAnsi="Times New Roman"/>
-          <w:vertAlign w:val="subscript"/>
-        </w:rPr>
-        <w:t>2</w:t>
-      </w:r>
-      <w:r>
-        <w:rPr>
-          <w:rFonts w:ascii="Times New Roman" w:hAnsi="Times New Roman"/>
-        </w:rPr>
-        <w:t xml:space="preserve"> fractions listed, NPARA. </w:t>
-      </w:r>
-    </w:p>
-    <w:p>
-      <w:pPr>
-        <w:jc w:val="both"/>
-        <w:rPr>
-          <w:rFonts w:ascii="Times New Roman" w:hAnsi="Times New Roman"/>
-        </w:rPr>
-      </w:pPr>
-      <w:r>
-        <w:rPr>
-          <w:rFonts w:ascii="Times New Roman" w:hAnsi="Times New Roman"/>
-        </w:rPr>
-        <w:t>CIA tables are in two formats, one which lists H</w:t>
-      </w:r>
-      <w:r>
-        <w:rPr>
-          <w:rFonts w:ascii="Times New Roman" w:hAnsi="Times New Roman"/>
-          <w:vertAlign w:val="subscript"/>
-        </w:rPr>
-        <w:t>2</w:t>
-      </w:r>
-      <w:r>
-        <w:rPr>
-          <w:rFonts w:ascii="Times New Roman" w:hAnsi="Times New Roman"/>
-        </w:rPr>
-        <w:t>-H</w:t>
-      </w:r>
-      <w:r>
-        <w:rPr>
-          <w:rFonts w:ascii="Times New Roman" w:hAnsi="Times New Roman"/>
-          <w:vertAlign w:val="subscript"/>
-        </w:rPr>
-        <w:t>2</w:t>
-      </w:r>
-      <w:r>
-        <w:rPr>
-          <w:rFonts w:ascii="Times New Roman" w:hAnsi="Times New Roman"/>
-        </w:rPr>
-        <w:t xml:space="preserve"> (</w:t>
-      </w:r>
-      <w:proofErr w:type="spellStart"/>
-      <w:r>
-        <w:rPr>
-          <w:rFonts w:ascii="Times New Roman" w:hAnsi="Times New Roman"/>
-        </w:rPr>
-        <w:t>eqm</w:t>
-      </w:r>
-      <w:proofErr w:type="spellEnd"/>
-      <w:r>
-        <w:rPr>
-          <w:rFonts w:ascii="Times New Roman" w:hAnsi="Times New Roman"/>
-        </w:rPr>
-        <w:t>), H</w:t>
-      </w:r>
-      <w:r>
-        <w:rPr>
-          <w:rFonts w:ascii="Times New Roman" w:hAnsi="Times New Roman"/>
-          <w:vertAlign w:val="subscript"/>
-        </w:rPr>
-        <w:t>2</w:t>
-      </w:r>
-      <w:r>
-        <w:rPr>
-          <w:rFonts w:ascii="Times New Roman" w:hAnsi="Times New Roman"/>
-        </w:rPr>
-        <w:t>-He(</w:t>
-      </w:r>
-      <w:proofErr w:type="spellStart"/>
-      <w:r>
-        <w:rPr>
-          <w:rFonts w:ascii="Times New Roman" w:hAnsi="Times New Roman"/>
-        </w:rPr>
-        <w:t>eqm</w:t>
-      </w:r>
-      <w:proofErr w:type="spellEnd"/>
-      <w:r>
-        <w:rPr>
-          <w:rFonts w:ascii="Times New Roman" w:hAnsi="Times New Roman"/>
-        </w:rPr>
-        <w:t>), H</w:t>
-      </w:r>
-      <w:r>
-        <w:rPr>
-          <w:rFonts w:ascii="Times New Roman" w:hAnsi="Times New Roman"/>
-          <w:vertAlign w:val="subscript"/>
-        </w:rPr>
-        <w:t>2</w:t>
-      </w:r>
-      <w:r>
-        <w:rPr>
-          <w:rFonts w:ascii="Times New Roman" w:hAnsi="Times New Roman"/>
-        </w:rPr>
-        <w:t>-H</w:t>
-      </w:r>
-      <w:r>
-        <w:rPr>
-          <w:rFonts w:ascii="Times New Roman" w:hAnsi="Times New Roman"/>
-          <w:vertAlign w:val="subscript"/>
-        </w:rPr>
-        <w:t>2</w:t>
-      </w:r>
-      <w:r>
-        <w:rPr>
-          <w:rFonts w:ascii="Times New Roman" w:hAnsi="Times New Roman"/>
-        </w:rPr>
-        <w:t xml:space="preserve"> (normal), H</w:t>
-      </w:r>
-      <w:r>
-        <w:rPr>
-          <w:rFonts w:ascii="Times New Roman" w:hAnsi="Times New Roman"/>
-          <w:vertAlign w:val="subscript"/>
-        </w:rPr>
-        <w:t>2</w:t>
-      </w:r>
-      <w:r>
-        <w:rPr>
-          <w:rFonts w:ascii="Times New Roman" w:hAnsi="Times New Roman"/>
-        </w:rPr>
-        <w:t>-He (normal) and then 5 other pairs: H</w:t>
-      </w:r>
-      <w:r>
-        <w:rPr>
-          <w:rFonts w:ascii="Times New Roman" w:hAnsi="Times New Roman"/>
-          <w:vertAlign w:val="subscript"/>
-        </w:rPr>
-        <w:t>2</w:t>
-      </w:r>
-      <w:r>
-        <w:rPr>
-          <w:rFonts w:ascii="Times New Roman" w:hAnsi="Times New Roman"/>
-        </w:rPr>
-        <w:t>-N</w:t>
-      </w:r>
-      <w:r>
-        <w:rPr>
-          <w:rFonts w:ascii="Times New Roman" w:hAnsi="Times New Roman"/>
-          <w:vertAlign w:val="subscript"/>
-        </w:rPr>
-        <w:t>2</w:t>
-      </w:r>
-      <w:r>
-        <w:rPr>
-          <w:rFonts w:ascii="Times New Roman" w:hAnsi="Times New Roman"/>
-        </w:rPr>
-        <w:t>, H</w:t>
-      </w:r>
-      <w:r>
-        <w:rPr>
-          <w:rFonts w:ascii="Times New Roman" w:hAnsi="Times New Roman"/>
-          <w:vertAlign w:val="subscript"/>
-        </w:rPr>
-        <w:t>2</w:t>
-      </w:r>
-      <w:r>
-        <w:rPr>
-          <w:rFonts w:ascii="Times New Roman" w:hAnsi="Times New Roman"/>
-        </w:rPr>
-        <w:t>-CH</w:t>
-      </w:r>
-      <w:r>
-        <w:rPr>
-          <w:rFonts w:ascii="Times New Roman" w:hAnsi="Times New Roman"/>
-          <w:vertAlign w:val="subscript"/>
-        </w:rPr>
-        <w:t>4</w:t>
-      </w:r>
-      <w:r>
-        <w:rPr>
-          <w:rFonts w:ascii="Times New Roman" w:hAnsi="Times New Roman"/>
-        </w:rPr>
-        <w:t>, N</w:t>
-      </w:r>
-      <w:r>
-        <w:rPr>
-          <w:rFonts w:ascii="Times New Roman" w:hAnsi="Times New Roman"/>
-          <w:vertAlign w:val="subscript"/>
-        </w:rPr>
-        <w:t>2</w:t>
-      </w:r>
-      <w:r>
-        <w:rPr>
-          <w:rFonts w:ascii="Times New Roman" w:hAnsi="Times New Roman"/>
-        </w:rPr>
-        <w:t>-N</w:t>
-      </w:r>
-      <w:r>
-        <w:rPr>
-          <w:rFonts w:ascii="Times New Roman" w:hAnsi="Times New Roman"/>
-          <w:vertAlign w:val="subscript"/>
-        </w:rPr>
-        <w:t>2</w:t>
-      </w:r>
-      <w:r>
-        <w:rPr>
-          <w:rFonts w:ascii="Times New Roman" w:hAnsi="Times New Roman"/>
-        </w:rPr>
-        <w:t>, CH</w:t>
-      </w:r>
-      <w:r>
-        <w:rPr>
-          <w:rFonts w:ascii="Times New Roman" w:hAnsi="Times New Roman"/>
-          <w:vertAlign w:val="subscript"/>
-        </w:rPr>
-        <w:t>4</w:t>
-      </w:r>
-      <w:r>
-        <w:rPr>
-          <w:rFonts w:ascii="Times New Roman" w:hAnsi="Times New Roman"/>
-        </w:rPr>
-        <w:t>-CH</w:t>
-      </w:r>
-      <w:r>
-        <w:rPr>
-          <w:rFonts w:ascii="Times New Roman" w:hAnsi="Times New Roman"/>
-          <w:vertAlign w:val="subscript"/>
-        </w:rPr>
-        <w:t>4</w:t>
-      </w:r>
-      <w:r>
-        <w:rPr>
-          <w:rFonts w:ascii="Times New Roman" w:hAnsi="Times New Roman"/>
-        </w:rPr>
-        <w:t xml:space="preserve"> and H</w:t>
-      </w:r>
-      <w:r>
-        <w:rPr>
-          <w:rFonts w:ascii="Times New Roman" w:hAnsi="Times New Roman"/>
-          <w:vertAlign w:val="subscript"/>
-        </w:rPr>
-        <w:t>2</w:t>
-      </w:r>
-      <w:r>
-        <w:rPr>
-          <w:rFonts w:ascii="Times New Roman" w:hAnsi="Times New Roman"/>
-        </w:rPr>
-        <w:t>-CH</w:t>
-      </w:r>
-      <w:r>
-        <w:rPr>
-          <w:rFonts w:ascii="Times New Roman" w:hAnsi="Times New Roman"/>
-          <w:vertAlign w:val="subscript"/>
-        </w:rPr>
-        <w:t>4</w:t>
-      </w:r>
-      <w:r>
-        <w:rPr>
-          <w:rFonts w:ascii="Times New Roman" w:hAnsi="Times New Roman"/>
-        </w:rPr>
-        <w:t>. The other type of CIA table lists H</w:t>
-      </w:r>
-      <w:r>
-        <w:rPr>
-          <w:rFonts w:ascii="Times New Roman" w:hAnsi="Times New Roman"/>
-          <w:vertAlign w:val="subscript"/>
-        </w:rPr>
-        <w:t>2</w:t>
-      </w:r>
-      <w:r>
-        <w:rPr>
-          <w:rFonts w:ascii="Times New Roman" w:hAnsi="Times New Roman"/>
-        </w:rPr>
-        <w:t>-H</w:t>
-      </w:r>
-      <w:r>
-        <w:rPr>
-          <w:rFonts w:ascii="Times New Roman" w:hAnsi="Times New Roman"/>
-          <w:vertAlign w:val="subscript"/>
-        </w:rPr>
-        <w:t>2</w:t>
-      </w:r>
-      <w:r>
-        <w:rPr>
-          <w:rFonts w:ascii="Times New Roman" w:hAnsi="Times New Roman"/>
-        </w:rPr>
-        <w:t xml:space="preserve"> and H</w:t>
-      </w:r>
-      <w:r>
-        <w:rPr>
-          <w:rFonts w:ascii="Times New Roman" w:hAnsi="Times New Roman"/>
-          <w:vertAlign w:val="subscript"/>
-        </w:rPr>
-        <w:t>2</w:t>
-      </w:r>
-      <w:r>
-        <w:rPr>
-          <w:rFonts w:ascii="Times New Roman" w:hAnsi="Times New Roman"/>
-        </w:rPr>
-        <w:t>-He only, but for a number of different ortho/para fractions. For the usual CIA table format, NPARA should be set to zero. For a variable para-H</w:t>
-      </w:r>
-      <w:r>
-        <w:rPr>
-          <w:rFonts w:ascii="Times New Roman" w:hAnsi="Times New Roman"/>
-          <w:vertAlign w:val="subscript"/>
-        </w:rPr>
-        <w:t>2</w:t>
-      </w:r>
-      <w:r>
-        <w:rPr>
-          <w:rFonts w:ascii="Times New Roman" w:hAnsi="Times New Roman"/>
-        </w:rPr>
-        <w:t xml:space="preserve"> CIA table, NPARA can be set to be between 0 and 24. The exact number depends on the table itself.</w:t>
-      </w:r>
-    </w:p>
-    <w:p>
-      <w:pPr>
-        <w:jc w:val="both"/>
-        <w:rPr>
-          <w:rFonts w:ascii="Times New Roman" w:hAnsi="Times New Roman"/>
-        </w:rPr>
-      </w:pPr>
-    </w:p>
-    <w:p>
-      <w:pPr>
-        <w:jc w:val="both"/>
-        <w:outlineLvl w:val="1"/>
-        <w:rPr>
-          <w:rFonts w:ascii="Times New Roman" w:hAnsi="Times New Roman"/>
-          <w:b/>
-        </w:rPr>
-      </w:pPr>
-      <w:r>
-        <w:rPr>
-          <w:rFonts w:ascii="Times New Roman" w:hAnsi="Times New Roman"/>
-          <w:b/>
-        </w:rPr>
-        <w:t>3.8</w:t>
-      </w:r>
-      <w:r>
-        <w:rPr>
-          <w:rFonts w:ascii="Times New Roman" w:hAnsi="Times New Roman"/>
-          <w:b/>
-        </w:rPr>
-        <w:t xml:space="preserve"> </w:t>
-      </w:r>
-      <w:r>
-        <w:rPr>
-          <w:rFonts w:ascii="Times New Roman" w:hAnsi="Times New Roman"/>
-          <w:b/>
-        </w:rPr>
-        <w:t xml:space="preserve">Additional flags </w:t>
-      </w:r>
-      <w:r>
-        <w:rPr>
-          <w:rFonts w:ascii="Times New Roman" w:hAnsi="Times New Roman"/>
-          <w:b/>
-        </w:rPr>
-        <w:t>.</w:t>
-      </w:r>
-      <w:proofErr w:type="spellStart"/>
-      <w:r>
-        <w:rPr>
-          <w:rFonts w:ascii="Times New Roman" w:hAnsi="Times New Roman"/>
-          <w:b/>
-        </w:rPr>
-        <w:t>fla</w:t>
-      </w:r>
-      <w:proofErr w:type="spellEnd"/>
-      <w:r>
-        <w:rPr>
-          <w:rFonts w:ascii="Times New Roman" w:hAnsi="Times New Roman"/>
-          <w:b/>
-        </w:rPr>
-        <w:t xml:space="preserve"> </w:t>
-      </w:r>
-      <w:r>
-        <w:rPr>
-          <w:rFonts w:ascii="Times New Roman" w:hAnsi="Times New Roman"/>
-          <w:b/>
-        </w:rPr>
-        <w:t>file.</w:t>
-      </w:r>
-    </w:p>
-    <w:p>
-      <w:pPr>
-        <w:jc w:val="both"/>
-        <w:rPr>
-          <w:rFonts w:ascii="Times New Roman" w:hAnsi="Times New Roman"/>
-          <w:b/>
-        </w:rPr>
-      </w:pPr>
-    </w:p>
-    <w:p>
-      <w:pPr>
-        <w:jc w:val="both"/>
-        <w:rPr>
-          <w:rFonts w:ascii="Times New Roman" w:hAnsi="Times New Roman"/>
-        </w:rPr>
-      </w:pPr>
-      <w:r>
-        <w:rPr>
-          <w:rFonts w:ascii="Times New Roman" w:hAnsi="Times New Roman"/>
-        </w:rPr>
-        <w:t>This file (&lt;</w:t>
-      </w:r>
-      <w:proofErr w:type="spellStart"/>
-      <w:r>
-        <w:rPr>
-          <w:rFonts w:ascii="Times New Roman" w:hAnsi="Times New Roman"/>
-        </w:rPr>
-        <w:t>runname.fla</w:t>
-      </w:r>
-      <w:proofErr w:type="spellEnd"/>
-      <w:r>
-        <w:rPr>
-          <w:rFonts w:ascii="Times New Roman" w:hAnsi="Times New Roman"/>
-        </w:rPr>
-        <w:t xml:space="preserve">&gt;) contains the following integer flags that used to be </w:t>
-      </w:r>
-      <w:proofErr w:type="spellStart"/>
-      <w:r>
-        <w:rPr>
-          <w:rFonts w:ascii="Times New Roman" w:hAnsi="Times New Roman"/>
-        </w:rPr>
-        <w:t>hardwared</w:t>
-      </w:r>
-      <w:proofErr w:type="spellEnd"/>
-      <w:r>
-        <w:rPr>
-          <w:rFonts w:ascii="Times New Roman" w:hAnsi="Times New Roman"/>
-        </w:rPr>
-        <w:t xml:space="preserve"> in different parts of the code:</w:t>
-      </w:r>
-    </w:p>
-    <w:p>
-      <w:pPr>
-        <w:jc w:val="both"/>
-        <w:rPr>
-          <w:rFonts w:ascii="Times New Roman" w:hAnsi="Times New Roman"/>
-        </w:rPr>
-      </w:pPr>
-      <w:r>
-        <w:rPr>
-          <w:rFonts w:ascii="Times New Roman" w:hAnsi="Times New Roman"/>
-        </w:rPr>
         <w:t>INORMAL</w:t>
       </w:r>
       <w:r>
@@ -28494,7 +28628,6 @@
         <w:rPr>
           <w:rFonts w:ascii="Times New Roman" w:hAnsi="Times New Roman"/>
         </w:rPr>
-        <w:lastRenderedPageBreak/>
         <w:t>IPTF</w:t>
       </w:r>
       <w:r>
@@ -29240,6 +29373,7 @@
           <w:szCs w:val="24"/>
           <w:lang w:val="en-US"/>
         </w:rPr>
+        <w:lastRenderedPageBreak/>
         <w:t>3</w:t>
       </w:r>
       <w:r>
@@ -29645,7 +29779,7 @@
           <w:szCs w:val="24"/>
           <w:lang w:val="en-US"/>
         </w:rPr>
-        <w:t xml:space="preserve">VMR drops just below </w:t>
+        <w:t>VMR drops just below condensation i</w:t>
       </w:r>
       <w:r>
         <w:rPr>
@@ -29653,8 +29787,7 @@
           <w:szCs w:val="24"/>
           <w:lang w:val="en-US"/>
         </w:rPr>
-        <w:lastRenderedPageBreak/>
-        <w:t>condensation i</w:t>
+        <w:t>n one iteration it can never return</w:t>
       </w:r>
       <w:r>
         <w:rPr>
@@ -29662,7 +29795,7 @@
           <w:szCs w:val="24"/>
           <w:lang w:val="en-US"/>
         </w:rPr>
-        <w:t>n one iteration it can never return</w:t>
+        <w:t>; and 2)</w:t>
       </w:r>
       <w:r>
         <w:rPr>
@@ -29670,7 +29803,7 @@
           <w:szCs w:val="24"/>
           <w:lang w:val="en-US"/>
         </w:rPr>
-        <w:t>; and 2)</w:t>
+        <w:t xml:space="preserve"> </w:t>
       </w:r>
       <w:r>
         <w:rPr>
@@ -29678,7 +29811,7 @@
           <w:szCs w:val="24"/>
           <w:lang w:val="en-US"/>
         </w:rPr>
-        <w:t xml:space="preserve"> </w:t>
+        <w:t>it can lead</w:t>
       </w:r>
       <w:r>
         <w:rPr>
@@ -29686,7 +29819,7 @@
           <w:szCs w:val="24"/>
           <w:lang w:val="en-US"/>
         </w:rPr>
-        <w:t>it can lead</w:t>
+        <w:t xml:space="preserve"> to a sharp edge and </w:t>
       </w:r>
       <w:r>
         <w:rPr>
@@ -29694,7 +29827,7 @@
           <w:szCs w:val="24"/>
           <w:lang w:val="en-US"/>
         </w:rPr>
-        <w:t xml:space="preserve"> to a sharp edge and </w:t>
+        <w:t>erratic retrieval behavior. Therefore, to s</w:t>
       </w:r>
       <w:r>
         <w:rPr>
@@ -29702,7 +29835,7 @@
           <w:szCs w:val="24"/>
           <w:lang w:val="en-US"/>
         </w:rPr>
-        <w:t>erratic retrieval behavior. Therefore, to s</w:t>
+        <w:t xml:space="preserve">olve this XMAP is </w:t>
       </w:r>
       <w:r>
         <w:rPr>
@@ -29710,7 +29843,7 @@
           <w:szCs w:val="24"/>
           <w:lang w:val="en-US"/>
         </w:rPr>
-        <w:t xml:space="preserve">olve this XMAP is </w:t>
+        <w:t xml:space="preserve">instead </w:t>
       </w:r>
       <w:r>
         <w:rPr>
@@ -29718,41 +29851,41 @@
           <w:szCs w:val="24"/>
           <w:lang w:val="en-US"/>
         </w:rPr>
-        <w:t xml:space="preserve">instead </w:t>
-      </w:r>
+        <w:t xml:space="preserve">scaled by </w:t>
+      </w:r>
+      <w:proofErr w:type="spellStart"/>
       <w:r>
         <w:rPr>
           <w:rFonts w:ascii="Times New Roman" w:hAnsi="Times New Roman"/>
           <w:szCs w:val="24"/>
           <w:lang w:val="en-US"/>
         </w:rPr>
-        <w:t xml:space="preserve">scaled by </w:t>
-      </w:r>
-      <w:proofErr w:type="spellStart"/>
+        <w:t>sv</w:t>
+      </w:r>
       <w:r>
         <w:rPr>
           <w:rFonts w:ascii="Times New Roman" w:hAnsi="Times New Roman"/>
           <w:szCs w:val="24"/>
           <w:lang w:val="en-US"/>
         </w:rPr>
-        <w:t>sv</w:t>
-      </w:r>
+        <w:t>p</w:t>
+      </w:r>
+      <w:proofErr w:type="spellEnd"/>
       <w:r>
         <w:rPr>
           <w:rFonts w:ascii="Times New Roman" w:hAnsi="Times New Roman"/>
           <w:szCs w:val="24"/>
           <w:lang w:val="en-US"/>
         </w:rPr>
-        <w:t>p</w:t>
-      </w:r>
-      <w:proofErr w:type="spellEnd"/>
+        <w:t xml:space="preserve">/pp. This also has a steep drop-off, </w:t>
+      </w:r>
       <w:r>
         <w:rPr>
           <w:rFonts w:ascii="Times New Roman" w:hAnsi="Times New Roman"/>
           <w:szCs w:val="24"/>
           <w:lang w:val="en-US"/>
         </w:rPr>
-        <w:t xml:space="preserve">/pp. This also has a steep </w:t>
+        <w:t xml:space="preserve">but gives a </w:t>
       </w:r>
       <w:proofErr w:type="gramStart"/>
       <w:r>
@@ -29761,24 +29894,16 @@
           <w:szCs w:val="24"/>
           <w:lang w:val="en-US"/>
         </w:rPr>
-        <w:t xml:space="preserve">drop-off, </w:t>
-      </w:r>
+        <w:t>more gentle</w:t>
+      </w:r>
+      <w:proofErr w:type="gramEnd"/>
       <w:r>
         <w:rPr>
           <w:rFonts w:ascii="Times New Roman" w:hAnsi="Times New Roman"/>
           <w:szCs w:val="24"/>
           <w:lang w:val="en-US"/>
         </w:rPr>
-        <w:t>but</w:t>
-      </w:r>
-      <w:proofErr w:type="gramEnd"/>
-      <w:r>
-        <w:rPr>
-          <w:rFonts w:ascii="Times New Roman" w:hAnsi="Times New Roman"/>
-          <w:szCs w:val="24"/>
-          <w:lang w:val="en-US"/>
-        </w:rPr>
-        <w:t xml:space="preserve"> gives a more gentle response and more desirable retrieval </w:t>
+        <w:t xml:space="preserve"> response and more desirable retrieval </w:t>
       </w:r>
       <w:proofErr w:type="spellStart"/>
       <w:r>
@@ -30597,6 +30722,7 @@
           <w:szCs w:val="24"/>
           <w:lang w:val="en-US"/>
         </w:rPr>
+        <w:lastRenderedPageBreak/>
         <w:t>Note that the largest value of IRANK does not necessarily have to be smaller than MAXIRANK. It’s just that any wavelengths with IRANK&gt;MAXIRANK will be left out of the retrieval. This allows the user to easily remove any wavelengths out of the retrieval temporarily, without having to delete rows from the .</w:t>
       </w:r>
       <w:proofErr w:type="spellStart"/>
@@ -30792,7 +30918,6 @@
         <w:rPr>
           <w:rFonts w:ascii="Times New Roman" w:hAnsi="Times New Roman"/>
         </w:rPr>
-        <w:lastRenderedPageBreak/>
         <w:t xml:space="preserve">The hard limits previously used by </w:t>
       </w:r>
       <w:proofErr w:type="spellStart"/>
@@ -31388,6 +31513,7 @@
         <w:rPr>
           <w:rFonts w:ascii="Copperplate" w:hAnsi="Copperplate"/>
         </w:rPr>
+        <w:lastRenderedPageBreak/>
         <w:t>Nemesis</w:t>
       </w:r>
       <w:r>
@@ -31638,14 +31764,7 @@
         <w:rPr>
           <w:rFonts w:ascii="Times New Roman" w:hAnsi="Times New Roman"/>
         </w:rPr>
-        <w:t xml:space="preserve">The second line contains the LBL parameters: WING, VREL and VCUTOFF. These are described more fully in </w:t>
-      </w:r>
-      <w:r>
-        <w:rPr>
-          <w:rFonts w:ascii="Times New Roman" w:hAnsi="Times New Roman"/>
-        </w:rPr>
-        <w:lastRenderedPageBreak/>
-        <w:t xml:space="preserve">the accompanying </w:t>
+        <w:t xml:space="preserve">The second line contains the LBL parameters: WING, VREL and VCUTOFF. These are described more fully in the accompanying </w:t>
       </w:r>
       <w:proofErr w:type="spellStart"/>
       <w:r>
@@ -31874,13 +31993,7 @@
         <w:rPr>
           <w:rFonts w:ascii="Times New Roman" w:hAnsi="Times New Roman"/>
         </w:rPr>
-        <w:t xml:space="preserve">&gt; file if using ISHAPE=5 in </w:t>
-      </w:r>
-      <w:r>
-        <w:rPr>
-          <w:rFonts w:ascii="Times New Roman" w:hAnsi="Times New Roman"/>
-        </w:rPr>
-        <w:t>&lt;</w:t>
+        <w:t>&gt; file if using ISHAPE=5 in &lt;</w:t>
       </w:r>
       <w:proofErr w:type="spellStart"/>
       <w:r>
@@ -31900,13 +32013,7 @@
         <w:rPr>
           <w:rFonts w:ascii="Times New Roman" w:hAnsi="Times New Roman"/>
         </w:rPr>
-        <w:t>&gt;</w:t>
-      </w:r>
-      <w:r>
-        <w:rPr>
-          <w:rFonts w:ascii="Times New Roman" w:hAnsi="Times New Roman"/>
-        </w:rPr>
-        <w:t>.</w:t>
+        <w:t>&gt;.</w:t>
       </w:r>
       <w:proofErr w:type="spellStart"/>
       <w:r>
@@ -31948,27 +32055,7 @@
         <w:rPr>
           <w:rFonts w:ascii="Times New Roman" w:hAnsi="Times New Roman"/>
         </w:rPr>
-        <w:t xml:space="preserve"> </w:t>
-      </w:r>
-      <w:r>
-        <w:rPr>
-          <w:rFonts w:ascii="Times New Roman" w:hAnsi="Times New Roman"/>
-        </w:rPr>
-        <w:t>rows are two</w:t>
-      </w:r>
-      <w:proofErr w:type="spellStart"/>
-      <w:r>
-        <w:rPr>
-          <w:rFonts w:ascii="Times New Roman" w:hAnsi="Times New Roman"/>
-        </w:rPr>
-        <w:t xml:space="preserve"> c</w:t>
-      </w:r>
-      <w:proofErr w:type="spellEnd"/>
-      <w:r>
-        <w:rPr>
-          <w:rFonts w:ascii="Times New Roman" w:hAnsi="Times New Roman"/>
-        </w:rPr>
-        <w:t xml:space="preserve">olumns defining wavenumber/wavelength and </w:t>
+        <w:t xml:space="preserve"> rows are two columns defining wavenumber/wavelength and </w:t>
       </w:r>
       <w:proofErr w:type="spellStart"/>
       <w:r>
@@ -32411,6 +32498,7 @@
         <w:rPr>
           <w:rFonts w:ascii="Times New Roman" w:hAnsi="Times New Roman"/>
         </w:rPr>
+        <w:lastRenderedPageBreak/>
         <w:t xml:space="preserve">A </w:t>
       </w:r>
       <w:r>
@@ -32768,14 +32856,7 @@
         <w:rPr>
           <w:rFonts w:ascii="Times New Roman" w:hAnsi="Times New Roman"/>
         </w:rPr>
-        <w:t xml:space="preserve">(please contact P. </w:t>
-      </w:r>
-      <w:r>
-        <w:rPr>
-          <w:rFonts w:ascii="Times New Roman" w:hAnsi="Times New Roman"/>
-        </w:rPr>
-        <w:lastRenderedPageBreak/>
-        <w:t xml:space="preserve">Irwin for details on how to access the files). Please see the </w:t>
+        <w:t xml:space="preserve">(please contact P. Irwin for details on how to access the files). Please see the </w:t>
       </w:r>
       <w:proofErr w:type="spellStart"/>
       <w:r>
@@ -33226,7 +33307,14 @@
         <w:rPr>
           <w:rFonts w:ascii="Times New Roman" w:hAnsi="Times New Roman"/>
         </w:rPr>
-        <w:t xml:space="preserve">is specifically designed for limb calculations. The atmosphere is split into the same number of layers, NLAYER, as before, but only once and from the specified lowest altitude. Limb paths are then calculated through these layers with 2 </w:t>
+        <w:t xml:space="preserve">is specifically designed for limb calculations. The atmosphere is split into the same number of layers, NLAYER, as before, but only once and from the specified </w:t>
+      </w:r>
+      <w:r>
+        <w:rPr>
+          <w:rFonts w:ascii="Times New Roman" w:hAnsi="Times New Roman"/>
+        </w:rPr>
+        <w:lastRenderedPageBreak/>
+        <w:t xml:space="preserve">lowest altitude. Limb paths are then calculated through these layers with 2 </w:t>
       </w:r>
       <w:r>
         <w:rPr>
@@ -33384,14 +33472,7 @@
         <w:rPr>
           <w:rFonts w:ascii="Times New Roman" w:hAnsi="Times New Roman"/>
         </w:rPr>
-        <w:t xml:space="preserve">The </w:t>
-      </w:r>
-      <w:r>
-        <w:rPr>
-          <w:rFonts w:ascii="Times New Roman" w:hAnsi="Times New Roman"/>
-        </w:rPr>
-        <w:lastRenderedPageBreak/>
-        <w:t>OCCULT parameter controls what sort of limb calculation is required. The options are:</w:t>
+        <w:t>The OCCULT parameter controls what sort of limb calculation is required. The options are:</w:t>
       </w:r>
     </w:p>
     <w:p>
@@ -34302,7 +34383,6 @@
         <w:rPr>
           <w:rFonts w:ascii="Times New Roman" w:hAnsi="Times New Roman"/>
         </w:rPr>
-        <w:lastRenderedPageBreak/>
         <w:t>11</w:t>
       </w:r>
       <w:r>
@@ -35180,7 +35260,7 @@
             <v:path o:extrusionok="f" gradientshapeok="t" o:connecttype="rect"/>
             <o:lock v:ext="edit" aspectratio="t"/>
           </v:shapetype>
-          <v:shape id="_x0000_i1038" type="#_x0000_t75" alt="" style="width:280.95pt;height:19.45pt;mso-width-percent:0;mso-height-percent:0;mso-width-percent:0;mso-height-percent:0" fillcolor="window">
+          <v:shape id="_x0000_i1038" type="#_x0000_t75" alt="" style="width:281pt;height:19.3pt;mso-width-percent:0;mso-height-percent:0;mso-width-percent:0;mso-height-percent:0" fillcolor="window">
             <v:imagedata r:id="rId15" o:title=""/>
           </v:shape>
         </w:pict>
@@ -35374,7 +35454,7 @@
           <w:position w:val="-18"/>
         </w:rPr>
         <w:pict>
-          <v:shape id="_x0000_i1037" type="#_x0000_t75" alt="" style="width:4in;height:26.05pt;mso-width-percent:0;mso-height-percent:0;mso-width-percent:0;mso-height-percent:0" fillcolor="window">
+          <v:shape id="_x0000_i1037" type="#_x0000_t75" alt="" style="width:4in;height:26.35pt;mso-width-percent:0;mso-height-percent:0;mso-width-percent:0;mso-height-percent:0" fillcolor="window">
             <v:imagedata r:id="rId16" o:title=""/>
           </v:shape>
         </w:pict>
@@ -35407,7 +35487,7 @@
           <w:position w:val="-12"/>
         </w:rPr>
         <w:pict>
-          <v:shape id="_x0000_i1036" type="#_x0000_t75" alt="" style="width:13.25pt;height:19.45pt;mso-width-percent:0;mso-height-percent:0;mso-width-percent:0;mso-height-percent:0">
+          <v:shape id="_x0000_i1036" type="#_x0000_t75" alt="" style="width:13.45pt;height:19.3pt;mso-width-percent:0;mso-height-percent:0;mso-width-percent:0;mso-height-percent:0">
             <v:imagedata r:id="rId17" o:title=""/>
           </v:shape>
         </w:pict>
@@ -35574,7 +35654,7 @@
           <w:position w:val="-16"/>
         </w:rPr>
         <w:pict>
-          <v:shape id="_x0000_i1035" type="#_x0000_t75" alt="" style="width:98.05pt;height:19.45pt;mso-width-percent:0;mso-height-percent:0;mso-width-percent:0;mso-height-percent:0">
+          <v:shape id="_x0000_i1035" type="#_x0000_t75" alt="" style="width:98.35pt;height:19.3pt;mso-width-percent:0;mso-height-percent:0;mso-width-percent:0;mso-height-percent:0">
             <v:imagedata r:id="rId18" o:title=""/>
           </v:shape>
         </w:pict>
@@ -35677,7 +35757,7 @@
           <w:position w:val="-16"/>
         </w:rPr>
         <w:pict>
-          <v:shape id="_x0000_i1034" type="#_x0000_t75" alt="" style="width:242.05pt;height:19.45pt;mso-width-percent:0;mso-height-percent:0;mso-width-percent:0;mso-height-percent:0" fillcolor="window">
+          <v:shape id="_x0000_i1034" type="#_x0000_t75" alt="" style="width:242.35pt;height:19.3pt;mso-width-percent:0;mso-height-percent:0;mso-width-percent:0;mso-height-percent:0" fillcolor="window">
             <v:imagedata r:id="rId19" o:title=""/>
           </v:shape>
         </w:pict>
@@ -35752,7 +35832,7 @@
           <w:position w:val="-16"/>
         </w:rPr>
         <w:pict>
-          <v:shape id="_x0000_i1033" type="#_x0000_t75" alt="" style="width:196.55pt;height:19.45pt;mso-width-percent:0;mso-height-percent:0;mso-width-percent:0;mso-height-percent:0" fillcolor="window">
+          <v:shape id="_x0000_i1033" type="#_x0000_t75" alt="" style="width:196.7pt;height:19.3pt;mso-width-percent:0;mso-height-percent:0;mso-width-percent:0;mso-height-percent:0" fillcolor="window">
             <v:imagedata r:id="rId20" o:title=""/>
           </v:shape>
         </w:pict>
@@ -35790,7 +35870,7 @@
           <w:position w:val="-12"/>
         </w:rPr>
         <w:pict>
-          <v:shape id="_x0000_i1032" type="#_x0000_t75" alt="" style="width:45.95pt;height:19.45pt;mso-width-percent:0;mso-height-percent:0;mso-width-percent:0;mso-height-percent:0" fillcolor="window">
+          <v:shape id="_x0000_i1032" type="#_x0000_t75" alt="" style="width:45.65pt;height:19.3pt;mso-width-percent:0;mso-height-percent:0;mso-width-percent:0;mso-height-percent:0" fillcolor="window">
             <v:imagedata r:id="rId21" o:title=""/>
           </v:shape>
         </w:pict>
@@ -35872,7 +35952,7 @@
           <w:position w:val="-12"/>
         </w:rPr>
         <w:pict>
-          <v:shape id="_x0000_i1031" type="#_x0000_t75" alt="" style="width:45.95pt;height:19.45pt;mso-width-percent:0;mso-height-percent:0;mso-width-percent:0;mso-height-percent:0" fillcolor="window">
+          <v:shape id="_x0000_i1031" type="#_x0000_t75" alt="" style="width:45.65pt;height:19.3pt;mso-width-percent:0;mso-height-percent:0;mso-width-percent:0;mso-height-percent:0" fillcolor="window">
             <v:imagedata r:id="rId21" o:title=""/>
           </v:shape>
         </w:pict>
@@ -36496,7 +36576,7 @@
           <w:position w:val="-16"/>
         </w:rPr>
         <w:pict>
-          <v:shape id="_x0000_i1030" type="#_x0000_t75" alt="" style="width:280.95pt;height:19.45pt;mso-width-percent:0;mso-height-percent:0;mso-width-percent:0;mso-height-percent:0" fillcolor="window">
+          <v:shape id="_x0000_i1030" type="#_x0000_t75" alt="" style="width:281pt;height:19.3pt;mso-width-percent:0;mso-height-percent:0;mso-width-percent:0;mso-height-percent:0" fillcolor="window">
             <v:imagedata r:id="rId15" o:title=""/>
           </v:shape>
         </w:pict>
@@ -36535,7 +36615,7 @@
           <w:position w:val="-14"/>
         </w:rPr>
         <w:pict>
-          <v:shape id="_x0000_i1029" type="#_x0000_t75" alt="" style="width:189.95pt;height:19.45pt;mso-width-percent:0;mso-height-percent:0;mso-width-percent:0;mso-height-percent:0" fillcolor="window">
+          <v:shape id="_x0000_i1029" type="#_x0000_t75" alt="" style="width:189.65pt;height:19.3pt;mso-width-percent:0;mso-height-percent:0;mso-width-percent:0;mso-height-percent:0" fillcolor="window">
             <v:imagedata r:id="rId22" o:title=""/>
           </v:shape>
         </w:pict>
@@ -36614,7 +36694,7 @@
           <w:position w:val="-12"/>
         </w:rPr>
         <w:pict>
-          <v:shape id="_x0000_i1028" type="#_x0000_t75" alt="" style="width:32.7pt;height:19.45pt;mso-width-percent:0;mso-height-percent:0;mso-width-percent:0;mso-height-percent:0" fillcolor="window">
+          <v:shape id="_x0000_i1028" type="#_x0000_t75" alt="" style="width:32.8pt;height:19.3pt;mso-width-percent:0;mso-height-percent:0;mso-width-percent:0;mso-height-percent:0" fillcolor="window">
             <v:imagedata r:id="rId23" o:title=""/>
           </v:shape>
         </w:pict>
@@ -36642,7 +36722,7 @@
           <w:position w:val="-16"/>
         </w:rPr>
         <w:pict>
-          <v:shape id="_x0000_i1027" type="#_x0000_t75" alt="" style="width:136.95pt;height:19.45pt;mso-width-percent:0;mso-height-percent:0;mso-width-percent:0;mso-height-percent:0" fillcolor="window">
+          <v:shape id="_x0000_i1027" type="#_x0000_t75" alt="" style="width:137pt;height:19.3pt;mso-width-percent:0;mso-height-percent:0;mso-width-percent:0;mso-height-percent:0" fillcolor="window">
             <v:imagedata r:id="rId24" o:title=""/>
           </v:shape>
         </w:pict>
@@ -36687,7 +36767,7 @@
           <w:position w:val="-16"/>
         </w:rPr>
         <w:pict>
-          <v:shape id="_x0000_i1026" type="#_x0000_t75" alt="" style="width:151.05pt;height:19.45pt;mso-width-percent:0;mso-height-percent:0;mso-width-percent:0;mso-height-percent:0" fillcolor="window">
+          <v:shape id="_x0000_i1026" type="#_x0000_t75" alt="" style="width:151pt;height:19.3pt;mso-width-percent:0;mso-height-percent:0;mso-width-percent:0;mso-height-percent:0" fillcolor="window">
             <v:imagedata r:id="rId25" o:title=""/>
           </v:shape>
         </w:pict>
@@ -36725,7 +36805,7 @@
           <w:position w:val="-12"/>
         </w:rPr>
         <w:pict>
-          <v:shape id="_x0000_i1025" type="#_x0000_t75" alt="" style="width:19.45pt;height:19.45pt;mso-width-percent:0;mso-height-percent:0;mso-width-percent:0;mso-height-percent:0" fillcolor="window">
+          <v:shape id="_x0000_i1025" type="#_x0000_t75" alt="" style="width:19.3pt;height:19.3pt;mso-width-percent:0;mso-height-percent:0;mso-width-percent:0;mso-height-percent:0" fillcolor="window">
             <v:imagedata r:id="rId26" o:title=""/>
           </v:shape>
         </w:pict>
@@ -42584,7 +42664,7 @@
 </file>
 
 <file path=customXml/itemProps2.xml><?xml version="1.0" encoding="utf-8"?>
-<ds:datastoreItem xmlns:ds="http://schemas.openxmlformats.org/officeDocument/2006/customXml" ds:itemID="{6F4B39BA-95A0-A741-8AAC-876EC426D6D7}">
+<ds:datastoreItem xmlns:ds="http://schemas.openxmlformats.org/officeDocument/2006/customXml" ds:itemID="{AAA29315-6B41-884F-BB4D-A1F80E4B7350}">
   <ds:schemaRefs>
     <ds:schemaRef ds:uri="http://schemas.openxmlformats.org/officeDocument/2006/bibliography"/>
   </ds:schemaRefs>
@@ -42592,7 +42672,7 @@
 </file>
 
 <file path=customXml/itemProps3.xml><?xml version="1.0" encoding="utf-8"?>
-<ds:datastoreItem xmlns:ds="http://schemas.openxmlformats.org/officeDocument/2006/customXml" ds:itemID="{24425D19-3A5B-994A-BA8B-F3B02F8C3329}">
+<ds:datastoreItem xmlns:ds="http://schemas.openxmlformats.org/officeDocument/2006/customXml" ds:itemID="{7C58F384-5FFD-2B4B-9AC9-24BC2A8C61F7}">
   <ds:schemaRefs>
     <ds:schemaRef ds:uri="http://schemas.openxmlformats.org/officeDocument/2006/bibliography"/>
   </ds:schemaRefs>

</xml_diff>

<commit_message>
Updated for new cloud model 40 (Toledo Haze model)
</commit_message>
<xml_diff>
--- a/manuals/Nemesis_B2.docx
+++ b/manuals/Nemesis_B2.docx
@@ -161,7 +161,7 @@
           <w:lang w:eastAsia="en-GB"/>
         </w:rPr>
         <w:drawing>
-          <wp:inline distT="0" distB="0" distL="0" distR="0">
+          <wp:inline distT="0" distB="0" distL="0" distR="0" wp14:anchorId="57F88A94" wp14:editId="74E944E0">
             <wp:extent cx="2049344" cy="4241800"/>
             <wp:effectExtent l="0" t="0" r="8255" b="0"/>
             <wp:docPr id="1" name="Picture 1"/>
@@ -2978,6 +2978,134 @@
           </w:p>
         </w:tc>
       </w:tr>
+      <w:tr>
+        <w:trPr>
+          <w:cantSplit/>
+        </w:trPr>
+        <w:tc>
+          <w:tcPr>
+            <w:tcW w:w="931" w:type="dxa"/>
+            <w:tcBorders>
+              <w:top w:val="single" w:sz="6" w:space="0" w:color="auto"/>
+              <w:left w:val="single" w:sz="6" w:space="0" w:color="auto"/>
+              <w:bottom w:val="single" w:sz="6" w:space="0" w:color="auto"/>
+              <w:right w:val="single" w:sz="6" w:space="0" w:color="auto"/>
+            </w:tcBorders>
+          </w:tcPr>
+          <w:p>
+            <w:pPr>
+              <w:jc w:val="center"/>
+              <w:rPr>
+                <w:rFonts w:ascii="Times New Roman" w:hAnsi="Times New Roman"/>
+                <w:sz w:val="20"/>
+              </w:rPr>
+            </w:pPr>
+            <w:r>
+              <w:rPr>
+                <w:rFonts w:ascii="Times New Roman" w:hAnsi="Times New Roman"/>
+                <w:sz w:val="20"/>
+              </w:rPr>
+              <w:t>B</w:t>
+            </w:r>
+          </w:p>
+        </w:tc>
+        <w:tc>
+          <w:tcPr>
+            <w:tcW w:w="850" w:type="dxa"/>
+            <w:tcBorders>
+              <w:top w:val="single" w:sz="6" w:space="0" w:color="auto"/>
+              <w:left w:val="single" w:sz="6" w:space="0" w:color="auto"/>
+              <w:bottom w:val="single" w:sz="6" w:space="0" w:color="auto"/>
+              <w:right w:val="single" w:sz="6" w:space="0" w:color="auto"/>
+            </w:tcBorders>
+          </w:tcPr>
+          <w:p>
+            <w:pPr>
+              <w:jc w:val="center"/>
+              <w:rPr>
+                <w:rFonts w:ascii="Times New Roman" w:hAnsi="Times New Roman"/>
+                <w:sz w:val="20"/>
+              </w:rPr>
+            </w:pPr>
+            <w:r>
+              <w:rPr>
+                <w:rFonts w:ascii="Times New Roman" w:hAnsi="Times New Roman"/>
+                <w:sz w:val="20"/>
+              </w:rPr>
+              <w:t>4</w:t>
+            </w:r>
+          </w:p>
+        </w:tc>
+        <w:tc>
+          <w:tcPr>
+            <w:tcW w:w="1134" w:type="dxa"/>
+            <w:tcBorders>
+              <w:top w:val="single" w:sz="6" w:space="0" w:color="auto"/>
+              <w:left w:val="single" w:sz="6" w:space="0" w:color="auto"/>
+              <w:bottom w:val="single" w:sz="6" w:space="0" w:color="auto"/>
+              <w:right w:val="single" w:sz="6" w:space="0" w:color="auto"/>
+            </w:tcBorders>
+          </w:tcPr>
+          <w:p>
+            <w:pPr>
+              <w:jc w:val="center"/>
+              <w:rPr>
+                <w:rFonts w:ascii="Times New Roman" w:hAnsi="Times New Roman"/>
+                <w:sz w:val="20"/>
+              </w:rPr>
+            </w:pPr>
+            <w:r>
+              <w:rPr>
+                <w:rFonts w:ascii="Times New Roman" w:hAnsi="Times New Roman"/>
+                <w:sz w:val="20"/>
+              </w:rPr>
+              <w:t>8/10/20</w:t>
+            </w:r>
+          </w:p>
+        </w:tc>
+        <w:tc>
+          <w:tcPr>
+            <w:tcW w:w="5370" w:type="dxa"/>
+            <w:tcBorders>
+              <w:top w:val="single" w:sz="6" w:space="0" w:color="auto"/>
+              <w:left w:val="single" w:sz="6" w:space="0" w:color="auto"/>
+              <w:bottom w:val="single" w:sz="6" w:space="0" w:color="auto"/>
+              <w:right w:val="single" w:sz="6" w:space="0" w:color="auto"/>
+            </w:tcBorders>
+          </w:tcPr>
+          <w:p>
+            <w:pPr>
+              <w:rPr>
+                <w:rFonts w:ascii="Times New Roman" w:hAnsi="Times New Roman"/>
+                <w:sz w:val="20"/>
+              </w:rPr>
+            </w:pPr>
+            <w:r>
+              <w:rPr>
+                <w:rFonts w:ascii="Times New Roman" w:hAnsi="Times New Roman"/>
+                <w:sz w:val="20"/>
+              </w:rPr>
+              <w:t xml:space="preserve">Numerous changes, but only tracked within </w:t>
+            </w:r>
+            <w:proofErr w:type="spellStart"/>
+            <w:r>
+              <w:rPr>
+                <w:rFonts w:ascii="Times New Roman" w:hAnsi="Times New Roman"/>
+                <w:sz w:val="20"/>
+              </w:rPr>
+              <w:t>gitlab</w:t>
+            </w:r>
+            <w:proofErr w:type="spellEnd"/>
+            <w:r>
+              <w:rPr>
+                <w:rFonts w:ascii="Times New Roman" w:hAnsi="Times New Roman"/>
+                <w:sz w:val="20"/>
+              </w:rPr>
+              <w:t>.</w:t>
+            </w:r>
+          </w:p>
+        </w:tc>
+      </w:tr>
     </w:tbl>
     <w:p>
       <w:r>
@@ -3516,7 +3644,7 @@
               <w:rPr>
                 <w:rFonts w:ascii="Times New Roman" w:hAnsi="Times New Roman"/>
               </w:rPr>
-              <w:t>UCL</w:t>
+              <w:t>Open U.</w:t>
             </w:r>
           </w:p>
         </w:tc>
@@ -3634,7 +3762,7 @@
               <w:rPr>
                 <w:rFonts w:ascii="Times New Roman" w:hAnsi="Times New Roman"/>
               </w:rPr>
-              <w:t>R. Garland</w:t>
+              <w:t>D. Toledo</w:t>
             </w:r>
           </w:p>
         </w:tc>
@@ -3658,7 +3786,7 @@
               <w:rPr>
                 <w:rFonts w:ascii="Times New Roman" w:hAnsi="Times New Roman"/>
               </w:rPr>
-              <w:t>Oxford</w:t>
+              <w:t>INTA</w:t>
             </w:r>
           </w:p>
         </w:tc>
@@ -3703,16 +3831,170 @@
               <w:rPr>
                 <w:rFonts w:ascii="Times New Roman" w:hAnsi="Times New Roman"/>
               </w:rPr>
-              <w:t xml:space="preserve">J.-L. </w:t>
+              <w:t>J. Sinclair</w:t>
+            </w:r>
+          </w:p>
+        </w:tc>
+        <w:tc>
+          <w:tcPr>
+            <w:tcW w:w="1380" w:type="dxa"/>
+            <w:tcBorders>
+              <w:left w:val="single" w:sz="6" w:space="0" w:color="auto"/>
+              <w:right w:val="single" w:sz="6" w:space="0" w:color="auto"/>
+            </w:tcBorders>
+          </w:tcPr>
+          <w:p>
+            <w:pPr>
+              <w:jc w:val="right"/>
+              <w:rPr>
+                <w:rFonts w:ascii="Times New Roman" w:hAnsi="Times New Roman"/>
+              </w:rPr>
+            </w:pPr>
+            <w:r>
+              <w:rPr>
+                <w:rFonts w:ascii="Times New Roman" w:hAnsi="Times New Roman"/>
+              </w:rPr>
+              <w:t>JPL</w:t>
+            </w:r>
+          </w:p>
+        </w:tc>
+      </w:tr>
+      <w:tr>
+        <w:trPr>
+          <w:cantSplit/>
+        </w:trPr>
+        <w:tc>
+          <w:tcPr>
+            <w:tcW w:w="432" w:type="dxa"/>
+            <w:tcBorders>
+              <w:left w:val="single" w:sz="6" w:space="0" w:color="auto"/>
+              <w:right w:val="single" w:sz="6" w:space="0" w:color="auto"/>
+            </w:tcBorders>
+          </w:tcPr>
+          <w:p>
+            <w:pPr>
+              <w:jc w:val="center"/>
+              <w:rPr>
+                <w:rFonts w:ascii="Times New Roman" w:hAnsi="Times New Roman"/>
+              </w:rPr>
+            </w:pPr>
+            <w:r>
+              <w:rPr>
+                <w:rFonts w:ascii="Times New Roman" w:hAnsi="Times New Roman"/>
+              </w:rPr>
+              <w:t>1</w:t>
+            </w:r>
+          </w:p>
+        </w:tc>
+        <w:tc>
+          <w:tcPr>
+            <w:tcW w:w="2304" w:type="dxa"/>
+            <w:tcBorders>
+              <w:left w:val="single" w:sz="6" w:space="0" w:color="auto"/>
+              <w:right w:val="single" w:sz="6" w:space="0" w:color="auto"/>
+            </w:tcBorders>
+          </w:tcPr>
+          <w:p>
+            <w:pPr>
+              <w:rPr>
+                <w:rFonts w:ascii="Times New Roman" w:hAnsi="Times New Roman"/>
+              </w:rPr>
+            </w:pPr>
+            <w:r>
+              <w:rPr>
+                <w:rFonts w:ascii="Times New Roman" w:hAnsi="Times New Roman"/>
+              </w:rPr>
+              <w:t>S. Perez-</w:t>
             </w:r>
             <w:proofErr w:type="spellStart"/>
             <w:r>
               <w:rPr>
                 <w:rFonts w:ascii="Times New Roman" w:hAnsi="Times New Roman"/>
               </w:rPr>
-              <w:t>Baudino</w:t>
+              <w:t>Hoyos</w:t>
             </w:r>
             <w:proofErr w:type="spellEnd"/>
+          </w:p>
+        </w:tc>
+        <w:tc>
+          <w:tcPr>
+            <w:tcW w:w="1411" w:type="dxa"/>
+            <w:gridSpan w:val="2"/>
+            <w:tcBorders>
+              <w:left w:val="single" w:sz="6" w:space="0" w:color="auto"/>
+              <w:right w:val="single" w:sz="6" w:space="0" w:color="auto"/>
+            </w:tcBorders>
+          </w:tcPr>
+          <w:p>
+            <w:pPr>
+              <w:jc w:val="center"/>
+              <w:rPr>
+                <w:rFonts w:ascii="Times New Roman" w:hAnsi="Times New Roman"/>
+              </w:rPr>
+            </w:pPr>
+            <w:r>
+              <w:rPr>
+                <w:rFonts w:ascii="Times New Roman" w:hAnsi="Times New Roman"/>
+              </w:rPr>
+              <w:t>Granada</w:t>
+            </w:r>
+          </w:p>
+        </w:tc>
+        <w:tc>
+          <w:tcPr>
+            <w:tcW w:w="432" w:type="dxa"/>
+            <w:tcBorders>
+              <w:left w:val="single" w:sz="6" w:space="0" w:color="auto"/>
+              <w:right w:val="single" w:sz="6" w:space="0" w:color="auto"/>
+            </w:tcBorders>
+          </w:tcPr>
+          <w:p>
+            <w:pPr>
+              <w:jc w:val="center"/>
+              <w:rPr>
+                <w:rFonts w:ascii="Times New Roman" w:hAnsi="Times New Roman"/>
+              </w:rPr>
+            </w:pPr>
+            <w:r>
+              <w:rPr>
+                <w:rFonts w:ascii="Times New Roman" w:hAnsi="Times New Roman"/>
+              </w:rPr>
+              <w:t>1</w:t>
+            </w:r>
+          </w:p>
+        </w:tc>
+        <w:tc>
+          <w:tcPr>
+            <w:tcW w:w="2326" w:type="dxa"/>
+            <w:tcBorders>
+              <w:left w:val="single" w:sz="6" w:space="0" w:color="auto"/>
+              <w:right w:val="single" w:sz="6" w:space="0" w:color="auto"/>
+            </w:tcBorders>
+          </w:tcPr>
+          <w:p>
+            <w:pPr>
+              <w:rPr>
+                <w:rFonts w:ascii="Times New Roman" w:hAnsi="Times New Roman"/>
+              </w:rPr>
+            </w:pPr>
+            <w:r>
+              <w:rPr>
+                <w:rFonts w:ascii="Times New Roman" w:hAnsi="Times New Roman"/>
+              </w:rPr>
+              <w:t>A.</w:t>
+            </w:r>
+            <w:r>
+              <w:rPr>
+                <w:rFonts w:ascii="Times New Roman" w:hAnsi="Times New Roman"/>
+              </w:rPr>
+              <w:t xml:space="preserve"> </w:t>
+            </w:r>
+            <w:r>
+              <w:rPr>
+                <w:rFonts w:ascii="Times New Roman" w:hAnsi="Times New Roman"/>
+              </w:rPr>
+              <w:t>James</w:t>
+            </w:r>
           </w:p>
         </w:tc>
         <w:tc>
@@ -3784,7 +4066,7 @@
               <w:rPr>
                 <w:rFonts w:ascii="Times New Roman" w:hAnsi="Times New Roman"/>
               </w:rPr>
-              <w:t>D. Toledo</w:t>
+              <w:t>J. Dobinson</w:t>
             </w:r>
           </w:p>
         </w:tc>
@@ -3884,7 +4166,7 @@
               <w:rPr>
                 <w:rFonts w:ascii="Times New Roman" w:hAnsi="Times New Roman"/>
               </w:rPr>
-              <w:t>Oxford</w:t>
+              <w:t>Brussels</w:t>
             </w:r>
           </w:p>
         </w:tc>
@@ -3934,16 +4216,8 @@
               <w:rPr>
                 <w:rFonts w:ascii="Times New Roman" w:hAnsi="Times New Roman"/>
               </w:rPr>
-              <w:t xml:space="preserve">A. </w:t>
+              <w:t>J. Taylor</w:t>
             </w:r>
-            <w:proofErr w:type="spellStart"/>
-            <w:r>
-              <w:rPr>
-                <w:rFonts w:ascii="Times New Roman" w:hAnsi="Times New Roman"/>
-              </w:rPr>
-              <w:t>Braude</w:t>
-            </w:r>
-            <w:proofErr w:type="spellEnd"/>
           </w:p>
         </w:tc>
         <w:tc>
@@ -4011,7 +4285,7 @@
               <w:rPr>
                 <w:rFonts w:ascii="Times New Roman" w:hAnsi="Times New Roman"/>
               </w:rPr>
-              <w:t>J. Sinclair</w:t>
+              <w:t>C. Alexander</w:t>
             </w:r>
           </w:p>
         </w:tc>
@@ -4034,7 +4308,7 @@
               <w:rPr>
                 <w:rFonts w:ascii="Times New Roman" w:hAnsi="Times New Roman"/>
               </w:rPr>
-              <w:t>JPL</w:t>
+              <w:t>Oxford</w:t>
             </w:r>
           </w:p>
         </w:tc>
@@ -4086,14 +4360,14 @@
               <w:rPr>
                 <w:rFonts w:ascii="Times New Roman" w:hAnsi="Times New Roman"/>
               </w:rPr>
-              <w:t>S. Perez-</w:t>
+              <w:t xml:space="preserve">J. </w:t>
             </w:r>
             <w:proofErr w:type="spellStart"/>
             <w:r>
               <w:rPr>
                 <w:rFonts w:ascii="Times New Roman" w:hAnsi="Times New Roman"/>
               </w:rPr>
-              <w:t>Hoyos</w:t>
+              <w:t>Alday</w:t>
             </w:r>
             <w:proofErr w:type="spellEnd"/>
           </w:p>
@@ -4119,7 +4393,7 @@
               <w:rPr>
                 <w:rFonts w:ascii="Times New Roman" w:hAnsi="Times New Roman"/>
               </w:rPr>
-              <w:t>Granada</w:t>
+              <w:t>Oxford</w:t>
             </w:r>
           </w:p>
         </w:tc>
@@ -4139,6 +4413,12 @@
                 <w:rFonts w:ascii="Times New Roman" w:hAnsi="Times New Roman"/>
               </w:rPr>
             </w:pPr>
+            <w:r>
+              <w:rPr>
+                <w:rFonts w:ascii="Times New Roman" w:hAnsi="Times New Roman"/>
+              </w:rPr>
+              <w:t>1</w:t>
+            </w:r>
           </w:p>
         </w:tc>
         <w:tc>
@@ -4156,6 +4436,12 @@
                 <w:rFonts w:ascii="Times New Roman" w:hAnsi="Times New Roman"/>
               </w:rPr>
             </w:pPr>
+            <w:r>
+              <w:rPr>
+                <w:rFonts w:ascii="Times New Roman" w:hAnsi="Times New Roman"/>
+              </w:rPr>
+              <w:t>J. Yang</w:t>
+            </w:r>
           </w:p>
         </w:tc>
         <w:tc>
@@ -4174,6 +4460,12 @@
                 <w:rFonts w:ascii="Times New Roman" w:hAnsi="Times New Roman"/>
               </w:rPr>
             </w:pPr>
+            <w:r>
+              <w:rPr>
+                <w:rFonts w:ascii="Times New Roman" w:hAnsi="Times New Roman"/>
+              </w:rPr>
+              <w:t>Oxford</w:t>
+            </w:r>
           </w:p>
         </w:tc>
       </w:tr>
@@ -23895,6 +24187,70 @@
     </w:p>
     <w:p>
       <w:pPr>
+        <w:pStyle w:val="ListParagraph"/>
+        <w:rPr>
+          <w:rFonts w:ascii="Times New Roman" w:hAnsi="Times New Roman"/>
+        </w:rPr>
+      </w:pPr>
+    </w:p>
+    <w:p>
+      <w:pPr>
+        <w:pStyle w:val="ListParagraph"/>
+        <w:numPr>
+          <w:ilvl w:val="0"/>
+          <w:numId w:val="18"/>
+        </w:numPr>
+        <w:tabs>
+          <w:tab w:val="left" w:pos="284"/>
+        </w:tabs>
+        <w:ind w:left="709"/>
+        <w:jc w:val="both"/>
+        <w:rPr>
+          <w:rFonts w:ascii="Times New Roman" w:hAnsi="Times New Roman"/>
+        </w:rPr>
+      </w:pPr>
+      <w:r>
+        <w:rPr>
+          <w:rFonts w:ascii="Times New Roman" w:hAnsi="Times New Roman"/>
+        </w:rPr>
+        <w:t xml:space="preserve">Model to simulate haze photochemical models of Toledo et al. User enters the base aerosol specific density (plus error) and fractional scale height (plus error). Next line contains p1, p2 and p3, which are held in the VARPARAM array. Between pressures p1 and p2, the specific density of cloud type ABS(VARIDENT(IVAR,1)) is set to match the base density and fractional scale height. Between p2 and p3 this specific density profile is associated with cloud type </w:t>
+      </w:r>
+      <w:r>
+        <w:rPr>
+          <w:rFonts w:ascii="Times New Roman" w:hAnsi="Times New Roman"/>
+        </w:rPr>
+        <w:t>ABS(VARIDENT(IVAR,1</w:t>
+      </w:r>
+      <w:proofErr w:type="gramStart"/>
+      <w:r>
+        <w:rPr>
+          <w:rFonts w:ascii="Times New Roman" w:hAnsi="Times New Roman"/>
+        </w:rPr>
+        <w:t>))</w:t>
+      </w:r>
+      <w:r>
+        <w:rPr>
+          <w:rFonts w:ascii="Times New Roman" w:hAnsi="Times New Roman"/>
+        </w:rPr>
+        <w:t>+</w:t>
+      </w:r>
+      <w:proofErr w:type="gramEnd"/>
+      <w:r>
+        <w:rPr>
+          <w:rFonts w:ascii="Times New Roman" w:hAnsi="Times New Roman"/>
+        </w:rPr>
+        <w:t xml:space="preserve">1. Basically, this ties the specific density profiles of the two cloud types together, but allows particles in the upper layer to have different scattering properties from those in the lower layer. Outside p1 to p3, the specific densities of both cloud types are set to </w:t>
+      </w:r>
+      <w:r>
+        <w:rPr>
+          <w:rFonts w:ascii="Times New Roman" w:hAnsi="Times New Roman"/>
+        </w:rPr>
+        <w:br/>
+        <w:t>1E-36.</w:t>
+      </w:r>
+    </w:p>
+    <w:p>
+      <w:pPr>
         <w:tabs>
           <w:tab w:val="left" w:pos="284"/>
         </w:tabs>
@@ -24466,7 +24822,14 @@
         <w:rPr>
           <w:rFonts w:ascii="Times New Roman" w:hAnsi="Times New Roman"/>
         </w:rPr>
-        <w:t xml:space="preserve">ISCAT = 1 indicates whether a multiple scattering calculation is required. If ISCAT = 0, then a thermal emission calculation (with addition of ground radiance for non-giant planets) is assumed. </w:t>
+        <w:t xml:space="preserve">ISCAT = 1 indicates whether a multiple scattering calculation is required. If ISCAT = 0, then a thermal emission calculation (with addition of ground radiance for non-giant </w:t>
+      </w:r>
+      <w:r>
+        <w:rPr>
+          <w:rFonts w:ascii="Times New Roman" w:hAnsi="Times New Roman"/>
+        </w:rPr>
+        <w:lastRenderedPageBreak/>
+        <w:t xml:space="preserve">planets) is assumed. </w:t>
       </w:r>
       <w:r>
         <w:rPr>
@@ -24661,14 +25024,7 @@
         <w:rPr>
           <w:rFonts w:ascii="Times New Roman" w:hAnsi="Times New Roman"/>
         </w:rPr>
-        <w:t xml:space="preserve">, this third integer actually sets INUMERIC, which determines whether the code calculates the functional derivatives using implicit differentiation or </w:t>
-      </w:r>
-      <w:r>
-        <w:rPr>
-          <w:rFonts w:ascii="Times New Roman" w:hAnsi="Times New Roman"/>
-        </w:rPr>
-        <w:lastRenderedPageBreak/>
-        <w:t>numerically.</w:t>
+        <w:t>, this third integer actually sets INUMERIC, which determines whether the code calculates the functional derivatives using implicit differentiation or numerically.</w:t>
       </w:r>
       <w:r>
         <w:rPr>
@@ -25043,7 +25399,14 @@
         <w:rPr>
           <w:rFonts w:ascii="Times New Roman" w:hAnsi="Times New Roman"/>
         </w:rPr>
-        <w:t xml:space="preserve"> is the previously retrieved covariance matrix of the constituent, and </w:t>
+        <w:t xml:space="preserve"> is the previously retrieved covariance matrix of </w:t>
+      </w:r>
+      <w:r>
+        <w:rPr>
+          <w:rFonts w:ascii="Times New Roman" w:hAnsi="Times New Roman"/>
+        </w:rPr>
+        <w:lastRenderedPageBreak/>
+        <w:t xml:space="preserve">the constituent, and </w:t>
       </w:r>
       <w:proofErr w:type="spellStart"/>
       <w:r>
@@ -25189,14 +25552,7 @@
         <w:rPr>
           <w:rFonts w:ascii="Times New Roman" w:hAnsi="Times New Roman"/>
         </w:rPr>
-        <w:t xml:space="preserve"> elements and covariance matrix are set to these last retrieved values. In addition, all other parameters are fixed to their last-</w:t>
-      </w:r>
-      <w:r>
-        <w:rPr>
-          <w:rFonts w:ascii="Times New Roman" w:hAnsi="Times New Roman"/>
-        </w:rPr>
-        <w:lastRenderedPageBreak/>
-        <w:t xml:space="preserve">retrieved value, and their retrieval errors used to modify the measurement covariance matrix </w:t>
+        <w:t xml:space="preserve"> elements and covariance matrix are set to these last retrieved values. In addition, all other parameters are fixed to their last-retrieved value, and their retrieval errors used to modify the measurement covariance matrix </w:t>
       </w:r>
       <w:r>
         <w:rPr>
@@ -25759,6 +26115,7 @@
           <w:rFonts w:ascii="Times New Roman" w:hAnsi="Times New Roman"/>
           <w:lang w:val="fr-CA"/>
         </w:rPr>
+        <w:lastRenderedPageBreak/>
         <w:t>VCONV(</w:t>
       </w:r>
       <w:proofErr w:type="gramEnd"/>
@@ -25949,14 +26306,7 @@
         <w:rPr>
           <w:rFonts w:ascii="Times New Roman" w:hAnsi="Times New Roman"/>
         </w:rPr>
-        <w:t xml:space="preserve">&gt;.fil file must also be present which contains the channel filter functions. The format of this </w:t>
-      </w:r>
-      <w:r>
-        <w:rPr>
-          <w:rFonts w:ascii="Times New Roman" w:hAnsi="Times New Roman"/>
-        </w:rPr>
-        <w:lastRenderedPageBreak/>
-        <w:t xml:space="preserve">file is straightforward and is best explained by looking at the subroutine </w:t>
+        <w:t xml:space="preserve">&gt;.fil file must also be present which contains the channel filter functions. The format of this file is straightforward and is best explained by looking at the subroutine </w:t>
       </w:r>
       <w:proofErr w:type="spellStart"/>
       <w:proofErr w:type="gramStart"/>
@@ -26193,7 +26543,7 @@
           <w:noProof/>
           <w:lang w:val="en-US"/>
         </w:rPr>
-        <w:pict>
+        <w:pict w14:anchorId="340441E8">
           <v:group id="Group 3" o:spid="_x0000_s1028" alt="" style="width:369.9pt;height:221.9pt;mso-position-horizontal-relative:char;mso-position-vertical-relative:line" coordorigin="2526,5356" coordsize="7200,4320">
             <o:lock v:ext="edit" aspectratio="t"/>
             <v:rect id="AutoShape 2" o:spid="_x0000_s1029" alt="" style="position:absolute;left:2526;top:5356;width:7200;height:4320;visibility:visible" filled="f" stroked="f">
@@ -26426,7 +26776,6 @@
         <w:rPr>
           <w:rFonts w:ascii="Times New Roman" w:hAnsi="Times New Roman"/>
         </w:rPr>
-        <w:lastRenderedPageBreak/>
         <w:t>When reading in the viewing angles, a negative emission zenith angle (EMISS_ANG) indicates that the observed spectrum is actually a limb observation where the solar zenith angle (SOL_ANG) then contains the tangent altitude (km). The definition of these angles is explained in Fig. 1. N.B. Setting AZI_ANG=0 implies FORWARD scattering.</w:t>
       </w:r>
     </w:p>
@@ -27019,6 +27368,7 @@
         <w:rPr>
           <w:rFonts w:ascii="Times New Roman" w:hAnsi="Times New Roman"/>
         </w:rPr>
+        <w:lastRenderedPageBreak/>
         <w:t xml:space="preserve">The meaning of the fields should be fairly clear. The first half of the file contains setup information for a scattering run, which can now be performed with </w:t>
       </w:r>
       <w:r>
@@ -27806,6 +28156,7 @@
         <w:rPr>
           <w:rFonts w:ascii="Times New Roman" w:hAnsi="Times New Roman"/>
         </w:rPr>
+        <w:lastRenderedPageBreak/>
         <w:t>This file (&lt;</w:t>
       </w:r>
       <w:proofErr w:type="spellStart"/>
@@ -28353,7 +28704,6 @@
         <w:rPr>
           <w:rFonts w:ascii="Times New Roman" w:hAnsi="Times New Roman"/>
         </w:rPr>
-        <w:lastRenderedPageBreak/>
         <w:t>INORMAL</w:t>
       </w:r>
       <w:r>
@@ -29177,6 +29527,7 @@
         <w:rPr>
           <w:rFonts w:ascii="Times New Roman" w:hAnsi="Times New Roman"/>
         </w:rPr>
+        <w:lastRenderedPageBreak/>
         <w:t>This file (&lt;</w:t>
       </w:r>
       <w:proofErr w:type="spellStart"/>
@@ -29541,7 +29892,6 @@
           <w:szCs w:val="24"/>
           <w:lang w:val="en-US"/>
         </w:rPr>
-        <w:lastRenderedPageBreak/>
         <w:t>3</w:t>
       </w:r>
       <w:r>
@@ -30444,7 +30794,16 @@
           <w:szCs w:val="24"/>
           <w:lang w:val="en-US"/>
         </w:rPr>
-        <w:t>all wavelengths of IRANK&lt;=MAXIRANK are included. Once convergence is achieved with wavelengths of IRANK&lt;=MAXIRANK, the retrieval ends.</w:t>
+        <w:t xml:space="preserve">all wavelengths of IRANK&lt;=MAXIRANK are included. Once convergence is achieved with wavelengths of </w:t>
+      </w:r>
+      <w:r>
+        <w:rPr>
+          <w:rFonts w:ascii="Times New Roman" w:hAnsi="Times New Roman"/>
+          <w:szCs w:val="24"/>
+          <w:lang w:val="en-US"/>
+        </w:rPr>
+        <w:lastRenderedPageBreak/>
+        <w:t>IRANK&lt;=MAXIRANK, the retrieval ends.</w:t>
       </w:r>
     </w:p>
     <w:p>
@@ -30554,7 +30913,7 @@
           <w:szCs w:val="24"/>
           <w:lang w:val="en-US"/>
         </w:rPr>
-        <w:pict>
+        <w:pict w14:anchorId="0684ED2E">
           <v:shapetype id="_x0000_t32" coordsize="21600,21600" o:spt="32" o:oned="t" path="m,l21600,21600e" filled="f">
             <v:path arrowok="t" fillok="f" o:connecttype="none"/>
             <o:lock v:ext="edit" shapetype="t"/>
@@ -30864,7 +31223,7 @@
           <w:szCs w:val="24"/>
           <w:lang w:val="en-US"/>
         </w:rPr>
-        <w:pict>
+        <w:pict w14:anchorId="6E1F0FD9">
           <v:shape id="_x0000_s1026" type="#_x0000_t32" alt="" style="width:423.85pt;height:.05pt;mso-width-percent:0;mso-height-percent:0;mso-left-percent:-10001;mso-top-percent:-10001;mso-position-horizontal:absolute;mso-position-horizontal-relative:char;mso-position-vertical:absolute;mso-position-vertical-relative:line;mso-width-percent:0;mso-height-percent:0;mso-left-percent:-10001;mso-top-percent:-10001" o:connectortype="straight">
             <w10:anchorlock/>
           </v:shape>
@@ -30890,7 +31249,6 @@
           <w:szCs w:val="24"/>
           <w:lang w:val="en-US"/>
         </w:rPr>
-        <w:lastRenderedPageBreak/>
         <w:t>Note that the largest value of IRANK does not necessarily have to be smaller than MAXIRANK. It’s just that any wavelengths with IRANK&gt;MAXIRANK will be left out of the retrieval. This allows the user to easily remove any wavelengths out of the retrieval temporarily, without having to delete rows from the .</w:t>
       </w:r>
       <w:proofErr w:type="spellStart"/>
@@ -30998,9 +31356,15 @@
         <w:rPr>
           <w:rFonts w:ascii="Times New Roman" w:hAnsi="Times New Roman"/>
         </w:rPr>
-        <w:t xml:space="preserve"> and </w:t>
-      </w:r>
-      <w:proofErr w:type="spellStart"/>
+        <w:t xml:space="preserve"> </w:t>
+      </w:r>
+      <w:proofErr w:type="spellStart"/>
+      <w:r>
+        <w:rPr>
+          <w:rFonts w:ascii="Times New Roman" w:hAnsi="Times New Roman"/>
+        </w:rPr>
+        <w:t xml:space="preserve">and </w:t>
+      </w:r>
       <w:r>
         <w:rPr>
           <w:rFonts w:ascii="Copperplate Gothic Light" w:hAnsi="Copperplate Gothic Light"/>
@@ -31443,6 +31807,7 @@
         <w:rPr>
           <w:rFonts w:ascii="Times New Roman" w:hAnsi="Times New Roman"/>
         </w:rPr>
+        <w:lastRenderedPageBreak/>
         <w:t xml:space="preserve">The code now allows calculated of filter-averaged radiances, either by numerical convolution of a calculated spectrum, or by using channel-integrated </w:t>
       </w:r>
       <w:r>
@@ -31681,7 +32046,6 @@
         <w:rPr>
           <w:rFonts w:ascii="Copperplate" w:hAnsi="Copperplate"/>
         </w:rPr>
-        <w:lastRenderedPageBreak/>
         <w:t>Nemesis</w:t>
       </w:r>
       <w:r>
@@ -32312,7 +32676,14 @@
         <w:rPr>
           <w:rFonts w:ascii="Times New Roman" w:hAnsi="Times New Roman"/>
         </w:rPr>
-        <w:t xml:space="preserve"> which line database is to be used and which gas information files. The contents of this file are described in the </w:t>
+        <w:t xml:space="preserve"> which line database is to be used </w:t>
+      </w:r>
+      <w:r>
+        <w:rPr>
+          <w:rFonts w:ascii="Times New Roman" w:hAnsi="Times New Roman"/>
+        </w:rPr>
+        <w:lastRenderedPageBreak/>
+        <w:t xml:space="preserve">and which gas information files. The contents of this file are described in the </w:t>
       </w:r>
       <w:proofErr w:type="spellStart"/>
       <w:r>
@@ -32652,7 +33023,6 @@
         <w:rPr>
           <w:rFonts w:ascii="Times New Roman" w:hAnsi="Times New Roman"/>
         </w:rPr>
-        <w:lastRenderedPageBreak/>
         <w:t xml:space="preserve">A </w:t>
       </w:r>
       <w:r>
@@ -33461,450 +33831,450 @@
         <w:rPr>
           <w:rFonts w:ascii="Times New Roman" w:hAnsi="Times New Roman"/>
         </w:rPr>
-        <w:t xml:space="preserve">is specifically designed for limb calculations. The atmosphere is split into the same number of layers, NLAYER, as before, but only once and from the specified </w:t>
+        <w:t xml:space="preserve">is specifically designed for limb calculations. The atmosphere is split into the same number of layers, NLAYER, as before, but only once and from the specified lowest altitude. Limb paths are then calculated through these layers with 2 </w:t>
+      </w:r>
+      <w:r>
+        <w:rPr>
+          <w:rFonts w:ascii="Times New Roman" w:hAnsi="Times New Roman"/>
+        </w:rPr>
+        <w:sym w:font="Symbol" w:char="F0B4"/>
+      </w:r>
+      <w:r>
+        <w:rPr>
+          <w:rFonts w:ascii="Times New Roman" w:hAnsi="Times New Roman"/>
+        </w:rPr>
+        <w:t xml:space="preserve"> NLAYER layers included in the lowest path and 2 layers in the top path. </w:t>
+      </w:r>
+    </w:p>
+    <w:p>
+      <w:pPr>
+        <w:ind w:firstLine="720"/>
+        <w:jc w:val="both"/>
+        <w:rPr>
+          <w:rFonts w:ascii="Times New Roman" w:hAnsi="Times New Roman"/>
+        </w:rPr>
+      </w:pPr>
+      <w:r>
+        <w:rPr>
+          <w:rFonts w:ascii="Times New Roman" w:hAnsi="Times New Roman"/>
+        </w:rPr>
+        <w:t xml:space="preserve">There are now multiple options for running this code and a modified set </w:t>
+      </w:r>
+      <w:r>
+        <w:rPr>
+          <w:rFonts w:ascii="Times New Roman" w:hAnsi="Times New Roman"/>
+        </w:rPr>
+        <w:t>of input parameters for the .</w:t>
+      </w:r>
+      <w:proofErr w:type="spellStart"/>
+      <w:r>
+        <w:rPr>
+          <w:rFonts w:ascii="Times New Roman" w:hAnsi="Times New Roman"/>
+        </w:rPr>
+        <w:t>inp</w:t>
+      </w:r>
+      <w:proofErr w:type="spellEnd"/>
+      <w:r>
+        <w:rPr>
+          <w:rFonts w:ascii="Times New Roman" w:hAnsi="Times New Roman"/>
+        </w:rPr>
+        <w:t xml:space="preserve"> file. The .</w:t>
+      </w:r>
+      <w:proofErr w:type="spellStart"/>
+      <w:r>
+        <w:rPr>
+          <w:rFonts w:ascii="Times New Roman" w:hAnsi="Times New Roman"/>
+        </w:rPr>
+        <w:t>inp</w:t>
+      </w:r>
+      <w:proofErr w:type="spellEnd"/>
+      <w:r>
+        <w:rPr>
+          <w:rFonts w:ascii="Times New Roman" w:hAnsi="Times New Roman"/>
+        </w:rPr>
+        <w:t xml:space="preserve"> file is otherwise identical to that needed for </w:t>
+      </w:r>
+      <w:r>
+        <w:rPr>
+          <w:rFonts w:ascii="Copperplate" w:hAnsi="Copperplate"/>
+        </w:rPr>
+        <w:t>Nemesis,</w:t>
+      </w:r>
+      <w:r>
+        <w:rPr>
+          <w:rFonts w:ascii="Times New Roman" w:hAnsi="Times New Roman"/>
+        </w:rPr>
+        <w:t xml:space="preserve"> but the initial line is now:</w:t>
+      </w:r>
+    </w:p>
+    <w:p>
+      <w:pPr>
+        <w:ind w:firstLine="720"/>
+        <w:jc w:val="both"/>
+        <w:rPr>
+          <w:rFonts w:ascii="Times New Roman" w:hAnsi="Times New Roman"/>
+        </w:rPr>
+      </w:pPr>
+    </w:p>
+    <w:p>
+      <w:pPr>
+        <w:ind w:firstLine="720"/>
+        <w:jc w:val="both"/>
+        <w:rPr>
+          <w:rFonts w:ascii="Times New Roman" w:hAnsi="Times New Roman"/>
+        </w:rPr>
+      </w:pPr>
+      <w:r>
+        <w:rPr>
+          <w:rFonts w:ascii="Times New Roman" w:hAnsi="Times New Roman"/>
+        </w:rPr>
+        <w:t>ISPACE, ISCAT, OCCULT, ILBL, INUM</w:t>
+      </w:r>
+    </w:p>
+    <w:p>
+      <w:pPr>
+        <w:jc w:val="both"/>
+        <w:rPr>
+          <w:rFonts w:ascii="Times New Roman" w:hAnsi="Times New Roman"/>
+        </w:rPr>
+      </w:pPr>
+    </w:p>
+    <w:p>
+      <w:pPr>
+        <w:jc w:val="both"/>
+        <w:rPr>
+          <w:rFonts w:ascii="Times New Roman" w:hAnsi="Times New Roman"/>
+        </w:rPr>
+      </w:pPr>
+      <w:r>
+        <w:rPr>
+          <w:rFonts w:ascii="Times New Roman" w:hAnsi="Times New Roman"/>
+        </w:rPr>
+        <w:t>where ISPACE, ISCAT and ILBL are as defined elsewhere, and OCCULT and INUM are as defined below.</w:t>
+      </w:r>
+    </w:p>
+    <w:p>
+      <w:pPr>
+        <w:ind w:firstLine="720"/>
+        <w:jc w:val="both"/>
+        <w:rPr>
+          <w:rFonts w:ascii="Times New Roman" w:hAnsi="Times New Roman"/>
+        </w:rPr>
+      </w:pPr>
+      <w:r>
+        <w:rPr>
+          <w:rFonts w:ascii="Times New Roman" w:hAnsi="Times New Roman"/>
+        </w:rPr>
+        <w:t>The transmission</w:t>
+      </w:r>
+      <w:r>
+        <w:rPr>
+          <w:rFonts w:ascii="Times New Roman" w:hAnsi="Times New Roman"/>
+        </w:rPr>
+        <w:t xml:space="preserve"> </w:t>
+      </w:r>
+      <w:r>
+        <w:rPr>
+          <w:rFonts w:ascii="Times New Roman" w:hAnsi="Times New Roman"/>
+        </w:rPr>
+        <w:t>and/or thermal emission for these tangent paths</w:t>
+      </w:r>
+      <w:r>
+        <w:rPr>
+          <w:rFonts w:ascii="Times New Roman" w:hAnsi="Times New Roman"/>
+        </w:rPr>
+        <w:t xml:space="preserve"> are calculated once and then interpolated to the actual tangent altitude required. </w:t>
+      </w:r>
+      <w:r>
+        <w:rPr>
+          <w:rFonts w:ascii="Times New Roman" w:hAnsi="Times New Roman"/>
+        </w:rPr>
+        <w:t>The OCCULT parameter controls what sort of limb calculation is required. The options are:</w:t>
+      </w:r>
+    </w:p>
+    <w:p>
+      <w:pPr>
+        <w:ind w:firstLine="720"/>
+        <w:jc w:val="both"/>
+        <w:rPr>
+          <w:rFonts w:ascii="Times New Roman" w:hAnsi="Times New Roman"/>
+        </w:rPr>
+      </w:pPr>
+      <w:r>
+        <w:rPr>
+          <w:rFonts w:ascii="Times New Roman" w:hAnsi="Times New Roman"/>
+        </w:rPr>
+        <w:t>OCCULT = 0. Thermal emission calculation only</w:t>
+      </w:r>
+    </w:p>
+    <w:p>
+      <w:pPr>
+        <w:ind w:firstLine="720"/>
+        <w:jc w:val="both"/>
+        <w:rPr>
+          <w:rFonts w:ascii="Times New Roman" w:hAnsi="Times New Roman"/>
+        </w:rPr>
+      </w:pPr>
+      <w:r>
+        <w:rPr>
+          <w:rFonts w:ascii="Times New Roman" w:hAnsi="Times New Roman"/>
+        </w:rPr>
+        <w:t xml:space="preserve">OCCULT = 1. Solar </w:t>
+      </w:r>
+      <w:r>
+        <w:rPr>
+          <w:rFonts w:ascii="Times New Roman" w:hAnsi="Times New Roman"/>
+        </w:rPr>
+        <w:t>irradiance*transmission + thermal emission</w:t>
+      </w:r>
+    </w:p>
+    <w:p>
+      <w:pPr>
+        <w:ind w:firstLine="720"/>
+        <w:jc w:val="both"/>
+        <w:rPr>
+          <w:rFonts w:ascii="Times New Roman" w:hAnsi="Times New Roman"/>
+        </w:rPr>
+      </w:pPr>
+      <w:r>
+        <w:rPr>
+          <w:rFonts w:ascii="Times New Roman" w:hAnsi="Times New Roman"/>
+        </w:rPr>
+        <w:t>OCCULT = 2. Transmission calculation only</w:t>
+      </w:r>
+    </w:p>
+    <w:p>
+      <w:pPr>
+        <w:ind w:firstLine="720"/>
+        <w:jc w:val="both"/>
+        <w:rPr>
+          <w:rFonts w:ascii="Times New Roman" w:hAnsi="Times New Roman"/>
+        </w:rPr>
+      </w:pPr>
+      <w:r>
+        <w:rPr>
+          <w:rFonts w:ascii="Times New Roman" w:hAnsi="Times New Roman"/>
+        </w:rPr>
+        <w:t>OCCULT = 3. (Solar irradiance*transmission + thermal emission)/</w:t>
+      </w:r>
+    </w:p>
+    <w:p>
+      <w:pPr>
+        <w:ind w:left="2160" w:firstLine="720"/>
+        <w:jc w:val="both"/>
+        <w:rPr>
+          <w:rFonts w:ascii="Times New Roman" w:hAnsi="Times New Roman"/>
+        </w:rPr>
+      </w:pPr>
+      <w:r>
+        <w:rPr>
+          <w:rFonts w:ascii="Times New Roman" w:hAnsi="Times New Roman"/>
+        </w:rPr>
+        <w:t>(Solar irradiance)</w:t>
+      </w:r>
+    </w:p>
+    <w:p>
+      <w:pPr>
+        <w:ind w:firstLine="720"/>
+        <w:jc w:val="both"/>
+        <w:rPr>
+          <w:rFonts w:ascii="Times New Roman" w:hAnsi="Times New Roman"/>
+        </w:rPr>
+      </w:pPr>
+    </w:p>
+    <w:p>
+      <w:pPr>
+        <w:ind w:firstLine="720"/>
+        <w:jc w:val="both"/>
+        <w:rPr>
+          <w:rFonts w:ascii="Times New Roman" w:hAnsi="Times New Roman"/>
+        </w:rPr>
+      </w:pPr>
+      <w:r>
+        <w:rPr>
+          <w:rFonts w:ascii="Times New Roman" w:hAnsi="Times New Roman"/>
+        </w:rPr>
+        <w:t>For most cases the Jacobeans can be calculated analytically, for which INUM=0. However, when trying to retrieve temperature and pressure together, the effects of varying each changes the atmospheric profile in a complicated and non-linear way. Hence, these Jacobeans have to be calculated by numerical differencing, set by INUM=1.</w:t>
+      </w:r>
+    </w:p>
+    <w:p>
+      <w:pPr>
+        <w:ind w:firstLine="720"/>
+        <w:jc w:val="both"/>
+        <w:rPr>
+          <w:rFonts w:ascii="Times New Roman" w:hAnsi="Times New Roman"/>
+        </w:rPr>
+      </w:pPr>
+      <w:r>
+        <w:rPr>
+          <w:rFonts w:ascii="Times New Roman" w:hAnsi="Times New Roman"/>
+        </w:rPr>
+        <w:t>For a single l</w:t>
+      </w:r>
+      <w:r>
+        <w:rPr>
+          <w:rFonts w:ascii="Times New Roman" w:hAnsi="Times New Roman"/>
+        </w:rPr>
+        <w:t>imb calculation, you should use</w:t>
+      </w:r>
+      <w:r>
+        <w:rPr>
+          <w:rFonts w:ascii="Times New Roman" w:hAnsi="Times New Roman"/>
+        </w:rPr>
+        <w:t xml:space="preserve"> </w:t>
+      </w:r>
+      <w:r>
+        <w:rPr>
+          <w:rFonts w:ascii="Times New Roman" w:hAnsi="Times New Roman"/>
+          <w:u w:val="single"/>
+        </w:rPr>
+        <w:t>Nemesis,</w:t>
+      </w:r>
+      <w:r>
+        <w:rPr>
+          <w:rFonts w:ascii="Times New Roman" w:hAnsi="Times New Roman"/>
+        </w:rPr>
+        <w:t xml:space="preserve"> but</w:t>
+      </w:r>
+      <w:r>
+        <w:rPr>
+          <w:rFonts w:ascii="Times New Roman" w:hAnsi="Times New Roman"/>
+        </w:rPr>
+        <w:t xml:space="preserve"> for multiple tangent heights through the same atmosphere, </w:t>
+      </w:r>
+      <w:proofErr w:type="spellStart"/>
+      <w:r>
+        <w:rPr>
+          <w:rFonts w:ascii="Times New Roman" w:hAnsi="Times New Roman"/>
+          <w:u w:val="single"/>
+        </w:rPr>
+        <w:t>NemesisL</w:t>
+      </w:r>
+      <w:proofErr w:type="spellEnd"/>
+      <w:r>
+        <w:rPr>
+          <w:rFonts w:ascii="Times New Roman" w:hAnsi="Times New Roman"/>
+        </w:rPr>
+        <w:t xml:space="preserve"> is much faster and not significantly less accurate.</w:t>
+      </w:r>
+      <w:r>
+        <w:rPr>
+          <w:rFonts w:ascii="Times New Roman" w:hAnsi="Times New Roman"/>
+        </w:rPr>
+        <w:t xml:space="preserve"> </w:t>
+      </w:r>
+    </w:p>
+    <w:p>
+      <w:pPr>
+        <w:jc w:val="both"/>
+        <w:rPr>
+          <w:rFonts w:ascii="Times New Roman" w:hAnsi="Times New Roman"/>
+        </w:rPr>
+      </w:pPr>
+    </w:p>
+    <w:p>
+      <w:pPr>
+        <w:jc w:val="both"/>
+        <w:outlineLvl w:val="1"/>
+        <w:rPr>
+          <w:rFonts w:ascii="Times New Roman" w:hAnsi="Times New Roman"/>
+          <w:b/>
+        </w:rPr>
+      </w:pPr>
+      <w:r>
+        <w:rPr>
+          <w:rFonts w:ascii="Times New Roman" w:hAnsi="Times New Roman"/>
+          <w:b/>
+        </w:rPr>
+        <w:t>8.2</w:t>
+      </w:r>
+      <w:r>
+        <w:rPr>
+          <w:rFonts w:ascii="Times New Roman" w:hAnsi="Times New Roman"/>
+          <w:b/>
+        </w:rPr>
+        <w:t xml:space="preserve"> </w:t>
+      </w:r>
+      <w:proofErr w:type="spellStart"/>
+      <w:r>
+        <w:rPr>
+          <w:rFonts w:ascii="Times New Roman" w:hAnsi="Times New Roman"/>
+          <w:b/>
+          <w:u w:val="single"/>
+        </w:rPr>
+        <w:t>NemesisMCS</w:t>
+      </w:r>
+      <w:proofErr w:type="spellEnd"/>
+    </w:p>
+    <w:p>
+      <w:pPr>
+        <w:jc w:val="both"/>
+        <w:rPr>
+          <w:rFonts w:ascii="Times New Roman" w:hAnsi="Times New Roman"/>
+        </w:rPr>
+      </w:pPr>
+      <w:proofErr w:type="spellStart"/>
+      <w:r>
+        <w:rPr>
+          <w:rFonts w:ascii="Times New Roman" w:hAnsi="Times New Roman"/>
+          <w:u w:val="single"/>
+        </w:rPr>
+        <w:t>NemesisMCS</w:t>
+      </w:r>
+      <w:proofErr w:type="spellEnd"/>
+      <w:r>
+        <w:rPr>
+          <w:rFonts w:ascii="Times New Roman" w:hAnsi="Times New Roman"/>
+        </w:rPr>
+        <w:t xml:space="preserve"> is based on </w:t>
+      </w:r>
+      <w:proofErr w:type="spellStart"/>
+      <w:r>
+        <w:rPr>
+          <w:rFonts w:ascii="Times New Roman" w:hAnsi="Times New Roman"/>
+          <w:u w:val="single"/>
+        </w:rPr>
+        <w:t>NemesisL</w:t>
+      </w:r>
+      <w:proofErr w:type="spellEnd"/>
+      <w:r>
+        <w:rPr>
+          <w:rFonts w:ascii="Times New Roman" w:hAnsi="Times New Roman"/>
+        </w:rPr>
+        <w:t xml:space="preserve">, but is specifically tailored to model MCS </w:t>
+      </w:r>
+      <w:r>
+        <w:rPr>
+          <w:rFonts w:ascii="Times New Roman" w:hAnsi="Times New Roman"/>
+        </w:rPr>
+        <w:t>radiances</w:t>
+      </w:r>
+      <w:r>
+        <w:rPr>
+          <w:rFonts w:ascii="Times New Roman" w:hAnsi="Times New Roman"/>
+        </w:rPr>
+        <w:t xml:space="preserve">, which require a complicated FOV combination of the individual path calculations. Other modifications are made in the way the </w:t>
+      </w:r>
+      <w:proofErr w:type="spellStart"/>
+      <w:r>
+        <w:rPr>
+          <w:rFonts w:ascii="Times New Roman" w:hAnsi="Times New Roman"/>
+        </w:rPr>
+        <w:t>spx</w:t>
+      </w:r>
+      <w:proofErr w:type="spellEnd"/>
+      <w:r>
+        <w:rPr>
+          <w:rFonts w:ascii="Times New Roman" w:hAnsi="Times New Roman"/>
+        </w:rPr>
+        <w:t xml:space="preserve"> files are read in, and </w:t>
       </w:r>
       <w:r>
         <w:rPr>
           <w:rFonts w:ascii="Times New Roman" w:hAnsi="Times New Roman"/>
         </w:rPr>
         <w:lastRenderedPageBreak/>
-        <w:t xml:space="preserve">lowest altitude. Limb paths are then calculated through these layers with 2 </w:t>
-      </w:r>
-      <w:r>
-        <w:rPr>
-          <w:rFonts w:ascii="Times New Roman" w:hAnsi="Times New Roman"/>
-        </w:rPr>
-        <w:sym w:font="Symbol" w:char="F0B4"/>
-      </w:r>
-      <w:r>
-        <w:rPr>
-          <w:rFonts w:ascii="Times New Roman" w:hAnsi="Times New Roman"/>
-        </w:rPr>
-        <w:t xml:space="preserve"> NLAYER layers included in the lowest path and 2 layers in the top path. </w:t>
-      </w:r>
-    </w:p>
-    <w:p>
-      <w:pPr>
-        <w:ind w:firstLine="720"/>
-        <w:jc w:val="both"/>
-        <w:rPr>
-          <w:rFonts w:ascii="Times New Roman" w:hAnsi="Times New Roman"/>
-        </w:rPr>
-      </w:pPr>
-      <w:r>
-        <w:rPr>
-          <w:rFonts w:ascii="Times New Roman" w:hAnsi="Times New Roman"/>
-        </w:rPr>
-        <w:t xml:space="preserve">There are now multiple options for running this code and a modified set </w:t>
-      </w:r>
-      <w:r>
-        <w:rPr>
-          <w:rFonts w:ascii="Times New Roman" w:hAnsi="Times New Roman"/>
-        </w:rPr>
-        <w:t>of input parameters for the .</w:t>
-      </w:r>
-      <w:proofErr w:type="spellStart"/>
-      <w:r>
-        <w:rPr>
-          <w:rFonts w:ascii="Times New Roman" w:hAnsi="Times New Roman"/>
-        </w:rPr>
-        <w:t>inp</w:t>
-      </w:r>
-      <w:proofErr w:type="spellEnd"/>
-      <w:r>
-        <w:rPr>
-          <w:rFonts w:ascii="Times New Roman" w:hAnsi="Times New Roman"/>
-        </w:rPr>
-        <w:t xml:space="preserve"> file. The .</w:t>
-      </w:r>
-      <w:proofErr w:type="spellStart"/>
-      <w:r>
-        <w:rPr>
-          <w:rFonts w:ascii="Times New Roman" w:hAnsi="Times New Roman"/>
-        </w:rPr>
-        <w:t>inp</w:t>
-      </w:r>
-      <w:proofErr w:type="spellEnd"/>
-      <w:r>
-        <w:rPr>
-          <w:rFonts w:ascii="Times New Roman" w:hAnsi="Times New Roman"/>
-        </w:rPr>
-        <w:t xml:space="preserve"> file is otherwise identical to that needed for </w:t>
-      </w:r>
-      <w:r>
-        <w:rPr>
-          <w:rFonts w:ascii="Copperplate" w:hAnsi="Copperplate"/>
-        </w:rPr>
-        <w:t>Nemesis,</w:t>
-      </w:r>
-      <w:r>
-        <w:rPr>
-          <w:rFonts w:ascii="Times New Roman" w:hAnsi="Times New Roman"/>
-        </w:rPr>
-        <w:t xml:space="preserve"> but the initial line is now:</w:t>
-      </w:r>
-    </w:p>
-    <w:p>
-      <w:pPr>
-        <w:ind w:firstLine="720"/>
-        <w:jc w:val="both"/>
-        <w:rPr>
-          <w:rFonts w:ascii="Times New Roman" w:hAnsi="Times New Roman"/>
-        </w:rPr>
-      </w:pPr>
-    </w:p>
-    <w:p>
-      <w:pPr>
-        <w:ind w:firstLine="720"/>
-        <w:jc w:val="both"/>
-        <w:rPr>
-          <w:rFonts w:ascii="Times New Roman" w:hAnsi="Times New Roman"/>
-        </w:rPr>
-      </w:pPr>
-      <w:r>
-        <w:rPr>
-          <w:rFonts w:ascii="Times New Roman" w:hAnsi="Times New Roman"/>
-        </w:rPr>
-        <w:t>ISPACE, ISCAT, OCCULT, ILBL, INUM</w:t>
-      </w:r>
-    </w:p>
-    <w:p>
-      <w:pPr>
-        <w:jc w:val="both"/>
-        <w:rPr>
-          <w:rFonts w:ascii="Times New Roman" w:hAnsi="Times New Roman"/>
-        </w:rPr>
-      </w:pPr>
-    </w:p>
-    <w:p>
-      <w:pPr>
-        <w:jc w:val="both"/>
-        <w:rPr>
-          <w:rFonts w:ascii="Times New Roman" w:hAnsi="Times New Roman"/>
-        </w:rPr>
-      </w:pPr>
-      <w:r>
-        <w:rPr>
-          <w:rFonts w:ascii="Times New Roman" w:hAnsi="Times New Roman"/>
-        </w:rPr>
-        <w:t>where ISPACE, ISCAT and ILBL are as defined elsewhere, and OCCULT and INUM are as defined below.</w:t>
-      </w:r>
-    </w:p>
-    <w:p>
-      <w:pPr>
-        <w:ind w:firstLine="720"/>
-        <w:jc w:val="both"/>
-        <w:rPr>
-          <w:rFonts w:ascii="Times New Roman" w:hAnsi="Times New Roman"/>
-        </w:rPr>
-      </w:pPr>
-      <w:r>
-        <w:rPr>
-          <w:rFonts w:ascii="Times New Roman" w:hAnsi="Times New Roman"/>
-        </w:rPr>
-        <w:t>The transmission</w:t>
-      </w:r>
-      <w:r>
-        <w:rPr>
-          <w:rFonts w:ascii="Times New Roman" w:hAnsi="Times New Roman"/>
-        </w:rPr>
-        <w:t xml:space="preserve"> </w:t>
-      </w:r>
-      <w:r>
-        <w:rPr>
-          <w:rFonts w:ascii="Times New Roman" w:hAnsi="Times New Roman"/>
-        </w:rPr>
-        <w:t>and/or thermal emission for these tangent paths</w:t>
-      </w:r>
-      <w:r>
-        <w:rPr>
-          <w:rFonts w:ascii="Times New Roman" w:hAnsi="Times New Roman"/>
-        </w:rPr>
-        <w:t xml:space="preserve"> are calculated once and then interpolated to the actual tangent altitude required. </w:t>
-      </w:r>
-      <w:r>
-        <w:rPr>
-          <w:rFonts w:ascii="Times New Roman" w:hAnsi="Times New Roman"/>
-        </w:rPr>
-        <w:t>The OCCULT parameter controls what sort of limb calculation is required. The options are:</w:t>
-      </w:r>
-    </w:p>
-    <w:p>
-      <w:pPr>
-        <w:ind w:firstLine="720"/>
-        <w:jc w:val="both"/>
-        <w:rPr>
-          <w:rFonts w:ascii="Times New Roman" w:hAnsi="Times New Roman"/>
-        </w:rPr>
-      </w:pPr>
-      <w:r>
-        <w:rPr>
-          <w:rFonts w:ascii="Times New Roman" w:hAnsi="Times New Roman"/>
-        </w:rPr>
-        <w:t>OCCULT = 0. Thermal emission calculation only</w:t>
-      </w:r>
-    </w:p>
-    <w:p>
-      <w:pPr>
-        <w:ind w:firstLine="720"/>
-        <w:jc w:val="both"/>
-        <w:rPr>
-          <w:rFonts w:ascii="Times New Roman" w:hAnsi="Times New Roman"/>
-        </w:rPr>
-      </w:pPr>
-      <w:r>
-        <w:rPr>
-          <w:rFonts w:ascii="Times New Roman" w:hAnsi="Times New Roman"/>
-        </w:rPr>
-        <w:t xml:space="preserve">OCCULT = 1. Solar </w:t>
-      </w:r>
-      <w:r>
-        <w:rPr>
-          <w:rFonts w:ascii="Times New Roman" w:hAnsi="Times New Roman"/>
-        </w:rPr>
-        <w:t>irradiance*transmission + thermal emission</w:t>
-      </w:r>
-    </w:p>
-    <w:p>
-      <w:pPr>
-        <w:ind w:firstLine="720"/>
-        <w:jc w:val="both"/>
-        <w:rPr>
-          <w:rFonts w:ascii="Times New Roman" w:hAnsi="Times New Roman"/>
-        </w:rPr>
-      </w:pPr>
-      <w:r>
-        <w:rPr>
-          <w:rFonts w:ascii="Times New Roman" w:hAnsi="Times New Roman"/>
-        </w:rPr>
-        <w:t>OCCULT = 2. Transmission calculation only</w:t>
-      </w:r>
-    </w:p>
-    <w:p>
-      <w:pPr>
-        <w:ind w:firstLine="720"/>
-        <w:jc w:val="both"/>
-        <w:rPr>
-          <w:rFonts w:ascii="Times New Roman" w:hAnsi="Times New Roman"/>
-        </w:rPr>
-      </w:pPr>
-      <w:r>
-        <w:rPr>
-          <w:rFonts w:ascii="Times New Roman" w:hAnsi="Times New Roman"/>
-        </w:rPr>
-        <w:t>OCCULT = 3. (Solar irradiance*transmission + thermal emission)/</w:t>
-      </w:r>
-    </w:p>
-    <w:p>
-      <w:pPr>
-        <w:ind w:left="2160" w:firstLine="720"/>
-        <w:jc w:val="both"/>
-        <w:rPr>
-          <w:rFonts w:ascii="Times New Roman" w:hAnsi="Times New Roman"/>
-        </w:rPr>
-      </w:pPr>
-      <w:r>
-        <w:rPr>
-          <w:rFonts w:ascii="Times New Roman" w:hAnsi="Times New Roman"/>
-        </w:rPr>
-        <w:t>(Solar irradiance)</w:t>
-      </w:r>
-    </w:p>
-    <w:p>
-      <w:pPr>
-        <w:ind w:firstLine="720"/>
-        <w:jc w:val="both"/>
-        <w:rPr>
-          <w:rFonts w:ascii="Times New Roman" w:hAnsi="Times New Roman"/>
-        </w:rPr>
-      </w:pPr>
-    </w:p>
-    <w:p>
-      <w:pPr>
-        <w:ind w:firstLine="720"/>
-        <w:jc w:val="both"/>
-        <w:rPr>
-          <w:rFonts w:ascii="Times New Roman" w:hAnsi="Times New Roman"/>
-        </w:rPr>
-      </w:pPr>
-      <w:r>
-        <w:rPr>
-          <w:rFonts w:ascii="Times New Roman" w:hAnsi="Times New Roman"/>
-        </w:rPr>
-        <w:t>For most cases the Jacobeans can be calculated analytically, for which INUM=0. However, when trying to retrieve temperature and pressure together, the effects of varying each changes the atmospheric profile in a complicated and non-linear way. Hence, these Jacobeans have to be calculated by numerical differencing, set by INUM=1.</w:t>
-      </w:r>
-    </w:p>
-    <w:p>
-      <w:pPr>
-        <w:ind w:firstLine="720"/>
-        <w:jc w:val="both"/>
-        <w:rPr>
-          <w:rFonts w:ascii="Times New Roman" w:hAnsi="Times New Roman"/>
-        </w:rPr>
-      </w:pPr>
-      <w:r>
-        <w:rPr>
-          <w:rFonts w:ascii="Times New Roman" w:hAnsi="Times New Roman"/>
-        </w:rPr>
-        <w:t>For a single l</w:t>
-      </w:r>
-      <w:r>
-        <w:rPr>
-          <w:rFonts w:ascii="Times New Roman" w:hAnsi="Times New Roman"/>
-        </w:rPr>
-        <w:t>imb calculation, you should use</w:t>
-      </w:r>
-      <w:r>
-        <w:rPr>
-          <w:rFonts w:ascii="Times New Roman" w:hAnsi="Times New Roman"/>
-        </w:rPr>
-        <w:t xml:space="preserve"> </w:t>
-      </w:r>
-      <w:r>
-        <w:rPr>
-          <w:rFonts w:ascii="Times New Roman" w:hAnsi="Times New Roman"/>
-          <w:u w:val="single"/>
-        </w:rPr>
-        <w:t>Nemesis,</w:t>
-      </w:r>
-      <w:r>
-        <w:rPr>
-          <w:rFonts w:ascii="Times New Roman" w:hAnsi="Times New Roman"/>
-        </w:rPr>
-        <w:t xml:space="preserve"> but</w:t>
-      </w:r>
-      <w:r>
-        <w:rPr>
-          <w:rFonts w:ascii="Times New Roman" w:hAnsi="Times New Roman"/>
-        </w:rPr>
-        <w:t xml:space="preserve"> for multiple tangent heights through the same atmosphere, </w:t>
-      </w:r>
-      <w:proofErr w:type="spellStart"/>
-      <w:r>
-        <w:rPr>
-          <w:rFonts w:ascii="Times New Roman" w:hAnsi="Times New Roman"/>
-          <w:u w:val="single"/>
-        </w:rPr>
-        <w:t>NemesisL</w:t>
-      </w:r>
-      <w:proofErr w:type="spellEnd"/>
-      <w:r>
-        <w:rPr>
-          <w:rFonts w:ascii="Times New Roman" w:hAnsi="Times New Roman"/>
-        </w:rPr>
-        <w:t xml:space="preserve"> is much faster and not significantly less accurate.</w:t>
-      </w:r>
-      <w:r>
-        <w:rPr>
-          <w:rFonts w:ascii="Times New Roman" w:hAnsi="Times New Roman"/>
-        </w:rPr>
-        <w:t xml:space="preserve"> </w:t>
-      </w:r>
-    </w:p>
-    <w:p>
-      <w:pPr>
-        <w:jc w:val="both"/>
-        <w:rPr>
-          <w:rFonts w:ascii="Times New Roman" w:hAnsi="Times New Roman"/>
-        </w:rPr>
-      </w:pPr>
-    </w:p>
-    <w:p>
-      <w:pPr>
-        <w:jc w:val="both"/>
-        <w:outlineLvl w:val="1"/>
-        <w:rPr>
-          <w:rFonts w:ascii="Times New Roman" w:hAnsi="Times New Roman"/>
-          <w:b/>
-        </w:rPr>
-      </w:pPr>
-      <w:r>
-        <w:rPr>
-          <w:rFonts w:ascii="Times New Roman" w:hAnsi="Times New Roman"/>
-          <w:b/>
-        </w:rPr>
-        <w:t>8.2</w:t>
-      </w:r>
-      <w:r>
-        <w:rPr>
-          <w:rFonts w:ascii="Times New Roman" w:hAnsi="Times New Roman"/>
-          <w:b/>
-        </w:rPr>
-        <w:t xml:space="preserve"> </w:t>
-      </w:r>
-      <w:proofErr w:type="spellStart"/>
-      <w:r>
-        <w:rPr>
-          <w:rFonts w:ascii="Times New Roman" w:hAnsi="Times New Roman"/>
-          <w:b/>
-          <w:u w:val="single"/>
-        </w:rPr>
-        <w:t>NemesisMCS</w:t>
-      </w:r>
-      <w:proofErr w:type="spellEnd"/>
-    </w:p>
-    <w:p>
-      <w:pPr>
-        <w:jc w:val="both"/>
-        <w:rPr>
-          <w:rFonts w:ascii="Times New Roman" w:hAnsi="Times New Roman"/>
-        </w:rPr>
-      </w:pPr>
-      <w:proofErr w:type="spellStart"/>
-      <w:r>
-        <w:rPr>
-          <w:rFonts w:ascii="Times New Roman" w:hAnsi="Times New Roman"/>
-          <w:u w:val="single"/>
-        </w:rPr>
-        <w:t>NemesisMCS</w:t>
-      </w:r>
-      <w:proofErr w:type="spellEnd"/>
-      <w:r>
-        <w:rPr>
-          <w:rFonts w:ascii="Times New Roman" w:hAnsi="Times New Roman"/>
-        </w:rPr>
-        <w:t xml:space="preserve"> is based on </w:t>
-      </w:r>
-      <w:proofErr w:type="spellStart"/>
-      <w:r>
-        <w:rPr>
-          <w:rFonts w:ascii="Times New Roman" w:hAnsi="Times New Roman"/>
-          <w:u w:val="single"/>
-        </w:rPr>
-        <w:t>NemesisL</w:t>
-      </w:r>
-      <w:proofErr w:type="spellEnd"/>
-      <w:r>
-        <w:rPr>
-          <w:rFonts w:ascii="Times New Roman" w:hAnsi="Times New Roman"/>
-        </w:rPr>
-        <w:t xml:space="preserve">, but is specifically tailored to model MCS </w:t>
-      </w:r>
-      <w:r>
-        <w:rPr>
-          <w:rFonts w:ascii="Times New Roman" w:hAnsi="Times New Roman"/>
-        </w:rPr>
-        <w:t>radiances</w:t>
-      </w:r>
-      <w:r>
-        <w:rPr>
-          <w:rFonts w:ascii="Times New Roman" w:hAnsi="Times New Roman"/>
-        </w:rPr>
-        <w:t xml:space="preserve">, which require a complicated FOV combination of the individual path calculations. Other modifications are made in the way the </w:t>
-      </w:r>
-      <w:proofErr w:type="spellStart"/>
-      <w:r>
-        <w:rPr>
-          <w:rFonts w:ascii="Times New Roman" w:hAnsi="Times New Roman"/>
-        </w:rPr>
-        <w:t>spx</w:t>
-      </w:r>
-      <w:proofErr w:type="spellEnd"/>
-      <w:r>
-        <w:rPr>
-          <w:rFonts w:ascii="Times New Roman" w:hAnsi="Times New Roman"/>
-        </w:rPr>
-        <w:t xml:space="preserve"> files are read in, and implicitly use small differences in the wavenumbers listed to identify different detectors, which have slightly different spectral and FOV responses. </w:t>
+        <w:t xml:space="preserve">implicitly use small differences in the wavenumbers listed to identify different detectors, which have slightly different spectral and FOV responses. </w:t>
       </w:r>
     </w:p>
     <w:p>
@@ -34784,7 +35154,14 @@
         <w:rPr>
           <w:rFonts w:ascii="Times New Roman" w:hAnsi="Times New Roman"/>
         </w:rPr>
-        <w:t>The output is also an ASCII file, but here there is one spectrum per defined path, smoothed with the FWHM defined in the .pat file and with the instrument function defined in the .sha file.</w:t>
+        <w:t xml:space="preserve">The output is also an ASCII file, but here there is </w:t>
+      </w:r>
+      <w:r>
+        <w:rPr>
+          <w:rFonts w:ascii="Times New Roman" w:hAnsi="Times New Roman"/>
+        </w:rPr>
+        <w:lastRenderedPageBreak/>
+        <w:t>one spectrum per defined path, smoothed with the FWHM defined in the .pat file and with the instrument function defined in the .sha file.</w:t>
       </w:r>
     </w:p>
     <w:p>
@@ -34964,14 +35341,12 @@
         </w:rPr>
         <w:t>Oxcirs</w:t>
       </w:r>
-      <w:proofErr w:type="spellEnd"/>
       <w:r>
         <w:rPr>
           <w:rFonts w:ascii="Times New Roman" w:hAnsi="Times New Roman"/>
         </w:rPr>
         <w:t xml:space="preserve"> and </w:t>
       </w:r>
-      <w:proofErr w:type="spellStart"/>
       <w:r>
         <w:rPr>
           <w:rFonts w:ascii="Copperplate Gothic Light" w:hAnsi="Copperplate Gothic Light"/>
@@ -35366,7 +35741,7 @@
           <w:noProof/>
           <w:position w:val="-16"/>
         </w:rPr>
-        <w:pict>
+        <w:pict w14:anchorId="507DD204">
           <v:shapetype id="_x0000_t75" coordsize="21600,21600" o:spt="75" o:preferrelative="t" path="m@4@5l@4@11@9@11@9@5xe" filled="f" stroked="f">
             <v:stroke joinstyle="miter"/>
             <v:formulas>
@@ -35386,7 +35761,7 @@
             <v:path o:extrusionok="f" gradientshapeok="t" o:connecttype="rect"/>
             <o:lock v:ext="edit" aspectratio="t"/>
           </v:shapetype>
-          <v:shape id="_x0000_i1038" type="#_x0000_t75" alt="" style="width:280.65pt;height:19.1pt;mso-width-percent:0;mso-height-percent:0;mso-width-percent:0;mso-height-percent:0" fillcolor="window">
+          <v:shape id="_x0000_i1038" type="#_x0000_t75" alt="" style="width:280.8pt;height:19.2pt;mso-width-percent:0;mso-height-percent:0;mso-width-percent:0;mso-height-percent:0" fillcolor="window">
             <v:imagedata r:id="rId15" o:title=""/>
           </v:shape>
         </w:pict>
@@ -35579,8 +35954,8 @@
           <w:noProof/>
           <w:position w:val="-18"/>
         </w:rPr>
-        <w:pict>
-          <v:shape id="_x0000_i1037" type="#_x0000_t75" alt="" style="width:4in;height:26.45pt;mso-width-percent:0;mso-height-percent:0;mso-width-percent:0;mso-height-percent:0" fillcolor="window">
+        <w:pict w14:anchorId="36812E26">
+          <v:shape id="_x0000_i1037" type="#_x0000_t75" alt="" style="width:4in;height:26.4pt;mso-width-percent:0;mso-height-percent:0;mso-width-percent:0;mso-height-percent:0" fillcolor="window">
             <v:imagedata r:id="rId16" o:title=""/>
           </v:shape>
         </w:pict>
@@ -35612,8 +35987,8 @@
           <w:noProof/>
           <w:position w:val="-12"/>
         </w:rPr>
-        <w:pict>
-          <v:shape id="_x0000_i1036" type="#_x0000_t75" alt="" style="width:13.2pt;height:19.1pt;mso-width-percent:0;mso-height-percent:0;mso-width-percent:0;mso-height-percent:0">
+        <w:pict w14:anchorId="29D3B78F">
+          <v:shape id="_x0000_i1036" type="#_x0000_t75" alt="" style="width:13.6pt;height:19.2pt;mso-width-percent:0;mso-height-percent:0;mso-width-percent:0;mso-height-percent:0">
             <v:imagedata r:id="rId17" o:title=""/>
           </v:shape>
         </w:pict>
@@ -35779,8 +36154,8 @@
           <w:noProof/>
           <w:position w:val="-16"/>
         </w:rPr>
-        <w:pict>
-          <v:shape id="_x0000_i1035" type="#_x0000_t75" alt="" style="width:98.45pt;height:19.1pt;mso-width-percent:0;mso-height-percent:0;mso-width-percent:0;mso-height-percent:0">
+        <w:pict w14:anchorId="3B64B238">
+          <v:shape id="_x0000_i1035" type="#_x0000_t75" alt="" style="width:98.4pt;height:19.2pt;mso-width-percent:0;mso-height-percent:0;mso-width-percent:0;mso-height-percent:0">
             <v:imagedata r:id="rId18" o:title=""/>
           </v:shape>
         </w:pict>
@@ -35882,8 +36257,8 @@
           <w:noProof/>
           <w:position w:val="-16"/>
         </w:rPr>
-        <w:pict>
-          <v:shape id="_x0000_i1034" type="#_x0000_t75" alt="" style="width:242.45pt;height:19.1pt;mso-width-percent:0;mso-height-percent:0;mso-width-percent:0;mso-height-percent:0" fillcolor="window">
+        <w:pict w14:anchorId="603707B8">
+          <v:shape id="_x0000_i1034" type="#_x0000_t75" alt="" style="width:242.4pt;height:19.2pt;mso-width-percent:0;mso-height-percent:0;mso-width-percent:0;mso-height-percent:0" fillcolor="window">
             <v:imagedata r:id="rId19" o:title=""/>
           </v:shape>
         </w:pict>
@@ -35957,8 +36332,8 @@
           <w:noProof/>
           <w:position w:val="-16"/>
         </w:rPr>
-        <w:pict>
-          <v:shape id="_x0000_i1033" type="#_x0000_t75" alt="" style="width:196.9pt;height:19.1pt;mso-width-percent:0;mso-height-percent:0;mso-width-percent:0;mso-height-percent:0" fillcolor="window">
+        <w:pict w14:anchorId="5FE147DA">
+          <v:shape id="_x0000_i1033" type="#_x0000_t75" alt="" style="width:196.8pt;height:19.2pt;mso-width-percent:0;mso-height-percent:0;mso-width-percent:0;mso-height-percent:0" fillcolor="window">
             <v:imagedata r:id="rId20" o:title=""/>
           </v:shape>
         </w:pict>
@@ -35995,8 +36370,8 @@
           <w:noProof/>
           <w:position w:val="-12"/>
         </w:rPr>
-        <w:pict>
-          <v:shape id="_x0000_i1032" type="#_x0000_t75" alt="" style="width:45.55pt;height:19.1pt;mso-width-percent:0;mso-height-percent:0;mso-width-percent:0;mso-height-percent:0" fillcolor="window">
+        <w:pict w14:anchorId="52E869AB">
+          <v:shape id="_x0000_i1032" type="#_x0000_t75" alt="" style="width:45.6pt;height:19.2pt;mso-width-percent:0;mso-height-percent:0;mso-width-percent:0;mso-height-percent:0" fillcolor="window">
             <v:imagedata r:id="rId21" o:title=""/>
           </v:shape>
         </w:pict>
@@ -36077,8 +36452,8 @@
           <w:noProof/>
           <w:position w:val="-12"/>
         </w:rPr>
-        <w:pict>
-          <v:shape id="_x0000_i1031" type="#_x0000_t75" alt="" style="width:45.55pt;height:19.1pt;mso-width-percent:0;mso-height-percent:0;mso-width-percent:0;mso-height-percent:0" fillcolor="window">
+        <w:pict w14:anchorId="337A3108">
+          <v:shape id="_x0000_i1031" type="#_x0000_t75" alt="" style="width:45.6pt;height:19.2pt;mso-width-percent:0;mso-height-percent:0;mso-width-percent:0;mso-height-percent:0" fillcolor="window">
             <v:imagedata r:id="rId21" o:title=""/>
           </v:shape>
         </w:pict>
@@ -36701,8 +37076,8 @@
           <w:noProof/>
           <w:position w:val="-16"/>
         </w:rPr>
-        <w:pict>
-          <v:shape id="_x0000_i1030" type="#_x0000_t75" alt="" style="width:280.65pt;height:19.1pt;mso-width-percent:0;mso-height-percent:0;mso-width-percent:0;mso-height-percent:0" fillcolor="window">
+        <w:pict w14:anchorId="33323CB1">
+          <v:shape id="_x0000_i1030" type="#_x0000_t75" alt="" style="width:280.8pt;height:19.2pt;mso-width-percent:0;mso-height-percent:0;mso-width-percent:0;mso-height-percent:0" fillcolor="window">
             <v:imagedata r:id="rId15" o:title=""/>
           </v:shape>
         </w:pict>
@@ -36740,8 +37115,8 @@
           <w:noProof/>
           <w:position w:val="-14"/>
         </w:rPr>
-        <w:pict>
-          <v:shape id="_x0000_i1029" type="#_x0000_t75" alt="" style="width:189.55pt;height:19.1pt;mso-width-percent:0;mso-height-percent:0;mso-width-percent:0;mso-height-percent:0" fillcolor="window">
+        <w:pict w14:anchorId="5C26C0B7">
+          <v:shape id="_x0000_i1029" type="#_x0000_t75" alt="" style="width:189.6pt;height:19.2pt;mso-width-percent:0;mso-height-percent:0;mso-width-percent:0;mso-height-percent:0" fillcolor="window">
             <v:imagedata r:id="rId22" o:title=""/>
           </v:shape>
         </w:pict>
@@ -36819,8 +37194,8 @@
           <w:noProof/>
           <w:position w:val="-12"/>
         </w:rPr>
-        <w:pict>
-          <v:shape id="_x0000_i1028" type="#_x0000_t75" alt="" style="width:33.05pt;height:19.1pt;mso-width-percent:0;mso-height-percent:0;mso-width-percent:0;mso-height-percent:0" fillcolor="window">
+        <w:pict w14:anchorId="2CAF6268">
+          <v:shape id="_x0000_i1028" type="#_x0000_t75" alt="" style="width:32.8pt;height:19.2pt;mso-width-percent:0;mso-height-percent:0;mso-width-percent:0;mso-height-percent:0" fillcolor="window">
             <v:imagedata r:id="rId23" o:title=""/>
           </v:shape>
         </w:pict>
@@ -36847,8 +37222,8 @@
           <w:noProof/>
           <w:position w:val="-16"/>
         </w:rPr>
-        <w:pict>
-          <v:shape id="_x0000_i1027" type="#_x0000_t75" alt="" style="width:137.4pt;height:19.1pt;mso-width-percent:0;mso-height-percent:0;mso-width-percent:0;mso-height-percent:0" fillcolor="window">
+        <w:pict w14:anchorId="59660870">
+          <v:shape id="_x0000_i1027" type="#_x0000_t75" alt="" style="width:137.6pt;height:19.2pt;mso-width-percent:0;mso-height-percent:0;mso-width-percent:0;mso-height-percent:0" fillcolor="window">
             <v:imagedata r:id="rId24" o:title=""/>
           </v:shape>
         </w:pict>
@@ -36892,8 +37267,8 @@
           <w:noProof/>
           <w:position w:val="-16"/>
         </w:rPr>
-        <w:pict>
-          <v:shape id="_x0000_i1026" type="#_x0000_t75" alt="" style="width:150.6pt;height:19.1pt;mso-width-percent:0;mso-height-percent:0;mso-width-percent:0;mso-height-percent:0" fillcolor="window">
+        <w:pict w14:anchorId="5770F4AA">
+          <v:shape id="_x0000_i1026" type="#_x0000_t75" alt="" style="width:150.4pt;height:19.2pt;mso-width-percent:0;mso-height-percent:0;mso-width-percent:0;mso-height-percent:0" fillcolor="window">
             <v:imagedata r:id="rId25" o:title=""/>
           </v:shape>
         </w:pict>
@@ -36930,8 +37305,8 @@
           <w:noProof/>
           <w:position w:val="-12"/>
         </w:rPr>
-        <w:pict>
-          <v:shape id="_x0000_i1025" type="#_x0000_t75" alt="" style="width:19.1pt;height:19.1pt;mso-width-percent:0;mso-height-percent:0;mso-width-percent:0;mso-height-percent:0" fillcolor="window">
+        <w:pict w14:anchorId="3FCDFEE9">
+          <v:shape id="_x0000_i1025" type="#_x0000_t75" alt="" style="width:19.2pt;height:19.2pt;mso-width-percent:0;mso-height-percent:0;mso-width-percent:0;mso-height-percent:0" fillcolor="window">
             <v:imagedata r:id="rId26" o:title=""/>
           </v:shape>
         </w:pict>
@@ -39603,6 +39978,95 @@
     </w:lvl>
   </w:abstractNum>
   <w:abstractNum w:abstractNumId="13" w15:restartNumberingAfterBreak="0">
+    <w:nsid w:val="246F7769"/>
+    <w:multiLevelType w:val="hybridMultilevel"/>
+    <w:tmpl w:val="46BC00FE"/>
+    <w:lvl w:ilvl="0" w:tplc="08090015">
+      <w:start w:val="1"/>
+      <w:numFmt w:val="upperLetter"/>
+      <w:lvlText w:val="%1."/>
+      <w:lvlJc w:val="left"/>
+      <w:pPr>
+        <w:ind w:left="720" w:hanging="360"/>
+      </w:pPr>
+      <w:rPr>
+        <w:rFonts w:hint="default"/>
+      </w:rPr>
+    </w:lvl>
+    <w:lvl w:ilvl="1" w:tplc="08090019" w:tentative="1">
+      <w:start w:val="1"/>
+      <w:numFmt w:val="lowerLetter"/>
+      <w:lvlText w:val="%2."/>
+      <w:lvlJc w:val="left"/>
+      <w:pPr>
+        <w:ind w:left="1440" w:hanging="360"/>
+      </w:pPr>
+    </w:lvl>
+    <w:lvl w:ilvl="2" w:tplc="0809001B" w:tentative="1">
+      <w:start w:val="1"/>
+      <w:numFmt w:val="lowerRoman"/>
+      <w:lvlText w:val="%3."/>
+      <w:lvlJc w:val="right"/>
+      <w:pPr>
+        <w:ind w:left="2160" w:hanging="180"/>
+      </w:pPr>
+    </w:lvl>
+    <w:lvl w:ilvl="3" w:tplc="0809000F" w:tentative="1">
+      <w:start w:val="1"/>
+      <w:numFmt w:val="decimal"/>
+      <w:lvlText w:val="%4."/>
+      <w:lvlJc w:val="left"/>
+      <w:pPr>
+        <w:ind w:left="2880" w:hanging="360"/>
+      </w:pPr>
+    </w:lvl>
+    <w:lvl w:ilvl="4" w:tplc="08090019" w:tentative="1">
+      <w:start w:val="1"/>
+      <w:numFmt w:val="lowerLetter"/>
+      <w:lvlText w:val="%5."/>
+      <w:lvlJc w:val="left"/>
+      <w:pPr>
+        <w:ind w:left="3600" w:hanging="360"/>
+      </w:pPr>
+    </w:lvl>
+    <w:lvl w:ilvl="5" w:tplc="0809001B" w:tentative="1">
+      <w:start w:val="1"/>
+      <w:numFmt w:val="lowerRoman"/>
+      <w:lvlText w:val="%6."/>
+      <w:lvlJc w:val="right"/>
+      <w:pPr>
+        <w:ind w:left="4320" w:hanging="180"/>
+      </w:pPr>
+    </w:lvl>
+    <w:lvl w:ilvl="6" w:tplc="0809000F" w:tentative="1">
+      <w:start w:val="1"/>
+      <w:numFmt w:val="decimal"/>
+      <w:lvlText w:val="%7."/>
+      <w:lvlJc w:val="left"/>
+      <w:pPr>
+        <w:ind w:left="5040" w:hanging="360"/>
+      </w:pPr>
+    </w:lvl>
+    <w:lvl w:ilvl="7" w:tplc="08090019" w:tentative="1">
+      <w:start w:val="1"/>
+      <w:numFmt w:val="lowerLetter"/>
+      <w:lvlText w:val="%8."/>
+      <w:lvlJc w:val="left"/>
+      <w:pPr>
+        <w:ind w:left="5760" w:hanging="360"/>
+      </w:pPr>
+    </w:lvl>
+    <w:lvl w:ilvl="8" w:tplc="0809001B" w:tentative="1">
+      <w:start w:val="1"/>
+      <w:numFmt w:val="lowerRoman"/>
+      <w:lvlText w:val="%9."/>
+      <w:lvlJc w:val="right"/>
+      <w:pPr>
+        <w:ind w:left="6480" w:hanging="180"/>
+      </w:pPr>
+    </w:lvl>
+  </w:abstractNum>
+  <w:abstractNum w:abstractNumId="14" w15:restartNumberingAfterBreak="0">
     <w:nsid w:val="2A1778ED"/>
     <w:multiLevelType w:val="hybridMultilevel"/>
     <w:tmpl w:val="CAD6F482"/>
@@ -39715,7 +40179,7 @@
       </w:rPr>
     </w:lvl>
   </w:abstractNum>
-  <w:abstractNum w:abstractNumId="14" w15:restartNumberingAfterBreak="0">
+  <w:abstractNum w:abstractNumId="15" w15:restartNumberingAfterBreak="0">
     <w:nsid w:val="2A6346C3"/>
     <w:multiLevelType w:val="hybridMultilevel"/>
     <w:tmpl w:val="F0860B68"/>
@@ -39828,7 +40292,7 @@
       </w:pPr>
     </w:lvl>
   </w:abstractNum>
-  <w:abstractNum w:abstractNumId="15" w15:restartNumberingAfterBreak="0">
+  <w:abstractNum w:abstractNumId="16" w15:restartNumberingAfterBreak="0">
     <w:nsid w:val="2D8F7505"/>
     <w:multiLevelType w:val="hybridMultilevel"/>
     <w:tmpl w:val="01DA60C4"/>
@@ -39914,7 +40378,7 @@
       </w:pPr>
     </w:lvl>
   </w:abstractNum>
-  <w:abstractNum w:abstractNumId="16" w15:restartNumberingAfterBreak="0">
+  <w:abstractNum w:abstractNumId="17" w15:restartNumberingAfterBreak="0">
     <w:nsid w:val="377E261F"/>
     <w:multiLevelType w:val="hybridMultilevel"/>
     <w:tmpl w:val="3CA0542E"/>
@@ -40027,7 +40491,7 @@
       </w:pPr>
     </w:lvl>
   </w:abstractNum>
-  <w:abstractNum w:abstractNumId="17" w15:restartNumberingAfterBreak="0">
+  <w:abstractNum w:abstractNumId="18" w15:restartNumberingAfterBreak="0">
     <w:nsid w:val="39E370D2"/>
     <w:multiLevelType w:val="hybridMultilevel"/>
     <w:tmpl w:val="C14885AE"/>
@@ -40116,7 +40580,7 @@
       </w:pPr>
     </w:lvl>
   </w:abstractNum>
-  <w:abstractNum w:abstractNumId="18" w15:restartNumberingAfterBreak="0">
+  <w:abstractNum w:abstractNumId="19" w15:restartNumberingAfterBreak="0">
     <w:nsid w:val="408D2CCA"/>
     <w:multiLevelType w:val="hybridMultilevel"/>
     <w:tmpl w:val="D506F95E"/>
@@ -40229,7 +40693,7 @@
       </w:pPr>
     </w:lvl>
   </w:abstractNum>
-  <w:abstractNum w:abstractNumId="19" w15:restartNumberingAfterBreak="0">
+  <w:abstractNum w:abstractNumId="20" w15:restartNumberingAfterBreak="0">
     <w:nsid w:val="453123AD"/>
     <w:multiLevelType w:val="hybridMultilevel"/>
     <w:tmpl w:val="94481E42"/>
@@ -40315,7 +40779,7 @@
       </w:pPr>
     </w:lvl>
   </w:abstractNum>
-  <w:abstractNum w:abstractNumId="20" w15:restartNumberingAfterBreak="0">
+  <w:abstractNum w:abstractNumId="21" w15:restartNumberingAfterBreak="0">
     <w:nsid w:val="46F90C77"/>
     <w:multiLevelType w:val="hybridMultilevel"/>
     <w:tmpl w:val="E8E2CB36"/>
@@ -40401,7 +40865,7 @@
       </w:pPr>
     </w:lvl>
   </w:abstractNum>
-  <w:abstractNum w:abstractNumId="21" w15:restartNumberingAfterBreak="0">
+  <w:abstractNum w:abstractNumId="22" w15:restartNumberingAfterBreak="0">
     <w:nsid w:val="47E01C26"/>
     <w:multiLevelType w:val="hybridMultilevel"/>
     <w:tmpl w:val="1B805E58"/>
@@ -40517,7 +40981,7 @@
       </w:pPr>
     </w:lvl>
   </w:abstractNum>
-  <w:abstractNum w:abstractNumId="22" w15:restartNumberingAfterBreak="0">
+  <w:abstractNum w:abstractNumId="23" w15:restartNumberingAfterBreak="0">
     <w:nsid w:val="628677ED"/>
     <w:multiLevelType w:val="hybridMultilevel"/>
     <w:tmpl w:val="01DA60C4"/>
@@ -40603,7 +41067,7 @@
       </w:pPr>
     </w:lvl>
   </w:abstractNum>
-  <w:abstractNum w:abstractNumId="23" w15:restartNumberingAfterBreak="0">
+  <w:abstractNum w:abstractNumId="24" w15:restartNumberingAfterBreak="0">
     <w:nsid w:val="641C6197"/>
     <w:multiLevelType w:val="hybridMultilevel"/>
     <w:tmpl w:val="3586D63E"/>
@@ -40692,7 +41156,7 @@
       </w:pPr>
     </w:lvl>
   </w:abstractNum>
-  <w:abstractNum w:abstractNumId="24" w15:restartNumberingAfterBreak="0">
+  <w:abstractNum w:abstractNumId="25" w15:restartNumberingAfterBreak="0">
     <w:nsid w:val="6D0F1B82"/>
     <w:multiLevelType w:val="hybridMultilevel"/>
     <w:tmpl w:val="141847B6"/>
@@ -40778,7 +41242,7 @@
       </w:pPr>
     </w:lvl>
   </w:abstractNum>
-  <w:abstractNum w:abstractNumId="25" w15:restartNumberingAfterBreak="0">
+  <w:abstractNum w:abstractNumId="26" w15:restartNumberingAfterBreak="0">
     <w:nsid w:val="72B435A1"/>
     <w:multiLevelType w:val="hybridMultilevel"/>
     <w:tmpl w:val="543E4CF4"/>
@@ -40928,49 +41392,52 @@
     <w:abstractNumId w:val="11"/>
   </w:num>
   <w:num w:numId="12">
-    <w:abstractNumId w:val="16"/>
+    <w:abstractNumId w:val="17"/>
   </w:num>
   <w:num w:numId="13">
     <w:abstractNumId w:val="10"/>
   </w:num>
   <w:num w:numId="14">
-    <w:abstractNumId w:val="21"/>
+    <w:abstractNumId w:val="22"/>
   </w:num>
   <w:num w:numId="15">
-    <w:abstractNumId w:val="14"/>
+    <w:abstractNumId w:val="15"/>
   </w:num>
   <w:num w:numId="16">
-    <w:abstractNumId w:val="18"/>
+    <w:abstractNumId w:val="19"/>
   </w:num>
   <w:num w:numId="17">
     <w:abstractNumId w:val="12"/>
   </w:num>
   <w:num w:numId="18">
+    <w:abstractNumId w:val="26"/>
+  </w:num>
+  <w:num w:numId="19">
+    <w:abstractNumId w:val="18"/>
+  </w:num>
+  <w:num w:numId="20">
+    <w:abstractNumId w:val="16"/>
+  </w:num>
+  <w:num w:numId="21">
+    <w:abstractNumId w:val="24"/>
+  </w:num>
+  <w:num w:numId="22">
+    <w:abstractNumId w:val="23"/>
+  </w:num>
+  <w:num w:numId="23">
+    <w:abstractNumId w:val="14"/>
+  </w:num>
+  <w:num w:numId="24">
     <w:abstractNumId w:val="25"/>
   </w:num>
-  <w:num w:numId="19">
-    <w:abstractNumId w:val="17"/>
+  <w:num w:numId="25">
+    <w:abstractNumId w:val="21"/>
   </w:num>
-  <w:num w:numId="20">
-    <w:abstractNumId w:val="15"/>
-  </w:num>
-  <w:num w:numId="21">
-    <w:abstractNumId w:val="23"/>
-  </w:num>
-  <w:num w:numId="22">
-    <w:abstractNumId w:val="22"/>
-  </w:num>
-  <w:num w:numId="23">
-    <w:abstractNumId w:val="13"/>
-  </w:num>
-  <w:num w:numId="24">
-    <w:abstractNumId w:val="24"/>
-  </w:num>
-  <w:num w:numId="25">
+  <w:num w:numId="26">
     <w:abstractNumId w:val="20"/>
   </w:num>
-  <w:num w:numId="26">
-    <w:abstractNumId w:val="19"/>
+  <w:num w:numId="27">
+    <w:abstractNumId w:val="13"/>
   </w:num>
   <w:numIdMacAtCleanup w:val="23"/>
 </w:numbering>
@@ -42782,7 +43249,7 @@
 </file>
 
 <file path=customXml/itemProps1.xml><?xml version="1.0" encoding="utf-8"?>
-<ds:datastoreItem xmlns:ds="http://schemas.openxmlformats.org/officeDocument/2006/customXml" ds:itemID="{AAA29315-6B41-884F-BB4D-A1F80E4B7350}">
+<ds:datastoreItem xmlns:ds="http://schemas.openxmlformats.org/officeDocument/2006/customXml" ds:itemID="{4A355A2C-5EA4-6441-9C9A-9F534BC7F044}">
   <ds:schemaRefs>
     <ds:schemaRef ds:uri="http://schemas.openxmlformats.org/officeDocument/2006/bibliography"/>
   </ds:schemaRefs>
@@ -42790,7 +43257,7 @@
 </file>
 
 <file path=customXml/itemProps2.xml><?xml version="1.0" encoding="utf-8"?>
-<ds:datastoreItem xmlns:ds="http://schemas.openxmlformats.org/officeDocument/2006/customXml" ds:itemID="{4A355A2C-5EA4-6441-9C9A-9F534BC7F044}">
+<ds:datastoreItem xmlns:ds="http://schemas.openxmlformats.org/officeDocument/2006/customXml" ds:itemID="{AAA29315-6B41-884F-BB4D-A1F80E4B7350}">
   <ds:schemaRefs>
     <ds:schemaRef ds:uri="http://schemas.openxmlformats.org/officeDocument/2006/bibliography"/>
   </ds:schemaRefs>

</xml_diff>

<commit_message>
Add description of Sromovsky descended methane profile model.
</commit_message>
<xml_diff>
--- a/manuals/Nemesis_B2.docx
+++ b/manuals/Nemesis_B2.docx
@@ -20740,7 +20740,7 @@
           <w:ilvl w:val="0"/>
           <w:numId w:val="18"/>
         </w:numPr>
-        <w:ind w:left="709" w:hanging="425"/>
+        <w:ind w:left="709" w:hanging="567"/>
         <w:jc w:val="both"/>
         <w:rPr>
           <w:rFonts w:ascii="Times New Roman" w:hAnsi="Times New Roman"/>
@@ -24213,26 +24213,14 @@
         <w:rPr>
           <w:rFonts w:ascii="Times New Roman" w:hAnsi="Times New Roman"/>
         </w:rPr>
-        <w:t xml:space="preserve">Model to simulate haze photochemical models of Toledo et al. User enters the base aerosol specific density (plus error) and fractional scale height (plus error). Next line contains p1, p2 and p3, which are held in the VARPARAM array. Between pressures p1 and p2, the specific density of cloud type ABS(VARIDENT(IVAR,1)) is set to match the base density and fractional scale height. Between p2 and p3 this specific density profile is associated with cloud type </w:t>
-      </w:r>
-      <w:r>
-        <w:rPr>
-          <w:rFonts w:ascii="Times New Roman" w:hAnsi="Times New Roman"/>
-        </w:rPr>
-        <w:t>ABS(VARIDENT(IVAR,1</w:t>
+        <w:t>Model to simulate haze photochemical models of Toledo et al. User enters the base aerosol specific density (plus error) and fractional scale height (plus error). Next line contains p1, p2 and p3, which are held in the VARPARAM array. Between pressures p1 and p2, the specific density of cloud type ABS(VARIDENT(IVAR,1)) is set to match the base density and fractional scale height. Between p2 and p3 this specific density profile is associated with cloud type ABS(VARIDENT(IVAR,1</w:t>
       </w:r>
       <w:proofErr w:type="gramStart"/>
       <w:r>
         <w:rPr>
           <w:rFonts w:ascii="Times New Roman" w:hAnsi="Times New Roman"/>
         </w:rPr>
-        <w:t>))</w:t>
-      </w:r>
-      <w:r>
-        <w:rPr>
-          <w:rFonts w:ascii="Times New Roman" w:hAnsi="Times New Roman"/>
-        </w:rPr>
-        <w:t>+</w:t>
+        <w:t>))+</w:t>
       </w:r>
       <w:proofErr w:type="gramEnd"/>
       <w:r>
@@ -24251,15 +24239,243 @@
     </w:p>
     <w:p>
       <w:pPr>
+        <w:pStyle w:val="ListParagraph"/>
+        <w:rPr>
+          <w:rFonts w:ascii="Times New Roman" w:hAnsi="Times New Roman"/>
+        </w:rPr>
+      </w:pPr>
+    </w:p>
+    <w:p>
+      <w:pPr>
+        <w:pStyle w:val="ListParagraph"/>
+        <w:numPr>
+          <w:ilvl w:val="0"/>
+          <w:numId w:val="18"/>
+        </w:numPr>
         <w:tabs>
           <w:tab w:val="left" w:pos="284"/>
         </w:tabs>
-        <w:ind w:left="709" w:hanging="425"/>
-        <w:jc w:val="both"/>
-        <w:rPr>
-          <w:rFonts w:ascii="Times New Roman" w:hAnsi="Times New Roman"/>
-        </w:rPr>
-      </w:pPr>
+        <w:ind w:left="709"/>
+        <w:jc w:val="both"/>
+        <w:rPr>
+          <w:rFonts w:ascii="Times New Roman" w:hAnsi="Times New Roman"/>
+        </w:rPr>
+      </w:pPr>
+      <w:r>
+        <w:rPr>
+          <w:rFonts w:ascii="Times New Roman" w:hAnsi="Times New Roman"/>
+        </w:rPr>
+        <w:t xml:space="preserve">Descended methane profile of </w:t>
+      </w:r>
+      <w:proofErr w:type="spellStart"/>
+      <w:r>
+        <w:rPr>
+          <w:rFonts w:ascii="Times New Roman" w:hAnsi="Times New Roman"/>
+        </w:rPr>
+        <w:t>Sromovsky</w:t>
+      </w:r>
+      <w:proofErr w:type="spellEnd"/>
+      <w:r>
+        <w:rPr>
+          <w:rFonts w:ascii="Times New Roman" w:hAnsi="Times New Roman"/>
+        </w:rPr>
+        <w:t xml:space="preserve"> et al. (2019) for ice giant planets. User enters:</w:t>
+      </w:r>
+    </w:p>
+    <w:p>
+      <w:pPr>
+        <w:pStyle w:val="ListParagraph"/>
+        <w:tabs>
+          <w:tab w:val="left" w:pos="284"/>
+        </w:tabs>
+        <w:ind w:left="709"/>
+        <w:jc w:val="both"/>
+        <w:rPr>
+          <w:rFonts w:ascii="Times New Roman" w:hAnsi="Times New Roman"/>
+        </w:rPr>
+      </w:pPr>
+      <w:r>
+        <w:rPr>
+          <w:rFonts w:ascii="Times New Roman" w:hAnsi="Times New Roman"/>
+        </w:rPr>
+        <w:tab/>
+      </w:r>
+      <w:r>
+        <w:rPr>
+          <w:rFonts w:ascii="Times New Roman" w:hAnsi="Times New Roman"/>
+        </w:rPr>
+        <w:tab/>
+        <w:t xml:space="preserve">Deep methane </w:t>
+      </w:r>
+      <w:proofErr w:type="spellStart"/>
+      <w:r>
+        <w:rPr>
+          <w:rFonts w:ascii="Times New Roman" w:hAnsi="Times New Roman"/>
+        </w:rPr>
+        <w:t>vmr</w:t>
+      </w:r>
+      <w:proofErr w:type="spellEnd"/>
+      <w:r>
+        <w:rPr>
+          <w:rFonts w:ascii="Times New Roman" w:hAnsi="Times New Roman"/>
+        </w:rPr>
+        <w:t xml:space="preserve"> and error</w:t>
+      </w:r>
+    </w:p>
+    <w:p>
+      <w:pPr>
+        <w:pStyle w:val="ListParagraph"/>
+        <w:tabs>
+          <w:tab w:val="left" w:pos="284"/>
+        </w:tabs>
+        <w:ind w:left="709"/>
+        <w:jc w:val="both"/>
+        <w:rPr>
+          <w:rFonts w:ascii="Times New Roman" w:hAnsi="Times New Roman"/>
+        </w:rPr>
+      </w:pPr>
+      <w:r>
+        <w:rPr>
+          <w:rFonts w:ascii="Times New Roman" w:hAnsi="Times New Roman"/>
+        </w:rPr>
+        <w:tab/>
+      </w:r>
+      <w:r>
+        <w:rPr>
+          <w:rFonts w:ascii="Times New Roman" w:hAnsi="Times New Roman"/>
+        </w:rPr>
+        <w:tab/>
+        <w:t>Deep pressure (bar) and error</w:t>
+      </w:r>
+    </w:p>
+    <w:p>
+      <w:pPr>
+        <w:pStyle w:val="ListParagraph"/>
+        <w:tabs>
+          <w:tab w:val="left" w:pos="284"/>
+        </w:tabs>
+        <w:ind w:left="709"/>
+        <w:jc w:val="both"/>
+        <w:rPr>
+          <w:rFonts w:ascii="Times New Roman" w:hAnsi="Times New Roman"/>
+        </w:rPr>
+      </w:pPr>
+      <w:r>
+        <w:rPr>
+          <w:rFonts w:ascii="Times New Roman" w:hAnsi="Times New Roman"/>
+        </w:rPr>
+        <w:tab/>
+      </w:r>
+      <w:r>
+        <w:rPr>
+          <w:rFonts w:ascii="Times New Roman" w:hAnsi="Times New Roman"/>
+        </w:rPr>
+        <w:tab/>
+        <w:t>Cloud-top relative humidity and error</w:t>
+      </w:r>
+    </w:p>
+    <w:p>
+      <w:pPr>
+        <w:pStyle w:val="ListParagraph"/>
+        <w:tabs>
+          <w:tab w:val="left" w:pos="284"/>
+        </w:tabs>
+        <w:ind w:left="709"/>
+        <w:jc w:val="both"/>
+        <w:rPr>
+          <w:rFonts w:ascii="Times New Roman" w:hAnsi="Times New Roman"/>
+        </w:rPr>
+      </w:pPr>
+      <w:r>
+        <w:rPr>
+          <w:rFonts w:ascii="Times New Roman" w:hAnsi="Times New Roman"/>
+        </w:rPr>
+        <w:tab/>
+      </w:r>
+      <w:r>
+        <w:rPr>
+          <w:rFonts w:ascii="Times New Roman" w:hAnsi="Times New Roman"/>
+        </w:rPr>
+        <w:tab/>
+        <w:t>Tropopause relative humidity and error</w:t>
+      </w:r>
+    </w:p>
+    <w:p>
+      <w:pPr>
+        <w:pStyle w:val="ListParagraph"/>
+        <w:tabs>
+          <w:tab w:val="left" w:pos="284"/>
+        </w:tabs>
+        <w:ind w:left="709"/>
+        <w:jc w:val="both"/>
+        <w:rPr>
+          <w:rFonts w:ascii="Times New Roman" w:hAnsi="Times New Roman"/>
+        </w:rPr>
+      </w:pPr>
+      <w:r>
+        <w:rPr>
+          <w:rFonts w:ascii="Times New Roman" w:hAnsi="Times New Roman"/>
+        </w:rPr>
+        <w:tab/>
+      </w:r>
+      <w:r>
+        <w:rPr>
+          <w:rFonts w:ascii="Times New Roman" w:hAnsi="Times New Roman"/>
+        </w:rPr>
+        <w:tab/>
+        <w:t>Descended VX parameter and error</w:t>
+      </w:r>
+    </w:p>
+    <w:p>
+      <w:pPr>
+        <w:pStyle w:val="ListParagraph"/>
+        <w:tabs>
+          <w:tab w:val="left" w:pos="284"/>
+        </w:tabs>
+        <w:ind w:left="709"/>
+        <w:jc w:val="both"/>
+        <w:rPr>
+          <w:rFonts w:ascii="Times New Roman" w:hAnsi="Times New Roman"/>
+        </w:rPr>
+      </w:pPr>
+      <w:r>
+        <w:rPr>
+          <w:rFonts w:ascii="Times New Roman" w:hAnsi="Times New Roman"/>
+        </w:rPr>
+        <w:tab/>
+      </w:r>
+      <w:r>
+        <w:rPr>
+          <w:rFonts w:ascii="Times New Roman" w:hAnsi="Times New Roman"/>
+        </w:rPr>
+        <w:tab/>
+        <w:t>Stratospheric limiting VMR and pressure of tropopause (bar)</w:t>
+      </w:r>
+    </w:p>
+    <w:p>
+      <w:pPr>
+        <w:pStyle w:val="ListParagraph"/>
+        <w:tabs>
+          <w:tab w:val="left" w:pos="284"/>
+        </w:tabs>
+        <w:ind w:left="709"/>
+        <w:jc w:val="both"/>
+        <w:rPr>
+          <w:rFonts w:ascii="Times New Roman" w:hAnsi="Times New Roman"/>
+        </w:rPr>
+      </w:pPr>
+      <w:r>
+        <w:rPr>
+          <w:rFonts w:ascii="Times New Roman" w:hAnsi="Times New Roman"/>
+        </w:rPr>
+        <w:tab/>
+      </w:r>
+      <w:r>
+        <w:rPr>
+          <w:rFonts w:ascii="Times New Roman" w:hAnsi="Times New Roman"/>
+        </w:rPr>
+        <w:tab/>
+      </w:r>
     </w:p>
     <w:p>
       <w:pPr>
@@ -24668,6 +24884,7 @@
         <w:rPr>
           <w:rFonts w:ascii="Times New Roman" w:hAnsi="Times New Roman"/>
         </w:rPr>
+        <w:lastRenderedPageBreak/>
         <w:t>PERCBOOL</w:t>
       </w:r>
       <w:r>
@@ -24822,14 +25039,7 @@
         <w:rPr>
           <w:rFonts w:ascii="Times New Roman" w:hAnsi="Times New Roman"/>
         </w:rPr>
-        <w:t xml:space="preserve">ISCAT = 1 indicates whether a multiple scattering calculation is required. If ISCAT = 0, then a thermal emission calculation (with addition of ground radiance for non-giant </w:t>
-      </w:r>
-      <w:r>
-        <w:rPr>
-          <w:rFonts w:ascii="Times New Roman" w:hAnsi="Times New Roman"/>
-        </w:rPr>
-        <w:lastRenderedPageBreak/>
-        <w:t xml:space="preserve">planets) is assumed. </w:t>
+        <w:t xml:space="preserve">ISCAT = 1 indicates whether a multiple scattering calculation is required. If ISCAT = 0, then a thermal emission calculation (with addition of ground radiance for non-giant planets) is assumed. </w:t>
       </w:r>
       <w:r>
         <w:rPr>
@@ -25399,14 +25609,7 @@
         <w:rPr>
           <w:rFonts w:ascii="Times New Roman" w:hAnsi="Times New Roman"/>
         </w:rPr>
-        <w:t xml:space="preserve"> is the previously retrieved covariance matrix of </w:t>
-      </w:r>
-      <w:r>
-        <w:rPr>
-          <w:rFonts w:ascii="Times New Roman" w:hAnsi="Times New Roman"/>
-        </w:rPr>
-        <w:lastRenderedPageBreak/>
-        <w:t xml:space="preserve">the constituent, and </w:t>
+        <w:t xml:space="preserve"> is the previously retrieved covariance matrix of the constituent, and </w:t>
       </w:r>
       <w:proofErr w:type="spellStart"/>
       <w:r>
@@ -25985,6 +26188,7 @@
           <w:rFonts w:ascii="Times New Roman" w:hAnsi="Times New Roman"/>
           <w:lang w:val="fr-FR"/>
         </w:rPr>
+        <w:lastRenderedPageBreak/>
         <w:t>VCONV(</w:t>
       </w:r>
       <w:proofErr w:type="gramStart"/>
@@ -26115,7 +26319,6 @@
           <w:rFonts w:ascii="Times New Roman" w:hAnsi="Times New Roman"/>
           <w:lang w:val="fr-CA"/>
         </w:rPr>
-        <w:lastRenderedPageBreak/>
         <w:t>VCONV(</w:t>
       </w:r>
       <w:proofErr w:type="gramEnd"/>
@@ -26520,7 +26723,14 @@
         <w:rPr>
           <w:rFonts w:ascii="Times New Roman" w:hAnsi="Times New Roman"/>
         </w:rPr>
-        <w:t xml:space="preserve"> If simulating a Selective Chopper Radiometer (SCR) then for each spectrum, the first NCONV/2 rows list the sideband radiances and the second NCONV/2 rows list the wideband radiances. The wavenumbers/wavelengths of these two blocks should match.</w:t>
+        <w:t xml:space="preserve"> If simulating a Selective </w:t>
+      </w:r>
+      <w:r>
+        <w:rPr>
+          <w:rFonts w:ascii="Times New Roman" w:hAnsi="Times New Roman"/>
+        </w:rPr>
+        <w:lastRenderedPageBreak/>
+        <w:t>Chopper Radiometer (SCR) then for each spectrum, the first NCONV/2 rows list the sideband radiances and the second NCONV/2 rows list the wideband radiances. The wavenumbers/wavelengths of these two blocks should match.</w:t>
       </w:r>
     </w:p>
     <w:p>
@@ -27309,6 +27519,7 @@
         <w:rPr>
           <w:rFonts w:ascii="Times New Roman" w:hAnsi="Times New Roman"/>
         </w:rPr>
+        <w:lastRenderedPageBreak/>
         <w:t xml:space="preserve"> Layer </w:t>
       </w:r>
       <w:proofErr w:type="gramStart"/>
@@ -27368,7 +27579,6 @@
         <w:rPr>
           <w:rFonts w:ascii="Times New Roman" w:hAnsi="Times New Roman"/>
         </w:rPr>
-        <w:lastRenderedPageBreak/>
         <w:t xml:space="preserve">The meaning of the fields should be fairly clear. The first half of the file contains setup information for a scattering run, which can now be performed with </w:t>
       </w:r>
       <w:r>
@@ -28156,7 +28366,6 @@
         <w:rPr>
           <w:rFonts w:ascii="Times New Roman" w:hAnsi="Times New Roman"/>
         </w:rPr>
-        <w:lastRenderedPageBreak/>
         <w:t>This file (&lt;</w:t>
       </w:r>
       <w:proofErr w:type="spellStart"/>
@@ -29527,7 +29736,6 @@
         <w:rPr>
           <w:rFonts w:ascii="Times New Roman" w:hAnsi="Times New Roman"/>
         </w:rPr>
-        <w:lastRenderedPageBreak/>
         <w:t>This file (&lt;</w:t>
       </w:r>
       <w:proofErr w:type="spellStart"/>
@@ -30743,7 +30951,16 @@
           <w:szCs w:val="24"/>
           <w:lang w:val="en-US"/>
         </w:rPr>
-        <w:t xml:space="preserve"> in the same fashion.</w:t>
+        <w:t xml:space="preserve"> in </w:t>
+      </w:r>
+      <w:r>
+        <w:rPr>
+          <w:rFonts w:ascii="Times New Roman" w:hAnsi="Times New Roman"/>
+          <w:szCs w:val="24"/>
+          <w:lang w:val="en-US"/>
+        </w:rPr>
+        <w:lastRenderedPageBreak/>
+        <w:t>the same fashion.</w:t>
       </w:r>
     </w:p>
     <w:p>
@@ -30794,16 +31011,7 @@
           <w:szCs w:val="24"/>
           <w:lang w:val="en-US"/>
         </w:rPr>
-        <w:t xml:space="preserve">all wavelengths of IRANK&lt;=MAXIRANK are included. Once convergence is achieved with wavelengths of </w:t>
-      </w:r>
-      <w:r>
-        <w:rPr>
-          <w:rFonts w:ascii="Times New Roman" w:hAnsi="Times New Roman"/>
-          <w:szCs w:val="24"/>
-          <w:lang w:val="en-US"/>
-        </w:rPr>
-        <w:lastRenderedPageBreak/>
-        <w:t>IRANK&lt;=MAXIRANK, the retrieval ends.</w:t>
+        <w:t>all wavelengths of IRANK&lt;=MAXIRANK are included. Once convergence is achieved with wavelengths of IRANK&lt;=MAXIRANK, the retrieval ends.</w:t>
       </w:r>
     </w:p>
     <w:p>
@@ -31356,15 +31564,9 @@
         <w:rPr>
           <w:rFonts w:ascii="Times New Roman" w:hAnsi="Times New Roman"/>
         </w:rPr>
-        <w:t xml:space="preserve"> </w:t>
-      </w:r>
-      <w:proofErr w:type="spellStart"/>
-      <w:r>
-        <w:rPr>
-          <w:rFonts w:ascii="Times New Roman" w:hAnsi="Times New Roman"/>
-        </w:rPr>
-        <w:t xml:space="preserve">and </w:t>
-      </w:r>
+        <w:t xml:space="preserve"> and </w:t>
+      </w:r>
+      <w:proofErr w:type="spellStart"/>
       <w:r>
         <w:rPr>
           <w:rFonts w:ascii="Copperplate Gothic Light" w:hAnsi="Copperplate Gothic Light"/>
@@ -31771,6 +31973,7 @@
         <w:rPr>
           <w:rFonts w:ascii="Times New Roman" w:hAnsi="Times New Roman"/>
         </w:rPr>
+        <w:lastRenderedPageBreak/>
         <w:t xml:space="preserve">The code now works in either wavenumber or wavelength space, and incorporates scattering (albeit in a non-gradient form). </w:t>
       </w:r>
     </w:p>
@@ -31807,7 +32010,6 @@
         <w:rPr>
           <w:rFonts w:ascii="Times New Roman" w:hAnsi="Times New Roman"/>
         </w:rPr>
-        <w:lastRenderedPageBreak/>
         <w:t xml:space="preserve">The code now allows calculated of filter-averaged radiances, either by numerical convolution of a calculated spectrum, or by using channel-integrated </w:t>
       </w:r>
       <w:r>
@@ -32606,6 +32808,7 @@
         <w:rPr>
           <w:rFonts w:ascii="Times New Roman" w:hAnsi="Times New Roman"/>
         </w:rPr>
+        <w:lastRenderedPageBreak/>
         <w:t xml:space="preserve">A </w:t>
       </w:r>
       <w:r>
@@ -32676,23 +32879,28 @@
         <w:rPr>
           <w:rFonts w:ascii="Times New Roman" w:hAnsi="Times New Roman"/>
         </w:rPr>
-        <w:t xml:space="preserve"> which line database is to be used </w:t>
-      </w:r>
-      <w:r>
-        <w:rPr>
-          <w:rFonts w:ascii="Times New Roman" w:hAnsi="Times New Roman"/>
-        </w:rPr>
-        <w:lastRenderedPageBreak/>
-        <w:t xml:space="preserve">and which gas information files. The contents of this file are described in the </w:t>
-      </w:r>
-      <w:proofErr w:type="spellStart"/>
+        <w:t xml:space="preserve"> which line database is to be used and which gas information files. The contents of this file are described in</w:t>
+      </w:r>
+      <w:proofErr w:type="spellStart"/>
+      <w:r>
+        <w:rPr>
+          <w:rFonts w:ascii="Times New Roman" w:hAnsi="Times New Roman"/>
+        </w:rPr>
+        <w:t xml:space="preserve"> the </w:t>
+      </w:r>
       <w:r>
         <w:rPr>
           <w:rFonts w:ascii="Copperplate Gothic Light" w:hAnsi="Copperplate Gothic Light"/>
         </w:rPr>
-        <w:t>Radtrans</w:t>
-      </w:r>
-      <w:proofErr w:type="spellEnd"/>
+        <w:t>Rad</w:t>
+      </w:r>
+      <w:proofErr w:type="spellEnd"/>
+      <w:r>
+        <w:rPr>
+          <w:rFonts w:ascii="Copperplate Gothic Light" w:hAnsi="Copperplate Gothic Light"/>
+        </w:rPr>
+        <w:t>trans</w:t>
+      </w:r>
       <w:r>
         <w:rPr>
           <w:rFonts w:ascii="Times New Roman" w:hAnsi="Times New Roman"/>
@@ -33653,7 +33861,14 @@
         <w:rPr>
           <w:rFonts w:ascii="Times New Roman" w:hAnsi="Times New Roman"/>
         </w:rPr>
-        <w:t xml:space="preserve"> attempted, but the resulting code was actually slower than the numerical differentiation scheme. To implement this in a way that gains any advantage may require some clever and elegant reprogramming.</w:t>
+        <w:t xml:space="preserve"> attempted, but the resulting code was actually slower than the numerical differentiation scheme. To </w:t>
+      </w:r>
+      <w:r>
+        <w:rPr>
+          <w:rFonts w:ascii="Times New Roman" w:hAnsi="Times New Roman"/>
+        </w:rPr>
+        <w:lastRenderedPageBreak/>
+        <w:t>implement this in a way that gains any advantage may require some clever and elegant reprogramming.</w:t>
       </w:r>
     </w:p>
     <w:p>
@@ -34253,7 +34468,14 @@
         <w:rPr>
           <w:rFonts w:ascii="Times New Roman" w:hAnsi="Times New Roman"/>
         </w:rPr>
-        <w:t xml:space="preserve">, which require a complicated FOV combination of the individual path calculations. Other modifications are made in the way the </w:t>
+        <w:t xml:space="preserve">, which require a complicated FOV combination of the individual path </w:t>
+      </w:r>
+      <w:r>
+        <w:rPr>
+          <w:rFonts w:ascii="Times New Roman" w:hAnsi="Times New Roman"/>
+        </w:rPr>
+        <w:lastRenderedPageBreak/>
+        <w:t xml:space="preserve">calculations. Other modifications are made in the way the </w:t>
       </w:r>
       <w:proofErr w:type="spellStart"/>
       <w:r>
@@ -34267,901 +34489,894 @@
         <w:rPr>
           <w:rFonts w:ascii="Times New Roman" w:hAnsi="Times New Roman"/>
         </w:rPr>
-        <w:t xml:space="preserve"> files are read in, and </w:t>
+        <w:t xml:space="preserve"> files are read in, and implicitly use small differences in the wavenumbers listed to identify different detectors, which have slightly different spectral and FOV responses. </w:t>
+      </w:r>
+    </w:p>
+    <w:p>
+      <w:pPr>
+        <w:jc w:val="both"/>
+        <w:rPr>
+          <w:rFonts w:ascii="Times New Roman" w:hAnsi="Times New Roman"/>
+        </w:rPr>
+      </w:pPr>
+    </w:p>
+    <w:p>
+      <w:pPr>
+        <w:jc w:val="both"/>
+        <w:outlineLvl w:val="1"/>
+        <w:rPr>
+          <w:rFonts w:ascii="Times New Roman" w:hAnsi="Times New Roman"/>
+          <w:b/>
+        </w:rPr>
+      </w:pPr>
+      <w:r>
+        <w:rPr>
+          <w:rFonts w:ascii="Times New Roman" w:hAnsi="Times New Roman"/>
+          <w:b/>
+        </w:rPr>
+        <w:t>8.3</w:t>
+      </w:r>
+      <w:r>
+        <w:rPr>
+          <w:rFonts w:ascii="Times New Roman" w:hAnsi="Times New Roman"/>
+          <w:b/>
+        </w:rPr>
+        <w:t xml:space="preserve"> </w:t>
+      </w:r>
+      <w:proofErr w:type="spellStart"/>
+      <w:r>
+        <w:rPr>
+          <w:rFonts w:ascii="Times New Roman" w:hAnsi="Times New Roman"/>
+          <w:b/>
+        </w:rPr>
+        <w:t>Nemesisdisc</w:t>
+      </w:r>
+      <w:proofErr w:type="spellEnd"/>
+    </w:p>
+    <w:p>
+      <w:pPr>
+        <w:jc w:val="both"/>
+        <w:rPr>
+          <w:rFonts w:ascii="Times New Roman" w:hAnsi="Times New Roman"/>
+        </w:rPr>
+      </w:pPr>
+      <w:proofErr w:type="spellStart"/>
+      <w:r>
+        <w:rPr>
+          <w:rFonts w:ascii="Times New Roman" w:hAnsi="Times New Roman"/>
+          <w:u w:val="single"/>
+        </w:rPr>
+        <w:t>Nemesisdisc</w:t>
+      </w:r>
+      <w:proofErr w:type="spellEnd"/>
+      <w:r>
+        <w:rPr>
+          <w:rFonts w:ascii="Times New Roman" w:hAnsi="Times New Roman"/>
+        </w:rPr>
+        <w:t xml:space="preserve"> sets up the .pat file for a disc-averaged calculation and outputs the results in a form compatible with modelling the secondary transits of exoplanets. </w:t>
+      </w:r>
+    </w:p>
+    <w:p>
+      <w:pPr>
+        <w:jc w:val="both"/>
+        <w:rPr>
+          <w:rFonts w:ascii="Times New Roman" w:hAnsi="Times New Roman"/>
+        </w:rPr>
+      </w:pPr>
+    </w:p>
+    <w:p>
+      <w:pPr>
+        <w:jc w:val="both"/>
+        <w:outlineLvl w:val="1"/>
+        <w:rPr>
+          <w:rFonts w:ascii="Times New Roman" w:hAnsi="Times New Roman"/>
+          <w:b/>
+        </w:rPr>
+      </w:pPr>
+      <w:r>
+        <w:rPr>
+          <w:rFonts w:ascii="Times New Roman" w:hAnsi="Times New Roman"/>
+          <w:b/>
+        </w:rPr>
+        <w:t>8.4</w:t>
+      </w:r>
+      <w:r>
+        <w:rPr>
+          <w:rFonts w:ascii="Times New Roman" w:hAnsi="Times New Roman"/>
+          <w:b/>
+        </w:rPr>
+        <w:t xml:space="preserve"> </w:t>
+      </w:r>
+      <w:proofErr w:type="spellStart"/>
+      <w:r>
+        <w:rPr>
+          <w:rFonts w:ascii="Times New Roman" w:hAnsi="Times New Roman"/>
+          <w:b/>
+        </w:rPr>
+        <w:t>NemesisPT</w:t>
+      </w:r>
+      <w:proofErr w:type="spellEnd"/>
+    </w:p>
+    <w:p>
+      <w:pPr>
+        <w:jc w:val="both"/>
+        <w:rPr>
+          <w:rFonts w:ascii="Times New Roman" w:hAnsi="Times New Roman"/>
+        </w:rPr>
+      </w:pPr>
+      <w:proofErr w:type="spellStart"/>
+      <w:r>
+        <w:rPr>
+          <w:rFonts w:ascii="Copperplate Gothic Light" w:hAnsi="Copperplate Gothic Light"/>
+        </w:rPr>
+        <w:t>N</w:t>
+      </w:r>
+      <w:r>
+        <w:rPr>
+          <w:rFonts w:ascii="Times New Roman" w:hAnsi="Times New Roman"/>
+          <w:u w:val="single"/>
+        </w:rPr>
+        <w:t>emesisPT</w:t>
+      </w:r>
+      <w:proofErr w:type="spellEnd"/>
+      <w:r>
+        <w:rPr>
+          <w:rFonts w:ascii="Times New Roman" w:hAnsi="Times New Roman"/>
+        </w:rPr>
+        <w:t xml:space="preserve"> is again based on </w:t>
+      </w:r>
+      <w:proofErr w:type="spellStart"/>
+      <w:r>
+        <w:rPr>
+          <w:rFonts w:ascii="Times New Roman" w:hAnsi="Times New Roman"/>
+          <w:u w:val="single"/>
+        </w:rPr>
+        <w:t>NemesisL</w:t>
+      </w:r>
+      <w:proofErr w:type="spellEnd"/>
+      <w:r>
+        <w:rPr>
+          <w:rFonts w:ascii="Times New Roman" w:hAnsi="Times New Roman"/>
+        </w:rPr>
+        <w:t xml:space="preserve">, but instead uses the limb path calculations to estimate the effective planetary radius at different wavelengths. This code is thus used for modelling the primary transits of exoplanets. </w:t>
+      </w:r>
+    </w:p>
+    <w:p>
+      <w:pPr>
+        <w:jc w:val="both"/>
+        <w:rPr>
+          <w:rFonts w:ascii="Times New Roman" w:hAnsi="Times New Roman"/>
+        </w:rPr>
+      </w:pPr>
+    </w:p>
+    <w:p>
+      <w:pPr>
+        <w:jc w:val="both"/>
+        <w:outlineLvl w:val="1"/>
+        <w:rPr>
+          <w:rFonts w:ascii="Times New Roman" w:hAnsi="Times New Roman"/>
+          <w:b/>
+        </w:rPr>
+      </w:pPr>
+      <w:r>
+        <w:rPr>
+          <w:rFonts w:ascii="Times New Roman" w:hAnsi="Times New Roman"/>
+          <w:b/>
+        </w:rPr>
+        <w:t>8.5</w:t>
+      </w:r>
+      <w:r>
+        <w:rPr>
+          <w:rFonts w:ascii="Times New Roman" w:hAnsi="Times New Roman"/>
+          <w:b/>
+        </w:rPr>
+        <w:t xml:space="preserve"> </w:t>
+      </w:r>
+      <w:proofErr w:type="spellStart"/>
+      <w:r>
+        <w:rPr>
+          <w:rFonts w:ascii="Times New Roman" w:hAnsi="Times New Roman"/>
+          <w:b/>
+        </w:rPr>
+        <w:t>CIRSdrv_wave</w:t>
+      </w:r>
+      <w:proofErr w:type="spellEnd"/>
+    </w:p>
+    <w:p>
+      <w:pPr>
+        <w:jc w:val="both"/>
+        <w:rPr>
+          <w:rFonts w:ascii="Times New Roman" w:hAnsi="Times New Roman"/>
+        </w:rPr>
+      </w:pPr>
+      <w:proofErr w:type="spellStart"/>
+      <w:r>
+        <w:rPr>
+          <w:rFonts w:ascii="Times New Roman" w:hAnsi="Times New Roman"/>
+          <w:u w:val="single"/>
+        </w:rPr>
+        <w:t>CIRSdrv_wave</w:t>
+      </w:r>
+      <w:proofErr w:type="spellEnd"/>
+      <w:r>
+        <w:rPr>
+          <w:rFonts w:ascii="Times New Roman" w:hAnsi="Times New Roman"/>
+        </w:rPr>
+        <w:t xml:space="preserve"> is a very useful program </w:t>
+      </w:r>
+      <w:r>
+        <w:rPr>
+          <w:rFonts w:ascii="Times New Roman" w:hAnsi="Times New Roman"/>
+        </w:rPr>
+        <w:t>for running the nemesis/</w:t>
+      </w:r>
+      <w:proofErr w:type="spellStart"/>
+      <w:r>
+        <w:rPr>
+          <w:rFonts w:ascii="Times New Roman" w:hAnsi="Times New Roman"/>
+        </w:rPr>
+        <w:t>cirsrad</w:t>
+      </w:r>
+      <w:proofErr w:type="spellEnd"/>
+      <w:r>
+        <w:rPr>
+          <w:rFonts w:ascii="Times New Roman" w:hAnsi="Times New Roman"/>
+        </w:rPr>
+        <w:t xml:space="preserve"> subroutines on cases that are not covered by the </w:t>
+      </w:r>
+      <w:r>
+        <w:rPr>
+          <w:rFonts w:ascii="Copperplate Gothic Light" w:hAnsi="Copperplate Gothic Light"/>
+        </w:rPr>
+        <w:t>Nemesis</w:t>
+      </w:r>
+      <w:r>
+        <w:rPr>
+          <w:rFonts w:ascii="Times New Roman" w:hAnsi="Times New Roman"/>
+        </w:rPr>
+        <w:t xml:space="preserve"> programs, which write their own .pat files to model specific geometries. </w:t>
+      </w:r>
+      <w:proofErr w:type="spellStart"/>
+      <w:r>
+        <w:rPr>
+          <w:rFonts w:ascii="Times New Roman" w:hAnsi="Times New Roman"/>
+          <w:u w:val="single"/>
+        </w:rPr>
+        <w:t>CIRSdrv_wave</w:t>
+      </w:r>
+      <w:proofErr w:type="spellEnd"/>
+      <w:r>
+        <w:rPr>
+          <w:rFonts w:ascii="Copperplate Gothic Light" w:hAnsi="Copperplate Gothic Light"/>
+        </w:rPr>
+        <w:t xml:space="preserve"> </w:t>
+      </w:r>
+      <w:r>
+        <w:rPr>
+          <w:rFonts w:ascii="Times New Roman" w:hAnsi="Times New Roman"/>
+        </w:rPr>
+        <w:t>can be run in command line, but you’re bombarded with quite a few questions and so I often run it as:</w:t>
+      </w:r>
+    </w:p>
+    <w:p>
+      <w:pPr>
+        <w:jc w:val="both"/>
+        <w:rPr>
+          <w:rFonts w:ascii="Times New Roman" w:hAnsi="Times New Roman"/>
+        </w:rPr>
+      </w:pPr>
+    </w:p>
+    <w:p>
+      <w:pPr>
+        <w:ind w:firstLine="720"/>
+        <w:jc w:val="both"/>
+        <w:rPr>
+          <w:rFonts w:ascii="Times New Roman" w:hAnsi="Times New Roman"/>
+        </w:rPr>
+      </w:pPr>
+      <w:proofErr w:type="spellStart"/>
+      <w:r>
+        <w:rPr>
+          <w:rFonts w:ascii="Times New Roman" w:hAnsi="Times New Roman"/>
+        </w:rPr>
+        <w:t>CIRSdrv_wave</w:t>
+      </w:r>
+      <w:proofErr w:type="spellEnd"/>
+      <w:r>
+        <w:rPr>
+          <w:rFonts w:ascii="Times New Roman" w:hAnsi="Times New Roman"/>
+        </w:rPr>
+        <w:t xml:space="preserve"> &lt; </w:t>
+      </w:r>
+      <w:proofErr w:type="spellStart"/>
+      <w:r>
+        <w:rPr>
+          <w:rFonts w:ascii="Times New Roman" w:hAnsi="Times New Roman"/>
+        </w:rPr>
+        <w:t>cirsdrv_wave.inp</w:t>
+      </w:r>
+      <w:proofErr w:type="spellEnd"/>
+      <w:r>
+        <w:rPr>
+          <w:rFonts w:ascii="Times New Roman" w:hAnsi="Times New Roman"/>
+        </w:rPr>
+        <w:t xml:space="preserve"> &gt; </w:t>
+      </w:r>
+      <w:proofErr w:type="spellStart"/>
+      <w:r>
+        <w:rPr>
+          <w:rFonts w:ascii="Times New Roman" w:hAnsi="Times New Roman"/>
+        </w:rPr>
+        <w:t>test.prc</w:t>
+      </w:r>
+      <w:proofErr w:type="spellEnd"/>
+      <w:r>
+        <w:rPr>
+          <w:rFonts w:ascii="Times New Roman" w:hAnsi="Times New Roman"/>
+        </w:rPr>
+        <w:t xml:space="preserve"> &amp;</w:t>
+      </w:r>
+    </w:p>
+    <w:p>
+      <w:pPr>
+        <w:ind w:firstLine="720"/>
+        <w:jc w:val="both"/>
+        <w:rPr>
+          <w:rFonts w:ascii="Times New Roman" w:hAnsi="Times New Roman"/>
+        </w:rPr>
+      </w:pPr>
+    </w:p>
+    <w:p>
+      <w:pPr>
+        <w:jc w:val="both"/>
+        <w:rPr>
+          <w:rFonts w:ascii="Times New Roman" w:hAnsi="Times New Roman"/>
+        </w:rPr>
+      </w:pPr>
+      <w:r>
+        <w:rPr>
+          <w:rFonts w:ascii="Times New Roman" w:hAnsi="Times New Roman"/>
+        </w:rPr>
+        <w:t>A typical</w:t>
+      </w:r>
+      <w:r>
+        <w:rPr>
+          <w:rFonts w:ascii="Times New Roman" w:hAnsi="Times New Roman"/>
+        </w:rPr>
+        <w:t xml:space="preserve"> </w:t>
+      </w:r>
+      <w:proofErr w:type="spellStart"/>
+      <w:r>
+        <w:rPr>
+          <w:rFonts w:ascii="Times New Roman" w:hAnsi="Times New Roman"/>
+        </w:rPr>
+        <w:t>cirsdrv_wave</w:t>
+      </w:r>
+      <w:r>
+        <w:rPr>
+          <w:rFonts w:ascii="Times New Roman" w:hAnsi="Times New Roman"/>
+        </w:rPr>
+        <w:t>.inp</w:t>
+      </w:r>
+      <w:proofErr w:type="spellEnd"/>
+      <w:r>
+        <w:rPr>
+          <w:rFonts w:ascii="Times New Roman" w:hAnsi="Times New Roman"/>
+        </w:rPr>
+        <w:t xml:space="preserve"> file would look like this:</w:t>
+      </w:r>
+    </w:p>
+    <w:p>
+      <w:pPr>
+        <w:jc w:val="both"/>
+        <w:rPr>
+          <w:rFonts w:ascii="Times New Roman" w:hAnsi="Times New Roman"/>
+        </w:rPr>
+      </w:pPr>
+    </w:p>
+    <w:p>
+      <w:pPr>
+        <w:jc w:val="both"/>
+        <w:rPr>
+          <w:rFonts w:ascii="Times New Roman" w:hAnsi="Times New Roman"/>
+        </w:rPr>
+      </w:pPr>
+      <w:r>
+        <w:rPr>
+          <w:rFonts w:ascii="Times New Roman" w:hAnsi="Times New Roman"/>
+        </w:rPr>
+        <w:t>zero</w:t>
+      </w:r>
+      <w:r>
+        <w:rPr>
+          <w:rFonts w:ascii="Times New Roman" w:hAnsi="Times New Roman"/>
+        </w:rPr>
+        <w:tab/>
+      </w:r>
+      <w:r>
+        <w:rPr>
+          <w:rFonts w:ascii="Times New Roman" w:hAnsi="Times New Roman"/>
+        </w:rPr>
+        <w:tab/>
+      </w:r>
+      <w:r>
+        <w:rPr>
+          <w:rFonts w:ascii="Times New Roman" w:hAnsi="Times New Roman"/>
+        </w:rPr>
+        <w:tab/>
+        <w:t>(root name of the .pat, .</w:t>
+      </w:r>
+      <w:proofErr w:type="spellStart"/>
+      <w:r>
+        <w:rPr>
+          <w:rFonts w:ascii="Times New Roman" w:hAnsi="Times New Roman"/>
+        </w:rPr>
+        <w:t>fla</w:t>
+      </w:r>
+      <w:proofErr w:type="spellEnd"/>
+      <w:proofErr w:type="gramStart"/>
+      <w:r>
+        <w:rPr>
+          <w:rFonts w:ascii="Times New Roman" w:hAnsi="Times New Roman"/>
+        </w:rPr>
+        <w:t>, .</w:t>
+      </w:r>
+      <w:proofErr w:type="spellStart"/>
+      <w:r>
+        <w:rPr>
+          <w:rFonts w:ascii="Times New Roman" w:hAnsi="Times New Roman"/>
+        </w:rPr>
+        <w:t>kls</w:t>
+      </w:r>
+      <w:proofErr w:type="spellEnd"/>
+      <w:proofErr w:type="gramEnd"/>
+      <w:r>
+        <w:rPr>
+          <w:rFonts w:ascii="Times New Roman" w:hAnsi="Times New Roman"/>
+        </w:rPr>
+        <w:t xml:space="preserve"> and .</w:t>
+      </w:r>
+      <w:proofErr w:type="spellStart"/>
+      <w:r>
+        <w:rPr>
+          <w:rFonts w:ascii="Times New Roman" w:hAnsi="Times New Roman"/>
+        </w:rPr>
+        <w:t>cia</w:t>
+      </w:r>
+      <w:proofErr w:type="spellEnd"/>
+      <w:r>
+        <w:rPr>
+          <w:rFonts w:ascii="Times New Roman" w:hAnsi="Times New Roman"/>
+        </w:rPr>
+        <w:t xml:space="preserve"> files)</w:t>
+      </w:r>
+    </w:p>
+    <w:p>
+      <w:pPr>
+        <w:jc w:val="both"/>
+        <w:rPr>
+          <w:rFonts w:ascii="Times New Roman" w:hAnsi="Times New Roman"/>
+        </w:rPr>
+      </w:pPr>
+      <w:r>
+        <w:rPr>
+          <w:rFonts w:ascii="Times New Roman" w:hAnsi="Times New Roman"/>
+        </w:rPr>
+        <w:t>1</w:t>
+      </w:r>
+      <w:r>
+        <w:rPr>
+          <w:rFonts w:ascii="Times New Roman" w:hAnsi="Times New Roman"/>
+        </w:rPr>
+        <w:tab/>
+      </w:r>
+      <w:r>
+        <w:rPr>
+          <w:rFonts w:ascii="Times New Roman" w:hAnsi="Times New Roman"/>
+        </w:rPr>
+        <w:tab/>
+      </w:r>
+      <w:r>
+        <w:rPr>
+          <w:rFonts w:ascii="Times New Roman" w:hAnsi="Times New Roman"/>
+        </w:rPr>
+        <w:tab/>
+        <w:t>(</w:t>
+      </w:r>
+      <w:proofErr w:type="spellStart"/>
+      <w:r>
+        <w:rPr>
+          <w:rFonts w:ascii="Times New Roman" w:hAnsi="Times New Roman"/>
+        </w:rPr>
+        <w:t>iwave</w:t>
+      </w:r>
+      <w:proofErr w:type="spellEnd"/>
+      <w:r>
+        <w:rPr>
+          <w:rFonts w:ascii="Times New Roman" w:hAnsi="Times New Roman"/>
+        </w:rPr>
+        <w:t>: 0=wavenumber, 1=wavelength)</w:t>
+      </w:r>
+    </w:p>
+    <w:p>
+      <w:pPr>
+        <w:ind w:left="1440" w:hanging="1440"/>
+        <w:jc w:val="both"/>
+        <w:rPr>
+          <w:rFonts w:ascii="Times New Roman" w:hAnsi="Times New Roman"/>
+        </w:rPr>
+      </w:pPr>
+      <w:r>
+        <w:rPr>
+          <w:rFonts w:ascii="Times New Roman" w:hAnsi="Times New Roman"/>
+        </w:rPr>
+        <w:t>y</w:t>
+      </w:r>
+      <w:r>
+        <w:rPr>
+          <w:rFonts w:ascii="Times New Roman" w:hAnsi="Times New Roman"/>
+        </w:rPr>
+        <w:tab/>
+      </w:r>
+      <w:r>
+        <w:rPr>
+          <w:rFonts w:ascii="Times New Roman" w:hAnsi="Times New Roman"/>
+        </w:rPr>
+        <w:tab/>
+        <w:t>(Do you want the wavelengths extracted from the .pat file?</w:t>
+      </w:r>
+    </w:p>
+    <w:p>
+      <w:pPr>
+        <w:ind w:left="1440" w:hanging="1440"/>
+        <w:jc w:val="both"/>
+        <w:rPr>
+          <w:rFonts w:ascii="Times New Roman" w:hAnsi="Times New Roman"/>
+        </w:rPr>
+      </w:pPr>
+      <w:r>
+        <w:rPr>
+          <w:rFonts w:ascii="Times New Roman" w:hAnsi="Times New Roman"/>
+        </w:rPr>
+        <w:t>3</w:t>
+      </w:r>
+      <w:r>
+        <w:rPr>
+          <w:rFonts w:ascii="Times New Roman" w:hAnsi="Times New Roman"/>
+        </w:rPr>
+        <w:tab/>
+      </w:r>
+      <w:r>
+        <w:rPr>
+          <w:rFonts w:ascii="Times New Roman" w:hAnsi="Times New Roman"/>
+        </w:rPr>
+        <w:tab/>
+        <w:t>(IPLANET, 3=Earth, 4=Mars, etc.)</w:t>
+      </w:r>
+    </w:p>
+    <w:p>
+      <w:pPr>
+        <w:ind w:left="1440" w:hanging="1440"/>
+        <w:jc w:val="both"/>
+        <w:rPr>
+          <w:rFonts w:ascii="Times New Roman" w:hAnsi="Times New Roman"/>
+        </w:rPr>
+      </w:pPr>
+      <w:r>
+        <w:rPr>
+          <w:rFonts w:ascii="Times New Roman" w:hAnsi="Times New Roman"/>
+        </w:rPr>
+        <w:t>1</w:t>
+      </w:r>
+      <w:r>
+        <w:rPr>
+          <w:rFonts w:ascii="Times New Roman" w:hAnsi="Times New Roman"/>
+        </w:rPr>
+        <w:tab/>
+      </w:r>
+      <w:r>
+        <w:rPr>
+          <w:rFonts w:ascii="Times New Roman" w:hAnsi="Times New Roman"/>
+        </w:rPr>
+        <w:tab/>
+        <w:t>(1=Fast, 2=slow. Historical – always choose ‘1’)</w:t>
+      </w:r>
+    </w:p>
+    <w:p>
+      <w:pPr>
+        <w:ind w:left="1440" w:hanging="1440"/>
+        <w:jc w:val="both"/>
+        <w:rPr>
+          <w:rFonts w:ascii="Times New Roman" w:hAnsi="Times New Roman"/>
+        </w:rPr>
+      </w:pPr>
+      <w:r>
+        <w:rPr>
+          <w:rFonts w:ascii="Times New Roman" w:hAnsi="Times New Roman"/>
+        </w:rPr>
+        <w:t>0.35 0.005</w:t>
+      </w:r>
+      <w:r>
+        <w:rPr>
+          <w:rFonts w:ascii="Times New Roman" w:hAnsi="Times New Roman"/>
+        </w:rPr>
+        <w:tab/>
+      </w:r>
+      <w:r>
+        <w:rPr>
+          <w:rFonts w:ascii="Times New Roman" w:hAnsi="Times New Roman"/>
+        </w:rPr>
+        <w:tab/>
+        <w:t>(minimum wavelength/wavenumber and step of k-tables used)</w:t>
+      </w:r>
+    </w:p>
+    <w:p>
+      <w:pPr>
+        <w:ind w:left="1440" w:hanging="1440"/>
+        <w:jc w:val="both"/>
+        <w:rPr>
+          <w:rFonts w:ascii="Times New Roman" w:hAnsi="Times New Roman"/>
+        </w:rPr>
+      </w:pPr>
+      <w:r>
+        <w:rPr>
+          <w:rFonts w:ascii="Times New Roman" w:hAnsi="Times New Roman"/>
+        </w:rPr>
+        <w:t>11</w:t>
+      </w:r>
+      <w:r>
+        <w:rPr>
+          <w:rFonts w:ascii="Times New Roman" w:hAnsi="Times New Roman"/>
+        </w:rPr>
+        <w:tab/>
+      </w:r>
+      <w:r>
+        <w:rPr>
+          <w:rFonts w:ascii="Times New Roman" w:hAnsi="Times New Roman"/>
+        </w:rPr>
+        <w:tab/>
+        <w:t xml:space="preserve">(This defines which </w:t>
+      </w:r>
+      <w:proofErr w:type="spellStart"/>
+      <w:r>
+        <w:rPr>
+          <w:rFonts w:ascii="Times New Roman" w:hAnsi="Times New Roman"/>
+        </w:rPr>
+        <w:t>scloudNNwave.f</w:t>
+      </w:r>
+      <w:proofErr w:type="spellEnd"/>
+      <w:r>
+        <w:rPr>
+          <w:rFonts w:ascii="Times New Roman" w:hAnsi="Times New Roman"/>
+        </w:rPr>
+        <w:t xml:space="preserve"> model to use, if scattering)</w:t>
+      </w:r>
+    </w:p>
+    <w:p>
+      <w:pPr>
+        <w:ind w:left="1440" w:hanging="1440"/>
+        <w:jc w:val="both"/>
+        <w:rPr>
+          <w:rFonts w:ascii="Times New Roman" w:hAnsi="Times New Roman"/>
+        </w:rPr>
+      </w:pPr>
+      <w:r>
+        <w:rPr>
+          <w:rFonts w:ascii="Times New Roman" w:hAnsi="Times New Roman"/>
+        </w:rPr>
+        <w:t>200.</w:t>
+      </w:r>
+      <w:r>
+        <w:rPr>
+          <w:rFonts w:ascii="Times New Roman" w:hAnsi="Times New Roman"/>
+        </w:rPr>
+        <w:tab/>
+      </w:r>
+      <w:r>
+        <w:rPr>
+          <w:rFonts w:ascii="Times New Roman" w:hAnsi="Times New Roman"/>
+        </w:rPr>
+        <w:tab/>
+        <w:t>(Surface temperature)</w:t>
+      </w:r>
+    </w:p>
+    <w:p>
+      <w:pPr>
+        <w:ind w:left="1440" w:hanging="1440"/>
+        <w:jc w:val="both"/>
+        <w:rPr>
+          <w:rFonts w:ascii="Times New Roman" w:hAnsi="Times New Roman"/>
+        </w:rPr>
+      </w:pPr>
+    </w:p>
+    <w:p>
+      <w:pPr>
+        <w:jc w:val="both"/>
+        <w:rPr>
+          <w:rFonts w:ascii="Times New Roman" w:hAnsi="Times New Roman"/>
+        </w:rPr>
+      </w:pPr>
+      <w:r>
+        <w:rPr>
+          <w:rFonts w:ascii="Times New Roman" w:hAnsi="Times New Roman"/>
+        </w:rPr>
+        <w:t xml:space="preserve">The same inputs are always required even when they’re not actually necessary! Hence, you need to provide a number for </w:t>
+      </w:r>
+      <w:proofErr w:type="spellStart"/>
+      <w:r>
+        <w:rPr>
+          <w:rFonts w:ascii="Times New Roman" w:hAnsi="Times New Roman"/>
+        </w:rPr>
+        <w:t>scloudNNwave</w:t>
+      </w:r>
+      <w:proofErr w:type="spellEnd"/>
+      <w:r>
+        <w:rPr>
+          <w:rFonts w:ascii="Times New Roman" w:hAnsi="Times New Roman"/>
+        </w:rPr>
+        <w:t xml:space="preserve"> and surface temperature even for calculations where these numbers are irrelevant. The basic advantage of </w:t>
+      </w:r>
+      <w:proofErr w:type="spellStart"/>
+      <w:r>
+        <w:rPr>
+          <w:rFonts w:ascii="Times New Roman" w:hAnsi="Times New Roman"/>
+        </w:rPr>
+        <w:t>CIRSdrv_wave</w:t>
+      </w:r>
+      <w:proofErr w:type="spellEnd"/>
+      <w:r>
+        <w:rPr>
+          <w:rFonts w:ascii="Times New Roman" w:hAnsi="Times New Roman"/>
+        </w:rPr>
+        <w:t xml:space="preserve"> is that it can run on ANY .pat file and so can test situations outside of the usual Nemesis-like calculations. For example, you can use it to calculate transmission weighting functions. The output of </w:t>
+      </w:r>
+      <w:proofErr w:type="spellStart"/>
+      <w:r>
+        <w:rPr>
+          <w:rFonts w:ascii="Times New Roman" w:hAnsi="Times New Roman"/>
+        </w:rPr>
+        <w:t>CIRSdrv_wave</w:t>
+      </w:r>
+      <w:proofErr w:type="spellEnd"/>
+      <w:r>
+        <w:rPr>
+          <w:rFonts w:ascii="Times New Roman" w:hAnsi="Times New Roman"/>
+        </w:rPr>
+        <w:t xml:space="preserve"> is an ASCII file containing the computed spectra for each path defined in the .pat file. Two spectra are output per path, one which is the raw spectrum calculated at the k-table wavelengths/wavenumbers spanning the requested range and the second is this spectrum convolved with a box of width FWHM (defined in the .pat file) and output at the wavelengths/wavenumbers specified in the .pat file.</w:t>
+      </w:r>
+    </w:p>
+    <w:p>
+      <w:pPr>
+        <w:jc w:val="both"/>
+        <w:rPr>
+          <w:rFonts w:ascii="Times New Roman" w:hAnsi="Times New Roman"/>
+        </w:rPr>
+      </w:pPr>
+    </w:p>
+    <w:p>
+      <w:pPr>
+        <w:jc w:val="both"/>
+        <w:outlineLvl w:val="1"/>
+        <w:rPr>
+          <w:rFonts w:ascii="Times New Roman" w:hAnsi="Times New Roman"/>
+          <w:b/>
+        </w:rPr>
+      </w:pPr>
+      <w:r>
+        <w:rPr>
+          <w:rFonts w:ascii="Times New Roman" w:hAnsi="Times New Roman"/>
+          <w:b/>
+        </w:rPr>
+        <w:t>8.6</w:t>
+      </w:r>
+      <w:r>
+        <w:rPr>
+          <w:rFonts w:ascii="Times New Roman" w:hAnsi="Times New Roman"/>
+          <w:b/>
+        </w:rPr>
+        <w:t xml:space="preserve"> </w:t>
+      </w:r>
+      <w:proofErr w:type="spellStart"/>
+      <w:r>
+        <w:rPr>
+          <w:rFonts w:ascii="Times New Roman" w:hAnsi="Times New Roman"/>
+          <w:b/>
+        </w:rPr>
+        <w:t>Lbldrv_wave</w:t>
+      </w:r>
+      <w:proofErr w:type="spellEnd"/>
+    </w:p>
+    <w:p>
+      <w:pPr>
+        <w:jc w:val="both"/>
+        <w:rPr>
+          <w:rFonts w:ascii="Times New Roman" w:hAnsi="Times New Roman"/>
+        </w:rPr>
+      </w:pPr>
+      <w:proofErr w:type="spellStart"/>
+      <w:r>
+        <w:rPr>
+          <w:rFonts w:ascii="Times New Roman" w:hAnsi="Times New Roman"/>
+          <w:u w:val="single"/>
+        </w:rPr>
+        <w:t>Lbldrv_wave</w:t>
+      </w:r>
+      <w:proofErr w:type="spellEnd"/>
+      <w:r>
+        <w:rPr>
+          <w:rFonts w:ascii="Times New Roman" w:hAnsi="Times New Roman"/>
+        </w:rPr>
+        <w:t xml:space="preserve"> is exactly the same as </w:t>
+      </w:r>
+      <w:proofErr w:type="spellStart"/>
+      <w:r>
+        <w:rPr>
+          <w:rFonts w:ascii="Times New Roman" w:hAnsi="Times New Roman"/>
+          <w:u w:val="single"/>
+        </w:rPr>
+        <w:t>CIRSdrv_wave</w:t>
+      </w:r>
+      <w:proofErr w:type="spellEnd"/>
+      <w:r>
+        <w:rPr>
+          <w:rFonts w:ascii="Times New Roman" w:hAnsi="Times New Roman"/>
+        </w:rPr>
+        <w:t xml:space="preserve"> except that it uses the new nemesis/</w:t>
+      </w:r>
+      <w:proofErr w:type="spellStart"/>
+      <w:r>
+        <w:rPr>
+          <w:rFonts w:ascii="Times New Roman" w:hAnsi="Times New Roman"/>
+        </w:rPr>
+        <w:t>cirsrad</w:t>
+      </w:r>
+      <w:proofErr w:type="spellEnd"/>
+      <w:r>
+        <w:rPr>
+          <w:rFonts w:ascii="Times New Roman" w:hAnsi="Times New Roman"/>
+        </w:rPr>
+        <w:t xml:space="preserve"> LBL subroutines</w:t>
+      </w:r>
+      <w:r>
+        <w:rPr>
+          <w:rFonts w:ascii="Times New Roman" w:hAnsi="Times New Roman"/>
+        </w:rPr>
+        <w:t>. The input script is essentially identical, except that there is now no need to define the k-table minimum wavelength/wavenumber and step. However, the user does need to provide the additional .key</w:t>
+      </w:r>
+      <w:proofErr w:type="gramStart"/>
+      <w:r>
+        <w:rPr>
+          <w:rFonts w:ascii="Times New Roman" w:hAnsi="Times New Roman"/>
+        </w:rPr>
+        <w:t>, .</w:t>
+      </w:r>
+      <w:proofErr w:type="spellStart"/>
+      <w:r>
+        <w:rPr>
+          <w:rFonts w:ascii="Times New Roman" w:hAnsi="Times New Roman"/>
+        </w:rPr>
+        <w:t>lbl</w:t>
+      </w:r>
+      <w:proofErr w:type="spellEnd"/>
+      <w:proofErr w:type="gramEnd"/>
+      <w:r>
+        <w:rPr>
+          <w:rFonts w:ascii="Times New Roman" w:hAnsi="Times New Roman"/>
+        </w:rPr>
+        <w:t xml:space="preserve"> and .sha files </w:t>
       </w:r>
       <w:r>
         <w:rPr>
           <w:rFonts w:ascii="Times New Roman" w:hAnsi="Times New Roman"/>
         </w:rPr>
         <w:lastRenderedPageBreak/>
-        <w:t xml:space="preserve">implicitly use small differences in the wavenumbers listed to identify different detectors, which have slightly different spectral and FOV responses. </w:t>
-      </w:r>
-    </w:p>
-    <w:p>
-      <w:pPr>
-        <w:jc w:val="both"/>
-        <w:rPr>
-          <w:rFonts w:ascii="Times New Roman" w:hAnsi="Times New Roman"/>
-        </w:rPr>
-      </w:pPr>
-    </w:p>
-    <w:p>
-      <w:pPr>
-        <w:jc w:val="both"/>
-        <w:outlineLvl w:val="1"/>
-        <w:rPr>
-          <w:rFonts w:ascii="Times New Roman" w:hAnsi="Times New Roman"/>
-          <w:b/>
-        </w:rPr>
-      </w:pPr>
-      <w:r>
-        <w:rPr>
-          <w:rFonts w:ascii="Times New Roman" w:hAnsi="Times New Roman"/>
-          <w:b/>
-        </w:rPr>
-        <w:t>8.3</w:t>
-      </w:r>
-      <w:r>
-        <w:rPr>
-          <w:rFonts w:ascii="Times New Roman" w:hAnsi="Times New Roman"/>
-          <w:b/>
-        </w:rPr>
-        <w:t xml:space="preserve"> </w:t>
-      </w:r>
-      <w:proofErr w:type="spellStart"/>
-      <w:r>
-        <w:rPr>
-          <w:rFonts w:ascii="Times New Roman" w:hAnsi="Times New Roman"/>
-          <w:b/>
-        </w:rPr>
-        <w:t>Nemesisdisc</w:t>
-      </w:r>
-      <w:proofErr w:type="spellEnd"/>
-    </w:p>
-    <w:p>
-      <w:pPr>
-        <w:jc w:val="both"/>
-        <w:rPr>
-          <w:rFonts w:ascii="Times New Roman" w:hAnsi="Times New Roman"/>
-        </w:rPr>
-      </w:pPr>
-      <w:proofErr w:type="spellStart"/>
-      <w:r>
-        <w:rPr>
-          <w:rFonts w:ascii="Times New Roman" w:hAnsi="Times New Roman"/>
-          <w:u w:val="single"/>
-        </w:rPr>
-        <w:t>Nemesisdisc</w:t>
-      </w:r>
-      <w:proofErr w:type="spellEnd"/>
-      <w:r>
-        <w:rPr>
-          <w:rFonts w:ascii="Times New Roman" w:hAnsi="Times New Roman"/>
-        </w:rPr>
-        <w:t xml:space="preserve"> sets up the .pat file for a disc-averaged calculation and outputs the results in a form compatible with modelling the secondary transits of exoplanets. </w:t>
-      </w:r>
-    </w:p>
-    <w:p>
-      <w:pPr>
-        <w:jc w:val="both"/>
-        <w:rPr>
-          <w:rFonts w:ascii="Times New Roman" w:hAnsi="Times New Roman"/>
-        </w:rPr>
-      </w:pPr>
-    </w:p>
-    <w:p>
-      <w:pPr>
-        <w:jc w:val="both"/>
-        <w:outlineLvl w:val="1"/>
-        <w:rPr>
-          <w:rFonts w:ascii="Times New Roman" w:hAnsi="Times New Roman"/>
-          <w:b/>
-        </w:rPr>
-      </w:pPr>
-      <w:r>
-        <w:rPr>
-          <w:rFonts w:ascii="Times New Roman" w:hAnsi="Times New Roman"/>
-          <w:b/>
-        </w:rPr>
-        <w:t>8.4</w:t>
-      </w:r>
-      <w:r>
-        <w:rPr>
-          <w:rFonts w:ascii="Times New Roman" w:hAnsi="Times New Roman"/>
-          <w:b/>
-        </w:rPr>
-        <w:t xml:space="preserve"> </w:t>
-      </w:r>
-      <w:proofErr w:type="spellStart"/>
-      <w:r>
-        <w:rPr>
-          <w:rFonts w:ascii="Times New Roman" w:hAnsi="Times New Roman"/>
-          <w:b/>
-        </w:rPr>
-        <w:t>NemesisPT</w:t>
-      </w:r>
-      <w:proofErr w:type="spellEnd"/>
-    </w:p>
-    <w:p>
-      <w:pPr>
-        <w:jc w:val="both"/>
-        <w:rPr>
-          <w:rFonts w:ascii="Times New Roman" w:hAnsi="Times New Roman"/>
-        </w:rPr>
-      </w:pPr>
-      <w:proofErr w:type="spellStart"/>
-      <w:r>
-        <w:rPr>
-          <w:rFonts w:ascii="Copperplate Gothic Light" w:hAnsi="Copperplate Gothic Light"/>
-        </w:rPr>
-        <w:t>N</w:t>
-      </w:r>
-      <w:r>
-        <w:rPr>
-          <w:rFonts w:ascii="Times New Roman" w:hAnsi="Times New Roman"/>
-          <w:u w:val="single"/>
-        </w:rPr>
-        <w:t>emesisPT</w:t>
-      </w:r>
-      <w:proofErr w:type="spellEnd"/>
-      <w:r>
-        <w:rPr>
-          <w:rFonts w:ascii="Times New Roman" w:hAnsi="Times New Roman"/>
-        </w:rPr>
-        <w:t xml:space="preserve"> is again based on </w:t>
-      </w:r>
-      <w:proofErr w:type="spellStart"/>
-      <w:r>
-        <w:rPr>
-          <w:rFonts w:ascii="Times New Roman" w:hAnsi="Times New Roman"/>
-          <w:u w:val="single"/>
-        </w:rPr>
-        <w:t>NemesisL</w:t>
-      </w:r>
-      <w:proofErr w:type="spellEnd"/>
-      <w:r>
-        <w:rPr>
-          <w:rFonts w:ascii="Times New Roman" w:hAnsi="Times New Roman"/>
-        </w:rPr>
-        <w:t xml:space="preserve">, but instead uses the limb path calculations to estimate the effective planetary radius at different wavelengths. This code is thus used for modelling the primary transits of exoplanets. </w:t>
-      </w:r>
-    </w:p>
-    <w:p>
-      <w:pPr>
-        <w:jc w:val="both"/>
-        <w:rPr>
-          <w:rFonts w:ascii="Times New Roman" w:hAnsi="Times New Roman"/>
-        </w:rPr>
-      </w:pPr>
-    </w:p>
-    <w:p>
-      <w:pPr>
-        <w:jc w:val="both"/>
-        <w:outlineLvl w:val="1"/>
-        <w:rPr>
-          <w:rFonts w:ascii="Times New Roman" w:hAnsi="Times New Roman"/>
-          <w:b/>
-        </w:rPr>
-      </w:pPr>
-      <w:r>
-        <w:rPr>
-          <w:rFonts w:ascii="Times New Roman" w:hAnsi="Times New Roman"/>
-          <w:b/>
-        </w:rPr>
-        <w:t>8.5</w:t>
-      </w:r>
-      <w:r>
-        <w:rPr>
-          <w:rFonts w:ascii="Times New Roman" w:hAnsi="Times New Roman"/>
-          <w:b/>
-        </w:rPr>
-        <w:t xml:space="preserve"> </w:t>
-      </w:r>
-      <w:proofErr w:type="spellStart"/>
-      <w:r>
-        <w:rPr>
-          <w:rFonts w:ascii="Times New Roman" w:hAnsi="Times New Roman"/>
-          <w:b/>
-        </w:rPr>
-        <w:t>CIRSdrv_wave</w:t>
-      </w:r>
-      <w:proofErr w:type="spellEnd"/>
-    </w:p>
-    <w:p>
-      <w:pPr>
-        <w:jc w:val="both"/>
-        <w:rPr>
-          <w:rFonts w:ascii="Times New Roman" w:hAnsi="Times New Roman"/>
-        </w:rPr>
-      </w:pPr>
-      <w:proofErr w:type="spellStart"/>
-      <w:r>
-        <w:rPr>
-          <w:rFonts w:ascii="Times New Roman" w:hAnsi="Times New Roman"/>
-          <w:u w:val="single"/>
-        </w:rPr>
-        <w:t>CIRSdrv_wave</w:t>
-      </w:r>
-      <w:proofErr w:type="spellEnd"/>
-      <w:r>
-        <w:rPr>
-          <w:rFonts w:ascii="Times New Roman" w:hAnsi="Times New Roman"/>
-        </w:rPr>
-        <w:t xml:space="preserve"> is a very useful program </w:t>
-      </w:r>
-      <w:r>
-        <w:rPr>
-          <w:rFonts w:ascii="Times New Roman" w:hAnsi="Times New Roman"/>
-        </w:rPr>
-        <w:t>for running the nemesis/</w:t>
-      </w:r>
-      <w:proofErr w:type="spellStart"/>
-      <w:r>
-        <w:rPr>
-          <w:rFonts w:ascii="Times New Roman" w:hAnsi="Times New Roman"/>
-        </w:rPr>
-        <w:t>cirsrad</w:t>
-      </w:r>
-      <w:proofErr w:type="spellEnd"/>
-      <w:r>
-        <w:rPr>
-          <w:rFonts w:ascii="Times New Roman" w:hAnsi="Times New Roman"/>
-        </w:rPr>
-        <w:t xml:space="preserve"> subroutines on cases that are not covered by the </w:t>
-      </w:r>
-      <w:r>
-        <w:rPr>
-          <w:rFonts w:ascii="Copperplate Gothic Light" w:hAnsi="Copperplate Gothic Light"/>
-        </w:rPr>
-        <w:t>Nemesis</w:t>
-      </w:r>
-      <w:r>
-        <w:rPr>
-          <w:rFonts w:ascii="Times New Roman" w:hAnsi="Times New Roman"/>
-        </w:rPr>
-        <w:t xml:space="preserve"> programs, which write their own .pat files to model specific geometries. </w:t>
-      </w:r>
-      <w:proofErr w:type="spellStart"/>
-      <w:r>
-        <w:rPr>
-          <w:rFonts w:ascii="Times New Roman" w:hAnsi="Times New Roman"/>
-          <w:u w:val="single"/>
-        </w:rPr>
-        <w:t>CIRSdrv_wave</w:t>
-      </w:r>
-      <w:proofErr w:type="spellEnd"/>
-      <w:r>
-        <w:rPr>
-          <w:rFonts w:ascii="Copperplate Gothic Light" w:hAnsi="Copperplate Gothic Light"/>
-        </w:rPr>
-        <w:t xml:space="preserve"> </w:t>
-      </w:r>
-      <w:r>
-        <w:rPr>
-          <w:rFonts w:ascii="Times New Roman" w:hAnsi="Times New Roman"/>
-        </w:rPr>
-        <w:t>can be run in command line, but you’re bombarded with quite a few questions and so I often run it as:</w:t>
-      </w:r>
-    </w:p>
-    <w:p>
-      <w:pPr>
-        <w:jc w:val="both"/>
-        <w:rPr>
-          <w:rFonts w:ascii="Times New Roman" w:hAnsi="Times New Roman"/>
-        </w:rPr>
-      </w:pPr>
-    </w:p>
-    <w:p>
-      <w:pPr>
-        <w:ind w:firstLine="720"/>
-        <w:jc w:val="both"/>
-        <w:rPr>
-          <w:rFonts w:ascii="Times New Roman" w:hAnsi="Times New Roman"/>
-        </w:rPr>
-      </w:pPr>
-      <w:proofErr w:type="spellStart"/>
-      <w:r>
-        <w:rPr>
-          <w:rFonts w:ascii="Times New Roman" w:hAnsi="Times New Roman"/>
-        </w:rPr>
-        <w:t>CIRSdrv_wave</w:t>
-      </w:r>
-      <w:proofErr w:type="spellEnd"/>
-      <w:r>
-        <w:rPr>
-          <w:rFonts w:ascii="Times New Roman" w:hAnsi="Times New Roman"/>
-        </w:rPr>
-        <w:t xml:space="preserve"> &lt; </w:t>
-      </w:r>
-      <w:proofErr w:type="spellStart"/>
-      <w:r>
-        <w:rPr>
-          <w:rFonts w:ascii="Times New Roman" w:hAnsi="Times New Roman"/>
-        </w:rPr>
-        <w:t>cirsdrv_wave.inp</w:t>
-      </w:r>
-      <w:proofErr w:type="spellEnd"/>
-      <w:r>
-        <w:rPr>
-          <w:rFonts w:ascii="Times New Roman" w:hAnsi="Times New Roman"/>
-        </w:rPr>
-        <w:t xml:space="preserve"> &gt; </w:t>
-      </w:r>
-      <w:proofErr w:type="spellStart"/>
-      <w:r>
-        <w:rPr>
-          <w:rFonts w:ascii="Times New Roman" w:hAnsi="Times New Roman"/>
-        </w:rPr>
-        <w:t>test.prc</w:t>
-      </w:r>
-      <w:proofErr w:type="spellEnd"/>
-      <w:r>
-        <w:rPr>
-          <w:rFonts w:ascii="Times New Roman" w:hAnsi="Times New Roman"/>
-        </w:rPr>
-        <w:t xml:space="preserve"> &amp;</w:t>
-      </w:r>
-    </w:p>
-    <w:p>
-      <w:pPr>
-        <w:ind w:firstLine="720"/>
-        <w:jc w:val="both"/>
-        <w:rPr>
-          <w:rFonts w:ascii="Times New Roman" w:hAnsi="Times New Roman"/>
-        </w:rPr>
-      </w:pPr>
-    </w:p>
-    <w:p>
-      <w:pPr>
-        <w:jc w:val="both"/>
-        <w:rPr>
-          <w:rFonts w:ascii="Times New Roman" w:hAnsi="Times New Roman"/>
-        </w:rPr>
-      </w:pPr>
-      <w:r>
-        <w:rPr>
-          <w:rFonts w:ascii="Times New Roman" w:hAnsi="Times New Roman"/>
-        </w:rPr>
-        <w:t>A typical</w:t>
-      </w:r>
-      <w:r>
-        <w:rPr>
-          <w:rFonts w:ascii="Times New Roman" w:hAnsi="Times New Roman"/>
-        </w:rPr>
-        <w:t xml:space="preserve"> </w:t>
-      </w:r>
-      <w:proofErr w:type="spellStart"/>
-      <w:r>
-        <w:rPr>
-          <w:rFonts w:ascii="Times New Roman" w:hAnsi="Times New Roman"/>
-        </w:rPr>
-        <w:t>cirsdrv_wave</w:t>
-      </w:r>
-      <w:r>
-        <w:rPr>
-          <w:rFonts w:ascii="Times New Roman" w:hAnsi="Times New Roman"/>
-        </w:rPr>
-        <w:t>.inp</w:t>
-      </w:r>
-      <w:proofErr w:type="spellEnd"/>
-      <w:r>
-        <w:rPr>
-          <w:rFonts w:ascii="Times New Roman" w:hAnsi="Times New Roman"/>
-        </w:rPr>
-        <w:t xml:space="preserve"> file would look like this:</w:t>
-      </w:r>
-    </w:p>
-    <w:p>
-      <w:pPr>
-        <w:jc w:val="both"/>
-        <w:rPr>
-          <w:rFonts w:ascii="Times New Roman" w:hAnsi="Times New Roman"/>
-        </w:rPr>
-      </w:pPr>
-    </w:p>
-    <w:p>
-      <w:pPr>
-        <w:jc w:val="both"/>
-        <w:rPr>
-          <w:rFonts w:ascii="Times New Roman" w:hAnsi="Times New Roman"/>
-        </w:rPr>
-      </w:pPr>
-      <w:r>
-        <w:rPr>
-          <w:rFonts w:ascii="Times New Roman" w:hAnsi="Times New Roman"/>
-        </w:rPr>
-        <w:t>zero</w:t>
-      </w:r>
-      <w:r>
-        <w:rPr>
-          <w:rFonts w:ascii="Times New Roman" w:hAnsi="Times New Roman"/>
-        </w:rPr>
-        <w:tab/>
-      </w:r>
-      <w:r>
-        <w:rPr>
-          <w:rFonts w:ascii="Times New Roman" w:hAnsi="Times New Roman"/>
-        </w:rPr>
-        <w:tab/>
-      </w:r>
-      <w:r>
-        <w:rPr>
-          <w:rFonts w:ascii="Times New Roman" w:hAnsi="Times New Roman"/>
-        </w:rPr>
-        <w:tab/>
-        <w:t>(root name of the .pat, .</w:t>
-      </w:r>
-      <w:proofErr w:type="spellStart"/>
-      <w:r>
-        <w:rPr>
-          <w:rFonts w:ascii="Times New Roman" w:hAnsi="Times New Roman"/>
-        </w:rPr>
-        <w:t>fla</w:t>
-      </w:r>
-      <w:proofErr w:type="spellEnd"/>
-      <w:proofErr w:type="gramStart"/>
-      <w:r>
-        <w:rPr>
-          <w:rFonts w:ascii="Times New Roman" w:hAnsi="Times New Roman"/>
-        </w:rPr>
-        <w:t>, .</w:t>
-      </w:r>
-      <w:proofErr w:type="spellStart"/>
-      <w:r>
-        <w:rPr>
-          <w:rFonts w:ascii="Times New Roman" w:hAnsi="Times New Roman"/>
-        </w:rPr>
-        <w:t>kls</w:t>
-      </w:r>
-      <w:proofErr w:type="spellEnd"/>
-      <w:proofErr w:type="gramEnd"/>
-      <w:r>
-        <w:rPr>
-          <w:rFonts w:ascii="Times New Roman" w:hAnsi="Times New Roman"/>
-        </w:rPr>
-        <w:t xml:space="preserve"> and .</w:t>
-      </w:r>
-      <w:proofErr w:type="spellStart"/>
-      <w:r>
-        <w:rPr>
-          <w:rFonts w:ascii="Times New Roman" w:hAnsi="Times New Roman"/>
-        </w:rPr>
-        <w:t>cia</w:t>
-      </w:r>
-      <w:proofErr w:type="spellEnd"/>
-      <w:r>
-        <w:rPr>
-          <w:rFonts w:ascii="Times New Roman" w:hAnsi="Times New Roman"/>
-        </w:rPr>
-        <w:t xml:space="preserve"> files)</w:t>
-      </w:r>
-    </w:p>
-    <w:p>
-      <w:pPr>
-        <w:jc w:val="both"/>
-        <w:rPr>
-          <w:rFonts w:ascii="Times New Roman" w:hAnsi="Times New Roman"/>
-        </w:rPr>
-      </w:pPr>
-      <w:r>
-        <w:rPr>
-          <w:rFonts w:ascii="Times New Roman" w:hAnsi="Times New Roman"/>
-        </w:rPr>
-        <w:t>1</w:t>
-      </w:r>
-      <w:r>
-        <w:rPr>
-          <w:rFonts w:ascii="Times New Roman" w:hAnsi="Times New Roman"/>
-        </w:rPr>
-        <w:tab/>
-      </w:r>
-      <w:r>
-        <w:rPr>
-          <w:rFonts w:ascii="Times New Roman" w:hAnsi="Times New Roman"/>
-        </w:rPr>
-        <w:tab/>
-      </w:r>
-      <w:r>
-        <w:rPr>
-          <w:rFonts w:ascii="Times New Roman" w:hAnsi="Times New Roman"/>
-        </w:rPr>
-        <w:tab/>
-        <w:t>(</w:t>
-      </w:r>
-      <w:proofErr w:type="spellStart"/>
-      <w:r>
-        <w:rPr>
-          <w:rFonts w:ascii="Times New Roman" w:hAnsi="Times New Roman"/>
-        </w:rPr>
-        <w:t>iwave</w:t>
-      </w:r>
-      <w:proofErr w:type="spellEnd"/>
-      <w:r>
-        <w:rPr>
-          <w:rFonts w:ascii="Times New Roman" w:hAnsi="Times New Roman"/>
-        </w:rPr>
-        <w:t>: 0=wavenumber, 1=wavelength)</w:t>
-      </w:r>
-    </w:p>
-    <w:p>
-      <w:pPr>
-        <w:ind w:left="1440" w:hanging="1440"/>
-        <w:jc w:val="both"/>
-        <w:rPr>
-          <w:rFonts w:ascii="Times New Roman" w:hAnsi="Times New Roman"/>
-        </w:rPr>
-      </w:pPr>
-      <w:r>
-        <w:rPr>
-          <w:rFonts w:ascii="Times New Roman" w:hAnsi="Times New Roman"/>
-        </w:rPr>
-        <w:t>y</w:t>
-      </w:r>
-      <w:r>
-        <w:rPr>
-          <w:rFonts w:ascii="Times New Roman" w:hAnsi="Times New Roman"/>
-        </w:rPr>
-        <w:tab/>
-      </w:r>
-      <w:r>
-        <w:rPr>
-          <w:rFonts w:ascii="Times New Roman" w:hAnsi="Times New Roman"/>
-        </w:rPr>
-        <w:tab/>
-        <w:t>(Do you want the wavelengths extracted from the .pat file?</w:t>
-      </w:r>
-    </w:p>
-    <w:p>
-      <w:pPr>
-        <w:ind w:left="1440" w:hanging="1440"/>
-        <w:jc w:val="both"/>
-        <w:rPr>
-          <w:rFonts w:ascii="Times New Roman" w:hAnsi="Times New Roman"/>
-        </w:rPr>
-      </w:pPr>
-      <w:r>
-        <w:rPr>
-          <w:rFonts w:ascii="Times New Roman" w:hAnsi="Times New Roman"/>
-        </w:rPr>
-        <w:t>3</w:t>
-      </w:r>
-      <w:r>
-        <w:rPr>
-          <w:rFonts w:ascii="Times New Roman" w:hAnsi="Times New Roman"/>
-        </w:rPr>
-        <w:tab/>
-      </w:r>
-      <w:r>
-        <w:rPr>
-          <w:rFonts w:ascii="Times New Roman" w:hAnsi="Times New Roman"/>
-        </w:rPr>
-        <w:tab/>
-        <w:t>(IPLANET, 3=Earth, 4=Mars, etc.)</w:t>
-      </w:r>
-    </w:p>
-    <w:p>
-      <w:pPr>
-        <w:ind w:left="1440" w:hanging="1440"/>
-        <w:jc w:val="both"/>
-        <w:rPr>
-          <w:rFonts w:ascii="Times New Roman" w:hAnsi="Times New Roman"/>
-        </w:rPr>
-      </w:pPr>
-      <w:r>
-        <w:rPr>
-          <w:rFonts w:ascii="Times New Roman" w:hAnsi="Times New Roman"/>
-        </w:rPr>
-        <w:t>1</w:t>
-      </w:r>
-      <w:r>
-        <w:rPr>
-          <w:rFonts w:ascii="Times New Roman" w:hAnsi="Times New Roman"/>
-        </w:rPr>
-        <w:tab/>
-      </w:r>
-      <w:r>
-        <w:rPr>
-          <w:rFonts w:ascii="Times New Roman" w:hAnsi="Times New Roman"/>
-        </w:rPr>
-        <w:tab/>
-        <w:t>(1=Fast, 2=slow. Historical – always choose ‘1’)</w:t>
-      </w:r>
-    </w:p>
-    <w:p>
-      <w:pPr>
-        <w:ind w:left="1440" w:hanging="1440"/>
-        <w:jc w:val="both"/>
-        <w:rPr>
-          <w:rFonts w:ascii="Times New Roman" w:hAnsi="Times New Roman"/>
-        </w:rPr>
-      </w:pPr>
-      <w:r>
-        <w:rPr>
-          <w:rFonts w:ascii="Times New Roman" w:hAnsi="Times New Roman"/>
-        </w:rPr>
-        <w:t>0.35 0.005</w:t>
-      </w:r>
-      <w:r>
-        <w:rPr>
-          <w:rFonts w:ascii="Times New Roman" w:hAnsi="Times New Roman"/>
-        </w:rPr>
-        <w:tab/>
-      </w:r>
-      <w:r>
-        <w:rPr>
-          <w:rFonts w:ascii="Times New Roman" w:hAnsi="Times New Roman"/>
-        </w:rPr>
-        <w:tab/>
-        <w:t>(minimum wavelength/wavenumber and step of k-tables used)</w:t>
-      </w:r>
-    </w:p>
-    <w:p>
-      <w:pPr>
-        <w:ind w:left="1440" w:hanging="1440"/>
-        <w:jc w:val="both"/>
-        <w:rPr>
-          <w:rFonts w:ascii="Times New Roman" w:hAnsi="Times New Roman"/>
-        </w:rPr>
-      </w:pPr>
-      <w:r>
-        <w:rPr>
-          <w:rFonts w:ascii="Times New Roman" w:hAnsi="Times New Roman"/>
-        </w:rPr>
-        <w:t>11</w:t>
-      </w:r>
-      <w:r>
-        <w:rPr>
-          <w:rFonts w:ascii="Times New Roman" w:hAnsi="Times New Roman"/>
-        </w:rPr>
-        <w:tab/>
-      </w:r>
-      <w:r>
-        <w:rPr>
-          <w:rFonts w:ascii="Times New Roman" w:hAnsi="Times New Roman"/>
-        </w:rPr>
-        <w:tab/>
-        <w:t xml:space="preserve">(This defines which </w:t>
-      </w:r>
-      <w:proofErr w:type="spellStart"/>
-      <w:r>
-        <w:rPr>
-          <w:rFonts w:ascii="Times New Roman" w:hAnsi="Times New Roman"/>
-        </w:rPr>
-        <w:t>scloudNNwave.f</w:t>
-      </w:r>
-      <w:proofErr w:type="spellEnd"/>
-      <w:r>
-        <w:rPr>
-          <w:rFonts w:ascii="Times New Roman" w:hAnsi="Times New Roman"/>
-        </w:rPr>
-        <w:t xml:space="preserve"> model to use, if scattering)</w:t>
-      </w:r>
-    </w:p>
-    <w:p>
-      <w:pPr>
-        <w:ind w:left="1440" w:hanging="1440"/>
-        <w:jc w:val="both"/>
-        <w:rPr>
-          <w:rFonts w:ascii="Times New Roman" w:hAnsi="Times New Roman"/>
-        </w:rPr>
-      </w:pPr>
-      <w:r>
-        <w:rPr>
-          <w:rFonts w:ascii="Times New Roman" w:hAnsi="Times New Roman"/>
-        </w:rPr>
-        <w:t>200.</w:t>
-      </w:r>
-      <w:r>
-        <w:rPr>
-          <w:rFonts w:ascii="Times New Roman" w:hAnsi="Times New Roman"/>
-        </w:rPr>
-        <w:tab/>
-      </w:r>
-      <w:r>
-        <w:rPr>
-          <w:rFonts w:ascii="Times New Roman" w:hAnsi="Times New Roman"/>
-        </w:rPr>
-        <w:tab/>
-        <w:t>(Surface temperature)</w:t>
-      </w:r>
-    </w:p>
-    <w:p>
-      <w:pPr>
-        <w:ind w:left="1440" w:hanging="1440"/>
-        <w:jc w:val="both"/>
-        <w:rPr>
-          <w:rFonts w:ascii="Times New Roman" w:hAnsi="Times New Roman"/>
-        </w:rPr>
-      </w:pPr>
-    </w:p>
-    <w:p>
-      <w:pPr>
-        <w:jc w:val="both"/>
-        <w:rPr>
-          <w:rFonts w:ascii="Times New Roman" w:hAnsi="Times New Roman"/>
-        </w:rPr>
-      </w:pPr>
-      <w:r>
-        <w:rPr>
-          <w:rFonts w:ascii="Times New Roman" w:hAnsi="Times New Roman"/>
-        </w:rPr>
-        <w:t xml:space="preserve">The same inputs are always required even when they’re not actually necessary! Hence, you need to provide a number for </w:t>
-      </w:r>
-      <w:proofErr w:type="spellStart"/>
-      <w:r>
-        <w:rPr>
-          <w:rFonts w:ascii="Times New Roman" w:hAnsi="Times New Roman"/>
-        </w:rPr>
-        <w:t>scloudNNwave</w:t>
-      </w:r>
-      <w:proofErr w:type="spellEnd"/>
-      <w:r>
-        <w:rPr>
-          <w:rFonts w:ascii="Times New Roman" w:hAnsi="Times New Roman"/>
-        </w:rPr>
-        <w:t xml:space="preserve"> and surface temperature even for calculations where these numbers are irrelevant. The basic advantage of </w:t>
-      </w:r>
-      <w:proofErr w:type="spellStart"/>
-      <w:r>
-        <w:rPr>
-          <w:rFonts w:ascii="Times New Roman" w:hAnsi="Times New Roman"/>
-        </w:rPr>
-        <w:t>CIRSdrv_wave</w:t>
-      </w:r>
-      <w:proofErr w:type="spellEnd"/>
-      <w:r>
-        <w:rPr>
-          <w:rFonts w:ascii="Times New Roman" w:hAnsi="Times New Roman"/>
-        </w:rPr>
-        <w:t xml:space="preserve"> is that it can run on ANY .pat file and so can test situations outside of the usual Nemesis-like calculations. For example, you can use it to calculate transmission weighting functions. The output of </w:t>
-      </w:r>
-      <w:proofErr w:type="spellStart"/>
-      <w:r>
-        <w:rPr>
-          <w:rFonts w:ascii="Times New Roman" w:hAnsi="Times New Roman"/>
-        </w:rPr>
-        <w:t>CIRSdrv_wave</w:t>
-      </w:r>
-      <w:proofErr w:type="spellEnd"/>
-      <w:r>
-        <w:rPr>
-          <w:rFonts w:ascii="Times New Roman" w:hAnsi="Times New Roman"/>
-        </w:rPr>
-        <w:t xml:space="preserve"> is an ASCII file containing the computed spectra for each path defined in the .pat file. Two spectra are output per path, one which is the raw spectrum calculated at the k-table wavelengths/wavenumbers spanning the requested range and the second is this spectrum convolved with a box of width FWHM (defined in the .pat file) and output at the wavelengths/wavenumbers specified in the .pat file.</w:t>
-      </w:r>
-    </w:p>
-    <w:p>
-      <w:pPr>
-        <w:jc w:val="both"/>
-        <w:rPr>
-          <w:rFonts w:ascii="Times New Roman" w:hAnsi="Times New Roman"/>
-        </w:rPr>
-      </w:pPr>
-    </w:p>
-    <w:p>
-      <w:pPr>
-        <w:jc w:val="both"/>
-        <w:outlineLvl w:val="1"/>
-        <w:rPr>
-          <w:rFonts w:ascii="Times New Roman" w:hAnsi="Times New Roman"/>
-          <w:b/>
-        </w:rPr>
-      </w:pPr>
-      <w:r>
-        <w:rPr>
-          <w:rFonts w:ascii="Times New Roman" w:hAnsi="Times New Roman"/>
-          <w:b/>
-        </w:rPr>
-        <w:t>8.6</w:t>
-      </w:r>
-      <w:r>
-        <w:rPr>
-          <w:rFonts w:ascii="Times New Roman" w:hAnsi="Times New Roman"/>
-          <w:b/>
-        </w:rPr>
-        <w:t xml:space="preserve"> </w:t>
-      </w:r>
-      <w:proofErr w:type="spellStart"/>
-      <w:r>
-        <w:rPr>
-          <w:rFonts w:ascii="Times New Roman" w:hAnsi="Times New Roman"/>
-          <w:b/>
-        </w:rPr>
-        <w:t>Lbldrv_wave</w:t>
-      </w:r>
-      <w:proofErr w:type="spellEnd"/>
-    </w:p>
-    <w:p>
-      <w:pPr>
-        <w:jc w:val="both"/>
-        <w:rPr>
-          <w:rFonts w:ascii="Times New Roman" w:hAnsi="Times New Roman"/>
-        </w:rPr>
-      </w:pPr>
-      <w:proofErr w:type="spellStart"/>
-      <w:r>
-        <w:rPr>
-          <w:rFonts w:ascii="Times New Roman" w:hAnsi="Times New Roman"/>
-          <w:u w:val="single"/>
-        </w:rPr>
-        <w:t>Lbldrv_wave</w:t>
-      </w:r>
-      <w:proofErr w:type="spellEnd"/>
-      <w:r>
-        <w:rPr>
-          <w:rFonts w:ascii="Times New Roman" w:hAnsi="Times New Roman"/>
-        </w:rPr>
-        <w:t xml:space="preserve"> is exactly the same as </w:t>
-      </w:r>
-      <w:proofErr w:type="spellStart"/>
-      <w:r>
-        <w:rPr>
-          <w:rFonts w:ascii="Times New Roman" w:hAnsi="Times New Roman"/>
-          <w:u w:val="single"/>
-        </w:rPr>
-        <w:t>CIRSdrv_wave</w:t>
-      </w:r>
-      <w:proofErr w:type="spellEnd"/>
-      <w:r>
-        <w:rPr>
-          <w:rFonts w:ascii="Times New Roman" w:hAnsi="Times New Roman"/>
-        </w:rPr>
-        <w:t xml:space="preserve"> except that it uses the new nemesis/</w:t>
-      </w:r>
-      <w:proofErr w:type="spellStart"/>
-      <w:r>
-        <w:rPr>
-          <w:rFonts w:ascii="Times New Roman" w:hAnsi="Times New Roman"/>
-        </w:rPr>
-        <w:t>cirsrad</w:t>
-      </w:r>
-      <w:proofErr w:type="spellEnd"/>
-      <w:r>
-        <w:rPr>
-          <w:rFonts w:ascii="Times New Roman" w:hAnsi="Times New Roman"/>
-        </w:rPr>
-        <w:t xml:space="preserve"> LBL subroutines</w:t>
-      </w:r>
-      <w:r>
-        <w:rPr>
-          <w:rFonts w:ascii="Times New Roman" w:hAnsi="Times New Roman"/>
-        </w:rPr>
-        <w:t>. The input script is essentially identical, except that there is now no need to define the k-table minimum wavelength/wavenumber and step. However, the user does need to provide the additional .key</w:t>
-      </w:r>
-      <w:proofErr w:type="gramStart"/>
-      <w:r>
-        <w:rPr>
-          <w:rFonts w:ascii="Times New Roman" w:hAnsi="Times New Roman"/>
-        </w:rPr>
-        <w:t>, .</w:t>
-      </w:r>
-      <w:proofErr w:type="spellStart"/>
-      <w:r>
-        <w:rPr>
-          <w:rFonts w:ascii="Times New Roman" w:hAnsi="Times New Roman"/>
-        </w:rPr>
-        <w:t>lbl</w:t>
-      </w:r>
-      <w:proofErr w:type="spellEnd"/>
-      <w:proofErr w:type="gramEnd"/>
-      <w:r>
-        <w:rPr>
-          <w:rFonts w:ascii="Times New Roman" w:hAnsi="Times New Roman"/>
-        </w:rPr>
-        <w:t xml:space="preserve"> and .sha files necessary for a nemesis-LBL run. </w:t>
-      </w:r>
-      <w:r>
-        <w:rPr>
-          <w:rFonts w:ascii="Times New Roman" w:hAnsi="Times New Roman"/>
-        </w:rPr>
-        <w:t xml:space="preserve">The output is also an ASCII file, but here there is </w:t>
-      </w:r>
-      <w:r>
-        <w:rPr>
-          <w:rFonts w:ascii="Times New Roman" w:hAnsi="Times New Roman"/>
-        </w:rPr>
-        <w:lastRenderedPageBreak/>
-        <w:t>one spectrum per defined path, smoothed with the FWHM defined in the .pat file and with the instrument function defined in the .sha file.</w:t>
+        <w:t xml:space="preserve">necessary for a nemesis-LBL run. </w:t>
+      </w:r>
+      <w:r>
+        <w:rPr>
+          <w:rFonts w:ascii="Times New Roman" w:hAnsi="Times New Roman"/>
+        </w:rPr>
+        <w:t>The output is also an ASCII file, but here there is one spectrum per defined path, smoothed with the FWHM defined in the .pat file and with the instrument function defined in the .sha file.</w:t>
       </w:r>
     </w:p>
     <w:p>
@@ -35341,12 +35556,14 @@
         </w:rPr>
         <w:t>Oxcirs</w:t>
       </w:r>
+      <w:proofErr w:type="spellEnd"/>
       <w:r>
         <w:rPr>
           <w:rFonts w:ascii="Times New Roman" w:hAnsi="Times New Roman"/>
         </w:rPr>
         <w:t xml:space="preserve"> and </w:t>
       </w:r>
+      <w:proofErr w:type="spellStart"/>
       <w:r>
         <w:rPr>
           <w:rFonts w:ascii="Copperplate Gothic Light" w:hAnsi="Copperplate Gothic Light"/>
@@ -35761,7 +35978,7 @@
             <v:path o:extrusionok="f" gradientshapeok="t" o:connecttype="rect"/>
             <o:lock v:ext="edit" aspectratio="t"/>
           </v:shapetype>
-          <v:shape id="_x0000_i1038" type="#_x0000_t75" alt="" style="width:280.8pt;height:19.2pt;mso-width-percent:0;mso-height-percent:0;mso-width-percent:0;mso-height-percent:0" fillcolor="window">
+          <v:shape id="_x0000_i1038" type="#_x0000_t75" alt="" style="width:280.75pt;height:18.9pt;mso-width-percent:0;mso-height-percent:0;mso-width-percent:0;mso-height-percent:0" fillcolor="window">
             <v:imagedata r:id="rId15" o:title=""/>
           </v:shape>
         </w:pict>
@@ -35955,7 +36172,7 @@
           <w:position w:val="-18"/>
         </w:rPr>
         <w:pict w14:anchorId="36812E26">
-          <v:shape id="_x0000_i1037" type="#_x0000_t75" alt="" style="width:4in;height:26.4pt;mso-width-percent:0;mso-height-percent:0;mso-width-percent:0;mso-height-percent:0" fillcolor="window">
+          <v:shape id="_x0000_i1037" type="#_x0000_t75" alt="" style="width:4in;height:26.2pt;mso-width-percent:0;mso-height-percent:0;mso-width-percent:0;mso-height-percent:0" fillcolor="window">
             <v:imagedata r:id="rId16" o:title=""/>
           </v:shape>
         </w:pict>
@@ -35988,7 +36205,7 @@
           <w:position w:val="-12"/>
         </w:rPr>
         <w:pict w14:anchorId="29D3B78F">
-          <v:shape id="_x0000_i1036" type="#_x0000_t75" alt="" style="width:13.6pt;height:19.2pt;mso-width-percent:0;mso-height-percent:0;mso-width-percent:0;mso-height-percent:0">
+          <v:shape id="_x0000_i1036" type="#_x0000_t75" alt="" style="width:13.8pt;height:18.9pt;mso-width-percent:0;mso-height-percent:0;mso-width-percent:0;mso-height-percent:0">
             <v:imagedata r:id="rId17" o:title=""/>
           </v:shape>
         </w:pict>
@@ -36155,7 +36372,7 @@
           <w:position w:val="-16"/>
         </w:rPr>
         <w:pict w14:anchorId="3B64B238">
-          <v:shape id="_x0000_i1035" type="#_x0000_t75" alt="" style="width:98.4pt;height:19.2pt;mso-width-percent:0;mso-height-percent:0;mso-width-percent:0;mso-height-percent:0">
+          <v:shape id="_x0000_i1035" type="#_x0000_t75" alt="" style="width:98.2pt;height:18.9pt;mso-width-percent:0;mso-height-percent:0;mso-width-percent:0;mso-height-percent:0">
             <v:imagedata r:id="rId18" o:title=""/>
           </v:shape>
         </w:pict>
@@ -36258,7 +36475,7 @@
           <w:position w:val="-16"/>
         </w:rPr>
         <w:pict w14:anchorId="603707B8">
-          <v:shape id="_x0000_i1034" type="#_x0000_t75" alt="" style="width:242.4pt;height:19.2pt;mso-width-percent:0;mso-height-percent:0;mso-width-percent:0;mso-height-percent:0" fillcolor="window">
+          <v:shape id="_x0000_i1034" type="#_x0000_t75" alt="" style="width:242.2pt;height:18.9pt;mso-width-percent:0;mso-height-percent:0;mso-width-percent:0;mso-height-percent:0" fillcolor="window">
             <v:imagedata r:id="rId19" o:title=""/>
           </v:shape>
         </w:pict>
@@ -36333,7 +36550,7 @@
           <w:position w:val="-16"/>
         </w:rPr>
         <w:pict w14:anchorId="5FE147DA">
-          <v:shape id="_x0000_i1033" type="#_x0000_t75" alt="" style="width:196.8pt;height:19.2pt;mso-width-percent:0;mso-height-percent:0;mso-width-percent:0;mso-height-percent:0" fillcolor="window">
+          <v:shape id="_x0000_i1033" type="#_x0000_t75" alt="" style="width:197.1pt;height:18.9pt;mso-width-percent:0;mso-height-percent:0;mso-width-percent:0;mso-height-percent:0" fillcolor="window">
             <v:imagedata r:id="rId20" o:title=""/>
           </v:shape>
         </w:pict>
@@ -36371,7 +36588,7 @@
           <w:position w:val="-12"/>
         </w:rPr>
         <w:pict w14:anchorId="52E869AB">
-          <v:shape id="_x0000_i1032" type="#_x0000_t75" alt="" style="width:45.6pt;height:19.2pt;mso-width-percent:0;mso-height-percent:0;mso-width-percent:0;mso-height-percent:0" fillcolor="window">
+          <v:shape id="_x0000_i1032" type="#_x0000_t75" alt="" style="width:45.8pt;height:18.9pt;mso-width-percent:0;mso-height-percent:0;mso-width-percent:0;mso-height-percent:0" fillcolor="window">
             <v:imagedata r:id="rId21" o:title=""/>
           </v:shape>
         </w:pict>
@@ -36453,7 +36670,7 @@
           <w:position w:val="-12"/>
         </w:rPr>
         <w:pict w14:anchorId="337A3108">
-          <v:shape id="_x0000_i1031" type="#_x0000_t75" alt="" style="width:45.6pt;height:19.2pt;mso-width-percent:0;mso-height-percent:0;mso-width-percent:0;mso-height-percent:0" fillcolor="window">
+          <v:shape id="_x0000_i1031" type="#_x0000_t75" alt="" style="width:45.8pt;height:18.9pt;mso-width-percent:0;mso-height-percent:0;mso-width-percent:0;mso-height-percent:0" fillcolor="window">
             <v:imagedata r:id="rId21" o:title=""/>
           </v:shape>
         </w:pict>
@@ -37077,7 +37294,7 @@
           <w:position w:val="-16"/>
         </w:rPr>
         <w:pict w14:anchorId="33323CB1">
-          <v:shape id="_x0000_i1030" type="#_x0000_t75" alt="" style="width:280.8pt;height:19.2pt;mso-width-percent:0;mso-height-percent:0;mso-width-percent:0;mso-height-percent:0" fillcolor="window">
+          <v:shape id="_x0000_i1030" type="#_x0000_t75" alt="" style="width:280.75pt;height:18.9pt;mso-width-percent:0;mso-height-percent:0;mso-width-percent:0;mso-height-percent:0" fillcolor="window">
             <v:imagedata r:id="rId15" o:title=""/>
           </v:shape>
         </w:pict>
@@ -37116,7 +37333,7 @@
           <w:position w:val="-14"/>
         </w:rPr>
         <w:pict w14:anchorId="5C26C0B7">
-          <v:shape id="_x0000_i1029" type="#_x0000_t75" alt="" style="width:189.6pt;height:19.2pt;mso-width-percent:0;mso-height-percent:0;mso-width-percent:0;mso-height-percent:0" fillcolor="window">
+          <v:shape id="_x0000_i1029" type="#_x0000_t75" alt="" style="width:189.8pt;height:18.9pt;mso-width-percent:0;mso-height-percent:0;mso-width-percent:0;mso-height-percent:0" fillcolor="window">
             <v:imagedata r:id="rId22" o:title=""/>
           </v:shape>
         </w:pict>
@@ -37195,7 +37412,7 @@
           <w:position w:val="-12"/>
         </w:rPr>
         <w:pict w14:anchorId="2CAF6268">
-          <v:shape id="_x0000_i1028" type="#_x0000_t75" alt="" style="width:32.8pt;height:19.2pt;mso-width-percent:0;mso-height-percent:0;mso-width-percent:0;mso-height-percent:0" fillcolor="window">
+          <v:shape id="_x0000_i1028" type="#_x0000_t75" alt="" style="width:32.75pt;height:18.9pt;mso-width-percent:0;mso-height-percent:0;mso-width-percent:0;mso-height-percent:0" fillcolor="window">
             <v:imagedata r:id="rId23" o:title=""/>
           </v:shape>
         </w:pict>
@@ -37223,7 +37440,7 @@
           <w:position w:val="-16"/>
         </w:rPr>
         <w:pict w14:anchorId="59660870">
-          <v:shape id="_x0000_i1027" type="#_x0000_t75" alt="" style="width:137.6pt;height:19.2pt;mso-width-percent:0;mso-height-percent:0;mso-width-percent:0;mso-height-percent:0" fillcolor="window">
+          <v:shape id="_x0000_i1027" type="#_x0000_t75" alt="" style="width:138.2pt;height:18.9pt;mso-width-percent:0;mso-height-percent:0;mso-width-percent:0;mso-height-percent:0" fillcolor="window">
             <v:imagedata r:id="rId24" o:title=""/>
           </v:shape>
         </w:pict>
@@ -37268,7 +37485,7 @@
           <w:position w:val="-16"/>
         </w:rPr>
         <w:pict w14:anchorId="5770F4AA">
-          <v:shape id="_x0000_i1026" type="#_x0000_t75" alt="" style="width:150.4pt;height:19.2pt;mso-width-percent:0;mso-height-percent:0;mso-width-percent:0;mso-height-percent:0" fillcolor="window">
+          <v:shape id="_x0000_i1026" type="#_x0000_t75" alt="" style="width:149.8pt;height:18.9pt;mso-width-percent:0;mso-height-percent:0;mso-width-percent:0;mso-height-percent:0" fillcolor="window">
             <v:imagedata r:id="rId25" o:title=""/>
           </v:shape>
         </w:pict>
@@ -37306,7 +37523,7 @@
           <w:position w:val="-12"/>
         </w:rPr>
         <w:pict w14:anchorId="3FCDFEE9">
-          <v:shape id="_x0000_i1025" type="#_x0000_t75" alt="" style="width:19.2pt;height:19.2pt;mso-width-percent:0;mso-height-percent:0;mso-width-percent:0;mso-height-percent:0" fillcolor="window">
+          <v:shape id="_x0000_i1025" type="#_x0000_t75" alt="" style="width:18.9pt;height:18.9pt;mso-width-percent:0;mso-height-percent:0;mso-width-percent:0;mso-height-percent:0" fillcolor="window">
             <v:imagedata r:id="rId26" o:title=""/>
           </v:shape>
         </w:pict>
@@ -43249,7 +43466,7 @@
 </file>
 
 <file path=customXml/itemProps1.xml><?xml version="1.0" encoding="utf-8"?>
-<ds:datastoreItem xmlns:ds="http://schemas.openxmlformats.org/officeDocument/2006/customXml" ds:itemID="{4A355A2C-5EA4-6441-9C9A-9F534BC7F044}">
+<ds:datastoreItem xmlns:ds="http://schemas.openxmlformats.org/officeDocument/2006/customXml" ds:itemID="{7C58F384-5FFD-2B4B-9AC9-24BC2A8C61F7}">
   <ds:schemaRefs>
     <ds:schemaRef ds:uri="http://schemas.openxmlformats.org/officeDocument/2006/bibliography"/>
   </ds:schemaRefs>
@@ -43265,7 +43482,7 @@
 </file>
 
 <file path=customXml/itemProps3.xml><?xml version="1.0" encoding="utf-8"?>
-<ds:datastoreItem xmlns:ds="http://schemas.openxmlformats.org/officeDocument/2006/customXml" ds:itemID="{7C58F384-5FFD-2B4B-9AC9-24BC2A8C61F7}">
+<ds:datastoreItem xmlns:ds="http://schemas.openxmlformats.org/officeDocument/2006/customXml" ds:itemID="{4A355A2C-5EA4-6441-9C9A-9F534BC7F044}">
   <ds:schemaRefs>
     <ds:schemaRef ds:uri="http://schemas.openxmlformats.org/officeDocument/2006/bibliography"/>
   </ds:schemaRefs>

</xml_diff>

<commit_message>
Brief documentation for Ackerman and Marley model 42.
</commit_message>
<xml_diff>
--- a/manuals/Nemesis_B2.docx
+++ b/manuals/Nemesis_B2.docx
@@ -24454,6 +24454,60 @@
     </w:p>
     <w:p>
       <w:pPr>
+        <w:tabs>
+          <w:tab w:val="left" w:pos="284"/>
+        </w:tabs>
+        <w:jc w:val="both"/>
+        <w:rPr>
+          <w:rFonts w:ascii="Times New Roman" w:hAnsi="Times New Roman"/>
+        </w:rPr>
+      </w:pPr>
+    </w:p>
+    <w:p>
+      <w:pPr>
+        <w:pStyle w:val="ListParagraph"/>
+        <w:numPr>
+          <w:ilvl w:val="0"/>
+          <w:numId w:val="18"/>
+        </w:numPr>
+        <w:tabs>
+          <w:tab w:val="left" w:pos="284"/>
+        </w:tabs>
+        <w:ind w:left="709"/>
+        <w:jc w:val="both"/>
+        <w:rPr>
+          <w:rFonts w:ascii="Times New Roman" w:hAnsi="Times New Roman"/>
+        </w:rPr>
+      </w:pPr>
+      <w:r>
+        <w:rPr>
+          <w:rFonts w:ascii="Times New Roman" w:hAnsi="Times New Roman"/>
+        </w:rPr>
+        <w:t xml:space="preserve">Ackerman and Marley </w:t>
+      </w:r>
+      <w:proofErr w:type="spellStart"/>
+      <w:r>
+        <w:rPr>
+          <w:rFonts w:ascii="Times New Roman" w:hAnsi="Times New Roman"/>
+        </w:rPr>
+        <w:t>vmr</w:t>
+      </w:r>
+      <w:proofErr w:type="spellEnd"/>
+      <w:r>
+        <w:rPr>
+          <w:rFonts w:ascii="Times New Roman" w:hAnsi="Times New Roman"/>
+        </w:rPr>
+        <w:t xml:space="preserve"> and cloud model</w:t>
+      </w:r>
+      <w:r>
+        <w:rPr>
+          <w:rFonts w:ascii="Times New Roman" w:hAnsi="Times New Roman"/>
+        </w:rPr>
+        <w:t>. User enters:</w:t>
+      </w:r>
+    </w:p>
+    <w:p>
+      <w:pPr>
         <w:pStyle w:val="ListParagraph"/>
         <w:tabs>
           <w:tab w:val="left" w:pos="284"/>
@@ -24476,33 +24530,208 @@
         </w:rPr>
         <w:tab/>
       </w:r>
-    </w:p>
-    <w:p>
-      <w:pPr>
-        <w:jc w:val="both"/>
-        <w:rPr>
-          <w:rFonts w:ascii="Times New Roman" w:hAnsi="Times New Roman"/>
-        </w:rPr>
-      </w:pPr>
-      <w:r>
-        <w:rPr>
-          <w:rFonts w:ascii="Times New Roman" w:hAnsi="Times New Roman"/>
-        </w:rPr>
-        <w:t>Further parameterisation schemes may be defined in the future as required. Any additional parameters (e.g. the knee pressure for VARIDENT(IVAR,</w:t>
+      <w:r>
+        <w:rPr>
+          <w:rFonts w:ascii="Times New Roman" w:hAnsi="Times New Roman"/>
+        </w:rPr>
+        <w:t>Upwards flux</w:t>
+      </w:r>
+      <w:r>
+        <w:rPr>
+          <w:rFonts w:ascii="Times New Roman" w:hAnsi="Times New Roman"/>
+        </w:rPr>
+        <w:t xml:space="preserve"> and error</w:t>
+      </w:r>
+    </w:p>
+    <w:p>
+      <w:pPr>
+        <w:pStyle w:val="ListParagraph"/>
+        <w:tabs>
+          <w:tab w:val="left" w:pos="284"/>
+        </w:tabs>
+        <w:ind w:left="709"/>
+        <w:jc w:val="both"/>
+        <w:rPr>
+          <w:rFonts w:ascii="Times New Roman" w:hAnsi="Times New Roman"/>
+        </w:rPr>
+      </w:pPr>
+      <w:r>
+        <w:rPr>
+          <w:rFonts w:ascii="Times New Roman" w:hAnsi="Times New Roman"/>
+        </w:rPr>
+        <w:tab/>
+      </w:r>
+      <w:r>
+        <w:rPr>
+          <w:rFonts w:ascii="Times New Roman" w:hAnsi="Times New Roman"/>
+        </w:rPr>
+        <w:tab/>
+      </w:r>
+      <w:proofErr w:type="spellStart"/>
+      <w:r>
+        <w:rPr>
+          <w:rFonts w:ascii="Times New Roman" w:hAnsi="Times New Roman"/>
+        </w:rPr>
+        <w:t>f</w:t>
+      </w:r>
+      <w:r>
+        <w:rPr>
+          <w:rFonts w:ascii="Times New Roman" w:hAnsi="Times New Roman"/>
+          <w:vertAlign w:val="subscript"/>
+        </w:rPr>
+        <w:t>rain</w:t>
+      </w:r>
+      <w:proofErr w:type="spellEnd"/>
+      <w:r>
+        <w:rPr>
+          <w:rFonts w:ascii="Times New Roman" w:hAnsi="Times New Roman"/>
+        </w:rPr>
+        <w:t xml:space="preserve"> parameter</w:t>
+      </w:r>
+      <w:r>
+        <w:rPr>
+          <w:rFonts w:ascii="Times New Roman" w:hAnsi="Times New Roman"/>
+        </w:rPr>
+        <w:t xml:space="preserve"> and error</w:t>
+      </w:r>
+    </w:p>
+    <w:p>
+      <w:pPr>
+        <w:pStyle w:val="ListParagraph"/>
+        <w:tabs>
+          <w:tab w:val="left" w:pos="284"/>
+        </w:tabs>
+        <w:ind w:left="1701" w:hanging="283"/>
+        <w:jc w:val="both"/>
+        <w:rPr>
+          <w:rFonts w:ascii="Times New Roman" w:hAnsi="Times New Roman"/>
+        </w:rPr>
+      </w:pPr>
+      <w:proofErr w:type="spellStart"/>
+      <w:r>
+        <w:rPr>
+          <w:rFonts w:ascii="Times New Roman" w:hAnsi="Times New Roman"/>
+        </w:rPr>
+        <w:t>Imodel</w:t>
+      </w:r>
+      <w:proofErr w:type="spellEnd"/>
+      <w:r>
+        <w:rPr>
+          <w:rFonts w:ascii="Times New Roman" w:hAnsi="Times New Roman"/>
+        </w:rPr>
+        <w:t xml:space="preserve"> (0=Lewis, 1=Ackerman and Marley) and JCONT (associated cloud ID)</w:t>
+      </w:r>
+    </w:p>
+    <w:p>
+      <w:pPr>
+        <w:tabs>
+          <w:tab w:val="left" w:pos="284"/>
+        </w:tabs>
+        <w:jc w:val="both"/>
+        <w:rPr>
+          <w:rFonts w:ascii="Times New Roman" w:hAnsi="Times New Roman"/>
+        </w:rPr>
+      </w:pPr>
+    </w:p>
+    <w:p>
+      <w:pPr>
+        <w:pStyle w:val="ListParagraph"/>
+        <w:tabs>
+          <w:tab w:val="left" w:pos="284"/>
+        </w:tabs>
+        <w:ind w:left="709"/>
+        <w:jc w:val="both"/>
+        <w:rPr>
+          <w:rFonts w:ascii="Times New Roman" w:hAnsi="Times New Roman"/>
+        </w:rPr>
+      </w:pPr>
+      <w:r>
+        <w:rPr>
+          <w:rFonts w:ascii="Times New Roman" w:hAnsi="Times New Roman"/>
+        </w:rPr>
+        <w:tab/>
+      </w:r>
+      <w:r>
+        <w:rPr>
+          <w:rFonts w:ascii="Times New Roman" w:hAnsi="Times New Roman"/>
+        </w:rPr>
+        <w:tab/>
+      </w:r>
+    </w:p>
+    <w:p>
+      <w:pPr>
+        <w:jc w:val="both"/>
+        <w:rPr>
+          <w:rFonts w:ascii="Times New Roman" w:hAnsi="Times New Roman"/>
+        </w:rPr>
+      </w:pPr>
+      <w:r>
+        <w:rPr>
+          <w:rFonts w:ascii="Times New Roman" w:hAnsi="Times New Roman"/>
+        </w:rPr>
+        <w:t>Further parameterisation schemes may be defined in the future as required. Any additional parameters (e.g.</w:t>
+      </w:r>
+      <w:r>
+        <w:rPr>
+          <w:rFonts w:ascii="Times New Roman" w:hAnsi="Times New Roman"/>
+        </w:rPr>
+        <w:t>,</w:t>
+      </w:r>
+      <w:r>
+        <w:rPr>
+          <w:rFonts w:ascii="Times New Roman" w:hAnsi="Times New Roman"/>
+        </w:rPr>
+        <w:t xml:space="preserve"> the knee pressure for VARIDENT(IVAR,3)</w:t>
+      </w:r>
+      <w:r>
+        <w:rPr>
+          <w:rFonts w:ascii="Times New Roman" w:hAnsi="Times New Roman"/>
+        </w:rPr>
+        <w:t xml:space="preserve"> </w:t>
+      </w:r>
+      <w:r>
+        <w:rPr>
+          <w:rFonts w:ascii="Times New Roman" w:hAnsi="Times New Roman"/>
+        </w:rPr>
+        <w:t>=</w:t>
+      </w:r>
+      <w:r>
+        <w:rPr>
+          <w:rFonts w:ascii="Times New Roman" w:hAnsi="Times New Roman"/>
+        </w:rPr>
+        <w:t xml:space="preserve"> </w:t>
+      </w:r>
+      <w:r>
+        <w:rPr>
+          <w:rFonts w:ascii="Times New Roman" w:hAnsi="Times New Roman"/>
+        </w:rPr>
+        <w:t>1</w:t>
+      </w:r>
+      <w:r>
+        <w:rPr>
+          <w:rFonts w:ascii="Times New Roman" w:hAnsi="Times New Roman"/>
+        </w:rPr>
+        <w:t xml:space="preserve"> to </w:t>
+      </w:r>
+      <w:r>
+        <w:rPr>
+          <w:rFonts w:ascii="Times New Roman" w:hAnsi="Times New Roman"/>
+        </w:rPr>
+        <w:t>4) are held in the VARPARAM(</w:t>
       </w:r>
       <w:proofErr w:type="gramStart"/>
       <w:r>
         <w:rPr>
           <w:rFonts w:ascii="Times New Roman" w:hAnsi="Times New Roman"/>
         </w:rPr>
-        <w:t>3)=</w:t>
+        <w:t>NVAR,NPARAM</w:t>
       </w:r>
       <w:proofErr w:type="gramEnd"/>
       <w:r>
         <w:rPr>
           <w:rFonts w:ascii="Times New Roman" w:hAnsi="Times New Roman"/>
         </w:rPr>
-        <w:t>1,4) are held in the VARPARAM(NVAR,NPARAM) array.</w:t>
+        <w:t>) array.</w:t>
       </w:r>
     </w:p>
     <w:p>
@@ -24764,6 +24993,7 @@
         <w:rPr>
           <w:rFonts w:ascii="Times New Roman" w:hAnsi="Times New Roman"/>
         </w:rPr>
+        <w:lastRenderedPageBreak/>
         <w:t>WOFF</w:t>
       </w:r>
     </w:p>
@@ -24884,7 +25114,6 @@
         <w:rPr>
           <w:rFonts w:ascii="Times New Roman" w:hAnsi="Times New Roman"/>
         </w:rPr>
-        <w:lastRenderedPageBreak/>
         <w:t>PERCBOOL</w:t>
       </w:r>
       <w:r>
@@ -26069,6 +26298,7 @@
         <w:rPr>
           <w:rFonts w:ascii="Times New Roman" w:hAnsi="Times New Roman"/>
         </w:rPr>
+        <w:lastRenderedPageBreak/>
         <w:t>FLAT(</w:t>
       </w:r>
       <w:proofErr w:type="gramStart"/>
@@ -26188,7 +26418,6 @@
           <w:rFonts w:ascii="Times New Roman" w:hAnsi="Times New Roman"/>
           <w:lang w:val="fr-FR"/>
         </w:rPr>
-        <w:lastRenderedPageBreak/>
         <w:t>VCONV(</w:t>
       </w:r>
       <w:proofErr w:type="gramStart"/>
@@ -26704,7 +26933,14 @@
         <w:rPr>
           <w:rFonts w:ascii="Times New Roman" w:hAnsi="Times New Roman"/>
         </w:rPr>
-        <w:t xml:space="preserve">. NAV specifies how many individual spectra need to be calculated and averaged to simulate the measured field-of-view-averaged spectrum. The next NAV lines contain the integration point latitudes (FLAT), longitudes (FLON), viewing angles (SOL_ANG, EMISS_ANG, AZI_ANG) and weights (WGEOM). The angle definitions are outlined in Figure 1. Following this, there then follows the actual measured wavelengths/wavenumbers, spectrum and errors (all of length NCONV) which are read in and put in total measurement vector </w:t>
+        <w:t xml:space="preserve">. NAV </w:t>
+      </w:r>
+      <w:r>
+        <w:rPr>
+          <w:rFonts w:ascii="Times New Roman" w:hAnsi="Times New Roman"/>
+        </w:rPr>
+        <w:lastRenderedPageBreak/>
+        <w:t xml:space="preserve">specifies how many individual spectra need to be calculated and averaged to simulate the measured field-of-view-averaged spectrum. The next NAV lines contain the integration point latitudes (FLAT), longitudes (FLON), viewing angles (SOL_ANG, EMISS_ANG, AZI_ANG) and weights (WGEOM). The angle definitions are outlined in Figure 1. Following this, there then follows the actual measured wavelengths/wavenumbers, spectrum and errors (all of length NCONV) which are read in and put in total measurement vector </w:t>
       </w:r>
       <w:r>
         <w:rPr>
@@ -26723,14 +26959,7 @@
         <w:rPr>
           <w:rFonts w:ascii="Times New Roman" w:hAnsi="Times New Roman"/>
         </w:rPr>
-        <w:t xml:space="preserve"> If simulating a Selective </w:t>
-      </w:r>
-      <w:r>
-        <w:rPr>
-          <w:rFonts w:ascii="Times New Roman" w:hAnsi="Times New Roman"/>
-        </w:rPr>
-        <w:lastRenderedPageBreak/>
-        <w:t>Chopper Radiometer (SCR) then for each spectrum, the first NCONV/2 rows list the sideband radiances and the second NCONV/2 rows list the wideband radiances. The wavenumbers/wavelengths of these two blocks should match.</w:t>
+        <w:t xml:space="preserve"> If simulating a Selective Chopper Radiometer (SCR) then for each spectrum, the first NCONV/2 rows list the sideband radiances and the second NCONV/2 rows list the wideband radiances. The wavenumbers/wavelengths of these two blocks should match.</w:t>
       </w:r>
     </w:p>
     <w:p>
@@ -27301,6 +27530,7 @@
         <w:rPr>
           <w:rFonts w:ascii="Times New Roman" w:hAnsi="Times New Roman"/>
         </w:rPr>
+        <w:lastRenderedPageBreak/>
         <w:t xml:space="preserve"> Distance from Sun (AU</w:t>
       </w:r>
       <w:proofErr w:type="gramStart"/>
@@ -27519,7 +27749,6 @@
         <w:rPr>
           <w:rFonts w:ascii="Times New Roman" w:hAnsi="Times New Roman"/>
         </w:rPr>
-        <w:lastRenderedPageBreak/>
         <w:t xml:space="preserve"> Layer </w:t>
       </w:r>
       <w:proofErr w:type="gramStart"/>
@@ -28103,6 +28332,7 @@
         <w:rPr>
           <w:rFonts w:ascii="Times New Roman" w:hAnsi="Times New Roman"/>
         </w:rPr>
+        <w:lastRenderedPageBreak/>
         <w:t xml:space="preserve">The solar/stellar spectral file format is as follows. The file </w:t>
       </w:r>
       <w:r>
@@ -29475,6 +29705,7 @@
           <w:rFonts w:ascii="Times New Roman" w:hAnsi="Times New Roman"/>
           <w:b/>
         </w:rPr>
+        <w:lastRenderedPageBreak/>
         <w:t>3.9</w:t>
       </w:r>
       <w:r>
@@ -30742,7 +30973,16 @@
           <w:szCs w:val="24"/>
           <w:lang w:val="en-US"/>
         </w:rPr>
-        <w:t>This file allows a Nemesis retrieval to be speeded up by giving each wavelength in a spectrum a ‘ranking’ (IRANK), and thereby allowing Nemesis to only retrieve a select sample of wavelengths in the first few iterations before moving on to the full wavelength grid. The procedure is as follows:</w:t>
+        <w:t xml:space="preserve">This file allows a Nemesis retrieval to be speeded up by giving each wavelength in a spectrum a ‘ranking’ (IRANK), and thereby allowing Nemesis to only retrieve a </w:t>
+      </w:r>
+      <w:r>
+        <w:rPr>
+          <w:rFonts w:ascii="Times New Roman" w:hAnsi="Times New Roman"/>
+          <w:szCs w:val="24"/>
+          <w:lang w:val="en-US"/>
+        </w:rPr>
+        <w:lastRenderedPageBreak/>
+        <w:t>select sample of wavelengths in the first few iterations before moving on to the full wavelength grid. The procedure is as follows:</w:t>
       </w:r>
     </w:p>
     <w:p>
@@ -30951,16 +31191,7 @@
           <w:szCs w:val="24"/>
           <w:lang w:val="en-US"/>
         </w:rPr>
-        <w:t xml:space="preserve"> in </w:t>
-      </w:r>
-      <w:r>
-        <w:rPr>
-          <w:rFonts w:ascii="Times New Roman" w:hAnsi="Times New Roman"/>
-          <w:szCs w:val="24"/>
-          <w:lang w:val="en-US"/>
-        </w:rPr>
-        <w:lastRenderedPageBreak/>
-        <w:t>the same fashion.</w:t>
+        <w:t xml:space="preserve"> in the same fashion.</w:t>
       </w:r>
     </w:p>
     <w:p>
@@ -31808,6 +32039,7 @@
         <w:rPr>
           <w:rFonts w:ascii="Times New Roman" w:hAnsi="Times New Roman"/>
         </w:rPr>
+        <w:lastRenderedPageBreak/>
         <w:t>The contents of the .</w:t>
       </w:r>
       <w:proofErr w:type="spellStart"/>
@@ -31973,7 +32205,6 @@
         <w:rPr>
           <w:rFonts w:ascii="Times New Roman" w:hAnsi="Times New Roman"/>
         </w:rPr>
-        <w:lastRenderedPageBreak/>
         <w:t xml:space="preserve">The code now works in either wavenumber or wavelength space, and incorporates scattering (albeit in a non-gradient form). </w:t>
       </w:r>
     </w:p>
@@ -32565,7 +32796,15 @@
           <w:rFonts w:ascii="Times New Roman" w:hAnsi="Times New Roman"/>
           <w:u w:val="single"/>
         </w:rPr>
-        <w:t>NB VREL will automatically be used to extend the wavenumber range defined by VMIN, VMAX. There is no need to pre-add/subtract VREL to the requested wavenumber range.</w:t>
+        <w:t xml:space="preserve">NB VREL will automatically </w:t>
+      </w:r>
+      <w:r>
+        <w:rPr>
+          <w:rFonts w:ascii="Times New Roman" w:hAnsi="Times New Roman"/>
+          <w:u w:val="single"/>
+        </w:rPr>
+        <w:lastRenderedPageBreak/>
+        <w:t>be used to extend the wavenumber range defined by VMIN, VMAX. There is no need to pre-add/subtract VREL to the requested wavenumber range.</w:t>
       </w:r>
     </w:p>
     <w:p>
@@ -32808,7 +33047,6 @@
         <w:rPr>
           <w:rFonts w:ascii="Times New Roman" w:hAnsi="Times New Roman"/>
         </w:rPr>
-        <w:lastRenderedPageBreak/>
         <w:t xml:space="preserve">A </w:t>
       </w:r>
       <w:r>
@@ -32879,28 +33117,16 @@
         <w:rPr>
           <w:rFonts w:ascii="Times New Roman" w:hAnsi="Times New Roman"/>
         </w:rPr>
-        <w:t xml:space="preserve"> which line database is to be used and which gas information files. The contents of this file are described in</w:t>
-      </w:r>
-      <w:proofErr w:type="spellStart"/>
-      <w:r>
-        <w:rPr>
-          <w:rFonts w:ascii="Times New Roman" w:hAnsi="Times New Roman"/>
-        </w:rPr>
-        <w:t xml:space="preserve"> the </w:t>
-      </w:r>
+        <w:t xml:space="preserve"> which line database is to be used and which gas information files. The contents of this file are described in the </w:t>
+      </w:r>
+      <w:proofErr w:type="spellStart"/>
       <w:r>
         <w:rPr>
           <w:rFonts w:ascii="Copperplate Gothic Light" w:hAnsi="Copperplate Gothic Light"/>
         </w:rPr>
-        <w:t>Rad</w:t>
-      </w:r>
-      <w:proofErr w:type="spellEnd"/>
-      <w:r>
-        <w:rPr>
-          <w:rFonts w:ascii="Copperplate Gothic Light" w:hAnsi="Copperplate Gothic Light"/>
-        </w:rPr>
-        <w:t>trans</w:t>
-      </w:r>
+        <w:t>Radtrans</w:t>
+      </w:r>
+      <w:proofErr w:type="spellEnd"/>
       <w:r>
         <w:rPr>
           <w:rFonts w:ascii="Times New Roman" w:hAnsi="Times New Roman"/>
@@ -33861,14 +34087,7 @@
         <w:rPr>
           <w:rFonts w:ascii="Times New Roman" w:hAnsi="Times New Roman"/>
         </w:rPr>
-        <w:t xml:space="preserve"> attempted, but the resulting code was actually slower than the numerical differentiation scheme. To </w:t>
-      </w:r>
-      <w:r>
-        <w:rPr>
-          <w:rFonts w:ascii="Times New Roman" w:hAnsi="Times New Roman"/>
-        </w:rPr>
-        <w:lastRenderedPageBreak/>
-        <w:t>implement this in a way that gains any advantage may require some clever and elegant reprogramming.</w:t>
+        <w:t xml:space="preserve"> attempted, but the resulting code was actually slower than the numerical differentiation scheme. To implement this in a way that gains any advantage may require some clever and elegant reprogramming.</w:t>
       </w:r>
     </w:p>
     <w:p>
@@ -34309,7 +34528,14 @@
         <w:rPr>
           <w:rFonts w:ascii="Times New Roman" w:hAnsi="Times New Roman"/>
         </w:rPr>
-        <w:t>For most cases the Jacobeans can be calculated analytically, for which INUM=0. However, when trying to retrieve temperature and pressure together, the effects of varying each changes the atmospheric profile in a complicated and non-linear way. Hence, these Jacobeans have to be calculated by numerical differencing, set by INUM=1.</w:t>
+        <w:t>For most cases the Jacobeans can be calculated analytically, for which INUM=0. However, when trying to retrieve temperature and pressure together, the effects of varying each changes the atmospheric profile in a complicated and non-</w:t>
+      </w:r>
+      <w:r>
+        <w:rPr>
+          <w:rFonts w:ascii="Times New Roman" w:hAnsi="Times New Roman"/>
+        </w:rPr>
+        <w:lastRenderedPageBreak/>
+        <w:t>linear way. Hence, these Jacobeans have to be calculated by numerical differencing, set by INUM=1.</w:t>
       </w:r>
     </w:p>
     <w:p>
@@ -34468,28 +34694,781 @@
         <w:rPr>
           <w:rFonts w:ascii="Times New Roman" w:hAnsi="Times New Roman"/>
         </w:rPr>
-        <w:t xml:space="preserve">, which require a complicated FOV combination of the individual path </w:t>
+        <w:t xml:space="preserve">, which require a complicated FOV combination of the individual path calculations. Other modifications are made in the way the </w:t>
+      </w:r>
+      <w:proofErr w:type="spellStart"/>
+      <w:r>
+        <w:rPr>
+          <w:rFonts w:ascii="Times New Roman" w:hAnsi="Times New Roman"/>
+        </w:rPr>
+        <w:t>spx</w:t>
+      </w:r>
+      <w:proofErr w:type="spellEnd"/>
+      <w:r>
+        <w:rPr>
+          <w:rFonts w:ascii="Times New Roman" w:hAnsi="Times New Roman"/>
+        </w:rPr>
+        <w:t xml:space="preserve"> files are read in, and implicitly use small differences in the wavenumbers listed to identify different detectors, which have slightly different spectral and FOV responses. </w:t>
+      </w:r>
+    </w:p>
+    <w:p>
+      <w:pPr>
+        <w:jc w:val="both"/>
+        <w:rPr>
+          <w:rFonts w:ascii="Times New Roman" w:hAnsi="Times New Roman"/>
+        </w:rPr>
+      </w:pPr>
+    </w:p>
+    <w:p>
+      <w:pPr>
+        <w:jc w:val="both"/>
+        <w:outlineLvl w:val="1"/>
+        <w:rPr>
+          <w:rFonts w:ascii="Times New Roman" w:hAnsi="Times New Roman"/>
+          <w:b/>
+        </w:rPr>
+      </w:pPr>
+      <w:r>
+        <w:rPr>
+          <w:rFonts w:ascii="Times New Roman" w:hAnsi="Times New Roman"/>
+          <w:b/>
+        </w:rPr>
+        <w:t>8.3</w:t>
+      </w:r>
+      <w:r>
+        <w:rPr>
+          <w:rFonts w:ascii="Times New Roman" w:hAnsi="Times New Roman"/>
+          <w:b/>
+        </w:rPr>
+        <w:t xml:space="preserve"> </w:t>
+      </w:r>
+      <w:proofErr w:type="spellStart"/>
+      <w:r>
+        <w:rPr>
+          <w:rFonts w:ascii="Times New Roman" w:hAnsi="Times New Roman"/>
+          <w:b/>
+        </w:rPr>
+        <w:t>Nemesisdisc</w:t>
+      </w:r>
+      <w:proofErr w:type="spellEnd"/>
+    </w:p>
+    <w:p>
+      <w:pPr>
+        <w:jc w:val="both"/>
+        <w:rPr>
+          <w:rFonts w:ascii="Times New Roman" w:hAnsi="Times New Roman"/>
+        </w:rPr>
+      </w:pPr>
+      <w:proofErr w:type="spellStart"/>
+      <w:r>
+        <w:rPr>
+          <w:rFonts w:ascii="Times New Roman" w:hAnsi="Times New Roman"/>
+          <w:u w:val="single"/>
+        </w:rPr>
+        <w:t>Nemesisdisc</w:t>
+      </w:r>
+      <w:proofErr w:type="spellEnd"/>
+      <w:r>
+        <w:rPr>
+          <w:rFonts w:ascii="Times New Roman" w:hAnsi="Times New Roman"/>
+        </w:rPr>
+        <w:t xml:space="preserve"> sets up the .pat file for a disc-averaged calculation and outputs the results in a form compatible with modelling the secondary transits of exoplanets. </w:t>
+      </w:r>
+    </w:p>
+    <w:p>
+      <w:pPr>
+        <w:jc w:val="both"/>
+        <w:rPr>
+          <w:rFonts w:ascii="Times New Roman" w:hAnsi="Times New Roman"/>
+        </w:rPr>
+      </w:pPr>
+    </w:p>
+    <w:p>
+      <w:pPr>
+        <w:jc w:val="both"/>
+        <w:outlineLvl w:val="1"/>
+        <w:rPr>
+          <w:rFonts w:ascii="Times New Roman" w:hAnsi="Times New Roman"/>
+          <w:b/>
+        </w:rPr>
+      </w:pPr>
+      <w:r>
+        <w:rPr>
+          <w:rFonts w:ascii="Times New Roman" w:hAnsi="Times New Roman"/>
+          <w:b/>
+        </w:rPr>
+        <w:t>8.4</w:t>
+      </w:r>
+      <w:r>
+        <w:rPr>
+          <w:rFonts w:ascii="Times New Roman" w:hAnsi="Times New Roman"/>
+          <w:b/>
+        </w:rPr>
+        <w:t xml:space="preserve"> </w:t>
+      </w:r>
+      <w:proofErr w:type="spellStart"/>
+      <w:r>
+        <w:rPr>
+          <w:rFonts w:ascii="Times New Roman" w:hAnsi="Times New Roman"/>
+          <w:b/>
+        </w:rPr>
+        <w:t>NemesisPT</w:t>
+      </w:r>
+      <w:proofErr w:type="spellEnd"/>
+    </w:p>
+    <w:p>
+      <w:pPr>
+        <w:jc w:val="both"/>
+        <w:rPr>
+          <w:rFonts w:ascii="Times New Roman" w:hAnsi="Times New Roman"/>
+        </w:rPr>
+      </w:pPr>
+      <w:proofErr w:type="spellStart"/>
+      <w:r>
+        <w:rPr>
+          <w:rFonts w:ascii="Copperplate Gothic Light" w:hAnsi="Copperplate Gothic Light"/>
+        </w:rPr>
+        <w:t>N</w:t>
+      </w:r>
+      <w:r>
+        <w:rPr>
+          <w:rFonts w:ascii="Times New Roman" w:hAnsi="Times New Roman"/>
+          <w:u w:val="single"/>
+        </w:rPr>
+        <w:t>emesisPT</w:t>
+      </w:r>
+      <w:proofErr w:type="spellEnd"/>
+      <w:r>
+        <w:rPr>
+          <w:rFonts w:ascii="Times New Roman" w:hAnsi="Times New Roman"/>
+        </w:rPr>
+        <w:t xml:space="preserve"> is again based on </w:t>
+      </w:r>
+      <w:proofErr w:type="spellStart"/>
+      <w:r>
+        <w:rPr>
+          <w:rFonts w:ascii="Times New Roman" w:hAnsi="Times New Roman"/>
+          <w:u w:val="single"/>
+        </w:rPr>
+        <w:t>NemesisL</w:t>
+      </w:r>
+      <w:proofErr w:type="spellEnd"/>
+      <w:r>
+        <w:rPr>
+          <w:rFonts w:ascii="Times New Roman" w:hAnsi="Times New Roman"/>
+        </w:rPr>
+        <w:t xml:space="preserve">, but instead uses the limb path calculations to estimate the effective planetary radius at different wavelengths. This code is thus used for modelling the primary transits of exoplanets. </w:t>
+      </w:r>
+    </w:p>
+    <w:p>
+      <w:pPr>
+        <w:jc w:val="both"/>
+        <w:rPr>
+          <w:rFonts w:ascii="Times New Roman" w:hAnsi="Times New Roman"/>
+        </w:rPr>
+      </w:pPr>
+    </w:p>
+    <w:p>
+      <w:pPr>
+        <w:jc w:val="both"/>
+        <w:outlineLvl w:val="1"/>
+        <w:rPr>
+          <w:rFonts w:ascii="Times New Roman" w:hAnsi="Times New Roman"/>
+          <w:b/>
+        </w:rPr>
+      </w:pPr>
+      <w:r>
+        <w:rPr>
+          <w:rFonts w:ascii="Times New Roman" w:hAnsi="Times New Roman"/>
+          <w:b/>
+        </w:rPr>
+        <w:t>8.5</w:t>
+      </w:r>
+      <w:r>
+        <w:rPr>
+          <w:rFonts w:ascii="Times New Roman" w:hAnsi="Times New Roman"/>
+          <w:b/>
+        </w:rPr>
+        <w:t xml:space="preserve"> </w:t>
+      </w:r>
+      <w:proofErr w:type="spellStart"/>
+      <w:r>
+        <w:rPr>
+          <w:rFonts w:ascii="Times New Roman" w:hAnsi="Times New Roman"/>
+          <w:b/>
+        </w:rPr>
+        <w:t>CIRSdrv_wave</w:t>
+      </w:r>
+      <w:proofErr w:type="spellEnd"/>
+    </w:p>
+    <w:p>
+      <w:pPr>
+        <w:jc w:val="both"/>
+        <w:rPr>
+          <w:rFonts w:ascii="Times New Roman" w:hAnsi="Times New Roman"/>
+        </w:rPr>
+      </w:pPr>
+      <w:proofErr w:type="spellStart"/>
+      <w:r>
+        <w:rPr>
+          <w:rFonts w:ascii="Times New Roman" w:hAnsi="Times New Roman"/>
+          <w:u w:val="single"/>
+        </w:rPr>
+        <w:t>CIRSdrv_wave</w:t>
+      </w:r>
+      <w:proofErr w:type="spellEnd"/>
+      <w:r>
+        <w:rPr>
+          <w:rFonts w:ascii="Times New Roman" w:hAnsi="Times New Roman"/>
+        </w:rPr>
+        <w:t xml:space="preserve"> is a very useful program </w:t>
+      </w:r>
+      <w:r>
+        <w:rPr>
+          <w:rFonts w:ascii="Times New Roman" w:hAnsi="Times New Roman"/>
+        </w:rPr>
+        <w:t>for running the nemesis/</w:t>
+      </w:r>
+      <w:proofErr w:type="spellStart"/>
+      <w:r>
+        <w:rPr>
+          <w:rFonts w:ascii="Times New Roman" w:hAnsi="Times New Roman"/>
+        </w:rPr>
+        <w:t>cirsrad</w:t>
+      </w:r>
+      <w:proofErr w:type="spellEnd"/>
+      <w:r>
+        <w:rPr>
+          <w:rFonts w:ascii="Times New Roman" w:hAnsi="Times New Roman"/>
+        </w:rPr>
+        <w:t xml:space="preserve"> subroutines on cases that are not covered by the </w:t>
+      </w:r>
+      <w:r>
+        <w:rPr>
+          <w:rFonts w:ascii="Copperplate Gothic Light" w:hAnsi="Copperplate Gothic Light"/>
+        </w:rPr>
+        <w:t>Nemesis</w:t>
+      </w:r>
+      <w:r>
+        <w:rPr>
+          <w:rFonts w:ascii="Times New Roman" w:hAnsi="Times New Roman"/>
+        </w:rPr>
+        <w:t xml:space="preserve"> programs, which write their own .pat files to model specific geometries. </w:t>
+      </w:r>
+      <w:proofErr w:type="spellStart"/>
+      <w:r>
+        <w:rPr>
+          <w:rFonts w:ascii="Times New Roman" w:hAnsi="Times New Roman"/>
+          <w:u w:val="single"/>
+        </w:rPr>
+        <w:t>CIRSdrv_wave</w:t>
+      </w:r>
+      <w:proofErr w:type="spellEnd"/>
+      <w:r>
+        <w:rPr>
+          <w:rFonts w:ascii="Copperplate Gothic Light" w:hAnsi="Copperplate Gothic Light"/>
+        </w:rPr>
+        <w:t xml:space="preserve"> </w:t>
+      </w:r>
+      <w:r>
+        <w:rPr>
+          <w:rFonts w:ascii="Times New Roman" w:hAnsi="Times New Roman"/>
+        </w:rPr>
+        <w:t>can be run in command line, but you’re bombarded with quite a few questions and so I often run it as:</w:t>
+      </w:r>
+    </w:p>
+    <w:p>
+      <w:pPr>
+        <w:jc w:val="both"/>
+        <w:rPr>
+          <w:rFonts w:ascii="Times New Roman" w:hAnsi="Times New Roman"/>
+        </w:rPr>
+      </w:pPr>
+    </w:p>
+    <w:p>
+      <w:pPr>
+        <w:ind w:firstLine="720"/>
+        <w:jc w:val="both"/>
+        <w:rPr>
+          <w:rFonts w:ascii="Times New Roman" w:hAnsi="Times New Roman"/>
+        </w:rPr>
+      </w:pPr>
+      <w:proofErr w:type="spellStart"/>
+      <w:r>
+        <w:rPr>
+          <w:rFonts w:ascii="Times New Roman" w:hAnsi="Times New Roman"/>
+        </w:rPr>
+        <w:t>CIRSdrv_wave</w:t>
+      </w:r>
+      <w:proofErr w:type="spellEnd"/>
+      <w:r>
+        <w:rPr>
+          <w:rFonts w:ascii="Times New Roman" w:hAnsi="Times New Roman"/>
+        </w:rPr>
+        <w:t xml:space="preserve"> &lt; </w:t>
+      </w:r>
+      <w:proofErr w:type="spellStart"/>
+      <w:r>
+        <w:rPr>
+          <w:rFonts w:ascii="Times New Roman" w:hAnsi="Times New Roman"/>
+        </w:rPr>
+        <w:t>cirsdrv_wave.inp</w:t>
+      </w:r>
+      <w:proofErr w:type="spellEnd"/>
+      <w:r>
+        <w:rPr>
+          <w:rFonts w:ascii="Times New Roman" w:hAnsi="Times New Roman"/>
+        </w:rPr>
+        <w:t xml:space="preserve"> &gt; </w:t>
+      </w:r>
+      <w:proofErr w:type="spellStart"/>
+      <w:r>
+        <w:rPr>
+          <w:rFonts w:ascii="Times New Roman" w:hAnsi="Times New Roman"/>
+        </w:rPr>
+        <w:t>test.prc</w:t>
+      </w:r>
+      <w:proofErr w:type="spellEnd"/>
+      <w:r>
+        <w:rPr>
+          <w:rFonts w:ascii="Times New Roman" w:hAnsi="Times New Roman"/>
+        </w:rPr>
+        <w:t xml:space="preserve"> &amp;</w:t>
+      </w:r>
+    </w:p>
+    <w:p>
+      <w:pPr>
+        <w:ind w:firstLine="720"/>
+        <w:jc w:val="both"/>
+        <w:rPr>
+          <w:rFonts w:ascii="Times New Roman" w:hAnsi="Times New Roman"/>
+        </w:rPr>
+      </w:pPr>
+    </w:p>
+    <w:p>
+      <w:pPr>
+        <w:jc w:val="both"/>
+        <w:rPr>
+          <w:rFonts w:ascii="Times New Roman" w:hAnsi="Times New Roman"/>
+        </w:rPr>
+      </w:pPr>
+      <w:r>
+        <w:rPr>
+          <w:rFonts w:ascii="Times New Roman" w:hAnsi="Times New Roman"/>
+        </w:rPr>
+        <w:t>A typical</w:t>
+      </w:r>
+      <w:r>
+        <w:rPr>
+          <w:rFonts w:ascii="Times New Roman" w:hAnsi="Times New Roman"/>
+        </w:rPr>
+        <w:t xml:space="preserve"> </w:t>
+      </w:r>
+      <w:proofErr w:type="spellStart"/>
+      <w:r>
+        <w:rPr>
+          <w:rFonts w:ascii="Times New Roman" w:hAnsi="Times New Roman"/>
+        </w:rPr>
+        <w:t>cirsdrv_wave</w:t>
+      </w:r>
+      <w:r>
+        <w:rPr>
+          <w:rFonts w:ascii="Times New Roman" w:hAnsi="Times New Roman"/>
+        </w:rPr>
+        <w:t>.inp</w:t>
+      </w:r>
+      <w:proofErr w:type="spellEnd"/>
+      <w:r>
+        <w:rPr>
+          <w:rFonts w:ascii="Times New Roman" w:hAnsi="Times New Roman"/>
+        </w:rPr>
+        <w:t xml:space="preserve"> file would look like this:</w:t>
+      </w:r>
+    </w:p>
+    <w:p>
+      <w:pPr>
+        <w:jc w:val="both"/>
+        <w:rPr>
+          <w:rFonts w:ascii="Times New Roman" w:hAnsi="Times New Roman"/>
+        </w:rPr>
+      </w:pPr>
+    </w:p>
+    <w:p>
+      <w:pPr>
+        <w:jc w:val="both"/>
+        <w:rPr>
+          <w:rFonts w:ascii="Times New Roman" w:hAnsi="Times New Roman"/>
+        </w:rPr>
+      </w:pPr>
+      <w:r>
+        <w:rPr>
+          <w:rFonts w:ascii="Times New Roman" w:hAnsi="Times New Roman"/>
+        </w:rPr>
+        <w:t>zero</w:t>
+      </w:r>
+      <w:r>
+        <w:rPr>
+          <w:rFonts w:ascii="Times New Roman" w:hAnsi="Times New Roman"/>
+        </w:rPr>
+        <w:tab/>
+      </w:r>
+      <w:r>
+        <w:rPr>
+          <w:rFonts w:ascii="Times New Roman" w:hAnsi="Times New Roman"/>
+        </w:rPr>
+        <w:tab/>
+      </w:r>
+      <w:r>
+        <w:rPr>
+          <w:rFonts w:ascii="Times New Roman" w:hAnsi="Times New Roman"/>
+        </w:rPr>
+        <w:tab/>
+        <w:t>(root name of the .pat, .</w:t>
+      </w:r>
+      <w:proofErr w:type="spellStart"/>
+      <w:r>
+        <w:rPr>
+          <w:rFonts w:ascii="Times New Roman" w:hAnsi="Times New Roman"/>
+        </w:rPr>
+        <w:t>fla</w:t>
+      </w:r>
+      <w:proofErr w:type="spellEnd"/>
+      <w:proofErr w:type="gramStart"/>
+      <w:r>
+        <w:rPr>
+          <w:rFonts w:ascii="Times New Roman" w:hAnsi="Times New Roman"/>
+        </w:rPr>
+        <w:t>, .</w:t>
+      </w:r>
+      <w:proofErr w:type="spellStart"/>
+      <w:r>
+        <w:rPr>
+          <w:rFonts w:ascii="Times New Roman" w:hAnsi="Times New Roman"/>
+        </w:rPr>
+        <w:t>kls</w:t>
+      </w:r>
+      <w:proofErr w:type="spellEnd"/>
+      <w:proofErr w:type="gramEnd"/>
+      <w:r>
+        <w:rPr>
+          <w:rFonts w:ascii="Times New Roman" w:hAnsi="Times New Roman"/>
+        </w:rPr>
+        <w:t xml:space="preserve"> and .</w:t>
+      </w:r>
+      <w:proofErr w:type="spellStart"/>
+      <w:r>
+        <w:rPr>
+          <w:rFonts w:ascii="Times New Roman" w:hAnsi="Times New Roman"/>
+        </w:rPr>
+        <w:t>cia</w:t>
+      </w:r>
+      <w:proofErr w:type="spellEnd"/>
+      <w:r>
+        <w:rPr>
+          <w:rFonts w:ascii="Times New Roman" w:hAnsi="Times New Roman"/>
+        </w:rPr>
+        <w:t xml:space="preserve"> files)</w:t>
+      </w:r>
+    </w:p>
+    <w:p>
+      <w:pPr>
+        <w:jc w:val="both"/>
+        <w:rPr>
+          <w:rFonts w:ascii="Times New Roman" w:hAnsi="Times New Roman"/>
+        </w:rPr>
+      </w:pPr>
+      <w:r>
+        <w:rPr>
+          <w:rFonts w:ascii="Times New Roman" w:hAnsi="Times New Roman"/>
+        </w:rPr>
+        <w:t>1</w:t>
+      </w:r>
+      <w:r>
+        <w:rPr>
+          <w:rFonts w:ascii="Times New Roman" w:hAnsi="Times New Roman"/>
+        </w:rPr>
+        <w:tab/>
+      </w:r>
+      <w:r>
+        <w:rPr>
+          <w:rFonts w:ascii="Times New Roman" w:hAnsi="Times New Roman"/>
+        </w:rPr>
+        <w:tab/>
+      </w:r>
+      <w:r>
+        <w:rPr>
+          <w:rFonts w:ascii="Times New Roman" w:hAnsi="Times New Roman"/>
+        </w:rPr>
+        <w:tab/>
+        <w:t>(</w:t>
+      </w:r>
+      <w:proofErr w:type="spellStart"/>
+      <w:r>
+        <w:rPr>
+          <w:rFonts w:ascii="Times New Roman" w:hAnsi="Times New Roman"/>
+        </w:rPr>
+        <w:t>iwave</w:t>
+      </w:r>
+      <w:proofErr w:type="spellEnd"/>
+      <w:r>
+        <w:rPr>
+          <w:rFonts w:ascii="Times New Roman" w:hAnsi="Times New Roman"/>
+        </w:rPr>
+        <w:t>: 0=wavenumber, 1=wavelength)</w:t>
+      </w:r>
+    </w:p>
+    <w:p>
+      <w:pPr>
+        <w:ind w:left="1440" w:hanging="1440"/>
+        <w:jc w:val="both"/>
+        <w:rPr>
+          <w:rFonts w:ascii="Times New Roman" w:hAnsi="Times New Roman"/>
+        </w:rPr>
+      </w:pPr>
+      <w:r>
+        <w:rPr>
+          <w:rFonts w:ascii="Times New Roman" w:hAnsi="Times New Roman"/>
+        </w:rPr>
+        <w:t>y</w:t>
+      </w:r>
+      <w:r>
+        <w:rPr>
+          <w:rFonts w:ascii="Times New Roman" w:hAnsi="Times New Roman"/>
+        </w:rPr>
+        <w:tab/>
+      </w:r>
+      <w:r>
+        <w:rPr>
+          <w:rFonts w:ascii="Times New Roman" w:hAnsi="Times New Roman"/>
+        </w:rPr>
+        <w:tab/>
+        <w:t>(Do you want the wavelengths extracted from the .pat file?</w:t>
+      </w:r>
+    </w:p>
+    <w:p>
+      <w:pPr>
+        <w:ind w:left="1440" w:hanging="1440"/>
+        <w:jc w:val="both"/>
+        <w:rPr>
+          <w:rFonts w:ascii="Times New Roman" w:hAnsi="Times New Roman"/>
+        </w:rPr>
+      </w:pPr>
+      <w:r>
+        <w:rPr>
+          <w:rFonts w:ascii="Times New Roman" w:hAnsi="Times New Roman"/>
+        </w:rPr>
+        <w:t>3</w:t>
+      </w:r>
+      <w:r>
+        <w:rPr>
+          <w:rFonts w:ascii="Times New Roman" w:hAnsi="Times New Roman"/>
+        </w:rPr>
+        <w:tab/>
+      </w:r>
+      <w:r>
+        <w:rPr>
+          <w:rFonts w:ascii="Times New Roman" w:hAnsi="Times New Roman"/>
+        </w:rPr>
+        <w:tab/>
+        <w:t>(IPLANET, 3=Earth, 4=Mars, etc.)</w:t>
+      </w:r>
+    </w:p>
+    <w:p>
+      <w:pPr>
+        <w:ind w:left="1440" w:hanging="1440"/>
+        <w:jc w:val="both"/>
+        <w:rPr>
+          <w:rFonts w:ascii="Times New Roman" w:hAnsi="Times New Roman"/>
+        </w:rPr>
+      </w:pPr>
+      <w:r>
+        <w:rPr>
+          <w:rFonts w:ascii="Times New Roman" w:hAnsi="Times New Roman"/>
+        </w:rPr>
+        <w:t>1</w:t>
+      </w:r>
+      <w:r>
+        <w:rPr>
+          <w:rFonts w:ascii="Times New Roman" w:hAnsi="Times New Roman"/>
+        </w:rPr>
+        <w:tab/>
+      </w:r>
+      <w:r>
+        <w:rPr>
+          <w:rFonts w:ascii="Times New Roman" w:hAnsi="Times New Roman"/>
+        </w:rPr>
+        <w:tab/>
+        <w:t>(1=Fast, 2=slow. Historical – always choose ‘1’)</w:t>
+      </w:r>
+    </w:p>
+    <w:p>
+      <w:pPr>
+        <w:ind w:left="1440" w:hanging="1440"/>
+        <w:jc w:val="both"/>
+        <w:rPr>
+          <w:rFonts w:ascii="Times New Roman" w:hAnsi="Times New Roman"/>
+        </w:rPr>
+      </w:pPr>
+      <w:r>
+        <w:rPr>
+          <w:rFonts w:ascii="Times New Roman" w:hAnsi="Times New Roman"/>
+        </w:rPr>
+        <w:t>0.35 0.005</w:t>
+      </w:r>
+      <w:r>
+        <w:rPr>
+          <w:rFonts w:ascii="Times New Roman" w:hAnsi="Times New Roman"/>
+        </w:rPr>
+        <w:tab/>
+      </w:r>
+      <w:r>
+        <w:rPr>
+          <w:rFonts w:ascii="Times New Roman" w:hAnsi="Times New Roman"/>
+        </w:rPr>
+        <w:tab/>
+        <w:t>(minimum wavelength/wavenumber and step of k-tables used)</w:t>
+      </w:r>
+    </w:p>
+    <w:p>
+      <w:pPr>
+        <w:ind w:left="1440" w:hanging="1440"/>
+        <w:jc w:val="both"/>
+        <w:rPr>
+          <w:rFonts w:ascii="Times New Roman" w:hAnsi="Times New Roman"/>
+        </w:rPr>
+      </w:pPr>
+      <w:r>
+        <w:rPr>
+          <w:rFonts w:ascii="Times New Roman" w:hAnsi="Times New Roman"/>
+        </w:rPr>
+        <w:t>11</w:t>
+      </w:r>
+      <w:r>
+        <w:rPr>
+          <w:rFonts w:ascii="Times New Roman" w:hAnsi="Times New Roman"/>
+        </w:rPr>
+        <w:tab/>
+      </w:r>
+      <w:r>
+        <w:rPr>
+          <w:rFonts w:ascii="Times New Roman" w:hAnsi="Times New Roman"/>
+        </w:rPr>
+        <w:tab/>
+        <w:t xml:space="preserve">(This defines which </w:t>
+      </w:r>
+      <w:proofErr w:type="spellStart"/>
+      <w:r>
+        <w:rPr>
+          <w:rFonts w:ascii="Times New Roman" w:hAnsi="Times New Roman"/>
+        </w:rPr>
+        <w:t>scloudNNwave.f</w:t>
+      </w:r>
+      <w:proofErr w:type="spellEnd"/>
+      <w:r>
+        <w:rPr>
+          <w:rFonts w:ascii="Times New Roman" w:hAnsi="Times New Roman"/>
+        </w:rPr>
+        <w:t xml:space="preserve"> model to use, if scattering)</w:t>
+      </w:r>
+    </w:p>
+    <w:p>
+      <w:pPr>
+        <w:ind w:left="1440" w:hanging="1440"/>
+        <w:jc w:val="both"/>
+        <w:rPr>
+          <w:rFonts w:ascii="Times New Roman" w:hAnsi="Times New Roman"/>
+        </w:rPr>
+      </w:pPr>
+      <w:r>
+        <w:rPr>
+          <w:rFonts w:ascii="Times New Roman" w:hAnsi="Times New Roman"/>
+        </w:rPr>
+        <w:t>200.</w:t>
+      </w:r>
+      <w:r>
+        <w:rPr>
+          <w:rFonts w:ascii="Times New Roman" w:hAnsi="Times New Roman"/>
+        </w:rPr>
+        <w:tab/>
+      </w:r>
+      <w:r>
+        <w:rPr>
+          <w:rFonts w:ascii="Times New Roman" w:hAnsi="Times New Roman"/>
+        </w:rPr>
+        <w:tab/>
+        <w:t>(Surface temperature)</w:t>
+      </w:r>
+    </w:p>
+    <w:p>
+      <w:pPr>
+        <w:ind w:left="1440" w:hanging="1440"/>
+        <w:jc w:val="both"/>
+        <w:rPr>
+          <w:rFonts w:ascii="Times New Roman" w:hAnsi="Times New Roman"/>
+        </w:rPr>
+      </w:pPr>
+    </w:p>
+    <w:p>
+      <w:pPr>
+        <w:jc w:val="both"/>
+        <w:rPr>
+          <w:rFonts w:ascii="Times New Roman" w:hAnsi="Times New Roman"/>
+        </w:rPr>
+      </w:pPr>
+      <w:r>
+        <w:rPr>
+          <w:rFonts w:ascii="Times New Roman" w:hAnsi="Times New Roman"/>
+        </w:rPr>
+        <w:t xml:space="preserve">The same inputs are always required even when they’re not actually necessary! Hence, you need to provide a number for </w:t>
+      </w:r>
+      <w:proofErr w:type="spellStart"/>
+      <w:r>
+        <w:rPr>
+          <w:rFonts w:ascii="Times New Roman" w:hAnsi="Times New Roman"/>
+        </w:rPr>
+        <w:t>scloudNNwave</w:t>
+      </w:r>
+      <w:proofErr w:type="spellEnd"/>
+      <w:r>
+        <w:rPr>
+          <w:rFonts w:ascii="Times New Roman" w:hAnsi="Times New Roman"/>
+        </w:rPr>
+        <w:t xml:space="preserve"> and surface temperature even for calculations where these numbers are irrelevant. The basic advantage of </w:t>
+      </w:r>
+      <w:proofErr w:type="spellStart"/>
+      <w:r>
+        <w:rPr>
+          <w:rFonts w:ascii="Times New Roman" w:hAnsi="Times New Roman"/>
+        </w:rPr>
+        <w:t>CIRSdrv_wave</w:t>
+      </w:r>
+      <w:proofErr w:type="spellEnd"/>
+      <w:r>
+        <w:rPr>
+          <w:rFonts w:ascii="Times New Roman" w:hAnsi="Times New Roman"/>
+        </w:rPr>
+        <w:t xml:space="preserve"> is that it can run on ANY .pat file and so can test situations outside of the usual Nemesis-like calculations. For example, you can use it to calculate transmission weighting functions. The output of </w:t>
+      </w:r>
+      <w:proofErr w:type="spellStart"/>
+      <w:r>
+        <w:rPr>
+          <w:rFonts w:ascii="Times New Roman" w:hAnsi="Times New Roman"/>
+        </w:rPr>
+        <w:t>CIRSdrv_wave</w:t>
+      </w:r>
+      <w:proofErr w:type="spellEnd"/>
+      <w:r>
+        <w:rPr>
+          <w:rFonts w:ascii="Times New Roman" w:hAnsi="Times New Roman"/>
+        </w:rPr>
+        <w:t xml:space="preserve"> is an ASCII file containing the computed spectra for each path defined in the .pat file. Two spectra are output per path, one which is the raw spectrum calculated at the k-table </w:t>
       </w:r>
       <w:r>
         <w:rPr>
           <w:rFonts w:ascii="Times New Roman" w:hAnsi="Times New Roman"/>
         </w:rPr>
         <w:lastRenderedPageBreak/>
-        <w:t xml:space="preserve">calculations. Other modifications are made in the way the </w:t>
-      </w:r>
-      <w:proofErr w:type="spellStart"/>
-      <w:r>
-        <w:rPr>
-          <w:rFonts w:ascii="Times New Roman" w:hAnsi="Times New Roman"/>
-        </w:rPr>
-        <w:t>spx</w:t>
-      </w:r>
-      <w:proofErr w:type="spellEnd"/>
-      <w:r>
-        <w:rPr>
-          <w:rFonts w:ascii="Times New Roman" w:hAnsi="Times New Roman"/>
-        </w:rPr>
-        <w:t xml:space="preserve"> files are read in, and implicitly use small differences in the wavenumbers listed to identify different detectors, which have slightly different spectral and FOV responses. </w:t>
+        <w:t>wavelengths/wavenumbers spanning the requested range and the second is this spectrum convolved with a box of width FWHM (defined in the .pat file) and output at the wavelengths/wavenumbers specified in the .pat file.</w:t>
       </w:r>
     </w:p>
     <w:p>
@@ -34514,7 +35493,7 @@
           <w:rFonts w:ascii="Times New Roman" w:hAnsi="Times New Roman"/>
           <w:b/>
         </w:rPr>
-        <w:t>8.3</w:t>
+        <w:t>8.6</w:t>
       </w:r>
       <w:r>
         <w:rPr>
@@ -34529,7 +35508,7 @@
           <w:rFonts w:ascii="Times New Roman" w:hAnsi="Times New Roman"/>
           <w:b/>
         </w:rPr>
-        <w:t>Nemesisdisc</w:t>
+        <w:t>Lbldrv_wave</w:t>
       </w:r>
       <w:proofErr w:type="spellEnd"/>
     </w:p>
@@ -34546,169 +35525,29 @@
           <w:rFonts w:ascii="Times New Roman" w:hAnsi="Times New Roman"/>
           <w:u w:val="single"/>
         </w:rPr>
-        <w:t>Nemesisdisc</w:t>
-      </w:r>
-      <w:proofErr w:type="spellEnd"/>
-      <w:r>
-        <w:rPr>
-          <w:rFonts w:ascii="Times New Roman" w:hAnsi="Times New Roman"/>
-        </w:rPr>
-        <w:t xml:space="preserve"> sets up the .pat file for a disc-averaged calculation and outputs the results in a form compatible with modelling the secondary transits of exoplanets. </w:t>
-      </w:r>
-    </w:p>
-    <w:p>
-      <w:pPr>
-        <w:jc w:val="both"/>
-        <w:rPr>
-          <w:rFonts w:ascii="Times New Roman" w:hAnsi="Times New Roman"/>
-        </w:rPr>
-      </w:pPr>
-    </w:p>
-    <w:p>
-      <w:pPr>
-        <w:jc w:val="both"/>
-        <w:outlineLvl w:val="1"/>
-        <w:rPr>
-          <w:rFonts w:ascii="Times New Roman" w:hAnsi="Times New Roman"/>
-          <w:b/>
-        </w:rPr>
-      </w:pPr>
-      <w:r>
-        <w:rPr>
-          <w:rFonts w:ascii="Times New Roman" w:hAnsi="Times New Roman"/>
-          <w:b/>
-        </w:rPr>
-        <w:t>8.4</w:t>
-      </w:r>
-      <w:r>
-        <w:rPr>
-          <w:rFonts w:ascii="Times New Roman" w:hAnsi="Times New Roman"/>
-          <w:b/>
-        </w:rPr>
-        <w:t xml:space="preserve"> </w:t>
-      </w:r>
-      <w:proofErr w:type="spellStart"/>
-      <w:r>
-        <w:rPr>
-          <w:rFonts w:ascii="Times New Roman" w:hAnsi="Times New Roman"/>
-          <w:b/>
-        </w:rPr>
-        <w:t>NemesisPT</w:t>
-      </w:r>
-      <w:proofErr w:type="spellEnd"/>
-    </w:p>
-    <w:p>
-      <w:pPr>
-        <w:jc w:val="both"/>
-        <w:rPr>
-          <w:rFonts w:ascii="Times New Roman" w:hAnsi="Times New Roman"/>
-        </w:rPr>
-      </w:pPr>
-      <w:proofErr w:type="spellStart"/>
-      <w:r>
-        <w:rPr>
-          <w:rFonts w:ascii="Copperplate Gothic Light" w:hAnsi="Copperplate Gothic Light"/>
-        </w:rPr>
-        <w:t>N</w:t>
-      </w:r>
+        <w:t>Lbldrv_wave</w:t>
+      </w:r>
+      <w:proofErr w:type="spellEnd"/>
+      <w:r>
+        <w:rPr>
+          <w:rFonts w:ascii="Times New Roman" w:hAnsi="Times New Roman"/>
+        </w:rPr>
+        <w:t xml:space="preserve"> is exactly the same as </w:t>
+      </w:r>
+      <w:proofErr w:type="spellStart"/>
       <w:r>
         <w:rPr>
           <w:rFonts w:ascii="Times New Roman" w:hAnsi="Times New Roman"/>
           <w:u w:val="single"/>
         </w:rPr>
-        <w:t>emesisPT</w:t>
-      </w:r>
-      <w:proofErr w:type="spellEnd"/>
-      <w:r>
-        <w:rPr>
-          <w:rFonts w:ascii="Times New Roman" w:hAnsi="Times New Roman"/>
-        </w:rPr>
-        <w:t xml:space="preserve"> is again based on </w:t>
-      </w:r>
-      <w:proofErr w:type="spellStart"/>
-      <w:r>
-        <w:rPr>
-          <w:rFonts w:ascii="Times New Roman" w:hAnsi="Times New Roman"/>
-          <w:u w:val="single"/>
-        </w:rPr>
-        <w:t>NemesisL</w:t>
-      </w:r>
-      <w:proofErr w:type="spellEnd"/>
-      <w:r>
-        <w:rPr>
-          <w:rFonts w:ascii="Times New Roman" w:hAnsi="Times New Roman"/>
-        </w:rPr>
-        <w:t xml:space="preserve">, but instead uses the limb path calculations to estimate the effective planetary radius at different wavelengths. This code is thus used for modelling the primary transits of exoplanets. </w:t>
-      </w:r>
-    </w:p>
-    <w:p>
-      <w:pPr>
-        <w:jc w:val="both"/>
-        <w:rPr>
-          <w:rFonts w:ascii="Times New Roman" w:hAnsi="Times New Roman"/>
-        </w:rPr>
-      </w:pPr>
-    </w:p>
-    <w:p>
-      <w:pPr>
-        <w:jc w:val="both"/>
-        <w:outlineLvl w:val="1"/>
-        <w:rPr>
-          <w:rFonts w:ascii="Times New Roman" w:hAnsi="Times New Roman"/>
-          <w:b/>
-        </w:rPr>
-      </w:pPr>
-      <w:r>
-        <w:rPr>
-          <w:rFonts w:ascii="Times New Roman" w:hAnsi="Times New Roman"/>
-          <w:b/>
-        </w:rPr>
-        <w:t>8.5</w:t>
-      </w:r>
-      <w:r>
-        <w:rPr>
-          <w:rFonts w:ascii="Times New Roman" w:hAnsi="Times New Roman"/>
-          <w:b/>
-        </w:rPr>
-        <w:t xml:space="preserve"> </w:t>
-      </w:r>
-      <w:proofErr w:type="spellStart"/>
-      <w:r>
-        <w:rPr>
-          <w:rFonts w:ascii="Times New Roman" w:hAnsi="Times New Roman"/>
-          <w:b/>
-        </w:rPr>
         <w:t>CIRSdrv_wave</w:t>
       </w:r>
       <w:proofErr w:type="spellEnd"/>
-    </w:p>
-    <w:p>
-      <w:pPr>
-        <w:jc w:val="both"/>
-        <w:rPr>
-          <w:rFonts w:ascii="Times New Roman" w:hAnsi="Times New Roman"/>
-        </w:rPr>
-      </w:pPr>
-      <w:proofErr w:type="spellStart"/>
-      <w:r>
-        <w:rPr>
-          <w:rFonts w:ascii="Times New Roman" w:hAnsi="Times New Roman"/>
-          <w:u w:val="single"/>
-        </w:rPr>
-        <w:t>CIRSdrv_wave</w:t>
-      </w:r>
-      <w:proofErr w:type="spellEnd"/>
-      <w:r>
-        <w:rPr>
-          <w:rFonts w:ascii="Times New Roman" w:hAnsi="Times New Roman"/>
-        </w:rPr>
-        <w:t xml:space="preserve"> is a very useful program </w:t>
-      </w:r>
-      <w:r>
-        <w:rPr>
-          <w:rFonts w:ascii="Times New Roman" w:hAnsi="Times New Roman"/>
-        </w:rPr>
-        <w:t>for running the nemesis/</w:t>
+      <w:r>
+        <w:rPr>
+          <w:rFonts w:ascii="Times New Roman" w:hAnsi="Times New Roman"/>
+        </w:rPr>
+        <w:t xml:space="preserve"> except that it uses the new nemesis/</w:t>
       </w:r>
       <w:proofErr w:type="spellStart"/>
       <w:r>
@@ -34722,198 +35561,14 @@
         <w:rPr>
           <w:rFonts w:ascii="Times New Roman" w:hAnsi="Times New Roman"/>
         </w:rPr>
-        <w:t xml:space="preserve"> subroutines on cases that are not covered by the </w:t>
-      </w:r>
-      <w:r>
-        <w:rPr>
-          <w:rFonts w:ascii="Copperplate Gothic Light" w:hAnsi="Copperplate Gothic Light"/>
-        </w:rPr>
-        <w:t>Nemesis</w:t>
-      </w:r>
-      <w:r>
-        <w:rPr>
-          <w:rFonts w:ascii="Times New Roman" w:hAnsi="Times New Roman"/>
-        </w:rPr>
-        <w:t xml:space="preserve"> programs, which write their own .pat files to model specific geometries. </w:t>
-      </w:r>
-      <w:proofErr w:type="spellStart"/>
-      <w:r>
-        <w:rPr>
-          <w:rFonts w:ascii="Times New Roman" w:hAnsi="Times New Roman"/>
-          <w:u w:val="single"/>
-        </w:rPr>
-        <w:t>CIRSdrv_wave</w:t>
-      </w:r>
-      <w:proofErr w:type="spellEnd"/>
-      <w:r>
-        <w:rPr>
-          <w:rFonts w:ascii="Copperplate Gothic Light" w:hAnsi="Copperplate Gothic Light"/>
-        </w:rPr>
-        <w:t xml:space="preserve"> </w:t>
-      </w:r>
-      <w:r>
-        <w:rPr>
-          <w:rFonts w:ascii="Times New Roman" w:hAnsi="Times New Roman"/>
-        </w:rPr>
-        <w:t>can be run in command line, but you’re bombarded with quite a few questions and so I often run it as:</w:t>
-      </w:r>
-    </w:p>
-    <w:p>
-      <w:pPr>
-        <w:jc w:val="both"/>
-        <w:rPr>
-          <w:rFonts w:ascii="Times New Roman" w:hAnsi="Times New Roman"/>
-        </w:rPr>
-      </w:pPr>
-    </w:p>
-    <w:p>
-      <w:pPr>
-        <w:ind w:firstLine="720"/>
-        <w:jc w:val="both"/>
-        <w:rPr>
-          <w:rFonts w:ascii="Times New Roman" w:hAnsi="Times New Roman"/>
-        </w:rPr>
-      </w:pPr>
-      <w:proofErr w:type="spellStart"/>
-      <w:r>
-        <w:rPr>
-          <w:rFonts w:ascii="Times New Roman" w:hAnsi="Times New Roman"/>
-        </w:rPr>
-        <w:t>CIRSdrv_wave</w:t>
-      </w:r>
-      <w:proofErr w:type="spellEnd"/>
-      <w:r>
-        <w:rPr>
-          <w:rFonts w:ascii="Times New Roman" w:hAnsi="Times New Roman"/>
-        </w:rPr>
-        <w:t xml:space="preserve"> &lt; </w:t>
-      </w:r>
-      <w:proofErr w:type="spellStart"/>
-      <w:r>
-        <w:rPr>
-          <w:rFonts w:ascii="Times New Roman" w:hAnsi="Times New Roman"/>
-        </w:rPr>
-        <w:t>cirsdrv_wave.inp</w:t>
-      </w:r>
-      <w:proofErr w:type="spellEnd"/>
-      <w:r>
-        <w:rPr>
-          <w:rFonts w:ascii="Times New Roman" w:hAnsi="Times New Roman"/>
-        </w:rPr>
-        <w:t xml:space="preserve"> &gt; </w:t>
-      </w:r>
-      <w:proofErr w:type="spellStart"/>
-      <w:r>
-        <w:rPr>
-          <w:rFonts w:ascii="Times New Roman" w:hAnsi="Times New Roman"/>
-        </w:rPr>
-        <w:t>test.prc</w:t>
-      </w:r>
-      <w:proofErr w:type="spellEnd"/>
-      <w:r>
-        <w:rPr>
-          <w:rFonts w:ascii="Times New Roman" w:hAnsi="Times New Roman"/>
-        </w:rPr>
-        <w:t xml:space="preserve"> &amp;</w:t>
-      </w:r>
-    </w:p>
-    <w:p>
-      <w:pPr>
-        <w:ind w:firstLine="720"/>
-        <w:jc w:val="both"/>
-        <w:rPr>
-          <w:rFonts w:ascii="Times New Roman" w:hAnsi="Times New Roman"/>
-        </w:rPr>
-      </w:pPr>
-    </w:p>
-    <w:p>
-      <w:pPr>
-        <w:jc w:val="both"/>
-        <w:rPr>
-          <w:rFonts w:ascii="Times New Roman" w:hAnsi="Times New Roman"/>
-        </w:rPr>
-      </w:pPr>
-      <w:r>
-        <w:rPr>
-          <w:rFonts w:ascii="Times New Roman" w:hAnsi="Times New Roman"/>
-        </w:rPr>
-        <w:t>A typical</w:t>
-      </w:r>
-      <w:r>
-        <w:rPr>
-          <w:rFonts w:ascii="Times New Roman" w:hAnsi="Times New Roman"/>
-        </w:rPr>
-        <w:t xml:space="preserve"> </w:t>
-      </w:r>
-      <w:proofErr w:type="spellStart"/>
-      <w:r>
-        <w:rPr>
-          <w:rFonts w:ascii="Times New Roman" w:hAnsi="Times New Roman"/>
-        </w:rPr>
-        <w:t>cirsdrv_wave</w:t>
-      </w:r>
-      <w:r>
-        <w:rPr>
-          <w:rFonts w:ascii="Times New Roman" w:hAnsi="Times New Roman"/>
-        </w:rPr>
-        <w:t>.inp</w:t>
-      </w:r>
-      <w:proofErr w:type="spellEnd"/>
-      <w:r>
-        <w:rPr>
-          <w:rFonts w:ascii="Times New Roman" w:hAnsi="Times New Roman"/>
-        </w:rPr>
-        <w:t xml:space="preserve"> file would look like this:</w:t>
-      </w:r>
-    </w:p>
-    <w:p>
-      <w:pPr>
-        <w:jc w:val="both"/>
-        <w:rPr>
-          <w:rFonts w:ascii="Times New Roman" w:hAnsi="Times New Roman"/>
-        </w:rPr>
-      </w:pPr>
-    </w:p>
-    <w:p>
-      <w:pPr>
-        <w:jc w:val="both"/>
-        <w:rPr>
-          <w:rFonts w:ascii="Times New Roman" w:hAnsi="Times New Roman"/>
-        </w:rPr>
-      </w:pPr>
-      <w:r>
-        <w:rPr>
-          <w:rFonts w:ascii="Times New Roman" w:hAnsi="Times New Roman"/>
-        </w:rPr>
-        <w:t>zero</w:t>
-      </w:r>
-      <w:r>
-        <w:rPr>
-          <w:rFonts w:ascii="Times New Roman" w:hAnsi="Times New Roman"/>
-        </w:rPr>
-        <w:tab/>
-      </w:r>
-      <w:r>
-        <w:rPr>
-          <w:rFonts w:ascii="Times New Roman" w:hAnsi="Times New Roman"/>
-        </w:rPr>
-        <w:tab/>
-      </w:r>
-      <w:r>
-        <w:rPr>
-          <w:rFonts w:ascii="Times New Roman" w:hAnsi="Times New Roman"/>
-        </w:rPr>
-        <w:tab/>
-        <w:t>(root name of the .pat, .</w:t>
-      </w:r>
-      <w:proofErr w:type="spellStart"/>
-      <w:r>
-        <w:rPr>
-          <w:rFonts w:ascii="Times New Roman" w:hAnsi="Times New Roman"/>
-        </w:rPr>
-        <w:t>fla</w:t>
-      </w:r>
-      <w:proofErr w:type="spellEnd"/>
+        <w:t xml:space="preserve"> LBL subroutines</w:t>
+      </w:r>
+      <w:r>
+        <w:rPr>
+          <w:rFonts w:ascii="Times New Roman" w:hAnsi="Times New Roman"/>
+        </w:rPr>
+        <w:t>. The input script is essentially identical, except that there is now no need to define the k-table minimum wavelength/wavenumber and step. However, the user does need to provide the additional .key</w:t>
+      </w:r>
       <w:proofErr w:type="gramStart"/>
       <w:r>
         <w:rPr>
@@ -34926,7 +35581,7 @@
         <w:rPr>
           <w:rFonts w:ascii="Times New Roman" w:hAnsi="Times New Roman"/>
         </w:rPr>
-        <w:t>kls</w:t>
+        <w:t>lbl</w:t>
       </w:r>
       <w:proofErr w:type="spellEnd"/>
       <w:proofErr w:type="gramEnd"/>
@@ -34934,443 +35589,7 @@
         <w:rPr>
           <w:rFonts w:ascii="Times New Roman" w:hAnsi="Times New Roman"/>
         </w:rPr>
-        <w:t xml:space="preserve"> and .</w:t>
-      </w:r>
-      <w:proofErr w:type="spellStart"/>
-      <w:r>
-        <w:rPr>
-          <w:rFonts w:ascii="Times New Roman" w:hAnsi="Times New Roman"/>
-        </w:rPr>
-        <w:t>cia</w:t>
-      </w:r>
-      <w:proofErr w:type="spellEnd"/>
-      <w:r>
-        <w:rPr>
-          <w:rFonts w:ascii="Times New Roman" w:hAnsi="Times New Roman"/>
-        </w:rPr>
-        <w:t xml:space="preserve"> files)</w:t>
-      </w:r>
-    </w:p>
-    <w:p>
-      <w:pPr>
-        <w:jc w:val="both"/>
-        <w:rPr>
-          <w:rFonts w:ascii="Times New Roman" w:hAnsi="Times New Roman"/>
-        </w:rPr>
-      </w:pPr>
-      <w:r>
-        <w:rPr>
-          <w:rFonts w:ascii="Times New Roman" w:hAnsi="Times New Roman"/>
-        </w:rPr>
-        <w:t>1</w:t>
-      </w:r>
-      <w:r>
-        <w:rPr>
-          <w:rFonts w:ascii="Times New Roman" w:hAnsi="Times New Roman"/>
-        </w:rPr>
-        <w:tab/>
-      </w:r>
-      <w:r>
-        <w:rPr>
-          <w:rFonts w:ascii="Times New Roman" w:hAnsi="Times New Roman"/>
-        </w:rPr>
-        <w:tab/>
-      </w:r>
-      <w:r>
-        <w:rPr>
-          <w:rFonts w:ascii="Times New Roman" w:hAnsi="Times New Roman"/>
-        </w:rPr>
-        <w:tab/>
-        <w:t>(</w:t>
-      </w:r>
-      <w:proofErr w:type="spellStart"/>
-      <w:r>
-        <w:rPr>
-          <w:rFonts w:ascii="Times New Roman" w:hAnsi="Times New Roman"/>
-        </w:rPr>
-        <w:t>iwave</w:t>
-      </w:r>
-      <w:proofErr w:type="spellEnd"/>
-      <w:r>
-        <w:rPr>
-          <w:rFonts w:ascii="Times New Roman" w:hAnsi="Times New Roman"/>
-        </w:rPr>
-        <w:t>: 0=wavenumber, 1=wavelength)</w:t>
-      </w:r>
-    </w:p>
-    <w:p>
-      <w:pPr>
-        <w:ind w:left="1440" w:hanging="1440"/>
-        <w:jc w:val="both"/>
-        <w:rPr>
-          <w:rFonts w:ascii="Times New Roman" w:hAnsi="Times New Roman"/>
-        </w:rPr>
-      </w:pPr>
-      <w:r>
-        <w:rPr>
-          <w:rFonts w:ascii="Times New Roman" w:hAnsi="Times New Roman"/>
-        </w:rPr>
-        <w:t>y</w:t>
-      </w:r>
-      <w:r>
-        <w:rPr>
-          <w:rFonts w:ascii="Times New Roman" w:hAnsi="Times New Roman"/>
-        </w:rPr>
-        <w:tab/>
-      </w:r>
-      <w:r>
-        <w:rPr>
-          <w:rFonts w:ascii="Times New Roman" w:hAnsi="Times New Roman"/>
-        </w:rPr>
-        <w:tab/>
-        <w:t>(Do you want the wavelengths extracted from the .pat file?</w:t>
-      </w:r>
-    </w:p>
-    <w:p>
-      <w:pPr>
-        <w:ind w:left="1440" w:hanging="1440"/>
-        <w:jc w:val="both"/>
-        <w:rPr>
-          <w:rFonts w:ascii="Times New Roman" w:hAnsi="Times New Roman"/>
-        </w:rPr>
-      </w:pPr>
-      <w:r>
-        <w:rPr>
-          <w:rFonts w:ascii="Times New Roman" w:hAnsi="Times New Roman"/>
-        </w:rPr>
-        <w:t>3</w:t>
-      </w:r>
-      <w:r>
-        <w:rPr>
-          <w:rFonts w:ascii="Times New Roman" w:hAnsi="Times New Roman"/>
-        </w:rPr>
-        <w:tab/>
-      </w:r>
-      <w:r>
-        <w:rPr>
-          <w:rFonts w:ascii="Times New Roman" w:hAnsi="Times New Roman"/>
-        </w:rPr>
-        <w:tab/>
-        <w:t>(IPLANET, 3=Earth, 4=Mars, etc.)</w:t>
-      </w:r>
-    </w:p>
-    <w:p>
-      <w:pPr>
-        <w:ind w:left="1440" w:hanging="1440"/>
-        <w:jc w:val="both"/>
-        <w:rPr>
-          <w:rFonts w:ascii="Times New Roman" w:hAnsi="Times New Roman"/>
-        </w:rPr>
-      </w:pPr>
-      <w:r>
-        <w:rPr>
-          <w:rFonts w:ascii="Times New Roman" w:hAnsi="Times New Roman"/>
-        </w:rPr>
-        <w:t>1</w:t>
-      </w:r>
-      <w:r>
-        <w:rPr>
-          <w:rFonts w:ascii="Times New Roman" w:hAnsi="Times New Roman"/>
-        </w:rPr>
-        <w:tab/>
-      </w:r>
-      <w:r>
-        <w:rPr>
-          <w:rFonts w:ascii="Times New Roman" w:hAnsi="Times New Roman"/>
-        </w:rPr>
-        <w:tab/>
-        <w:t>(1=Fast, 2=slow. Historical – always choose ‘1’)</w:t>
-      </w:r>
-    </w:p>
-    <w:p>
-      <w:pPr>
-        <w:ind w:left="1440" w:hanging="1440"/>
-        <w:jc w:val="both"/>
-        <w:rPr>
-          <w:rFonts w:ascii="Times New Roman" w:hAnsi="Times New Roman"/>
-        </w:rPr>
-      </w:pPr>
-      <w:r>
-        <w:rPr>
-          <w:rFonts w:ascii="Times New Roman" w:hAnsi="Times New Roman"/>
-        </w:rPr>
-        <w:t>0.35 0.005</w:t>
-      </w:r>
-      <w:r>
-        <w:rPr>
-          <w:rFonts w:ascii="Times New Roman" w:hAnsi="Times New Roman"/>
-        </w:rPr>
-        <w:tab/>
-      </w:r>
-      <w:r>
-        <w:rPr>
-          <w:rFonts w:ascii="Times New Roman" w:hAnsi="Times New Roman"/>
-        </w:rPr>
-        <w:tab/>
-        <w:t>(minimum wavelength/wavenumber and step of k-tables used)</w:t>
-      </w:r>
-    </w:p>
-    <w:p>
-      <w:pPr>
-        <w:ind w:left="1440" w:hanging="1440"/>
-        <w:jc w:val="both"/>
-        <w:rPr>
-          <w:rFonts w:ascii="Times New Roman" w:hAnsi="Times New Roman"/>
-        </w:rPr>
-      </w:pPr>
-      <w:r>
-        <w:rPr>
-          <w:rFonts w:ascii="Times New Roman" w:hAnsi="Times New Roman"/>
-        </w:rPr>
-        <w:t>11</w:t>
-      </w:r>
-      <w:r>
-        <w:rPr>
-          <w:rFonts w:ascii="Times New Roman" w:hAnsi="Times New Roman"/>
-        </w:rPr>
-        <w:tab/>
-      </w:r>
-      <w:r>
-        <w:rPr>
-          <w:rFonts w:ascii="Times New Roman" w:hAnsi="Times New Roman"/>
-        </w:rPr>
-        <w:tab/>
-        <w:t xml:space="preserve">(This defines which </w:t>
-      </w:r>
-      <w:proofErr w:type="spellStart"/>
-      <w:r>
-        <w:rPr>
-          <w:rFonts w:ascii="Times New Roman" w:hAnsi="Times New Roman"/>
-        </w:rPr>
-        <w:t>scloudNNwave.f</w:t>
-      </w:r>
-      <w:proofErr w:type="spellEnd"/>
-      <w:r>
-        <w:rPr>
-          <w:rFonts w:ascii="Times New Roman" w:hAnsi="Times New Roman"/>
-        </w:rPr>
-        <w:t xml:space="preserve"> model to use, if scattering)</w:t>
-      </w:r>
-    </w:p>
-    <w:p>
-      <w:pPr>
-        <w:ind w:left="1440" w:hanging="1440"/>
-        <w:jc w:val="both"/>
-        <w:rPr>
-          <w:rFonts w:ascii="Times New Roman" w:hAnsi="Times New Roman"/>
-        </w:rPr>
-      </w:pPr>
-      <w:r>
-        <w:rPr>
-          <w:rFonts w:ascii="Times New Roman" w:hAnsi="Times New Roman"/>
-        </w:rPr>
-        <w:t>200.</w:t>
-      </w:r>
-      <w:r>
-        <w:rPr>
-          <w:rFonts w:ascii="Times New Roman" w:hAnsi="Times New Roman"/>
-        </w:rPr>
-        <w:tab/>
-      </w:r>
-      <w:r>
-        <w:rPr>
-          <w:rFonts w:ascii="Times New Roman" w:hAnsi="Times New Roman"/>
-        </w:rPr>
-        <w:tab/>
-        <w:t>(Surface temperature)</w:t>
-      </w:r>
-    </w:p>
-    <w:p>
-      <w:pPr>
-        <w:ind w:left="1440" w:hanging="1440"/>
-        <w:jc w:val="both"/>
-        <w:rPr>
-          <w:rFonts w:ascii="Times New Roman" w:hAnsi="Times New Roman"/>
-        </w:rPr>
-      </w:pPr>
-    </w:p>
-    <w:p>
-      <w:pPr>
-        <w:jc w:val="both"/>
-        <w:rPr>
-          <w:rFonts w:ascii="Times New Roman" w:hAnsi="Times New Roman"/>
-        </w:rPr>
-      </w:pPr>
-      <w:r>
-        <w:rPr>
-          <w:rFonts w:ascii="Times New Roman" w:hAnsi="Times New Roman"/>
-        </w:rPr>
-        <w:t xml:space="preserve">The same inputs are always required even when they’re not actually necessary! Hence, you need to provide a number for </w:t>
-      </w:r>
-      <w:proofErr w:type="spellStart"/>
-      <w:r>
-        <w:rPr>
-          <w:rFonts w:ascii="Times New Roman" w:hAnsi="Times New Roman"/>
-        </w:rPr>
-        <w:t>scloudNNwave</w:t>
-      </w:r>
-      <w:proofErr w:type="spellEnd"/>
-      <w:r>
-        <w:rPr>
-          <w:rFonts w:ascii="Times New Roman" w:hAnsi="Times New Roman"/>
-        </w:rPr>
-        <w:t xml:space="preserve"> and surface temperature even for calculations where these numbers are irrelevant. The basic advantage of </w:t>
-      </w:r>
-      <w:proofErr w:type="spellStart"/>
-      <w:r>
-        <w:rPr>
-          <w:rFonts w:ascii="Times New Roman" w:hAnsi="Times New Roman"/>
-        </w:rPr>
-        <w:t>CIRSdrv_wave</w:t>
-      </w:r>
-      <w:proofErr w:type="spellEnd"/>
-      <w:r>
-        <w:rPr>
-          <w:rFonts w:ascii="Times New Roman" w:hAnsi="Times New Roman"/>
-        </w:rPr>
-        <w:t xml:space="preserve"> is that it can run on ANY .pat file and so can test situations outside of the usual Nemesis-like calculations. For example, you can use it to calculate transmission weighting functions. The output of </w:t>
-      </w:r>
-      <w:proofErr w:type="spellStart"/>
-      <w:r>
-        <w:rPr>
-          <w:rFonts w:ascii="Times New Roman" w:hAnsi="Times New Roman"/>
-        </w:rPr>
-        <w:t>CIRSdrv_wave</w:t>
-      </w:r>
-      <w:proofErr w:type="spellEnd"/>
-      <w:r>
-        <w:rPr>
-          <w:rFonts w:ascii="Times New Roman" w:hAnsi="Times New Roman"/>
-        </w:rPr>
-        <w:t xml:space="preserve"> is an ASCII file containing the computed spectra for each path defined in the .pat file. Two spectra are output per path, one which is the raw spectrum calculated at the k-table wavelengths/wavenumbers spanning the requested range and the second is this spectrum convolved with a box of width FWHM (defined in the .pat file) and output at the wavelengths/wavenumbers specified in the .pat file.</w:t>
-      </w:r>
-    </w:p>
-    <w:p>
-      <w:pPr>
-        <w:jc w:val="both"/>
-        <w:rPr>
-          <w:rFonts w:ascii="Times New Roman" w:hAnsi="Times New Roman"/>
-        </w:rPr>
-      </w:pPr>
-    </w:p>
-    <w:p>
-      <w:pPr>
-        <w:jc w:val="both"/>
-        <w:outlineLvl w:val="1"/>
-        <w:rPr>
-          <w:rFonts w:ascii="Times New Roman" w:hAnsi="Times New Roman"/>
-          <w:b/>
-        </w:rPr>
-      </w:pPr>
-      <w:r>
-        <w:rPr>
-          <w:rFonts w:ascii="Times New Roman" w:hAnsi="Times New Roman"/>
-          <w:b/>
-        </w:rPr>
-        <w:t>8.6</w:t>
-      </w:r>
-      <w:r>
-        <w:rPr>
-          <w:rFonts w:ascii="Times New Roman" w:hAnsi="Times New Roman"/>
-          <w:b/>
-        </w:rPr>
-        <w:t xml:space="preserve"> </w:t>
-      </w:r>
-      <w:proofErr w:type="spellStart"/>
-      <w:r>
-        <w:rPr>
-          <w:rFonts w:ascii="Times New Roman" w:hAnsi="Times New Roman"/>
-          <w:b/>
-        </w:rPr>
-        <w:t>Lbldrv_wave</w:t>
-      </w:r>
-      <w:proofErr w:type="spellEnd"/>
-    </w:p>
-    <w:p>
-      <w:pPr>
-        <w:jc w:val="both"/>
-        <w:rPr>
-          <w:rFonts w:ascii="Times New Roman" w:hAnsi="Times New Roman"/>
-        </w:rPr>
-      </w:pPr>
-      <w:proofErr w:type="spellStart"/>
-      <w:r>
-        <w:rPr>
-          <w:rFonts w:ascii="Times New Roman" w:hAnsi="Times New Roman"/>
-          <w:u w:val="single"/>
-        </w:rPr>
-        <w:t>Lbldrv_wave</w:t>
-      </w:r>
-      <w:proofErr w:type="spellEnd"/>
-      <w:r>
-        <w:rPr>
-          <w:rFonts w:ascii="Times New Roman" w:hAnsi="Times New Roman"/>
-        </w:rPr>
-        <w:t xml:space="preserve"> is exactly the same as </w:t>
-      </w:r>
-      <w:proofErr w:type="spellStart"/>
-      <w:r>
-        <w:rPr>
-          <w:rFonts w:ascii="Times New Roman" w:hAnsi="Times New Roman"/>
-          <w:u w:val="single"/>
-        </w:rPr>
-        <w:t>CIRSdrv_wave</w:t>
-      </w:r>
-      <w:proofErr w:type="spellEnd"/>
-      <w:r>
-        <w:rPr>
-          <w:rFonts w:ascii="Times New Roman" w:hAnsi="Times New Roman"/>
-        </w:rPr>
-        <w:t xml:space="preserve"> except that it uses the new nemesis/</w:t>
-      </w:r>
-      <w:proofErr w:type="spellStart"/>
-      <w:r>
-        <w:rPr>
-          <w:rFonts w:ascii="Times New Roman" w:hAnsi="Times New Roman"/>
-        </w:rPr>
-        <w:t>cirsrad</w:t>
-      </w:r>
-      <w:proofErr w:type="spellEnd"/>
-      <w:r>
-        <w:rPr>
-          <w:rFonts w:ascii="Times New Roman" w:hAnsi="Times New Roman"/>
-        </w:rPr>
-        <w:t xml:space="preserve"> LBL subroutines</w:t>
-      </w:r>
-      <w:r>
-        <w:rPr>
-          <w:rFonts w:ascii="Times New Roman" w:hAnsi="Times New Roman"/>
-        </w:rPr>
-        <w:t>. The input script is essentially identical, except that there is now no need to define the k-table minimum wavelength/wavenumber and step. However, the user does need to provide the additional .key</w:t>
-      </w:r>
-      <w:proofErr w:type="gramStart"/>
-      <w:r>
-        <w:rPr>
-          <w:rFonts w:ascii="Times New Roman" w:hAnsi="Times New Roman"/>
-        </w:rPr>
-        <w:t>, .</w:t>
-      </w:r>
-      <w:proofErr w:type="spellStart"/>
-      <w:r>
-        <w:rPr>
-          <w:rFonts w:ascii="Times New Roman" w:hAnsi="Times New Roman"/>
-        </w:rPr>
-        <w:t>lbl</w:t>
-      </w:r>
-      <w:proofErr w:type="spellEnd"/>
-      <w:proofErr w:type="gramEnd"/>
-      <w:r>
-        <w:rPr>
-          <w:rFonts w:ascii="Times New Roman" w:hAnsi="Times New Roman"/>
-        </w:rPr>
-        <w:t xml:space="preserve"> and .sha files </w:t>
-      </w:r>
-      <w:r>
-        <w:rPr>
-          <w:rFonts w:ascii="Times New Roman" w:hAnsi="Times New Roman"/>
-        </w:rPr>
-        <w:lastRenderedPageBreak/>
-        <w:t xml:space="preserve">necessary for a nemesis-LBL run. </w:t>
+        <w:t xml:space="preserve"> and .sha files necessary for a nemesis-LBL run. </w:t>
       </w:r>
       <w:r>
         <w:rPr>
@@ -39829,6 +40048,92 @@
     </w:lvl>
   </w:abstractNum>
   <w:abstractNum w:abstractNumId="10" w15:restartNumberingAfterBreak="0">
+    <w:nsid w:val="0A7F4EFC"/>
+    <w:multiLevelType w:val="hybridMultilevel"/>
+    <w:tmpl w:val="9AEE1B46"/>
+    <w:lvl w:ilvl="0" w:tplc="0809000F">
+      <w:start w:val="1"/>
+      <w:numFmt w:val="decimal"/>
+      <w:lvlText w:val="%1."/>
+      <w:lvlJc w:val="left"/>
+      <w:pPr>
+        <w:ind w:left="1429" w:hanging="360"/>
+      </w:pPr>
+    </w:lvl>
+    <w:lvl w:ilvl="1" w:tplc="08090019" w:tentative="1">
+      <w:start w:val="1"/>
+      <w:numFmt w:val="lowerLetter"/>
+      <w:lvlText w:val="%2."/>
+      <w:lvlJc w:val="left"/>
+      <w:pPr>
+        <w:ind w:left="2149" w:hanging="360"/>
+      </w:pPr>
+    </w:lvl>
+    <w:lvl w:ilvl="2" w:tplc="0809001B" w:tentative="1">
+      <w:start w:val="1"/>
+      <w:numFmt w:val="lowerRoman"/>
+      <w:lvlText w:val="%3."/>
+      <w:lvlJc w:val="right"/>
+      <w:pPr>
+        <w:ind w:left="2869" w:hanging="180"/>
+      </w:pPr>
+    </w:lvl>
+    <w:lvl w:ilvl="3" w:tplc="0809000F" w:tentative="1">
+      <w:start w:val="1"/>
+      <w:numFmt w:val="decimal"/>
+      <w:lvlText w:val="%4."/>
+      <w:lvlJc w:val="left"/>
+      <w:pPr>
+        <w:ind w:left="3589" w:hanging="360"/>
+      </w:pPr>
+    </w:lvl>
+    <w:lvl w:ilvl="4" w:tplc="08090019" w:tentative="1">
+      <w:start w:val="1"/>
+      <w:numFmt w:val="lowerLetter"/>
+      <w:lvlText w:val="%5."/>
+      <w:lvlJc w:val="left"/>
+      <w:pPr>
+        <w:ind w:left="4309" w:hanging="360"/>
+      </w:pPr>
+    </w:lvl>
+    <w:lvl w:ilvl="5" w:tplc="0809001B" w:tentative="1">
+      <w:start w:val="1"/>
+      <w:numFmt w:val="lowerRoman"/>
+      <w:lvlText w:val="%6."/>
+      <w:lvlJc w:val="right"/>
+      <w:pPr>
+        <w:ind w:left="5029" w:hanging="180"/>
+      </w:pPr>
+    </w:lvl>
+    <w:lvl w:ilvl="6" w:tplc="0809000F" w:tentative="1">
+      <w:start w:val="1"/>
+      <w:numFmt w:val="decimal"/>
+      <w:lvlText w:val="%7."/>
+      <w:lvlJc w:val="left"/>
+      <w:pPr>
+        <w:ind w:left="5749" w:hanging="360"/>
+      </w:pPr>
+    </w:lvl>
+    <w:lvl w:ilvl="7" w:tplc="08090019" w:tentative="1">
+      <w:start w:val="1"/>
+      <w:numFmt w:val="lowerLetter"/>
+      <w:lvlText w:val="%8."/>
+      <w:lvlJc w:val="left"/>
+      <w:pPr>
+        <w:ind w:left="6469" w:hanging="360"/>
+      </w:pPr>
+    </w:lvl>
+    <w:lvl w:ilvl="8" w:tplc="0809001B" w:tentative="1">
+      <w:start w:val="1"/>
+      <w:numFmt w:val="lowerRoman"/>
+      <w:lvlText w:val="%9."/>
+      <w:lvlJc w:val="right"/>
+      <w:pPr>
+        <w:ind w:left="7189" w:hanging="180"/>
+      </w:pPr>
+    </w:lvl>
+  </w:abstractNum>
+  <w:abstractNum w:abstractNumId="11" w15:restartNumberingAfterBreak="0">
     <w:nsid w:val="17D32753"/>
     <w:multiLevelType w:val="hybridMultilevel"/>
     <w:tmpl w:val="9E1868A2"/>
@@ -39941,7 +40246,7 @@
       </w:pPr>
     </w:lvl>
   </w:abstractNum>
-  <w:abstractNum w:abstractNumId="11" w15:restartNumberingAfterBreak="0">
+  <w:abstractNum w:abstractNumId="12" w15:restartNumberingAfterBreak="0">
     <w:nsid w:val="1D4E7F12"/>
     <w:multiLevelType w:val="hybridMultilevel"/>
     <w:tmpl w:val="3E745314"/>
@@ -40081,7 +40386,7 @@
       </w:rPr>
     </w:lvl>
   </w:abstractNum>
-  <w:abstractNum w:abstractNumId="12" w15:restartNumberingAfterBreak="0">
+  <w:abstractNum w:abstractNumId="13" w15:restartNumberingAfterBreak="0">
     <w:nsid w:val="1F9F3FF1"/>
     <w:multiLevelType w:val="hybridMultilevel"/>
     <w:tmpl w:val="A008BF0E"/>
@@ -40194,7 +40499,7 @@
       </w:pPr>
     </w:lvl>
   </w:abstractNum>
-  <w:abstractNum w:abstractNumId="13" w15:restartNumberingAfterBreak="0">
+  <w:abstractNum w:abstractNumId="14" w15:restartNumberingAfterBreak="0">
     <w:nsid w:val="246F7769"/>
     <w:multiLevelType w:val="hybridMultilevel"/>
     <w:tmpl w:val="46BC00FE"/>
@@ -40283,7 +40588,7 @@
       </w:pPr>
     </w:lvl>
   </w:abstractNum>
-  <w:abstractNum w:abstractNumId="14" w15:restartNumberingAfterBreak="0">
+  <w:abstractNum w:abstractNumId="15" w15:restartNumberingAfterBreak="0">
     <w:nsid w:val="2A1778ED"/>
     <w:multiLevelType w:val="hybridMultilevel"/>
     <w:tmpl w:val="CAD6F482"/>
@@ -40396,7 +40701,7 @@
       </w:rPr>
     </w:lvl>
   </w:abstractNum>
-  <w:abstractNum w:abstractNumId="15" w15:restartNumberingAfterBreak="0">
+  <w:abstractNum w:abstractNumId="16" w15:restartNumberingAfterBreak="0">
     <w:nsid w:val="2A6346C3"/>
     <w:multiLevelType w:val="hybridMultilevel"/>
     <w:tmpl w:val="F0860B68"/>
@@ -40509,7 +40814,7 @@
       </w:pPr>
     </w:lvl>
   </w:abstractNum>
-  <w:abstractNum w:abstractNumId="16" w15:restartNumberingAfterBreak="0">
+  <w:abstractNum w:abstractNumId="17" w15:restartNumberingAfterBreak="0">
     <w:nsid w:val="2D8F7505"/>
     <w:multiLevelType w:val="hybridMultilevel"/>
     <w:tmpl w:val="01DA60C4"/>
@@ -40595,7 +40900,7 @@
       </w:pPr>
     </w:lvl>
   </w:abstractNum>
-  <w:abstractNum w:abstractNumId="17" w15:restartNumberingAfterBreak="0">
+  <w:abstractNum w:abstractNumId="18" w15:restartNumberingAfterBreak="0">
     <w:nsid w:val="377E261F"/>
     <w:multiLevelType w:val="hybridMultilevel"/>
     <w:tmpl w:val="3CA0542E"/>
@@ -40708,7 +41013,7 @@
       </w:pPr>
     </w:lvl>
   </w:abstractNum>
-  <w:abstractNum w:abstractNumId="18" w15:restartNumberingAfterBreak="0">
+  <w:abstractNum w:abstractNumId="19" w15:restartNumberingAfterBreak="0">
     <w:nsid w:val="39E370D2"/>
     <w:multiLevelType w:val="hybridMultilevel"/>
     <w:tmpl w:val="C14885AE"/>
@@ -40797,7 +41102,7 @@
       </w:pPr>
     </w:lvl>
   </w:abstractNum>
-  <w:abstractNum w:abstractNumId="19" w15:restartNumberingAfterBreak="0">
+  <w:abstractNum w:abstractNumId="20" w15:restartNumberingAfterBreak="0">
     <w:nsid w:val="408D2CCA"/>
     <w:multiLevelType w:val="hybridMultilevel"/>
     <w:tmpl w:val="D506F95E"/>
@@ -40910,7 +41215,7 @@
       </w:pPr>
     </w:lvl>
   </w:abstractNum>
-  <w:abstractNum w:abstractNumId="20" w15:restartNumberingAfterBreak="0">
+  <w:abstractNum w:abstractNumId="21" w15:restartNumberingAfterBreak="0">
     <w:nsid w:val="453123AD"/>
     <w:multiLevelType w:val="hybridMultilevel"/>
     <w:tmpl w:val="94481E42"/>
@@ -40996,7 +41301,7 @@
       </w:pPr>
     </w:lvl>
   </w:abstractNum>
-  <w:abstractNum w:abstractNumId="21" w15:restartNumberingAfterBreak="0">
+  <w:abstractNum w:abstractNumId="22" w15:restartNumberingAfterBreak="0">
     <w:nsid w:val="46F90C77"/>
     <w:multiLevelType w:val="hybridMultilevel"/>
     <w:tmpl w:val="E8E2CB36"/>
@@ -41082,7 +41387,7 @@
       </w:pPr>
     </w:lvl>
   </w:abstractNum>
-  <w:abstractNum w:abstractNumId="22" w15:restartNumberingAfterBreak="0">
+  <w:abstractNum w:abstractNumId="23" w15:restartNumberingAfterBreak="0">
     <w:nsid w:val="47E01C26"/>
     <w:multiLevelType w:val="hybridMultilevel"/>
     <w:tmpl w:val="1B805E58"/>
@@ -41198,7 +41503,7 @@
       </w:pPr>
     </w:lvl>
   </w:abstractNum>
-  <w:abstractNum w:abstractNumId="23" w15:restartNumberingAfterBreak="0">
+  <w:abstractNum w:abstractNumId="24" w15:restartNumberingAfterBreak="0">
     <w:nsid w:val="628677ED"/>
     <w:multiLevelType w:val="hybridMultilevel"/>
     <w:tmpl w:val="01DA60C4"/>
@@ -41284,7 +41589,7 @@
       </w:pPr>
     </w:lvl>
   </w:abstractNum>
-  <w:abstractNum w:abstractNumId="24" w15:restartNumberingAfterBreak="0">
+  <w:abstractNum w:abstractNumId="25" w15:restartNumberingAfterBreak="0">
     <w:nsid w:val="641C6197"/>
     <w:multiLevelType w:val="hybridMultilevel"/>
     <w:tmpl w:val="3586D63E"/>
@@ -41373,7 +41678,7 @@
       </w:pPr>
     </w:lvl>
   </w:abstractNum>
-  <w:abstractNum w:abstractNumId="25" w15:restartNumberingAfterBreak="0">
+  <w:abstractNum w:abstractNumId="26" w15:restartNumberingAfterBreak="0">
     <w:nsid w:val="6D0F1B82"/>
     <w:multiLevelType w:val="hybridMultilevel"/>
     <w:tmpl w:val="141847B6"/>
@@ -41459,7 +41764,7 @@
       </w:pPr>
     </w:lvl>
   </w:abstractNum>
-  <w:abstractNum w:abstractNumId="26" w15:restartNumberingAfterBreak="0">
+  <w:abstractNum w:abstractNumId="27" w15:restartNumberingAfterBreak="0">
     <w:nsid w:val="72B435A1"/>
     <w:multiLevelType w:val="hybridMultilevel"/>
     <w:tmpl w:val="543E4CF4"/>
@@ -41606,55 +41911,58 @@
     <w:abstractNumId w:val="0"/>
   </w:num>
   <w:num w:numId="11">
+    <w:abstractNumId w:val="12"/>
+  </w:num>
+  <w:num w:numId="12">
+    <w:abstractNumId w:val="18"/>
+  </w:num>
+  <w:num w:numId="13">
     <w:abstractNumId w:val="11"/>
   </w:num>
-  <w:num w:numId="12">
+  <w:num w:numId="14">
+    <w:abstractNumId w:val="23"/>
+  </w:num>
+  <w:num w:numId="15">
+    <w:abstractNumId w:val="16"/>
+  </w:num>
+  <w:num w:numId="16">
+    <w:abstractNumId w:val="20"/>
+  </w:num>
+  <w:num w:numId="17">
+    <w:abstractNumId w:val="13"/>
+  </w:num>
+  <w:num w:numId="18">
+    <w:abstractNumId w:val="27"/>
+  </w:num>
+  <w:num w:numId="19">
+    <w:abstractNumId w:val="19"/>
+  </w:num>
+  <w:num w:numId="20">
     <w:abstractNumId w:val="17"/>
   </w:num>
-  <w:num w:numId="13">
-    <w:abstractNumId w:val="10"/>
+  <w:num w:numId="21">
+    <w:abstractNumId w:val="25"/>
   </w:num>
-  <w:num w:numId="14">
+  <w:num w:numId="22">
+    <w:abstractNumId w:val="24"/>
+  </w:num>
+  <w:num w:numId="23">
+    <w:abstractNumId w:val="15"/>
+  </w:num>
+  <w:num w:numId="24">
+    <w:abstractNumId w:val="26"/>
+  </w:num>
+  <w:num w:numId="25">
     <w:abstractNumId w:val="22"/>
   </w:num>
-  <w:num w:numId="15">
-    <w:abstractNumId w:val="15"/>
+  <w:num w:numId="26">
+    <w:abstractNumId w:val="21"/>
   </w:num>
-  <w:num w:numId="16">
-    <w:abstractNumId w:val="19"/>
-  </w:num>
-  <w:num w:numId="17">
-    <w:abstractNumId w:val="12"/>
-  </w:num>
-  <w:num w:numId="18">
-    <w:abstractNumId w:val="26"/>
-  </w:num>
-  <w:num w:numId="19">
-    <w:abstractNumId w:val="18"/>
-  </w:num>
-  <w:num w:numId="20">
-    <w:abstractNumId w:val="16"/>
-  </w:num>
-  <w:num w:numId="21">
-    <w:abstractNumId w:val="24"/>
-  </w:num>
-  <w:num w:numId="22">
-    <w:abstractNumId w:val="23"/>
-  </w:num>
-  <w:num w:numId="23">
+  <w:num w:numId="27">
     <w:abstractNumId w:val="14"/>
   </w:num>
-  <w:num w:numId="24">
-    <w:abstractNumId w:val="25"/>
-  </w:num>
-  <w:num w:numId="25">
-    <w:abstractNumId w:val="21"/>
-  </w:num>
-  <w:num w:numId="26">
-    <w:abstractNumId w:val="20"/>
-  </w:num>
-  <w:num w:numId="27">
-    <w:abstractNumId w:val="13"/>
+  <w:num w:numId="28">
+    <w:abstractNumId w:val="10"/>
   </w:num>
   <w:numIdMacAtCleanup w:val="23"/>
 </w:numbering>
@@ -43474,7 +43782,7 @@
 </file>
 
 <file path=customXml/itemProps2.xml><?xml version="1.0" encoding="utf-8"?>
-<ds:datastoreItem xmlns:ds="http://schemas.openxmlformats.org/officeDocument/2006/customXml" ds:itemID="{AAA29315-6B41-884F-BB4D-A1F80E4B7350}">
+<ds:datastoreItem xmlns:ds="http://schemas.openxmlformats.org/officeDocument/2006/customXml" ds:itemID="{4A355A2C-5EA4-6441-9C9A-9F534BC7F044}">
   <ds:schemaRefs>
     <ds:schemaRef ds:uri="http://schemas.openxmlformats.org/officeDocument/2006/bibliography"/>
   </ds:schemaRefs>
@@ -43482,7 +43790,7 @@
 </file>
 
 <file path=customXml/itemProps3.xml><?xml version="1.0" encoding="utf-8"?>
-<ds:datastoreItem xmlns:ds="http://schemas.openxmlformats.org/officeDocument/2006/customXml" ds:itemID="{4A355A2C-5EA4-6441-9C9A-9F534BC7F044}">
+<ds:datastoreItem xmlns:ds="http://schemas.openxmlformats.org/officeDocument/2006/customXml" ds:itemID="{AAA29315-6B41-884F-BB4D-A1F80E4B7350}">
   <ds:schemaRefs>
     <ds:schemaRef ds:uri="http://schemas.openxmlformats.org/officeDocument/2006/bibliography"/>
   </ds:schemaRefs>

</xml_diff>

<commit_message>
Updated manual for Ackerman and Marley cloud model.
</commit_message>
<xml_diff>
--- a/manuals/Nemesis_B2.docx
+++ b/manuals/Nemesis_B2.docx
@@ -24497,13 +24497,7 @@
         <w:rPr>
           <w:rFonts w:ascii="Times New Roman" w:hAnsi="Times New Roman"/>
         </w:rPr>
-        <w:t xml:space="preserve"> and cloud model</w:t>
-      </w:r>
-      <w:r>
-        <w:rPr>
-          <w:rFonts w:ascii="Times New Roman" w:hAnsi="Times New Roman"/>
-        </w:rPr>
-        <w:t>. User enters:</w:t>
+        <w:t xml:space="preserve"> and cloud model. User enters:</w:t>
       </w:r>
     </w:p>
     <w:p>
@@ -24529,18 +24523,7 @@
           <w:rFonts w:ascii="Times New Roman" w:hAnsi="Times New Roman"/>
         </w:rPr>
         <w:tab/>
-      </w:r>
-      <w:r>
-        <w:rPr>
-          <w:rFonts w:ascii="Times New Roman" w:hAnsi="Times New Roman"/>
-        </w:rPr>
-        <w:t>Upwards flux</w:t>
-      </w:r>
-      <w:r>
-        <w:rPr>
-          <w:rFonts w:ascii="Times New Roman" w:hAnsi="Times New Roman"/>
-        </w:rPr>
-        <w:t xml:space="preserve"> and error</w:t>
+        <w:t>Upwards flux and error</w:t>
       </w:r>
     </w:p>
     <w:p>
@@ -24586,13 +24569,7 @@
         <w:rPr>
           <w:rFonts w:ascii="Times New Roman" w:hAnsi="Times New Roman"/>
         </w:rPr>
-        <w:t xml:space="preserve"> parameter</w:t>
-      </w:r>
-      <w:r>
-        <w:rPr>
-          <w:rFonts w:ascii="Times New Roman" w:hAnsi="Times New Roman"/>
-        </w:rPr>
-        <w:t xml:space="preserve"> and error</w:t>
+        <w:t xml:space="preserve"> parameter and error</w:t>
       </w:r>
     </w:p>
     <w:p>
@@ -24607,6 +24584,12 @@
           <w:rFonts w:ascii="Times New Roman" w:hAnsi="Times New Roman"/>
         </w:rPr>
       </w:pPr>
+      <w:r>
+        <w:rPr>
+          <w:rFonts w:ascii="Times New Roman" w:hAnsi="Times New Roman"/>
+        </w:rPr>
+        <w:t xml:space="preserve">Followed by 5 parameters in one row: </w:t>
+      </w:r>
       <w:proofErr w:type="spellStart"/>
       <w:r>
         <w:rPr>
@@ -24619,19 +24602,26 @@
         <w:rPr>
           <w:rFonts w:ascii="Times New Roman" w:hAnsi="Times New Roman"/>
         </w:rPr>
-        <w:t xml:space="preserve"> (0=Lewis, 1=Ackerman and Marley) and JCONT (associated cloud ID)</w:t>
-      </w:r>
-    </w:p>
-    <w:p>
-      <w:pPr>
-        <w:tabs>
-          <w:tab w:val="left" w:pos="284"/>
-        </w:tabs>
-        <w:jc w:val="both"/>
-        <w:rPr>
-          <w:rFonts w:ascii="Times New Roman" w:hAnsi="Times New Roman"/>
-        </w:rPr>
-      </w:pPr>
+        <w:t xml:space="preserve"> (0=Lewis, 1=Ackerman and Marley)</w:t>
+      </w:r>
+      <w:r>
+        <w:rPr>
+          <w:rFonts w:ascii="Times New Roman" w:hAnsi="Times New Roman"/>
+        </w:rPr>
+        <w:t xml:space="preserve">, </w:t>
+      </w:r>
+      <w:r>
+        <w:rPr>
+          <w:rFonts w:ascii="Times New Roman" w:hAnsi="Times New Roman"/>
+        </w:rPr>
+        <w:t>JCONT (associated cloud ID)</w:t>
+      </w:r>
+      <w:r>
+        <w:rPr>
+          <w:rFonts w:ascii="Times New Roman" w:hAnsi="Times New Roman"/>
+        </w:rPr>
+        <w:t>, DENSCOD (density of condensate in g/cm3), RADCOND (radius of condensate in microns), and MWCOND (molecular weight of condensate in g).</w:t>
+      </w:r>
     </w:p>
     <w:p>
       <w:pPr>
@@ -24970,6 +24960,7 @@
         <w:rPr>
           <w:rFonts w:ascii="Times New Roman" w:hAnsi="Times New Roman"/>
         </w:rPr>
+        <w:lastRenderedPageBreak/>
         <w:t>ISPACE, ISCAT</w:t>
       </w:r>
       <w:r>
@@ -24993,7 +24984,6 @@
         <w:rPr>
           <w:rFonts w:ascii="Times New Roman" w:hAnsi="Times New Roman"/>
         </w:rPr>
-        <w:lastRenderedPageBreak/>
         <w:t>WOFF</w:t>
       </w:r>
     </w:p>
@@ -25619,7 +25609,14 @@
         <w:rPr>
           <w:rFonts w:ascii="Times New Roman" w:hAnsi="Times New Roman"/>
         </w:rPr>
-        <w:t>&gt; file. IOFF is the index of the first spectrum to fit. For example, the &lt;</w:t>
+        <w:t xml:space="preserve">&gt; file. IOFF is the index of the first spectrum to fit. For example, </w:t>
+      </w:r>
+      <w:r>
+        <w:rPr>
+          <w:rFonts w:ascii="Times New Roman" w:hAnsi="Times New Roman"/>
+        </w:rPr>
+        <w:lastRenderedPageBreak/>
+        <w:t>the &lt;</w:t>
       </w:r>
       <w:proofErr w:type="spellStart"/>
       <w:r>
@@ -26277,6 +26274,7 @@
         <w:rPr>
           <w:rFonts w:ascii="Times New Roman" w:hAnsi="Times New Roman"/>
         </w:rPr>
+        <w:lastRenderedPageBreak/>
         <w:t>NAV(</w:t>
       </w:r>
       <w:proofErr w:type="gramEnd"/>
@@ -26298,7 +26296,6 @@
         <w:rPr>
           <w:rFonts w:ascii="Times New Roman" w:hAnsi="Times New Roman"/>
         </w:rPr>
-        <w:lastRenderedPageBreak/>
         <w:t>FLAT(</w:t>
       </w:r>
       <w:proofErr w:type="gramStart"/>
@@ -26920,7 +26917,14 @@
         <w:rPr>
           <w:rFonts w:ascii="Times New Roman" w:hAnsi="Times New Roman"/>
         </w:rPr>
-        <w:t xml:space="preserve">For each viewing geometry (NGEOM in total), the parameters NCONV and NAV are first read in. NCONV is the number of convolution wavenumbers/wavelengths in each spectrum, </w:t>
+        <w:t xml:space="preserve">For each viewing geometry (NGEOM in total), the parameters NCONV and NAV are first read in. NCONV is the number of convolution wavenumbers/wavelengths in </w:t>
+      </w:r>
+      <w:r>
+        <w:rPr>
+          <w:rFonts w:ascii="Times New Roman" w:hAnsi="Times New Roman"/>
+        </w:rPr>
+        <w:lastRenderedPageBreak/>
+        <w:t xml:space="preserve">each spectrum, </w:t>
       </w:r>
       <w:r>
         <w:rPr>
@@ -26933,14 +26937,7 @@
         <w:rPr>
           <w:rFonts w:ascii="Times New Roman" w:hAnsi="Times New Roman"/>
         </w:rPr>
-        <w:t xml:space="preserve">. NAV </w:t>
-      </w:r>
-      <w:r>
-        <w:rPr>
-          <w:rFonts w:ascii="Times New Roman" w:hAnsi="Times New Roman"/>
-        </w:rPr>
-        <w:lastRenderedPageBreak/>
-        <w:t xml:space="preserve">specifies how many individual spectra need to be calculated and averaged to simulate the measured field-of-view-averaged spectrum. The next NAV lines contain the integration point latitudes (FLAT), longitudes (FLON), viewing angles (SOL_ANG, EMISS_ANG, AZI_ANG) and weights (WGEOM). The angle definitions are outlined in Figure 1. Following this, there then follows the actual measured wavelengths/wavenumbers, spectrum and errors (all of length NCONV) which are read in and put in total measurement vector </w:t>
+        <w:t xml:space="preserve">. NAV specifies how many individual spectra need to be calculated and averaged to simulate the measured field-of-view-averaged spectrum. The next NAV lines contain the integration point latitudes (FLAT), longitudes (FLON), viewing angles (SOL_ANG, EMISS_ANG, AZI_ANG) and weights (WGEOM). The angle definitions are outlined in Figure 1. Following this, there then follows the actual measured wavelengths/wavenumbers, spectrum and errors (all of length NCONV) which are read in and put in total measurement vector </w:t>
       </w:r>
       <w:r>
         <w:rPr>
@@ -27502,6 +27499,7 @@
         <w:rPr>
           <w:rFonts w:ascii="Times New Roman" w:hAnsi="Times New Roman"/>
         </w:rPr>
+        <w:lastRenderedPageBreak/>
         <w:t xml:space="preserve"> Sunlight </w:t>
       </w:r>
       <w:proofErr w:type="gramStart"/>
@@ -27530,7 +27528,6 @@
         <w:rPr>
           <w:rFonts w:ascii="Times New Roman" w:hAnsi="Times New Roman"/>
         </w:rPr>
-        <w:lastRenderedPageBreak/>
         <w:t xml:space="preserve"> Distance from Sun (AU</w:t>
       </w:r>
       <w:proofErr w:type="gramStart"/>
@@ -28278,6 +28275,7 @@
         <w:rPr>
           <w:rFonts w:ascii="Times New Roman" w:hAnsi="Times New Roman"/>
         </w:rPr>
+        <w:lastRenderedPageBreak/>
         <w:t xml:space="preserve">This file </w:t>
       </w:r>
       <w:r>
@@ -28332,7 +28330,6 @@
         <w:rPr>
           <w:rFonts w:ascii="Times New Roman" w:hAnsi="Times New Roman"/>
         </w:rPr>
-        <w:lastRenderedPageBreak/>
         <w:t xml:space="preserve">The solar/stellar spectral file format is as follows. The file </w:t>
       </w:r>
       <w:r>
@@ -29705,7 +29702,6 @@
           <w:rFonts w:ascii="Times New Roman" w:hAnsi="Times New Roman"/>
           <w:b/>
         </w:rPr>
-        <w:lastRenderedPageBreak/>
         <w:t>3.9</w:t>
       </w:r>
       <w:r>
@@ -30973,16 +30969,8 @@
           <w:szCs w:val="24"/>
           <w:lang w:val="en-US"/>
         </w:rPr>
-        <w:t xml:space="preserve">This file allows a Nemesis retrieval to be speeded up by giving each wavelength in a spectrum a ‘ranking’ (IRANK), and thereby allowing Nemesis to only retrieve a </w:t>
-      </w:r>
-      <w:r>
-        <w:rPr>
-          <w:rFonts w:ascii="Times New Roman" w:hAnsi="Times New Roman"/>
-          <w:szCs w:val="24"/>
-          <w:lang w:val="en-US"/>
-        </w:rPr>
         <w:lastRenderedPageBreak/>
-        <w:t>select sample of wavelengths in the first few iterations before moving on to the full wavelength grid. The procedure is as follows:</w:t>
+        <w:t>This file allows a Nemesis retrieval to be speeded up by giving each wavelength in a spectrum a ‘ranking’ (IRANK), and thereby allowing Nemesis to only retrieve a select sample of wavelengths in the first few iterations before moving on to the full wavelength grid. The procedure is as follows:</w:t>
       </w:r>
     </w:p>
     <w:p>
@@ -32015,6 +32003,7 @@
         <w:rPr>
           <w:rFonts w:ascii="Copperplate" w:hAnsi="Copperplate"/>
         </w:rPr>
+        <w:lastRenderedPageBreak/>
         <w:t>Nemesis</w:t>
       </w:r>
       <w:r>
@@ -32039,7 +32028,6 @@
         <w:rPr>
           <w:rFonts w:ascii="Times New Roman" w:hAnsi="Times New Roman"/>
         </w:rPr>
-        <w:lastRenderedPageBreak/>
         <w:t>The contents of the .</w:t>
       </w:r>
       <w:proofErr w:type="spellStart"/>
@@ -32777,7 +32765,14 @@
         <w:rPr>
           <w:rFonts w:ascii="Times New Roman" w:hAnsi="Times New Roman"/>
         </w:rPr>
-        <w:t xml:space="preserve"> behaviour of real lines. It is usual to set VREL=VCUTOFF</w:t>
+        <w:t xml:space="preserve"> behaviour of </w:t>
+      </w:r>
+      <w:r>
+        <w:rPr>
+          <w:rFonts w:ascii="Times New Roman" w:hAnsi="Times New Roman"/>
+        </w:rPr>
+        <w:lastRenderedPageBreak/>
+        <w:t>real lines. It is usual to set VREL=VCUTOFF</w:t>
       </w:r>
       <w:r>
         <w:rPr>
@@ -32796,15 +32791,7 @@
           <w:rFonts w:ascii="Times New Roman" w:hAnsi="Times New Roman"/>
           <w:u w:val="single"/>
         </w:rPr>
-        <w:t xml:space="preserve">NB VREL will automatically </w:t>
-      </w:r>
-      <w:r>
-        <w:rPr>
-          <w:rFonts w:ascii="Times New Roman" w:hAnsi="Times New Roman"/>
-          <w:u w:val="single"/>
-        </w:rPr>
-        <w:lastRenderedPageBreak/>
-        <w:t>be used to extend the wavenumber range defined by VMIN, VMAX. There is no need to pre-add/subtract VREL to the requested wavenumber range.</w:t>
+        <w:t>NB VREL will automatically be used to extend the wavenumber range defined by VMIN, VMAX. There is no need to pre-add/subtract VREL to the requested wavenumber range.</w:t>
       </w:r>
     </w:p>
     <w:p>
@@ -33982,6 +33969,7 @@
           <w:rFonts w:ascii="Times New Roman" w:hAnsi="Times New Roman"/>
           <w:b/>
         </w:rPr>
+        <w:lastRenderedPageBreak/>
         <w:t xml:space="preserve">7. </w:t>
       </w:r>
       <w:r>
@@ -34528,14 +34516,14 @@
         <w:rPr>
           <w:rFonts w:ascii="Times New Roman" w:hAnsi="Times New Roman"/>
         </w:rPr>
-        <w:t>For most cases the Jacobeans can be calculated analytically, for which INUM=0. However, when trying to retrieve temperature and pressure together, the effects of varying each changes the atmospheric profile in a complicated and non-</w:t>
+        <w:t xml:space="preserve">For most cases the Jacobeans can be calculated analytically, for which INUM=0. However, when trying to retrieve temperature and pressure together, the </w:t>
       </w:r>
       <w:r>
         <w:rPr>
           <w:rFonts w:ascii="Times New Roman" w:hAnsi="Times New Roman"/>
         </w:rPr>
         <w:lastRenderedPageBreak/>
-        <w:t>linear way. Hence, these Jacobeans have to be calculated by numerical differencing, set by INUM=1.</w:t>
+        <w:t>effects of varying each changes the atmospheric profile in a complicated and non-linear way. Hence, these Jacobeans have to be calculated by numerical differencing, set by INUM=1.</w:t>
       </w:r>
     </w:p>
     <w:p>
@@ -35461,14 +35449,14 @@
         <w:rPr>
           <w:rFonts w:ascii="Times New Roman" w:hAnsi="Times New Roman"/>
         </w:rPr>
-        <w:t xml:space="preserve"> is an ASCII file containing the computed spectra for each path defined in the .pat file. Two spectra are output per path, one which is the raw spectrum calculated at the k-table </w:t>
+        <w:t xml:space="preserve"> is an ASCII file containing the computed spectra for each path defined in the .pat file. Two spectra are </w:t>
       </w:r>
       <w:r>
         <w:rPr>
           <w:rFonts w:ascii="Times New Roman" w:hAnsi="Times New Roman"/>
         </w:rPr>
         <w:lastRenderedPageBreak/>
-        <w:t>wavelengths/wavenumbers spanning the requested range and the second is this spectrum convolved with a box of width FWHM (defined in the .pat file) and output at the wavelengths/wavenumbers specified in the .pat file.</w:t>
+        <w:t>output per path, one which is the raw spectrum calculated at the k-table wavelengths/wavenumbers spanning the requested range and the second is this spectrum convolved with a box of width FWHM (defined in the .pat file) and output at the wavelengths/wavenumbers specified in the .pat file.</w:t>
       </w:r>
     </w:p>
     <w:p>
@@ -36197,7 +36185,7 @@
             <v:path o:extrusionok="f" gradientshapeok="t" o:connecttype="rect"/>
             <o:lock v:ext="edit" aspectratio="t"/>
           </v:shapetype>
-          <v:shape id="_x0000_i1038" type="#_x0000_t75" alt="" style="width:280.75pt;height:18.9pt;mso-width-percent:0;mso-height-percent:0;mso-width-percent:0;mso-height-percent:0" fillcolor="window">
+          <v:shape id="_x0000_i1038" type="#_x0000_t75" alt="" style="width:280.65pt;height:18.35pt;mso-width-percent:0;mso-height-percent:0;mso-width-percent:0;mso-height-percent:0" fillcolor="window">
             <v:imagedata r:id="rId15" o:title=""/>
           </v:shape>
         </w:pict>
@@ -36391,7 +36379,7 @@
           <w:position w:val="-18"/>
         </w:rPr>
         <w:pict w14:anchorId="36812E26">
-          <v:shape id="_x0000_i1037" type="#_x0000_t75" alt="" style="width:4in;height:26.2pt;mso-width-percent:0;mso-height-percent:0;mso-width-percent:0;mso-height-percent:0" fillcolor="window">
+          <v:shape id="_x0000_i1037" type="#_x0000_t75" alt="" style="width:4in;height:25.7pt;mso-width-percent:0;mso-height-percent:0;mso-width-percent:0;mso-height-percent:0" fillcolor="window">
             <v:imagedata r:id="rId16" o:title=""/>
           </v:shape>
         </w:pict>
@@ -36424,7 +36412,7 @@
           <w:position w:val="-12"/>
         </w:rPr>
         <w:pict w14:anchorId="29D3B78F">
-          <v:shape id="_x0000_i1036" type="#_x0000_t75" alt="" style="width:13.8pt;height:18.9pt;mso-width-percent:0;mso-height-percent:0;mso-width-percent:0;mso-height-percent:0">
+          <v:shape id="_x0000_i1036" type="#_x0000_t75" alt="" style="width:13.95pt;height:18.35pt;mso-width-percent:0;mso-height-percent:0;mso-width-percent:0;mso-height-percent:0">
             <v:imagedata r:id="rId17" o:title=""/>
           </v:shape>
         </w:pict>
@@ -36591,7 +36579,7 @@
           <w:position w:val="-16"/>
         </w:rPr>
         <w:pict w14:anchorId="3B64B238">
-          <v:shape id="_x0000_i1035" type="#_x0000_t75" alt="" style="width:98.2pt;height:18.9pt;mso-width-percent:0;mso-height-percent:0;mso-width-percent:0;mso-height-percent:0">
+          <v:shape id="_x0000_i1035" type="#_x0000_t75" alt="" style="width:97.7pt;height:18.35pt;mso-width-percent:0;mso-height-percent:0;mso-width-percent:0;mso-height-percent:0">
             <v:imagedata r:id="rId18" o:title=""/>
           </v:shape>
         </w:pict>
@@ -36694,7 +36682,7 @@
           <w:position w:val="-16"/>
         </w:rPr>
         <w:pict w14:anchorId="603707B8">
-          <v:shape id="_x0000_i1034" type="#_x0000_t75" alt="" style="width:242.2pt;height:18.9pt;mso-width-percent:0;mso-height-percent:0;mso-width-percent:0;mso-height-percent:0" fillcolor="window">
+          <v:shape id="_x0000_i1034" type="#_x0000_t75" alt="" style="width:241.7pt;height:18.35pt;mso-width-percent:0;mso-height-percent:0;mso-width-percent:0;mso-height-percent:0" fillcolor="window">
             <v:imagedata r:id="rId19" o:title=""/>
           </v:shape>
         </w:pict>
@@ -36769,7 +36757,7 @@
           <w:position w:val="-16"/>
         </w:rPr>
         <w:pict w14:anchorId="5FE147DA">
-          <v:shape id="_x0000_i1033" type="#_x0000_t75" alt="" style="width:197.1pt;height:18.9pt;mso-width-percent:0;mso-height-percent:0;mso-width-percent:0;mso-height-percent:0" fillcolor="window">
+          <v:shape id="_x0000_i1033" type="#_x0000_t75" alt="" style="width:197.65pt;height:18.35pt;mso-width-percent:0;mso-height-percent:0;mso-width-percent:0;mso-height-percent:0" fillcolor="window">
             <v:imagedata r:id="rId20" o:title=""/>
           </v:shape>
         </w:pict>
@@ -36807,7 +36795,7 @@
           <w:position w:val="-12"/>
         </w:rPr>
         <w:pict w14:anchorId="52E869AB">
-          <v:shape id="_x0000_i1032" type="#_x0000_t75" alt="" style="width:45.8pt;height:18.9pt;mso-width-percent:0;mso-height-percent:0;mso-width-percent:0;mso-height-percent:0" fillcolor="window">
+          <v:shape id="_x0000_i1032" type="#_x0000_t75" alt="" style="width:46.3pt;height:18.35pt;mso-width-percent:0;mso-height-percent:0;mso-width-percent:0;mso-height-percent:0" fillcolor="window">
             <v:imagedata r:id="rId21" o:title=""/>
           </v:shape>
         </w:pict>
@@ -36889,7 +36877,7 @@
           <w:position w:val="-12"/>
         </w:rPr>
         <w:pict w14:anchorId="337A3108">
-          <v:shape id="_x0000_i1031" type="#_x0000_t75" alt="" style="width:45.8pt;height:18.9pt;mso-width-percent:0;mso-height-percent:0;mso-width-percent:0;mso-height-percent:0" fillcolor="window">
+          <v:shape id="_x0000_i1031" type="#_x0000_t75" alt="" style="width:46.3pt;height:18.35pt;mso-width-percent:0;mso-height-percent:0;mso-width-percent:0;mso-height-percent:0" fillcolor="window">
             <v:imagedata r:id="rId21" o:title=""/>
           </v:shape>
         </w:pict>
@@ -37513,7 +37501,7 @@
           <w:position w:val="-16"/>
         </w:rPr>
         <w:pict w14:anchorId="33323CB1">
-          <v:shape id="_x0000_i1030" type="#_x0000_t75" alt="" style="width:280.75pt;height:18.9pt;mso-width-percent:0;mso-height-percent:0;mso-width-percent:0;mso-height-percent:0" fillcolor="window">
+          <v:shape id="_x0000_i1030" type="#_x0000_t75" alt="" style="width:280.65pt;height:18.35pt;mso-width-percent:0;mso-height-percent:0;mso-width-percent:0;mso-height-percent:0" fillcolor="window">
             <v:imagedata r:id="rId15" o:title=""/>
           </v:shape>
         </w:pict>
@@ -37552,7 +37540,7 @@
           <w:position w:val="-14"/>
         </w:rPr>
         <w:pict w14:anchorId="5C26C0B7">
-          <v:shape id="_x0000_i1029" type="#_x0000_t75" alt="" style="width:189.8pt;height:18.9pt;mso-width-percent:0;mso-height-percent:0;mso-width-percent:0;mso-height-percent:0" fillcolor="window">
+          <v:shape id="_x0000_i1029" type="#_x0000_t75" alt="" style="width:190.3pt;height:18.35pt;mso-width-percent:0;mso-height-percent:0;mso-width-percent:0;mso-height-percent:0" fillcolor="window">
             <v:imagedata r:id="rId22" o:title=""/>
           </v:shape>
         </w:pict>
@@ -37631,7 +37619,7 @@
           <w:position w:val="-12"/>
         </w:rPr>
         <w:pict w14:anchorId="2CAF6268">
-          <v:shape id="_x0000_i1028" type="#_x0000_t75" alt="" style="width:32.75pt;height:18.9pt;mso-width-percent:0;mso-height-percent:0;mso-width-percent:0;mso-height-percent:0" fillcolor="window">
+          <v:shape id="_x0000_i1028" type="#_x0000_t75" alt="" style="width:32.35pt;height:18.35pt;mso-width-percent:0;mso-height-percent:0;mso-width-percent:0;mso-height-percent:0" fillcolor="window">
             <v:imagedata r:id="rId23" o:title=""/>
           </v:shape>
         </w:pict>
@@ -37659,7 +37647,7 @@
           <w:position w:val="-16"/>
         </w:rPr>
         <w:pict w14:anchorId="59660870">
-          <v:shape id="_x0000_i1027" type="#_x0000_t75" alt="" style="width:138.2pt;height:18.9pt;mso-width-percent:0;mso-height-percent:0;mso-width-percent:0;mso-height-percent:0" fillcolor="window">
+          <v:shape id="_x0000_i1027" type="#_x0000_t75" alt="" style="width:138.1pt;height:18.35pt;mso-width-percent:0;mso-height-percent:0;mso-width-percent:0;mso-height-percent:0" fillcolor="window">
             <v:imagedata r:id="rId24" o:title=""/>
           </v:shape>
         </w:pict>
@@ -37704,7 +37692,7 @@
           <w:position w:val="-16"/>
         </w:rPr>
         <w:pict w14:anchorId="5770F4AA">
-          <v:shape id="_x0000_i1026" type="#_x0000_t75" alt="" style="width:149.8pt;height:18.9pt;mso-width-percent:0;mso-height-percent:0;mso-width-percent:0;mso-height-percent:0" fillcolor="window">
+          <v:shape id="_x0000_i1026" type="#_x0000_t75" alt="" style="width:149.9pt;height:18.35pt;mso-width-percent:0;mso-height-percent:0;mso-width-percent:0;mso-height-percent:0" fillcolor="window">
             <v:imagedata r:id="rId25" o:title=""/>
           </v:shape>
         </w:pict>
@@ -37742,7 +37730,7 @@
           <w:position w:val="-12"/>
         </w:rPr>
         <w:pict w14:anchorId="3FCDFEE9">
-          <v:shape id="_x0000_i1025" type="#_x0000_t75" alt="" style="width:18.9pt;height:18.9pt;mso-width-percent:0;mso-height-percent:0;mso-width-percent:0;mso-height-percent:0" fillcolor="window">
+          <v:shape id="_x0000_i1025" type="#_x0000_t75" alt="" style="width:18.35pt;height:18.35pt;mso-width-percent:0;mso-height-percent:0;mso-width-percent:0;mso-height-percent:0" fillcolor="window">
             <v:imagedata r:id="rId26" o:title=""/>
           </v:shape>
         </w:pict>
@@ -43782,7 +43770,7 @@
 </file>
 
 <file path=customXml/itemProps2.xml><?xml version="1.0" encoding="utf-8"?>
-<ds:datastoreItem xmlns:ds="http://schemas.openxmlformats.org/officeDocument/2006/customXml" ds:itemID="{4A355A2C-5EA4-6441-9C9A-9F534BC7F044}">
+<ds:datastoreItem xmlns:ds="http://schemas.openxmlformats.org/officeDocument/2006/customXml" ds:itemID="{AAA29315-6B41-884F-BB4D-A1F80E4B7350}">
   <ds:schemaRefs>
     <ds:schemaRef ds:uri="http://schemas.openxmlformats.org/officeDocument/2006/bibliography"/>
   </ds:schemaRefs>
@@ -43790,7 +43778,7 @@
 </file>
 
 <file path=customXml/itemProps3.xml><?xml version="1.0" encoding="utf-8"?>
-<ds:datastoreItem xmlns:ds="http://schemas.openxmlformats.org/officeDocument/2006/customXml" ds:itemID="{AAA29315-6B41-884F-BB4D-A1F80E4B7350}">
+<ds:datastoreItem xmlns:ds="http://schemas.openxmlformats.org/officeDocument/2006/customXml" ds:itemID="{4A355A2C-5EA4-6441-9C9A-9F534BC7F044}">
   <ds:schemaRefs>
     <ds:schemaRef ds:uri="http://schemas.openxmlformats.org/officeDocument/2006/bibliography"/>
   </ds:schemaRefs>

</xml_diff>

<commit_message>
Updated manual for model 40 (Toledo Haze).
</commit_message>
<xml_diff>
--- a/manuals/Nemesis_B2.docx
+++ b/manuals/Nemesis_B2.docx
@@ -18141,30 +18141,21 @@
           <w:rFonts w:ascii="Times New Roman" w:hAnsi="Times New Roman"/>
           <w:color w:val="000000"/>
         </w:rPr>
-        <w:t xml:space="preserve"> file has not been normalised at a reference </w:t>
-      </w:r>
-      <w:proofErr w:type="gramStart"/>
+        <w:t xml:space="preserve"> file has not been normalised at a reference wavelength)</w:t>
+      </w:r>
       <w:r>
         <w:rPr>
           <w:rFonts w:ascii="Times New Roman" w:hAnsi="Times New Roman"/>
           <w:color w:val="000000"/>
         </w:rPr>
-        <w:t>wavelength)</w:t>
+        <w:t xml:space="preserve"> </w:t>
       </w:r>
       <w:r>
         <w:rPr>
           <w:rFonts w:ascii="Times New Roman" w:hAnsi="Times New Roman"/>
           <w:color w:val="000000"/>
         </w:rPr>
-        <w:t>and</w:t>
-      </w:r>
-      <w:proofErr w:type="gramEnd"/>
-      <w:r>
-        <w:rPr>
-          <w:rFonts w:ascii="Times New Roman" w:hAnsi="Times New Roman"/>
-          <w:color w:val="000000"/>
-        </w:rPr>
-        <w:t xml:space="preserve"> fractional scale height values together with their estimated errors. </w:t>
+        <w:t xml:space="preserve">and fractional scale height values together with their estimated errors. </w:t>
       </w:r>
       <w:r>
         <w:rPr>
@@ -24236,6 +24227,128 @@
         <w:br/>
         <w:t>1E-36.</w:t>
       </w:r>
+      <w:r>
+        <w:rPr>
+          <w:rFonts w:ascii="Times New Roman" w:hAnsi="Times New Roman"/>
+        </w:rPr>
+        <w:t xml:space="preserve"> User enters:</w:t>
+      </w:r>
+    </w:p>
+    <w:p>
+      <w:pPr>
+        <w:tabs>
+          <w:tab w:val="left" w:pos="284"/>
+        </w:tabs>
+        <w:ind w:left="142"/>
+        <w:jc w:val="both"/>
+        <w:rPr>
+          <w:rFonts w:ascii="Times New Roman" w:hAnsi="Times New Roman"/>
+        </w:rPr>
+      </w:pPr>
+      <w:r>
+        <w:rPr>
+          <w:rFonts w:ascii="Times New Roman" w:hAnsi="Times New Roman"/>
+        </w:rPr>
+        <w:tab/>
+      </w:r>
+      <w:r>
+        <w:rPr>
+          <w:rFonts w:ascii="Times New Roman" w:hAnsi="Times New Roman"/>
+        </w:rPr>
+        <w:tab/>
+      </w:r>
+      <w:r>
+        <w:rPr>
+          <w:rFonts w:ascii="Times New Roman" w:hAnsi="Times New Roman"/>
+        </w:rPr>
+        <w:tab/>
+      </w:r>
+      <w:r>
+        <w:rPr>
+          <w:rFonts w:ascii="Times New Roman" w:hAnsi="Times New Roman"/>
+        </w:rPr>
+        <w:t xml:space="preserve">Deep </w:t>
+      </w:r>
+      <w:r>
+        <w:rPr>
+          <w:rFonts w:ascii="Times New Roman" w:hAnsi="Times New Roman"/>
+        </w:rPr>
+        <w:t xml:space="preserve">cloud density </w:t>
+      </w:r>
+      <w:r>
+        <w:rPr>
+          <w:rFonts w:ascii="Times New Roman" w:hAnsi="Times New Roman"/>
+        </w:rPr>
+        <w:t>and error</w:t>
+      </w:r>
+    </w:p>
+    <w:p>
+      <w:pPr>
+        <w:tabs>
+          <w:tab w:val="left" w:pos="284"/>
+        </w:tabs>
+        <w:ind w:left="142"/>
+        <w:jc w:val="both"/>
+        <w:rPr>
+          <w:rFonts w:ascii="Times New Roman" w:hAnsi="Times New Roman"/>
+        </w:rPr>
+      </w:pPr>
+      <w:r>
+        <w:rPr>
+          <w:rFonts w:ascii="Times New Roman" w:hAnsi="Times New Roman"/>
+        </w:rPr>
+        <w:tab/>
+      </w:r>
+      <w:r>
+        <w:rPr>
+          <w:rFonts w:ascii="Times New Roman" w:hAnsi="Times New Roman"/>
+        </w:rPr>
+        <w:tab/>
+      </w:r>
+      <w:r>
+        <w:rPr>
+          <w:rFonts w:ascii="Times New Roman" w:hAnsi="Times New Roman"/>
+        </w:rPr>
+        <w:tab/>
+        <w:t xml:space="preserve">Cloud fractional scale height </w:t>
+      </w:r>
+      <w:r>
+        <w:rPr>
+          <w:rFonts w:ascii="Times New Roman" w:hAnsi="Times New Roman"/>
+        </w:rPr>
+        <w:t>and error</w:t>
+      </w:r>
+    </w:p>
+    <w:p>
+      <w:pPr>
+        <w:tabs>
+          <w:tab w:val="left" w:pos="284"/>
+        </w:tabs>
+        <w:ind w:left="142"/>
+        <w:jc w:val="both"/>
+        <w:rPr>
+          <w:rFonts w:ascii="Times New Roman" w:hAnsi="Times New Roman"/>
+        </w:rPr>
+      </w:pPr>
+      <w:r>
+        <w:rPr>
+          <w:rFonts w:ascii="Times New Roman" w:hAnsi="Times New Roman"/>
+        </w:rPr>
+        <w:tab/>
+      </w:r>
+      <w:r>
+        <w:rPr>
+          <w:rFonts w:ascii="Times New Roman" w:hAnsi="Times New Roman"/>
+        </w:rPr>
+        <w:tab/>
+      </w:r>
+      <w:r>
+        <w:rPr>
+          <w:rFonts w:ascii="Times New Roman" w:hAnsi="Times New Roman"/>
+        </w:rPr>
+        <w:tab/>
+        <w:t>p1, p2, p3</w:t>
+      </w:r>
     </w:p>
     <w:p>
       <w:pPr>
@@ -24935,6 +25048,7 @@
         <w:rPr>
           <w:rFonts w:ascii="Times New Roman" w:hAnsi="Times New Roman"/>
         </w:rPr>
+        <w:lastRenderedPageBreak/>
         <w:t>This file contains specific run information and used to be read in from the standard input. The format is:</w:t>
       </w:r>
     </w:p>
@@ -24960,7 +25074,6 @@
         <w:rPr>
           <w:rFonts w:ascii="Times New Roman" w:hAnsi="Times New Roman"/>
         </w:rPr>
-        <w:lastRenderedPageBreak/>
         <w:t>ISPACE, ISCAT</w:t>
       </w:r>
       <w:r>
@@ -25595,6 +25708,7 @@
         <w:rPr>
           <w:rFonts w:ascii="Times New Roman" w:hAnsi="Times New Roman"/>
         </w:rPr>
+        <w:lastRenderedPageBreak/>
         <w:t>NSPEC is the total number of retrievals to perform (for measurements contained in the &lt;</w:t>
       </w:r>
       <w:proofErr w:type="spellStart"/>
@@ -25609,14 +25723,7 @@
         <w:rPr>
           <w:rFonts w:ascii="Times New Roman" w:hAnsi="Times New Roman"/>
         </w:rPr>
-        <w:t xml:space="preserve">&gt; file. IOFF is the index of the first spectrum to fit. For example, </w:t>
-      </w:r>
-      <w:r>
-        <w:rPr>
-          <w:rFonts w:ascii="Times New Roman" w:hAnsi="Times New Roman"/>
-        </w:rPr>
-        <w:lastRenderedPageBreak/>
-        <w:t>the &lt;</w:t>
+        <w:t>&gt; file. IOFF is the index of the first spectrum to fit. For example, the &lt;</w:t>
       </w:r>
       <w:proofErr w:type="spellStart"/>
       <w:r>
@@ -26236,6 +26343,7 @@
           <w:rFonts w:ascii="Times New Roman" w:hAnsi="Times New Roman"/>
           <w:lang w:val="fr-CA"/>
         </w:rPr>
+        <w:lastRenderedPageBreak/>
         <w:t>FWHM, LATITUDE, LONGITUDE, NGEOM</w:t>
       </w:r>
     </w:p>
@@ -26274,7 +26382,6 @@
         <w:rPr>
           <w:rFonts w:ascii="Times New Roman" w:hAnsi="Times New Roman"/>
         </w:rPr>
-        <w:lastRenderedPageBreak/>
         <w:t>NAV(</w:t>
       </w:r>
       <w:proofErr w:type="gramEnd"/>
@@ -26917,14 +27024,8 @@
         <w:rPr>
           <w:rFonts w:ascii="Times New Roman" w:hAnsi="Times New Roman"/>
         </w:rPr>
-        <w:t xml:space="preserve">For each viewing geometry (NGEOM in total), the parameters NCONV and NAV are first read in. NCONV is the number of convolution wavenumbers/wavelengths in </w:t>
-      </w:r>
-      <w:r>
-        <w:rPr>
-          <w:rFonts w:ascii="Times New Roman" w:hAnsi="Times New Roman"/>
-        </w:rPr>
         <w:lastRenderedPageBreak/>
-        <w:t xml:space="preserve">each spectrum, </w:t>
+        <w:t xml:space="preserve">For each viewing geometry (NGEOM in total), the parameters NCONV and NAV are first read in. NCONV is the number of convolution wavenumbers/wavelengths in each spectrum, </w:t>
       </w:r>
       <w:r>
         <w:rPr>
@@ -26979,7 +27080,7 @@
           <w:noProof/>
           <w:lang w:val="en-US"/>
         </w:rPr>
-        <w:pict w14:anchorId="340441E8">
+        <w:pict w14:anchorId="5096B609">
           <v:group id="Group 3" o:spid="_x0000_s1028" alt="" style="width:369.9pt;height:221.9pt;mso-position-horizontal-relative:char;mso-position-vertical-relative:line" coordorigin="2526,5356" coordsize="7200,4320">
             <o:lock v:ext="edit" aspectratio="t"/>
             <v:rect id="AutoShape 2" o:spid="_x0000_s1029" alt="" style="position:absolute;left:2526;top:5356;width:7200;height:4320;visibility:visible" filled="f" stroked="f">
@@ -27415,6 +27516,7 @@
         <w:rPr>
           <w:rFonts w:ascii="Times New Roman" w:hAnsi="Times New Roman"/>
         </w:rPr>
+        <w:lastRenderedPageBreak/>
         <w:t xml:space="preserve"> Number of </w:t>
       </w:r>
       <w:proofErr w:type="spellStart"/>
@@ -27499,7 +27601,6 @@
         <w:rPr>
           <w:rFonts w:ascii="Times New Roman" w:hAnsi="Times New Roman"/>
         </w:rPr>
-        <w:lastRenderedPageBreak/>
         <w:t xml:space="preserve"> Sunlight </w:t>
       </w:r>
       <w:proofErr w:type="gramStart"/>
@@ -28275,7 +28376,6 @@
         <w:rPr>
           <w:rFonts w:ascii="Times New Roman" w:hAnsi="Times New Roman"/>
         </w:rPr>
-        <w:lastRenderedPageBreak/>
         <w:t xml:space="preserve">This file </w:t>
       </w:r>
       <w:r>
@@ -29669,7 +29769,14 @@
         <w:rPr>
           <w:rFonts w:ascii="Times New Roman" w:hAnsi="Times New Roman"/>
         </w:rPr>
-        <w:t>-Greenstein hgphase*.dat files. However, if set to 1, the phase function is computed from the Mie-Theory calculated PHASEN.DAT file.</w:t>
+        <w:t xml:space="preserve">-Greenstein hgphase*.dat files. </w:t>
+      </w:r>
+      <w:r>
+        <w:rPr>
+          <w:rFonts w:ascii="Times New Roman" w:hAnsi="Times New Roman"/>
+        </w:rPr>
+        <w:lastRenderedPageBreak/>
+        <w:t>However, if set to 1, the phase function is computed from the Mie-Theory calculated PHASEN.DAT file.</w:t>
       </w:r>
     </w:p>
     <w:p>
@@ -30912,6 +31019,7 @@
           <w:szCs w:val="24"/>
           <w:lang w:val="en-US"/>
         </w:rPr>
+        <w:lastRenderedPageBreak/>
         <w:t>3.11 Reduced wavelength scheme (.</w:t>
       </w:r>
       <w:proofErr w:type="spellStart"/>
@@ -30969,7 +31077,6 @@
           <w:szCs w:val="24"/>
           <w:lang w:val="en-US"/>
         </w:rPr>
-        <w:lastRenderedPageBreak/>
         <w:t>This file allows a Nemesis retrieval to be speeded up by giving each wavelength in a spectrum a ‘ranking’ (IRANK), and thereby allowing Nemesis to only retrieve a select sample of wavelengths in the first few iterations before moving on to the full wavelength grid. The procedure is as follows:</w:t>
       </w:r>
     </w:p>
@@ -31340,7 +31447,7 @@
           <w:szCs w:val="24"/>
           <w:lang w:val="en-US"/>
         </w:rPr>
-        <w:pict w14:anchorId="0684ED2E">
+        <w:pict w14:anchorId="7F089D52">
           <v:shapetype id="_x0000_t32" coordsize="21600,21600" o:spt="32" o:oned="t" path="m,l21600,21600e" filled="f">
             <v:path arrowok="t" fillok="f" o:connecttype="none"/>
             <o:lock v:ext="edit" shapetype="t"/>
@@ -31650,7 +31757,7 @@
           <w:szCs w:val="24"/>
           <w:lang w:val="en-US"/>
         </w:rPr>
-        <w:pict w14:anchorId="6E1F0FD9">
+        <w:pict w14:anchorId="0ED566AD">
           <v:shape id="_x0000_s1026" type="#_x0000_t32" alt="" style="width:423.85pt;height:.05pt;mso-width-percent:0;mso-height-percent:0;mso-left-percent:-10001;mso-top-percent:-10001;mso-position-horizontal:absolute;mso-position-horizontal-relative:char;mso-position-vertical:absolute;mso-position-vertical-relative:line;mso-width-percent:0;mso-height-percent:0;mso-left-percent:-10001;mso-top-percent:-10001" o:connectortype="straight">
             <w10:anchorlock/>
           </v:shape>
@@ -31979,6 +32086,7 @@
         <w:rPr>
           <w:rFonts w:ascii="Copperplate" w:hAnsi="Copperplate"/>
         </w:rPr>
+        <w:lastRenderedPageBreak/>
         <w:t>Nemesis</w:t>
       </w:r>
       <w:r>
@@ -32003,7 +32111,6 @@
         <w:rPr>
           <w:rFonts w:ascii="Copperplate" w:hAnsi="Copperplate"/>
         </w:rPr>
-        <w:lastRenderedPageBreak/>
         <w:t>Nemesis</w:t>
       </w:r>
       <w:r>
@@ -32479,21 +32586,7 @@
         <w:rPr>
           <w:rFonts w:ascii="Times New Roman" w:hAnsi="Times New Roman"/>
         </w:rPr>
-        <w:t xml:space="preserve">now offers </w:t>
-      </w:r>
-      <w:proofErr w:type="gramStart"/>
-      <w:r>
-        <w:rPr>
-          <w:rFonts w:ascii="Times New Roman" w:hAnsi="Times New Roman"/>
-        </w:rPr>
-        <w:t>a</w:t>
-      </w:r>
-      <w:proofErr w:type="gramEnd"/>
-      <w:r>
-        <w:rPr>
-          <w:rFonts w:ascii="Times New Roman" w:hAnsi="Times New Roman"/>
-        </w:rPr>
-        <w:t xml:space="preserve"> LBL mode if ILBL is set to 1 in the .</w:t>
+        <w:t>now offers a LBL mode if ILBL is set to 1 in the .</w:t>
       </w:r>
       <w:proofErr w:type="spellStart"/>
       <w:r>
@@ -32751,7 +32844,14 @@
         <w:rPr>
           <w:rFonts w:ascii="Times New Roman" w:hAnsi="Times New Roman"/>
         </w:rPr>
-        <w:t xml:space="preserve"> to contribute such that all the lines in the range VMIN-VREL to VMAX+VREL are included. Finally, VCUTOFF limits the contribution of any line past the specified distance from the line centres. This simulates the sub-</w:t>
+        <w:t xml:space="preserve"> to contribute such that all the lines in the range VMIN-VREL to VMAX+VREL are included. Finally, VCUTOFF limits the contribution of any line past the specified </w:t>
+      </w:r>
+      <w:r>
+        <w:rPr>
+          <w:rFonts w:ascii="Times New Roman" w:hAnsi="Times New Roman"/>
+        </w:rPr>
+        <w:lastRenderedPageBreak/>
+        <w:t>distance from the line centres. This simulates the sub-</w:t>
       </w:r>
       <w:proofErr w:type="spellStart"/>
       <w:r>
@@ -32765,14 +32865,7 @@
         <w:rPr>
           <w:rFonts w:ascii="Times New Roman" w:hAnsi="Times New Roman"/>
         </w:rPr>
-        <w:t xml:space="preserve"> behaviour of </w:t>
-      </w:r>
-      <w:r>
-        <w:rPr>
-          <w:rFonts w:ascii="Times New Roman" w:hAnsi="Times New Roman"/>
-        </w:rPr>
-        <w:lastRenderedPageBreak/>
-        <w:t>real lines. It is usual to set VREL=VCUTOFF</w:t>
+        <w:t xml:space="preserve"> behaviour of real lines. It is usual to set VREL=VCUTOFF</w:t>
       </w:r>
       <w:r>
         <w:rPr>
@@ -33969,7 +34062,6 @@
           <w:rFonts w:ascii="Times New Roman" w:hAnsi="Times New Roman"/>
           <w:b/>
         </w:rPr>
-        <w:lastRenderedPageBreak/>
         <w:t xml:space="preserve">7. </w:t>
       </w:r>
       <w:r>
@@ -34516,14 +34608,8 @@
         <w:rPr>
           <w:rFonts w:ascii="Times New Roman" w:hAnsi="Times New Roman"/>
         </w:rPr>
-        <w:t xml:space="preserve">For most cases the Jacobeans can be calculated analytically, for which INUM=0. However, when trying to retrieve temperature and pressure together, the </w:t>
-      </w:r>
-      <w:r>
-        <w:rPr>
-          <w:rFonts w:ascii="Times New Roman" w:hAnsi="Times New Roman"/>
-        </w:rPr>
         <w:lastRenderedPageBreak/>
-        <w:t>effects of varying each changes the atmospheric profile in a complicated and non-linear way. Hence, these Jacobeans have to be calculated by numerical differencing, set by INUM=1.</w:t>
+        <w:t>For most cases the Jacobeans can be calculated analytically, for which INUM=0. However, when trying to retrieve temperature and pressure together, the effects of varying each changes the atmospheric profile in a complicated and non-linear way. Hence, these Jacobeans have to be calculated by numerical differencing, set by INUM=1.</w:t>
       </w:r>
     </w:p>
     <w:p>
@@ -35435,7 +35521,14 @@
         <w:rPr>
           <w:rFonts w:ascii="Times New Roman" w:hAnsi="Times New Roman"/>
         </w:rPr>
-        <w:t xml:space="preserve"> is that it can run on ANY .pat file and so can test situations outside of the usual Nemesis-like calculations. For example, you can use it to calculate transmission weighting functions. The output of </w:t>
+        <w:t xml:space="preserve"> is that it can run on ANY .pat file and so can test situations outside of the usual Nemesis-like calculations. For example, you can use it to calculate </w:t>
+      </w:r>
+      <w:r>
+        <w:rPr>
+          <w:rFonts w:ascii="Times New Roman" w:hAnsi="Times New Roman"/>
+        </w:rPr>
+        <w:lastRenderedPageBreak/>
+        <w:t xml:space="preserve">transmission weighting functions. The output of </w:t>
       </w:r>
       <w:proofErr w:type="spellStart"/>
       <w:r>
@@ -35449,14 +35542,7 @@
         <w:rPr>
           <w:rFonts w:ascii="Times New Roman" w:hAnsi="Times New Roman"/>
         </w:rPr>
-        <w:t xml:space="preserve"> is an ASCII file containing the computed spectra for each path defined in the .pat file. Two spectra are </w:t>
-      </w:r>
-      <w:r>
-        <w:rPr>
-          <w:rFonts w:ascii="Times New Roman" w:hAnsi="Times New Roman"/>
-        </w:rPr>
-        <w:lastRenderedPageBreak/>
-        <w:t>output per path, one which is the raw spectrum calculated at the k-table wavelengths/wavenumbers spanning the requested range and the second is this spectrum convolved with a box of width FWHM (defined in the .pat file) and output at the wavelengths/wavenumbers specified in the .pat file.</w:t>
+        <w:t xml:space="preserve"> is an ASCII file containing the computed spectra for each path defined in the .pat file. Two spectra are output per path, one which is the raw spectrum calculated at the k-table wavelengths/wavenumbers spanning the requested range and the second is this spectrum convolved with a box of width FWHM (defined in the .pat file) and output at the wavelengths/wavenumbers specified in the .pat file.</w:t>
       </w:r>
     </w:p>
     <w:p>
@@ -36165,7 +36251,7 @@
           <w:noProof/>
           <w:position w:val="-16"/>
         </w:rPr>
-        <w:pict w14:anchorId="507DD204">
+        <w:pict w14:anchorId="5F544BFB">
           <v:shapetype id="_x0000_t75" coordsize="21600,21600" o:spt="75" o:preferrelative="t" path="m@4@5l@4@11@9@11@9@5xe" filled="f" stroked="f">
             <v:stroke joinstyle="miter"/>
             <v:formulas>
@@ -36378,7 +36464,7 @@
           <w:noProof/>
           <w:position w:val="-18"/>
         </w:rPr>
-        <w:pict w14:anchorId="36812E26">
+        <w:pict w14:anchorId="517BBB6A">
           <v:shape id="_x0000_i1037" type="#_x0000_t75" alt="" style="width:4in;height:25.7pt;mso-width-percent:0;mso-height-percent:0;mso-width-percent:0;mso-height-percent:0" fillcolor="window">
             <v:imagedata r:id="rId16" o:title=""/>
           </v:shape>
@@ -36411,7 +36497,7 @@
           <w:noProof/>
           <w:position w:val="-12"/>
         </w:rPr>
-        <w:pict w14:anchorId="29D3B78F">
+        <w:pict w14:anchorId="53E94D4A">
           <v:shape id="_x0000_i1036" type="#_x0000_t75" alt="" style="width:13.95pt;height:18.35pt;mso-width-percent:0;mso-height-percent:0;mso-width-percent:0;mso-height-percent:0">
             <v:imagedata r:id="rId17" o:title=""/>
           </v:shape>
@@ -36570,7 +36656,21 @@
         <w:rPr>
           <w:rFonts w:ascii="Times New Roman" w:hAnsi="Times New Roman"/>
         </w:rPr>
-        <w:t xml:space="preserve"> approach (if their correlation matrix is what I think it is, i.e. </w:t>
+        <w:t xml:space="preserve"> approach (if their correlation matrix is what I think it is, </w:t>
+      </w:r>
+      <w:proofErr w:type="gramStart"/>
+      <w:r>
+        <w:rPr>
+          <w:rFonts w:ascii="Times New Roman" w:hAnsi="Times New Roman"/>
+        </w:rPr>
+        <w:t>i.e.</w:t>
+      </w:r>
+      <w:proofErr w:type="gramEnd"/>
+      <w:r>
+        <w:rPr>
+          <w:rFonts w:ascii="Times New Roman" w:hAnsi="Times New Roman"/>
+        </w:rPr>
+        <w:t xml:space="preserve"> </w:t>
       </w:r>
       <w:r>
         <w:rPr>
@@ -36578,7 +36678,7 @@
           <w:noProof/>
           <w:position w:val="-16"/>
         </w:rPr>
-        <w:pict w14:anchorId="3B64B238">
+        <w:pict w14:anchorId="45B8D6D1">
           <v:shape id="_x0000_i1035" type="#_x0000_t75" alt="" style="width:97.7pt;height:18.35pt;mso-width-percent:0;mso-height-percent:0;mso-width-percent:0;mso-height-percent:0">
             <v:imagedata r:id="rId18" o:title=""/>
           </v:shape>
@@ -36681,7 +36781,7 @@
           <w:noProof/>
           <w:position w:val="-16"/>
         </w:rPr>
-        <w:pict w14:anchorId="603707B8">
+        <w:pict w14:anchorId="6B274A36">
           <v:shape id="_x0000_i1034" type="#_x0000_t75" alt="" style="width:241.7pt;height:18.35pt;mso-width-percent:0;mso-height-percent:0;mso-width-percent:0;mso-height-percent:0" fillcolor="window">
             <v:imagedata r:id="rId19" o:title=""/>
           </v:shape>
@@ -36756,8 +36856,8 @@
           <w:noProof/>
           <w:position w:val="-16"/>
         </w:rPr>
-        <w:pict w14:anchorId="5FE147DA">
-          <v:shape id="_x0000_i1033" type="#_x0000_t75" alt="" style="width:197.65pt;height:18.35pt;mso-width-percent:0;mso-height-percent:0;mso-width-percent:0;mso-height-percent:0" fillcolor="window">
+        <w:pict w14:anchorId="486AD76B">
+          <v:shape id="_x0000_i1033" type="#_x0000_t75" alt="" style="width:196.9pt;height:18.35pt;mso-width-percent:0;mso-height-percent:0;mso-width-percent:0;mso-height-percent:0" fillcolor="window">
             <v:imagedata r:id="rId20" o:title=""/>
           </v:shape>
         </w:pict>
@@ -36794,7 +36894,7 @@
           <w:noProof/>
           <w:position w:val="-12"/>
         </w:rPr>
-        <w:pict w14:anchorId="52E869AB">
+        <w:pict w14:anchorId="0E1EC2D5">
           <v:shape id="_x0000_i1032" type="#_x0000_t75" alt="" style="width:46.3pt;height:18.35pt;mso-width-percent:0;mso-height-percent:0;mso-width-percent:0;mso-height-percent:0" fillcolor="window">
             <v:imagedata r:id="rId21" o:title=""/>
           </v:shape>
@@ -36876,7 +36976,7 @@
           <w:noProof/>
           <w:position w:val="-12"/>
         </w:rPr>
-        <w:pict w14:anchorId="337A3108">
+        <w:pict w14:anchorId="3E77C914">
           <v:shape id="_x0000_i1031" type="#_x0000_t75" alt="" style="width:46.3pt;height:18.35pt;mso-width-percent:0;mso-height-percent:0;mso-width-percent:0;mso-height-percent:0" fillcolor="window">
             <v:imagedata r:id="rId21" o:title=""/>
           </v:shape>
@@ -37500,7 +37600,7 @@
           <w:noProof/>
           <w:position w:val="-16"/>
         </w:rPr>
-        <w:pict w14:anchorId="33323CB1">
+        <w:pict w14:anchorId="540D36BF">
           <v:shape id="_x0000_i1030" type="#_x0000_t75" alt="" style="width:280.65pt;height:18.35pt;mso-width-percent:0;mso-height-percent:0;mso-width-percent:0;mso-height-percent:0" fillcolor="window">
             <v:imagedata r:id="rId15" o:title=""/>
           </v:shape>
@@ -37539,7 +37639,7 @@
           <w:noProof/>
           <w:position w:val="-14"/>
         </w:rPr>
-        <w:pict w14:anchorId="5C26C0B7">
+        <w:pict w14:anchorId="06C72E04">
           <v:shape id="_x0000_i1029" type="#_x0000_t75" alt="" style="width:190.3pt;height:18.35pt;mso-width-percent:0;mso-height-percent:0;mso-width-percent:0;mso-height-percent:0" fillcolor="window">
             <v:imagedata r:id="rId22" o:title=""/>
           </v:shape>
@@ -37618,7 +37718,7 @@
           <w:noProof/>
           <w:position w:val="-12"/>
         </w:rPr>
-        <w:pict w14:anchorId="2CAF6268">
+        <w:pict w14:anchorId="0E0BF0F4">
           <v:shape id="_x0000_i1028" type="#_x0000_t75" alt="" style="width:32.35pt;height:18.35pt;mso-width-percent:0;mso-height-percent:0;mso-width-percent:0;mso-height-percent:0" fillcolor="window">
             <v:imagedata r:id="rId23" o:title=""/>
           </v:shape>
@@ -37646,8 +37746,8 @@
           <w:noProof/>
           <w:position w:val="-16"/>
         </w:rPr>
-        <w:pict w14:anchorId="59660870">
-          <v:shape id="_x0000_i1027" type="#_x0000_t75" alt="" style="width:138.1pt;height:18.35pt;mso-width-percent:0;mso-height-percent:0;mso-width-percent:0;mso-height-percent:0" fillcolor="window">
+        <w:pict w14:anchorId="40EAA7C7">
+          <v:shape id="_x0000_i1027" type="#_x0000_t75" alt="" style="width:137.4pt;height:18.35pt;mso-width-percent:0;mso-height-percent:0;mso-width-percent:0;mso-height-percent:0" fillcolor="window">
             <v:imagedata r:id="rId24" o:title=""/>
           </v:shape>
         </w:pict>
@@ -37691,7 +37791,7 @@
           <w:noProof/>
           <w:position w:val="-16"/>
         </w:rPr>
-        <w:pict w14:anchorId="5770F4AA">
+        <w:pict w14:anchorId="1176C6E6">
           <v:shape id="_x0000_i1026" type="#_x0000_t75" alt="" style="width:149.9pt;height:18.35pt;mso-width-percent:0;mso-height-percent:0;mso-width-percent:0;mso-height-percent:0" fillcolor="window">
             <v:imagedata r:id="rId25" o:title=""/>
           </v:shape>
@@ -37729,7 +37829,7 @@
           <w:noProof/>
           <w:position w:val="-12"/>
         </w:rPr>
-        <w:pict w14:anchorId="3FCDFEE9">
+        <w:pict w14:anchorId="0AFEA4D0">
           <v:shape id="_x0000_i1025" type="#_x0000_t75" alt="" style="width:18.35pt;height:18.35pt;mso-width-percent:0;mso-height-percent:0;mso-width-percent:0;mso-height-percent:0" fillcolor="window">
             <v:imagedata r:id="rId26" o:title=""/>
           </v:shape>
@@ -43762,7 +43862,7 @@
 </file>
 
 <file path=customXml/itemProps1.xml><?xml version="1.0" encoding="utf-8"?>
-<ds:datastoreItem xmlns:ds="http://schemas.openxmlformats.org/officeDocument/2006/customXml" ds:itemID="{7C58F384-5FFD-2B4B-9AC9-24BC2A8C61F7}">
+<ds:datastoreItem xmlns:ds="http://schemas.openxmlformats.org/officeDocument/2006/customXml" ds:itemID="{AAA29315-6B41-884F-BB4D-A1F80E4B7350}">
   <ds:schemaRefs>
     <ds:schemaRef ds:uri="http://schemas.openxmlformats.org/officeDocument/2006/bibliography"/>
   </ds:schemaRefs>
@@ -43770,7 +43870,7 @@
 </file>
 
 <file path=customXml/itemProps2.xml><?xml version="1.0" encoding="utf-8"?>
-<ds:datastoreItem xmlns:ds="http://schemas.openxmlformats.org/officeDocument/2006/customXml" ds:itemID="{AAA29315-6B41-884F-BB4D-A1F80E4B7350}">
+<ds:datastoreItem xmlns:ds="http://schemas.openxmlformats.org/officeDocument/2006/customXml" ds:itemID="{7C58F384-5FFD-2B4B-9AC9-24BC2A8C61F7}">
   <ds:schemaRefs>
     <ds:schemaRef ds:uri="http://schemas.openxmlformats.org/officeDocument/2006/bibliography"/>
   </ds:schemaRefs>

</xml_diff>

<commit_message>
Update for ISCAT=5 mode (i.e. internal downwards radiances).
</commit_message>
<xml_diff>
--- a/manuals/Nemesis_B2.docx
+++ b/manuals/Nemesis_B2.docx
@@ -11248,7 +11248,13 @@
         <w:rPr>
           <w:rFonts w:ascii="Times New Roman" w:hAnsi="Times New Roman"/>
         </w:rPr>
-        <w:t xml:space="preserve"> to 4</w:t>
+        <w:t xml:space="preserve"> to </w:t>
+      </w:r>
+      <w:r>
+        <w:rPr>
+          <w:rFonts w:ascii="Times New Roman" w:hAnsi="Times New Roman"/>
+        </w:rPr>
+        <w:t>5</w:t>
       </w:r>
       <w:r>
         <w:rPr>
@@ -16970,13 +16976,31 @@
         <w:rPr>
           <w:rFonts w:ascii="Times New Roman" w:hAnsi="Times New Roman"/>
         </w:rPr>
-        <w:t>20</w:t>
-      </w:r>
-      <w:r>
-        <w:rPr>
-          <w:rFonts w:ascii="Times New Roman" w:hAnsi="Times New Roman"/>
-        </w:rPr>
-        <w:t xml:space="preserve"> methods, but this may be easily extended in future. Currently valid VARIDENT(IVAR,3) codes are:</w:t>
+        <w:t>over 4</w:t>
+      </w:r>
+      <w:r>
+        <w:rPr>
+          <w:rFonts w:ascii="Times New Roman" w:hAnsi="Times New Roman"/>
+        </w:rPr>
+        <w:t>0</w:t>
+      </w:r>
+      <w:r>
+        <w:rPr>
+          <w:rFonts w:ascii="Times New Roman" w:hAnsi="Times New Roman"/>
+        </w:rPr>
+        <w:t xml:space="preserve"> methods</w:t>
+      </w:r>
+      <w:r>
+        <w:rPr>
+          <w:rFonts w:ascii="Times New Roman" w:hAnsi="Times New Roman"/>
+        </w:rPr>
+        <w:t xml:space="preserve"> and </w:t>
+      </w:r>
+      <w:r>
+        <w:rPr>
+          <w:rFonts w:ascii="Times New Roman" w:hAnsi="Times New Roman"/>
+        </w:rPr>
+        <w:t>this may be easily extended in future. Currently valid VARIDENT(IVAR,3) codes are:</w:t>
       </w:r>
     </w:p>
     <w:p>
@@ -25491,6 +25515,26 @@
         </w:rPr>
         <w:t xml:space="preserve"> If ISCAT = 4, then a single scattering spherical atmosphere calculation is performed.</w:t>
       </w:r>
+      <w:r>
+        <w:rPr>
+          <w:rFonts w:ascii="Times New Roman" w:hAnsi="Times New Roman"/>
+        </w:rPr>
+        <w:t xml:space="preserve"> If ISCAT = 5, then an internal flux calculation is performed, in which case the .</w:t>
+      </w:r>
+      <w:proofErr w:type="spellStart"/>
+      <w:r>
+        <w:rPr>
+          <w:rFonts w:ascii="Times New Roman" w:hAnsi="Times New Roman"/>
+        </w:rPr>
+        <w:t>spx</w:t>
+      </w:r>
+      <w:proofErr w:type="spellEnd"/>
+      <w:r>
+        <w:rPr>
+          <w:rFonts w:ascii="Times New Roman" w:hAnsi="Times New Roman"/>
+        </w:rPr>
+        <w:t xml:space="preserve"> file contains the downwards radiances at several consecutive levels.</w:t>
+      </w:r>
     </w:p>
     <w:p>
       <w:pPr>
@@ -25686,6 +25730,7 @@
         <w:rPr>
           <w:rFonts w:ascii="Times New Roman" w:hAnsi="Times New Roman"/>
         </w:rPr>
+        <w:lastRenderedPageBreak/>
         <w:t>PHILIMIT is the percentage convergence limit. If the percentage reduction of the cost function PHI between iterations is less than PHILIMIT then the retrieval is deemed to have converged, and the retrieval terminated early.</w:t>
       </w:r>
     </w:p>
@@ -25708,7 +25753,6 @@
         <w:rPr>
           <w:rFonts w:ascii="Times New Roman" w:hAnsi="Times New Roman"/>
         </w:rPr>
-        <w:lastRenderedPageBreak/>
         <w:t>NSPEC is the total number of retrievals to perform (for measurements contained in the &lt;</w:t>
       </w:r>
       <w:proofErr w:type="spellStart"/>
@@ -26303,6 +26347,7 @@
         <w:rPr>
           <w:rFonts w:ascii="Times New Roman" w:hAnsi="Times New Roman"/>
         </w:rPr>
+        <w:lastRenderedPageBreak/>
         <w:t>This file contains the spectrum to be fitted together with FOV averaging details. It has a similar format to its .</w:t>
       </w:r>
       <w:proofErr w:type="spellStart"/>
@@ -26343,7 +26388,6 @@
           <w:rFonts w:ascii="Times New Roman" w:hAnsi="Times New Roman"/>
           <w:lang w:val="fr-CA"/>
         </w:rPr>
-        <w:lastRenderedPageBreak/>
         <w:t>FWHM, LATITUDE, LONGITUDE, NGEOM</w:t>
       </w:r>
     </w:p>
@@ -26995,6 +27039,7 @@
         <w:rPr>
           <w:rFonts w:ascii="Times New Roman" w:hAnsi="Times New Roman"/>
         </w:rPr>
+        <w:lastRenderedPageBreak/>
         <w:t>NAV</w:t>
       </w:r>
       <w:r>
@@ -27024,7 +27069,6 @@
         <w:rPr>
           <w:rFonts w:ascii="Times New Roman" w:hAnsi="Times New Roman"/>
         </w:rPr>
-        <w:lastRenderedPageBreak/>
         <w:t xml:space="preserve">For each viewing geometry (NGEOM in total), the parameters NCONV and NAV are first read in. NCONV is the number of convolution wavenumbers/wavelengths in each spectrum, </w:t>
       </w:r>
       <w:r>
@@ -27080,7 +27124,7 @@
           <w:noProof/>
           <w:lang w:val="en-US"/>
         </w:rPr>
-        <w:pict w14:anchorId="5096B609">
+        <w:pict w14:anchorId="0E569F10">
           <v:group id="Group 3" o:spid="_x0000_s1028" alt="" style="width:369.9pt;height:221.9pt;mso-position-horizontal-relative:char;mso-position-vertical-relative:line" coordorigin="2526,5356" coordsize="7200,4320">
             <o:lock v:ext="edit" aspectratio="t"/>
             <v:rect id="AutoShape 2" o:spid="_x0000_s1029" alt="" style="position:absolute;left:2526;top:5356;width:7200;height:4320;visibility:visible" filled="f" stroked="f">
@@ -27318,6 +27362,21 @@
     </w:p>
     <w:p>
       <w:pPr>
+        <w:ind w:firstLine="567"/>
+        <w:jc w:val="both"/>
+        <w:rPr>
+          <w:rFonts w:ascii="Times New Roman" w:hAnsi="Times New Roman"/>
+        </w:rPr>
+      </w:pPr>
+      <w:r>
+        <w:rPr>
+          <w:rFonts w:ascii="Times New Roman" w:hAnsi="Times New Roman"/>
+        </w:rPr>
+        <w:t xml:space="preserve">For ISCAT=5 calculations, SOL_ANG is as defined, but the EMISS_ANG variable now contains the height in the atmosphere (km) where the downwards radiance is measured (for Venera Venus flux calculations). </w:t>
+      </w:r>
+    </w:p>
+    <w:p>
+      <w:pPr>
         <w:jc w:val="both"/>
         <w:rPr>
           <w:rFonts w:ascii="Times New Roman" w:hAnsi="Times New Roman"/>
@@ -27398,6 +27457,7 @@
         <w:rPr>
           <w:rFonts w:ascii="Times New Roman" w:hAnsi="Times New Roman"/>
         </w:rPr>
+        <w:lastRenderedPageBreak/>
         <w:t xml:space="preserve"> </w:t>
       </w:r>
       <w:r>
@@ -27516,7 +27576,6 @@
         <w:rPr>
           <w:rFonts w:ascii="Times New Roman" w:hAnsi="Times New Roman"/>
         </w:rPr>
-        <w:lastRenderedPageBreak/>
         <w:t xml:space="preserve"> Number of </w:t>
       </w:r>
       <w:proofErr w:type="spellStart"/>
@@ -28236,6 +28295,7 @@
         <w:rPr>
           <w:rFonts w:ascii="Times New Roman" w:hAnsi="Times New Roman"/>
         </w:rPr>
+        <w:lastRenderedPageBreak/>
         <w:t>HEIGHT(NPRO), FRAC(NPRO</w:t>
       </w:r>
       <w:proofErr w:type="gramStart"/>
@@ -29601,6 +29661,7 @@
         <w:rPr>
           <w:rFonts w:ascii="Times New Roman" w:hAnsi="Times New Roman"/>
         </w:rPr>
+        <w:lastRenderedPageBreak/>
         <w:t>IO3</w:t>
       </w:r>
       <w:r>
@@ -29769,14 +29830,7 @@
         <w:rPr>
           <w:rFonts w:ascii="Times New Roman" w:hAnsi="Times New Roman"/>
         </w:rPr>
-        <w:t xml:space="preserve">-Greenstein hgphase*.dat files. </w:t>
-      </w:r>
-      <w:r>
-        <w:rPr>
-          <w:rFonts w:ascii="Times New Roman" w:hAnsi="Times New Roman"/>
-        </w:rPr>
-        <w:lastRenderedPageBreak/>
-        <w:t>However, if set to 1, the phase function is computed from the Mie-Theory calculated PHASEN.DAT file.</w:t>
+        <w:t>-Greenstein hgphase*.dat files. However, if set to 1, the phase function is computed from the Mie-Theory calculated PHASEN.DAT file.</w:t>
       </w:r>
     </w:p>
     <w:p>
@@ -30741,7 +30795,16 @@
           <w:szCs w:val="24"/>
           <w:lang w:val="en-US"/>
         </w:rPr>
-        <w:t>for gases whose VMRS are being limited by such</w:t>
+        <w:t xml:space="preserve">for gases whose VMRS are being </w:t>
+      </w:r>
+      <w:r>
+        <w:rPr>
+          <w:rFonts w:ascii="Times New Roman" w:hAnsi="Times New Roman"/>
+          <w:szCs w:val="24"/>
+          <w:lang w:val="en-US"/>
+        </w:rPr>
+        <w:lastRenderedPageBreak/>
+        <w:t>limited by such</w:t>
       </w:r>
       <w:r>
         <w:rPr>
@@ -31019,7 +31082,6 @@
           <w:szCs w:val="24"/>
           <w:lang w:val="en-US"/>
         </w:rPr>
-        <w:lastRenderedPageBreak/>
         <w:t>3.11 Reduced wavelength scheme (.</w:t>
       </w:r>
       <w:proofErr w:type="spellStart"/>
@@ -31447,7 +31509,7 @@
           <w:szCs w:val="24"/>
           <w:lang w:val="en-US"/>
         </w:rPr>
-        <w:pict w14:anchorId="7F089D52">
+        <w:pict w14:anchorId="04282D6C">
           <v:shapetype id="_x0000_t32" coordsize="21600,21600" o:spt="32" o:oned="t" path="m,l21600,21600e" filled="f">
             <v:path arrowok="t" fillok="f" o:connecttype="none"/>
             <o:lock v:ext="edit" shapetype="t"/>
@@ -31757,7 +31819,7 @@
           <w:szCs w:val="24"/>
           <w:lang w:val="en-US"/>
         </w:rPr>
-        <w:pict w14:anchorId="0ED566AD">
+        <w:pict w14:anchorId="0C79D202">
           <v:shape id="_x0000_s1026" type="#_x0000_t32" alt="" style="width:423.85pt;height:.05pt;mso-width-percent:0;mso-height-percent:0;mso-left-percent:-10001;mso-top-percent:-10001;mso-position-horizontal:absolute;mso-position-horizontal-relative:char;mso-position-vertical:absolute;mso-position-vertical-relative:line;mso-width-percent:0;mso-height-percent:0;mso-left-percent:-10001;mso-top-percent:-10001" o:connectortype="straight">
             <w10:anchorlock/>
           </v:shape>
@@ -31978,6 +32040,7 @@
         <w:rPr>
           <w:rFonts w:ascii="Times New Roman" w:hAnsi="Times New Roman"/>
         </w:rPr>
+        <w:lastRenderedPageBreak/>
         <w:t xml:space="preserve">The hard limits previously used by </w:t>
       </w:r>
       <w:proofErr w:type="spellStart"/>
@@ -32086,7 +32149,6 @@
         <w:rPr>
           <w:rFonts w:ascii="Copperplate" w:hAnsi="Copperplate"/>
         </w:rPr>
-        <w:lastRenderedPageBreak/>
         <w:t>Nemesis</w:t>
       </w:r>
       <w:r>
@@ -32810,7 +32872,14 @@
         <w:rPr>
           <w:rFonts w:ascii="Times New Roman" w:hAnsi="Times New Roman"/>
         </w:rPr>
-        <w:t xml:space="preserve">The second line contains the LBL parameters: WING, VREL and VCUTOFF. These are described more fully in the accompanying </w:t>
+        <w:t xml:space="preserve">The second line contains the LBL parameters: WING, VREL and VCUTOFF. These are described more fully in </w:t>
+      </w:r>
+      <w:r>
+        <w:rPr>
+          <w:rFonts w:ascii="Times New Roman" w:hAnsi="Times New Roman"/>
+        </w:rPr>
+        <w:lastRenderedPageBreak/>
+        <w:t xml:space="preserve">the accompanying </w:t>
       </w:r>
       <w:proofErr w:type="spellStart"/>
       <w:r>
@@ -32844,14 +32913,7 @@
         <w:rPr>
           <w:rFonts w:ascii="Times New Roman" w:hAnsi="Times New Roman"/>
         </w:rPr>
-        <w:t xml:space="preserve"> to contribute such that all the lines in the range VMIN-VREL to VMAX+VREL are included. Finally, VCUTOFF limits the contribution of any line past the specified </w:t>
-      </w:r>
-      <w:r>
-        <w:rPr>
-          <w:rFonts w:ascii="Times New Roman" w:hAnsi="Times New Roman"/>
-        </w:rPr>
-        <w:lastRenderedPageBreak/>
-        <w:t>distance from the line centres. This simulates the sub-</w:t>
+        <w:t xml:space="preserve"> to contribute such that all the lines in the range VMIN-VREL to VMAX+VREL are included. Finally, VCUTOFF limits the contribution of any line past the specified distance from the line centres. This simulates the sub-</w:t>
       </w:r>
       <w:proofErr w:type="spellStart"/>
       <w:r>
@@ -33511,9 +33573,22 @@
         <w:rPr>
           <w:rFonts w:ascii="Times New Roman" w:hAnsi="Times New Roman"/>
         </w:rPr>
-        <w:t>Hanning</w:t>
-      </w:r>
-      <w:proofErr w:type="spellEnd"/>
+        <w:t>Han</w:t>
+      </w:r>
+      <w:proofErr w:type="spellEnd"/>
+      <w:r>
+        <w:rPr>
+          <w:rFonts w:ascii="Times New Roman" w:hAnsi="Times New Roman"/>
+        </w:rPr>
+        <w:t>ni</w:t>
+      </w:r>
+      <w:proofErr w:type="spellStart"/>
+      <w:r>
+        <w:rPr>
+          <w:rFonts w:ascii="Times New Roman" w:hAnsi="Times New Roman"/>
+        </w:rPr>
+        <w:t>ng</w:t>
+      </w:r>
       <w:r>
         <w:rPr>
           <w:rFonts w:ascii="Times New Roman" w:hAnsi="Times New Roman"/>
@@ -33539,6 +33614,7 @@
         </w:rPr>
         <w:t xml:space="preserve">A </w:t>
       </w:r>
+      <w:proofErr w:type="spellEnd"/>
       <w:r>
         <w:rPr>
           <w:rFonts w:ascii="Times New Roman" w:hAnsi="Times New Roman"/>
@@ -33894,7 +33970,14 @@
         <w:rPr>
           <w:rFonts w:ascii="Times New Roman" w:hAnsi="Times New Roman"/>
         </w:rPr>
-        <w:t xml:space="preserve">(please contact P. Irwin for details on how to access the files). Please see the </w:t>
+        <w:t xml:space="preserve">(please contact P. </w:t>
+      </w:r>
+      <w:r>
+        <w:rPr>
+          <w:rFonts w:ascii="Times New Roman" w:hAnsi="Times New Roman"/>
+        </w:rPr>
+        <w:lastRenderedPageBreak/>
+        <w:t xml:space="preserve">Irwin for details on how to access the files). Please see the </w:t>
       </w:r>
       <w:proofErr w:type="spellStart"/>
       <w:r>
@@ -34503,7 +34586,14 @@
         <w:rPr>
           <w:rFonts w:ascii="Times New Roman" w:hAnsi="Times New Roman"/>
         </w:rPr>
-        <w:t>The OCCULT parameter controls what sort of limb calculation is required. The options are:</w:t>
+        <w:t xml:space="preserve">The </w:t>
+      </w:r>
+      <w:r>
+        <w:rPr>
+          <w:rFonts w:ascii="Times New Roman" w:hAnsi="Times New Roman"/>
+        </w:rPr>
+        <w:lastRenderedPageBreak/>
+        <w:t>OCCULT parameter controls what sort of limb calculation is required. The options are:</w:t>
       </w:r>
     </w:p>
     <w:p>
@@ -34608,927 +34698,920 @@
         <w:rPr>
           <w:rFonts w:ascii="Times New Roman" w:hAnsi="Times New Roman"/>
         </w:rPr>
+        <w:t>For most cases the Jacobeans can be calculated analytically, for which INUM=0. However, when trying to retrieve temperature and pressure together, the effects of varying each changes the atmospheric profile in a complicated and non-linear way. Hence, these Jacobeans have to be calculated by numerical differencing, set by INUM=1.</w:t>
+      </w:r>
+    </w:p>
+    <w:p>
+      <w:pPr>
+        <w:ind w:firstLine="720"/>
+        <w:jc w:val="both"/>
+        <w:rPr>
+          <w:rFonts w:ascii="Times New Roman" w:hAnsi="Times New Roman"/>
+        </w:rPr>
+      </w:pPr>
+      <w:r>
+        <w:rPr>
+          <w:rFonts w:ascii="Times New Roman" w:hAnsi="Times New Roman"/>
+        </w:rPr>
+        <w:t>For a single l</w:t>
+      </w:r>
+      <w:r>
+        <w:rPr>
+          <w:rFonts w:ascii="Times New Roman" w:hAnsi="Times New Roman"/>
+        </w:rPr>
+        <w:t>imb calculation, you should use</w:t>
+      </w:r>
+      <w:r>
+        <w:rPr>
+          <w:rFonts w:ascii="Times New Roman" w:hAnsi="Times New Roman"/>
+        </w:rPr>
+        <w:t xml:space="preserve"> </w:t>
+      </w:r>
+      <w:r>
+        <w:rPr>
+          <w:rFonts w:ascii="Times New Roman" w:hAnsi="Times New Roman"/>
+          <w:u w:val="single"/>
+        </w:rPr>
+        <w:t>Nemesis,</w:t>
+      </w:r>
+      <w:r>
+        <w:rPr>
+          <w:rFonts w:ascii="Times New Roman" w:hAnsi="Times New Roman"/>
+        </w:rPr>
+        <w:t xml:space="preserve"> but</w:t>
+      </w:r>
+      <w:r>
+        <w:rPr>
+          <w:rFonts w:ascii="Times New Roman" w:hAnsi="Times New Roman"/>
+        </w:rPr>
+        <w:t xml:space="preserve"> for multiple tangent heights through the same atmosphere, </w:t>
+      </w:r>
+      <w:proofErr w:type="spellStart"/>
+      <w:r>
+        <w:rPr>
+          <w:rFonts w:ascii="Times New Roman" w:hAnsi="Times New Roman"/>
+          <w:u w:val="single"/>
+        </w:rPr>
+        <w:t>NemesisL</w:t>
+      </w:r>
+      <w:proofErr w:type="spellEnd"/>
+      <w:r>
+        <w:rPr>
+          <w:rFonts w:ascii="Times New Roman" w:hAnsi="Times New Roman"/>
+        </w:rPr>
+        <w:t xml:space="preserve"> is much faster and not significantly less accurate.</w:t>
+      </w:r>
+      <w:r>
+        <w:rPr>
+          <w:rFonts w:ascii="Times New Roman" w:hAnsi="Times New Roman"/>
+        </w:rPr>
+        <w:t xml:space="preserve"> </w:t>
+      </w:r>
+    </w:p>
+    <w:p>
+      <w:pPr>
+        <w:jc w:val="both"/>
+        <w:rPr>
+          <w:rFonts w:ascii="Times New Roman" w:hAnsi="Times New Roman"/>
+        </w:rPr>
+      </w:pPr>
+    </w:p>
+    <w:p>
+      <w:pPr>
+        <w:jc w:val="both"/>
+        <w:outlineLvl w:val="1"/>
+        <w:rPr>
+          <w:rFonts w:ascii="Times New Roman" w:hAnsi="Times New Roman"/>
+          <w:b/>
+        </w:rPr>
+      </w:pPr>
+      <w:r>
+        <w:rPr>
+          <w:rFonts w:ascii="Times New Roman" w:hAnsi="Times New Roman"/>
+          <w:b/>
+        </w:rPr>
+        <w:t>8.2</w:t>
+      </w:r>
+      <w:r>
+        <w:rPr>
+          <w:rFonts w:ascii="Times New Roman" w:hAnsi="Times New Roman"/>
+          <w:b/>
+        </w:rPr>
+        <w:t xml:space="preserve"> </w:t>
+      </w:r>
+      <w:proofErr w:type="spellStart"/>
+      <w:r>
+        <w:rPr>
+          <w:rFonts w:ascii="Times New Roman" w:hAnsi="Times New Roman"/>
+          <w:b/>
+          <w:u w:val="single"/>
+        </w:rPr>
+        <w:t>NemesisMCS</w:t>
+      </w:r>
+      <w:proofErr w:type="spellEnd"/>
+    </w:p>
+    <w:p>
+      <w:pPr>
+        <w:jc w:val="both"/>
+        <w:rPr>
+          <w:rFonts w:ascii="Times New Roman" w:hAnsi="Times New Roman"/>
+        </w:rPr>
+      </w:pPr>
+      <w:proofErr w:type="spellStart"/>
+      <w:r>
+        <w:rPr>
+          <w:rFonts w:ascii="Times New Roman" w:hAnsi="Times New Roman"/>
+          <w:u w:val="single"/>
+        </w:rPr>
+        <w:t>NemesisMCS</w:t>
+      </w:r>
+      <w:proofErr w:type="spellEnd"/>
+      <w:r>
+        <w:rPr>
+          <w:rFonts w:ascii="Times New Roman" w:hAnsi="Times New Roman"/>
+        </w:rPr>
+        <w:t xml:space="preserve"> is based on </w:t>
+      </w:r>
+      <w:proofErr w:type="spellStart"/>
+      <w:r>
+        <w:rPr>
+          <w:rFonts w:ascii="Times New Roman" w:hAnsi="Times New Roman"/>
+          <w:u w:val="single"/>
+        </w:rPr>
+        <w:t>NemesisL</w:t>
+      </w:r>
+      <w:proofErr w:type="spellEnd"/>
+      <w:r>
+        <w:rPr>
+          <w:rFonts w:ascii="Times New Roman" w:hAnsi="Times New Roman"/>
+        </w:rPr>
+        <w:t xml:space="preserve">, but is specifically tailored to model MCS </w:t>
+      </w:r>
+      <w:r>
+        <w:rPr>
+          <w:rFonts w:ascii="Times New Roman" w:hAnsi="Times New Roman"/>
+        </w:rPr>
+        <w:t>radiances</w:t>
+      </w:r>
+      <w:r>
+        <w:rPr>
+          <w:rFonts w:ascii="Times New Roman" w:hAnsi="Times New Roman"/>
+        </w:rPr>
+        <w:t xml:space="preserve">, which require a complicated FOV combination of the individual path calculations. Other modifications are made in the way the </w:t>
+      </w:r>
+      <w:proofErr w:type="spellStart"/>
+      <w:r>
+        <w:rPr>
+          <w:rFonts w:ascii="Times New Roman" w:hAnsi="Times New Roman"/>
+        </w:rPr>
+        <w:t>spx</w:t>
+      </w:r>
+      <w:proofErr w:type="spellEnd"/>
+      <w:r>
+        <w:rPr>
+          <w:rFonts w:ascii="Times New Roman" w:hAnsi="Times New Roman"/>
+        </w:rPr>
+        <w:t xml:space="preserve"> files are read in, and implicitly use small differences in the wavenumbers listed to identify different detectors, which have slightly different spectral and FOV responses. </w:t>
+      </w:r>
+    </w:p>
+    <w:p>
+      <w:pPr>
+        <w:jc w:val="both"/>
+        <w:rPr>
+          <w:rFonts w:ascii="Times New Roman" w:hAnsi="Times New Roman"/>
+        </w:rPr>
+      </w:pPr>
+    </w:p>
+    <w:p>
+      <w:pPr>
+        <w:jc w:val="both"/>
+        <w:outlineLvl w:val="1"/>
+        <w:rPr>
+          <w:rFonts w:ascii="Times New Roman" w:hAnsi="Times New Roman"/>
+          <w:b/>
+        </w:rPr>
+      </w:pPr>
+      <w:r>
+        <w:rPr>
+          <w:rFonts w:ascii="Times New Roman" w:hAnsi="Times New Roman"/>
+          <w:b/>
+        </w:rPr>
+        <w:t>8.3</w:t>
+      </w:r>
+      <w:r>
+        <w:rPr>
+          <w:rFonts w:ascii="Times New Roman" w:hAnsi="Times New Roman"/>
+          <w:b/>
+        </w:rPr>
+        <w:t xml:space="preserve"> </w:t>
+      </w:r>
+      <w:proofErr w:type="spellStart"/>
+      <w:r>
+        <w:rPr>
+          <w:rFonts w:ascii="Times New Roman" w:hAnsi="Times New Roman"/>
+          <w:b/>
+        </w:rPr>
+        <w:t>Nemesisdisc</w:t>
+      </w:r>
+      <w:proofErr w:type="spellEnd"/>
+    </w:p>
+    <w:p>
+      <w:pPr>
+        <w:jc w:val="both"/>
+        <w:rPr>
+          <w:rFonts w:ascii="Times New Roman" w:hAnsi="Times New Roman"/>
+        </w:rPr>
+      </w:pPr>
+      <w:proofErr w:type="spellStart"/>
+      <w:r>
+        <w:rPr>
+          <w:rFonts w:ascii="Times New Roman" w:hAnsi="Times New Roman"/>
+          <w:u w:val="single"/>
+        </w:rPr>
+        <w:t>Nemesisdisc</w:t>
+      </w:r>
+      <w:proofErr w:type="spellEnd"/>
+      <w:r>
+        <w:rPr>
+          <w:rFonts w:ascii="Times New Roman" w:hAnsi="Times New Roman"/>
+        </w:rPr>
+        <w:t xml:space="preserve"> sets up the .pat file for a disc-averaged calculation and outputs the results in a form compatible with modelling the secondary transits of exoplanets. </w:t>
+      </w:r>
+    </w:p>
+    <w:p>
+      <w:pPr>
+        <w:jc w:val="both"/>
+        <w:rPr>
+          <w:rFonts w:ascii="Times New Roman" w:hAnsi="Times New Roman"/>
+        </w:rPr>
+      </w:pPr>
+    </w:p>
+    <w:p>
+      <w:pPr>
+        <w:jc w:val="both"/>
+        <w:outlineLvl w:val="1"/>
+        <w:rPr>
+          <w:rFonts w:ascii="Times New Roman" w:hAnsi="Times New Roman"/>
+          <w:b/>
+        </w:rPr>
+      </w:pPr>
+      <w:r>
+        <w:rPr>
+          <w:rFonts w:ascii="Times New Roman" w:hAnsi="Times New Roman"/>
+          <w:b/>
+        </w:rPr>
+        <w:t>8.4</w:t>
+      </w:r>
+      <w:r>
+        <w:rPr>
+          <w:rFonts w:ascii="Times New Roman" w:hAnsi="Times New Roman"/>
+          <w:b/>
+        </w:rPr>
+        <w:t xml:space="preserve"> </w:t>
+      </w:r>
+      <w:proofErr w:type="spellStart"/>
+      <w:r>
+        <w:rPr>
+          <w:rFonts w:ascii="Times New Roman" w:hAnsi="Times New Roman"/>
+          <w:b/>
+        </w:rPr>
+        <w:t>NemesisPT</w:t>
+      </w:r>
+      <w:proofErr w:type="spellEnd"/>
+    </w:p>
+    <w:p>
+      <w:pPr>
+        <w:jc w:val="both"/>
+        <w:rPr>
+          <w:rFonts w:ascii="Times New Roman" w:hAnsi="Times New Roman"/>
+        </w:rPr>
+      </w:pPr>
+      <w:proofErr w:type="spellStart"/>
+      <w:r>
+        <w:rPr>
+          <w:rFonts w:ascii="Copperplate Gothic Light" w:hAnsi="Copperplate Gothic Light"/>
+        </w:rPr>
+        <w:t>N</w:t>
+      </w:r>
+      <w:r>
+        <w:rPr>
+          <w:rFonts w:ascii="Times New Roman" w:hAnsi="Times New Roman"/>
+          <w:u w:val="single"/>
+        </w:rPr>
+        <w:t>emesisPT</w:t>
+      </w:r>
+      <w:proofErr w:type="spellEnd"/>
+      <w:r>
+        <w:rPr>
+          <w:rFonts w:ascii="Times New Roman" w:hAnsi="Times New Roman"/>
+        </w:rPr>
+        <w:t xml:space="preserve"> is again based on </w:t>
+      </w:r>
+      <w:proofErr w:type="spellStart"/>
+      <w:r>
+        <w:rPr>
+          <w:rFonts w:ascii="Times New Roman" w:hAnsi="Times New Roman"/>
+          <w:u w:val="single"/>
+        </w:rPr>
+        <w:t>NemesisL</w:t>
+      </w:r>
+      <w:proofErr w:type="spellEnd"/>
+      <w:r>
+        <w:rPr>
+          <w:rFonts w:ascii="Times New Roman" w:hAnsi="Times New Roman"/>
+        </w:rPr>
+        <w:t xml:space="preserve">, but instead uses the limb path calculations to estimate the effective planetary radius at different wavelengths. This code is thus used for modelling the primary transits of exoplanets. </w:t>
+      </w:r>
+    </w:p>
+    <w:p>
+      <w:pPr>
+        <w:jc w:val="both"/>
+        <w:rPr>
+          <w:rFonts w:ascii="Times New Roman" w:hAnsi="Times New Roman"/>
+        </w:rPr>
+      </w:pPr>
+    </w:p>
+    <w:p>
+      <w:pPr>
+        <w:jc w:val="both"/>
+        <w:outlineLvl w:val="1"/>
+        <w:rPr>
+          <w:rFonts w:ascii="Times New Roman" w:hAnsi="Times New Roman"/>
+          <w:b/>
+        </w:rPr>
+      </w:pPr>
+      <w:r>
+        <w:rPr>
+          <w:rFonts w:ascii="Times New Roman" w:hAnsi="Times New Roman"/>
+          <w:b/>
+        </w:rPr>
+        <w:t>8.5</w:t>
+      </w:r>
+      <w:r>
+        <w:rPr>
+          <w:rFonts w:ascii="Times New Roman" w:hAnsi="Times New Roman"/>
+          <w:b/>
+        </w:rPr>
+        <w:t xml:space="preserve"> </w:t>
+      </w:r>
+      <w:proofErr w:type="spellStart"/>
+      <w:r>
+        <w:rPr>
+          <w:rFonts w:ascii="Times New Roman" w:hAnsi="Times New Roman"/>
+          <w:b/>
+        </w:rPr>
+        <w:t>CIRSdrv_wave</w:t>
+      </w:r>
+      <w:proofErr w:type="spellEnd"/>
+    </w:p>
+    <w:p>
+      <w:pPr>
+        <w:jc w:val="both"/>
+        <w:rPr>
+          <w:rFonts w:ascii="Times New Roman" w:hAnsi="Times New Roman"/>
+        </w:rPr>
+      </w:pPr>
+      <w:proofErr w:type="spellStart"/>
+      <w:r>
+        <w:rPr>
+          <w:rFonts w:ascii="Times New Roman" w:hAnsi="Times New Roman"/>
+          <w:u w:val="single"/>
+        </w:rPr>
+        <w:t>CIRSdrv_wave</w:t>
+      </w:r>
+      <w:proofErr w:type="spellEnd"/>
+      <w:r>
+        <w:rPr>
+          <w:rFonts w:ascii="Times New Roman" w:hAnsi="Times New Roman"/>
+        </w:rPr>
+        <w:t xml:space="preserve"> is a very useful program </w:t>
+      </w:r>
+      <w:r>
+        <w:rPr>
+          <w:rFonts w:ascii="Times New Roman" w:hAnsi="Times New Roman"/>
+        </w:rPr>
+        <w:t>for running the nemesis/</w:t>
+      </w:r>
+      <w:proofErr w:type="spellStart"/>
+      <w:r>
+        <w:rPr>
+          <w:rFonts w:ascii="Times New Roman" w:hAnsi="Times New Roman"/>
+        </w:rPr>
+        <w:t>cirsrad</w:t>
+      </w:r>
+      <w:proofErr w:type="spellEnd"/>
+      <w:r>
+        <w:rPr>
+          <w:rFonts w:ascii="Times New Roman" w:hAnsi="Times New Roman"/>
+        </w:rPr>
+        <w:t xml:space="preserve"> subroutines on cases that are not covered by the </w:t>
+      </w:r>
+      <w:r>
+        <w:rPr>
+          <w:rFonts w:ascii="Copperplate Gothic Light" w:hAnsi="Copperplate Gothic Light"/>
+        </w:rPr>
+        <w:t>Nemesis</w:t>
+      </w:r>
+      <w:r>
+        <w:rPr>
+          <w:rFonts w:ascii="Times New Roman" w:hAnsi="Times New Roman"/>
+        </w:rPr>
+        <w:t xml:space="preserve"> programs, which write their own .pat files to model specific geometries. </w:t>
+      </w:r>
+      <w:proofErr w:type="spellStart"/>
+      <w:r>
+        <w:rPr>
+          <w:rFonts w:ascii="Times New Roman" w:hAnsi="Times New Roman"/>
+          <w:u w:val="single"/>
+        </w:rPr>
+        <w:t>CIRSdrv_wave</w:t>
+      </w:r>
+      <w:proofErr w:type="spellEnd"/>
+      <w:r>
+        <w:rPr>
+          <w:rFonts w:ascii="Copperplate Gothic Light" w:hAnsi="Copperplate Gothic Light"/>
+        </w:rPr>
+        <w:t xml:space="preserve"> </w:t>
+      </w:r>
+      <w:r>
+        <w:rPr>
+          <w:rFonts w:ascii="Times New Roman" w:hAnsi="Times New Roman"/>
+        </w:rPr>
+        <w:t>can be run in command line, but you’re bombarded with quite a few questions and so I often run it as:</w:t>
+      </w:r>
+    </w:p>
+    <w:p>
+      <w:pPr>
+        <w:jc w:val="both"/>
+        <w:rPr>
+          <w:rFonts w:ascii="Times New Roman" w:hAnsi="Times New Roman"/>
+        </w:rPr>
+      </w:pPr>
+    </w:p>
+    <w:p>
+      <w:pPr>
+        <w:ind w:firstLine="720"/>
+        <w:jc w:val="both"/>
+        <w:rPr>
+          <w:rFonts w:ascii="Times New Roman" w:hAnsi="Times New Roman"/>
+        </w:rPr>
+      </w:pPr>
+      <w:proofErr w:type="spellStart"/>
+      <w:r>
+        <w:rPr>
+          <w:rFonts w:ascii="Times New Roman" w:hAnsi="Times New Roman"/>
+        </w:rPr>
+        <w:t>CIRSdrv_wave</w:t>
+      </w:r>
+      <w:proofErr w:type="spellEnd"/>
+      <w:r>
+        <w:rPr>
+          <w:rFonts w:ascii="Times New Roman" w:hAnsi="Times New Roman"/>
+        </w:rPr>
+        <w:t xml:space="preserve"> &lt; </w:t>
+      </w:r>
+      <w:proofErr w:type="spellStart"/>
+      <w:r>
+        <w:rPr>
+          <w:rFonts w:ascii="Times New Roman" w:hAnsi="Times New Roman"/>
+        </w:rPr>
+        <w:t>cirsdrv_wave.inp</w:t>
+      </w:r>
+      <w:proofErr w:type="spellEnd"/>
+      <w:r>
+        <w:rPr>
+          <w:rFonts w:ascii="Times New Roman" w:hAnsi="Times New Roman"/>
+        </w:rPr>
+        <w:t xml:space="preserve"> &gt; </w:t>
+      </w:r>
+      <w:proofErr w:type="spellStart"/>
+      <w:r>
+        <w:rPr>
+          <w:rFonts w:ascii="Times New Roman" w:hAnsi="Times New Roman"/>
+        </w:rPr>
+        <w:t>test.prc</w:t>
+      </w:r>
+      <w:proofErr w:type="spellEnd"/>
+      <w:r>
+        <w:rPr>
+          <w:rFonts w:ascii="Times New Roman" w:hAnsi="Times New Roman"/>
+        </w:rPr>
+        <w:t xml:space="preserve"> &amp;</w:t>
+      </w:r>
+    </w:p>
+    <w:p>
+      <w:pPr>
+        <w:ind w:firstLine="720"/>
+        <w:jc w:val="both"/>
+        <w:rPr>
+          <w:rFonts w:ascii="Times New Roman" w:hAnsi="Times New Roman"/>
+        </w:rPr>
+      </w:pPr>
+    </w:p>
+    <w:p>
+      <w:pPr>
+        <w:jc w:val="both"/>
+        <w:rPr>
+          <w:rFonts w:ascii="Times New Roman" w:hAnsi="Times New Roman"/>
+        </w:rPr>
+      </w:pPr>
+      <w:r>
+        <w:rPr>
+          <w:rFonts w:ascii="Times New Roman" w:hAnsi="Times New Roman"/>
+        </w:rPr>
+        <w:t>A typical</w:t>
+      </w:r>
+      <w:r>
+        <w:rPr>
+          <w:rFonts w:ascii="Times New Roman" w:hAnsi="Times New Roman"/>
+        </w:rPr>
+        <w:t xml:space="preserve"> </w:t>
+      </w:r>
+      <w:proofErr w:type="spellStart"/>
+      <w:r>
+        <w:rPr>
+          <w:rFonts w:ascii="Times New Roman" w:hAnsi="Times New Roman"/>
+        </w:rPr>
+        <w:t>cirsdrv_wave</w:t>
+      </w:r>
+      <w:r>
+        <w:rPr>
+          <w:rFonts w:ascii="Times New Roman" w:hAnsi="Times New Roman"/>
+        </w:rPr>
+        <w:t>.inp</w:t>
+      </w:r>
+      <w:proofErr w:type="spellEnd"/>
+      <w:r>
+        <w:rPr>
+          <w:rFonts w:ascii="Times New Roman" w:hAnsi="Times New Roman"/>
+        </w:rPr>
+        <w:t xml:space="preserve"> file would look like this:</w:t>
+      </w:r>
+    </w:p>
+    <w:p>
+      <w:pPr>
+        <w:jc w:val="both"/>
+        <w:rPr>
+          <w:rFonts w:ascii="Times New Roman" w:hAnsi="Times New Roman"/>
+        </w:rPr>
+      </w:pPr>
+    </w:p>
+    <w:p>
+      <w:pPr>
+        <w:jc w:val="both"/>
+        <w:rPr>
+          <w:rFonts w:ascii="Times New Roman" w:hAnsi="Times New Roman"/>
+        </w:rPr>
+      </w:pPr>
+      <w:r>
+        <w:rPr>
+          <w:rFonts w:ascii="Times New Roman" w:hAnsi="Times New Roman"/>
+        </w:rPr>
+        <w:t>zero</w:t>
+      </w:r>
+      <w:r>
+        <w:rPr>
+          <w:rFonts w:ascii="Times New Roman" w:hAnsi="Times New Roman"/>
+        </w:rPr>
+        <w:tab/>
+      </w:r>
+      <w:r>
+        <w:rPr>
+          <w:rFonts w:ascii="Times New Roman" w:hAnsi="Times New Roman"/>
+        </w:rPr>
+        <w:tab/>
+      </w:r>
+      <w:r>
+        <w:rPr>
+          <w:rFonts w:ascii="Times New Roman" w:hAnsi="Times New Roman"/>
+        </w:rPr>
+        <w:tab/>
+        <w:t>(root name of the .pat, .</w:t>
+      </w:r>
+      <w:proofErr w:type="spellStart"/>
+      <w:r>
+        <w:rPr>
+          <w:rFonts w:ascii="Times New Roman" w:hAnsi="Times New Roman"/>
+        </w:rPr>
+        <w:t>fla</w:t>
+      </w:r>
+      <w:proofErr w:type="spellEnd"/>
+      <w:proofErr w:type="gramStart"/>
+      <w:r>
+        <w:rPr>
+          <w:rFonts w:ascii="Times New Roman" w:hAnsi="Times New Roman"/>
+        </w:rPr>
+        <w:t>, .</w:t>
+      </w:r>
+      <w:proofErr w:type="spellStart"/>
+      <w:r>
+        <w:rPr>
+          <w:rFonts w:ascii="Times New Roman" w:hAnsi="Times New Roman"/>
+        </w:rPr>
+        <w:t>kls</w:t>
+      </w:r>
+      <w:proofErr w:type="spellEnd"/>
+      <w:proofErr w:type="gramEnd"/>
+      <w:r>
+        <w:rPr>
+          <w:rFonts w:ascii="Times New Roman" w:hAnsi="Times New Roman"/>
+        </w:rPr>
+        <w:t xml:space="preserve"> and .</w:t>
+      </w:r>
+      <w:proofErr w:type="spellStart"/>
+      <w:r>
+        <w:rPr>
+          <w:rFonts w:ascii="Times New Roman" w:hAnsi="Times New Roman"/>
+        </w:rPr>
+        <w:t>cia</w:t>
+      </w:r>
+      <w:proofErr w:type="spellEnd"/>
+      <w:r>
+        <w:rPr>
+          <w:rFonts w:ascii="Times New Roman" w:hAnsi="Times New Roman"/>
+        </w:rPr>
+        <w:t xml:space="preserve"> files)</w:t>
+      </w:r>
+    </w:p>
+    <w:p>
+      <w:pPr>
+        <w:jc w:val="both"/>
+        <w:rPr>
+          <w:rFonts w:ascii="Times New Roman" w:hAnsi="Times New Roman"/>
+        </w:rPr>
+      </w:pPr>
+      <w:r>
+        <w:rPr>
+          <w:rFonts w:ascii="Times New Roman" w:hAnsi="Times New Roman"/>
+        </w:rPr>
+        <w:t>1</w:t>
+      </w:r>
+      <w:r>
+        <w:rPr>
+          <w:rFonts w:ascii="Times New Roman" w:hAnsi="Times New Roman"/>
+        </w:rPr>
+        <w:tab/>
+      </w:r>
+      <w:r>
+        <w:rPr>
+          <w:rFonts w:ascii="Times New Roman" w:hAnsi="Times New Roman"/>
+        </w:rPr>
+        <w:tab/>
+      </w:r>
+      <w:r>
+        <w:rPr>
+          <w:rFonts w:ascii="Times New Roman" w:hAnsi="Times New Roman"/>
+        </w:rPr>
+        <w:tab/>
+        <w:t>(</w:t>
+      </w:r>
+      <w:proofErr w:type="spellStart"/>
+      <w:r>
+        <w:rPr>
+          <w:rFonts w:ascii="Times New Roman" w:hAnsi="Times New Roman"/>
+        </w:rPr>
+        <w:t>iwave</w:t>
+      </w:r>
+      <w:proofErr w:type="spellEnd"/>
+      <w:r>
+        <w:rPr>
+          <w:rFonts w:ascii="Times New Roman" w:hAnsi="Times New Roman"/>
+        </w:rPr>
+        <w:t>: 0=wavenumber, 1=wavelength)</w:t>
+      </w:r>
+    </w:p>
+    <w:p>
+      <w:pPr>
+        <w:ind w:left="1440" w:hanging="1440"/>
+        <w:jc w:val="both"/>
+        <w:rPr>
+          <w:rFonts w:ascii="Times New Roman" w:hAnsi="Times New Roman"/>
+        </w:rPr>
+      </w:pPr>
+      <w:r>
+        <w:rPr>
+          <w:rFonts w:ascii="Times New Roman" w:hAnsi="Times New Roman"/>
+        </w:rPr>
+        <w:t>y</w:t>
+      </w:r>
+      <w:r>
+        <w:rPr>
+          <w:rFonts w:ascii="Times New Roman" w:hAnsi="Times New Roman"/>
+        </w:rPr>
+        <w:tab/>
+      </w:r>
+      <w:r>
+        <w:rPr>
+          <w:rFonts w:ascii="Times New Roman" w:hAnsi="Times New Roman"/>
+        </w:rPr>
+        <w:tab/>
+        <w:t>(Do you want the wavelengths extracted from the .pat file?</w:t>
+      </w:r>
+    </w:p>
+    <w:p>
+      <w:pPr>
+        <w:ind w:left="1440" w:hanging="1440"/>
+        <w:jc w:val="both"/>
+        <w:rPr>
+          <w:rFonts w:ascii="Times New Roman" w:hAnsi="Times New Roman"/>
+        </w:rPr>
+      </w:pPr>
+      <w:r>
+        <w:rPr>
+          <w:rFonts w:ascii="Times New Roman" w:hAnsi="Times New Roman"/>
+        </w:rPr>
+        <w:t>3</w:t>
+      </w:r>
+      <w:r>
+        <w:rPr>
+          <w:rFonts w:ascii="Times New Roman" w:hAnsi="Times New Roman"/>
+        </w:rPr>
+        <w:tab/>
+      </w:r>
+      <w:r>
+        <w:rPr>
+          <w:rFonts w:ascii="Times New Roman" w:hAnsi="Times New Roman"/>
+        </w:rPr>
+        <w:tab/>
+        <w:t>(IPLANET, 3=Earth, 4=Mars, etc.)</w:t>
+      </w:r>
+    </w:p>
+    <w:p>
+      <w:pPr>
+        <w:ind w:left="1440" w:hanging="1440"/>
+        <w:jc w:val="both"/>
+        <w:rPr>
+          <w:rFonts w:ascii="Times New Roman" w:hAnsi="Times New Roman"/>
+        </w:rPr>
+      </w:pPr>
+      <w:r>
+        <w:rPr>
+          <w:rFonts w:ascii="Times New Roman" w:hAnsi="Times New Roman"/>
+        </w:rPr>
+        <w:t>1</w:t>
+      </w:r>
+      <w:r>
+        <w:rPr>
+          <w:rFonts w:ascii="Times New Roman" w:hAnsi="Times New Roman"/>
+        </w:rPr>
+        <w:tab/>
+      </w:r>
+      <w:r>
+        <w:rPr>
+          <w:rFonts w:ascii="Times New Roman" w:hAnsi="Times New Roman"/>
+        </w:rPr>
+        <w:tab/>
+        <w:t>(1=Fast, 2=slow. Historical – always choose ‘1’)</w:t>
+      </w:r>
+    </w:p>
+    <w:p>
+      <w:pPr>
+        <w:ind w:left="1440" w:hanging="1440"/>
+        <w:jc w:val="both"/>
+        <w:rPr>
+          <w:rFonts w:ascii="Times New Roman" w:hAnsi="Times New Roman"/>
+        </w:rPr>
+      </w:pPr>
+      <w:r>
+        <w:rPr>
+          <w:rFonts w:ascii="Times New Roman" w:hAnsi="Times New Roman"/>
+        </w:rPr>
+        <w:t>0.35 0.005</w:t>
+      </w:r>
+      <w:r>
+        <w:rPr>
+          <w:rFonts w:ascii="Times New Roman" w:hAnsi="Times New Roman"/>
+        </w:rPr>
+        <w:tab/>
+      </w:r>
+      <w:r>
+        <w:rPr>
+          <w:rFonts w:ascii="Times New Roman" w:hAnsi="Times New Roman"/>
+        </w:rPr>
+        <w:tab/>
+        <w:t>(minimum wavelength/wavenumber and step of k-tables used)</w:t>
+      </w:r>
+    </w:p>
+    <w:p>
+      <w:pPr>
+        <w:ind w:left="1440" w:hanging="1440"/>
+        <w:jc w:val="both"/>
+        <w:rPr>
+          <w:rFonts w:ascii="Times New Roman" w:hAnsi="Times New Roman"/>
+        </w:rPr>
+      </w:pPr>
+      <w:r>
+        <w:rPr>
+          <w:rFonts w:ascii="Times New Roman" w:hAnsi="Times New Roman"/>
+        </w:rPr>
         <w:lastRenderedPageBreak/>
-        <w:t>For most cases the Jacobeans can be calculated analytically, for which INUM=0. However, when trying to retrieve temperature and pressure together, the effects of varying each changes the atmospheric profile in a complicated and non-linear way. Hence, these Jacobeans have to be calculated by numerical differencing, set by INUM=1.</w:t>
-      </w:r>
-    </w:p>
-    <w:p>
-      <w:pPr>
-        <w:ind w:firstLine="720"/>
-        <w:jc w:val="both"/>
-        <w:rPr>
-          <w:rFonts w:ascii="Times New Roman" w:hAnsi="Times New Roman"/>
-        </w:rPr>
-      </w:pPr>
-      <w:r>
-        <w:rPr>
-          <w:rFonts w:ascii="Times New Roman" w:hAnsi="Times New Roman"/>
-        </w:rPr>
-        <w:t>For a single l</w:t>
-      </w:r>
-      <w:r>
-        <w:rPr>
-          <w:rFonts w:ascii="Times New Roman" w:hAnsi="Times New Roman"/>
-        </w:rPr>
-        <w:t>imb calculation, you should use</w:t>
-      </w:r>
-      <w:r>
-        <w:rPr>
-          <w:rFonts w:ascii="Times New Roman" w:hAnsi="Times New Roman"/>
-        </w:rPr>
-        <w:t xml:space="preserve"> </w:t>
-      </w:r>
-      <w:r>
-        <w:rPr>
-          <w:rFonts w:ascii="Times New Roman" w:hAnsi="Times New Roman"/>
-          <w:u w:val="single"/>
-        </w:rPr>
-        <w:t>Nemesis,</w:t>
-      </w:r>
-      <w:r>
-        <w:rPr>
-          <w:rFonts w:ascii="Times New Roman" w:hAnsi="Times New Roman"/>
-        </w:rPr>
-        <w:t xml:space="preserve"> but</w:t>
-      </w:r>
-      <w:r>
-        <w:rPr>
-          <w:rFonts w:ascii="Times New Roman" w:hAnsi="Times New Roman"/>
-        </w:rPr>
-        <w:t xml:space="preserve"> for multiple tangent heights through the same atmosphere, </w:t>
-      </w:r>
-      <w:proofErr w:type="spellStart"/>
-      <w:r>
-        <w:rPr>
-          <w:rFonts w:ascii="Times New Roman" w:hAnsi="Times New Roman"/>
-          <w:u w:val="single"/>
-        </w:rPr>
-        <w:t>NemesisL</w:t>
-      </w:r>
-      <w:proofErr w:type="spellEnd"/>
-      <w:r>
-        <w:rPr>
-          <w:rFonts w:ascii="Times New Roman" w:hAnsi="Times New Roman"/>
-        </w:rPr>
-        <w:t xml:space="preserve"> is much faster and not significantly less accurate.</w:t>
-      </w:r>
-      <w:r>
-        <w:rPr>
-          <w:rFonts w:ascii="Times New Roman" w:hAnsi="Times New Roman"/>
-        </w:rPr>
-        <w:t xml:space="preserve"> </w:t>
-      </w:r>
-    </w:p>
-    <w:p>
-      <w:pPr>
-        <w:jc w:val="both"/>
-        <w:rPr>
-          <w:rFonts w:ascii="Times New Roman" w:hAnsi="Times New Roman"/>
-        </w:rPr>
-      </w:pPr>
-    </w:p>
-    <w:p>
-      <w:pPr>
-        <w:jc w:val="both"/>
-        <w:outlineLvl w:val="1"/>
-        <w:rPr>
-          <w:rFonts w:ascii="Times New Roman" w:hAnsi="Times New Roman"/>
-          <w:b/>
-        </w:rPr>
-      </w:pPr>
-      <w:r>
-        <w:rPr>
-          <w:rFonts w:ascii="Times New Roman" w:hAnsi="Times New Roman"/>
-          <w:b/>
-        </w:rPr>
-        <w:t>8.2</w:t>
-      </w:r>
-      <w:r>
-        <w:rPr>
-          <w:rFonts w:ascii="Times New Roman" w:hAnsi="Times New Roman"/>
-          <w:b/>
-        </w:rPr>
-        <w:t xml:space="preserve"> </w:t>
-      </w:r>
-      <w:proofErr w:type="spellStart"/>
-      <w:r>
-        <w:rPr>
-          <w:rFonts w:ascii="Times New Roman" w:hAnsi="Times New Roman"/>
-          <w:b/>
-          <w:u w:val="single"/>
-        </w:rPr>
-        <w:t>NemesisMCS</w:t>
-      </w:r>
-      <w:proofErr w:type="spellEnd"/>
-    </w:p>
-    <w:p>
-      <w:pPr>
-        <w:jc w:val="both"/>
-        <w:rPr>
-          <w:rFonts w:ascii="Times New Roman" w:hAnsi="Times New Roman"/>
-        </w:rPr>
-      </w:pPr>
-      <w:proofErr w:type="spellStart"/>
-      <w:r>
-        <w:rPr>
-          <w:rFonts w:ascii="Times New Roman" w:hAnsi="Times New Roman"/>
-          <w:u w:val="single"/>
-        </w:rPr>
-        <w:t>NemesisMCS</w:t>
-      </w:r>
-      <w:proofErr w:type="spellEnd"/>
-      <w:r>
-        <w:rPr>
-          <w:rFonts w:ascii="Times New Roman" w:hAnsi="Times New Roman"/>
-        </w:rPr>
-        <w:t xml:space="preserve"> is based on </w:t>
-      </w:r>
-      <w:proofErr w:type="spellStart"/>
-      <w:r>
-        <w:rPr>
-          <w:rFonts w:ascii="Times New Roman" w:hAnsi="Times New Roman"/>
-          <w:u w:val="single"/>
-        </w:rPr>
-        <w:t>NemesisL</w:t>
-      </w:r>
-      <w:proofErr w:type="spellEnd"/>
-      <w:r>
-        <w:rPr>
-          <w:rFonts w:ascii="Times New Roman" w:hAnsi="Times New Roman"/>
-        </w:rPr>
-        <w:t xml:space="preserve">, but is specifically tailored to model MCS </w:t>
-      </w:r>
-      <w:r>
-        <w:rPr>
-          <w:rFonts w:ascii="Times New Roman" w:hAnsi="Times New Roman"/>
-        </w:rPr>
-        <w:t>radiances</w:t>
-      </w:r>
-      <w:r>
-        <w:rPr>
-          <w:rFonts w:ascii="Times New Roman" w:hAnsi="Times New Roman"/>
-        </w:rPr>
-        <w:t xml:space="preserve">, which require a complicated FOV combination of the individual path calculations. Other modifications are made in the way the </w:t>
-      </w:r>
-      <w:proofErr w:type="spellStart"/>
-      <w:r>
-        <w:rPr>
-          <w:rFonts w:ascii="Times New Roman" w:hAnsi="Times New Roman"/>
-        </w:rPr>
-        <w:t>spx</w:t>
-      </w:r>
-      <w:proofErr w:type="spellEnd"/>
-      <w:r>
-        <w:rPr>
-          <w:rFonts w:ascii="Times New Roman" w:hAnsi="Times New Roman"/>
-        </w:rPr>
-        <w:t xml:space="preserve"> files are read in, and implicitly use small differences in the wavenumbers listed to identify different detectors, which have slightly different spectral and FOV responses. </w:t>
-      </w:r>
-    </w:p>
-    <w:p>
-      <w:pPr>
-        <w:jc w:val="both"/>
-        <w:rPr>
-          <w:rFonts w:ascii="Times New Roman" w:hAnsi="Times New Roman"/>
-        </w:rPr>
-      </w:pPr>
-    </w:p>
-    <w:p>
-      <w:pPr>
-        <w:jc w:val="both"/>
-        <w:outlineLvl w:val="1"/>
-        <w:rPr>
-          <w:rFonts w:ascii="Times New Roman" w:hAnsi="Times New Roman"/>
-          <w:b/>
-        </w:rPr>
-      </w:pPr>
-      <w:r>
-        <w:rPr>
-          <w:rFonts w:ascii="Times New Roman" w:hAnsi="Times New Roman"/>
-          <w:b/>
-        </w:rPr>
-        <w:t>8.3</w:t>
-      </w:r>
-      <w:r>
-        <w:rPr>
-          <w:rFonts w:ascii="Times New Roman" w:hAnsi="Times New Roman"/>
-          <w:b/>
-        </w:rPr>
-        <w:t xml:space="preserve"> </w:t>
-      </w:r>
-      <w:proofErr w:type="spellStart"/>
-      <w:r>
-        <w:rPr>
-          <w:rFonts w:ascii="Times New Roman" w:hAnsi="Times New Roman"/>
-          <w:b/>
-        </w:rPr>
-        <w:t>Nemesisdisc</w:t>
-      </w:r>
-      <w:proofErr w:type="spellEnd"/>
-    </w:p>
-    <w:p>
-      <w:pPr>
-        <w:jc w:val="both"/>
-        <w:rPr>
-          <w:rFonts w:ascii="Times New Roman" w:hAnsi="Times New Roman"/>
-        </w:rPr>
-      </w:pPr>
-      <w:proofErr w:type="spellStart"/>
-      <w:r>
-        <w:rPr>
-          <w:rFonts w:ascii="Times New Roman" w:hAnsi="Times New Roman"/>
-          <w:u w:val="single"/>
-        </w:rPr>
-        <w:t>Nemesisdisc</w:t>
-      </w:r>
-      <w:proofErr w:type="spellEnd"/>
-      <w:r>
-        <w:rPr>
-          <w:rFonts w:ascii="Times New Roman" w:hAnsi="Times New Roman"/>
-        </w:rPr>
-        <w:t xml:space="preserve"> sets up the .pat file for a disc-averaged calculation and outputs the results in a form compatible with modelling the secondary transits of exoplanets. </w:t>
-      </w:r>
-    </w:p>
-    <w:p>
-      <w:pPr>
-        <w:jc w:val="both"/>
-        <w:rPr>
-          <w:rFonts w:ascii="Times New Roman" w:hAnsi="Times New Roman"/>
-        </w:rPr>
-      </w:pPr>
-    </w:p>
-    <w:p>
-      <w:pPr>
-        <w:jc w:val="both"/>
-        <w:outlineLvl w:val="1"/>
-        <w:rPr>
-          <w:rFonts w:ascii="Times New Roman" w:hAnsi="Times New Roman"/>
-          <w:b/>
-        </w:rPr>
-      </w:pPr>
-      <w:r>
-        <w:rPr>
-          <w:rFonts w:ascii="Times New Roman" w:hAnsi="Times New Roman"/>
-          <w:b/>
-        </w:rPr>
-        <w:t>8.4</w:t>
-      </w:r>
-      <w:r>
-        <w:rPr>
-          <w:rFonts w:ascii="Times New Roman" w:hAnsi="Times New Roman"/>
-          <w:b/>
-        </w:rPr>
-        <w:t xml:space="preserve"> </w:t>
-      </w:r>
-      <w:proofErr w:type="spellStart"/>
-      <w:r>
-        <w:rPr>
-          <w:rFonts w:ascii="Times New Roman" w:hAnsi="Times New Roman"/>
-          <w:b/>
-        </w:rPr>
-        <w:t>NemesisPT</w:t>
-      </w:r>
-      <w:proofErr w:type="spellEnd"/>
-    </w:p>
-    <w:p>
-      <w:pPr>
-        <w:jc w:val="both"/>
-        <w:rPr>
-          <w:rFonts w:ascii="Times New Roman" w:hAnsi="Times New Roman"/>
-        </w:rPr>
-      </w:pPr>
-      <w:proofErr w:type="spellStart"/>
-      <w:r>
-        <w:rPr>
-          <w:rFonts w:ascii="Copperplate Gothic Light" w:hAnsi="Copperplate Gothic Light"/>
-        </w:rPr>
-        <w:t>N</w:t>
-      </w:r>
-      <w:r>
-        <w:rPr>
-          <w:rFonts w:ascii="Times New Roman" w:hAnsi="Times New Roman"/>
-          <w:u w:val="single"/>
-        </w:rPr>
-        <w:t>emesisPT</w:t>
-      </w:r>
-      <w:proofErr w:type="spellEnd"/>
-      <w:r>
-        <w:rPr>
-          <w:rFonts w:ascii="Times New Roman" w:hAnsi="Times New Roman"/>
-        </w:rPr>
-        <w:t xml:space="preserve"> is again based on </w:t>
-      </w:r>
-      <w:proofErr w:type="spellStart"/>
-      <w:r>
-        <w:rPr>
-          <w:rFonts w:ascii="Times New Roman" w:hAnsi="Times New Roman"/>
-          <w:u w:val="single"/>
-        </w:rPr>
-        <w:t>NemesisL</w:t>
-      </w:r>
-      <w:proofErr w:type="spellEnd"/>
-      <w:r>
-        <w:rPr>
-          <w:rFonts w:ascii="Times New Roman" w:hAnsi="Times New Roman"/>
-        </w:rPr>
-        <w:t xml:space="preserve">, but instead uses the limb path calculations to estimate the effective planetary radius at different wavelengths. This code is thus used for modelling the primary transits of exoplanets. </w:t>
-      </w:r>
-    </w:p>
-    <w:p>
-      <w:pPr>
-        <w:jc w:val="both"/>
-        <w:rPr>
-          <w:rFonts w:ascii="Times New Roman" w:hAnsi="Times New Roman"/>
-        </w:rPr>
-      </w:pPr>
-    </w:p>
-    <w:p>
-      <w:pPr>
-        <w:jc w:val="both"/>
-        <w:outlineLvl w:val="1"/>
-        <w:rPr>
-          <w:rFonts w:ascii="Times New Roman" w:hAnsi="Times New Roman"/>
-          <w:b/>
-        </w:rPr>
-      </w:pPr>
-      <w:r>
-        <w:rPr>
-          <w:rFonts w:ascii="Times New Roman" w:hAnsi="Times New Roman"/>
-          <w:b/>
-        </w:rPr>
-        <w:t>8.5</w:t>
-      </w:r>
-      <w:r>
-        <w:rPr>
-          <w:rFonts w:ascii="Times New Roman" w:hAnsi="Times New Roman"/>
-          <w:b/>
-        </w:rPr>
-        <w:t xml:space="preserve"> </w:t>
-      </w:r>
-      <w:proofErr w:type="spellStart"/>
-      <w:r>
-        <w:rPr>
-          <w:rFonts w:ascii="Times New Roman" w:hAnsi="Times New Roman"/>
-          <w:b/>
+        <w:t>11</w:t>
+      </w:r>
+      <w:r>
+        <w:rPr>
+          <w:rFonts w:ascii="Times New Roman" w:hAnsi="Times New Roman"/>
+        </w:rPr>
+        <w:tab/>
+      </w:r>
+      <w:r>
+        <w:rPr>
+          <w:rFonts w:ascii="Times New Roman" w:hAnsi="Times New Roman"/>
+        </w:rPr>
+        <w:tab/>
+        <w:t xml:space="preserve">(This defines which </w:t>
+      </w:r>
+      <w:proofErr w:type="spellStart"/>
+      <w:r>
+        <w:rPr>
+          <w:rFonts w:ascii="Times New Roman" w:hAnsi="Times New Roman"/>
+        </w:rPr>
+        <w:t>scloudNNwave.f</w:t>
+      </w:r>
+      <w:proofErr w:type="spellEnd"/>
+      <w:r>
+        <w:rPr>
+          <w:rFonts w:ascii="Times New Roman" w:hAnsi="Times New Roman"/>
+        </w:rPr>
+        <w:t xml:space="preserve"> model to use, if scattering)</w:t>
+      </w:r>
+    </w:p>
+    <w:p>
+      <w:pPr>
+        <w:ind w:left="1440" w:hanging="1440"/>
+        <w:jc w:val="both"/>
+        <w:rPr>
+          <w:rFonts w:ascii="Times New Roman" w:hAnsi="Times New Roman"/>
+        </w:rPr>
+      </w:pPr>
+      <w:r>
+        <w:rPr>
+          <w:rFonts w:ascii="Times New Roman" w:hAnsi="Times New Roman"/>
+        </w:rPr>
+        <w:t>200.</w:t>
+      </w:r>
+      <w:r>
+        <w:rPr>
+          <w:rFonts w:ascii="Times New Roman" w:hAnsi="Times New Roman"/>
+        </w:rPr>
+        <w:tab/>
+      </w:r>
+      <w:r>
+        <w:rPr>
+          <w:rFonts w:ascii="Times New Roman" w:hAnsi="Times New Roman"/>
+        </w:rPr>
+        <w:tab/>
+        <w:t>(Surface temperature)</w:t>
+      </w:r>
+    </w:p>
+    <w:p>
+      <w:pPr>
+        <w:ind w:left="1440" w:hanging="1440"/>
+        <w:jc w:val="both"/>
+        <w:rPr>
+          <w:rFonts w:ascii="Times New Roman" w:hAnsi="Times New Roman"/>
+        </w:rPr>
+      </w:pPr>
+    </w:p>
+    <w:p>
+      <w:pPr>
+        <w:jc w:val="both"/>
+        <w:rPr>
+          <w:rFonts w:ascii="Times New Roman" w:hAnsi="Times New Roman"/>
+        </w:rPr>
+      </w:pPr>
+      <w:r>
+        <w:rPr>
+          <w:rFonts w:ascii="Times New Roman" w:hAnsi="Times New Roman"/>
+        </w:rPr>
+        <w:t xml:space="preserve">The same inputs are always required even when they’re not actually necessary! Hence, you need to provide a number for </w:t>
+      </w:r>
+      <w:proofErr w:type="spellStart"/>
+      <w:r>
+        <w:rPr>
+          <w:rFonts w:ascii="Times New Roman" w:hAnsi="Times New Roman"/>
+        </w:rPr>
+        <w:t>scloudNNwave</w:t>
+      </w:r>
+      <w:proofErr w:type="spellEnd"/>
+      <w:r>
+        <w:rPr>
+          <w:rFonts w:ascii="Times New Roman" w:hAnsi="Times New Roman"/>
+        </w:rPr>
+        <w:t xml:space="preserve"> and surface temperature even for calculations where these numbers are irrelevant. The basic advantage of </w:t>
+      </w:r>
+      <w:proofErr w:type="spellStart"/>
+      <w:r>
+        <w:rPr>
+          <w:rFonts w:ascii="Times New Roman" w:hAnsi="Times New Roman"/>
         </w:rPr>
         <w:t>CIRSdrv_wave</w:t>
       </w:r>
       <w:proofErr w:type="spellEnd"/>
-    </w:p>
-    <w:p>
-      <w:pPr>
-        <w:jc w:val="both"/>
-        <w:rPr>
-          <w:rFonts w:ascii="Times New Roman" w:hAnsi="Times New Roman"/>
-        </w:rPr>
-      </w:pPr>
-      <w:proofErr w:type="spellStart"/>
-      <w:r>
-        <w:rPr>
-          <w:rFonts w:ascii="Times New Roman" w:hAnsi="Times New Roman"/>
-          <w:u w:val="single"/>
-        </w:rPr>
-        <w:t>CIRSdrv_wave</w:t>
-      </w:r>
-      <w:proofErr w:type="spellEnd"/>
-      <w:r>
-        <w:rPr>
-          <w:rFonts w:ascii="Times New Roman" w:hAnsi="Times New Roman"/>
-        </w:rPr>
-        <w:t xml:space="preserve"> is a very useful program </w:t>
-      </w:r>
-      <w:r>
-        <w:rPr>
-          <w:rFonts w:ascii="Times New Roman" w:hAnsi="Times New Roman"/>
-        </w:rPr>
-        <w:t>for running the nemesis/</w:t>
-      </w:r>
-      <w:proofErr w:type="spellStart"/>
-      <w:r>
-        <w:rPr>
-          <w:rFonts w:ascii="Times New Roman" w:hAnsi="Times New Roman"/>
-        </w:rPr>
-        <w:t>cirsrad</w:t>
-      </w:r>
-      <w:proofErr w:type="spellEnd"/>
-      <w:r>
-        <w:rPr>
-          <w:rFonts w:ascii="Times New Roman" w:hAnsi="Times New Roman"/>
-        </w:rPr>
-        <w:t xml:space="preserve"> subroutines on cases that are not covered by the </w:t>
-      </w:r>
-      <w:r>
-        <w:rPr>
-          <w:rFonts w:ascii="Copperplate Gothic Light" w:hAnsi="Copperplate Gothic Light"/>
-        </w:rPr>
-        <w:t>Nemesis</w:t>
-      </w:r>
-      <w:r>
-        <w:rPr>
-          <w:rFonts w:ascii="Times New Roman" w:hAnsi="Times New Roman"/>
-        </w:rPr>
-        <w:t xml:space="preserve"> programs, which write their own .pat files to model specific geometries. </w:t>
-      </w:r>
-      <w:proofErr w:type="spellStart"/>
-      <w:r>
-        <w:rPr>
-          <w:rFonts w:ascii="Times New Roman" w:hAnsi="Times New Roman"/>
-          <w:u w:val="single"/>
-        </w:rPr>
-        <w:t>CIRSdrv_wave</w:t>
-      </w:r>
-      <w:proofErr w:type="spellEnd"/>
-      <w:r>
-        <w:rPr>
-          <w:rFonts w:ascii="Copperplate Gothic Light" w:hAnsi="Copperplate Gothic Light"/>
-        </w:rPr>
-        <w:t xml:space="preserve"> </w:t>
-      </w:r>
-      <w:r>
-        <w:rPr>
-          <w:rFonts w:ascii="Times New Roman" w:hAnsi="Times New Roman"/>
-        </w:rPr>
-        <w:t>can be run in command line, but you’re bombarded with quite a few questions and so I often run it as:</w:t>
-      </w:r>
-    </w:p>
-    <w:p>
-      <w:pPr>
-        <w:jc w:val="both"/>
-        <w:rPr>
-          <w:rFonts w:ascii="Times New Roman" w:hAnsi="Times New Roman"/>
-        </w:rPr>
-      </w:pPr>
-    </w:p>
-    <w:p>
-      <w:pPr>
-        <w:ind w:firstLine="720"/>
-        <w:jc w:val="both"/>
-        <w:rPr>
-          <w:rFonts w:ascii="Times New Roman" w:hAnsi="Times New Roman"/>
-        </w:rPr>
-      </w:pPr>
-      <w:proofErr w:type="spellStart"/>
-      <w:r>
-        <w:rPr>
-          <w:rFonts w:ascii="Times New Roman" w:hAnsi="Times New Roman"/>
-        </w:rPr>
-        <w:t>CIRSdrv_wave</w:t>
-      </w:r>
-      <w:proofErr w:type="spellEnd"/>
-      <w:r>
-        <w:rPr>
-          <w:rFonts w:ascii="Times New Roman" w:hAnsi="Times New Roman"/>
-        </w:rPr>
-        <w:t xml:space="preserve"> &lt; </w:t>
-      </w:r>
-      <w:proofErr w:type="spellStart"/>
-      <w:r>
-        <w:rPr>
-          <w:rFonts w:ascii="Times New Roman" w:hAnsi="Times New Roman"/>
-        </w:rPr>
-        <w:t>cirsdrv_wave.inp</w:t>
-      </w:r>
-      <w:proofErr w:type="spellEnd"/>
-      <w:r>
-        <w:rPr>
-          <w:rFonts w:ascii="Times New Roman" w:hAnsi="Times New Roman"/>
-        </w:rPr>
-        <w:t xml:space="preserve"> &gt; </w:t>
-      </w:r>
-      <w:proofErr w:type="spellStart"/>
-      <w:r>
-        <w:rPr>
-          <w:rFonts w:ascii="Times New Roman" w:hAnsi="Times New Roman"/>
-        </w:rPr>
-        <w:t>test.prc</w:t>
-      </w:r>
-      <w:proofErr w:type="spellEnd"/>
-      <w:r>
-        <w:rPr>
-          <w:rFonts w:ascii="Times New Roman" w:hAnsi="Times New Roman"/>
-        </w:rPr>
-        <w:t xml:space="preserve"> &amp;</w:t>
-      </w:r>
-    </w:p>
-    <w:p>
-      <w:pPr>
-        <w:ind w:firstLine="720"/>
-        <w:jc w:val="both"/>
-        <w:rPr>
-          <w:rFonts w:ascii="Times New Roman" w:hAnsi="Times New Roman"/>
-        </w:rPr>
-      </w:pPr>
-    </w:p>
-    <w:p>
-      <w:pPr>
-        <w:jc w:val="both"/>
-        <w:rPr>
-          <w:rFonts w:ascii="Times New Roman" w:hAnsi="Times New Roman"/>
-        </w:rPr>
-      </w:pPr>
-      <w:r>
-        <w:rPr>
-          <w:rFonts w:ascii="Times New Roman" w:hAnsi="Times New Roman"/>
-        </w:rPr>
-        <w:t>A typical</w:t>
-      </w:r>
-      <w:r>
-        <w:rPr>
-          <w:rFonts w:ascii="Times New Roman" w:hAnsi="Times New Roman"/>
-        </w:rPr>
-        <w:t xml:space="preserve"> </w:t>
-      </w:r>
-      <w:proofErr w:type="spellStart"/>
-      <w:r>
-        <w:rPr>
-          <w:rFonts w:ascii="Times New Roman" w:hAnsi="Times New Roman"/>
-        </w:rPr>
-        <w:t>cirsdrv_wave</w:t>
-      </w:r>
-      <w:r>
-        <w:rPr>
-          <w:rFonts w:ascii="Times New Roman" w:hAnsi="Times New Roman"/>
-        </w:rPr>
-        <w:t>.inp</w:t>
-      </w:r>
-      <w:proofErr w:type="spellEnd"/>
-      <w:r>
-        <w:rPr>
-          <w:rFonts w:ascii="Times New Roman" w:hAnsi="Times New Roman"/>
-        </w:rPr>
-        <w:t xml:space="preserve"> file would look like this:</w:t>
-      </w:r>
-    </w:p>
-    <w:p>
-      <w:pPr>
-        <w:jc w:val="both"/>
-        <w:rPr>
-          <w:rFonts w:ascii="Times New Roman" w:hAnsi="Times New Roman"/>
-        </w:rPr>
-      </w:pPr>
-    </w:p>
-    <w:p>
-      <w:pPr>
-        <w:jc w:val="both"/>
-        <w:rPr>
-          <w:rFonts w:ascii="Times New Roman" w:hAnsi="Times New Roman"/>
-        </w:rPr>
-      </w:pPr>
-      <w:r>
-        <w:rPr>
-          <w:rFonts w:ascii="Times New Roman" w:hAnsi="Times New Roman"/>
-        </w:rPr>
-        <w:t>zero</w:t>
-      </w:r>
-      <w:r>
-        <w:rPr>
-          <w:rFonts w:ascii="Times New Roman" w:hAnsi="Times New Roman"/>
-        </w:rPr>
-        <w:tab/>
-      </w:r>
-      <w:r>
-        <w:rPr>
-          <w:rFonts w:ascii="Times New Roman" w:hAnsi="Times New Roman"/>
-        </w:rPr>
-        <w:tab/>
-      </w:r>
-      <w:r>
-        <w:rPr>
-          <w:rFonts w:ascii="Times New Roman" w:hAnsi="Times New Roman"/>
-        </w:rPr>
-        <w:tab/>
-        <w:t>(root name of the .pat, .</w:t>
-      </w:r>
-      <w:proofErr w:type="spellStart"/>
-      <w:r>
-        <w:rPr>
-          <w:rFonts w:ascii="Times New Roman" w:hAnsi="Times New Roman"/>
-        </w:rPr>
-        <w:t>fla</w:t>
-      </w:r>
-      <w:proofErr w:type="spellEnd"/>
-      <w:proofErr w:type="gramStart"/>
-      <w:r>
-        <w:rPr>
-          <w:rFonts w:ascii="Times New Roman" w:hAnsi="Times New Roman"/>
-        </w:rPr>
-        <w:t>, .</w:t>
-      </w:r>
-      <w:proofErr w:type="spellStart"/>
-      <w:r>
-        <w:rPr>
-          <w:rFonts w:ascii="Times New Roman" w:hAnsi="Times New Roman"/>
-        </w:rPr>
-        <w:t>kls</w:t>
-      </w:r>
-      <w:proofErr w:type="spellEnd"/>
-      <w:proofErr w:type="gramEnd"/>
-      <w:r>
-        <w:rPr>
-          <w:rFonts w:ascii="Times New Roman" w:hAnsi="Times New Roman"/>
-        </w:rPr>
-        <w:t xml:space="preserve"> and .</w:t>
-      </w:r>
-      <w:proofErr w:type="spellStart"/>
-      <w:r>
-        <w:rPr>
-          <w:rFonts w:ascii="Times New Roman" w:hAnsi="Times New Roman"/>
-        </w:rPr>
-        <w:t>cia</w:t>
-      </w:r>
-      <w:proofErr w:type="spellEnd"/>
-      <w:r>
-        <w:rPr>
-          <w:rFonts w:ascii="Times New Roman" w:hAnsi="Times New Roman"/>
-        </w:rPr>
-        <w:t xml:space="preserve"> files)</w:t>
-      </w:r>
-    </w:p>
-    <w:p>
-      <w:pPr>
-        <w:jc w:val="both"/>
-        <w:rPr>
-          <w:rFonts w:ascii="Times New Roman" w:hAnsi="Times New Roman"/>
-        </w:rPr>
-      </w:pPr>
-      <w:r>
-        <w:rPr>
-          <w:rFonts w:ascii="Times New Roman" w:hAnsi="Times New Roman"/>
-        </w:rPr>
-        <w:t>1</w:t>
-      </w:r>
-      <w:r>
-        <w:rPr>
-          <w:rFonts w:ascii="Times New Roman" w:hAnsi="Times New Roman"/>
-        </w:rPr>
-        <w:tab/>
-      </w:r>
-      <w:r>
-        <w:rPr>
-          <w:rFonts w:ascii="Times New Roman" w:hAnsi="Times New Roman"/>
-        </w:rPr>
-        <w:tab/>
-      </w:r>
-      <w:r>
-        <w:rPr>
-          <w:rFonts w:ascii="Times New Roman" w:hAnsi="Times New Roman"/>
-        </w:rPr>
-        <w:tab/>
-        <w:t>(</w:t>
-      </w:r>
-      <w:proofErr w:type="spellStart"/>
-      <w:r>
-        <w:rPr>
-          <w:rFonts w:ascii="Times New Roman" w:hAnsi="Times New Roman"/>
-        </w:rPr>
-        <w:t>iwave</w:t>
-      </w:r>
-      <w:proofErr w:type="spellEnd"/>
-      <w:r>
-        <w:rPr>
-          <w:rFonts w:ascii="Times New Roman" w:hAnsi="Times New Roman"/>
-        </w:rPr>
-        <w:t>: 0=wavenumber, 1=wavelength)</w:t>
-      </w:r>
-    </w:p>
-    <w:p>
-      <w:pPr>
-        <w:ind w:left="1440" w:hanging="1440"/>
-        <w:jc w:val="both"/>
-        <w:rPr>
-          <w:rFonts w:ascii="Times New Roman" w:hAnsi="Times New Roman"/>
-        </w:rPr>
-      </w:pPr>
-      <w:r>
-        <w:rPr>
-          <w:rFonts w:ascii="Times New Roman" w:hAnsi="Times New Roman"/>
-        </w:rPr>
-        <w:t>y</w:t>
-      </w:r>
-      <w:r>
-        <w:rPr>
-          <w:rFonts w:ascii="Times New Roman" w:hAnsi="Times New Roman"/>
-        </w:rPr>
-        <w:tab/>
-      </w:r>
-      <w:r>
-        <w:rPr>
-          <w:rFonts w:ascii="Times New Roman" w:hAnsi="Times New Roman"/>
-        </w:rPr>
-        <w:tab/>
-        <w:t>(Do you want the wavelengths extracted from the .pat file?</w:t>
-      </w:r>
-    </w:p>
-    <w:p>
-      <w:pPr>
-        <w:ind w:left="1440" w:hanging="1440"/>
-        <w:jc w:val="both"/>
-        <w:rPr>
-          <w:rFonts w:ascii="Times New Roman" w:hAnsi="Times New Roman"/>
-        </w:rPr>
-      </w:pPr>
-      <w:r>
-        <w:rPr>
-          <w:rFonts w:ascii="Times New Roman" w:hAnsi="Times New Roman"/>
-        </w:rPr>
-        <w:t>3</w:t>
-      </w:r>
-      <w:r>
-        <w:rPr>
-          <w:rFonts w:ascii="Times New Roman" w:hAnsi="Times New Roman"/>
-        </w:rPr>
-        <w:tab/>
-      </w:r>
-      <w:r>
-        <w:rPr>
-          <w:rFonts w:ascii="Times New Roman" w:hAnsi="Times New Roman"/>
-        </w:rPr>
-        <w:tab/>
-        <w:t>(IPLANET, 3=Earth, 4=Mars, etc.)</w:t>
-      </w:r>
-    </w:p>
-    <w:p>
-      <w:pPr>
-        <w:ind w:left="1440" w:hanging="1440"/>
-        <w:jc w:val="both"/>
-        <w:rPr>
-          <w:rFonts w:ascii="Times New Roman" w:hAnsi="Times New Roman"/>
-        </w:rPr>
-      </w:pPr>
-      <w:r>
-        <w:rPr>
-          <w:rFonts w:ascii="Times New Roman" w:hAnsi="Times New Roman"/>
-        </w:rPr>
-        <w:t>1</w:t>
-      </w:r>
-      <w:r>
-        <w:rPr>
-          <w:rFonts w:ascii="Times New Roman" w:hAnsi="Times New Roman"/>
-        </w:rPr>
-        <w:tab/>
-      </w:r>
-      <w:r>
-        <w:rPr>
-          <w:rFonts w:ascii="Times New Roman" w:hAnsi="Times New Roman"/>
-        </w:rPr>
-        <w:tab/>
-        <w:t>(1=Fast, 2=slow. Historical – always choose ‘1’)</w:t>
-      </w:r>
-    </w:p>
-    <w:p>
-      <w:pPr>
-        <w:ind w:left="1440" w:hanging="1440"/>
-        <w:jc w:val="both"/>
-        <w:rPr>
-          <w:rFonts w:ascii="Times New Roman" w:hAnsi="Times New Roman"/>
-        </w:rPr>
-      </w:pPr>
-      <w:r>
-        <w:rPr>
-          <w:rFonts w:ascii="Times New Roman" w:hAnsi="Times New Roman"/>
-        </w:rPr>
-        <w:t>0.35 0.005</w:t>
-      </w:r>
-      <w:r>
-        <w:rPr>
-          <w:rFonts w:ascii="Times New Roman" w:hAnsi="Times New Roman"/>
-        </w:rPr>
-        <w:tab/>
-      </w:r>
-      <w:r>
-        <w:rPr>
-          <w:rFonts w:ascii="Times New Roman" w:hAnsi="Times New Roman"/>
-        </w:rPr>
-        <w:tab/>
-        <w:t>(minimum wavelength/wavenumber and step of k-tables used)</w:t>
-      </w:r>
-    </w:p>
-    <w:p>
-      <w:pPr>
-        <w:ind w:left="1440" w:hanging="1440"/>
-        <w:jc w:val="both"/>
-        <w:rPr>
-          <w:rFonts w:ascii="Times New Roman" w:hAnsi="Times New Roman"/>
-        </w:rPr>
-      </w:pPr>
-      <w:r>
-        <w:rPr>
-          <w:rFonts w:ascii="Times New Roman" w:hAnsi="Times New Roman"/>
-        </w:rPr>
-        <w:t>11</w:t>
-      </w:r>
-      <w:r>
-        <w:rPr>
-          <w:rFonts w:ascii="Times New Roman" w:hAnsi="Times New Roman"/>
-        </w:rPr>
-        <w:tab/>
-      </w:r>
-      <w:r>
-        <w:rPr>
-          <w:rFonts w:ascii="Times New Roman" w:hAnsi="Times New Roman"/>
-        </w:rPr>
-        <w:tab/>
-        <w:t xml:space="preserve">(This defines which </w:t>
-      </w:r>
-      <w:proofErr w:type="spellStart"/>
-      <w:r>
-        <w:rPr>
-          <w:rFonts w:ascii="Times New Roman" w:hAnsi="Times New Roman"/>
-        </w:rPr>
-        <w:t>scloudNNwave.f</w:t>
-      </w:r>
-      <w:proofErr w:type="spellEnd"/>
-      <w:r>
-        <w:rPr>
-          <w:rFonts w:ascii="Times New Roman" w:hAnsi="Times New Roman"/>
-        </w:rPr>
-        <w:t xml:space="preserve"> model to use, if scattering)</w:t>
-      </w:r>
-    </w:p>
-    <w:p>
-      <w:pPr>
-        <w:ind w:left="1440" w:hanging="1440"/>
-        <w:jc w:val="both"/>
-        <w:rPr>
-          <w:rFonts w:ascii="Times New Roman" w:hAnsi="Times New Roman"/>
-        </w:rPr>
-      </w:pPr>
-      <w:r>
-        <w:rPr>
-          <w:rFonts w:ascii="Times New Roman" w:hAnsi="Times New Roman"/>
-        </w:rPr>
-        <w:t>200.</w:t>
-      </w:r>
-      <w:r>
-        <w:rPr>
-          <w:rFonts w:ascii="Times New Roman" w:hAnsi="Times New Roman"/>
-        </w:rPr>
-        <w:tab/>
-      </w:r>
-      <w:r>
-        <w:rPr>
-          <w:rFonts w:ascii="Times New Roman" w:hAnsi="Times New Roman"/>
-        </w:rPr>
-        <w:tab/>
-        <w:t>(Surface temperature)</w:t>
-      </w:r>
-    </w:p>
-    <w:p>
-      <w:pPr>
-        <w:ind w:left="1440" w:hanging="1440"/>
-        <w:jc w:val="both"/>
-        <w:rPr>
-          <w:rFonts w:ascii="Times New Roman" w:hAnsi="Times New Roman"/>
-        </w:rPr>
-      </w:pPr>
-    </w:p>
-    <w:p>
-      <w:pPr>
-        <w:jc w:val="both"/>
-        <w:rPr>
-          <w:rFonts w:ascii="Times New Roman" w:hAnsi="Times New Roman"/>
-        </w:rPr>
-      </w:pPr>
-      <w:r>
-        <w:rPr>
-          <w:rFonts w:ascii="Times New Roman" w:hAnsi="Times New Roman"/>
-        </w:rPr>
-        <w:t xml:space="preserve">The same inputs are always required even when they’re not actually necessary! Hence, you need to provide a number for </w:t>
-      </w:r>
-      <w:proofErr w:type="spellStart"/>
-      <w:r>
-        <w:rPr>
-          <w:rFonts w:ascii="Times New Roman" w:hAnsi="Times New Roman"/>
-        </w:rPr>
-        <w:t>scloudNNwave</w:t>
-      </w:r>
-      <w:proofErr w:type="spellEnd"/>
-      <w:r>
-        <w:rPr>
-          <w:rFonts w:ascii="Times New Roman" w:hAnsi="Times New Roman"/>
-        </w:rPr>
-        <w:t xml:space="preserve"> and surface temperature even for calculations where these numbers are irrelevant. The basic advantage of </w:t>
-      </w:r>
-      <w:proofErr w:type="spellStart"/>
-      <w:r>
-        <w:rPr>
-          <w:rFonts w:ascii="Times New Roman" w:hAnsi="Times New Roman"/>
-        </w:rPr>
-        <w:t>CIRSdrv_wave</w:t>
-      </w:r>
-      <w:proofErr w:type="spellEnd"/>
-      <w:r>
-        <w:rPr>
-          <w:rFonts w:ascii="Times New Roman" w:hAnsi="Times New Roman"/>
-        </w:rPr>
-        <w:t xml:space="preserve"> is that it can run on ANY .pat file and so can test situations outside of the usual Nemesis-like calculations. For example, you can use it to calculate </w:t>
-      </w:r>
-      <w:r>
-        <w:rPr>
-          <w:rFonts w:ascii="Times New Roman" w:hAnsi="Times New Roman"/>
-        </w:rPr>
-        <w:lastRenderedPageBreak/>
-        <w:t xml:space="preserve">transmission weighting functions. The output of </w:t>
+      <w:r>
+        <w:rPr>
+          <w:rFonts w:ascii="Times New Roman" w:hAnsi="Times New Roman"/>
+        </w:rPr>
+        <w:t xml:space="preserve"> is that it can run on ANY .pat file and so can test situations outside of the usual Nemesis-like calculations. For example, you can use it to calculate transmission weighting functions. The output of </w:t>
       </w:r>
       <w:proofErr w:type="spellStart"/>
       <w:r>
@@ -36251,7 +36334,7 @@
           <w:noProof/>
           <w:position w:val="-16"/>
         </w:rPr>
-        <w:pict w14:anchorId="5F544BFB">
+        <w:pict w14:anchorId="3669D34E">
           <v:shapetype id="_x0000_t75" coordsize="21600,21600" o:spt="75" o:preferrelative="t" path="m@4@5l@4@11@9@11@9@5xe" filled="f" stroked="f">
             <v:stroke joinstyle="miter"/>
             <v:formulas>
@@ -36271,7 +36354,7 @@
             <v:path o:extrusionok="f" gradientshapeok="t" o:connecttype="rect"/>
             <o:lock v:ext="edit" aspectratio="t"/>
           </v:shapetype>
-          <v:shape id="_x0000_i1038" type="#_x0000_t75" alt="" style="width:280.65pt;height:18.35pt;mso-width-percent:0;mso-height-percent:0;mso-width-percent:0;mso-height-percent:0" fillcolor="window">
+          <v:shape id="_x0000_i1038" type="#_x0000_t75" alt="" style="width:281.1pt;height:17.75pt;mso-width-percent:0;mso-height-percent:0;mso-width-percent:0;mso-height-percent:0" fillcolor="window">
             <v:imagedata r:id="rId15" o:title=""/>
           </v:shape>
         </w:pict>
@@ -36464,8 +36547,8 @@
           <w:noProof/>
           <w:position w:val="-18"/>
         </w:rPr>
-        <w:pict w14:anchorId="517BBB6A">
-          <v:shape id="_x0000_i1037" type="#_x0000_t75" alt="" style="width:4in;height:25.7pt;mso-width-percent:0;mso-height-percent:0;mso-width-percent:0;mso-height-percent:0" fillcolor="window">
+        <w:pict w14:anchorId="7FB76501">
+          <v:shape id="_x0000_i1037" type="#_x0000_t75" alt="" style="width:4in;height:24.65pt;mso-width-percent:0;mso-height-percent:0;mso-width-percent:0;mso-height-percent:0" fillcolor="window">
             <v:imagedata r:id="rId16" o:title=""/>
           </v:shape>
         </w:pict>
@@ -36497,8 +36580,8 @@
           <w:noProof/>
           <w:position w:val="-12"/>
         </w:rPr>
-        <w:pict w14:anchorId="53E94D4A">
-          <v:shape id="_x0000_i1036" type="#_x0000_t75" alt="" style="width:13.95pt;height:18.35pt;mso-width-percent:0;mso-height-percent:0;mso-width-percent:0;mso-height-percent:0">
+        <w:pict w14:anchorId="5AD77E99">
+          <v:shape id="_x0000_i1036" type="#_x0000_t75" alt="" style="width:13.8pt;height:17.75pt;mso-width-percent:0;mso-height-percent:0;mso-width-percent:0;mso-height-percent:0">
             <v:imagedata r:id="rId17" o:title=""/>
           </v:shape>
         </w:pict>
@@ -36678,8 +36761,8 @@
           <w:noProof/>
           <w:position w:val="-16"/>
         </w:rPr>
-        <w:pict w14:anchorId="45B8D6D1">
-          <v:shape id="_x0000_i1035" type="#_x0000_t75" alt="" style="width:97.7pt;height:18.35pt;mso-width-percent:0;mso-height-percent:0;mso-width-percent:0;mso-height-percent:0">
+        <w:pict w14:anchorId="7D9617B4">
+          <v:shape id="_x0000_i1035" type="#_x0000_t75" alt="" style="width:96.65pt;height:17.75pt;mso-width-percent:0;mso-height-percent:0;mso-width-percent:0;mso-height-percent:0">
             <v:imagedata r:id="rId18" o:title=""/>
           </v:shape>
         </w:pict>
@@ -36781,8 +36864,8 @@
           <w:noProof/>
           <w:position w:val="-16"/>
         </w:rPr>
-        <w:pict w14:anchorId="6B274A36">
-          <v:shape id="_x0000_i1034" type="#_x0000_t75" alt="" style="width:241.7pt;height:18.35pt;mso-width-percent:0;mso-height-percent:0;mso-width-percent:0;mso-height-percent:0" fillcolor="window">
+        <w:pict w14:anchorId="4505F4C5">
+          <v:shape id="_x0000_i1034" type="#_x0000_t75" alt="" style="width:240.65pt;height:17.75pt;mso-width-percent:0;mso-height-percent:0;mso-width-percent:0;mso-height-percent:0" fillcolor="window">
             <v:imagedata r:id="rId19" o:title=""/>
           </v:shape>
         </w:pict>
@@ -36856,8 +36939,8 @@
           <w:noProof/>
           <w:position w:val="-16"/>
         </w:rPr>
-        <w:pict w14:anchorId="486AD76B">
-          <v:shape id="_x0000_i1033" type="#_x0000_t75" alt="" style="width:196.9pt;height:18.35pt;mso-width-percent:0;mso-height-percent:0;mso-width-percent:0;mso-height-percent:0" fillcolor="window">
+        <w:pict w14:anchorId="79742617">
+          <v:shape id="_x0000_i1033" type="#_x0000_t75" alt="" style="width:197.25pt;height:17.75pt;mso-width-percent:0;mso-height-percent:0;mso-width-percent:0;mso-height-percent:0" fillcolor="window">
             <v:imagedata r:id="rId20" o:title=""/>
           </v:shape>
         </w:pict>
@@ -36894,8 +36977,8 @@
           <w:noProof/>
           <w:position w:val="-12"/>
         </w:rPr>
-        <w:pict w14:anchorId="0E1EC2D5">
-          <v:shape id="_x0000_i1032" type="#_x0000_t75" alt="" style="width:46.3pt;height:18.35pt;mso-width-percent:0;mso-height-percent:0;mso-width-percent:0;mso-height-percent:0" fillcolor="window">
+        <w:pict w14:anchorId="405433C0">
+          <v:shape id="_x0000_i1032" type="#_x0000_t75" alt="" style="width:47.35pt;height:17.75pt;mso-width-percent:0;mso-height-percent:0;mso-width-percent:0;mso-height-percent:0" fillcolor="window">
             <v:imagedata r:id="rId21" o:title=""/>
           </v:shape>
         </w:pict>
@@ -36976,8 +37059,8 @@
           <w:noProof/>
           <w:position w:val="-12"/>
         </w:rPr>
-        <w:pict w14:anchorId="3E77C914">
-          <v:shape id="_x0000_i1031" type="#_x0000_t75" alt="" style="width:46.3pt;height:18.35pt;mso-width-percent:0;mso-height-percent:0;mso-width-percent:0;mso-height-percent:0" fillcolor="window">
+        <w:pict w14:anchorId="62241DC4">
+          <v:shape id="_x0000_i1031" type="#_x0000_t75" alt="" style="width:47.35pt;height:17.75pt;mso-width-percent:0;mso-height-percent:0;mso-width-percent:0;mso-height-percent:0" fillcolor="window">
             <v:imagedata r:id="rId21" o:title=""/>
           </v:shape>
         </w:pict>
@@ -37043,19 +37126,19 @@
         <w:t>NOT</w:t>
       </w:r>
       <w:r>
-        <w:t xml:space="preserve"> the case for planetary </w:t>
+        <w:t xml:space="preserve"> the case for planetary work where what our method (and that of Barney </w:t>
+      </w:r>
+      <w:proofErr w:type="spellStart"/>
+      <w:r>
+        <w:t>Conrath’s</w:t>
+      </w:r>
+      <w:proofErr w:type="spellEnd"/>
+      <w:r>
+        <w:t xml:space="preserve">) actually does is to </w:t>
       </w:r>
       <w:r>
         <w:lastRenderedPageBreak/>
-        <w:t xml:space="preserve">work where what our method (and that of Barney </w:t>
-      </w:r>
-      <w:proofErr w:type="spellStart"/>
-      <w:r>
-        <w:t>Conrath’s</w:t>
-      </w:r>
-      <w:proofErr w:type="spellEnd"/>
-      <w:r>
-        <w:t xml:space="preserve">) actually does is to extract a smoothed representation of a real continuous profile from a limited set of data. For a reliable retrieval we require that the level of smoothing is sufficient to damp the ripples that appear in exact retrievals. If the </w:t>
+        <w:t xml:space="preserve">extract a smoothed representation of a real continuous profile from a limited set of data. For a reliable retrieval we require that the level of smoothing is sufficient to damp the ripples that appear in exact retrievals. If the </w:t>
       </w:r>
       <w:r>
         <w:rPr>
@@ -37600,8 +37683,8 @@
           <w:noProof/>
           <w:position w:val="-16"/>
         </w:rPr>
-        <w:pict w14:anchorId="540D36BF">
-          <v:shape id="_x0000_i1030" type="#_x0000_t75" alt="" style="width:280.65pt;height:18.35pt;mso-width-percent:0;mso-height-percent:0;mso-width-percent:0;mso-height-percent:0" fillcolor="window">
+        <w:pict w14:anchorId="35270A72">
+          <v:shape id="_x0000_i1030" type="#_x0000_t75" alt="" style="width:281.1pt;height:17.75pt;mso-width-percent:0;mso-height-percent:0;mso-width-percent:0;mso-height-percent:0" fillcolor="window">
             <v:imagedata r:id="rId15" o:title=""/>
           </v:shape>
         </w:pict>
@@ -37639,8 +37722,8 @@
           <w:noProof/>
           <w:position w:val="-14"/>
         </w:rPr>
-        <w:pict w14:anchorId="06C72E04">
-          <v:shape id="_x0000_i1029" type="#_x0000_t75" alt="" style="width:190.3pt;height:18.35pt;mso-width-percent:0;mso-height-percent:0;mso-width-percent:0;mso-height-percent:0" fillcolor="window">
+        <w:pict w14:anchorId="4C2C59FA">
+          <v:shape id="_x0000_i1029" type="#_x0000_t75" alt="" style="width:190.35pt;height:17.75pt;mso-width-percent:0;mso-height-percent:0;mso-width-percent:0;mso-height-percent:0" fillcolor="window">
             <v:imagedata r:id="rId22" o:title=""/>
           </v:shape>
         </w:pict>
@@ -37718,8 +37801,8 @@
           <w:noProof/>
           <w:position w:val="-12"/>
         </w:rPr>
-        <w:pict w14:anchorId="0E0BF0F4">
-          <v:shape id="_x0000_i1028" type="#_x0000_t75" alt="" style="width:32.35pt;height:18.35pt;mso-width-percent:0;mso-height-percent:0;mso-width-percent:0;mso-height-percent:0" fillcolor="window">
+        <w:pict w14:anchorId="0DF38B6E">
+          <v:shape id="_x0000_i1028" type="#_x0000_t75" alt="" style="width:32.55pt;height:17.75pt;mso-width-percent:0;mso-height-percent:0;mso-width-percent:0;mso-height-percent:0" fillcolor="window">
             <v:imagedata r:id="rId23" o:title=""/>
           </v:shape>
         </w:pict>
@@ -37746,8 +37829,8 @@
           <w:noProof/>
           <w:position w:val="-16"/>
         </w:rPr>
-        <w:pict w14:anchorId="40EAA7C7">
-          <v:shape id="_x0000_i1027" type="#_x0000_t75" alt="" style="width:137.4pt;height:18.35pt;mso-width-percent:0;mso-height-percent:0;mso-width-percent:0;mso-height-percent:0" fillcolor="window">
+        <w:pict w14:anchorId="627CD853">
+          <v:shape id="_x0000_i1027" type="#_x0000_t75" alt="" style="width:137.1pt;height:17.75pt;mso-width-percent:0;mso-height-percent:0;mso-width-percent:0;mso-height-percent:0" fillcolor="window">
             <v:imagedata r:id="rId24" o:title=""/>
           </v:shape>
         </w:pict>
@@ -37791,8 +37874,8 @@
           <w:noProof/>
           <w:position w:val="-16"/>
         </w:rPr>
-        <w:pict w14:anchorId="1176C6E6">
-          <v:shape id="_x0000_i1026" type="#_x0000_t75" alt="" style="width:149.9pt;height:18.35pt;mso-width-percent:0;mso-height-percent:0;mso-width-percent:0;mso-height-percent:0" fillcolor="window">
+        <w:pict w14:anchorId="7CB5AE91">
+          <v:shape id="_x0000_i1026" type="#_x0000_t75" alt="" style="width:149.9pt;height:17.75pt;mso-width-percent:0;mso-height-percent:0;mso-width-percent:0;mso-height-percent:0" fillcolor="window">
             <v:imagedata r:id="rId25" o:title=""/>
           </v:shape>
         </w:pict>
@@ -37829,8 +37912,8 @@
           <w:noProof/>
           <w:position w:val="-12"/>
         </w:rPr>
-        <w:pict w14:anchorId="0AFEA4D0">
-          <v:shape id="_x0000_i1025" type="#_x0000_t75" alt="" style="width:18.35pt;height:18.35pt;mso-width-percent:0;mso-height-percent:0;mso-width-percent:0;mso-height-percent:0" fillcolor="window">
+        <w:pict w14:anchorId="1D26EF2A">
+          <v:shape id="_x0000_i1025" type="#_x0000_t75" alt="" style="width:17.75pt;height:17.75pt;mso-width-percent:0;mso-height-percent:0;mso-width-percent:0;mso-height-percent:0" fillcolor="window">
             <v:imagedata r:id="rId26" o:title=""/>
           </v:shape>
         </w:pict>
@@ -37886,25 +37969,28 @@
         <w:rPr>
           <w:rFonts w:ascii="Courier New" w:hAnsi="Courier New" w:cs="Courier New"/>
         </w:rPr>
+        <w:t>calcnextxn.f</w:t>
+      </w:r>
+      <w:proofErr w:type="spellEnd"/>
+      <w:r>
+        <w:t xml:space="preserve">. These two routines replace the old </w:t>
+      </w:r>
+      <w:proofErr w:type="spellStart"/>
+      <w:proofErr w:type="gramStart"/>
+      <w:r>
+        <w:rPr>
+          <w:rFonts w:ascii="Courier New" w:hAnsi="Courier New" w:cs="Courier New"/>
+        </w:rPr>
+        <w:t>dretrieve.f</w:t>
+      </w:r>
+      <w:proofErr w:type="spellEnd"/>
+      <w:proofErr w:type="gramEnd"/>
+      <w:r>
+        <w:t xml:space="preserve"> subroutine. </w:t>
+      </w:r>
+      <w:r>
         <w:lastRenderedPageBreak/>
-        <w:t>calcnextxn.f</w:t>
-      </w:r>
-      <w:proofErr w:type="spellEnd"/>
-      <w:r>
-        <w:t xml:space="preserve">. These two routines replace the old </w:t>
-      </w:r>
-      <w:proofErr w:type="spellStart"/>
-      <w:proofErr w:type="gramStart"/>
-      <w:r>
-        <w:rPr>
-          <w:rFonts w:ascii="Courier New" w:hAnsi="Courier New" w:cs="Courier New"/>
-        </w:rPr>
-        <w:t>dretrieve.f</w:t>
-      </w:r>
-      <w:proofErr w:type="spellEnd"/>
-      <w:proofErr w:type="gramEnd"/>
-      <w:r>
-        <w:t xml:space="preserve"> subroutine. Having the gain matrix and averaging kernel matrix available also makes the calculation of the final errors in </w:t>
+        <w:t xml:space="preserve">Having the gain matrix and averaging kernel matrix available also makes the calculation of the final errors in </w:t>
       </w:r>
       <w:proofErr w:type="spellStart"/>
       <w:r>
@@ -38445,43 +38531,49 @@
         <w:rPr>
           <w:rFonts w:ascii="Courier New" w:hAnsi="Courier New"/>
         </w:rPr>
+        <w:t>coreretdisc.f</w:t>
+      </w:r>
+      <w:proofErr w:type="spellEnd"/>
+      <w:r>
+        <w:rPr>
+          <w:rFonts w:ascii="Courier New" w:hAnsi="Courier New"/>
+        </w:rPr>
+        <w:t xml:space="preserve">, </w:t>
+      </w:r>
+      <w:proofErr w:type="spellStart"/>
+      <w:r>
+        <w:rPr>
+          <w:rFonts w:ascii="Courier New" w:hAnsi="Courier New"/>
+        </w:rPr>
+        <w:t>coreretMC.f</w:t>
+      </w:r>
+      <w:proofErr w:type="spellEnd"/>
+      <w:r>
+        <w:rPr>
+          <w:rFonts w:ascii="Courier New" w:hAnsi="Courier New"/>
+        </w:rPr>
+        <w:t xml:space="preserve">, </w:t>
+      </w:r>
+      <w:proofErr w:type="spellStart"/>
+      <w:r>
+        <w:rPr>
+          <w:rFonts w:ascii="Courier New" w:hAnsi="Courier New"/>
+        </w:rPr>
+        <w:t>extractsrom.f</w:t>
+      </w:r>
+      <w:proofErr w:type="spellEnd"/>
+      <w:r>
+        <w:rPr>
+          <w:rFonts w:ascii="Courier New" w:hAnsi="Courier New"/>
+        </w:rPr>
+        <w:t xml:space="preserve">, </w:t>
+      </w:r>
+      <w:r>
+        <w:rPr>
+          <w:rFonts w:ascii="Courier New" w:hAnsi="Courier New"/>
+        </w:rPr>
         <w:lastRenderedPageBreak/>
-        <w:t>coreretdisc.f</w:t>
-      </w:r>
-      <w:proofErr w:type="spellEnd"/>
-      <w:r>
-        <w:rPr>
-          <w:rFonts w:ascii="Courier New" w:hAnsi="Courier New"/>
-        </w:rPr>
-        <w:t xml:space="preserve">, </w:t>
-      </w:r>
-      <w:proofErr w:type="spellStart"/>
-      <w:r>
-        <w:rPr>
-          <w:rFonts w:ascii="Courier New" w:hAnsi="Courier New"/>
-        </w:rPr>
-        <w:t>coreretMC.f</w:t>
-      </w:r>
-      <w:proofErr w:type="spellEnd"/>
-      <w:r>
-        <w:rPr>
-          <w:rFonts w:ascii="Courier New" w:hAnsi="Courier New"/>
-        </w:rPr>
-        <w:t xml:space="preserve">, </w:t>
-      </w:r>
-      <w:proofErr w:type="spellStart"/>
-      <w:r>
-        <w:rPr>
-          <w:rFonts w:ascii="Courier New" w:hAnsi="Courier New"/>
-        </w:rPr>
-        <w:t>extractsrom.f</w:t>
-      </w:r>
-      <w:proofErr w:type="spellEnd"/>
-      <w:r>
-        <w:rPr>
-          <w:rFonts w:ascii="Courier New" w:hAnsi="Courier New"/>
-        </w:rPr>
-        <w:t xml:space="preserve">, extractsromch4.f, </w:t>
+        <w:t xml:space="preserve">extractsromch4.f, </w:t>
       </w:r>
       <w:proofErr w:type="spellStart"/>
       <w:r>
@@ -39343,47 +39435,47 @@
           <w:rFonts w:ascii="Times New Roman" w:hAnsi="Times New Roman"/>
           <w:szCs w:val="24"/>
         </w:rPr>
-        <w:t xml:space="preserve">works which wavelengths/wavenumbers in the table cover the range of interest defined in </w:t>
-      </w:r>
+        <w:t>works which wavelengths/wavenumbers in the table cover the range of interest defined in the &lt;</w:t>
+      </w:r>
+      <w:proofErr w:type="spellStart"/>
       <w:r>
         <w:rPr>
           <w:rFonts w:ascii="Times New Roman" w:hAnsi="Times New Roman"/>
           <w:szCs w:val="24"/>
         </w:rPr>
+        <w:t>runname</w:t>
+      </w:r>
+      <w:proofErr w:type="spellEnd"/>
+      <w:r>
+        <w:rPr>
+          <w:rFonts w:ascii="Times New Roman" w:hAnsi="Times New Roman"/>
+          <w:szCs w:val="24"/>
+        </w:rPr>
+        <w:t>&gt;.</w:t>
+      </w:r>
+      <w:proofErr w:type="spellStart"/>
+      <w:r>
+        <w:rPr>
+          <w:rFonts w:ascii="Times New Roman" w:hAnsi="Times New Roman"/>
+          <w:szCs w:val="24"/>
+        </w:rPr>
+        <w:t>spx</w:t>
+      </w:r>
+      <w:proofErr w:type="spellEnd"/>
+      <w:r>
+        <w:rPr>
+          <w:rFonts w:ascii="Times New Roman" w:hAnsi="Times New Roman"/>
+          <w:szCs w:val="24"/>
+        </w:rPr>
+        <w:t xml:space="preserve"> file and then convolves the output with a second box of full-</w:t>
+      </w:r>
+      <w:r>
+        <w:rPr>
+          <w:rFonts w:ascii="Times New Roman" w:hAnsi="Times New Roman"/>
+          <w:szCs w:val="24"/>
+        </w:rPr>
         <w:lastRenderedPageBreak/>
-        <w:t>the &lt;</w:t>
-      </w:r>
-      <w:proofErr w:type="spellStart"/>
-      <w:r>
-        <w:rPr>
-          <w:rFonts w:ascii="Times New Roman" w:hAnsi="Times New Roman"/>
-          <w:szCs w:val="24"/>
-        </w:rPr>
-        <w:t>runname</w:t>
-      </w:r>
-      <w:proofErr w:type="spellEnd"/>
-      <w:r>
-        <w:rPr>
-          <w:rFonts w:ascii="Times New Roman" w:hAnsi="Times New Roman"/>
-          <w:szCs w:val="24"/>
-        </w:rPr>
-        <w:t>&gt;.</w:t>
-      </w:r>
-      <w:proofErr w:type="spellStart"/>
-      <w:r>
-        <w:rPr>
-          <w:rFonts w:ascii="Times New Roman" w:hAnsi="Times New Roman"/>
-          <w:szCs w:val="24"/>
-        </w:rPr>
-        <w:t>spx</w:t>
-      </w:r>
-      <w:proofErr w:type="spellEnd"/>
-      <w:r>
-        <w:rPr>
-          <w:rFonts w:ascii="Times New Roman" w:hAnsi="Times New Roman"/>
-          <w:szCs w:val="24"/>
-        </w:rPr>
-        <w:t xml:space="preserve"> file and then convolves the output with a second box of full-width-half-maximum, FWHM1, defined in the &lt;</w:t>
+        <w:t>width-half-maximum, FWHM1, defined in the &lt;</w:t>
       </w:r>
       <w:proofErr w:type="spellStart"/>
       <w:r>
@@ -43862,7 +43954,7 @@
 </file>
 
 <file path=customXml/itemProps1.xml><?xml version="1.0" encoding="utf-8"?>
-<ds:datastoreItem xmlns:ds="http://schemas.openxmlformats.org/officeDocument/2006/customXml" ds:itemID="{AAA29315-6B41-884F-BB4D-A1F80E4B7350}">
+<ds:datastoreItem xmlns:ds="http://schemas.openxmlformats.org/officeDocument/2006/customXml" ds:itemID="{7C58F384-5FFD-2B4B-9AC9-24BC2A8C61F7}">
   <ds:schemaRefs>
     <ds:schemaRef ds:uri="http://schemas.openxmlformats.org/officeDocument/2006/bibliography"/>
   </ds:schemaRefs>
@@ -43870,7 +43962,7 @@
 </file>
 
 <file path=customXml/itemProps2.xml><?xml version="1.0" encoding="utf-8"?>
-<ds:datastoreItem xmlns:ds="http://schemas.openxmlformats.org/officeDocument/2006/customXml" ds:itemID="{7C58F384-5FFD-2B4B-9AC9-24BC2A8C61F7}">
+<ds:datastoreItem xmlns:ds="http://schemas.openxmlformats.org/officeDocument/2006/customXml" ds:itemID="{4A355A2C-5EA4-6441-9C9A-9F534BC7F044}">
   <ds:schemaRefs>
     <ds:schemaRef ds:uri="http://schemas.openxmlformats.org/officeDocument/2006/bibliography"/>
   </ds:schemaRefs>
@@ -43878,7 +43970,7 @@
 </file>
 
 <file path=customXml/itemProps3.xml><?xml version="1.0" encoding="utf-8"?>
-<ds:datastoreItem xmlns:ds="http://schemas.openxmlformats.org/officeDocument/2006/customXml" ds:itemID="{4A355A2C-5EA4-6441-9C9A-9F534BC7F044}">
+<ds:datastoreItem xmlns:ds="http://schemas.openxmlformats.org/officeDocument/2006/customXml" ds:itemID="{AAA29315-6B41-884F-BB4D-A1F80E4B7350}">
   <ds:schemaRefs>
     <ds:schemaRef ds:uri="http://schemas.openxmlformats.org/officeDocument/2006/bibliography"/>
   </ds:schemaRefs>

</xml_diff>

<commit_message>
Adding docs for IUVSCAT flag
</commit_message>
<xml_diff>
--- a/manuals/Nemesis_B2.docx
+++ b/manuals/Nemesis_B2.docx
@@ -25481,6 +25481,12 @@
           <w:rFonts w:ascii="Times New Roman" w:hAnsi="Times New Roman"/>
         </w:rPr>
       </w:pPr>
+      <w:r>
+        <w:rPr>
+          <w:rFonts w:ascii="Times New Roman" w:hAnsi="Times New Roman"/>
+        </w:rPr>
+        <w:t xml:space="preserve"> </w:t>
+      </w:r>
     </w:p>
     <w:p>
       <w:pPr>

</xml_diff>